<commit_message>
Documentada la instalación de Stopmotion
</commit_message>
<xml_diff>
--- a/out/debianpostinstall.docx
+++ b/out/debianpostinstall.docx
@@ -1175,10 +1175,79 @@
     </w:p>
     <w:p>
       <w:pPr>
+        <w:pStyle w:val="Heading3"/>
+      </w:pPr>
+      <w:bookmarkStart w:id="36" w:name="rawtherapee-y-darktable-tratamiento-de-imágenes-fotogŕaficas"/>
+      <w:bookmarkEnd w:id="36"/>
+      <w:r>
+        <w:t xml:space="preserve">Rawtherapee y Darktable: Tratamiento de imágenes fotogŕaficas</w:t>
+      </w:r>
+    </w:p>
+    <w:p>
+      <w:pPr>
+        <w:pStyle w:val="SourceCode"/>
+      </w:pPr>
+      <w:r>
+        <w:rPr>
+          <w:rStyle w:val="VerbatimChar"/>
+        </w:rPr>
+        <w:t xml:space="preserve">sudo aptitude install icc-profiles icc-profiles-free</w:t>
+      </w:r>
+      <w:r>
+        <w:br w:type="textWrapping"/>
+      </w:r>
+      <w:r>
+        <w:rPr>
+          <w:rStyle w:val="VerbatimChar"/>
+        </w:rPr>
+        <w:t xml:space="preserve">sudo aptitude install rawtherapee darktable</w:t>
+      </w:r>
+    </w:p>
+    <w:p>
+      <w:pPr>
+        <w:pStyle w:val="Heading3"/>
+      </w:pPr>
+      <w:bookmarkStart w:id="37" w:name="stopmotion"/>
+      <w:bookmarkEnd w:id="37"/>
+      <w:r>
+        <w:t xml:space="preserve">Stopmotion</w:t>
+      </w:r>
+    </w:p>
+    <w:p>
+      <w:pPr>
+        <w:pStyle w:val="SourceCode"/>
+      </w:pPr>
+      <w:r>
+        <w:rPr>
+          <w:rStyle w:val="VerbatimChar"/>
+        </w:rPr>
+        <w:t xml:space="preserve">sudo aptitude install stopmotion vgrabbj dvgrab</w:t>
+      </w:r>
+    </w:p>
+    <w:p>
+      <w:pPr>
         <w:pStyle w:val="FirstParagraph"/>
       </w:pPr>
       <w:r>
-        <w:t xml:space="preserve">Rawtherapee y Darktable:</w:t>
+        <w:t xml:space="preserve">TODO: Probar qStopmotion</w:t>
+      </w:r>
+    </w:p>
+    <w:p>
+      <w:pPr>
+        <w:pStyle w:val="Heading2"/>
+      </w:pPr>
+      <w:bookmarkStart w:id="38" w:name="música"/>
+      <w:bookmarkEnd w:id="38"/>
+      <w:r>
+        <w:t xml:space="preserve">Música</w:t>
+      </w:r>
+    </w:p>
+    <w:p>
+      <w:pPr>
+        <w:pStyle w:val="FirstParagraph"/>
+      </w:pPr>
+      <w:r>
+        <w:t xml:space="preserve">Clementine, decibel, audacity, soundconverter</w:t>
       </w:r>
     </w:p>
     <w:p>
@@ -1189,26 +1258,62 @@
         <w:rPr>
           <w:rStyle w:val="VerbatimChar"/>
         </w:rPr>
-        <w:t xml:space="preserve">sudo aptitude install icc-profiles icc-profiles-free</w:t>
-      </w:r>
-      <w:r>
-        <w:br w:type="textWrapping"/>
-      </w:r>
-      <w:r>
-        <w:rPr>
-          <w:rStyle w:val="VerbatimChar"/>
-        </w:rPr>
-        <w:t xml:space="preserve">sudo aptitude install rawtherapee darktable</w:t>
+        <w:t xml:space="preserve">sudo aptitude install clementine gstreamer0.10-plugins-bad</w:t>
+      </w:r>
+      <w:r>
+        <w:br w:type="textWrapping"/>
+      </w:r>
+      <w:r>
+        <w:rPr>
+          <w:rStyle w:val="VerbatimChar"/>
+        </w:rPr>
+        <w:t xml:space="preserve">sudo aptitude install decibel-audio-player audacity soundconverter</w:t>
+      </w:r>
+      <w:r>
+        <w:br w:type="textWrapping"/>
+      </w:r>
+      <w:r>
+        <w:rPr>
+          <w:rStyle w:val="VerbatimChar"/>
+        </w:rPr>
+        <w:t xml:space="preserve"/>
+      </w:r>
+      <w:r>
+        <w:br w:type="textWrapping"/>
+      </w:r>
+      <w:r>
+        <w:rPr>
+          <w:rStyle w:val="VerbatimChar"/>
+        </w:rPr>
+        <w:t xml:space="preserve"/>
+      </w:r>
+      <w:r>
+        <w:br w:type="textWrapping"/>
+      </w:r>
+      <w:r>
+        <w:rPr>
+          <w:rStyle w:val="VerbatimChar"/>
+        </w:rPr>
+        <w:t xml:space="preserve">sudo aptitude install recordmydesktop gtk-recordmydesktop</w:t>
+      </w:r>
+      <w:r>
+        <w:br w:type="textWrapping"/>
+      </w:r>
+      <w:r>
+        <w:rPr>
+          <w:rStyle w:val="VerbatimChar"/>
+        </w:rPr>
+        <w:t xml:space="preserve">sudo aptitude install handbrake handbrake-cli handbrake-gtk</w:t>
       </w:r>
     </w:p>
     <w:p>
       <w:pPr>
         <w:pStyle w:val="Heading2"/>
       </w:pPr>
-      <w:bookmarkStart w:id="36" w:name="música"/>
-      <w:bookmarkEnd w:id="36"/>
-      <w:r>
-        <w:t xml:space="preserve">Música</w:t>
+      <w:bookmarkStart w:id="39" w:name="deluge"/>
+      <w:bookmarkEnd w:id="39"/>
+      <w:r>
+        <w:t xml:space="preserve">Deluge</w:t>
       </w:r>
     </w:p>
     <w:p>
@@ -1216,7 +1321,7 @@
         <w:pStyle w:val="FirstParagraph"/>
       </w:pPr>
       <w:r>
-        <w:t xml:space="preserve">Clementine, decibel, audacity, soundconverter</w:t>
+        <w:t xml:space="preserve">Instalamos desde aptitude</w:t>
       </w:r>
     </w:p>
     <w:p>
@@ -1227,60 +1332,24 @@
         <w:rPr>
           <w:rStyle w:val="VerbatimChar"/>
         </w:rPr>
-        <w:t xml:space="preserve">sudo aptitude install clementine gstreamer0.10-plugins-bad</w:t>
-      </w:r>
-      <w:r>
-        <w:br w:type="textWrapping"/>
-      </w:r>
-      <w:r>
-        <w:rPr>
-          <w:rStyle w:val="VerbatimChar"/>
-        </w:rPr>
-        <w:t xml:space="preserve">sudo aptitude install decibel-audio-player audacity soundconverter</w:t>
-      </w:r>
-      <w:r>
-        <w:br w:type="textWrapping"/>
-      </w:r>
-      <w:r>
-        <w:rPr>
-          <w:rStyle w:val="VerbatimChar"/>
-        </w:rPr>
-        <w:t xml:space="preserve"/>
-      </w:r>
-      <w:r>
-        <w:br w:type="textWrapping"/>
-      </w:r>
-      <w:r>
-        <w:rPr>
-          <w:rStyle w:val="VerbatimChar"/>
-        </w:rPr>
-        <w:t xml:space="preserve"/>
-      </w:r>
-      <w:r>
-        <w:br w:type="textWrapping"/>
-      </w:r>
-      <w:r>
-        <w:rPr>
-          <w:rStyle w:val="VerbatimChar"/>
-        </w:rPr>
-        <w:t xml:space="preserve">sudo aptitude install recordmydesktop gtk-recordmydesktop</w:t>
-      </w:r>
-      <w:r>
-        <w:br w:type="textWrapping"/>
-      </w:r>
-      <w:r>
-        <w:rPr>
-          <w:rStyle w:val="VerbatimChar"/>
-        </w:rPr>
-        <w:t xml:space="preserve">sudo aptitude install handbrake handbrake-cli handbrake-gtk</w:t>
+        <w:t xml:space="preserve">sudo aptitude install deluge</w:t>
+      </w:r>
+      <w:r>
+        <w:br w:type="textWrapping"/>
+      </w:r>
+      <w:r>
+        <w:rPr>
+          <w:rStyle w:val="VerbatimChar"/>
+        </w:rPr>
+        <w:t xml:space="preserve">xdg-mime default deluge.desktop x-scheme-handler/magnet </w:t>
       </w:r>
     </w:p>
     <w:p>
       <w:pPr>
         <w:pStyle w:val="Heading1"/>
       </w:pPr>
-      <w:bookmarkStart w:id="37" w:name="documentos"/>
-      <w:bookmarkEnd w:id="37"/>
+      <w:bookmarkStart w:id="40" w:name="documentos"/>
+      <w:bookmarkEnd w:id="40"/>
       <w:r>
         <w:t xml:space="preserve">Documentos</w:t>
       </w:r>
@@ -1289,8 +1358,8 @@
       <w:pPr>
         <w:pStyle w:val="Heading2"/>
       </w:pPr>
-      <w:bookmarkStart w:id="38" w:name="calibre"/>
-      <w:bookmarkEnd w:id="38"/>
+      <w:bookmarkStart w:id="41" w:name="calibre"/>
+      <w:bookmarkEnd w:id="41"/>
       <w:r>
         <w:t xml:space="preserve">Calibre</w:t>
       </w:r>
@@ -1473,6 +1542,36 @@
     </w:p>
     <w:p>
       <w:pPr>
+        <w:pStyle w:val="Compact"/>
+        <w:numPr>
+          <w:numId w:val="1003"/>
+          <w:ilvl w:val="1"/>
+        </w:numPr>
+      </w:pPr>
+      <w:r>
+        <w:rPr>
+          <w:i/>
+        </w:rPr>
+        <w:t xml:space="preserve">Update metadata on device</w:t>
+      </w:r>
+      <w:r>
+        <w:t xml:space="preserve"> </w:t>
+      </w:r>
+      <w:r>
+        <w:t xml:space="preserve">y</w:t>
+      </w:r>
+      <w:r>
+        <w:t xml:space="preserve"> </w:t>
+      </w:r>
+      <w:r>
+        <w:rPr>
+          <w:i/>
+        </w:rPr>
+        <w:t xml:space="preserve">Set series information</w:t>
+      </w:r>
+    </w:p>
+    <w:p>
+      <w:pPr>
         <w:pStyle w:val="FirstParagraph"/>
       </w:pPr>
       <w:r>
@@ -1487,7 +1586,7 @@
           <w:ilvl w:val="0"/>
         </w:numPr>
       </w:pPr>
-      <w:hyperlink r:id="rId39">
+      <w:hyperlink r:id="rId42">
         <w:r>
           <w:rPr>
             <w:rStyle w:val="Hyperlink"/>
@@ -1504,7 +1603,7 @@
           <w:ilvl w:val="0"/>
         </w:numPr>
       </w:pPr>
-      <w:hyperlink r:id="rId40">
+      <w:hyperlink r:id="rId43">
         <w:r>
           <w:rPr>
             <w:rStyle w:val="Hyperlink"/>
@@ -1521,7 +1620,7 @@
           <w:ilvl w:val="0"/>
         </w:numPr>
       </w:pPr>
-      <w:hyperlink r:id="rId41">
+      <w:hyperlink r:id="rId44">
         <w:r>
           <w:rPr>
             <w:rStyle w:val="Hyperlink"/>
@@ -1538,7 +1637,7 @@
           <w:ilvl w:val="0"/>
         </w:numPr>
       </w:pPr>
-      <w:hyperlink r:id="rId42">
+      <w:hyperlink r:id="rId45">
         <w:r>
           <w:rPr>
             <w:rStyle w:val="Hyperlink"/>
@@ -1551,8 +1650,8 @@
       <w:pPr>
         <w:pStyle w:val="Heading2"/>
       </w:pPr>
-      <w:bookmarkStart w:id="43" w:name="pandoc"/>
-      <w:bookmarkEnd w:id="43"/>
+      <w:bookmarkStart w:id="46" w:name="pandoc"/>
+      <w:bookmarkEnd w:id="46"/>
       <w:r>
         <w:t xml:space="preserve">Pandoc</w:t>
       </w:r>
@@ -1590,7 +1689,7 @@
       <w:r>
         <w:t xml:space="preserve"> </w:t>
       </w:r>
-      <w:hyperlink r:id="rId44">
+      <w:hyperlink r:id="rId47">
         <w:r>
           <w:rPr>
             <w:rStyle w:val="Hyperlink"/>
@@ -1647,8 +1746,8 @@
       <w:pPr>
         <w:pStyle w:val="Heading2"/>
       </w:pPr>
-      <w:bookmarkStart w:id="45" w:name="vanilla-latex"/>
-      <w:bookmarkEnd w:id="45"/>
+      <w:bookmarkStart w:id="48" w:name="vanilla-latex"/>
+      <w:bookmarkEnd w:id="48"/>
       <w:r>
         <w:t xml:space="preserve">Vanilla LaTeX</w:t>
       </w:r>
@@ -1669,7 +1768,7 @@
       <w:r>
         <w:t xml:space="preserve"> </w:t>
       </w:r>
-      <w:hyperlink r:id="rId46">
+      <w:hyperlink r:id="rId49">
         <w:r>
           <w:rPr>
             <w:rStyle w:val="Hyperlink"/>
@@ -1892,8 +1991,8 @@
       <w:pPr>
         <w:pStyle w:val="Heading3"/>
       </w:pPr>
-      <w:bookmarkStart w:id="47" w:name="falsificando-paquetes"/>
-      <w:bookmarkEnd w:id="47"/>
+      <w:bookmarkStart w:id="50" w:name="falsificando-paquetes"/>
+      <w:bookmarkEnd w:id="50"/>
       <w:r>
         <w:t xml:space="preserve">Falsificando paquetes</w:t>
       </w:r>
@@ -2036,8 +2135,8 @@
       <w:pPr>
         <w:pStyle w:val="Heading3"/>
       </w:pPr>
-      <w:bookmarkStart w:id="48" w:name="fuentes"/>
-      <w:bookmarkEnd w:id="48"/>
+      <w:bookmarkStart w:id="51" w:name="fuentes"/>
+      <w:bookmarkEnd w:id="51"/>
       <w:r>
         <w:t xml:space="preserve">Fuentes</w:t>
       </w:r>
@@ -2118,8 +2217,8 @@
       <w:pPr>
         <w:pStyle w:val="Heading3"/>
       </w:pPr>
-      <w:bookmarkStart w:id="49" w:name="actualizaciones"/>
-      <w:bookmarkEnd w:id="49"/>
+      <w:bookmarkStart w:id="52" w:name="actualizaciones"/>
+      <w:bookmarkEnd w:id="52"/>
       <w:r>
         <w:t xml:space="preserve">Actualizaciones</w:t>
       </w:r>
@@ -2194,8 +2293,8 @@
       <w:pPr>
         <w:pStyle w:val="Heading3"/>
       </w:pPr>
-      <w:bookmarkStart w:id="50" w:name="lanzador-para-el-actualizador-de-texlive"/>
-      <w:bookmarkEnd w:id="50"/>
+      <w:bookmarkStart w:id="53" w:name="lanzador-para-el-actualizador-de-texlive"/>
+      <w:bookmarkEnd w:id="53"/>
       <w:r>
         <w:t xml:space="preserve">Lanzador para el actualizador de texlive</w:t>
       </w:r>
@@ -2348,8 +2447,8 @@
       <w:pPr>
         <w:pStyle w:val="Heading2"/>
       </w:pPr>
-      <w:bookmarkStart w:id="51" w:name="emacs"/>
-      <w:bookmarkEnd w:id="51"/>
+      <w:bookmarkStart w:id="54" w:name="emacs"/>
+      <w:bookmarkEnd w:id="54"/>
       <w:r>
         <w:t xml:space="preserve">Emacs</w:t>
       </w:r>
@@ -3630,8 +3729,8 @@
       <w:pPr>
         <w:pStyle w:val="Heading2"/>
       </w:pPr>
-      <w:bookmarkStart w:id="52" w:name="scribus"/>
-      <w:bookmarkEnd w:id="52"/>
+      <w:bookmarkStart w:id="55" w:name="scribus"/>
+      <w:bookmarkEnd w:id="55"/>
       <w:r>
         <w:t xml:space="preserve">Scribus</w:t>
       </w:r>
@@ -3659,8 +3758,8 @@
       <w:pPr>
         <w:pStyle w:val="Heading1"/>
       </w:pPr>
-      <w:bookmarkStart w:id="53" w:name="desarrollo-sw"/>
-      <w:bookmarkEnd w:id="53"/>
+      <w:bookmarkStart w:id="56" w:name="desarrollo-sw"/>
+      <w:bookmarkEnd w:id="56"/>
       <w:r>
         <w:t xml:space="preserve">Desarrollo sw</w:t>
       </w:r>
@@ -3669,8 +3768,8 @@
       <w:pPr>
         <w:pStyle w:val="Heading2"/>
       </w:pPr>
-      <w:bookmarkStart w:id="54" w:name="paquetes-esenciales"/>
-      <w:bookmarkEnd w:id="54"/>
+      <w:bookmarkStart w:id="57" w:name="paquetes-esenciales"/>
+      <w:bookmarkEnd w:id="57"/>
       <w:r>
         <w:t xml:space="preserve">Paquetes esenciales</w:t>
       </w:r>
@@ -3690,8 +3789,8 @@
       <w:pPr>
         <w:pStyle w:val="Heading2"/>
       </w:pPr>
-      <w:bookmarkStart w:id="55" w:name="open-java"/>
-      <w:bookmarkEnd w:id="55"/>
+      <w:bookmarkStart w:id="58" w:name="open-java"/>
+      <w:bookmarkEnd w:id="58"/>
       <w:r>
         <w:t xml:space="preserve">Open Java</w:t>
       </w:r>
@@ -3711,8 +3810,8 @@
       <w:pPr>
         <w:pStyle w:val="Heading2"/>
       </w:pPr>
-      <w:bookmarkStart w:id="56" w:name="d-apt-e-instalación-de-programas"/>
-      <w:bookmarkEnd w:id="56"/>
+      <w:bookmarkStart w:id="59" w:name="d-apt-e-instalación-de-programas"/>
+      <w:bookmarkEnd w:id="59"/>
       <w:r>
         <w:t xml:space="preserve">D-apt e instalación de programas</w:t>
       </w:r>
@@ -3757,8 +3856,8 @@
       <w:pPr>
         <w:pStyle w:val="Heading2"/>
       </w:pPr>
-      <w:bookmarkStart w:id="57" w:name="arduino-y-processing"/>
-      <w:bookmarkEnd w:id="57"/>
+      <w:bookmarkStart w:id="60" w:name="arduino-y-processing"/>
+      <w:bookmarkEnd w:id="60"/>
       <w:r>
         <w:t xml:space="preserve">Arduino y Processing</w:t>
       </w:r>
@@ -3822,8 +3921,8 @@
       <w:pPr>
         <w:pStyle w:val="Heading2"/>
       </w:pPr>
-      <w:bookmarkStart w:id="58" w:name="openframeworks"/>
-      <w:bookmarkEnd w:id="58"/>
+      <w:bookmarkStart w:id="61" w:name="openframeworks"/>
+      <w:bookmarkEnd w:id="61"/>
       <w:r>
         <w:t xml:space="preserve">Openframeworks</w:t>
       </w:r>
@@ -4011,8 +4110,8 @@
       <w:pPr>
         <w:pStyle w:val="Heading1"/>
       </w:pPr>
-      <w:bookmarkStart w:id="59" w:name="docker"/>
-      <w:bookmarkEnd w:id="59"/>
+      <w:bookmarkStart w:id="62" w:name="docker"/>
+      <w:bookmarkEnd w:id="62"/>
       <w:r>
         <w:t xml:space="preserve">Docker</w:t>
       </w:r>
@@ -4167,8 +4266,8 @@
       <w:pPr>
         <w:pStyle w:val="Heading1"/>
       </w:pPr>
-      <w:bookmarkStart w:id="60" w:name="shells-alternativos-zsh-y-fish"/>
-      <w:bookmarkEnd w:id="60"/>
+      <w:bookmarkStart w:id="63" w:name="shells-alternativos-zsh-y-fish"/>
+      <w:bookmarkEnd w:id="63"/>
       <w:r>
         <w:t xml:space="preserve">Shells alternativos: zsh y fish</w:t>
       </w:r>
@@ -4203,8 +4302,8 @@
       <w:pPr>
         <w:pStyle w:val="Heading2"/>
       </w:pPr>
-      <w:bookmarkStart w:id="61" w:name="fish"/>
-      <w:bookmarkEnd w:id="61"/>
+      <w:bookmarkStart w:id="64" w:name="fish"/>
+      <w:bookmarkEnd w:id="64"/>
       <w:r>
         <w:t xml:space="preserve">fish</w:t>
       </w:r>
@@ -4302,8 +4401,8 @@
       <w:pPr>
         <w:pStyle w:val="Heading2"/>
       </w:pPr>
-      <w:bookmarkStart w:id="62" w:name="zsh"/>
-      <w:bookmarkEnd w:id="62"/>
+      <w:bookmarkStart w:id="65" w:name="zsh"/>
+      <w:bookmarkEnd w:id="65"/>
       <w:r>
         <w:t xml:space="preserve">zsh</w:t>
       </w:r>
@@ -4748,8 +4847,8 @@
       <w:pPr>
         <w:pStyle w:val="Heading2"/>
       </w:pPr>
-      <w:bookmarkStart w:id="63" w:name="instalación-de-fuentes-adicionales"/>
-      <w:bookmarkEnd w:id="63"/>
+      <w:bookmarkStart w:id="66" w:name="instalación-de-fuentes-adicionales"/>
+      <w:bookmarkEnd w:id="66"/>
       <w:r>
         <w:t xml:space="preserve">Instalación de fuentes adicionales</w:t>
       </w:r>
@@ -4843,8 +4942,8 @@
       <w:pPr>
         <w:pStyle w:val="Heading1"/>
       </w:pPr>
-      <w:bookmarkStart w:id="64" w:name="cambiar-las-opciones-de-idioma"/>
-      <w:bookmarkEnd w:id="64"/>
+      <w:bookmarkStart w:id="67" w:name="cambiar-las-opciones-de-idioma"/>
+      <w:bookmarkEnd w:id="67"/>
       <w:r>
         <w:t xml:space="preserve">Cambiar las opciones de idioma</w:t>
       </w:r>
@@ -4894,8 +4993,8 @@
       <w:pPr>
         <w:pStyle w:val="Heading1"/>
       </w:pPr>
-      <w:bookmarkStart w:id="65" w:name="reprap"/>
-      <w:bookmarkEnd w:id="65"/>
+      <w:bookmarkStart w:id="68" w:name="reprap"/>
+      <w:bookmarkEnd w:id="68"/>
       <w:r>
         <w:t xml:space="preserve">Reprap</w:t>
       </w:r>
@@ -4904,8 +5003,8 @@
       <w:pPr>
         <w:pStyle w:val="Heading2"/>
       </w:pPr>
-      <w:bookmarkStart w:id="66" w:name="sl1c3r"/>
-      <w:bookmarkEnd w:id="66"/>
+      <w:bookmarkStart w:id="69" w:name="sl1c3r"/>
+      <w:bookmarkEnd w:id="69"/>
       <w:r>
         <w:t xml:space="preserve">Sl1c3r</w:t>
       </w:r>
@@ -4991,8 +5090,8 @@
       <w:pPr>
         <w:pStyle w:val="Heading2"/>
       </w:pPr>
-      <w:bookmarkStart w:id="67" w:name="openscad"/>
-      <w:bookmarkEnd w:id="67"/>
+      <w:bookmarkStart w:id="70" w:name="openscad"/>
+      <w:bookmarkEnd w:id="70"/>
       <w:r>
         <w:t xml:space="preserve">OpenScad</w:t>
       </w:r>
@@ -5009,8 +5108,8 @@
       <w:pPr>
         <w:pStyle w:val="Heading2"/>
       </w:pPr>
-      <w:bookmarkStart w:id="68" w:name="printrun"/>
-      <w:bookmarkEnd w:id="68"/>
+      <w:bookmarkStart w:id="71" w:name="printrun"/>
+      <w:bookmarkEnd w:id="71"/>
       <w:r>
         <w:t xml:space="preserve">Printrun</w:t>
       </w:r>
@@ -5027,8 +5126,8 @@
       <w:pPr>
         <w:pStyle w:val="Heading2"/>
       </w:pPr>
-      <w:bookmarkStart w:id="69" w:name="cura"/>
-      <w:bookmarkEnd w:id="69"/>
+      <w:bookmarkStart w:id="72" w:name="cura"/>
+      <w:bookmarkEnd w:id="72"/>
       <w:r>
         <w:t xml:space="preserve">Cura</w:t>
       </w:r>
@@ -5103,8 +5202,8 @@
       <w:pPr>
         <w:pStyle w:val="Heading1"/>
       </w:pPr>
-      <w:bookmarkStart w:id="70" w:name="python"/>
-      <w:bookmarkEnd w:id="70"/>
+      <w:bookmarkStart w:id="73" w:name="python"/>
+      <w:bookmarkEnd w:id="73"/>
       <w:r>
         <w:t xml:space="preserve">Python</w:t>
       </w:r>
@@ -5146,8 +5245,8 @@
       <w:pPr>
         <w:pStyle w:val="Heading1"/>
       </w:pPr>
-      <w:bookmarkStart w:id="71" w:name="bases-de-datos"/>
-      <w:bookmarkEnd w:id="71"/>
+      <w:bookmarkStart w:id="74" w:name="bases-de-datos"/>
+      <w:bookmarkEnd w:id="74"/>
       <w:r>
         <w:t xml:space="preserve">Bases de datos</w:t>
       </w:r>
@@ -5156,8 +5255,8 @@
       <w:pPr>
         <w:pStyle w:val="Heading2"/>
       </w:pPr>
-      <w:bookmarkStart w:id="72" w:name="mysql"/>
-      <w:bookmarkEnd w:id="72"/>
+      <w:bookmarkStart w:id="75" w:name="mysql"/>
+      <w:bookmarkEnd w:id="75"/>
       <w:r>
         <w:t xml:space="preserve">MySQL</w:t>
       </w:r>
@@ -5202,8 +5301,8 @@
       <w:pPr>
         <w:pStyle w:val="Heading1"/>
       </w:pPr>
-      <w:bookmarkStart w:id="73" w:name="cuentas-online-abiertas"/>
-      <w:bookmarkEnd w:id="73"/>
+      <w:bookmarkStart w:id="76" w:name="cuentas-online-abiertas"/>
+      <w:bookmarkEnd w:id="76"/>
       <w:r>
         <w:t xml:space="preserve">Cuentas online abiertas</w:t>
       </w:r>
@@ -5236,8 +5335,8 @@
       <w:pPr>
         <w:pStyle w:val="Heading1"/>
       </w:pPr>
-      <w:bookmarkStart w:id="74" w:name="todo"/>
-      <w:bookmarkEnd w:id="74"/>
+      <w:bookmarkStart w:id="77" w:name="todo"/>
+      <w:bookmarkEnd w:id="77"/>
       <w:r>
         <w:t xml:space="preserve">TODO</w:t>
       </w:r>
@@ -5406,8 +5505,8 @@
       <w:pPr>
         <w:pStyle w:val="Heading1"/>
       </w:pPr>
-      <w:bookmarkStart w:id="75" w:name="links"/>
-      <w:bookmarkEnd w:id="75"/>
+      <w:bookmarkStart w:id="78" w:name="links"/>
+      <w:bookmarkEnd w:id="78"/>
       <w:r>
         <w:t xml:space="preserve">Links</w:t>
       </w:r>
@@ -5416,7 +5515,7 @@
       <w:pPr>
         <w:pStyle w:val="FirstParagraph"/>
       </w:pPr>
-      <w:hyperlink r:id="rId76">
+      <w:hyperlink r:id="rId79">
         <w:r>
           <w:rPr>
             <w:rStyle w:val="Hyperlink"/>
@@ -5427,7 +5526,7 @@
       <w:r>
         <w:t xml:space="preserve"> </w:t>
       </w:r>
-      <w:hyperlink r:id="rId77">
+      <w:hyperlink r:id="rId80">
         <w:r>
           <w:rPr>
             <w:rStyle w:val="Hyperlink"/>
@@ -5438,7 +5537,7 @@
       <w:r>
         <w:t xml:space="preserve"> </w:t>
       </w:r>
-      <w:hyperlink r:id="rId78">
+      <w:hyperlink r:id="rId81">
         <w:r>
           <w:rPr>
             <w:rStyle w:val="Hyperlink"/>
@@ -5449,7 +5548,7 @@
       <w:r>
         <w:t xml:space="preserve"> </w:t>
       </w:r>
-      <w:hyperlink r:id="rId79">
+      <w:hyperlink r:id="rId82">
         <w:r>
           <w:rPr>
             <w:rStyle w:val="Hyperlink"/>
@@ -5460,7 +5559,7 @@
       <w:r>
         <w:t xml:space="preserve"> </w:t>
       </w:r>
-      <w:hyperlink r:id="rId80">
+      <w:hyperlink r:id="rId83">
         <w:r>
           <w:rPr>
             <w:rStyle w:val="Hyperlink"/>
@@ -5471,7 +5570,7 @@
       <w:r>
         <w:t xml:space="preserve"> </w:t>
       </w:r>
-      <w:hyperlink r:id="rId81">
+      <w:hyperlink r:id="rId84">
         <w:r>
           <w:rPr>
             <w:rStyle w:val="Hyperlink"/>
@@ -5602,7 +5701,7 @@
     </w:lvl>
   </w:abstractNum>
   <w:abstractNum w:abstractNumId="990">
-    <w:nsid w:val="cd0d1a8e"/>
+    <w:nsid w:val="63aa5153"/>
     <w:multiLevelType w:val="multilevel"/>
     <w:lvl w:ilvl="0">
       <w:numFmt w:val="bullet"/>
@@ -5683,7 +5782,7 @@
     </w:lvl>
   </w:abstractNum>
   <w:abstractNum w:abstractNumId="991">
-    <w:nsid w:val="e40b52e7"/>
+    <w:nsid w:val="c8846b22"/>
     <w:multiLevelType w:val="multilevel"/>
     <w:lvl w:ilvl="0">
       <w:numFmt w:val="bullet"/>

</xml_diff>

<commit_message>
Added Anaconda and iPython installation
</commit_message>
<xml_diff>
--- a/out/debianpostinstall.docx
+++ b/out/debianpostinstall.docx
@@ -720,7 +720,7 @@
         <w:rPr>
           <w:rStyle w:val="VerbatimChar"/>
         </w:rPr>
-        <w:t xml:space="preserve">deb [arch=amd64] http://dl.google.com/linux/chrome/deb/ stable main </w:t>
+        <w:t xml:space="preserve">deb [arch=amd64] http://dl.google.com/linux/chrome/deb/ stable main</w:t>
       </w:r>
     </w:p>
     <w:p>
@@ -1460,7 +1460,7 @@
         <w:rPr>
           <w:rStyle w:val="VerbatimChar"/>
         </w:rPr>
-        <w:t xml:space="preserve">xdg-mime default deluge.desktop x-scheme-handler/magnet </w:t>
+        <w:t xml:space="preserve">xdg-mime default deluge.desktop x-scheme-handler/magnet</w:t>
       </w:r>
     </w:p>
     <w:p>
@@ -4565,13 +4565,27 @@
         <w:pStyle w:val="BodyText"/>
       </w:pPr>
       <w:r>
-        <w:t xml:space="preserve">Ejecutamos el programa de instalación y nos aseguramos de crear el</w:t>
-      </w:r>
-      <w:r>
-        <w:t xml:space="preserve"> </w:t>
-      </w:r>
-      <w:r>
-        <w:t xml:space="preserve">directorio</w:t>
+        <w:t xml:space="preserve">Ejecutamos el programa de instalación. El programa descargará los</w:t>
+      </w:r>
+      <w:r>
+        <w:t xml:space="preserve"> </w:t>
+      </w:r>
+      <w:r>
+        <w:t xml:space="preserve">paquetes Debian necesarios para dejar el IDE y los compiladores</w:t>
+      </w:r>
+      <w:r>
+        <w:t xml:space="preserve"> </w:t>
+      </w:r>
+      <w:r>
+        <w:t xml:space="preserve">instalados.</w:t>
+      </w:r>
+    </w:p>
+    <w:p>
+      <w:pPr>
+        <w:pStyle w:val="BodyText"/>
+      </w:pPr>
+      <w:r>
+        <w:t xml:space="preserve">Al acabar la instalación he tenido que crear el directorio</w:t>
       </w:r>
       <w:r>
         <w:t xml:space="preserve"> </w:t>
@@ -4583,13 +4597,13 @@
         <w:t xml:space="preserve">~/Pinguino/v11</w:t>
       </w:r>
       <w:r>
-        <w:t xml:space="preserve">, parece que hay algún problema con el</w:t>
-      </w:r>
-      <w:r>
-        <w:t xml:space="preserve"> </w:t>
-      </w:r>
-      <w:r>
-        <w:t xml:space="preserve">programa y no lo crea automáticamente.</w:t>
+        <w:t xml:space="preserve">, parece que hay algún problema con el programa de</w:t>
+      </w:r>
+      <w:r>
+        <w:t xml:space="preserve"> </w:t>
+      </w:r>
+      <w:r>
+        <w:t xml:space="preserve">instalación y no lo crea automáticamente.</w:t>
       </w:r>
     </w:p>
     <w:p>
@@ -4607,6 +4621,18 @@
           <w:i/>
         </w:rPr>
         <w:t xml:space="preserve">/opt</w:t>
+      </w:r>
+      <w:r>
+        <w:t xml:space="preserve"> </w:t>
+      </w:r>
+      <w:r>
+        <w:t xml:space="preserve">y arranca</w:t>
+      </w:r>
+      <w:r>
+        <w:t xml:space="preserve"> </w:t>
+      </w:r>
+      <w:r>
+        <w:t xml:space="preserve">correctamente, habrá que probarlo con los micros.</w:t>
       </w:r>
     </w:p>
     <w:p>
@@ -4652,913 +4678,16 @@
     </w:p>
     <w:p>
       <w:pPr>
-        <w:pStyle w:val="Heading1"/>
-      </w:pPr>
-      <w:bookmarkStart w:id="81" w:name="docker"/>
-      <w:bookmarkEnd w:id="81"/>
-      <w:r>
-        <w:t xml:space="preserve">Docker</w:t>
-      </w:r>
-    </w:p>
-    <w:p>
-      <w:pPr>
-        <w:pStyle w:val="SourceCode"/>
-      </w:pPr>
-      <w:r>
-        <w:rPr>
-          <w:rStyle w:val="VerbatimChar"/>
-        </w:rPr>
-        <w:t xml:space="preserve">apt-get install apt-transport-https ca-certificates</w:t>
-      </w:r>
-      <w:r>
-        <w:br w:type="textWrapping"/>
-      </w:r>
-      <w:r>
-        <w:rPr>
-          <w:rStyle w:val="VerbatimChar"/>
-        </w:rPr>
-        <w:t xml:space="preserve">apt-key adv --keyserver hkp://p80.pool.sks-keyservers.net:80 --recv-keys 58118E89F3A912897C070ADBF76221572C52609D</w:t>
-      </w:r>
-      <w:r>
-        <w:br w:type="textWrapping"/>
-      </w:r>
-      <w:r>
-        <w:rPr>
-          <w:rStyle w:val="VerbatimChar"/>
-        </w:rPr>
-        <w:t xml:space="preserve">edit docker.list with</w:t>
-      </w:r>
-      <w:r>
-        <w:br w:type="textWrapping"/>
-      </w:r>
-      <w:r>
-        <w:rPr>
-          <w:rStyle w:val="VerbatimChar"/>
-        </w:rPr>
-        <w:t xml:space="preserve">deb https://apt.dockerproject.org/repo debian-jessie main</w:t>
-      </w:r>
-      <w:r>
-        <w:br w:type="textWrapping"/>
-      </w:r>
-      <w:r>
-        <w:rPr>
-          <w:rStyle w:val="VerbatimChar"/>
-        </w:rPr>
-        <w:t xml:space="preserve"/>
-      </w:r>
-      <w:r>
-        <w:br w:type="textWrapping"/>
-      </w:r>
-      <w:r>
-        <w:rPr>
-          <w:rStyle w:val="VerbatimChar"/>
-        </w:rPr>
-        <w:t xml:space="preserve">apt-cache policy docker-engine   -- comprobamos que todo está bien.</w:t>
-      </w:r>
-      <w:r>
-        <w:br w:type="textWrapping"/>
-      </w:r>
-      <w:r>
-        <w:rPr>
-          <w:rStyle w:val="VerbatimChar"/>
-        </w:rPr>
-        <w:t xml:space="preserve"/>
-      </w:r>
-      <w:r>
-        <w:br w:type="textWrapping"/>
-      </w:r>
-      <w:r>
-        <w:rPr>
-          <w:rStyle w:val="VerbatimChar"/>
-        </w:rPr>
-        <w:t xml:space="preserve"/>
-      </w:r>
-      <w:r>
-        <w:br w:type="textWrapping"/>
-      </w:r>
-      <w:r>
-        <w:rPr>
-          <w:rStyle w:val="VerbatimChar"/>
-        </w:rPr>
-        <w:t xml:space="preserve">sudo apt-get install docker-engine   -- da un error en makedev por udev activo</w:t>
-      </w:r>
-      <w:r>
-        <w:br w:type="textWrapping"/>
-      </w:r>
-      <w:r>
-        <w:rPr>
-          <w:rStyle w:val="VerbatimChar"/>
-        </w:rPr>
-        <w:t xml:space="preserve"/>
-      </w:r>
-      <w:r>
-        <w:br w:type="textWrapping"/>
-      </w:r>
-      <w:r>
-        <w:rPr>
-          <w:rStyle w:val="VerbatimChar"/>
-        </w:rPr>
-        <w:t xml:space="preserve"/>
-      </w:r>
-      <w:r>
-        <w:br w:type="textWrapping"/>
-      </w:r>
-      <w:r>
-        <w:rPr>
-          <w:rStyle w:val="VerbatimChar"/>
-        </w:rPr>
-        <w:t xml:space="preserve">sudo service docker start</w:t>
-      </w:r>
-      <w:r>
-        <w:br w:type="textWrapping"/>
-      </w:r>
-      <w:r>
-        <w:rPr>
-          <w:rStyle w:val="VerbatimChar"/>
-        </w:rPr>
-        <w:t xml:space="preserve"/>
-      </w:r>
-      <w:r>
-        <w:br w:type="textWrapping"/>
-      </w:r>
-      <w:r>
-        <w:rPr>
-          <w:rStyle w:val="VerbatimChar"/>
-        </w:rPr>
-        <w:t xml:space="preserve">sudo docker run hello-world   - todo bien</w:t>
-      </w:r>
-      <w:r>
-        <w:br w:type="textWrapping"/>
-      </w:r>
-      <w:r>
-        <w:rPr>
-          <w:rStyle w:val="VerbatimChar"/>
-        </w:rPr>
-        <w:t xml:space="preserve"/>
-      </w:r>
-      <w:r>
-        <w:br w:type="textWrapping"/>
-      </w:r>
-      <w:r>
-        <w:rPr>
-          <w:rStyle w:val="VerbatimChar"/>
-        </w:rPr>
-        <w:t xml:space="preserve">sudo gpasswd -a salvari docker</w:t>
-      </w:r>
-    </w:p>
-    <w:p>
-      <w:pPr>
-        <w:pStyle w:val="Heading1"/>
-      </w:pPr>
-      <w:bookmarkStart w:id="82" w:name="shells-alternativos-zsh-y-fish"/>
-      <w:bookmarkEnd w:id="82"/>
-      <w:r>
-        <w:t xml:space="preserve">Shells alternativos: zsh y fish</w:t>
-      </w:r>
-    </w:p>
-    <w:p>
-      <w:pPr>
         <w:pStyle w:val="FirstParagraph"/>
       </w:pPr>
       <w:r>
-        <w:t xml:space="preserve">Los dos son muy interesantes. He usado zsh casi un año, ahora voy a</w:t>
-      </w:r>
-      <w:r>
-        <w:t xml:space="preserve"> </w:t>
-      </w:r>
-      <w:r>
-        <w:t xml:space="preserve">probar</w:t>
-      </w:r>
-      <w:r>
-        <w:t xml:space="preserve"> </w:t>
-      </w:r>
-      <w:r>
-        <w:rPr>
-          <w:b/>
-        </w:rPr>
-        <w:t xml:space="preserve">fish</w:t>
-      </w:r>
-      <w:r>
-        <w:t xml:space="preserve">.</w:t>
-      </w:r>
-    </w:p>
-    <w:p>
-      <w:pPr>
-        <w:pStyle w:val="Heading2"/>
-      </w:pPr>
-      <w:bookmarkStart w:id="83" w:name="fish"/>
-      <w:bookmarkEnd w:id="83"/>
-      <w:r>
-        <w:t xml:space="preserve">fish</w:t>
-      </w:r>
-    </w:p>
-    <w:p>
-      <w:pPr>
-        <w:pStyle w:val="FirstParagraph"/>
-      </w:pPr>
-      <w:r>
-        <w:t xml:space="preserve">Instalamos</w:t>
-      </w:r>
-      <w:r>
-        <w:t xml:space="preserve"> </w:t>
-      </w:r>
-      <w:r>
-        <w:rPr>
-          <w:b/>
-        </w:rPr>
-        <w:t xml:space="preserve">fish</w:t>
-      </w:r>
-      <w:r>
-        <w:t xml:space="preserve"> </w:t>
-      </w:r>
-      <w:r>
-        <w:t xml:space="preserve">desde aptitude con:</w:t>
-      </w:r>
-    </w:p>
-    <w:p>
-      <w:pPr>
-        <w:pStyle w:val="SourceCode"/>
-      </w:pPr>
-      <w:r>
-        <w:rPr>
-          <w:rStyle w:val="VerbatimChar"/>
-        </w:rPr>
-        <w:t xml:space="preserve">sudo aptitude install fish</w:t>
-      </w:r>
-    </w:p>
-    <w:p>
-      <w:pPr>
-        <w:pStyle w:val="FirstParagraph"/>
-      </w:pPr>
-      <w:r>
-        <w:t xml:space="preserve">Instalamos oh-my-fish</w:t>
-      </w:r>
-    </w:p>
-    <w:p>
-      <w:pPr>
-        <w:pStyle w:val="SourceCode"/>
-      </w:pPr>
-      <w:r>
-        <w:rPr>
-          <w:rStyle w:val="VerbatimChar"/>
-        </w:rPr>
-        <w:t xml:space="preserve">curl -L https://github.com/oh-my-fish/oh-my-fish/raw/master/bin/install &gt; install</w:t>
-      </w:r>
-      <w:r>
-        <w:br w:type="textWrapping"/>
-      </w:r>
-      <w:r>
-        <w:rPr>
-          <w:rStyle w:val="VerbatimChar"/>
-        </w:rPr>
-        <w:t xml:space="preserve">fish install</w:t>
-      </w:r>
-      <w:r>
-        <w:br w:type="textWrapping"/>
-      </w:r>
-      <w:r>
-        <w:rPr>
-          <w:rStyle w:val="VerbatimChar"/>
-        </w:rPr>
-        <w:t xml:space="preserve">rm install</w:t>
-      </w:r>
-      <w:r>
-        <w:br w:type="textWrapping"/>
-      </w:r>
-      <w:r>
-        <w:rPr>
-          <w:rStyle w:val="VerbatimChar"/>
-        </w:rPr>
-        <w:t xml:space="preserve"/>
-      </w:r>
-      <w:r>
-        <w:br w:type="textWrapping"/>
-      </w:r>
-      <w:r>
-        <w:rPr>
-          <w:rStyle w:val="VerbatimChar"/>
-        </w:rPr>
-        <w:t xml:space="preserve">chsh -s `which fish`</w:t>
-      </w:r>
-    </w:p>
-    <w:p>
-      <w:pPr>
-        <w:pStyle w:val="Heading2"/>
-      </w:pPr>
-      <w:bookmarkStart w:id="84" w:name="zsh"/>
-      <w:bookmarkEnd w:id="84"/>
-      <w:r>
-        <w:t xml:space="preserve">zsh</w:t>
-      </w:r>
-    </w:p>
-    <w:p>
-      <w:pPr>
-        <w:pStyle w:val="FirstParagraph"/>
-      </w:pPr>
-      <w:r>
-        <w:t xml:space="preserve">Igualmente instalamos</w:t>
-      </w:r>
-      <w:r>
-        <w:t xml:space="preserve"> </w:t>
-      </w:r>
-      <w:r>
-        <w:rPr>
-          <w:b/>
-        </w:rPr>
-        <w:t xml:space="preserve">zsh</w:t>
-      </w:r>
-      <w:r>
-        <w:t xml:space="preserve">:</w:t>
-      </w:r>
-    </w:p>
-    <w:p>
-      <w:pPr>
-        <w:pStyle w:val="SourceCode"/>
-      </w:pPr>
-      <w:r>
-        <w:rPr>
-          <w:rStyle w:val="VerbatimChar"/>
-        </w:rPr>
-        <w:t xml:space="preserve">sudo aptitude install zsh</w:t>
-      </w:r>
-    </w:p>
-    <w:p>
-      <w:pPr>
-        <w:pStyle w:val="FirstParagraph"/>
-      </w:pPr>
-      <w:r>
-        <w:t xml:space="preserve">Vamos a usar antigen así que nos lo clonamos en _~/apps/</w:t>
-      </w:r>
-    </w:p>
-    <w:p>
-      <w:pPr>
-        <w:pStyle w:val="SourceCode"/>
-      </w:pPr>
-      <w:r>
-        <w:rPr>
-          <w:rStyle w:val="VerbatimChar"/>
-        </w:rPr>
-        <w:t xml:space="preserve">cd ~/apps</w:t>
-      </w:r>
-      <w:r>
-        <w:br w:type="textWrapping"/>
-      </w:r>
-      <w:r>
-        <w:rPr>
-          <w:rStyle w:val="VerbatimChar"/>
-        </w:rPr>
-        <w:t xml:space="preserve">git clone https://github.com/zsh-users/antigen</w:t>
-      </w:r>
-    </w:p>
-    <w:p>
-      <w:pPr>
-        <w:pStyle w:val="FirstParagraph"/>
-      </w:pPr>
-      <w:r>
-        <w:t xml:space="preserve">Y editamos el fichero</w:t>
-      </w:r>
-      <w:r>
-        <w:t xml:space="preserve"> </w:t>
-      </w:r>
-      <w:r>
-        <w:rPr>
-          <w:i/>
-        </w:rPr>
-        <w:t xml:space="preserve">~/.zshrc</w:t>
-      </w:r>
-      <w:r>
-        <w:t xml:space="preserve"> </w:t>
-      </w:r>
-      <w:r>
-        <w:t xml:space="preserve">para que contenga:</w:t>
-      </w:r>
-    </w:p>
-    <w:p>
-      <w:pPr>
-        <w:pStyle w:val="SourceCode"/>
-      </w:pPr>
-      <w:r>
-        <w:rPr>
-          <w:rStyle w:val="VerbatimChar"/>
-        </w:rPr>
-        <w:t xml:space="preserve">source ~/apps/antigen/antigen.zsh</w:t>
-      </w:r>
-      <w:r>
-        <w:br w:type="textWrapping"/>
-      </w:r>
-      <w:r>
-        <w:rPr>
-          <w:rStyle w:val="VerbatimChar"/>
-        </w:rPr>
-        <w:t xml:space="preserve"/>
-      </w:r>
-      <w:r>
-        <w:br w:type="textWrapping"/>
-      </w:r>
-      <w:r>
-        <w:rPr>
-          <w:rStyle w:val="VerbatimChar"/>
-        </w:rPr>
-        <w:t xml:space="preserve"># Load the oh-my-zsh's library.</w:t>
-      </w:r>
-      <w:r>
-        <w:br w:type="textWrapping"/>
-      </w:r>
-      <w:r>
-        <w:rPr>
-          <w:rStyle w:val="VerbatimChar"/>
-        </w:rPr>
-        <w:t xml:space="preserve">antigen use oh-my-zsh</w:t>
-      </w:r>
-      <w:r>
-        <w:br w:type="textWrapping"/>
-      </w:r>
-      <w:r>
-        <w:rPr>
-          <w:rStyle w:val="VerbatimChar"/>
-        </w:rPr>
-        <w:t xml:space="preserve"/>
-      </w:r>
-      <w:r>
-        <w:br w:type="textWrapping"/>
-      </w:r>
-      <w:r>
-        <w:rPr>
-          <w:rStyle w:val="VerbatimChar"/>
-        </w:rPr>
-        <w:t xml:space="preserve"># Bundles from the default repo (robbyrussell's oh-my-zsh).</w:t>
-      </w:r>
-      <w:r>
-        <w:br w:type="textWrapping"/>
-      </w:r>
-      <w:r>
-        <w:rPr>
-          <w:rStyle w:val="VerbatimChar"/>
-        </w:rPr>
-        <w:t xml:space="preserve">antigen bundle git</w:t>
-      </w:r>
-      <w:r>
-        <w:br w:type="textWrapping"/>
-      </w:r>
-      <w:r>
-        <w:rPr>
-          <w:rStyle w:val="VerbatimChar"/>
-        </w:rPr>
-        <w:t xml:space="preserve">antigen bundle command-not-found</w:t>
-      </w:r>
-      <w:r>
-        <w:br w:type="textWrapping"/>
-      </w:r>
-      <w:r>
-        <w:rPr>
-          <w:rStyle w:val="VerbatimChar"/>
-        </w:rPr>
-        <w:t xml:space="preserve">antigen bundle autojump</w:t>
-      </w:r>
-      <w:r>
-        <w:br w:type="textWrapping"/>
-      </w:r>
-      <w:r>
-        <w:rPr>
-          <w:rStyle w:val="VerbatimChar"/>
-        </w:rPr>
-        <w:t xml:space="preserve">antigen bundle extract</w:t>
-      </w:r>
-      <w:r>
-        <w:br w:type="textWrapping"/>
-      </w:r>
-      <w:r>
-        <w:rPr>
-          <w:rStyle w:val="VerbatimChar"/>
-        </w:rPr>
-        <w:t xml:space="preserve"># antigen bundle heroku</w:t>
-      </w:r>
-      <w:r>
-        <w:br w:type="textWrapping"/>
-      </w:r>
-      <w:r>
-        <w:rPr>
-          <w:rStyle w:val="VerbatimChar"/>
-        </w:rPr>
-        <w:t xml:space="preserve"># antigen bundle pip</w:t>
-      </w:r>
-      <w:r>
-        <w:br w:type="textWrapping"/>
-      </w:r>
-      <w:r>
-        <w:rPr>
-          <w:rStyle w:val="VerbatimChar"/>
-        </w:rPr>
-        <w:t xml:space="preserve"># antigen bundle lein</w:t>
-      </w:r>
-      <w:r>
-        <w:br w:type="textWrapping"/>
-      </w:r>
-      <w:r>
-        <w:rPr>
-          <w:rStyle w:val="VerbatimChar"/>
-        </w:rPr>
-        <w:t xml:space="preserve"/>
-      </w:r>
-      <w:r>
-        <w:br w:type="textWrapping"/>
-      </w:r>
-      <w:r>
-        <w:rPr>
-          <w:rStyle w:val="VerbatimChar"/>
-        </w:rPr>
-        <w:t xml:space="preserve"/>
-      </w:r>
-      <w:r>
-        <w:br w:type="textWrapping"/>
-      </w:r>
-      <w:r>
-        <w:rPr>
-          <w:rStyle w:val="VerbatimChar"/>
-        </w:rPr>
-        <w:t xml:space="preserve"># Syntax highlighting bundle.</w:t>
-      </w:r>
-      <w:r>
-        <w:br w:type="textWrapping"/>
-      </w:r>
-      <w:r>
-        <w:rPr>
-          <w:rStyle w:val="VerbatimChar"/>
-        </w:rPr>
-        <w:t xml:space="preserve">antigen bundle zsh-users/zsh-syntax-highlighting</w:t>
-      </w:r>
-      <w:r>
-        <w:br w:type="textWrapping"/>
-      </w:r>
-      <w:r>
-        <w:rPr>
-          <w:rStyle w:val="VerbatimChar"/>
-        </w:rPr>
-        <w:t xml:space="preserve"/>
-      </w:r>
-      <w:r>
-        <w:br w:type="textWrapping"/>
-      </w:r>
-      <w:r>
-        <w:rPr>
-          <w:rStyle w:val="VerbatimChar"/>
-        </w:rPr>
-        <w:t xml:space="preserve"># git</w:t>
-      </w:r>
-      <w:r>
-        <w:br w:type="textWrapping"/>
-      </w:r>
-      <w:r>
-        <w:rPr>
-          <w:rStyle w:val="VerbatimChar"/>
-        </w:rPr>
-        <w:t xml:space="preserve">antigen bundle arialdomartini/oh-my-git</w:t>
-      </w:r>
-      <w:r>
-        <w:br w:type="textWrapping"/>
-      </w:r>
-      <w:r>
-        <w:rPr>
-          <w:rStyle w:val="VerbatimChar"/>
-        </w:rPr>
-        <w:t xml:space="preserve">antigen theme arialdomartini/oh-my-git-themes oppa-lana-style</w:t>
-      </w:r>
-      <w:r>
-        <w:br w:type="textWrapping"/>
-      </w:r>
-      <w:r>
-        <w:rPr>
-          <w:rStyle w:val="VerbatimChar"/>
-        </w:rPr>
-        <w:t xml:space="preserve"/>
-      </w:r>
-      <w:r>
-        <w:br w:type="textWrapping"/>
-      </w:r>
-      <w:r>
-        <w:rPr>
-          <w:rStyle w:val="VerbatimChar"/>
-        </w:rPr>
-        <w:t xml:space="preserve"># autosuggestions</w:t>
-      </w:r>
-      <w:r>
-        <w:br w:type="textWrapping"/>
-      </w:r>
-      <w:r>
-        <w:rPr>
-          <w:rStyle w:val="VerbatimChar"/>
-        </w:rPr>
-        <w:t xml:space="preserve">antigen bundle tarruda/zsh-autosuggestions</w:t>
-      </w:r>
-      <w:r>
-        <w:br w:type="textWrapping"/>
-      </w:r>
-      <w:r>
-        <w:rPr>
-          <w:rStyle w:val="VerbatimChar"/>
-        </w:rPr>
-        <w:t xml:space="preserve"/>
-      </w:r>
-      <w:r>
-        <w:br w:type="textWrapping"/>
-      </w:r>
-      <w:r>
-        <w:rPr>
-          <w:rStyle w:val="VerbatimChar"/>
-        </w:rPr>
-        <w:t xml:space="preserve">#antigen theme agnoster</w:t>
-      </w:r>
-      <w:r>
-        <w:br w:type="textWrapping"/>
-      </w:r>
-      <w:r>
-        <w:rPr>
-          <w:rStyle w:val="VerbatimChar"/>
-        </w:rPr>
-        <w:t xml:space="preserve"/>
-      </w:r>
-      <w:r>
-        <w:br w:type="textWrapping"/>
-      </w:r>
-      <w:r>
-        <w:rPr>
-          <w:rStyle w:val="VerbatimChar"/>
-        </w:rPr>
-        <w:t xml:space="preserve"># Tell antigen that you're done.</w:t>
-      </w:r>
-      <w:r>
-        <w:br w:type="textWrapping"/>
-      </w:r>
-      <w:r>
-        <w:rPr>
-          <w:rStyle w:val="VerbatimChar"/>
-        </w:rPr>
-        <w:t xml:space="preserve">antigen apply</w:t>
-      </w:r>
-      <w:r>
-        <w:br w:type="textWrapping"/>
-      </w:r>
-      <w:r>
-        <w:rPr>
-          <w:rStyle w:val="VerbatimChar"/>
-        </w:rPr>
-        <w:t xml:space="preserve"/>
-      </w:r>
-      <w:r>
-        <w:br w:type="textWrapping"/>
-      </w:r>
-      <w:r>
-        <w:rPr>
-          <w:rStyle w:val="VerbatimChar"/>
-        </w:rPr>
-        <w:t xml:space="preserve"># append to path</w:t>
-      </w:r>
-      <w:r>
-        <w:br w:type="textWrapping"/>
-      </w:r>
-      <w:r>
-        <w:rPr>
-          <w:rStyle w:val="VerbatimChar"/>
-        </w:rPr>
-        <w:t xml:space="preserve">path+=('/home/salvari/apps/julia/current/bin/')</w:t>
-      </w:r>
-      <w:r>
-        <w:br w:type="textWrapping"/>
-      </w:r>
-      <w:r>
-        <w:rPr>
-          <w:rStyle w:val="VerbatimChar"/>
-        </w:rPr>
-        <w:t xml:space="preserve"># prepend</w:t>
-      </w:r>
-      <w:r>
-        <w:br w:type="textWrapping"/>
-      </w:r>
-      <w:r>
-        <w:rPr>
-          <w:rStyle w:val="VerbatimChar"/>
-        </w:rPr>
-        <w:t xml:space="preserve"># path=('/home/salvari/bin/' $path)</w:t>
-      </w:r>
-      <w:r>
-        <w:br w:type="textWrapping"/>
-      </w:r>
-      <w:r>
-        <w:rPr>
-          <w:rStyle w:val="VerbatimChar"/>
-        </w:rPr>
-        <w:t xml:space="preserve"># export PATH</w:t>
-      </w:r>
-    </w:p>
-    <w:p>
-      <w:pPr>
-        <w:pStyle w:val="FirstParagraph"/>
-      </w:pPr>
-      <w:r>
-        <w:t xml:space="preserve">Antigen ya se encarga de descargar todo lo que queramos utilizar en</w:t>
-      </w:r>
-      <w:r>
-        <w:t xml:space="preserve"> </w:t>
-      </w:r>
-      <w:r>
-        <w:t xml:space="preserve">zsh.</w:t>
-      </w:r>
-    </w:p>
-    <w:p>
-      <w:pPr>
-        <w:pStyle w:val="BodyText"/>
-      </w:pPr>
-      <w:r>
-        <w:t xml:space="preserve">Nos queda arreglar las fuentes para que funcione correctamente la</w:t>
-      </w:r>
-      <w:r>
-        <w:t xml:space="preserve"> </w:t>
-      </w:r>
-      <w:r>
-        <w:t xml:space="preserve">linea de estado en los repos de git. Necesitamos una fuente</w:t>
-      </w:r>
-      <w:r>
-        <w:t xml:space="preserve"> </w:t>
-      </w:r>
-      <w:r>
-        <w:rPr>
-          <w:i/>
-        </w:rPr>
-        <w:t xml:space="preserve">Awesome</w:t>
-      </w:r>
-    </w:p>
-    <w:p>
-      <w:pPr>
-        <w:pStyle w:val="Heading2"/>
-      </w:pPr>
-      <w:bookmarkStart w:id="85" w:name="instalación-de-fuentes-adicionales"/>
-      <w:bookmarkEnd w:id="85"/>
-      <w:r>
-        <w:t xml:space="preserve">Instalación de fuentes adicionales</w:t>
-      </w:r>
-    </w:p>
-    <w:p>
-      <w:pPr>
-        <w:pStyle w:val="FirstParagraph"/>
-      </w:pPr>
-      <w:r>
-        <w:t xml:space="preserve">Nos bajamos unas cuantas fuentes que soporten los iconos</w:t>
-      </w:r>
-      <w:r>
-        <w:t xml:space="preserve"> </w:t>
-      </w:r>
-      <w:r>
-        <w:rPr>
-          <w:i/>
-        </w:rPr>
-        <w:t xml:space="preserve">Awesome</w:t>
-      </w:r>
-      <w:r>
-        <w:t xml:space="preserve">.</w:t>
-      </w:r>
-    </w:p>
-    <w:p>
-      <w:pPr>
-        <w:pStyle w:val="SourceCode"/>
-      </w:pPr>
-      <w:r>
-        <w:rPr>
-          <w:rStyle w:val="VerbatimChar"/>
-        </w:rPr>
-        <w:t xml:space="preserve">cd ~/tmp</w:t>
-      </w:r>
-      <w:r>
-        <w:br w:type="textWrapping"/>
-      </w:r>
-      <w:r>
-        <w:rPr>
-          <w:rStyle w:val="VerbatimChar"/>
-        </w:rPr>
-        <w:t xml:space="preserve">git clone https://github.com/abertsch/Menlo-for-Powerline</w:t>
-      </w:r>
-      <w:r>
-        <w:br w:type="textWrapping"/>
-      </w:r>
-      <w:r>
-        <w:rPr>
-          <w:rStyle w:val="VerbatimChar"/>
-        </w:rPr>
-        <w:t xml:space="preserve">git clone https://github.com/powerline/fonts</w:t>
-      </w:r>
-      <w:r>
-        <w:br w:type="textWrapping"/>
-      </w:r>
-      <w:r>
-        <w:rPr>
-          <w:rStyle w:val="VerbatimChar"/>
-        </w:rPr>
-        <w:t xml:space="preserve"/>
-      </w:r>
-      <w:r>
-        <w:br w:type="textWrapping"/>
-      </w:r>
-      <w:r>
-        <w:rPr>
-          <w:rStyle w:val="VerbatimChar"/>
-        </w:rPr>
-        <w:t xml:space="preserve">mkdir ~/.fonts</w:t>
-      </w:r>
-      <w:r>
-        <w:br w:type="textWrapping"/>
-      </w:r>
-      <w:r>
-        <w:rPr>
-          <w:rStyle w:val="VerbatimChar"/>
-        </w:rPr>
-        <w:t xml:space="preserve">cp someFontFile ~/.fonts/</w:t>
-      </w:r>
-      <w:r>
-        <w:br w:type="textWrapping"/>
-      </w:r>
-      <w:r>
-        <w:rPr>
-          <w:rStyle w:val="VerbatimChar"/>
-        </w:rPr>
-        <w:t xml:space="preserve">fc-cache -vf ~/.fonts/</w:t>
-      </w:r>
-    </w:p>
-    <w:p>
-      <w:pPr>
-        <w:pStyle w:val="Heading1"/>
-      </w:pPr>
-      <w:bookmarkStart w:id="86" w:name="cambiar-las-opciones-de-idioma"/>
-      <w:bookmarkEnd w:id="86"/>
-      <w:r>
-        <w:t xml:space="preserve">Cambiar las opciones de idioma</w:t>
-      </w:r>
-    </w:p>
-    <w:p>
-      <w:pPr>
-        <w:pStyle w:val="FirstParagraph"/>
-      </w:pPr>
-      <w:r>
-        <w:t xml:space="preserve">Ejecutamos:</w:t>
-      </w:r>
-    </w:p>
-    <w:p>
-      <w:pPr>
-        <w:pStyle w:val="SourceCode"/>
-      </w:pPr>
-      <w:r>
-        <w:rPr>
-          <w:rStyle w:val="VerbatimChar"/>
-        </w:rPr>
-        <w:t xml:space="preserve">sudo dpkg-reconfigure locales</w:t>
-      </w:r>
-    </w:p>
-    <w:p>
-      <w:pPr>
-        <w:pStyle w:val="FirstParagraph"/>
-      </w:pPr>
-      <w:r>
-        <w:t xml:space="preserve">Y después solo tenemos que cambiar la selección del idioma en la</w:t>
-      </w:r>
-      <w:r>
-        <w:t xml:space="preserve"> </w:t>
-      </w:r>
-      <w:r>
-        <w:t xml:space="preserve">configuración de Gnome.</w:t>
-      </w:r>
-    </w:p>
-    <w:p>
-      <w:pPr>
-        <w:pStyle w:val="BodyText"/>
-      </w:pPr>
-      <w:r>
-        <w:t xml:space="preserve">Nos pedirá rearrancar Gnome y renombrará todos los directorios de sistema.</w:t>
-      </w:r>
-    </w:p>
-    <w:p>
-      <w:pPr>
-        <w:pStyle w:val="Heading1"/>
-      </w:pPr>
-      <w:bookmarkStart w:id="87" w:name="reprap"/>
-      <w:bookmarkEnd w:id="87"/>
-      <w:r>
-        <w:t xml:space="preserve">Reprap</w:t>
-      </w:r>
-    </w:p>
-    <w:p>
-      <w:pPr>
-        <w:pStyle w:val="Heading2"/>
-      </w:pPr>
-      <w:bookmarkStart w:id="88" w:name="sl1c3r"/>
-      <w:bookmarkEnd w:id="88"/>
-      <w:r>
-        <w:t xml:space="preserve">Sl1c3r</w:t>
-      </w:r>
-    </w:p>
-    <w:p>
-      <w:pPr>
-        <w:pStyle w:val="FirstParagraph"/>
-      </w:pPr>
-      <w:r>
-        <w:t xml:space="preserve">Descargamos el paquete binario desde la página web.</w:t>
+        <w:t xml:space="preserve">Vamos a instalar a mayores algunas librerias de KiCAD, para poder</w:t>
+      </w:r>
+      <w:r>
+        <w:t xml:space="preserve"> </w:t>
+      </w:r>
+      <w:r>
+        <w:t xml:space="preserve">crear Shields de Arduino.</w:t>
       </w:r>
     </w:p>
     <w:p>
@@ -5569,17 +4698,78 @@
           <w:ilvl w:val="0"/>
         </w:numPr>
       </w:pPr>
-      <w:r>
-        <w:t xml:space="preserve">Cambiar permisos en directorio</w:t>
-      </w:r>
-      <w:r>
-        <w:t xml:space="preserve"> </w:t>
-      </w:r>
-      <w:r>
-        <w:rPr>
-          <w:i/>
-        </w:rPr>
-        <w:t xml:space="preserve">/lib/vrt/</w:t>
+      <w:hyperlink r:id="rId81">
+        <w:r>
+          <w:rPr>
+            <w:rStyle w:val="Hyperlink"/>
+          </w:rPr>
+          <w:t xml:space="preserve">Freetronics</w:t>
+        </w:r>
+      </w:hyperlink>
+      <w:r>
+        <w:t xml:space="preserve"> </w:t>
+      </w:r>
+      <w:r>
+        <w:t xml:space="preserve">una libreria que no solo incluye Shield para Arduino sino una</w:t>
+      </w:r>
+      <w:r>
+        <w:t xml:space="preserve"> </w:t>
+      </w:r>
+      <w:r>
+        <w:t xml:space="preserve">completa colección de componentes que nos permitirá hacer proyectos</w:t>
+      </w:r>
+      <w:r>
+        <w:t xml:space="preserve"> </w:t>
+      </w:r>
+      <w:r>
+        <w:t xml:space="preserve">completos.</w:t>
+      </w:r>
+      <w:r>
+        <w:t xml:space="preserve"> </w:t>
+      </w:r>
+      <w:hyperlink r:id="rId82">
+        <w:r>
+          <w:rPr>
+            <w:rStyle w:val="Hyperlink"/>
+          </w:rPr>
+          <w:t xml:space="preserve">Freetronics</w:t>
+        </w:r>
+      </w:hyperlink>
+      <w:r>
+        <w:t xml:space="preserve"> </w:t>
+      </w:r>
+      <w:r>
+        <w:t xml:space="preserve">es una especie</w:t>
+      </w:r>
+      <w:r>
+        <w:t xml:space="preserve"> </w:t>
+      </w:r>
+      <w:r>
+        <w:t xml:space="preserve">de BricoGeek australiano, publica tutoriales, vende componentes, y</w:t>
+      </w:r>
+      <w:r>
+        <w:t xml:space="preserve"> </w:t>
+      </w:r>
+      <w:r>
+        <w:t xml:space="preserve">al parecer mantiene una biblioteca para KiCAD. La biblioteca de</w:t>
+      </w:r>
+      <w:r>
+        <w:t xml:space="preserve"> </w:t>
+      </w:r>
+      <w:r>
+        <w:t xml:space="preserve">Freetronics se mantiene en un repo de github. Lo suyo es</w:t>
+      </w:r>
+      <w:r>
+        <w:t xml:space="preserve"> </w:t>
+      </w:r>
+      <w:r>
+        <w:t xml:space="preserve">incorporarla a cada proyecto, por que si la actualizas se pueden</w:t>
+      </w:r>
+      <w:r>
+        <w:t xml:space="preserve"> </w:t>
+      </w:r>
+      <w:r>
+        <w:t xml:space="preserve">romper los proyectos que estes haciendo.</w:t>
       </w:r>
     </w:p>
     <w:p>
@@ -5590,8 +4780,393 @@
           <w:ilvl w:val="0"/>
         </w:numPr>
       </w:pPr>
-      <w:r>
-        <w:t xml:space="preserve">Instalado</w:t>
+      <w:hyperlink r:id="rId83">
+        <w:r>
+          <w:rPr>
+            <w:rStyle w:val="Hyperlink"/>
+          </w:rPr>
+          <w:t xml:space="preserve">eklablog</w:t>
+        </w:r>
+      </w:hyperlink>
+      <w:r>
+        <w:t xml:space="preserve"> </w:t>
+      </w:r>
+      <w:r>
+        <w:t xml:space="preserve">Esta biblioteca de componentes está incluida en el github de KiCAD, así que</w:t>
+      </w:r>
+      <w:r>
+        <w:t xml:space="preserve"> </w:t>
+      </w:r>
+      <w:r>
+        <w:t xml:space="preserve">teoricamente no habría que instalarla en nuestro disco duro.</w:t>
+      </w:r>
+    </w:p>
+    <w:p>
+      <w:pPr>
+        <w:pStyle w:val="Heading1"/>
+      </w:pPr>
+      <w:bookmarkStart w:id="84" w:name="docker"/>
+      <w:bookmarkEnd w:id="84"/>
+      <w:r>
+        <w:t xml:space="preserve">Docker</w:t>
+      </w:r>
+    </w:p>
+    <w:p>
+      <w:pPr>
+        <w:pStyle w:val="SourceCode"/>
+      </w:pPr>
+      <w:r>
+        <w:rPr>
+          <w:rStyle w:val="VerbatimChar"/>
+        </w:rPr>
+        <w:t xml:space="preserve">apt-get install apt-transport-https ca-certificates</w:t>
+      </w:r>
+      <w:r>
+        <w:br w:type="textWrapping"/>
+      </w:r>
+      <w:r>
+        <w:rPr>
+          <w:rStyle w:val="VerbatimChar"/>
+        </w:rPr>
+        <w:t xml:space="preserve">apt-key adv --keyserver hkp://p80.pool.sks-keyservers.net:80 --recv-keys 58118E89F3A912897C070ADBF76221572C52609D</w:t>
+      </w:r>
+      <w:r>
+        <w:br w:type="textWrapping"/>
+      </w:r>
+      <w:r>
+        <w:rPr>
+          <w:rStyle w:val="VerbatimChar"/>
+        </w:rPr>
+        <w:t xml:space="preserve">edit docker.list with</w:t>
+      </w:r>
+      <w:r>
+        <w:br w:type="textWrapping"/>
+      </w:r>
+      <w:r>
+        <w:rPr>
+          <w:rStyle w:val="VerbatimChar"/>
+        </w:rPr>
+        <w:t xml:space="preserve">deb https://apt.dockerproject.org/repo debian-jessie main</w:t>
+      </w:r>
+      <w:r>
+        <w:br w:type="textWrapping"/>
+      </w:r>
+      <w:r>
+        <w:rPr>
+          <w:rStyle w:val="VerbatimChar"/>
+        </w:rPr>
+        <w:t xml:space="preserve"/>
+      </w:r>
+      <w:r>
+        <w:br w:type="textWrapping"/>
+      </w:r>
+      <w:r>
+        <w:rPr>
+          <w:rStyle w:val="VerbatimChar"/>
+        </w:rPr>
+        <w:t xml:space="preserve">apt-cache policy docker-engine   -- comprobamos que todo está bien.</w:t>
+      </w:r>
+      <w:r>
+        <w:br w:type="textWrapping"/>
+      </w:r>
+      <w:r>
+        <w:rPr>
+          <w:rStyle w:val="VerbatimChar"/>
+        </w:rPr>
+        <w:t xml:space="preserve"/>
+      </w:r>
+      <w:r>
+        <w:br w:type="textWrapping"/>
+      </w:r>
+      <w:r>
+        <w:rPr>
+          <w:rStyle w:val="VerbatimChar"/>
+        </w:rPr>
+        <w:t xml:space="preserve"/>
+      </w:r>
+      <w:r>
+        <w:br w:type="textWrapping"/>
+      </w:r>
+      <w:r>
+        <w:rPr>
+          <w:rStyle w:val="VerbatimChar"/>
+        </w:rPr>
+        <w:t xml:space="preserve">sudo apt-get install docker-engine   -- da un error en makedev por udev activo</w:t>
+      </w:r>
+      <w:r>
+        <w:br w:type="textWrapping"/>
+      </w:r>
+      <w:r>
+        <w:rPr>
+          <w:rStyle w:val="VerbatimChar"/>
+        </w:rPr>
+        <w:t xml:space="preserve"/>
+      </w:r>
+      <w:r>
+        <w:br w:type="textWrapping"/>
+      </w:r>
+      <w:r>
+        <w:rPr>
+          <w:rStyle w:val="VerbatimChar"/>
+        </w:rPr>
+        <w:t xml:space="preserve"/>
+      </w:r>
+      <w:r>
+        <w:br w:type="textWrapping"/>
+      </w:r>
+      <w:r>
+        <w:rPr>
+          <w:rStyle w:val="VerbatimChar"/>
+        </w:rPr>
+        <w:t xml:space="preserve">sudo service docker start</w:t>
+      </w:r>
+      <w:r>
+        <w:br w:type="textWrapping"/>
+      </w:r>
+      <w:r>
+        <w:rPr>
+          <w:rStyle w:val="VerbatimChar"/>
+        </w:rPr>
+        <w:t xml:space="preserve"/>
+      </w:r>
+      <w:r>
+        <w:br w:type="textWrapping"/>
+      </w:r>
+      <w:r>
+        <w:rPr>
+          <w:rStyle w:val="VerbatimChar"/>
+        </w:rPr>
+        <w:t xml:space="preserve">sudo docker run hello-world   - todo bien</w:t>
+      </w:r>
+      <w:r>
+        <w:br w:type="textWrapping"/>
+      </w:r>
+      <w:r>
+        <w:rPr>
+          <w:rStyle w:val="VerbatimChar"/>
+        </w:rPr>
+        <w:t xml:space="preserve"/>
+      </w:r>
+      <w:r>
+        <w:br w:type="textWrapping"/>
+      </w:r>
+      <w:r>
+        <w:rPr>
+          <w:rStyle w:val="VerbatimChar"/>
+        </w:rPr>
+        <w:t xml:space="preserve">sudo gpasswd -a salvari docker</w:t>
+      </w:r>
+    </w:p>
+    <w:p>
+      <w:pPr>
+        <w:pStyle w:val="Heading1"/>
+      </w:pPr>
+      <w:bookmarkStart w:id="85" w:name="shells-alternativos-zsh-y-fish"/>
+      <w:bookmarkEnd w:id="85"/>
+      <w:r>
+        <w:t xml:space="preserve">Shells alternativos: zsh y fish</w:t>
+      </w:r>
+    </w:p>
+    <w:p>
+      <w:pPr>
+        <w:pStyle w:val="FirstParagraph"/>
+      </w:pPr>
+      <w:r>
+        <w:t xml:space="preserve">Los dos son muy interesantes. He usado zsh casi un año, ahora voy a</w:t>
+      </w:r>
+      <w:r>
+        <w:t xml:space="preserve"> </w:t>
+      </w:r>
+      <w:r>
+        <w:t xml:space="preserve">probar</w:t>
+      </w:r>
+      <w:r>
+        <w:t xml:space="preserve"> </w:t>
+      </w:r>
+      <w:r>
+        <w:rPr>
+          <w:b/>
+        </w:rPr>
+        <w:t xml:space="preserve">fish</w:t>
+      </w:r>
+      <w:r>
+        <w:t xml:space="preserve">.</w:t>
+      </w:r>
+    </w:p>
+    <w:p>
+      <w:pPr>
+        <w:pStyle w:val="Heading2"/>
+      </w:pPr>
+      <w:bookmarkStart w:id="86" w:name="fish"/>
+      <w:bookmarkEnd w:id="86"/>
+      <w:r>
+        <w:t xml:space="preserve">fish</w:t>
+      </w:r>
+    </w:p>
+    <w:p>
+      <w:pPr>
+        <w:pStyle w:val="FirstParagraph"/>
+      </w:pPr>
+      <w:r>
+        <w:t xml:space="preserve">Instalamos</w:t>
+      </w:r>
+      <w:r>
+        <w:t xml:space="preserve"> </w:t>
+      </w:r>
+      <w:r>
+        <w:rPr>
+          <w:b/>
+        </w:rPr>
+        <w:t xml:space="preserve">fish</w:t>
+      </w:r>
+      <w:r>
+        <w:t xml:space="preserve"> </w:t>
+      </w:r>
+      <w:r>
+        <w:t xml:space="preserve">desde aptitude con:</w:t>
+      </w:r>
+    </w:p>
+    <w:p>
+      <w:pPr>
+        <w:pStyle w:val="SourceCode"/>
+      </w:pPr>
+      <w:r>
+        <w:rPr>
+          <w:rStyle w:val="VerbatimChar"/>
+        </w:rPr>
+        <w:t xml:space="preserve">sudo aptitude install fish</w:t>
+      </w:r>
+    </w:p>
+    <w:p>
+      <w:pPr>
+        <w:pStyle w:val="FirstParagraph"/>
+      </w:pPr>
+      <w:r>
+        <w:t xml:space="preserve">Instalamos oh-my-fish</w:t>
+      </w:r>
+    </w:p>
+    <w:p>
+      <w:pPr>
+        <w:pStyle w:val="SourceCode"/>
+      </w:pPr>
+      <w:r>
+        <w:rPr>
+          <w:rStyle w:val="VerbatimChar"/>
+        </w:rPr>
+        <w:t xml:space="preserve">curl -L https://github.com/oh-my-fish/oh-my-fish/raw/master/bin/install &gt; install</w:t>
+      </w:r>
+      <w:r>
+        <w:br w:type="textWrapping"/>
+      </w:r>
+      <w:r>
+        <w:rPr>
+          <w:rStyle w:val="VerbatimChar"/>
+        </w:rPr>
+        <w:t xml:space="preserve">fish install</w:t>
+      </w:r>
+      <w:r>
+        <w:br w:type="textWrapping"/>
+      </w:r>
+      <w:r>
+        <w:rPr>
+          <w:rStyle w:val="VerbatimChar"/>
+        </w:rPr>
+        <w:t xml:space="preserve">rm install</w:t>
+      </w:r>
+      <w:r>
+        <w:br w:type="textWrapping"/>
+      </w:r>
+      <w:r>
+        <w:rPr>
+          <w:rStyle w:val="VerbatimChar"/>
+        </w:rPr>
+        <w:t xml:space="preserve"/>
+      </w:r>
+      <w:r>
+        <w:br w:type="textWrapping"/>
+      </w:r>
+      <w:r>
+        <w:rPr>
+          <w:rStyle w:val="VerbatimChar"/>
+        </w:rPr>
+        <w:t xml:space="preserve">chsh -s `which fish`</w:t>
+      </w:r>
+    </w:p>
+    <w:p>
+      <w:pPr>
+        <w:pStyle w:val="Heading2"/>
+      </w:pPr>
+      <w:bookmarkStart w:id="87" w:name="zsh"/>
+      <w:bookmarkEnd w:id="87"/>
+      <w:r>
+        <w:t xml:space="preserve">zsh</w:t>
+      </w:r>
+    </w:p>
+    <w:p>
+      <w:pPr>
+        <w:pStyle w:val="FirstParagraph"/>
+      </w:pPr>
+      <w:r>
+        <w:t xml:space="preserve">Igualmente instalamos</w:t>
+      </w:r>
+      <w:r>
+        <w:t xml:space="preserve"> </w:t>
+      </w:r>
+      <w:r>
+        <w:rPr>
+          <w:b/>
+        </w:rPr>
+        <w:t xml:space="preserve">zsh</w:t>
+      </w:r>
+      <w:r>
+        <w:t xml:space="preserve">:</w:t>
+      </w:r>
+    </w:p>
+    <w:p>
+      <w:pPr>
+        <w:pStyle w:val="SourceCode"/>
+      </w:pPr>
+      <w:r>
+        <w:rPr>
+          <w:rStyle w:val="VerbatimChar"/>
+        </w:rPr>
+        <w:t xml:space="preserve">sudo aptitude install zsh</w:t>
+      </w:r>
+    </w:p>
+    <w:p>
+      <w:pPr>
+        <w:pStyle w:val="FirstParagraph"/>
+      </w:pPr>
+      <w:r>
+        <w:t xml:space="preserve">Vamos a usar antigen así que nos lo clonamos en _~/apps/</w:t>
+      </w:r>
+    </w:p>
+    <w:p>
+      <w:pPr>
+        <w:pStyle w:val="SourceCode"/>
+      </w:pPr>
+      <w:r>
+        <w:rPr>
+          <w:rStyle w:val="VerbatimChar"/>
+        </w:rPr>
+        <w:t xml:space="preserve">cd ~/apps</w:t>
+      </w:r>
+      <w:r>
+        <w:br w:type="textWrapping"/>
+      </w:r>
+      <w:r>
+        <w:rPr>
+          <w:rStyle w:val="VerbatimChar"/>
+        </w:rPr>
+        <w:t xml:space="preserve">git clone https://github.com/zsh-users/antigen</w:t>
+      </w:r>
+    </w:p>
+    <w:p>
+      <w:pPr>
+        <w:pStyle w:val="FirstParagraph"/>
+      </w:pPr>
+      <w:r>
+        <w:t xml:space="preserve">Y editamos el fichero</w:t>
       </w:r>
       <w:r>
         <w:t xml:space="preserve"> </w:t>
@@ -5600,24 +5175,600 @@
         <w:rPr>
           <w:i/>
         </w:rPr>
-        <w:t xml:space="preserve">lib-canberra-module</w:t>
-      </w:r>
-      <w:r>
-        <w:t xml:space="preserve"> </w:t>
-      </w:r>
-      <w:r>
-        <w:t xml:space="preserve">desde aptitude</w:t>
+        <w:t xml:space="preserve">~/.zshrc</w:t>
+      </w:r>
+      <w:r>
+        <w:t xml:space="preserve"> </w:t>
+      </w:r>
+      <w:r>
+        <w:t xml:space="preserve">para que contenga:</w:t>
+      </w:r>
+    </w:p>
+    <w:p>
+      <w:pPr>
+        <w:pStyle w:val="SourceCode"/>
+      </w:pPr>
+      <w:r>
+        <w:rPr>
+          <w:rStyle w:val="VerbatimChar"/>
+        </w:rPr>
+        <w:t xml:space="preserve">source ~/apps/antigen/antigen.zsh</w:t>
+      </w:r>
+      <w:r>
+        <w:br w:type="textWrapping"/>
+      </w:r>
+      <w:r>
+        <w:rPr>
+          <w:rStyle w:val="VerbatimChar"/>
+        </w:rPr>
+        <w:t xml:space="preserve"/>
+      </w:r>
+      <w:r>
+        <w:br w:type="textWrapping"/>
+      </w:r>
+      <w:r>
+        <w:rPr>
+          <w:rStyle w:val="VerbatimChar"/>
+        </w:rPr>
+        <w:t xml:space="preserve"># Load the oh-my-zsh's library.</w:t>
+      </w:r>
+      <w:r>
+        <w:br w:type="textWrapping"/>
+      </w:r>
+      <w:r>
+        <w:rPr>
+          <w:rStyle w:val="VerbatimChar"/>
+        </w:rPr>
+        <w:t xml:space="preserve">antigen use oh-my-zsh</w:t>
+      </w:r>
+      <w:r>
+        <w:br w:type="textWrapping"/>
+      </w:r>
+      <w:r>
+        <w:rPr>
+          <w:rStyle w:val="VerbatimChar"/>
+        </w:rPr>
+        <w:t xml:space="preserve"/>
+      </w:r>
+      <w:r>
+        <w:br w:type="textWrapping"/>
+      </w:r>
+      <w:r>
+        <w:rPr>
+          <w:rStyle w:val="VerbatimChar"/>
+        </w:rPr>
+        <w:t xml:space="preserve"># Bundles from the default repo (robbyrussell's oh-my-zsh).</w:t>
+      </w:r>
+      <w:r>
+        <w:br w:type="textWrapping"/>
+      </w:r>
+      <w:r>
+        <w:rPr>
+          <w:rStyle w:val="VerbatimChar"/>
+        </w:rPr>
+        <w:t xml:space="preserve">antigen bundle git</w:t>
+      </w:r>
+      <w:r>
+        <w:br w:type="textWrapping"/>
+      </w:r>
+      <w:r>
+        <w:rPr>
+          <w:rStyle w:val="VerbatimChar"/>
+        </w:rPr>
+        <w:t xml:space="preserve">antigen bundle command-not-found</w:t>
+      </w:r>
+      <w:r>
+        <w:br w:type="textWrapping"/>
+      </w:r>
+      <w:r>
+        <w:rPr>
+          <w:rStyle w:val="VerbatimChar"/>
+        </w:rPr>
+        <w:t xml:space="preserve">antigen bundle autojump</w:t>
+      </w:r>
+      <w:r>
+        <w:br w:type="textWrapping"/>
+      </w:r>
+      <w:r>
+        <w:rPr>
+          <w:rStyle w:val="VerbatimChar"/>
+        </w:rPr>
+        <w:t xml:space="preserve">antigen bundle extract</w:t>
+      </w:r>
+      <w:r>
+        <w:br w:type="textWrapping"/>
+      </w:r>
+      <w:r>
+        <w:rPr>
+          <w:rStyle w:val="VerbatimChar"/>
+        </w:rPr>
+        <w:t xml:space="preserve"># antigen bundle heroku</w:t>
+      </w:r>
+      <w:r>
+        <w:br w:type="textWrapping"/>
+      </w:r>
+      <w:r>
+        <w:rPr>
+          <w:rStyle w:val="VerbatimChar"/>
+        </w:rPr>
+        <w:t xml:space="preserve"># antigen bundle pip</w:t>
+      </w:r>
+      <w:r>
+        <w:br w:type="textWrapping"/>
+      </w:r>
+      <w:r>
+        <w:rPr>
+          <w:rStyle w:val="VerbatimChar"/>
+        </w:rPr>
+        <w:t xml:space="preserve"># antigen bundle lein</w:t>
+      </w:r>
+      <w:r>
+        <w:br w:type="textWrapping"/>
+      </w:r>
+      <w:r>
+        <w:rPr>
+          <w:rStyle w:val="VerbatimChar"/>
+        </w:rPr>
+        <w:t xml:space="preserve"/>
+      </w:r>
+      <w:r>
+        <w:br w:type="textWrapping"/>
+      </w:r>
+      <w:r>
+        <w:rPr>
+          <w:rStyle w:val="VerbatimChar"/>
+        </w:rPr>
+        <w:t xml:space="preserve"/>
+      </w:r>
+      <w:r>
+        <w:br w:type="textWrapping"/>
+      </w:r>
+      <w:r>
+        <w:rPr>
+          <w:rStyle w:val="VerbatimChar"/>
+        </w:rPr>
+        <w:t xml:space="preserve"># Syntax highlighting bundle.</w:t>
+      </w:r>
+      <w:r>
+        <w:br w:type="textWrapping"/>
+      </w:r>
+      <w:r>
+        <w:rPr>
+          <w:rStyle w:val="VerbatimChar"/>
+        </w:rPr>
+        <w:t xml:space="preserve">antigen bundle zsh-users/zsh-syntax-highlighting</w:t>
+      </w:r>
+      <w:r>
+        <w:br w:type="textWrapping"/>
+      </w:r>
+      <w:r>
+        <w:rPr>
+          <w:rStyle w:val="VerbatimChar"/>
+        </w:rPr>
+        <w:t xml:space="preserve"/>
+      </w:r>
+      <w:r>
+        <w:br w:type="textWrapping"/>
+      </w:r>
+      <w:r>
+        <w:rPr>
+          <w:rStyle w:val="VerbatimChar"/>
+        </w:rPr>
+        <w:t xml:space="preserve"># git</w:t>
+      </w:r>
+      <w:r>
+        <w:br w:type="textWrapping"/>
+      </w:r>
+      <w:r>
+        <w:rPr>
+          <w:rStyle w:val="VerbatimChar"/>
+        </w:rPr>
+        <w:t xml:space="preserve">antigen bundle arialdomartini/oh-my-git</w:t>
+      </w:r>
+      <w:r>
+        <w:br w:type="textWrapping"/>
+      </w:r>
+      <w:r>
+        <w:rPr>
+          <w:rStyle w:val="VerbatimChar"/>
+        </w:rPr>
+        <w:t xml:space="preserve">antigen theme arialdomartini/oh-my-git-themes oppa-lana-style</w:t>
+      </w:r>
+      <w:r>
+        <w:br w:type="textWrapping"/>
+      </w:r>
+      <w:r>
+        <w:rPr>
+          <w:rStyle w:val="VerbatimChar"/>
+        </w:rPr>
+        <w:t xml:space="preserve"/>
+      </w:r>
+      <w:r>
+        <w:br w:type="textWrapping"/>
+      </w:r>
+      <w:r>
+        <w:rPr>
+          <w:rStyle w:val="VerbatimChar"/>
+        </w:rPr>
+        <w:t xml:space="preserve"># autosuggestions</w:t>
+      </w:r>
+      <w:r>
+        <w:br w:type="textWrapping"/>
+      </w:r>
+      <w:r>
+        <w:rPr>
+          <w:rStyle w:val="VerbatimChar"/>
+        </w:rPr>
+        <w:t xml:space="preserve">antigen bundle tarruda/zsh-autosuggestions</w:t>
+      </w:r>
+      <w:r>
+        <w:br w:type="textWrapping"/>
+      </w:r>
+      <w:r>
+        <w:rPr>
+          <w:rStyle w:val="VerbatimChar"/>
+        </w:rPr>
+        <w:t xml:space="preserve"/>
+      </w:r>
+      <w:r>
+        <w:br w:type="textWrapping"/>
+      </w:r>
+      <w:r>
+        <w:rPr>
+          <w:rStyle w:val="VerbatimChar"/>
+        </w:rPr>
+        <w:t xml:space="preserve">#antigen theme agnoster</w:t>
+      </w:r>
+      <w:r>
+        <w:br w:type="textWrapping"/>
+      </w:r>
+      <w:r>
+        <w:rPr>
+          <w:rStyle w:val="VerbatimChar"/>
+        </w:rPr>
+        <w:t xml:space="preserve"/>
+      </w:r>
+      <w:r>
+        <w:br w:type="textWrapping"/>
+      </w:r>
+      <w:r>
+        <w:rPr>
+          <w:rStyle w:val="VerbatimChar"/>
+        </w:rPr>
+        <w:t xml:space="preserve"># Tell antigen that you're done.</w:t>
+      </w:r>
+      <w:r>
+        <w:br w:type="textWrapping"/>
+      </w:r>
+      <w:r>
+        <w:rPr>
+          <w:rStyle w:val="VerbatimChar"/>
+        </w:rPr>
+        <w:t xml:space="preserve">antigen apply</w:t>
+      </w:r>
+      <w:r>
+        <w:br w:type="textWrapping"/>
+      </w:r>
+      <w:r>
+        <w:rPr>
+          <w:rStyle w:val="VerbatimChar"/>
+        </w:rPr>
+        <w:t xml:space="preserve"/>
+      </w:r>
+      <w:r>
+        <w:br w:type="textWrapping"/>
+      </w:r>
+      <w:r>
+        <w:rPr>
+          <w:rStyle w:val="VerbatimChar"/>
+        </w:rPr>
+        <w:t xml:space="preserve"># append to path</w:t>
+      </w:r>
+      <w:r>
+        <w:br w:type="textWrapping"/>
+      </w:r>
+      <w:r>
+        <w:rPr>
+          <w:rStyle w:val="VerbatimChar"/>
+        </w:rPr>
+        <w:t xml:space="preserve">path+=('/home/salvari/apps/julia/current/bin/')</w:t>
+      </w:r>
+      <w:r>
+        <w:br w:type="textWrapping"/>
+      </w:r>
+      <w:r>
+        <w:rPr>
+          <w:rStyle w:val="VerbatimChar"/>
+        </w:rPr>
+        <w:t xml:space="preserve"># prepend</w:t>
+      </w:r>
+      <w:r>
+        <w:br w:type="textWrapping"/>
+      </w:r>
+      <w:r>
+        <w:rPr>
+          <w:rStyle w:val="VerbatimChar"/>
+        </w:rPr>
+        <w:t xml:space="preserve"># path=('/home/salvari/bin/' $path)</w:t>
+      </w:r>
+      <w:r>
+        <w:br w:type="textWrapping"/>
+      </w:r>
+      <w:r>
+        <w:rPr>
+          <w:rStyle w:val="VerbatimChar"/>
+        </w:rPr>
+        <w:t xml:space="preserve"># export PATH</w:t>
+      </w:r>
+    </w:p>
+    <w:p>
+      <w:pPr>
+        <w:pStyle w:val="FirstParagraph"/>
+      </w:pPr>
+      <w:r>
+        <w:t xml:space="preserve">Antigen ya se encarga de descargar todo lo que queramos utilizar en</w:t>
+      </w:r>
+      <w:r>
+        <w:t xml:space="preserve"> </w:t>
+      </w:r>
+      <w:r>
+        <w:t xml:space="preserve">zsh.</w:t>
+      </w:r>
+    </w:p>
+    <w:p>
+      <w:pPr>
+        <w:pStyle w:val="BodyText"/>
+      </w:pPr>
+      <w:r>
+        <w:t xml:space="preserve">Nos queda arreglar las fuentes para que funcione correctamente la</w:t>
+      </w:r>
+      <w:r>
+        <w:t xml:space="preserve"> </w:t>
+      </w:r>
+      <w:r>
+        <w:t xml:space="preserve">linea de estado en los repos de git. Necesitamos una fuente</w:t>
+      </w:r>
+      <w:r>
+        <w:t xml:space="preserve"> </w:t>
+      </w:r>
+      <w:r>
+        <w:rPr>
+          <w:i/>
+        </w:rPr>
+        <w:t xml:space="preserve">Awesome</w:t>
+      </w:r>
+    </w:p>
+    <w:p>
+      <w:pPr>
+        <w:pStyle w:val="Heading2"/>
+      </w:pPr>
+      <w:bookmarkStart w:id="88" w:name="instalación-de-fuentes-adicionales"/>
+      <w:bookmarkEnd w:id="88"/>
+      <w:r>
+        <w:t xml:space="preserve">Instalación de fuentes adicionales</w:t>
+      </w:r>
+    </w:p>
+    <w:p>
+      <w:pPr>
+        <w:pStyle w:val="FirstParagraph"/>
+      </w:pPr>
+      <w:r>
+        <w:t xml:space="preserve">Nos bajamos unas cuantas fuentes que soporten los iconos</w:t>
+      </w:r>
+      <w:r>
+        <w:t xml:space="preserve"> </w:t>
+      </w:r>
+      <w:r>
+        <w:rPr>
+          <w:i/>
+        </w:rPr>
+        <w:t xml:space="preserve">Awesome</w:t>
+      </w:r>
+      <w:r>
+        <w:t xml:space="preserve">.</w:t>
+      </w:r>
+    </w:p>
+    <w:p>
+      <w:pPr>
+        <w:pStyle w:val="SourceCode"/>
+      </w:pPr>
+      <w:r>
+        <w:rPr>
+          <w:rStyle w:val="VerbatimChar"/>
+        </w:rPr>
+        <w:t xml:space="preserve">cd ~/tmp</w:t>
+      </w:r>
+      <w:r>
+        <w:br w:type="textWrapping"/>
+      </w:r>
+      <w:r>
+        <w:rPr>
+          <w:rStyle w:val="VerbatimChar"/>
+        </w:rPr>
+        <w:t xml:space="preserve">git clone https://github.com/abertsch/Menlo-for-Powerline</w:t>
+      </w:r>
+      <w:r>
+        <w:br w:type="textWrapping"/>
+      </w:r>
+      <w:r>
+        <w:rPr>
+          <w:rStyle w:val="VerbatimChar"/>
+        </w:rPr>
+        <w:t xml:space="preserve">git clone https://github.com/powerline/fonts</w:t>
+      </w:r>
+      <w:r>
+        <w:br w:type="textWrapping"/>
+      </w:r>
+      <w:r>
+        <w:rPr>
+          <w:rStyle w:val="VerbatimChar"/>
+        </w:rPr>
+        <w:t xml:space="preserve"/>
+      </w:r>
+      <w:r>
+        <w:br w:type="textWrapping"/>
+      </w:r>
+      <w:r>
+        <w:rPr>
+          <w:rStyle w:val="VerbatimChar"/>
+        </w:rPr>
+        <w:t xml:space="preserve">mkdir ~/.fonts</w:t>
+      </w:r>
+      <w:r>
+        <w:br w:type="textWrapping"/>
+      </w:r>
+      <w:r>
+        <w:rPr>
+          <w:rStyle w:val="VerbatimChar"/>
+        </w:rPr>
+        <w:t xml:space="preserve">cp someFontFile ~/.fonts/</w:t>
+      </w:r>
+      <w:r>
+        <w:br w:type="textWrapping"/>
+      </w:r>
+      <w:r>
+        <w:rPr>
+          <w:rStyle w:val="VerbatimChar"/>
+        </w:rPr>
+        <w:t xml:space="preserve">fc-cache -vf ~/.fonts/</w:t>
+      </w:r>
+    </w:p>
+    <w:p>
+      <w:pPr>
+        <w:pStyle w:val="Heading1"/>
+      </w:pPr>
+      <w:bookmarkStart w:id="89" w:name="cambiar-las-opciones-de-idioma"/>
+      <w:bookmarkEnd w:id="89"/>
+      <w:r>
+        <w:t xml:space="preserve">Cambiar las opciones de idioma</w:t>
+      </w:r>
+    </w:p>
+    <w:p>
+      <w:pPr>
+        <w:pStyle w:val="FirstParagraph"/>
+      </w:pPr>
+      <w:r>
+        <w:t xml:space="preserve">Ejecutamos:</w:t>
+      </w:r>
+    </w:p>
+    <w:p>
+      <w:pPr>
+        <w:pStyle w:val="SourceCode"/>
+      </w:pPr>
+      <w:r>
+        <w:rPr>
+          <w:rStyle w:val="VerbatimChar"/>
+        </w:rPr>
+        <w:t xml:space="preserve">sudo dpkg-reconfigure locales</w:t>
+      </w:r>
+    </w:p>
+    <w:p>
+      <w:pPr>
+        <w:pStyle w:val="FirstParagraph"/>
+      </w:pPr>
+      <w:r>
+        <w:t xml:space="preserve">Y después solo tenemos que cambiar la selección del idioma en la</w:t>
+      </w:r>
+      <w:r>
+        <w:t xml:space="preserve"> </w:t>
+      </w:r>
+      <w:r>
+        <w:t xml:space="preserve">configuración de Gnome.</w:t>
+      </w:r>
+    </w:p>
+    <w:p>
+      <w:pPr>
+        <w:pStyle w:val="BodyText"/>
+      </w:pPr>
+      <w:r>
+        <w:t xml:space="preserve">Nos pedirá rearrancar Gnome y renombrará todos los directorios de sistema.</w:t>
+      </w:r>
+    </w:p>
+    <w:p>
+      <w:pPr>
+        <w:pStyle w:val="Heading1"/>
+      </w:pPr>
+      <w:bookmarkStart w:id="90" w:name="reprap"/>
+      <w:bookmarkEnd w:id="90"/>
+      <w:r>
+        <w:t xml:space="preserve">Reprap</w:t>
+      </w:r>
+    </w:p>
+    <w:p>
+      <w:pPr>
+        <w:pStyle w:val="Heading2"/>
+      </w:pPr>
+      <w:bookmarkStart w:id="91" w:name="sl1c3r"/>
+      <w:bookmarkEnd w:id="91"/>
+      <w:r>
+        <w:t xml:space="preserve">Sl1c3r</w:t>
+      </w:r>
+    </w:p>
+    <w:p>
+      <w:pPr>
+        <w:pStyle w:val="FirstParagraph"/>
+      </w:pPr>
+      <w:r>
+        <w:t xml:space="preserve">Descargamos el paquete binario desde la página web.</w:t>
       </w:r>
     </w:p>
     <w:p>
       <w:pPr>
         <w:pStyle w:val="Compact"/>
         <w:numPr>
-          <w:numId w:val="1005"/>
+          <w:numId w:val="1006"/>
           <w:ilvl w:val="0"/>
         </w:numPr>
       </w:pPr>
       <w:r>
+        <w:t xml:space="preserve">Cambiar permisos en directorio</w:t>
+      </w:r>
+      <w:r>
+        <w:t xml:space="preserve"> </w:t>
+      </w:r>
+      <w:r>
+        <w:rPr>
+          <w:i/>
+        </w:rPr>
+        <w:t xml:space="preserve">/lib/vrt/</w:t>
+      </w:r>
+    </w:p>
+    <w:p>
+      <w:pPr>
+        <w:pStyle w:val="Compact"/>
+        <w:numPr>
+          <w:numId w:val="1006"/>
+          <w:ilvl w:val="0"/>
+        </w:numPr>
+      </w:pPr>
+      <w:r>
+        <w:t xml:space="preserve">Instalado</w:t>
+      </w:r>
+      <w:r>
+        <w:t xml:space="preserve"> </w:t>
+      </w:r>
+      <w:r>
+        <w:rPr>
+          <w:i/>
+        </w:rPr>
+        <w:t xml:space="preserve">lib-canberra-module</w:t>
+      </w:r>
+      <w:r>
+        <w:t xml:space="preserve"> </w:t>
+      </w:r>
+      <w:r>
+        <w:t xml:space="preserve">desde aptitude</w:t>
+      </w:r>
+    </w:p>
+    <w:p>
+      <w:pPr>
+        <w:pStyle w:val="Compact"/>
+        <w:numPr>
+          <w:numId w:val="1006"/>
+          <w:ilvl w:val="0"/>
+        </w:numPr>
+      </w:pPr>
+      <w:r>
         <w:t xml:space="preserve">Es necesario instalar</w:t>
       </w:r>
       <w:r>
@@ -5634,8 +5785,8 @@
       <w:pPr>
         <w:pStyle w:val="Heading2"/>
       </w:pPr>
-      <w:bookmarkStart w:id="89" w:name="openscad"/>
-      <w:bookmarkEnd w:id="89"/>
+      <w:bookmarkStart w:id="92" w:name="openscad"/>
+      <w:bookmarkEnd w:id="92"/>
       <w:r>
         <w:t xml:space="preserve">OpenScad</w:t>
       </w:r>
@@ -5652,8 +5803,8 @@
       <w:pPr>
         <w:pStyle w:val="Heading2"/>
       </w:pPr>
-      <w:bookmarkStart w:id="90" w:name="printrun"/>
-      <w:bookmarkEnd w:id="90"/>
+      <w:bookmarkStart w:id="93" w:name="printrun"/>
+      <w:bookmarkEnd w:id="93"/>
       <w:r>
         <w:t xml:space="preserve">Printrun</w:t>
       </w:r>
@@ -5670,8 +5821,8 @@
       <w:pPr>
         <w:pStyle w:val="Heading2"/>
       </w:pPr>
-      <w:bookmarkStart w:id="91" w:name="cura"/>
-      <w:bookmarkEnd w:id="91"/>
+      <w:bookmarkStart w:id="94" w:name="cura"/>
+      <w:bookmarkEnd w:id="94"/>
       <w:r>
         <w:t xml:space="preserve">Cura</w:t>
       </w:r>
@@ -5746,8 +5897,8 @@
       <w:pPr>
         <w:pStyle w:val="Heading1"/>
       </w:pPr>
-      <w:bookmarkStart w:id="92" w:name="python"/>
-      <w:bookmarkEnd w:id="92"/>
+      <w:bookmarkStart w:id="95" w:name="python"/>
+      <w:bookmarkEnd w:id="95"/>
       <w:r>
         <w:t xml:space="preserve">Python</w:t>
       </w:r>
@@ -5893,21 +6044,599 @@
         <w:pStyle w:val="BodyText"/>
       </w:pPr>
       <w:r>
-        <w:t xml:space="preserve">TODO: Describir la instalación de las dos versiones de Anaconda y como</w:t>
-      </w:r>
-      <w:r>
-        <w:t xml:space="preserve"> </w:t>
-      </w:r>
-      <w:r>
-        <w:t xml:space="preserve">lanzar iPython.</w:t>
+        <w:t xml:space="preserve">Las instalaciones de</w:t>
+      </w:r>
+      <w:r>
+        <w:t xml:space="preserve"> </w:t>
+      </w:r>
+      <w:r>
+        <w:rPr>
+          <w:i/>
+        </w:rPr>
+        <w:t xml:space="preserve">Anaconda</w:t>
+      </w:r>
+      <w:r>
+        <w:t xml:space="preserve"> </w:t>
+      </w:r>
+      <w:r>
+        <w:t xml:space="preserve">son redundantes, basta con instalar</w:t>
+      </w:r>
+      <w:r>
+        <w:t xml:space="preserve"> </w:t>
+      </w:r>
+      <w:r>
+        <w:t xml:space="preserve">uno de ellos. En cualquier caso para realizar la instalación basta con</w:t>
+      </w:r>
+      <w:r>
+        <w:t xml:space="preserve"> </w:t>
+      </w:r>
+      <w:r>
+        <w:t xml:space="preserve">descargar los scripts de instalación desde la página web de Anaconda.</w:t>
+      </w:r>
+    </w:p>
+    <w:p>
+      <w:pPr>
+        <w:pStyle w:val="SourceCode"/>
+      </w:pPr>
+      <w:r>
+        <w:rPr>
+          <w:rStyle w:val="VerbatimChar"/>
+        </w:rPr>
+        <w:t xml:space="preserve">bash Anaconda3-4.2.0-Linux-x86_64.sh</w:t>
+      </w:r>
+      <w:r>
+        <w:br w:type="textWrapping"/>
+      </w:r>
+      <w:r>
+        <w:rPr>
+          <w:rStyle w:val="VerbatimChar"/>
+        </w:rPr>
+        <w:t xml:space="preserve">bash Anaconda2-4.2.0-Linux-x86_64.sh</w:t>
+      </w:r>
+    </w:p>
+    <w:p>
+      <w:pPr>
+        <w:pStyle w:val="FirstParagraph"/>
+      </w:pPr>
+      <w:r>
+        <w:t xml:space="preserve">Los he dejado instalados en</w:t>
+      </w:r>
+      <w:r>
+        <w:t xml:space="preserve"> </w:t>
+      </w:r>
+      <w:r>
+        <w:rPr>
+          <w:i/>
+        </w:rPr>
+        <w:t xml:space="preserve">~/apps/anaconda2</w:t>
+      </w:r>
+      <w:r>
+        <w:t xml:space="preserve"> </w:t>
+      </w:r>
+      <w:r>
+        <w:t xml:space="preserve">y</w:t>
+      </w:r>
+      <w:r>
+        <w:t xml:space="preserve"> </w:t>
+      </w:r>
+      <w:r>
+        <w:rPr>
+          <w:i/>
+        </w:rPr>
+        <w:t xml:space="preserve">~/apps/anaconda3</w:t>
+      </w:r>
+    </w:p>
+    <w:p>
+      <w:pPr>
+        <w:pStyle w:val="BodyText"/>
+      </w:pPr>
+      <w:r>
+        <w:t xml:space="preserve">Cada una de estas instalaciones incorpora su propia versión de</w:t>
+      </w:r>
+      <w:r>
+        <w:t xml:space="preserve"> </w:t>
+      </w:r>
+      <w:r>
+        <w:t xml:space="preserve">Python. Para usarlas tenemos que cambiar nuestro PATH para que el</w:t>
+      </w:r>
+      <w:r>
+        <w:t xml:space="preserve"> </w:t>
+      </w:r>
+      <w:r>
+        <w:t xml:space="preserve">Python deseado sea el primero que se selecciona.</w:t>
+      </w:r>
+    </w:p>
+    <w:p>
+      <w:pPr>
+        <w:pStyle w:val="BodyText"/>
+      </w:pPr>
+      <w:r>
+        <w:t xml:space="preserve">Por ejemplo para activar anaconda3 en bash:</w:t>
+      </w:r>
+    </w:p>
+    <w:p>
+      <w:pPr>
+        <w:pStyle w:val="SourceCode"/>
+      </w:pPr>
+      <w:r>
+        <w:rPr>
+          <w:rStyle w:val="VerbatimChar"/>
+        </w:rPr>
+        <w:t xml:space="preserve">export PATH="~/apps/anaconda3/bin:$PATH"</w:t>
+      </w:r>
+    </w:p>
+    <w:p>
+      <w:pPr>
+        <w:pStyle w:val="FirstParagraph"/>
+      </w:pPr>
+      <w:r>
+        <w:t xml:space="preserve">Para hacer lo mismo en fish:</w:t>
+      </w:r>
+    </w:p>
+    <w:p>
+      <w:pPr>
+        <w:pStyle w:val="SourceCode"/>
+      </w:pPr>
+      <w:r>
+        <w:rPr>
+          <w:rStyle w:val="VerbatimChar"/>
+        </w:rPr>
+        <w:t xml:space="preserve">set -x PATH ~/apps/anaconda3/bin $PATH</w:t>
+      </w:r>
+    </w:p>
+    <w:p>
+      <w:pPr>
+        <w:pStyle w:val="Heading2"/>
+      </w:pPr>
+      <w:bookmarkStart w:id="96" w:name="ipython-y-graphlab"/>
+      <w:bookmarkEnd w:id="96"/>
+      <w:r>
+        <w:t xml:space="preserve">iPython y GraphLab</w:t>
+      </w:r>
+    </w:p>
+    <w:p>
+      <w:pPr>
+        <w:pStyle w:val="FirstParagraph"/>
+      </w:pPr>
+      <w:r>
+        <w:t xml:space="preserve">Creamos un entorno conda con Python 2.7.x</w:t>
+      </w:r>
+    </w:p>
+    <w:p>
+      <w:pPr>
+        <w:pStyle w:val="SourceCode"/>
+      </w:pPr>
+      <w:r>
+        <w:rPr>
+          <w:rStyle w:val="VerbatimChar"/>
+        </w:rPr>
+        <w:t xml:space="preserve">conda create -n gl-env python=2.7 anaconda </w:t>
+      </w:r>
+    </w:p>
+    <w:p>
+      <w:pPr>
+        <w:pStyle w:val="FirstParagraph"/>
+      </w:pPr>
+      <w:r>
+        <w:t xml:space="preserve">Activamos el nuevo entorno (todo esto lo hice en bash, en fish hay un</w:t>
+      </w:r>
+      <w:r>
+        <w:t xml:space="preserve"> </w:t>
+      </w:r>
+      <w:r>
+        <w:t xml:space="preserve">problemilla con el entorno conda</w:t>
+      </w:r>
+      <w:r>
+        <w:t xml:space="preserve"> </w:t>
+      </w:r>
+      <w:hyperlink r:id="rId97">
+        <w:r>
+          <w:rPr>
+            <w:rStyle w:val="Hyperlink"/>
+          </w:rPr>
+          <w:t xml:space="preserve">mas info</w:t>
+        </w:r>
+      </w:hyperlink>
+      <w:r>
+        <w:t xml:space="preserve">)</w:t>
+      </w:r>
+    </w:p>
+    <w:p>
+      <w:pPr>
+        <w:pStyle w:val="SourceCode"/>
+      </w:pPr>
+      <w:r>
+        <w:rPr>
+          <w:rStyle w:val="VerbatimChar"/>
+        </w:rPr>
+        <w:t xml:space="preserve">bash</w:t>
+      </w:r>
+      <w:r>
+        <w:br w:type="textWrapping"/>
+      </w:r>
+      <w:r>
+        <w:rPr>
+          <w:rStyle w:val="VerbatimChar"/>
+        </w:rPr>
+        <w:t xml:space="preserve">source activate gl-env</w:t>
+      </w:r>
+    </w:p>
+    <w:p>
+      <w:pPr>
+        <w:pStyle w:val="FirstParagraph"/>
+      </w:pPr>
+      <w:r>
+        <w:t xml:space="preserve">En el futuro esto es todo lo que tendremos que hacer activar el</w:t>
+      </w:r>
+      <w:r>
+        <w:t xml:space="preserve"> </w:t>
+      </w:r>
+      <w:r>
+        <w:t xml:space="preserve">entorno conda donde estamos instalando el iPython.</w:t>
+      </w:r>
+    </w:p>
+    <w:p>
+      <w:pPr>
+        <w:pStyle w:val="BodyText"/>
+      </w:pPr>
+      <w:r>
+        <w:t xml:space="preserve">Nos aseguramos de tener</w:t>
+      </w:r>
+      <w:r>
+        <w:t xml:space="preserve"> </w:t>
+      </w:r>
+      <w:r>
+        <w:rPr>
+          <w:i/>
+        </w:rPr>
+        <w:t xml:space="preserve">pip</w:t>
+      </w:r>
+      <w:r>
+        <w:t xml:space="preserve"> </w:t>
+      </w:r>
+      <w:r>
+        <w:t xml:space="preserve">al dia:</w:t>
+      </w:r>
+    </w:p>
+    <w:p>
+      <w:pPr>
+        <w:pStyle w:val="SourceCode"/>
+      </w:pPr>
+      <w:r>
+        <w:rPr>
+          <w:rStyle w:val="VerbatimChar"/>
+        </w:rPr>
+        <w:t xml:space="preserve">conda update pip</w:t>
+      </w:r>
+    </w:p>
+    <w:p>
+      <w:pPr>
+        <w:pStyle w:val="FirstParagraph"/>
+      </w:pPr>
+      <w:r>
+        <w:t xml:space="preserve">Instalamos la biblioteca</w:t>
+      </w:r>
+      <w:r>
+        <w:t xml:space="preserve"> </w:t>
+      </w:r>
+      <w:hyperlink r:id="rId98">
+        <w:r>
+          <w:rPr>
+            <w:rStyle w:val="Hyperlink"/>
+          </w:rPr>
+          <w:t xml:space="preserve">GraphLab Create</w:t>
+        </w:r>
+      </w:hyperlink>
+      <w:r>
+        <w:t xml:space="preserve">. Esta biblioteca</w:t>
+      </w:r>
+      <w:r>
+        <w:t xml:space="preserve"> </w:t>
+      </w:r>
+      <w:r>
+        <w:t xml:space="preserve">se supone que es fácil de usar pero está sujeta a licencia.</w:t>
+      </w:r>
+      <w:r>
+        <w:t xml:space="preserve"> </w:t>
+      </w:r>
+      <w:r>
+        <w:rPr>
+          <w:rStyle w:val="FootnoteReference"/>
+        </w:rPr>
+        <w:footnoteReference w:id="99"/>
+      </w:r>
+    </w:p>
+    <w:p>
+      <w:pPr>
+        <w:pStyle w:val="BodyText"/>
+      </w:pPr>
+      <w:r>
+        <w:t xml:space="preserve">Una vez registrado en la página web te pasan un número de registro que</w:t>
+      </w:r>
+      <w:r>
+        <w:t xml:space="preserve"> </w:t>
+      </w:r>
+      <w:r>
+        <w:t xml:space="preserve">tienes que usar para instalar la biblioteca.</w:t>
+      </w:r>
+    </w:p>
+    <w:p>
+      <w:pPr>
+        <w:pStyle w:val="SourceCode"/>
+      </w:pPr>
+      <w:r>
+        <w:rPr>
+          <w:rStyle w:val="VerbatimChar"/>
+        </w:rPr>
+        <w:t xml:space="preserve">pip install --upgrade --no-cache-dir https://get.graphlab.com/GraphLab-Create/2.1/your registered email address here/your product key here/GraphLab-Create-License.tar.gz</w:t>
+      </w:r>
+    </w:p>
+    <w:p>
+      <w:pPr>
+        <w:pStyle w:val="FirstParagraph"/>
+      </w:pPr>
+      <w:r>
+        <w:t xml:space="preserve">Y para terminar instalamos iPython</w:t>
+      </w:r>
+      <w:r>
+        <w:t xml:space="preserve"> </w:t>
+      </w:r>
+      <w:r>
+        <w:rPr>
+          <w:rStyle w:val="FootnoteReference"/>
+        </w:rPr>
+        <w:footnoteReference w:id="100"/>
+      </w:r>
+      <w:r>
+        <w:t xml:space="preserve">:</w:t>
+      </w:r>
+    </w:p>
+    <w:p>
+      <w:pPr>
+        <w:pStyle w:val="SourceCode"/>
+      </w:pPr>
+      <w:r>
+        <w:rPr>
+          <w:rStyle w:val="VerbatimChar"/>
+        </w:rPr>
+        <w:t xml:space="preserve">conda install ipython-notebook</w:t>
+      </w:r>
+    </w:p>
+    <w:p>
+      <w:pPr>
+        <w:pStyle w:val="FirstParagraph"/>
+      </w:pPr>
+      <w:r>
+        <w:t xml:space="preserve">Desde ahora basta con activar el entorno que hemos creado para tener acceso al iPython.</w:t>
+      </w:r>
+    </w:p>
+    <w:p>
+      <w:pPr>
+        <w:pStyle w:val="SourceCode"/>
+      </w:pPr>
+      <w:r>
+        <w:rPr>
+          <w:rStyle w:val="VerbatimChar"/>
+        </w:rPr>
+        <w:t xml:space="preserve">source activate gl-env</w:t>
+      </w:r>
+      <w:r>
+        <w:br w:type="textWrapping"/>
+      </w:r>
+      <w:r>
+        <w:rPr>
+          <w:rStyle w:val="VerbatimChar"/>
+        </w:rPr>
+        <w:t xml:space="preserve"/>
+      </w:r>
+      <w:r>
+        <w:br w:type="textWrapping"/>
+      </w:r>
+      <w:r>
+        <w:rPr>
+          <w:rStyle w:val="VerbatimChar"/>
+        </w:rPr>
+        <w:t xml:space="preserve">ipython notebook</w:t>
+      </w:r>
+      <w:r>
+        <w:br w:type="textWrapping"/>
+      </w:r>
+      <w:r>
+        <w:rPr>
+          <w:rStyle w:val="VerbatimChar"/>
+        </w:rPr>
+        <w:t xml:space="preserve"/>
+      </w:r>
+      <w:r>
+        <w:br w:type="textWrapping"/>
+      </w:r>
+      <w:r>
+        <w:rPr>
+          <w:rStyle w:val="VerbatimChar"/>
+        </w:rPr>
+        <w:t xml:space="preserve">source deactivate gl-env</w:t>
+      </w:r>
+    </w:p>
+    <w:p>
+      <w:pPr>
+        <w:pStyle w:val="Heading3"/>
+      </w:pPr>
+      <w:bookmarkStart w:id="101" w:name="instalación-alternativa-con-virtualenv"/>
+      <w:bookmarkEnd w:id="101"/>
+      <w:r>
+        <w:t xml:space="preserve">Instalación alternativa con virtualenv</w:t>
+      </w:r>
+    </w:p>
+    <w:p>
+      <w:pPr>
+        <w:pStyle w:val="SourceCode"/>
+      </w:pPr>
+      <w:r>
+        <w:rPr>
+          <w:rStyle w:val="VerbatimChar"/>
+        </w:rPr>
+        <w:t xml:space="preserve"># Create a virtual environment named e.g. gl-env</w:t>
+      </w:r>
+      <w:r>
+        <w:br w:type="textWrapping"/>
+      </w:r>
+      <w:r>
+        <w:rPr>
+          <w:rStyle w:val="VerbatimChar"/>
+        </w:rPr>
+        <w:t xml:space="preserve">virtualenv gl-env</w:t>
+      </w:r>
+      <w:r>
+        <w:br w:type="textWrapping"/>
+      </w:r>
+      <w:r>
+        <w:rPr>
+          <w:rStyle w:val="VerbatimChar"/>
+        </w:rPr>
+        <w:t xml:space="preserve"/>
+      </w:r>
+      <w:r>
+        <w:br w:type="textWrapping"/>
+      </w:r>
+      <w:r>
+        <w:rPr>
+          <w:rStyle w:val="VerbatimChar"/>
+        </w:rPr>
+        <w:t xml:space="preserve"># Activate the virtual environment</w:t>
+      </w:r>
+      <w:r>
+        <w:br w:type="textWrapping"/>
+      </w:r>
+      <w:r>
+        <w:rPr>
+          <w:rStyle w:val="VerbatimChar"/>
+        </w:rPr>
+        <w:t xml:space="preserve">source gl-env/bin/activate</w:t>
+      </w:r>
+      <w:r>
+        <w:br w:type="textWrapping"/>
+      </w:r>
+      <w:r>
+        <w:rPr>
+          <w:rStyle w:val="VerbatimChar"/>
+        </w:rPr>
+        <w:t xml:space="preserve"/>
+      </w:r>
+      <w:r>
+        <w:br w:type="textWrapping"/>
+      </w:r>
+      <w:r>
+        <w:rPr>
+          <w:rStyle w:val="VerbatimChar"/>
+        </w:rPr>
+        <w:t xml:space="preserve"># Make sure pip is up to date</w:t>
+      </w:r>
+      <w:r>
+        <w:br w:type="textWrapping"/>
+      </w:r>
+      <w:r>
+        <w:rPr>
+          <w:rStyle w:val="VerbatimChar"/>
+        </w:rPr>
+        <w:t xml:space="preserve">pip install --upgrade pip</w:t>
+      </w:r>
+      <w:r>
+        <w:br w:type="textWrapping"/>
+      </w:r>
+      <w:r>
+        <w:rPr>
+          <w:rStyle w:val="VerbatimChar"/>
+        </w:rPr>
+        <w:t xml:space="preserve"/>
+      </w:r>
+      <w:r>
+        <w:br w:type="textWrapping"/>
+      </w:r>
+      <w:r>
+        <w:rPr>
+          <w:rStyle w:val="VerbatimChar"/>
+        </w:rPr>
+        <w:t xml:space="preserve"># Install IPython Notebook (optional)</w:t>
+      </w:r>
+      <w:r>
+        <w:br w:type="textWrapping"/>
+      </w:r>
+      <w:r>
+        <w:rPr>
+          <w:rStyle w:val="VerbatimChar"/>
+        </w:rPr>
+        <w:t xml:space="preserve">pip install "ipython[notebook]"</w:t>
+      </w:r>
+      <w:r>
+        <w:br w:type="textWrapping"/>
+      </w:r>
+      <w:r>
+        <w:rPr>
+          <w:rStyle w:val="VerbatimChar"/>
+        </w:rPr>
+        <w:t xml:space="preserve"/>
+      </w:r>
+      <w:r>
+        <w:br w:type="textWrapping"/>
+      </w:r>
+      <w:r>
+        <w:rPr>
+          <w:rStyle w:val="VerbatimChar"/>
+        </w:rPr>
+        <w:t xml:space="preserve"># Install Jupyter Notebook (optional)</w:t>
+      </w:r>
+      <w:r>
+        <w:br w:type="textWrapping"/>
+      </w:r>
+      <w:r>
+        <w:rPr>
+          <w:rStyle w:val="VerbatimChar"/>
+        </w:rPr>
+        <w:t xml:space="preserve">pip install "jupyter"</w:t>
+      </w:r>
+      <w:r>
+        <w:br w:type="textWrapping"/>
+      </w:r>
+      <w:r>
+        <w:rPr>
+          <w:rStyle w:val="VerbatimChar"/>
+        </w:rPr>
+        <w:t xml:space="preserve"/>
+      </w:r>
+      <w:r>
+        <w:br w:type="textWrapping"/>
+      </w:r>
+      <w:r>
+        <w:rPr>
+          <w:rStyle w:val="VerbatimChar"/>
+        </w:rPr>
+        <w:t xml:space="preserve"/>
+      </w:r>
+      <w:r>
+        <w:br w:type="textWrapping"/>
+      </w:r>
+      <w:r>
+        <w:rPr>
+          <w:rStyle w:val="VerbatimChar"/>
+        </w:rPr>
+        <w:t xml:space="preserve"># Install your licensed copy of GraphLab Create</w:t>
+      </w:r>
+      <w:r>
+        <w:br w:type="textWrapping"/>
+      </w:r>
+      <w:r>
+        <w:rPr>
+          <w:rStyle w:val="VerbatimChar"/>
+        </w:rPr>
+        <w:t xml:space="preserve">pip install --upgrade --no-cache-dir https://get.graphlab.com/GraphLab-Create/2.1/your registered email address here/your product key here/GraphLab-Create-License.tar.gz</w:t>
       </w:r>
     </w:p>
     <w:p>
       <w:pPr>
         <w:pStyle w:val="Heading1"/>
       </w:pPr>
-      <w:bookmarkStart w:id="93" w:name="bases-de-datos"/>
-      <w:bookmarkEnd w:id="93"/>
+      <w:bookmarkStart w:id="102" w:name="bases-de-datos"/>
+      <w:bookmarkEnd w:id="102"/>
       <w:r>
         <w:t xml:space="preserve">Bases de datos</w:t>
       </w:r>
@@ -5916,8 +6645,8 @@
       <w:pPr>
         <w:pStyle w:val="Heading2"/>
       </w:pPr>
-      <w:bookmarkStart w:id="94" w:name="mysql"/>
-      <w:bookmarkEnd w:id="94"/>
+      <w:bookmarkStart w:id="103" w:name="mysql"/>
+      <w:bookmarkEnd w:id="103"/>
       <w:r>
         <w:t xml:space="preserve">MySQL</w:t>
       </w:r>
@@ -5962,8 +6691,8 @@
       <w:pPr>
         <w:pStyle w:val="Heading3"/>
       </w:pPr>
-      <w:bookmarkStart w:id="95" w:name="actualización"/>
-      <w:bookmarkEnd w:id="95"/>
+      <w:bookmarkStart w:id="104" w:name="actualización"/>
+      <w:bookmarkEnd w:id="104"/>
       <w:r>
         <w:t xml:space="preserve">Actualización</w:t>
       </w:r>
@@ -6028,8 +6757,8 @@
       <w:pPr>
         <w:pStyle w:val="Heading2"/>
       </w:pPr>
-      <w:bookmarkStart w:id="96" w:name="cliente-sql-squirrel-sql"/>
-      <w:bookmarkEnd w:id="96"/>
+      <w:bookmarkStart w:id="105" w:name="cliente-sql-squirrel-sql"/>
+      <w:bookmarkEnd w:id="105"/>
       <w:r>
         <w:t xml:space="preserve">Cliente SQL SQuirreL SQL</w:t>
       </w:r>
@@ -6044,7 +6773,7 @@
       <w:r>
         <w:t xml:space="preserve"> </w:t>
       </w:r>
-      <w:hyperlink r:id="rId97">
+      <w:hyperlink r:id="rId106">
         <w:r>
           <w:rPr>
             <w:rStyle w:val="Hyperlink"/>
@@ -6079,7 +6808,7 @@
       <w:r>
         <w:t xml:space="preserve"> </w:t>
       </w:r>
-      <w:hyperlink r:id="rId98">
+      <w:hyperlink r:id="rId107">
         <w:r>
           <w:rPr>
             <w:rStyle w:val="Hyperlink"/>
@@ -6142,44 +6871,10 @@
       <w:pPr>
         <w:pStyle w:val="Heading1"/>
       </w:pPr>
-      <w:bookmarkStart w:id="99" w:name="cuentas-online-abiertas"/>
-      <w:bookmarkEnd w:id="99"/>
+      <w:bookmarkStart w:id="108" w:name="cuentas-online-abiertas"/>
+      <w:bookmarkEnd w:id="108"/>
       <w:r>
         <w:t xml:space="preserve">Cuentas online abiertas</w:t>
-      </w:r>
-    </w:p>
-    <w:p>
-      <w:pPr>
-        <w:pStyle w:val="Compact"/>
-        <w:numPr>
-          <w:numId w:val="1006"/>
-          <w:ilvl w:val="0"/>
-        </w:numPr>
-      </w:pPr>
-      <w:r>
-        <w:t xml:space="preserve">google</w:t>
-      </w:r>
-    </w:p>
-    <w:p>
-      <w:pPr>
-        <w:pStyle w:val="Compact"/>
-        <w:numPr>
-          <w:numId w:val="1006"/>
-          <w:ilvl w:val="0"/>
-        </w:numPr>
-      </w:pPr>
-      <w:r>
-        <w:t xml:space="preserve">pocket (plugin de chrome)</w:t>
-      </w:r>
-    </w:p>
-    <w:p>
-      <w:pPr>
-        <w:pStyle w:val="Heading1"/>
-      </w:pPr>
-      <w:bookmarkStart w:id="100" w:name="todo"/>
-      <w:bookmarkEnd w:id="100"/>
-      <w:r>
-        <w:t xml:space="preserve">TODO</w:t>
       </w:r>
     </w:p>
     <w:p>
@@ -6191,7 +6886,7 @@
         </w:numPr>
       </w:pPr>
       <w:r>
-        <w:t xml:space="preserve">cinelerra</w:t>
+        <w:t xml:space="preserve">google</w:t>
       </w:r>
     </w:p>
     <w:p>
@@ -6203,165 +6898,17 @@
         </w:numPr>
       </w:pPr>
       <w:r>
-        <w:t xml:space="preserve">zotero</w:t>
-      </w:r>
-    </w:p>
-    <w:p>
-      <w:pPr>
-        <w:pStyle w:val="Compact"/>
-        <w:numPr>
-          <w:numId w:val="1007"/>
-          <w:ilvl w:val="0"/>
-        </w:numPr>
-      </w:pPr>
-      <w:r>
-        <w:t xml:space="preserve">playonlinux</w:t>
-      </w:r>
-    </w:p>
-    <w:p>
-      <w:pPr>
-        <w:pStyle w:val="Compact"/>
-        <w:numPr>
-          <w:numId w:val="1007"/>
-          <w:ilvl w:val="0"/>
-        </w:numPr>
-      </w:pPr>
-      <w:r>
-        <w:t xml:space="preserve">darktable</w:t>
-      </w:r>
-    </w:p>
-    <w:p>
-      <w:pPr>
-        <w:pStyle w:val="Compact"/>
-        <w:numPr>
-          <w:numId w:val="1007"/>
-          <w:ilvl w:val="0"/>
-        </w:numPr>
-      </w:pPr>
-      <w:r>
-        <w:t xml:space="preserve">rawtherapee</w:t>
-      </w:r>
-    </w:p>
-    <w:p>
-      <w:pPr>
-        <w:pStyle w:val="Compact"/>
-        <w:numPr>
-          <w:numId w:val="1007"/>
-          <w:ilvl w:val="0"/>
-        </w:numPr>
-      </w:pPr>
-      <w:r>
-        <w:t xml:space="preserve">krita</w:t>
-      </w:r>
-    </w:p>
-    <w:p>
-      <w:pPr>
-        <w:pStyle w:val="Compact"/>
-        <w:numPr>
-          <w:numId w:val="1007"/>
-          <w:ilvl w:val="0"/>
-        </w:numPr>
-      </w:pPr>
-      <w:r>
-        <w:t xml:space="preserve">mypaint</w:t>
-      </w:r>
-    </w:p>
-    <w:p>
-      <w:pPr>
-        <w:pStyle w:val="Compact"/>
-        <w:numPr>
-          <w:numId w:val="1007"/>
-          <w:ilvl w:val="0"/>
-        </w:numPr>
-      </w:pPr>
-      <w:r>
-        <w:t xml:space="preserve">qStopmotion</w:t>
-      </w:r>
-    </w:p>
-    <w:p>
-      <w:pPr>
-        <w:pStyle w:val="FirstParagraph"/>
-      </w:pPr>
-      <w:r>
-        <w:t xml:space="preserve">Inkscape</w:t>
-      </w:r>
-      <w:r>
-        <w:t xml:space="preserve"> </w:t>
-      </w:r>
-      <w:r>
-        <w:t xml:space="preserve">https://elizsarobhasa.makes.org/thimble/MTMwNDIzMjE5Mg==/3d-printing-from-a-2d-drawing</w:t>
-      </w:r>
-      <w:r>
-        <w:t xml:space="preserve"> </w:t>
-      </w:r>
-      <w:r>
-        <w:t xml:space="preserve">Instalar tb jessyink</w:t>
-      </w:r>
-    </w:p>
-    <w:p>
-      <w:pPr>
-        <w:pStyle w:val="BodyText"/>
-      </w:pPr>
-      <w:r>
-        <w:t xml:space="preserve">chibios</w:t>
-      </w:r>
-      <w:r>
-        <w:t xml:space="preserve"> </w:t>
-      </w:r>
-      <w:r>
-        <w:t xml:space="preserve">* http://wiki.chibios.org/dokuwiki/doku.php?id=chibios:community:setup:openocd_chibios</w:t>
-      </w:r>
-      <w:r>
-        <w:t xml:space="preserve"> </w:t>
-      </w:r>
-      <w:r>
-        <w:t xml:space="preserve">* http://www.josho.org/blog/blog/2014/11/30/nucleo-gcc/</w:t>
-      </w:r>
-      <w:r>
-        <w:t xml:space="preserve"> </w:t>
-      </w:r>
-      <w:r>
-        <w:t xml:space="preserve">* http://www.stevebate.net/chibios-rpi/GettingStarted.html</w:t>
-      </w:r>
-    </w:p>
-    <w:p>
-      <w:pPr>
-        <w:pStyle w:val="BodyText"/>
-      </w:pPr>
-      <w:r>
-        <w:t xml:space="preserve">rclone</w:t>
-      </w:r>
-      <w:r>
-        <w:t xml:space="preserve"> </w:t>
-      </w:r>
-      <w:r>
-        <w:t xml:space="preserve">[https://syncthing.net/]</w:t>
-      </w:r>
-    </w:p>
-    <w:p>
-      <w:pPr>
-        <w:pStyle w:val="BodyText"/>
-      </w:pPr>
-      <w:r>
-        <w:t xml:space="preserve">vmware</w:t>
-      </w:r>
-    </w:p>
-    <w:p>
-      <w:pPr>
-        <w:pStyle w:val="BodyText"/>
-      </w:pPr>
-      <w:r>
-        <w:t xml:space="preserve">sudo aptitude install chromium</w:t>
+        <w:t xml:space="preserve">pocket (plugin de chrome)</w:t>
       </w:r>
     </w:p>
     <w:p>
       <w:pPr>
         <w:pStyle w:val="Heading1"/>
       </w:pPr>
-      <w:bookmarkStart w:id="101" w:name="links"/>
-      <w:bookmarkEnd w:id="101"/>
-      <w:r>
-        <w:t xml:space="preserve">Links</w:t>
+      <w:bookmarkStart w:id="109" w:name="todo"/>
+      <w:bookmarkEnd w:id="109"/>
+      <w:r>
+        <w:t xml:space="preserve">TODO</w:t>
       </w:r>
     </w:p>
     <w:p>
@@ -6372,7 +6919,189 @@
           <w:ilvl w:val="0"/>
         </w:numPr>
       </w:pPr>
-      <w:hyperlink r:id="rId102">
+      <w:r>
+        <w:t xml:space="preserve">cinelerra</w:t>
+      </w:r>
+    </w:p>
+    <w:p>
+      <w:pPr>
+        <w:pStyle w:val="Compact"/>
+        <w:numPr>
+          <w:numId w:val="1008"/>
+          <w:ilvl w:val="0"/>
+        </w:numPr>
+      </w:pPr>
+      <w:r>
+        <w:t xml:space="preserve">zotero</w:t>
+      </w:r>
+    </w:p>
+    <w:p>
+      <w:pPr>
+        <w:pStyle w:val="Compact"/>
+        <w:numPr>
+          <w:numId w:val="1008"/>
+          <w:ilvl w:val="0"/>
+        </w:numPr>
+      </w:pPr>
+      <w:r>
+        <w:t xml:space="preserve">playonlinux</w:t>
+      </w:r>
+    </w:p>
+    <w:p>
+      <w:pPr>
+        <w:pStyle w:val="Compact"/>
+        <w:numPr>
+          <w:numId w:val="1008"/>
+          <w:ilvl w:val="0"/>
+        </w:numPr>
+      </w:pPr>
+      <w:r>
+        <w:t xml:space="preserve">darktable</w:t>
+      </w:r>
+    </w:p>
+    <w:p>
+      <w:pPr>
+        <w:pStyle w:val="Compact"/>
+        <w:numPr>
+          <w:numId w:val="1008"/>
+          <w:ilvl w:val="0"/>
+        </w:numPr>
+      </w:pPr>
+      <w:r>
+        <w:t xml:space="preserve">rawtherapee</w:t>
+      </w:r>
+    </w:p>
+    <w:p>
+      <w:pPr>
+        <w:pStyle w:val="Compact"/>
+        <w:numPr>
+          <w:numId w:val="1008"/>
+          <w:ilvl w:val="0"/>
+        </w:numPr>
+      </w:pPr>
+      <w:r>
+        <w:t xml:space="preserve">krita</w:t>
+      </w:r>
+    </w:p>
+    <w:p>
+      <w:pPr>
+        <w:pStyle w:val="Compact"/>
+        <w:numPr>
+          <w:numId w:val="1008"/>
+          <w:ilvl w:val="0"/>
+        </w:numPr>
+      </w:pPr>
+      <w:r>
+        <w:t xml:space="preserve">mypaint</w:t>
+      </w:r>
+    </w:p>
+    <w:p>
+      <w:pPr>
+        <w:pStyle w:val="Compact"/>
+        <w:numPr>
+          <w:numId w:val="1008"/>
+          <w:ilvl w:val="0"/>
+        </w:numPr>
+      </w:pPr>
+      <w:r>
+        <w:t xml:space="preserve">qStopmotion</w:t>
+      </w:r>
+    </w:p>
+    <w:p>
+      <w:pPr>
+        <w:pStyle w:val="FirstParagraph"/>
+      </w:pPr>
+      <w:r>
+        <w:t xml:space="preserve">Inkscape</w:t>
+      </w:r>
+      <w:r>
+        <w:t xml:space="preserve"> </w:t>
+      </w:r>
+      <w:r>
+        <w:t xml:space="preserve">https://elizsarobhasa.makes.org/thimble/MTMwNDIzMjE5Mg==/3d-printing-from-a-2d-drawing</w:t>
+      </w:r>
+      <w:r>
+        <w:t xml:space="preserve"> </w:t>
+      </w:r>
+      <w:r>
+        <w:t xml:space="preserve">Instalar tb jessyink</w:t>
+      </w:r>
+    </w:p>
+    <w:p>
+      <w:pPr>
+        <w:pStyle w:val="BodyText"/>
+      </w:pPr>
+      <w:r>
+        <w:t xml:space="preserve">chibios</w:t>
+      </w:r>
+      <w:r>
+        <w:t xml:space="preserve"> </w:t>
+      </w:r>
+      <w:r>
+        <w:t xml:space="preserve">* http://wiki.chibios.org/dokuwiki/doku.php?id=chibios:community:setup:openocd_chibios</w:t>
+      </w:r>
+      <w:r>
+        <w:t xml:space="preserve"> </w:t>
+      </w:r>
+      <w:r>
+        <w:t xml:space="preserve">* http://www.josho.org/blog/blog/2014/11/30/nucleo-gcc/</w:t>
+      </w:r>
+      <w:r>
+        <w:t xml:space="preserve"> </w:t>
+      </w:r>
+      <w:r>
+        <w:t xml:space="preserve">* http://www.stevebate.net/chibios-rpi/GettingStarted.html</w:t>
+      </w:r>
+    </w:p>
+    <w:p>
+      <w:pPr>
+        <w:pStyle w:val="BodyText"/>
+      </w:pPr>
+      <w:r>
+        <w:t xml:space="preserve">rclone</w:t>
+      </w:r>
+      <w:r>
+        <w:t xml:space="preserve"> </w:t>
+      </w:r>
+      <w:r>
+        <w:t xml:space="preserve">[https://syncthing.net/]</w:t>
+      </w:r>
+    </w:p>
+    <w:p>
+      <w:pPr>
+        <w:pStyle w:val="BodyText"/>
+      </w:pPr>
+      <w:r>
+        <w:t xml:space="preserve">vmware</w:t>
+      </w:r>
+    </w:p>
+    <w:p>
+      <w:pPr>
+        <w:pStyle w:val="BodyText"/>
+      </w:pPr>
+      <w:r>
+        <w:t xml:space="preserve">sudo aptitude install chromium</w:t>
+      </w:r>
+    </w:p>
+    <w:p>
+      <w:pPr>
+        <w:pStyle w:val="Heading1"/>
+      </w:pPr>
+      <w:bookmarkStart w:id="110" w:name="links"/>
+      <w:bookmarkEnd w:id="110"/>
+      <w:r>
+        <w:t xml:space="preserve">Links</w:t>
+      </w:r>
+    </w:p>
+    <w:p>
+      <w:pPr>
+        <w:pStyle w:val="Compact"/>
+        <w:numPr>
+          <w:numId w:val="1009"/>
+          <w:ilvl w:val="0"/>
+        </w:numPr>
+      </w:pPr>
+      <w:hyperlink r:id="rId111">
         <w:r>
           <w:rPr>
             <w:rStyle w:val="Hyperlink"/>
@@ -6385,11 +7114,11 @@
       <w:pPr>
         <w:pStyle w:val="Compact"/>
         <w:numPr>
-          <w:numId w:val="1008"/>
+          <w:numId w:val="1009"/>
           <w:ilvl w:val="0"/>
         </w:numPr>
       </w:pPr>
-      <w:hyperlink r:id="rId103">
+      <w:hyperlink r:id="rId112">
         <w:r>
           <w:rPr>
             <w:rStyle w:val="Hyperlink"/>
@@ -6402,11 +7131,11 @@
       <w:pPr>
         <w:pStyle w:val="Compact"/>
         <w:numPr>
-          <w:numId w:val="1008"/>
+          <w:numId w:val="1009"/>
           <w:ilvl w:val="0"/>
         </w:numPr>
       </w:pPr>
-      <w:hyperlink r:id="rId104">
+      <w:hyperlink r:id="rId113">
         <w:r>
           <w:rPr>
             <w:rStyle w:val="Hyperlink"/>
@@ -6419,11 +7148,11 @@
       <w:pPr>
         <w:pStyle w:val="Compact"/>
         <w:numPr>
-          <w:numId w:val="1008"/>
+          <w:numId w:val="1009"/>
           <w:ilvl w:val="0"/>
         </w:numPr>
       </w:pPr>
-      <w:hyperlink r:id="rId105">
+      <w:hyperlink r:id="rId114">
         <w:r>
           <w:rPr>
             <w:rStyle w:val="Hyperlink"/>
@@ -6436,11 +7165,11 @@
       <w:pPr>
         <w:pStyle w:val="Compact"/>
         <w:numPr>
-          <w:numId w:val="1008"/>
+          <w:numId w:val="1009"/>
           <w:ilvl w:val="0"/>
         </w:numPr>
       </w:pPr>
-      <w:hyperlink r:id="rId106">
+      <w:hyperlink r:id="rId115">
         <w:r>
           <w:rPr>
             <w:rStyle w:val="Hyperlink"/>
@@ -6453,11 +7182,11 @@
       <w:pPr>
         <w:pStyle w:val="Compact"/>
         <w:numPr>
-          <w:numId w:val="1008"/>
+          <w:numId w:val="1009"/>
           <w:ilvl w:val="0"/>
         </w:numPr>
       </w:pPr>
-      <w:hyperlink r:id="rId107">
+      <w:hyperlink r:id="rId116">
         <w:r>
           <w:rPr>
             <w:rStyle w:val="Hyperlink"/>
@@ -6470,11 +7199,11 @@
       <w:pPr>
         <w:pStyle w:val="Compact"/>
         <w:numPr>
-          <w:numId w:val="1008"/>
+          <w:numId w:val="1009"/>
           <w:ilvl w:val="0"/>
         </w:numPr>
       </w:pPr>
-      <w:hyperlink r:id="rId108">
+      <w:hyperlink r:id="rId117">
         <w:r>
           <w:rPr>
             <w:rStyle w:val="Hyperlink"/>
@@ -6487,11 +7216,11 @@
       <w:pPr>
         <w:pStyle w:val="Compact"/>
         <w:numPr>
-          <w:numId w:val="1008"/>
+          <w:numId w:val="1009"/>
           <w:ilvl w:val="0"/>
         </w:numPr>
       </w:pPr>
-      <w:hyperlink r:id="rId109">
+      <w:hyperlink r:id="rId118">
         <w:r>
           <w:rPr>
             <w:rStyle w:val="Hyperlink"/>
@@ -6518,6 +7247,53 @@
     <w:p>
       <w:r>
         <w:separator/>
+      </w:r>
+    </w:p>
+  </w:footnote>
+  <w:footnote w:id="99">
+    <w:p>
+      <w:pPr>
+        <w:pStyle w:val="FootnoteText"/>
+      </w:pPr>
+      <w:r>
+        <w:rPr>
+          <w:rStyle w:val="FootnoteReference"/>
+        </w:rPr>
+        <w:footnoteRef/>
+      </w:r>
+      <w:r>
+        <w:t xml:space="preserve"> </w:t>
+      </w:r>
+      <w:r>
+        <w:t xml:space="preserve">TODO: Pasarme a</w:t>
+      </w:r>
+      <w:r>
+        <w:t xml:space="preserve"> </w:t>
+      </w:r>
+      <w:r>
+        <w:rPr>
+          <w:i/>
+        </w:rPr>
+        <w:t xml:space="preserve">scikit-learn</w:t>
+      </w:r>
+    </w:p>
+  </w:footnote>
+  <w:footnote w:id="100">
+    <w:p>
+      <w:pPr>
+        <w:pStyle w:val="FootnoteText"/>
+      </w:pPr>
+      <w:r>
+        <w:rPr>
+          <w:rStyle w:val="FootnoteReference"/>
+        </w:rPr>
+        <w:footnoteRef/>
+      </w:r>
+      <w:r>
+        <w:t xml:space="preserve"> </w:t>
+      </w:r>
+      <w:r>
+        <w:t xml:space="preserve">TODO: conda install jupyter</w:t>
       </w:r>
     </w:p>
   </w:footnote>
@@ -6608,7 +7384,7 @@
     </w:lvl>
   </w:abstractNum>
   <w:abstractNum w:abstractNumId="990">
-    <w:nsid w:val="3a20ca7c"/>
+    <w:nsid w:val="a19272f2"/>
     <w:multiLevelType w:val="multilevel"/>
     <w:lvl w:ilvl="0">
       <w:numFmt w:val="bullet"/>
@@ -6689,7 +7465,7 @@
     </w:lvl>
   </w:abstractNum>
   <w:abstractNum w:abstractNumId="991">
-    <w:nsid w:val="7fa225ee"/>
+    <w:nsid w:val="19cf1d9c"/>
     <w:multiLevelType w:val="multilevel"/>
     <w:lvl w:ilvl="0">
       <w:numFmt w:val="bullet"/>
@@ -6797,6 +7573,9 @@
     <w:abstractNumId w:val="991"/>
   </w:num>
   <w:num w:numId="1008">
+    <w:abstractNumId w:val="991"/>
+  </w:num>
+  <w:num w:numId="1009">
     <w:abstractNumId w:val="991"/>
   </w:num>
 </w:numbering>

</xml_diff>

<commit_message>
Added Spotify and gpodder installation
</commit_message>
<xml_diff>
--- a/out/debianpostinstall.docx
+++ b/out/debianpostinstall.docx
@@ -1423,6 +1423,95 @@
           <w:rStyle w:val="VerbatimChar"/>
         </w:rPr>
         <w:t xml:space="preserve">sudo aptitude install handbrake handbrake-cli handbrake-gtk</w:t>
+      </w:r>
+    </w:p>
+    <w:p>
+      <w:pPr>
+        <w:pStyle w:val="FirstParagraph"/>
+      </w:pPr>
+      <w:r>
+        <w:t xml:space="preserve">Instalamos</w:t>
+      </w:r>
+      <w:r>
+        <w:t xml:space="preserve"> </w:t>
+      </w:r>
+      <w:r>
+        <w:rPr>
+          <w:i/>
+        </w:rPr>
+        <w:t xml:space="preserve">gpodder</w:t>
+      </w:r>
+      <w:r>
+        <w:t xml:space="preserve"> </w:t>
+      </w:r>
+      <w:r>
+        <w:t xml:space="preserve">para podcast</w:t>
+      </w:r>
+    </w:p>
+    <w:p>
+      <w:pPr>
+        <w:pStyle w:val="SourceCode"/>
+      </w:pPr>
+      <w:r>
+        <w:rPr>
+          <w:rStyle w:val="VerbatimChar"/>
+        </w:rPr>
+        <w:t xml:space="preserve">sudo aptitude install gpodder</w:t>
+      </w:r>
+    </w:p>
+    <w:p>
+      <w:pPr>
+        <w:pStyle w:val="FirstParagraph"/>
+      </w:pPr>
+      <w:r>
+        <w:t xml:space="preserve">Cliente de</w:t>
+      </w:r>
+      <w:r>
+        <w:t xml:space="preserve"> </w:t>
+      </w:r>
+      <w:r>
+        <w:rPr>
+          <w:i/>
+        </w:rPr>
+        <w:t xml:space="preserve">Spotify</w:t>
+      </w:r>
+    </w:p>
+    <w:p>
+      <w:pPr>
+        <w:pStyle w:val="SourceCode"/>
+      </w:pPr>
+      <w:r>
+        <w:rPr>
+          <w:rStyle w:val="VerbatimChar"/>
+        </w:rPr>
+        <w:t xml:space="preserve">sudo apt-key adv --keyserver hkp://keyserver.ubuntu.com:80 --recv-keys BBEBDCB318AD50EC6865090613B00F1FD2C19886</w:t>
+      </w:r>
+      <w:r>
+        <w:br w:type="textWrapping"/>
+      </w:r>
+      <w:r>
+        <w:rPr>
+          <w:rStyle w:val="VerbatimChar"/>
+        </w:rPr>
+        <w:t xml:space="preserve">echo deb http://repository.spotify.com stable non-free | sudo tee /etc/apt/sources.list.d/spotify.list</w:t>
+      </w:r>
+      <w:r>
+        <w:br w:type="textWrapping"/>
+      </w:r>
+      <w:r>
+        <w:rPr>
+          <w:rStyle w:val="VerbatimChar"/>
+        </w:rPr>
+        <w:t xml:space="preserve">sudo aptitude update</w:t>
+      </w:r>
+      <w:r>
+        <w:br w:type="textWrapping"/>
+      </w:r>
+      <w:r>
+        <w:rPr>
+          <w:rStyle w:val="VerbatimChar"/>
+        </w:rPr>
+        <w:t xml:space="preserve">sudo aptitude install spotify-client</w:t>
       </w:r>
     </w:p>
     <w:p>
@@ -7384,7 +7473,7 @@
     </w:lvl>
   </w:abstractNum>
   <w:abstractNum w:abstractNumId="990">
-    <w:nsid w:val="a19272f2"/>
+    <w:nsid w:val="9718c55b"/>
     <w:multiLevelType w:val="multilevel"/>
     <w:lvl w:ilvl="0">
       <w:numFmt w:val="bullet"/>
@@ -7465,7 +7554,7 @@
     </w:lvl>
   </w:abstractNum>
   <w:abstractNum w:abstractNumId="991">
-    <w:nsid w:val="19cf1d9c"/>
+    <w:nsid w:val="efbe1f89"/>
     <w:multiLevelType w:val="multilevel"/>
     <w:lvl w:ilvl="0">
       <w:numFmt w:val="bullet"/>

</xml_diff>

<commit_message>
Reordering of some sections
</commit_message>
<xml_diff>
--- a/out/debianpostinstall.docx
+++ b/out/debianpostinstall.docx
@@ -582,9 +582,69 @@
       <w:pPr>
         <w:pStyle w:val="Heading2"/>
       </w:pPr>
-      <w:bookmarkStart w:id="29" w:name="terminator"/>
+      <w:bookmarkStart w:id="29" w:name="programas-de-utilidad-y-uso-frecuente"/>
       <w:bookmarkEnd w:id="29"/>
       <w:r>
+        <w:t xml:space="preserve">Programas de utilidad y uso frecuente</w:t>
+      </w:r>
+    </w:p>
+    <w:p>
+      <w:pPr>
+        <w:pStyle w:val="Heading3"/>
+      </w:pPr>
+      <w:bookmarkStart w:id="30" w:name="menulibre"/>
+      <w:bookmarkEnd w:id="30"/>
+      <w:r>
+        <w:t xml:space="preserve">Menulibre</w:t>
+      </w:r>
+    </w:p>
+    <w:p>
+      <w:pPr>
+        <w:pStyle w:val="FirstParagraph"/>
+      </w:pPr>
+      <w:r>
+        <w:t xml:space="preserve">Un editor de menús para Gnome, nos permite generar los archivos</w:t>
+      </w:r>
+      <w:r>
+        <w:t xml:space="preserve"> </w:t>
+      </w:r>
+      <w:r>
+        <w:t xml:space="preserve">desktop para cualquier aplicación. Mucho más completo que</w:t>
+      </w:r>
+      <w:r>
+        <w:t xml:space="preserve"> </w:t>
+      </w:r>
+      <w:r>
+        <w:rPr>
+          <w:i/>
+        </w:rPr>
+        <w:t xml:space="preserve">alacarte</w:t>
+      </w:r>
+      <w:r>
+        <w:t xml:space="preserve"> </w:t>
+      </w:r>
+      <w:r>
+        <w:t xml:space="preserve">la otra alternativa.</w:t>
+      </w:r>
+    </w:p>
+    <w:p>
+      <w:pPr>
+        <w:pStyle w:val="SourceCode"/>
+      </w:pPr>
+      <w:r>
+        <w:rPr>
+          <w:rStyle w:val="VerbatimChar"/>
+        </w:rPr>
+        <w:t xml:space="preserve">sudo apt-get install menulibre</w:t>
+      </w:r>
+    </w:p>
+    <w:p>
+      <w:pPr>
+        <w:pStyle w:val="Heading3"/>
+      </w:pPr>
+      <w:bookmarkStart w:id="31" w:name="terminator"/>
+      <w:bookmarkEnd w:id="31"/>
+      <w:r>
         <w:t xml:space="preserve">Terminator</w:t>
       </w:r>
     </w:p>
@@ -593,7 +653,13 @@
         <w:pStyle w:val="FirstParagraph"/>
       </w:pPr>
       <w:r>
-        <w:t xml:space="preserve">Terminator es un emulador de terminal muy completo. Los instalamos desde</w:t>
+        <w:t xml:space="preserve">Terminator es un emulador de terminal muy completo y muy flexible. Los</w:t>
+      </w:r>
+      <w:r>
+        <w:t xml:space="preserve"> </w:t>
+      </w:r>
+      <w:r>
+        <w:t xml:space="preserve">instalamos desde</w:t>
       </w:r>
       <w:r>
         <w:t xml:space="preserve"> </w:t>
@@ -618,26 +684,20 @@
     </w:p>
     <w:p>
       <w:pPr>
-        <w:pStyle w:val="Heading2"/>
-      </w:pPr>
-      <w:bookmarkStart w:id="30" w:name="chrome"/>
-      <w:bookmarkEnd w:id="30"/>
-      <w:r>
-        <w:t xml:space="preserve">Chrome</w:t>
-      </w:r>
-    </w:p>
-    <w:p>
-      <w:pPr>
-        <w:pStyle w:val="FirstParagraph"/>
-      </w:pPr>
-      <w:r>
-        <w:t xml:space="preserve">Instalado chrome añadiendo fuentes a aptitude. No recuerdo como las</w:t>
-      </w:r>
-      <w:r>
-        <w:t xml:space="preserve"> </w:t>
-      </w:r>
-      <w:r>
-        <w:t xml:space="preserve">añadí, en el fichero</w:t>
+        <w:pStyle w:val="Heading3"/>
+      </w:pPr>
+      <w:bookmarkStart w:id="32" w:name="keepass2"/>
+      <w:bookmarkEnd w:id="32"/>
+      <w:r>
+        <w:t xml:space="preserve">Keepass2</w:t>
+      </w:r>
+    </w:p>
+    <w:p>
+      <w:pPr>
+        <w:pStyle w:val="FirstParagraph"/>
+      </w:pPr>
+      <w:r>
+        <w:t xml:space="preserve">Instalado</w:t>
       </w:r>
       <w:r>
         <w:t xml:space="preserve"> </w:t>
@@ -646,16 +706,13 @@
         <w:rPr>
           <w:i/>
         </w:rPr>
-        <w:t xml:space="preserve">/etc/apt/sources.list.d/google-chrome.list</w:t>
-      </w:r>
-      <w:r>
-        <w:t xml:space="preserve">,</w:t>
-      </w:r>
-      <w:r>
-        <w:t xml:space="preserve"> </w:t>
-      </w:r>
-      <w:r>
-        <w:t xml:space="preserve">tengo los siguientes contenidos:</w:t>
+        <w:t xml:space="preserve">keepass2</w:t>
+      </w:r>
+      <w:r>
+        <w:t xml:space="preserve"> </w:t>
+      </w:r>
+      <w:r>
+        <w:t xml:space="preserve">desde Debian</w:t>
       </w:r>
     </w:p>
     <w:p>
@@ -666,61 +723,40 @@
         <w:rPr>
           <w:rStyle w:val="VerbatimChar"/>
         </w:rPr>
-        <w:t xml:space="preserve">###</w:t>
-      </w:r>
-      <w:r>
-        <w:br w:type="textWrapping"/>
-      </w:r>
-      <w:r>
-        <w:rPr>
-          <w:rStyle w:val="VerbatimChar"/>
-        </w:rPr>
-        <w:t xml:space="preserve">###</w:t>
-      </w:r>
-      <w:r>
-        <w:br w:type="textWrapping"/>
-      </w:r>
-      <w:r>
-        <w:rPr>
-          <w:rStyle w:val="VerbatimChar"/>
-        </w:rPr>
-        <w:t xml:space="preserve">###</w:t>
-      </w:r>
-      <w:r>
-        <w:br w:type="textWrapping"/>
-      </w:r>
-      <w:r>
-        <w:rPr>
-          <w:rStyle w:val="VerbatimChar"/>
-        </w:rPr>
-        <w:t xml:space="preserve">###</w:t>
-      </w:r>
-      <w:r>
-        <w:br w:type="textWrapping"/>
-      </w:r>
-      <w:r>
-        <w:rPr>
-          <w:rStyle w:val="VerbatimChar"/>
-        </w:rPr>
-        <w:t xml:space="preserve">### THIS FILE IS AUTOMATICALLY CONFIGURED ###</w:t>
-      </w:r>
-      <w:r>
-        <w:br w:type="textWrapping"/>
-      </w:r>
-      <w:r>
-        <w:rPr>
-          <w:rStyle w:val="VerbatimChar"/>
-        </w:rPr>
-        <w:t xml:space="preserve"># You may comment out this entry, but any other modifications may be lost.</w:t>
-      </w:r>
-      <w:r>
-        <w:br w:type="textWrapping"/>
-      </w:r>
-      <w:r>
-        <w:rPr>
-          <w:rStyle w:val="VerbatimChar"/>
-        </w:rPr>
-        <w:t xml:space="preserve">deb [arch=amd64] http://dl.google.com/linux/chrome/deb/ stable main</w:t>
+        <w:t xml:space="preserve">sudo aptitude install keepass2</w:t>
+      </w:r>
+    </w:p>
+    <w:p>
+      <w:pPr>
+        <w:pStyle w:val="Heading3"/>
+      </w:pPr>
+      <w:bookmarkStart w:id="33" w:name="gksu"/>
+      <w:bookmarkEnd w:id="33"/>
+      <w:r>
+        <w:t xml:space="preserve">gksu</w:t>
+      </w:r>
+    </w:p>
+    <w:p>
+      <w:pPr>
+        <w:pStyle w:val="FirstParagraph"/>
+      </w:pPr>
+      <w:r>
+        <w:t xml:space="preserve">Un</w:t>
+      </w:r>
+      <w:r>
+        <w:t xml:space="preserve"> </w:t>
+      </w:r>
+      <w:r>
+        <w:rPr>
+          <w:i/>
+        </w:rPr>
+        <w:t xml:space="preserve">sudo</w:t>
+      </w:r>
+      <w:r>
+        <w:t xml:space="preserve"> </w:t>
+      </w:r>
+      <w:r>
+        <w:t xml:space="preserve">en modo gráfico:</w:t>
       </w:r>
     </w:p>
     <w:p>
@@ -731,34 +767,75 @@
         <w:rPr>
           <w:rStyle w:val="VerbatimChar"/>
         </w:rPr>
-        <w:t xml:space="preserve">sudo aptitude install google-chrome-stable</w:t>
-      </w:r>
-      <w:r>
-        <w:br w:type="textWrapping"/>
-      </w:r>
-      <w:r>
-        <w:rPr>
-          <w:rStyle w:val="VerbatimChar"/>
-        </w:rPr>
-        <w:t xml:space="preserve">sudo aptitude install chromium</w:t>
-      </w:r>
-    </w:p>
-    <w:p>
-      <w:pPr>
-        <w:pStyle w:val="Heading2"/>
-      </w:pPr>
-      <w:bookmarkStart w:id="31" w:name="keepass2"/>
-      <w:bookmarkEnd w:id="31"/>
-      <w:r>
-        <w:t xml:space="preserve">Keepass2</w:t>
-      </w:r>
-    </w:p>
-    <w:p>
-      <w:pPr>
-        <w:pStyle w:val="FirstParagraph"/>
-      </w:pPr>
-      <w:r>
-        <w:t xml:space="preserve">Instalado</w:t>
+        <w:t xml:space="preserve">sudo aptitude install gksu</w:t>
+      </w:r>
+    </w:p>
+    <w:p>
+      <w:pPr>
+        <w:pStyle w:val="Heading3"/>
+      </w:pPr>
+      <w:bookmarkStart w:id="34" w:name="diskmanager"/>
+      <w:bookmarkEnd w:id="34"/>
+      <w:r>
+        <w:t xml:space="preserve">Diskmanager</w:t>
+      </w:r>
+    </w:p>
+    <w:p>
+      <w:pPr>
+        <w:pStyle w:val="FirstParagraph"/>
+      </w:pPr>
+      <w:r>
+        <w:t xml:space="preserve">Para gestionar discos portátiles</w:t>
+      </w:r>
+    </w:p>
+    <w:p>
+      <w:pPr>
+        <w:pStyle w:val="SourceCode"/>
+      </w:pPr>
+      <w:r>
+        <w:rPr>
+          <w:rStyle w:val="VerbatimChar"/>
+        </w:rPr>
+        <w:t xml:space="preserve">sudo apt-get install ntfs-3g disk-manager</w:t>
+      </w:r>
+    </w:p>
+    <w:p>
+      <w:pPr>
+        <w:pStyle w:val="Heading3"/>
+      </w:pPr>
+      <w:bookmarkStart w:id="35" w:name="gnucash"/>
+      <w:bookmarkEnd w:id="35"/>
+      <w:r>
+        <w:t xml:space="preserve">Gnucash</w:t>
+      </w:r>
+    </w:p>
+    <w:p>
+      <w:pPr>
+        <w:pStyle w:val="FirstParagraph"/>
+      </w:pPr>
+      <w:r>
+        <w:t xml:space="preserve">Finanzas en linux</w:t>
+      </w:r>
+    </w:p>
+    <w:p>
+      <w:pPr>
+        <w:pStyle w:val="SourceCode"/>
+      </w:pPr>
+      <w:r>
+        <w:rPr>
+          <w:rStyle w:val="VerbatimChar"/>
+        </w:rPr>
+        <w:t xml:space="preserve">sudo apt-get -t jessie-backports install gnucash</w:t>
+      </w:r>
+    </w:p>
+    <w:p>
+      <w:pPr>
+        <w:pStyle w:val="Heading3"/>
+      </w:pPr>
+      <w:bookmarkStart w:id="36" w:name="herramientas-sync"/>
+      <w:bookmarkEnd w:id="36"/>
+      <w:r>
+        <w:t xml:space="preserve">Herramientas</w:t>
       </w:r>
       <w:r>
         <w:t xml:space="preserve"> </w:t>
@@ -767,13 +844,24 @@
         <w:rPr>
           <w:i/>
         </w:rPr>
-        <w:t xml:space="preserve">keepass2</w:t>
-      </w:r>
-      <w:r>
-        <w:t xml:space="preserve"> </w:t>
-      </w:r>
-      <w:r>
-        <w:t xml:space="preserve">desde Debian</w:t>
+        <w:t xml:space="preserve">sync</w:t>
+      </w:r>
+    </w:p>
+    <w:p>
+      <w:pPr>
+        <w:pStyle w:val="FirstParagraph"/>
+      </w:pPr>
+      <w:r>
+        <w:t xml:space="preserve">No sin mis</w:t>
+      </w:r>
+      <w:r>
+        <w:t xml:space="preserve"> </w:t>
+      </w:r>
+      <w:r>
+        <w:rPr>
+          <w:i/>
+        </w:rPr>
+        <w:t xml:space="preserve">backups</w:t>
       </w:r>
     </w:p>
     <w:p>
@@ -784,330 +872,16 @@
         <w:rPr>
           <w:rStyle w:val="VerbatimChar"/>
         </w:rPr>
-        <w:t xml:space="preserve">sudo aptitude install keepass2</w:t>
-      </w:r>
-    </w:p>
-    <w:p>
-      <w:pPr>
-        <w:pStyle w:val="Heading2"/>
-      </w:pPr>
-      <w:bookmarkStart w:id="32" w:name="gksu"/>
-      <w:bookmarkEnd w:id="32"/>
-      <w:r>
-        <w:t xml:space="preserve">gksu</w:t>
-      </w:r>
-    </w:p>
-    <w:p>
-      <w:pPr>
-        <w:pStyle w:val="SourceCode"/>
-      </w:pPr>
-      <w:r>
-        <w:rPr>
-          <w:rStyle w:val="VerbatimChar"/>
-        </w:rPr>
-        <w:t xml:space="preserve">sudo aptitude install gksu</w:t>
-      </w:r>
-    </w:p>
-    <w:p>
-      <w:pPr>
-        <w:pStyle w:val="Heading2"/>
-      </w:pPr>
-      <w:bookmarkStart w:id="33" w:name="diskmanager"/>
-      <w:bookmarkEnd w:id="33"/>
-      <w:r>
-        <w:t xml:space="preserve">Diskmanager</w:t>
-      </w:r>
-    </w:p>
-    <w:p>
-      <w:pPr>
-        <w:pStyle w:val="SourceCode"/>
-      </w:pPr>
-      <w:r>
-        <w:rPr>
-          <w:rStyle w:val="VerbatimChar"/>
-        </w:rPr>
-        <w:t xml:space="preserve">sudo apt-get install ntfs-3g disk-manager</w:t>
-      </w:r>
-    </w:p>
-    <w:p>
-      <w:pPr>
-        <w:pStyle w:val="Heading2"/>
-      </w:pPr>
-      <w:bookmarkStart w:id="34" w:name="gnucash"/>
-      <w:bookmarkEnd w:id="34"/>
-      <w:r>
-        <w:t xml:space="preserve">Gnucash</w:t>
-      </w:r>
-    </w:p>
-    <w:p>
-      <w:pPr>
-        <w:pStyle w:val="SourceCode"/>
-      </w:pPr>
-      <w:r>
-        <w:rPr>
-          <w:rStyle w:val="VerbatimChar"/>
-        </w:rPr>
-        <w:t xml:space="preserve">sudo apt-get -t jessie-backports install gnucash</w:t>
-      </w:r>
-    </w:p>
-    <w:p>
-      <w:pPr>
-        <w:pStyle w:val="Heading2"/>
-      </w:pPr>
-      <w:bookmarkStart w:id="35" w:name="herramientas-sync"/>
-      <w:bookmarkEnd w:id="35"/>
-      <w:r>
-        <w:t xml:space="preserve">Herramientas</w:t>
-      </w:r>
-      <w:r>
-        <w:t xml:space="preserve"> </w:t>
-      </w:r>
-      <w:r>
-        <w:rPr>
-          <w:i/>
-        </w:rPr>
-        <w:t xml:space="preserve">sync</w:t>
-      </w:r>
-    </w:p>
-    <w:p>
-      <w:pPr>
-        <w:pStyle w:val="SourceCode"/>
-      </w:pPr>
-      <w:r>
-        <w:rPr>
-          <w:rStyle w:val="VerbatimChar"/>
-        </w:rPr>
         <w:t xml:space="preserve">sudo apt-get install rsync grsync</w:t>
       </w:r>
     </w:p>
     <w:p>
       <w:pPr>
-        <w:pStyle w:val="Heading2"/>
-      </w:pPr>
-      <w:bookmarkStart w:id="36" w:name="menulibre"/>
-      <w:bookmarkEnd w:id="36"/>
-      <w:r>
-        <w:t xml:space="preserve">Menulibre</w:t>
-      </w:r>
-    </w:p>
-    <w:p>
-      <w:pPr>
-        <w:pStyle w:val="FirstParagraph"/>
-      </w:pPr>
-      <w:r>
-        <w:t xml:space="preserve">Un editor de menús para Gnome, nos permite generar los archivos</w:t>
-      </w:r>
-      <w:r>
-        <w:t xml:space="preserve"> </w:t>
-      </w:r>
-      <w:r>
-        <w:t xml:space="preserve">desktop para cualquier aplicación. Mucho más completo que</w:t>
-      </w:r>
-      <w:r>
-        <w:t xml:space="preserve"> </w:t>
-      </w:r>
-      <w:r>
-        <w:rPr>
-          <w:i/>
-        </w:rPr>
-        <w:t xml:space="preserve">alacarte</w:t>
-      </w:r>
-      <w:r>
-        <w:t xml:space="preserve"> </w:t>
-      </w:r>
-      <w:r>
-        <w:t xml:space="preserve">la otra alternativa.</w:t>
-      </w:r>
-    </w:p>
-    <w:p>
-      <w:pPr>
-        <w:pStyle w:val="SourceCode"/>
-      </w:pPr>
-      <w:r>
-        <w:rPr>
-          <w:rStyle w:val="VerbatimChar"/>
-        </w:rPr>
-        <w:t xml:space="preserve">sudo apt-get install menulibre</w:t>
-      </w:r>
-    </w:p>
-    <w:p>
-      <w:pPr>
-        <w:pStyle w:val="Heading2"/>
-      </w:pPr>
-      <w:bookmarkStart w:id="37" w:name="tor"/>
+        <w:pStyle w:val="Heading3"/>
+      </w:pPr>
+      <w:bookmarkStart w:id="37" w:name="dropbox"/>
       <w:bookmarkEnd w:id="37"/>
       <w:r>
-        <w:t xml:space="preserve">Tor</w:t>
-      </w:r>
-    </w:p>
-    <w:p>
-      <w:pPr>
-        <w:pStyle w:val="FirstParagraph"/>
-      </w:pPr>
-      <w:r>
-        <w:t xml:space="preserve">Bajado el comprimido desde la web y descomprimido en</w:t>
-      </w:r>
-      <w:r>
-        <w:t xml:space="preserve"> </w:t>
-      </w:r>
-      <w:r>
-        <w:rPr>
-          <w:i/>
-        </w:rPr>
-        <w:t xml:space="preserve">~/apps</w:t>
-      </w:r>
-      <w:r>
-        <w:t xml:space="preserve"> </w:t>
-      </w:r>
-      <w:r>
-        <w:t xml:space="preserve">copiado</w:t>
-      </w:r>
-      <w:r>
-        <w:t xml:space="preserve"> </w:t>
-      </w:r>
-      <w:r>
-        <w:t xml:space="preserve">el fichero desktop a</w:t>
-      </w:r>
-      <w:r>
-        <w:t xml:space="preserve"> </w:t>
-      </w:r>
-      <w:r>
-        <w:rPr>
-          <w:i/>
-        </w:rPr>
-        <w:t xml:space="preserve">~/.local/share/applications</w:t>
-      </w:r>
-    </w:p>
-    <w:p>
-      <w:pPr>
-        <w:pStyle w:val="Heading2"/>
-      </w:pPr>
-      <w:bookmarkStart w:id="38" w:name="codecs"/>
-      <w:bookmarkEnd w:id="38"/>
-      <w:r>
-        <w:t xml:space="preserve">Codecs</w:t>
-      </w:r>
-    </w:p>
-    <w:p>
-      <w:pPr>
-        <w:pStyle w:val="SourceCode"/>
-      </w:pPr>
-      <w:r>
-        <w:rPr>
-          <w:rStyle w:val="VerbatimChar"/>
-        </w:rPr>
-        <w:t xml:space="preserve">sudo apt-get install libav-tools</w:t>
-      </w:r>
-      <w:r>
-        <w:br w:type="textWrapping"/>
-      </w:r>
-      <w:r>
-        <w:rPr>
-          <w:rStyle w:val="VerbatimChar"/>
-        </w:rPr>
-        <w:t xml:space="preserve"/>
-      </w:r>
-      <w:r>
-        <w:br w:type="textWrapping"/>
-      </w:r>
-      <w:r>
-        <w:rPr>
-          <w:rStyle w:val="VerbatimChar"/>
-        </w:rPr>
-        <w:t xml:space="preserve">sudo apt-get install faad gstreamer0.10-ffmpeg gstreamer0.10-x \</w:t>
-      </w:r>
-      <w:r>
-        <w:br w:type="textWrapping"/>
-      </w:r>
-      <w:r>
-        <w:rPr>
-          <w:rStyle w:val="VerbatimChar"/>
-        </w:rPr>
-        <w:t xml:space="preserve">gstreamer0.10-fluendo-mp3 gstreamer0.10-plugins-base \</w:t>
-      </w:r>
-      <w:r>
-        <w:br w:type="textWrapping"/>
-      </w:r>
-      <w:r>
-        <w:rPr>
-          <w:rStyle w:val="VerbatimChar"/>
-        </w:rPr>
-        <w:t xml:space="preserve">gstreamer0.10-plugins-good gstreamer0.10-plugins-bad \</w:t>
-      </w:r>
-      <w:r>
-        <w:br w:type="textWrapping"/>
-      </w:r>
-      <w:r>
-        <w:rPr>
-          <w:rStyle w:val="VerbatimChar"/>
-        </w:rPr>
-        <w:t xml:space="preserve">gstreamer0.10-plugins-ugly ffmpeg lame twolame vorbis-tools \</w:t>
-      </w:r>
-      <w:r>
-        <w:br w:type="textWrapping"/>
-      </w:r>
-      <w:r>
-        <w:rPr>
-          <w:rStyle w:val="VerbatimChar"/>
-        </w:rPr>
-        <w:t xml:space="preserve">libquicktime2 libfaac0 libmp3lame0 libxine2-all-plugins libdvdread4 \</w:t>
-      </w:r>
-      <w:r>
-        <w:br w:type="textWrapping"/>
-      </w:r>
-      <w:r>
-        <w:rPr>
-          <w:rStyle w:val="VerbatimChar"/>
-        </w:rPr>
-        <w:t xml:space="preserve">libdvdnav4 libmad0 sox libxvidcore4 libstdc++5</w:t>
-      </w:r>
-      <w:r>
-        <w:br w:type="textWrapping"/>
-      </w:r>
-      <w:r>
-        <w:rPr>
-          <w:rStyle w:val="VerbatimChar"/>
-        </w:rPr>
-        <w:t xml:space="preserve"/>
-      </w:r>
-      <w:r>
-        <w:br w:type="textWrapping"/>
-      </w:r>
-      <w:r>
-        <w:rPr>
-          <w:rStyle w:val="VerbatimChar"/>
-        </w:rPr>
-        <w:t xml:space="preserve">sudo apt-get install w64codecs</w:t>
-      </w:r>
-    </w:p>
-    <w:p>
-      <w:pPr>
-        <w:pStyle w:val="Heading2"/>
-      </w:pPr>
-      <w:bookmarkStart w:id="39" w:name="compresores-et-al"/>
-      <w:bookmarkEnd w:id="39"/>
-      <w:r>
-        <w:t xml:space="preserve">Compresores et al</w:t>
-      </w:r>
-    </w:p>
-    <w:p>
-      <w:pPr>
-        <w:pStyle w:val="SourceCode"/>
-      </w:pPr>
-      <w:r>
-        <w:rPr>
-          <w:rStyle w:val="VerbatimChar"/>
-        </w:rPr>
-        <w:t xml:space="preserve">sudo apt-get install rar unrar zip unzip unace bzip2 lzop p7zip p7zip-full p7zip-rar</w:t>
-      </w:r>
-    </w:p>
-    <w:p>
-      <w:pPr>
-        <w:pStyle w:val="Heading2"/>
-      </w:pPr>
-      <w:bookmarkStart w:id="40" w:name="dropbox"/>
-      <w:bookmarkEnd w:id="40"/>
-      <w:r>
         <w:t xml:space="preserve">Dropbox</w:t>
       </w:r>
     </w:p>
@@ -1121,7 +895,7 @@
       <w:r>
         <w:t xml:space="preserve"> </w:t>
       </w:r>
-      <w:hyperlink r:id="rId41">
+      <w:hyperlink r:id="rId38">
         <w:r>
           <w:rPr>
             <w:rStyle w:val="Hyperlink"/>
@@ -1159,11 +933,263 @@
     </w:p>
     <w:p>
       <w:pPr>
+        <w:pStyle w:val="Heading3"/>
+      </w:pPr>
+      <w:bookmarkStart w:id="39" w:name="compresores-et-al"/>
+      <w:bookmarkEnd w:id="39"/>
+      <w:r>
+        <w:t xml:space="preserve">Compresores et al</w:t>
+      </w:r>
+    </w:p>
+    <w:p>
+      <w:pPr>
+        <w:pStyle w:val="SourceCode"/>
+      </w:pPr>
+      <w:r>
+        <w:rPr>
+          <w:rStyle w:val="VerbatimChar"/>
+        </w:rPr>
+        <w:t xml:space="preserve">sudo apt-get install rar unrar zip unzip unace bzip2 lzop p7zip p7zip-full p7zip-rar</w:t>
+      </w:r>
+    </w:p>
+    <w:p>
+      <w:pPr>
         <w:pStyle w:val="Heading2"/>
       </w:pPr>
-      <w:bookmarkStart w:id="42" w:name="gráficos"/>
+      <w:bookmarkStart w:id="40" w:name="internet"/>
+      <w:bookmarkEnd w:id="40"/>
+      <w:r>
+        <w:t xml:space="preserve">Internet</w:t>
+      </w:r>
+    </w:p>
+    <w:p>
+      <w:pPr>
+        <w:pStyle w:val="Heading3"/>
+      </w:pPr>
+      <w:bookmarkStart w:id="41" w:name="chrome"/>
+      <w:bookmarkEnd w:id="41"/>
+      <w:r>
+        <w:t xml:space="preserve">Chrome</w:t>
+      </w:r>
+    </w:p>
+    <w:p>
+      <w:pPr>
+        <w:pStyle w:val="FirstParagraph"/>
+      </w:pPr>
+      <w:r>
+        <w:t xml:space="preserve">Instalado chrome añadiendo fuentes a aptitude. No recuerdo como las</w:t>
+      </w:r>
+      <w:r>
+        <w:t xml:space="preserve"> </w:t>
+      </w:r>
+      <w:r>
+        <w:t xml:space="preserve">añadí, en el fichero</w:t>
+      </w:r>
+      <w:r>
+        <w:t xml:space="preserve"> </w:t>
+      </w:r>
+      <w:r>
+        <w:rPr>
+          <w:i/>
+        </w:rPr>
+        <w:t xml:space="preserve">/etc/apt/sources.list.d/google-chrome.list</w:t>
+      </w:r>
+      <w:r>
+        <w:t xml:space="preserve">,</w:t>
+      </w:r>
+      <w:r>
+        <w:t xml:space="preserve"> </w:t>
+      </w:r>
+      <w:r>
+        <w:t xml:space="preserve">tengo los siguientes contenidos:</w:t>
+      </w:r>
+    </w:p>
+    <w:p>
+      <w:pPr>
+        <w:pStyle w:val="SourceCode"/>
+      </w:pPr>
+      <w:r>
+        <w:rPr>
+          <w:rStyle w:val="VerbatimChar"/>
+        </w:rPr>
+        <w:t xml:space="preserve">###</w:t>
+      </w:r>
+      <w:r>
+        <w:br w:type="textWrapping"/>
+      </w:r>
+      <w:r>
+        <w:rPr>
+          <w:rStyle w:val="VerbatimChar"/>
+        </w:rPr>
+        <w:t xml:space="preserve">###</w:t>
+      </w:r>
+      <w:r>
+        <w:br w:type="textWrapping"/>
+      </w:r>
+      <w:r>
+        <w:rPr>
+          <w:rStyle w:val="VerbatimChar"/>
+        </w:rPr>
+        <w:t xml:space="preserve">###</w:t>
+      </w:r>
+      <w:r>
+        <w:br w:type="textWrapping"/>
+      </w:r>
+      <w:r>
+        <w:rPr>
+          <w:rStyle w:val="VerbatimChar"/>
+        </w:rPr>
+        <w:t xml:space="preserve">###</w:t>
+      </w:r>
+      <w:r>
+        <w:br w:type="textWrapping"/>
+      </w:r>
+      <w:r>
+        <w:rPr>
+          <w:rStyle w:val="VerbatimChar"/>
+        </w:rPr>
+        <w:t xml:space="preserve">### THIS FILE IS AUTOMATICALLY CONFIGURED ###</w:t>
+      </w:r>
+      <w:r>
+        <w:br w:type="textWrapping"/>
+      </w:r>
+      <w:r>
+        <w:rPr>
+          <w:rStyle w:val="VerbatimChar"/>
+        </w:rPr>
+        <w:t xml:space="preserve"># You may comment out this entry, but any other modifications may be lost.</w:t>
+      </w:r>
+      <w:r>
+        <w:br w:type="textWrapping"/>
+      </w:r>
+      <w:r>
+        <w:rPr>
+          <w:rStyle w:val="VerbatimChar"/>
+        </w:rPr>
+        <w:t xml:space="preserve">deb [arch=amd64] http://dl.google.com/linux/chrome/deb/ stable main</w:t>
+      </w:r>
+    </w:p>
+    <w:p>
+      <w:pPr>
+        <w:pStyle w:val="FirstParagraph"/>
+      </w:pPr>
+      <w:r>
+        <w:t xml:space="preserve">Ejecutamos:</w:t>
+      </w:r>
+    </w:p>
+    <w:p>
+      <w:pPr>
+        <w:pStyle w:val="SourceCode"/>
+      </w:pPr>
+      <w:r>
+        <w:rPr>
+          <w:rStyle w:val="VerbatimChar"/>
+        </w:rPr>
+        <w:t xml:space="preserve">sudo aptitude install google-chrome-stable</w:t>
+      </w:r>
+      <w:r>
+        <w:br w:type="textWrapping"/>
+      </w:r>
+      <w:r>
+        <w:rPr>
+          <w:rStyle w:val="VerbatimChar"/>
+        </w:rPr>
+        <w:t xml:space="preserve">sudo aptitude install chromium</w:t>
+      </w:r>
+    </w:p>
+    <w:p>
+      <w:pPr>
+        <w:pStyle w:val="Heading3"/>
+      </w:pPr>
+      <w:bookmarkStart w:id="42" w:name="tor"/>
       <w:bookmarkEnd w:id="42"/>
       <w:r>
+        <w:t xml:space="preserve">Tor</w:t>
+      </w:r>
+    </w:p>
+    <w:p>
+      <w:pPr>
+        <w:pStyle w:val="FirstParagraph"/>
+      </w:pPr>
+      <w:r>
+        <w:t xml:space="preserve">Bajado el comprimido desde la web y descomprimido en</w:t>
+      </w:r>
+      <w:r>
+        <w:t xml:space="preserve"> </w:t>
+      </w:r>
+      <w:r>
+        <w:rPr>
+          <w:i/>
+        </w:rPr>
+        <w:t xml:space="preserve">~/apps</w:t>
+      </w:r>
+      <w:r>
+        <w:t xml:space="preserve"> </w:t>
+      </w:r>
+      <w:r>
+        <w:t xml:space="preserve">copiado</w:t>
+      </w:r>
+      <w:r>
+        <w:t xml:space="preserve"> </w:t>
+      </w:r>
+      <w:r>
+        <w:t xml:space="preserve">el fichero desktop a</w:t>
+      </w:r>
+      <w:r>
+        <w:t xml:space="preserve"> </w:t>
+      </w:r>
+      <w:r>
+        <w:rPr>
+          <w:i/>
+        </w:rPr>
+        <w:t xml:space="preserve">~/.local/share/applications</w:t>
+      </w:r>
+    </w:p>
+    <w:p>
+      <w:pPr>
+        <w:pStyle w:val="Heading3"/>
+      </w:pPr>
+      <w:bookmarkStart w:id="43" w:name="deluge"/>
+      <w:bookmarkEnd w:id="43"/>
+      <w:r>
+        <w:t xml:space="preserve">Deluge</w:t>
+      </w:r>
+    </w:p>
+    <w:p>
+      <w:pPr>
+        <w:pStyle w:val="FirstParagraph"/>
+      </w:pPr>
+      <w:r>
+        <w:t xml:space="preserve">Instalamos desde aptitude</w:t>
+      </w:r>
+    </w:p>
+    <w:p>
+      <w:pPr>
+        <w:pStyle w:val="SourceCode"/>
+      </w:pPr>
+      <w:r>
+        <w:rPr>
+          <w:rStyle w:val="VerbatimChar"/>
+        </w:rPr>
+        <w:t xml:space="preserve">sudo aptitude install deluge</w:t>
+      </w:r>
+      <w:r>
+        <w:br w:type="textWrapping"/>
+      </w:r>
+      <w:r>
+        <w:rPr>
+          <w:rStyle w:val="VerbatimChar"/>
+        </w:rPr>
+        <w:t xml:space="preserve">xdg-mime default deluge.desktop x-scheme-handler/magnet</w:t>
+      </w:r>
+    </w:p>
+    <w:p>
+      <w:pPr>
+        <w:pStyle w:val="Heading2"/>
+      </w:pPr>
+      <w:bookmarkStart w:id="44" w:name="gráficos"/>
+      <w:bookmarkEnd w:id="44"/>
+      <w:r>
         <w:t xml:space="preserve">Gráficos</w:t>
       </w:r>
     </w:p>
@@ -1171,8 +1197,8 @@
       <w:pPr>
         <w:pStyle w:val="Heading3"/>
       </w:pPr>
-      <w:bookmarkStart w:id="43" w:name="inkscape"/>
-      <w:bookmarkEnd w:id="43"/>
+      <w:bookmarkStart w:id="45" w:name="inkscape"/>
+      <w:bookmarkEnd w:id="45"/>
       <w:r>
         <w:t xml:space="preserve">Inkscape</w:t>
       </w:r>
@@ -1210,8 +1236,8 @@
       <w:pPr>
         <w:pStyle w:val="Heading3"/>
       </w:pPr>
-      <w:bookmarkStart w:id="44" w:name="librecad-y-freecad"/>
-      <w:bookmarkEnd w:id="44"/>
+      <w:bookmarkStart w:id="46" w:name="librecad-y-freecad"/>
+      <w:bookmarkEnd w:id="46"/>
       <w:r>
         <w:t xml:space="preserve">LibreCAD y FreeCAD</w:t>
       </w:r>
@@ -1257,8 +1283,8 @@
       <w:pPr>
         <w:pStyle w:val="Heading3"/>
       </w:pPr>
-      <w:bookmarkStart w:id="45" w:name="gimp"/>
-      <w:bookmarkEnd w:id="45"/>
+      <w:bookmarkStart w:id="47" w:name="gimp"/>
+      <w:bookmarkEnd w:id="47"/>
       <w:r>
         <w:t xml:space="preserve">Gimp</w:t>
       </w:r>
@@ -1286,8 +1312,8 @@
       <w:pPr>
         <w:pStyle w:val="Heading2"/>
       </w:pPr>
-      <w:bookmarkStart w:id="46" w:name="fotografía"/>
-      <w:bookmarkEnd w:id="46"/>
+      <w:bookmarkStart w:id="48" w:name="fotografía"/>
+      <w:bookmarkEnd w:id="48"/>
       <w:r>
         <w:t xml:space="preserve">Fotografía</w:t>
       </w:r>
@@ -1296,8 +1322,8 @@
       <w:pPr>
         <w:pStyle w:val="Heading3"/>
       </w:pPr>
-      <w:bookmarkStart w:id="47" w:name="rawtherapee-y-darktable-tratamiento-de-imágenes-fotogŕaficas"/>
-      <w:bookmarkEnd w:id="47"/>
+      <w:bookmarkStart w:id="49" w:name="rawtherapee-y-darktable-tratamiento-de-imágenes-fotogŕaficas"/>
+      <w:bookmarkEnd w:id="49"/>
       <w:r>
         <w:t xml:space="preserve">Rawtherapee y Darktable: Tratamiento de imágenes fotogŕaficas</w:t>
       </w:r>
@@ -1326,8 +1352,8 @@
       <w:pPr>
         <w:pStyle w:val="Heading3"/>
       </w:pPr>
-      <w:bookmarkStart w:id="48" w:name="stopmotion"/>
-      <w:bookmarkEnd w:id="48"/>
+      <w:bookmarkStart w:id="50" w:name="stopmotion"/>
+      <w:bookmarkEnd w:id="50"/>
       <w:r>
         <w:t xml:space="preserve">Stopmotion</w:t>
       </w:r>
@@ -1355,18 +1381,28 @@
       <w:pPr>
         <w:pStyle w:val="Heading2"/>
       </w:pPr>
-      <w:bookmarkStart w:id="49" w:name="música"/>
-      <w:bookmarkEnd w:id="49"/>
-      <w:r>
-        <w:t xml:space="preserve">Música</w:t>
-      </w:r>
-    </w:p>
-    <w:p>
-      <w:pPr>
-        <w:pStyle w:val="FirstParagraph"/>
-      </w:pPr>
-      <w:r>
-        <w:t xml:space="preserve">Clementine, decibel, audacity, soundconverter</w:t>
+      <w:bookmarkStart w:id="51" w:name="audio-y-video"/>
+      <w:bookmarkEnd w:id="51"/>
+      <w:r>
+        <w:t xml:space="preserve">Audio y video</w:t>
+      </w:r>
+    </w:p>
+    <w:p>
+      <w:pPr>
+        <w:pStyle w:val="Heading3"/>
+      </w:pPr>
+      <w:bookmarkStart w:id="52" w:name="codecs"/>
+      <w:bookmarkEnd w:id="52"/>
+      <w:r>
+        <w:t xml:space="preserve">Codecs</w:t>
+      </w:r>
+    </w:p>
+    <w:p>
+      <w:pPr>
+        <w:pStyle w:val="FirstParagraph"/>
+      </w:pPr>
+      <w:r>
+        <w:t xml:space="preserve">Instalamos los codecs</w:t>
       </w:r>
     </w:p>
     <w:p>
@@ -1377,6 +1413,164 @@
         <w:rPr>
           <w:rStyle w:val="VerbatimChar"/>
         </w:rPr>
+        <w:t xml:space="preserve">sudo apt-get install libav-tools</w:t>
+      </w:r>
+      <w:r>
+        <w:br w:type="textWrapping"/>
+      </w:r>
+      <w:r>
+        <w:rPr>
+          <w:rStyle w:val="VerbatimChar"/>
+        </w:rPr>
+        <w:t xml:space="preserve"/>
+      </w:r>
+      <w:r>
+        <w:br w:type="textWrapping"/>
+      </w:r>
+      <w:r>
+        <w:rPr>
+          <w:rStyle w:val="VerbatimChar"/>
+        </w:rPr>
+        <w:t xml:space="preserve">sudo apt-get install faad gstreamer0.10-ffmpeg gstreamer0.10-x \</w:t>
+      </w:r>
+      <w:r>
+        <w:br w:type="textWrapping"/>
+      </w:r>
+      <w:r>
+        <w:rPr>
+          <w:rStyle w:val="VerbatimChar"/>
+        </w:rPr>
+        <w:t xml:space="preserve">gstreamer0.10-fluendo-mp3 gstreamer0.10-plugins-base \</w:t>
+      </w:r>
+      <w:r>
+        <w:br w:type="textWrapping"/>
+      </w:r>
+      <w:r>
+        <w:rPr>
+          <w:rStyle w:val="VerbatimChar"/>
+        </w:rPr>
+        <w:t xml:space="preserve">gstreamer0.10-plugins-good gstreamer0.10-plugins-bad \</w:t>
+      </w:r>
+      <w:r>
+        <w:br w:type="textWrapping"/>
+      </w:r>
+      <w:r>
+        <w:rPr>
+          <w:rStyle w:val="VerbatimChar"/>
+        </w:rPr>
+        <w:t xml:space="preserve">gstreamer0.10-plugins-ugly ffmpeg lame twolame vorbis-tools \</w:t>
+      </w:r>
+      <w:r>
+        <w:br w:type="textWrapping"/>
+      </w:r>
+      <w:r>
+        <w:rPr>
+          <w:rStyle w:val="VerbatimChar"/>
+        </w:rPr>
+        <w:t xml:space="preserve">libquicktime2 libfaac0 libmp3lame0 libxine2-all-plugins libdvdread4 \</w:t>
+      </w:r>
+      <w:r>
+        <w:br w:type="textWrapping"/>
+      </w:r>
+      <w:r>
+        <w:rPr>
+          <w:rStyle w:val="VerbatimChar"/>
+        </w:rPr>
+        <w:t xml:space="preserve">libdvdnav4 libmad0 sox libxvidcore4 libstdc++5</w:t>
+      </w:r>
+      <w:r>
+        <w:br w:type="textWrapping"/>
+      </w:r>
+      <w:r>
+        <w:rPr>
+          <w:rStyle w:val="VerbatimChar"/>
+        </w:rPr>
+        <w:t xml:space="preserve"/>
+      </w:r>
+      <w:r>
+        <w:br w:type="textWrapping"/>
+      </w:r>
+      <w:r>
+        <w:rPr>
+          <w:rStyle w:val="VerbatimChar"/>
+        </w:rPr>
+        <w:t xml:space="preserve">sudo apt-get install w64codecs</w:t>
+      </w:r>
+    </w:p>
+    <w:p>
+      <w:pPr>
+        <w:pStyle w:val="Heading3"/>
+      </w:pPr>
+      <w:bookmarkStart w:id="53" w:name="reproductores-de-música"/>
+      <w:bookmarkEnd w:id="53"/>
+      <w:r>
+        <w:t xml:space="preserve">Reproductores de música</w:t>
+      </w:r>
+    </w:p>
+    <w:p>
+      <w:pPr>
+        <w:pStyle w:val="FirstParagraph"/>
+      </w:pPr>
+      <w:r>
+        <w:t xml:space="preserve">Instalamos</w:t>
+      </w:r>
+      <w:r>
+        <w:t xml:space="preserve"> </w:t>
+      </w:r>
+      <w:r>
+        <w:rPr>
+          <w:i/>
+        </w:rPr>
+        <w:t xml:space="preserve">Clementine</w:t>
+      </w:r>
+      <w:r>
+        <w:t xml:space="preserve">,</w:t>
+      </w:r>
+      <w:r>
+        <w:t xml:space="preserve"> </w:t>
+      </w:r>
+      <w:r>
+        <w:rPr>
+          <w:i/>
+        </w:rPr>
+        <w:t xml:space="preserve">decibel</w:t>
+      </w:r>
+      <w:r>
+        <w:t xml:space="preserve">,</w:t>
+      </w:r>
+      <w:r>
+        <w:t xml:space="preserve"> </w:t>
+      </w:r>
+      <w:r>
+        <w:rPr>
+          <w:i/>
+        </w:rPr>
+        <w:t xml:space="preserve">audacity</w:t>
+      </w:r>
+      <w:r>
+        <w:t xml:space="preserve">,</w:t>
+      </w:r>
+      <w:r>
+        <w:t xml:space="preserve"> </w:t>
+      </w:r>
+      <w:r>
+        <w:rPr>
+          <w:i/>
+        </w:rPr>
+        <w:t xml:space="preserve">soundconverter</w:t>
+      </w:r>
+      <w:r>
+        <w:t xml:space="preserve">:</w:t>
+      </w:r>
+    </w:p>
+    <w:p>
+      <w:pPr>
+        <w:pStyle w:val="SourceCode"/>
+      </w:pPr>
+      <w:r>
+        <w:rPr>
+          <w:rStyle w:val="VerbatimChar"/>
+        </w:rPr>
         <w:t xml:space="preserve">sudo aptitude install clementine gstreamer0.10-plugins-bad</w:t>
       </w:r>
       <w:r>
@@ -1388,23 +1582,158 @@
         </w:rPr>
         <w:t xml:space="preserve">sudo aptitude install decibel-audio-player audacity soundconverter</w:t>
       </w:r>
-      <w:r>
-        <w:br w:type="textWrapping"/>
-      </w:r>
-      <w:r>
-        <w:rPr>
-          <w:rStyle w:val="VerbatimChar"/>
-        </w:rPr>
-        <w:t xml:space="preserve"/>
-      </w:r>
-      <w:r>
-        <w:br w:type="textWrapping"/>
-      </w:r>
-      <w:r>
-        <w:rPr>
-          <w:rStyle w:val="VerbatimChar"/>
-        </w:rPr>
-        <w:t xml:space="preserve"/>
+    </w:p>
+    <w:p>
+      <w:pPr>
+        <w:pStyle w:val="Heading3"/>
+      </w:pPr>
+      <w:bookmarkStart w:id="54" w:name="gpodder"/>
+      <w:bookmarkEnd w:id="54"/>
+      <w:r>
+        <w:t xml:space="preserve">Gpodder</w:t>
+      </w:r>
+    </w:p>
+    <w:p>
+      <w:pPr>
+        <w:pStyle w:val="FirstParagraph"/>
+      </w:pPr>
+      <w:r>
+        <w:t xml:space="preserve">Instalamos</w:t>
+      </w:r>
+      <w:r>
+        <w:t xml:space="preserve"> </w:t>
+      </w:r>
+      <w:r>
+        <w:rPr>
+          <w:i/>
+        </w:rPr>
+        <w:t xml:space="preserve">gpodder</w:t>
+      </w:r>
+      <w:r>
+        <w:t xml:space="preserve"> </w:t>
+      </w:r>
+      <w:r>
+        <w:t xml:space="preserve">para gestionar nuestros podcast, aunque</w:t>
+      </w:r>
+      <w:r>
+        <w:t xml:space="preserve"> </w:t>
+      </w:r>
+      <w:r>
+        <w:rPr>
+          <w:i/>
+        </w:rPr>
+        <w:t xml:space="preserve">Clementine</w:t>
+      </w:r>
+      <w:r>
+        <w:t xml:space="preserve"> </w:t>
+      </w:r>
+      <w:r>
+        <w:t xml:space="preserve">también nos vale.</w:t>
+      </w:r>
+    </w:p>
+    <w:p>
+      <w:pPr>
+        <w:pStyle w:val="SourceCode"/>
+      </w:pPr>
+      <w:r>
+        <w:rPr>
+          <w:rStyle w:val="VerbatimChar"/>
+        </w:rPr>
+        <w:t xml:space="preserve">sudo aptitude install gpodder</w:t>
+      </w:r>
+    </w:p>
+    <w:p>
+      <w:pPr>
+        <w:pStyle w:val="Heading3"/>
+      </w:pPr>
+      <w:bookmarkStart w:id="55" w:name="spotify"/>
+      <w:bookmarkEnd w:id="55"/>
+      <w:r>
+        <w:t xml:space="preserve">Spotify</w:t>
+      </w:r>
+    </w:p>
+    <w:p>
+      <w:pPr>
+        <w:pStyle w:val="FirstParagraph"/>
+      </w:pPr>
+      <w:r>
+        <w:t xml:space="preserve">Cliente de</w:t>
+      </w:r>
+      <w:r>
+        <w:t xml:space="preserve"> </w:t>
+      </w:r>
+      <w:r>
+        <w:rPr>
+          <w:i/>
+        </w:rPr>
+        <w:t xml:space="preserve">Spotify</w:t>
+      </w:r>
+    </w:p>
+    <w:p>
+      <w:pPr>
+        <w:pStyle w:val="SourceCode"/>
+      </w:pPr>
+      <w:r>
+        <w:rPr>
+          <w:rStyle w:val="VerbatimChar"/>
+        </w:rPr>
+        <w:t xml:space="preserve">sudo apt-key adv --keyserver hkp://keyserver.ubuntu.com:80 --recv-keys BBEBDCB318AD50EC6865090613B00F1FD2C19886</w:t>
+      </w:r>
+      <w:r>
+        <w:br w:type="textWrapping"/>
+      </w:r>
+      <w:r>
+        <w:rPr>
+          <w:rStyle w:val="VerbatimChar"/>
+        </w:rPr>
+        <w:t xml:space="preserve">echo deb http://repository.spotify.com stable non-free | sudo tee /etc/apt/sources.list.d/spotify.list</w:t>
+      </w:r>
+      <w:r>
+        <w:br w:type="textWrapping"/>
+      </w:r>
+      <w:r>
+        <w:rPr>
+          <w:rStyle w:val="VerbatimChar"/>
+        </w:rPr>
+        <w:t xml:space="preserve">sudo aptitude update</w:t>
+      </w:r>
+      <w:r>
+        <w:br w:type="textWrapping"/>
+      </w:r>
+      <w:r>
+        <w:rPr>
+          <w:rStyle w:val="VerbatimChar"/>
+        </w:rPr>
+        <w:t xml:space="preserve">sudo aptitude install spotify-client</w:t>
+      </w:r>
+    </w:p>
+    <w:p>
+      <w:pPr>
+        <w:pStyle w:val="Heading3"/>
+      </w:pPr>
+      <w:bookmarkStart w:id="56" w:name="video"/>
+      <w:bookmarkEnd w:id="56"/>
+      <w:r>
+        <w:t xml:space="preserve">Video</w:t>
+      </w:r>
+    </w:p>
+    <w:p>
+      <w:pPr>
+        <w:pStyle w:val="FirstParagraph"/>
+      </w:pPr>
+      <w:r>
+        <w:t xml:space="preserve">Instalamos también utilidades de video:</w:t>
+      </w:r>
+    </w:p>
+    <w:p>
+      <w:pPr>
+        <w:pStyle w:val="SourceCode"/>
+      </w:pPr>
+      <w:r>
+        <w:rPr>
+          <w:rStyle w:val="VerbatimChar"/>
+        </w:rPr>
+        <w:t xml:space="preserve">sudo aptitude install vlc browser-plugin-vlc</w:t>
       </w:r>
       <w:r>
         <w:br w:type="textWrapping"/>
@@ -1427,147 +1756,20 @@
     </w:p>
     <w:p>
       <w:pPr>
-        <w:pStyle w:val="FirstParagraph"/>
-      </w:pPr>
-      <w:r>
-        <w:t xml:space="preserve">Instalamos</w:t>
-      </w:r>
-      <w:r>
-        <w:t xml:space="preserve"> </w:t>
-      </w:r>
-      <w:r>
-        <w:rPr>
-          <w:i/>
-        </w:rPr>
-        <w:t xml:space="preserve">gpodder</w:t>
-      </w:r>
-      <w:r>
-        <w:t xml:space="preserve"> </w:t>
-      </w:r>
-      <w:r>
-        <w:t xml:space="preserve">para podcast</w:t>
-      </w:r>
-    </w:p>
-    <w:p>
-      <w:pPr>
-        <w:pStyle w:val="SourceCode"/>
-      </w:pPr>
-      <w:r>
-        <w:rPr>
-          <w:rStyle w:val="VerbatimChar"/>
-        </w:rPr>
-        <w:t xml:space="preserve">sudo aptitude install gpodder</w:t>
-      </w:r>
-    </w:p>
-    <w:p>
-      <w:pPr>
-        <w:pStyle w:val="FirstParagraph"/>
-      </w:pPr>
-      <w:r>
-        <w:t xml:space="preserve">Cliente de</w:t>
-      </w:r>
-      <w:r>
-        <w:t xml:space="preserve"> </w:t>
-      </w:r>
-      <w:r>
-        <w:rPr>
-          <w:i/>
-        </w:rPr>
-        <w:t xml:space="preserve">Spotify</w:t>
-      </w:r>
-    </w:p>
-    <w:p>
-      <w:pPr>
-        <w:pStyle w:val="SourceCode"/>
-      </w:pPr>
-      <w:r>
-        <w:rPr>
-          <w:rStyle w:val="VerbatimChar"/>
-        </w:rPr>
-        <w:t xml:space="preserve">sudo apt-key adv --keyserver hkp://keyserver.ubuntu.com:80 --recv-keys BBEBDCB318AD50EC6865090613B00F1FD2C19886</w:t>
-      </w:r>
-      <w:r>
-        <w:br w:type="textWrapping"/>
-      </w:r>
-      <w:r>
-        <w:rPr>
-          <w:rStyle w:val="VerbatimChar"/>
-        </w:rPr>
-        <w:t xml:space="preserve">echo deb http://repository.spotify.com stable non-free | sudo tee /etc/apt/sources.list.d/spotify.list</w:t>
-      </w:r>
-      <w:r>
-        <w:br w:type="textWrapping"/>
-      </w:r>
-      <w:r>
-        <w:rPr>
-          <w:rStyle w:val="VerbatimChar"/>
-        </w:rPr>
-        <w:t xml:space="preserve">sudo aptitude update</w:t>
-      </w:r>
-      <w:r>
-        <w:br w:type="textWrapping"/>
-      </w:r>
-      <w:r>
-        <w:rPr>
-          <w:rStyle w:val="VerbatimChar"/>
-        </w:rPr>
-        <w:t xml:space="preserve">sudo aptitude install spotify-client</w:t>
+        <w:pStyle w:val="Heading1"/>
+      </w:pPr>
+      <w:bookmarkStart w:id="57" w:name="documentos"/>
+      <w:bookmarkEnd w:id="57"/>
+      <w:r>
+        <w:t xml:space="preserve">Documentos</w:t>
       </w:r>
     </w:p>
     <w:p>
       <w:pPr>
         <w:pStyle w:val="Heading2"/>
       </w:pPr>
-      <w:bookmarkStart w:id="50" w:name="deluge"/>
-      <w:bookmarkEnd w:id="50"/>
-      <w:r>
-        <w:t xml:space="preserve">Deluge</w:t>
-      </w:r>
-    </w:p>
-    <w:p>
-      <w:pPr>
-        <w:pStyle w:val="FirstParagraph"/>
-      </w:pPr>
-      <w:r>
-        <w:t xml:space="preserve">Instalamos desde aptitude</w:t>
-      </w:r>
-    </w:p>
-    <w:p>
-      <w:pPr>
-        <w:pStyle w:val="SourceCode"/>
-      </w:pPr>
-      <w:r>
-        <w:rPr>
-          <w:rStyle w:val="VerbatimChar"/>
-        </w:rPr>
-        <w:t xml:space="preserve">sudo aptitude install deluge</w:t>
-      </w:r>
-      <w:r>
-        <w:br w:type="textWrapping"/>
-      </w:r>
-      <w:r>
-        <w:rPr>
-          <w:rStyle w:val="VerbatimChar"/>
-        </w:rPr>
-        <w:t xml:space="preserve">xdg-mime default deluge.desktop x-scheme-handler/magnet</w:t>
-      </w:r>
-    </w:p>
-    <w:p>
-      <w:pPr>
-        <w:pStyle w:val="Heading1"/>
-      </w:pPr>
-      <w:bookmarkStart w:id="51" w:name="documentos"/>
-      <w:bookmarkEnd w:id="51"/>
-      <w:r>
-        <w:t xml:space="preserve">Documentos</w:t>
-      </w:r>
-    </w:p>
-    <w:p>
-      <w:pPr>
-        <w:pStyle w:val="Heading2"/>
-      </w:pPr>
-      <w:bookmarkStart w:id="52" w:name="calibre"/>
-      <w:bookmarkEnd w:id="52"/>
+      <w:bookmarkStart w:id="58" w:name="calibre"/>
+      <w:bookmarkEnd w:id="58"/>
       <w:r>
         <w:t xml:space="preserve">Calibre</w:t>
       </w:r>
@@ -1794,7 +1996,7 @@
           <w:ilvl w:val="0"/>
         </w:numPr>
       </w:pPr>
-      <w:hyperlink r:id="rId53">
+      <w:hyperlink r:id="rId59">
         <w:r>
           <w:rPr>
             <w:rStyle w:val="Hyperlink"/>
@@ -1811,7 +2013,7 @@
           <w:ilvl w:val="0"/>
         </w:numPr>
       </w:pPr>
-      <w:hyperlink r:id="rId54">
+      <w:hyperlink r:id="rId60">
         <w:r>
           <w:rPr>
             <w:rStyle w:val="Hyperlink"/>
@@ -1828,7 +2030,7 @@
           <w:ilvl w:val="0"/>
         </w:numPr>
       </w:pPr>
-      <w:hyperlink r:id="rId55">
+      <w:hyperlink r:id="rId61">
         <w:r>
           <w:rPr>
             <w:rStyle w:val="Hyperlink"/>
@@ -1845,7 +2047,7 @@
           <w:ilvl w:val="0"/>
         </w:numPr>
       </w:pPr>
-      <w:hyperlink r:id="rId56">
+      <w:hyperlink r:id="rId62">
         <w:r>
           <w:rPr>
             <w:rStyle w:val="Hyperlink"/>
@@ -1858,8 +2060,8 @@
       <w:pPr>
         <w:pStyle w:val="Heading2"/>
       </w:pPr>
-      <w:bookmarkStart w:id="57" w:name="pandoc"/>
-      <w:bookmarkEnd w:id="57"/>
+      <w:bookmarkStart w:id="63" w:name="pandoc"/>
+      <w:bookmarkEnd w:id="63"/>
       <w:r>
         <w:t xml:space="preserve">Pandoc</w:t>
       </w:r>
@@ -1897,7 +2099,7 @@
       <w:r>
         <w:t xml:space="preserve"> </w:t>
       </w:r>
-      <w:hyperlink r:id="rId58">
+      <w:hyperlink r:id="rId64">
         <w:r>
           <w:rPr>
             <w:rStyle w:val="Hyperlink"/>
@@ -1954,8 +2156,8 @@
       <w:pPr>
         <w:pStyle w:val="Heading2"/>
       </w:pPr>
-      <w:bookmarkStart w:id="59" w:name="vanilla-latex"/>
-      <w:bookmarkEnd w:id="59"/>
+      <w:bookmarkStart w:id="65" w:name="vanilla-latex"/>
+      <w:bookmarkEnd w:id="65"/>
       <w:r>
         <w:t xml:space="preserve">Vanilla LaTeX</w:t>
       </w:r>
@@ -1976,7 +2178,7 @@
       <w:r>
         <w:t xml:space="preserve"> </w:t>
       </w:r>
-      <w:hyperlink r:id="rId60">
+      <w:hyperlink r:id="rId66">
         <w:r>
           <w:rPr>
             <w:rStyle w:val="Hyperlink"/>
@@ -2199,8 +2401,8 @@
       <w:pPr>
         <w:pStyle w:val="Heading3"/>
       </w:pPr>
-      <w:bookmarkStart w:id="61" w:name="falsificando-paquetes"/>
-      <w:bookmarkEnd w:id="61"/>
+      <w:bookmarkStart w:id="67" w:name="falsificando-paquetes"/>
+      <w:bookmarkEnd w:id="67"/>
       <w:r>
         <w:t xml:space="preserve">Falsificando paquetes</w:t>
       </w:r>
@@ -2343,8 +2545,8 @@
       <w:pPr>
         <w:pStyle w:val="Heading3"/>
       </w:pPr>
-      <w:bookmarkStart w:id="62" w:name="fuentes"/>
-      <w:bookmarkEnd w:id="62"/>
+      <w:bookmarkStart w:id="68" w:name="fuentes"/>
+      <w:bookmarkEnd w:id="68"/>
       <w:r>
         <w:t xml:space="preserve">Fuentes</w:t>
       </w:r>
@@ -2425,8 +2627,8 @@
       <w:pPr>
         <w:pStyle w:val="Heading3"/>
       </w:pPr>
-      <w:bookmarkStart w:id="63" w:name="actualizaciones"/>
-      <w:bookmarkEnd w:id="63"/>
+      <w:bookmarkStart w:id="69" w:name="actualizaciones"/>
+      <w:bookmarkEnd w:id="69"/>
       <w:r>
         <w:t xml:space="preserve">Actualizaciones</w:t>
       </w:r>
@@ -2501,8 +2703,8 @@
       <w:pPr>
         <w:pStyle w:val="Heading3"/>
       </w:pPr>
-      <w:bookmarkStart w:id="64" w:name="lanzador-para-el-actualizador-de-texlive"/>
-      <w:bookmarkEnd w:id="64"/>
+      <w:bookmarkStart w:id="70" w:name="lanzador-para-el-actualizador-de-texlive"/>
+      <w:bookmarkEnd w:id="70"/>
       <w:r>
         <w:t xml:space="preserve">Lanzador para el actualizador de texlive</w:t>
       </w:r>
@@ -2655,8 +2857,8 @@
       <w:pPr>
         <w:pStyle w:val="Heading2"/>
       </w:pPr>
-      <w:bookmarkStart w:id="65" w:name="emacs"/>
-      <w:bookmarkEnd w:id="65"/>
+      <w:bookmarkStart w:id="71" w:name="emacs"/>
+      <w:bookmarkEnd w:id="71"/>
       <w:r>
         <w:t xml:space="preserve">Emacs</w:t>
       </w:r>
@@ -3937,8 +4139,8 @@
       <w:pPr>
         <w:pStyle w:val="Heading2"/>
       </w:pPr>
-      <w:bookmarkStart w:id="66" w:name="scribus"/>
-      <w:bookmarkEnd w:id="66"/>
+      <w:bookmarkStart w:id="72" w:name="scribus"/>
+      <w:bookmarkEnd w:id="72"/>
       <w:r>
         <w:t xml:space="preserve">Scribus</w:t>
       </w:r>
@@ -3966,8 +4168,8 @@
       <w:pPr>
         <w:pStyle w:val="Heading2"/>
       </w:pPr>
-      <w:bookmarkStart w:id="67" w:name="comix"/>
-      <w:bookmarkEnd w:id="67"/>
+      <w:bookmarkStart w:id="73" w:name="comix"/>
+      <w:bookmarkEnd w:id="73"/>
       <w:r>
         <w:t xml:space="preserve">Comix</w:t>
       </w:r>
@@ -3995,8 +4197,8 @@
       <w:pPr>
         <w:pStyle w:val="Heading1"/>
       </w:pPr>
-      <w:bookmarkStart w:id="68" w:name="desarrollo-sw"/>
-      <w:bookmarkEnd w:id="68"/>
+      <w:bookmarkStart w:id="74" w:name="desarrollo-sw"/>
+      <w:bookmarkEnd w:id="74"/>
       <w:r>
         <w:t xml:space="preserve">Desarrollo sw</w:t>
       </w:r>
@@ -4005,8 +4207,8 @@
       <w:pPr>
         <w:pStyle w:val="Heading2"/>
       </w:pPr>
-      <w:bookmarkStart w:id="69" w:name="git"/>
-      <w:bookmarkEnd w:id="69"/>
+      <w:bookmarkStart w:id="75" w:name="git"/>
+      <w:bookmarkEnd w:id="75"/>
       <w:r>
         <w:t xml:space="preserve">Git</w:t>
       </w:r>
@@ -4170,8 +4372,8 @@
       <w:pPr>
         <w:pStyle w:val="Heading2"/>
       </w:pPr>
-      <w:bookmarkStart w:id="70" w:name="paquetes-esenciales"/>
-      <w:bookmarkEnd w:id="70"/>
+      <w:bookmarkStart w:id="76" w:name="paquetes-esenciales"/>
+      <w:bookmarkEnd w:id="76"/>
       <w:r>
         <w:t xml:space="preserve">Paquetes esenciales</w:t>
       </w:r>
@@ -4191,8 +4393,8 @@
       <w:pPr>
         <w:pStyle w:val="Heading2"/>
       </w:pPr>
-      <w:bookmarkStart w:id="71" w:name="open-java"/>
-      <w:bookmarkEnd w:id="71"/>
+      <w:bookmarkStart w:id="77" w:name="open-java"/>
+      <w:bookmarkEnd w:id="77"/>
       <w:r>
         <w:t xml:space="preserve">Open Java</w:t>
       </w:r>
@@ -4212,8 +4414,8 @@
       <w:pPr>
         <w:pStyle w:val="Heading2"/>
       </w:pPr>
-      <w:bookmarkStart w:id="72" w:name="d-apt-e-instalación-de-programas"/>
-      <w:bookmarkEnd w:id="72"/>
+      <w:bookmarkStart w:id="78" w:name="d-apt-e-instalación-de-programas"/>
+      <w:bookmarkEnd w:id="78"/>
       <w:r>
         <w:t xml:space="preserve">D-apt e instalación de programas</w:t>
       </w:r>
@@ -4258,8 +4460,168 @@
       <w:pPr>
         <w:pStyle w:val="Heading2"/>
       </w:pPr>
-      <w:bookmarkStart w:id="73" w:name="processing"/>
-      <w:bookmarkEnd w:id="73"/>
+      <w:bookmarkStart w:id="79" w:name="dcd"/>
+      <w:bookmarkEnd w:id="79"/>
+      <w:r>
+        <w:t xml:space="preserve">DCD</w:t>
+      </w:r>
+    </w:p>
+    <w:p>
+      <w:pPr>
+        <w:pStyle w:val="FirstParagraph"/>
+      </w:pPr>
+      <w:r>
+        <w:t xml:space="preserve">Configuración de DCD</w:t>
+      </w:r>
+    </w:p>
+    <w:p>
+      <w:pPr>
+        <w:pStyle w:val="Heading2"/>
+      </w:pPr>
+      <w:bookmarkStart w:id="80" w:name="emacs-para-editar-d"/>
+      <w:bookmarkEnd w:id="80"/>
+      <w:r>
+        <w:t xml:space="preserve">Emacs para editar D</w:t>
+      </w:r>
+    </w:p>
+    <w:p>
+      <w:pPr>
+        <w:pStyle w:val="FirstParagraph"/>
+      </w:pPr>
+      <w:r>
+        <w:t xml:space="preserve">Instalados los siguientes paquetes desde</w:t>
+      </w:r>
+      <w:r>
+        <w:t xml:space="preserve"> </w:t>
+      </w:r>
+      <w:r>
+        <w:rPr>
+          <w:i/>
+        </w:rPr>
+        <w:t xml:space="preserve">marmalade</w:t>
+      </w:r>
+    </w:p>
+    <w:p>
+      <w:pPr>
+        <w:pStyle w:val="Compact"/>
+        <w:numPr>
+          <w:numId w:val="1005"/>
+          <w:ilvl w:val="0"/>
+        </w:numPr>
+      </w:pPr>
+      <w:r>
+        <w:rPr>
+          <w:i/>
+        </w:rPr>
+        <w:t xml:space="preserve">d-mode</w:t>
+      </w:r>
+    </w:p>
+    <w:p>
+      <w:pPr>
+        <w:pStyle w:val="Compact"/>
+        <w:numPr>
+          <w:numId w:val="1005"/>
+          <w:ilvl w:val="0"/>
+        </w:numPr>
+      </w:pPr>
+      <w:r>
+        <w:rPr>
+          <w:i/>
+        </w:rPr>
+        <w:t xml:space="preserve">flymake-d</w:t>
+      </w:r>
+    </w:p>
+    <w:p>
+      <w:pPr>
+        <w:pStyle w:val="FirstParagraph"/>
+      </w:pPr>
+      <w:r>
+        <w:t xml:space="preserve">Se configura en el fichero</w:t>
+      </w:r>
+      <w:r>
+        <w:t xml:space="preserve"> </w:t>
+      </w:r>
+      <w:r>
+        <w:rPr>
+          <w:b/>
+        </w:rPr>
+        <w:t xml:space="preserve">~/.emacs</w:t>
+      </w:r>
+      <w:r>
+        <w:t xml:space="preserve">:</w:t>
+      </w:r>
+    </w:p>
+    <w:p>
+      <w:pPr>
+        <w:pStyle w:val="SourceCode"/>
+      </w:pPr>
+      <w:r>
+        <w:rPr>
+          <w:rStyle w:val="VerbatimChar"/>
+        </w:rPr>
+        <w:t xml:space="preserve">(require 'flymake)</w:t>
+      </w:r>
+      <w:r>
+        <w:br w:type="textWrapping"/>
+      </w:r>
+      <w:r>
+        <w:rPr>
+          <w:rStyle w:val="VerbatimChar"/>
+        </w:rPr>
+        <w:t xml:space="preserve">(global-set-key (kbd "C-c d") 'flymake-display-err-menu-for-current-line)</w:t>
+      </w:r>
+      <w:r>
+        <w:br w:type="textWrapping"/>
+      </w:r>
+      <w:r>
+        <w:rPr>
+          <w:rStyle w:val="VerbatimChar"/>
+        </w:rPr>
+        <w:t xml:space="preserve">(global-set-key (kbd "C-c n") 'flymake-goto-next-error)</w:t>
+      </w:r>
+      <w:r>
+        <w:br w:type="textWrapping"/>
+      </w:r>
+      <w:r>
+        <w:rPr>
+          <w:rStyle w:val="VerbatimChar"/>
+        </w:rPr>
+        <w:t xml:space="preserve">(global-set-key (kbd "C-c p") 'flymake-goto-prev-error)</w:t>
+      </w:r>
+      <w:r>
+        <w:br w:type="textWrapping"/>
+      </w:r>
+      <w:r>
+        <w:rPr>
+          <w:rStyle w:val="VerbatimChar"/>
+        </w:rPr>
+        <w:t xml:space="preserve"/>
+      </w:r>
+      <w:r>
+        <w:br w:type="textWrapping"/>
+      </w:r>
+      <w:r>
+        <w:rPr>
+          <w:rStyle w:val="VerbatimChar"/>
+        </w:rPr>
+        <w:t xml:space="preserve">;; Activate flymake for D</w:t>
+      </w:r>
+      <w:r>
+        <w:br w:type="textWrapping"/>
+      </w:r>
+      <w:r>
+        <w:rPr>
+          <w:rStyle w:val="VerbatimChar"/>
+        </w:rPr>
+        <w:t xml:space="preserve">(add-hook 'd-mode-hook 'flymake-d-load)</w:t>
+      </w:r>
+    </w:p>
+    <w:p>
+      <w:pPr>
+        <w:pStyle w:val="Heading2"/>
+      </w:pPr>
+      <w:bookmarkStart w:id="81" w:name="processing"/>
+      <w:bookmarkEnd w:id="81"/>
       <w:r>
         <w:t xml:space="preserve">Processing</w:t>
       </w:r>
@@ -4306,8 +4668,8 @@
       <w:pPr>
         <w:pStyle w:val="Heading2"/>
       </w:pPr>
-      <w:bookmarkStart w:id="74" w:name="openframeworks"/>
-      <w:bookmarkEnd w:id="74"/>
+      <w:bookmarkStart w:id="82" w:name="openframeworks"/>
+      <w:bookmarkEnd w:id="82"/>
       <w:r>
         <w:t xml:space="preserve">Openframeworks</w:t>
       </w:r>
@@ -4493,10 +4855,868 @@
     </w:p>
     <w:p>
       <w:pPr>
+        <w:pStyle w:val="Heading2"/>
+      </w:pPr>
+      <w:bookmarkStart w:id="83" w:name="python"/>
+      <w:bookmarkEnd w:id="83"/>
+      <w:r>
+        <w:t xml:space="preserve">Python</w:t>
+      </w:r>
+    </w:p>
+    <w:p>
+      <w:pPr>
+        <w:pStyle w:val="FirstParagraph"/>
+      </w:pPr>
+      <w:r>
+        <w:t xml:space="preserve">De partida tenemos instalado dos versiones:</w:t>
+      </w:r>
+      <w:r>
+        <w:t xml:space="preserve"> </w:t>
+      </w:r>
+      <w:r>
+        <w:rPr>
+          <w:i/>
+        </w:rPr>
+        <w:t xml:space="preserve">python</w:t>
+      </w:r>
+      <w:r>
+        <w:t xml:space="preserve"> </w:t>
+      </w:r>
+      <w:r>
+        <w:t xml:space="preserve">y</w:t>
+      </w:r>
+      <w:r>
+        <w:t xml:space="preserve"> </w:t>
+      </w:r>
+      <w:r>
+        <w:rPr>
+          <w:i/>
+        </w:rPr>
+        <w:t xml:space="preserve">python3</w:t>
+      </w:r>
+    </w:p>
+    <w:p>
+      <w:pPr>
+        <w:pStyle w:val="SourceCode"/>
+      </w:pPr>
+      <w:r>
+        <w:rPr>
+          <w:rStyle w:val="VerbatimChar"/>
+        </w:rPr>
+        <w:t xml:space="preserve">python -V</w:t>
+      </w:r>
+      <w:r>
+        <w:br w:type="textWrapping"/>
+      </w:r>
+      <w:r>
+        <w:rPr>
+          <w:rStyle w:val="VerbatimChar"/>
+        </w:rPr>
+        <w:t xml:space="preserve">Python 2.7.9</w:t>
+      </w:r>
+      <w:r>
+        <w:br w:type="textWrapping"/>
+      </w:r>
+      <w:r>
+        <w:rPr>
+          <w:rStyle w:val="VerbatimChar"/>
+        </w:rPr>
+        <w:t xml:space="preserve"/>
+      </w:r>
+      <w:r>
+        <w:br w:type="textWrapping"/>
+      </w:r>
+      <w:r>
+        <w:rPr>
+          <w:rStyle w:val="VerbatimChar"/>
+        </w:rPr>
+        <w:t xml:space="preserve">python3 -V</w:t>
+      </w:r>
+      <w:r>
+        <w:br w:type="textWrapping"/>
+      </w:r>
+      <w:r>
+        <w:rPr>
+          <w:rStyle w:val="VerbatimChar"/>
+        </w:rPr>
+        <w:t xml:space="preserve">Python 3.4.2</w:t>
+      </w:r>
+    </w:p>
+    <w:p>
+      <w:pPr>
+        <w:pStyle w:val="FirstParagraph"/>
+      </w:pPr>
+      <w:r>
+        <w:t xml:space="preserve">Instalado python-pip y python-virtualenv desde aptitude.</w:t>
+      </w:r>
+    </w:p>
+    <w:p>
+      <w:pPr>
+        <w:pStyle w:val="SourceCode"/>
+      </w:pPr>
+      <w:r>
+        <w:rPr>
+          <w:rStyle w:val="VerbatimChar"/>
+        </w:rPr>
+        <w:t xml:space="preserve">sudo aptitude install python-pip python-virtualenv</w:t>
+      </w:r>
+    </w:p>
+    <w:p>
+      <w:pPr>
+        <w:pStyle w:val="FirstParagraph"/>
+      </w:pPr>
+      <w:r>
+        <w:t xml:space="preserve">Instalamos a mayores</w:t>
+      </w:r>
+      <w:r>
+        <w:t xml:space="preserve"> </w:t>
+      </w:r>
+      <w:r>
+        <w:rPr>
+          <w:i/>
+        </w:rPr>
+        <w:t xml:space="preserve">Ananconda</w:t>
+      </w:r>
+      <w:r>
+        <w:t xml:space="preserve">, es la forma fácil de poder usar</w:t>
+      </w:r>
+      <w:r>
+        <w:t xml:space="preserve"> </w:t>
+      </w:r>
+      <w:r>
+        <w:rPr>
+          <w:i/>
+        </w:rPr>
+        <w:t xml:space="preserve">ipython notebook</w:t>
+      </w:r>
+      <w:r>
+        <w:t xml:space="preserve">. De hecho me he instalado dos versiones la que</w:t>
+      </w:r>
+      <w:r>
+        <w:t xml:space="preserve"> </w:t>
+      </w:r>
+      <w:r>
+        <w:t xml:space="preserve">incluye el python2 y la que incluye el python3.</w:t>
+      </w:r>
+    </w:p>
+    <w:p>
+      <w:pPr>
+        <w:pStyle w:val="BodyText"/>
+      </w:pPr>
+      <w:r>
+        <w:t xml:space="preserve">Las instalaciones de</w:t>
+      </w:r>
+      <w:r>
+        <w:t xml:space="preserve"> </w:t>
+      </w:r>
+      <w:r>
+        <w:rPr>
+          <w:i/>
+        </w:rPr>
+        <w:t xml:space="preserve">Anaconda</w:t>
+      </w:r>
+      <w:r>
+        <w:t xml:space="preserve"> </w:t>
+      </w:r>
+      <w:r>
+        <w:t xml:space="preserve">son redundantes, basta con instalar</w:t>
+      </w:r>
+      <w:r>
+        <w:t xml:space="preserve"> </w:t>
+      </w:r>
+      <w:r>
+        <w:t xml:space="preserve">uno de ellos. En cualquier caso para realizar la instalación basta con</w:t>
+      </w:r>
+      <w:r>
+        <w:t xml:space="preserve"> </w:t>
+      </w:r>
+      <w:r>
+        <w:t xml:space="preserve">descargar los scripts de instalación desde la página web de Anaconda.</w:t>
+      </w:r>
+    </w:p>
+    <w:p>
+      <w:pPr>
+        <w:pStyle w:val="SourceCode"/>
+      </w:pPr>
+      <w:r>
+        <w:rPr>
+          <w:rStyle w:val="VerbatimChar"/>
+        </w:rPr>
+        <w:t xml:space="preserve">bash Anaconda3-4.2.0-Linux-x86_64.sh</w:t>
+      </w:r>
+      <w:r>
+        <w:br w:type="textWrapping"/>
+      </w:r>
+      <w:r>
+        <w:rPr>
+          <w:rStyle w:val="VerbatimChar"/>
+        </w:rPr>
+        <w:t xml:space="preserve">bash Anaconda2-4.2.0-Linux-x86_64.sh</w:t>
+      </w:r>
+    </w:p>
+    <w:p>
+      <w:pPr>
+        <w:pStyle w:val="FirstParagraph"/>
+      </w:pPr>
+      <w:r>
+        <w:t xml:space="preserve">Los he dejado instalados en</w:t>
+      </w:r>
+      <w:r>
+        <w:t xml:space="preserve"> </w:t>
+      </w:r>
+      <w:r>
+        <w:rPr>
+          <w:i/>
+        </w:rPr>
+        <w:t xml:space="preserve">~/apps/anaconda2</w:t>
+      </w:r>
+      <w:r>
+        <w:t xml:space="preserve"> </w:t>
+      </w:r>
+      <w:r>
+        <w:t xml:space="preserve">y</w:t>
+      </w:r>
+      <w:r>
+        <w:t xml:space="preserve"> </w:t>
+      </w:r>
+      <w:r>
+        <w:rPr>
+          <w:i/>
+        </w:rPr>
+        <w:t xml:space="preserve">~/apps/anaconda3</w:t>
+      </w:r>
+    </w:p>
+    <w:p>
+      <w:pPr>
+        <w:pStyle w:val="BodyText"/>
+      </w:pPr>
+      <w:r>
+        <w:t xml:space="preserve">Cada una de estas instalaciones incorpora su propia versión de</w:t>
+      </w:r>
+      <w:r>
+        <w:t xml:space="preserve"> </w:t>
+      </w:r>
+      <w:r>
+        <w:t xml:space="preserve">Python. Para usarlas tenemos que cambiar nuestro PATH para que el</w:t>
+      </w:r>
+      <w:r>
+        <w:t xml:space="preserve"> </w:t>
+      </w:r>
+      <w:r>
+        <w:t xml:space="preserve">Python deseado sea el primero que se selecciona.</w:t>
+      </w:r>
+    </w:p>
+    <w:p>
+      <w:pPr>
+        <w:pStyle w:val="BodyText"/>
+      </w:pPr>
+      <w:r>
+        <w:t xml:space="preserve">Por ejemplo para activar anaconda3 en bash:</w:t>
+      </w:r>
+    </w:p>
+    <w:p>
+      <w:pPr>
+        <w:pStyle w:val="SourceCode"/>
+      </w:pPr>
+      <w:r>
+        <w:rPr>
+          <w:rStyle w:val="VerbatimChar"/>
+        </w:rPr>
+        <w:t xml:space="preserve">export PATH="~/apps/anaconda3/bin:$PATH"</w:t>
+      </w:r>
+    </w:p>
+    <w:p>
+      <w:pPr>
+        <w:pStyle w:val="FirstParagraph"/>
+      </w:pPr>
+      <w:r>
+        <w:t xml:space="preserve">Para hacer lo mismo en fish:</w:t>
+      </w:r>
+    </w:p>
+    <w:p>
+      <w:pPr>
+        <w:pStyle w:val="SourceCode"/>
+      </w:pPr>
+      <w:r>
+        <w:rPr>
+          <w:rStyle w:val="VerbatimChar"/>
+        </w:rPr>
+        <w:t xml:space="preserve">set -x PATH ~/apps/anaconda3/bin $PATH</w:t>
+      </w:r>
+    </w:p>
+    <w:p>
+      <w:pPr>
+        <w:pStyle w:val="Heading3"/>
+      </w:pPr>
+      <w:bookmarkStart w:id="84" w:name="ipython-y-graphlab"/>
+      <w:bookmarkEnd w:id="84"/>
+      <w:r>
+        <w:t xml:space="preserve">iPython y GraphLab</w:t>
+      </w:r>
+    </w:p>
+    <w:p>
+      <w:pPr>
+        <w:pStyle w:val="FirstParagraph"/>
+      </w:pPr>
+      <w:r>
+        <w:t xml:space="preserve">Creamos un entorno conda con Python 2.7.x</w:t>
+      </w:r>
+    </w:p>
+    <w:p>
+      <w:pPr>
+        <w:pStyle w:val="SourceCode"/>
+      </w:pPr>
+      <w:r>
+        <w:rPr>
+          <w:rStyle w:val="VerbatimChar"/>
+        </w:rPr>
+        <w:t xml:space="preserve">conda create -n gl-env python=2.7 anaconda </w:t>
+      </w:r>
+    </w:p>
+    <w:p>
+      <w:pPr>
+        <w:pStyle w:val="FirstParagraph"/>
+      </w:pPr>
+      <w:r>
+        <w:t xml:space="preserve">Activamos el nuevo entorno (todo esto lo hice en bash, en fish hay un</w:t>
+      </w:r>
+      <w:r>
+        <w:t xml:space="preserve"> </w:t>
+      </w:r>
+      <w:r>
+        <w:t xml:space="preserve">problemilla con el entorno conda</w:t>
+      </w:r>
+      <w:r>
+        <w:t xml:space="preserve"> </w:t>
+      </w:r>
+      <w:hyperlink r:id="rId85">
+        <w:r>
+          <w:rPr>
+            <w:rStyle w:val="Hyperlink"/>
+          </w:rPr>
+          <w:t xml:space="preserve">mas info</w:t>
+        </w:r>
+      </w:hyperlink>
+      <w:r>
+        <w:t xml:space="preserve">)</w:t>
+      </w:r>
+    </w:p>
+    <w:p>
+      <w:pPr>
+        <w:pStyle w:val="SourceCode"/>
+      </w:pPr>
+      <w:r>
+        <w:rPr>
+          <w:rStyle w:val="VerbatimChar"/>
+        </w:rPr>
+        <w:t xml:space="preserve">bash</w:t>
+      </w:r>
+      <w:r>
+        <w:br w:type="textWrapping"/>
+      </w:r>
+      <w:r>
+        <w:rPr>
+          <w:rStyle w:val="VerbatimChar"/>
+        </w:rPr>
+        <w:t xml:space="preserve">source activate gl-env</w:t>
+      </w:r>
+    </w:p>
+    <w:p>
+      <w:pPr>
+        <w:pStyle w:val="FirstParagraph"/>
+      </w:pPr>
+      <w:r>
+        <w:t xml:space="preserve">En el futuro esto es todo lo que tendremos que hacer activar el</w:t>
+      </w:r>
+      <w:r>
+        <w:t xml:space="preserve"> </w:t>
+      </w:r>
+      <w:r>
+        <w:t xml:space="preserve">entorno conda donde estamos instalando el iPython.</w:t>
+      </w:r>
+    </w:p>
+    <w:p>
+      <w:pPr>
+        <w:pStyle w:val="BodyText"/>
+      </w:pPr>
+      <w:r>
+        <w:t xml:space="preserve">Nos aseguramos de tener</w:t>
+      </w:r>
+      <w:r>
+        <w:t xml:space="preserve"> </w:t>
+      </w:r>
+      <w:r>
+        <w:rPr>
+          <w:i/>
+        </w:rPr>
+        <w:t xml:space="preserve">pip</w:t>
+      </w:r>
+      <w:r>
+        <w:t xml:space="preserve"> </w:t>
+      </w:r>
+      <w:r>
+        <w:t xml:space="preserve">al dia:</w:t>
+      </w:r>
+    </w:p>
+    <w:p>
+      <w:pPr>
+        <w:pStyle w:val="SourceCode"/>
+      </w:pPr>
+      <w:r>
+        <w:rPr>
+          <w:rStyle w:val="VerbatimChar"/>
+        </w:rPr>
+        <w:t xml:space="preserve">conda update pip</w:t>
+      </w:r>
+    </w:p>
+    <w:p>
+      <w:pPr>
+        <w:pStyle w:val="FirstParagraph"/>
+      </w:pPr>
+      <w:r>
+        <w:t xml:space="preserve">Instalamos la biblioteca</w:t>
+      </w:r>
+      <w:r>
+        <w:t xml:space="preserve"> </w:t>
+      </w:r>
+      <w:hyperlink r:id="rId86">
+        <w:r>
+          <w:rPr>
+            <w:rStyle w:val="Hyperlink"/>
+          </w:rPr>
+          <w:t xml:space="preserve">GraphLab Create</w:t>
+        </w:r>
+      </w:hyperlink>
+      <w:r>
+        <w:t xml:space="preserve">. Esta biblioteca</w:t>
+      </w:r>
+      <w:r>
+        <w:t xml:space="preserve"> </w:t>
+      </w:r>
+      <w:r>
+        <w:t xml:space="preserve">se supone que es fácil de usar pero está sujeta a licencia.</w:t>
+      </w:r>
+      <w:r>
+        <w:t xml:space="preserve"> </w:t>
+      </w:r>
+      <w:r>
+        <w:rPr>
+          <w:rStyle w:val="FootnoteReference"/>
+        </w:rPr>
+        <w:footnoteReference w:id="87"/>
+      </w:r>
+    </w:p>
+    <w:p>
+      <w:pPr>
+        <w:pStyle w:val="BodyText"/>
+      </w:pPr>
+      <w:r>
+        <w:t xml:space="preserve">Una vez registrado en la página web te pasan un número de registro que</w:t>
+      </w:r>
+      <w:r>
+        <w:t xml:space="preserve"> </w:t>
+      </w:r>
+      <w:r>
+        <w:t xml:space="preserve">tienes que usar para instalar la biblioteca.</w:t>
+      </w:r>
+    </w:p>
+    <w:p>
+      <w:pPr>
+        <w:pStyle w:val="SourceCode"/>
+      </w:pPr>
+      <w:r>
+        <w:rPr>
+          <w:rStyle w:val="VerbatimChar"/>
+        </w:rPr>
+        <w:t xml:space="preserve">pip install --upgrade --no-cache-dir https://get.graphlab.com/GraphLab-Create/2.1/your registered email address here/your product key here/GraphLab-Create-License.tar.gz</w:t>
+      </w:r>
+    </w:p>
+    <w:p>
+      <w:pPr>
+        <w:pStyle w:val="FirstParagraph"/>
+      </w:pPr>
+      <w:r>
+        <w:t xml:space="preserve">Y para terminar instalamos iPython</w:t>
+      </w:r>
+      <w:r>
+        <w:t xml:space="preserve"> </w:t>
+      </w:r>
+      <w:r>
+        <w:rPr>
+          <w:rStyle w:val="FootnoteReference"/>
+        </w:rPr>
+        <w:footnoteReference w:id="88"/>
+      </w:r>
+      <w:r>
+        <w:t xml:space="preserve">:</w:t>
+      </w:r>
+    </w:p>
+    <w:p>
+      <w:pPr>
+        <w:pStyle w:val="SourceCode"/>
+      </w:pPr>
+      <w:r>
+        <w:rPr>
+          <w:rStyle w:val="VerbatimChar"/>
+        </w:rPr>
+        <w:t xml:space="preserve">conda install ipython-notebook</w:t>
+      </w:r>
+    </w:p>
+    <w:p>
+      <w:pPr>
+        <w:pStyle w:val="FirstParagraph"/>
+      </w:pPr>
+      <w:r>
+        <w:t xml:space="preserve">Desde ahora basta con activar el entorno que hemos creado para tener acceso al iPython.</w:t>
+      </w:r>
+    </w:p>
+    <w:p>
+      <w:pPr>
+        <w:pStyle w:val="SourceCode"/>
+      </w:pPr>
+      <w:r>
+        <w:rPr>
+          <w:rStyle w:val="VerbatimChar"/>
+        </w:rPr>
+        <w:t xml:space="preserve">source activate gl-env</w:t>
+      </w:r>
+      <w:r>
+        <w:br w:type="textWrapping"/>
+      </w:r>
+      <w:r>
+        <w:rPr>
+          <w:rStyle w:val="VerbatimChar"/>
+        </w:rPr>
+        <w:t xml:space="preserve"/>
+      </w:r>
+      <w:r>
+        <w:br w:type="textWrapping"/>
+      </w:r>
+      <w:r>
+        <w:rPr>
+          <w:rStyle w:val="VerbatimChar"/>
+        </w:rPr>
+        <w:t xml:space="preserve">ipython notebook</w:t>
+      </w:r>
+      <w:r>
+        <w:br w:type="textWrapping"/>
+      </w:r>
+      <w:r>
+        <w:rPr>
+          <w:rStyle w:val="VerbatimChar"/>
+        </w:rPr>
+        <w:t xml:space="preserve"/>
+      </w:r>
+      <w:r>
+        <w:br w:type="textWrapping"/>
+      </w:r>
+      <w:r>
+        <w:rPr>
+          <w:rStyle w:val="VerbatimChar"/>
+        </w:rPr>
+        <w:t xml:space="preserve">source deactivate gl-env</w:t>
+      </w:r>
+    </w:p>
+    <w:p>
+      <w:pPr>
+        <w:pStyle w:val="Heading4"/>
+      </w:pPr>
+      <w:bookmarkStart w:id="89" w:name="instalación-alternativa-con-virtualenv"/>
+      <w:bookmarkEnd w:id="89"/>
+      <w:r>
+        <w:t xml:space="preserve">Instalación alternativa con virtualenv</w:t>
+      </w:r>
+    </w:p>
+    <w:p>
+      <w:pPr>
+        <w:pStyle w:val="SourceCode"/>
+      </w:pPr>
+      <w:r>
+        <w:rPr>
+          <w:rStyle w:val="VerbatimChar"/>
+        </w:rPr>
+        <w:t xml:space="preserve"># Create a virtual environment named e.g. gl-env</w:t>
+      </w:r>
+      <w:r>
+        <w:br w:type="textWrapping"/>
+      </w:r>
+      <w:r>
+        <w:rPr>
+          <w:rStyle w:val="VerbatimChar"/>
+        </w:rPr>
+        <w:t xml:space="preserve">virtualenv gl-env</w:t>
+      </w:r>
+      <w:r>
+        <w:br w:type="textWrapping"/>
+      </w:r>
+      <w:r>
+        <w:rPr>
+          <w:rStyle w:val="VerbatimChar"/>
+        </w:rPr>
+        <w:t xml:space="preserve"/>
+      </w:r>
+      <w:r>
+        <w:br w:type="textWrapping"/>
+      </w:r>
+      <w:r>
+        <w:rPr>
+          <w:rStyle w:val="VerbatimChar"/>
+        </w:rPr>
+        <w:t xml:space="preserve"># Activate the virtual environment</w:t>
+      </w:r>
+      <w:r>
+        <w:br w:type="textWrapping"/>
+      </w:r>
+      <w:r>
+        <w:rPr>
+          <w:rStyle w:val="VerbatimChar"/>
+        </w:rPr>
+        <w:t xml:space="preserve">source gl-env/bin/activate</w:t>
+      </w:r>
+      <w:r>
+        <w:br w:type="textWrapping"/>
+      </w:r>
+      <w:r>
+        <w:rPr>
+          <w:rStyle w:val="VerbatimChar"/>
+        </w:rPr>
+        <w:t xml:space="preserve"/>
+      </w:r>
+      <w:r>
+        <w:br w:type="textWrapping"/>
+      </w:r>
+      <w:r>
+        <w:rPr>
+          <w:rStyle w:val="VerbatimChar"/>
+        </w:rPr>
+        <w:t xml:space="preserve"># Make sure pip is up to date</w:t>
+      </w:r>
+      <w:r>
+        <w:br w:type="textWrapping"/>
+      </w:r>
+      <w:r>
+        <w:rPr>
+          <w:rStyle w:val="VerbatimChar"/>
+        </w:rPr>
+        <w:t xml:space="preserve">pip install --upgrade pip</w:t>
+      </w:r>
+      <w:r>
+        <w:br w:type="textWrapping"/>
+      </w:r>
+      <w:r>
+        <w:rPr>
+          <w:rStyle w:val="VerbatimChar"/>
+        </w:rPr>
+        <w:t xml:space="preserve"/>
+      </w:r>
+      <w:r>
+        <w:br w:type="textWrapping"/>
+      </w:r>
+      <w:r>
+        <w:rPr>
+          <w:rStyle w:val="VerbatimChar"/>
+        </w:rPr>
+        <w:t xml:space="preserve"># Install IPython Notebook (optional)</w:t>
+      </w:r>
+      <w:r>
+        <w:br w:type="textWrapping"/>
+      </w:r>
+      <w:r>
+        <w:rPr>
+          <w:rStyle w:val="VerbatimChar"/>
+        </w:rPr>
+        <w:t xml:space="preserve">pip install "ipython[notebook]"</w:t>
+      </w:r>
+      <w:r>
+        <w:br w:type="textWrapping"/>
+      </w:r>
+      <w:r>
+        <w:rPr>
+          <w:rStyle w:val="VerbatimChar"/>
+        </w:rPr>
+        <w:t xml:space="preserve"/>
+      </w:r>
+      <w:r>
+        <w:br w:type="textWrapping"/>
+      </w:r>
+      <w:r>
+        <w:rPr>
+          <w:rStyle w:val="VerbatimChar"/>
+        </w:rPr>
+        <w:t xml:space="preserve"># Install Jupyter Notebook (optional)</w:t>
+      </w:r>
+      <w:r>
+        <w:br w:type="textWrapping"/>
+      </w:r>
+      <w:r>
+        <w:rPr>
+          <w:rStyle w:val="VerbatimChar"/>
+        </w:rPr>
+        <w:t xml:space="preserve">pip install "jupyter"</w:t>
+      </w:r>
+      <w:r>
+        <w:br w:type="textWrapping"/>
+      </w:r>
+      <w:r>
+        <w:rPr>
+          <w:rStyle w:val="VerbatimChar"/>
+        </w:rPr>
+        <w:t xml:space="preserve"/>
+      </w:r>
+      <w:r>
+        <w:br w:type="textWrapping"/>
+      </w:r>
+      <w:r>
+        <w:rPr>
+          <w:rStyle w:val="VerbatimChar"/>
+        </w:rPr>
+        <w:t xml:space="preserve"/>
+      </w:r>
+      <w:r>
+        <w:br w:type="textWrapping"/>
+      </w:r>
+      <w:r>
+        <w:rPr>
+          <w:rStyle w:val="VerbatimChar"/>
+        </w:rPr>
+        <w:t xml:space="preserve"># Install your licensed copy of GraphLab Create</w:t>
+      </w:r>
+      <w:r>
+        <w:br w:type="textWrapping"/>
+      </w:r>
+      <w:r>
+        <w:rPr>
+          <w:rStyle w:val="VerbatimChar"/>
+        </w:rPr>
+        <w:t xml:space="preserve">pip install --upgrade --no-cache-dir https://get.graphlab.com/GraphLab-Create/2.1/your registered email address here/your product key here/GraphLab-Create-License.tar.gz</w:t>
+      </w:r>
+    </w:p>
+    <w:p>
+      <w:pPr>
+        <w:pStyle w:val="Heading3"/>
+      </w:pPr>
+      <w:bookmarkStart w:id="90" w:name="usar-emacs-para-editar-python"/>
+      <w:bookmarkEnd w:id="90"/>
+      <w:r>
+        <w:t xml:space="preserve">Usar Emacs para editar Python</w:t>
+      </w:r>
+    </w:p>
+    <w:p>
+      <w:pPr>
+        <w:pStyle w:val="FirstParagraph"/>
+      </w:pPr>
+      <w:r>
+        <w:t xml:space="preserve">Instalamos</w:t>
+      </w:r>
+      <w:r>
+        <w:t xml:space="preserve"> </w:t>
+      </w:r>
+      <w:r>
+        <w:rPr>
+          <w:i/>
+        </w:rPr>
+        <w:t xml:space="preserve">elpy</w:t>
+      </w:r>
+      <w:r>
+        <w:t xml:space="preserve"> </w:t>
+      </w:r>
+      <w:r>
+        <w:t xml:space="preserve">desde el gestor de paquetes de Emacs, concretamente desde el repo</w:t>
+      </w:r>
+      <w:r>
+        <w:t xml:space="preserve"> </w:t>
+      </w:r>
+      <w:r>
+        <w:rPr>
+          <w:i/>
+        </w:rPr>
+        <w:t xml:space="preserve">marmalade</w:t>
+      </w:r>
+    </w:p>
+    <w:p>
+      <w:pPr>
+        <w:pStyle w:val="BodyText"/>
+      </w:pPr>
+      <w:r>
+        <w:t xml:space="preserve">Hay que habilitar</w:t>
+      </w:r>
+      <w:r>
+        <w:t xml:space="preserve"> </w:t>
+      </w:r>
+      <w:r>
+        <w:rPr>
+          <w:i/>
+        </w:rPr>
+        <w:t xml:space="preserve">elpy</w:t>
+      </w:r>
+      <w:r>
+        <w:t xml:space="preserve"> </w:t>
+      </w:r>
+      <w:r>
+        <w:t xml:space="preserve">en el fichero</w:t>
+      </w:r>
+      <w:r>
+        <w:t xml:space="preserve"> </w:t>
+      </w:r>
+      <w:r>
+        <w:rPr>
+          <w:b/>
+        </w:rPr>
+        <w:t xml:space="preserve">~/.emacs</w:t>
+      </w:r>
+      <w:r>
+        <w:t xml:space="preserve"> </w:t>
+      </w:r>
+      <w:r>
+        <w:t xml:space="preserve">para ello añadimos la linea</w:t>
+      </w:r>
+    </w:p>
+    <w:p>
+      <w:pPr>
+        <w:pStyle w:val="SourceCode"/>
+      </w:pPr>
+      <w:r>
+        <w:rPr>
+          <w:rStyle w:val="VerbatimChar"/>
+        </w:rPr>
+        <w:t xml:space="preserve">(elpy enable)</w:t>
+      </w:r>
+    </w:p>
+    <w:p>
+      <w:pPr>
+        <w:pStyle w:val="Heading4"/>
+      </w:pPr>
+      <w:bookmarkStart w:id="91" w:name="todo"/>
+      <w:bookmarkEnd w:id="91"/>
+      <w:r>
+        <w:t xml:space="preserve">TODO</w:t>
+      </w:r>
+    </w:p>
+    <w:p>
+      <w:pPr>
+        <w:pStyle w:val="FirstParagraph"/>
+      </w:pPr>
+      <w:r>
+        <w:t xml:space="preserve">Estudiar esto con calma</w:t>
+      </w:r>
+      <w:r>
+        <w:t xml:space="preserve"> </w:t>
+      </w:r>
+      <w:hyperlink r:id="rId92">
+        <w:r>
+          <w:rPr>
+            <w:rStyle w:val="Hyperlink"/>
+          </w:rPr>
+          <w:t xml:space="preserve">https://elpy.readthedocs.io/en/latest</w:t>
+        </w:r>
+      </w:hyperlink>
+    </w:p>
+    <w:p>
+      <w:pPr>
         <w:pStyle w:val="Heading1"/>
       </w:pPr>
-      <w:bookmarkStart w:id="75" w:name="desarrollo-hardware"/>
-      <w:bookmarkEnd w:id="75"/>
+      <w:bookmarkStart w:id="93" w:name="desarrollo-hardware"/>
+      <w:bookmarkEnd w:id="93"/>
       <w:r>
         <w:t xml:space="preserve">Desarrollo hardware</w:t>
       </w:r>
@@ -4505,8 +5725,8 @@
       <w:pPr>
         <w:pStyle w:val="Heading2"/>
       </w:pPr>
-      <w:bookmarkStart w:id="76" w:name="arduino-ide"/>
-      <w:bookmarkEnd w:id="76"/>
+      <w:bookmarkStart w:id="94" w:name="arduino-ide"/>
+      <w:bookmarkEnd w:id="94"/>
       <w:r>
         <w:t xml:space="preserve">Arduino IDE</w:t>
       </w:r>
@@ -4521,7 +5741,7 @@
       <w:r>
         <w:t xml:space="preserve"> </w:t>
       </w:r>
-      <w:hyperlink r:id="rId77">
+      <w:hyperlink r:id="rId95">
         <w:r>
           <w:rPr>
             <w:rStyle w:val="Hyperlink"/>
@@ -4624,8 +5844,8 @@
       <w:pPr>
         <w:pStyle w:val="Heading2"/>
       </w:pPr>
-      <w:bookmarkStart w:id="78" w:name="pinguino-ide"/>
-      <w:bookmarkEnd w:id="78"/>
+      <w:bookmarkStart w:id="96" w:name="pinguino-ide"/>
+      <w:bookmarkEnd w:id="96"/>
       <w:r>
         <w:t xml:space="preserve">Pinguino IDE</w:t>
       </w:r>
@@ -4640,7 +5860,7 @@
       <w:r>
         <w:t xml:space="preserve"> </w:t>
       </w:r>
-      <w:hyperlink r:id="rId79">
+      <w:hyperlink r:id="rId97">
         <w:r>
           <w:rPr>
             <w:rStyle w:val="Hyperlink"/>
@@ -4728,8 +5948,8 @@
       <w:pPr>
         <w:pStyle w:val="Heading2"/>
       </w:pPr>
-      <w:bookmarkStart w:id="80" w:name="kicad"/>
-      <w:bookmarkEnd w:id="80"/>
+      <w:bookmarkStart w:id="98" w:name="kicad"/>
+      <w:bookmarkEnd w:id="98"/>
       <w:r>
         <w:t xml:space="preserve">KiCAD</w:t>
       </w:r>
@@ -4783,11 +6003,11 @@
       <w:pPr>
         <w:pStyle w:val="Compact"/>
         <w:numPr>
-          <w:numId w:val="1005"/>
+          <w:numId w:val="1006"/>
           <w:ilvl w:val="0"/>
         </w:numPr>
       </w:pPr>
-      <w:hyperlink r:id="rId81">
+      <w:hyperlink r:id="rId99">
         <w:r>
           <w:rPr>
             <w:rStyle w:val="Hyperlink"/>
@@ -4816,7 +6036,7 @@
       <w:r>
         <w:t xml:space="preserve"> </w:t>
       </w:r>
-      <w:hyperlink r:id="rId82">
+      <w:hyperlink r:id="rId100">
         <w:r>
           <w:rPr>
             <w:rStyle w:val="Hyperlink"/>
@@ -4865,11 +6085,11 @@
       <w:pPr>
         <w:pStyle w:val="Compact"/>
         <w:numPr>
-          <w:numId w:val="1005"/>
+          <w:numId w:val="1006"/>
           <w:ilvl w:val="0"/>
         </w:numPr>
       </w:pPr>
-      <w:hyperlink r:id="rId83">
+      <w:hyperlink r:id="rId101">
         <w:r>
           <w:rPr>
             <w:rStyle w:val="Hyperlink"/>
@@ -4894,8 +6114,8 @@
       <w:pPr>
         <w:pStyle w:val="Heading1"/>
       </w:pPr>
-      <w:bookmarkStart w:id="84" w:name="docker"/>
-      <w:bookmarkEnd w:id="84"/>
+      <w:bookmarkStart w:id="102" w:name="docker"/>
+      <w:bookmarkEnd w:id="102"/>
       <w:r>
         <w:t xml:space="preserve">Docker</w:t>
       </w:r>
@@ -5050,8 +6270,8 @@
       <w:pPr>
         <w:pStyle w:val="Heading1"/>
       </w:pPr>
-      <w:bookmarkStart w:id="85" w:name="shells-alternativos-zsh-y-fish"/>
-      <w:bookmarkEnd w:id="85"/>
+      <w:bookmarkStart w:id="103" w:name="shells-alternativos-zsh-y-fish"/>
+      <w:bookmarkEnd w:id="103"/>
       <w:r>
         <w:t xml:space="preserve">Shells alternativos: zsh y fish</w:t>
       </w:r>
@@ -5086,8 +6306,8 @@
       <w:pPr>
         <w:pStyle w:val="Heading2"/>
       </w:pPr>
-      <w:bookmarkStart w:id="86" w:name="fish"/>
-      <w:bookmarkEnd w:id="86"/>
+      <w:bookmarkStart w:id="104" w:name="fish"/>
+      <w:bookmarkEnd w:id="104"/>
       <w:r>
         <w:t xml:space="preserve">fish</w:t>
       </w:r>
@@ -5185,8 +6405,8 @@
       <w:pPr>
         <w:pStyle w:val="Heading2"/>
       </w:pPr>
-      <w:bookmarkStart w:id="87" w:name="zsh"/>
-      <w:bookmarkEnd w:id="87"/>
+      <w:bookmarkStart w:id="105" w:name="zsh"/>
+      <w:bookmarkEnd w:id="105"/>
       <w:r>
         <w:t xml:space="preserve">zsh</w:t>
       </w:r>
@@ -5631,8 +6851,8 @@
       <w:pPr>
         <w:pStyle w:val="Heading2"/>
       </w:pPr>
-      <w:bookmarkStart w:id="88" w:name="instalación-de-fuentes-adicionales"/>
-      <w:bookmarkEnd w:id="88"/>
+      <w:bookmarkStart w:id="106" w:name="instalación-de-fuentes-adicionales"/>
+      <w:bookmarkEnd w:id="106"/>
       <w:r>
         <w:t xml:space="preserve">Instalación de fuentes adicionales</w:t>
       </w:r>
@@ -5726,8 +6946,8 @@
       <w:pPr>
         <w:pStyle w:val="Heading1"/>
       </w:pPr>
-      <w:bookmarkStart w:id="89" w:name="cambiar-las-opciones-de-idioma"/>
-      <w:bookmarkEnd w:id="89"/>
+      <w:bookmarkStart w:id="107" w:name="cambiar-las-opciones-de-idioma"/>
+      <w:bookmarkEnd w:id="107"/>
       <w:r>
         <w:t xml:space="preserve">Cambiar las opciones de idioma</w:t>
       </w:r>
@@ -5777,8 +6997,8 @@
       <w:pPr>
         <w:pStyle w:val="Heading1"/>
       </w:pPr>
-      <w:bookmarkStart w:id="90" w:name="reprap"/>
-      <w:bookmarkEnd w:id="90"/>
+      <w:bookmarkStart w:id="108" w:name="reprap"/>
+      <w:bookmarkEnd w:id="108"/>
       <w:r>
         <w:t xml:space="preserve">Reprap</w:t>
       </w:r>
@@ -5787,8 +7007,8 @@
       <w:pPr>
         <w:pStyle w:val="Heading2"/>
       </w:pPr>
-      <w:bookmarkStart w:id="91" w:name="sl1c3r"/>
-      <w:bookmarkEnd w:id="91"/>
+      <w:bookmarkStart w:id="109" w:name="sl1c3r"/>
+      <w:bookmarkEnd w:id="109"/>
       <w:r>
         <w:t xml:space="preserve">Sl1c3r</w:t>
       </w:r>
@@ -5805,7 +7025,7 @@
       <w:pPr>
         <w:pStyle w:val="Compact"/>
         <w:numPr>
-          <w:numId w:val="1006"/>
+          <w:numId w:val="1007"/>
           <w:ilvl w:val="0"/>
         </w:numPr>
       </w:pPr>
@@ -5826,7 +7046,7 @@
       <w:pPr>
         <w:pStyle w:val="Compact"/>
         <w:numPr>
-          <w:numId w:val="1006"/>
+          <w:numId w:val="1007"/>
           <w:ilvl w:val="0"/>
         </w:numPr>
       </w:pPr>
@@ -5853,7 +7073,7 @@
       <w:pPr>
         <w:pStyle w:val="Compact"/>
         <w:numPr>
-          <w:numId w:val="1006"/>
+          <w:numId w:val="1007"/>
           <w:ilvl w:val="0"/>
         </w:numPr>
       </w:pPr>
@@ -5874,8 +7094,8 @@
       <w:pPr>
         <w:pStyle w:val="Heading2"/>
       </w:pPr>
-      <w:bookmarkStart w:id="92" w:name="openscad"/>
-      <w:bookmarkEnd w:id="92"/>
+      <w:bookmarkStart w:id="110" w:name="openscad"/>
+      <w:bookmarkEnd w:id="110"/>
       <w:r>
         <w:t xml:space="preserve">OpenScad</w:t>
       </w:r>
@@ -5892,8 +7112,8 @@
       <w:pPr>
         <w:pStyle w:val="Heading2"/>
       </w:pPr>
-      <w:bookmarkStart w:id="93" w:name="printrun"/>
-      <w:bookmarkEnd w:id="93"/>
+      <w:bookmarkStart w:id="111" w:name="printrun"/>
+      <w:bookmarkEnd w:id="111"/>
       <w:r>
         <w:t xml:space="preserve">Printrun</w:t>
       </w:r>
@@ -5910,8 +7130,8 @@
       <w:pPr>
         <w:pStyle w:val="Heading2"/>
       </w:pPr>
-      <w:bookmarkStart w:id="94" w:name="cura"/>
-      <w:bookmarkEnd w:id="94"/>
+      <w:bookmarkStart w:id="112" w:name="cura"/>
+      <w:bookmarkEnd w:id="112"/>
       <w:r>
         <w:t xml:space="preserve">Cura</w:t>
       </w:r>
@@ -5986,18 +7206,28 @@
       <w:pPr>
         <w:pStyle w:val="Heading1"/>
       </w:pPr>
-      <w:bookmarkStart w:id="95" w:name="python"/>
-      <w:bookmarkEnd w:id="95"/>
-      <w:r>
-        <w:t xml:space="preserve">Python</w:t>
-      </w:r>
-    </w:p>
-    <w:p>
-      <w:pPr>
-        <w:pStyle w:val="FirstParagraph"/>
-      </w:pPr>
-      <w:r>
-        <w:t xml:space="preserve">De partida tenemos instalado dos versiones:</w:t>
+      <w:bookmarkStart w:id="113" w:name="bases-de-datos"/>
+      <w:bookmarkEnd w:id="113"/>
+      <w:r>
+        <w:t xml:space="preserve">Bases de datos</w:t>
+      </w:r>
+    </w:p>
+    <w:p>
+      <w:pPr>
+        <w:pStyle w:val="Heading2"/>
+      </w:pPr>
+      <w:bookmarkStart w:id="114" w:name="mysql"/>
+      <w:bookmarkEnd w:id="114"/>
+      <w:r>
+        <w:t xml:space="preserve">MySQL</w:t>
+      </w:r>
+    </w:p>
+    <w:p>
+      <w:pPr>
+        <w:pStyle w:val="FirstParagraph"/>
+      </w:pPr>
+      <w:r>
+        <w:t xml:space="preserve">Instalamos desde aptitude</w:t>
       </w:r>
       <w:r>
         <w:t xml:space="preserve"> </w:t>
@@ -6006,13 +7236,44 @@
         <w:rPr>
           <w:i/>
         </w:rPr>
-        <w:t xml:space="preserve">python</w:t>
-      </w:r>
-      <w:r>
-        <w:t xml:space="preserve"> </w:t>
-      </w:r>
-      <w:r>
-        <w:t xml:space="preserve">y</w:t>
+        <w:t xml:space="preserve">mysql-server.5.6</w:t>
+      </w:r>
+    </w:p>
+    <w:p>
+      <w:pPr>
+        <w:pStyle w:val="BodyText"/>
+      </w:pPr>
+      <w:r>
+        <w:t xml:space="preserve">Opcionalmente (y muy recomendable)</w:t>
+      </w:r>
+    </w:p>
+    <w:p>
+      <w:pPr>
+        <w:pStyle w:val="SourceCode"/>
+      </w:pPr>
+      <w:r>
+        <w:rPr>
+          <w:rStyle w:val="VerbatimChar"/>
+        </w:rPr>
+        <w:t xml:space="preserve">mysql_secure_instalallation</w:t>
+      </w:r>
+    </w:p>
+    <w:p>
+      <w:pPr>
+        <w:pStyle w:val="Heading3"/>
+      </w:pPr>
+      <w:bookmarkStart w:id="115" w:name="actualización"/>
+      <w:bookmarkEnd w:id="115"/>
+      <w:r>
+        <w:t xml:space="preserve">Actualización</w:t>
+      </w:r>
+    </w:p>
+    <w:p>
+      <w:pPr>
+        <w:pStyle w:val="FirstParagraph"/>
+      </w:pPr>
+      <w:r>
+        <w:t xml:space="preserve">Cambiamos el fichero</w:t>
       </w:r>
       <w:r>
         <w:t xml:space="preserve"> </w:t>
@@ -6021,7 +7282,7 @@
         <w:rPr>
           <w:i/>
         </w:rPr>
-        <w:t xml:space="preserve">python3</w:t>
+        <w:t xml:space="preserve">mysql.conf.d/mysqld.cnf</w:t>
       </w:r>
     </w:p>
     <w:p>
@@ -6032,51 +7293,24 @@
         <w:rPr>
           <w:rStyle w:val="VerbatimChar"/>
         </w:rPr>
-        <w:t xml:space="preserve">python -V</w:t>
-      </w:r>
-      <w:r>
-        <w:br w:type="textWrapping"/>
-      </w:r>
-      <w:r>
-        <w:rPr>
-          <w:rStyle w:val="VerbatimChar"/>
-        </w:rPr>
-        <w:t xml:space="preserve">Python 2.7.9</w:t>
-      </w:r>
-      <w:r>
-        <w:br w:type="textWrapping"/>
-      </w:r>
-      <w:r>
-        <w:rPr>
-          <w:rStyle w:val="VerbatimChar"/>
-        </w:rPr>
-        <w:t xml:space="preserve"/>
-      </w:r>
-      <w:r>
-        <w:br w:type="textWrapping"/>
-      </w:r>
-      <w:r>
-        <w:rPr>
-          <w:rStyle w:val="VerbatimChar"/>
-        </w:rPr>
-        <w:t xml:space="preserve">python3 -V</w:t>
-      </w:r>
-      <w:r>
-        <w:br w:type="textWrapping"/>
-      </w:r>
-      <w:r>
-        <w:rPr>
-          <w:rStyle w:val="VerbatimChar"/>
-        </w:rPr>
-        <w:t xml:space="preserve">Python 3.4.2</w:t>
-      </w:r>
-    </w:p>
-    <w:p>
-      <w:pPr>
-        <w:pStyle w:val="FirstParagraph"/>
-      </w:pPr>
-      <w:r>
-        <w:t xml:space="preserve">Instalado python-pip y python-virtualenv desde aptitude.</w:t>
+        <w:t xml:space="preserve"># max_allowed_packet      = 16M</w:t>
+      </w:r>
+      <w:r>
+        <w:br w:type="textWrapping"/>
+      </w:r>
+      <w:r>
+        <w:rPr>
+          <w:rStyle w:val="VerbatimChar"/>
+        </w:rPr>
+        <w:t xml:space="preserve">max_allowed_packet  = 500M</w:t>
+      </w:r>
+    </w:p>
+    <w:p>
+      <w:pPr>
+        <w:pStyle w:val="FirstParagraph"/>
+      </w:pPr>
+      <w:r>
+        <w:t xml:space="preserve">Reiniciamos el servicio:</w:t>
       </w:r>
     </w:p>
     <w:p>
@@ -6087,887 +7321,15 @@
         <w:rPr>
           <w:rStyle w:val="VerbatimChar"/>
         </w:rPr>
-        <w:t xml:space="preserve">sudo aptitude install python-pip python-virtualenv</w:t>
-      </w:r>
-    </w:p>
-    <w:p>
-      <w:pPr>
-        <w:pStyle w:val="FirstParagraph"/>
-      </w:pPr>
-      <w:r>
-        <w:t xml:space="preserve">Instalamos a mayores</w:t>
-      </w:r>
-      <w:r>
-        <w:t xml:space="preserve"> </w:t>
-      </w:r>
-      <w:r>
-        <w:rPr>
-          <w:i/>
-        </w:rPr>
-        <w:t xml:space="preserve">Ananconda</w:t>
-      </w:r>
-      <w:r>
-        <w:t xml:space="preserve">, es la forma fácil de poder usar</w:t>
-      </w:r>
-      <w:r>
-        <w:t xml:space="preserve"> </w:t>
-      </w:r>
-      <w:r>
-        <w:rPr>
-          <w:i/>
-        </w:rPr>
-        <w:t xml:space="preserve">ipython notebook</w:t>
-      </w:r>
-      <w:r>
-        <w:t xml:space="preserve">. De hecho me he instalado dos versiones la que</w:t>
-      </w:r>
-      <w:r>
-        <w:t xml:space="preserve"> </w:t>
-      </w:r>
-      <w:r>
-        <w:t xml:space="preserve">incluye el python2 y la que incluye el python3.</w:t>
-      </w:r>
-    </w:p>
-    <w:p>
-      <w:pPr>
-        <w:pStyle w:val="BodyText"/>
-      </w:pPr>
-      <w:r>
-        <w:t xml:space="preserve">Las instalaciones de</w:t>
-      </w:r>
-      <w:r>
-        <w:t xml:space="preserve"> </w:t>
-      </w:r>
-      <w:r>
-        <w:rPr>
-          <w:i/>
-        </w:rPr>
-        <w:t xml:space="preserve">Anaconda</w:t>
-      </w:r>
-      <w:r>
-        <w:t xml:space="preserve"> </w:t>
-      </w:r>
-      <w:r>
-        <w:t xml:space="preserve">son redundantes, basta con instalar</w:t>
-      </w:r>
-      <w:r>
-        <w:t xml:space="preserve"> </w:t>
-      </w:r>
-      <w:r>
-        <w:t xml:space="preserve">uno de ellos. En cualquier caso para realizar la instalación basta con</w:t>
-      </w:r>
-      <w:r>
-        <w:t xml:space="preserve"> </w:t>
-      </w:r>
-      <w:r>
-        <w:t xml:space="preserve">descargar los scripts de instalación desde la página web de Anaconda.</w:t>
-      </w:r>
-    </w:p>
-    <w:p>
-      <w:pPr>
-        <w:pStyle w:val="SourceCode"/>
-      </w:pPr>
-      <w:r>
-        <w:rPr>
-          <w:rStyle w:val="VerbatimChar"/>
-        </w:rPr>
-        <w:t xml:space="preserve">bash Anaconda3-4.2.0-Linux-x86_64.sh</w:t>
-      </w:r>
-      <w:r>
-        <w:br w:type="textWrapping"/>
-      </w:r>
-      <w:r>
-        <w:rPr>
-          <w:rStyle w:val="VerbatimChar"/>
-        </w:rPr>
-        <w:t xml:space="preserve">bash Anaconda2-4.2.0-Linux-x86_64.sh</w:t>
-      </w:r>
-    </w:p>
-    <w:p>
-      <w:pPr>
-        <w:pStyle w:val="FirstParagraph"/>
-      </w:pPr>
-      <w:r>
-        <w:t xml:space="preserve">Los he dejado instalados en</w:t>
-      </w:r>
-      <w:r>
-        <w:t xml:space="preserve"> </w:t>
-      </w:r>
-      <w:r>
-        <w:rPr>
-          <w:i/>
-        </w:rPr>
-        <w:t xml:space="preserve">~/apps/anaconda2</w:t>
-      </w:r>
-      <w:r>
-        <w:t xml:space="preserve"> </w:t>
-      </w:r>
-      <w:r>
-        <w:t xml:space="preserve">y</w:t>
-      </w:r>
-      <w:r>
-        <w:t xml:space="preserve"> </w:t>
-      </w:r>
-      <w:r>
-        <w:rPr>
-          <w:i/>
-        </w:rPr>
-        <w:t xml:space="preserve">~/apps/anaconda3</w:t>
-      </w:r>
-    </w:p>
-    <w:p>
-      <w:pPr>
-        <w:pStyle w:val="BodyText"/>
-      </w:pPr>
-      <w:r>
-        <w:t xml:space="preserve">Cada una de estas instalaciones incorpora su propia versión de</w:t>
-      </w:r>
-      <w:r>
-        <w:t xml:space="preserve"> </w:t>
-      </w:r>
-      <w:r>
-        <w:t xml:space="preserve">Python. Para usarlas tenemos que cambiar nuestro PATH para que el</w:t>
-      </w:r>
-      <w:r>
-        <w:t xml:space="preserve"> </w:t>
-      </w:r>
-      <w:r>
-        <w:t xml:space="preserve">Python deseado sea el primero que se selecciona.</w:t>
-      </w:r>
-    </w:p>
-    <w:p>
-      <w:pPr>
-        <w:pStyle w:val="BodyText"/>
-      </w:pPr>
-      <w:r>
-        <w:t xml:space="preserve">Por ejemplo para activar anaconda3 en bash:</w:t>
-      </w:r>
-    </w:p>
-    <w:p>
-      <w:pPr>
-        <w:pStyle w:val="SourceCode"/>
-      </w:pPr>
-      <w:r>
-        <w:rPr>
-          <w:rStyle w:val="VerbatimChar"/>
-        </w:rPr>
-        <w:t xml:space="preserve">export PATH="~/apps/anaconda3/bin:$PATH"</w:t>
-      </w:r>
-    </w:p>
-    <w:p>
-      <w:pPr>
-        <w:pStyle w:val="FirstParagraph"/>
-      </w:pPr>
-      <w:r>
-        <w:t xml:space="preserve">Para hacer lo mismo en fish:</w:t>
-      </w:r>
-    </w:p>
-    <w:p>
-      <w:pPr>
-        <w:pStyle w:val="SourceCode"/>
-      </w:pPr>
-      <w:r>
-        <w:rPr>
-          <w:rStyle w:val="VerbatimChar"/>
-        </w:rPr>
-        <w:t xml:space="preserve">set -x PATH ~/apps/anaconda3/bin $PATH</w:t>
+        <w:t xml:space="preserve">/etc/init.d/mysql restart</w:t>
       </w:r>
     </w:p>
     <w:p>
       <w:pPr>
         <w:pStyle w:val="Heading2"/>
       </w:pPr>
-      <w:bookmarkStart w:id="96" w:name="ipython-y-graphlab"/>
-      <w:bookmarkEnd w:id="96"/>
-      <w:r>
-        <w:t xml:space="preserve">iPython y GraphLab</w:t>
-      </w:r>
-    </w:p>
-    <w:p>
-      <w:pPr>
-        <w:pStyle w:val="FirstParagraph"/>
-      </w:pPr>
-      <w:r>
-        <w:t xml:space="preserve">Creamos un entorno conda con Python 2.7.x</w:t>
-      </w:r>
-    </w:p>
-    <w:p>
-      <w:pPr>
-        <w:pStyle w:val="SourceCode"/>
-      </w:pPr>
-      <w:r>
-        <w:rPr>
-          <w:rStyle w:val="VerbatimChar"/>
-        </w:rPr>
-        <w:t xml:space="preserve">conda create -n gl-env python=2.7 anaconda </w:t>
-      </w:r>
-    </w:p>
-    <w:p>
-      <w:pPr>
-        <w:pStyle w:val="FirstParagraph"/>
-      </w:pPr>
-      <w:r>
-        <w:t xml:space="preserve">Activamos el nuevo entorno (todo esto lo hice en bash, en fish hay un</w:t>
-      </w:r>
-      <w:r>
-        <w:t xml:space="preserve"> </w:t>
-      </w:r>
-      <w:r>
-        <w:t xml:space="preserve">problemilla con el entorno conda</w:t>
-      </w:r>
-      <w:r>
-        <w:t xml:space="preserve"> </w:t>
-      </w:r>
-      <w:hyperlink r:id="rId97">
-        <w:r>
-          <w:rPr>
-            <w:rStyle w:val="Hyperlink"/>
-          </w:rPr>
-          <w:t xml:space="preserve">mas info</w:t>
-        </w:r>
-      </w:hyperlink>
-      <w:r>
-        <w:t xml:space="preserve">)</w:t>
-      </w:r>
-    </w:p>
-    <w:p>
-      <w:pPr>
-        <w:pStyle w:val="SourceCode"/>
-      </w:pPr>
-      <w:r>
-        <w:rPr>
-          <w:rStyle w:val="VerbatimChar"/>
-        </w:rPr>
-        <w:t xml:space="preserve">bash</w:t>
-      </w:r>
-      <w:r>
-        <w:br w:type="textWrapping"/>
-      </w:r>
-      <w:r>
-        <w:rPr>
-          <w:rStyle w:val="VerbatimChar"/>
-        </w:rPr>
-        <w:t xml:space="preserve">source activate gl-env</w:t>
-      </w:r>
-    </w:p>
-    <w:p>
-      <w:pPr>
-        <w:pStyle w:val="FirstParagraph"/>
-      </w:pPr>
-      <w:r>
-        <w:t xml:space="preserve">En el futuro esto es todo lo que tendremos que hacer activar el</w:t>
-      </w:r>
-      <w:r>
-        <w:t xml:space="preserve"> </w:t>
-      </w:r>
-      <w:r>
-        <w:t xml:space="preserve">entorno conda donde estamos instalando el iPython.</w:t>
-      </w:r>
-    </w:p>
-    <w:p>
-      <w:pPr>
-        <w:pStyle w:val="BodyText"/>
-      </w:pPr>
-      <w:r>
-        <w:t xml:space="preserve">Nos aseguramos de tener</w:t>
-      </w:r>
-      <w:r>
-        <w:t xml:space="preserve"> </w:t>
-      </w:r>
-      <w:r>
-        <w:rPr>
-          <w:i/>
-        </w:rPr>
-        <w:t xml:space="preserve">pip</w:t>
-      </w:r>
-      <w:r>
-        <w:t xml:space="preserve"> </w:t>
-      </w:r>
-      <w:r>
-        <w:t xml:space="preserve">al dia:</w:t>
-      </w:r>
-    </w:p>
-    <w:p>
-      <w:pPr>
-        <w:pStyle w:val="SourceCode"/>
-      </w:pPr>
-      <w:r>
-        <w:rPr>
-          <w:rStyle w:val="VerbatimChar"/>
-        </w:rPr>
-        <w:t xml:space="preserve">conda update pip</w:t>
-      </w:r>
-    </w:p>
-    <w:p>
-      <w:pPr>
-        <w:pStyle w:val="FirstParagraph"/>
-      </w:pPr>
-      <w:r>
-        <w:t xml:space="preserve">Instalamos la biblioteca</w:t>
-      </w:r>
-      <w:r>
-        <w:t xml:space="preserve"> </w:t>
-      </w:r>
-      <w:hyperlink r:id="rId98">
-        <w:r>
-          <w:rPr>
-            <w:rStyle w:val="Hyperlink"/>
-          </w:rPr>
-          <w:t xml:space="preserve">GraphLab Create</w:t>
-        </w:r>
-      </w:hyperlink>
-      <w:r>
-        <w:t xml:space="preserve">. Esta biblioteca</w:t>
-      </w:r>
-      <w:r>
-        <w:t xml:space="preserve"> </w:t>
-      </w:r>
-      <w:r>
-        <w:t xml:space="preserve">se supone que es fácil de usar pero está sujeta a licencia.</w:t>
-      </w:r>
-      <w:r>
-        <w:t xml:space="preserve"> </w:t>
-      </w:r>
-      <w:r>
-        <w:rPr>
-          <w:rStyle w:val="FootnoteReference"/>
-        </w:rPr>
-        <w:footnoteReference w:id="99"/>
-      </w:r>
-    </w:p>
-    <w:p>
-      <w:pPr>
-        <w:pStyle w:val="BodyText"/>
-      </w:pPr>
-      <w:r>
-        <w:t xml:space="preserve">Una vez registrado en la página web te pasan un número de registro que</w:t>
-      </w:r>
-      <w:r>
-        <w:t xml:space="preserve"> </w:t>
-      </w:r>
-      <w:r>
-        <w:t xml:space="preserve">tienes que usar para instalar la biblioteca.</w:t>
-      </w:r>
-    </w:p>
-    <w:p>
-      <w:pPr>
-        <w:pStyle w:val="SourceCode"/>
-      </w:pPr>
-      <w:r>
-        <w:rPr>
-          <w:rStyle w:val="VerbatimChar"/>
-        </w:rPr>
-        <w:t xml:space="preserve">pip install --upgrade --no-cache-dir https://get.graphlab.com/GraphLab-Create/2.1/your registered email address here/your product key here/GraphLab-Create-License.tar.gz</w:t>
-      </w:r>
-    </w:p>
-    <w:p>
-      <w:pPr>
-        <w:pStyle w:val="FirstParagraph"/>
-      </w:pPr>
-      <w:r>
-        <w:t xml:space="preserve">Y para terminar instalamos iPython</w:t>
-      </w:r>
-      <w:r>
-        <w:t xml:space="preserve"> </w:t>
-      </w:r>
-      <w:r>
-        <w:rPr>
-          <w:rStyle w:val="FootnoteReference"/>
-        </w:rPr>
-        <w:footnoteReference w:id="100"/>
-      </w:r>
-      <w:r>
-        <w:t xml:space="preserve">:</w:t>
-      </w:r>
-    </w:p>
-    <w:p>
-      <w:pPr>
-        <w:pStyle w:val="SourceCode"/>
-      </w:pPr>
-      <w:r>
-        <w:rPr>
-          <w:rStyle w:val="VerbatimChar"/>
-        </w:rPr>
-        <w:t xml:space="preserve">conda install ipython-notebook</w:t>
-      </w:r>
-    </w:p>
-    <w:p>
-      <w:pPr>
-        <w:pStyle w:val="FirstParagraph"/>
-      </w:pPr>
-      <w:r>
-        <w:t xml:space="preserve">Desde ahora basta con activar el entorno que hemos creado para tener acceso al iPython.</w:t>
-      </w:r>
-    </w:p>
-    <w:p>
-      <w:pPr>
-        <w:pStyle w:val="SourceCode"/>
-      </w:pPr>
-      <w:r>
-        <w:rPr>
-          <w:rStyle w:val="VerbatimChar"/>
-        </w:rPr>
-        <w:t xml:space="preserve">source activate gl-env</w:t>
-      </w:r>
-      <w:r>
-        <w:br w:type="textWrapping"/>
-      </w:r>
-      <w:r>
-        <w:rPr>
-          <w:rStyle w:val="VerbatimChar"/>
-        </w:rPr>
-        <w:t xml:space="preserve"/>
-      </w:r>
-      <w:r>
-        <w:br w:type="textWrapping"/>
-      </w:r>
-      <w:r>
-        <w:rPr>
-          <w:rStyle w:val="VerbatimChar"/>
-        </w:rPr>
-        <w:t xml:space="preserve">ipython notebook</w:t>
-      </w:r>
-      <w:r>
-        <w:br w:type="textWrapping"/>
-      </w:r>
-      <w:r>
-        <w:rPr>
-          <w:rStyle w:val="VerbatimChar"/>
-        </w:rPr>
-        <w:t xml:space="preserve"/>
-      </w:r>
-      <w:r>
-        <w:br w:type="textWrapping"/>
-      </w:r>
-      <w:r>
-        <w:rPr>
-          <w:rStyle w:val="VerbatimChar"/>
-        </w:rPr>
-        <w:t xml:space="preserve">source deactivate gl-env</w:t>
-      </w:r>
-    </w:p>
-    <w:p>
-      <w:pPr>
-        <w:pStyle w:val="Heading3"/>
-      </w:pPr>
-      <w:bookmarkStart w:id="101" w:name="instalación-alternativa-con-virtualenv"/>
-      <w:bookmarkEnd w:id="101"/>
-      <w:r>
-        <w:t xml:space="preserve">Instalación alternativa con virtualenv</w:t>
-      </w:r>
-    </w:p>
-    <w:p>
-      <w:pPr>
-        <w:pStyle w:val="SourceCode"/>
-      </w:pPr>
-      <w:r>
-        <w:rPr>
-          <w:rStyle w:val="VerbatimChar"/>
-        </w:rPr>
-        <w:t xml:space="preserve"># Create a virtual environment named e.g. gl-env</w:t>
-      </w:r>
-      <w:r>
-        <w:br w:type="textWrapping"/>
-      </w:r>
-      <w:r>
-        <w:rPr>
-          <w:rStyle w:val="VerbatimChar"/>
-        </w:rPr>
-        <w:t xml:space="preserve">virtualenv gl-env</w:t>
-      </w:r>
-      <w:r>
-        <w:br w:type="textWrapping"/>
-      </w:r>
-      <w:r>
-        <w:rPr>
-          <w:rStyle w:val="VerbatimChar"/>
-        </w:rPr>
-        <w:t xml:space="preserve"/>
-      </w:r>
-      <w:r>
-        <w:br w:type="textWrapping"/>
-      </w:r>
-      <w:r>
-        <w:rPr>
-          <w:rStyle w:val="VerbatimChar"/>
-        </w:rPr>
-        <w:t xml:space="preserve"># Activate the virtual environment</w:t>
-      </w:r>
-      <w:r>
-        <w:br w:type="textWrapping"/>
-      </w:r>
-      <w:r>
-        <w:rPr>
-          <w:rStyle w:val="VerbatimChar"/>
-        </w:rPr>
-        <w:t xml:space="preserve">source gl-env/bin/activate</w:t>
-      </w:r>
-      <w:r>
-        <w:br w:type="textWrapping"/>
-      </w:r>
-      <w:r>
-        <w:rPr>
-          <w:rStyle w:val="VerbatimChar"/>
-        </w:rPr>
-        <w:t xml:space="preserve"/>
-      </w:r>
-      <w:r>
-        <w:br w:type="textWrapping"/>
-      </w:r>
-      <w:r>
-        <w:rPr>
-          <w:rStyle w:val="VerbatimChar"/>
-        </w:rPr>
-        <w:t xml:space="preserve"># Make sure pip is up to date</w:t>
-      </w:r>
-      <w:r>
-        <w:br w:type="textWrapping"/>
-      </w:r>
-      <w:r>
-        <w:rPr>
-          <w:rStyle w:val="VerbatimChar"/>
-        </w:rPr>
-        <w:t xml:space="preserve">pip install --upgrade pip</w:t>
-      </w:r>
-      <w:r>
-        <w:br w:type="textWrapping"/>
-      </w:r>
-      <w:r>
-        <w:rPr>
-          <w:rStyle w:val="VerbatimChar"/>
-        </w:rPr>
-        <w:t xml:space="preserve"/>
-      </w:r>
-      <w:r>
-        <w:br w:type="textWrapping"/>
-      </w:r>
-      <w:r>
-        <w:rPr>
-          <w:rStyle w:val="VerbatimChar"/>
-        </w:rPr>
-        <w:t xml:space="preserve"># Install IPython Notebook (optional)</w:t>
-      </w:r>
-      <w:r>
-        <w:br w:type="textWrapping"/>
-      </w:r>
-      <w:r>
-        <w:rPr>
-          <w:rStyle w:val="VerbatimChar"/>
-        </w:rPr>
-        <w:t xml:space="preserve">pip install "ipython[notebook]"</w:t>
-      </w:r>
-      <w:r>
-        <w:br w:type="textWrapping"/>
-      </w:r>
-      <w:r>
-        <w:rPr>
-          <w:rStyle w:val="VerbatimChar"/>
-        </w:rPr>
-        <w:t xml:space="preserve"/>
-      </w:r>
-      <w:r>
-        <w:br w:type="textWrapping"/>
-      </w:r>
-      <w:r>
-        <w:rPr>
-          <w:rStyle w:val="VerbatimChar"/>
-        </w:rPr>
-        <w:t xml:space="preserve"># Install Jupyter Notebook (optional)</w:t>
-      </w:r>
-      <w:r>
-        <w:br w:type="textWrapping"/>
-      </w:r>
-      <w:r>
-        <w:rPr>
-          <w:rStyle w:val="VerbatimChar"/>
-        </w:rPr>
-        <w:t xml:space="preserve">pip install "jupyter"</w:t>
-      </w:r>
-      <w:r>
-        <w:br w:type="textWrapping"/>
-      </w:r>
-      <w:r>
-        <w:rPr>
-          <w:rStyle w:val="VerbatimChar"/>
-        </w:rPr>
-        <w:t xml:space="preserve"/>
-      </w:r>
-      <w:r>
-        <w:br w:type="textWrapping"/>
-      </w:r>
-      <w:r>
-        <w:rPr>
-          <w:rStyle w:val="VerbatimChar"/>
-        </w:rPr>
-        <w:t xml:space="preserve"/>
-      </w:r>
-      <w:r>
-        <w:br w:type="textWrapping"/>
-      </w:r>
-      <w:r>
-        <w:rPr>
-          <w:rStyle w:val="VerbatimChar"/>
-        </w:rPr>
-        <w:t xml:space="preserve"># Install your licensed copy of GraphLab Create</w:t>
-      </w:r>
-      <w:r>
-        <w:br w:type="textWrapping"/>
-      </w:r>
-      <w:r>
-        <w:rPr>
-          <w:rStyle w:val="VerbatimChar"/>
-        </w:rPr>
-        <w:t xml:space="preserve">pip install --upgrade --no-cache-dir https://get.graphlab.com/GraphLab-Create/2.1/your registered email address here/your product key here/GraphLab-Create-License.tar.gz</w:t>
-      </w:r>
-    </w:p>
-    <w:p>
-      <w:pPr>
-        <w:pStyle w:val="Heading2"/>
-      </w:pPr>
-      <w:bookmarkStart w:id="102" w:name="usar-emacs-para-editar-python"/>
-      <w:bookmarkEnd w:id="102"/>
-      <w:r>
-        <w:t xml:space="preserve">Usar Emacs para editar Python</w:t>
-      </w:r>
-    </w:p>
-    <w:p>
-      <w:pPr>
-        <w:pStyle w:val="FirstParagraph"/>
-      </w:pPr>
-      <w:r>
-        <w:t xml:space="preserve">Instalamos</w:t>
-      </w:r>
-      <w:r>
-        <w:t xml:space="preserve"> </w:t>
-      </w:r>
-      <w:r>
-        <w:rPr>
-          <w:i/>
-        </w:rPr>
-        <w:t xml:space="preserve">elpy</w:t>
-      </w:r>
-      <w:r>
-        <w:t xml:space="preserve"> </w:t>
-      </w:r>
-      <w:r>
-        <w:t xml:space="preserve">desde el gestor de paquetes de Emacs, concretamente desde el repo</w:t>
-      </w:r>
-      <w:r>
-        <w:t xml:space="preserve"> </w:t>
-      </w:r>
-      <w:r>
-        <w:rPr>
-          <w:i/>
-        </w:rPr>
-        <w:t xml:space="preserve">marmalade</w:t>
-      </w:r>
-    </w:p>
-    <w:p>
-      <w:pPr>
-        <w:pStyle w:val="BodyText"/>
-      </w:pPr>
-      <w:r>
-        <w:t xml:space="preserve">Hay que habilitar</w:t>
-      </w:r>
-      <w:r>
-        <w:t xml:space="preserve"> </w:t>
-      </w:r>
-      <w:r>
-        <w:rPr>
-          <w:i/>
-        </w:rPr>
-        <w:t xml:space="preserve">elpy</w:t>
-      </w:r>
-      <w:r>
-        <w:t xml:space="preserve"> </w:t>
-      </w:r>
-      <w:r>
-        <w:t xml:space="preserve">en el fichero</w:t>
-      </w:r>
-      <w:r>
-        <w:t xml:space="preserve"> </w:t>
-      </w:r>
-      <w:r>
-        <w:rPr>
-          <w:b/>
-        </w:rPr>
-        <w:t xml:space="preserve">~/.emacs</w:t>
-      </w:r>
-      <w:r>
-        <w:t xml:space="preserve"> </w:t>
-      </w:r>
-      <w:r>
-        <w:t xml:space="preserve">para ello añadimos la linea</w:t>
-      </w:r>
-    </w:p>
-    <w:p>
-      <w:pPr>
-        <w:pStyle w:val="SourceCode"/>
-      </w:pPr>
-      <w:r>
-        <w:rPr>
-          <w:rStyle w:val="VerbatimChar"/>
-        </w:rPr>
-        <w:t xml:space="preserve">(elpy enable)</w:t>
-      </w:r>
-    </w:p>
-    <w:p>
-      <w:pPr>
-        <w:pStyle w:val="Heading3"/>
-      </w:pPr>
-      <w:bookmarkStart w:id="103" w:name="todo"/>
-      <w:bookmarkEnd w:id="103"/>
-      <w:r>
-        <w:t xml:space="preserve">TODO</w:t>
-      </w:r>
-    </w:p>
-    <w:p>
-      <w:pPr>
-        <w:pStyle w:val="FirstParagraph"/>
-      </w:pPr>
-      <w:r>
-        <w:t xml:space="preserve">Estudiar esto con calma</w:t>
-      </w:r>
-      <w:r>
-        <w:t xml:space="preserve"> </w:t>
-      </w:r>
-      <w:hyperlink r:id="rId104">
-        <w:r>
-          <w:rPr>
-            <w:rStyle w:val="Hyperlink"/>
-          </w:rPr>
-          <w:t xml:space="preserve">https://elpy.readthedocs.io/en/latest</w:t>
-        </w:r>
-      </w:hyperlink>
-    </w:p>
-    <w:p>
-      <w:pPr>
-        <w:pStyle w:val="Heading1"/>
-      </w:pPr>
-      <w:bookmarkStart w:id="105" w:name="bases-de-datos"/>
-      <w:bookmarkEnd w:id="105"/>
-      <w:r>
-        <w:t xml:space="preserve">Bases de datos</w:t>
-      </w:r>
-    </w:p>
-    <w:p>
-      <w:pPr>
-        <w:pStyle w:val="Heading2"/>
-      </w:pPr>
-      <w:bookmarkStart w:id="106" w:name="mysql"/>
-      <w:bookmarkEnd w:id="106"/>
-      <w:r>
-        <w:t xml:space="preserve">MySQL</w:t>
-      </w:r>
-    </w:p>
-    <w:p>
-      <w:pPr>
-        <w:pStyle w:val="FirstParagraph"/>
-      </w:pPr>
-      <w:r>
-        <w:t xml:space="preserve">Instalamos desde aptitude</w:t>
-      </w:r>
-      <w:r>
-        <w:t xml:space="preserve"> </w:t>
-      </w:r>
-      <w:r>
-        <w:rPr>
-          <w:i/>
-        </w:rPr>
-        <w:t xml:space="preserve">mysql-server.5.6</w:t>
-      </w:r>
-    </w:p>
-    <w:p>
-      <w:pPr>
-        <w:pStyle w:val="BodyText"/>
-      </w:pPr>
-      <w:r>
-        <w:t xml:space="preserve">Opcionalmente (y muy recomendable)</w:t>
-      </w:r>
-    </w:p>
-    <w:p>
-      <w:pPr>
-        <w:pStyle w:val="SourceCode"/>
-      </w:pPr>
-      <w:r>
-        <w:rPr>
-          <w:rStyle w:val="VerbatimChar"/>
-        </w:rPr>
-        <w:t xml:space="preserve">mysql_secure_instalallation</w:t>
-      </w:r>
-    </w:p>
-    <w:p>
-      <w:pPr>
-        <w:pStyle w:val="Heading3"/>
-      </w:pPr>
-      <w:bookmarkStart w:id="107" w:name="actualización"/>
-      <w:bookmarkEnd w:id="107"/>
-      <w:r>
-        <w:t xml:space="preserve">Actualización</w:t>
-      </w:r>
-    </w:p>
-    <w:p>
-      <w:pPr>
-        <w:pStyle w:val="FirstParagraph"/>
-      </w:pPr>
-      <w:r>
-        <w:t xml:space="preserve">Cambiamos el fichero</w:t>
-      </w:r>
-      <w:r>
-        <w:t xml:space="preserve"> </w:t>
-      </w:r>
-      <w:r>
-        <w:rPr>
-          <w:i/>
-        </w:rPr>
-        <w:t xml:space="preserve">mysql.conf.d/mysqld.cnf</w:t>
-      </w:r>
-    </w:p>
-    <w:p>
-      <w:pPr>
-        <w:pStyle w:val="SourceCode"/>
-      </w:pPr>
-      <w:r>
-        <w:rPr>
-          <w:rStyle w:val="VerbatimChar"/>
-        </w:rPr>
-        <w:t xml:space="preserve"># max_allowed_packet      = 16M</w:t>
-      </w:r>
-      <w:r>
-        <w:br w:type="textWrapping"/>
-      </w:r>
-      <w:r>
-        <w:rPr>
-          <w:rStyle w:val="VerbatimChar"/>
-        </w:rPr>
-        <w:t xml:space="preserve">max_allowed_packet  = 500M</w:t>
-      </w:r>
-    </w:p>
-    <w:p>
-      <w:pPr>
-        <w:pStyle w:val="FirstParagraph"/>
-      </w:pPr>
-      <w:r>
-        <w:t xml:space="preserve">Reiniciamos el servicio:</w:t>
-      </w:r>
-    </w:p>
-    <w:p>
-      <w:pPr>
-        <w:pStyle w:val="SourceCode"/>
-      </w:pPr>
-      <w:r>
-        <w:rPr>
-          <w:rStyle w:val="VerbatimChar"/>
-        </w:rPr>
-        <w:t xml:space="preserve">/etc/init.d/mysql restart</w:t>
-      </w:r>
-    </w:p>
-    <w:p>
-      <w:pPr>
-        <w:pStyle w:val="Heading2"/>
-      </w:pPr>
-      <w:bookmarkStart w:id="108" w:name="cliente-sql-squirrel-sql"/>
-      <w:bookmarkEnd w:id="108"/>
+      <w:bookmarkStart w:id="116" w:name="cliente-sql-squirrel-sql"/>
+      <w:bookmarkEnd w:id="116"/>
       <w:r>
         <w:t xml:space="preserve">Cliente SQL SQuirreL SQL</w:t>
       </w:r>
@@ -6982,7 +7344,7 @@
       <w:r>
         <w:t xml:space="preserve"> </w:t>
       </w:r>
-      <w:hyperlink r:id="rId109">
+      <w:hyperlink r:id="rId117">
         <w:r>
           <w:rPr>
             <w:rStyle w:val="Hyperlink"/>
@@ -7017,7 +7379,7 @@
       <w:r>
         <w:t xml:space="preserve"> </w:t>
       </w:r>
-      <w:hyperlink r:id="rId110">
+      <w:hyperlink r:id="rId118">
         <w:r>
           <w:rPr>
             <w:rStyle w:val="Hyperlink"/>
@@ -7080,44 +7442,10 @@
       <w:pPr>
         <w:pStyle w:val="Heading1"/>
       </w:pPr>
-      <w:bookmarkStart w:id="111" w:name="cuentas-online-abiertas"/>
-      <w:bookmarkEnd w:id="111"/>
+      <w:bookmarkStart w:id="119" w:name="cuentas-online-abiertas"/>
+      <w:bookmarkEnd w:id="119"/>
       <w:r>
         <w:t xml:space="preserve">Cuentas online abiertas</w:t>
-      </w:r>
-    </w:p>
-    <w:p>
-      <w:pPr>
-        <w:pStyle w:val="Compact"/>
-        <w:numPr>
-          <w:numId w:val="1007"/>
-          <w:ilvl w:val="0"/>
-        </w:numPr>
-      </w:pPr>
-      <w:r>
-        <w:t xml:space="preserve">google</w:t>
-      </w:r>
-    </w:p>
-    <w:p>
-      <w:pPr>
-        <w:pStyle w:val="Compact"/>
-        <w:numPr>
-          <w:numId w:val="1007"/>
-          <w:ilvl w:val="0"/>
-        </w:numPr>
-      </w:pPr>
-      <w:r>
-        <w:t xml:space="preserve">pocket (plugin de chrome)</w:t>
-      </w:r>
-    </w:p>
-    <w:p>
-      <w:pPr>
-        <w:pStyle w:val="Heading1"/>
-      </w:pPr>
-      <w:bookmarkStart w:id="112" w:name="todo-1"/>
-      <w:bookmarkEnd w:id="112"/>
-      <w:r>
-        <w:t xml:space="preserve">TODO</w:t>
       </w:r>
     </w:p>
     <w:p>
@@ -7129,7 +7457,7 @@
         </w:numPr>
       </w:pPr>
       <w:r>
-        <w:t xml:space="preserve">cinelerra</w:t>
+        <w:t xml:space="preserve">google</w:t>
       </w:r>
     </w:p>
     <w:p>
@@ -7141,165 +7469,17 @@
         </w:numPr>
       </w:pPr>
       <w:r>
-        <w:t xml:space="preserve">zotero</w:t>
-      </w:r>
-    </w:p>
-    <w:p>
-      <w:pPr>
-        <w:pStyle w:val="Compact"/>
-        <w:numPr>
-          <w:numId w:val="1008"/>
-          <w:ilvl w:val="0"/>
-        </w:numPr>
-      </w:pPr>
-      <w:r>
-        <w:t xml:space="preserve">playonlinux</w:t>
-      </w:r>
-    </w:p>
-    <w:p>
-      <w:pPr>
-        <w:pStyle w:val="Compact"/>
-        <w:numPr>
-          <w:numId w:val="1008"/>
-          <w:ilvl w:val="0"/>
-        </w:numPr>
-      </w:pPr>
-      <w:r>
-        <w:t xml:space="preserve">darktable</w:t>
-      </w:r>
-    </w:p>
-    <w:p>
-      <w:pPr>
-        <w:pStyle w:val="Compact"/>
-        <w:numPr>
-          <w:numId w:val="1008"/>
-          <w:ilvl w:val="0"/>
-        </w:numPr>
-      </w:pPr>
-      <w:r>
-        <w:t xml:space="preserve">rawtherapee</w:t>
-      </w:r>
-    </w:p>
-    <w:p>
-      <w:pPr>
-        <w:pStyle w:val="Compact"/>
-        <w:numPr>
-          <w:numId w:val="1008"/>
-          <w:ilvl w:val="0"/>
-        </w:numPr>
-      </w:pPr>
-      <w:r>
-        <w:t xml:space="preserve">krita</w:t>
-      </w:r>
-    </w:p>
-    <w:p>
-      <w:pPr>
-        <w:pStyle w:val="Compact"/>
-        <w:numPr>
-          <w:numId w:val="1008"/>
-          <w:ilvl w:val="0"/>
-        </w:numPr>
-      </w:pPr>
-      <w:r>
-        <w:t xml:space="preserve">mypaint</w:t>
-      </w:r>
-    </w:p>
-    <w:p>
-      <w:pPr>
-        <w:pStyle w:val="Compact"/>
-        <w:numPr>
-          <w:numId w:val="1008"/>
-          <w:ilvl w:val="0"/>
-        </w:numPr>
-      </w:pPr>
-      <w:r>
-        <w:t xml:space="preserve">qStopmotion</w:t>
-      </w:r>
-    </w:p>
-    <w:p>
-      <w:pPr>
-        <w:pStyle w:val="FirstParagraph"/>
-      </w:pPr>
-      <w:r>
-        <w:t xml:space="preserve">Inkscape</w:t>
-      </w:r>
-      <w:r>
-        <w:t xml:space="preserve"> </w:t>
-      </w:r>
-      <w:r>
-        <w:t xml:space="preserve">https://elizsarobhasa.makes.org/thimble/MTMwNDIzMjE5Mg==/3d-printing-from-a-2d-drawing</w:t>
-      </w:r>
-      <w:r>
-        <w:t xml:space="preserve"> </w:t>
-      </w:r>
-      <w:r>
-        <w:t xml:space="preserve">Instalar tb jessyink</w:t>
-      </w:r>
-    </w:p>
-    <w:p>
-      <w:pPr>
-        <w:pStyle w:val="BodyText"/>
-      </w:pPr>
-      <w:r>
-        <w:t xml:space="preserve">chibios</w:t>
-      </w:r>
-      <w:r>
-        <w:t xml:space="preserve"> </w:t>
-      </w:r>
-      <w:r>
-        <w:t xml:space="preserve">* http://wiki.chibios.org/dokuwiki/doku.php?id=chibios:community:setup:openocd_chibios</w:t>
-      </w:r>
-      <w:r>
-        <w:t xml:space="preserve"> </w:t>
-      </w:r>
-      <w:r>
-        <w:t xml:space="preserve">* http://www.josho.org/blog/blog/2014/11/30/nucleo-gcc/</w:t>
-      </w:r>
-      <w:r>
-        <w:t xml:space="preserve"> </w:t>
-      </w:r>
-      <w:r>
-        <w:t xml:space="preserve">* http://www.stevebate.net/chibios-rpi/GettingStarted.html</w:t>
-      </w:r>
-    </w:p>
-    <w:p>
-      <w:pPr>
-        <w:pStyle w:val="BodyText"/>
-      </w:pPr>
-      <w:r>
-        <w:t xml:space="preserve">rclone</w:t>
-      </w:r>
-      <w:r>
-        <w:t xml:space="preserve"> </w:t>
-      </w:r>
-      <w:r>
-        <w:t xml:space="preserve">[https://syncthing.net/]</w:t>
-      </w:r>
-    </w:p>
-    <w:p>
-      <w:pPr>
-        <w:pStyle w:val="BodyText"/>
-      </w:pPr>
-      <w:r>
-        <w:t xml:space="preserve">vmware</w:t>
-      </w:r>
-    </w:p>
-    <w:p>
-      <w:pPr>
-        <w:pStyle w:val="BodyText"/>
-      </w:pPr>
-      <w:r>
-        <w:t xml:space="preserve">sudo aptitude install chromium</w:t>
+        <w:t xml:space="preserve">pocket (plugin de chrome)</w:t>
       </w:r>
     </w:p>
     <w:p>
       <w:pPr>
         <w:pStyle w:val="Heading1"/>
       </w:pPr>
-      <w:bookmarkStart w:id="113" w:name="links"/>
-      <w:bookmarkEnd w:id="113"/>
-      <w:r>
-        <w:t xml:space="preserve">Links</w:t>
+      <w:bookmarkStart w:id="120" w:name="todo-1"/>
+      <w:bookmarkEnd w:id="120"/>
+      <w:r>
+        <w:t xml:space="preserve">TODO</w:t>
       </w:r>
     </w:p>
     <w:p>
@@ -7310,7 +7490,189 @@
           <w:ilvl w:val="0"/>
         </w:numPr>
       </w:pPr>
-      <w:hyperlink r:id="rId114">
+      <w:r>
+        <w:t xml:space="preserve">cinelerra</w:t>
+      </w:r>
+    </w:p>
+    <w:p>
+      <w:pPr>
+        <w:pStyle w:val="Compact"/>
+        <w:numPr>
+          <w:numId w:val="1009"/>
+          <w:ilvl w:val="0"/>
+        </w:numPr>
+      </w:pPr>
+      <w:r>
+        <w:t xml:space="preserve">zotero</w:t>
+      </w:r>
+    </w:p>
+    <w:p>
+      <w:pPr>
+        <w:pStyle w:val="Compact"/>
+        <w:numPr>
+          <w:numId w:val="1009"/>
+          <w:ilvl w:val="0"/>
+        </w:numPr>
+      </w:pPr>
+      <w:r>
+        <w:t xml:space="preserve">playonlinux</w:t>
+      </w:r>
+    </w:p>
+    <w:p>
+      <w:pPr>
+        <w:pStyle w:val="Compact"/>
+        <w:numPr>
+          <w:numId w:val="1009"/>
+          <w:ilvl w:val="0"/>
+        </w:numPr>
+      </w:pPr>
+      <w:r>
+        <w:t xml:space="preserve">darktable</w:t>
+      </w:r>
+    </w:p>
+    <w:p>
+      <w:pPr>
+        <w:pStyle w:val="Compact"/>
+        <w:numPr>
+          <w:numId w:val="1009"/>
+          <w:ilvl w:val="0"/>
+        </w:numPr>
+      </w:pPr>
+      <w:r>
+        <w:t xml:space="preserve">rawtherapee</w:t>
+      </w:r>
+    </w:p>
+    <w:p>
+      <w:pPr>
+        <w:pStyle w:val="Compact"/>
+        <w:numPr>
+          <w:numId w:val="1009"/>
+          <w:ilvl w:val="0"/>
+        </w:numPr>
+      </w:pPr>
+      <w:r>
+        <w:t xml:space="preserve">krita</w:t>
+      </w:r>
+    </w:p>
+    <w:p>
+      <w:pPr>
+        <w:pStyle w:val="Compact"/>
+        <w:numPr>
+          <w:numId w:val="1009"/>
+          <w:ilvl w:val="0"/>
+        </w:numPr>
+      </w:pPr>
+      <w:r>
+        <w:t xml:space="preserve">mypaint</w:t>
+      </w:r>
+    </w:p>
+    <w:p>
+      <w:pPr>
+        <w:pStyle w:val="Compact"/>
+        <w:numPr>
+          <w:numId w:val="1009"/>
+          <w:ilvl w:val="0"/>
+        </w:numPr>
+      </w:pPr>
+      <w:r>
+        <w:t xml:space="preserve">qStopmotion</w:t>
+      </w:r>
+    </w:p>
+    <w:p>
+      <w:pPr>
+        <w:pStyle w:val="FirstParagraph"/>
+      </w:pPr>
+      <w:r>
+        <w:t xml:space="preserve">Inkscape</w:t>
+      </w:r>
+      <w:r>
+        <w:t xml:space="preserve"> </w:t>
+      </w:r>
+      <w:r>
+        <w:t xml:space="preserve">https://elizsarobhasa.makes.org/thimble/MTMwNDIzMjE5Mg==/3d-printing-from-a-2d-drawing</w:t>
+      </w:r>
+      <w:r>
+        <w:t xml:space="preserve"> </w:t>
+      </w:r>
+      <w:r>
+        <w:t xml:space="preserve">Instalar tb jessyink</w:t>
+      </w:r>
+    </w:p>
+    <w:p>
+      <w:pPr>
+        <w:pStyle w:val="BodyText"/>
+      </w:pPr>
+      <w:r>
+        <w:t xml:space="preserve">chibios</w:t>
+      </w:r>
+      <w:r>
+        <w:t xml:space="preserve"> </w:t>
+      </w:r>
+      <w:r>
+        <w:t xml:space="preserve">* http://wiki.chibios.org/dokuwiki/doku.php?id=chibios:community:setup:openocd_chibios</w:t>
+      </w:r>
+      <w:r>
+        <w:t xml:space="preserve"> </w:t>
+      </w:r>
+      <w:r>
+        <w:t xml:space="preserve">* http://www.josho.org/blog/blog/2014/11/30/nucleo-gcc/</w:t>
+      </w:r>
+      <w:r>
+        <w:t xml:space="preserve"> </w:t>
+      </w:r>
+      <w:r>
+        <w:t xml:space="preserve">* http://www.stevebate.net/chibios-rpi/GettingStarted.html</w:t>
+      </w:r>
+    </w:p>
+    <w:p>
+      <w:pPr>
+        <w:pStyle w:val="BodyText"/>
+      </w:pPr>
+      <w:r>
+        <w:t xml:space="preserve">rclone</w:t>
+      </w:r>
+      <w:r>
+        <w:t xml:space="preserve"> </w:t>
+      </w:r>
+      <w:r>
+        <w:t xml:space="preserve">[https://syncthing.net/]</w:t>
+      </w:r>
+    </w:p>
+    <w:p>
+      <w:pPr>
+        <w:pStyle w:val="BodyText"/>
+      </w:pPr>
+      <w:r>
+        <w:t xml:space="preserve">vmware</w:t>
+      </w:r>
+    </w:p>
+    <w:p>
+      <w:pPr>
+        <w:pStyle w:val="BodyText"/>
+      </w:pPr>
+      <w:r>
+        <w:t xml:space="preserve">sudo aptitude install chromium</w:t>
+      </w:r>
+    </w:p>
+    <w:p>
+      <w:pPr>
+        <w:pStyle w:val="Heading1"/>
+      </w:pPr>
+      <w:bookmarkStart w:id="121" w:name="links"/>
+      <w:bookmarkEnd w:id="121"/>
+      <w:r>
+        <w:t xml:space="preserve">Links</w:t>
+      </w:r>
+    </w:p>
+    <w:p>
+      <w:pPr>
+        <w:pStyle w:val="Compact"/>
+        <w:numPr>
+          <w:numId w:val="1010"/>
+          <w:ilvl w:val="0"/>
+        </w:numPr>
+      </w:pPr>
+      <w:hyperlink r:id="rId122">
         <w:r>
           <w:rPr>
             <w:rStyle w:val="Hyperlink"/>
@@ -7323,11 +7685,11 @@
       <w:pPr>
         <w:pStyle w:val="Compact"/>
         <w:numPr>
-          <w:numId w:val="1009"/>
+          <w:numId w:val="1010"/>
           <w:ilvl w:val="0"/>
         </w:numPr>
       </w:pPr>
-      <w:hyperlink r:id="rId115">
+      <w:hyperlink r:id="rId123">
         <w:r>
           <w:rPr>
             <w:rStyle w:val="Hyperlink"/>
@@ -7340,11 +7702,11 @@
       <w:pPr>
         <w:pStyle w:val="Compact"/>
         <w:numPr>
-          <w:numId w:val="1009"/>
+          <w:numId w:val="1010"/>
           <w:ilvl w:val="0"/>
         </w:numPr>
       </w:pPr>
-      <w:hyperlink r:id="rId116">
+      <w:hyperlink r:id="rId124">
         <w:r>
           <w:rPr>
             <w:rStyle w:val="Hyperlink"/>
@@ -7357,11 +7719,11 @@
       <w:pPr>
         <w:pStyle w:val="Compact"/>
         <w:numPr>
-          <w:numId w:val="1009"/>
+          <w:numId w:val="1010"/>
           <w:ilvl w:val="0"/>
         </w:numPr>
       </w:pPr>
-      <w:hyperlink r:id="rId117">
+      <w:hyperlink r:id="rId125">
         <w:r>
           <w:rPr>
             <w:rStyle w:val="Hyperlink"/>
@@ -7374,11 +7736,11 @@
       <w:pPr>
         <w:pStyle w:val="Compact"/>
         <w:numPr>
-          <w:numId w:val="1009"/>
+          <w:numId w:val="1010"/>
           <w:ilvl w:val="0"/>
         </w:numPr>
       </w:pPr>
-      <w:hyperlink r:id="rId118">
+      <w:hyperlink r:id="rId126">
         <w:r>
           <w:rPr>
             <w:rStyle w:val="Hyperlink"/>
@@ -7391,11 +7753,11 @@
       <w:pPr>
         <w:pStyle w:val="Compact"/>
         <w:numPr>
-          <w:numId w:val="1009"/>
+          <w:numId w:val="1010"/>
           <w:ilvl w:val="0"/>
         </w:numPr>
       </w:pPr>
-      <w:hyperlink r:id="rId119">
+      <w:hyperlink r:id="rId127">
         <w:r>
           <w:rPr>
             <w:rStyle w:val="Hyperlink"/>
@@ -7408,11 +7770,11 @@
       <w:pPr>
         <w:pStyle w:val="Compact"/>
         <w:numPr>
-          <w:numId w:val="1009"/>
+          <w:numId w:val="1010"/>
           <w:ilvl w:val="0"/>
         </w:numPr>
       </w:pPr>
-      <w:hyperlink r:id="rId120">
+      <w:hyperlink r:id="rId128">
         <w:r>
           <w:rPr>
             <w:rStyle w:val="Hyperlink"/>
@@ -7425,11 +7787,11 @@
       <w:pPr>
         <w:pStyle w:val="Compact"/>
         <w:numPr>
-          <w:numId w:val="1009"/>
+          <w:numId w:val="1010"/>
           <w:ilvl w:val="0"/>
         </w:numPr>
       </w:pPr>
-      <w:hyperlink r:id="rId121">
+      <w:hyperlink r:id="rId129">
         <w:r>
           <w:rPr>
             <w:rStyle w:val="Hyperlink"/>
@@ -7459,7 +7821,7 @@
       </w:r>
     </w:p>
   </w:footnote>
-  <w:footnote w:id="99">
+  <w:footnote w:id="87">
     <w:p>
       <w:pPr>
         <w:pStyle w:val="FootnoteText"/>
@@ -7487,7 +7849,7 @@
       </w:r>
     </w:p>
   </w:footnote>
-  <w:footnote w:id="100">
+  <w:footnote w:id="88">
     <w:p>
       <w:pPr>
         <w:pStyle w:val="FootnoteText"/>
@@ -7593,7 +7955,7 @@
     </w:lvl>
   </w:abstractNum>
   <w:abstractNum w:abstractNumId="990">
-    <w:nsid w:val="5a1166b0"/>
+    <w:nsid w:val="6fdfb5a9"/>
     <w:multiLevelType w:val="multilevel"/>
     <w:lvl w:ilvl="0">
       <w:numFmt w:val="bullet"/>
@@ -7674,7 +8036,7 @@
     </w:lvl>
   </w:abstractNum>
   <w:abstractNum w:abstractNumId="991">
-    <w:nsid w:val="dcc516e6"/>
+    <w:nsid w:val="1a31b411"/>
     <w:multiLevelType w:val="multilevel"/>
     <w:lvl w:ilvl="0">
       <w:numFmt w:val="bullet"/>
@@ -7785,6 +8147,9 @@
     <w:abstractNumId w:val="991"/>
   </w:num>
   <w:num w:numId="1009">
+    <w:abstractNumId w:val="991"/>
+  </w:num>
+  <w:num w:numId="1010">
     <w:abstractNumId w:val="991"/>
   </w:num>
 </w:numbering>

</xml_diff>

<commit_message>
First try with orange pi zero
</commit_message>
<xml_diff>
--- a/out/debianpostinstall.docx
+++ b/out/debianpostinstall.docx
@@ -2395,9 +2395,64 @@
       <w:pPr>
         <w:pStyle w:val="Heading2"/>
       </w:pPr>
-      <w:bookmarkStart w:id="69" w:name="vanilla-latex"/>
+      <w:bookmarkStart w:id="69" w:name="zotero"/>
       <w:bookmarkEnd w:id="69"/>
       <w:r>
+        <w:t xml:space="preserve">Zotero</w:t>
+      </w:r>
+    </w:p>
+    <w:p>
+      <w:pPr>
+        <w:pStyle w:val="FirstParagraph"/>
+      </w:pPr>
+      <w:r>
+        <w:t xml:space="preserve">Zotero es un programa que te permite guardar una o varias</w:t>
+      </w:r>
+      <w:r>
+        <w:t xml:space="preserve"> </w:t>
+      </w:r>
+      <w:r>
+        <w:t xml:space="preserve">bibliografías con referencias a libros, páginas web o documentos</w:t>
+      </w:r>
+      <w:r>
+        <w:t xml:space="preserve"> </w:t>
+      </w:r>
+      <w:r>
+        <w:t xml:space="preserve">electrónicos.</w:t>
+      </w:r>
+    </w:p>
+    <w:p>
+      <w:pPr>
+        <w:pStyle w:val="BodyText"/>
+      </w:pPr>
+      <w:r>
+        <w:t xml:space="preserve">Instalado el Zotero Standalone desde</w:t>
+      </w:r>
+      <w:r>
+        <w:t xml:space="preserve"> </w:t>
+      </w:r>
+      <w:r>
+        <w:t xml:space="preserve">la</w:t>
+      </w:r>
+      <w:r>
+        <w:t xml:space="preserve"> </w:t>
+      </w:r>
+      <w:hyperlink r:id="rId70">
+        <w:r>
+          <w:rPr>
+            <w:rStyle w:val="Hyperlink"/>
+          </w:rPr>
+          <w:t xml:space="preserve">página web del programa</w:t>
+        </w:r>
+      </w:hyperlink>
+    </w:p>
+    <w:p>
+      <w:pPr>
+        <w:pStyle w:val="Heading2"/>
+      </w:pPr>
+      <w:bookmarkStart w:id="71" w:name="vanilla-latex"/>
+      <w:bookmarkEnd w:id="71"/>
+      <w:r>
         <w:t xml:space="preserve">Vanilla LaTeX</w:t>
       </w:r>
     </w:p>
@@ -2417,7 +2472,7 @@
       <w:r>
         <w:t xml:space="preserve"> </w:t>
       </w:r>
-      <w:hyperlink r:id="rId70">
+      <w:hyperlink r:id="rId72">
         <w:r>
           <w:rPr>
             <w:rStyle w:val="Hyperlink"/>
@@ -2640,8 +2695,8 @@
       <w:pPr>
         <w:pStyle w:val="Heading3"/>
       </w:pPr>
-      <w:bookmarkStart w:id="71" w:name="falsificando-paquetes"/>
-      <w:bookmarkEnd w:id="71"/>
+      <w:bookmarkStart w:id="73" w:name="falsificando-paquetes"/>
+      <w:bookmarkEnd w:id="73"/>
       <w:r>
         <w:t xml:space="preserve">Falsificando paquetes</w:t>
       </w:r>
@@ -2784,8 +2839,8 @@
       <w:pPr>
         <w:pStyle w:val="Heading3"/>
       </w:pPr>
-      <w:bookmarkStart w:id="72" w:name="fuentes"/>
-      <w:bookmarkEnd w:id="72"/>
+      <w:bookmarkStart w:id="74" w:name="fuentes"/>
+      <w:bookmarkEnd w:id="74"/>
       <w:r>
         <w:t xml:space="preserve">Fuentes</w:t>
       </w:r>
@@ -2866,8 +2921,8 @@
       <w:pPr>
         <w:pStyle w:val="Heading3"/>
       </w:pPr>
-      <w:bookmarkStart w:id="73" w:name="actualizaciones"/>
-      <w:bookmarkEnd w:id="73"/>
+      <w:bookmarkStart w:id="75" w:name="actualizaciones"/>
+      <w:bookmarkEnd w:id="75"/>
       <w:r>
         <w:t xml:space="preserve">Actualizaciones</w:t>
       </w:r>
@@ -2942,8 +2997,8 @@
       <w:pPr>
         <w:pStyle w:val="Heading3"/>
       </w:pPr>
-      <w:bookmarkStart w:id="74" w:name="lanzador-para-el-actualizador-de-texlive"/>
-      <w:bookmarkEnd w:id="74"/>
+      <w:bookmarkStart w:id="76" w:name="lanzador-para-el-actualizador-de-texlive"/>
+      <w:bookmarkEnd w:id="76"/>
       <w:r>
         <w:t xml:space="preserve">Lanzador para el actualizador de texlive</w:t>
       </w:r>
@@ -3096,8 +3151,8 @@
       <w:pPr>
         <w:pStyle w:val="Heading2"/>
       </w:pPr>
-      <w:bookmarkStart w:id="75" w:name="emacs"/>
-      <w:bookmarkEnd w:id="75"/>
+      <w:bookmarkStart w:id="77" w:name="emacs"/>
+      <w:bookmarkEnd w:id="77"/>
       <w:r>
         <w:t xml:space="preserve">Emacs</w:t>
       </w:r>
@@ -4378,8 +4433,8 @@
       <w:pPr>
         <w:pStyle w:val="Heading2"/>
       </w:pPr>
-      <w:bookmarkStart w:id="76" w:name="scribus"/>
-      <w:bookmarkEnd w:id="76"/>
+      <w:bookmarkStart w:id="78" w:name="scribus"/>
+      <w:bookmarkEnd w:id="78"/>
       <w:r>
         <w:t xml:space="preserve">Scribus</w:t>
       </w:r>
@@ -4407,8 +4462,8 @@
       <w:pPr>
         <w:pStyle w:val="Heading2"/>
       </w:pPr>
-      <w:bookmarkStart w:id="77" w:name="comix"/>
-      <w:bookmarkEnd w:id="77"/>
+      <w:bookmarkStart w:id="79" w:name="comix"/>
+      <w:bookmarkEnd w:id="79"/>
       <w:r>
         <w:t xml:space="preserve">Comix</w:t>
       </w:r>
@@ -4436,8 +4491,8 @@
       <w:pPr>
         <w:pStyle w:val="Heading1"/>
       </w:pPr>
-      <w:bookmarkStart w:id="78" w:name="desarrollo-sw"/>
-      <w:bookmarkEnd w:id="78"/>
+      <w:bookmarkStart w:id="80" w:name="desarrollo-sw"/>
+      <w:bookmarkEnd w:id="80"/>
       <w:r>
         <w:t xml:space="preserve">Desarrollo sw</w:t>
       </w:r>
@@ -4446,8 +4501,8 @@
       <w:pPr>
         <w:pStyle w:val="Heading2"/>
       </w:pPr>
-      <w:bookmarkStart w:id="79" w:name="git"/>
-      <w:bookmarkEnd w:id="79"/>
+      <w:bookmarkStart w:id="81" w:name="git"/>
+      <w:bookmarkEnd w:id="81"/>
       <w:r>
         <w:t xml:space="preserve">Git</w:t>
       </w:r>
@@ -4611,8 +4666,8 @@
       <w:pPr>
         <w:pStyle w:val="Heading2"/>
       </w:pPr>
-      <w:bookmarkStart w:id="80" w:name="paquetes-esenciales"/>
-      <w:bookmarkEnd w:id="80"/>
+      <w:bookmarkStart w:id="82" w:name="paquetes-esenciales"/>
+      <w:bookmarkEnd w:id="82"/>
       <w:r>
         <w:t xml:space="preserve">Paquetes esenciales</w:t>
       </w:r>
@@ -4632,8 +4687,8 @@
       <w:pPr>
         <w:pStyle w:val="Heading2"/>
       </w:pPr>
-      <w:bookmarkStart w:id="81" w:name="open-java"/>
-      <w:bookmarkEnd w:id="81"/>
+      <w:bookmarkStart w:id="83" w:name="open-java"/>
+      <w:bookmarkEnd w:id="83"/>
       <w:r>
         <w:t xml:space="preserve">Open Java</w:t>
       </w:r>
@@ -4653,8 +4708,8 @@
       <w:pPr>
         <w:pStyle w:val="Heading2"/>
       </w:pPr>
-      <w:bookmarkStart w:id="82" w:name="d-apt-e-instalación-de-programas"/>
-      <w:bookmarkEnd w:id="82"/>
+      <w:bookmarkStart w:id="84" w:name="d-apt-e-instalación-de-programas"/>
+      <w:bookmarkEnd w:id="84"/>
       <w:r>
         <w:t xml:space="preserve">D-apt e instalación de programas</w:t>
       </w:r>
@@ -4699,8 +4754,8 @@
       <w:pPr>
         <w:pStyle w:val="Heading2"/>
       </w:pPr>
-      <w:bookmarkStart w:id="83" w:name="dcd"/>
-      <w:bookmarkEnd w:id="83"/>
+      <w:bookmarkStart w:id="85" w:name="dcd"/>
+      <w:bookmarkEnd w:id="85"/>
       <w:r>
         <w:t xml:space="preserve">DCD</w:t>
       </w:r>
@@ -4717,8 +4772,8 @@
       <w:pPr>
         <w:pStyle w:val="Heading2"/>
       </w:pPr>
-      <w:bookmarkStart w:id="84" w:name="emacs-para-editar-d"/>
-      <w:bookmarkEnd w:id="84"/>
+      <w:bookmarkStart w:id="86" w:name="emacs-para-editar-d"/>
+      <w:bookmarkEnd w:id="86"/>
       <w:r>
         <w:t xml:space="preserve">Emacs para editar D</w:t>
       </w:r>
@@ -4859,8 +4914,8 @@
       <w:pPr>
         <w:pStyle w:val="Heading2"/>
       </w:pPr>
-      <w:bookmarkStart w:id="85" w:name="processing"/>
-      <w:bookmarkEnd w:id="85"/>
+      <w:bookmarkStart w:id="87" w:name="processing"/>
+      <w:bookmarkEnd w:id="87"/>
       <w:r>
         <w:t xml:space="preserve">Processing</w:t>
       </w:r>
@@ -4907,8 +4962,8 @@
       <w:pPr>
         <w:pStyle w:val="Heading2"/>
       </w:pPr>
-      <w:bookmarkStart w:id="86" w:name="openframeworks"/>
-      <w:bookmarkEnd w:id="86"/>
+      <w:bookmarkStart w:id="88" w:name="openframeworks"/>
+      <w:bookmarkEnd w:id="88"/>
       <w:r>
         <w:t xml:space="preserve">Openframeworks</w:t>
       </w:r>
@@ -5096,8 +5151,8 @@
       <w:pPr>
         <w:pStyle w:val="Heading2"/>
       </w:pPr>
-      <w:bookmarkStart w:id="87" w:name="python"/>
-      <w:bookmarkEnd w:id="87"/>
+      <w:bookmarkStart w:id="89" w:name="python"/>
+      <w:bookmarkEnd w:id="89"/>
       <w:r>
         <w:t xml:space="preserve">Python</w:t>
       </w:r>
@@ -5387,8 +5442,8 @@
       <w:pPr>
         <w:pStyle w:val="Heading3"/>
       </w:pPr>
-      <w:bookmarkStart w:id="88" w:name="ipython-y-graphlab"/>
-      <w:bookmarkEnd w:id="88"/>
+      <w:bookmarkStart w:id="90" w:name="ipython-y-graphlab"/>
+      <w:bookmarkEnd w:id="90"/>
       <w:r>
         <w:t xml:space="preserve">iPython y GraphLab</w:t>
       </w:r>
@@ -5428,7 +5483,7 @@
       <w:r>
         <w:t xml:space="preserve"> </w:t>
       </w:r>
-      <w:hyperlink r:id="rId89">
+      <w:hyperlink r:id="rId91">
         <w:r>
           <w:rPr>
             <w:rStyle w:val="Hyperlink"/>
@@ -5518,7 +5573,7 @@
       <w:r>
         <w:t xml:space="preserve"> </w:t>
       </w:r>
-      <w:hyperlink r:id="rId90">
+      <w:hyperlink r:id="rId92">
         <w:r>
           <w:rPr>
             <w:rStyle w:val="Hyperlink"/>
@@ -5542,7 +5597,7 @@
         <w:rPr>
           <w:rStyle w:val="FootnoteReference"/>
         </w:rPr>
-        <w:footnoteReference w:id="91"/>
+        <w:footnoteReference w:id="93"/>
       </w:r>
     </w:p>
     <w:p>
@@ -5584,7 +5639,7 @@
         <w:rPr>
           <w:rStyle w:val="FootnoteReference"/>
         </w:rPr>
-        <w:footnoteReference w:id="92"/>
+        <w:footnoteReference w:id="94"/>
       </w:r>
       <w:r>
         <w:t xml:space="preserve">:</w:t>
@@ -5660,8 +5715,8 @@
       <w:pPr>
         <w:pStyle w:val="Heading4"/>
       </w:pPr>
-      <w:bookmarkStart w:id="93" w:name="instalación-alternativa-con-virtualenv"/>
-      <w:bookmarkEnd w:id="93"/>
+      <w:bookmarkStart w:id="95" w:name="instalación-alternativa-con-virtualenv"/>
+      <w:bookmarkEnd w:id="95"/>
       <w:r>
         <w:t xml:space="preserve">Instalación alternativa con virtualenv</w:t>
       </w:r>
@@ -5834,8 +5889,8 @@
       <w:pPr>
         <w:pStyle w:val="Heading3"/>
       </w:pPr>
-      <w:bookmarkStart w:id="94" w:name="usar-emacs-para-editar-python"/>
-      <w:bookmarkEnd w:id="94"/>
+      <w:bookmarkStart w:id="96" w:name="usar-emacs-para-editar-python"/>
+      <w:bookmarkEnd w:id="96"/>
       <w:r>
         <w:t xml:space="preserve">Usar Emacs para editar Python</w:t>
       </w:r>
@@ -5925,8 +5980,8 @@
       <w:pPr>
         <w:pStyle w:val="Heading4"/>
       </w:pPr>
-      <w:bookmarkStart w:id="95" w:name="todo"/>
-      <w:bookmarkEnd w:id="95"/>
+      <w:bookmarkStart w:id="97" w:name="todo"/>
+      <w:bookmarkEnd w:id="97"/>
       <w:r>
         <w:t xml:space="preserve">TODO</w:t>
       </w:r>
@@ -5941,7 +5996,7 @@
       <w:r>
         <w:t xml:space="preserve"> </w:t>
       </w:r>
-      <w:hyperlink r:id="rId96">
+      <w:hyperlink r:id="rId98">
         <w:r>
           <w:rPr>
             <w:rStyle w:val="Hyperlink"/>
@@ -5954,8 +6009,8 @@
       <w:pPr>
         <w:pStyle w:val="Heading1"/>
       </w:pPr>
-      <w:bookmarkStart w:id="97" w:name="desarrollo-hardware"/>
-      <w:bookmarkEnd w:id="97"/>
+      <w:bookmarkStart w:id="99" w:name="desarrollo-hardware"/>
+      <w:bookmarkEnd w:id="99"/>
       <w:r>
         <w:t xml:space="preserve">Desarrollo hardware</w:t>
       </w:r>
@@ -5964,8 +6019,8 @@
       <w:pPr>
         <w:pStyle w:val="Heading2"/>
       </w:pPr>
-      <w:bookmarkStart w:id="98" w:name="arduino-ide"/>
-      <w:bookmarkEnd w:id="98"/>
+      <w:bookmarkStart w:id="100" w:name="arduino-ide"/>
+      <w:bookmarkEnd w:id="100"/>
       <w:r>
         <w:t xml:space="preserve">Arduino IDE</w:t>
       </w:r>
@@ -5976,125 +6031,6 @@
       </w:pPr>
       <w:r>
         <w:t xml:space="preserve">Bajamos los paquetes de la página</w:t>
-      </w:r>
-      <w:r>
-        <w:t xml:space="preserve"> </w:t>
-      </w:r>
-      <w:hyperlink r:id="rId99">
-        <w:r>
-          <w:rPr>
-            <w:rStyle w:val="Hyperlink"/>
-          </w:rPr>
-          <w:t xml:space="preserve">web</w:t>
-        </w:r>
-      </w:hyperlink>
-      <w:r>
-        <w:t xml:space="preserve"> </w:t>
-      </w:r>
-      <w:r>
-        <w:t xml:space="preserve">,</w:t>
-      </w:r>
-      <w:r>
-        <w:t xml:space="preserve"> </w:t>
-      </w:r>
-      <w:r>
-        <w:t xml:space="preserve">descomprimimimos en</w:t>
-      </w:r>
-      <w:r>
-        <w:t xml:space="preserve"> </w:t>
-      </w:r>
-      <w:r>
-        <w:rPr>
-          <w:i/>
-        </w:rPr>
-        <w:t xml:space="preserve">~/apps/arduino</w:t>
-      </w:r>
-      <w:r>
-        <w:t xml:space="preserve">.</w:t>
-      </w:r>
-    </w:p>
-    <w:p>
-      <w:pPr>
-        <w:pStyle w:val="BodyText"/>
-      </w:pPr>
-      <w:r>
-        <w:t xml:space="preserve">Creamos un link al directorio del software que hemos descargado:</w:t>
-      </w:r>
-    </w:p>
-    <w:p>
-      <w:pPr>
-        <w:pStyle w:val="SourceCode"/>
-      </w:pPr>
-      <w:r>
-        <w:rPr>
-          <w:rStyle w:val="VerbatimChar"/>
-        </w:rPr>
-        <w:t xml:space="preserve">cd ~/apps/arduino</w:t>
-      </w:r>
-      <w:r>
-        <w:br w:type="textWrapping"/>
-      </w:r>
-      <w:r>
-        <w:rPr>
-          <w:rStyle w:val="VerbatimChar"/>
-        </w:rPr>
-        <w:t xml:space="preserve">ln -s arduino-x.y.z current</w:t>
-      </w:r>
-    </w:p>
-    <w:p>
-      <w:pPr>
-        <w:pStyle w:val="FirstParagraph"/>
-      </w:pPr>
-      <w:r>
-        <w:t xml:space="preserve">La primera ves que instalamos será necesario crear el desktop file con</w:t>
-      </w:r>
-      <w:r>
-        <w:t xml:space="preserve"> </w:t>
-      </w:r>
-      <w:r>
-        <w:rPr>
-          <w:b/>
-        </w:rPr>
-        <w:t xml:space="preserve">Menulibre</w:t>
-      </w:r>
-      <w:r>
-        <w:t xml:space="preserve"> </w:t>
-      </w:r>
-      <w:r>
-        <w:t xml:space="preserve">con las actulizaciones no será necesario, siempre y</w:t>
-      </w:r>
-      <w:r>
-        <w:t xml:space="preserve"> </w:t>
-      </w:r>
-      <w:r>
-        <w:t xml:space="preserve">cuando apunte a</w:t>
-      </w:r>
-      <w:r>
-        <w:t xml:space="preserve"> </w:t>
-      </w:r>
-      <w:r>
-        <w:rPr>
-          <w:i/>
-        </w:rPr>
-        <w:t xml:space="preserve">~/apps/arduino/current</w:t>
-      </w:r>
-    </w:p>
-    <w:p>
-      <w:pPr>
-        <w:pStyle w:val="Heading2"/>
-      </w:pPr>
-      <w:bookmarkStart w:id="100" w:name="pinguino-ide"/>
-      <w:bookmarkEnd w:id="100"/>
-      <w:r>
-        <w:t xml:space="preserve">Pinguino IDE</w:t>
-      </w:r>
-    </w:p>
-    <w:p>
-      <w:pPr>
-        <w:pStyle w:val="FirstParagraph"/>
-      </w:pPr>
-      <w:r>
-        <w:t xml:space="preserve">Tenemos el paquete de instalación disponible en su página</w:t>
       </w:r>
       <w:r>
         <w:t xml:space="preserve"> </w:t>
@@ -6107,12 +6043,131 @@
           <w:t xml:space="preserve">web</w:t>
         </w:r>
       </w:hyperlink>
+      <w:r>
+        <w:t xml:space="preserve"> </w:t>
+      </w:r>
+      <w:r>
+        <w:t xml:space="preserve">,</w:t>
+      </w:r>
+      <w:r>
+        <w:t xml:space="preserve"> </w:t>
+      </w:r>
+      <w:r>
+        <w:t xml:space="preserve">descomprimimimos en</w:t>
+      </w:r>
+      <w:r>
+        <w:t xml:space="preserve"> </w:t>
+      </w:r>
+      <w:r>
+        <w:rPr>
+          <w:i/>
+        </w:rPr>
+        <w:t xml:space="preserve">~/apps/arduino</w:t>
+      </w:r>
+      <w:r>
+        <w:t xml:space="preserve">.</w:t>
+      </w:r>
     </w:p>
     <w:p>
       <w:pPr>
         <w:pStyle w:val="BodyText"/>
       </w:pPr>
       <w:r>
+        <w:t xml:space="preserve">Creamos un link al directorio del software que hemos descargado:</w:t>
+      </w:r>
+    </w:p>
+    <w:p>
+      <w:pPr>
+        <w:pStyle w:val="SourceCode"/>
+      </w:pPr>
+      <w:r>
+        <w:rPr>
+          <w:rStyle w:val="VerbatimChar"/>
+        </w:rPr>
+        <w:t xml:space="preserve">cd ~/apps/arduino</w:t>
+      </w:r>
+      <w:r>
+        <w:br w:type="textWrapping"/>
+      </w:r>
+      <w:r>
+        <w:rPr>
+          <w:rStyle w:val="VerbatimChar"/>
+        </w:rPr>
+        <w:t xml:space="preserve">ln -s arduino-x.y.z current</w:t>
+      </w:r>
+    </w:p>
+    <w:p>
+      <w:pPr>
+        <w:pStyle w:val="FirstParagraph"/>
+      </w:pPr>
+      <w:r>
+        <w:t xml:space="preserve">La primera ves que instalamos será necesario crear el desktop file con</w:t>
+      </w:r>
+      <w:r>
+        <w:t xml:space="preserve"> </w:t>
+      </w:r>
+      <w:r>
+        <w:rPr>
+          <w:b/>
+        </w:rPr>
+        <w:t xml:space="preserve">Menulibre</w:t>
+      </w:r>
+      <w:r>
+        <w:t xml:space="preserve"> </w:t>
+      </w:r>
+      <w:r>
+        <w:t xml:space="preserve">con las actulizaciones no será necesario, siempre y</w:t>
+      </w:r>
+      <w:r>
+        <w:t xml:space="preserve"> </w:t>
+      </w:r>
+      <w:r>
+        <w:t xml:space="preserve">cuando apunte a</w:t>
+      </w:r>
+      <w:r>
+        <w:t xml:space="preserve"> </w:t>
+      </w:r>
+      <w:r>
+        <w:rPr>
+          <w:i/>
+        </w:rPr>
+        <w:t xml:space="preserve">~/apps/arduino/current</w:t>
+      </w:r>
+    </w:p>
+    <w:p>
+      <w:pPr>
+        <w:pStyle w:val="Heading2"/>
+      </w:pPr>
+      <w:bookmarkStart w:id="102" w:name="pinguino-ide"/>
+      <w:bookmarkEnd w:id="102"/>
+      <w:r>
+        <w:t xml:space="preserve">Pinguino IDE</w:t>
+      </w:r>
+    </w:p>
+    <w:p>
+      <w:pPr>
+        <w:pStyle w:val="FirstParagraph"/>
+      </w:pPr>
+      <w:r>
+        <w:t xml:space="preserve">Tenemos el paquete de instalación disponible en su página</w:t>
+      </w:r>
+      <w:r>
+        <w:t xml:space="preserve"> </w:t>
+      </w:r>
+      <w:hyperlink r:id="rId103">
+        <w:r>
+          <w:rPr>
+            <w:rStyle w:val="Hyperlink"/>
+          </w:rPr>
+          <w:t xml:space="preserve">web</w:t>
+        </w:r>
+      </w:hyperlink>
+    </w:p>
+    <w:p>
+      <w:pPr>
+        <w:pStyle w:val="BodyText"/>
+      </w:pPr>
+      <w:r>
         <w:t xml:space="preserve">Ejecutamos el programa de instalación. El programa descargará los</w:t>
       </w:r>
       <w:r>
@@ -6187,8 +6242,8 @@
       <w:pPr>
         <w:pStyle w:val="Heading2"/>
       </w:pPr>
-      <w:bookmarkStart w:id="102" w:name="kicad"/>
-      <w:bookmarkEnd w:id="102"/>
+      <w:bookmarkStart w:id="104" w:name="kicad"/>
+      <w:bookmarkEnd w:id="104"/>
       <w:r>
         <w:t xml:space="preserve">KiCAD</w:t>
       </w:r>
@@ -6246,7 +6301,7 @@
           <w:ilvl w:val="0"/>
         </w:numPr>
       </w:pPr>
-      <w:hyperlink r:id="rId103">
+      <w:hyperlink r:id="rId105">
         <w:r>
           <w:rPr>
             <w:rStyle w:val="Hyperlink"/>
@@ -6275,7 +6330,7 @@
       <w:r>
         <w:t xml:space="preserve"> </w:t>
       </w:r>
-      <w:hyperlink r:id="rId104">
+      <w:hyperlink r:id="rId106">
         <w:r>
           <w:rPr>
             <w:rStyle w:val="Hyperlink"/>
@@ -6328,7 +6383,7 @@
           <w:ilvl w:val="0"/>
         </w:numPr>
       </w:pPr>
-      <w:hyperlink r:id="rId105">
+      <w:hyperlink r:id="rId107">
         <w:r>
           <w:rPr>
             <w:rStyle w:val="Hyperlink"/>
@@ -6353,8 +6408,8 @@
       <w:pPr>
         <w:pStyle w:val="Heading1"/>
       </w:pPr>
-      <w:bookmarkStart w:id="106" w:name="docker"/>
-      <w:bookmarkEnd w:id="106"/>
+      <w:bookmarkStart w:id="108" w:name="docker"/>
+      <w:bookmarkEnd w:id="108"/>
       <w:r>
         <w:t xml:space="preserve">Docker</w:t>
       </w:r>
@@ -6509,8 +6564,8 @@
       <w:pPr>
         <w:pStyle w:val="Heading1"/>
       </w:pPr>
-      <w:bookmarkStart w:id="107" w:name="shells-alternativos-zsh-y-fish"/>
-      <w:bookmarkEnd w:id="107"/>
+      <w:bookmarkStart w:id="109" w:name="shells-alternativos-zsh-y-fish"/>
+      <w:bookmarkEnd w:id="109"/>
       <w:r>
         <w:t xml:space="preserve">Shells alternativos: zsh y fish</w:t>
       </w:r>
@@ -6545,8 +6600,8 @@
       <w:pPr>
         <w:pStyle w:val="Heading2"/>
       </w:pPr>
-      <w:bookmarkStart w:id="108" w:name="fish"/>
-      <w:bookmarkEnd w:id="108"/>
+      <w:bookmarkStart w:id="110" w:name="fish"/>
+      <w:bookmarkEnd w:id="110"/>
       <w:r>
         <w:t xml:space="preserve">fish</w:t>
       </w:r>
@@ -6644,8 +6699,8 @@
       <w:pPr>
         <w:pStyle w:val="Heading2"/>
       </w:pPr>
-      <w:bookmarkStart w:id="109" w:name="zsh"/>
-      <w:bookmarkEnd w:id="109"/>
+      <w:bookmarkStart w:id="111" w:name="zsh"/>
+      <w:bookmarkEnd w:id="111"/>
       <w:r>
         <w:t xml:space="preserve">zsh</w:t>
       </w:r>
@@ -7090,8 +7145,8 @@
       <w:pPr>
         <w:pStyle w:val="Heading2"/>
       </w:pPr>
-      <w:bookmarkStart w:id="110" w:name="instalación-de-fuentes-adicionales"/>
-      <w:bookmarkEnd w:id="110"/>
+      <w:bookmarkStart w:id="112" w:name="instalación-de-fuentes-adicionales"/>
+      <w:bookmarkEnd w:id="112"/>
       <w:r>
         <w:t xml:space="preserve">Instalación de fuentes adicionales</w:t>
       </w:r>
@@ -7185,8 +7240,8 @@
       <w:pPr>
         <w:pStyle w:val="Heading1"/>
       </w:pPr>
-      <w:bookmarkStart w:id="111" w:name="cambiar-las-opciones-de-idioma"/>
-      <w:bookmarkEnd w:id="111"/>
+      <w:bookmarkStart w:id="113" w:name="cambiar-las-opciones-de-idioma"/>
+      <w:bookmarkEnd w:id="113"/>
       <w:r>
         <w:t xml:space="preserve">Cambiar las opciones de idioma</w:t>
       </w:r>
@@ -7236,8 +7291,8 @@
       <w:pPr>
         <w:pStyle w:val="Heading1"/>
       </w:pPr>
-      <w:bookmarkStart w:id="112" w:name="reprap"/>
-      <w:bookmarkEnd w:id="112"/>
+      <w:bookmarkStart w:id="114" w:name="reprap"/>
+      <w:bookmarkEnd w:id="114"/>
       <w:r>
         <w:t xml:space="preserve">Reprap</w:t>
       </w:r>
@@ -7246,8 +7301,8 @@
       <w:pPr>
         <w:pStyle w:val="Heading2"/>
       </w:pPr>
-      <w:bookmarkStart w:id="113" w:name="sl1c3r"/>
-      <w:bookmarkEnd w:id="113"/>
+      <w:bookmarkStart w:id="115" w:name="sl1c3r"/>
+      <w:bookmarkEnd w:id="115"/>
       <w:r>
         <w:t xml:space="preserve">Sl1c3r</w:t>
       </w:r>
@@ -7333,8 +7388,8 @@
       <w:pPr>
         <w:pStyle w:val="Heading2"/>
       </w:pPr>
-      <w:bookmarkStart w:id="114" w:name="openscad"/>
-      <w:bookmarkEnd w:id="114"/>
+      <w:bookmarkStart w:id="116" w:name="openscad"/>
+      <w:bookmarkEnd w:id="116"/>
       <w:r>
         <w:t xml:space="preserve">OpenScad</w:t>
       </w:r>
@@ -7351,8 +7406,8 @@
       <w:pPr>
         <w:pStyle w:val="Heading2"/>
       </w:pPr>
-      <w:bookmarkStart w:id="115" w:name="printrun"/>
-      <w:bookmarkEnd w:id="115"/>
+      <w:bookmarkStart w:id="117" w:name="printrun"/>
+      <w:bookmarkEnd w:id="117"/>
       <w:r>
         <w:t xml:space="preserve">Printrun</w:t>
       </w:r>
@@ -7369,8 +7424,8 @@
       <w:pPr>
         <w:pStyle w:val="Heading2"/>
       </w:pPr>
-      <w:bookmarkStart w:id="116" w:name="cura"/>
-      <w:bookmarkEnd w:id="116"/>
+      <w:bookmarkStart w:id="118" w:name="cura"/>
+      <w:bookmarkEnd w:id="118"/>
       <w:r>
         <w:t xml:space="preserve">Cura</w:t>
       </w:r>
@@ -7445,8 +7500,8 @@
       <w:pPr>
         <w:pStyle w:val="Heading1"/>
       </w:pPr>
-      <w:bookmarkStart w:id="117" w:name="bases-de-datos"/>
-      <w:bookmarkEnd w:id="117"/>
+      <w:bookmarkStart w:id="119" w:name="bases-de-datos"/>
+      <w:bookmarkEnd w:id="119"/>
       <w:r>
         <w:t xml:space="preserve">Bases de datos</w:t>
       </w:r>
@@ -7455,8 +7510,8 @@
       <w:pPr>
         <w:pStyle w:val="Heading2"/>
       </w:pPr>
-      <w:bookmarkStart w:id="118" w:name="mysql"/>
-      <w:bookmarkEnd w:id="118"/>
+      <w:bookmarkStart w:id="120" w:name="mysql"/>
+      <w:bookmarkEnd w:id="120"/>
       <w:r>
         <w:t xml:space="preserve">MySQL</w:t>
       </w:r>
@@ -7501,8 +7556,8 @@
       <w:pPr>
         <w:pStyle w:val="Heading3"/>
       </w:pPr>
-      <w:bookmarkStart w:id="119" w:name="actualización"/>
-      <w:bookmarkEnd w:id="119"/>
+      <w:bookmarkStart w:id="121" w:name="actualización"/>
+      <w:bookmarkEnd w:id="121"/>
       <w:r>
         <w:t xml:space="preserve">Actualización</w:t>
       </w:r>
@@ -7567,8 +7622,8 @@
       <w:pPr>
         <w:pStyle w:val="Heading2"/>
       </w:pPr>
-      <w:bookmarkStart w:id="120" w:name="cliente-sql-squirrel-sql"/>
-      <w:bookmarkEnd w:id="120"/>
+      <w:bookmarkStart w:id="122" w:name="cliente-sql-squirrel-sql"/>
+      <w:bookmarkEnd w:id="122"/>
       <w:r>
         <w:t xml:space="preserve">Cliente SQL SQuirreL SQL</w:t>
       </w:r>
@@ -7583,7 +7638,7 @@
       <w:r>
         <w:t xml:space="preserve"> </w:t>
       </w:r>
-      <w:hyperlink r:id="rId121">
+      <w:hyperlink r:id="rId123">
         <w:r>
           <w:rPr>
             <w:rStyle w:val="Hyperlink"/>
@@ -7618,7 +7673,7 @@
       <w:r>
         <w:t xml:space="preserve"> </w:t>
       </w:r>
-      <w:hyperlink r:id="rId122">
+      <w:hyperlink r:id="rId124">
         <w:r>
           <w:rPr>
             <w:rStyle w:val="Hyperlink"/>
@@ -7681,8 +7736,8 @@
       <w:pPr>
         <w:pStyle w:val="Heading1"/>
       </w:pPr>
-      <w:bookmarkStart w:id="123" w:name="cuentas-online-abiertas"/>
-      <w:bookmarkEnd w:id="123"/>
+      <w:bookmarkStart w:id="125" w:name="cuentas-online-abiertas"/>
+      <w:bookmarkEnd w:id="125"/>
       <w:r>
         <w:t xml:space="preserve">Cuentas online abiertas</w:t>
       </w:r>
@@ -7715,10 +7770,254 @@
       <w:pPr>
         <w:pStyle w:val="Heading1"/>
       </w:pPr>
-      <w:bookmarkStart w:id="124" w:name="todo-1"/>
-      <w:bookmarkEnd w:id="124"/>
-      <w:r>
-        <w:t xml:space="preserve">TODO</w:t>
+      <w:bookmarkStart w:id="126" w:name="recetas-varias"/>
+      <w:bookmarkEnd w:id="126"/>
+      <w:r>
+        <w:t xml:space="preserve">Recetas varias</w:t>
+      </w:r>
+    </w:p>
+    <w:p>
+      <w:pPr>
+        <w:pStyle w:val="Heading2"/>
+      </w:pPr>
+      <w:bookmarkStart w:id="127" w:name="orange-pi-zero"/>
+      <w:bookmarkEnd w:id="127"/>
+      <w:r>
+        <w:t xml:space="preserve">Orange Pi Zero</w:t>
+      </w:r>
+    </w:p>
+    <w:p>
+      <w:pPr>
+        <w:pStyle w:val="FirstParagraph"/>
+      </w:pPr>
+      <w:r>
+        <w:t xml:space="preserve">Para usar la Orange Pi Zero tendremos que crear imágenes arrancables</w:t>
+      </w:r>
+      <w:r>
+        <w:t xml:space="preserve"> </w:t>
+      </w:r>
+      <w:r>
+        <w:t xml:space="preserve">en tarjetas micro SD.</w:t>
+      </w:r>
+    </w:p>
+    <w:p>
+      <w:pPr>
+        <w:pStyle w:val="Heading3"/>
+      </w:pPr>
+      <w:bookmarkStart w:id="128" w:name="crear-una-sd-arrancable"/>
+      <w:bookmarkEnd w:id="128"/>
+      <w:r>
+        <w:t xml:space="preserve">Crear una SD arrancable</w:t>
+      </w:r>
+    </w:p>
+    <w:p>
+      <w:pPr>
+        <w:pStyle w:val="FirstParagraph"/>
+      </w:pPr>
+      <w:r>
+        <w:t xml:space="preserve">Dependiendo de donde conectemos la tarjeta tendremos que usar</w:t>
+      </w:r>
+      <w:r>
+        <w:t xml:space="preserve"> </w:t>
+      </w:r>
+      <w:r>
+        <w:t xml:space="preserve">diferentes rutas. En el procedimiento descrito a continuación</w:t>
+      </w:r>
+      <w:r>
+        <w:t xml:space="preserve"> </w:t>
+      </w:r>
+      <w:r>
+        <w:rPr>
+          <w:rStyle w:val="VerbatimChar"/>
+        </w:rPr>
+        <w:t xml:space="preserve">${card}</w:t>
+      </w:r>
+      <w:r>
+        <w:t xml:space="preserve"> </w:t>
+      </w:r>
+      <w:r>
+        <w:t xml:space="preserve">será la ruta al dispositivo de la tarjeta y ${p} la</w:t>
+      </w:r>
+      <w:r>
+        <w:t xml:space="preserve"> </w:t>
+      </w:r>
+      <w:r>
+        <w:t xml:space="preserve">partición (si la hay).</w:t>
+      </w:r>
+    </w:p>
+    <w:p>
+      <w:pPr>
+        <w:pStyle w:val="BodyText"/>
+      </w:pPr>
+      <w:r>
+        <w:t xml:space="preserve">Si la tarjeta se conecta via adaptador USB, linux la va a asociar a un</w:t>
+      </w:r>
+      <w:r>
+        <w:t xml:space="preserve"> </w:t>
+      </w:r>
+      <w:r>
+        <w:t xml:space="preserve">dispositivo /dev/sdx, por ejemplo en mi portátil el disco duro es</w:t>
+      </w:r>
+      <w:r>
+        <w:t xml:space="preserve"> </w:t>
+      </w:r>
+      <w:r>
+        <w:rPr>
+          <w:rStyle w:val="VerbatimChar"/>
+        </w:rPr>
+        <w:t xml:space="preserve">/dev/sda</w:t>
+      </w:r>
+      <w:r>
+        <w:t xml:space="preserve"> </w:t>
+      </w:r>
+      <w:r>
+        <w:t xml:space="preserve">las distintas particiones serán</w:t>
+      </w:r>
+      <w:r>
+        <w:t xml:space="preserve"> </w:t>
+      </w:r>
+      <w:r>
+        <w:rPr>
+          <w:rStyle w:val="VerbatimChar"/>
+        </w:rPr>
+        <w:t xml:space="preserve">/dev/sda1</w:t>
+      </w:r>
+      <w:r>
+        <w:t xml:space="preserve">,</w:t>
+      </w:r>
+      <w:r>
+        <w:t xml:space="preserve"> </w:t>
+      </w:r>
+      <w:r>
+        <w:rPr>
+          <w:rStyle w:val="VerbatimChar"/>
+        </w:rPr>
+        <w:t xml:space="preserve">/devb/sda2</w:t>
+      </w:r>
+      <w:r>
+        <w:t xml:space="preserve">,</w:t>
+      </w:r>
+      <w:r>
+        <w:t xml:space="preserve"> </w:t>
+      </w:r>
+      <w:r>
+        <w:t xml:space="preserve">etc.</w:t>
+      </w:r>
+    </w:p>
+    <w:p>
+      <w:pPr>
+        <w:pStyle w:val="BodyText"/>
+      </w:pPr>
+      <w:r>
+        <w:t xml:space="preserve">Si conectamos una memoria con un adaptador USB linux la podría mapear</w:t>
+      </w:r>
+      <w:r>
+        <w:t xml:space="preserve"> </w:t>
+      </w:r>
+      <w:r>
+        <w:t xml:space="preserve">en</w:t>
+      </w:r>
+      <w:r>
+        <w:t xml:space="preserve"> </w:t>
+      </w:r>
+      <w:r>
+        <w:rPr>
+          <w:rStyle w:val="VerbatimChar"/>
+        </w:rPr>
+        <w:t xml:space="preserve">/dev/sdb</w:t>
+      </w:r>
+      <w:r>
+        <w:t xml:space="preserve"> </w:t>
+      </w:r>
+      <w:r>
+        <w:t xml:space="preserve">por ejemplo.</w:t>
+      </w:r>
+    </w:p>
+    <w:p>
+      <w:pPr>
+        <w:pStyle w:val="BodyText"/>
+      </w:pPr>
+      <w:r>
+        <w:t xml:space="preserve">Si la memoria se conecta mediante una ranura SD, linux la asociará a</w:t>
+      </w:r>
+      <w:r>
+        <w:t xml:space="preserve"> </w:t>
+      </w:r>
+      <w:r>
+        <w:t xml:space="preserve">un dispositivo</w:t>
+      </w:r>
+      <w:r>
+        <w:t xml:space="preserve"> </w:t>
+      </w:r>
+      <w:r>
+        <w:rPr>
+          <w:rStyle w:val="VerbatimChar"/>
+        </w:rPr>
+        <w:t xml:space="preserve">/dev/mmcblk0</w:t>
+      </w:r>
+      <w:r>
+        <w:t xml:space="preserve"> </w:t>
+      </w:r>
+      <w:r>
+        <w:t xml:space="preserve">o</w:t>
+      </w:r>
+      <w:r>
+        <w:t xml:space="preserve"> </w:t>
+      </w:r>
+      <w:r>
+        <w:rPr>
+          <w:rStyle w:val="VerbatimChar"/>
+        </w:rPr>
+        <w:t xml:space="preserve">/dev/mmcblk1</w:t>
+      </w:r>
+      <w:r>
+        <w:t xml:space="preserve">, etc. etc. Dependerá de</w:t>
+      </w:r>
+      <w:r>
+        <w:t xml:space="preserve"> </w:t>
+      </w:r>
+      <w:r>
+        <w:t xml:space="preserve">la ranura usada. Las particiones en este tipo de dispositivos tienen</w:t>
+      </w:r>
+      <w:r>
+        <w:t xml:space="preserve"> </w:t>
+      </w:r>
+      <w:r>
+        <w:t xml:space="preserve">rutas como por ejemplo</w:t>
+      </w:r>
+      <w:r>
+        <w:t xml:space="preserve"> </w:t>
+      </w:r>
+      <w:r>
+        <w:rPr>
+          <w:rStyle w:val="VerbatimChar"/>
+        </w:rPr>
+        <w:t xml:space="preserve">/dev/mmcblk0p1</w:t>
+      </w:r>
+      <w:r>
+        <w:t xml:space="preserve">.</w:t>
+      </w:r>
+    </w:p>
+    <w:p>
+      <w:pPr>
+        <w:pStyle w:val="BodyText"/>
+      </w:pPr>
+      <w:r>
+        <w:t xml:space="preserve">Los datos se pueden almacenar directamente en la memoria SD o en una</w:t>
+      </w:r>
+      <w:r>
+        <w:t xml:space="preserve"> </w:t>
+      </w:r>
+      <w:r>
+        <w:t xml:space="preserve">partición creada en la memoria.</w:t>
+      </w:r>
+    </w:p>
+    <w:p>
+      <w:pPr>
+        <w:pStyle w:val="BodyText"/>
+      </w:pPr>
+      <w:r>
+        <w:t xml:space="preserve">Resumiendo:</w:t>
       </w:r>
     </w:p>
     <w:p>
@@ -7730,7 +8029,40 @@
         </w:numPr>
       </w:pPr>
       <w:r>
-        <w:t xml:space="preserve">cinelerra</w:t>
+        <w:rPr>
+          <w:rStyle w:val="VerbatimChar"/>
+        </w:rPr>
+        <w:t xml:space="preserve">${card}</w:t>
+      </w:r>
+      <w:r>
+        <w:t xml:space="preserve"> </w:t>
+      </w:r>
+      <w:r>
+        <w:t xml:space="preserve">será</w:t>
+      </w:r>
+      <w:r>
+        <w:t xml:space="preserve"> </w:t>
+      </w:r>
+      <w:r>
+        <w:rPr>
+          <w:rStyle w:val="VerbatimChar"/>
+        </w:rPr>
+        <w:t xml:space="preserve">/dev/sdb</w:t>
+      </w:r>
+      <w:r>
+        <w:t xml:space="preserve"> </w:t>
+      </w:r>
+      <w:r>
+        <w:t xml:space="preserve">o</w:t>
+      </w:r>
+      <w:r>
+        <w:t xml:space="preserve"> </w:t>
+      </w:r>
+      <w:r>
+        <w:rPr>
+          <w:rStyle w:val="VerbatimChar"/>
+        </w:rPr>
+        <w:t xml:space="preserve">/dev/mmcblk0</w:t>
       </w:r>
     </w:p>
     <w:p>
@@ -7741,100 +8073,66 @@
           <w:ilvl w:val="0"/>
         </w:numPr>
       </w:pPr>
-      <w:r>
-        <w:t xml:space="preserve">zotero</w:t>
-      </w:r>
-    </w:p>
-    <w:p>
-      <w:pPr>
-        <w:pStyle w:val="Compact"/>
-        <w:numPr>
-          <w:numId w:val="1010"/>
-          <w:ilvl w:val="0"/>
-        </w:numPr>
-      </w:pPr>
-      <w:r>
-        <w:t xml:space="preserve">playonlinux</w:t>
-      </w:r>
-    </w:p>
-    <w:p>
-      <w:pPr>
-        <w:pStyle w:val="Compact"/>
-        <w:numPr>
-          <w:numId w:val="1010"/>
-          <w:ilvl w:val="0"/>
-        </w:numPr>
-      </w:pPr>
-      <w:r>
-        <w:t xml:space="preserve">darktable</w:t>
-      </w:r>
-    </w:p>
-    <w:p>
-      <w:pPr>
-        <w:pStyle w:val="Compact"/>
-        <w:numPr>
-          <w:numId w:val="1010"/>
-          <w:ilvl w:val="0"/>
-        </w:numPr>
-      </w:pPr>
-      <w:r>
-        <w:t xml:space="preserve">rawtherapee</w:t>
-      </w:r>
-    </w:p>
-    <w:p>
-      <w:pPr>
-        <w:pStyle w:val="Compact"/>
-        <w:numPr>
-          <w:numId w:val="1010"/>
-          <w:ilvl w:val="0"/>
-        </w:numPr>
-      </w:pPr>
-      <w:r>
-        <w:t xml:space="preserve">krita</w:t>
-      </w:r>
-    </w:p>
-    <w:p>
-      <w:pPr>
-        <w:pStyle w:val="Compact"/>
-        <w:numPr>
-          <w:numId w:val="1010"/>
-          <w:ilvl w:val="0"/>
-        </w:numPr>
-      </w:pPr>
-      <w:r>
-        <w:t xml:space="preserve">mypaint</w:t>
-      </w:r>
-    </w:p>
-    <w:p>
-      <w:pPr>
-        <w:pStyle w:val="Compact"/>
-        <w:numPr>
-          <w:numId w:val="1010"/>
-          <w:ilvl w:val="0"/>
-        </w:numPr>
-      </w:pPr>
-      <w:r>
-        <w:t xml:space="preserve">qStopmotion</w:t>
-      </w:r>
-    </w:p>
-    <w:p>
-      <w:pPr>
-        <w:pStyle w:val="FirstParagraph"/>
-      </w:pPr>
-      <w:r>
-        <w:t xml:space="preserve">Inkscape</w:t>
-      </w:r>
-      <w:r>
-        <w:t xml:space="preserve"> </w:t>
-      </w:r>
-      <w:r>
-        <w:t xml:space="preserve">https://elizsarobhasa.makes.org/thimble/MTMwNDIzMjE5Mg==/3d-printing-from-a-2d-drawing</w:t>
-      </w:r>
-      <w:r>
-        <w:t xml:space="preserve"> </w:t>
-      </w:r>
-      <w:r>
-        <w:t xml:space="preserve">Instalar tb jessyink</w:t>
+      <m:oMath>
+        <m:r>
+          <m:t>c</m:t>
+        </m:r>
+        <m:r>
+          <m:t>a</m:t>
+        </m:r>
+        <m:r>
+          <m:t>r</m:t>
+        </m:r>
+        <m:r>
+          <m:t>d</m:t>
+        </m:r>
+      </m:oMath>
+      <w:r>
+        <w:t xml:space="preserve">{p} será</w:t>
+      </w:r>
+      <w:r>
+        <w:t xml:space="preserve"> </w:t>
+      </w:r>
+      <w:r>
+        <w:rPr>
+          <w:rStyle w:val="VerbatimChar"/>
+        </w:rPr>
+        <w:t xml:space="preserve">/dev/sdb1</w:t>
+      </w:r>
+      <w:r>
+        <w:t xml:space="preserve"> </w:t>
+      </w:r>
+      <w:r>
+        <w:t xml:space="preserve">o</w:t>
+      </w:r>
+      <w:r>
+        <w:t xml:space="preserve"> </w:t>
+      </w:r>
+      <w:r>
+        <w:rPr>
+          <w:rStyle w:val="VerbatimChar"/>
+        </w:rPr>
+        <w:t xml:space="preserve">/dev/mmcblk0p1</w:t>
+      </w:r>
+    </w:p>
+    <w:p>
+      <w:pPr>
+        <w:pStyle w:val="FirstParagraph"/>
+      </w:pPr>
+      <w:r>
+        <w:t xml:space="preserve">Antes de seguir adelante hay que estar completamente seguro del</w:t>
+      </w:r>
+      <w:r>
+        <w:t xml:space="preserve"> </w:t>
+      </w:r>
+      <w:r>
+        <w:t xml:space="preserve">dispositivo asociado a nuestra memoria SD para no armar ningún</w:t>
+      </w:r>
+      <w:r>
+        <w:t xml:space="preserve"> </w:t>
+      </w:r>
+      <w:r>
+        <w:t xml:space="preserve">estropicio.</w:t>
       </w:r>
     </w:p>
     <w:p>
@@ -7842,25 +8140,7 @@
         <w:pStyle w:val="BodyText"/>
       </w:pPr>
       <w:r>
-        <w:t xml:space="preserve">chibios</w:t>
-      </w:r>
-      <w:r>
-        <w:t xml:space="preserve"> </w:t>
-      </w:r>
-      <w:r>
-        <w:t xml:space="preserve">* http://wiki.chibios.org/dokuwiki/doku.php?id=chibios:community:setup:openocd_chibios</w:t>
-      </w:r>
-      <w:r>
-        <w:t xml:space="preserve"> </w:t>
-      </w:r>
-      <w:r>
-        <w:t xml:space="preserve">* http://www.josho.org/blog/blog/2014/11/30/nucleo-gcc/</w:t>
-      </w:r>
-      <w:r>
-        <w:t xml:space="preserve"> </w:t>
-      </w:r>
-      <w:r>
-        <w:t xml:space="preserve">* http://www.stevebate.net/chibios-rpi/GettingStarted.html</w:t>
+        <w:t xml:space="preserve">Hay varias comprobaciones que se pueden hacer:</w:t>
       </w:r>
     </w:p>
     <w:p>
@@ -7868,13 +8148,28 @@
         <w:pStyle w:val="BodyText"/>
       </w:pPr>
       <w:r>
-        <w:t xml:space="preserve">rclone</w:t>
-      </w:r>
-      <w:r>
-        <w:t xml:space="preserve"> </w:t>
-      </w:r>
-      <w:r>
-        <w:t xml:space="preserve">[https://syncthing.net/]</w:t>
+        <w:rPr>
+          <w:rStyle w:val="VerbatimChar"/>
+        </w:rPr>
+        <w:t xml:space="preserve">dmesg |tail</w:t>
+      </w:r>
+      <w:r>
+        <w:t xml:space="preserve"> </w:t>
+      </w:r>
+      <w:r>
+        <w:t xml:space="preserve">nos permitirá echar un ojo a los últimos mensajes en el</w:t>
+      </w:r>
+      <w:r>
+        <w:t xml:space="preserve"> </w:t>
+      </w:r>
+      <w:r>
+        <w:t xml:space="preserve">log del sistema. Si acabamos de insertar la memoria veremos el</w:t>
+      </w:r>
+      <w:r>
+        <w:t xml:space="preserve"> </w:t>
+      </w:r>
+      <w:r>
+        <w:t xml:space="preserve">dispositivo usado.</w:t>
       </w:r>
     </w:p>
     <w:p>
@@ -7882,25 +8177,166 @@
         <w:pStyle w:val="BodyText"/>
       </w:pPr>
       <w:r>
-        <w:t xml:space="preserve">vmware</w:t>
-      </w:r>
-    </w:p>
-    <w:p>
-      <w:pPr>
-        <w:pStyle w:val="BodyText"/>
-      </w:pPr>
-      <w:r>
-        <w:t xml:space="preserve">sudo aptitude install chromium</w:t>
-      </w:r>
+        <w:rPr>
+          <w:rStyle w:val="VerbatimChar"/>
+        </w:rPr>
+        <w:t xml:space="preserve">sudo fdisk -l</w:t>
+      </w:r>
+      <w:r>
+        <w:t xml:space="preserve"> </w:t>
+      </w:r>
+      <w:r>
+        <w:t xml:space="preserve">nos permite ver las particiones montadas en nuestro</w:t>
+      </w:r>
+      <w:r>
+        <w:t xml:space="preserve"> </w:t>
+      </w:r>
+      <w:r>
+        <w:t xml:space="preserve">linux, por ejemplo con mi SD en la ranura SD de mi portatil la salida</w:t>
+      </w:r>
+      <w:r>
+        <w:t xml:space="preserve"> </w:t>
+      </w:r>
+      <w:r>
+        <w:t xml:space="preserve">es (entre otras cosas, he obviado las particiones de los discos</w:t>
+      </w:r>
+      <w:r>
+        <w:t xml:space="preserve"> </w:t>
+      </w:r>
+      <w:r>
+        <w:t xml:space="preserve">duros):</w:t>
+      </w:r>
+    </w:p>
+    <w:p>
+      <w:pPr>
+        <w:pStyle w:val="SourceCode"/>
+      </w:pPr>
+      <w:r>
+        <w:rPr>
+          <w:rStyle w:val="VerbatimChar"/>
+        </w:rPr>
+        <w:t xml:space="preserve">Disk /dev/mmcblk0: 7.4 GiB, 7948206080 bytes, 15523840 sectors</w:t>
+      </w:r>
+      <w:r>
+        <w:br w:type="textWrapping"/>
+      </w:r>
+      <w:r>
+        <w:rPr>
+          <w:rStyle w:val="VerbatimChar"/>
+        </w:rPr>
+        <w:t xml:space="preserve">Units: sectors of 1 * 512 = 512 bytes</w:t>
+      </w:r>
+      <w:r>
+        <w:br w:type="textWrapping"/>
+      </w:r>
+      <w:r>
+        <w:rPr>
+          <w:rStyle w:val="VerbatimChar"/>
+        </w:rPr>
+        <w:t xml:space="preserve">Sector size (logical/physical): 512 bytes / 512 bytes</w:t>
+      </w:r>
+      <w:r>
+        <w:br w:type="textWrapping"/>
+      </w:r>
+      <w:r>
+        <w:rPr>
+          <w:rStyle w:val="VerbatimChar"/>
+        </w:rPr>
+        <w:t xml:space="preserve">I/O size (minimum/optimal): 512 bytes / 512 bytes</w:t>
+      </w:r>
+      <w:r>
+        <w:br w:type="textWrapping"/>
+      </w:r>
+      <w:r>
+        <w:rPr>
+          <w:rStyle w:val="VerbatimChar"/>
+        </w:rPr>
+        <w:t xml:space="preserve">Disklabel type: dos</w:t>
+      </w:r>
+      <w:r>
+        <w:br w:type="textWrapping"/>
+      </w:r>
+      <w:r>
+        <w:rPr>
+          <w:rStyle w:val="VerbatimChar"/>
+        </w:rPr>
+        <w:t xml:space="preserve">Disk identifier: 0x00000000</w:t>
+      </w:r>
+    </w:p>
+    <w:p>
+      <w:pPr>
+        <w:pStyle w:val="FirstParagraph"/>
+      </w:pPr>
+      <w:r>
+        <w:rPr>
+          <w:rStyle w:val="VerbatimChar"/>
+        </w:rPr>
+        <w:t xml:space="preserve">cat /proc/partitions</w:t>
+      </w:r>
+      <w:r>
+        <w:t xml:space="preserve"> </w:t>
+      </w:r>
+      <w:r>
+        <w:t xml:space="preserve">también nos dará una lista de particiones, en</w:t>
+      </w:r>
+      <w:r>
+        <w:t xml:space="preserve"> </w:t>
+      </w:r>
+      <w:r>
+        <w:t xml:space="preserve">mi portátil las que interesan son:</w:t>
+      </w:r>
+    </w:p>
+    <w:p>
+      <w:pPr>
+        <w:pStyle w:val="SourceCode"/>
+      </w:pPr>
+      <w:r>
+        <w:rPr>
+          <w:rStyle w:val="VerbatimChar"/>
+        </w:rPr>
+        <w:t xml:space="preserve"> 179        0    7761920 mmcblk0</w:t>
+      </w:r>
+      <w:r>
+        <w:br w:type="textWrapping"/>
+      </w:r>
+      <w:r>
+        <w:rPr>
+          <w:rStyle w:val="VerbatimChar"/>
+        </w:rPr>
+        <w:t xml:space="preserve"> 179        1    7757824 mmcblk0p1</w:t>
+      </w:r>
+    </w:p>
+    <w:p>
+      <w:pPr>
+        <w:pStyle w:val="Heading3"/>
+      </w:pPr>
+      <w:bookmarkStart w:id="129" w:name="referencias"/>
+      <w:bookmarkEnd w:id="129"/>
+      <w:r>
+        <w:t xml:space="preserve">Referencias</w:t>
+      </w:r>
+    </w:p>
+    <w:p>
+      <w:pPr>
+        <w:pStyle w:val="FirstParagraph"/>
+      </w:pPr>
+      <w:hyperlink r:id="rId130">
+        <w:r>
+          <w:rPr>
+            <w:rStyle w:val="Hyperlink"/>
+          </w:rPr>
+          <w:t xml:space="preserve">http://linux-sunxi.org/Bootable_SD_card</w:t>
+        </w:r>
+      </w:hyperlink>
     </w:p>
     <w:p>
       <w:pPr>
         <w:pStyle w:val="Heading1"/>
       </w:pPr>
-      <w:bookmarkStart w:id="125" w:name="links"/>
-      <w:bookmarkEnd w:id="125"/>
-      <w:r>
-        <w:t xml:space="preserve">Links</w:t>
+      <w:bookmarkStart w:id="131" w:name="todo-1"/>
+      <w:bookmarkEnd w:id="131"/>
+      <w:r>
+        <w:t xml:space="preserve">TODO</w:t>
       </w:r>
     </w:p>
     <w:p>
@@ -7911,7 +8347,191 @@
           <w:ilvl w:val="0"/>
         </w:numPr>
       </w:pPr>
-      <w:hyperlink r:id="rId126">
+      <w:r>
+        <w:t xml:space="preserve">cinelerra</w:t>
+      </w:r>
+    </w:p>
+    <w:p>
+      <w:pPr>
+        <w:pStyle w:val="Compact"/>
+        <w:numPr>
+          <w:numId w:val="1011"/>
+          <w:ilvl w:val="0"/>
+        </w:numPr>
+      </w:pPr>
+      <w:r>
+        <w:t xml:space="preserve">playonlinux</w:t>
+      </w:r>
+    </w:p>
+    <w:p>
+      <w:pPr>
+        <w:pStyle w:val="Compact"/>
+        <w:numPr>
+          <w:numId w:val="1011"/>
+          <w:ilvl w:val="0"/>
+        </w:numPr>
+      </w:pPr>
+      <w:r>
+        <w:t xml:space="preserve">darktable</w:t>
+      </w:r>
+    </w:p>
+    <w:p>
+      <w:pPr>
+        <w:pStyle w:val="Compact"/>
+        <w:numPr>
+          <w:numId w:val="1011"/>
+          <w:ilvl w:val="0"/>
+        </w:numPr>
+      </w:pPr>
+      <w:r>
+        <w:t xml:space="preserve">rawtherapee</w:t>
+      </w:r>
+    </w:p>
+    <w:p>
+      <w:pPr>
+        <w:pStyle w:val="Compact"/>
+        <w:numPr>
+          <w:numId w:val="1011"/>
+          <w:ilvl w:val="0"/>
+        </w:numPr>
+      </w:pPr>
+      <w:r>
+        <w:t xml:space="preserve">krita</w:t>
+      </w:r>
+    </w:p>
+    <w:p>
+      <w:pPr>
+        <w:pStyle w:val="Compact"/>
+        <w:numPr>
+          <w:numId w:val="1011"/>
+          <w:ilvl w:val="0"/>
+        </w:numPr>
+      </w:pPr>
+      <w:r>
+        <w:t xml:space="preserve">mypaint</w:t>
+      </w:r>
+    </w:p>
+    <w:p>
+      <w:pPr>
+        <w:pStyle w:val="Compact"/>
+        <w:numPr>
+          <w:numId w:val="1011"/>
+          <w:ilvl w:val="0"/>
+        </w:numPr>
+      </w:pPr>
+      <w:r>
+        <w:t xml:space="preserve">qStopmotion</w:t>
+      </w:r>
+    </w:p>
+    <w:p>
+      <w:pPr>
+        <w:pStyle w:val="FirstParagraph"/>
+      </w:pPr>
+      <w:r>
+        <w:t xml:space="preserve">Inkscape</w:t>
+      </w:r>
+    </w:p>
+    <w:p>
+      <w:pPr>
+        <w:pStyle w:val="BodyText"/>
+      </w:pPr>
+      <w:hyperlink r:id="rId132">
+        <w:r>
+          <w:rPr>
+            <w:rStyle w:val="Hyperlink"/>
+          </w:rPr>
+          <w:t xml:space="preserve">https://elizsarobhasa.makes.org/thimble/MTMwNDIzMjE5Mg==/3d-printing-from-a-2d-drawing</w:t>
+        </w:r>
+      </w:hyperlink>
+    </w:p>
+    <w:p>
+      <w:pPr>
+        <w:pStyle w:val="BodyText"/>
+      </w:pPr>
+      <w:r>
+        <w:t xml:space="preserve">Instalar tb jessyink</w:t>
+      </w:r>
+    </w:p>
+    <w:p>
+      <w:pPr>
+        <w:pStyle w:val="BodyText"/>
+      </w:pPr>
+      <w:r>
+        <w:t xml:space="preserve">chibios</w:t>
+      </w:r>
+      <w:r>
+        <w:t xml:space="preserve"> </w:t>
+      </w:r>
+      <w:r>
+        <w:t xml:space="preserve">* [http://wiki.chibios.org/dokuwiki/doku.php?id=chibios:community:setup:openocd_chibios]</w:t>
+      </w:r>
+      <w:r>
+        <w:t xml:space="preserve"> </w:t>
+      </w:r>
+      <w:r>
+        <w:t xml:space="preserve">* [http://www.josho.org/blog/blog/2014/11/30/nucleo-gcc/]</w:t>
+      </w:r>
+      <w:r>
+        <w:t xml:space="preserve"> </w:t>
+      </w:r>
+      <w:r>
+        <w:t xml:space="preserve">* [http://www.stevebate.net/chibios-rpi/GettingStarted.html]</w:t>
+      </w:r>
+    </w:p>
+    <w:p>
+      <w:pPr>
+        <w:pStyle w:val="BodyText"/>
+      </w:pPr>
+      <w:r>
+        <w:t xml:space="preserve">rclone</w:t>
+      </w:r>
+      <w:r>
+        <w:t xml:space="preserve"> </w:t>
+      </w:r>
+      <w:hyperlink r:id="rId133">
+        <w:r>
+          <w:rPr>
+            <w:rStyle w:val="Hyperlink"/>
+          </w:rPr>
+          <w:t xml:space="preserve">https://syncthing.net/</w:t>
+        </w:r>
+      </w:hyperlink>
+    </w:p>
+    <w:p>
+      <w:pPr>
+        <w:pStyle w:val="BodyText"/>
+      </w:pPr>
+      <w:r>
+        <w:t xml:space="preserve">vmware</w:t>
+      </w:r>
+    </w:p>
+    <w:p>
+      <w:pPr>
+        <w:pStyle w:val="BodyText"/>
+      </w:pPr>
+      <w:r>
+        <w:t xml:space="preserve">sudo aptitude install chromium</w:t>
+      </w:r>
+    </w:p>
+    <w:p>
+      <w:pPr>
+        <w:pStyle w:val="Heading1"/>
+      </w:pPr>
+      <w:bookmarkStart w:id="134" w:name="links"/>
+      <w:bookmarkEnd w:id="134"/>
+      <w:r>
+        <w:t xml:space="preserve">Links</w:t>
+      </w:r>
+    </w:p>
+    <w:p>
+      <w:pPr>
+        <w:pStyle w:val="Compact"/>
+        <w:numPr>
+          <w:numId w:val="1012"/>
+          <w:ilvl w:val="0"/>
+        </w:numPr>
+      </w:pPr>
+      <w:hyperlink r:id="rId135">
         <w:r>
           <w:rPr>
             <w:rStyle w:val="Hyperlink"/>
@@ -7924,11 +8544,11 @@
       <w:pPr>
         <w:pStyle w:val="Compact"/>
         <w:numPr>
-          <w:numId w:val="1011"/>
+          <w:numId w:val="1012"/>
           <w:ilvl w:val="0"/>
         </w:numPr>
       </w:pPr>
-      <w:hyperlink r:id="rId127">
+      <w:hyperlink r:id="rId136">
         <w:r>
           <w:rPr>
             <w:rStyle w:val="Hyperlink"/>
@@ -7941,11 +8561,11 @@
       <w:pPr>
         <w:pStyle w:val="Compact"/>
         <w:numPr>
-          <w:numId w:val="1011"/>
+          <w:numId w:val="1012"/>
           <w:ilvl w:val="0"/>
         </w:numPr>
       </w:pPr>
-      <w:hyperlink r:id="rId128">
+      <w:hyperlink r:id="rId137">
         <w:r>
           <w:rPr>
             <w:rStyle w:val="Hyperlink"/>
@@ -7958,11 +8578,11 @@
       <w:pPr>
         <w:pStyle w:val="Compact"/>
         <w:numPr>
-          <w:numId w:val="1011"/>
+          <w:numId w:val="1012"/>
           <w:ilvl w:val="0"/>
         </w:numPr>
       </w:pPr>
-      <w:hyperlink r:id="rId129">
+      <w:hyperlink r:id="rId138">
         <w:r>
           <w:rPr>
             <w:rStyle w:val="Hyperlink"/>
@@ -7975,11 +8595,11 @@
       <w:pPr>
         <w:pStyle w:val="Compact"/>
         <w:numPr>
-          <w:numId w:val="1011"/>
+          <w:numId w:val="1012"/>
           <w:ilvl w:val="0"/>
         </w:numPr>
       </w:pPr>
-      <w:hyperlink r:id="rId130">
+      <w:hyperlink r:id="rId139">
         <w:r>
           <w:rPr>
             <w:rStyle w:val="Hyperlink"/>
@@ -7992,11 +8612,11 @@
       <w:pPr>
         <w:pStyle w:val="Compact"/>
         <w:numPr>
-          <w:numId w:val="1011"/>
+          <w:numId w:val="1012"/>
           <w:ilvl w:val="0"/>
         </w:numPr>
       </w:pPr>
-      <w:hyperlink r:id="rId131">
+      <w:hyperlink r:id="rId140">
         <w:r>
           <w:rPr>
             <w:rStyle w:val="Hyperlink"/>
@@ -8009,11 +8629,11 @@
       <w:pPr>
         <w:pStyle w:val="Compact"/>
         <w:numPr>
-          <w:numId w:val="1011"/>
+          <w:numId w:val="1012"/>
           <w:ilvl w:val="0"/>
         </w:numPr>
       </w:pPr>
-      <w:hyperlink r:id="rId132">
+      <w:hyperlink r:id="rId141">
         <w:r>
           <w:rPr>
             <w:rStyle w:val="Hyperlink"/>
@@ -8026,11 +8646,11 @@
       <w:pPr>
         <w:pStyle w:val="Compact"/>
         <w:numPr>
-          <w:numId w:val="1011"/>
+          <w:numId w:val="1012"/>
           <w:ilvl w:val="0"/>
         </w:numPr>
       </w:pPr>
-      <w:hyperlink r:id="rId133">
+      <w:hyperlink r:id="rId142">
         <w:r>
           <w:rPr>
             <w:rStyle w:val="Hyperlink"/>
@@ -8060,7 +8680,7 @@
       </w:r>
     </w:p>
   </w:footnote>
-  <w:footnote w:id="91">
+  <w:footnote w:id="93">
     <w:p>
       <w:pPr>
         <w:pStyle w:val="FootnoteText"/>
@@ -8088,7 +8708,7 @@
       </w:r>
     </w:p>
   </w:footnote>
-  <w:footnote w:id="92">
+  <w:footnote w:id="94">
     <w:p>
       <w:pPr>
         <w:pStyle w:val="FootnoteText"/>
@@ -8194,7 +8814,7 @@
     </w:lvl>
   </w:abstractNum>
   <w:abstractNum w:abstractNumId="990">
-    <w:nsid w:val="f1b63564"/>
+    <w:nsid w:val="abcb19ae"/>
     <w:multiLevelType w:val="multilevel"/>
     <w:lvl w:ilvl="0">
       <w:numFmt w:val="bullet"/>
@@ -8275,7 +8895,7 @@
     </w:lvl>
   </w:abstractNum>
   <w:abstractNum w:abstractNumId="991">
-    <w:nsid w:val="715fc272"/>
+    <w:nsid w:val="5bd501c4"/>
     <w:multiLevelType w:val="multilevel"/>
     <w:lvl w:ilvl="0">
       <w:numFmt w:val="bullet"/>
@@ -8392,6 +9012,9 @@
     <w:abstractNumId w:val="991"/>
   </w:num>
   <w:num w:numId="1011">
+    <w:abstractNumId w:val="991"/>
+  </w:num>
+  <w:num w:numId="1012">
     <w:abstractNumId w:val="991"/>
   </w:num>
 </w:numbering>

</xml_diff>

<commit_message>
More changes on orange pi
</commit_message>
<xml_diff>
--- a/out/debianpostinstall.docx
+++ b/out/debianpostinstall.docx
@@ -8328,13 +8328,46 @@
           <w:t xml:space="preserve">http://linux-sunxi.org/Bootable_SD_card</w:t>
         </w:r>
       </w:hyperlink>
+      <w:r>
+        <w:t xml:space="preserve"> </w:t>
+      </w:r>
+      <w:hyperlink r:id="rId131">
+        <w:r>
+          <w:rPr>
+            <w:rStyle w:val="Hyperlink"/>
+          </w:rPr>
+          <w:t xml:space="preserve">https://docs.armbian.com/User-Guide_Getting-Started/</w:t>
+        </w:r>
+      </w:hyperlink>
+      <w:r>
+        <w:t xml:space="preserve"> </w:t>
+      </w:r>
+      <w:hyperlink r:id="rId132">
+        <w:r>
+          <w:rPr>
+            <w:rStyle w:val="Hyperlink"/>
+          </w:rPr>
+          <w:t xml:space="preserve">https://docs.armbian.com/Hardware_Allwinner/</w:t>
+        </w:r>
+      </w:hyperlink>
+      <w:r>
+        <w:t xml:space="preserve"> </w:t>
+      </w:r>
+      <w:hyperlink r:id="rId133">
+        <w:r>
+          <w:rPr>
+            <w:rStyle w:val="Hyperlink"/>
+          </w:rPr>
+          <w:t xml:space="preserve">https://www.armbian.com/orange-pi-zero/</w:t>
+        </w:r>
+      </w:hyperlink>
     </w:p>
     <w:p>
       <w:pPr>
         <w:pStyle w:val="Heading1"/>
       </w:pPr>
-      <w:bookmarkStart w:id="131" w:name="todo-1"/>
-      <w:bookmarkEnd w:id="131"/>
+      <w:bookmarkStart w:id="134" w:name="todo-1"/>
+      <w:bookmarkEnd w:id="134"/>
       <w:r>
         <w:t xml:space="preserve">TODO</w:t>
       </w:r>
@@ -8435,7 +8468,7 @@
       <w:pPr>
         <w:pStyle w:val="BodyText"/>
       </w:pPr>
-      <w:hyperlink r:id="rId132">
+      <w:hyperlink r:id="rId135">
         <w:r>
           <w:rPr>
             <w:rStyle w:val="Hyperlink"/>
@@ -8488,7 +8521,7 @@
       <w:r>
         <w:t xml:space="preserve"> </w:t>
       </w:r>
-      <w:hyperlink r:id="rId133">
+      <w:hyperlink r:id="rId136">
         <w:r>
           <w:rPr>
             <w:rStyle w:val="Hyperlink"/>
@@ -8517,8 +8550,8 @@
       <w:pPr>
         <w:pStyle w:val="Heading1"/>
       </w:pPr>
-      <w:bookmarkStart w:id="134" w:name="links"/>
-      <w:bookmarkEnd w:id="134"/>
+      <w:bookmarkStart w:id="137" w:name="links"/>
+      <w:bookmarkEnd w:id="137"/>
       <w:r>
         <w:t xml:space="preserve">Links</w:t>
       </w:r>
@@ -8531,7 +8564,7 @@
           <w:ilvl w:val="0"/>
         </w:numPr>
       </w:pPr>
-      <w:hyperlink r:id="rId135">
+      <w:hyperlink r:id="rId138">
         <w:r>
           <w:rPr>
             <w:rStyle w:val="Hyperlink"/>
@@ -8548,7 +8581,7 @@
           <w:ilvl w:val="0"/>
         </w:numPr>
       </w:pPr>
-      <w:hyperlink r:id="rId136">
+      <w:hyperlink r:id="rId139">
         <w:r>
           <w:rPr>
             <w:rStyle w:val="Hyperlink"/>
@@ -8565,7 +8598,7 @@
           <w:ilvl w:val="0"/>
         </w:numPr>
       </w:pPr>
-      <w:hyperlink r:id="rId137">
+      <w:hyperlink r:id="rId140">
         <w:r>
           <w:rPr>
             <w:rStyle w:val="Hyperlink"/>
@@ -8582,7 +8615,7 @@
           <w:ilvl w:val="0"/>
         </w:numPr>
       </w:pPr>
-      <w:hyperlink r:id="rId138">
+      <w:hyperlink r:id="rId141">
         <w:r>
           <w:rPr>
             <w:rStyle w:val="Hyperlink"/>
@@ -8599,7 +8632,7 @@
           <w:ilvl w:val="0"/>
         </w:numPr>
       </w:pPr>
-      <w:hyperlink r:id="rId139">
+      <w:hyperlink r:id="rId142">
         <w:r>
           <w:rPr>
             <w:rStyle w:val="Hyperlink"/>
@@ -8616,7 +8649,7 @@
           <w:ilvl w:val="0"/>
         </w:numPr>
       </w:pPr>
-      <w:hyperlink r:id="rId140">
+      <w:hyperlink r:id="rId143">
         <w:r>
           <w:rPr>
             <w:rStyle w:val="Hyperlink"/>
@@ -8633,7 +8666,7 @@
           <w:ilvl w:val="0"/>
         </w:numPr>
       </w:pPr>
-      <w:hyperlink r:id="rId141">
+      <w:hyperlink r:id="rId144">
         <w:r>
           <w:rPr>
             <w:rStyle w:val="Hyperlink"/>
@@ -8650,7 +8683,7 @@
           <w:ilvl w:val="0"/>
         </w:numPr>
       </w:pPr>
-      <w:hyperlink r:id="rId142">
+      <w:hyperlink r:id="rId145">
         <w:r>
           <w:rPr>
             <w:rStyle w:val="Hyperlink"/>
@@ -8814,7 +8847,7 @@
     </w:lvl>
   </w:abstractNum>
   <w:abstractNum w:abstractNumId="990">
-    <w:nsid w:val="abcb19ae"/>
+    <w:nsid w:val="b8cd45cc"/>
     <w:multiLevelType w:val="multilevel"/>
     <w:lvl w:ilvl="0">
       <w:numFmt w:val="bullet"/>
@@ -8895,7 +8928,7 @@
     </w:lvl>
   </w:abstractNum>
   <w:abstractNum w:abstractNumId="991">
-    <w:nsid w:val="5bd501c4"/>
+    <w:nsid w:val="2fa6e3b0"/>
     <w:multiLevelType w:val="multilevel"/>
     <w:lvl w:ilvl="0">
       <w:numFmt w:val="bullet"/>

</xml_diff>

<commit_message>
Orange Pi Zero and Raspberry Pi network configuration (with WIFI)
</commit_message>
<xml_diff>
--- a/out/debianpostinstall.docx
+++ b/out/debianpostinstall.docx
@@ -5464,7 +5464,7 @@
         <w:rPr>
           <w:rStyle w:val="VerbatimChar"/>
         </w:rPr>
-        <w:t xml:space="preserve">conda create -n gl-env python=2.7 anaconda </w:t>
+        <w:t xml:space="preserve">conda create -n gl-env python=2.7 anaconda</w:t>
       </w:r>
     </w:p>
     <w:p>
@@ -8308,19 +8308,961 @@
     </w:p>
     <w:p>
       <w:pPr>
+        <w:pStyle w:val="FirstParagraph"/>
+      </w:pPr>
+      <w:r>
+        <w:t xml:space="preserve">Descargamos la imagen de Jessie adaptada a la</w:t>
+      </w:r>
+      <w:r>
+        <w:t xml:space="preserve"> </w:t>
+      </w:r>
+      <w:r>
+        <w:rPr>
+          <w:i/>
+        </w:rPr>
+        <w:t xml:space="preserve">Orange Pi Zero</w:t>
+      </w:r>
+      <w:r>
+        <w:t xml:space="preserve"> </w:t>
+      </w:r>
+      <w:r>
+        <w:t xml:space="preserve">desde</w:t>
+      </w:r>
+      <w:r>
+        <w:t xml:space="preserve"> </w:t>
+      </w:r>
+      <w:r>
+        <w:t xml:space="preserve">la página</w:t>
+      </w:r>
+      <w:r>
+        <w:t xml:space="preserve"> </w:t>
+      </w:r>
+      <w:hyperlink r:id="rId129">
+        <w:r>
+          <w:rPr>
+            <w:rStyle w:val="Hyperlink"/>
+          </w:rPr>
+          <w:t xml:space="preserve">https://www.armbian.com/download/</w:t>
+        </w:r>
+      </w:hyperlink>
+    </w:p>
+    <w:p>
+      <w:pPr>
+        <w:pStyle w:val="BodyText"/>
+      </w:pPr>
+      <w:r>
+        <w:t xml:space="preserve">Descomprimimos la imagen y la grabamos en la tarjeta SD con el comando:</w:t>
+      </w:r>
+    </w:p>
+    <w:p>
+      <w:pPr>
+        <w:pStyle w:val="SourceCode"/>
+      </w:pPr>
+      <w:r>
+        <w:rPr>
+          <w:rStyle w:val="VerbatimChar"/>
+        </w:rPr>
+        <w:t xml:space="preserve">sudo dd if=./Armbian_5.24_Orangepizero_Debian_jessie_3.4.113.img of=/dev/mmcblk0</w:t>
+      </w:r>
+    </w:p>
+    <w:p>
+      <w:pPr>
+        <w:pStyle w:val="FirstParagraph"/>
+      </w:pPr>
+      <w:r>
+        <w:t xml:space="preserve">Insertamos la tarjeta en la</w:t>
+      </w:r>
+      <w:r>
+        <w:t xml:space="preserve"> </w:t>
+      </w:r>
+      <w:r>
+        <w:rPr>
+          <w:i/>
+        </w:rPr>
+        <w:t xml:space="preserve">Orange Pi</w:t>
+      </w:r>
+      <w:r>
+        <w:t xml:space="preserve"> </w:t>
+      </w:r>
+      <w:r>
+        <w:t xml:space="preserve">y le damos alimentación. El</w:t>
+      </w:r>
+      <w:r>
+        <w:t xml:space="preserve"> </w:t>
+      </w:r>
+      <w:r>
+        <w:t xml:space="preserve">primer arranque llevará alrededor de tres minutos, y tras ese tiempo</w:t>
+      </w:r>
+      <w:r>
+        <w:t xml:space="preserve"> </w:t>
+      </w:r>
+      <w:r>
+        <w:t xml:space="preserve">aun hará falta un minuto más para poder hacer login. Este retardo es</w:t>
+      </w:r>
+      <w:r>
+        <w:t xml:space="preserve"> </w:t>
+      </w:r>
+      <w:r>
+        <w:t xml:space="preserve">debido a que el sistema intentará actualizar la lista de paquetes y</w:t>
+      </w:r>
+      <w:r>
+        <w:t xml:space="preserve"> </w:t>
+      </w:r>
+      <w:r>
+        <w:t xml:space="preserve">creará un area de swap de emergencia en la SD, y además cambiará el</w:t>
+      </w:r>
+      <w:r>
+        <w:t xml:space="preserve"> </w:t>
+      </w:r>
+      <w:r>
+        <w:t xml:space="preserve">tamaño de la partición que hemos creado para ocupar todo el espacio</w:t>
+      </w:r>
+      <w:r>
+        <w:t xml:space="preserve"> </w:t>
+      </w:r>
+      <w:r>
+        <w:t xml:space="preserve">libre en la SD.</w:t>
+      </w:r>
+    </w:p>
+    <w:p>
+      <w:pPr>
+        <w:pStyle w:val="BodyText"/>
+      </w:pPr>
+      <w:r>
+        <w:t xml:space="preserve">De momento solo la he arrancado y efectivamente las particiones han</w:t>
+      </w:r>
+      <w:r>
+        <w:t xml:space="preserve"> </w:t>
+      </w:r>
+      <w:r>
+        <w:t xml:space="preserve">cambiado tras el arranque así que tiene buena pinta.</w:t>
+      </w:r>
+    </w:p>
+    <w:p>
+      <w:pPr>
+        <w:pStyle w:val="BodyText"/>
+      </w:pPr>
+      <w:r>
+        <w:t xml:space="preserve">Volvemos a insertar la SD en la</w:t>
+      </w:r>
+      <w:r>
+        <w:t xml:space="preserve"> </w:t>
+      </w:r>
+      <w:r>
+        <w:rPr>
+          <w:i/>
+        </w:rPr>
+        <w:t xml:space="preserve">Orange Pi</w:t>
+      </w:r>
+      <w:r>
+        <w:t xml:space="preserve"> </w:t>
+      </w:r>
+      <w:r>
+        <w:t xml:space="preserve">y la conectamos con un</w:t>
+      </w:r>
+      <w:r>
+        <w:t xml:space="preserve"> </w:t>
+      </w:r>
+      <w:r>
+        <w:t xml:space="preserve">cable ethernet al router de casa. El Armbian viene configurado por</w:t>
+      </w:r>
+      <w:r>
+        <w:t xml:space="preserve"> </w:t>
+      </w:r>
+      <w:r>
+        <w:t xml:space="preserve">defecto para obtener su IP desde un servidor DHCP.</w:t>
+      </w:r>
+    </w:p>
+    <w:p>
+      <w:pPr>
+        <w:pStyle w:val="BodyText"/>
+      </w:pPr>
+      <w:r>
+        <w:t xml:space="preserve">Como mi cutre-router no me da información de las IP asignadas usamos</w:t>
+      </w:r>
+      <w:r>
+        <w:t xml:space="preserve"> </w:t>
+      </w:r>
+      <w:r>
+        <w:rPr>
+          <w:i/>
+        </w:rPr>
+        <w:t xml:space="preserve">nmap</w:t>
+      </w:r>
+      <w:r>
+        <w:t xml:space="preserve">:</w:t>
+      </w:r>
+    </w:p>
+    <w:p>
+      <w:pPr>
+        <w:pStyle w:val="SourceCode"/>
+      </w:pPr>
+      <w:r>
+        <w:rPr>
+          <w:rStyle w:val="VerbatimChar"/>
+        </w:rPr>
+        <w:t xml:space="preserve">nmap -sP 192.168.0.0 /24</w:t>
+      </w:r>
+    </w:p>
+    <w:p>
+      <w:pPr>
+        <w:pStyle w:val="FirstParagraph"/>
+      </w:pPr>
+      <w:r>
+        <w:t xml:space="preserve">Con eso averiguamos la IP asignada a la</w:t>
+      </w:r>
+      <w:r>
+        <w:t xml:space="preserve"> </w:t>
+      </w:r>
+      <w:r>
+        <w:rPr>
+          <w:i/>
+        </w:rPr>
+        <w:t xml:space="preserve">Orange Pi Zero</w:t>
+      </w:r>
+      <w:r>
+        <w:t xml:space="preserve"> </w:t>
+      </w:r>
+      <w:r>
+        <w:t xml:space="preserve">y ya podemos</w:t>
+      </w:r>
+      <w:r>
+        <w:t xml:space="preserve"> </w:t>
+      </w:r>
+      <w:r>
+        <w:t xml:space="preserve">hacer login con:</w:t>
+      </w:r>
+    </w:p>
+    <w:p>
+      <w:pPr>
+        <w:pStyle w:val="SourceCode"/>
+      </w:pPr>
+      <w:r>
+        <w:rPr>
+          <w:rStyle w:val="VerbatimChar"/>
+        </w:rPr>
+        <w:t xml:space="preserve">ssh root@192.168.0.109</w:t>
+      </w:r>
+    </w:p>
+    <w:p>
+      <w:pPr>
+        <w:pStyle w:val="FirstParagraph"/>
+      </w:pPr>
+      <w:r>
+        <w:t xml:space="preserve">¡Y ya estamos!</w:t>
+      </w:r>
+    </w:p>
+    <w:p>
+      <w:pPr>
+        <w:pStyle w:val="FigureWithCaption"/>
+      </w:pPr>
+      <w:r>
+        <w:drawing>
+          <wp:inline>
+            <wp:extent cx="5334000" cy="3218584"/>
+            <wp:effectExtent b="0" l="0" r="0" t="0"/>
+            <wp:docPr descr="Primer login en Orange Pi" id="1" name="Picture"/>
+            <a:graphic>
+              <a:graphicData uri="http://schemas.openxmlformats.org/drawingml/2006/picture">
+                <pic:pic>
+                  <pic:nvPicPr>
+                    <pic:cNvPr descr="src/img/OrangePiZero_FirstLogin.png" id="0" name="Picture"/>
+                    <pic:cNvPicPr>
+                      <a:picLocks noChangeArrowheads="1" noChangeAspect="1"/>
+                    </pic:cNvPicPr>
+                  </pic:nvPicPr>
+                  <pic:blipFill>
+                    <a:blip r:embed="rId130"/>
+                    <a:stretch>
+                      <a:fillRect/>
+                    </a:stretch>
+                  </pic:blipFill>
+                  <pic:spPr bwMode="auto">
+                    <a:xfrm>
+                      <a:off x="0" y="0"/>
+                      <a:ext cx="5334000" cy="3218584"/>
+                    </a:xfrm>
+                    <a:prstGeom prst="rect">
+                      <a:avLst/>
+                    </a:prstGeom>
+                    <a:noFill/>
+                    <a:ln w="9525">
+                      <a:noFill/>
+                      <a:headEnd/>
+                      <a:tailEnd/>
+                    </a:ln>
+                  </pic:spPr>
+                </pic:pic>
+              </a:graphicData>
+            </a:graphic>
+          </wp:inline>
+        </w:drawing>
+      </w:r>
+    </w:p>
+    <w:p>
+      <w:pPr>
+        <w:pStyle w:val="ImageCaption"/>
+      </w:pPr>
+      <w:r>
+        <w:t xml:space="preserve">Primer login en</w:t>
+      </w:r>
+      <w:r>
+        <w:t xml:space="preserve"> </w:t>
+      </w:r>
+      <w:r>
+        <w:rPr>
+          <w:i/>
+        </w:rPr>
+        <w:t xml:space="preserve">Orange Pi</w:t>
+      </w:r>
+    </w:p>
+    <w:p>
+      <w:pPr>
+        <w:pStyle w:val="BodyText"/>
+      </w:pPr>
+      <w:r>
+        <w:t xml:space="preserve">Lo primero es poner al dia el sistema:</w:t>
+      </w:r>
+    </w:p>
+    <w:p>
+      <w:pPr>
+        <w:pStyle w:val="SourceCode"/>
+      </w:pPr>
+      <w:r>
+        <w:rPr>
+          <w:rStyle w:val="VerbatimChar"/>
+        </w:rPr>
+        <w:t xml:space="preserve">apt-get update</w:t>
+      </w:r>
+      <w:r>
+        <w:br w:type="textWrapping"/>
+      </w:r>
+      <w:r>
+        <w:rPr>
+          <w:rStyle w:val="VerbatimChar"/>
+        </w:rPr>
+        <w:t xml:space="preserve">apt-get upgrade</w:t>
+      </w:r>
+    </w:p>
+    <w:p>
+      <w:pPr>
+        <w:pStyle w:val="FirstParagraph"/>
+      </w:pPr>
+      <w:r>
+        <w:t xml:space="preserve">Si quieres puedes reconfigurar el</w:t>
+      </w:r>
+      <w:r>
+        <w:t xml:space="preserve"> </w:t>
+      </w:r>
+      <w:r>
+        <w:rPr>
+          <w:i/>
+        </w:rPr>
+        <w:t xml:space="preserve">time zone</w:t>
+      </w:r>
+      <w:r>
+        <w:t xml:space="preserve">:</w:t>
+      </w:r>
+    </w:p>
+    <w:p>
+      <w:pPr>
+        <w:pStyle w:val="SourceCode"/>
+      </w:pPr>
+      <w:r>
+        <w:rPr>
+          <w:rStyle w:val="VerbatimChar"/>
+        </w:rPr>
+        <w:t xml:space="preserve">dpgk-reconfigura tzdata</w:t>
+      </w:r>
+    </w:p>
+    <w:p>
+      <w:pPr>
         <w:pStyle w:val="Heading3"/>
       </w:pPr>
-      <w:bookmarkStart w:id="129" w:name="referencias"/>
-      <w:bookmarkEnd w:id="129"/>
+      <w:bookmarkStart w:id="131" w:name="conexión-wifi"/>
+      <w:bookmarkEnd w:id="131"/>
+      <w:r>
+        <w:t xml:space="preserve">Conexión WIFI</w:t>
+      </w:r>
+    </w:p>
+    <w:p>
+      <w:pPr>
+        <w:pStyle w:val="FirstParagraph"/>
+      </w:pPr>
+      <w:r>
+        <w:t xml:space="preserve">Vamos a comprobar que todo va bien:</w:t>
+      </w:r>
+    </w:p>
+    <w:p>
+      <w:pPr>
+        <w:pStyle w:val="SourceCode"/>
+      </w:pPr>
+      <w:r>
+        <w:rPr>
+          <w:rStyle w:val="VerbatimChar"/>
+        </w:rPr>
+        <w:t xml:space="preserve">root@orangepizero:~# iwconfig</w:t>
+      </w:r>
+      <w:r>
+        <w:br w:type="textWrapping"/>
+      </w:r>
+      <w:r>
+        <w:rPr>
+          <w:rStyle w:val="VerbatimChar"/>
+        </w:rPr>
+        <w:t xml:space="preserve">lo        no wireless extensions.</w:t>
+      </w:r>
+      <w:r>
+        <w:br w:type="textWrapping"/>
+      </w:r>
+      <w:r>
+        <w:rPr>
+          <w:rStyle w:val="VerbatimChar"/>
+        </w:rPr>
+        <w:t xml:space="preserve"/>
+      </w:r>
+      <w:r>
+        <w:br w:type="textWrapping"/>
+      </w:r>
+      <w:r>
+        <w:rPr>
+          <w:rStyle w:val="VerbatimChar"/>
+        </w:rPr>
+        <w:t xml:space="preserve">tunl0     no wireless extensions.</w:t>
+      </w:r>
+      <w:r>
+        <w:br w:type="textWrapping"/>
+      </w:r>
+      <w:r>
+        <w:rPr>
+          <w:rStyle w:val="VerbatimChar"/>
+        </w:rPr>
+        <w:t xml:space="preserve"/>
+      </w:r>
+      <w:r>
+        <w:br w:type="textWrapping"/>
+      </w:r>
+      <w:r>
+        <w:rPr>
+          <w:rStyle w:val="VerbatimChar"/>
+        </w:rPr>
+        <w:t xml:space="preserve">wlan0     IEEE 802.11bgn  ESSID:off/any</w:t>
+      </w:r>
+      <w:r>
+        <w:br w:type="textWrapping"/>
+      </w:r>
+      <w:r>
+        <w:rPr>
+          <w:rStyle w:val="VerbatimChar"/>
+        </w:rPr>
+        <w:t xml:space="preserve">          Mode:Managed  Access Point: Not-Associated   Tx-Power=20 dBm</w:t>
+      </w:r>
+      <w:r>
+        <w:br w:type="textWrapping"/>
+      </w:r>
+      <w:r>
+        <w:rPr>
+          <w:rStyle w:val="VerbatimChar"/>
+        </w:rPr>
+        <w:t xml:space="preserve">          Retry  long limit:7   RTS thr:off   Fragment thr:off</w:t>
+      </w:r>
+      <w:r>
+        <w:br w:type="textWrapping"/>
+      </w:r>
+      <w:r>
+        <w:rPr>
+          <w:rStyle w:val="VerbatimChar"/>
+        </w:rPr>
+        <w:t xml:space="preserve">          Encryption key:off</w:t>
+      </w:r>
+      <w:r>
+        <w:br w:type="textWrapping"/>
+      </w:r>
+      <w:r>
+        <w:rPr>
+          <w:rStyle w:val="VerbatimChar"/>
+        </w:rPr>
+        <w:t xml:space="preserve">          Power Management:on</w:t>
+      </w:r>
+      <w:r>
+        <w:br w:type="textWrapping"/>
+      </w:r>
+      <w:r>
+        <w:rPr>
+          <w:rStyle w:val="VerbatimChar"/>
+        </w:rPr>
+        <w:t xml:space="preserve"/>
+      </w:r>
+      <w:r>
+        <w:br w:type="textWrapping"/>
+      </w:r>
+      <w:r>
+        <w:rPr>
+          <w:rStyle w:val="VerbatimChar"/>
+        </w:rPr>
+        <w:t xml:space="preserve">eth0      no wireless extensions.</w:t>
+      </w:r>
+    </w:p>
+    <w:p>
+      <w:pPr>
+        <w:pStyle w:val="FirstParagraph"/>
+      </w:pPr>
+      <w:r>
+        <w:t xml:space="preserve">Todo tiene buena pinta, vamos a ver si detecta WIFIs:</w:t>
+      </w:r>
+    </w:p>
+    <w:p>
+      <w:pPr>
+        <w:pStyle w:val="SourceCode"/>
+      </w:pPr>
+      <w:r>
+        <w:rPr>
+          <w:rStyle w:val="VerbatimChar"/>
+        </w:rPr>
+        <w:t xml:space="preserve">root@orangepizero:~# iwlist wlan0  scan |grep ESSID</w:t>
+      </w:r>
+      <w:r>
+        <w:br w:type="textWrapping"/>
+      </w:r>
+      <w:r>
+        <w:rPr>
+          <w:rStyle w:val="VerbatimChar"/>
+        </w:rPr>
+        <w:t xml:space="preserve">                    ESSID:"wificlientesR"</w:t>
+      </w:r>
+      <w:r>
+        <w:br w:type="textWrapping"/>
+      </w:r>
+      <w:r>
+        <w:rPr>
+          <w:rStyle w:val="VerbatimChar"/>
+        </w:rPr>
+        <w:t xml:space="preserve">                    ESSID:"casa_de_verano"</w:t>
+      </w:r>
+      <w:r>
+        <w:br w:type="textWrapping"/>
+      </w:r>
+      <w:r>
+        <w:rPr>
+          <w:rStyle w:val="VerbatimChar"/>
+        </w:rPr>
+        <w:t xml:space="preserve">                    ESSID:"MOVISTAR_BEEF"</w:t>
+      </w:r>
+      <w:r>
+        <w:br w:type="textWrapping"/>
+      </w:r>
+      <w:r>
+        <w:rPr>
+          <w:rStyle w:val="VerbatimChar"/>
+        </w:rPr>
+        <w:t xml:space="preserve">                    ESSID:"wificlientesR"</w:t>
+      </w:r>
+      <w:r>
+        <w:br w:type="textWrapping"/>
+      </w:r>
+      <w:r>
+        <w:rPr>
+          <w:rStyle w:val="VerbatimChar"/>
+        </w:rPr>
+        <w:t xml:space="preserve">                    ESSID:"R-wlan90"</w:t>
+      </w:r>
+      <w:r>
+        <w:br w:type="textWrapping"/>
+      </w:r>
+      <w:r>
+        <w:rPr>
+          <w:rStyle w:val="VerbatimChar"/>
+        </w:rPr>
+        <w:t xml:space="preserve">                    ESSID:"MOVISTAR_BAAF"</w:t>
+      </w:r>
+      <w:r>
+        <w:br w:type="textWrapping"/>
+      </w:r>
+      <w:r>
+        <w:rPr>
+          <w:rStyle w:val="VerbatimChar"/>
+        </w:rPr>
+        <w:t xml:space="preserve">                    ESSID:"ababab"</w:t>
+      </w:r>
+      <w:r>
+        <w:br w:type="textWrapping"/>
+      </w:r>
+      <w:r>
+        <w:rPr>
+          <w:rStyle w:val="VerbatimChar"/>
+        </w:rPr>
+        <w:t xml:space="preserve">                    ESSID:"WLAN 77"</w:t>
+      </w:r>
+      <w:r>
+        <w:br w:type="textWrapping"/>
+      </w:r>
+      <w:r>
+        <w:rPr>
+          <w:rStyle w:val="VerbatimChar"/>
+        </w:rPr>
+        <w:t xml:space="preserve">                    ESSID:"castillo"</w:t>
+      </w:r>
+      <w:r>
+        <w:br w:type="textWrapping"/>
+      </w:r>
+      <w:r>
+        <w:rPr>
+          <w:rStyle w:val="VerbatimChar"/>
+        </w:rPr>
+        <w:t xml:space="preserve">                    ESSID:"unaWifi"</w:t>
+      </w:r>
+      <w:r>
+        <w:br w:type="textWrapping"/>
+      </w:r>
+      <w:r>
+        <w:rPr>
+          <w:rStyle w:val="VerbatimChar"/>
+        </w:rPr>
+        <w:t xml:space="preserve">                    ESSID:""</w:t>
+      </w:r>
+      <w:r>
+        <w:br w:type="textWrapping"/>
+      </w:r>
+      <w:r>
+        <w:rPr>
+          <w:rStyle w:val="VerbatimChar"/>
+        </w:rPr>
+        <w:t xml:space="preserve">                    ESSID:"mikasa"</w:t>
+      </w:r>
+    </w:p>
+    <w:p>
+      <w:pPr>
+        <w:pStyle w:val="FirstParagraph"/>
+      </w:pPr>
+      <w:r>
+        <w:t xml:space="preserve">Para configurar el wifi echamos un ojo al fichero</w:t>
+      </w:r>
+      <w:r>
+        <w:t xml:space="preserve"> </w:t>
+      </w:r>
+      <w:r>
+        <w:rPr>
+          <w:rStyle w:val="VerbatimChar"/>
+        </w:rPr>
+        <w:t xml:space="preserve">/etc/network/interfaces</w:t>
+      </w:r>
+      <w:r>
+        <w:t xml:space="preserve"> </w:t>
+      </w:r>
+      <w:r>
+        <w:t xml:space="preserve">pero en ese mismo fichero encontramos el</w:t>
+      </w:r>
+      <w:r>
+        <w:t xml:space="preserve"> </w:t>
+      </w:r>
+      <w:r>
+        <w:t xml:space="preserve">aviso:</w:t>
+      </w:r>
+    </w:p>
+    <w:p>
+      <w:pPr>
+        <w:pStyle w:val="SourceCode"/>
+      </w:pPr>
+      <w:r>
+        <w:rPr>
+          <w:rStyle w:val="VerbatimChar"/>
+        </w:rPr>
+        <w:t xml:space="preserve"># Armbian ships with network-manager installed by default. To save you time</w:t>
+      </w:r>
+      <w:r>
+        <w:br w:type="textWrapping"/>
+      </w:r>
+      <w:r>
+        <w:rPr>
+          <w:rStyle w:val="VerbatimChar"/>
+        </w:rPr>
+        <w:t xml:space="preserve"># and hassles consider using 'sudo nmtui' instead of configuring Wi-Fi settings</w:t>
+      </w:r>
+      <w:r>
+        <w:br w:type="textWrapping"/>
+      </w:r>
+      <w:r>
+        <w:rPr>
+          <w:rStyle w:val="VerbatimChar"/>
+        </w:rPr>
+        <w:t xml:space="preserve"># manually.</w:t>
+      </w:r>
+    </w:p>
+    <w:p>
+      <w:pPr>
+        <w:pStyle w:val="FirstParagraph"/>
+      </w:pPr>
+      <w:r>
+        <w:t xml:space="preserve">Así que basta con ejecutar</w:t>
+      </w:r>
+      <w:r>
+        <w:t xml:space="preserve"> </w:t>
+      </w:r>
+      <w:r>
+        <w:rPr>
+          <w:rStyle w:val="VerbatimChar"/>
+        </w:rPr>
+        <w:t xml:space="preserve">sudo nwtui</w:t>
+      </w:r>
+      <w:r>
+        <w:t xml:space="preserve"> </w:t>
+      </w:r>
+      <w:r>
+        <w:t xml:space="preserve">y ya podemos dar de alta</w:t>
+      </w:r>
+      <w:r>
+        <w:t xml:space="preserve"> </w:t>
+      </w:r>
+      <w:r>
+        <w:t xml:space="preserve">nuestra wifi (yo la prefiero con IP estática).</w:t>
+      </w:r>
+    </w:p>
+    <w:p>
+      <w:pPr>
+        <w:pStyle w:val="FigureWithCaption"/>
+      </w:pPr>
+      <w:r>
+        <w:drawing>
+          <wp:inline>
+            <wp:extent cx="5334000" cy="3922989"/>
+            <wp:effectExtent b="0" l="0" r="0" t="0"/>
+            <wp:docPr descr="Configuración WIFI" id="1" name="Picture"/>
+            <a:graphic>
+              <a:graphicData uri="http://schemas.openxmlformats.org/drawingml/2006/picture">
+                <pic:pic>
+                  <pic:nvPicPr>
+                    <pic:cNvPr descr="src/img/OrangePiZero_tmtui.png" id="0" name="Picture"/>
+                    <pic:cNvPicPr>
+                      <a:picLocks noChangeArrowheads="1" noChangeAspect="1"/>
+                    </pic:cNvPicPr>
+                  </pic:nvPicPr>
+                  <pic:blipFill>
+                    <a:blip r:embed="rId132"/>
+                    <a:stretch>
+                      <a:fillRect/>
+                    </a:stretch>
+                  </pic:blipFill>
+                  <pic:spPr bwMode="auto">
+                    <a:xfrm>
+                      <a:off x="0" y="0"/>
+                      <a:ext cx="5334000" cy="3922989"/>
+                    </a:xfrm>
+                    <a:prstGeom prst="rect">
+                      <a:avLst/>
+                    </a:prstGeom>
+                    <a:noFill/>
+                    <a:ln w="9525">
+                      <a:noFill/>
+                      <a:headEnd/>
+                      <a:tailEnd/>
+                    </a:ln>
+                  </pic:spPr>
+                </pic:pic>
+              </a:graphicData>
+            </a:graphic>
+          </wp:inline>
+        </w:drawing>
+      </w:r>
+    </w:p>
+    <w:p>
+      <w:pPr>
+        <w:pStyle w:val="ImageCaption"/>
+      </w:pPr>
+      <w:r>
+        <w:t xml:space="preserve">Configuración WIFI</w:t>
+      </w:r>
+    </w:p>
+    <w:p>
+      <w:pPr>
+        <w:pStyle w:val="BodyText"/>
+      </w:pPr>
+      <w:r>
+        <w:t xml:space="preserve">Ejecutamos</w:t>
+      </w:r>
+      <w:r>
+        <w:t xml:space="preserve"> </w:t>
+      </w:r>
+      <w:r>
+        <w:rPr>
+          <w:rStyle w:val="VerbatimChar"/>
+        </w:rPr>
+        <w:t xml:space="preserve">ifconfig</w:t>
+      </w:r>
+      <w:r>
+        <w:t xml:space="preserve"> </w:t>
+      </w:r>
+      <w:r>
+        <w:t xml:space="preserve">y ya vemos nuestro nuevo interface configurado:</w:t>
+      </w:r>
+    </w:p>
+    <w:p>
+      <w:pPr>
+        <w:pStyle w:val="SourceCode"/>
+      </w:pPr>
+      <w:r>
+        <w:rPr>
+          <w:rStyle w:val="VerbatimChar"/>
+        </w:rPr>
+        <w:t xml:space="preserve">ifconfig</w:t>
+      </w:r>
+      <w:r>
+        <w:br w:type="textWrapping"/>
+      </w:r>
+      <w:r>
+        <w:rPr>
+          <w:rStyle w:val="VerbatimChar"/>
+        </w:rPr>
+        <w:t xml:space="preserve"/>
+      </w:r>
+      <w:r>
+        <w:br w:type="textWrapping"/>
+      </w:r>
+      <w:r>
+        <w:rPr>
+          <w:rStyle w:val="VerbatimChar"/>
+        </w:rPr>
+        <w:t xml:space="preserve">wlan0     Link encap:Ethernet  HWaddr a4:7c:f2:9a:97:7c</w:t>
+      </w:r>
+      <w:r>
+        <w:br w:type="textWrapping"/>
+      </w:r>
+      <w:r>
+        <w:rPr>
+          <w:rStyle w:val="VerbatimChar"/>
+        </w:rPr>
+        <w:t xml:space="preserve">          inet addr:192.168.0.120  Bcast:192.168.0.255  Mask:255.255.255.0</w:t>
+      </w:r>
+      <w:r>
+        <w:br w:type="textWrapping"/>
+      </w:r>
+      <w:r>
+        <w:rPr>
+          <w:rStyle w:val="VerbatimChar"/>
+        </w:rPr>
+        <w:t xml:space="preserve">          inet6 addr: fe80::a67c:f2ff:fe9a:977c/64 Scope:Link</w:t>
+      </w:r>
+      <w:r>
+        <w:br w:type="textWrapping"/>
+      </w:r>
+      <w:r>
+        <w:rPr>
+          <w:rStyle w:val="VerbatimChar"/>
+        </w:rPr>
+        <w:t xml:space="preserve">          UP BROADCAST RUNNING MULTICAST  MTU:1500  Metric:1</w:t>
+      </w:r>
+      <w:r>
+        <w:br w:type="textWrapping"/>
+      </w:r>
+      <w:r>
+        <w:rPr>
+          <w:rStyle w:val="VerbatimChar"/>
+        </w:rPr>
+        <w:t xml:space="preserve">          RX packets:2 errors:0 dropped:0 overruns:0 frame:0</w:t>
+      </w:r>
+      <w:r>
+        <w:br w:type="textWrapping"/>
+      </w:r>
+      <w:r>
+        <w:rPr>
+          <w:rStyle w:val="VerbatimChar"/>
+        </w:rPr>
+        <w:t xml:space="preserve">          TX packets:8 errors:0 dropped:0 overruns:0 carrier:0</w:t>
+      </w:r>
+      <w:r>
+        <w:br w:type="textWrapping"/>
+      </w:r>
+      <w:r>
+        <w:rPr>
+          <w:rStyle w:val="VerbatimChar"/>
+        </w:rPr>
+        <w:t xml:space="preserve">          collisions:0 txqueuelen:1000</w:t>
+      </w:r>
+      <w:r>
+        <w:br w:type="textWrapping"/>
+      </w:r>
+      <w:r>
+        <w:rPr>
+          <w:rStyle w:val="VerbatimChar"/>
+        </w:rPr>
+        <w:t xml:space="preserve">          RX bytes:328 (328.0 B)  TX bytes:852 (852.0 B)</w:t>
+      </w:r>
+    </w:p>
+    <w:p>
+      <w:pPr>
+        <w:pStyle w:val="Heading3"/>
+      </w:pPr>
+      <w:bookmarkStart w:id="133" w:name="referencias"/>
+      <w:bookmarkEnd w:id="133"/>
       <w:r>
         <w:t xml:space="preserve">Referencias</w:t>
       </w:r>
     </w:p>
     <w:p>
       <w:pPr>
-        <w:pStyle w:val="FirstParagraph"/>
-      </w:pPr>
-      <w:hyperlink r:id="rId130">
+        <w:pStyle w:val="Compact"/>
+        <w:numPr>
+          <w:numId w:val="1011"/>
+          <w:ilvl w:val="0"/>
+        </w:numPr>
+      </w:pPr>
+      <w:hyperlink r:id="rId134">
+        <w:r>
+          <w:rPr>
+            <w:rStyle w:val="Hyperlink"/>
+          </w:rPr>
+          <w:t xml:space="preserve">Página oficial</w:t>
+        </w:r>
+      </w:hyperlink>
+    </w:p>
+    <w:p>
+      <w:pPr>
+        <w:pStyle w:val="Compact"/>
+        <w:numPr>
+          <w:numId w:val="1011"/>
+          <w:ilvl w:val="0"/>
+        </w:numPr>
+      </w:pPr>
+      <w:hyperlink r:id="rId135">
+        <w:r>
+          <w:rPr>
+            <w:rStyle w:val="Hyperlink"/>
+          </w:rPr>
+          <w:t xml:space="preserve">Recursos oficiales</w:t>
+        </w:r>
+      </w:hyperlink>
+      <w:r>
+        <w:t xml:space="preserve"> </w:t>
+      </w:r>
+      <w:r>
+        <w:t xml:space="preserve">aquí hay imágenes y los esquemáticos</w:t>
+      </w:r>
+    </w:p>
+    <w:p>
+      <w:pPr>
+        <w:pStyle w:val="Compact"/>
+        <w:numPr>
+          <w:numId w:val="1011"/>
+          <w:ilvl w:val="0"/>
+        </w:numPr>
+      </w:pPr>
+      <w:hyperlink r:id="rId136">
+        <w:r>
+          <w:rPr>
+            <w:rStyle w:val="Hyperlink"/>
+          </w:rPr>
+          <w:t xml:space="preserve">Tienda en Aliexpress</w:t>
+        </w:r>
+      </w:hyperlink>
+    </w:p>
+    <w:p>
+      <w:pPr>
+        <w:pStyle w:val="Compact"/>
+        <w:numPr>
+          <w:numId w:val="1011"/>
+          <w:ilvl w:val="0"/>
+        </w:numPr>
+      </w:pPr>
+      <w:hyperlink r:id="rId137">
         <w:r>
           <w:rPr>
             <w:rStyle w:val="Hyperlink"/>
@@ -8328,10 +9270,33 @@
           <w:t xml:space="preserve">http://linux-sunxi.org/Bootable_SD_card</w:t>
         </w:r>
       </w:hyperlink>
-      <w:r>
-        <w:t xml:space="preserve"> </w:t>
-      </w:r>
-      <w:hyperlink r:id="rId131">
+    </w:p>
+    <w:p>
+      <w:pPr>
+        <w:pStyle w:val="Compact"/>
+        <w:numPr>
+          <w:numId w:val="1011"/>
+          <w:ilvl w:val="0"/>
+        </w:numPr>
+      </w:pPr>
+      <w:hyperlink r:id="rId138">
+        <w:r>
+          <w:rPr>
+            <w:rStyle w:val="Hyperlink"/>
+          </w:rPr>
+          <w:t xml:space="preserve">https://www.armbian.com/orange-pi-zero/</w:t>
+        </w:r>
+      </w:hyperlink>
+    </w:p>
+    <w:p>
+      <w:pPr>
+        <w:pStyle w:val="Compact"/>
+        <w:numPr>
+          <w:numId w:val="1011"/>
+          <w:ilvl w:val="0"/>
+        </w:numPr>
+      </w:pPr>
+      <w:hyperlink r:id="rId139">
         <w:r>
           <w:rPr>
             <w:rStyle w:val="Hyperlink"/>
@@ -8339,10 +9304,16 @@
           <w:t xml:space="preserve">https://docs.armbian.com/User-Guide_Getting-Started/</w:t>
         </w:r>
       </w:hyperlink>
-      <w:r>
-        <w:t xml:space="preserve"> </w:t>
-      </w:r>
-      <w:hyperlink r:id="rId132">
+    </w:p>
+    <w:p>
+      <w:pPr>
+        <w:pStyle w:val="Compact"/>
+        <w:numPr>
+          <w:numId w:val="1011"/>
+          <w:ilvl w:val="0"/>
+        </w:numPr>
+      </w:pPr>
+      <w:hyperlink r:id="rId140">
         <w:r>
           <w:rPr>
             <w:rStyle w:val="Hyperlink"/>
@@ -8350,27 +9321,6 @@
           <w:t xml:space="preserve">https://docs.armbian.com/Hardware_Allwinner/</w:t>
         </w:r>
       </w:hyperlink>
-      <w:r>
-        <w:t xml:space="preserve"> </w:t>
-      </w:r>
-      <w:hyperlink r:id="rId133">
-        <w:r>
-          <w:rPr>
-            <w:rStyle w:val="Hyperlink"/>
-          </w:rPr>
-          <w:t xml:space="preserve">https://www.armbian.com/orange-pi-zero/</w:t>
-        </w:r>
-      </w:hyperlink>
-    </w:p>
-    <w:p>
-      <w:pPr>
-        <w:pStyle w:val="Heading1"/>
-      </w:pPr>
-      <w:bookmarkStart w:id="134" w:name="todo-1"/>
-      <w:bookmarkEnd w:id="134"/>
-      <w:r>
-        <w:t xml:space="preserve">TODO</w:t>
-      </w:r>
     </w:p>
     <w:p>
       <w:pPr>
@@ -8380,8 +9330,25 @@
           <w:ilvl w:val="0"/>
         </w:numPr>
       </w:pPr>
-      <w:r>
-        <w:t xml:space="preserve">cinelerra</w:t>
+      <w:hyperlink r:id="rId141">
+        <w:r>
+          <w:rPr>
+            <w:rStyle w:val="Hyperlink"/>
+          </w:rPr>
+          <w:t xml:space="preserve">GPIO</w:t>
+        </w:r>
+      </w:hyperlink>
+      <w:r>
+        <w:t xml:space="preserve"> </w:t>
+      </w:r>
+      <w:r>
+        <w:t xml:space="preserve">Una explicación de como acceder</w:t>
+      </w:r>
+      <w:r>
+        <w:t xml:space="preserve"> </w:t>
+      </w:r>
+      <w:r>
+        <w:t xml:space="preserve">al gpio desde terminal</w:t>
       </w:r>
     </w:p>
     <w:p>
@@ -8392,67 +9359,734 @@
           <w:ilvl w:val="0"/>
         </w:numPr>
       </w:pPr>
-      <w:r>
-        <w:t xml:space="preserve">playonlinux</w:t>
+      <w:hyperlink r:id="rId142">
+        <w:r>
+          <w:rPr>
+            <w:rStyle w:val="Hyperlink"/>
+          </w:rPr>
+          <w:t xml:space="preserve">Info variada</w:t>
+        </w:r>
+      </w:hyperlink>
+      <w:r>
+        <w:t xml:space="preserve"> </w:t>
+      </w:r>
+      <w:r>
+        <w:t xml:space="preserve">Aquí tenemos</w:t>
+      </w:r>
+      <w:r>
+        <w:t xml:space="preserve"> </w:t>
+      </w:r>
+      <w:r>
+        <w:t xml:space="preserve">el esquema de pines</w:t>
+      </w:r>
+    </w:p>
+    <w:p>
+      <w:pPr>
+        <w:pStyle w:val="Heading2"/>
+      </w:pPr>
+      <w:bookmarkStart w:id="143" w:name="raspberry-pi-media-center"/>
+      <w:bookmarkEnd w:id="143"/>
+      <w:r>
+        <w:t xml:space="preserve">Raspberry Pi Media Center</w:t>
+      </w:r>
+    </w:p>
+    <w:p>
+      <w:pPr>
+        <w:pStyle w:val="FirstParagraph"/>
+      </w:pPr>
+      <w:r>
+        <w:t xml:space="preserve">Bajamos la imagen con nuestro cliente torrent favorito</w:t>
+      </w:r>
+      <w:r>
+        <w:t xml:space="preserve"> </w:t>
+      </w:r>
+      <w:r>
+        <w:t xml:space="preserve">desde</w:t>
+      </w:r>
+      <w:r>
+        <w:t xml:space="preserve"> </w:t>
+      </w:r>
+      <w:hyperlink r:id="rId144">
+        <w:r>
+          <w:rPr>
+            <w:rStyle w:val="Hyperlink"/>
+          </w:rPr>
+          <w:t xml:space="preserve">aquí</w:t>
+        </w:r>
+      </w:hyperlink>
+      <w:r>
+        <w:t xml:space="preserve">, no</w:t>
+      </w:r>
+      <w:r>
+        <w:t xml:space="preserve"> </w:t>
+      </w:r>
+      <w:r>
+        <w:t xml:space="preserve">os molesteis en clonar el directorio, hay que bajarse la imagen.</w:t>
+      </w:r>
+    </w:p>
+    <w:p>
+      <w:pPr>
+        <w:pStyle w:val="SourceCode"/>
+      </w:pPr>
+      <w:r>
+        <w:rPr>
+          <w:rStyle w:val="VerbatimChar"/>
+        </w:rPr>
+        <w:t xml:space="preserve">sudo dd if=./Mediacenter-AikonCWD-v6.img  of=/dev/mmcblk0 bs=4M</w:t>
+      </w:r>
+    </w:p>
+    <w:p>
+      <w:pPr>
+        <w:pStyle w:val="FirstParagraph"/>
+      </w:pPr>
+      <w:r>
+        <w:t xml:space="preserve">Arrancamos con la toma ethernet conectada al router y nos conectamos</w:t>
+      </w:r>
+      <w:r>
+        <w:t xml:space="preserve"> </w:t>
+      </w:r>
+      <w:r>
+        <w:t xml:space="preserve">tras averigurar la IP con</w:t>
+      </w:r>
+      <w:r>
+        <w:t xml:space="preserve"> </w:t>
+      </w:r>
+      <w:r>
+        <w:rPr>
+          <w:rStyle w:val="VerbatimChar"/>
+        </w:rPr>
+        <w:t xml:space="preserve">nmap</w:t>
+      </w:r>
+      <w:r>
+        <w:t xml:space="preserve"> </w:t>
+      </w:r>
+      <w:r>
+        <w:t xml:space="preserve">(ver</w:t>
+      </w:r>
+      <w:r>
+        <w:t xml:space="preserve"> </w:t>
+      </w:r>
+      <w:r>
+        <w:rPr>
+          <w:i/>
+        </w:rPr>
+        <w:t xml:space="preserve">Orange Pi Zero</w:t>
+      </w:r>
+      <w:r>
+        <w:t xml:space="preserve">)</w:t>
+      </w:r>
+    </w:p>
+    <w:p>
+      <w:pPr>
+        <w:pStyle w:val="BodyText"/>
+      </w:pPr>
+      <w:r>
+        <w:t xml:space="preserve">Los pasos recomendados:</w:t>
       </w:r>
     </w:p>
     <w:p>
       <w:pPr>
         <w:pStyle w:val="Compact"/>
         <w:numPr>
-          <w:numId w:val="1011"/>
+          <w:numId w:val="1012"/>
           <w:ilvl w:val="0"/>
         </w:numPr>
       </w:pPr>
       <w:r>
-        <w:t xml:space="preserve">darktable</w:t>
+        <w:t xml:space="preserve">Cambiar la password de root:</w:t>
+      </w:r>
+      <w:r>
+        <w:t xml:space="preserve"> </w:t>
+      </w:r>
+      <w:r>
+        <w:rPr>
+          <w:rStyle w:val="VerbatimChar"/>
+        </w:rPr>
+        <w:t xml:space="preserve">passwd</w:t>
+      </w:r>
+    </w:p>
+    <w:p>
+      <w:pPr>
+        <w:numPr>
+          <w:numId w:val="1012"/>
+          <w:ilvl w:val="0"/>
+        </w:numPr>
+      </w:pPr>
+      <w:r>
+        <w:t xml:space="preserve">Fijar una IP estática: Editamos el fichero</w:t>
+      </w:r>
+      <w:r>
+        <w:t xml:space="preserve"> </w:t>
+      </w:r>
+      <w:r>
+        <w:rPr>
+          <w:rStyle w:val="VerbatimChar"/>
+        </w:rPr>
+        <w:t xml:space="preserve">/etc/dhcpcd.conf</w:t>
+      </w:r>
+      <w:r>
+        <w:t xml:space="preserve">, ya</w:t>
+      </w:r>
+      <w:r>
+        <w:t xml:space="preserve"> </w:t>
+      </w:r>
+      <w:r>
+        <w:t xml:space="preserve">de paso configuramos la IP estática para la WIFI</w:t>
+      </w:r>
+    </w:p>
+    <w:p>
+      <w:pPr>
+        <w:pStyle w:val="SourceCode"/>
+        <w:numPr>
+          <w:numId w:val="1000"/>
+          <w:ilvl w:val="0"/>
+        </w:numPr>
+      </w:pPr>
+      <w:r>
+        <w:rPr>
+          <w:rStyle w:val="VerbatimChar"/>
+        </w:rPr>
+        <w:t xml:space="preserve">interface eth0</w:t>
+      </w:r>
+      <w:r>
+        <w:br w:type="textWrapping"/>
+      </w:r>
+      <w:r>
+        <w:rPr>
+          <w:rStyle w:val="VerbatimChar"/>
+        </w:rPr>
+        <w:t xml:space="preserve">static ip_address=192.168.0.125/24</w:t>
+      </w:r>
+      <w:r>
+        <w:br w:type="textWrapping"/>
+      </w:r>
+      <w:r>
+        <w:rPr>
+          <w:rStyle w:val="VerbatimChar"/>
+        </w:rPr>
+        <w:t xml:space="preserve">static routers=192.168.0.1</w:t>
+      </w:r>
+      <w:r>
+        <w:br w:type="textWrapping"/>
+      </w:r>
+      <w:r>
+        <w:rPr>
+          <w:rStyle w:val="VerbatimChar"/>
+        </w:rPr>
+        <w:t xml:space="preserve">static domain_name_servers=8.8.8.8</w:t>
+      </w:r>
+      <w:r>
+        <w:br w:type="textWrapping"/>
+      </w:r>
+      <w:r>
+        <w:rPr>
+          <w:rStyle w:val="VerbatimChar"/>
+        </w:rPr>
+        <w:t xml:space="preserve"/>
+      </w:r>
+      <w:r>
+        <w:br w:type="textWrapping"/>
+      </w:r>
+      <w:r>
+        <w:rPr>
+          <w:rStyle w:val="VerbatimChar"/>
+        </w:rPr>
+        <w:t xml:space="preserve">interface wlan0</w:t>
+      </w:r>
+      <w:r>
+        <w:br w:type="textWrapping"/>
+      </w:r>
+      <w:r>
+        <w:rPr>
+          <w:rStyle w:val="VerbatimChar"/>
+        </w:rPr>
+        <w:t xml:space="preserve">static ip_address=192.168.0.126/24</w:t>
+      </w:r>
+      <w:r>
+        <w:br w:type="textWrapping"/>
+      </w:r>
+      <w:r>
+        <w:rPr>
+          <w:rStyle w:val="VerbatimChar"/>
+        </w:rPr>
+        <w:t xml:space="preserve">static routers=192.168.0.1</w:t>
+      </w:r>
+      <w:r>
+        <w:br w:type="textWrapping"/>
+      </w:r>
+      <w:r>
+        <w:rPr>
+          <w:rStyle w:val="VerbatimChar"/>
+        </w:rPr>
+        <w:t xml:space="preserve">static domain_name_servers=8.8.8.8</w:t>
+      </w:r>
+    </w:p>
+    <w:p>
+      <w:pPr>
+        <w:numPr>
+          <w:numId w:val="1000"/>
+          <w:ilvl w:val="0"/>
+        </w:numPr>
+      </w:pPr>
+      <w:r>
+        <w:t xml:space="preserve">Una vez cambiado el fichero hay que reiniciar con</w:t>
+      </w:r>
+      <w:r>
+        <w:t xml:space="preserve"> </w:t>
+      </w:r>
+      <w:r>
+        <w:rPr>
+          <w:rStyle w:val="VerbatimChar"/>
+        </w:rPr>
+        <w:t xml:space="preserve">shutdown -r now</w:t>
+      </w:r>
+    </w:p>
+    <w:p>
+      <w:pPr>
+        <w:numPr>
+          <w:numId w:val="1012"/>
+          <w:ilvl w:val="0"/>
+        </w:numPr>
+      </w:pPr>
+      <w:r>
+        <w:t xml:space="preserve">Configurar la WIFI, en esta parte damos por supuesto que tenemos la</w:t>
+      </w:r>
+      <w:r>
+        <w:t xml:space="preserve"> </w:t>
+      </w:r>
+      <w:r>
+        <w:t xml:space="preserve">wifi con WPA activado.</w:t>
+      </w:r>
+    </w:p>
+    <w:p>
+      <w:pPr>
+        <w:numPr>
+          <w:numId w:val="1000"/>
+          <w:ilvl w:val="0"/>
+        </w:numPr>
+      </w:pPr>
+      <w:r>
+        <w:t xml:space="preserve">Echamos un ojo a nuestro interfaz radio con</w:t>
+      </w:r>
+      <w:r>
+        <w:t xml:space="preserve"> </w:t>
+      </w:r>
+      <w:r>
+        <w:rPr>
+          <w:rStyle w:val="VerbatimChar"/>
+        </w:rPr>
+        <w:t xml:space="preserve">iwconfig</w:t>
+      </w:r>
+      <w:r>
+        <w:t xml:space="preserve">, si aparece</w:t>
+      </w:r>
+      <w:r>
+        <w:t xml:space="preserve"> </w:t>
+      </w:r>
+      <w:r>
+        <w:t xml:space="preserve">el</w:t>
+      </w:r>
+      <w:r>
+        <w:t xml:space="preserve"> </w:t>
+      </w:r>
+      <w:r>
+        <w:rPr>
+          <w:rStyle w:val="VerbatimChar"/>
+        </w:rPr>
+        <w:t xml:space="preserve">wlan0</w:t>
+      </w:r>
+      <w:r>
+        <w:t xml:space="preserve"> </w:t>
+      </w:r>
+      <w:r>
+        <w:t xml:space="preserve">todo va bien.</w:t>
+      </w:r>
+    </w:p>
+    <w:p>
+      <w:pPr>
+        <w:pStyle w:val="SourceCode"/>
+        <w:numPr>
+          <w:numId w:val="1000"/>
+          <w:ilvl w:val="0"/>
+        </w:numPr>
+      </w:pPr>
+      <w:r>
+        <w:rPr>
+          <w:rStyle w:val="VerbatimChar"/>
+        </w:rPr>
+        <w:t xml:space="preserve">wlan0     IEEE 802.11bgn  ESSID:off/any</w:t>
+      </w:r>
+      <w:r>
+        <w:br w:type="textWrapping"/>
+      </w:r>
+      <w:r>
+        <w:rPr>
+          <w:rStyle w:val="VerbatimChar"/>
+        </w:rPr>
+        <w:t xml:space="preserve">          Mode:Managed  Access Point: Not-Associated   Tx-Power=31 dBm</w:t>
+      </w:r>
+      <w:r>
+        <w:br w:type="textWrapping"/>
+      </w:r>
+      <w:r>
+        <w:rPr>
+          <w:rStyle w:val="VerbatimChar"/>
+        </w:rPr>
+        <w:t xml:space="preserve">          Retry short limit:7   RTS thr:off   Fragment thr:off</w:t>
+      </w:r>
+      <w:r>
+        <w:br w:type="textWrapping"/>
+      </w:r>
+      <w:r>
+        <w:rPr>
+          <w:rStyle w:val="VerbatimChar"/>
+        </w:rPr>
+        <w:t xml:space="preserve">          Encryption key:off</w:t>
+      </w:r>
+      <w:r>
+        <w:br w:type="textWrapping"/>
+      </w:r>
+      <w:r>
+        <w:rPr>
+          <w:rStyle w:val="VerbatimChar"/>
+        </w:rPr>
+        <w:t xml:space="preserve">          Power Management:on</w:t>
+      </w:r>
+    </w:p>
+    <w:p>
+      <w:pPr>
+        <w:numPr>
+          <w:numId w:val="1000"/>
+          <w:ilvl w:val="0"/>
+        </w:numPr>
+      </w:pPr>
+      <w:r>
+        <w:t xml:space="preserve">Tenemos que editar el fichero</w:t>
+      </w:r>
+      <w:r>
+        <w:t xml:space="preserve"> </w:t>
+      </w:r>
+      <w:r>
+        <w:rPr>
+          <w:rStyle w:val="VerbatimChar"/>
+        </w:rPr>
+        <w:t xml:space="preserve">/etc/network/interfaces</w:t>
+      </w:r>
+      <w:r>
+        <w:t xml:space="preserve"> </w:t>
+      </w:r>
+      <w:r>
+        <w:t xml:space="preserve">y</w:t>
+      </w:r>
+      <w:r>
+        <w:t xml:space="preserve"> </w:t>
+      </w:r>
+      <w:r>
+        <w:t xml:space="preserve">asegurarnos de tener el</w:t>
+      </w:r>
+      <w:r>
+        <w:t xml:space="preserve"> </w:t>
+      </w:r>
+      <w:r>
+        <w:rPr>
+          <w:rStyle w:val="VerbatimChar"/>
+        </w:rPr>
+        <w:t xml:space="preserve">wlan0</w:t>
+      </w:r>
+      <w:r>
+        <w:t xml:space="preserve"> </w:t>
+      </w:r>
+      <w:r>
+        <w:t xml:space="preserve">como sigue:</w:t>
+      </w:r>
+    </w:p>
+    <w:p>
+      <w:pPr>
+        <w:pStyle w:val="SourceCode"/>
+        <w:numPr>
+          <w:numId w:val="1000"/>
+          <w:ilvl w:val="0"/>
+        </w:numPr>
+      </w:pPr>
+      <w:r>
+        <w:rPr>
+          <w:rStyle w:val="VerbatimChar"/>
+        </w:rPr>
+        <w:t xml:space="preserve">allow-hotplug wlan0</w:t>
+      </w:r>
+      <w:r>
+        <w:br w:type="textWrapping"/>
+      </w:r>
+      <w:r>
+        <w:rPr>
+          <w:rStyle w:val="VerbatimChar"/>
+        </w:rPr>
+        <w:t xml:space="preserve">iface wlan0 inet manual</w:t>
+      </w:r>
+      <w:r>
+        <w:br w:type="textWrapping"/>
+      </w:r>
+      <w:r>
+        <w:rPr>
+          <w:rStyle w:val="VerbatimChar"/>
+        </w:rPr>
+        <w:t xml:space="preserve">    wpa-conf /etc/wpa_supplicant/wpa_supplicant.conf</w:t>
+      </w:r>
+    </w:p>
+    <w:p>
+      <w:pPr>
+        <w:numPr>
+          <w:numId w:val="1000"/>
+          <w:ilvl w:val="0"/>
+        </w:numPr>
+      </w:pPr>
+      <w:r>
+        <w:t xml:space="preserve">Ahora vamos a editar el fichero de configuración de</w:t>
+      </w:r>
+      <w:r>
+        <w:t xml:space="preserve"> </w:t>
+      </w:r>
+      <w:r>
+        <w:rPr>
+          <w:rStyle w:val="VerbatimChar"/>
+        </w:rPr>
+        <w:t xml:space="preserve">wpa_supplicant</w:t>
+      </w:r>
+      <w:r>
+        <w:t xml:space="preserve">, es decir</w:t>
+      </w:r>
+      <w:r>
+        <w:t xml:space="preserve"> </w:t>
+      </w:r>
+      <w:r>
+        <w:rPr>
+          <w:rStyle w:val="VerbatimChar"/>
+        </w:rPr>
+        <w:t xml:space="preserve">/etc/wpa_supplicant/wpa_supplicant.conf</w:t>
+      </w:r>
+      <w:r>
+        <w:t xml:space="preserve"> </w:t>
+      </w:r>
+      <w:r>
+        <w:t xml:space="preserve">y añadir un bloque</w:t>
+      </w:r>
+      <w:r>
+        <w:t xml:space="preserve"> </w:t>
+      </w:r>
+      <w:r>
+        <w:rPr>
+          <w:rStyle w:val="VerbatimChar"/>
+        </w:rPr>
+        <w:t xml:space="preserve">network</w:t>
+      </w:r>
+      <w:r>
+        <w:t xml:space="preserve"> </w:t>
+      </w:r>
+      <w:r>
+        <w:t xml:space="preserve">que sea como el que va a continuación, de paso he</w:t>
+      </w:r>
+      <w:r>
+        <w:t xml:space="preserve"> </w:t>
+      </w:r>
+      <w:r>
+        <w:t xml:space="preserve">cambiado el</w:t>
+      </w:r>
+      <w:r>
+        <w:t xml:space="preserve"> </w:t>
+      </w:r>
+      <w:r>
+        <w:rPr>
+          <w:rStyle w:val="VerbatimChar"/>
+        </w:rPr>
+        <w:t xml:space="preserve">country</w:t>
+      </w:r>
+      <w:r>
+        <w:t xml:space="preserve"> </w:t>
+      </w:r>
+      <w:r>
+        <w:t xml:space="preserve">a "ES", asi que queda así:</w:t>
+      </w:r>
+    </w:p>
+    <w:p>
+      <w:pPr>
+        <w:pStyle w:val="SourceCode"/>
+        <w:numPr>
+          <w:numId w:val="1000"/>
+          <w:ilvl w:val="0"/>
+        </w:numPr>
+      </w:pPr>
+      <w:r>
+        <w:rPr>
+          <w:rStyle w:val="VerbatimChar"/>
+        </w:rPr>
+        <w:t xml:space="preserve">country=ES</w:t>
+      </w:r>
+      <w:r>
+        <w:br w:type="textWrapping"/>
+      </w:r>
+      <w:r>
+        <w:rPr>
+          <w:rStyle w:val="VerbatimChar"/>
+        </w:rPr>
+        <w:t xml:space="preserve">ctrl_interface=DIR=/var/run/wpa_supplicant GROUP=netdev</w:t>
+      </w:r>
+      <w:r>
+        <w:br w:type="textWrapping"/>
+      </w:r>
+      <w:r>
+        <w:rPr>
+          <w:rStyle w:val="VerbatimChar"/>
+        </w:rPr>
+        <w:t xml:space="preserve">update_config=1</w:t>
+      </w:r>
+      <w:r>
+        <w:br w:type="textWrapping"/>
+      </w:r>
+      <w:r>
+        <w:rPr>
+          <w:rStyle w:val="VerbatimChar"/>
+        </w:rPr>
+        <w:t xml:space="preserve">network={</w:t>
+      </w:r>
+      <w:r>
+        <w:br w:type="textWrapping"/>
+      </w:r>
+      <w:r>
+        <w:rPr>
+          <w:rStyle w:val="VerbatimChar"/>
+        </w:rPr>
+        <w:t xml:space="preserve">  ssid="YOURSSID"</w:t>
+      </w:r>
+      <w:r>
+        <w:br w:type="textWrapping"/>
+      </w:r>
+      <w:r>
+        <w:rPr>
+          <w:rStyle w:val="VerbatimChar"/>
+        </w:rPr>
+        <w:t xml:space="preserve">  psk="YOURPASSWORD"</w:t>
+      </w:r>
+      <w:r>
+        <w:br w:type="textWrapping"/>
+      </w:r>
+      <w:r>
+        <w:rPr>
+          <w:rStyle w:val="VerbatimChar"/>
+        </w:rPr>
+        <w:t xml:space="preserve">}</w:t>
+      </w:r>
+    </w:p>
+    <w:p>
+      <w:pPr>
+        <w:numPr>
+          <w:numId w:val="1000"/>
+          <w:ilvl w:val="0"/>
+        </w:numPr>
+      </w:pPr>
+      <w:r>
+        <w:t xml:space="preserve">Un reinicio y listos:</w:t>
+      </w:r>
+      <w:r>
+        <w:t xml:space="preserve"> </w:t>
+      </w:r>
+      <w:r>
+        <w:rPr>
+          <w:rStyle w:val="VerbatimChar"/>
+        </w:rPr>
+        <w:t xml:space="preserve">shutdown -r now</w:t>
+      </w:r>
+    </w:p>
+    <w:p>
+      <w:pPr>
+        <w:pStyle w:val="Heading1"/>
+      </w:pPr>
+      <w:bookmarkStart w:id="145" w:name="todo-1"/>
+      <w:bookmarkEnd w:id="145"/>
+      <w:r>
+        <w:t xml:space="preserve">TODO</w:t>
       </w:r>
     </w:p>
     <w:p>
       <w:pPr>
         <w:pStyle w:val="Compact"/>
         <w:numPr>
-          <w:numId w:val="1011"/>
+          <w:numId w:val="1013"/>
           <w:ilvl w:val="0"/>
         </w:numPr>
       </w:pPr>
       <w:r>
-        <w:t xml:space="preserve">rawtherapee</w:t>
+        <w:t xml:space="preserve">cinelerra</w:t>
       </w:r>
     </w:p>
     <w:p>
       <w:pPr>
         <w:pStyle w:val="Compact"/>
         <w:numPr>
-          <w:numId w:val="1011"/>
+          <w:numId w:val="1013"/>
           <w:ilvl w:val="0"/>
         </w:numPr>
       </w:pPr>
       <w:r>
-        <w:t xml:space="preserve">krita</w:t>
+        <w:t xml:space="preserve">playonlinux</w:t>
       </w:r>
     </w:p>
     <w:p>
       <w:pPr>
         <w:pStyle w:val="Compact"/>
         <w:numPr>
-          <w:numId w:val="1011"/>
+          <w:numId w:val="1013"/>
           <w:ilvl w:val="0"/>
         </w:numPr>
       </w:pPr>
       <w:r>
-        <w:t xml:space="preserve">mypaint</w:t>
+        <w:t xml:space="preserve">darktable</w:t>
       </w:r>
     </w:p>
     <w:p>
       <w:pPr>
         <w:pStyle w:val="Compact"/>
         <w:numPr>
-          <w:numId w:val="1011"/>
+          <w:numId w:val="1013"/>
           <w:ilvl w:val="0"/>
         </w:numPr>
       </w:pPr>
       <w:r>
+        <w:t xml:space="preserve">rawtherapee</w:t>
+      </w:r>
+    </w:p>
+    <w:p>
+      <w:pPr>
+        <w:pStyle w:val="Compact"/>
+        <w:numPr>
+          <w:numId w:val="1013"/>
+          <w:ilvl w:val="0"/>
+        </w:numPr>
+      </w:pPr>
+      <w:r>
+        <w:t xml:space="preserve">krita</w:t>
+      </w:r>
+    </w:p>
+    <w:p>
+      <w:pPr>
+        <w:pStyle w:val="Compact"/>
+        <w:numPr>
+          <w:numId w:val="1013"/>
+          <w:ilvl w:val="0"/>
+        </w:numPr>
+      </w:pPr>
+      <w:r>
+        <w:t xml:space="preserve">mypaint</w:t>
+      </w:r>
+    </w:p>
+    <w:p>
+      <w:pPr>
+        <w:pStyle w:val="Compact"/>
+        <w:numPr>
+          <w:numId w:val="1013"/>
+          <w:ilvl w:val="0"/>
+        </w:numPr>
+      </w:pPr>
+      <w:r>
         <w:t xml:space="preserve">qStopmotion</w:t>
       </w:r>
     </w:p>
@@ -8468,7 +10102,7 @@
       <w:pPr>
         <w:pStyle w:val="BodyText"/>
       </w:pPr>
-      <w:hyperlink r:id="rId135">
+      <w:hyperlink r:id="rId146">
         <w:r>
           <w:rPr>
             <w:rStyle w:val="Hyperlink"/>
@@ -8521,7 +10155,7 @@
       <w:r>
         <w:t xml:space="preserve"> </w:t>
       </w:r>
-      <w:hyperlink r:id="rId136">
+      <w:hyperlink r:id="rId147">
         <w:r>
           <w:rPr>
             <w:rStyle w:val="Hyperlink"/>
@@ -8550,8 +10184,8 @@
       <w:pPr>
         <w:pStyle w:val="Heading1"/>
       </w:pPr>
-      <w:bookmarkStart w:id="137" w:name="links"/>
-      <w:bookmarkEnd w:id="137"/>
+      <w:bookmarkStart w:id="148" w:name="links"/>
+      <w:bookmarkEnd w:id="148"/>
       <w:r>
         <w:t xml:space="preserve">Links</w:t>
       </w:r>
@@ -8560,11 +10194,11 @@
       <w:pPr>
         <w:pStyle w:val="Compact"/>
         <w:numPr>
-          <w:numId w:val="1012"/>
+          <w:numId w:val="1014"/>
           <w:ilvl w:val="0"/>
         </w:numPr>
       </w:pPr>
-      <w:hyperlink r:id="rId138">
+      <w:hyperlink r:id="rId149">
         <w:r>
           <w:rPr>
             <w:rStyle w:val="Hyperlink"/>
@@ -8577,11 +10211,11 @@
       <w:pPr>
         <w:pStyle w:val="Compact"/>
         <w:numPr>
-          <w:numId w:val="1012"/>
+          <w:numId w:val="1014"/>
           <w:ilvl w:val="0"/>
         </w:numPr>
       </w:pPr>
-      <w:hyperlink r:id="rId139">
+      <w:hyperlink r:id="rId150">
         <w:r>
           <w:rPr>
             <w:rStyle w:val="Hyperlink"/>
@@ -8594,11 +10228,11 @@
       <w:pPr>
         <w:pStyle w:val="Compact"/>
         <w:numPr>
-          <w:numId w:val="1012"/>
+          <w:numId w:val="1014"/>
           <w:ilvl w:val="0"/>
         </w:numPr>
       </w:pPr>
-      <w:hyperlink r:id="rId140">
+      <w:hyperlink r:id="rId151">
         <w:r>
           <w:rPr>
             <w:rStyle w:val="Hyperlink"/>
@@ -8611,11 +10245,11 @@
       <w:pPr>
         <w:pStyle w:val="Compact"/>
         <w:numPr>
-          <w:numId w:val="1012"/>
+          <w:numId w:val="1014"/>
           <w:ilvl w:val="0"/>
         </w:numPr>
       </w:pPr>
-      <w:hyperlink r:id="rId141">
+      <w:hyperlink r:id="rId152">
         <w:r>
           <w:rPr>
             <w:rStyle w:val="Hyperlink"/>
@@ -8628,11 +10262,11 @@
       <w:pPr>
         <w:pStyle w:val="Compact"/>
         <w:numPr>
-          <w:numId w:val="1012"/>
+          <w:numId w:val="1014"/>
           <w:ilvl w:val="0"/>
         </w:numPr>
       </w:pPr>
-      <w:hyperlink r:id="rId142">
+      <w:hyperlink r:id="rId153">
         <w:r>
           <w:rPr>
             <w:rStyle w:val="Hyperlink"/>
@@ -8645,11 +10279,11 @@
       <w:pPr>
         <w:pStyle w:val="Compact"/>
         <w:numPr>
-          <w:numId w:val="1012"/>
+          <w:numId w:val="1014"/>
           <w:ilvl w:val="0"/>
         </w:numPr>
       </w:pPr>
-      <w:hyperlink r:id="rId143">
+      <w:hyperlink r:id="rId154">
         <w:r>
           <w:rPr>
             <w:rStyle w:val="Hyperlink"/>
@@ -8662,11 +10296,11 @@
       <w:pPr>
         <w:pStyle w:val="Compact"/>
         <w:numPr>
-          <w:numId w:val="1012"/>
+          <w:numId w:val="1014"/>
           <w:ilvl w:val="0"/>
         </w:numPr>
       </w:pPr>
-      <w:hyperlink r:id="rId144">
+      <w:hyperlink r:id="rId155">
         <w:r>
           <w:rPr>
             <w:rStyle w:val="Hyperlink"/>
@@ -8679,11 +10313,11 @@
       <w:pPr>
         <w:pStyle w:val="Compact"/>
         <w:numPr>
-          <w:numId w:val="1012"/>
+          <w:numId w:val="1014"/>
           <w:ilvl w:val="0"/>
         </w:numPr>
       </w:pPr>
-      <w:hyperlink r:id="rId145">
+      <w:hyperlink r:id="rId156">
         <w:r>
           <w:rPr>
             <w:rStyle w:val="Hyperlink"/>
@@ -8847,7 +10481,7 @@
     </w:lvl>
   </w:abstractNum>
   <w:abstractNum w:abstractNumId="990">
-    <w:nsid w:val="b8cd45cc"/>
+    <w:nsid w:val="4d55ae6b"/>
     <w:multiLevelType w:val="multilevel"/>
     <w:lvl w:ilvl="0">
       <w:numFmt w:val="bullet"/>
@@ -8928,7 +10562,7 @@
     </w:lvl>
   </w:abstractNum>
   <w:abstractNum w:abstractNumId="991">
-    <w:nsid w:val="2fa6e3b0"/>
+    <w:nsid w:val="afa9fdf3"/>
     <w:multiLevelType w:val="multilevel"/>
     <w:lvl w:ilvl="0">
       <w:numFmt w:val="bullet"/>
@@ -8999,6 +10633,94 @@
     <w:lvl w:ilvl="6">
       <w:numFmt w:val="bullet"/>
       <w:lvlText w:val="•"/>
+      <w:lvlJc w:val="left"/>
+      <w:pPr>
+        <w:tabs>
+          <w:tab w:val="num" w:pos="4320"/>
+        </w:tabs>
+        <w:ind w:left="4800" w:hanging="480"/>
+      </w:pPr>
+    </w:lvl>
+  </w:abstractNum>
+  <w:abstractNum w:abstractNumId="99411">
+    <w:nsid w:val="fe4e4f8e"/>
+    <w:multiLevelType w:val="multilevel"/>
+    <w:lvl w:ilvl="0">
+      <w:start w:val="1"/>
+      <w:numFmt w:val="decimal"/>
+      <w:lvlText w:val="%1."/>
+      <w:lvlJc w:val="left"/>
+      <w:pPr>
+        <w:tabs>
+          <w:tab w:val="num" w:pos="0"/>
+        </w:tabs>
+        <w:ind w:left="480" w:hanging="480"/>
+      </w:pPr>
+    </w:lvl>
+    <w:lvl w:ilvl="1">
+      <w:start w:val="1"/>
+      <w:numFmt w:val="decimal"/>
+      <w:lvlText w:val="%2."/>
+      <w:lvlJc w:val="left"/>
+      <w:pPr>
+        <w:tabs>
+          <w:tab w:val="num" w:pos="720"/>
+        </w:tabs>
+        <w:ind w:left="1200" w:hanging="480"/>
+      </w:pPr>
+    </w:lvl>
+    <w:lvl w:ilvl="2">
+      <w:start w:val="1"/>
+      <w:numFmt w:val="decimal"/>
+      <w:lvlText w:val="%3."/>
+      <w:lvlJc w:val="left"/>
+      <w:pPr>
+        <w:tabs>
+          <w:tab w:val="num" w:pos="1440"/>
+        </w:tabs>
+        <w:ind w:left="1920" w:hanging="480"/>
+      </w:pPr>
+    </w:lvl>
+    <w:lvl w:ilvl="3">
+      <w:start w:val="1"/>
+      <w:numFmt w:val="decimal"/>
+      <w:lvlText w:val="%4."/>
+      <w:lvlJc w:val="left"/>
+      <w:pPr>
+        <w:tabs>
+          <w:tab w:val="num" w:pos="2160"/>
+        </w:tabs>
+        <w:ind w:left="2640" w:hanging="480"/>
+      </w:pPr>
+    </w:lvl>
+    <w:lvl w:ilvl="4">
+      <w:start w:val="1"/>
+      <w:numFmt w:val="decimal"/>
+      <w:lvlText w:val="%5."/>
+      <w:lvlJc w:val="left"/>
+      <w:pPr>
+        <w:tabs>
+          <w:tab w:val="num" w:pos="2880"/>
+        </w:tabs>
+        <w:ind w:left="3360" w:hanging="480"/>
+      </w:pPr>
+    </w:lvl>
+    <w:lvl w:ilvl="5">
+      <w:start w:val="1"/>
+      <w:numFmt w:val="decimal"/>
+      <w:lvlText w:val="%6."/>
+      <w:lvlJc w:val="left"/>
+      <w:pPr>
+        <w:tabs>
+          <w:tab w:val="num" w:pos="3600"/>
+        </w:tabs>
+        <w:ind w:left="4080" w:hanging="480"/>
+      </w:pPr>
+    </w:lvl>
+    <w:lvl w:ilvl="6">
+      <w:start w:val="1"/>
+      <w:numFmt w:val="decimal"/>
+      <w:lvlText w:val="%7."/>
       <w:lvlJc w:val="left"/>
       <w:pPr>
         <w:tabs>
@@ -9048,6 +10770,33 @@
     <w:abstractNumId w:val="991"/>
   </w:num>
   <w:num w:numId="1012">
+    <w:abstractNumId w:val="99411"/>
+    <w:lvlOverride w:ilvl="0">
+      <w:startOverride w:val="1"/>
+    </w:lvlOverride>
+    <w:lvlOverride w:ilvl="1">
+      <w:startOverride w:val="1"/>
+    </w:lvlOverride>
+    <w:lvlOverride w:ilvl="2">
+      <w:startOverride w:val="1"/>
+    </w:lvlOverride>
+    <w:lvlOverride w:ilvl="3">
+      <w:startOverride w:val="1"/>
+    </w:lvlOverride>
+    <w:lvlOverride w:ilvl="4">
+      <w:startOverride w:val="1"/>
+    </w:lvlOverride>
+    <w:lvlOverride w:ilvl="5">
+      <w:startOverride w:val="1"/>
+    </w:lvlOverride>
+    <w:lvlOverride w:ilvl="6">
+      <w:startOverride w:val="1"/>
+    </w:lvlOverride>
+  </w:num>
+  <w:num w:numId="1013">
+    <w:abstractNumId w:val="991"/>
+  </w:num>
+  <w:num w:numId="1014">
     <w:abstractNumId w:val="991"/>
   </w:num>
 </w:numbering>

</xml_diff>

<commit_message>
Added "diet template mode" in emacs for vibe.d templates.
</commit_message>
<xml_diff>
--- a/out/debianpostinstall.docx
+++ b/out/debianpostinstall.docx
@@ -3418,7 +3418,7 @@
         <w:rPr>
           <w:i/>
         </w:rPr>
-        <w:t xml:space="preserve">d-mde</w:t>
+        <w:t xml:space="preserve">d-mode</w:t>
       </w:r>
       <w:r>
         <w:t xml:space="preserve"> </w:t>
@@ -3436,7 +3436,13 @@
         <w:t xml:space="preserve">flymake-d</w:t>
       </w:r>
       <w:r>
-        <w:t xml:space="preserve">. Hay una sección de configuración en el fichero</w:t>
+        <w:t xml:space="preserve">. Hay una sección de</w:t>
+      </w:r>
+      <w:r>
+        <w:t xml:space="preserve"> </w:t>
+      </w:r>
+      <w:r>
+        <w:t xml:space="preserve">configuración en el fichero</w:t>
       </w:r>
       <w:r>
         <w:t xml:space="preserve"> </w:t>
@@ -5158,7 +5164,115 @@
         <w:rPr>
           <w:rStyle w:val="VerbatimChar"/>
         </w:rPr>
-        <w:t xml:space="preserve">(add-hook 'd-mode-hook 'flymake-d-load)</w:t>
+        <w:t xml:space="preserve">;;(add-hook 'd-mode-hook 'flymake-d-load)</w:t>
+      </w:r>
+      <w:r>
+        <w:br w:type="textWrapping"/>
+      </w:r>
+      <w:r>
+        <w:rPr>
+          <w:rStyle w:val="VerbatimChar"/>
+        </w:rPr>
+        <w:t xml:space="preserve">(add-hook 'd-mode-hook</w:t>
+      </w:r>
+      <w:r>
+        <w:br w:type="textWrapping"/>
+      </w:r>
+      <w:r>
+        <w:rPr>
+          <w:rStyle w:val="VerbatimChar"/>
+        </w:rPr>
+        <w:t xml:space="preserve">          (lambda()</w:t>
+      </w:r>
+      <w:r>
+        <w:br w:type="textWrapping"/>
+      </w:r>
+      <w:r>
+        <w:rPr>
+          <w:rStyle w:val="VerbatimChar"/>
+        </w:rPr>
+        <w:t xml:space="preserve">            ('flymake-d-load)))</w:t>
+      </w:r>
+      <w:r>
+        <w:br w:type="textWrapping"/>
+      </w:r>
+      <w:r>
+        <w:rPr>
+          <w:rStyle w:val="VerbatimChar"/>
+        </w:rPr>
+        <w:t xml:space="preserve"/>
+      </w:r>
+      <w:r>
+        <w:br w:type="textWrapping"/>
+      </w:r>
+      <w:r>
+        <w:rPr>
+          <w:rStyle w:val="VerbatimChar"/>
+        </w:rPr>
+        <w:t xml:space="preserve">;; Define diet template mode (this is not installed from package)</w:t>
+      </w:r>
+      <w:r>
+        <w:br w:type="textWrapping"/>
+      </w:r>
+      <w:r>
+        <w:rPr>
+          <w:rStyle w:val="VerbatimChar"/>
+        </w:rPr>
+        <w:t xml:space="preserve">(add-to-list 'auto-mode-alist '("\\.dt$" . whitespace-mode))</w:t>
+      </w:r>
+      <w:r>
+        <w:br w:type="textWrapping"/>
+      </w:r>
+      <w:r>
+        <w:rPr>
+          <w:rStyle w:val="VerbatimChar"/>
+        </w:rPr>
+        <w:t xml:space="preserve">(add-hook 'whitespace-mode-hook</w:t>
+      </w:r>
+      <w:r>
+        <w:br w:type="textWrapping"/>
+      </w:r>
+      <w:r>
+        <w:rPr>
+          <w:rStyle w:val="VerbatimChar"/>
+        </w:rPr>
+        <w:t xml:space="preserve">          (lambda()</w:t>
+      </w:r>
+      <w:r>
+        <w:br w:type="textWrapping"/>
+      </w:r>
+      <w:r>
+        <w:rPr>
+          <w:rStyle w:val="VerbatimChar"/>
+        </w:rPr>
+        <w:t xml:space="preserve">            (setq tab-width 2)</w:t>
+      </w:r>
+      <w:r>
+        <w:br w:type="textWrapping"/>
+      </w:r>
+      <w:r>
+        <w:rPr>
+          <w:rStyle w:val="VerbatimChar"/>
+        </w:rPr>
+        <w:t xml:space="preserve">            (setq whitespace-line-column 250)</w:t>
+      </w:r>
+      <w:r>
+        <w:br w:type="textWrapping"/>
+      </w:r>
+      <w:r>
+        <w:rPr>
+          <w:rStyle w:val="VerbatimChar"/>
+        </w:rPr>
+        <w:t xml:space="preserve">            (setq indent-tabs-mode nil)</w:t>
+      </w:r>
+      <w:r>
+        <w:br w:type="textWrapping"/>
+      </w:r>
+      <w:r>
+        <w:rPr>
+          <w:rStyle w:val="VerbatimChar"/>
+        </w:rPr>
+        <w:t xml:space="preserve">            (setq indent-line-function 'insert-tab)))</w:t>
       </w:r>
     </w:p>
     <w:p>
@@ -15314,7 +15428,7 @@
     </w:lvl>
   </w:abstractNum>
   <w:abstractNum w:abstractNumId="990">
-    <w:nsid w:val="c5fcb4d9"/>
+    <w:nsid w:val="5bb6311b"/>
     <w:multiLevelType w:val="multilevel"/>
     <w:lvl w:ilvl="0">
       <w:numFmt w:val="bullet"/>
@@ -15395,7 +15509,7 @@
     </w:lvl>
   </w:abstractNum>
   <w:abstractNum w:abstractNumId="991">
-    <w:nsid w:val="26b1cd6f"/>
+    <w:nsid w:val="7e7ce6d0"/>
     <w:multiLevelType w:val="multilevel"/>
     <w:lvl w:ilvl="0">
       <w:numFmt w:val="bullet"/>
@@ -15476,7 +15590,7 @@
     </w:lvl>
   </w:abstractNum>
   <w:abstractNum w:abstractNumId="99411">
-    <w:nsid w:val="364d57ef"/>
+    <w:nsid w:val="5d204894"/>
     <w:multiLevelType w:val="multilevel"/>
     <w:lvl w:ilvl="0">
       <w:start w:val="1"/>

</xml_diff>

<commit_message>
Configurado auto-complete-mode para D en Emacs
</commit_message>
<xml_diff>
--- a/out/debianpostinstall.docx
+++ b/out/debianpostinstall.docx
@@ -5060,6 +5060,17 @@
     </w:p>
     <w:p>
       <w:pPr>
+        <w:pStyle w:val="SourceCode"/>
+      </w:pPr>
+      <w:r>
+        <w:rPr>
+          <w:rStyle w:val="VerbatimChar"/>
+        </w:rPr>
+        <w:t xml:space="preserve">sudo aptitude install dmd dub dcd dfix dfmt dscanner textadept</w:t>
+      </w:r>
+    </w:p>
+    <w:p>
+      <w:pPr>
         <w:pStyle w:val="Heading2"/>
       </w:pPr>
       <w:bookmarkStart w:id="90" w:name="dcd"/>
@@ -5073,7 +5084,70 @@
         <w:pStyle w:val="FirstParagraph"/>
       </w:pPr>
       <w:r>
-        <w:t xml:space="preserve">Configuración de DCD</w:t>
+        <w:t xml:space="preserve">Una vez instalado el DCD tenemos que configurarlo creando el fichero</w:t>
+      </w:r>
+      <w:r>
+        <w:t xml:space="preserve"> </w:t>
+      </w:r>
+      <w:r>
+        <w:rPr>
+          <w:i/>
+        </w:rPr>
+        <w:t xml:space="preserve">~/.config/dcd/dcd.conf</w:t>
+      </w:r>
+      <w:r>
+        <w:t xml:space="preserve"> </w:t>
+      </w:r>
+      <w:r>
+        <w:t xml:space="preserve">con el siguiente contenido:</w:t>
+      </w:r>
+    </w:p>
+    <w:p>
+      <w:pPr>
+        <w:pStyle w:val="SourceCode"/>
+      </w:pPr>
+      <w:r>
+        <w:rPr>
+          <w:rStyle w:val="VerbatimChar"/>
+        </w:rPr>
+        <w:t xml:space="preserve">/usr/include/dmd/druntime/import</w:t>
+      </w:r>
+      <w:r>
+        <w:br w:type="textWrapping"/>
+      </w:r>
+      <w:r>
+        <w:rPr>
+          <w:rStyle w:val="VerbatimChar"/>
+        </w:rPr>
+        <w:t xml:space="preserve">/usr/include/dmd/phobos</w:t>
+      </w:r>
+    </w:p>
+    <w:p>
+      <w:pPr>
+        <w:pStyle w:val="FirstParagraph"/>
+      </w:pPr>
+      <w:r>
+        <w:t xml:space="preserve">Podemos probarlo con:</w:t>
+      </w:r>
+    </w:p>
+    <w:p>
+      <w:pPr>
+        <w:pStyle w:val="SourceCode"/>
+      </w:pPr>
+      <w:r>
+        <w:rPr>
+          <w:rStyle w:val="VerbatimChar"/>
+        </w:rPr>
+        <w:t xml:space="preserve">dcd-server &amp;</w:t>
+      </w:r>
+      <w:r>
+        <w:br w:type="textWrapping"/>
+      </w:r>
+      <w:r>
+        <w:rPr>
+          <w:rStyle w:val="VerbatimChar"/>
+        </w:rPr>
+        <w:t xml:space="preserve">echo | dcd-client --search toImpl</w:t>
       </w:r>
     </w:p>
     <w:p>
@@ -5226,6 +5300,54 @@
     </w:p>
     <w:p>
       <w:pPr>
+        <w:pStyle w:val="Compact"/>
+        <w:numPr>
+          <w:numId w:val="1006"/>
+          <w:ilvl w:val="0"/>
+        </w:numPr>
+      </w:pPr>
+      <w:r>
+        <w:rPr>
+          <w:i/>
+        </w:rPr>
+        <w:t xml:space="preserve">auto-complete</w:t>
+      </w:r>
+      <w:r>
+        <w:t xml:space="preserve"> </w:t>
+      </w:r>
+      <w:r>
+        <w:t xml:space="preserve">(desde</w:t>
+      </w:r>
+      <w:r>
+        <w:t xml:space="preserve"> </w:t>
+      </w:r>
+      <w:r>
+        <w:rPr>
+          <w:i/>
+        </w:rPr>
+        <w:t xml:space="preserve">melpa</w:t>
+      </w:r>
+      <w:r>
+        <w:t xml:space="preserve">)</w:t>
+      </w:r>
+    </w:p>
+    <w:p>
+      <w:pPr>
+        <w:pStyle w:val="Compact"/>
+        <w:numPr>
+          <w:numId w:val="1006"/>
+          <w:ilvl w:val="0"/>
+        </w:numPr>
+      </w:pPr>
+      <w:r>
+        <w:rPr>
+          <w:i/>
+        </w:rPr>
+        <w:t xml:space="preserve">ac-dcd</w:t>
+      </w:r>
+    </w:p>
+    <w:p>
+      <w:pPr>
         <w:pStyle w:val="FirstParagraph"/>
       </w:pPr>
       <w:r>
@@ -5297,6 +5419,15 @@
         <w:rPr>
           <w:rStyle w:val="VerbatimChar"/>
         </w:rPr>
+        <w:t xml:space="preserve">;; Define d-mode addons</w:t>
+      </w:r>
+      <w:r>
+        <w:br w:type="textWrapping"/>
+      </w:r>
+      <w:r>
+        <w:rPr>
+          <w:rStyle w:val="VerbatimChar"/>
+        </w:rPr>
         <w:t xml:space="preserve">;; Activate flymake for D</w:t>
       </w:r>
       <w:r>
@@ -5306,7 +5437,34 @@
         <w:rPr>
           <w:rStyle w:val="VerbatimChar"/>
         </w:rPr>
-        <w:t xml:space="preserve">;;(add-hook 'd-mode-hook 'flymake-d-load)</w:t>
+        <w:t xml:space="preserve">;; Activate auto-complete-mode</w:t>
+      </w:r>
+      <w:r>
+        <w:br w:type="textWrapping"/>
+      </w:r>
+      <w:r>
+        <w:rPr>
+          <w:rStyle w:val="VerbatimChar"/>
+        </w:rPr>
+        <w:t xml:space="preserve">;; Activate yasnippet minor mode if available</w:t>
+      </w:r>
+      <w:r>
+        <w:br w:type="textWrapping"/>
+      </w:r>
+      <w:r>
+        <w:rPr>
+          <w:rStyle w:val="VerbatimChar"/>
+        </w:rPr>
+        <w:t xml:space="preserve">;; Activate dcd-server</w:t>
+      </w:r>
+      <w:r>
+        <w:br w:type="textWrapping"/>
+      </w:r>
+      <w:r>
+        <w:rPr>
+          <w:rStyle w:val="VerbatimChar"/>
+        </w:rPr>
+        <w:t xml:space="preserve">(require 'ac-dcd)</w:t>
       </w:r>
       <w:r>
         <w:br w:type="textWrapping"/>
@@ -5333,7 +5491,169 @@
         <w:rPr>
           <w:rStyle w:val="VerbatimChar"/>
         </w:rPr>
-        <w:t xml:space="preserve">            ('flymake-d-load)))</w:t>
+        <w:t xml:space="preserve">            (flymake-d-load)</w:t>
+      </w:r>
+      <w:r>
+        <w:br w:type="textWrapping"/>
+      </w:r>
+      <w:r>
+        <w:rPr>
+          <w:rStyle w:val="VerbatimChar"/>
+        </w:rPr>
+        <w:t xml:space="preserve">           (auto-complete-mode t)</w:t>
+      </w:r>
+      <w:r>
+        <w:br w:type="textWrapping"/>
+      </w:r>
+      <w:r>
+        <w:rPr>
+          <w:rStyle w:val="VerbatimChar"/>
+        </w:rPr>
+        <w:t xml:space="preserve">           (when (featurep 'yasnippet)</w:t>
+      </w:r>
+      <w:r>
+        <w:br w:type="textWrapping"/>
+      </w:r>
+      <w:r>
+        <w:rPr>
+          <w:rStyle w:val="VerbatimChar"/>
+        </w:rPr>
+        <w:t xml:space="preserve">             (yas-minor-mode-on))</w:t>
+      </w:r>
+      <w:r>
+        <w:br w:type="textWrapping"/>
+      </w:r>
+      <w:r>
+        <w:rPr>
+          <w:rStyle w:val="VerbatimChar"/>
+        </w:rPr>
+        <w:t xml:space="preserve">           (ac-dcd-maybe-start-server)</w:t>
+      </w:r>
+      <w:r>
+        <w:br w:type="textWrapping"/>
+      </w:r>
+      <w:r>
+        <w:rPr>
+          <w:rStyle w:val="VerbatimChar"/>
+        </w:rPr>
+        <w:t xml:space="preserve">           (ac-dcd-add-imports)</w:t>
+      </w:r>
+      <w:r>
+        <w:br w:type="textWrapping"/>
+      </w:r>
+      <w:r>
+        <w:rPr>
+          <w:rStyle w:val="VerbatimChar"/>
+        </w:rPr>
+        <w:t xml:space="preserve">           (add-to-list 'ac-sources 'ac-source-dcd)</w:t>
+      </w:r>
+      <w:r>
+        <w:br w:type="textWrapping"/>
+      </w:r>
+      <w:r>
+        <w:rPr>
+          <w:rStyle w:val="VerbatimChar"/>
+        </w:rPr>
+        <w:t xml:space="preserve">           (define-key d-mode-map (kbd "C-c ?") 'ac-dcd-show-ddoc-with-buffer)</w:t>
+      </w:r>
+      <w:r>
+        <w:br w:type="textWrapping"/>
+      </w:r>
+      <w:r>
+        <w:rPr>
+          <w:rStyle w:val="VerbatimChar"/>
+        </w:rPr>
+        <w:t xml:space="preserve">           (define-key d-mode-map (kbd "C-c .") 'ac-dcd-goto-definition)</w:t>
+      </w:r>
+      <w:r>
+        <w:br w:type="textWrapping"/>
+      </w:r>
+      <w:r>
+        <w:rPr>
+          <w:rStyle w:val="VerbatimChar"/>
+        </w:rPr>
+        <w:t xml:space="preserve">           (define-key d-mode-map (kbd "C-c ,") 'ac-dcd-goto-def-pop-marker)</w:t>
+      </w:r>
+      <w:r>
+        <w:br w:type="textWrapping"/>
+      </w:r>
+      <w:r>
+        <w:rPr>
+          <w:rStyle w:val="VerbatimChar"/>
+        </w:rPr>
+        <w:t xml:space="preserve">           (define-key d-mode-map (kbd "C-c s") 'ac-dcd-search-symbol)</w:t>
+      </w:r>
+      <w:r>
+        <w:br w:type="textWrapping"/>
+      </w:r>
+      <w:r>
+        <w:rPr>
+          <w:rStyle w:val="VerbatimChar"/>
+        </w:rPr>
+        <w:t xml:space="preserve">           (when (featurep 'popwin)</w:t>
+      </w:r>
+      <w:r>
+        <w:br w:type="textWrapping"/>
+      </w:r>
+      <w:r>
+        <w:rPr>
+          <w:rStyle w:val="VerbatimChar"/>
+        </w:rPr>
+        <w:t xml:space="preserve">             (add-to-list 'popwin:special-display-config</w:t>
+      </w:r>
+      <w:r>
+        <w:br w:type="textWrapping"/>
+      </w:r>
+      <w:r>
+        <w:rPr>
+          <w:rStyle w:val="VerbatimChar"/>
+        </w:rPr>
+        <w:t xml:space="preserve">                          `(,ac-dcd-error-buffer-name :noselect t))</w:t>
+      </w:r>
+      <w:r>
+        <w:br w:type="textWrapping"/>
+      </w:r>
+      <w:r>
+        <w:rPr>
+          <w:rStyle w:val="VerbatimChar"/>
+        </w:rPr>
+        <w:t xml:space="preserve">             (add-to-list 'popwin:special-display-config</w:t>
+      </w:r>
+      <w:r>
+        <w:br w:type="textWrapping"/>
+      </w:r>
+      <w:r>
+        <w:rPr>
+          <w:rStyle w:val="VerbatimChar"/>
+        </w:rPr>
+        <w:t xml:space="preserve">                          `(,ac-dcd-document-buffer-name :position right :width 80))</w:t>
+      </w:r>
+      <w:r>
+        <w:br w:type="textWrapping"/>
+      </w:r>
+      <w:r>
+        <w:rPr>
+          <w:rStyle w:val="VerbatimChar"/>
+        </w:rPr>
+        <w:t xml:space="preserve">             (add-to-list 'popwin:special-display-config</w:t>
+      </w:r>
+      <w:r>
+        <w:br w:type="textWrapping"/>
+      </w:r>
+      <w:r>
+        <w:rPr>
+          <w:rStyle w:val="VerbatimChar"/>
+        </w:rPr>
+        <w:t xml:space="preserve">                          `(,ac-dcd-search-symbol-buffer-name :position bottom :width 5)))))</w:t>
+      </w:r>
+      <w:r>
+        <w:br w:type="textWrapping"/>
+      </w:r>
+      <w:r>
+        <w:rPr>
+          <w:rStyle w:val="VerbatimChar"/>
+        </w:rPr>
+        <w:t xml:space="preserve">            </w:t>
       </w:r>
       <w:r>
         <w:br w:type="textWrapping"/>
@@ -5419,10 +5739,54 @@
     </w:p>
     <w:p>
       <w:pPr>
+        <w:pStyle w:val="Heading3"/>
+      </w:pPr>
+      <w:bookmarkStart w:id="95" w:name="referencias"/>
+      <w:bookmarkEnd w:id="95"/>
+      <w:r>
+        <w:t xml:space="preserve">Referencias</w:t>
+      </w:r>
+    </w:p>
+    <w:p>
+      <w:pPr>
+        <w:pStyle w:val="Compact"/>
+        <w:numPr>
+          <w:numId w:val="1007"/>
+          <w:ilvl w:val="0"/>
+        </w:numPr>
+      </w:pPr>
+      <w:hyperlink r:id="rId96">
+        <w:r>
+          <w:rPr>
+            <w:rStyle w:val="Hyperlink"/>
+          </w:rPr>
+          <w:t xml:space="preserve">https://github.com/atilaneves/ac-dcd</w:t>
+        </w:r>
+      </w:hyperlink>
+    </w:p>
+    <w:p>
+      <w:pPr>
+        <w:pStyle w:val="Compact"/>
+        <w:numPr>
+          <w:numId w:val="1007"/>
+          <w:ilvl w:val="0"/>
+        </w:numPr>
+      </w:pPr>
+      <w:hyperlink r:id="rId97">
+        <w:r>
+          <w:rPr>
+            <w:rStyle w:val="Hyperlink"/>
+          </w:rPr>
+          <w:t xml:space="preserve">https://github.com/Hackerpilot/DCD</w:t>
+        </w:r>
+      </w:hyperlink>
+    </w:p>
+    <w:p>
+      <w:pPr>
         <w:pStyle w:val="Heading2"/>
       </w:pPr>
-      <w:bookmarkStart w:id="95" w:name="processing"/>
-      <w:bookmarkEnd w:id="95"/>
+      <w:bookmarkStart w:id="98" w:name="processing"/>
+      <w:bookmarkEnd w:id="98"/>
       <w:r>
         <w:t xml:space="preserve">Processing</w:t>
       </w:r>
@@ -5469,8 +5833,8 @@
       <w:pPr>
         <w:pStyle w:val="Heading2"/>
       </w:pPr>
-      <w:bookmarkStart w:id="96" w:name="openframeworks"/>
-      <w:bookmarkEnd w:id="96"/>
+      <w:bookmarkStart w:id="99" w:name="openframeworks"/>
+      <w:bookmarkEnd w:id="99"/>
       <w:r>
         <w:t xml:space="preserve">Openframeworks</w:t>
       </w:r>
@@ -5658,8 +6022,8 @@
       <w:pPr>
         <w:pStyle w:val="Heading2"/>
       </w:pPr>
-      <w:bookmarkStart w:id="97" w:name="python"/>
-      <w:bookmarkEnd w:id="97"/>
+      <w:bookmarkStart w:id="100" w:name="python"/>
+      <w:bookmarkEnd w:id="100"/>
       <w:r>
         <w:t xml:space="preserve">Python</w:t>
       </w:r>
@@ -5949,8 +6313,8 @@
       <w:pPr>
         <w:pStyle w:val="Heading3"/>
       </w:pPr>
-      <w:bookmarkStart w:id="98" w:name="ipython-y-graphlab"/>
-      <w:bookmarkEnd w:id="98"/>
+      <w:bookmarkStart w:id="101" w:name="ipython-y-graphlab"/>
+      <w:bookmarkEnd w:id="101"/>
       <w:r>
         <w:t xml:space="preserve">iPython y GraphLab</w:t>
       </w:r>
@@ -5990,7 +6354,7 @@
       <w:r>
         <w:t xml:space="preserve"> </w:t>
       </w:r>
-      <w:hyperlink r:id="rId99">
+      <w:hyperlink r:id="rId102">
         <w:r>
           <w:rPr>
             <w:rStyle w:val="Hyperlink"/>
@@ -6080,7 +6444,7 @@
       <w:r>
         <w:t xml:space="preserve"> </w:t>
       </w:r>
-      <w:hyperlink r:id="rId100">
+      <w:hyperlink r:id="rId103">
         <w:r>
           <w:rPr>
             <w:rStyle w:val="Hyperlink"/>
@@ -6104,7 +6468,7 @@
         <w:rPr>
           <w:rStyle w:val="FootnoteReference"/>
         </w:rPr>
-        <w:footnoteReference w:id="101"/>
+        <w:footnoteReference w:id="104"/>
       </w:r>
     </w:p>
     <w:p>
@@ -6146,7 +6510,7 @@
         <w:rPr>
           <w:rStyle w:val="FootnoteReference"/>
         </w:rPr>
-        <w:footnoteReference w:id="102"/>
+        <w:footnoteReference w:id="105"/>
       </w:r>
       <w:r>
         <w:t xml:space="preserve">:</w:t>
@@ -6222,8 +6586,8 @@
       <w:pPr>
         <w:pStyle w:val="Heading4"/>
       </w:pPr>
-      <w:bookmarkStart w:id="103" w:name="instalación-alternativa-con-virtualenv"/>
-      <w:bookmarkEnd w:id="103"/>
+      <w:bookmarkStart w:id="106" w:name="instalación-alternativa-con-virtualenv"/>
+      <w:bookmarkEnd w:id="106"/>
       <w:r>
         <w:t xml:space="preserve">Instalación alternativa con virtualenv</w:t>
       </w:r>
@@ -6396,8 +6760,8 @@
       <w:pPr>
         <w:pStyle w:val="Heading3"/>
       </w:pPr>
-      <w:bookmarkStart w:id="104" w:name="usar-emacs-para-editar-python"/>
-      <w:bookmarkEnd w:id="104"/>
+      <w:bookmarkStart w:id="107" w:name="usar-emacs-para-editar-python"/>
+      <w:bookmarkEnd w:id="107"/>
       <w:r>
         <w:t xml:space="preserve">Usar Emacs para editar Python</w:t>
       </w:r>
@@ -6487,8 +6851,8 @@
       <w:pPr>
         <w:pStyle w:val="Heading4"/>
       </w:pPr>
-      <w:bookmarkStart w:id="105" w:name="todo"/>
-      <w:bookmarkEnd w:id="105"/>
+      <w:bookmarkStart w:id="108" w:name="todo"/>
+      <w:bookmarkEnd w:id="108"/>
       <w:r>
         <w:t xml:space="preserve">TODO</w:t>
       </w:r>
@@ -6503,7 +6867,7 @@
       <w:r>
         <w:t xml:space="preserve"> </w:t>
       </w:r>
-      <w:hyperlink r:id="rId106">
+      <w:hyperlink r:id="rId109">
         <w:r>
           <w:rPr>
             <w:rStyle w:val="Hyperlink"/>
@@ -6516,8 +6880,8 @@
       <w:pPr>
         <w:pStyle w:val="Heading1"/>
       </w:pPr>
-      <w:bookmarkStart w:id="107" w:name="desarrollo-hardware"/>
-      <w:bookmarkEnd w:id="107"/>
+      <w:bookmarkStart w:id="110" w:name="desarrollo-hardware"/>
+      <w:bookmarkEnd w:id="110"/>
       <w:r>
         <w:t xml:space="preserve">Desarrollo hardware</w:t>
       </w:r>
@@ -6526,8 +6890,8 @@
       <w:pPr>
         <w:pStyle w:val="Heading2"/>
       </w:pPr>
-      <w:bookmarkStart w:id="108" w:name="arduino-ide"/>
-      <w:bookmarkEnd w:id="108"/>
+      <w:bookmarkStart w:id="111" w:name="arduino-ide"/>
+      <w:bookmarkEnd w:id="111"/>
       <w:r>
         <w:t xml:space="preserve">Arduino IDE</w:t>
       </w:r>
@@ -6542,7 +6906,7 @@
       <w:r>
         <w:t xml:space="preserve"> </w:t>
       </w:r>
-      <w:hyperlink r:id="rId109">
+      <w:hyperlink r:id="rId112">
         <w:r>
           <w:rPr>
             <w:rStyle w:val="Hyperlink"/>
@@ -6645,8 +7009,8 @@
       <w:pPr>
         <w:pStyle w:val="Heading2"/>
       </w:pPr>
-      <w:bookmarkStart w:id="110" w:name="pinguino-ide"/>
-      <w:bookmarkEnd w:id="110"/>
+      <w:bookmarkStart w:id="113" w:name="pinguino-ide"/>
+      <w:bookmarkEnd w:id="113"/>
       <w:r>
         <w:t xml:space="preserve">Pinguino IDE</w:t>
       </w:r>
@@ -6661,7 +7025,7 @@
       <w:r>
         <w:t xml:space="preserve"> </w:t>
       </w:r>
-      <w:hyperlink r:id="rId111">
+      <w:hyperlink r:id="rId114">
         <w:r>
           <w:rPr>
             <w:rStyle w:val="Hyperlink"/>
@@ -6749,8 +7113,8 @@
       <w:pPr>
         <w:pStyle w:val="Heading2"/>
       </w:pPr>
-      <w:bookmarkStart w:id="112" w:name="kicad"/>
-      <w:bookmarkEnd w:id="112"/>
+      <w:bookmarkStart w:id="115" w:name="kicad"/>
+      <w:bookmarkEnd w:id="115"/>
       <w:r>
         <w:t xml:space="preserve">KiCAD</w:t>
       </w:r>
@@ -6804,11 +7168,11 @@
       <w:pPr>
         <w:pStyle w:val="Compact"/>
         <w:numPr>
-          <w:numId w:val="1007"/>
+          <w:numId w:val="1008"/>
           <w:ilvl w:val="0"/>
         </w:numPr>
       </w:pPr>
-      <w:hyperlink r:id="rId113">
+      <w:hyperlink r:id="rId116">
         <w:r>
           <w:rPr>
             <w:rStyle w:val="Hyperlink"/>
@@ -6837,7 +7201,7 @@
       <w:r>
         <w:t xml:space="preserve"> </w:t>
       </w:r>
-      <w:hyperlink r:id="rId114">
+      <w:hyperlink r:id="rId117">
         <w:r>
           <w:rPr>
             <w:rStyle w:val="Hyperlink"/>
@@ -6886,11 +7250,11 @@
       <w:pPr>
         <w:pStyle w:val="Compact"/>
         <w:numPr>
-          <w:numId w:val="1007"/>
+          <w:numId w:val="1008"/>
           <w:ilvl w:val="0"/>
         </w:numPr>
       </w:pPr>
-      <w:hyperlink r:id="rId115">
+      <w:hyperlink r:id="rId118">
         <w:r>
           <w:rPr>
             <w:rStyle w:val="Hyperlink"/>
@@ -6915,8 +7279,8 @@
       <w:pPr>
         <w:pStyle w:val="Heading1"/>
       </w:pPr>
-      <w:bookmarkStart w:id="116" w:name="virtualización"/>
-      <w:bookmarkEnd w:id="116"/>
+      <w:bookmarkStart w:id="119" w:name="virtualización"/>
+      <w:bookmarkEnd w:id="119"/>
       <w:r>
         <w:t xml:space="preserve">Virtualización</w:t>
       </w:r>
@@ -6925,8 +7289,8 @@
       <w:pPr>
         <w:pStyle w:val="Heading2"/>
       </w:pPr>
-      <w:bookmarkStart w:id="117" w:name="docker"/>
-      <w:bookmarkEnd w:id="117"/>
+      <w:bookmarkStart w:id="120" w:name="docker"/>
+      <w:bookmarkEnd w:id="120"/>
       <w:r>
         <w:t xml:space="preserve">Docker</w:t>
       </w:r>
@@ -7081,8 +7445,8 @@
       <w:pPr>
         <w:pStyle w:val="Heading2"/>
       </w:pPr>
-      <w:bookmarkStart w:id="118" w:name="virtualbox"/>
-      <w:bookmarkEnd w:id="118"/>
+      <w:bookmarkStart w:id="121" w:name="virtualbox"/>
+      <w:bookmarkEnd w:id="121"/>
       <w:r>
         <w:t xml:space="preserve">Virtualbox</w:t>
       </w:r>
@@ -7099,7 +7463,7 @@
       <w:pPr>
         <w:pStyle w:val="Compact"/>
         <w:numPr>
-          <w:numId w:val="1008"/>
+          <w:numId w:val="1009"/>
           <w:ilvl w:val="0"/>
         </w:numPr>
       </w:pPr>
@@ -7135,7 +7499,7 @@
       <w:pPr>
         <w:pStyle w:val="Compact"/>
         <w:numPr>
-          <w:numId w:val="1008"/>
+          <w:numId w:val="1009"/>
           <w:ilvl w:val="0"/>
         </w:numPr>
       </w:pPr>
@@ -7147,7 +7511,7 @@
       <w:pPr>
         <w:pStyle w:val="Compact"/>
         <w:numPr>
-          <w:numId w:val="1008"/>
+          <w:numId w:val="1009"/>
           <w:ilvl w:val="0"/>
         </w:numPr>
       </w:pPr>
@@ -7159,7 +7523,7 @@
       <w:pPr>
         <w:pStyle w:val="Compact"/>
         <w:numPr>
-          <w:numId w:val="1008"/>
+          <w:numId w:val="1009"/>
           <w:ilvl w:val="0"/>
         </w:numPr>
       </w:pPr>
@@ -7170,7 +7534,7 @@
     <w:p>
       <w:pPr>
         <w:numPr>
-          <w:numId w:val="1008"/>
+          <w:numId w:val="1009"/>
           <w:ilvl w:val="0"/>
         </w:numPr>
       </w:pPr>
@@ -7241,7 +7605,7 @@
       <w:r>
         <w:t xml:space="preserve"> </w:t>
       </w:r>
-      <w:hyperlink r:id="rId119">
+      <w:hyperlink r:id="rId122">
         <w:r>
           <w:rPr>
             <w:rStyle w:val="Hyperlink"/>
@@ -7289,794 +7653,10 @@
       <w:pPr>
         <w:pStyle w:val="Heading2"/>
       </w:pPr>
-      <w:bookmarkStart w:id="120" w:name="virtualizando-un-windows-7"/>
-      <w:bookmarkEnd w:id="120"/>
+      <w:bookmarkStart w:id="123" w:name="virtualizando-un-windows-7"/>
+      <w:bookmarkEnd w:id="123"/>
       <w:r>
         <w:t xml:space="preserve">Virtualizando un Windows 7</w:t>
-      </w:r>
-    </w:p>
-    <w:p>
-      <w:pPr>
-        <w:pStyle w:val="Compact"/>
-        <w:numPr>
-          <w:numId w:val="1009"/>
-          <w:ilvl w:val="0"/>
-        </w:numPr>
-      </w:pPr>
-      <w:r>
-        <w:t xml:space="preserve">2 Gb de ram</w:t>
-      </w:r>
-    </w:p>
-    <w:p>
-      <w:pPr>
-        <w:pStyle w:val="Compact"/>
-        <w:numPr>
-          <w:numId w:val="1009"/>
-          <w:ilvl w:val="0"/>
-        </w:numPr>
-      </w:pPr>
-      <w:r>
-        <w:t xml:space="preserve">Create virtual hard disk</w:t>
-      </w:r>
-    </w:p>
-    <w:p>
-      <w:pPr>
-        <w:pStyle w:val="Compact"/>
-        <w:numPr>
-          <w:numId w:val="1009"/>
-          <w:ilvl w:val="0"/>
-        </w:numPr>
-      </w:pPr>
-      <w:r>
-        <w:t xml:space="preserve">10Gb dinamically allocated</w:t>
-      </w:r>
-    </w:p>
-    <w:p>
-      <w:pPr>
-        <w:pStyle w:val="Compact"/>
-        <w:numPr>
-          <w:numId w:val="1009"/>
-          <w:ilvl w:val="0"/>
-        </w:numPr>
-      </w:pPr>
-      <w:r>
-        <w:t xml:space="preserve">Settings -&gt; System-&gt;Boot Order: Quitamos el floppy</w:t>
-      </w:r>
-    </w:p>
-    <w:p>
-      <w:pPr>
-        <w:pStyle w:val="Compact"/>
-        <w:numPr>
-          <w:numId w:val="1009"/>
-          <w:ilvl w:val="0"/>
-        </w:numPr>
-      </w:pPr>
-      <w:r>
-        <w:t xml:space="preserve">Storage -&gt; Add IDE Controller-&gt;Add Optical Disk -&gt; Choose Disk -&gt; ISO Image</w:t>
-      </w:r>
-    </w:p>
-    <w:p>
-      <w:pPr>
-        <w:pStyle w:val="Compact"/>
-        <w:numPr>
-          <w:numId w:val="1009"/>
-          <w:ilvl w:val="0"/>
-        </w:numPr>
-      </w:pPr>
-      <w:r>
-        <w:t xml:space="preserve">Instalamos Windows en Inglés y con teclado en español</w:t>
-      </w:r>
-    </w:p>
-    <w:p>
-      <w:pPr>
-        <w:pStyle w:val="FirstParagraph"/>
-      </w:pPr>
-      <w:r>
-        <w:t xml:space="preserve">Una vez instalado el SO Windows instalamos las Guest Additions.</w:t>
-      </w:r>
-    </w:p>
-    <w:p>
-      <w:pPr>
-        <w:pStyle w:val="Heading1"/>
-      </w:pPr>
-      <w:bookmarkStart w:id="121" w:name="shells-alternativos-zsh-y-fish"/>
-      <w:bookmarkEnd w:id="121"/>
-      <w:r>
-        <w:t xml:space="preserve">Shells alternativos: zsh y fish</w:t>
-      </w:r>
-    </w:p>
-    <w:p>
-      <w:pPr>
-        <w:pStyle w:val="FirstParagraph"/>
-      </w:pPr>
-      <w:r>
-        <w:t xml:space="preserve">Los dos son muy interesantes. He usado zsh casi un año, ahora voy a</w:t>
-      </w:r>
-      <w:r>
-        <w:t xml:space="preserve"> </w:t>
-      </w:r>
-      <w:r>
-        <w:t xml:space="preserve">probar</w:t>
-      </w:r>
-      <w:r>
-        <w:t xml:space="preserve"> </w:t>
-      </w:r>
-      <w:r>
-        <w:rPr>
-          <w:b/>
-        </w:rPr>
-        <w:t xml:space="preserve">fish</w:t>
-      </w:r>
-      <w:r>
-        <w:t xml:space="preserve">.</w:t>
-      </w:r>
-    </w:p>
-    <w:p>
-      <w:pPr>
-        <w:pStyle w:val="Heading2"/>
-      </w:pPr>
-      <w:bookmarkStart w:id="122" w:name="fish"/>
-      <w:bookmarkEnd w:id="122"/>
-      <w:r>
-        <w:t xml:space="preserve">fish</w:t>
-      </w:r>
-    </w:p>
-    <w:p>
-      <w:pPr>
-        <w:pStyle w:val="FirstParagraph"/>
-      </w:pPr>
-      <w:r>
-        <w:t xml:space="preserve">Instalamos</w:t>
-      </w:r>
-      <w:r>
-        <w:t xml:space="preserve"> </w:t>
-      </w:r>
-      <w:r>
-        <w:rPr>
-          <w:b/>
-        </w:rPr>
-        <w:t xml:space="preserve">fish</w:t>
-      </w:r>
-      <w:r>
-        <w:t xml:space="preserve"> </w:t>
-      </w:r>
-      <w:r>
-        <w:t xml:space="preserve">desde aptitude con:</w:t>
-      </w:r>
-    </w:p>
-    <w:p>
-      <w:pPr>
-        <w:pStyle w:val="SourceCode"/>
-      </w:pPr>
-      <w:r>
-        <w:rPr>
-          <w:rStyle w:val="VerbatimChar"/>
-        </w:rPr>
-        <w:t xml:space="preserve">sudo aptitude install fish</w:t>
-      </w:r>
-    </w:p>
-    <w:p>
-      <w:pPr>
-        <w:pStyle w:val="FirstParagraph"/>
-      </w:pPr>
-      <w:r>
-        <w:t xml:space="preserve">Instalamos oh-my-fish</w:t>
-      </w:r>
-    </w:p>
-    <w:p>
-      <w:pPr>
-        <w:pStyle w:val="SourceCode"/>
-      </w:pPr>
-      <w:r>
-        <w:rPr>
-          <w:rStyle w:val="VerbatimChar"/>
-        </w:rPr>
-        <w:t xml:space="preserve">curl -L https://github.com/oh-my-fish/oh-my-fish/raw/master/bin/install &gt; install</w:t>
-      </w:r>
-      <w:r>
-        <w:br w:type="textWrapping"/>
-      </w:r>
-      <w:r>
-        <w:rPr>
-          <w:rStyle w:val="VerbatimChar"/>
-        </w:rPr>
-        <w:t xml:space="preserve">fish install</w:t>
-      </w:r>
-      <w:r>
-        <w:br w:type="textWrapping"/>
-      </w:r>
-      <w:r>
-        <w:rPr>
-          <w:rStyle w:val="VerbatimChar"/>
-        </w:rPr>
-        <w:t xml:space="preserve">rm install</w:t>
-      </w:r>
-      <w:r>
-        <w:br w:type="textWrapping"/>
-      </w:r>
-      <w:r>
-        <w:rPr>
-          <w:rStyle w:val="VerbatimChar"/>
-        </w:rPr>
-        <w:t xml:space="preserve"/>
-      </w:r>
-      <w:r>
-        <w:br w:type="textWrapping"/>
-      </w:r>
-      <w:r>
-        <w:rPr>
-          <w:rStyle w:val="VerbatimChar"/>
-        </w:rPr>
-        <w:t xml:space="preserve">chsh -s `which fish`</w:t>
-      </w:r>
-    </w:p>
-    <w:p>
-      <w:pPr>
-        <w:pStyle w:val="Heading2"/>
-      </w:pPr>
-      <w:bookmarkStart w:id="123" w:name="zsh"/>
-      <w:bookmarkEnd w:id="123"/>
-      <w:r>
-        <w:t xml:space="preserve">zsh</w:t>
-      </w:r>
-    </w:p>
-    <w:p>
-      <w:pPr>
-        <w:pStyle w:val="FirstParagraph"/>
-      </w:pPr>
-      <w:r>
-        <w:t xml:space="preserve">Igualmente instalamos</w:t>
-      </w:r>
-      <w:r>
-        <w:t xml:space="preserve"> </w:t>
-      </w:r>
-      <w:r>
-        <w:rPr>
-          <w:b/>
-        </w:rPr>
-        <w:t xml:space="preserve">zsh</w:t>
-      </w:r>
-      <w:r>
-        <w:t xml:space="preserve">:</w:t>
-      </w:r>
-    </w:p>
-    <w:p>
-      <w:pPr>
-        <w:pStyle w:val="SourceCode"/>
-      </w:pPr>
-      <w:r>
-        <w:rPr>
-          <w:rStyle w:val="VerbatimChar"/>
-        </w:rPr>
-        <w:t xml:space="preserve">sudo aptitude install zsh</w:t>
-      </w:r>
-    </w:p>
-    <w:p>
-      <w:pPr>
-        <w:pStyle w:val="FirstParagraph"/>
-      </w:pPr>
-      <w:r>
-        <w:t xml:space="preserve">Vamos a usar antigen así que nos lo clonamos en _~/apps/</w:t>
-      </w:r>
-    </w:p>
-    <w:p>
-      <w:pPr>
-        <w:pStyle w:val="SourceCode"/>
-      </w:pPr>
-      <w:r>
-        <w:rPr>
-          <w:rStyle w:val="VerbatimChar"/>
-        </w:rPr>
-        <w:t xml:space="preserve">cd ~/apps</w:t>
-      </w:r>
-      <w:r>
-        <w:br w:type="textWrapping"/>
-      </w:r>
-      <w:r>
-        <w:rPr>
-          <w:rStyle w:val="VerbatimChar"/>
-        </w:rPr>
-        <w:t xml:space="preserve">git clone https://github.com/zsh-users/antigen</w:t>
-      </w:r>
-    </w:p>
-    <w:p>
-      <w:pPr>
-        <w:pStyle w:val="FirstParagraph"/>
-      </w:pPr>
-      <w:r>
-        <w:t xml:space="preserve">Y editamos el fichero</w:t>
-      </w:r>
-      <w:r>
-        <w:t xml:space="preserve"> </w:t>
-      </w:r>
-      <w:r>
-        <w:rPr>
-          <w:i/>
-        </w:rPr>
-        <w:t xml:space="preserve">~/.zshrc</w:t>
-      </w:r>
-      <w:r>
-        <w:t xml:space="preserve"> </w:t>
-      </w:r>
-      <w:r>
-        <w:t xml:space="preserve">para que contenga:</w:t>
-      </w:r>
-    </w:p>
-    <w:p>
-      <w:pPr>
-        <w:pStyle w:val="SourceCode"/>
-      </w:pPr>
-      <w:r>
-        <w:rPr>
-          <w:rStyle w:val="VerbatimChar"/>
-        </w:rPr>
-        <w:t xml:space="preserve">source ~/apps/antigen/antigen.zsh</w:t>
-      </w:r>
-      <w:r>
-        <w:br w:type="textWrapping"/>
-      </w:r>
-      <w:r>
-        <w:rPr>
-          <w:rStyle w:val="VerbatimChar"/>
-        </w:rPr>
-        <w:t xml:space="preserve"/>
-      </w:r>
-      <w:r>
-        <w:br w:type="textWrapping"/>
-      </w:r>
-      <w:r>
-        <w:rPr>
-          <w:rStyle w:val="VerbatimChar"/>
-        </w:rPr>
-        <w:t xml:space="preserve"># Load the oh-my-zsh's library.</w:t>
-      </w:r>
-      <w:r>
-        <w:br w:type="textWrapping"/>
-      </w:r>
-      <w:r>
-        <w:rPr>
-          <w:rStyle w:val="VerbatimChar"/>
-        </w:rPr>
-        <w:t xml:space="preserve">antigen use oh-my-zsh</w:t>
-      </w:r>
-      <w:r>
-        <w:br w:type="textWrapping"/>
-      </w:r>
-      <w:r>
-        <w:rPr>
-          <w:rStyle w:val="VerbatimChar"/>
-        </w:rPr>
-        <w:t xml:space="preserve"/>
-      </w:r>
-      <w:r>
-        <w:br w:type="textWrapping"/>
-      </w:r>
-      <w:r>
-        <w:rPr>
-          <w:rStyle w:val="VerbatimChar"/>
-        </w:rPr>
-        <w:t xml:space="preserve"># Bundles from the default repo (robbyrussell's oh-my-zsh).</w:t>
-      </w:r>
-      <w:r>
-        <w:br w:type="textWrapping"/>
-      </w:r>
-      <w:r>
-        <w:rPr>
-          <w:rStyle w:val="VerbatimChar"/>
-        </w:rPr>
-        <w:t xml:space="preserve">antigen bundle git</w:t>
-      </w:r>
-      <w:r>
-        <w:br w:type="textWrapping"/>
-      </w:r>
-      <w:r>
-        <w:rPr>
-          <w:rStyle w:val="VerbatimChar"/>
-        </w:rPr>
-        <w:t xml:space="preserve">antigen bundle command-not-found</w:t>
-      </w:r>
-      <w:r>
-        <w:br w:type="textWrapping"/>
-      </w:r>
-      <w:r>
-        <w:rPr>
-          <w:rStyle w:val="VerbatimChar"/>
-        </w:rPr>
-        <w:t xml:space="preserve">antigen bundle autojump</w:t>
-      </w:r>
-      <w:r>
-        <w:br w:type="textWrapping"/>
-      </w:r>
-      <w:r>
-        <w:rPr>
-          <w:rStyle w:val="VerbatimChar"/>
-        </w:rPr>
-        <w:t xml:space="preserve">antigen bundle extract</w:t>
-      </w:r>
-      <w:r>
-        <w:br w:type="textWrapping"/>
-      </w:r>
-      <w:r>
-        <w:rPr>
-          <w:rStyle w:val="VerbatimChar"/>
-        </w:rPr>
-        <w:t xml:space="preserve"># antigen bundle heroku</w:t>
-      </w:r>
-      <w:r>
-        <w:br w:type="textWrapping"/>
-      </w:r>
-      <w:r>
-        <w:rPr>
-          <w:rStyle w:val="VerbatimChar"/>
-        </w:rPr>
-        <w:t xml:space="preserve"># antigen bundle pip</w:t>
-      </w:r>
-      <w:r>
-        <w:br w:type="textWrapping"/>
-      </w:r>
-      <w:r>
-        <w:rPr>
-          <w:rStyle w:val="VerbatimChar"/>
-        </w:rPr>
-        <w:t xml:space="preserve"># antigen bundle lein</w:t>
-      </w:r>
-      <w:r>
-        <w:br w:type="textWrapping"/>
-      </w:r>
-      <w:r>
-        <w:rPr>
-          <w:rStyle w:val="VerbatimChar"/>
-        </w:rPr>
-        <w:t xml:space="preserve"/>
-      </w:r>
-      <w:r>
-        <w:br w:type="textWrapping"/>
-      </w:r>
-      <w:r>
-        <w:rPr>
-          <w:rStyle w:val="VerbatimChar"/>
-        </w:rPr>
-        <w:t xml:space="preserve"/>
-      </w:r>
-      <w:r>
-        <w:br w:type="textWrapping"/>
-      </w:r>
-      <w:r>
-        <w:rPr>
-          <w:rStyle w:val="VerbatimChar"/>
-        </w:rPr>
-        <w:t xml:space="preserve"># Syntax highlighting bundle.</w:t>
-      </w:r>
-      <w:r>
-        <w:br w:type="textWrapping"/>
-      </w:r>
-      <w:r>
-        <w:rPr>
-          <w:rStyle w:val="VerbatimChar"/>
-        </w:rPr>
-        <w:t xml:space="preserve">antigen bundle zsh-users/zsh-syntax-highlighting</w:t>
-      </w:r>
-      <w:r>
-        <w:br w:type="textWrapping"/>
-      </w:r>
-      <w:r>
-        <w:rPr>
-          <w:rStyle w:val="VerbatimChar"/>
-        </w:rPr>
-        <w:t xml:space="preserve"/>
-      </w:r>
-      <w:r>
-        <w:br w:type="textWrapping"/>
-      </w:r>
-      <w:r>
-        <w:rPr>
-          <w:rStyle w:val="VerbatimChar"/>
-        </w:rPr>
-        <w:t xml:space="preserve"># git</w:t>
-      </w:r>
-      <w:r>
-        <w:br w:type="textWrapping"/>
-      </w:r>
-      <w:r>
-        <w:rPr>
-          <w:rStyle w:val="VerbatimChar"/>
-        </w:rPr>
-        <w:t xml:space="preserve">antigen bundle arialdomartini/oh-my-git</w:t>
-      </w:r>
-      <w:r>
-        <w:br w:type="textWrapping"/>
-      </w:r>
-      <w:r>
-        <w:rPr>
-          <w:rStyle w:val="VerbatimChar"/>
-        </w:rPr>
-        <w:t xml:space="preserve">antigen theme arialdomartini/oh-my-git-themes oppa-lana-style</w:t>
-      </w:r>
-      <w:r>
-        <w:br w:type="textWrapping"/>
-      </w:r>
-      <w:r>
-        <w:rPr>
-          <w:rStyle w:val="VerbatimChar"/>
-        </w:rPr>
-        <w:t xml:space="preserve"/>
-      </w:r>
-      <w:r>
-        <w:br w:type="textWrapping"/>
-      </w:r>
-      <w:r>
-        <w:rPr>
-          <w:rStyle w:val="VerbatimChar"/>
-        </w:rPr>
-        <w:t xml:space="preserve"># autosuggestions</w:t>
-      </w:r>
-      <w:r>
-        <w:br w:type="textWrapping"/>
-      </w:r>
-      <w:r>
-        <w:rPr>
-          <w:rStyle w:val="VerbatimChar"/>
-        </w:rPr>
-        <w:t xml:space="preserve">antigen bundle tarruda/zsh-autosuggestions</w:t>
-      </w:r>
-      <w:r>
-        <w:br w:type="textWrapping"/>
-      </w:r>
-      <w:r>
-        <w:rPr>
-          <w:rStyle w:val="VerbatimChar"/>
-        </w:rPr>
-        <w:t xml:space="preserve"/>
-      </w:r>
-      <w:r>
-        <w:br w:type="textWrapping"/>
-      </w:r>
-      <w:r>
-        <w:rPr>
-          <w:rStyle w:val="VerbatimChar"/>
-        </w:rPr>
-        <w:t xml:space="preserve">#antigen theme agnoster</w:t>
-      </w:r>
-      <w:r>
-        <w:br w:type="textWrapping"/>
-      </w:r>
-      <w:r>
-        <w:rPr>
-          <w:rStyle w:val="VerbatimChar"/>
-        </w:rPr>
-        <w:t xml:space="preserve"/>
-      </w:r>
-      <w:r>
-        <w:br w:type="textWrapping"/>
-      </w:r>
-      <w:r>
-        <w:rPr>
-          <w:rStyle w:val="VerbatimChar"/>
-        </w:rPr>
-        <w:t xml:space="preserve"># Tell antigen that you're done.</w:t>
-      </w:r>
-      <w:r>
-        <w:br w:type="textWrapping"/>
-      </w:r>
-      <w:r>
-        <w:rPr>
-          <w:rStyle w:val="VerbatimChar"/>
-        </w:rPr>
-        <w:t xml:space="preserve">antigen apply</w:t>
-      </w:r>
-      <w:r>
-        <w:br w:type="textWrapping"/>
-      </w:r>
-      <w:r>
-        <w:rPr>
-          <w:rStyle w:val="VerbatimChar"/>
-        </w:rPr>
-        <w:t xml:space="preserve"/>
-      </w:r>
-      <w:r>
-        <w:br w:type="textWrapping"/>
-      </w:r>
-      <w:r>
-        <w:rPr>
-          <w:rStyle w:val="VerbatimChar"/>
-        </w:rPr>
-        <w:t xml:space="preserve"># append to path</w:t>
-      </w:r>
-      <w:r>
-        <w:br w:type="textWrapping"/>
-      </w:r>
-      <w:r>
-        <w:rPr>
-          <w:rStyle w:val="VerbatimChar"/>
-        </w:rPr>
-        <w:t xml:space="preserve">path+=('/home/salvari/apps/julia/current/bin/')</w:t>
-      </w:r>
-      <w:r>
-        <w:br w:type="textWrapping"/>
-      </w:r>
-      <w:r>
-        <w:rPr>
-          <w:rStyle w:val="VerbatimChar"/>
-        </w:rPr>
-        <w:t xml:space="preserve"># prepend</w:t>
-      </w:r>
-      <w:r>
-        <w:br w:type="textWrapping"/>
-      </w:r>
-      <w:r>
-        <w:rPr>
-          <w:rStyle w:val="VerbatimChar"/>
-        </w:rPr>
-        <w:t xml:space="preserve"># path=('/home/salvari/bin/' $path)</w:t>
-      </w:r>
-      <w:r>
-        <w:br w:type="textWrapping"/>
-      </w:r>
-      <w:r>
-        <w:rPr>
-          <w:rStyle w:val="VerbatimChar"/>
-        </w:rPr>
-        <w:t xml:space="preserve"># export PATH</w:t>
-      </w:r>
-    </w:p>
-    <w:p>
-      <w:pPr>
-        <w:pStyle w:val="FirstParagraph"/>
-      </w:pPr>
-      <w:r>
-        <w:t xml:space="preserve">Antigen ya se encarga de descargar todo lo que queramos utilizar en</w:t>
-      </w:r>
-      <w:r>
-        <w:t xml:space="preserve"> </w:t>
-      </w:r>
-      <w:r>
-        <w:t xml:space="preserve">zsh.</w:t>
-      </w:r>
-    </w:p>
-    <w:p>
-      <w:pPr>
-        <w:pStyle w:val="BodyText"/>
-      </w:pPr>
-      <w:r>
-        <w:t xml:space="preserve">Nos queda arreglar las fuentes para que funcione correctamente la</w:t>
-      </w:r>
-      <w:r>
-        <w:t xml:space="preserve"> </w:t>
-      </w:r>
-      <w:r>
-        <w:t xml:space="preserve">linea de estado en los repos de git. Necesitamos una fuente</w:t>
-      </w:r>
-      <w:r>
-        <w:t xml:space="preserve"> </w:t>
-      </w:r>
-      <w:r>
-        <w:rPr>
-          <w:i/>
-        </w:rPr>
-        <w:t xml:space="preserve">Awesome</w:t>
-      </w:r>
-    </w:p>
-    <w:p>
-      <w:pPr>
-        <w:pStyle w:val="Heading2"/>
-      </w:pPr>
-      <w:bookmarkStart w:id="124" w:name="instalación-de-fuentes-adicionales"/>
-      <w:bookmarkEnd w:id="124"/>
-      <w:r>
-        <w:t xml:space="preserve">Instalación de fuentes adicionales</w:t>
-      </w:r>
-    </w:p>
-    <w:p>
-      <w:pPr>
-        <w:pStyle w:val="FirstParagraph"/>
-      </w:pPr>
-      <w:r>
-        <w:t xml:space="preserve">Nos bajamos unas cuantas fuentes que soporten los iconos</w:t>
-      </w:r>
-      <w:r>
-        <w:t xml:space="preserve"> </w:t>
-      </w:r>
-      <w:r>
-        <w:rPr>
-          <w:i/>
-        </w:rPr>
-        <w:t xml:space="preserve">Awesome</w:t>
-      </w:r>
-      <w:r>
-        <w:t xml:space="preserve">.</w:t>
-      </w:r>
-    </w:p>
-    <w:p>
-      <w:pPr>
-        <w:pStyle w:val="SourceCode"/>
-      </w:pPr>
-      <w:r>
-        <w:rPr>
-          <w:rStyle w:val="VerbatimChar"/>
-        </w:rPr>
-        <w:t xml:space="preserve">cd ~/tmp</w:t>
-      </w:r>
-      <w:r>
-        <w:br w:type="textWrapping"/>
-      </w:r>
-      <w:r>
-        <w:rPr>
-          <w:rStyle w:val="VerbatimChar"/>
-        </w:rPr>
-        <w:t xml:space="preserve">git clone https://github.com/abertsch/Menlo-for-Powerline</w:t>
-      </w:r>
-      <w:r>
-        <w:br w:type="textWrapping"/>
-      </w:r>
-      <w:r>
-        <w:rPr>
-          <w:rStyle w:val="VerbatimChar"/>
-        </w:rPr>
-        <w:t xml:space="preserve">git clone https://github.com/powerline/fonts</w:t>
-      </w:r>
-      <w:r>
-        <w:br w:type="textWrapping"/>
-      </w:r>
-      <w:r>
-        <w:rPr>
-          <w:rStyle w:val="VerbatimChar"/>
-        </w:rPr>
-        <w:t xml:space="preserve"/>
-      </w:r>
-      <w:r>
-        <w:br w:type="textWrapping"/>
-      </w:r>
-      <w:r>
-        <w:rPr>
-          <w:rStyle w:val="VerbatimChar"/>
-        </w:rPr>
-        <w:t xml:space="preserve">mkdir ~/.fonts</w:t>
-      </w:r>
-      <w:r>
-        <w:br w:type="textWrapping"/>
-      </w:r>
-      <w:r>
-        <w:rPr>
-          <w:rStyle w:val="VerbatimChar"/>
-        </w:rPr>
-        <w:t xml:space="preserve">cp someFontFile ~/.fonts/</w:t>
-      </w:r>
-      <w:r>
-        <w:br w:type="textWrapping"/>
-      </w:r>
-      <w:r>
-        <w:rPr>
-          <w:rStyle w:val="VerbatimChar"/>
-        </w:rPr>
-        <w:t xml:space="preserve">fc-cache -vf ~/.fonts/</w:t>
-      </w:r>
-    </w:p>
-    <w:p>
-      <w:pPr>
-        <w:pStyle w:val="Heading1"/>
-      </w:pPr>
-      <w:bookmarkStart w:id="125" w:name="reprap"/>
-      <w:bookmarkEnd w:id="125"/>
-      <w:r>
-        <w:t xml:space="preserve">Reprap</w:t>
-      </w:r>
-    </w:p>
-    <w:p>
-      <w:pPr>
-        <w:pStyle w:val="Heading2"/>
-      </w:pPr>
-      <w:bookmarkStart w:id="126" w:name="sl1c3r"/>
-      <w:bookmarkEnd w:id="126"/>
-      <w:r>
-        <w:t xml:space="preserve">Sl1c3r</w:t>
-      </w:r>
-    </w:p>
-    <w:p>
-      <w:pPr>
-        <w:pStyle w:val="FirstParagraph"/>
-      </w:pPr>
-      <w:r>
-        <w:t xml:space="preserve">Descargamos el paquete binario desde la página web.</w:t>
       </w:r>
     </w:p>
     <w:p>
@@ -8088,16 +7668,7 @@
         </w:numPr>
       </w:pPr>
       <w:r>
-        <w:t xml:space="preserve">Cambiar permisos en directorio</w:t>
-      </w:r>
-      <w:r>
-        <w:t xml:space="preserve"> </w:t>
-      </w:r>
-      <w:r>
-        <w:rPr>
-          <w:i/>
-        </w:rPr>
-        <w:t xml:space="preserve">/lib/vrt/</w:t>
+        <w:t xml:space="preserve">2 Gb de ram</w:t>
       </w:r>
     </w:p>
     <w:p>
@@ -8109,22 +7680,7 @@
         </w:numPr>
       </w:pPr>
       <w:r>
-        <w:t xml:space="preserve">Instalado</w:t>
-      </w:r>
-      <w:r>
-        <w:t xml:space="preserve"> </w:t>
-      </w:r>
-      <w:r>
-        <w:rPr>
-          <w:i/>
-        </w:rPr>
-        <w:t xml:space="preserve">lib-canberra-module</w:t>
-      </w:r>
-      <w:r>
-        <w:t xml:space="preserve"> </w:t>
-      </w:r>
-      <w:r>
-        <w:t xml:space="preserve">desde aptitude</w:t>
+        <w:t xml:space="preserve">Create virtual hard disk</w:t>
       </w:r>
     </w:p>
     <w:p>
@@ -8136,6 +7692,814 @@
         </w:numPr>
       </w:pPr>
       <w:r>
+        <w:t xml:space="preserve">10Gb dinamically allocated</w:t>
+      </w:r>
+    </w:p>
+    <w:p>
+      <w:pPr>
+        <w:pStyle w:val="Compact"/>
+        <w:numPr>
+          <w:numId w:val="1010"/>
+          <w:ilvl w:val="0"/>
+        </w:numPr>
+      </w:pPr>
+      <w:r>
+        <w:t xml:space="preserve">Settings -&gt; System-&gt;Boot Order: Quitamos el floppy</w:t>
+      </w:r>
+    </w:p>
+    <w:p>
+      <w:pPr>
+        <w:pStyle w:val="Compact"/>
+        <w:numPr>
+          <w:numId w:val="1010"/>
+          <w:ilvl w:val="0"/>
+        </w:numPr>
+      </w:pPr>
+      <w:r>
+        <w:t xml:space="preserve">Storage -&gt; Add IDE Controller-&gt;Add Optical Disk -&gt; Choose Disk -&gt; ISO Image</w:t>
+      </w:r>
+    </w:p>
+    <w:p>
+      <w:pPr>
+        <w:pStyle w:val="Compact"/>
+        <w:numPr>
+          <w:numId w:val="1010"/>
+          <w:ilvl w:val="0"/>
+        </w:numPr>
+      </w:pPr>
+      <w:r>
+        <w:t xml:space="preserve">Instalamos Windows en Inglés y con teclado en español</w:t>
+      </w:r>
+    </w:p>
+    <w:p>
+      <w:pPr>
+        <w:pStyle w:val="FirstParagraph"/>
+      </w:pPr>
+      <w:r>
+        <w:t xml:space="preserve">Una vez instalado el SO Windows instalamos las Guest Additions.</w:t>
+      </w:r>
+    </w:p>
+    <w:p>
+      <w:pPr>
+        <w:pStyle w:val="Heading1"/>
+      </w:pPr>
+      <w:bookmarkStart w:id="124" w:name="shells-alternativos-zsh-y-fish"/>
+      <w:bookmarkEnd w:id="124"/>
+      <w:r>
+        <w:t xml:space="preserve">Shells alternativos: zsh y fish</w:t>
+      </w:r>
+    </w:p>
+    <w:p>
+      <w:pPr>
+        <w:pStyle w:val="FirstParagraph"/>
+      </w:pPr>
+      <w:r>
+        <w:t xml:space="preserve">Los dos son muy interesantes. He usado zsh casi un año, ahora voy a</w:t>
+      </w:r>
+      <w:r>
+        <w:t xml:space="preserve"> </w:t>
+      </w:r>
+      <w:r>
+        <w:t xml:space="preserve">probar</w:t>
+      </w:r>
+      <w:r>
+        <w:t xml:space="preserve"> </w:t>
+      </w:r>
+      <w:r>
+        <w:rPr>
+          <w:b/>
+        </w:rPr>
+        <w:t xml:space="preserve">fish</w:t>
+      </w:r>
+      <w:r>
+        <w:t xml:space="preserve">.</w:t>
+      </w:r>
+    </w:p>
+    <w:p>
+      <w:pPr>
+        <w:pStyle w:val="Heading2"/>
+      </w:pPr>
+      <w:bookmarkStart w:id="125" w:name="fish"/>
+      <w:bookmarkEnd w:id="125"/>
+      <w:r>
+        <w:t xml:space="preserve">fish</w:t>
+      </w:r>
+    </w:p>
+    <w:p>
+      <w:pPr>
+        <w:pStyle w:val="FirstParagraph"/>
+      </w:pPr>
+      <w:r>
+        <w:t xml:space="preserve">Instalamos</w:t>
+      </w:r>
+      <w:r>
+        <w:t xml:space="preserve"> </w:t>
+      </w:r>
+      <w:r>
+        <w:rPr>
+          <w:b/>
+        </w:rPr>
+        <w:t xml:space="preserve">fish</w:t>
+      </w:r>
+      <w:r>
+        <w:t xml:space="preserve"> </w:t>
+      </w:r>
+      <w:r>
+        <w:t xml:space="preserve">desde aptitude con:</w:t>
+      </w:r>
+    </w:p>
+    <w:p>
+      <w:pPr>
+        <w:pStyle w:val="SourceCode"/>
+      </w:pPr>
+      <w:r>
+        <w:rPr>
+          <w:rStyle w:val="VerbatimChar"/>
+        </w:rPr>
+        <w:t xml:space="preserve">sudo aptitude install fish</w:t>
+      </w:r>
+    </w:p>
+    <w:p>
+      <w:pPr>
+        <w:pStyle w:val="FirstParagraph"/>
+      </w:pPr>
+      <w:r>
+        <w:t xml:space="preserve">Instalamos oh-my-fish</w:t>
+      </w:r>
+    </w:p>
+    <w:p>
+      <w:pPr>
+        <w:pStyle w:val="SourceCode"/>
+      </w:pPr>
+      <w:r>
+        <w:rPr>
+          <w:rStyle w:val="VerbatimChar"/>
+        </w:rPr>
+        <w:t xml:space="preserve">curl -L https://github.com/oh-my-fish/oh-my-fish/raw/master/bin/install &gt; install</w:t>
+      </w:r>
+      <w:r>
+        <w:br w:type="textWrapping"/>
+      </w:r>
+      <w:r>
+        <w:rPr>
+          <w:rStyle w:val="VerbatimChar"/>
+        </w:rPr>
+        <w:t xml:space="preserve">fish install</w:t>
+      </w:r>
+      <w:r>
+        <w:br w:type="textWrapping"/>
+      </w:r>
+      <w:r>
+        <w:rPr>
+          <w:rStyle w:val="VerbatimChar"/>
+        </w:rPr>
+        <w:t xml:space="preserve">rm install</w:t>
+      </w:r>
+      <w:r>
+        <w:br w:type="textWrapping"/>
+      </w:r>
+      <w:r>
+        <w:rPr>
+          <w:rStyle w:val="VerbatimChar"/>
+        </w:rPr>
+        <w:t xml:space="preserve"/>
+      </w:r>
+      <w:r>
+        <w:br w:type="textWrapping"/>
+      </w:r>
+      <w:r>
+        <w:rPr>
+          <w:rStyle w:val="VerbatimChar"/>
+        </w:rPr>
+        <w:t xml:space="preserve">chsh -s `which fish`</w:t>
+      </w:r>
+    </w:p>
+    <w:p>
+      <w:pPr>
+        <w:pStyle w:val="Heading2"/>
+      </w:pPr>
+      <w:bookmarkStart w:id="126" w:name="zsh"/>
+      <w:bookmarkEnd w:id="126"/>
+      <w:r>
+        <w:t xml:space="preserve">zsh</w:t>
+      </w:r>
+    </w:p>
+    <w:p>
+      <w:pPr>
+        <w:pStyle w:val="FirstParagraph"/>
+      </w:pPr>
+      <w:r>
+        <w:t xml:space="preserve">Igualmente instalamos</w:t>
+      </w:r>
+      <w:r>
+        <w:t xml:space="preserve"> </w:t>
+      </w:r>
+      <w:r>
+        <w:rPr>
+          <w:b/>
+        </w:rPr>
+        <w:t xml:space="preserve">zsh</w:t>
+      </w:r>
+      <w:r>
+        <w:t xml:space="preserve">:</w:t>
+      </w:r>
+    </w:p>
+    <w:p>
+      <w:pPr>
+        <w:pStyle w:val="SourceCode"/>
+      </w:pPr>
+      <w:r>
+        <w:rPr>
+          <w:rStyle w:val="VerbatimChar"/>
+        </w:rPr>
+        <w:t xml:space="preserve">sudo aptitude install zsh</w:t>
+      </w:r>
+    </w:p>
+    <w:p>
+      <w:pPr>
+        <w:pStyle w:val="FirstParagraph"/>
+      </w:pPr>
+      <w:r>
+        <w:t xml:space="preserve">Vamos a usar antigen así que nos lo clonamos en _~/apps/</w:t>
+      </w:r>
+    </w:p>
+    <w:p>
+      <w:pPr>
+        <w:pStyle w:val="SourceCode"/>
+      </w:pPr>
+      <w:r>
+        <w:rPr>
+          <w:rStyle w:val="VerbatimChar"/>
+        </w:rPr>
+        <w:t xml:space="preserve">cd ~/apps</w:t>
+      </w:r>
+      <w:r>
+        <w:br w:type="textWrapping"/>
+      </w:r>
+      <w:r>
+        <w:rPr>
+          <w:rStyle w:val="VerbatimChar"/>
+        </w:rPr>
+        <w:t xml:space="preserve">git clone https://github.com/zsh-users/antigen</w:t>
+      </w:r>
+    </w:p>
+    <w:p>
+      <w:pPr>
+        <w:pStyle w:val="FirstParagraph"/>
+      </w:pPr>
+      <w:r>
+        <w:t xml:space="preserve">Y editamos el fichero</w:t>
+      </w:r>
+      <w:r>
+        <w:t xml:space="preserve"> </w:t>
+      </w:r>
+      <w:r>
+        <w:rPr>
+          <w:i/>
+        </w:rPr>
+        <w:t xml:space="preserve">~/.zshrc</w:t>
+      </w:r>
+      <w:r>
+        <w:t xml:space="preserve"> </w:t>
+      </w:r>
+      <w:r>
+        <w:t xml:space="preserve">para que contenga:</w:t>
+      </w:r>
+    </w:p>
+    <w:p>
+      <w:pPr>
+        <w:pStyle w:val="SourceCode"/>
+      </w:pPr>
+      <w:r>
+        <w:rPr>
+          <w:rStyle w:val="VerbatimChar"/>
+        </w:rPr>
+        <w:t xml:space="preserve">source ~/apps/antigen/antigen.zsh</w:t>
+      </w:r>
+      <w:r>
+        <w:br w:type="textWrapping"/>
+      </w:r>
+      <w:r>
+        <w:rPr>
+          <w:rStyle w:val="VerbatimChar"/>
+        </w:rPr>
+        <w:t xml:space="preserve"/>
+      </w:r>
+      <w:r>
+        <w:br w:type="textWrapping"/>
+      </w:r>
+      <w:r>
+        <w:rPr>
+          <w:rStyle w:val="VerbatimChar"/>
+        </w:rPr>
+        <w:t xml:space="preserve"># Load the oh-my-zsh's library.</w:t>
+      </w:r>
+      <w:r>
+        <w:br w:type="textWrapping"/>
+      </w:r>
+      <w:r>
+        <w:rPr>
+          <w:rStyle w:val="VerbatimChar"/>
+        </w:rPr>
+        <w:t xml:space="preserve">antigen use oh-my-zsh</w:t>
+      </w:r>
+      <w:r>
+        <w:br w:type="textWrapping"/>
+      </w:r>
+      <w:r>
+        <w:rPr>
+          <w:rStyle w:val="VerbatimChar"/>
+        </w:rPr>
+        <w:t xml:space="preserve"/>
+      </w:r>
+      <w:r>
+        <w:br w:type="textWrapping"/>
+      </w:r>
+      <w:r>
+        <w:rPr>
+          <w:rStyle w:val="VerbatimChar"/>
+        </w:rPr>
+        <w:t xml:space="preserve"># Bundles from the default repo (robbyrussell's oh-my-zsh).</w:t>
+      </w:r>
+      <w:r>
+        <w:br w:type="textWrapping"/>
+      </w:r>
+      <w:r>
+        <w:rPr>
+          <w:rStyle w:val="VerbatimChar"/>
+        </w:rPr>
+        <w:t xml:space="preserve">antigen bundle git</w:t>
+      </w:r>
+      <w:r>
+        <w:br w:type="textWrapping"/>
+      </w:r>
+      <w:r>
+        <w:rPr>
+          <w:rStyle w:val="VerbatimChar"/>
+        </w:rPr>
+        <w:t xml:space="preserve">antigen bundle command-not-found</w:t>
+      </w:r>
+      <w:r>
+        <w:br w:type="textWrapping"/>
+      </w:r>
+      <w:r>
+        <w:rPr>
+          <w:rStyle w:val="VerbatimChar"/>
+        </w:rPr>
+        <w:t xml:space="preserve">antigen bundle autojump</w:t>
+      </w:r>
+      <w:r>
+        <w:br w:type="textWrapping"/>
+      </w:r>
+      <w:r>
+        <w:rPr>
+          <w:rStyle w:val="VerbatimChar"/>
+        </w:rPr>
+        <w:t xml:space="preserve">antigen bundle extract</w:t>
+      </w:r>
+      <w:r>
+        <w:br w:type="textWrapping"/>
+      </w:r>
+      <w:r>
+        <w:rPr>
+          <w:rStyle w:val="VerbatimChar"/>
+        </w:rPr>
+        <w:t xml:space="preserve"># antigen bundle heroku</w:t>
+      </w:r>
+      <w:r>
+        <w:br w:type="textWrapping"/>
+      </w:r>
+      <w:r>
+        <w:rPr>
+          <w:rStyle w:val="VerbatimChar"/>
+        </w:rPr>
+        <w:t xml:space="preserve"># antigen bundle pip</w:t>
+      </w:r>
+      <w:r>
+        <w:br w:type="textWrapping"/>
+      </w:r>
+      <w:r>
+        <w:rPr>
+          <w:rStyle w:val="VerbatimChar"/>
+        </w:rPr>
+        <w:t xml:space="preserve"># antigen bundle lein</w:t>
+      </w:r>
+      <w:r>
+        <w:br w:type="textWrapping"/>
+      </w:r>
+      <w:r>
+        <w:rPr>
+          <w:rStyle w:val="VerbatimChar"/>
+        </w:rPr>
+        <w:t xml:space="preserve"/>
+      </w:r>
+      <w:r>
+        <w:br w:type="textWrapping"/>
+      </w:r>
+      <w:r>
+        <w:rPr>
+          <w:rStyle w:val="VerbatimChar"/>
+        </w:rPr>
+        <w:t xml:space="preserve"/>
+      </w:r>
+      <w:r>
+        <w:br w:type="textWrapping"/>
+      </w:r>
+      <w:r>
+        <w:rPr>
+          <w:rStyle w:val="VerbatimChar"/>
+        </w:rPr>
+        <w:t xml:space="preserve"># Syntax highlighting bundle.</w:t>
+      </w:r>
+      <w:r>
+        <w:br w:type="textWrapping"/>
+      </w:r>
+      <w:r>
+        <w:rPr>
+          <w:rStyle w:val="VerbatimChar"/>
+        </w:rPr>
+        <w:t xml:space="preserve">antigen bundle zsh-users/zsh-syntax-highlighting</w:t>
+      </w:r>
+      <w:r>
+        <w:br w:type="textWrapping"/>
+      </w:r>
+      <w:r>
+        <w:rPr>
+          <w:rStyle w:val="VerbatimChar"/>
+        </w:rPr>
+        <w:t xml:space="preserve"/>
+      </w:r>
+      <w:r>
+        <w:br w:type="textWrapping"/>
+      </w:r>
+      <w:r>
+        <w:rPr>
+          <w:rStyle w:val="VerbatimChar"/>
+        </w:rPr>
+        <w:t xml:space="preserve"># git</w:t>
+      </w:r>
+      <w:r>
+        <w:br w:type="textWrapping"/>
+      </w:r>
+      <w:r>
+        <w:rPr>
+          <w:rStyle w:val="VerbatimChar"/>
+        </w:rPr>
+        <w:t xml:space="preserve">antigen bundle arialdomartini/oh-my-git</w:t>
+      </w:r>
+      <w:r>
+        <w:br w:type="textWrapping"/>
+      </w:r>
+      <w:r>
+        <w:rPr>
+          <w:rStyle w:val="VerbatimChar"/>
+        </w:rPr>
+        <w:t xml:space="preserve">antigen theme arialdomartini/oh-my-git-themes oppa-lana-style</w:t>
+      </w:r>
+      <w:r>
+        <w:br w:type="textWrapping"/>
+      </w:r>
+      <w:r>
+        <w:rPr>
+          <w:rStyle w:val="VerbatimChar"/>
+        </w:rPr>
+        <w:t xml:space="preserve"/>
+      </w:r>
+      <w:r>
+        <w:br w:type="textWrapping"/>
+      </w:r>
+      <w:r>
+        <w:rPr>
+          <w:rStyle w:val="VerbatimChar"/>
+        </w:rPr>
+        <w:t xml:space="preserve"># autosuggestions</w:t>
+      </w:r>
+      <w:r>
+        <w:br w:type="textWrapping"/>
+      </w:r>
+      <w:r>
+        <w:rPr>
+          <w:rStyle w:val="VerbatimChar"/>
+        </w:rPr>
+        <w:t xml:space="preserve">antigen bundle tarruda/zsh-autosuggestions</w:t>
+      </w:r>
+      <w:r>
+        <w:br w:type="textWrapping"/>
+      </w:r>
+      <w:r>
+        <w:rPr>
+          <w:rStyle w:val="VerbatimChar"/>
+        </w:rPr>
+        <w:t xml:space="preserve"/>
+      </w:r>
+      <w:r>
+        <w:br w:type="textWrapping"/>
+      </w:r>
+      <w:r>
+        <w:rPr>
+          <w:rStyle w:val="VerbatimChar"/>
+        </w:rPr>
+        <w:t xml:space="preserve">#antigen theme agnoster</w:t>
+      </w:r>
+      <w:r>
+        <w:br w:type="textWrapping"/>
+      </w:r>
+      <w:r>
+        <w:rPr>
+          <w:rStyle w:val="VerbatimChar"/>
+        </w:rPr>
+        <w:t xml:space="preserve"/>
+      </w:r>
+      <w:r>
+        <w:br w:type="textWrapping"/>
+      </w:r>
+      <w:r>
+        <w:rPr>
+          <w:rStyle w:val="VerbatimChar"/>
+        </w:rPr>
+        <w:t xml:space="preserve"># Tell antigen that you're done.</w:t>
+      </w:r>
+      <w:r>
+        <w:br w:type="textWrapping"/>
+      </w:r>
+      <w:r>
+        <w:rPr>
+          <w:rStyle w:val="VerbatimChar"/>
+        </w:rPr>
+        <w:t xml:space="preserve">antigen apply</w:t>
+      </w:r>
+      <w:r>
+        <w:br w:type="textWrapping"/>
+      </w:r>
+      <w:r>
+        <w:rPr>
+          <w:rStyle w:val="VerbatimChar"/>
+        </w:rPr>
+        <w:t xml:space="preserve"/>
+      </w:r>
+      <w:r>
+        <w:br w:type="textWrapping"/>
+      </w:r>
+      <w:r>
+        <w:rPr>
+          <w:rStyle w:val="VerbatimChar"/>
+        </w:rPr>
+        <w:t xml:space="preserve"># append to path</w:t>
+      </w:r>
+      <w:r>
+        <w:br w:type="textWrapping"/>
+      </w:r>
+      <w:r>
+        <w:rPr>
+          <w:rStyle w:val="VerbatimChar"/>
+        </w:rPr>
+        <w:t xml:space="preserve">path+=('/home/salvari/apps/julia/current/bin/')</w:t>
+      </w:r>
+      <w:r>
+        <w:br w:type="textWrapping"/>
+      </w:r>
+      <w:r>
+        <w:rPr>
+          <w:rStyle w:val="VerbatimChar"/>
+        </w:rPr>
+        <w:t xml:space="preserve"># prepend</w:t>
+      </w:r>
+      <w:r>
+        <w:br w:type="textWrapping"/>
+      </w:r>
+      <w:r>
+        <w:rPr>
+          <w:rStyle w:val="VerbatimChar"/>
+        </w:rPr>
+        <w:t xml:space="preserve"># path=('/home/salvari/bin/' $path)</w:t>
+      </w:r>
+      <w:r>
+        <w:br w:type="textWrapping"/>
+      </w:r>
+      <w:r>
+        <w:rPr>
+          <w:rStyle w:val="VerbatimChar"/>
+        </w:rPr>
+        <w:t xml:space="preserve"># export PATH</w:t>
+      </w:r>
+    </w:p>
+    <w:p>
+      <w:pPr>
+        <w:pStyle w:val="FirstParagraph"/>
+      </w:pPr>
+      <w:r>
+        <w:t xml:space="preserve">Antigen ya se encarga de descargar todo lo que queramos utilizar en</w:t>
+      </w:r>
+      <w:r>
+        <w:t xml:space="preserve"> </w:t>
+      </w:r>
+      <w:r>
+        <w:t xml:space="preserve">zsh.</w:t>
+      </w:r>
+    </w:p>
+    <w:p>
+      <w:pPr>
+        <w:pStyle w:val="BodyText"/>
+      </w:pPr>
+      <w:r>
+        <w:t xml:space="preserve">Nos queda arreglar las fuentes para que funcione correctamente la</w:t>
+      </w:r>
+      <w:r>
+        <w:t xml:space="preserve"> </w:t>
+      </w:r>
+      <w:r>
+        <w:t xml:space="preserve">linea de estado en los repos de git. Necesitamos una fuente</w:t>
+      </w:r>
+      <w:r>
+        <w:t xml:space="preserve"> </w:t>
+      </w:r>
+      <w:r>
+        <w:rPr>
+          <w:i/>
+        </w:rPr>
+        <w:t xml:space="preserve">Awesome</w:t>
+      </w:r>
+    </w:p>
+    <w:p>
+      <w:pPr>
+        <w:pStyle w:val="Heading2"/>
+      </w:pPr>
+      <w:bookmarkStart w:id="127" w:name="instalación-de-fuentes-adicionales"/>
+      <w:bookmarkEnd w:id="127"/>
+      <w:r>
+        <w:t xml:space="preserve">Instalación de fuentes adicionales</w:t>
+      </w:r>
+    </w:p>
+    <w:p>
+      <w:pPr>
+        <w:pStyle w:val="FirstParagraph"/>
+      </w:pPr>
+      <w:r>
+        <w:t xml:space="preserve">Nos bajamos unas cuantas fuentes que soporten los iconos</w:t>
+      </w:r>
+      <w:r>
+        <w:t xml:space="preserve"> </w:t>
+      </w:r>
+      <w:r>
+        <w:rPr>
+          <w:i/>
+        </w:rPr>
+        <w:t xml:space="preserve">Awesome</w:t>
+      </w:r>
+      <w:r>
+        <w:t xml:space="preserve">.</w:t>
+      </w:r>
+    </w:p>
+    <w:p>
+      <w:pPr>
+        <w:pStyle w:val="SourceCode"/>
+      </w:pPr>
+      <w:r>
+        <w:rPr>
+          <w:rStyle w:val="VerbatimChar"/>
+        </w:rPr>
+        <w:t xml:space="preserve">cd ~/tmp</w:t>
+      </w:r>
+      <w:r>
+        <w:br w:type="textWrapping"/>
+      </w:r>
+      <w:r>
+        <w:rPr>
+          <w:rStyle w:val="VerbatimChar"/>
+        </w:rPr>
+        <w:t xml:space="preserve">git clone https://github.com/abertsch/Menlo-for-Powerline</w:t>
+      </w:r>
+      <w:r>
+        <w:br w:type="textWrapping"/>
+      </w:r>
+      <w:r>
+        <w:rPr>
+          <w:rStyle w:val="VerbatimChar"/>
+        </w:rPr>
+        <w:t xml:space="preserve">git clone https://github.com/powerline/fonts</w:t>
+      </w:r>
+      <w:r>
+        <w:br w:type="textWrapping"/>
+      </w:r>
+      <w:r>
+        <w:rPr>
+          <w:rStyle w:val="VerbatimChar"/>
+        </w:rPr>
+        <w:t xml:space="preserve"/>
+      </w:r>
+      <w:r>
+        <w:br w:type="textWrapping"/>
+      </w:r>
+      <w:r>
+        <w:rPr>
+          <w:rStyle w:val="VerbatimChar"/>
+        </w:rPr>
+        <w:t xml:space="preserve">mkdir ~/.fonts</w:t>
+      </w:r>
+      <w:r>
+        <w:br w:type="textWrapping"/>
+      </w:r>
+      <w:r>
+        <w:rPr>
+          <w:rStyle w:val="VerbatimChar"/>
+        </w:rPr>
+        <w:t xml:space="preserve">cp someFontFile ~/.fonts/</w:t>
+      </w:r>
+      <w:r>
+        <w:br w:type="textWrapping"/>
+      </w:r>
+      <w:r>
+        <w:rPr>
+          <w:rStyle w:val="VerbatimChar"/>
+        </w:rPr>
+        <w:t xml:space="preserve">fc-cache -vf ~/.fonts/</w:t>
+      </w:r>
+    </w:p>
+    <w:p>
+      <w:pPr>
+        <w:pStyle w:val="Heading1"/>
+      </w:pPr>
+      <w:bookmarkStart w:id="128" w:name="reprap"/>
+      <w:bookmarkEnd w:id="128"/>
+      <w:r>
+        <w:t xml:space="preserve">Reprap</w:t>
+      </w:r>
+    </w:p>
+    <w:p>
+      <w:pPr>
+        <w:pStyle w:val="Heading2"/>
+      </w:pPr>
+      <w:bookmarkStart w:id="129" w:name="sl1c3r"/>
+      <w:bookmarkEnd w:id="129"/>
+      <w:r>
+        <w:t xml:space="preserve">Sl1c3r</w:t>
+      </w:r>
+    </w:p>
+    <w:p>
+      <w:pPr>
+        <w:pStyle w:val="FirstParagraph"/>
+      </w:pPr>
+      <w:r>
+        <w:t xml:space="preserve">Descargamos el paquete binario desde la página web.</w:t>
+      </w:r>
+    </w:p>
+    <w:p>
+      <w:pPr>
+        <w:pStyle w:val="Compact"/>
+        <w:numPr>
+          <w:numId w:val="1011"/>
+          <w:ilvl w:val="0"/>
+        </w:numPr>
+      </w:pPr>
+      <w:r>
+        <w:t xml:space="preserve">Cambiar permisos en directorio</w:t>
+      </w:r>
+      <w:r>
+        <w:t xml:space="preserve"> </w:t>
+      </w:r>
+      <w:r>
+        <w:rPr>
+          <w:i/>
+        </w:rPr>
+        <w:t xml:space="preserve">/lib/vrt/</w:t>
+      </w:r>
+    </w:p>
+    <w:p>
+      <w:pPr>
+        <w:pStyle w:val="Compact"/>
+        <w:numPr>
+          <w:numId w:val="1011"/>
+          <w:ilvl w:val="0"/>
+        </w:numPr>
+      </w:pPr>
+      <w:r>
+        <w:t xml:space="preserve">Instalado</w:t>
+      </w:r>
+      <w:r>
+        <w:t xml:space="preserve"> </w:t>
+      </w:r>
+      <w:r>
+        <w:rPr>
+          <w:i/>
+        </w:rPr>
+        <w:t xml:space="preserve">lib-canberra-module</w:t>
+      </w:r>
+      <w:r>
+        <w:t xml:space="preserve"> </w:t>
+      </w:r>
+      <w:r>
+        <w:t xml:space="preserve">desde aptitude</w:t>
+      </w:r>
+    </w:p>
+    <w:p>
+      <w:pPr>
+        <w:pStyle w:val="Compact"/>
+        <w:numPr>
+          <w:numId w:val="1011"/>
+          <w:ilvl w:val="0"/>
+        </w:numPr>
+      </w:pPr>
+      <w:r>
         <w:t xml:space="preserve">Es necesario instalar</w:t>
       </w:r>
       <w:r>
@@ -8152,8 +8516,8 @@
       <w:pPr>
         <w:pStyle w:val="Heading2"/>
       </w:pPr>
-      <w:bookmarkStart w:id="127" w:name="openscad"/>
-      <w:bookmarkEnd w:id="127"/>
+      <w:bookmarkStart w:id="130" w:name="openscad"/>
+      <w:bookmarkEnd w:id="130"/>
       <w:r>
         <w:t xml:space="preserve">OpenScad</w:t>
       </w:r>
@@ -8170,8 +8534,8 @@
       <w:pPr>
         <w:pStyle w:val="Heading2"/>
       </w:pPr>
-      <w:bookmarkStart w:id="128" w:name="printrun"/>
-      <w:bookmarkEnd w:id="128"/>
+      <w:bookmarkStart w:id="131" w:name="printrun"/>
+      <w:bookmarkEnd w:id="131"/>
       <w:r>
         <w:t xml:space="preserve">Printrun</w:t>
       </w:r>
@@ -8188,8 +8552,8 @@
       <w:pPr>
         <w:pStyle w:val="Heading2"/>
       </w:pPr>
-      <w:bookmarkStart w:id="129" w:name="cura"/>
-      <w:bookmarkEnd w:id="129"/>
+      <w:bookmarkStart w:id="132" w:name="cura"/>
+      <w:bookmarkEnd w:id="132"/>
       <w:r>
         <w:t xml:space="preserve">Cura</w:t>
       </w:r>
@@ -8264,8 +8628,8 @@
       <w:pPr>
         <w:pStyle w:val="Heading1"/>
       </w:pPr>
-      <w:bookmarkStart w:id="130" w:name="aplicaciones-web"/>
-      <w:bookmarkEnd w:id="130"/>
+      <w:bookmarkStart w:id="133" w:name="aplicaciones-web"/>
+      <w:bookmarkEnd w:id="133"/>
       <w:r>
         <w:t xml:space="preserve">Aplicaciones Web</w:t>
       </w:r>
@@ -8274,8 +8638,8 @@
       <w:pPr>
         <w:pStyle w:val="Heading2"/>
       </w:pPr>
-      <w:bookmarkStart w:id="131" w:name="servidor-web"/>
-      <w:bookmarkEnd w:id="131"/>
+      <w:bookmarkStart w:id="134" w:name="servidor-web"/>
+      <w:bookmarkEnd w:id="134"/>
       <w:r>
         <w:t xml:space="preserve">Servidor Web</w:t>
       </w:r>
@@ -8284,8 +8648,8 @@
       <w:pPr>
         <w:pStyle w:val="Heading3"/>
       </w:pPr>
-      <w:bookmarkStart w:id="132" w:name="apache"/>
-      <w:bookmarkEnd w:id="132"/>
+      <w:bookmarkStart w:id="135" w:name="apache"/>
+      <w:bookmarkEnd w:id="135"/>
       <w:r>
         <w:t xml:space="preserve">Apache</w:t>
       </w:r>
@@ -8328,7 +8692,7 @@
       <w:r>
         <w:t xml:space="preserve"> </w:t>
       </w:r>
-      <w:hyperlink r:id="rId133">
+      <w:hyperlink r:id="rId136">
         <w:r>
           <w:rPr>
             <w:rStyle w:val="Hyperlink"/>
@@ -8412,7 +8776,7 @@
       <w:pPr>
         <w:pStyle w:val="Compact"/>
         <w:numPr>
-          <w:numId w:val="1011"/>
+          <w:numId w:val="1012"/>
           <w:ilvl w:val="0"/>
         </w:numPr>
       </w:pPr>
@@ -8424,7 +8788,7 @@
       <w:pPr>
         <w:pStyle w:val="Compact"/>
         <w:numPr>
-          <w:numId w:val="1011"/>
+          <w:numId w:val="1012"/>
           <w:ilvl w:val="0"/>
         </w:numPr>
       </w:pPr>
@@ -8436,7 +8800,7 @@
       <w:pPr>
         <w:pStyle w:val="Compact"/>
         <w:numPr>
-          <w:numId w:val="1011"/>
+          <w:numId w:val="1012"/>
           <w:ilvl w:val="0"/>
         </w:numPr>
       </w:pPr>
@@ -8548,7 +8912,7 @@
       <w:r>
         <w:t xml:space="preserve"> </w:t>
       </w:r>
-      <w:hyperlink r:id="rId134">
+      <w:hyperlink r:id="rId137">
         <w:r>
           <w:rPr>
             <w:rStyle w:val="Hyperlink"/>
@@ -8610,8 +8974,8 @@
       <w:pPr>
         <w:pStyle w:val="Heading3"/>
       </w:pPr>
-      <w:bookmarkStart w:id="135" w:name="nginx"/>
-      <w:bookmarkEnd w:id="135"/>
+      <w:bookmarkStart w:id="138" w:name="nginx"/>
+      <w:bookmarkEnd w:id="138"/>
       <w:r>
         <w:t xml:space="preserve">nginx</w:t>
       </w:r>
@@ -8628,8 +8992,8 @@
       <w:pPr>
         <w:pStyle w:val="Heading2"/>
       </w:pPr>
-      <w:bookmarkStart w:id="136" w:name="servidores-de-bases-de-datos"/>
-      <w:bookmarkEnd w:id="136"/>
+      <w:bookmarkStart w:id="139" w:name="servidores-de-bases-de-datos"/>
+      <w:bookmarkEnd w:id="139"/>
       <w:r>
         <w:t xml:space="preserve">Servidores de bases de datos</w:t>
       </w:r>
@@ -8638,8 +9002,8 @@
       <w:pPr>
         <w:pStyle w:val="Heading3"/>
       </w:pPr>
-      <w:bookmarkStart w:id="137" w:name="mysql"/>
-      <w:bookmarkEnd w:id="137"/>
+      <w:bookmarkStart w:id="140" w:name="mysql"/>
+      <w:bookmarkEnd w:id="140"/>
       <w:r>
         <w:t xml:space="preserve">MySQL</w:t>
       </w:r>
@@ -8684,8 +9048,8 @@
       <w:pPr>
         <w:pStyle w:val="Heading4"/>
       </w:pPr>
-      <w:bookmarkStart w:id="138" w:name="actualización"/>
-      <w:bookmarkEnd w:id="138"/>
+      <w:bookmarkStart w:id="141" w:name="actualización"/>
+      <w:bookmarkEnd w:id="141"/>
       <w:r>
         <w:t xml:space="preserve">Actualización</w:t>
       </w:r>
@@ -8750,8 +9114,8 @@
       <w:pPr>
         <w:pStyle w:val="Heading3"/>
       </w:pPr>
-      <w:bookmarkStart w:id="139" w:name="cliente-sql-squirrel-sql"/>
-      <w:bookmarkEnd w:id="139"/>
+      <w:bookmarkStart w:id="142" w:name="cliente-sql-squirrel-sql"/>
+      <w:bookmarkEnd w:id="142"/>
       <w:r>
         <w:t xml:space="preserve">Cliente SQL SQuirreL SQL</w:t>
       </w:r>
@@ -8766,7 +9130,7 @@
       <w:r>
         <w:t xml:space="preserve"> </w:t>
       </w:r>
-      <w:hyperlink r:id="rId140">
+      <w:hyperlink r:id="rId143">
         <w:r>
           <w:rPr>
             <w:rStyle w:val="Hyperlink"/>
@@ -8801,7 +9165,7 @@
       <w:r>
         <w:t xml:space="preserve"> </w:t>
       </w:r>
-      <w:hyperlink r:id="rId141">
+      <w:hyperlink r:id="rId144">
         <w:r>
           <w:rPr>
             <w:rStyle w:val="Hyperlink"/>
@@ -8864,8 +9228,8 @@
       <w:pPr>
         <w:pStyle w:val="Heading3"/>
       </w:pPr>
-      <w:bookmarkStart w:id="142" w:name="mariadb"/>
-      <w:bookmarkEnd w:id="142"/>
+      <w:bookmarkStart w:id="145" w:name="mariadb"/>
+      <w:bookmarkEnd w:id="145"/>
       <w:r>
         <w:t xml:space="preserve">MariaDB</w:t>
       </w:r>
@@ -8885,288 +9249,10 @@
       <w:pPr>
         <w:pStyle w:val="Heading1"/>
       </w:pPr>
-      <w:bookmarkStart w:id="143" w:name="cuentas-online-abiertas"/>
-      <w:bookmarkEnd w:id="143"/>
+      <w:bookmarkStart w:id="146" w:name="cuentas-online-abiertas"/>
+      <w:bookmarkEnd w:id="146"/>
       <w:r>
         <w:t xml:space="preserve">Cuentas online abiertas</w:t>
-      </w:r>
-    </w:p>
-    <w:p>
-      <w:pPr>
-        <w:pStyle w:val="Compact"/>
-        <w:numPr>
-          <w:numId w:val="1012"/>
-          <w:ilvl w:val="0"/>
-        </w:numPr>
-      </w:pPr>
-      <w:r>
-        <w:t xml:space="preserve">google</w:t>
-      </w:r>
-    </w:p>
-    <w:p>
-      <w:pPr>
-        <w:pStyle w:val="Compact"/>
-        <w:numPr>
-          <w:numId w:val="1012"/>
-          <w:ilvl w:val="0"/>
-        </w:numPr>
-      </w:pPr>
-      <w:r>
-        <w:t xml:space="preserve">pocket (plugin de chrome)</w:t>
-      </w:r>
-    </w:p>
-    <w:p>
-      <w:pPr>
-        <w:pStyle w:val="Heading1"/>
-      </w:pPr>
-      <w:bookmarkStart w:id="144" w:name="recetas-varias"/>
-      <w:bookmarkEnd w:id="144"/>
-      <w:r>
-        <w:t xml:space="preserve">Recetas varias</w:t>
-      </w:r>
-    </w:p>
-    <w:p>
-      <w:pPr>
-        <w:pStyle w:val="Heading2"/>
-      </w:pPr>
-      <w:bookmarkStart w:id="145" w:name="orange-pi-zero"/>
-      <w:bookmarkEnd w:id="145"/>
-      <w:r>
-        <w:t xml:space="preserve">Orange Pi Zero</w:t>
-      </w:r>
-    </w:p>
-    <w:p>
-      <w:pPr>
-        <w:pStyle w:val="FirstParagraph"/>
-      </w:pPr>
-      <w:r>
-        <w:t xml:space="preserve">Para usar la Orange Pi Zero tendremos que crear imágenes arrancables</w:t>
-      </w:r>
-      <w:r>
-        <w:t xml:space="preserve"> </w:t>
-      </w:r>
-      <w:r>
-        <w:t xml:space="preserve">en tarjetas micro SD.</w:t>
-      </w:r>
-    </w:p>
-    <w:p>
-      <w:pPr>
-        <w:pStyle w:val="Heading3"/>
-      </w:pPr>
-      <w:bookmarkStart w:id="146" w:name="crear-una-sd-arrancable"/>
-      <w:bookmarkEnd w:id="146"/>
-      <w:r>
-        <w:t xml:space="preserve">Crear una SD arrancable</w:t>
-      </w:r>
-    </w:p>
-    <w:p>
-      <w:pPr>
-        <w:pStyle w:val="FirstParagraph"/>
-      </w:pPr>
-      <w:r>
-        <w:t xml:space="preserve">Dependiendo de donde conectemos la tarjeta tendremos que usar</w:t>
-      </w:r>
-      <w:r>
-        <w:t xml:space="preserve"> </w:t>
-      </w:r>
-      <w:r>
-        <w:t xml:space="preserve">diferentes rutas. En el procedimiento descrito a continuación</w:t>
-      </w:r>
-      <w:r>
-        <w:t xml:space="preserve"> </w:t>
-      </w:r>
-      <w:r>
-        <w:rPr>
-          <w:rStyle w:val="VerbatimChar"/>
-        </w:rPr>
-        <w:t xml:space="preserve">${card}</w:t>
-      </w:r>
-      <w:r>
-        <w:t xml:space="preserve"> </w:t>
-      </w:r>
-      <w:r>
-        <w:t xml:space="preserve">será la ruta al dispositivo de la tarjeta y ${p} la</w:t>
-      </w:r>
-      <w:r>
-        <w:t xml:space="preserve"> </w:t>
-      </w:r>
-      <w:r>
-        <w:t xml:space="preserve">partición (si la hay).</w:t>
-      </w:r>
-    </w:p>
-    <w:p>
-      <w:pPr>
-        <w:pStyle w:val="BodyText"/>
-      </w:pPr>
-      <w:r>
-        <w:t xml:space="preserve">Si la tarjeta se conecta via adaptador USB, linux la va a asociar a un</w:t>
-      </w:r>
-      <w:r>
-        <w:t xml:space="preserve"> </w:t>
-      </w:r>
-      <w:r>
-        <w:t xml:space="preserve">dispositivo /dev/sdx, por ejemplo en mi portátil el disco duro es</w:t>
-      </w:r>
-      <w:r>
-        <w:t xml:space="preserve"> </w:t>
-      </w:r>
-      <w:r>
-        <w:rPr>
-          <w:rStyle w:val="VerbatimChar"/>
-        </w:rPr>
-        <w:t xml:space="preserve">/dev/sda</w:t>
-      </w:r>
-      <w:r>
-        <w:t xml:space="preserve"> </w:t>
-      </w:r>
-      <w:r>
-        <w:t xml:space="preserve">las distintas particiones serán</w:t>
-      </w:r>
-      <w:r>
-        <w:t xml:space="preserve"> </w:t>
-      </w:r>
-      <w:r>
-        <w:rPr>
-          <w:rStyle w:val="VerbatimChar"/>
-        </w:rPr>
-        <w:t xml:space="preserve">/dev/sda1</w:t>
-      </w:r>
-      <w:r>
-        <w:t xml:space="preserve">,</w:t>
-      </w:r>
-      <w:r>
-        <w:t xml:space="preserve"> </w:t>
-      </w:r>
-      <w:r>
-        <w:rPr>
-          <w:rStyle w:val="VerbatimChar"/>
-        </w:rPr>
-        <w:t xml:space="preserve">/devb/sda2</w:t>
-      </w:r>
-      <w:r>
-        <w:t xml:space="preserve">,</w:t>
-      </w:r>
-      <w:r>
-        <w:t xml:space="preserve"> </w:t>
-      </w:r>
-      <w:r>
-        <w:t xml:space="preserve">etc.</w:t>
-      </w:r>
-    </w:p>
-    <w:p>
-      <w:pPr>
-        <w:pStyle w:val="BodyText"/>
-      </w:pPr>
-      <w:r>
-        <w:t xml:space="preserve">Si conectamos una memoria con un adaptador USB linux la podría mapear</w:t>
-      </w:r>
-      <w:r>
-        <w:t xml:space="preserve"> </w:t>
-      </w:r>
-      <w:r>
-        <w:t xml:space="preserve">en</w:t>
-      </w:r>
-      <w:r>
-        <w:t xml:space="preserve"> </w:t>
-      </w:r>
-      <w:r>
-        <w:rPr>
-          <w:rStyle w:val="VerbatimChar"/>
-        </w:rPr>
-        <w:t xml:space="preserve">/dev/sdb</w:t>
-      </w:r>
-      <w:r>
-        <w:t xml:space="preserve"> </w:t>
-      </w:r>
-      <w:r>
-        <w:t xml:space="preserve">por ejemplo.</w:t>
-      </w:r>
-    </w:p>
-    <w:p>
-      <w:pPr>
-        <w:pStyle w:val="BodyText"/>
-      </w:pPr>
-      <w:r>
-        <w:t xml:space="preserve">Si la memoria se conecta mediante una ranura SD, linux la asociará a</w:t>
-      </w:r>
-      <w:r>
-        <w:t xml:space="preserve"> </w:t>
-      </w:r>
-      <w:r>
-        <w:t xml:space="preserve">un dispositivo</w:t>
-      </w:r>
-      <w:r>
-        <w:t xml:space="preserve"> </w:t>
-      </w:r>
-      <w:r>
-        <w:rPr>
-          <w:rStyle w:val="VerbatimChar"/>
-        </w:rPr>
-        <w:t xml:space="preserve">/dev/mmcblk0</w:t>
-      </w:r>
-      <w:r>
-        <w:t xml:space="preserve"> </w:t>
-      </w:r>
-      <w:r>
-        <w:t xml:space="preserve">o</w:t>
-      </w:r>
-      <w:r>
-        <w:t xml:space="preserve"> </w:t>
-      </w:r>
-      <w:r>
-        <w:rPr>
-          <w:rStyle w:val="VerbatimChar"/>
-        </w:rPr>
-        <w:t xml:space="preserve">/dev/mmcblk1</w:t>
-      </w:r>
-      <w:r>
-        <w:t xml:space="preserve">, etc. etc. Dependerá de</w:t>
-      </w:r>
-      <w:r>
-        <w:t xml:space="preserve"> </w:t>
-      </w:r>
-      <w:r>
-        <w:t xml:space="preserve">la ranura usada. Las particiones en este tipo de dispositivos tienen</w:t>
-      </w:r>
-      <w:r>
-        <w:t xml:space="preserve"> </w:t>
-      </w:r>
-      <w:r>
-        <w:t xml:space="preserve">rutas como por ejemplo</w:t>
-      </w:r>
-      <w:r>
-        <w:t xml:space="preserve"> </w:t>
-      </w:r>
-      <w:r>
-        <w:rPr>
-          <w:rStyle w:val="VerbatimChar"/>
-        </w:rPr>
-        <w:t xml:space="preserve">/dev/mmcblk0p1</w:t>
-      </w:r>
-      <w:r>
-        <w:t xml:space="preserve">.</w:t>
-      </w:r>
-    </w:p>
-    <w:p>
-      <w:pPr>
-        <w:pStyle w:val="BodyText"/>
-      </w:pPr>
-      <w:r>
-        <w:t xml:space="preserve">Los datos se pueden almacenar directamente en la memoria SD o en una</w:t>
-      </w:r>
-      <w:r>
-        <w:t xml:space="preserve"> </w:t>
-      </w:r>
-      <w:r>
-        <w:t xml:space="preserve">partición creada en la memoria.</w:t>
-      </w:r>
-    </w:p>
-    <w:p>
-      <w:pPr>
-        <w:pStyle w:val="BodyText"/>
-      </w:pPr>
-      <w:r>
-        <w:t xml:space="preserve">Resumiendo:</w:t>
       </w:r>
     </w:p>
     <w:p>
@@ -9178,40 +9264,7 @@
         </w:numPr>
       </w:pPr>
       <w:r>
-        <w:rPr>
-          <w:rStyle w:val="VerbatimChar"/>
-        </w:rPr>
-        <w:t xml:space="preserve">${card}</w:t>
-      </w:r>
-      <w:r>
-        <w:t xml:space="preserve"> </w:t>
-      </w:r>
-      <w:r>
-        <w:t xml:space="preserve">será</w:t>
-      </w:r>
-      <w:r>
-        <w:t xml:space="preserve"> </w:t>
-      </w:r>
-      <w:r>
-        <w:rPr>
-          <w:rStyle w:val="VerbatimChar"/>
-        </w:rPr>
-        <w:t xml:space="preserve">/dev/sdb</w:t>
-      </w:r>
-      <w:r>
-        <w:t xml:space="preserve"> </w:t>
-      </w:r>
-      <w:r>
-        <w:t xml:space="preserve">o</w:t>
-      </w:r>
-      <w:r>
-        <w:t xml:space="preserve"> </w:t>
-      </w:r>
-      <w:r>
-        <w:rPr>
-          <w:rStyle w:val="VerbatimChar"/>
-        </w:rPr>
-        <w:t xml:space="preserve">/dev/mmcblk0</w:t>
+        <w:t xml:space="preserve">google</w:t>
       </w:r>
     </w:p>
     <w:p>
@@ -9219,6 +9272,317 @@
         <w:pStyle w:val="Compact"/>
         <w:numPr>
           <w:numId w:val="1013"/>
+          <w:ilvl w:val="0"/>
+        </w:numPr>
+      </w:pPr>
+      <w:r>
+        <w:t xml:space="preserve">pocket (plugin de chrome)</w:t>
+      </w:r>
+    </w:p>
+    <w:p>
+      <w:pPr>
+        <w:pStyle w:val="Heading1"/>
+      </w:pPr>
+      <w:bookmarkStart w:id="147" w:name="recetas-varias"/>
+      <w:bookmarkEnd w:id="147"/>
+      <w:r>
+        <w:t xml:space="preserve">Recetas varias</w:t>
+      </w:r>
+    </w:p>
+    <w:p>
+      <w:pPr>
+        <w:pStyle w:val="Heading2"/>
+      </w:pPr>
+      <w:bookmarkStart w:id="148" w:name="orange-pi-zero"/>
+      <w:bookmarkEnd w:id="148"/>
+      <w:r>
+        <w:t xml:space="preserve">Orange Pi Zero</w:t>
+      </w:r>
+    </w:p>
+    <w:p>
+      <w:pPr>
+        <w:pStyle w:val="FirstParagraph"/>
+      </w:pPr>
+      <w:r>
+        <w:t xml:space="preserve">Para usar la Orange Pi Zero tendremos que crear imágenes arrancables</w:t>
+      </w:r>
+      <w:r>
+        <w:t xml:space="preserve"> </w:t>
+      </w:r>
+      <w:r>
+        <w:t xml:space="preserve">en tarjetas micro SD.</w:t>
+      </w:r>
+    </w:p>
+    <w:p>
+      <w:pPr>
+        <w:pStyle w:val="Heading3"/>
+      </w:pPr>
+      <w:bookmarkStart w:id="149" w:name="crear-una-sd-arrancable"/>
+      <w:bookmarkEnd w:id="149"/>
+      <w:r>
+        <w:t xml:space="preserve">Crear una SD arrancable</w:t>
+      </w:r>
+    </w:p>
+    <w:p>
+      <w:pPr>
+        <w:pStyle w:val="FirstParagraph"/>
+      </w:pPr>
+      <w:r>
+        <w:t xml:space="preserve">Dependiendo de donde conectemos la tarjeta tendremos que usar</w:t>
+      </w:r>
+      <w:r>
+        <w:t xml:space="preserve"> </w:t>
+      </w:r>
+      <w:r>
+        <w:t xml:space="preserve">diferentes rutas. En el procedimiento descrito a continuación</w:t>
+      </w:r>
+      <w:r>
+        <w:t xml:space="preserve"> </w:t>
+      </w:r>
+      <w:r>
+        <w:rPr>
+          <w:rStyle w:val="VerbatimChar"/>
+        </w:rPr>
+        <w:t xml:space="preserve">${card}</w:t>
+      </w:r>
+      <w:r>
+        <w:t xml:space="preserve"> </w:t>
+      </w:r>
+      <w:r>
+        <w:t xml:space="preserve">será la ruta al dispositivo de la tarjeta y ${p} la</w:t>
+      </w:r>
+      <w:r>
+        <w:t xml:space="preserve"> </w:t>
+      </w:r>
+      <w:r>
+        <w:t xml:space="preserve">partición (si la hay).</w:t>
+      </w:r>
+    </w:p>
+    <w:p>
+      <w:pPr>
+        <w:pStyle w:val="BodyText"/>
+      </w:pPr>
+      <w:r>
+        <w:t xml:space="preserve">Si la tarjeta se conecta via adaptador USB, linux la va a asociar a un</w:t>
+      </w:r>
+      <w:r>
+        <w:t xml:space="preserve"> </w:t>
+      </w:r>
+      <w:r>
+        <w:t xml:space="preserve">dispositivo /dev/sdx, por ejemplo en mi portátil el disco duro es</w:t>
+      </w:r>
+      <w:r>
+        <w:t xml:space="preserve"> </w:t>
+      </w:r>
+      <w:r>
+        <w:rPr>
+          <w:rStyle w:val="VerbatimChar"/>
+        </w:rPr>
+        <w:t xml:space="preserve">/dev/sda</w:t>
+      </w:r>
+      <w:r>
+        <w:t xml:space="preserve"> </w:t>
+      </w:r>
+      <w:r>
+        <w:t xml:space="preserve">las distintas particiones serán</w:t>
+      </w:r>
+      <w:r>
+        <w:t xml:space="preserve"> </w:t>
+      </w:r>
+      <w:r>
+        <w:rPr>
+          <w:rStyle w:val="VerbatimChar"/>
+        </w:rPr>
+        <w:t xml:space="preserve">/dev/sda1</w:t>
+      </w:r>
+      <w:r>
+        <w:t xml:space="preserve">,</w:t>
+      </w:r>
+      <w:r>
+        <w:t xml:space="preserve"> </w:t>
+      </w:r>
+      <w:r>
+        <w:rPr>
+          <w:rStyle w:val="VerbatimChar"/>
+        </w:rPr>
+        <w:t xml:space="preserve">/devb/sda2</w:t>
+      </w:r>
+      <w:r>
+        <w:t xml:space="preserve">,</w:t>
+      </w:r>
+      <w:r>
+        <w:t xml:space="preserve"> </w:t>
+      </w:r>
+      <w:r>
+        <w:t xml:space="preserve">etc.</w:t>
+      </w:r>
+    </w:p>
+    <w:p>
+      <w:pPr>
+        <w:pStyle w:val="BodyText"/>
+      </w:pPr>
+      <w:r>
+        <w:t xml:space="preserve">Si conectamos una memoria con un adaptador USB linux la podría mapear</w:t>
+      </w:r>
+      <w:r>
+        <w:t xml:space="preserve"> </w:t>
+      </w:r>
+      <w:r>
+        <w:t xml:space="preserve">en</w:t>
+      </w:r>
+      <w:r>
+        <w:t xml:space="preserve"> </w:t>
+      </w:r>
+      <w:r>
+        <w:rPr>
+          <w:rStyle w:val="VerbatimChar"/>
+        </w:rPr>
+        <w:t xml:space="preserve">/dev/sdb</w:t>
+      </w:r>
+      <w:r>
+        <w:t xml:space="preserve"> </w:t>
+      </w:r>
+      <w:r>
+        <w:t xml:space="preserve">por ejemplo.</w:t>
+      </w:r>
+    </w:p>
+    <w:p>
+      <w:pPr>
+        <w:pStyle w:val="BodyText"/>
+      </w:pPr>
+      <w:r>
+        <w:t xml:space="preserve">Si la memoria se conecta mediante una ranura SD, linux la asociará a</w:t>
+      </w:r>
+      <w:r>
+        <w:t xml:space="preserve"> </w:t>
+      </w:r>
+      <w:r>
+        <w:t xml:space="preserve">un dispositivo</w:t>
+      </w:r>
+      <w:r>
+        <w:t xml:space="preserve"> </w:t>
+      </w:r>
+      <w:r>
+        <w:rPr>
+          <w:rStyle w:val="VerbatimChar"/>
+        </w:rPr>
+        <w:t xml:space="preserve">/dev/mmcblk0</w:t>
+      </w:r>
+      <w:r>
+        <w:t xml:space="preserve"> </w:t>
+      </w:r>
+      <w:r>
+        <w:t xml:space="preserve">o</w:t>
+      </w:r>
+      <w:r>
+        <w:t xml:space="preserve"> </w:t>
+      </w:r>
+      <w:r>
+        <w:rPr>
+          <w:rStyle w:val="VerbatimChar"/>
+        </w:rPr>
+        <w:t xml:space="preserve">/dev/mmcblk1</w:t>
+      </w:r>
+      <w:r>
+        <w:t xml:space="preserve">, etc. etc. Dependerá de</w:t>
+      </w:r>
+      <w:r>
+        <w:t xml:space="preserve"> </w:t>
+      </w:r>
+      <w:r>
+        <w:t xml:space="preserve">la ranura usada. Las particiones en este tipo de dispositivos tienen</w:t>
+      </w:r>
+      <w:r>
+        <w:t xml:space="preserve"> </w:t>
+      </w:r>
+      <w:r>
+        <w:t xml:space="preserve">rutas como por ejemplo</w:t>
+      </w:r>
+      <w:r>
+        <w:t xml:space="preserve"> </w:t>
+      </w:r>
+      <w:r>
+        <w:rPr>
+          <w:rStyle w:val="VerbatimChar"/>
+        </w:rPr>
+        <w:t xml:space="preserve">/dev/mmcblk0p1</w:t>
+      </w:r>
+      <w:r>
+        <w:t xml:space="preserve">.</w:t>
+      </w:r>
+    </w:p>
+    <w:p>
+      <w:pPr>
+        <w:pStyle w:val="BodyText"/>
+      </w:pPr>
+      <w:r>
+        <w:t xml:space="preserve">Los datos se pueden almacenar directamente en la memoria SD o en una</w:t>
+      </w:r>
+      <w:r>
+        <w:t xml:space="preserve"> </w:t>
+      </w:r>
+      <w:r>
+        <w:t xml:space="preserve">partición creada en la memoria.</w:t>
+      </w:r>
+    </w:p>
+    <w:p>
+      <w:pPr>
+        <w:pStyle w:val="BodyText"/>
+      </w:pPr>
+      <w:r>
+        <w:t xml:space="preserve">Resumiendo:</w:t>
+      </w:r>
+    </w:p>
+    <w:p>
+      <w:pPr>
+        <w:pStyle w:val="Compact"/>
+        <w:numPr>
+          <w:numId w:val="1014"/>
+          <w:ilvl w:val="0"/>
+        </w:numPr>
+      </w:pPr>
+      <w:r>
+        <w:rPr>
+          <w:rStyle w:val="VerbatimChar"/>
+        </w:rPr>
+        <w:t xml:space="preserve">${card}</w:t>
+      </w:r>
+      <w:r>
+        <w:t xml:space="preserve"> </w:t>
+      </w:r>
+      <w:r>
+        <w:t xml:space="preserve">será</w:t>
+      </w:r>
+      <w:r>
+        <w:t xml:space="preserve"> </w:t>
+      </w:r>
+      <w:r>
+        <w:rPr>
+          <w:rStyle w:val="VerbatimChar"/>
+        </w:rPr>
+        <w:t xml:space="preserve">/dev/sdb</w:t>
+      </w:r>
+      <w:r>
+        <w:t xml:space="preserve"> </w:t>
+      </w:r>
+      <w:r>
+        <w:t xml:space="preserve">o</w:t>
+      </w:r>
+      <w:r>
+        <w:t xml:space="preserve"> </w:t>
+      </w:r>
+      <w:r>
+        <w:rPr>
+          <w:rStyle w:val="VerbatimChar"/>
+        </w:rPr>
+        <w:t xml:space="preserve">/dev/mmcblk0</w:t>
+      </w:r>
+    </w:p>
+    <w:p>
+      <w:pPr>
+        <w:pStyle w:val="Compact"/>
+        <w:numPr>
+          <w:numId w:val="1014"/>
           <w:ilvl w:val="0"/>
         </w:numPr>
       </w:pPr>
@@ -9486,7 +9850,7 @@
       <w:r>
         <w:t xml:space="preserve"> </w:t>
       </w:r>
-      <w:hyperlink r:id="rId147">
+      <w:hyperlink r:id="rId150">
         <w:r>
           <w:rPr>
             <w:rStyle w:val="Hyperlink"/>
@@ -9721,7 +10085,7 @@
                     </pic:cNvPicPr>
                   </pic:nvPicPr>
                   <pic:blipFill>
-                    <a:blip r:embed="rId148"/>
+                    <a:blip r:embed="rId151"/>
                     <a:stretch>
                       <a:fillRect/>
                     </a:stretch>
@@ -9828,8 +10192,8 @@
       <w:pPr>
         <w:pStyle w:val="Heading3"/>
       </w:pPr>
-      <w:bookmarkStart w:id="149" w:name="conexión-wifi"/>
-      <w:bookmarkEnd w:id="149"/>
+      <w:bookmarkStart w:id="152" w:name="conexión-wifi"/>
+      <w:bookmarkEnd w:id="152"/>
       <w:r>
         <w:t xml:space="preserve">Conexión WIFI</w:t>
       </w:r>
@@ -10186,7 +10550,7 @@
                     </pic:cNvPicPr>
                   </pic:nvPicPr>
                   <pic:blipFill>
-                    <a:blip r:embed="rId150"/>
+                    <a:blip r:embed="rId153"/>
                     <a:stretch>
                       <a:fillRect/>
                     </a:stretch>
@@ -10340,8 +10704,8 @@
       <w:pPr>
         <w:pStyle w:val="Heading3"/>
       </w:pPr>
-      <w:bookmarkStart w:id="151" w:name="referencias"/>
-      <w:bookmarkEnd w:id="151"/>
+      <w:bookmarkStart w:id="154" w:name="referencias-1"/>
+      <w:bookmarkEnd w:id="154"/>
       <w:r>
         <w:t xml:space="preserve">Referencias</w:t>
       </w:r>
@@ -10350,11 +10714,11 @@
       <w:pPr>
         <w:pStyle w:val="Compact"/>
         <w:numPr>
-          <w:numId w:val="1014"/>
+          <w:numId w:val="1015"/>
           <w:ilvl w:val="0"/>
         </w:numPr>
       </w:pPr>
-      <w:hyperlink r:id="rId152">
+      <w:hyperlink r:id="rId155">
         <w:r>
           <w:rPr>
             <w:rStyle w:val="Hyperlink"/>
@@ -10367,11 +10731,11 @@
       <w:pPr>
         <w:pStyle w:val="Compact"/>
         <w:numPr>
-          <w:numId w:val="1014"/>
+          <w:numId w:val="1015"/>
           <w:ilvl w:val="0"/>
         </w:numPr>
       </w:pPr>
-      <w:hyperlink r:id="rId153">
+      <w:hyperlink r:id="rId156">
         <w:r>
           <w:rPr>
             <w:rStyle w:val="Hyperlink"/>
@@ -10390,11 +10754,11 @@
       <w:pPr>
         <w:pStyle w:val="Compact"/>
         <w:numPr>
-          <w:numId w:val="1014"/>
+          <w:numId w:val="1015"/>
           <w:ilvl w:val="0"/>
         </w:numPr>
       </w:pPr>
-      <w:hyperlink r:id="rId154">
+      <w:hyperlink r:id="rId157">
         <w:r>
           <w:rPr>
             <w:rStyle w:val="Hyperlink"/>
@@ -10407,11 +10771,11 @@
       <w:pPr>
         <w:pStyle w:val="Compact"/>
         <w:numPr>
-          <w:numId w:val="1014"/>
+          <w:numId w:val="1015"/>
           <w:ilvl w:val="0"/>
         </w:numPr>
       </w:pPr>
-      <w:hyperlink r:id="rId155">
+      <w:hyperlink r:id="rId158">
         <w:r>
           <w:rPr>
             <w:rStyle w:val="Hyperlink"/>
@@ -10424,11 +10788,11 @@
       <w:pPr>
         <w:pStyle w:val="Compact"/>
         <w:numPr>
-          <w:numId w:val="1014"/>
+          <w:numId w:val="1015"/>
           <w:ilvl w:val="0"/>
         </w:numPr>
       </w:pPr>
-      <w:hyperlink r:id="rId156">
+      <w:hyperlink r:id="rId159">
         <w:r>
           <w:rPr>
             <w:rStyle w:val="Hyperlink"/>
@@ -10441,11 +10805,11 @@
       <w:pPr>
         <w:pStyle w:val="Compact"/>
         <w:numPr>
-          <w:numId w:val="1014"/>
+          <w:numId w:val="1015"/>
           <w:ilvl w:val="0"/>
         </w:numPr>
       </w:pPr>
-      <w:hyperlink r:id="rId157">
+      <w:hyperlink r:id="rId160">
         <w:r>
           <w:rPr>
             <w:rStyle w:val="Hyperlink"/>
@@ -10458,11 +10822,11 @@
       <w:pPr>
         <w:pStyle w:val="Compact"/>
         <w:numPr>
-          <w:numId w:val="1014"/>
+          <w:numId w:val="1015"/>
           <w:ilvl w:val="0"/>
         </w:numPr>
       </w:pPr>
-      <w:hyperlink r:id="rId158">
+      <w:hyperlink r:id="rId161">
         <w:r>
           <w:rPr>
             <w:rStyle w:val="Hyperlink"/>
@@ -10475,11 +10839,11 @@
       <w:pPr>
         <w:pStyle w:val="Compact"/>
         <w:numPr>
-          <w:numId w:val="1014"/>
+          <w:numId w:val="1015"/>
           <w:ilvl w:val="0"/>
         </w:numPr>
       </w:pPr>
-      <w:hyperlink r:id="rId159">
+      <w:hyperlink r:id="rId162">
         <w:r>
           <w:rPr>
             <w:rStyle w:val="Hyperlink"/>
@@ -10504,11 +10868,11 @@
       <w:pPr>
         <w:pStyle w:val="Compact"/>
         <w:numPr>
-          <w:numId w:val="1014"/>
+          <w:numId w:val="1015"/>
           <w:ilvl w:val="0"/>
         </w:numPr>
       </w:pPr>
-      <w:hyperlink r:id="rId160">
+      <w:hyperlink r:id="rId163">
         <w:r>
           <w:rPr>
             <w:rStyle w:val="Hyperlink"/>
@@ -10533,8 +10897,8 @@
       <w:pPr>
         <w:pStyle w:val="Heading2"/>
       </w:pPr>
-      <w:bookmarkStart w:id="161" w:name="raspberry-pi-media-center"/>
-      <w:bookmarkEnd w:id="161"/>
+      <w:bookmarkStart w:id="164" w:name="raspberry-pi-media-center"/>
+      <w:bookmarkEnd w:id="164"/>
       <w:r>
         <w:t xml:space="preserve">Raspberry Pi Media Center</w:t>
       </w:r>
@@ -10555,7 +10919,7 @@
       <w:r>
         <w:t xml:space="preserve"> </w:t>
       </w:r>
-      <w:hyperlink r:id="rId162">
+      <w:hyperlink r:id="rId165">
         <w:r>
           <w:rPr>
             <w:rStyle w:val="Hyperlink"/>
@@ -10645,7 +11009,7 @@
                     </pic:cNvPicPr>
                   </pic:nvPicPr>
                   <pic:blipFill>
-                    <a:blip r:embed="rId163"/>
+                    <a:blip r:embed="rId166"/>
                     <a:stretch>
                       <a:fillRect/>
                     </a:stretch>
@@ -10692,7 +11056,7 @@
       <w:pPr>
         <w:pStyle w:val="Compact"/>
         <w:numPr>
-          <w:numId w:val="1015"/>
+          <w:numId w:val="1016"/>
           <w:ilvl w:val="0"/>
         </w:numPr>
       </w:pPr>
@@ -10712,7 +11076,7 @@
     <w:p>
       <w:pPr>
         <w:numPr>
-          <w:numId w:val="1015"/>
+          <w:numId w:val="1016"/>
           <w:ilvl w:val="0"/>
         </w:numPr>
       </w:pPr>
@@ -10848,7 +11212,7 @@
     <w:p>
       <w:pPr>
         <w:numPr>
-          <w:numId w:val="1015"/>
+          <w:numId w:val="1016"/>
           <w:ilvl w:val="0"/>
         </w:numPr>
       </w:pPr>
@@ -11204,82 +11568,10 @@
       <w:pPr>
         <w:pStyle w:val="Heading1"/>
       </w:pPr>
-      <w:bookmarkStart w:id="164" w:name="todo-1"/>
-      <w:bookmarkEnd w:id="164"/>
+      <w:bookmarkStart w:id="167" w:name="todo-1"/>
+      <w:bookmarkEnd w:id="167"/>
       <w:r>
         <w:t xml:space="preserve">TODO</w:t>
-      </w:r>
-    </w:p>
-    <w:p>
-      <w:pPr>
-        <w:pStyle w:val="Compact"/>
-        <w:numPr>
-          <w:numId w:val="1016"/>
-          <w:ilvl w:val="0"/>
-        </w:numPr>
-      </w:pPr>
-      <w:r>
-        <w:t xml:space="preserve">cinelerra</w:t>
-      </w:r>
-    </w:p>
-    <w:p>
-      <w:pPr>
-        <w:pStyle w:val="Compact"/>
-        <w:numPr>
-          <w:numId w:val="1016"/>
-          <w:ilvl w:val="0"/>
-        </w:numPr>
-      </w:pPr>
-      <w:r>
-        <w:t xml:space="preserve">playonlinux</w:t>
-      </w:r>
-    </w:p>
-    <w:p>
-      <w:pPr>
-        <w:pStyle w:val="Compact"/>
-        <w:numPr>
-          <w:numId w:val="1016"/>
-          <w:ilvl w:val="0"/>
-        </w:numPr>
-      </w:pPr>
-      <w:r>
-        <w:t xml:space="preserve">krita</w:t>
-      </w:r>
-    </w:p>
-    <w:p>
-      <w:pPr>
-        <w:pStyle w:val="Compact"/>
-        <w:numPr>
-          <w:numId w:val="1016"/>
-          <w:ilvl w:val="0"/>
-        </w:numPr>
-      </w:pPr>
-      <w:r>
-        <w:t xml:space="preserve">mypaint</w:t>
-      </w:r>
-    </w:p>
-    <w:p>
-      <w:pPr>
-        <w:pStyle w:val="Compact"/>
-        <w:numPr>
-          <w:numId w:val="1016"/>
-          <w:ilvl w:val="0"/>
-        </w:numPr>
-      </w:pPr>
-      <w:r>
-        <w:t xml:space="preserve">qStopmotion</w:t>
-      </w:r>
-    </w:p>
-    <w:p>
-      <w:pPr>
-        <w:pStyle w:val="Compact"/>
-        <w:numPr>
-          <w:numId w:val="1016"/>
-          <w:ilvl w:val="0"/>
-        </w:numPr>
-      </w:pPr>
-      <w:r>
-        <w:t xml:space="preserve">chibios</w:t>
       </w:r>
     </w:p>
     <w:p>
@@ -11287,11 +11579,11 @@
         <w:pStyle w:val="Compact"/>
         <w:numPr>
           <w:numId w:val="1017"/>
-          <w:ilvl w:val="1"/>
+          <w:ilvl w:val="0"/>
         </w:numPr>
       </w:pPr>
       <w:r>
-        <w:t xml:space="preserve">[http://wiki.chibios.org/dokuwiki/doku.php?id=chibios:community:setup:openocd_chibios]</w:t>
+        <w:t xml:space="preserve">cinelerra</w:t>
       </w:r>
     </w:p>
     <w:p>
@@ -11299,11 +11591,11 @@
         <w:pStyle w:val="Compact"/>
         <w:numPr>
           <w:numId w:val="1017"/>
-          <w:ilvl w:val="1"/>
+          <w:ilvl w:val="0"/>
         </w:numPr>
       </w:pPr>
       <w:r>
-        <w:t xml:space="preserve">[http://www.josho.org/blog/blog/2014/11/30/nucleo-gcc/]</w:t>
+        <w:t xml:space="preserve">playonlinux</w:t>
       </w:r>
     </w:p>
     <w:p>
@@ -11311,35 +11603,47 @@
         <w:pStyle w:val="Compact"/>
         <w:numPr>
           <w:numId w:val="1017"/>
-          <w:ilvl w:val="1"/>
+          <w:ilvl w:val="0"/>
         </w:numPr>
       </w:pPr>
       <w:r>
-        <w:t xml:space="preserve">[http://www.stevebate.net/chibios-rpi/GettingStarted.html]</w:t>
+        <w:t xml:space="preserve">krita</w:t>
       </w:r>
     </w:p>
     <w:p>
       <w:pPr>
         <w:pStyle w:val="Compact"/>
         <w:numPr>
-          <w:numId w:val="1016"/>
+          <w:numId w:val="1017"/>
           <w:ilvl w:val="0"/>
         </w:numPr>
       </w:pPr>
       <w:r>
-        <w:t xml:space="preserve">ICE Studio</w:t>
+        <w:t xml:space="preserve">mypaint</w:t>
       </w:r>
     </w:p>
     <w:p>
       <w:pPr>
         <w:pStyle w:val="Compact"/>
         <w:numPr>
-          <w:numId w:val="1016"/>
+          <w:numId w:val="1017"/>
           <w:ilvl w:val="0"/>
         </w:numPr>
       </w:pPr>
       <w:r>
-        <w:t xml:space="preserve">Inkscape</w:t>
+        <w:t xml:space="preserve">qStopmotion</w:t>
+      </w:r>
+    </w:p>
+    <w:p>
+      <w:pPr>
+        <w:pStyle w:val="Compact"/>
+        <w:numPr>
+          <w:numId w:val="1017"/>
+          <w:ilvl w:val="0"/>
+        </w:numPr>
+      </w:pPr>
+      <w:r>
+        <w:t xml:space="preserve">chibios</w:t>
       </w:r>
     </w:p>
     <w:p>
@@ -11350,7 +11654,67 @@
           <w:ilvl w:val="1"/>
         </w:numPr>
       </w:pPr>
-      <w:hyperlink r:id="rId165">
+      <w:r>
+        <w:t xml:space="preserve">[http://wiki.chibios.org/dokuwiki/doku.php?id=chibios:community:setup:openocd_chibios]</w:t>
+      </w:r>
+    </w:p>
+    <w:p>
+      <w:pPr>
+        <w:pStyle w:val="Compact"/>
+        <w:numPr>
+          <w:numId w:val="1018"/>
+          <w:ilvl w:val="1"/>
+        </w:numPr>
+      </w:pPr>
+      <w:r>
+        <w:t xml:space="preserve">[http://www.josho.org/blog/blog/2014/11/30/nucleo-gcc/]</w:t>
+      </w:r>
+    </w:p>
+    <w:p>
+      <w:pPr>
+        <w:pStyle w:val="Compact"/>
+        <w:numPr>
+          <w:numId w:val="1018"/>
+          <w:ilvl w:val="1"/>
+        </w:numPr>
+      </w:pPr>
+      <w:r>
+        <w:t xml:space="preserve">[http://www.stevebate.net/chibios-rpi/GettingStarted.html]</w:t>
+      </w:r>
+    </w:p>
+    <w:p>
+      <w:pPr>
+        <w:pStyle w:val="Compact"/>
+        <w:numPr>
+          <w:numId w:val="1017"/>
+          <w:ilvl w:val="0"/>
+        </w:numPr>
+      </w:pPr>
+      <w:r>
+        <w:t xml:space="preserve">ICE Studio</w:t>
+      </w:r>
+    </w:p>
+    <w:p>
+      <w:pPr>
+        <w:pStyle w:val="Compact"/>
+        <w:numPr>
+          <w:numId w:val="1017"/>
+          <w:ilvl w:val="0"/>
+        </w:numPr>
+      </w:pPr>
+      <w:r>
+        <w:t xml:space="preserve">Inkscape</w:t>
+      </w:r>
+    </w:p>
+    <w:p>
+      <w:pPr>
+        <w:pStyle w:val="Compact"/>
+        <w:numPr>
+          <w:numId w:val="1019"/>
+          <w:ilvl w:val="1"/>
+        </w:numPr>
+      </w:pPr>
+      <w:hyperlink r:id="rId168">
         <w:r>
           <w:rPr>
             <w:rStyle w:val="Hyperlink"/>
@@ -11363,7 +11727,7 @@
       <w:pPr>
         <w:pStyle w:val="Compact"/>
         <w:numPr>
-          <w:numId w:val="1018"/>
+          <w:numId w:val="1019"/>
           <w:ilvl w:val="1"/>
         </w:numPr>
       </w:pPr>
@@ -11375,7 +11739,7 @@
       <w:pPr>
         <w:pStyle w:val="Compact"/>
         <w:numPr>
-          <w:numId w:val="1016"/>
+          <w:numId w:val="1017"/>
           <w:ilvl w:val="0"/>
         </w:numPr>
       </w:pPr>
@@ -11385,7 +11749,7 @@
       <w:r>
         <w:t xml:space="preserve"> </w:t>
       </w:r>
-      <w:hyperlink r:id="rId166">
+      <w:hyperlink r:id="rId169">
         <w:r>
           <w:rPr>
             <w:rStyle w:val="Hyperlink"/>
@@ -11398,7 +11762,7 @@
       <w:pPr>
         <w:pStyle w:val="Compact"/>
         <w:numPr>
-          <w:numId w:val="1016"/>
+          <w:numId w:val="1017"/>
           <w:ilvl w:val="0"/>
         </w:numPr>
       </w:pPr>
@@ -11410,7 +11774,7 @@
       <w:pPr>
         <w:pStyle w:val="Compact"/>
         <w:numPr>
-          <w:numId w:val="1016"/>
+          <w:numId w:val="1017"/>
           <w:ilvl w:val="0"/>
         </w:numPr>
       </w:pPr>
@@ -11422,8 +11786,8 @@
       <w:pPr>
         <w:pStyle w:val="Heading1"/>
       </w:pPr>
-      <w:bookmarkStart w:id="167" w:name="links"/>
-      <w:bookmarkEnd w:id="167"/>
+      <w:bookmarkStart w:id="170" w:name="links"/>
+      <w:bookmarkEnd w:id="170"/>
       <w:r>
         <w:t xml:space="preserve">Links</w:t>
       </w:r>
@@ -11432,11 +11796,11 @@
       <w:pPr>
         <w:pStyle w:val="Compact"/>
         <w:numPr>
-          <w:numId w:val="1019"/>
+          <w:numId w:val="1020"/>
           <w:ilvl w:val="0"/>
         </w:numPr>
       </w:pPr>
-      <w:hyperlink r:id="rId168">
+      <w:hyperlink r:id="rId171">
         <w:r>
           <w:rPr>
             <w:rStyle w:val="Hyperlink"/>
@@ -11449,11 +11813,11 @@
       <w:pPr>
         <w:pStyle w:val="Compact"/>
         <w:numPr>
-          <w:numId w:val="1019"/>
+          <w:numId w:val="1020"/>
           <w:ilvl w:val="0"/>
         </w:numPr>
       </w:pPr>
-      <w:hyperlink r:id="rId169">
+      <w:hyperlink r:id="rId172">
         <w:r>
           <w:rPr>
             <w:rStyle w:val="Hyperlink"/>
@@ -11466,11 +11830,11 @@
       <w:pPr>
         <w:pStyle w:val="Compact"/>
         <w:numPr>
-          <w:numId w:val="1019"/>
+          <w:numId w:val="1020"/>
           <w:ilvl w:val="0"/>
         </w:numPr>
       </w:pPr>
-      <w:hyperlink r:id="rId170">
+      <w:hyperlink r:id="rId173">
         <w:r>
           <w:rPr>
             <w:rStyle w:val="Hyperlink"/>
@@ -11483,11 +11847,11 @@
       <w:pPr>
         <w:pStyle w:val="Compact"/>
         <w:numPr>
-          <w:numId w:val="1019"/>
+          <w:numId w:val="1020"/>
           <w:ilvl w:val="0"/>
         </w:numPr>
       </w:pPr>
-      <w:hyperlink r:id="rId171">
+      <w:hyperlink r:id="rId174">
         <w:r>
           <w:rPr>
             <w:rStyle w:val="Hyperlink"/>
@@ -11500,11 +11864,11 @@
       <w:pPr>
         <w:pStyle w:val="Compact"/>
         <w:numPr>
-          <w:numId w:val="1019"/>
+          <w:numId w:val="1020"/>
           <w:ilvl w:val="0"/>
         </w:numPr>
       </w:pPr>
-      <w:hyperlink r:id="rId172">
+      <w:hyperlink r:id="rId175">
         <w:r>
           <w:rPr>
             <w:rStyle w:val="Hyperlink"/>
@@ -11517,11 +11881,11 @@
       <w:pPr>
         <w:pStyle w:val="Compact"/>
         <w:numPr>
-          <w:numId w:val="1019"/>
+          <w:numId w:val="1020"/>
           <w:ilvl w:val="0"/>
         </w:numPr>
       </w:pPr>
-      <w:hyperlink r:id="rId173">
+      <w:hyperlink r:id="rId176">
         <w:r>
           <w:rPr>
             <w:rStyle w:val="Hyperlink"/>
@@ -11534,11 +11898,11 @@
       <w:pPr>
         <w:pStyle w:val="Compact"/>
         <w:numPr>
-          <w:numId w:val="1019"/>
+          <w:numId w:val="1020"/>
           <w:ilvl w:val="0"/>
         </w:numPr>
       </w:pPr>
-      <w:hyperlink r:id="rId174">
+      <w:hyperlink r:id="rId177">
         <w:r>
           <w:rPr>
             <w:rStyle w:val="Hyperlink"/>
@@ -11551,11 +11915,11 @@
       <w:pPr>
         <w:pStyle w:val="Compact"/>
         <w:numPr>
-          <w:numId w:val="1019"/>
+          <w:numId w:val="1020"/>
           <w:ilvl w:val="0"/>
         </w:numPr>
       </w:pPr>
-      <w:hyperlink r:id="rId175">
+      <w:hyperlink r:id="rId178">
         <w:r>
           <w:rPr>
             <w:rStyle w:val="Hyperlink"/>
@@ -11568,8 +11932,8 @@
       <w:pPr>
         <w:pStyle w:val="Heading1"/>
       </w:pPr>
-      <w:bookmarkStart w:id="176" w:name="licencia"/>
-      <w:bookmarkEnd w:id="176"/>
+      <w:bookmarkStart w:id="179" w:name="licencia"/>
+      <w:bookmarkEnd w:id="179"/>
       <w:r>
         <w:t xml:space="preserve">Licencia</w:t>
       </w:r>
@@ -15449,7 +15813,7 @@
       </w:r>
     </w:p>
   </w:footnote>
-  <w:footnote w:id="101">
+  <w:footnote w:id="104">
     <w:p>
       <w:pPr>
         <w:pStyle w:val="FootnoteText"/>
@@ -15477,7 +15841,7 @@
       </w:r>
     </w:p>
   </w:footnote>
-  <w:footnote w:id="102">
+  <w:footnote w:id="105">
     <w:p>
       <w:pPr>
         <w:pStyle w:val="FootnoteText"/>
@@ -15583,7 +15947,7 @@
     </w:lvl>
   </w:abstractNum>
   <w:abstractNum w:abstractNumId="990">
-    <w:nsid w:val="923d8cb2"/>
+    <w:nsid w:val="2b464cda"/>
     <w:multiLevelType w:val="multilevel"/>
     <w:lvl w:ilvl="0">
       <w:numFmt w:val="bullet"/>
@@ -15664,7 +16028,7 @@
     </w:lvl>
   </w:abstractNum>
   <w:abstractNum w:abstractNumId="991">
-    <w:nsid w:val="a991f79a"/>
+    <w:nsid w:val="4b662d30"/>
     <w:multiLevelType w:val="multilevel"/>
     <w:lvl w:ilvl="0">
       <w:numFmt w:val="bullet"/>
@@ -15745,7 +16109,7 @@
     </w:lvl>
   </w:abstractNum>
   <w:abstractNum w:abstractNumId="99411">
-    <w:nsid w:val="53e35c84"/>
+    <w:nsid w:val="107f6cfe"/>
     <w:multiLevelType w:val="multilevel"/>
     <w:lvl w:ilvl="0">
       <w:start w:val="1"/>
@@ -15881,6 +16245,9 @@
     <w:abstractNumId w:val="991"/>
   </w:num>
   <w:num w:numId="1015">
+    <w:abstractNumId w:val="991"/>
+  </w:num>
+  <w:num w:numId="1016">
     <w:abstractNumId w:val="99411"/>
     <w:lvlOverride w:ilvl="0">
       <w:startOverride w:val="1"/>
@@ -15904,9 +16271,6 @@
       <w:startOverride w:val="1"/>
     </w:lvlOverride>
   </w:num>
-  <w:num w:numId="1016">
-    <w:abstractNumId w:val="991"/>
-  </w:num>
   <w:num w:numId="1017">
     <w:abstractNumId w:val="991"/>
   </w:num>
@@ -15914,6 +16278,9 @@
     <w:abstractNumId w:val="991"/>
   </w:num>
   <w:num w:numId="1019">
+    <w:abstractNumId w:val="991"/>
+  </w:num>
+  <w:num w:numId="1020">
     <w:abstractNumId w:val="991"/>
   </w:num>
 </w:numbering>

</xml_diff>

<commit_message>
Añadida la salida a formato dokuwiki Añadida la instalación de lector de DNI España Añadida la configuración de flycheck para D en emacs Añadido Koma script a la generación de pdf
</commit_message>
<xml_diff>
--- a/out/debianpostinstall.docx
+++ b/out/debianpostinstall.docx
@@ -2297,10 +2297,322 @@
     </w:p>
     <w:p>
       <w:pPr>
+        <w:pStyle w:val="Heading2"/>
+      </w:pPr>
+      <w:bookmarkStart w:id="66" w:name="lector-de-dnie"/>
+      <w:bookmarkEnd w:id="66"/>
+      <w:r>
+        <w:t xml:space="preserve">Lector de DNIe</w:t>
+      </w:r>
+    </w:p>
+    <w:p>
+      <w:pPr>
+        <w:pStyle w:val="FirstParagraph"/>
+      </w:pPr>
+      <w:r>
+        <w:t xml:space="preserve">Instalamos:</w:t>
+      </w:r>
+    </w:p>
+    <w:p>
+      <w:pPr>
+        <w:pStyle w:val="SourceCode"/>
+      </w:pPr>
+      <w:r>
+        <w:rPr>
+          <w:rStyle w:val="VerbatimChar"/>
+        </w:rPr>
+        <w:t xml:space="preserve">sudo aptitude libccid install pcscd pcsc-tools</w:t>
+      </w:r>
+    </w:p>
+    <w:p>
+      <w:pPr>
+        <w:pStyle w:val="FirstParagraph"/>
+      </w:pPr>
+      <w:r>
+        <w:t xml:space="preserve">Como root ejecutamos</w:t>
+      </w:r>
+      <w:r>
+        <w:t xml:space="preserve"> </w:t>
+      </w:r>
+      <w:r>
+        <w:rPr>
+          <w:i/>
+        </w:rPr>
+        <w:t xml:space="preserve">pcsc_scan</w:t>
+      </w:r>
+      <w:r>
+        <w:t xml:space="preserve"> </w:t>
+      </w:r>
+      <w:r>
+        <w:rPr>
+          <w:rStyle w:val="FootnoteReference"/>
+        </w:rPr>
+        <w:footnoteReference w:id="67"/>
+      </w:r>
+      <w:r>
+        <w:t xml:space="preserve">:</w:t>
+      </w:r>
+    </w:p>
+    <w:p>
+      <w:pPr>
+        <w:pStyle w:val="SourceCode"/>
+      </w:pPr>
+      <w:r>
+        <w:rPr>
+          <w:rStyle w:val="VerbatimChar"/>
+        </w:rPr>
+        <w:t xml:space="preserve">root@rasalhague:~# pcsc_scan </w:t>
+      </w:r>
+      <w:r>
+        <w:br w:type="textWrapping"/>
+      </w:r>
+      <w:r>
+        <w:rPr>
+          <w:rStyle w:val="VerbatimChar"/>
+        </w:rPr>
+        <w:t xml:space="preserve">PC/SC device scanner</w:t>
+      </w:r>
+      <w:r>
+        <w:br w:type="textWrapping"/>
+      </w:r>
+      <w:r>
+        <w:rPr>
+          <w:rStyle w:val="VerbatimChar"/>
+        </w:rPr>
+        <w:t xml:space="preserve">V 1.4.23 (c) 2001-2011, Ludovic Rousseau &lt;ludovic.rousseau@free.fr&gt;</w:t>
+      </w:r>
+      <w:r>
+        <w:br w:type="textWrapping"/>
+      </w:r>
+      <w:r>
+        <w:rPr>
+          <w:rStyle w:val="VerbatimChar"/>
+        </w:rPr>
+        <w:t xml:space="preserve">Compiled with PC/SC lite version: 1.8.11</w:t>
+      </w:r>
+      <w:r>
+        <w:br w:type="textWrapping"/>
+      </w:r>
+      <w:r>
+        <w:rPr>
+          <w:rStyle w:val="VerbatimChar"/>
+        </w:rPr>
+        <w:t xml:space="preserve">Using reader plug'n play mechanism</w:t>
+      </w:r>
+      <w:r>
+        <w:br w:type="textWrapping"/>
+      </w:r>
+      <w:r>
+        <w:rPr>
+          <w:rStyle w:val="VerbatimChar"/>
+        </w:rPr>
+        <w:t xml:space="preserve">Scanning present readers...</w:t>
+      </w:r>
+      <w:r>
+        <w:br w:type="textWrapping"/>
+      </w:r>
+      <w:r>
+        <w:rPr>
+          <w:rStyle w:val="VerbatimChar"/>
+        </w:rPr>
+        <w:t xml:space="preserve">Waiting for the first reader...</w:t>
+      </w:r>
+    </w:p>
+    <w:p>
+      <w:pPr>
+        <w:pStyle w:val="FirstParagraph"/>
+      </w:pPr>
+      <w:r>
+        <w:t xml:space="preserve">Si insertamos el lector veremos algo como esto:</w:t>
+      </w:r>
+    </w:p>
+    <w:p>
+      <w:pPr>
+        <w:pStyle w:val="SourceCode"/>
+      </w:pPr>
+      <w:r>
+        <w:rPr>
+          <w:rStyle w:val="VerbatimChar"/>
+        </w:rPr>
+        <w:t xml:space="preserve">root@rasalhague:~# pcsc_scan </w:t>
+      </w:r>
+      <w:r>
+        <w:br w:type="textWrapping"/>
+      </w:r>
+      <w:r>
+        <w:rPr>
+          <w:rStyle w:val="VerbatimChar"/>
+        </w:rPr>
+        <w:t xml:space="preserve">PC/SC device scanner</w:t>
+      </w:r>
+      <w:r>
+        <w:br w:type="textWrapping"/>
+      </w:r>
+      <w:r>
+        <w:rPr>
+          <w:rStyle w:val="VerbatimChar"/>
+        </w:rPr>
+        <w:t xml:space="preserve">V 1.4.23 (c) 2001-2011, Ludovic Rousseau &lt;ludovic.rousseau@free.fr&gt;</w:t>
+      </w:r>
+      <w:r>
+        <w:br w:type="textWrapping"/>
+      </w:r>
+      <w:r>
+        <w:rPr>
+          <w:rStyle w:val="VerbatimChar"/>
+        </w:rPr>
+        <w:t xml:space="preserve">Compiled with PC/SC lite version: 1.8.11</w:t>
+      </w:r>
+      <w:r>
+        <w:br w:type="textWrapping"/>
+      </w:r>
+      <w:r>
+        <w:rPr>
+          <w:rStyle w:val="VerbatimChar"/>
+        </w:rPr>
+        <w:t xml:space="preserve">Using reader plug'n play mechanism</w:t>
+      </w:r>
+      <w:r>
+        <w:br w:type="textWrapping"/>
+      </w:r>
+      <w:r>
+        <w:rPr>
+          <w:rStyle w:val="VerbatimChar"/>
+        </w:rPr>
+        <w:t xml:space="preserve">Scanning present readers...</w:t>
+      </w:r>
+      <w:r>
+        <w:br w:type="textWrapping"/>
+      </w:r>
+      <w:r>
+        <w:rPr>
+          <w:rStyle w:val="VerbatimChar"/>
+        </w:rPr>
+        <w:t xml:space="preserve">Waiting for the first reader...found one</w:t>
+      </w:r>
+      <w:r>
+        <w:br w:type="textWrapping"/>
+      </w:r>
+      <w:r>
+        <w:rPr>
+          <w:rStyle w:val="VerbatimChar"/>
+        </w:rPr>
+        <w:t xml:space="preserve">Scanning present readers...</w:t>
+      </w:r>
+      <w:r>
+        <w:br w:type="textWrapping"/>
+      </w:r>
+      <w:r>
+        <w:rPr>
+          <w:rStyle w:val="VerbatimChar"/>
+        </w:rPr>
+        <w:t xml:space="preserve">0: C3PO LTC31 v2 (11061005) 00 00</w:t>
+      </w:r>
+      <w:r>
+        <w:br w:type="textWrapping"/>
+      </w:r>
+      <w:r>
+        <w:rPr>
+          <w:rStyle w:val="VerbatimChar"/>
+        </w:rPr>
+        <w:t xml:space="preserve"/>
+      </w:r>
+      <w:r>
+        <w:br w:type="textWrapping"/>
+      </w:r>
+      <w:r>
+        <w:rPr>
+          <w:rStyle w:val="VerbatimChar"/>
+        </w:rPr>
+        <w:t xml:space="preserve">Wed Jan 25 01:17:20 2017</w:t>
+      </w:r>
+      <w:r>
+        <w:br w:type="textWrapping"/>
+      </w:r>
+      <w:r>
+        <w:rPr>
+          <w:rStyle w:val="VerbatimChar"/>
+        </w:rPr>
+        <w:t xml:space="preserve">Reader 0: C3PO LTC31 v2 (11061005) 00 00</w:t>
+      </w:r>
+      <w:r>
+        <w:br w:type="textWrapping"/>
+      </w:r>
+      <w:r>
+        <w:rPr>
+          <w:rStyle w:val="VerbatimChar"/>
+        </w:rPr>
+        <w:t xml:space="preserve">  Card state: Card removed, </w:t>
+      </w:r>
+    </w:p>
+    <w:p>
+      <w:pPr>
+        <w:pStyle w:val="FirstParagraph"/>
+      </w:pPr>
+      <w:r>
+        <w:t xml:space="preserve">Si insertamos un DNI veremos que se lee la información de la tarjeta</w:t>
+      </w:r>
+      <w:r>
+        <w:t xml:space="preserve"> </w:t>
+      </w:r>
+      <w:r>
+        <w:t xml:space="preserve">insertada:</w:t>
+      </w:r>
+    </w:p>
+    <w:p>
+      <w:pPr>
+        <w:pStyle w:val="SourceCode"/>
+      </w:pPr>
+      <w:r>
+        <w:rPr>
+          <w:rStyle w:val="VerbatimChar"/>
+        </w:rPr>
+        <w:t xml:space="preserve">Reader 0: C3PO LTC31 v2 (11061005) 00 00</w:t>
+      </w:r>
+      <w:r>
+        <w:br w:type="textWrapping"/>
+      </w:r>
+      <w:r>
+        <w:rPr>
+          <w:rStyle w:val="VerbatimChar"/>
+        </w:rPr>
+        <w:t xml:space="preserve">  Card state: Card inserted, </w:t>
+      </w:r>
+      <w:r>
+        <w:br w:type="textWrapping"/>
+      </w:r>
+      <w:r>
+        <w:rPr>
+          <w:rStyle w:val="VerbatimChar"/>
+        </w:rPr>
+        <w:t xml:space="preserve">y mas rollo</w:t>
+      </w:r>
+    </w:p>
+    <w:p>
+      <w:pPr>
+        <w:pStyle w:val="FirstParagraph"/>
+      </w:pPr>
+      <w:r>
+        <w:t xml:space="preserve">Instalamos ahora:</w:t>
+      </w:r>
+    </w:p>
+    <w:p>
+      <w:pPr>
+        <w:pStyle w:val="SourceCode"/>
+      </w:pPr>
+      <w:r>
+        <w:rPr>
+          <w:rStyle w:val="VerbatimChar"/>
+        </w:rPr>
+        <w:t xml:space="preserve">aptitude install pinentry-gtk2 opensc</w:t>
+      </w:r>
+    </w:p>
+    <w:p>
+      <w:pPr>
         <w:pStyle w:val="Heading1"/>
       </w:pPr>
-      <w:bookmarkStart w:id="66" w:name="documentos"/>
-      <w:bookmarkEnd w:id="66"/>
+      <w:bookmarkStart w:id="68" w:name="documentos"/>
+      <w:bookmarkEnd w:id="68"/>
       <w:r>
         <w:t xml:space="preserve">Documentos</w:t>
       </w:r>
@@ -2309,8 +2621,8 @@
       <w:pPr>
         <w:pStyle w:val="Heading2"/>
       </w:pPr>
-      <w:bookmarkStart w:id="67" w:name="calibre"/>
-      <w:bookmarkEnd w:id="67"/>
+      <w:bookmarkStart w:id="69" w:name="calibre"/>
+      <w:bookmarkEnd w:id="69"/>
       <w:r>
         <w:t xml:space="preserve">Calibre</w:t>
       </w:r>
@@ -2537,7 +2849,7 @@
           <w:ilvl w:val="0"/>
         </w:numPr>
       </w:pPr>
-      <w:hyperlink r:id="rId68">
+      <w:hyperlink r:id="rId70">
         <w:r>
           <w:rPr>
             <w:rStyle w:val="Hyperlink"/>
@@ -2554,7 +2866,7 @@
           <w:ilvl w:val="0"/>
         </w:numPr>
       </w:pPr>
-      <w:hyperlink r:id="rId69">
+      <w:hyperlink r:id="rId71">
         <w:r>
           <w:rPr>
             <w:rStyle w:val="Hyperlink"/>
@@ -2571,7 +2883,7 @@
           <w:ilvl w:val="0"/>
         </w:numPr>
       </w:pPr>
-      <w:hyperlink r:id="rId70">
+      <w:hyperlink r:id="rId72">
         <w:r>
           <w:rPr>
             <w:rStyle w:val="Hyperlink"/>
@@ -2588,7 +2900,7 @@
           <w:ilvl w:val="0"/>
         </w:numPr>
       </w:pPr>
-      <w:hyperlink r:id="rId71">
+      <w:hyperlink r:id="rId73">
         <w:r>
           <w:rPr>
             <w:rStyle w:val="Hyperlink"/>
@@ -2601,8 +2913,8 @@
       <w:pPr>
         <w:pStyle w:val="Heading2"/>
       </w:pPr>
-      <w:bookmarkStart w:id="72" w:name="pandoc"/>
-      <w:bookmarkEnd w:id="72"/>
+      <w:bookmarkStart w:id="74" w:name="pandoc"/>
+      <w:bookmarkEnd w:id="74"/>
       <w:r>
         <w:t xml:space="preserve">Pandoc</w:t>
       </w:r>
@@ -2640,7 +2952,7 @@
       <w:r>
         <w:t xml:space="preserve"> </w:t>
       </w:r>
-      <w:hyperlink r:id="rId73">
+      <w:hyperlink r:id="rId75">
         <w:r>
           <w:rPr>
             <w:rStyle w:val="Hyperlink"/>
@@ -2697,8 +3009,8 @@
       <w:pPr>
         <w:pStyle w:val="Heading2"/>
       </w:pPr>
-      <w:bookmarkStart w:id="74" w:name="zotero"/>
-      <w:bookmarkEnd w:id="74"/>
+      <w:bookmarkStart w:id="76" w:name="zotero"/>
+      <w:bookmarkEnd w:id="76"/>
       <w:r>
         <w:t xml:space="preserve">Zotero</w:t>
       </w:r>
@@ -2739,7 +3051,7 @@
       <w:r>
         <w:t xml:space="preserve"> </w:t>
       </w:r>
-      <w:hyperlink r:id="rId75">
+      <w:hyperlink r:id="rId77">
         <w:r>
           <w:rPr>
             <w:rStyle w:val="Hyperlink"/>
@@ -2752,8 +3064,8 @@
       <w:pPr>
         <w:pStyle w:val="Heading2"/>
       </w:pPr>
-      <w:bookmarkStart w:id="76" w:name="vanilla-latex"/>
-      <w:bookmarkEnd w:id="76"/>
+      <w:bookmarkStart w:id="78" w:name="vanilla-latex"/>
+      <w:bookmarkEnd w:id="78"/>
       <w:r>
         <w:t xml:space="preserve">Vanilla LaTeX</w:t>
       </w:r>
@@ -2774,7 +3086,7 @@
       <w:r>
         <w:t xml:space="preserve"> </w:t>
       </w:r>
-      <w:hyperlink r:id="rId77">
+      <w:hyperlink r:id="rId79">
         <w:r>
           <w:rPr>
             <w:rStyle w:val="Hyperlink"/>
@@ -2997,8 +3309,8 @@
       <w:pPr>
         <w:pStyle w:val="Heading3"/>
       </w:pPr>
-      <w:bookmarkStart w:id="78" w:name="falsificando-paquetes"/>
-      <w:bookmarkEnd w:id="78"/>
+      <w:bookmarkStart w:id="80" w:name="falsificando-paquetes"/>
+      <w:bookmarkEnd w:id="80"/>
       <w:r>
         <w:t xml:space="preserve">Falsificando paquetes</w:t>
       </w:r>
@@ -3141,8 +3453,8 @@
       <w:pPr>
         <w:pStyle w:val="Heading3"/>
       </w:pPr>
-      <w:bookmarkStart w:id="79" w:name="fuentes"/>
-      <w:bookmarkEnd w:id="79"/>
+      <w:bookmarkStart w:id="81" w:name="fuentes"/>
+      <w:bookmarkEnd w:id="81"/>
       <w:r>
         <w:t xml:space="preserve">Fuentes</w:t>
       </w:r>
@@ -3223,8 +3535,8 @@
       <w:pPr>
         <w:pStyle w:val="Heading3"/>
       </w:pPr>
-      <w:bookmarkStart w:id="80" w:name="actualizaciones"/>
-      <w:bookmarkEnd w:id="80"/>
+      <w:bookmarkStart w:id="82" w:name="actualizaciones"/>
+      <w:bookmarkEnd w:id="82"/>
       <w:r>
         <w:t xml:space="preserve">Actualizaciones</w:t>
       </w:r>
@@ -3299,8 +3611,8 @@
       <w:pPr>
         <w:pStyle w:val="Heading3"/>
       </w:pPr>
-      <w:bookmarkStart w:id="81" w:name="lanzador-para-el-actualizador-de-texlive"/>
-      <w:bookmarkEnd w:id="81"/>
+      <w:bookmarkStart w:id="83" w:name="lanzador-para-el-actualizador-de-texlive"/>
+      <w:bookmarkEnd w:id="83"/>
       <w:r>
         <w:t xml:space="preserve">Lanzador para el actualizador de texlive</w:t>
       </w:r>
@@ -3453,8 +3765,8 @@
       <w:pPr>
         <w:pStyle w:val="Heading2"/>
       </w:pPr>
-      <w:bookmarkStart w:id="82" w:name="emacs"/>
-      <w:bookmarkEnd w:id="82"/>
+      <w:bookmarkStart w:id="84" w:name="emacs"/>
+      <w:bookmarkEnd w:id="84"/>
       <w:r>
         <w:t xml:space="preserve">Emacs</w:t>
       </w:r>
@@ -3578,13 +3890,15 @@
         <w:t xml:space="preserve">flymake-d</w:t>
       </w:r>
       <w:r>
-        <w:t xml:space="preserve">. Hay una sección de</w:t>
-      </w:r>
-      <w:r>
-        <w:t xml:space="preserve"> </w:t>
-      </w:r>
-      <w:r>
-        <w:t xml:space="preserve">configuración en el fichero</w:t>
+        <w:t xml:space="preserve">.</w:t>
+      </w:r>
+    </w:p>
+    <w:p>
+      <w:pPr>
+        <w:pStyle w:val="BodyText"/>
+      </w:pPr>
+      <w:r>
+        <w:t xml:space="preserve">Después de probar</w:t>
       </w:r>
       <w:r>
         <w:t xml:space="preserve"> </w:t>
@@ -3593,10 +3907,73 @@
         <w:rPr>
           <w:i/>
         </w:rPr>
+        <w:t xml:space="preserve">flymake</w:t>
+      </w:r>
+      <w:r>
+        <w:t xml:space="preserve"> </w:t>
+      </w:r>
+      <w:r>
+        <w:t xml:space="preserve">y</w:t>
+      </w:r>
+      <w:r>
+        <w:t xml:space="preserve"> </w:t>
+      </w:r>
+      <w:r>
+        <w:rPr>
+          <w:i/>
+        </w:rPr>
+        <w:t xml:space="preserve">flycheck</w:t>
+      </w:r>
+      <w:r>
+        <w:t xml:space="preserve"> </w:t>
+      </w:r>
+      <w:r>
+        <w:t xml:space="preserve">al final me ha gustado más</w:t>
+      </w:r>
+      <w:r>
+        <w:t xml:space="preserve"> </w:t>
+      </w:r>
+      <w:r>
+        <w:rPr>
+          <w:i/>
+        </w:rPr>
+        <w:t xml:space="preserve">flycheck</w:t>
+      </w:r>
+      <w:r>
+        <w:t xml:space="preserve"> </w:t>
+      </w:r>
+      <w:r>
+        <w:t xml:space="preserve">Hay una sección de configuración en el fichero</w:t>
+      </w:r>
+      <w:r>
+        <w:t xml:space="preserve"> </w:t>
+      </w:r>
+      <w:r>
+        <w:rPr>
+          <w:i/>
+        </w:rPr>
         <w:t xml:space="preserve">.emacs</w:t>
       </w:r>
       <w:r>
-        <w:t xml:space="preserve">.</w:t>
+        <w:t xml:space="preserve"> </w:t>
+      </w:r>
+      <w:r>
+        <w:t xml:space="preserve">para cada uno de ellos, pero la de</w:t>
+      </w:r>
+      <w:r>
+        <w:t xml:space="preserve"> </w:t>
+      </w:r>
+      <w:r>
+        <w:rPr>
+          <w:i/>
+        </w:rPr>
+        <w:t xml:space="preserve">flymake</w:t>
+      </w:r>
+      <w:r>
+        <w:t xml:space="preserve"> </w:t>
+      </w:r>
+      <w:r>
+        <w:t xml:space="preserve">está comentada.</w:t>
       </w:r>
     </w:p>
     <w:p>
@@ -3681,15 +4058,6 @@
         <w:rPr>
           <w:rStyle w:val="VerbatimChar"/>
         </w:rPr>
-        <w:t xml:space="preserve"> '(column-number-mode t)</w:t>
-      </w:r>
-      <w:r>
-        <w:br w:type="textWrapping"/>
-      </w:r>
-      <w:r>
-        <w:rPr>
-          <w:rStyle w:val="VerbatimChar"/>
-        </w:rPr>
         <w:t xml:space="preserve"> '(show-paren-mode t))</w:t>
       </w:r>
       <w:r>
@@ -3744,7 +4112,16 @@
         <w:rPr>
           <w:rStyle w:val="VerbatimChar"/>
         </w:rPr>
-        <w:t xml:space="preserve"> '(default ((t (:family "Mensch" :foundry "bitstream" :slant normal :weight normal :height 128 :width normal)))))</w:t>
+        <w:t xml:space="preserve"> )</w:t>
+      </w:r>
+      <w:r>
+        <w:br w:type="textWrapping"/>
+      </w:r>
+      <w:r>
+        <w:rPr>
+          <w:rStyle w:val="VerbatimChar"/>
+        </w:rPr>
+        <w:t xml:space="preserve"/>
       </w:r>
       <w:r>
         <w:br w:type="textWrapping"/>
@@ -3897,7 +4274,7 @@
         <w:rPr>
           <w:rStyle w:val="VerbatimChar"/>
         </w:rPr>
-        <w:t xml:space="preserve">(require 'iso-transl)</w:t>
+        <w:t xml:space="preserve">;(require 'iso-transl)                     ; doesn't seems to be needed in debian</w:t>
       </w:r>
       <w:r>
         <w:br w:type="textWrapping"/>
@@ -3915,6 +4292,15 @@
         <w:rPr>
           <w:rStyle w:val="VerbatimChar"/>
         </w:rPr>
+        <w:t xml:space="preserve"/>
+      </w:r>
+      <w:r>
+        <w:br w:type="textWrapping"/>
+      </w:r>
+      <w:r>
+        <w:rPr>
+          <w:rStyle w:val="VerbatimChar"/>
+        </w:rPr>
         <w:t xml:space="preserve">;;------------------------------------------------------------</w:t>
       </w:r>
       <w:r>
@@ -3951,7 +4337,7 @@
         <w:rPr>
           <w:rStyle w:val="VerbatimChar"/>
         </w:rPr>
-        <w:t xml:space="preserve">(global-set-key [C-kp-subtract] 'undo)                     ; [Undo]</w:t>
+        <w:t xml:space="preserve">(global-set-key [C-kp-subtract] 'undo)                     ; [Undo] </w:t>
       </w:r>
       <w:r>
         <w:br w:type="textWrapping"/>
@@ -4464,7 +4850,7 @@
         <w:rPr>
           <w:rStyle w:val="VerbatimChar"/>
         </w:rPr>
-        <w:t xml:space="preserve">   (setq time (time-now)))</w:t>
+        <w:t xml:space="preserve">   (setq time (time-now))) </w:t>
       </w:r>
       <w:r>
         <w:br w:type="textWrapping"/>
@@ -4536,16 +4922,16 @@
         <w:rPr>
           <w:rStyle w:val="VerbatimChar"/>
         </w:rPr>
-        <w:t xml:space="preserve">   (set-name))</w:t>
-      </w:r>
-      <w:r>
-        <w:br w:type="textWrapping"/>
-      </w:r>
-      <w:r>
-        <w:rPr>
-          <w:rStyle w:val="VerbatimChar"/>
-        </w:rPr>
-        <w:t xml:space="preserve">(global-set-key [C-delete] 'geosoft-kill-buffer)</w:t>
+        <w:t xml:space="preserve">   (set-name)) </w:t>
+      </w:r>
+      <w:r>
+        <w:br w:type="textWrapping"/>
+      </w:r>
+      <w:r>
+        <w:rPr>
+          <w:rStyle w:val="VerbatimChar"/>
+        </w:rPr>
+        <w:t xml:space="preserve">(global-set-key [C-delete] 'geosoft-kill-buffer) </w:t>
       </w:r>
       <w:r>
         <w:br w:type="textWrapping"/>
@@ -4653,6 +5039,24 @@
         <w:rPr>
           <w:rStyle w:val="VerbatimChar"/>
         </w:rPr>
+        <w:t xml:space="preserve">; (add-to-list 'load-path "~/.emacs.d/")</w:t>
+      </w:r>
+      <w:r>
+        <w:br w:type="textWrapping"/>
+      </w:r>
+      <w:r>
+        <w:rPr>
+          <w:rStyle w:val="VerbatimChar"/>
+        </w:rPr>
+        <w:t xml:space="preserve"/>
+      </w:r>
+      <w:r>
+        <w:br w:type="textWrapping"/>
+      </w:r>
+      <w:r>
+        <w:rPr>
+          <w:rStyle w:val="VerbatimChar"/>
+        </w:rPr>
         <w:t xml:space="preserve">;;----------------------------------------------------------------------</w:t>
       </w:r>
       <w:r>
@@ -4662,7 +5066,16 @@
         <w:rPr>
           <w:rStyle w:val="VerbatimChar"/>
         </w:rPr>
-        <w:t xml:space="preserve">;; flymake installed from package</w:t>
+        <w:t xml:space="preserve">;; Packages installed via package</w:t>
+      </w:r>
+      <w:r>
+        <w:br w:type="textWrapping"/>
+      </w:r>
+      <w:r>
+        <w:rPr>
+          <w:rStyle w:val="VerbatimChar"/>
+        </w:rPr>
+        <w:t xml:space="preserve">;;------------------------------</w:t>
       </w:r>
       <w:r>
         <w:br w:type="textWrapping"/>
@@ -4680,34 +5093,25 @@
         <w:rPr>
           <w:rStyle w:val="VerbatimChar"/>
         </w:rPr>
-        <w:t xml:space="preserve">(require 'flymake)</w:t>
-      </w:r>
-      <w:r>
-        <w:br w:type="textWrapping"/>
-      </w:r>
-      <w:r>
-        <w:rPr>
-          <w:rStyle w:val="VerbatimChar"/>
-        </w:rPr>
-        <w:t xml:space="preserve">(global-set-key (kbd "C-c d") 'flymake-display-err-menu-for-current-line)</w:t>
-      </w:r>
-      <w:r>
-        <w:br w:type="textWrapping"/>
-      </w:r>
-      <w:r>
-        <w:rPr>
-          <w:rStyle w:val="VerbatimChar"/>
-        </w:rPr>
-        <w:t xml:space="preserve">(global-set-key (kbd "C-c n") 'flymake-goto-next-error)</w:t>
-      </w:r>
-      <w:r>
-        <w:br w:type="textWrapping"/>
-      </w:r>
-      <w:r>
-        <w:rPr>
-          <w:rStyle w:val="VerbatimChar"/>
-        </w:rPr>
-        <w:t xml:space="preserve">(global-set-key (kbd "C-c p") 'flymake-goto-prev-error)</w:t>
+        <w:t xml:space="preserve">;;----------------------------------------------------------------------</w:t>
+      </w:r>
+      <w:r>
+        <w:br w:type="textWrapping"/>
+      </w:r>
+      <w:r>
+        <w:rPr>
+          <w:rStyle w:val="VerbatimChar"/>
+        </w:rPr>
+        <w:t xml:space="preserve">;; flymake and flycheck installed from package</w:t>
+      </w:r>
+      <w:r>
+        <w:br w:type="textWrapping"/>
+      </w:r>
+      <w:r>
+        <w:rPr>
+          <w:rStyle w:val="VerbatimChar"/>
+        </w:rPr>
+        <w:t xml:space="preserve">;; I think you have to choose only one</w:t>
       </w:r>
       <w:r>
         <w:br w:type="textWrapping"/>
@@ -4725,24 +5129,474 @@
         <w:rPr>
           <w:rStyle w:val="VerbatimChar"/>
         </w:rPr>
-        <w:t xml:space="preserve">;; Activate flymake for D</w:t>
-      </w:r>
-      <w:r>
-        <w:br w:type="textWrapping"/>
-      </w:r>
-      <w:r>
-        <w:rPr>
-          <w:rStyle w:val="VerbatimChar"/>
-        </w:rPr>
-        <w:t xml:space="preserve">(add-hook 'd-mode-hook 'flymake-d-load)</w:t>
+        <w:t xml:space="preserve">;; (require 'flymake)</w:t>
+      </w:r>
+      <w:r>
+        <w:br w:type="textWrapping"/>
+      </w:r>
+      <w:r>
+        <w:rPr>
+          <w:rStyle w:val="VerbatimChar"/>
+        </w:rPr>
+        <w:t xml:space="preserve">;; ;;(global-set-key (kbd "C-c d") 'flymake-display-err-menu-for-current-line)</w:t>
+      </w:r>
+      <w:r>
+        <w:br w:type="textWrapping"/>
+      </w:r>
+      <w:r>
+        <w:rPr>
+          <w:rStyle w:val="VerbatimChar"/>
+        </w:rPr>
+        <w:t xml:space="preserve">;; (global-set-key (kbd "C-c d") 'flymake-popup-current-error-menu)</w:t>
+      </w:r>
+      <w:r>
+        <w:br w:type="textWrapping"/>
+      </w:r>
+      <w:r>
+        <w:rPr>
+          <w:rStyle w:val="VerbatimChar"/>
+        </w:rPr>
+        <w:t xml:space="preserve">;; (global-set-key (kbd "C-c n") 'flymake-goto-next-error)</w:t>
+      </w:r>
+      <w:r>
+        <w:br w:type="textWrapping"/>
+      </w:r>
+      <w:r>
+        <w:rPr>
+          <w:rStyle w:val="VerbatimChar"/>
+        </w:rPr>
+        <w:t xml:space="preserve">;; (global-set-key (kbd "C-c p") 'flymake-goto-prev-error)</w:t>
+      </w:r>
+      <w:r>
+        <w:br w:type="textWrapping"/>
+      </w:r>
+      <w:r>
+        <w:rPr>
+          <w:rStyle w:val="VerbatimChar"/>
+        </w:rPr>
+        <w:t xml:space="preserve"/>
+      </w:r>
+      <w:r>
+        <w:br w:type="textWrapping"/>
+      </w:r>
+      <w:r>
+        <w:rPr>
+          <w:rStyle w:val="VerbatimChar"/>
+        </w:rPr>
+        <w:t xml:space="preserve">(add-hook 'after-init-hook #'global-flycheck-mode)</w:t>
+      </w:r>
+      <w:r>
+        <w:br w:type="textWrapping"/>
+      </w:r>
+      <w:r>
+        <w:rPr>
+          <w:rStyle w:val="VerbatimChar"/>
+        </w:rPr>
+        <w:t xml:space="preserve">(global-set-key  (kbd "C-c C-p") 'flycheck-previous-error)</w:t>
+      </w:r>
+      <w:r>
+        <w:br w:type="textWrapping"/>
+      </w:r>
+      <w:r>
+        <w:rPr>
+          <w:rStyle w:val="VerbatimChar"/>
+        </w:rPr>
+        <w:t xml:space="preserve">(global-set-key  (kbd "C-c C-n") 'flycheck-next-error)</w:t>
+      </w:r>
+      <w:r>
+        <w:br w:type="textWrapping"/>
+      </w:r>
+      <w:r>
+        <w:rPr>
+          <w:rStyle w:val="VerbatimChar"/>
+        </w:rPr>
+        <w:t xml:space="preserve"/>
+      </w:r>
+      <w:r>
+        <w:br w:type="textWrapping"/>
+      </w:r>
+      <w:r>
+        <w:rPr>
+          <w:rStyle w:val="VerbatimChar"/>
+        </w:rPr>
+        <w:t xml:space="preserve">;; Define d-mode addons</w:t>
+      </w:r>
+      <w:r>
+        <w:br w:type="textWrapping"/>
+      </w:r>
+      <w:r>
+        <w:rPr>
+          <w:rStyle w:val="VerbatimChar"/>
+        </w:rPr>
+        <w:t xml:space="preserve">;; Activate flymake or flycheck for D</w:t>
+      </w:r>
+      <w:r>
+        <w:br w:type="textWrapping"/>
+      </w:r>
+      <w:r>
+        <w:rPr>
+          <w:rStyle w:val="VerbatimChar"/>
+        </w:rPr>
+        <w:t xml:space="preserve">;; Activate auto-complete-mode</w:t>
+      </w:r>
+      <w:r>
+        <w:br w:type="textWrapping"/>
+      </w:r>
+      <w:r>
+        <w:rPr>
+          <w:rStyle w:val="VerbatimChar"/>
+        </w:rPr>
+        <w:t xml:space="preserve">;; Activate yasnippet minor mode if available</w:t>
+      </w:r>
+      <w:r>
+        <w:br w:type="textWrapping"/>
+      </w:r>
+      <w:r>
+        <w:rPr>
+          <w:rStyle w:val="VerbatimChar"/>
+        </w:rPr>
+        <w:t xml:space="preserve">;; Activate dcd-server</w:t>
+      </w:r>
+      <w:r>
+        <w:br w:type="textWrapping"/>
+      </w:r>
+      <w:r>
+        <w:rPr>
+          <w:rStyle w:val="VerbatimChar"/>
+        </w:rPr>
+        <w:t xml:space="preserve">(require 'ac-dcd)</w:t>
+      </w:r>
+      <w:r>
+        <w:br w:type="textWrapping"/>
+      </w:r>
+      <w:r>
+        <w:rPr>
+          <w:rStyle w:val="VerbatimChar"/>
+        </w:rPr>
+        <w:t xml:space="preserve">(add-hook 'd-mode-hook</w:t>
+      </w:r>
+      <w:r>
+        <w:br w:type="textWrapping"/>
+      </w:r>
+      <w:r>
+        <w:rPr>
+          <w:rStyle w:val="VerbatimChar"/>
+        </w:rPr>
+        <w:t xml:space="preserve">          (lambda()</w:t>
+      </w:r>
+      <w:r>
+        <w:br w:type="textWrapping"/>
+      </w:r>
+      <w:r>
+        <w:rPr>
+          <w:rStyle w:val="VerbatimChar"/>
+        </w:rPr>
+        <w:t xml:space="preserve">            ;;(flymake-d-load)</w:t>
+      </w:r>
+      <w:r>
+        <w:br w:type="textWrapping"/>
+      </w:r>
+      <w:r>
+        <w:rPr>
+          <w:rStyle w:val="VerbatimChar"/>
+        </w:rPr>
+        <w:t xml:space="preserve">            (flycheck-dmd-dub-set-variables)</w:t>
+      </w:r>
+      <w:r>
+        <w:br w:type="textWrapping"/>
+      </w:r>
+      <w:r>
+        <w:rPr>
+          <w:rStyle w:val="VerbatimChar"/>
+        </w:rPr>
+        <w:t xml:space="preserve">            (require 'flycheck-d-unittest)</w:t>
+      </w:r>
+      <w:r>
+        <w:br w:type="textWrapping"/>
+      </w:r>
+      <w:r>
+        <w:rPr>
+          <w:rStyle w:val="VerbatimChar"/>
+        </w:rPr>
+        <w:t xml:space="preserve">            (setup-flycheck-d-unittest)</w:t>
+      </w:r>
+      <w:r>
+        <w:br w:type="textWrapping"/>
+      </w:r>
+      <w:r>
+        <w:rPr>
+          <w:rStyle w:val="VerbatimChar"/>
+        </w:rPr>
+        <w:t xml:space="preserve">            (auto-complete-mode t)</w:t>
+      </w:r>
+      <w:r>
+        <w:br w:type="textWrapping"/>
+      </w:r>
+      <w:r>
+        <w:rPr>
+          <w:rStyle w:val="VerbatimChar"/>
+        </w:rPr>
+        <w:t xml:space="preserve">            (when (featurep 'yasnippet)</w:t>
+      </w:r>
+      <w:r>
+        <w:br w:type="textWrapping"/>
+      </w:r>
+      <w:r>
+        <w:rPr>
+          <w:rStyle w:val="VerbatimChar"/>
+        </w:rPr>
+        <w:t xml:space="preserve">              (yas-minor-mode-on))</w:t>
+      </w:r>
+      <w:r>
+        <w:br w:type="textWrapping"/>
+      </w:r>
+      <w:r>
+        <w:rPr>
+          <w:rStyle w:val="VerbatimChar"/>
+        </w:rPr>
+        <w:t xml:space="preserve">            (ac-dcd-maybe-start-server)</w:t>
+      </w:r>
+      <w:r>
+        <w:br w:type="textWrapping"/>
+      </w:r>
+      <w:r>
+        <w:rPr>
+          <w:rStyle w:val="VerbatimChar"/>
+        </w:rPr>
+        <w:t xml:space="preserve">            (ac-dcd-add-imports)</w:t>
+      </w:r>
+      <w:r>
+        <w:br w:type="textWrapping"/>
+      </w:r>
+      <w:r>
+        <w:rPr>
+          <w:rStyle w:val="VerbatimChar"/>
+        </w:rPr>
+        <w:t xml:space="preserve">            (add-to-list 'ac-sources 'ac-source-dcd)</w:t>
+      </w:r>
+      <w:r>
+        <w:br w:type="textWrapping"/>
+      </w:r>
+      <w:r>
+        <w:rPr>
+          <w:rStyle w:val="VerbatimChar"/>
+        </w:rPr>
+        <w:t xml:space="preserve">            (define-key d-mode-map (kbd "C-c ?") 'ac-dcd-show-ddoc-with-buffer)</w:t>
+      </w:r>
+      <w:r>
+        <w:br w:type="textWrapping"/>
+      </w:r>
+      <w:r>
+        <w:rPr>
+          <w:rStyle w:val="VerbatimChar"/>
+        </w:rPr>
+        <w:t xml:space="preserve">            (define-key d-mode-map (kbd "C-c .") 'ac-dcd-goto-definition)</w:t>
+      </w:r>
+      <w:r>
+        <w:br w:type="textWrapping"/>
+      </w:r>
+      <w:r>
+        <w:rPr>
+          <w:rStyle w:val="VerbatimChar"/>
+        </w:rPr>
+        <w:t xml:space="preserve">            (define-key d-mode-map (kbd "C-c ,") 'ac-dcd-goto-def-pop-marker)</w:t>
+      </w:r>
+      <w:r>
+        <w:br w:type="textWrapping"/>
+      </w:r>
+      <w:r>
+        <w:rPr>
+          <w:rStyle w:val="VerbatimChar"/>
+        </w:rPr>
+        <w:t xml:space="preserve">            (define-key d-mode-map (kbd "C-c s") 'ac-dcd-search-symbol)</w:t>
+      </w:r>
+      <w:r>
+        <w:br w:type="textWrapping"/>
+      </w:r>
+      <w:r>
+        <w:rPr>
+          <w:rStyle w:val="VerbatimChar"/>
+        </w:rPr>
+        <w:t xml:space="preserve">            (when (featurep 'popwin)</w:t>
+      </w:r>
+      <w:r>
+        <w:br w:type="textWrapping"/>
+      </w:r>
+      <w:r>
+        <w:rPr>
+          <w:rStyle w:val="VerbatimChar"/>
+        </w:rPr>
+        <w:t xml:space="preserve">              (add-to-list 'popwin:special-display-config</w:t>
+      </w:r>
+      <w:r>
+        <w:br w:type="textWrapping"/>
+      </w:r>
+      <w:r>
+        <w:rPr>
+          <w:rStyle w:val="VerbatimChar"/>
+        </w:rPr>
+        <w:t xml:space="preserve">                           `(,ac-dcd-error-buffer-name :noselect t))</w:t>
+      </w:r>
+      <w:r>
+        <w:br w:type="textWrapping"/>
+      </w:r>
+      <w:r>
+        <w:rPr>
+          <w:rStyle w:val="VerbatimChar"/>
+        </w:rPr>
+        <w:t xml:space="preserve">              (add-to-list 'popwin:special-display-config</w:t>
+      </w:r>
+      <w:r>
+        <w:br w:type="textWrapping"/>
+      </w:r>
+      <w:r>
+        <w:rPr>
+          <w:rStyle w:val="VerbatimChar"/>
+        </w:rPr>
+        <w:t xml:space="preserve">                           `(,ac-dcd-document-buffer-name :position right :width 80))</w:t>
+      </w:r>
+      <w:r>
+        <w:br w:type="textWrapping"/>
+      </w:r>
+      <w:r>
+        <w:rPr>
+          <w:rStyle w:val="VerbatimChar"/>
+        </w:rPr>
+        <w:t xml:space="preserve">              (add-to-list 'popwin:special-display-config</w:t>
+      </w:r>
+      <w:r>
+        <w:br w:type="textWrapping"/>
+      </w:r>
+      <w:r>
+        <w:rPr>
+          <w:rStyle w:val="VerbatimChar"/>
+        </w:rPr>
+        <w:t xml:space="preserve">                           `(,ac-dcd-search-symbol-buffer-name :position bottom :width 5)))))</w:t>
+      </w:r>
+      <w:r>
+        <w:br w:type="textWrapping"/>
+      </w:r>
+      <w:r>
+        <w:rPr>
+          <w:rStyle w:val="VerbatimChar"/>
+        </w:rPr>
+        <w:t xml:space="preserve"/>
+      </w:r>
+      <w:r>
+        <w:br w:type="textWrapping"/>
+      </w:r>
+      <w:r>
+        <w:rPr>
+          <w:rStyle w:val="VerbatimChar"/>
+        </w:rPr>
+        <w:t xml:space="preserve">;; Define diet template mode (this is not installed from package)</w:t>
+      </w:r>
+      <w:r>
+        <w:br w:type="textWrapping"/>
+      </w:r>
+      <w:r>
+        <w:rPr>
+          <w:rStyle w:val="VerbatimChar"/>
+        </w:rPr>
+        <w:t xml:space="preserve">(add-to-list 'auto-mode-alist '("\\.dt$" . whitespace-mode))</w:t>
+      </w:r>
+      <w:r>
+        <w:br w:type="textWrapping"/>
+      </w:r>
+      <w:r>
+        <w:rPr>
+          <w:rStyle w:val="VerbatimChar"/>
+        </w:rPr>
+        <w:t xml:space="preserve">(add-hook 'whitespace-mode-hook</w:t>
+      </w:r>
+      <w:r>
+        <w:br w:type="textWrapping"/>
+      </w:r>
+      <w:r>
+        <w:rPr>
+          <w:rStyle w:val="VerbatimChar"/>
+        </w:rPr>
+        <w:t xml:space="preserve">          (lambda()</w:t>
+      </w:r>
+      <w:r>
+        <w:br w:type="textWrapping"/>
+      </w:r>
+      <w:r>
+        <w:rPr>
+          <w:rStyle w:val="VerbatimChar"/>
+        </w:rPr>
+        <w:t xml:space="preserve">            (setq tab-width 2)</w:t>
+      </w:r>
+      <w:r>
+        <w:br w:type="textWrapping"/>
+      </w:r>
+      <w:r>
+        <w:rPr>
+          <w:rStyle w:val="VerbatimChar"/>
+        </w:rPr>
+        <w:t xml:space="preserve">            (setq whitespace-line-column 250)</w:t>
+      </w:r>
+      <w:r>
+        <w:br w:type="textWrapping"/>
+      </w:r>
+      <w:r>
+        <w:rPr>
+          <w:rStyle w:val="VerbatimChar"/>
+        </w:rPr>
+        <w:t xml:space="preserve">            (setq indent-tabs-mode nil)</w:t>
+      </w:r>
+      <w:r>
+        <w:br w:type="textWrapping"/>
+      </w:r>
+      <w:r>
+        <w:rPr>
+          <w:rStyle w:val="VerbatimChar"/>
+        </w:rPr>
+        <w:t xml:space="preserve">            (setq indent-line-function 'insert-tab)))</w:t>
+      </w:r>
+      <w:r>
+        <w:br w:type="textWrapping"/>
+      </w:r>
+      <w:r>
+        <w:rPr>
+          <w:rStyle w:val="VerbatimChar"/>
+        </w:rPr>
+        <w:t xml:space="preserve"/>
+      </w:r>
+      <w:r>
+        <w:br w:type="textWrapping"/>
+      </w:r>
+      <w:r>
+        <w:rPr>
+          <w:rStyle w:val="VerbatimChar"/>
+        </w:rPr>
+        <w:t xml:space="preserve">;;----------------------------------------------------------------------</w:t>
+      </w:r>
+      <w:r>
+        <w:br w:type="textWrapping"/>
+      </w:r>
+      <w:r>
+        <w:rPr>
+          <w:rStyle w:val="VerbatimChar"/>
+        </w:rPr>
+        <w:t xml:space="preserve">;; elpy</w:t>
+      </w:r>
+      <w:r>
+        <w:br w:type="textWrapping"/>
+      </w:r>
+      <w:r>
+        <w:rPr>
+          <w:rStyle w:val="VerbatimChar"/>
+        </w:rPr>
+        <w:t xml:space="preserve">(elpy-enable)</w:t>
       </w:r>
     </w:p>
     <w:p>
       <w:pPr>
         <w:pStyle w:val="Heading2"/>
       </w:pPr>
-      <w:bookmarkStart w:id="83" w:name="scribus"/>
-      <w:bookmarkEnd w:id="83"/>
+      <w:bookmarkStart w:id="85" w:name="scribus"/>
+      <w:bookmarkEnd w:id="85"/>
       <w:r>
         <w:t xml:space="preserve">Scribus</w:t>
       </w:r>
@@ -4770,8 +5624,8 @@
       <w:pPr>
         <w:pStyle w:val="Heading2"/>
       </w:pPr>
-      <w:bookmarkStart w:id="84" w:name="comix"/>
-      <w:bookmarkEnd w:id="84"/>
+      <w:bookmarkStart w:id="86" w:name="comix"/>
+      <w:bookmarkEnd w:id="86"/>
       <w:r>
         <w:t xml:space="preserve">Comix</w:t>
       </w:r>
@@ -4799,8 +5653,8 @@
       <w:pPr>
         <w:pStyle w:val="Heading1"/>
       </w:pPr>
-      <w:bookmarkStart w:id="85" w:name="desarrollo-sw"/>
-      <w:bookmarkEnd w:id="85"/>
+      <w:bookmarkStart w:id="87" w:name="desarrollo-sw"/>
+      <w:bookmarkEnd w:id="87"/>
       <w:r>
         <w:t xml:space="preserve">Desarrollo sw</w:t>
       </w:r>
@@ -4809,8 +5663,8 @@
       <w:pPr>
         <w:pStyle w:val="Heading2"/>
       </w:pPr>
-      <w:bookmarkStart w:id="86" w:name="git"/>
-      <w:bookmarkEnd w:id="86"/>
+      <w:bookmarkStart w:id="88" w:name="git"/>
+      <w:bookmarkEnd w:id="88"/>
       <w:r>
         <w:t xml:space="preserve">Git</w:t>
       </w:r>
@@ -4974,8 +5828,8 @@
       <w:pPr>
         <w:pStyle w:val="Heading2"/>
       </w:pPr>
-      <w:bookmarkStart w:id="87" w:name="paquetes-esenciales"/>
-      <w:bookmarkEnd w:id="87"/>
+      <w:bookmarkStart w:id="89" w:name="paquetes-esenciales"/>
+      <w:bookmarkEnd w:id="89"/>
       <w:r>
         <w:t xml:space="preserve">Paquetes esenciales</w:t>
       </w:r>
@@ -4995,8 +5849,8 @@
       <w:pPr>
         <w:pStyle w:val="Heading2"/>
       </w:pPr>
-      <w:bookmarkStart w:id="88" w:name="open-java"/>
-      <w:bookmarkEnd w:id="88"/>
+      <w:bookmarkStart w:id="90" w:name="open-java"/>
+      <w:bookmarkEnd w:id="90"/>
       <w:r>
         <w:t xml:space="preserve">Open Java</w:t>
       </w:r>
@@ -5016,8 +5870,8 @@
       <w:pPr>
         <w:pStyle w:val="Heading2"/>
       </w:pPr>
-      <w:bookmarkStart w:id="89" w:name="d-apt-e-instalación-de-programas"/>
-      <w:bookmarkEnd w:id="89"/>
+      <w:bookmarkStart w:id="91" w:name="d-apt-e-instalación-de-programas"/>
+      <w:bookmarkEnd w:id="91"/>
       <w:r>
         <w:t xml:space="preserve">D-apt e instalación de programas</w:t>
       </w:r>
@@ -5073,8 +5927,8 @@
       <w:pPr>
         <w:pStyle w:val="Heading2"/>
       </w:pPr>
-      <w:bookmarkStart w:id="90" w:name="dcd"/>
-      <w:bookmarkEnd w:id="90"/>
+      <w:bookmarkStart w:id="92" w:name="dcd"/>
+      <w:bookmarkEnd w:id="92"/>
       <w:r>
         <w:t xml:space="preserve">DCD</w:t>
       </w:r>
@@ -5154,8 +6008,8 @@
       <w:pPr>
         <w:pStyle w:val="Heading2"/>
       </w:pPr>
-      <w:bookmarkStart w:id="91" w:name="gdc"/>
-      <w:bookmarkEnd w:id="91"/>
+      <w:bookmarkStart w:id="93" w:name="gdc"/>
+      <w:bookmarkEnd w:id="93"/>
       <w:r>
         <w:t xml:space="preserve">gdc</w:t>
       </w:r>
@@ -5183,8 +6037,8 @@
       <w:pPr>
         <w:pStyle w:val="Heading2"/>
       </w:pPr>
-      <w:bookmarkStart w:id="92" w:name="ldc"/>
-      <w:bookmarkEnd w:id="92"/>
+      <w:bookmarkStart w:id="94" w:name="ldc"/>
+      <w:bookmarkEnd w:id="94"/>
       <w:r>
         <w:t xml:space="preserve">ldc</w:t>
       </w:r>
@@ -5218,7 +6072,7 @@
       <w:r>
         <w:t xml:space="preserve"> </w:t>
       </w:r>
-      <w:hyperlink r:id="rId93">
+      <w:hyperlink r:id="rId95">
         <w:r>
           <w:rPr>
             <w:rStyle w:val="Hyperlink"/>
@@ -5245,8 +6099,8 @@
       <w:pPr>
         <w:pStyle w:val="Heading2"/>
       </w:pPr>
-      <w:bookmarkStart w:id="94" w:name="emacs-para-editar-d"/>
-      <w:bookmarkEnd w:id="94"/>
+      <w:bookmarkStart w:id="96" w:name="emacs-para-editar-d"/>
+      <w:bookmarkEnd w:id="96"/>
       <w:r>
         <w:t xml:space="preserve">Emacs para editar D</w:t>
       </w:r>
@@ -5310,25 +6164,7 @@
         <w:rPr>
           <w:i/>
         </w:rPr>
-        <w:t xml:space="preserve">auto-complete</w:t>
-      </w:r>
-      <w:r>
-        <w:t xml:space="preserve"> </w:t>
-      </w:r>
-      <w:r>
-        <w:t xml:space="preserve">(desde</w:t>
-      </w:r>
-      <w:r>
-        <w:t xml:space="preserve"> </w:t>
-      </w:r>
-      <w:r>
-        <w:rPr>
-          <w:i/>
-        </w:rPr>
-        <w:t xml:space="preserve">melpa</w:t>
-      </w:r>
-      <w:r>
-        <w:t xml:space="preserve">)</w:t>
+        <w:t xml:space="preserve">flycheck</w:t>
       </w:r>
     </w:p>
     <w:p>
@@ -5343,6 +6179,69 @@
         <w:rPr>
           <w:i/>
         </w:rPr>
+        <w:t xml:space="preserve">flycheck-dmd-dub</w:t>
+      </w:r>
+    </w:p>
+    <w:p>
+      <w:pPr>
+        <w:pStyle w:val="Compact"/>
+        <w:numPr>
+          <w:numId w:val="1006"/>
+          <w:ilvl w:val="0"/>
+        </w:numPr>
+      </w:pPr>
+      <w:r>
+        <w:rPr>
+          <w:i/>
+        </w:rPr>
+        <w:t xml:space="preserve">flychek-d-unittest</w:t>
+      </w:r>
+    </w:p>
+    <w:p>
+      <w:pPr>
+        <w:pStyle w:val="Compact"/>
+        <w:numPr>
+          <w:numId w:val="1006"/>
+          <w:ilvl w:val="0"/>
+        </w:numPr>
+      </w:pPr>
+      <w:r>
+        <w:rPr>
+          <w:i/>
+        </w:rPr>
+        <w:t xml:space="preserve">auto-complete</w:t>
+      </w:r>
+      <w:r>
+        <w:t xml:space="preserve"> </w:t>
+      </w:r>
+      <w:r>
+        <w:t xml:space="preserve">(desde</w:t>
+      </w:r>
+      <w:r>
+        <w:t xml:space="preserve"> </w:t>
+      </w:r>
+      <w:r>
+        <w:rPr>
+          <w:i/>
+        </w:rPr>
+        <w:t xml:space="preserve">melpa</w:t>
+      </w:r>
+      <w:r>
+        <w:t xml:space="preserve">)</w:t>
+      </w:r>
+    </w:p>
+    <w:p>
+      <w:pPr>
+        <w:pStyle w:val="Compact"/>
+        <w:numPr>
+          <w:numId w:val="1006"/>
+          <w:ilvl w:val="0"/>
+        </w:numPr>
+      </w:pPr>
+      <w:r>
+        <w:rPr>
+          <w:i/>
+        </w:rPr>
         <w:t xml:space="preserve">ac-dcd</w:t>
       </w:r>
     </w:p>
@@ -5374,34 +6273,43 @@
         <w:rPr>
           <w:rStyle w:val="VerbatimChar"/>
         </w:rPr>
-        <w:t xml:space="preserve">(require 'flymake)</w:t>
-      </w:r>
-      <w:r>
-        <w:br w:type="textWrapping"/>
-      </w:r>
-      <w:r>
-        <w:rPr>
-          <w:rStyle w:val="VerbatimChar"/>
-        </w:rPr>
-        <w:t xml:space="preserve">(global-set-key (kbd "C-c d") 'flymake-display-err-menu-for-current-line)</w:t>
-      </w:r>
-      <w:r>
-        <w:br w:type="textWrapping"/>
-      </w:r>
-      <w:r>
-        <w:rPr>
-          <w:rStyle w:val="VerbatimChar"/>
-        </w:rPr>
-        <w:t xml:space="preserve">(global-set-key (kbd "C-c n") 'flymake-goto-next-error)</w:t>
-      </w:r>
-      <w:r>
-        <w:br w:type="textWrapping"/>
-      </w:r>
-      <w:r>
-        <w:rPr>
-          <w:rStyle w:val="VerbatimChar"/>
-        </w:rPr>
-        <w:t xml:space="preserve">(global-set-key (kbd "C-c p") 'flymake-goto-prev-error)</w:t>
+        <w:t xml:space="preserve">;; (require 'flymake)</w:t>
+      </w:r>
+      <w:r>
+        <w:br w:type="textWrapping"/>
+      </w:r>
+      <w:r>
+        <w:rPr>
+          <w:rStyle w:val="VerbatimChar"/>
+        </w:rPr>
+        <w:t xml:space="preserve">;; ;;(global-set-key (kbd "C-c d") 'flymake-display-err-menu-for-current-line)</w:t>
+      </w:r>
+      <w:r>
+        <w:br w:type="textWrapping"/>
+      </w:r>
+      <w:r>
+        <w:rPr>
+          <w:rStyle w:val="VerbatimChar"/>
+        </w:rPr>
+        <w:t xml:space="preserve">;; (global-set-key (kbd "C-c d") 'flymake-popup-current-error-menu)</w:t>
+      </w:r>
+      <w:r>
+        <w:br w:type="textWrapping"/>
+      </w:r>
+      <w:r>
+        <w:rPr>
+          <w:rStyle w:val="VerbatimChar"/>
+        </w:rPr>
+        <w:t xml:space="preserve">;; (global-set-key (kbd "C-c n") 'flymake-goto-next-error)</w:t>
+      </w:r>
+      <w:r>
+        <w:br w:type="textWrapping"/>
+      </w:r>
+      <w:r>
+        <w:rPr>
+          <w:rStyle w:val="VerbatimChar"/>
+        </w:rPr>
+        <w:t xml:space="preserve">;; (global-set-key (kbd "C-c p") 'flymake-goto-prev-error)</w:t>
       </w:r>
       <w:r>
         <w:br w:type="textWrapping"/>
@@ -5419,6 +6327,42 @@
         <w:rPr>
           <w:rStyle w:val="VerbatimChar"/>
         </w:rPr>
+        <w:t xml:space="preserve">(add-hook 'after-init-hook #'global-flycheck-mode)</w:t>
+      </w:r>
+      <w:r>
+        <w:br w:type="textWrapping"/>
+      </w:r>
+      <w:r>
+        <w:rPr>
+          <w:rStyle w:val="VerbatimChar"/>
+        </w:rPr>
+        <w:t xml:space="preserve">(global-set-key  (kbd "C-c C-p") 'flycheck-previous-error)</w:t>
+      </w:r>
+      <w:r>
+        <w:br w:type="textWrapping"/>
+      </w:r>
+      <w:r>
+        <w:rPr>
+          <w:rStyle w:val="VerbatimChar"/>
+        </w:rPr>
+        <w:t xml:space="preserve">(global-set-key  (kbd "C-c C-n") 'flycheck-next-error)</w:t>
+      </w:r>
+      <w:r>
+        <w:br w:type="textWrapping"/>
+      </w:r>
+      <w:r>
+        <w:rPr>
+          <w:rStyle w:val="VerbatimChar"/>
+        </w:rPr>
+        <w:t xml:space="preserve"/>
+      </w:r>
+      <w:r>
+        <w:br w:type="textWrapping"/>
+      </w:r>
+      <w:r>
+        <w:rPr>
+          <w:rStyle w:val="VerbatimChar"/>
+        </w:rPr>
         <w:t xml:space="preserve">;; Define d-mode addons</w:t>
       </w:r>
       <w:r>
@@ -5428,7 +6372,7 @@
         <w:rPr>
           <w:rStyle w:val="VerbatimChar"/>
         </w:rPr>
-        <w:t xml:space="preserve">;; Activate flymake for D</w:t>
+        <w:t xml:space="preserve">;; Activate flymake or flycheck for D</w:t>
       </w:r>
       <w:r>
         <w:br w:type="textWrapping"/>
@@ -5491,169 +6435,187 @@
         <w:rPr>
           <w:rStyle w:val="VerbatimChar"/>
         </w:rPr>
-        <w:t xml:space="preserve">            (flymake-d-load)</w:t>
-      </w:r>
-      <w:r>
-        <w:br w:type="textWrapping"/>
-      </w:r>
-      <w:r>
-        <w:rPr>
-          <w:rStyle w:val="VerbatimChar"/>
-        </w:rPr>
-        <w:t xml:space="preserve">           (auto-complete-mode t)</w:t>
-      </w:r>
-      <w:r>
-        <w:br w:type="textWrapping"/>
-      </w:r>
-      <w:r>
-        <w:rPr>
-          <w:rStyle w:val="VerbatimChar"/>
-        </w:rPr>
-        <w:t xml:space="preserve">           (when (featurep 'yasnippet)</w:t>
-      </w:r>
-      <w:r>
-        <w:br w:type="textWrapping"/>
-      </w:r>
-      <w:r>
-        <w:rPr>
-          <w:rStyle w:val="VerbatimChar"/>
-        </w:rPr>
-        <w:t xml:space="preserve">             (yas-minor-mode-on))</w:t>
-      </w:r>
-      <w:r>
-        <w:br w:type="textWrapping"/>
-      </w:r>
-      <w:r>
-        <w:rPr>
-          <w:rStyle w:val="VerbatimChar"/>
-        </w:rPr>
-        <w:t xml:space="preserve">           (ac-dcd-maybe-start-server)</w:t>
-      </w:r>
-      <w:r>
-        <w:br w:type="textWrapping"/>
-      </w:r>
-      <w:r>
-        <w:rPr>
-          <w:rStyle w:val="VerbatimChar"/>
-        </w:rPr>
-        <w:t xml:space="preserve">           (ac-dcd-add-imports)</w:t>
-      </w:r>
-      <w:r>
-        <w:br w:type="textWrapping"/>
-      </w:r>
-      <w:r>
-        <w:rPr>
-          <w:rStyle w:val="VerbatimChar"/>
-        </w:rPr>
-        <w:t xml:space="preserve">           (add-to-list 'ac-sources 'ac-source-dcd)</w:t>
-      </w:r>
-      <w:r>
-        <w:br w:type="textWrapping"/>
-      </w:r>
-      <w:r>
-        <w:rPr>
-          <w:rStyle w:val="VerbatimChar"/>
-        </w:rPr>
-        <w:t xml:space="preserve">           (define-key d-mode-map (kbd "C-c ?") 'ac-dcd-show-ddoc-with-buffer)</w:t>
-      </w:r>
-      <w:r>
-        <w:br w:type="textWrapping"/>
-      </w:r>
-      <w:r>
-        <w:rPr>
-          <w:rStyle w:val="VerbatimChar"/>
-        </w:rPr>
-        <w:t xml:space="preserve">           (define-key d-mode-map (kbd "C-c .") 'ac-dcd-goto-definition)</w:t>
-      </w:r>
-      <w:r>
-        <w:br w:type="textWrapping"/>
-      </w:r>
-      <w:r>
-        <w:rPr>
-          <w:rStyle w:val="VerbatimChar"/>
-        </w:rPr>
-        <w:t xml:space="preserve">           (define-key d-mode-map (kbd "C-c ,") 'ac-dcd-goto-def-pop-marker)</w:t>
-      </w:r>
-      <w:r>
-        <w:br w:type="textWrapping"/>
-      </w:r>
-      <w:r>
-        <w:rPr>
-          <w:rStyle w:val="VerbatimChar"/>
-        </w:rPr>
-        <w:t xml:space="preserve">           (define-key d-mode-map (kbd "C-c s") 'ac-dcd-search-symbol)</w:t>
-      </w:r>
-      <w:r>
-        <w:br w:type="textWrapping"/>
-      </w:r>
-      <w:r>
-        <w:rPr>
-          <w:rStyle w:val="VerbatimChar"/>
-        </w:rPr>
-        <w:t xml:space="preserve">           (when (featurep 'popwin)</w:t>
-      </w:r>
-      <w:r>
-        <w:br w:type="textWrapping"/>
-      </w:r>
-      <w:r>
-        <w:rPr>
-          <w:rStyle w:val="VerbatimChar"/>
-        </w:rPr>
-        <w:t xml:space="preserve">             (add-to-list 'popwin:special-display-config</w:t>
-      </w:r>
-      <w:r>
-        <w:br w:type="textWrapping"/>
-      </w:r>
-      <w:r>
-        <w:rPr>
-          <w:rStyle w:val="VerbatimChar"/>
-        </w:rPr>
-        <w:t xml:space="preserve">                          `(,ac-dcd-error-buffer-name :noselect t))</w:t>
-      </w:r>
-      <w:r>
-        <w:br w:type="textWrapping"/>
-      </w:r>
-      <w:r>
-        <w:rPr>
-          <w:rStyle w:val="VerbatimChar"/>
-        </w:rPr>
-        <w:t xml:space="preserve">             (add-to-list 'popwin:special-display-config</w:t>
-      </w:r>
-      <w:r>
-        <w:br w:type="textWrapping"/>
-      </w:r>
-      <w:r>
-        <w:rPr>
-          <w:rStyle w:val="VerbatimChar"/>
-        </w:rPr>
-        <w:t xml:space="preserve">                          `(,ac-dcd-document-buffer-name :position right :width 80))</w:t>
-      </w:r>
-      <w:r>
-        <w:br w:type="textWrapping"/>
-      </w:r>
-      <w:r>
-        <w:rPr>
-          <w:rStyle w:val="VerbatimChar"/>
-        </w:rPr>
-        <w:t xml:space="preserve">             (add-to-list 'popwin:special-display-config</w:t>
-      </w:r>
-      <w:r>
-        <w:br w:type="textWrapping"/>
-      </w:r>
-      <w:r>
-        <w:rPr>
-          <w:rStyle w:val="VerbatimChar"/>
-        </w:rPr>
-        <w:t xml:space="preserve">                          `(,ac-dcd-search-symbol-buffer-name :position bottom :width 5)))))</w:t>
-      </w:r>
-      <w:r>
-        <w:br w:type="textWrapping"/>
-      </w:r>
-      <w:r>
-        <w:rPr>
-          <w:rStyle w:val="VerbatimChar"/>
-        </w:rPr>
-        <w:t xml:space="preserve">            </w:t>
+        <w:t xml:space="preserve">            ;;(flymake-d-load)</w:t>
+      </w:r>
+      <w:r>
+        <w:br w:type="textWrapping"/>
+      </w:r>
+      <w:r>
+        <w:rPr>
+          <w:rStyle w:val="VerbatimChar"/>
+        </w:rPr>
+        <w:t xml:space="preserve">            (flycheck-dmd-dub-set-variables)</w:t>
+      </w:r>
+      <w:r>
+        <w:br w:type="textWrapping"/>
+      </w:r>
+      <w:r>
+        <w:rPr>
+          <w:rStyle w:val="VerbatimChar"/>
+        </w:rPr>
+        <w:t xml:space="preserve">            (require 'flycheck-d-unittest)</w:t>
+      </w:r>
+      <w:r>
+        <w:br w:type="textWrapping"/>
+      </w:r>
+      <w:r>
+        <w:rPr>
+          <w:rStyle w:val="VerbatimChar"/>
+        </w:rPr>
+        <w:t xml:space="preserve">            (setup-flycheck-d-unittest)</w:t>
+      </w:r>
+      <w:r>
+        <w:br w:type="textWrapping"/>
+      </w:r>
+      <w:r>
+        <w:rPr>
+          <w:rStyle w:val="VerbatimChar"/>
+        </w:rPr>
+        <w:t xml:space="preserve">            (auto-complete-mode t)</w:t>
+      </w:r>
+      <w:r>
+        <w:br w:type="textWrapping"/>
+      </w:r>
+      <w:r>
+        <w:rPr>
+          <w:rStyle w:val="VerbatimChar"/>
+        </w:rPr>
+        <w:t xml:space="preserve">            (when (featurep 'yasnippet)</w:t>
+      </w:r>
+      <w:r>
+        <w:br w:type="textWrapping"/>
+      </w:r>
+      <w:r>
+        <w:rPr>
+          <w:rStyle w:val="VerbatimChar"/>
+        </w:rPr>
+        <w:t xml:space="preserve">              (yas-minor-mode-on))</w:t>
+      </w:r>
+      <w:r>
+        <w:br w:type="textWrapping"/>
+      </w:r>
+      <w:r>
+        <w:rPr>
+          <w:rStyle w:val="VerbatimChar"/>
+        </w:rPr>
+        <w:t xml:space="preserve">            (ac-dcd-maybe-start-server)</w:t>
+      </w:r>
+      <w:r>
+        <w:br w:type="textWrapping"/>
+      </w:r>
+      <w:r>
+        <w:rPr>
+          <w:rStyle w:val="VerbatimChar"/>
+        </w:rPr>
+        <w:t xml:space="preserve">            (ac-dcd-add-imports)</w:t>
+      </w:r>
+      <w:r>
+        <w:br w:type="textWrapping"/>
+      </w:r>
+      <w:r>
+        <w:rPr>
+          <w:rStyle w:val="VerbatimChar"/>
+        </w:rPr>
+        <w:t xml:space="preserve">            (add-to-list 'ac-sources 'ac-source-dcd)</w:t>
+      </w:r>
+      <w:r>
+        <w:br w:type="textWrapping"/>
+      </w:r>
+      <w:r>
+        <w:rPr>
+          <w:rStyle w:val="VerbatimChar"/>
+        </w:rPr>
+        <w:t xml:space="preserve">            (define-key d-mode-map (kbd "C-c ?") 'ac-dcd-show-ddoc-with-buffer)</w:t>
+      </w:r>
+      <w:r>
+        <w:br w:type="textWrapping"/>
+      </w:r>
+      <w:r>
+        <w:rPr>
+          <w:rStyle w:val="VerbatimChar"/>
+        </w:rPr>
+        <w:t xml:space="preserve">            (define-key d-mode-map (kbd "C-c .") 'ac-dcd-goto-definition)</w:t>
+      </w:r>
+      <w:r>
+        <w:br w:type="textWrapping"/>
+      </w:r>
+      <w:r>
+        <w:rPr>
+          <w:rStyle w:val="VerbatimChar"/>
+        </w:rPr>
+        <w:t xml:space="preserve">            (define-key d-mode-map (kbd "C-c ,") 'ac-dcd-goto-def-pop-marker)</w:t>
+      </w:r>
+      <w:r>
+        <w:br w:type="textWrapping"/>
+      </w:r>
+      <w:r>
+        <w:rPr>
+          <w:rStyle w:val="VerbatimChar"/>
+        </w:rPr>
+        <w:t xml:space="preserve">            (define-key d-mode-map (kbd "C-c s") 'ac-dcd-search-symbol)</w:t>
+      </w:r>
+      <w:r>
+        <w:br w:type="textWrapping"/>
+      </w:r>
+      <w:r>
+        <w:rPr>
+          <w:rStyle w:val="VerbatimChar"/>
+        </w:rPr>
+        <w:t xml:space="preserve">            (when (featurep 'popwin)</w:t>
+      </w:r>
+      <w:r>
+        <w:br w:type="textWrapping"/>
+      </w:r>
+      <w:r>
+        <w:rPr>
+          <w:rStyle w:val="VerbatimChar"/>
+        </w:rPr>
+        <w:t xml:space="preserve">              (add-to-list 'popwin:special-display-config</w:t>
+      </w:r>
+      <w:r>
+        <w:br w:type="textWrapping"/>
+      </w:r>
+      <w:r>
+        <w:rPr>
+          <w:rStyle w:val="VerbatimChar"/>
+        </w:rPr>
+        <w:t xml:space="preserve">                           `(,ac-dcd-error-buffer-name :noselect t))</w:t>
+      </w:r>
+      <w:r>
+        <w:br w:type="textWrapping"/>
+      </w:r>
+      <w:r>
+        <w:rPr>
+          <w:rStyle w:val="VerbatimChar"/>
+        </w:rPr>
+        <w:t xml:space="preserve">              (add-to-list 'popwin:special-display-config</w:t>
+      </w:r>
+      <w:r>
+        <w:br w:type="textWrapping"/>
+      </w:r>
+      <w:r>
+        <w:rPr>
+          <w:rStyle w:val="VerbatimChar"/>
+        </w:rPr>
+        <w:t xml:space="preserve">                           `(,ac-dcd-document-buffer-name :position right :width 80))</w:t>
+      </w:r>
+      <w:r>
+        <w:br w:type="textWrapping"/>
+      </w:r>
+      <w:r>
+        <w:rPr>
+          <w:rStyle w:val="VerbatimChar"/>
+        </w:rPr>
+        <w:t xml:space="preserve">              (add-to-list 'popwin:special-display-config</w:t>
+      </w:r>
+      <w:r>
+        <w:br w:type="textWrapping"/>
+      </w:r>
+      <w:r>
+        <w:rPr>
+          <w:rStyle w:val="VerbatimChar"/>
+        </w:rPr>
+        <w:t xml:space="preserve">                           `(,ac-dcd-search-symbol-buffer-name :position bottom :width 5)))))</w:t>
       </w:r>
       <w:r>
         <w:br w:type="textWrapping"/>
@@ -5741,8 +6703,8 @@
       <w:pPr>
         <w:pStyle w:val="Heading3"/>
       </w:pPr>
-      <w:bookmarkStart w:id="95" w:name="referencias"/>
-      <w:bookmarkEnd w:id="95"/>
+      <w:bookmarkStart w:id="97" w:name="referencias"/>
+      <w:bookmarkEnd w:id="97"/>
       <w:r>
         <w:t xml:space="preserve">Referencias</w:t>
       </w:r>
@@ -5755,7 +6717,7 @@
           <w:ilvl w:val="0"/>
         </w:numPr>
       </w:pPr>
-      <w:hyperlink r:id="rId96">
+      <w:hyperlink r:id="rId98">
         <w:r>
           <w:rPr>
             <w:rStyle w:val="Hyperlink"/>
@@ -5772,7 +6734,7 @@
           <w:ilvl w:val="0"/>
         </w:numPr>
       </w:pPr>
-      <w:hyperlink r:id="rId97">
+      <w:hyperlink r:id="rId99">
         <w:r>
           <w:rPr>
             <w:rStyle w:val="Hyperlink"/>
@@ -5785,8 +6747,8 @@
       <w:pPr>
         <w:pStyle w:val="Heading2"/>
       </w:pPr>
-      <w:bookmarkStart w:id="98" w:name="processing"/>
-      <w:bookmarkEnd w:id="98"/>
+      <w:bookmarkStart w:id="100" w:name="processing"/>
+      <w:bookmarkEnd w:id="100"/>
       <w:r>
         <w:t xml:space="preserve">Processing</w:t>
       </w:r>
@@ -5833,8 +6795,8 @@
       <w:pPr>
         <w:pStyle w:val="Heading2"/>
       </w:pPr>
-      <w:bookmarkStart w:id="99" w:name="openframeworks"/>
-      <w:bookmarkEnd w:id="99"/>
+      <w:bookmarkStart w:id="101" w:name="openframeworks"/>
+      <w:bookmarkEnd w:id="101"/>
       <w:r>
         <w:t xml:space="preserve">Openframeworks</w:t>
       </w:r>
@@ -6022,8 +6984,8 @@
       <w:pPr>
         <w:pStyle w:val="Heading2"/>
       </w:pPr>
-      <w:bookmarkStart w:id="100" w:name="python"/>
-      <w:bookmarkEnd w:id="100"/>
+      <w:bookmarkStart w:id="102" w:name="python"/>
+      <w:bookmarkEnd w:id="102"/>
       <w:r>
         <w:t xml:space="preserve">Python</w:t>
       </w:r>
@@ -6313,8 +7275,8 @@
       <w:pPr>
         <w:pStyle w:val="Heading3"/>
       </w:pPr>
-      <w:bookmarkStart w:id="101" w:name="ipython-y-graphlab"/>
-      <w:bookmarkEnd w:id="101"/>
+      <w:bookmarkStart w:id="103" w:name="ipython-y-graphlab"/>
+      <w:bookmarkEnd w:id="103"/>
       <w:r>
         <w:t xml:space="preserve">iPython y GraphLab</w:t>
       </w:r>
@@ -6354,7 +7316,7 @@
       <w:r>
         <w:t xml:space="preserve"> </w:t>
       </w:r>
-      <w:hyperlink r:id="rId102">
+      <w:hyperlink r:id="rId104">
         <w:r>
           <w:rPr>
             <w:rStyle w:val="Hyperlink"/>
@@ -6444,7 +7406,7 @@
       <w:r>
         <w:t xml:space="preserve"> </w:t>
       </w:r>
-      <w:hyperlink r:id="rId103">
+      <w:hyperlink r:id="rId105">
         <w:r>
           <w:rPr>
             <w:rStyle w:val="Hyperlink"/>
@@ -6468,7 +7430,7 @@
         <w:rPr>
           <w:rStyle w:val="FootnoteReference"/>
         </w:rPr>
-        <w:footnoteReference w:id="104"/>
+        <w:footnoteReference w:id="106"/>
       </w:r>
     </w:p>
     <w:p>
@@ -6510,7 +7472,7 @@
         <w:rPr>
           <w:rStyle w:val="FootnoteReference"/>
         </w:rPr>
-        <w:footnoteReference w:id="105"/>
+        <w:footnoteReference w:id="107"/>
       </w:r>
       <w:r>
         <w:t xml:space="preserve">:</w:t>
@@ -6586,8 +7548,8 @@
       <w:pPr>
         <w:pStyle w:val="Heading4"/>
       </w:pPr>
-      <w:bookmarkStart w:id="106" w:name="instalación-alternativa-con-virtualenv"/>
-      <w:bookmarkEnd w:id="106"/>
+      <w:bookmarkStart w:id="108" w:name="instalación-alternativa-con-virtualenv"/>
+      <w:bookmarkEnd w:id="108"/>
       <w:r>
         <w:t xml:space="preserve">Instalación alternativa con virtualenv</w:t>
       </w:r>
@@ -6760,8 +7722,8 @@
       <w:pPr>
         <w:pStyle w:val="Heading3"/>
       </w:pPr>
-      <w:bookmarkStart w:id="107" w:name="usar-emacs-para-editar-python"/>
-      <w:bookmarkEnd w:id="107"/>
+      <w:bookmarkStart w:id="109" w:name="usar-emacs-para-editar-python"/>
+      <w:bookmarkEnd w:id="109"/>
       <w:r>
         <w:t xml:space="preserve">Usar Emacs para editar Python</w:t>
       </w:r>
@@ -6786,7 +7748,13 @@
         <w:t xml:space="preserve"> </w:t>
       </w:r>
       <w:r>
-        <w:t xml:space="preserve">desde el gestor de paquetes de Emacs, concretamente desde el repo</w:t>
+        <w:t xml:space="preserve">desde el gestor de paquetes de Emacs, concretamente</w:t>
+      </w:r>
+      <w:r>
+        <w:t xml:space="preserve"> </w:t>
+      </w:r>
+      <w:r>
+        <w:t xml:space="preserve">desde el repo</w:t>
       </w:r>
       <w:r>
         <w:t xml:space="preserve"> </w:t>
@@ -6833,7 +7801,13 @@
         <w:t xml:space="preserve"> </w:t>
       </w:r>
       <w:r>
-        <w:t xml:space="preserve">para ello añadimos la linea</w:t>
+        <w:t xml:space="preserve">para ello añadimos</w:t>
+      </w:r>
+      <w:r>
+        <w:t xml:space="preserve"> </w:t>
+      </w:r>
+      <w:r>
+        <w:t xml:space="preserve">la linea</w:t>
       </w:r>
     </w:p>
     <w:p>
@@ -6849,10 +7823,38 @@
     </w:p>
     <w:p>
       <w:pPr>
+        <w:pStyle w:val="FirstParagraph"/>
+      </w:pPr>
+      <w:r>
+        <w:rPr>
+          <w:i/>
+        </w:rPr>
+        <w:t xml:space="preserve">flycheck</w:t>
+      </w:r>
+      <w:r>
+        <w:t xml:space="preserve"> </w:t>
+      </w:r>
+      <w:r>
+        <w:t xml:space="preserve">chequea el código python conviene instalar:</w:t>
+      </w:r>
+    </w:p>
+    <w:p>
+      <w:pPr>
+        <w:pStyle w:val="SourceCode"/>
+      </w:pPr>
+      <w:r>
+        <w:rPr>
+          <w:rStyle w:val="VerbatimChar"/>
+        </w:rPr>
+        <w:t xml:space="preserve">sudo pip install pylint</w:t>
+      </w:r>
+    </w:p>
+    <w:p>
+      <w:pPr>
         <w:pStyle w:val="Heading4"/>
       </w:pPr>
-      <w:bookmarkStart w:id="108" w:name="todo"/>
-      <w:bookmarkEnd w:id="108"/>
+      <w:bookmarkStart w:id="110" w:name="todo"/>
+      <w:bookmarkEnd w:id="110"/>
       <w:r>
         <w:t xml:space="preserve">TODO</w:t>
       </w:r>
@@ -6867,7 +7869,7 @@
       <w:r>
         <w:t xml:space="preserve"> </w:t>
       </w:r>
-      <w:hyperlink r:id="rId109">
+      <w:hyperlink r:id="rId111">
         <w:r>
           <w:rPr>
             <w:rStyle w:val="Hyperlink"/>
@@ -6880,8 +7882,8 @@
       <w:pPr>
         <w:pStyle w:val="Heading1"/>
       </w:pPr>
-      <w:bookmarkStart w:id="110" w:name="desarrollo-hardware"/>
-      <w:bookmarkEnd w:id="110"/>
+      <w:bookmarkStart w:id="112" w:name="desarrollo-hardware"/>
+      <w:bookmarkEnd w:id="112"/>
       <w:r>
         <w:t xml:space="preserve">Desarrollo hardware</w:t>
       </w:r>
@@ -6890,8 +7892,8 @@
       <w:pPr>
         <w:pStyle w:val="Heading2"/>
       </w:pPr>
-      <w:bookmarkStart w:id="111" w:name="arduino-ide"/>
-      <w:bookmarkEnd w:id="111"/>
+      <w:bookmarkStart w:id="113" w:name="arduino-ide"/>
+      <w:bookmarkEnd w:id="113"/>
       <w:r>
         <w:t xml:space="preserve">Arduino IDE</w:t>
       </w:r>
@@ -6902,125 +7904,6 @@
       </w:pPr>
       <w:r>
         <w:t xml:space="preserve">Bajamos los paquetes de la página</w:t>
-      </w:r>
-      <w:r>
-        <w:t xml:space="preserve"> </w:t>
-      </w:r>
-      <w:hyperlink r:id="rId112">
-        <w:r>
-          <w:rPr>
-            <w:rStyle w:val="Hyperlink"/>
-          </w:rPr>
-          <w:t xml:space="preserve">web</w:t>
-        </w:r>
-      </w:hyperlink>
-      <w:r>
-        <w:t xml:space="preserve"> </w:t>
-      </w:r>
-      <w:r>
-        <w:t xml:space="preserve">,</w:t>
-      </w:r>
-      <w:r>
-        <w:t xml:space="preserve"> </w:t>
-      </w:r>
-      <w:r>
-        <w:t xml:space="preserve">descomprimimimos en</w:t>
-      </w:r>
-      <w:r>
-        <w:t xml:space="preserve"> </w:t>
-      </w:r>
-      <w:r>
-        <w:rPr>
-          <w:i/>
-        </w:rPr>
-        <w:t xml:space="preserve">~/apps/arduino</w:t>
-      </w:r>
-      <w:r>
-        <w:t xml:space="preserve">.</w:t>
-      </w:r>
-    </w:p>
-    <w:p>
-      <w:pPr>
-        <w:pStyle w:val="BodyText"/>
-      </w:pPr>
-      <w:r>
-        <w:t xml:space="preserve">Creamos un link al directorio del software que hemos descargado:</w:t>
-      </w:r>
-    </w:p>
-    <w:p>
-      <w:pPr>
-        <w:pStyle w:val="SourceCode"/>
-      </w:pPr>
-      <w:r>
-        <w:rPr>
-          <w:rStyle w:val="VerbatimChar"/>
-        </w:rPr>
-        <w:t xml:space="preserve">cd ~/apps/arduino</w:t>
-      </w:r>
-      <w:r>
-        <w:br w:type="textWrapping"/>
-      </w:r>
-      <w:r>
-        <w:rPr>
-          <w:rStyle w:val="VerbatimChar"/>
-        </w:rPr>
-        <w:t xml:space="preserve">ln -s arduino-x.y.z current</w:t>
-      </w:r>
-    </w:p>
-    <w:p>
-      <w:pPr>
-        <w:pStyle w:val="FirstParagraph"/>
-      </w:pPr>
-      <w:r>
-        <w:t xml:space="preserve">La primera ves que instalamos será necesario crear el desktop file con</w:t>
-      </w:r>
-      <w:r>
-        <w:t xml:space="preserve"> </w:t>
-      </w:r>
-      <w:r>
-        <w:rPr>
-          <w:b/>
-        </w:rPr>
-        <w:t xml:space="preserve">Menulibre</w:t>
-      </w:r>
-      <w:r>
-        <w:t xml:space="preserve"> </w:t>
-      </w:r>
-      <w:r>
-        <w:t xml:space="preserve">con las actulizaciones no será necesario, siempre y</w:t>
-      </w:r>
-      <w:r>
-        <w:t xml:space="preserve"> </w:t>
-      </w:r>
-      <w:r>
-        <w:t xml:space="preserve">cuando apunte a</w:t>
-      </w:r>
-      <w:r>
-        <w:t xml:space="preserve"> </w:t>
-      </w:r>
-      <w:r>
-        <w:rPr>
-          <w:i/>
-        </w:rPr>
-        <w:t xml:space="preserve">~/apps/arduino/current</w:t>
-      </w:r>
-    </w:p>
-    <w:p>
-      <w:pPr>
-        <w:pStyle w:val="Heading2"/>
-      </w:pPr>
-      <w:bookmarkStart w:id="113" w:name="pinguino-ide"/>
-      <w:bookmarkEnd w:id="113"/>
-      <w:r>
-        <w:t xml:space="preserve">Pinguino IDE</w:t>
-      </w:r>
-    </w:p>
-    <w:p>
-      <w:pPr>
-        <w:pStyle w:val="FirstParagraph"/>
-      </w:pPr>
-      <w:r>
-        <w:t xml:space="preserve">Tenemos el paquete de instalación disponible en su página</w:t>
       </w:r>
       <w:r>
         <w:t xml:space="preserve"> </w:t>
@@ -7033,12 +7916,131 @@
           <w:t xml:space="preserve">web</w:t>
         </w:r>
       </w:hyperlink>
+      <w:r>
+        <w:t xml:space="preserve"> </w:t>
+      </w:r>
+      <w:r>
+        <w:t xml:space="preserve">,</w:t>
+      </w:r>
+      <w:r>
+        <w:t xml:space="preserve"> </w:t>
+      </w:r>
+      <w:r>
+        <w:t xml:space="preserve">descomprimimimos en</w:t>
+      </w:r>
+      <w:r>
+        <w:t xml:space="preserve"> </w:t>
+      </w:r>
+      <w:r>
+        <w:rPr>
+          <w:i/>
+        </w:rPr>
+        <w:t xml:space="preserve">~/apps/arduino</w:t>
+      </w:r>
+      <w:r>
+        <w:t xml:space="preserve">.</w:t>
+      </w:r>
     </w:p>
     <w:p>
       <w:pPr>
         <w:pStyle w:val="BodyText"/>
       </w:pPr>
       <w:r>
+        <w:t xml:space="preserve">Creamos un link al directorio del software que hemos descargado:</w:t>
+      </w:r>
+    </w:p>
+    <w:p>
+      <w:pPr>
+        <w:pStyle w:val="SourceCode"/>
+      </w:pPr>
+      <w:r>
+        <w:rPr>
+          <w:rStyle w:val="VerbatimChar"/>
+        </w:rPr>
+        <w:t xml:space="preserve">cd ~/apps/arduino</w:t>
+      </w:r>
+      <w:r>
+        <w:br w:type="textWrapping"/>
+      </w:r>
+      <w:r>
+        <w:rPr>
+          <w:rStyle w:val="VerbatimChar"/>
+        </w:rPr>
+        <w:t xml:space="preserve">ln -s arduino-x.y.z current</w:t>
+      </w:r>
+    </w:p>
+    <w:p>
+      <w:pPr>
+        <w:pStyle w:val="FirstParagraph"/>
+      </w:pPr>
+      <w:r>
+        <w:t xml:space="preserve">La primera ves que instalamos será necesario crear el desktop file con</w:t>
+      </w:r>
+      <w:r>
+        <w:t xml:space="preserve"> </w:t>
+      </w:r>
+      <w:r>
+        <w:rPr>
+          <w:b/>
+        </w:rPr>
+        <w:t xml:space="preserve">Menulibre</w:t>
+      </w:r>
+      <w:r>
+        <w:t xml:space="preserve"> </w:t>
+      </w:r>
+      <w:r>
+        <w:t xml:space="preserve">con las actulizaciones no será necesario, siempre y</w:t>
+      </w:r>
+      <w:r>
+        <w:t xml:space="preserve"> </w:t>
+      </w:r>
+      <w:r>
+        <w:t xml:space="preserve">cuando apunte a</w:t>
+      </w:r>
+      <w:r>
+        <w:t xml:space="preserve"> </w:t>
+      </w:r>
+      <w:r>
+        <w:rPr>
+          <w:i/>
+        </w:rPr>
+        <w:t xml:space="preserve">~/apps/arduino/current</w:t>
+      </w:r>
+    </w:p>
+    <w:p>
+      <w:pPr>
+        <w:pStyle w:val="Heading2"/>
+      </w:pPr>
+      <w:bookmarkStart w:id="115" w:name="pinguino-ide"/>
+      <w:bookmarkEnd w:id="115"/>
+      <w:r>
+        <w:t xml:space="preserve">Pinguino IDE</w:t>
+      </w:r>
+    </w:p>
+    <w:p>
+      <w:pPr>
+        <w:pStyle w:val="FirstParagraph"/>
+      </w:pPr>
+      <w:r>
+        <w:t xml:space="preserve">Tenemos el paquete de instalación disponible en su página</w:t>
+      </w:r>
+      <w:r>
+        <w:t xml:space="preserve"> </w:t>
+      </w:r>
+      <w:hyperlink r:id="rId116">
+        <w:r>
+          <w:rPr>
+            <w:rStyle w:val="Hyperlink"/>
+          </w:rPr>
+          <w:t xml:space="preserve">web</w:t>
+        </w:r>
+      </w:hyperlink>
+    </w:p>
+    <w:p>
+      <w:pPr>
+        <w:pStyle w:val="BodyText"/>
+      </w:pPr>
+      <w:r>
         <w:t xml:space="preserve">Ejecutamos el programa de instalación. El programa descargará los</w:t>
       </w:r>
       <w:r>
@@ -7113,8 +8115,8 @@
       <w:pPr>
         <w:pStyle w:val="Heading2"/>
       </w:pPr>
-      <w:bookmarkStart w:id="115" w:name="kicad"/>
-      <w:bookmarkEnd w:id="115"/>
+      <w:bookmarkStart w:id="117" w:name="kicad"/>
+      <w:bookmarkEnd w:id="117"/>
       <w:r>
         <w:t xml:space="preserve">KiCAD</w:t>
       </w:r>
@@ -7172,7 +8174,7 @@
           <w:ilvl w:val="0"/>
         </w:numPr>
       </w:pPr>
-      <w:hyperlink r:id="rId116">
+      <w:hyperlink r:id="rId118">
         <w:r>
           <w:rPr>
             <w:rStyle w:val="Hyperlink"/>
@@ -7201,7 +8203,7 @@
       <w:r>
         <w:t xml:space="preserve"> </w:t>
       </w:r>
-      <w:hyperlink r:id="rId117">
+      <w:hyperlink r:id="rId119">
         <w:r>
           <w:rPr>
             <w:rStyle w:val="Hyperlink"/>
@@ -7254,7 +8256,7 @@
           <w:ilvl w:val="0"/>
         </w:numPr>
       </w:pPr>
-      <w:hyperlink r:id="rId118">
+      <w:hyperlink r:id="rId120">
         <w:r>
           <w:rPr>
             <w:rStyle w:val="Hyperlink"/>
@@ -7279,8 +8281,8 @@
       <w:pPr>
         <w:pStyle w:val="Heading1"/>
       </w:pPr>
-      <w:bookmarkStart w:id="119" w:name="virtualización"/>
-      <w:bookmarkEnd w:id="119"/>
+      <w:bookmarkStart w:id="121" w:name="virtualización"/>
+      <w:bookmarkEnd w:id="121"/>
       <w:r>
         <w:t xml:space="preserve">Virtualización</w:t>
       </w:r>
@@ -7289,8 +8291,8 @@
       <w:pPr>
         <w:pStyle w:val="Heading2"/>
       </w:pPr>
-      <w:bookmarkStart w:id="120" w:name="docker"/>
-      <w:bookmarkEnd w:id="120"/>
+      <w:bookmarkStart w:id="122" w:name="docker"/>
+      <w:bookmarkEnd w:id="122"/>
       <w:r>
         <w:t xml:space="preserve">Docker</w:t>
       </w:r>
@@ -7445,8 +8447,8 @@
       <w:pPr>
         <w:pStyle w:val="Heading2"/>
       </w:pPr>
-      <w:bookmarkStart w:id="121" w:name="virtualbox"/>
-      <w:bookmarkEnd w:id="121"/>
+      <w:bookmarkStart w:id="123" w:name="virtualbox"/>
+      <w:bookmarkEnd w:id="123"/>
       <w:r>
         <w:t xml:space="preserve">Virtualbox</w:t>
       </w:r>
@@ -7605,7 +8607,7 @@
       <w:r>
         <w:t xml:space="preserve"> </w:t>
       </w:r>
-      <w:hyperlink r:id="rId122">
+      <w:hyperlink r:id="rId124">
         <w:r>
           <w:rPr>
             <w:rStyle w:val="Hyperlink"/>
@@ -7653,8 +8655,8 @@
       <w:pPr>
         <w:pStyle w:val="Heading2"/>
       </w:pPr>
-      <w:bookmarkStart w:id="123" w:name="virtualizando-un-windows-7"/>
-      <w:bookmarkEnd w:id="123"/>
+      <w:bookmarkStart w:id="125" w:name="virtualizando-un-windows-7"/>
+      <w:bookmarkEnd w:id="125"/>
       <w:r>
         <w:t xml:space="preserve">Virtualizando un Windows 7</w:t>
       </w:r>
@@ -7743,8 +8745,8 @@
       <w:pPr>
         <w:pStyle w:val="Heading1"/>
       </w:pPr>
-      <w:bookmarkStart w:id="124" w:name="shells-alternativos-zsh-y-fish"/>
-      <w:bookmarkEnd w:id="124"/>
+      <w:bookmarkStart w:id="126" w:name="shells-alternativos-zsh-y-fish"/>
+      <w:bookmarkEnd w:id="126"/>
       <w:r>
         <w:t xml:space="preserve">Shells alternativos: zsh y fish</w:t>
       </w:r>
@@ -7779,8 +8781,8 @@
       <w:pPr>
         <w:pStyle w:val="Heading2"/>
       </w:pPr>
-      <w:bookmarkStart w:id="125" w:name="fish"/>
-      <w:bookmarkEnd w:id="125"/>
+      <w:bookmarkStart w:id="127" w:name="fish"/>
+      <w:bookmarkEnd w:id="127"/>
       <w:r>
         <w:t xml:space="preserve">fish</w:t>
       </w:r>
@@ -7878,8 +8880,8 @@
       <w:pPr>
         <w:pStyle w:val="Heading2"/>
       </w:pPr>
-      <w:bookmarkStart w:id="126" w:name="zsh"/>
-      <w:bookmarkEnd w:id="126"/>
+      <w:bookmarkStart w:id="128" w:name="zsh"/>
+      <w:bookmarkEnd w:id="128"/>
       <w:r>
         <w:t xml:space="preserve">zsh</w:t>
       </w:r>
@@ -8324,8 +9326,8 @@
       <w:pPr>
         <w:pStyle w:val="Heading2"/>
       </w:pPr>
-      <w:bookmarkStart w:id="127" w:name="instalación-de-fuentes-adicionales"/>
-      <w:bookmarkEnd w:id="127"/>
+      <w:bookmarkStart w:id="129" w:name="instalación-de-fuentes-adicionales"/>
+      <w:bookmarkEnd w:id="129"/>
       <w:r>
         <w:t xml:space="preserve">Instalación de fuentes adicionales</w:t>
       </w:r>
@@ -8419,8 +9421,8 @@
       <w:pPr>
         <w:pStyle w:val="Heading1"/>
       </w:pPr>
-      <w:bookmarkStart w:id="128" w:name="reprap"/>
-      <w:bookmarkEnd w:id="128"/>
+      <w:bookmarkStart w:id="130" w:name="reprap"/>
+      <w:bookmarkEnd w:id="130"/>
       <w:r>
         <w:t xml:space="preserve">Reprap</w:t>
       </w:r>
@@ -8429,8 +9431,8 @@
       <w:pPr>
         <w:pStyle w:val="Heading2"/>
       </w:pPr>
-      <w:bookmarkStart w:id="129" w:name="sl1c3r"/>
-      <w:bookmarkEnd w:id="129"/>
+      <w:bookmarkStart w:id="131" w:name="sl1c3r"/>
+      <w:bookmarkEnd w:id="131"/>
       <w:r>
         <w:t xml:space="preserve">Sl1c3r</w:t>
       </w:r>
@@ -8516,8 +9518,8 @@
       <w:pPr>
         <w:pStyle w:val="Heading2"/>
       </w:pPr>
-      <w:bookmarkStart w:id="130" w:name="openscad"/>
-      <w:bookmarkEnd w:id="130"/>
+      <w:bookmarkStart w:id="132" w:name="openscad"/>
+      <w:bookmarkEnd w:id="132"/>
       <w:r>
         <w:t xml:space="preserve">OpenScad</w:t>
       </w:r>
@@ -8534,8 +9536,8 @@
       <w:pPr>
         <w:pStyle w:val="Heading2"/>
       </w:pPr>
-      <w:bookmarkStart w:id="131" w:name="printrun"/>
-      <w:bookmarkEnd w:id="131"/>
+      <w:bookmarkStart w:id="133" w:name="printrun"/>
+      <w:bookmarkEnd w:id="133"/>
       <w:r>
         <w:t xml:space="preserve">Printrun</w:t>
       </w:r>
@@ -8552,8 +9554,8 @@
       <w:pPr>
         <w:pStyle w:val="Heading2"/>
       </w:pPr>
-      <w:bookmarkStart w:id="132" w:name="cura"/>
-      <w:bookmarkEnd w:id="132"/>
+      <w:bookmarkStart w:id="134" w:name="cura"/>
+      <w:bookmarkEnd w:id="134"/>
       <w:r>
         <w:t xml:space="preserve">Cura</w:t>
       </w:r>
@@ -8628,8 +9630,8 @@
       <w:pPr>
         <w:pStyle w:val="Heading1"/>
       </w:pPr>
-      <w:bookmarkStart w:id="133" w:name="aplicaciones-web"/>
-      <w:bookmarkEnd w:id="133"/>
+      <w:bookmarkStart w:id="135" w:name="aplicaciones-web"/>
+      <w:bookmarkEnd w:id="135"/>
       <w:r>
         <w:t xml:space="preserve">Aplicaciones Web</w:t>
       </w:r>
@@ -8638,8 +9640,8 @@
       <w:pPr>
         <w:pStyle w:val="Heading2"/>
       </w:pPr>
-      <w:bookmarkStart w:id="134" w:name="servidor-web"/>
-      <w:bookmarkEnd w:id="134"/>
+      <w:bookmarkStart w:id="136" w:name="servidor-web"/>
+      <w:bookmarkEnd w:id="136"/>
       <w:r>
         <w:t xml:space="preserve">Servidor Web</w:t>
       </w:r>
@@ -8648,8 +9650,8 @@
       <w:pPr>
         <w:pStyle w:val="Heading3"/>
       </w:pPr>
-      <w:bookmarkStart w:id="135" w:name="apache"/>
-      <w:bookmarkEnd w:id="135"/>
+      <w:bookmarkStart w:id="137" w:name="apache"/>
+      <w:bookmarkEnd w:id="137"/>
       <w:r>
         <w:t xml:space="preserve">Apache</w:t>
       </w:r>
@@ -8692,7 +9694,7 @@
       <w:r>
         <w:t xml:space="preserve"> </w:t>
       </w:r>
-      <w:hyperlink r:id="rId136">
+      <w:hyperlink r:id="rId138">
         <w:r>
           <w:rPr>
             <w:rStyle w:val="Hyperlink"/>
@@ -8912,7 +9914,7 @@
       <w:r>
         <w:t xml:space="preserve"> </w:t>
       </w:r>
-      <w:hyperlink r:id="rId137">
+      <w:hyperlink r:id="rId139">
         <w:r>
           <w:rPr>
             <w:rStyle w:val="Hyperlink"/>
@@ -8974,8 +9976,8 @@
       <w:pPr>
         <w:pStyle w:val="Heading3"/>
       </w:pPr>
-      <w:bookmarkStart w:id="138" w:name="nginx"/>
-      <w:bookmarkEnd w:id="138"/>
+      <w:bookmarkStart w:id="140" w:name="nginx"/>
+      <w:bookmarkEnd w:id="140"/>
       <w:r>
         <w:t xml:space="preserve">nginx</w:t>
       </w:r>
@@ -8992,8 +9994,8 @@
       <w:pPr>
         <w:pStyle w:val="Heading2"/>
       </w:pPr>
-      <w:bookmarkStart w:id="139" w:name="servidores-de-bases-de-datos"/>
-      <w:bookmarkEnd w:id="139"/>
+      <w:bookmarkStart w:id="141" w:name="servidores-de-bases-de-datos"/>
+      <w:bookmarkEnd w:id="141"/>
       <w:r>
         <w:t xml:space="preserve">Servidores de bases de datos</w:t>
       </w:r>
@@ -9002,8 +10004,8 @@
       <w:pPr>
         <w:pStyle w:val="Heading3"/>
       </w:pPr>
-      <w:bookmarkStart w:id="140" w:name="mysql"/>
-      <w:bookmarkEnd w:id="140"/>
+      <w:bookmarkStart w:id="142" w:name="mysql"/>
+      <w:bookmarkEnd w:id="142"/>
       <w:r>
         <w:t xml:space="preserve">MySQL</w:t>
       </w:r>
@@ -9048,8 +10050,8 @@
       <w:pPr>
         <w:pStyle w:val="Heading4"/>
       </w:pPr>
-      <w:bookmarkStart w:id="141" w:name="actualización"/>
-      <w:bookmarkEnd w:id="141"/>
+      <w:bookmarkStart w:id="143" w:name="actualización"/>
+      <w:bookmarkEnd w:id="143"/>
       <w:r>
         <w:t xml:space="preserve">Actualización</w:t>
       </w:r>
@@ -9114,8 +10116,8 @@
       <w:pPr>
         <w:pStyle w:val="Heading3"/>
       </w:pPr>
-      <w:bookmarkStart w:id="142" w:name="cliente-sql-squirrel-sql"/>
-      <w:bookmarkEnd w:id="142"/>
+      <w:bookmarkStart w:id="144" w:name="cliente-sql-squirrel-sql"/>
+      <w:bookmarkEnd w:id="144"/>
       <w:r>
         <w:t xml:space="preserve">Cliente SQL SQuirreL SQL</w:t>
       </w:r>
@@ -9130,7 +10132,7 @@
       <w:r>
         <w:t xml:space="preserve"> </w:t>
       </w:r>
-      <w:hyperlink r:id="rId143">
+      <w:hyperlink r:id="rId145">
         <w:r>
           <w:rPr>
             <w:rStyle w:val="Hyperlink"/>
@@ -9165,7 +10167,7 @@
       <w:r>
         <w:t xml:space="preserve"> </w:t>
       </w:r>
-      <w:hyperlink r:id="rId144">
+      <w:hyperlink r:id="rId146">
         <w:r>
           <w:rPr>
             <w:rStyle w:val="Hyperlink"/>
@@ -9228,8 +10230,8 @@
       <w:pPr>
         <w:pStyle w:val="Heading3"/>
       </w:pPr>
-      <w:bookmarkStart w:id="145" w:name="mariadb"/>
-      <w:bookmarkEnd w:id="145"/>
+      <w:bookmarkStart w:id="147" w:name="mariadb"/>
+      <w:bookmarkEnd w:id="147"/>
       <w:r>
         <w:t xml:space="preserve">MariaDB</w:t>
       </w:r>
@@ -9249,10 +10251,254 @@
       <w:pPr>
         <w:pStyle w:val="Heading1"/>
       </w:pPr>
-      <w:bookmarkStart w:id="146" w:name="cuentas-online-abiertas"/>
-      <w:bookmarkEnd w:id="146"/>
-      <w:r>
-        <w:t xml:space="preserve">Cuentas online abiertas</w:t>
+      <w:bookmarkStart w:id="148" w:name="recetas-varias"/>
+      <w:bookmarkEnd w:id="148"/>
+      <w:r>
+        <w:t xml:space="preserve">Recetas varias</w:t>
+      </w:r>
+    </w:p>
+    <w:p>
+      <w:pPr>
+        <w:pStyle w:val="Heading2"/>
+      </w:pPr>
+      <w:bookmarkStart w:id="149" w:name="orange-pi-zero"/>
+      <w:bookmarkEnd w:id="149"/>
+      <w:r>
+        <w:t xml:space="preserve">Orange Pi Zero</w:t>
+      </w:r>
+    </w:p>
+    <w:p>
+      <w:pPr>
+        <w:pStyle w:val="FirstParagraph"/>
+      </w:pPr>
+      <w:r>
+        <w:t xml:space="preserve">Para usar la Orange Pi Zero tendremos que crear imágenes arrancables</w:t>
+      </w:r>
+      <w:r>
+        <w:t xml:space="preserve"> </w:t>
+      </w:r>
+      <w:r>
+        <w:t xml:space="preserve">en tarjetas micro SD.</w:t>
+      </w:r>
+    </w:p>
+    <w:p>
+      <w:pPr>
+        <w:pStyle w:val="Heading3"/>
+      </w:pPr>
+      <w:bookmarkStart w:id="150" w:name="crear-una-sd-arrancable"/>
+      <w:bookmarkEnd w:id="150"/>
+      <w:r>
+        <w:t xml:space="preserve">Crear una SD arrancable</w:t>
+      </w:r>
+    </w:p>
+    <w:p>
+      <w:pPr>
+        <w:pStyle w:val="FirstParagraph"/>
+      </w:pPr>
+      <w:r>
+        <w:t xml:space="preserve">Dependiendo de donde conectemos la tarjeta tendremos que usar</w:t>
+      </w:r>
+      <w:r>
+        <w:t xml:space="preserve"> </w:t>
+      </w:r>
+      <w:r>
+        <w:t xml:space="preserve">diferentes rutas. En el procedimiento descrito a continuación</w:t>
+      </w:r>
+      <w:r>
+        <w:t xml:space="preserve"> </w:t>
+      </w:r>
+      <w:r>
+        <w:rPr>
+          <w:rStyle w:val="VerbatimChar"/>
+        </w:rPr>
+        <w:t xml:space="preserve">${card}</w:t>
+      </w:r>
+      <w:r>
+        <w:t xml:space="preserve"> </w:t>
+      </w:r>
+      <w:r>
+        <w:t xml:space="preserve">será la ruta al dispositivo de la tarjeta y ${p} la</w:t>
+      </w:r>
+      <w:r>
+        <w:t xml:space="preserve"> </w:t>
+      </w:r>
+      <w:r>
+        <w:t xml:space="preserve">partición (si la hay).</w:t>
+      </w:r>
+    </w:p>
+    <w:p>
+      <w:pPr>
+        <w:pStyle w:val="BodyText"/>
+      </w:pPr>
+      <w:r>
+        <w:t xml:space="preserve">Si la tarjeta se conecta via adaptador USB, linux la va a asociar a un</w:t>
+      </w:r>
+      <w:r>
+        <w:t xml:space="preserve"> </w:t>
+      </w:r>
+      <w:r>
+        <w:t xml:space="preserve">dispositivo /dev/sdx, por ejemplo en mi portátil el disco duro es</w:t>
+      </w:r>
+      <w:r>
+        <w:t xml:space="preserve"> </w:t>
+      </w:r>
+      <w:r>
+        <w:rPr>
+          <w:rStyle w:val="VerbatimChar"/>
+        </w:rPr>
+        <w:t xml:space="preserve">/dev/sda</w:t>
+      </w:r>
+      <w:r>
+        <w:t xml:space="preserve"> </w:t>
+      </w:r>
+      <w:r>
+        <w:t xml:space="preserve">las distintas particiones serán</w:t>
+      </w:r>
+      <w:r>
+        <w:t xml:space="preserve"> </w:t>
+      </w:r>
+      <w:r>
+        <w:rPr>
+          <w:rStyle w:val="VerbatimChar"/>
+        </w:rPr>
+        <w:t xml:space="preserve">/dev/sda1</w:t>
+      </w:r>
+      <w:r>
+        <w:t xml:space="preserve">,</w:t>
+      </w:r>
+      <w:r>
+        <w:t xml:space="preserve"> </w:t>
+      </w:r>
+      <w:r>
+        <w:rPr>
+          <w:rStyle w:val="VerbatimChar"/>
+        </w:rPr>
+        <w:t xml:space="preserve">/devb/sda2</w:t>
+      </w:r>
+      <w:r>
+        <w:t xml:space="preserve">,</w:t>
+      </w:r>
+      <w:r>
+        <w:t xml:space="preserve"> </w:t>
+      </w:r>
+      <w:r>
+        <w:t xml:space="preserve">etc.</w:t>
+      </w:r>
+    </w:p>
+    <w:p>
+      <w:pPr>
+        <w:pStyle w:val="BodyText"/>
+      </w:pPr>
+      <w:r>
+        <w:t xml:space="preserve">Si conectamos una memoria con un adaptador USB linux la podría mapear</w:t>
+      </w:r>
+      <w:r>
+        <w:t xml:space="preserve"> </w:t>
+      </w:r>
+      <w:r>
+        <w:t xml:space="preserve">en</w:t>
+      </w:r>
+      <w:r>
+        <w:t xml:space="preserve"> </w:t>
+      </w:r>
+      <w:r>
+        <w:rPr>
+          <w:rStyle w:val="VerbatimChar"/>
+        </w:rPr>
+        <w:t xml:space="preserve">/dev/sdb</w:t>
+      </w:r>
+      <w:r>
+        <w:t xml:space="preserve"> </w:t>
+      </w:r>
+      <w:r>
+        <w:t xml:space="preserve">por ejemplo.</w:t>
+      </w:r>
+    </w:p>
+    <w:p>
+      <w:pPr>
+        <w:pStyle w:val="BodyText"/>
+      </w:pPr>
+      <w:r>
+        <w:t xml:space="preserve">Si la memoria se conecta mediante una ranura SD, linux la asociará a</w:t>
+      </w:r>
+      <w:r>
+        <w:t xml:space="preserve"> </w:t>
+      </w:r>
+      <w:r>
+        <w:t xml:space="preserve">un dispositivo</w:t>
+      </w:r>
+      <w:r>
+        <w:t xml:space="preserve"> </w:t>
+      </w:r>
+      <w:r>
+        <w:rPr>
+          <w:rStyle w:val="VerbatimChar"/>
+        </w:rPr>
+        <w:t xml:space="preserve">/dev/mmcblk0</w:t>
+      </w:r>
+      <w:r>
+        <w:t xml:space="preserve"> </w:t>
+      </w:r>
+      <w:r>
+        <w:t xml:space="preserve">o</w:t>
+      </w:r>
+      <w:r>
+        <w:t xml:space="preserve"> </w:t>
+      </w:r>
+      <w:r>
+        <w:rPr>
+          <w:rStyle w:val="VerbatimChar"/>
+        </w:rPr>
+        <w:t xml:space="preserve">/dev/mmcblk1</w:t>
+      </w:r>
+      <w:r>
+        <w:t xml:space="preserve">, etc. etc. Dependerá de</w:t>
+      </w:r>
+      <w:r>
+        <w:t xml:space="preserve"> </w:t>
+      </w:r>
+      <w:r>
+        <w:t xml:space="preserve">la ranura usada. Las particiones en este tipo de dispositivos tienen</w:t>
+      </w:r>
+      <w:r>
+        <w:t xml:space="preserve"> </w:t>
+      </w:r>
+      <w:r>
+        <w:t xml:space="preserve">rutas como por ejemplo</w:t>
+      </w:r>
+      <w:r>
+        <w:t xml:space="preserve"> </w:t>
+      </w:r>
+      <w:r>
+        <w:rPr>
+          <w:rStyle w:val="VerbatimChar"/>
+        </w:rPr>
+        <w:t xml:space="preserve">/dev/mmcblk0p1</w:t>
+      </w:r>
+      <w:r>
+        <w:t xml:space="preserve">.</w:t>
+      </w:r>
+    </w:p>
+    <w:p>
+      <w:pPr>
+        <w:pStyle w:val="BodyText"/>
+      </w:pPr>
+      <w:r>
+        <w:t xml:space="preserve">Los datos se pueden almacenar directamente en la memoria SD o en una</w:t>
+      </w:r>
+      <w:r>
+        <w:t xml:space="preserve"> </w:t>
+      </w:r>
+      <w:r>
+        <w:t xml:space="preserve">partición creada en la memoria.</w:t>
+      </w:r>
+    </w:p>
+    <w:p>
+      <w:pPr>
+        <w:pStyle w:val="BodyText"/>
+      </w:pPr>
+      <w:r>
+        <w:t xml:space="preserve">Resumiendo:</w:t>
       </w:r>
     </w:p>
     <w:p>
@@ -9264,7 +10510,40 @@
         </w:numPr>
       </w:pPr>
       <w:r>
-        <w:t xml:space="preserve">google</w:t>
+        <w:rPr>
+          <w:rStyle w:val="VerbatimChar"/>
+        </w:rPr>
+        <w:t xml:space="preserve">${card}</w:t>
+      </w:r>
+      <w:r>
+        <w:t xml:space="preserve"> </w:t>
+      </w:r>
+      <w:r>
+        <w:t xml:space="preserve">será</w:t>
+      </w:r>
+      <w:r>
+        <w:t xml:space="preserve"> </w:t>
+      </w:r>
+      <w:r>
+        <w:rPr>
+          <w:rStyle w:val="VerbatimChar"/>
+        </w:rPr>
+        <w:t xml:space="preserve">/dev/sdb</w:t>
+      </w:r>
+      <w:r>
+        <w:t xml:space="preserve"> </w:t>
+      </w:r>
+      <w:r>
+        <w:t xml:space="preserve">o</w:t>
+      </w:r>
+      <w:r>
+        <w:t xml:space="preserve"> </w:t>
+      </w:r>
+      <w:r>
+        <w:rPr>
+          <w:rStyle w:val="VerbatimChar"/>
+        </w:rPr>
+        <w:t xml:space="preserve">/dev/mmcblk0</w:t>
       </w:r>
     </w:p>
     <w:p>
@@ -9272,317 +10551,6 @@
         <w:pStyle w:val="Compact"/>
         <w:numPr>
           <w:numId w:val="1013"/>
-          <w:ilvl w:val="0"/>
-        </w:numPr>
-      </w:pPr>
-      <w:r>
-        <w:t xml:space="preserve">pocket (plugin de chrome)</w:t>
-      </w:r>
-    </w:p>
-    <w:p>
-      <w:pPr>
-        <w:pStyle w:val="Heading1"/>
-      </w:pPr>
-      <w:bookmarkStart w:id="147" w:name="recetas-varias"/>
-      <w:bookmarkEnd w:id="147"/>
-      <w:r>
-        <w:t xml:space="preserve">Recetas varias</w:t>
-      </w:r>
-    </w:p>
-    <w:p>
-      <w:pPr>
-        <w:pStyle w:val="Heading2"/>
-      </w:pPr>
-      <w:bookmarkStart w:id="148" w:name="orange-pi-zero"/>
-      <w:bookmarkEnd w:id="148"/>
-      <w:r>
-        <w:t xml:space="preserve">Orange Pi Zero</w:t>
-      </w:r>
-    </w:p>
-    <w:p>
-      <w:pPr>
-        <w:pStyle w:val="FirstParagraph"/>
-      </w:pPr>
-      <w:r>
-        <w:t xml:space="preserve">Para usar la Orange Pi Zero tendremos que crear imágenes arrancables</w:t>
-      </w:r>
-      <w:r>
-        <w:t xml:space="preserve"> </w:t>
-      </w:r>
-      <w:r>
-        <w:t xml:space="preserve">en tarjetas micro SD.</w:t>
-      </w:r>
-    </w:p>
-    <w:p>
-      <w:pPr>
-        <w:pStyle w:val="Heading3"/>
-      </w:pPr>
-      <w:bookmarkStart w:id="149" w:name="crear-una-sd-arrancable"/>
-      <w:bookmarkEnd w:id="149"/>
-      <w:r>
-        <w:t xml:space="preserve">Crear una SD arrancable</w:t>
-      </w:r>
-    </w:p>
-    <w:p>
-      <w:pPr>
-        <w:pStyle w:val="FirstParagraph"/>
-      </w:pPr>
-      <w:r>
-        <w:t xml:space="preserve">Dependiendo de donde conectemos la tarjeta tendremos que usar</w:t>
-      </w:r>
-      <w:r>
-        <w:t xml:space="preserve"> </w:t>
-      </w:r>
-      <w:r>
-        <w:t xml:space="preserve">diferentes rutas. En el procedimiento descrito a continuación</w:t>
-      </w:r>
-      <w:r>
-        <w:t xml:space="preserve"> </w:t>
-      </w:r>
-      <w:r>
-        <w:rPr>
-          <w:rStyle w:val="VerbatimChar"/>
-        </w:rPr>
-        <w:t xml:space="preserve">${card}</w:t>
-      </w:r>
-      <w:r>
-        <w:t xml:space="preserve"> </w:t>
-      </w:r>
-      <w:r>
-        <w:t xml:space="preserve">será la ruta al dispositivo de la tarjeta y ${p} la</w:t>
-      </w:r>
-      <w:r>
-        <w:t xml:space="preserve"> </w:t>
-      </w:r>
-      <w:r>
-        <w:t xml:space="preserve">partición (si la hay).</w:t>
-      </w:r>
-    </w:p>
-    <w:p>
-      <w:pPr>
-        <w:pStyle w:val="BodyText"/>
-      </w:pPr>
-      <w:r>
-        <w:t xml:space="preserve">Si la tarjeta se conecta via adaptador USB, linux la va a asociar a un</w:t>
-      </w:r>
-      <w:r>
-        <w:t xml:space="preserve"> </w:t>
-      </w:r>
-      <w:r>
-        <w:t xml:space="preserve">dispositivo /dev/sdx, por ejemplo en mi portátil el disco duro es</w:t>
-      </w:r>
-      <w:r>
-        <w:t xml:space="preserve"> </w:t>
-      </w:r>
-      <w:r>
-        <w:rPr>
-          <w:rStyle w:val="VerbatimChar"/>
-        </w:rPr>
-        <w:t xml:space="preserve">/dev/sda</w:t>
-      </w:r>
-      <w:r>
-        <w:t xml:space="preserve"> </w:t>
-      </w:r>
-      <w:r>
-        <w:t xml:space="preserve">las distintas particiones serán</w:t>
-      </w:r>
-      <w:r>
-        <w:t xml:space="preserve"> </w:t>
-      </w:r>
-      <w:r>
-        <w:rPr>
-          <w:rStyle w:val="VerbatimChar"/>
-        </w:rPr>
-        <w:t xml:space="preserve">/dev/sda1</w:t>
-      </w:r>
-      <w:r>
-        <w:t xml:space="preserve">,</w:t>
-      </w:r>
-      <w:r>
-        <w:t xml:space="preserve"> </w:t>
-      </w:r>
-      <w:r>
-        <w:rPr>
-          <w:rStyle w:val="VerbatimChar"/>
-        </w:rPr>
-        <w:t xml:space="preserve">/devb/sda2</w:t>
-      </w:r>
-      <w:r>
-        <w:t xml:space="preserve">,</w:t>
-      </w:r>
-      <w:r>
-        <w:t xml:space="preserve"> </w:t>
-      </w:r>
-      <w:r>
-        <w:t xml:space="preserve">etc.</w:t>
-      </w:r>
-    </w:p>
-    <w:p>
-      <w:pPr>
-        <w:pStyle w:val="BodyText"/>
-      </w:pPr>
-      <w:r>
-        <w:t xml:space="preserve">Si conectamos una memoria con un adaptador USB linux la podría mapear</w:t>
-      </w:r>
-      <w:r>
-        <w:t xml:space="preserve"> </w:t>
-      </w:r>
-      <w:r>
-        <w:t xml:space="preserve">en</w:t>
-      </w:r>
-      <w:r>
-        <w:t xml:space="preserve"> </w:t>
-      </w:r>
-      <w:r>
-        <w:rPr>
-          <w:rStyle w:val="VerbatimChar"/>
-        </w:rPr>
-        <w:t xml:space="preserve">/dev/sdb</w:t>
-      </w:r>
-      <w:r>
-        <w:t xml:space="preserve"> </w:t>
-      </w:r>
-      <w:r>
-        <w:t xml:space="preserve">por ejemplo.</w:t>
-      </w:r>
-    </w:p>
-    <w:p>
-      <w:pPr>
-        <w:pStyle w:val="BodyText"/>
-      </w:pPr>
-      <w:r>
-        <w:t xml:space="preserve">Si la memoria se conecta mediante una ranura SD, linux la asociará a</w:t>
-      </w:r>
-      <w:r>
-        <w:t xml:space="preserve"> </w:t>
-      </w:r>
-      <w:r>
-        <w:t xml:space="preserve">un dispositivo</w:t>
-      </w:r>
-      <w:r>
-        <w:t xml:space="preserve"> </w:t>
-      </w:r>
-      <w:r>
-        <w:rPr>
-          <w:rStyle w:val="VerbatimChar"/>
-        </w:rPr>
-        <w:t xml:space="preserve">/dev/mmcblk0</w:t>
-      </w:r>
-      <w:r>
-        <w:t xml:space="preserve"> </w:t>
-      </w:r>
-      <w:r>
-        <w:t xml:space="preserve">o</w:t>
-      </w:r>
-      <w:r>
-        <w:t xml:space="preserve"> </w:t>
-      </w:r>
-      <w:r>
-        <w:rPr>
-          <w:rStyle w:val="VerbatimChar"/>
-        </w:rPr>
-        <w:t xml:space="preserve">/dev/mmcblk1</w:t>
-      </w:r>
-      <w:r>
-        <w:t xml:space="preserve">, etc. etc. Dependerá de</w:t>
-      </w:r>
-      <w:r>
-        <w:t xml:space="preserve"> </w:t>
-      </w:r>
-      <w:r>
-        <w:t xml:space="preserve">la ranura usada. Las particiones en este tipo de dispositivos tienen</w:t>
-      </w:r>
-      <w:r>
-        <w:t xml:space="preserve"> </w:t>
-      </w:r>
-      <w:r>
-        <w:t xml:space="preserve">rutas como por ejemplo</w:t>
-      </w:r>
-      <w:r>
-        <w:t xml:space="preserve"> </w:t>
-      </w:r>
-      <w:r>
-        <w:rPr>
-          <w:rStyle w:val="VerbatimChar"/>
-        </w:rPr>
-        <w:t xml:space="preserve">/dev/mmcblk0p1</w:t>
-      </w:r>
-      <w:r>
-        <w:t xml:space="preserve">.</w:t>
-      </w:r>
-    </w:p>
-    <w:p>
-      <w:pPr>
-        <w:pStyle w:val="BodyText"/>
-      </w:pPr>
-      <w:r>
-        <w:t xml:space="preserve">Los datos se pueden almacenar directamente en la memoria SD o en una</w:t>
-      </w:r>
-      <w:r>
-        <w:t xml:space="preserve"> </w:t>
-      </w:r>
-      <w:r>
-        <w:t xml:space="preserve">partición creada en la memoria.</w:t>
-      </w:r>
-    </w:p>
-    <w:p>
-      <w:pPr>
-        <w:pStyle w:val="BodyText"/>
-      </w:pPr>
-      <w:r>
-        <w:t xml:space="preserve">Resumiendo:</w:t>
-      </w:r>
-    </w:p>
-    <w:p>
-      <w:pPr>
-        <w:pStyle w:val="Compact"/>
-        <w:numPr>
-          <w:numId w:val="1014"/>
-          <w:ilvl w:val="0"/>
-        </w:numPr>
-      </w:pPr>
-      <w:r>
-        <w:rPr>
-          <w:rStyle w:val="VerbatimChar"/>
-        </w:rPr>
-        <w:t xml:space="preserve">${card}</w:t>
-      </w:r>
-      <w:r>
-        <w:t xml:space="preserve"> </w:t>
-      </w:r>
-      <w:r>
-        <w:t xml:space="preserve">será</w:t>
-      </w:r>
-      <w:r>
-        <w:t xml:space="preserve"> </w:t>
-      </w:r>
-      <w:r>
-        <w:rPr>
-          <w:rStyle w:val="VerbatimChar"/>
-        </w:rPr>
-        <w:t xml:space="preserve">/dev/sdb</w:t>
-      </w:r>
-      <w:r>
-        <w:t xml:space="preserve"> </w:t>
-      </w:r>
-      <w:r>
-        <w:t xml:space="preserve">o</w:t>
-      </w:r>
-      <w:r>
-        <w:t xml:space="preserve"> </w:t>
-      </w:r>
-      <w:r>
-        <w:rPr>
-          <w:rStyle w:val="VerbatimChar"/>
-        </w:rPr>
-        <w:t xml:space="preserve">/dev/mmcblk0</w:t>
-      </w:r>
-    </w:p>
-    <w:p>
-      <w:pPr>
-        <w:pStyle w:val="Compact"/>
-        <w:numPr>
-          <w:numId w:val="1014"/>
           <w:ilvl w:val="0"/>
         </w:numPr>
       </w:pPr>
@@ -9850,7 +10818,7 @@
       <w:r>
         <w:t xml:space="preserve"> </w:t>
       </w:r>
-      <w:hyperlink r:id="rId150">
+      <w:hyperlink r:id="rId151">
         <w:r>
           <w:rPr>
             <w:rStyle w:val="Hyperlink"/>
@@ -10085,7 +11053,7 @@
                     </pic:cNvPicPr>
                   </pic:nvPicPr>
                   <pic:blipFill>
-                    <a:blip r:embed="rId151"/>
+                    <a:blip r:embed="rId152"/>
                     <a:stretch>
                       <a:fillRect/>
                     </a:stretch>
@@ -10192,8 +11160,8 @@
       <w:pPr>
         <w:pStyle w:val="Heading3"/>
       </w:pPr>
-      <w:bookmarkStart w:id="152" w:name="conexión-wifi"/>
-      <w:bookmarkEnd w:id="152"/>
+      <w:bookmarkStart w:id="153" w:name="conexión-wifi"/>
+      <w:bookmarkEnd w:id="153"/>
       <w:r>
         <w:t xml:space="preserve">Conexión WIFI</w:t>
       </w:r>
@@ -10550,7 +11518,7 @@
                     </pic:cNvPicPr>
                   </pic:nvPicPr>
                   <pic:blipFill>
-                    <a:blip r:embed="rId153"/>
+                    <a:blip r:embed="rId154"/>
                     <a:stretch>
                       <a:fillRect/>
                     </a:stretch>
@@ -10704,8 +11672,8 @@
       <w:pPr>
         <w:pStyle w:val="Heading3"/>
       </w:pPr>
-      <w:bookmarkStart w:id="154" w:name="referencias-1"/>
-      <w:bookmarkEnd w:id="154"/>
+      <w:bookmarkStart w:id="155" w:name="referencias-1"/>
+      <w:bookmarkEnd w:id="155"/>
       <w:r>
         <w:t xml:space="preserve">Referencias</w:t>
       </w:r>
@@ -10714,11 +11682,11 @@
       <w:pPr>
         <w:pStyle w:val="Compact"/>
         <w:numPr>
-          <w:numId w:val="1015"/>
+          <w:numId w:val="1014"/>
           <w:ilvl w:val="0"/>
         </w:numPr>
       </w:pPr>
-      <w:hyperlink r:id="rId155">
+      <w:hyperlink r:id="rId156">
         <w:r>
           <w:rPr>
             <w:rStyle w:val="Hyperlink"/>
@@ -10731,11 +11699,11 @@
       <w:pPr>
         <w:pStyle w:val="Compact"/>
         <w:numPr>
-          <w:numId w:val="1015"/>
+          <w:numId w:val="1014"/>
           <w:ilvl w:val="0"/>
         </w:numPr>
       </w:pPr>
-      <w:hyperlink r:id="rId156">
+      <w:hyperlink r:id="rId157">
         <w:r>
           <w:rPr>
             <w:rStyle w:val="Hyperlink"/>
@@ -10754,11 +11722,11 @@
       <w:pPr>
         <w:pStyle w:val="Compact"/>
         <w:numPr>
-          <w:numId w:val="1015"/>
+          <w:numId w:val="1014"/>
           <w:ilvl w:val="0"/>
         </w:numPr>
       </w:pPr>
-      <w:hyperlink r:id="rId157">
+      <w:hyperlink r:id="rId158">
         <w:r>
           <w:rPr>
             <w:rStyle w:val="Hyperlink"/>
@@ -10771,11 +11739,11 @@
       <w:pPr>
         <w:pStyle w:val="Compact"/>
         <w:numPr>
-          <w:numId w:val="1015"/>
+          <w:numId w:val="1014"/>
           <w:ilvl w:val="0"/>
         </w:numPr>
       </w:pPr>
-      <w:hyperlink r:id="rId158">
+      <w:hyperlink r:id="rId159">
         <w:r>
           <w:rPr>
             <w:rStyle w:val="Hyperlink"/>
@@ -10788,11 +11756,11 @@
       <w:pPr>
         <w:pStyle w:val="Compact"/>
         <w:numPr>
-          <w:numId w:val="1015"/>
+          <w:numId w:val="1014"/>
           <w:ilvl w:val="0"/>
         </w:numPr>
       </w:pPr>
-      <w:hyperlink r:id="rId159">
+      <w:hyperlink r:id="rId160">
         <w:r>
           <w:rPr>
             <w:rStyle w:val="Hyperlink"/>
@@ -10805,11 +11773,11 @@
       <w:pPr>
         <w:pStyle w:val="Compact"/>
         <w:numPr>
-          <w:numId w:val="1015"/>
+          <w:numId w:val="1014"/>
           <w:ilvl w:val="0"/>
         </w:numPr>
       </w:pPr>
-      <w:hyperlink r:id="rId160">
+      <w:hyperlink r:id="rId161">
         <w:r>
           <w:rPr>
             <w:rStyle w:val="Hyperlink"/>
@@ -10822,11 +11790,11 @@
       <w:pPr>
         <w:pStyle w:val="Compact"/>
         <w:numPr>
-          <w:numId w:val="1015"/>
+          <w:numId w:val="1014"/>
           <w:ilvl w:val="0"/>
         </w:numPr>
       </w:pPr>
-      <w:hyperlink r:id="rId161">
+      <w:hyperlink r:id="rId162">
         <w:r>
           <w:rPr>
             <w:rStyle w:val="Hyperlink"/>
@@ -10839,11 +11807,11 @@
       <w:pPr>
         <w:pStyle w:val="Compact"/>
         <w:numPr>
-          <w:numId w:val="1015"/>
+          <w:numId w:val="1014"/>
           <w:ilvl w:val="0"/>
         </w:numPr>
       </w:pPr>
-      <w:hyperlink r:id="rId162">
+      <w:hyperlink r:id="rId163">
         <w:r>
           <w:rPr>
             <w:rStyle w:val="Hyperlink"/>
@@ -10868,11 +11836,11 @@
       <w:pPr>
         <w:pStyle w:val="Compact"/>
         <w:numPr>
-          <w:numId w:val="1015"/>
+          <w:numId w:val="1014"/>
           <w:ilvl w:val="0"/>
         </w:numPr>
       </w:pPr>
-      <w:hyperlink r:id="rId163">
+      <w:hyperlink r:id="rId164">
         <w:r>
           <w:rPr>
             <w:rStyle w:val="Hyperlink"/>
@@ -10897,8 +11865,8 @@
       <w:pPr>
         <w:pStyle w:val="Heading2"/>
       </w:pPr>
-      <w:bookmarkStart w:id="164" w:name="raspberry-pi-media-center"/>
-      <w:bookmarkEnd w:id="164"/>
+      <w:bookmarkStart w:id="165" w:name="raspberry-pi-media-center"/>
+      <w:bookmarkEnd w:id="165"/>
       <w:r>
         <w:t xml:space="preserve">Raspberry Pi Media Center</w:t>
       </w:r>
@@ -10919,7 +11887,7 @@
       <w:r>
         <w:t xml:space="preserve"> </w:t>
       </w:r>
-      <w:hyperlink r:id="rId165">
+      <w:hyperlink r:id="rId166">
         <w:r>
           <w:rPr>
             <w:rStyle w:val="Hyperlink"/>
@@ -11009,7 +11977,7 @@
                     </pic:cNvPicPr>
                   </pic:nvPicPr>
                   <pic:blipFill>
-                    <a:blip r:embed="rId166"/>
+                    <a:blip r:embed="rId167"/>
                     <a:stretch>
                       <a:fillRect/>
                     </a:stretch>
@@ -11056,7 +12024,7 @@
       <w:pPr>
         <w:pStyle w:val="Compact"/>
         <w:numPr>
-          <w:numId w:val="1016"/>
+          <w:numId w:val="1015"/>
           <w:ilvl w:val="0"/>
         </w:numPr>
       </w:pPr>
@@ -11076,7 +12044,7 @@
     <w:p>
       <w:pPr>
         <w:numPr>
-          <w:numId w:val="1016"/>
+          <w:numId w:val="1015"/>
           <w:ilvl w:val="0"/>
         </w:numPr>
       </w:pPr>
@@ -11212,7 +12180,7 @@
     <w:p>
       <w:pPr>
         <w:numPr>
-          <w:numId w:val="1016"/>
+          <w:numId w:val="1015"/>
           <w:ilvl w:val="0"/>
         </w:numPr>
       </w:pPr>
@@ -11568,10 +12536,82 @@
       <w:pPr>
         <w:pStyle w:val="Heading1"/>
       </w:pPr>
-      <w:bookmarkStart w:id="167" w:name="todo-1"/>
-      <w:bookmarkEnd w:id="167"/>
+      <w:bookmarkStart w:id="168" w:name="todo-1"/>
+      <w:bookmarkEnd w:id="168"/>
       <w:r>
         <w:t xml:space="preserve">TODO</w:t>
+      </w:r>
+    </w:p>
+    <w:p>
+      <w:pPr>
+        <w:pStyle w:val="Compact"/>
+        <w:numPr>
+          <w:numId w:val="1016"/>
+          <w:ilvl w:val="0"/>
+        </w:numPr>
+      </w:pPr>
+      <w:r>
+        <w:t xml:space="preserve">cinelerra</w:t>
+      </w:r>
+    </w:p>
+    <w:p>
+      <w:pPr>
+        <w:pStyle w:val="Compact"/>
+        <w:numPr>
+          <w:numId w:val="1016"/>
+          <w:ilvl w:val="0"/>
+        </w:numPr>
+      </w:pPr>
+      <w:r>
+        <w:t xml:space="preserve">playonlinux</w:t>
+      </w:r>
+    </w:p>
+    <w:p>
+      <w:pPr>
+        <w:pStyle w:val="Compact"/>
+        <w:numPr>
+          <w:numId w:val="1016"/>
+          <w:ilvl w:val="0"/>
+        </w:numPr>
+      </w:pPr>
+      <w:r>
+        <w:t xml:space="preserve">krita</w:t>
+      </w:r>
+    </w:p>
+    <w:p>
+      <w:pPr>
+        <w:pStyle w:val="Compact"/>
+        <w:numPr>
+          <w:numId w:val="1016"/>
+          <w:ilvl w:val="0"/>
+        </w:numPr>
+      </w:pPr>
+      <w:r>
+        <w:t xml:space="preserve">mypaint</w:t>
+      </w:r>
+    </w:p>
+    <w:p>
+      <w:pPr>
+        <w:pStyle w:val="Compact"/>
+        <w:numPr>
+          <w:numId w:val="1016"/>
+          <w:ilvl w:val="0"/>
+        </w:numPr>
+      </w:pPr>
+      <w:r>
+        <w:t xml:space="preserve">qStopmotion</w:t>
+      </w:r>
+    </w:p>
+    <w:p>
+      <w:pPr>
+        <w:pStyle w:val="Compact"/>
+        <w:numPr>
+          <w:numId w:val="1016"/>
+          <w:ilvl w:val="0"/>
+        </w:numPr>
+      </w:pPr>
+      <w:r>
+        <w:t xml:space="preserve">chibios</w:t>
       </w:r>
     </w:p>
     <w:p>
@@ -11579,11 +12619,11 @@
         <w:pStyle w:val="Compact"/>
         <w:numPr>
           <w:numId w:val="1017"/>
-          <w:ilvl w:val="0"/>
+          <w:ilvl w:val="1"/>
         </w:numPr>
       </w:pPr>
       <w:r>
-        <w:t xml:space="preserve">cinelerra</w:t>
+        <w:t xml:space="preserve">[http://wiki.chibios.org/dokuwiki/doku.php?id=chibios:community:setup:openocd_chibios]</w:t>
       </w:r>
     </w:p>
     <w:p>
@@ -11591,11 +12631,11 @@
         <w:pStyle w:val="Compact"/>
         <w:numPr>
           <w:numId w:val="1017"/>
-          <w:ilvl w:val="0"/>
+          <w:ilvl w:val="1"/>
         </w:numPr>
       </w:pPr>
       <w:r>
-        <w:t xml:space="preserve">playonlinux</w:t>
+        <w:t xml:space="preserve">[http://www.josho.org/blog/blog/2014/11/30/nucleo-gcc/]</w:t>
       </w:r>
     </w:p>
     <w:p>
@@ -11603,47 +12643,35 @@
         <w:pStyle w:val="Compact"/>
         <w:numPr>
           <w:numId w:val="1017"/>
+          <w:ilvl w:val="1"/>
+        </w:numPr>
+      </w:pPr>
+      <w:r>
+        <w:t xml:space="preserve">[http://www.stevebate.net/chibios-rpi/GettingStarted.html]</w:t>
+      </w:r>
+    </w:p>
+    <w:p>
+      <w:pPr>
+        <w:pStyle w:val="Compact"/>
+        <w:numPr>
+          <w:numId w:val="1016"/>
           <w:ilvl w:val="0"/>
         </w:numPr>
       </w:pPr>
       <w:r>
-        <w:t xml:space="preserve">krita</w:t>
+        <w:t xml:space="preserve">ICE Studio</w:t>
       </w:r>
     </w:p>
     <w:p>
       <w:pPr>
         <w:pStyle w:val="Compact"/>
         <w:numPr>
-          <w:numId w:val="1017"/>
+          <w:numId w:val="1016"/>
           <w:ilvl w:val="0"/>
         </w:numPr>
       </w:pPr>
       <w:r>
-        <w:t xml:space="preserve">mypaint</w:t>
-      </w:r>
-    </w:p>
-    <w:p>
-      <w:pPr>
-        <w:pStyle w:val="Compact"/>
-        <w:numPr>
-          <w:numId w:val="1017"/>
-          <w:ilvl w:val="0"/>
-        </w:numPr>
-      </w:pPr>
-      <w:r>
-        <w:t xml:space="preserve">qStopmotion</w:t>
-      </w:r>
-    </w:p>
-    <w:p>
-      <w:pPr>
-        <w:pStyle w:val="Compact"/>
-        <w:numPr>
-          <w:numId w:val="1017"/>
-          <w:ilvl w:val="0"/>
-        </w:numPr>
-      </w:pPr>
-      <w:r>
-        <w:t xml:space="preserve">chibios</w:t>
+        <w:t xml:space="preserve">Inkscape</w:t>
       </w:r>
     </w:p>
     <w:p>
@@ -11654,67 +12682,7 @@
           <w:ilvl w:val="1"/>
         </w:numPr>
       </w:pPr>
-      <w:r>
-        <w:t xml:space="preserve">[http://wiki.chibios.org/dokuwiki/doku.php?id=chibios:community:setup:openocd_chibios]</w:t>
-      </w:r>
-    </w:p>
-    <w:p>
-      <w:pPr>
-        <w:pStyle w:val="Compact"/>
-        <w:numPr>
-          <w:numId w:val="1018"/>
-          <w:ilvl w:val="1"/>
-        </w:numPr>
-      </w:pPr>
-      <w:r>
-        <w:t xml:space="preserve">[http://www.josho.org/blog/blog/2014/11/30/nucleo-gcc/]</w:t>
-      </w:r>
-    </w:p>
-    <w:p>
-      <w:pPr>
-        <w:pStyle w:val="Compact"/>
-        <w:numPr>
-          <w:numId w:val="1018"/>
-          <w:ilvl w:val="1"/>
-        </w:numPr>
-      </w:pPr>
-      <w:r>
-        <w:t xml:space="preserve">[http://www.stevebate.net/chibios-rpi/GettingStarted.html]</w:t>
-      </w:r>
-    </w:p>
-    <w:p>
-      <w:pPr>
-        <w:pStyle w:val="Compact"/>
-        <w:numPr>
-          <w:numId w:val="1017"/>
-          <w:ilvl w:val="0"/>
-        </w:numPr>
-      </w:pPr>
-      <w:r>
-        <w:t xml:space="preserve">ICE Studio</w:t>
-      </w:r>
-    </w:p>
-    <w:p>
-      <w:pPr>
-        <w:pStyle w:val="Compact"/>
-        <w:numPr>
-          <w:numId w:val="1017"/>
-          <w:ilvl w:val="0"/>
-        </w:numPr>
-      </w:pPr>
-      <w:r>
-        <w:t xml:space="preserve">Inkscape</w:t>
-      </w:r>
-    </w:p>
-    <w:p>
-      <w:pPr>
-        <w:pStyle w:val="Compact"/>
-        <w:numPr>
-          <w:numId w:val="1019"/>
-          <w:ilvl w:val="1"/>
-        </w:numPr>
-      </w:pPr>
-      <w:hyperlink r:id="rId168">
+      <w:hyperlink r:id="rId169">
         <w:r>
           <w:rPr>
             <w:rStyle w:val="Hyperlink"/>
@@ -11727,7 +12695,7 @@
       <w:pPr>
         <w:pStyle w:val="Compact"/>
         <w:numPr>
-          <w:numId w:val="1019"/>
+          <w:numId w:val="1018"/>
           <w:ilvl w:val="1"/>
         </w:numPr>
       </w:pPr>
@@ -11739,7 +12707,7 @@
       <w:pPr>
         <w:pStyle w:val="Compact"/>
         <w:numPr>
-          <w:numId w:val="1017"/>
+          <w:numId w:val="1016"/>
           <w:ilvl w:val="0"/>
         </w:numPr>
       </w:pPr>
@@ -11749,7 +12717,7 @@
       <w:r>
         <w:t xml:space="preserve"> </w:t>
       </w:r>
-      <w:hyperlink r:id="rId169">
+      <w:hyperlink r:id="rId170">
         <w:r>
           <w:rPr>
             <w:rStyle w:val="Hyperlink"/>
@@ -11762,7 +12730,7 @@
       <w:pPr>
         <w:pStyle w:val="Compact"/>
         <w:numPr>
-          <w:numId w:val="1017"/>
+          <w:numId w:val="1016"/>
           <w:ilvl w:val="0"/>
         </w:numPr>
       </w:pPr>
@@ -11774,7 +12742,7 @@
       <w:pPr>
         <w:pStyle w:val="Compact"/>
         <w:numPr>
-          <w:numId w:val="1017"/>
+          <w:numId w:val="1016"/>
           <w:ilvl w:val="0"/>
         </w:numPr>
       </w:pPr>
@@ -11786,8 +12754,8 @@
       <w:pPr>
         <w:pStyle w:val="Heading1"/>
       </w:pPr>
-      <w:bookmarkStart w:id="170" w:name="links"/>
-      <w:bookmarkEnd w:id="170"/>
+      <w:bookmarkStart w:id="171" w:name="links"/>
+      <w:bookmarkEnd w:id="171"/>
       <w:r>
         <w:t xml:space="preserve">Links</w:t>
       </w:r>
@@ -11796,11 +12764,11 @@
       <w:pPr>
         <w:pStyle w:val="Compact"/>
         <w:numPr>
-          <w:numId w:val="1020"/>
+          <w:numId w:val="1019"/>
           <w:ilvl w:val="0"/>
         </w:numPr>
       </w:pPr>
-      <w:hyperlink r:id="rId171">
+      <w:hyperlink r:id="rId172">
         <w:r>
           <w:rPr>
             <w:rStyle w:val="Hyperlink"/>
@@ -11813,11 +12781,11 @@
       <w:pPr>
         <w:pStyle w:val="Compact"/>
         <w:numPr>
-          <w:numId w:val="1020"/>
+          <w:numId w:val="1019"/>
           <w:ilvl w:val="0"/>
         </w:numPr>
       </w:pPr>
-      <w:hyperlink r:id="rId172">
+      <w:hyperlink r:id="rId173">
         <w:r>
           <w:rPr>
             <w:rStyle w:val="Hyperlink"/>
@@ -11830,11 +12798,11 @@
       <w:pPr>
         <w:pStyle w:val="Compact"/>
         <w:numPr>
-          <w:numId w:val="1020"/>
+          <w:numId w:val="1019"/>
           <w:ilvl w:val="0"/>
         </w:numPr>
       </w:pPr>
-      <w:hyperlink r:id="rId173">
+      <w:hyperlink r:id="rId174">
         <w:r>
           <w:rPr>
             <w:rStyle w:val="Hyperlink"/>
@@ -11847,11 +12815,11 @@
       <w:pPr>
         <w:pStyle w:val="Compact"/>
         <w:numPr>
-          <w:numId w:val="1020"/>
+          <w:numId w:val="1019"/>
           <w:ilvl w:val="0"/>
         </w:numPr>
       </w:pPr>
-      <w:hyperlink r:id="rId174">
+      <w:hyperlink r:id="rId175">
         <w:r>
           <w:rPr>
             <w:rStyle w:val="Hyperlink"/>
@@ -11864,24 +12832,7 @@
       <w:pPr>
         <w:pStyle w:val="Compact"/>
         <w:numPr>
-          <w:numId w:val="1020"/>
-          <w:ilvl w:val="0"/>
-        </w:numPr>
-      </w:pPr>
-      <w:hyperlink r:id="rId175">
-        <w:r>
-          <w:rPr>
-            <w:rStyle w:val="Hyperlink"/>
-          </w:rPr>
-          <w:t xml:space="preserve">zsh</w:t>
-        </w:r>
-      </w:hyperlink>
-    </w:p>
-    <w:p>
-      <w:pPr>
-        <w:pStyle w:val="Compact"/>
-        <w:numPr>
-          <w:numId w:val="1020"/>
+          <w:numId w:val="1019"/>
           <w:ilvl w:val="0"/>
         </w:numPr>
       </w:pPr>
@@ -11898,11 +12849,28 @@
       <w:pPr>
         <w:pStyle w:val="Compact"/>
         <w:numPr>
-          <w:numId w:val="1020"/>
+          <w:numId w:val="1019"/>
           <w:ilvl w:val="0"/>
         </w:numPr>
       </w:pPr>
       <w:hyperlink r:id="rId177">
+        <w:r>
+          <w:rPr>
+            <w:rStyle w:val="Hyperlink"/>
+          </w:rPr>
+          <w:t xml:space="preserve">zsh</w:t>
+        </w:r>
+      </w:hyperlink>
+    </w:p>
+    <w:p>
+      <w:pPr>
+        <w:pStyle w:val="Compact"/>
+        <w:numPr>
+          <w:numId w:val="1019"/>
+          <w:ilvl w:val="0"/>
+        </w:numPr>
+      </w:pPr>
+      <w:hyperlink r:id="rId178">
         <w:r>
           <w:rPr>
             <w:rStyle w:val="Hyperlink"/>
@@ -11915,11 +12883,11 @@
       <w:pPr>
         <w:pStyle w:val="Compact"/>
         <w:numPr>
-          <w:numId w:val="1020"/>
+          <w:numId w:val="1019"/>
           <w:ilvl w:val="0"/>
         </w:numPr>
       </w:pPr>
-      <w:hyperlink r:id="rId178">
+      <w:hyperlink r:id="rId179">
         <w:r>
           <w:rPr>
             <w:rStyle w:val="Hyperlink"/>
@@ -11932,8 +12900,8 @@
       <w:pPr>
         <w:pStyle w:val="Heading1"/>
       </w:pPr>
-      <w:bookmarkStart w:id="179" w:name="licencia"/>
-      <w:bookmarkEnd w:id="179"/>
+      <w:bookmarkStart w:id="180" w:name="licencia"/>
+      <w:bookmarkEnd w:id="180"/>
       <w:r>
         <w:t xml:space="preserve">Licencia</w:t>
       </w:r>
@@ -15813,7 +16781,7 @@
       </w:r>
     </w:p>
   </w:footnote>
-  <w:footnote w:id="104">
+  <w:footnote w:id="67">
     <w:p>
       <w:pPr>
         <w:pStyle w:val="FootnoteText"/>
@@ -15828,6 +16796,31 @@
         <w:t xml:space="preserve"> </w:t>
       </w:r>
       <w:r>
+        <w:t xml:space="preserve">Es posible que sean necesario</w:t>
+      </w:r>
+      <w:r>
+        <w:t xml:space="preserve"> </w:t>
+      </w:r>
+      <w:r>
+        <w:t xml:space="preserve">reiniciar el pc antes de seguir</w:t>
+      </w:r>
+    </w:p>
+  </w:footnote>
+  <w:footnote w:id="106">
+    <w:p>
+      <w:pPr>
+        <w:pStyle w:val="FootnoteText"/>
+      </w:pPr>
+      <w:r>
+        <w:rPr>
+          <w:rStyle w:val="FootnoteReference"/>
+        </w:rPr>
+        <w:footnoteRef/>
+      </w:r>
+      <w:r>
+        <w:t xml:space="preserve"> </w:t>
+      </w:r>
+      <w:r>
         <w:t xml:space="preserve">TODO: Pasarme a</w:t>
       </w:r>
       <w:r>
@@ -15841,7 +16834,7 @@
       </w:r>
     </w:p>
   </w:footnote>
-  <w:footnote w:id="105">
+  <w:footnote w:id="107">
     <w:p>
       <w:pPr>
         <w:pStyle w:val="FootnoteText"/>
@@ -15947,7 +16940,7 @@
     </w:lvl>
   </w:abstractNum>
   <w:abstractNum w:abstractNumId="990">
-    <w:nsid w:val="2b464cda"/>
+    <w:nsid w:val="866e8a48"/>
     <w:multiLevelType w:val="multilevel"/>
     <w:lvl w:ilvl="0">
       <w:numFmt w:val="bullet"/>
@@ -16028,7 +17021,7 @@
     </w:lvl>
   </w:abstractNum>
   <w:abstractNum w:abstractNumId="991">
-    <w:nsid w:val="4b662d30"/>
+    <w:nsid w:val="f1534b58"/>
     <w:multiLevelType w:val="multilevel"/>
     <w:lvl w:ilvl="0">
       <w:numFmt w:val="bullet"/>
@@ -16109,7 +17102,7 @@
     </w:lvl>
   </w:abstractNum>
   <w:abstractNum w:abstractNumId="99411">
-    <w:nsid w:val="107f6cfe"/>
+    <w:nsid w:val="30c744a0"/>
     <w:multiLevelType w:val="multilevel"/>
     <w:lvl w:ilvl="0">
       <w:start w:val="1"/>
@@ -16245,9 +17238,6 @@
     <w:abstractNumId w:val="991"/>
   </w:num>
   <w:num w:numId="1015">
-    <w:abstractNumId w:val="991"/>
-  </w:num>
-  <w:num w:numId="1016">
     <w:abstractNumId w:val="99411"/>
     <w:lvlOverride w:ilvl="0">
       <w:startOverride w:val="1"/>
@@ -16271,6 +17261,9 @@
       <w:startOverride w:val="1"/>
     </w:lvlOverride>
   </w:num>
+  <w:num w:numId="1016">
+    <w:abstractNumId w:val="991"/>
+  </w:num>
   <w:num w:numId="1017">
     <w:abstractNumId w:val="991"/>
   </w:num>
@@ -16278,9 +17271,6 @@
     <w:abstractNumId w:val="991"/>
   </w:num>
   <w:num w:numId="1019">
-    <w:abstractNumId w:val="991"/>
-  </w:num>
-  <w:num w:numId="1020">
     <w:abstractNumId w:val="991"/>
   </w:num>
 </w:numbering>

</xml_diff>

<commit_message>
Jupyter y otros pequeños cambios
</commit_message>
<xml_diff>
--- a/out/debianpostinstall.docx
+++ b/out/debianpostinstall.docx
@@ -5698,9 +5698,87 @@
       <w:pPr>
         <w:pStyle w:val="Heading2"/>
       </w:pPr>
-      <w:bookmarkStart w:id="86" w:name="scribus"/>
+      <w:bookmarkStart w:id="86" w:name="textadept"/>
       <w:bookmarkEnd w:id="86"/>
       <w:r>
+        <w:t xml:space="preserve">Textadept</w:t>
+      </w:r>
+    </w:p>
+    <w:p>
+      <w:pPr>
+        <w:pStyle w:val="FirstParagraph"/>
+      </w:pPr>
+      <w:r>
+        <w:t xml:space="preserve">Un potente editor de desarrollo, multiplataforma.</w:t>
+      </w:r>
+    </w:p>
+    <w:p>
+      <w:pPr>
+        <w:pStyle w:val="BodyText"/>
+      </w:pPr>
+      <w:r>
+        <w:t xml:space="preserve">Viene incluido en el pack D-apt, por que es muy potente como IDE para</w:t>
+      </w:r>
+      <w:r>
+        <w:t xml:space="preserve"> </w:t>
+      </w:r>
+      <w:r>
+        <w:rPr>
+          <w:b/>
+        </w:rPr>
+        <w:t xml:space="preserve">D</w:t>
+      </w:r>
+      <w:r>
+        <w:t xml:space="preserve">.</w:t>
+      </w:r>
+    </w:p>
+    <w:p>
+      <w:pPr>
+        <w:pStyle w:val="BodyText"/>
+      </w:pPr>
+      <w:r>
+        <w:t xml:space="preserve">De momento lo único que he configurado es la fuente, para ello</w:t>
+      </w:r>
+      <w:r>
+        <w:t xml:space="preserve"> </w:t>
+      </w:r>
+      <w:r>
+        <w:t xml:space="preserve">editamos el fichero</w:t>
+      </w:r>
+      <w:r>
+        <w:t xml:space="preserve"> </w:t>
+      </w:r>
+      <w:r>
+        <w:rPr>
+          <w:i/>
+        </w:rPr>
+        <w:t xml:space="preserve">~/.textadept/init.lua</w:t>
+      </w:r>
+      <w:r>
+        <w:t xml:space="preserve"> </w:t>
+      </w:r>
+      <w:r>
+        <w:t xml:space="preserve">y añadimos la linea:</w:t>
+      </w:r>
+    </w:p>
+    <w:p>
+      <w:pPr>
+        <w:pStyle w:val="SourceCode"/>
+      </w:pPr>
+      <w:r>
+        <w:rPr>
+          <w:rStyle w:val="VerbatimChar"/>
+        </w:rPr>
+        <w:t xml:space="preserve">ui.set_theme('light', {font = 'Meslo LG L Regular for Powerline', fontsize = 14})</w:t>
+      </w:r>
+    </w:p>
+    <w:p>
+      <w:pPr>
+        <w:pStyle w:val="Heading2"/>
+      </w:pPr>
+      <w:bookmarkStart w:id="87" w:name="scribus"/>
+      <w:bookmarkEnd w:id="87"/>
+      <w:r>
         <w:t xml:space="preserve">Scribus</w:t>
       </w:r>
     </w:p>
@@ -5727,8 +5805,8 @@
       <w:pPr>
         <w:pStyle w:val="Heading2"/>
       </w:pPr>
-      <w:bookmarkStart w:id="87" w:name="comix"/>
-      <w:bookmarkEnd w:id="87"/>
+      <w:bookmarkStart w:id="88" w:name="comix"/>
+      <w:bookmarkEnd w:id="88"/>
       <w:r>
         <w:t xml:space="preserve">Comix</w:t>
       </w:r>
@@ -5756,8 +5834,8 @@
       <w:pPr>
         <w:pStyle w:val="Heading1"/>
       </w:pPr>
-      <w:bookmarkStart w:id="88" w:name="desarrollo-sw"/>
-      <w:bookmarkEnd w:id="88"/>
+      <w:bookmarkStart w:id="89" w:name="desarrollo-sw"/>
+      <w:bookmarkEnd w:id="89"/>
       <w:r>
         <w:t xml:space="preserve">Desarrollo sw</w:t>
       </w:r>
@@ -5766,8 +5844,8 @@
       <w:pPr>
         <w:pStyle w:val="Heading2"/>
       </w:pPr>
-      <w:bookmarkStart w:id="89" w:name="git"/>
-      <w:bookmarkEnd w:id="89"/>
+      <w:bookmarkStart w:id="90" w:name="git"/>
+      <w:bookmarkEnd w:id="90"/>
       <w:r>
         <w:t xml:space="preserve">Git</w:t>
       </w:r>
@@ -5931,8 +6009,8 @@
       <w:pPr>
         <w:pStyle w:val="Heading2"/>
       </w:pPr>
-      <w:bookmarkStart w:id="90" w:name="paquetes-esenciales"/>
-      <w:bookmarkEnd w:id="90"/>
+      <w:bookmarkStart w:id="91" w:name="paquetes-esenciales"/>
+      <w:bookmarkEnd w:id="91"/>
       <w:r>
         <w:t xml:space="preserve">Paquetes esenciales</w:t>
       </w:r>
@@ -5952,8 +6030,8 @@
       <w:pPr>
         <w:pStyle w:val="Heading2"/>
       </w:pPr>
-      <w:bookmarkStart w:id="91" w:name="open-java"/>
-      <w:bookmarkEnd w:id="91"/>
+      <w:bookmarkStart w:id="92" w:name="open-java"/>
+      <w:bookmarkEnd w:id="92"/>
       <w:r>
         <w:t xml:space="preserve">Open Java</w:t>
       </w:r>
@@ -5973,8 +6051,8 @@
       <w:pPr>
         <w:pStyle w:val="Heading2"/>
       </w:pPr>
-      <w:bookmarkStart w:id="92" w:name="d-apt-e-instalación-de-programas"/>
-      <w:bookmarkEnd w:id="92"/>
+      <w:bookmarkStart w:id="93" w:name="d-apt-e-instalación-de-programas"/>
+      <w:bookmarkEnd w:id="93"/>
       <w:r>
         <w:t xml:space="preserve">D-apt e instalación de programas</w:t>
       </w:r>
@@ -6030,8 +6108,8 @@
       <w:pPr>
         <w:pStyle w:val="Heading2"/>
       </w:pPr>
-      <w:bookmarkStart w:id="93" w:name="dcd"/>
-      <w:bookmarkEnd w:id="93"/>
+      <w:bookmarkStart w:id="94" w:name="dcd"/>
+      <w:bookmarkEnd w:id="94"/>
       <w:r>
         <w:t xml:space="preserve">DCD</w:t>
       </w:r>
@@ -6111,8 +6189,8 @@
       <w:pPr>
         <w:pStyle w:val="Heading2"/>
       </w:pPr>
-      <w:bookmarkStart w:id="94" w:name="gdc"/>
-      <w:bookmarkEnd w:id="94"/>
+      <w:bookmarkStart w:id="95" w:name="gdc"/>
+      <w:bookmarkEnd w:id="95"/>
       <w:r>
         <w:t xml:space="preserve">gdc</w:t>
       </w:r>
@@ -6140,8 +6218,8 @@
       <w:pPr>
         <w:pStyle w:val="Heading2"/>
       </w:pPr>
-      <w:bookmarkStart w:id="95" w:name="ldc"/>
-      <w:bookmarkEnd w:id="95"/>
+      <w:bookmarkStart w:id="96" w:name="ldc"/>
+      <w:bookmarkEnd w:id="96"/>
       <w:r>
         <w:t xml:space="preserve">ldc</w:t>
       </w:r>
@@ -6175,7 +6253,7 @@
       <w:r>
         <w:t xml:space="preserve"> </w:t>
       </w:r>
-      <w:hyperlink r:id="rId96">
+      <w:hyperlink r:id="rId97">
         <w:r>
           <w:rPr>
             <w:rStyle w:val="Hyperlink"/>
@@ -6202,8 +6280,8 @@
       <w:pPr>
         <w:pStyle w:val="Heading2"/>
       </w:pPr>
-      <w:bookmarkStart w:id="97" w:name="emacs-para-editar-d"/>
-      <w:bookmarkEnd w:id="97"/>
+      <w:bookmarkStart w:id="98" w:name="emacs-para-editar-d"/>
+      <w:bookmarkEnd w:id="98"/>
       <w:r>
         <w:t xml:space="preserve">Emacs para editar D</w:t>
       </w:r>
@@ -6806,8 +6884,8 @@
       <w:pPr>
         <w:pStyle w:val="Heading3"/>
       </w:pPr>
-      <w:bookmarkStart w:id="98" w:name="referencias"/>
-      <w:bookmarkEnd w:id="98"/>
+      <w:bookmarkStart w:id="99" w:name="referencias"/>
+      <w:bookmarkEnd w:id="99"/>
       <w:r>
         <w:t xml:space="preserve">Referencias</w:t>
       </w:r>
@@ -6820,7 +6898,7 @@
           <w:ilvl w:val="0"/>
         </w:numPr>
       </w:pPr>
-      <w:hyperlink r:id="rId99">
+      <w:hyperlink r:id="rId100">
         <w:r>
           <w:rPr>
             <w:rStyle w:val="Hyperlink"/>
@@ -6837,7 +6915,7 @@
           <w:ilvl w:val="0"/>
         </w:numPr>
       </w:pPr>
-      <w:hyperlink r:id="rId100">
+      <w:hyperlink r:id="rId101">
         <w:r>
           <w:rPr>
             <w:rStyle w:val="Hyperlink"/>
@@ -6850,8 +6928,8 @@
       <w:pPr>
         <w:pStyle w:val="Heading2"/>
       </w:pPr>
-      <w:bookmarkStart w:id="101" w:name="processing"/>
-      <w:bookmarkEnd w:id="101"/>
+      <w:bookmarkStart w:id="102" w:name="processing"/>
+      <w:bookmarkEnd w:id="102"/>
       <w:r>
         <w:t xml:space="preserve">Processing</w:t>
       </w:r>
@@ -6898,8 +6976,8 @@
       <w:pPr>
         <w:pStyle w:val="Heading2"/>
       </w:pPr>
-      <w:bookmarkStart w:id="102" w:name="openframeworks"/>
-      <w:bookmarkEnd w:id="102"/>
+      <w:bookmarkStart w:id="103" w:name="openframeworks"/>
+      <w:bookmarkEnd w:id="103"/>
       <w:r>
         <w:t xml:space="preserve">Openframeworks</w:t>
       </w:r>
@@ -7087,8 +7165,8 @@
       <w:pPr>
         <w:pStyle w:val="Heading2"/>
       </w:pPr>
-      <w:bookmarkStart w:id="103" w:name="python"/>
-      <w:bookmarkEnd w:id="103"/>
+      <w:bookmarkStart w:id="104" w:name="python"/>
+      <w:bookmarkEnd w:id="104"/>
       <w:r>
         <w:t xml:space="preserve">Python</w:t>
       </w:r>
@@ -7405,8 +7483,8 @@
       <w:pPr>
         <w:pStyle w:val="Heading3"/>
       </w:pPr>
-      <w:bookmarkStart w:id="104" w:name="ipython-y-graphlab"/>
-      <w:bookmarkEnd w:id="104"/>
+      <w:bookmarkStart w:id="105" w:name="ipython-y-graphlab"/>
+      <w:bookmarkEnd w:id="105"/>
       <w:r>
         <w:t xml:space="preserve">iPython y GraphLab</w:t>
       </w:r>
@@ -7427,6 +7505,15 @@
         <w:rPr>
           <w:rStyle w:val="VerbatimChar"/>
         </w:rPr>
+        <w:t xml:space="preserve">export PATH="~/apps/anaconda2/bin:$PATH"</w:t>
+      </w:r>
+      <w:r>
+        <w:br w:type="textWrapping"/>
+      </w:r>
+      <w:r>
+        <w:rPr>
+          <w:rStyle w:val="VerbatimChar"/>
+        </w:rPr>
         <w:t xml:space="preserve">conda create -n gl-env python=2.7 anaconda</w:t>
       </w:r>
     </w:p>
@@ -7446,7 +7533,7 @@
       <w:r>
         <w:t xml:space="preserve"> </w:t>
       </w:r>
-      <w:hyperlink r:id="rId105">
+      <w:hyperlink r:id="rId106">
         <w:r>
           <w:rPr>
             <w:rStyle w:val="Hyperlink"/>
@@ -7536,7 +7623,7 @@
       <w:r>
         <w:t xml:space="preserve"> </w:t>
       </w:r>
-      <w:hyperlink r:id="rId106">
+      <w:hyperlink r:id="rId107">
         <w:r>
           <w:rPr>
             <w:rStyle w:val="Hyperlink"/>
@@ -7560,7 +7647,7 @@
         <w:rPr>
           <w:rStyle w:val="FootnoteReference"/>
         </w:rPr>
-        <w:footnoteReference w:id="107"/>
+        <w:footnoteReference w:id="108"/>
       </w:r>
     </w:p>
     <w:p>
@@ -7602,7 +7689,7 @@
         <w:rPr>
           <w:rStyle w:val="FootnoteReference"/>
         </w:rPr>
-        <w:footnoteReference w:id="108"/>
+        <w:footnoteReference w:id="109"/>
       </w:r>
       <w:r>
         <w:t xml:space="preserve">:</w:t>
@@ -7678,8 +7765,8 @@
       <w:pPr>
         <w:pStyle w:val="Heading4"/>
       </w:pPr>
-      <w:bookmarkStart w:id="109" w:name="instalación-alternativa-con-virtualenv"/>
-      <w:bookmarkEnd w:id="109"/>
+      <w:bookmarkStart w:id="110" w:name="instalación-alternativa-con-virtualenv"/>
+      <w:bookmarkEnd w:id="110"/>
       <w:r>
         <w:t xml:space="preserve">Instalación alternativa con virtualenv</w:t>
       </w:r>
@@ -7852,8 +7939,78 @@
       <w:pPr>
         <w:pStyle w:val="Heading3"/>
       </w:pPr>
-      <w:bookmarkStart w:id="110" w:name="usar-emacs-para-editar-python"/>
-      <w:bookmarkEnd w:id="110"/>
+      <w:bookmarkStart w:id="111" w:name="instalar-jupyter-en-el-python-del-sistema"/>
+      <w:bookmarkEnd w:id="111"/>
+      <w:r>
+        <w:t xml:space="preserve">Instalar Jupyter en el Python del sistema</w:t>
+      </w:r>
+    </w:p>
+    <w:p>
+      <w:pPr>
+        <w:pStyle w:val="FirstParagraph"/>
+      </w:pPr>
+      <w:r>
+        <w:t xml:space="preserve">Seguimos las instrucciones</w:t>
+      </w:r>
+      <w:r>
+        <w:t xml:space="preserve"> </w:t>
+      </w:r>
+      <w:hyperlink r:id="rId112">
+        <w:r>
+          <w:rPr>
+            <w:rStyle w:val="Hyperlink"/>
+          </w:rPr>
+          <w:t xml:space="preserve">aquí</w:t>
+        </w:r>
+      </w:hyperlink>
+    </w:p>
+    <w:p>
+      <w:pPr>
+        <w:pStyle w:val="BodyText"/>
+      </w:pPr>
+      <w:r>
+        <w:t xml:space="preserve">Se instala el</w:t>
+      </w:r>
+      <w:r>
+        <w:t xml:space="preserve"> </w:t>
+      </w:r>
+      <w:r>
+        <w:rPr>
+          <w:b/>
+        </w:rPr>
+        <w:t xml:space="preserve">Jupyter</w:t>
+      </w:r>
+      <w:r>
+        <w:t xml:space="preserve"> </w:t>
+      </w:r>
+      <w:r>
+        <w:t xml:space="preserve">con el python3 del sistema.</w:t>
+      </w:r>
+    </w:p>
+    <w:p>
+      <w:pPr>
+        <w:pStyle w:val="Heading4"/>
+      </w:pPr>
+      <w:bookmarkStart w:id="113" w:name="todo"/>
+      <w:bookmarkEnd w:id="113"/>
+      <w:r>
+        <w:t xml:space="preserve">TODO</w:t>
+      </w:r>
+    </w:p>
+    <w:p>
+      <w:pPr>
+        <w:pStyle w:val="FirstParagraph"/>
+      </w:pPr>
+      <w:r>
+        <w:t xml:space="preserve">Añadir comentarios del virtualenvwrapper y demás detalles</w:t>
+      </w:r>
+    </w:p>
+    <w:p>
+      <w:pPr>
+        <w:pStyle w:val="Heading3"/>
+      </w:pPr>
+      <w:bookmarkStart w:id="114" w:name="usar-emacs-para-editar-python"/>
+      <w:bookmarkEnd w:id="114"/>
       <w:r>
         <w:t xml:space="preserve">Usar Emacs para editar Python</w:t>
       </w:r>
@@ -7965,7 +8122,7 @@
         <w:t xml:space="preserve"> </w:t>
       </w:r>
       <w:r>
-        <w:t xml:space="preserve">chequea el código python conviene instalar:</w:t>
+        <w:t xml:space="preserve">chequea el código python. Conviene instalar:</w:t>
       </w:r>
     </w:p>
     <w:p>
@@ -7983,8 +8140,8 @@
       <w:pPr>
         <w:pStyle w:val="Heading4"/>
       </w:pPr>
-      <w:bookmarkStart w:id="111" w:name="todo"/>
-      <w:bookmarkEnd w:id="111"/>
+      <w:bookmarkStart w:id="115" w:name="todo-1"/>
+      <w:bookmarkEnd w:id="115"/>
       <w:r>
         <w:t xml:space="preserve">TODO</w:t>
       </w:r>
@@ -7999,7 +8156,7 @@
       <w:r>
         <w:t xml:space="preserve"> </w:t>
       </w:r>
-      <w:hyperlink r:id="rId112">
+      <w:hyperlink r:id="rId116">
         <w:r>
           <w:rPr>
             <w:rStyle w:val="Hyperlink"/>
@@ -8012,8 +8169,8 @@
       <w:pPr>
         <w:pStyle w:val="Heading3"/>
       </w:pPr>
-      <w:bookmarkStart w:id="113" w:name="web2py"/>
-      <w:bookmarkEnd w:id="113"/>
+      <w:bookmarkStart w:id="117" w:name="web2py"/>
+      <w:bookmarkEnd w:id="117"/>
       <w:r>
         <w:t xml:space="preserve">Web2py</w:t>
       </w:r>
@@ -8028,7 +8185,7 @@
       <w:r>
         <w:t xml:space="preserve"> </w:t>
       </w:r>
-      <w:hyperlink r:id="rId114">
+      <w:hyperlink r:id="rId118">
         <w:r>
           <w:rPr>
             <w:rStyle w:val="Hyperlink"/>
@@ -8337,7 +8494,7 @@
       <w:r>
         <w:t xml:space="preserve"> </w:t>
       </w:r>
-      <w:hyperlink r:id="rId115">
+      <w:hyperlink r:id="rId119">
         <w:r>
           <w:rPr>
             <w:rStyle w:val="Hyperlink"/>
@@ -8367,10 +8524,188 @@
     </w:p>
     <w:p>
       <w:pPr>
+        <w:pStyle w:val="Heading2"/>
+      </w:pPr>
+      <w:bookmarkStart w:id="120" w:name="go-language"/>
+      <w:bookmarkEnd w:id="120"/>
+      <w:r>
+        <w:t xml:space="preserve">Go language</w:t>
+      </w:r>
+    </w:p>
+    <w:p>
+      <w:pPr>
+        <w:pStyle w:val="FirstParagraph"/>
+      </w:pPr>
+      <w:r>
+        <w:t xml:space="preserve">Nos bajamos los binarios desde la</w:t>
+      </w:r>
+      <w:r>
+        <w:t xml:space="preserve"> </w:t>
+      </w:r>
+      <w:hyperlink r:id="rId121">
+        <w:r>
+          <w:rPr>
+            <w:rStyle w:val="Hyperlink"/>
+          </w:rPr>
+          <w:t xml:space="preserve">página oficial</w:t>
+        </w:r>
+      </w:hyperlink>
+    </w:p>
+    <w:p>
+      <w:pPr>
+        <w:pStyle w:val="BodyText"/>
+      </w:pPr>
+      <w:r>
+        <w:t xml:space="preserve">Descomprimimos en</w:t>
+      </w:r>
+      <w:r>
+        <w:t xml:space="preserve"> </w:t>
+      </w:r>
+      <w:r>
+        <w:rPr>
+          <w:i/>
+        </w:rPr>
+        <w:t xml:space="preserve">/opt</w:t>
+      </w:r>
+      <w:r>
+        <w:t xml:space="preserve">, ejecutando (como root):</w:t>
+      </w:r>
+    </w:p>
+    <w:p>
+      <w:pPr>
+        <w:pStyle w:val="SourceCode"/>
+      </w:pPr>
+      <w:r>
+        <w:rPr>
+          <w:rStyle w:val="VerbatimChar"/>
+        </w:rPr>
+        <w:t xml:space="preserve">cd /opt</w:t>
+      </w:r>
+      <w:r>
+        <w:br w:type="textWrapping"/>
+      </w:r>
+      <w:r>
+        <w:rPr>
+          <w:rStyle w:val="VerbatimChar"/>
+        </w:rPr>
+        <w:t xml:space="preserve">tar xvzf ~/Downloads/go1.8.linux-amd64.tar.gz </w:t>
+      </w:r>
+    </w:p>
+    <w:p>
+      <w:pPr>
+        <w:pStyle w:val="FirstParagraph"/>
+      </w:pPr>
+      <w:r>
+        <w:t xml:space="preserve">Deberíamos dejar configuradas las siguientes variables de entorno:</w:t>
+      </w:r>
+    </w:p>
+    <w:p>
+      <w:pPr>
+        <w:pStyle w:val="SourceCode"/>
+      </w:pPr>
+      <w:r>
+        <w:rPr>
+          <w:rStyle w:val="VerbatimChar"/>
+        </w:rPr>
+        <w:t xml:space="preserve"># Point to the local installation of golang.</w:t>
+      </w:r>
+      <w:r>
+        <w:br w:type="textWrapping"/>
+      </w:r>
+      <w:r>
+        <w:rPr>
+          <w:rStyle w:val="VerbatimChar"/>
+        </w:rPr>
+        <w:t xml:space="preserve">export GOROOT=/opt/go</w:t>
+      </w:r>
+      <w:r>
+        <w:br w:type="textWrapping"/>
+      </w:r>
+      <w:r>
+        <w:rPr>
+          <w:rStyle w:val="VerbatimChar"/>
+        </w:rPr>
+        <w:t xml:space="preserve"/>
+      </w:r>
+      <w:r>
+        <w:br w:type="textWrapping"/>
+      </w:r>
+      <w:r>
+        <w:rPr>
+          <w:rStyle w:val="VerbatimChar"/>
+        </w:rPr>
+        <w:t xml:space="preserve"># Point to the location beneath which source and binaries are installed.</w:t>
+      </w:r>
+      <w:r>
+        <w:br w:type="textWrapping"/>
+      </w:r>
+      <w:r>
+        <w:rPr>
+          <w:rStyle w:val="VerbatimChar"/>
+        </w:rPr>
+        <w:t xml:space="preserve">export GOPATH=$HOME/go</w:t>
+      </w:r>
+      <w:r>
+        <w:br w:type="textWrapping"/>
+      </w:r>
+      <w:r>
+        <w:rPr>
+          <w:rStyle w:val="VerbatimChar"/>
+        </w:rPr>
+        <w:t xml:space="preserve"/>
+      </w:r>
+      <w:r>
+        <w:br w:type="textWrapping"/>
+      </w:r>
+      <w:r>
+        <w:rPr>
+          <w:rStyle w:val="VerbatimChar"/>
+        </w:rPr>
+        <w:t xml:space="preserve"># Ensure that the binary-release is on your PATH.</w:t>
+      </w:r>
+      <w:r>
+        <w:br w:type="textWrapping"/>
+      </w:r>
+      <w:r>
+        <w:rPr>
+          <w:rStyle w:val="VerbatimChar"/>
+        </w:rPr>
+        <w:t xml:space="preserve">export PATH=${PATH}:${GOROOT}/bin</w:t>
+      </w:r>
+      <w:r>
+        <w:br w:type="textWrapping"/>
+      </w:r>
+      <w:r>
+        <w:rPr>
+          <w:rStyle w:val="VerbatimChar"/>
+        </w:rPr>
+        <w:t xml:space="preserve"/>
+      </w:r>
+      <w:r>
+        <w:br w:type="textWrapping"/>
+      </w:r>
+      <w:r>
+        <w:rPr>
+          <w:rStyle w:val="VerbatimChar"/>
+        </w:rPr>
+        <w:t xml:space="preserve"># Ensure that compiled binaries are also on your PATH.</w:t>
+      </w:r>
+      <w:r>
+        <w:br w:type="textWrapping"/>
+      </w:r>
+      <w:r>
+        <w:rPr>
+          <w:rStyle w:val="VerbatimChar"/>
+        </w:rPr>
+        <w:t xml:space="preserve">export PATH=${PATH}:${GOPATH}/bin</w:t>
+      </w:r>
+    </w:p>
+    <w:p>
+      <w:pPr>
         <w:pStyle w:val="Heading1"/>
       </w:pPr>
-      <w:bookmarkStart w:id="116" w:name="desarrollo-hardware"/>
-      <w:bookmarkEnd w:id="116"/>
+      <w:bookmarkStart w:id="122" w:name="desarrollo-hardware"/>
+      <w:bookmarkEnd w:id="122"/>
       <w:r>
         <w:t xml:space="preserve">Desarrollo hardware</w:t>
       </w:r>
@@ -8379,8 +8714,8 @@
       <w:pPr>
         <w:pStyle w:val="Heading2"/>
       </w:pPr>
-      <w:bookmarkStart w:id="117" w:name="arduino-ide"/>
-      <w:bookmarkEnd w:id="117"/>
+      <w:bookmarkStart w:id="123" w:name="arduino-ide"/>
+      <w:bookmarkEnd w:id="123"/>
       <w:r>
         <w:t xml:space="preserve">Arduino IDE</w:t>
       </w:r>
@@ -8395,7 +8730,7 @@
       <w:r>
         <w:t xml:space="preserve"> </w:t>
       </w:r>
-      <w:hyperlink r:id="rId118">
+      <w:hyperlink r:id="rId124">
         <w:r>
           <w:rPr>
             <w:rStyle w:val="Hyperlink"/>
@@ -8498,8 +8833,8 @@
       <w:pPr>
         <w:pStyle w:val="Heading2"/>
       </w:pPr>
-      <w:bookmarkStart w:id="119" w:name="pinguino-ide"/>
-      <w:bookmarkEnd w:id="119"/>
+      <w:bookmarkStart w:id="125" w:name="pinguino-ide"/>
+      <w:bookmarkEnd w:id="125"/>
       <w:r>
         <w:t xml:space="preserve">Pinguino IDE</w:t>
       </w:r>
@@ -8514,7 +8849,7 @@
       <w:r>
         <w:t xml:space="preserve"> </w:t>
       </w:r>
-      <w:hyperlink r:id="rId120">
+      <w:hyperlink r:id="rId126">
         <w:r>
           <w:rPr>
             <w:rStyle w:val="Hyperlink"/>
@@ -8602,8 +8937,8 @@
       <w:pPr>
         <w:pStyle w:val="Heading2"/>
       </w:pPr>
-      <w:bookmarkStart w:id="121" w:name="kicad"/>
-      <w:bookmarkEnd w:id="121"/>
+      <w:bookmarkStart w:id="127" w:name="kicad"/>
+      <w:bookmarkEnd w:id="127"/>
       <w:r>
         <w:t xml:space="preserve">KiCAD</w:t>
       </w:r>
@@ -8661,7 +8996,7 @@
           <w:ilvl w:val="0"/>
         </w:numPr>
       </w:pPr>
-      <w:hyperlink r:id="rId122">
+      <w:hyperlink r:id="rId128">
         <w:r>
           <w:rPr>
             <w:rStyle w:val="Hyperlink"/>
@@ -8690,7 +9025,7 @@
       <w:r>
         <w:t xml:space="preserve"> </w:t>
       </w:r>
-      <w:hyperlink r:id="rId123">
+      <w:hyperlink r:id="rId129">
         <w:r>
           <w:rPr>
             <w:rStyle w:val="Hyperlink"/>
@@ -8743,7 +9078,7 @@
           <w:ilvl w:val="0"/>
         </w:numPr>
       </w:pPr>
-      <w:hyperlink r:id="rId124">
+      <w:hyperlink r:id="rId130">
         <w:r>
           <w:rPr>
             <w:rStyle w:val="Hyperlink"/>
@@ -8768,8 +9103,8 @@
       <w:pPr>
         <w:pStyle w:val="Heading1"/>
       </w:pPr>
-      <w:bookmarkStart w:id="125" w:name="virtualización"/>
-      <w:bookmarkEnd w:id="125"/>
+      <w:bookmarkStart w:id="131" w:name="virtualización"/>
+      <w:bookmarkEnd w:id="131"/>
       <w:r>
         <w:t xml:space="preserve">Virtualización</w:t>
       </w:r>
@@ -8778,8 +9113,8 @@
       <w:pPr>
         <w:pStyle w:val="Heading2"/>
       </w:pPr>
-      <w:bookmarkStart w:id="126" w:name="docker"/>
-      <w:bookmarkEnd w:id="126"/>
+      <w:bookmarkStart w:id="132" w:name="docker"/>
+      <w:bookmarkEnd w:id="132"/>
       <w:r>
         <w:t xml:space="preserve">Docker</w:t>
       </w:r>
@@ -8934,8 +9269,8 @@
       <w:pPr>
         <w:pStyle w:val="Heading2"/>
       </w:pPr>
-      <w:bookmarkStart w:id="127" w:name="virtualbox"/>
-      <w:bookmarkEnd w:id="127"/>
+      <w:bookmarkStart w:id="133" w:name="virtualbox"/>
+      <w:bookmarkEnd w:id="133"/>
       <w:r>
         <w:t xml:space="preserve">Virtualbox</w:t>
       </w:r>
@@ -9094,7 +9429,7 @@
       <w:r>
         <w:t xml:space="preserve"> </w:t>
       </w:r>
-      <w:hyperlink r:id="rId128">
+      <w:hyperlink r:id="rId134">
         <w:r>
           <w:rPr>
             <w:rStyle w:val="Hyperlink"/>
@@ -9142,8 +9477,8 @@
       <w:pPr>
         <w:pStyle w:val="Heading2"/>
       </w:pPr>
-      <w:bookmarkStart w:id="129" w:name="virtualizando-un-windows-7"/>
-      <w:bookmarkEnd w:id="129"/>
+      <w:bookmarkStart w:id="135" w:name="virtualizando-un-windows-7"/>
+      <w:bookmarkEnd w:id="135"/>
       <w:r>
         <w:t xml:space="preserve">Virtualizando un Windows 7</w:t>
       </w:r>
@@ -9232,8 +9567,8 @@
       <w:pPr>
         <w:pStyle w:val="Heading1"/>
       </w:pPr>
-      <w:bookmarkStart w:id="130" w:name="shells-alternativos-zsh-y-fish"/>
-      <w:bookmarkEnd w:id="130"/>
+      <w:bookmarkStart w:id="136" w:name="shells-alternativos-zsh-y-fish"/>
+      <w:bookmarkEnd w:id="136"/>
       <w:r>
         <w:t xml:space="preserve">Shells alternativos: zsh y fish</w:t>
       </w:r>
@@ -9268,8 +9603,8 @@
       <w:pPr>
         <w:pStyle w:val="Heading2"/>
       </w:pPr>
-      <w:bookmarkStart w:id="131" w:name="fish"/>
-      <w:bookmarkEnd w:id="131"/>
+      <w:bookmarkStart w:id="137" w:name="fish"/>
+      <w:bookmarkEnd w:id="137"/>
       <w:r>
         <w:t xml:space="preserve">fish</w:t>
       </w:r>
@@ -9367,8 +9702,8 @@
       <w:pPr>
         <w:pStyle w:val="Heading2"/>
       </w:pPr>
-      <w:bookmarkStart w:id="132" w:name="zsh"/>
-      <w:bookmarkEnd w:id="132"/>
+      <w:bookmarkStart w:id="138" w:name="zsh"/>
+      <w:bookmarkEnd w:id="138"/>
       <w:r>
         <w:t xml:space="preserve">zsh</w:t>
       </w:r>
@@ -9813,8 +10148,8 @@
       <w:pPr>
         <w:pStyle w:val="Heading2"/>
       </w:pPr>
-      <w:bookmarkStart w:id="133" w:name="instalación-de-fuentes-adicionales"/>
-      <w:bookmarkEnd w:id="133"/>
+      <w:bookmarkStart w:id="139" w:name="instalación-de-fuentes-adicionales"/>
+      <w:bookmarkEnd w:id="139"/>
       <w:r>
         <w:t xml:space="preserve">Instalación de fuentes adicionales</w:t>
       </w:r>
@@ -9908,8 +10243,8 @@
       <w:pPr>
         <w:pStyle w:val="Heading1"/>
       </w:pPr>
-      <w:bookmarkStart w:id="134" w:name="reprap"/>
-      <w:bookmarkEnd w:id="134"/>
+      <w:bookmarkStart w:id="140" w:name="reprap"/>
+      <w:bookmarkEnd w:id="140"/>
       <w:r>
         <w:t xml:space="preserve">Reprap</w:t>
       </w:r>
@@ -9918,8 +10253,8 @@
       <w:pPr>
         <w:pStyle w:val="Heading2"/>
       </w:pPr>
-      <w:bookmarkStart w:id="135" w:name="sl1c3r"/>
-      <w:bookmarkEnd w:id="135"/>
+      <w:bookmarkStart w:id="141" w:name="sl1c3r"/>
+      <w:bookmarkEnd w:id="141"/>
       <w:r>
         <w:t xml:space="preserve">Sl1c3r</w:t>
       </w:r>
@@ -10005,8 +10340,8 @@
       <w:pPr>
         <w:pStyle w:val="Heading2"/>
       </w:pPr>
-      <w:bookmarkStart w:id="136" w:name="openscad"/>
-      <w:bookmarkEnd w:id="136"/>
+      <w:bookmarkStart w:id="142" w:name="openscad"/>
+      <w:bookmarkEnd w:id="142"/>
       <w:r>
         <w:t xml:space="preserve">OpenScad</w:t>
       </w:r>
@@ -10023,8 +10358,8 @@
       <w:pPr>
         <w:pStyle w:val="Heading2"/>
       </w:pPr>
-      <w:bookmarkStart w:id="137" w:name="printrun"/>
-      <w:bookmarkEnd w:id="137"/>
+      <w:bookmarkStart w:id="143" w:name="printrun"/>
+      <w:bookmarkEnd w:id="143"/>
       <w:r>
         <w:t xml:space="preserve">Printrun</w:t>
       </w:r>
@@ -10041,8 +10376,8 @@
       <w:pPr>
         <w:pStyle w:val="Heading2"/>
       </w:pPr>
-      <w:bookmarkStart w:id="138" w:name="cura"/>
-      <w:bookmarkEnd w:id="138"/>
+      <w:bookmarkStart w:id="144" w:name="cura"/>
+      <w:bookmarkEnd w:id="144"/>
       <w:r>
         <w:t xml:space="preserve">Cura</w:t>
       </w:r>
@@ -10117,8 +10452,8 @@
       <w:pPr>
         <w:pStyle w:val="Heading1"/>
       </w:pPr>
-      <w:bookmarkStart w:id="139" w:name="aplicaciones-web"/>
-      <w:bookmarkEnd w:id="139"/>
+      <w:bookmarkStart w:id="145" w:name="aplicaciones-web"/>
+      <w:bookmarkEnd w:id="145"/>
       <w:r>
         <w:t xml:space="preserve">Aplicaciones Web</w:t>
       </w:r>
@@ -10127,8 +10462,8 @@
       <w:pPr>
         <w:pStyle w:val="Heading2"/>
       </w:pPr>
-      <w:bookmarkStart w:id="140" w:name="servidor-web"/>
-      <w:bookmarkEnd w:id="140"/>
+      <w:bookmarkStart w:id="146" w:name="servidor-web"/>
+      <w:bookmarkEnd w:id="146"/>
       <w:r>
         <w:t xml:space="preserve">Servidor Web</w:t>
       </w:r>
@@ -10137,8 +10472,8 @@
       <w:pPr>
         <w:pStyle w:val="Heading3"/>
       </w:pPr>
-      <w:bookmarkStart w:id="141" w:name="apache"/>
-      <w:bookmarkEnd w:id="141"/>
+      <w:bookmarkStart w:id="147" w:name="apache"/>
+      <w:bookmarkEnd w:id="147"/>
       <w:r>
         <w:t xml:space="preserve">Apache</w:t>
       </w:r>
@@ -10181,7 +10516,7 @@
       <w:r>
         <w:t xml:space="preserve"> </w:t>
       </w:r>
-      <w:hyperlink r:id="rId142">
+      <w:hyperlink r:id="rId148">
         <w:r>
           <w:rPr>
             <w:rStyle w:val="Hyperlink"/>
@@ -10401,7 +10736,7 @@
       <w:r>
         <w:t xml:space="preserve"> </w:t>
       </w:r>
-      <w:hyperlink r:id="rId143">
+      <w:hyperlink r:id="rId149">
         <w:r>
           <w:rPr>
             <w:rStyle w:val="Hyperlink"/>
@@ -10463,8 +10798,8 @@
       <w:pPr>
         <w:pStyle w:val="Heading3"/>
       </w:pPr>
-      <w:bookmarkStart w:id="144" w:name="nginx"/>
-      <w:bookmarkEnd w:id="144"/>
+      <w:bookmarkStart w:id="150" w:name="nginx"/>
+      <w:bookmarkEnd w:id="150"/>
       <w:r>
         <w:t xml:space="preserve">nginx</w:t>
       </w:r>
@@ -10481,8 +10816,8 @@
       <w:pPr>
         <w:pStyle w:val="Heading2"/>
       </w:pPr>
-      <w:bookmarkStart w:id="145" w:name="servidores-de-bases-de-datos"/>
-      <w:bookmarkEnd w:id="145"/>
+      <w:bookmarkStart w:id="151" w:name="servidores-de-bases-de-datos"/>
+      <w:bookmarkEnd w:id="151"/>
       <w:r>
         <w:t xml:space="preserve">Servidores de bases de datos</w:t>
       </w:r>
@@ -10491,8 +10826,8 @@
       <w:pPr>
         <w:pStyle w:val="Heading3"/>
       </w:pPr>
-      <w:bookmarkStart w:id="146" w:name="mysql"/>
-      <w:bookmarkEnd w:id="146"/>
+      <w:bookmarkStart w:id="152" w:name="mysql"/>
+      <w:bookmarkEnd w:id="152"/>
       <w:r>
         <w:t xml:space="preserve">MySQL</w:t>
       </w:r>
@@ -10537,8 +10872,8 @@
       <w:pPr>
         <w:pStyle w:val="Heading4"/>
       </w:pPr>
-      <w:bookmarkStart w:id="147" w:name="actualización"/>
-      <w:bookmarkEnd w:id="147"/>
+      <w:bookmarkStart w:id="153" w:name="actualización"/>
+      <w:bookmarkEnd w:id="153"/>
       <w:r>
         <w:t xml:space="preserve">Actualización</w:t>
       </w:r>
@@ -10603,8 +10938,8 @@
       <w:pPr>
         <w:pStyle w:val="Heading3"/>
       </w:pPr>
-      <w:bookmarkStart w:id="148" w:name="cliente-sql-squirrel-sql"/>
-      <w:bookmarkEnd w:id="148"/>
+      <w:bookmarkStart w:id="154" w:name="cliente-sql-squirrel-sql"/>
+      <w:bookmarkEnd w:id="154"/>
       <w:r>
         <w:t xml:space="preserve">Cliente SQL SQuirreL SQL</w:t>
       </w:r>
@@ -10619,7 +10954,7 @@
       <w:r>
         <w:t xml:space="preserve"> </w:t>
       </w:r>
-      <w:hyperlink r:id="rId149">
+      <w:hyperlink r:id="rId155">
         <w:r>
           <w:rPr>
             <w:rStyle w:val="Hyperlink"/>
@@ -10654,7 +10989,7 @@
       <w:r>
         <w:t xml:space="preserve"> </w:t>
       </w:r>
-      <w:hyperlink r:id="rId150">
+      <w:hyperlink r:id="rId156">
         <w:r>
           <w:rPr>
             <w:rStyle w:val="Hyperlink"/>
@@ -10717,8 +11052,8 @@
       <w:pPr>
         <w:pStyle w:val="Heading3"/>
       </w:pPr>
-      <w:bookmarkStart w:id="151" w:name="mariadb"/>
-      <w:bookmarkEnd w:id="151"/>
+      <w:bookmarkStart w:id="157" w:name="mariadb"/>
+      <w:bookmarkEnd w:id="157"/>
       <w:r>
         <w:t xml:space="preserve">MariaDB</w:t>
       </w:r>
@@ -10738,8 +11073,8 @@
       <w:pPr>
         <w:pStyle w:val="Heading1"/>
       </w:pPr>
-      <w:bookmarkStart w:id="152" w:name="recetas-varias"/>
-      <w:bookmarkEnd w:id="152"/>
+      <w:bookmarkStart w:id="158" w:name="recetas-varias"/>
+      <w:bookmarkEnd w:id="158"/>
       <w:r>
         <w:t xml:space="preserve">Recetas varias</w:t>
       </w:r>
@@ -10748,8 +11083,8 @@
       <w:pPr>
         <w:pStyle w:val="Heading2"/>
       </w:pPr>
-      <w:bookmarkStart w:id="153" w:name="orange-pi-zero"/>
-      <w:bookmarkEnd w:id="153"/>
+      <w:bookmarkStart w:id="159" w:name="orange-pi-zero"/>
+      <w:bookmarkEnd w:id="159"/>
       <w:r>
         <w:t xml:space="preserve">Orange Pi Zero</w:t>
       </w:r>
@@ -10772,8 +11107,8 @@
       <w:pPr>
         <w:pStyle w:val="Heading3"/>
       </w:pPr>
-      <w:bookmarkStart w:id="154" w:name="crear-una-sd-arrancable"/>
-      <w:bookmarkEnd w:id="154"/>
+      <w:bookmarkStart w:id="160" w:name="crear-una-sd-arrancable"/>
+      <w:bookmarkEnd w:id="160"/>
       <w:r>
         <w:t xml:space="preserve">Crear una SD arrancable</w:t>
       </w:r>
@@ -11305,7 +11640,7 @@
       <w:r>
         <w:t xml:space="preserve"> </w:t>
       </w:r>
-      <w:hyperlink r:id="rId155">
+      <w:hyperlink r:id="rId161">
         <w:r>
           <w:rPr>
             <w:rStyle w:val="Hyperlink"/>
@@ -11540,7 +11875,7 @@
                     </pic:cNvPicPr>
                   </pic:nvPicPr>
                   <pic:blipFill>
-                    <a:blip r:embed="rId156"/>
+                    <a:blip r:embed="rId162"/>
                     <a:stretch>
                       <a:fillRect/>
                     </a:stretch>
@@ -11647,8 +11982,8 @@
       <w:pPr>
         <w:pStyle w:val="Heading3"/>
       </w:pPr>
-      <w:bookmarkStart w:id="157" w:name="conexión-wifi"/>
-      <w:bookmarkEnd w:id="157"/>
+      <w:bookmarkStart w:id="163" w:name="conexión-wifi"/>
+      <w:bookmarkEnd w:id="163"/>
       <w:r>
         <w:t xml:space="preserve">Conexión WIFI</w:t>
       </w:r>
@@ -12005,7 +12340,7 @@
                     </pic:cNvPicPr>
                   </pic:nvPicPr>
                   <pic:blipFill>
-                    <a:blip r:embed="rId158"/>
+                    <a:blip r:embed="rId164"/>
                     <a:stretch>
                       <a:fillRect/>
                     </a:stretch>
@@ -12159,8 +12494,8 @@
       <w:pPr>
         <w:pStyle w:val="Heading3"/>
       </w:pPr>
-      <w:bookmarkStart w:id="159" w:name="referencias-1"/>
-      <w:bookmarkEnd w:id="159"/>
+      <w:bookmarkStart w:id="165" w:name="referencias-1"/>
+      <w:bookmarkEnd w:id="165"/>
       <w:r>
         <w:t xml:space="preserve">Referencias</w:t>
       </w:r>
@@ -12173,7 +12508,7 @@
           <w:ilvl w:val="0"/>
         </w:numPr>
       </w:pPr>
-      <w:hyperlink r:id="rId160">
+      <w:hyperlink r:id="rId166">
         <w:r>
           <w:rPr>
             <w:rStyle w:val="Hyperlink"/>
@@ -12190,7 +12525,7 @@
           <w:ilvl w:val="0"/>
         </w:numPr>
       </w:pPr>
-      <w:hyperlink r:id="rId161">
+      <w:hyperlink r:id="rId167">
         <w:r>
           <w:rPr>
             <w:rStyle w:val="Hyperlink"/>
@@ -12213,7 +12548,7 @@
           <w:ilvl w:val="0"/>
         </w:numPr>
       </w:pPr>
-      <w:hyperlink r:id="rId162">
+      <w:hyperlink r:id="rId168">
         <w:r>
           <w:rPr>
             <w:rStyle w:val="Hyperlink"/>
@@ -12230,7 +12565,7 @@
           <w:ilvl w:val="0"/>
         </w:numPr>
       </w:pPr>
-      <w:hyperlink r:id="rId163">
+      <w:hyperlink r:id="rId169">
         <w:r>
           <w:rPr>
             <w:rStyle w:val="Hyperlink"/>
@@ -12247,7 +12582,7 @@
           <w:ilvl w:val="0"/>
         </w:numPr>
       </w:pPr>
-      <w:hyperlink r:id="rId164">
+      <w:hyperlink r:id="rId170">
         <w:r>
           <w:rPr>
             <w:rStyle w:val="Hyperlink"/>
@@ -12264,7 +12599,7 @@
           <w:ilvl w:val="0"/>
         </w:numPr>
       </w:pPr>
-      <w:hyperlink r:id="rId165">
+      <w:hyperlink r:id="rId171">
         <w:r>
           <w:rPr>
             <w:rStyle w:val="Hyperlink"/>
@@ -12281,7 +12616,7 @@
           <w:ilvl w:val="0"/>
         </w:numPr>
       </w:pPr>
-      <w:hyperlink r:id="rId166">
+      <w:hyperlink r:id="rId172">
         <w:r>
           <w:rPr>
             <w:rStyle w:val="Hyperlink"/>
@@ -12298,7 +12633,7 @@
           <w:ilvl w:val="0"/>
         </w:numPr>
       </w:pPr>
-      <w:hyperlink r:id="rId167">
+      <w:hyperlink r:id="rId173">
         <w:r>
           <w:rPr>
             <w:rStyle w:val="Hyperlink"/>
@@ -12327,7 +12662,7 @@
           <w:ilvl w:val="0"/>
         </w:numPr>
       </w:pPr>
-      <w:hyperlink r:id="rId168">
+      <w:hyperlink r:id="rId174">
         <w:r>
           <w:rPr>
             <w:rStyle w:val="Hyperlink"/>
@@ -12352,8 +12687,8 @@
       <w:pPr>
         <w:pStyle w:val="Heading2"/>
       </w:pPr>
-      <w:bookmarkStart w:id="169" w:name="raspberry-pi-media-center"/>
-      <w:bookmarkEnd w:id="169"/>
+      <w:bookmarkStart w:id="175" w:name="raspberry-pi-media-center"/>
+      <w:bookmarkEnd w:id="175"/>
       <w:r>
         <w:t xml:space="preserve">Raspberry Pi Media Center</w:t>
       </w:r>
@@ -12374,7 +12709,7 @@
       <w:r>
         <w:t xml:space="preserve"> </w:t>
       </w:r>
-      <w:hyperlink r:id="rId170">
+      <w:hyperlink r:id="rId176">
         <w:r>
           <w:rPr>
             <w:rStyle w:val="Hyperlink"/>
@@ -12464,7 +12799,7 @@
                     </pic:cNvPicPr>
                   </pic:nvPicPr>
                   <pic:blipFill>
-                    <a:blip r:embed="rId171"/>
+                    <a:blip r:embed="rId177"/>
                     <a:stretch>
                       <a:fillRect/>
                     </a:stretch>
@@ -13023,8 +13358,8 @@
       <w:pPr>
         <w:pStyle w:val="Heading2"/>
       </w:pPr>
-      <w:bookmarkStart w:id="172" w:name="grabar-time-lapse-del-escritorio"/>
-      <w:bookmarkEnd w:id="172"/>
+      <w:bookmarkStart w:id="178" w:name="grabar-time-lapse-del-escritorio"/>
+      <w:bookmarkEnd w:id="178"/>
       <w:r>
         <w:t xml:space="preserve">Grabar time-lapse del escritorio</w:t>
       </w:r>
@@ -13033,8 +13368,8 @@
       <w:pPr>
         <w:pStyle w:val="Heading3"/>
       </w:pPr>
-      <w:bookmarkStart w:id="173" w:name="usando-avconv"/>
-      <w:bookmarkEnd w:id="173"/>
+      <w:bookmarkStart w:id="179" w:name="usando-avconv"/>
+      <w:bookmarkEnd w:id="179"/>
       <w:r>
         <w:t xml:space="preserve">Usando avconv</w:t>
       </w:r>
@@ -13070,8 +13405,8 @@
       <w:pPr>
         <w:pStyle w:val="Heading1"/>
       </w:pPr>
-      <w:bookmarkStart w:id="174" w:name="todo-1"/>
-      <w:bookmarkEnd w:id="174"/>
+      <w:bookmarkStart w:id="180" w:name="todo-2"/>
+      <w:bookmarkEnd w:id="180"/>
       <w:r>
         <w:t xml:space="preserve">TODO</w:t>
       </w:r>
@@ -13216,7 +13551,7 @@
           <w:ilvl w:val="1"/>
         </w:numPr>
       </w:pPr>
-      <w:hyperlink r:id="rId175">
+      <w:hyperlink r:id="rId181">
         <w:r>
           <w:rPr>
             <w:rStyle w:val="Hyperlink"/>
@@ -13251,7 +13586,7 @@
       <w:r>
         <w:t xml:space="preserve"> </w:t>
       </w:r>
-      <w:hyperlink r:id="rId176">
+      <w:hyperlink r:id="rId182">
         <w:r>
           <w:rPr>
             <w:rStyle w:val="Hyperlink"/>
@@ -13288,8 +13623,8 @@
       <w:pPr>
         <w:pStyle w:val="Heading1"/>
       </w:pPr>
-      <w:bookmarkStart w:id="177" w:name="links"/>
-      <w:bookmarkEnd w:id="177"/>
+      <w:bookmarkStart w:id="183" w:name="links"/>
+      <w:bookmarkEnd w:id="183"/>
       <w:r>
         <w:t xml:space="preserve">Links</w:t>
       </w:r>
@@ -13302,7 +13637,7 @@
           <w:ilvl w:val="0"/>
         </w:numPr>
       </w:pPr>
-      <w:hyperlink r:id="rId178">
+      <w:hyperlink r:id="rId184">
         <w:r>
           <w:rPr>
             <w:rStyle w:val="Hyperlink"/>
@@ -13319,7 +13654,7 @@
           <w:ilvl w:val="0"/>
         </w:numPr>
       </w:pPr>
-      <w:hyperlink r:id="rId179">
+      <w:hyperlink r:id="rId185">
         <w:r>
           <w:rPr>
             <w:rStyle w:val="Hyperlink"/>
@@ -13336,7 +13671,7 @@
           <w:ilvl w:val="0"/>
         </w:numPr>
       </w:pPr>
-      <w:hyperlink r:id="rId180">
+      <w:hyperlink r:id="rId186">
         <w:r>
           <w:rPr>
             <w:rStyle w:val="Hyperlink"/>
@@ -13353,7 +13688,7 @@
           <w:ilvl w:val="0"/>
         </w:numPr>
       </w:pPr>
-      <w:hyperlink r:id="rId181">
+      <w:hyperlink r:id="rId187">
         <w:r>
           <w:rPr>
             <w:rStyle w:val="Hyperlink"/>
@@ -13370,7 +13705,7 @@
           <w:ilvl w:val="0"/>
         </w:numPr>
       </w:pPr>
-      <w:hyperlink r:id="rId182">
+      <w:hyperlink r:id="rId188">
         <w:r>
           <w:rPr>
             <w:rStyle w:val="Hyperlink"/>
@@ -13387,7 +13722,7 @@
           <w:ilvl w:val="0"/>
         </w:numPr>
       </w:pPr>
-      <w:hyperlink r:id="rId183">
+      <w:hyperlink r:id="rId189">
         <w:r>
           <w:rPr>
             <w:rStyle w:val="Hyperlink"/>
@@ -13404,7 +13739,7 @@
           <w:ilvl w:val="0"/>
         </w:numPr>
       </w:pPr>
-      <w:hyperlink r:id="rId184">
+      <w:hyperlink r:id="rId190">
         <w:r>
           <w:rPr>
             <w:rStyle w:val="Hyperlink"/>
@@ -13421,7 +13756,7 @@
           <w:ilvl w:val="0"/>
         </w:numPr>
       </w:pPr>
-      <w:hyperlink r:id="rId185">
+      <w:hyperlink r:id="rId191">
         <w:r>
           <w:rPr>
             <w:rStyle w:val="Hyperlink"/>
@@ -13434,8 +13769,8 @@
       <w:pPr>
         <w:pStyle w:val="Heading1"/>
       </w:pPr>
-      <w:bookmarkStart w:id="186" w:name="licencia"/>
-      <w:bookmarkEnd w:id="186"/>
+      <w:bookmarkStart w:id="192" w:name="licencia"/>
+      <w:bookmarkEnd w:id="192"/>
       <w:r>
         <w:t xml:space="preserve">Licencia</w:t>
       </w:r>
@@ -17340,7 +17675,7 @@
       </w:r>
     </w:p>
   </w:footnote>
-  <w:footnote w:id="107">
+  <w:footnote w:id="108">
     <w:p>
       <w:pPr>
         <w:pStyle w:val="FootnoteText"/>
@@ -17368,7 +17703,7 @@
       </w:r>
     </w:p>
   </w:footnote>
-  <w:footnote w:id="108">
+  <w:footnote w:id="109">
     <w:p>
       <w:pPr>
         <w:pStyle w:val="FootnoteText"/>
@@ -17474,7 +17809,7 @@
     </w:lvl>
   </w:abstractNum>
   <w:abstractNum w:abstractNumId="990">
-    <w:nsid w:val="78d1131e"/>
+    <w:nsid w:val="71e1206a"/>
     <w:multiLevelType w:val="multilevel"/>
     <w:lvl w:ilvl="0">
       <w:numFmt w:val="bullet"/>
@@ -17555,7 +17890,7 @@
     </w:lvl>
   </w:abstractNum>
   <w:abstractNum w:abstractNumId="991">
-    <w:nsid w:val="9f012223"/>
+    <w:nsid w:val="9f7f12a6"/>
     <w:multiLevelType w:val="multilevel"/>
     <w:lvl w:ilvl="0">
       <w:numFmt w:val="bullet"/>
@@ -17636,7 +17971,7 @@
     </w:lvl>
   </w:abstractNum>
   <w:abstractNum w:abstractNumId="99411">
-    <w:nsid w:val="1300e91c"/>
+    <w:nsid w:val="9c82b2ee"/>
     <w:multiLevelType w:val="multilevel"/>
     <w:lvl w:ilvl="0">
       <w:start w:val="1"/>

</xml_diff>

<commit_message>
Cambios en la instalación de Python.
</commit_message>
<xml_diff>
--- a/out/debianpostinstall.docx
+++ b/out/debianpostinstall.docx
@@ -7252,10 +7252,72 @@
     </w:p>
     <w:p>
       <w:pPr>
+        <w:pStyle w:val="Heading3"/>
+      </w:pPr>
+      <w:bookmarkStart w:id="105" w:name="pip-virtualenv-virtualenvwrapper-virtualfish"/>
+      <w:bookmarkEnd w:id="105"/>
+      <w:r>
+        <w:t xml:space="preserve">pip, virtualenv, virtualenvwrapper, virtualfish</w:t>
+      </w:r>
+    </w:p>
+    <w:p>
+      <w:pPr>
         <w:pStyle w:val="FirstParagraph"/>
       </w:pPr>
       <w:r>
-        <w:t xml:space="preserve">Instalado python-pip y python-virtualenv desde aptitude.</w:t>
+        <w:rPr>
+          <w:i/>
+        </w:rPr>
+        <w:t xml:space="preserve">pip</w:t>
+      </w:r>
+      <w:r>
+        <w:t xml:space="preserve"> </w:t>
+      </w:r>
+      <w:r>
+        <w:t xml:space="preserve">es un gestor de paquetes para</w:t>
+      </w:r>
+      <w:r>
+        <w:t xml:space="preserve"> </w:t>
+      </w:r>
+      <w:r>
+        <w:rPr>
+          <w:b/>
+        </w:rPr>
+        <w:t xml:space="preserve">Python</w:t>
+      </w:r>
+      <w:r>
+        <w:t xml:space="preserve"> </w:t>
+      </w:r>
+      <w:r>
+        <w:t xml:space="preserve">que facilita la</w:t>
+      </w:r>
+      <w:r>
+        <w:t xml:space="preserve"> </w:t>
+      </w:r>
+      <w:r>
+        <w:t xml:space="preserve">instalación de librerías y utilidades.</w:t>
+      </w:r>
+    </w:p>
+    <w:p>
+      <w:pPr>
+        <w:pStyle w:val="BodyText"/>
+      </w:pPr>
+      <w:r>
+        <w:t xml:space="preserve">Para poder usar los entornos virtuales instalaremos también</w:t>
+      </w:r>
+      <w:r>
+        <w:t xml:space="preserve"> </w:t>
+      </w:r>
+      <w:r>
+        <w:t xml:space="preserve">virtualenv.</w:t>
+      </w:r>
+    </w:p>
+    <w:p>
+      <w:pPr>
+        <w:pStyle w:val="BodyText"/>
+      </w:pPr>
+      <w:r>
+        <w:t xml:space="preserve">Instalamos los dos desde aptitude:</w:t>
       </w:r>
     </w:p>
     <w:p>
@@ -7301,15 +7363,399 @@
         <w:pStyle w:val="FirstParagraph"/>
       </w:pPr>
       <w:r>
-        <w:t xml:space="preserve">Instalamos a mayores</w:t>
-      </w:r>
-      <w:r>
-        <w:t xml:space="preserve"> </w:t>
-      </w:r>
-      <w:r>
         <w:rPr>
           <w:i/>
         </w:rPr>
+        <w:t xml:space="preserve">virtualenv</w:t>
+      </w:r>
+      <w:r>
+        <w:t xml:space="preserve"> </w:t>
+      </w:r>
+      <w:r>
+        <w:t xml:space="preserve">es una herramienta imprescindible en Python, pero da un</w:t>
+      </w:r>
+      <w:r>
+        <w:t xml:space="preserve"> </w:t>
+      </w:r>
+      <w:r>
+        <w:t xml:space="preserve">poco de trabajo, así que se han desarrollado algunos frontends para</w:t>
+      </w:r>
+      <w:r>
+        <w:t xml:space="preserve"> </w:t>
+      </w:r>
+      <w:r>
+        <w:t xml:space="preserve">simplificar su uso, para</w:t>
+      </w:r>
+      <w:r>
+        <w:t xml:space="preserve"> </w:t>
+      </w:r>
+      <w:r>
+        <w:rPr>
+          <w:i/>
+        </w:rPr>
+        <w:t xml:space="preserve">bash</w:t>
+      </w:r>
+      <w:r>
+        <w:t xml:space="preserve"> </w:t>
+      </w:r>
+      <w:r>
+        <w:t xml:space="preserve">y</w:t>
+      </w:r>
+      <w:r>
+        <w:t xml:space="preserve"> </w:t>
+      </w:r>
+      <w:r>
+        <w:rPr>
+          <w:i/>
+        </w:rPr>
+        <w:t xml:space="preserve">zsh</w:t>
+      </w:r>
+      <w:r>
+        <w:t xml:space="preserve"> </w:t>
+      </w:r>
+      <w:r>
+        <w:t xml:space="preserve">usaremos</w:t>
+      </w:r>
+      <w:r>
+        <w:t xml:space="preserve"> </w:t>
+      </w:r>
+      <w:r>
+        <w:rPr>
+          <w:i/>
+        </w:rPr>
+        <w:t xml:space="preserve">virtualenvwrapper</w:t>
+      </w:r>
+      <w:r>
+        <w:t xml:space="preserve">,</w:t>
+      </w:r>
+      <w:r>
+        <w:t xml:space="preserve"> </w:t>
+      </w:r>
+      <w:r>
+        <w:t xml:space="preserve">y para</w:t>
+      </w:r>
+      <w:r>
+        <w:t xml:space="preserve"> </w:t>
+      </w:r>
+      <w:r>
+        <w:rPr>
+          <w:i/>
+        </w:rPr>
+        <w:t xml:space="preserve">fish</w:t>
+      </w:r>
+      <w:r>
+        <w:t xml:space="preserve"> </w:t>
+      </w:r>
+      <w:r>
+        <w:t xml:space="preserve">el</w:t>
+      </w:r>
+      <w:r>
+        <w:t xml:space="preserve"> </w:t>
+      </w:r>
+      <w:r>
+        <w:rPr>
+          <w:i/>
+        </w:rPr>
+        <w:t xml:space="preserve">virtualfish</w:t>
+      </w:r>
+      <w:r>
+        <w:t xml:space="preserve">. Como veremos son todos muy parecidos.</w:t>
+      </w:r>
+    </w:p>
+    <w:p>
+      <w:pPr>
+        <w:pStyle w:val="BodyText"/>
+      </w:pPr>
+      <w:r>
+        <w:t xml:space="preserve">Instalamos el virtualwrapper:</w:t>
+      </w:r>
+    </w:p>
+    <w:p>
+      <w:pPr>
+        <w:pStyle w:val="SourceCode"/>
+      </w:pPr>
+      <w:r>
+        <w:rPr>
+          <w:rStyle w:val="VerbatimChar"/>
+        </w:rPr>
+        <w:t xml:space="preserve">sudo apt-get install virtualenvwrapper -y</w:t>
+      </w:r>
+    </w:p>
+    <w:p>
+      <w:pPr>
+        <w:pStyle w:val="FirstParagraph"/>
+      </w:pPr>
+      <w:r>
+        <w:t xml:space="preserve">Para usar</w:t>
+      </w:r>
+      <w:r>
+        <w:t xml:space="preserve"> </w:t>
+      </w:r>
+      <w:r>
+        <w:rPr>
+          <w:i/>
+        </w:rPr>
+        <w:t xml:space="preserve">virtualenvwrapper</w:t>
+      </w:r>
+      <w:r>
+        <w:t xml:space="preserve"> </w:t>
+      </w:r>
+      <w:r>
+        <w:t xml:space="preserve">tenemos que hacer:</w:t>
+      </w:r>
+    </w:p>
+    <w:p>
+      <w:pPr>
+        <w:pStyle w:val="SourceCode"/>
+      </w:pPr>
+      <w:r>
+        <w:rPr>
+          <w:rStyle w:val="VerbatimChar"/>
+        </w:rPr>
+        <w:t xml:space="preserve">source /usr/share/virtualenvwrapper/virtualenvwrapper.sh</w:t>
+      </w:r>
+    </w:p>
+    <w:p>
+      <w:pPr>
+        <w:pStyle w:val="FirstParagraph"/>
+      </w:pPr>
+      <w:r>
+        <w:t xml:space="preserve">O añadir esa linea a nuestros ficheros</w:t>
+      </w:r>
+      <w:r>
+        <w:t xml:space="preserve"> </w:t>
+      </w:r>
+      <w:r>
+        <w:rPr>
+          <w:i/>
+        </w:rPr>
+        <w:t xml:space="preserve">.bashrc</w:t>
+      </w:r>
+      <w:r>
+        <w:t xml:space="preserve"> </w:t>
+      </w:r>
+      <w:r>
+        <w:t xml:space="preserve">y/o</w:t>
+      </w:r>
+      <w:r>
+        <w:t xml:space="preserve"> </w:t>
+      </w:r>
+      <w:r>
+        <w:rPr>
+          <w:i/>
+        </w:rPr>
+        <w:t xml:space="preserve">.zshrc</w:t>
+      </w:r>
+    </w:p>
+    <w:p>
+      <w:pPr>
+        <w:pStyle w:val="BodyText"/>
+      </w:pPr>
+      <w:r>
+        <w:t xml:space="preserve">Yo he dejado la variable de entorno</w:t>
+      </w:r>
+      <w:r>
+        <w:t xml:space="preserve"> </w:t>
+      </w:r>
+      <w:r>
+        <w:rPr>
+          <w:i/>
+        </w:rPr>
+        <w:t xml:space="preserve">WORKON_HOME</w:t>
+      </w:r>
+      <w:r>
+        <w:t xml:space="preserve"> </w:t>
+      </w:r>
+      <w:r>
+        <w:t xml:space="preserve">sin definir, así que</w:t>
+      </w:r>
+      <w:r>
+        <w:t xml:space="preserve"> </w:t>
+      </w:r>
+      <w:r>
+        <w:t xml:space="preserve">apunta al directorio por defecto,</w:t>
+      </w:r>
+      <w:r>
+        <w:t xml:space="preserve"> </w:t>
+      </w:r>
+      <w:r>
+        <w:rPr>
+          <w:rStyle w:val="VerbatimChar"/>
+        </w:rPr>
+        <w:t xml:space="preserve">~/.virtualenvs</w:t>
+      </w:r>
+      <w:r>
+        <w:t xml:space="preserve">. En ese directorio</w:t>
+      </w:r>
+      <w:r>
+        <w:t xml:space="preserve"> </w:t>
+      </w:r>
+      <w:r>
+        <w:t xml:space="preserve">es donde se guardarán nuestros entornos virtuales.</w:t>
+      </w:r>
+    </w:p>
+    <w:p>
+      <w:pPr>
+        <w:pStyle w:val="BodyText"/>
+      </w:pPr>
+      <w:hyperlink r:id="rId106">
+        <w:r>
+          <w:rPr>
+            <w:rStyle w:val="Hyperlink"/>
+          </w:rPr>
+          <w:t xml:space="preserve">Aquí</w:t>
+        </w:r>
+      </w:hyperlink>
+      <w:r>
+        <w:t xml:space="preserve"> </w:t>
+      </w:r>
+      <w:r>
+        <w:t xml:space="preserve">tenemos</w:t>
+      </w:r>
+      <w:r>
+        <w:t xml:space="preserve"> </w:t>
+      </w:r>
+      <w:r>
+        <w:t xml:space="preserve">la referencia de comandos de</w:t>
+      </w:r>
+      <w:r>
+        <w:t xml:space="preserve"> </w:t>
+      </w:r>
+      <w:r>
+        <w:rPr>
+          <w:i/>
+        </w:rPr>
+        <w:t xml:space="preserve">virtualenvwrapper</w:t>
+      </w:r>
+    </w:p>
+    <w:p>
+      <w:pPr>
+        <w:pStyle w:val="BodyText"/>
+      </w:pPr>
+      <w:r>
+        <w:t xml:space="preserve">Por último, si queremos tener utilidades parecidas en nuestro</w:t>
+      </w:r>
+      <w:r>
+        <w:t xml:space="preserve"> </w:t>
+      </w:r>
+      <w:r>
+        <w:rPr>
+          <w:i/>
+        </w:rPr>
+        <w:t xml:space="preserve">fish</w:t>
+      </w:r>
+      <w:r>
+        <w:rPr>
+          <w:i/>
+        </w:rPr>
+        <w:t xml:space="preserve"> </w:t>
+      </w:r>
+      <w:r>
+        <w:rPr>
+          <w:i/>
+        </w:rPr>
+        <w:t xml:space="preserve">shell</w:t>
+      </w:r>
+      <w:r>
+        <w:t xml:space="preserve"> </w:t>
+      </w:r>
+      <w:r>
+        <w:t xml:space="preserve">instalamos</w:t>
+      </w:r>
+      <w:r>
+        <w:t xml:space="preserve"> </w:t>
+      </w:r>
+      <w:r>
+        <w:rPr>
+          <w:i/>
+        </w:rPr>
+        <w:t xml:space="preserve">virtualfish</w:t>
+      </w:r>
+      <w:r>
+        <w:t xml:space="preserve">:</w:t>
+      </w:r>
+    </w:p>
+    <w:p>
+      <w:pPr>
+        <w:pStyle w:val="SourceCode"/>
+      </w:pPr>
+      <w:r>
+        <w:rPr>
+          <w:rStyle w:val="VerbatimChar"/>
+        </w:rPr>
+        <w:t xml:space="preserve">sudo pip install virtualfish</w:t>
+      </w:r>
+    </w:p>
+    <w:p>
+      <w:pPr>
+        <w:pStyle w:val="FirstParagraph"/>
+      </w:pPr>
+      <w:hyperlink r:id="rId107">
+        <w:r>
+          <w:rPr>
+            <w:rStyle w:val="Hyperlink"/>
+          </w:rPr>
+          <w:t xml:space="preserve">Aquí</w:t>
+        </w:r>
+      </w:hyperlink>
+      <w:r>
+        <w:t xml:space="preserve"> </w:t>
+      </w:r>
+      <w:r>
+        <w:t xml:space="preserve">tenemos</w:t>
+      </w:r>
+      <w:r>
+        <w:t xml:space="preserve"> </w:t>
+      </w:r>
+      <w:r>
+        <w:t xml:space="preserve">la documentación de</w:t>
+      </w:r>
+      <w:r>
+        <w:t xml:space="preserve"> </w:t>
+      </w:r>
+      <w:r>
+        <w:rPr>
+          <w:i/>
+        </w:rPr>
+        <w:t xml:space="preserve">virtualfish</w:t>
+      </w:r>
+      <w:r>
+        <w:t xml:space="preserve"> </w:t>
+      </w:r>
+      <w:r>
+        <w:t xml:space="preserve">y la descripción de todos los</w:t>
+      </w:r>
+      <w:r>
+        <w:t xml:space="preserve"> </w:t>
+      </w:r>
+      <w:r>
+        <w:t xml:space="preserve">comandos y plugins disponibles.</w:t>
+      </w:r>
+    </w:p>
+    <w:p>
+      <w:pPr>
+        <w:pStyle w:val="Heading3"/>
+      </w:pPr>
+      <w:bookmarkStart w:id="108" w:name="ipython-notebook"/>
+      <w:bookmarkEnd w:id="108"/>
+      <w:r>
+        <w:t xml:space="preserve">iPython notebook</w:t>
+      </w:r>
+    </w:p>
+    <w:p>
+      <w:pPr>
+        <w:pStyle w:val="FirstParagraph"/>
+      </w:pPr>
+      <w:r>
+        <w:t xml:space="preserve">Teóricamente</w:t>
+      </w:r>
+      <w:r>
+        <w:t xml:space="preserve"> </w:t>
+      </w:r>
+      <w:r>
+        <w:rPr>
+          <w:i/>
+        </w:rPr>
         <w:t xml:space="preserve">Ananconda</w:t>
       </w:r>
       <w:r>
@@ -7322,16 +7768,28 @@
         <w:rPr>
           <w:i/>
         </w:rPr>
-        <w:t xml:space="preserve">ipython notebook</w:t>
-      </w:r>
-      <w:r>
-        <w:t xml:space="preserve">. De hecho me he instalado dos versiones la que</w:t>
-      </w:r>
-      <w:r>
-        <w:t xml:space="preserve"> </w:t>
-      </w:r>
-      <w:r>
-        <w:t xml:space="preserve">incluye el python2 y la que incluye el python3.</w:t>
+        <w:t xml:space="preserve">ipython</w:t>
+      </w:r>
+      <w:r>
+        <w:rPr>
+          <w:i/>
+        </w:rPr>
+        <w:t xml:space="preserve"> </w:t>
+      </w:r>
+      <w:r>
+        <w:rPr>
+          <w:i/>
+        </w:rPr>
+        <w:t xml:space="preserve">notebook</w:t>
+      </w:r>
+      <w:r>
+        <w:t xml:space="preserve">. De hecho me he instalado dos versiones la que incluye el</w:t>
+      </w:r>
+      <w:r>
+        <w:t xml:space="preserve"> </w:t>
+      </w:r>
+      <w:r>
+        <w:t xml:space="preserve">python2 y la que incluye el python3.</w:t>
       </w:r>
     </w:p>
     <w:p>
@@ -7483,8 +7941,8 @@
       <w:pPr>
         <w:pStyle w:val="Heading3"/>
       </w:pPr>
-      <w:bookmarkStart w:id="105" w:name="ipython-y-graphlab"/>
-      <w:bookmarkEnd w:id="105"/>
+      <w:bookmarkStart w:id="109" w:name="ipython-y-graphlab"/>
+      <w:bookmarkEnd w:id="109"/>
       <w:r>
         <w:t xml:space="preserve">iPython y GraphLab</w:t>
       </w:r>
@@ -7533,7 +7991,7 @@
       <w:r>
         <w:t xml:space="preserve"> </w:t>
       </w:r>
-      <w:hyperlink r:id="rId106">
+      <w:hyperlink r:id="rId110">
         <w:r>
           <w:rPr>
             <w:rStyle w:val="Hyperlink"/>
@@ -7623,7 +8081,7 @@
       <w:r>
         <w:t xml:space="preserve"> </w:t>
       </w:r>
-      <w:hyperlink r:id="rId107">
+      <w:hyperlink r:id="rId111">
         <w:r>
           <w:rPr>
             <w:rStyle w:val="Hyperlink"/>
@@ -7647,7 +8105,7 @@
         <w:rPr>
           <w:rStyle w:val="FootnoteReference"/>
         </w:rPr>
-        <w:footnoteReference w:id="108"/>
+        <w:footnoteReference w:id="112"/>
       </w:r>
     </w:p>
     <w:p>
@@ -7689,7 +8147,7 @@
         <w:rPr>
           <w:rStyle w:val="FootnoteReference"/>
         </w:rPr>
-        <w:footnoteReference w:id="109"/>
+        <w:footnoteReference w:id="113"/>
       </w:r>
       <w:r>
         <w:t xml:space="preserve">:</w:t>
@@ -7765,8 +8223,8 @@
       <w:pPr>
         <w:pStyle w:val="Heading4"/>
       </w:pPr>
-      <w:bookmarkStart w:id="110" w:name="instalación-alternativa-con-virtualenv"/>
-      <w:bookmarkEnd w:id="110"/>
+      <w:bookmarkStart w:id="114" w:name="instalación-alternativa-con-virtualenv"/>
+      <w:bookmarkEnd w:id="114"/>
       <w:r>
         <w:t xml:space="preserve">Instalación alternativa con virtualenv</w:t>
       </w:r>
@@ -7939,8 +8397,8 @@
       <w:pPr>
         <w:pStyle w:val="Heading3"/>
       </w:pPr>
-      <w:bookmarkStart w:id="111" w:name="instalar-jupyter-en-el-python-del-sistema"/>
-      <w:bookmarkEnd w:id="111"/>
+      <w:bookmarkStart w:id="115" w:name="instalar-jupyter-en-el-python-del-sistema"/>
+      <w:bookmarkEnd w:id="115"/>
       <w:r>
         <w:t xml:space="preserve">Instalar Jupyter en el Python del sistema</w:t>
       </w:r>
@@ -7955,7 +8413,7 @@
       <w:r>
         <w:t xml:space="preserve"> </w:t>
       </w:r>
-      <w:hyperlink r:id="rId112">
+      <w:hyperlink r:id="rId116">
         <w:r>
           <w:rPr>
             <w:rStyle w:val="Hyperlink"/>
@@ -7969,7 +8427,7 @@
         <w:pStyle w:val="BodyText"/>
       </w:pPr>
       <w:r>
-        <w:t xml:space="preserve">Se instala el</w:t>
+        <w:t xml:space="preserve">Si usamos el script descargado del github se instalará el</w:t>
       </w:r>
       <w:r>
         <w:t xml:space="preserve"> </w:t>
@@ -7984,15 +8442,163 @@
         <w:t xml:space="preserve"> </w:t>
       </w:r>
       <w:r>
-        <w:t xml:space="preserve">con el python3 del sistema.</w:t>
+        <w:t xml:space="preserve">con el python3 del sistema. __Conviene asegurarse de que estamos</w:t>
+      </w:r>
+      <w:r>
+        <w:t xml:space="preserve"> </w:t>
+      </w:r>
+      <w:r>
+        <w:t xml:space="preserve">apuntando al python del S.O. y no al de Anaconda:</w:t>
+      </w:r>
+    </w:p>
+    <w:p>
+      <w:pPr>
+        <w:pStyle w:val="SourceCode"/>
+      </w:pPr>
+      <w:r>
+        <w:rPr>
+          <w:rStyle w:val="VerbatimChar"/>
+        </w:rPr>
+        <w:t xml:space="preserve">which python</w:t>
+      </w:r>
+    </w:p>
+    <w:p>
+      <w:pPr>
+        <w:pStyle w:val="Heading3"/>
+      </w:pPr>
+      <w:bookmarkStart w:id="117" w:name="usar-emacs-para-editar-python"/>
+      <w:bookmarkEnd w:id="117"/>
+      <w:r>
+        <w:t xml:space="preserve">Usar Emacs para editar Python</w:t>
+      </w:r>
+    </w:p>
+    <w:p>
+      <w:pPr>
+        <w:pStyle w:val="FirstParagraph"/>
+      </w:pPr>
+      <w:r>
+        <w:t xml:space="preserve">Instalamos</w:t>
+      </w:r>
+      <w:r>
+        <w:t xml:space="preserve"> </w:t>
+      </w:r>
+      <w:r>
+        <w:rPr>
+          <w:i/>
+        </w:rPr>
+        <w:t xml:space="preserve">elpy</w:t>
+      </w:r>
+      <w:r>
+        <w:t xml:space="preserve"> </w:t>
+      </w:r>
+      <w:r>
+        <w:t xml:space="preserve">desde el gestor de paquetes de Emacs, concretamente</w:t>
+      </w:r>
+      <w:r>
+        <w:t xml:space="preserve"> </w:t>
+      </w:r>
+      <w:r>
+        <w:t xml:space="preserve">desde el repo</w:t>
+      </w:r>
+      <w:r>
+        <w:t xml:space="preserve"> </w:t>
+      </w:r>
+      <w:r>
+        <w:rPr>
+          <w:i/>
+        </w:rPr>
+        <w:t xml:space="preserve">marmalade</w:t>
+      </w:r>
+    </w:p>
+    <w:p>
+      <w:pPr>
+        <w:pStyle w:val="BodyText"/>
+      </w:pPr>
+      <w:r>
+        <w:t xml:space="preserve">Hay que habilitar</w:t>
+      </w:r>
+      <w:r>
+        <w:t xml:space="preserve"> </w:t>
+      </w:r>
+      <w:r>
+        <w:rPr>
+          <w:i/>
+        </w:rPr>
+        <w:t xml:space="preserve">elpy</w:t>
+      </w:r>
+      <w:r>
+        <w:t xml:space="preserve"> </w:t>
+      </w:r>
+      <w:r>
+        <w:t xml:space="preserve">en el fichero</w:t>
+      </w:r>
+      <w:r>
+        <w:t xml:space="preserve"> </w:t>
+      </w:r>
+      <w:r>
+        <w:rPr>
+          <w:b/>
+        </w:rPr>
+        <w:t xml:space="preserve">~/.emacs</w:t>
+      </w:r>
+      <w:r>
+        <w:t xml:space="preserve"> </w:t>
+      </w:r>
+      <w:r>
+        <w:t xml:space="preserve">para ello añadimos</w:t>
+      </w:r>
+      <w:r>
+        <w:t xml:space="preserve"> </w:t>
+      </w:r>
+      <w:r>
+        <w:t xml:space="preserve">la linea</w:t>
+      </w:r>
+    </w:p>
+    <w:p>
+      <w:pPr>
+        <w:pStyle w:val="SourceCode"/>
+      </w:pPr>
+      <w:r>
+        <w:rPr>
+          <w:rStyle w:val="VerbatimChar"/>
+        </w:rPr>
+        <w:t xml:space="preserve">(elpy enable)</w:t>
+      </w:r>
+    </w:p>
+    <w:p>
+      <w:pPr>
+        <w:pStyle w:val="FirstParagraph"/>
+      </w:pPr>
+      <w:r>
+        <w:rPr>
+          <w:i/>
+        </w:rPr>
+        <w:t xml:space="preserve">flycheck</w:t>
+      </w:r>
+      <w:r>
+        <w:t xml:space="preserve"> </w:t>
+      </w:r>
+      <w:r>
+        <w:t xml:space="preserve">chequea el código python. Conviene instalar:</w:t>
+      </w:r>
+    </w:p>
+    <w:p>
+      <w:pPr>
+        <w:pStyle w:val="SourceCode"/>
+      </w:pPr>
+      <w:r>
+        <w:rPr>
+          <w:rStyle w:val="VerbatimChar"/>
+        </w:rPr>
+        <w:t xml:space="preserve">sudo pip install pylint</w:t>
       </w:r>
     </w:p>
     <w:p>
       <w:pPr>
         <w:pStyle w:val="Heading4"/>
       </w:pPr>
-      <w:bookmarkStart w:id="113" w:name="todo"/>
-      <w:bookmarkEnd w:id="113"/>
+      <w:bookmarkStart w:id="118" w:name="todo"/>
+      <w:bookmarkEnd w:id="118"/>
       <w:r>
         <w:t xml:space="preserve">TODO</w:t>
       </w:r>
@@ -8002,161 +8608,12 @@
         <w:pStyle w:val="FirstParagraph"/>
       </w:pPr>
       <w:r>
-        <w:t xml:space="preserve">Añadir comentarios del virtualenvwrapper y demás detalles</w:t>
-      </w:r>
-    </w:p>
-    <w:p>
-      <w:pPr>
-        <w:pStyle w:val="Heading3"/>
-      </w:pPr>
-      <w:bookmarkStart w:id="114" w:name="usar-emacs-para-editar-python"/>
-      <w:bookmarkEnd w:id="114"/>
-      <w:r>
-        <w:t xml:space="preserve">Usar Emacs para editar Python</w:t>
-      </w:r>
-    </w:p>
-    <w:p>
-      <w:pPr>
-        <w:pStyle w:val="FirstParagraph"/>
-      </w:pPr>
-      <w:r>
-        <w:t xml:space="preserve">Instalamos</w:t>
-      </w:r>
-      <w:r>
-        <w:t xml:space="preserve"> </w:t>
-      </w:r>
-      <w:r>
-        <w:rPr>
-          <w:i/>
-        </w:rPr>
-        <w:t xml:space="preserve">elpy</w:t>
-      </w:r>
-      <w:r>
-        <w:t xml:space="preserve"> </w:t>
-      </w:r>
-      <w:r>
-        <w:t xml:space="preserve">desde el gestor de paquetes de Emacs, concretamente</w:t>
-      </w:r>
-      <w:r>
-        <w:t xml:space="preserve"> </w:t>
-      </w:r>
-      <w:r>
-        <w:t xml:space="preserve">desde el repo</w:t>
-      </w:r>
-      <w:r>
-        <w:t xml:space="preserve"> </w:t>
-      </w:r>
-      <w:r>
-        <w:rPr>
-          <w:i/>
-        </w:rPr>
-        <w:t xml:space="preserve">marmalade</w:t>
-      </w:r>
-    </w:p>
-    <w:p>
-      <w:pPr>
-        <w:pStyle w:val="BodyText"/>
-      </w:pPr>
-      <w:r>
-        <w:t xml:space="preserve">Hay que habilitar</w:t>
-      </w:r>
-      <w:r>
-        <w:t xml:space="preserve"> </w:t>
-      </w:r>
-      <w:r>
-        <w:rPr>
-          <w:i/>
-        </w:rPr>
-        <w:t xml:space="preserve">elpy</w:t>
-      </w:r>
-      <w:r>
-        <w:t xml:space="preserve"> </w:t>
-      </w:r>
-      <w:r>
-        <w:t xml:space="preserve">en el fichero</w:t>
-      </w:r>
-      <w:r>
-        <w:t xml:space="preserve"> </w:t>
-      </w:r>
-      <w:r>
-        <w:rPr>
-          <w:b/>
-        </w:rPr>
-        <w:t xml:space="preserve">~/.emacs</w:t>
-      </w:r>
-      <w:r>
-        <w:t xml:space="preserve"> </w:t>
-      </w:r>
-      <w:r>
-        <w:t xml:space="preserve">para ello añadimos</w:t>
-      </w:r>
-      <w:r>
-        <w:t xml:space="preserve"> </w:t>
-      </w:r>
-      <w:r>
-        <w:t xml:space="preserve">la linea</w:t>
-      </w:r>
-    </w:p>
-    <w:p>
-      <w:pPr>
-        <w:pStyle w:val="SourceCode"/>
-      </w:pPr>
-      <w:r>
-        <w:rPr>
-          <w:rStyle w:val="VerbatimChar"/>
-        </w:rPr>
-        <w:t xml:space="preserve">(elpy enable)</w:t>
-      </w:r>
-    </w:p>
-    <w:p>
-      <w:pPr>
-        <w:pStyle w:val="FirstParagraph"/>
-      </w:pPr>
-      <w:r>
-        <w:rPr>
-          <w:i/>
-        </w:rPr>
-        <w:t xml:space="preserve">flycheck</w:t>
-      </w:r>
-      <w:r>
-        <w:t xml:space="preserve"> </w:t>
-      </w:r>
-      <w:r>
-        <w:t xml:space="preserve">chequea el código python. Conviene instalar:</w:t>
-      </w:r>
-    </w:p>
-    <w:p>
-      <w:pPr>
-        <w:pStyle w:val="SourceCode"/>
-      </w:pPr>
-      <w:r>
-        <w:rPr>
-          <w:rStyle w:val="VerbatimChar"/>
-        </w:rPr>
-        <w:t xml:space="preserve">sudo pip install pylint</w:t>
-      </w:r>
-    </w:p>
-    <w:p>
-      <w:pPr>
-        <w:pStyle w:val="Heading4"/>
-      </w:pPr>
-      <w:bookmarkStart w:id="115" w:name="todo-1"/>
-      <w:bookmarkEnd w:id="115"/>
-      <w:r>
-        <w:t xml:space="preserve">TODO</w:t>
-      </w:r>
-    </w:p>
-    <w:p>
-      <w:pPr>
-        <w:pStyle w:val="FirstParagraph"/>
-      </w:pPr>
-      <w:r>
         <w:t xml:space="preserve">Estudiar esto con calma</w:t>
       </w:r>
       <w:r>
         <w:t xml:space="preserve"> </w:t>
       </w:r>
-      <w:hyperlink r:id="rId116">
+      <w:hyperlink r:id="rId119">
         <w:r>
           <w:rPr>
             <w:rStyle w:val="Hyperlink"/>
@@ -8169,8 +8626,8 @@
       <w:pPr>
         <w:pStyle w:val="Heading3"/>
       </w:pPr>
-      <w:bookmarkStart w:id="117" w:name="web2py"/>
-      <w:bookmarkEnd w:id="117"/>
+      <w:bookmarkStart w:id="120" w:name="web2py"/>
+      <w:bookmarkEnd w:id="120"/>
       <w:r>
         <w:t xml:space="preserve">Web2py</w:t>
       </w:r>
@@ -8185,7 +8642,7 @@
       <w:r>
         <w:t xml:space="preserve"> </w:t>
       </w:r>
-      <w:hyperlink r:id="rId118">
+      <w:hyperlink r:id="rId121">
         <w:r>
           <w:rPr>
             <w:rStyle w:val="Hyperlink"/>
@@ -8494,7 +8951,7 @@
       <w:r>
         <w:t xml:space="preserve"> </w:t>
       </w:r>
-      <w:hyperlink r:id="rId119">
+      <w:hyperlink r:id="rId122">
         <w:r>
           <w:rPr>
             <w:rStyle w:val="Hyperlink"/>
@@ -8526,8 +8983,8 @@
       <w:pPr>
         <w:pStyle w:val="Heading2"/>
       </w:pPr>
-      <w:bookmarkStart w:id="120" w:name="go-language"/>
-      <w:bookmarkEnd w:id="120"/>
+      <w:bookmarkStart w:id="123" w:name="go-language"/>
+      <w:bookmarkEnd w:id="123"/>
       <w:r>
         <w:t xml:space="preserve">Go language</w:t>
       </w:r>
@@ -8542,7 +8999,7 @@
       <w:r>
         <w:t xml:space="preserve"> </w:t>
       </w:r>
-      <w:hyperlink r:id="rId121">
+      <w:hyperlink r:id="rId124">
         <w:r>
           <w:rPr>
             <w:rStyle w:val="Hyperlink"/>
@@ -8704,8 +9161,8 @@
       <w:pPr>
         <w:pStyle w:val="Heading1"/>
       </w:pPr>
-      <w:bookmarkStart w:id="122" w:name="desarrollo-hardware"/>
-      <w:bookmarkEnd w:id="122"/>
+      <w:bookmarkStart w:id="125" w:name="desarrollo-hardware"/>
+      <w:bookmarkEnd w:id="125"/>
       <w:r>
         <w:t xml:space="preserve">Desarrollo hardware</w:t>
       </w:r>
@@ -8714,8 +9171,8 @@
       <w:pPr>
         <w:pStyle w:val="Heading2"/>
       </w:pPr>
-      <w:bookmarkStart w:id="123" w:name="arduino-ide"/>
-      <w:bookmarkEnd w:id="123"/>
+      <w:bookmarkStart w:id="126" w:name="arduino-ide"/>
+      <w:bookmarkEnd w:id="126"/>
       <w:r>
         <w:t xml:space="preserve">Arduino IDE</w:t>
       </w:r>
@@ -8730,7 +9187,7 @@
       <w:r>
         <w:t xml:space="preserve"> </w:t>
       </w:r>
-      <w:hyperlink r:id="rId124">
+      <w:hyperlink r:id="rId127">
         <w:r>
           <w:rPr>
             <w:rStyle w:val="Hyperlink"/>
@@ -8833,8 +9290,8 @@
       <w:pPr>
         <w:pStyle w:val="Heading2"/>
       </w:pPr>
-      <w:bookmarkStart w:id="125" w:name="pinguino-ide"/>
-      <w:bookmarkEnd w:id="125"/>
+      <w:bookmarkStart w:id="128" w:name="pinguino-ide"/>
+      <w:bookmarkEnd w:id="128"/>
       <w:r>
         <w:t xml:space="preserve">Pinguino IDE</w:t>
       </w:r>
@@ -8849,7 +9306,7 @@
       <w:r>
         <w:t xml:space="preserve"> </w:t>
       </w:r>
-      <w:hyperlink r:id="rId126">
+      <w:hyperlink r:id="rId129">
         <w:r>
           <w:rPr>
             <w:rStyle w:val="Hyperlink"/>
@@ -8937,8 +9394,8 @@
       <w:pPr>
         <w:pStyle w:val="Heading2"/>
       </w:pPr>
-      <w:bookmarkStart w:id="127" w:name="kicad"/>
-      <w:bookmarkEnd w:id="127"/>
+      <w:bookmarkStart w:id="130" w:name="kicad"/>
+      <w:bookmarkEnd w:id="130"/>
       <w:r>
         <w:t xml:space="preserve">KiCAD</w:t>
       </w:r>
@@ -8996,7 +9453,7 @@
           <w:ilvl w:val="0"/>
         </w:numPr>
       </w:pPr>
-      <w:hyperlink r:id="rId128">
+      <w:hyperlink r:id="rId131">
         <w:r>
           <w:rPr>
             <w:rStyle w:val="Hyperlink"/>
@@ -9025,7 +9482,7 @@
       <w:r>
         <w:t xml:space="preserve"> </w:t>
       </w:r>
-      <w:hyperlink r:id="rId129">
+      <w:hyperlink r:id="rId132">
         <w:r>
           <w:rPr>
             <w:rStyle w:val="Hyperlink"/>
@@ -9078,7 +9535,7 @@
           <w:ilvl w:val="0"/>
         </w:numPr>
       </w:pPr>
-      <w:hyperlink r:id="rId130">
+      <w:hyperlink r:id="rId133">
         <w:r>
           <w:rPr>
             <w:rStyle w:val="Hyperlink"/>
@@ -9103,8 +9560,8 @@
       <w:pPr>
         <w:pStyle w:val="Heading1"/>
       </w:pPr>
-      <w:bookmarkStart w:id="131" w:name="virtualización"/>
-      <w:bookmarkEnd w:id="131"/>
+      <w:bookmarkStart w:id="134" w:name="virtualización"/>
+      <w:bookmarkEnd w:id="134"/>
       <w:r>
         <w:t xml:space="preserve">Virtualización</w:t>
       </w:r>
@@ -9113,8 +9570,8 @@
       <w:pPr>
         <w:pStyle w:val="Heading2"/>
       </w:pPr>
-      <w:bookmarkStart w:id="132" w:name="docker"/>
-      <w:bookmarkEnd w:id="132"/>
+      <w:bookmarkStart w:id="135" w:name="docker"/>
+      <w:bookmarkEnd w:id="135"/>
       <w:r>
         <w:t xml:space="preserve">Docker</w:t>
       </w:r>
@@ -9269,8 +9726,8 @@
       <w:pPr>
         <w:pStyle w:val="Heading2"/>
       </w:pPr>
-      <w:bookmarkStart w:id="133" w:name="virtualbox"/>
-      <w:bookmarkEnd w:id="133"/>
+      <w:bookmarkStart w:id="136" w:name="virtualbox"/>
+      <w:bookmarkEnd w:id="136"/>
       <w:r>
         <w:t xml:space="preserve">Virtualbox</w:t>
       </w:r>
@@ -9429,7 +9886,7 @@
       <w:r>
         <w:t xml:space="preserve"> </w:t>
       </w:r>
-      <w:hyperlink r:id="rId134">
+      <w:hyperlink r:id="rId137">
         <w:r>
           <w:rPr>
             <w:rStyle w:val="Hyperlink"/>
@@ -9477,8 +9934,8 @@
       <w:pPr>
         <w:pStyle w:val="Heading2"/>
       </w:pPr>
-      <w:bookmarkStart w:id="135" w:name="virtualizando-un-windows-7"/>
-      <w:bookmarkEnd w:id="135"/>
+      <w:bookmarkStart w:id="138" w:name="virtualizando-un-windows-7"/>
+      <w:bookmarkEnd w:id="138"/>
       <w:r>
         <w:t xml:space="preserve">Virtualizando un Windows 7</w:t>
       </w:r>
@@ -9567,8 +10024,8 @@
       <w:pPr>
         <w:pStyle w:val="Heading1"/>
       </w:pPr>
-      <w:bookmarkStart w:id="136" w:name="shells-alternativos-zsh-y-fish"/>
-      <w:bookmarkEnd w:id="136"/>
+      <w:bookmarkStart w:id="139" w:name="shells-alternativos-zsh-y-fish"/>
+      <w:bookmarkEnd w:id="139"/>
       <w:r>
         <w:t xml:space="preserve">Shells alternativos: zsh y fish</w:t>
       </w:r>
@@ -9603,8 +10060,8 @@
       <w:pPr>
         <w:pStyle w:val="Heading2"/>
       </w:pPr>
-      <w:bookmarkStart w:id="137" w:name="fish"/>
-      <w:bookmarkEnd w:id="137"/>
+      <w:bookmarkStart w:id="140" w:name="fish"/>
+      <w:bookmarkEnd w:id="140"/>
       <w:r>
         <w:t xml:space="preserve">fish</w:t>
       </w:r>
@@ -9702,8 +10159,8 @@
       <w:pPr>
         <w:pStyle w:val="Heading2"/>
       </w:pPr>
-      <w:bookmarkStart w:id="138" w:name="zsh"/>
-      <w:bookmarkEnd w:id="138"/>
+      <w:bookmarkStart w:id="141" w:name="zsh"/>
+      <w:bookmarkEnd w:id="141"/>
       <w:r>
         <w:t xml:space="preserve">zsh</w:t>
       </w:r>
@@ -10148,8 +10605,8 @@
       <w:pPr>
         <w:pStyle w:val="Heading2"/>
       </w:pPr>
-      <w:bookmarkStart w:id="139" w:name="instalación-de-fuentes-adicionales"/>
-      <w:bookmarkEnd w:id="139"/>
+      <w:bookmarkStart w:id="142" w:name="instalación-de-fuentes-adicionales"/>
+      <w:bookmarkEnd w:id="142"/>
       <w:r>
         <w:t xml:space="preserve">Instalación de fuentes adicionales</w:t>
       </w:r>
@@ -10243,8 +10700,8 @@
       <w:pPr>
         <w:pStyle w:val="Heading1"/>
       </w:pPr>
-      <w:bookmarkStart w:id="140" w:name="reprap"/>
-      <w:bookmarkEnd w:id="140"/>
+      <w:bookmarkStart w:id="143" w:name="reprap"/>
+      <w:bookmarkEnd w:id="143"/>
       <w:r>
         <w:t xml:space="preserve">Reprap</w:t>
       </w:r>
@@ -10253,8 +10710,8 @@
       <w:pPr>
         <w:pStyle w:val="Heading2"/>
       </w:pPr>
-      <w:bookmarkStart w:id="141" w:name="sl1c3r"/>
-      <w:bookmarkEnd w:id="141"/>
+      <w:bookmarkStart w:id="144" w:name="sl1c3r"/>
+      <w:bookmarkEnd w:id="144"/>
       <w:r>
         <w:t xml:space="preserve">Sl1c3r</w:t>
       </w:r>
@@ -10340,8 +10797,8 @@
       <w:pPr>
         <w:pStyle w:val="Heading2"/>
       </w:pPr>
-      <w:bookmarkStart w:id="142" w:name="openscad"/>
-      <w:bookmarkEnd w:id="142"/>
+      <w:bookmarkStart w:id="145" w:name="openscad"/>
+      <w:bookmarkEnd w:id="145"/>
       <w:r>
         <w:t xml:space="preserve">OpenScad</w:t>
       </w:r>
@@ -10358,8 +10815,8 @@
       <w:pPr>
         <w:pStyle w:val="Heading2"/>
       </w:pPr>
-      <w:bookmarkStart w:id="143" w:name="printrun"/>
-      <w:bookmarkEnd w:id="143"/>
+      <w:bookmarkStart w:id="146" w:name="printrun"/>
+      <w:bookmarkEnd w:id="146"/>
       <w:r>
         <w:t xml:space="preserve">Printrun</w:t>
       </w:r>
@@ -10376,8 +10833,8 @@
       <w:pPr>
         <w:pStyle w:val="Heading2"/>
       </w:pPr>
-      <w:bookmarkStart w:id="144" w:name="cura"/>
-      <w:bookmarkEnd w:id="144"/>
+      <w:bookmarkStart w:id="147" w:name="cura"/>
+      <w:bookmarkEnd w:id="147"/>
       <w:r>
         <w:t xml:space="preserve">Cura</w:t>
       </w:r>
@@ -10452,8 +10909,8 @@
       <w:pPr>
         <w:pStyle w:val="Heading1"/>
       </w:pPr>
-      <w:bookmarkStart w:id="145" w:name="aplicaciones-web"/>
-      <w:bookmarkEnd w:id="145"/>
+      <w:bookmarkStart w:id="148" w:name="aplicaciones-web"/>
+      <w:bookmarkEnd w:id="148"/>
       <w:r>
         <w:t xml:space="preserve">Aplicaciones Web</w:t>
       </w:r>
@@ -10462,8 +10919,8 @@
       <w:pPr>
         <w:pStyle w:val="Heading2"/>
       </w:pPr>
-      <w:bookmarkStart w:id="146" w:name="servidor-web"/>
-      <w:bookmarkEnd w:id="146"/>
+      <w:bookmarkStart w:id="149" w:name="servidor-web"/>
+      <w:bookmarkEnd w:id="149"/>
       <w:r>
         <w:t xml:space="preserve">Servidor Web</w:t>
       </w:r>
@@ -10472,8 +10929,8 @@
       <w:pPr>
         <w:pStyle w:val="Heading3"/>
       </w:pPr>
-      <w:bookmarkStart w:id="147" w:name="apache"/>
-      <w:bookmarkEnd w:id="147"/>
+      <w:bookmarkStart w:id="150" w:name="apache"/>
+      <w:bookmarkEnd w:id="150"/>
       <w:r>
         <w:t xml:space="preserve">Apache</w:t>
       </w:r>
@@ -10516,7 +10973,7 @@
       <w:r>
         <w:t xml:space="preserve"> </w:t>
       </w:r>
-      <w:hyperlink r:id="rId148">
+      <w:hyperlink r:id="rId151">
         <w:r>
           <w:rPr>
             <w:rStyle w:val="Hyperlink"/>
@@ -10736,7 +11193,7 @@
       <w:r>
         <w:t xml:space="preserve"> </w:t>
       </w:r>
-      <w:hyperlink r:id="rId149">
+      <w:hyperlink r:id="rId152">
         <w:r>
           <w:rPr>
             <w:rStyle w:val="Hyperlink"/>
@@ -10798,8 +11255,8 @@
       <w:pPr>
         <w:pStyle w:val="Heading3"/>
       </w:pPr>
-      <w:bookmarkStart w:id="150" w:name="nginx"/>
-      <w:bookmarkEnd w:id="150"/>
+      <w:bookmarkStart w:id="153" w:name="nginx"/>
+      <w:bookmarkEnd w:id="153"/>
       <w:r>
         <w:t xml:space="preserve">nginx</w:t>
       </w:r>
@@ -10816,8 +11273,8 @@
       <w:pPr>
         <w:pStyle w:val="Heading2"/>
       </w:pPr>
-      <w:bookmarkStart w:id="151" w:name="servidores-de-bases-de-datos"/>
-      <w:bookmarkEnd w:id="151"/>
+      <w:bookmarkStart w:id="154" w:name="servidores-de-bases-de-datos"/>
+      <w:bookmarkEnd w:id="154"/>
       <w:r>
         <w:t xml:space="preserve">Servidores de bases de datos</w:t>
       </w:r>
@@ -10826,8 +11283,8 @@
       <w:pPr>
         <w:pStyle w:val="Heading3"/>
       </w:pPr>
-      <w:bookmarkStart w:id="152" w:name="mysql"/>
-      <w:bookmarkEnd w:id="152"/>
+      <w:bookmarkStart w:id="155" w:name="mysql"/>
+      <w:bookmarkEnd w:id="155"/>
       <w:r>
         <w:t xml:space="preserve">MySQL</w:t>
       </w:r>
@@ -10872,8 +11329,8 @@
       <w:pPr>
         <w:pStyle w:val="Heading4"/>
       </w:pPr>
-      <w:bookmarkStart w:id="153" w:name="actualización"/>
-      <w:bookmarkEnd w:id="153"/>
+      <w:bookmarkStart w:id="156" w:name="actualización"/>
+      <w:bookmarkEnd w:id="156"/>
       <w:r>
         <w:t xml:space="preserve">Actualización</w:t>
       </w:r>
@@ -10938,8 +11395,8 @@
       <w:pPr>
         <w:pStyle w:val="Heading3"/>
       </w:pPr>
-      <w:bookmarkStart w:id="154" w:name="cliente-sql-squirrel-sql"/>
-      <w:bookmarkEnd w:id="154"/>
+      <w:bookmarkStart w:id="157" w:name="cliente-sql-squirrel-sql"/>
+      <w:bookmarkEnd w:id="157"/>
       <w:r>
         <w:t xml:space="preserve">Cliente SQL SQuirreL SQL</w:t>
       </w:r>
@@ -10954,7 +11411,7 @@
       <w:r>
         <w:t xml:space="preserve"> </w:t>
       </w:r>
-      <w:hyperlink r:id="rId155">
+      <w:hyperlink r:id="rId158">
         <w:r>
           <w:rPr>
             <w:rStyle w:val="Hyperlink"/>
@@ -10989,7 +11446,7 @@
       <w:r>
         <w:t xml:space="preserve"> </w:t>
       </w:r>
-      <w:hyperlink r:id="rId156">
+      <w:hyperlink r:id="rId159">
         <w:r>
           <w:rPr>
             <w:rStyle w:val="Hyperlink"/>
@@ -11052,8 +11509,8 @@
       <w:pPr>
         <w:pStyle w:val="Heading3"/>
       </w:pPr>
-      <w:bookmarkStart w:id="157" w:name="mariadb"/>
-      <w:bookmarkEnd w:id="157"/>
+      <w:bookmarkStart w:id="160" w:name="mariadb"/>
+      <w:bookmarkEnd w:id="160"/>
       <w:r>
         <w:t xml:space="preserve">MariaDB</w:t>
       </w:r>
@@ -11073,8 +11530,8 @@
       <w:pPr>
         <w:pStyle w:val="Heading1"/>
       </w:pPr>
-      <w:bookmarkStart w:id="158" w:name="recetas-varias"/>
-      <w:bookmarkEnd w:id="158"/>
+      <w:bookmarkStart w:id="161" w:name="recetas-varias"/>
+      <w:bookmarkEnd w:id="161"/>
       <w:r>
         <w:t xml:space="preserve">Recetas varias</w:t>
       </w:r>
@@ -11083,8 +11540,8 @@
       <w:pPr>
         <w:pStyle w:val="Heading2"/>
       </w:pPr>
-      <w:bookmarkStart w:id="159" w:name="orange-pi-zero"/>
-      <w:bookmarkEnd w:id="159"/>
+      <w:bookmarkStart w:id="162" w:name="orange-pi-zero"/>
+      <w:bookmarkEnd w:id="162"/>
       <w:r>
         <w:t xml:space="preserve">Orange Pi Zero</w:t>
       </w:r>
@@ -11107,8 +11564,8 @@
       <w:pPr>
         <w:pStyle w:val="Heading3"/>
       </w:pPr>
-      <w:bookmarkStart w:id="160" w:name="crear-una-sd-arrancable"/>
-      <w:bookmarkEnd w:id="160"/>
+      <w:bookmarkStart w:id="163" w:name="crear-una-sd-arrancable"/>
+      <w:bookmarkEnd w:id="163"/>
       <w:r>
         <w:t xml:space="preserve">Crear una SD arrancable</w:t>
       </w:r>
@@ -11640,7 +12097,7 @@
       <w:r>
         <w:t xml:space="preserve"> </w:t>
       </w:r>
-      <w:hyperlink r:id="rId161">
+      <w:hyperlink r:id="rId164">
         <w:r>
           <w:rPr>
             <w:rStyle w:val="Hyperlink"/>
@@ -11875,7 +12332,7 @@
                     </pic:cNvPicPr>
                   </pic:nvPicPr>
                   <pic:blipFill>
-                    <a:blip r:embed="rId162"/>
+                    <a:blip r:embed="rId165"/>
                     <a:stretch>
                       <a:fillRect/>
                     </a:stretch>
@@ -11982,8 +12439,8 @@
       <w:pPr>
         <w:pStyle w:val="Heading3"/>
       </w:pPr>
-      <w:bookmarkStart w:id="163" w:name="conexión-wifi"/>
-      <w:bookmarkEnd w:id="163"/>
+      <w:bookmarkStart w:id="166" w:name="conexión-wifi"/>
+      <w:bookmarkEnd w:id="166"/>
       <w:r>
         <w:t xml:space="preserve">Conexión WIFI</w:t>
       </w:r>
@@ -12340,7 +12797,7 @@
                     </pic:cNvPicPr>
                   </pic:nvPicPr>
                   <pic:blipFill>
-                    <a:blip r:embed="rId164"/>
+                    <a:blip r:embed="rId167"/>
                     <a:stretch>
                       <a:fillRect/>
                     </a:stretch>
@@ -12494,8 +12951,8 @@
       <w:pPr>
         <w:pStyle w:val="Heading3"/>
       </w:pPr>
-      <w:bookmarkStart w:id="165" w:name="referencias-1"/>
-      <w:bookmarkEnd w:id="165"/>
+      <w:bookmarkStart w:id="168" w:name="referencias-1"/>
+      <w:bookmarkEnd w:id="168"/>
       <w:r>
         <w:t xml:space="preserve">Referencias</w:t>
       </w:r>
@@ -12508,7 +12965,7 @@
           <w:ilvl w:val="0"/>
         </w:numPr>
       </w:pPr>
-      <w:hyperlink r:id="rId166">
+      <w:hyperlink r:id="rId169">
         <w:r>
           <w:rPr>
             <w:rStyle w:val="Hyperlink"/>
@@ -12525,7 +12982,7 @@
           <w:ilvl w:val="0"/>
         </w:numPr>
       </w:pPr>
-      <w:hyperlink r:id="rId167">
+      <w:hyperlink r:id="rId170">
         <w:r>
           <w:rPr>
             <w:rStyle w:val="Hyperlink"/>
@@ -12548,7 +13005,7 @@
           <w:ilvl w:val="0"/>
         </w:numPr>
       </w:pPr>
-      <w:hyperlink r:id="rId168">
+      <w:hyperlink r:id="rId171">
         <w:r>
           <w:rPr>
             <w:rStyle w:val="Hyperlink"/>
@@ -12565,7 +13022,7 @@
           <w:ilvl w:val="0"/>
         </w:numPr>
       </w:pPr>
-      <w:hyperlink r:id="rId169">
+      <w:hyperlink r:id="rId172">
         <w:r>
           <w:rPr>
             <w:rStyle w:val="Hyperlink"/>
@@ -12582,7 +13039,7 @@
           <w:ilvl w:val="0"/>
         </w:numPr>
       </w:pPr>
-      <w:hyperlink r:id="rId170">
+      <w:hyperlink r:id="rId173">
         <w:r>
           <w:rPr>
             <w:rStyle w:val="Hyperlink"/>
@@ -12599,7 +13056,7 @@
           <w:ilvl w:val="0"/>
         </w:numPr>
       </w:pPr>
-      <w:hyperlink r:id="rId171">
+      <w:hyperlink r:id="rId174">
         <w:r>
           <w:rPr>
             <w:rStyle w:val="Hyperlink"/>
@@ -12616,7 +13073,7 @@
           <w:ilvl w:val="0"/>
         </w:numPr>
       </w:pPr>
-      <w:hyperlink r:id="rId172">
+      <w:hyperlink r:id="rId175">
         <w:r>
           <w:rPr>
             <w:rStyle w:val="Hyperlink"/>
@@ -12633,7 +13090,7 @@
           <w:ilvl w:val="0"/>
         </w:numPr>
       </w:pPr>
-      <w:hyperlink r:id="rId173">
+      <w:hyperlink r:id="rId176">
         <w:r>
           <w:rPr>
             <w:rStyle w:val="Hyperlink"/>
@@ -12662,7 +13119,7 @@
           <w:ilvl w:val="0"/>
         </w:numPr>
       </w:pPr>
-      <w:hyperlink r:id="rId174">
+      <w:hyperlink r:id="rId177">
         <w:r>
           <w:rPr>
             <w:rStyle w:val="Hyperlink"/>
@@ -12687,8 +13144,8 @@
       <w:pPr>
         <w:pStyle w:val="Heading2"/>
       </w:pPr>
-      <w:bookmarkStart w:id="175" w:name="raspberry-pi-media-center"/>
-      <w:bookmarkEnd w:id="175"/>
+      <w:bookmarkStart w:id="178" w:name="raspberry-pi-media-center"/>
+      <w:bookmarkEnd w:id="178"/>
       <w:r>
         <w:t xml:space="preserve">Raspberry Pi Media Center</w:t>
       </w:r>
@@ -12709,7 +13166,7 @@
       <w:r>
         <w:t xml:space="preserve"> </w:t>
       </w:r>
-      <w:hyperlink r:id="rId176">
+      <w:hyperlink r:id="rId179">
         <w:r>
           <w:rPr>
             <w:rStyle w:val="Hyperlink"/>
@@ -12799,7 +13256,7 @@
                     </pic:cNvPicPr>
                   </pic:nvPicPr>
                   <pic:blipFill>
-                    <a:blip r:embed="rId177"/>
+                    <a:blip r:embed="rId180"/>
                     <a:stretch>
                       <a:fillRect/>
                     </a:stretch>
@@ -13358,8 +13815,8 @@
       <w:pPr>
         <w:pStyle w:val="Heading2"/>
       </w:pPr>
-      <w:bookmarkStart w:id="178" w:name="grabar-time-lapse-del-escritorio"/>
-      <w:bookmarkEnd w:id="178"/>
+      <w:bookmarkStart w:id="181" w:name="grabar-time-lapse-del-escritorio"/>
+      <w:bookmarkEnd w:id="181"/>
       <w:r>
         <w:t xml:space="preserve">Grabar time-lapse del escritorio</w:t>
       </w:r>
@@ -13368,8 +13825,8 @@
       <w:pPr>
         <w:pStyle w:val="Heading3"/>
       </w:pPr>
-      <w:bookmarkStart w:id="179" w:name="usando-avconv"/>
-      <w:bookmarkEnd w:id="179"/>
+      <w:bookmarkStart w:id="182" w:name="usando-avconv"/>
+      <w:bookmarkEnd w:id="182"/>
       <w:r>
         <w:t xml:space="preserve">Usando avconv</w:t>
       </w:r>
@@ -13405,8 +13862,8 @@
       <w:pPr>
         <w:pStyle w:val="Heading1"/>
       </w:pPr>
-      <w:bookmarkStart w:id="180" w:name="todo-2"/>
-      <w:bookmarkEnd w:id="180"/>
+      <w:bookmarkStart w:id="183" w:name="todo-1"/>
+      <w:bookmarkEnd w:id="183"/>
       <w:r>
         <w:t xml:space="preserve">TODO</w:t>
       </w:r>
@@ -13551,7 +14008,7 @@
           <w:ilvl w:val="1"/>
         </w:numPr>
       </w:pPr>
-      <w:hyperlink r:id="rId181">
+      <w:hyperlink r:id="rId184">
         <w:r>
           <w:rPr>
             <w:rStyle w:val="Hyperlink"/>
@@ -13586,7 +14043,7 @@
       <w:r>
         <w:t xml:space="preserve"> </w:t>
       </w:r>
-      <w:hyperlink r:id="rId182">
+      <w:hyperlink r:id="rId185">
         <w:r>
           <w:rPr>
             <w:rStyle w:val="Hyperlink"/>
@@ -13623,8 +14080,8 @@
       <w:pPr>
         <w:pStyle w:val="Heading1"/>
       </w:pPr>
-      <w:bookmarkStart w:id="183" w:name="links"/>
-      <w:bookmarkEnd w:id="183"/>
+      <w:bookmarkStart w:id="186" w:name="links"/>
+      <w:bookmarkEnd w:id="186"/>
       <w:r>
         <w:t xml:space="preserve">Links</w:t>
       </w:r>
@@ -13637,7 +14094,7 @@
           <w:ilvl w:val="0"/>
         </w:numPr>
       </w:pPr>
-      <w:hyperlink r:id="rId184">
+      <w:hyperlink r:id="rId187">
         <w:r>
           <w:rPr>
             <w:rStyle w:val="Hyperlink"/>
@@ -13654,7 +14111,7 @@
           <w:ilvl w:val="0"/>
         </w:numPr>
       </w:pPr>
-      <w:hyperlink r:id="rId185">
+      <w:hyperlink r:id="rId188">
         <w:r>
           <w:rPr>
             <w:rStyle w:val="Hyperlink"/>
@@ -13671,7 +14128,7 @@
           <w:ilvl w:val="0"/>
         </w:numPr>
       </w:pPr>
-      <w:hyperlink r:id="rId186">
+      <w:hyperlink r:id="rId189">
         <w:r>
           <w:rPr>
             <w:rStyle w:val="Hyperlink"/>
@@ -13688,7 +14145,7 @@
           <w:ilvl w:val="0"/>
         </w:numPr>
       </w:pPr>
-      <w:hyperlink r:id="rId187">
+      <w:hyperlink r:id="rId190">
         <w:r>
           <w:rPr>
             <w:rStyle w:val="Hyperlink"/>
@@ -13705,7 +14162,7 @@
           <w:ilvl w:val="0"/>
         </w:numPr>
       </w:pPr>
-      <w:hyperlink r:id="rId188">
+      <w:hyperlink r:id="rId191">
         <w:r>
           <w:rPr>
             <w:rStyle w:val="Hyperlink"/>
@@ -13722,7 +14179,7 @@
           <w:ilvl w:val="0"/>
         </w:numPr>
       </w:pPr>
-      <w:hyperlink r:id="rId189">
+      <w:hyperlink r:id="rId192">
         <w:r>
           <w:rPr>
             <w:rStyle w:val="Hyperlink"/>
@@ -13739,7 +14196,7 @@
           <w:ilvl w:val="0"/>
         </w:numPr>
       </w:pPr>
-      <w:hyperlink r:id="rId190">
+      <w:hyperlink r:id="rId193">
         <w:r>
           <w:rPr>
             <w:rStyle w:val="Hyperlink"/>
@@ -13756,7 +14213,7 @@
           <w:ilvl w:val="0"/>
         </w:numPr>
       </w:pPr>
-      <w:hyperlink r:id="rId191">
+      <w:hyperlink r:id="rId194">
         <w:r>
           <w:rPr>
             <w:rStyle w:val="Hyperlink"/>
@@ -13769,8 +14226,8 @@
       <w:pPr>
         <w:pStyle w:val="Heading1"/>
       </w:pPr>
-      <w:bookmarkStart w:id="192" w:name="licencia"/>
-      <w:bookmarkEnd w:id="192"/>
+      <w:bookmarkStart w:id="195" w:name="licencia"/>
+      <w:bookmarkEnd w:id="195"/>
       <w:r>
         <w:t xml:space="preserve">Licencia</w:t>
       </w:r>
@@ -17675,7 +18132,7 @@
       </w:r>
     </w:p>
   </w:footnote>
-  <w:footnote w:id="108">
+  <w:footnote w:id="112">
     <w:p>
       <w:pPr>
         <w:pStyle w:val="FootnoteText"/>
@@ -17703,7 +18160,7 @@
       </w:r>
     </w:p>
   </w:footnote>
-  <w:footnote w:id="109">
+  <w:footnote w:id="113">
     <w:p>
       <w:pPr>
         <w:pStyle w:val="FootnoteText"/>
@@ -17809,7 +18266,7 @@
     </w:lvl>
   </w:abstractNum>
   <w:abstractNum w:abstractNumId="990">
-    <w:nsid w:val="71e1206a"/>
+    <w:nsid w:val="98063817"/>
     <w:multiLevelType w:val="multilevel"/>
     <w:lvl w:ilvl="0">
       <w:numFmt w:val="bullet"/>
@@ -17890,7 +18347,7 @@
     </w:lvl>
   </w:abstractNum>
   <w:abstractNum w:abstractNumId="991">
-    <w:nsid w:val="9f7f12a6"/>
+    <w:nsid w:val="6cf85fb8"/>
     <w:multiLevelType w:val="multilevel"/>
     <w:lvl w:ilvl="0">
       <w:numFmt w:val="bullet"/>
@@ -17971,7 +18428,7 @@
     </w:lvl>
   </w:abstractNum>
   <w:abstractNum w:abstractNumId="99411">
-    <w:nsid w:val="9c82b2ee"/>
+    <w:nsid w:val="f109ecbd"/>
     <w:multiLevelType w:val="multilevel"/>
     <w:lvl w:ilvl="0">
       <w:start w:val="1"/>

</xml_diff>

<commit_message>
Añadida la instación del software para el analizador lógico Openbench
</commit_message>
<xml_diff>
--- a/out/debianpostinstall.docx
+++ b/out/debianpostinstall.docx
@@ -9558,10 +9558,384 @@
     </w:p>
     <w:p>
       <w:pPr>
+        <w:pStyle w:val="Heading2"/>
+      </w:pPr>
+      <w:bookmarkStart w:id="134" w:name="analizador-lógico"/>
+      <w:bookmarkEnd w:id="134"/>
+      <w:r>
+        <w:t xml:space="preserve">Analizador lógico</w:t>
+      </w:r>
+    </w:p>
+    <w:p>
+      <w:pPr>
+        <w:pStyle w:val="Heading3"/>
+      </w:pPr>
+      <w:bookmarkStart w:id="135" w:name="sigrok"/>
+      <w:bookmarkEnd w:id="135"/>
+      <w:r>
+        <w:t xml:space="preserve">Sigrok</w:t>
+      </w:r>
+    </w:p>
+    <w:p>
+      <w:pPr>
+        <w:pStyle w:val="FirstParagraph"/>
+      </w:pPr>
+      <w:r>
+        <w:t xml:space="preserve">Instalamos</w:t>
+      </w:r>
+      <w:r>
+        <w:t xml:space="preserve"> </w:t>
+      </w:r>
+      <w:r>
+        <w:rPr>
+          <w:b/>
+        </w:rPr>
+        <w:t xml:space="preserve">Sigrok</w:t>
+      </w:r>
+      <w:r>
+        <w:t xml:space="preserve">, simplemente desde los repos de Debian:</w:t>
+      </w:r>
+    </w:p>
+    <w:p>
+      <w:pPr>
+        <w:pStyle w:val="SourceCode"/>
+      </w:pPr>
+      <w:r>
+        <w:rPr>
+          <w:rStyle w:val="VerbatimChar"/>
+        </w:rPr>
+        <w:t xml:space="preserve">sudo aptitude install sigrok</w:t>
+      </w:r>
+    </w:p>
+    <w:p>
+      <w:pPr>
+        <w:pStyle w:val="FirstParagraph"/>
+      </w:pPr>
+      <w:r>
+        <w:t xml:space="preserve">Al instalar</w:t>
+      </w:r>
+      <w:r>
+        <w:t xml:space="preserve"> </w:t>
+      </w:r>
+      <w:r>
+        <w:rPr>
+          <w:b/>
+        </w:rPr>
+        <w:t xml:space="preserve">Sigrok</w:t>
+      </w:r>
+      <w:r>
+        <w:t xml:space="preserve"> </w:t>
+      </w:r>
+      <w:r>
+        <w:t xml:space="preserve">instalamos también</w:t>
+      </w:r>
+      <w:r>
+        <w:t xml:space="preserve"> </w:t>
+      </w:r>
+      <w:r>
+        <w:rPr>
+          <w:b/>
+        </w:rPr>
+        <w:t xml:space="preserve">Pulseview</w:t>
+      </w:r>
+      <w:r>
+        <w:t xml:space="preserve">.</w:t>
+      </w:r>
+    </w:p>
+    <w:p>
+      <w:pPr>
+        <w:pStyle w:val="BodyText"/>
+      </w:pPr>
+      <w:r>
+        <w:t xml:space="preserve">Mi analizador es un OpenBench de Seedstudio, si echamos un ojo al</w:t>
+      </w:r>
+      <w:r>
+        <w:t xml:space="preserve"> </w:t>
+      </w:r>
+      <w:r>
+        <w:t xml:space="preserve">fichero</w:t>
+      </w:r>
+      <w:r>
+        <w:t xml:space="preserve"> </w:t>
+      </w:r>
+      <w:r>
+        <w:rPr>
+          <w:i/>
+        </w:rPr>
+        <w:t xml:space="preserve">syslog</w:t>
+      </w:r>
+      <w:r>
+        <w:t xml:space="preserve"> </w:t>
+      </w:r>
+      <w:r>
+        <w:t xml:space="preserve">vemos que al conectarlo se mapea en un puerto tty.</w:t>
+      </w:r>
+    </w:p>
+    <w:p>
+      <w:pPr>
+        <w:pStyle w:val="BodyText"/>
+      </w:pPr>
+      <w:r>
+        <w:t xml:space="preserve">Si arrancamos</w:t>
+      </w:r>
+      <w:r>
+        <w:t xml:space="preserve"> </w:t>
+      </w:r>
+      <w:r>
+        <w:rPr>
+          <w:b/>
+        </w:rPr>
+        <w:t xml:space="preserve">Pulseview</w:t>
+      </w:r>
+      <w:r>
+        <w:t xml:space="preserve"> </w:t>
+      </w:r>
+      <w:r>
+        <w:t xml:space="preserve">(nuestro usuario tiene que estar incluido</w:t>
+      </w:r>
+      <w:r>
+        <w:t xml:space="preserve"> </w:t>
+      </w:r>
+      <w:r>
+        <w:t xml:space="preserve">en el grupo</w:t>
+      </w:r>
+      <w:r>
+        <w:t xml:space="preserve"> </w:t>
+      </w:r>
+      <w:r>
+        <w:rPr>
+          <w:i/>
+        </w:rPr>
+        <w:t xml:space="preserve">dialout</w:t>
+      </w:r>
+      <w:r>
+        <w:t xml:space="preserve">), en la opción</w:t>
+      </w:r>
+      <w:r>
+        <w:t xml:space="preserve"> </w:t>
+      </w:r>
+      <w:r>
+        <w:rPr>
+          <w:i/>
+        </w:rPr>
+        <w:t xml:space="preserve">File::Connect to device</w:t>
+      </w:r>
+      <w:r>
+        <w:t xml:space="preserve">,</w:t>
+      </w:r>
+      <w:r>
+        <w:t xml:space="preserve"> </w:t>
+      </w:r>
+      <w:r>
+        <w:t xml:space="preserve">escogemos la opción</w:t>
+      </w:r>
+      <w:r>
+        <w:t xml:space="preserve"> </w:t>
+      </w:r>
+      <w:r>
+        <w:rPr>
+          <w:i/>
+        </w:rPr>
+        <w:t xml:space="preserve">Openbench</w:t>
+      </w:r>
+      <w:r>
+        <w:t xml:space="preserve"> </w:t>
+      </w:r>
+      <w:r>
+        <w:t xml:space="preserve">y le pasamos el puerto. Al pulsar la</w:t>
+      </w:r>
+      <w:r>
+        <w:t xml:space="preserve"> </w:t>
+      </w:r>
+      <w:r>
+        <w:t xml:space="preserve">opción</w:t>
+      </w:r>
+      <w:r>
+        <w:t xml:space="preserve"> </w:t>
+      </w:r>
+      <w:r>
+        <w:rPr>
+          <w:i/>
+        </w:rPr>
+        <w:t xml:space="preserve">Scan for devices</w:t>
+      </w:r>
+      <w:r>
+        <w:t xml:space="preserve"> </w:t>
+      </w:r>
+      <w:r>
+        <w:t xml:space="preserve">reconoce el analizador correctamente como un</w:t>
+      </w:r>
+      <w:r>
+        <w:t xml:space="preserve"> </w:t>
+      </w:r>
+      <w:r>
+        <w:rPr>
+          <w:i/>
+        </w:rPr>
+        <w:t xml:space="preserve">Sump Logic Analyzer</w:t>
+      </w:r>
+      <w:r>
+        <w:t xml:space="preserve">.</w:t>
+      </w:r>
+    </w:p>
+    <w:p>
+      <w:pPr>
+        <w:pStyle w:val="Heading3"/>
+      </w:pPr>
+      <w:bookmarkStart w:id="136" w:name="sump-logic-analyzer"/>
+      <w:bookmarkEnd w:id="136"/>
+      <w:r>
+        <w:t xml:space="preserve">Sump logic analyzer</w:t>
+      </w:r>
+    </w:p>
+    <w:p>
+      <w:pPr>
+        <w:pStyle w:val="FirstParagraph"/>
+      </w:pPr>
+      <w:r>
+        <w:t xml:space="preserve">Este es el software recomendado para usar con el analizador.</w:t>
+      </w:r>
+    </w:p>
+    <w:p>
+      <w:pPr>
+        <w:pStyle w:val="BodyText"/>
+      </w:pPr>
+      <w:r>
+        <w:t xml:space="preserve">Descargamos el paquete de</w:t>
+      </w:r>
+      <w:r>
+        <w:t xml:space="preserve"> </w:t>
+      </w:r>
+      <w:r>
+        <w:t xml:space="preserve">la</w:t>
+      </w:r>
+      <w:r>
+        <w:t xml:space="preserve"> </w:t>
+      </w:r>
+      <w:hyperlink r:id="rId137">
+        <w:r>
+          <w:rPr>
+            <w:rStyle w:val="Hyperlink"/>
+          </w:rPr>
+          <w:t xml:space="preserve">página del proyecto</w:t>
+        </w:r>
+      </w:hyperlink>
+      <w:r>
+        <w:t xml:space="preserve"> </w:t>
+      </w:r>
+      <w:r>
+        <w:t xml:space="preserve">y descomprimimos en</w:t>
+      </w:r>
+      <w:r>
+        <w:t xml:space="preserve"> </w:t>
+      </w:r>
+      <w:r>
+        <w:rPr>
+          <w:i/>
+        </w:rPr>
+        <w:t xml:space="preserve">~/apps</w:t>
+      </w:r>
+    </w:p>
+    <w:p>
+      <w:pPr>
+        <w:pStyle w:val="BodyText"/>
+      </w:pPr>
+      <w:r>
+        <w:t xml:space="preserve">Instalamos las dependencias:</w:t>
+      </w:r>
+    </w:p>
+    <w:p>
+      <w:pPr>
+        <w:pStyle w:val="SourceCode"/>
+      </w:pPr>
+      <w:r>
+        <w:rPr>
+          <w:rStyle w:val="VerbatimChar"/>
+        </w:rPr>
+        <w:t xml:space="preserve">sudo aptitude install librxtx-java</w:t>
+      </w:r>
+    </w:p>
+    <w:p>
+      <w:pPr>
+        <w:pStyle w:val="FirstParagraph"/>
+      </w:pPr>
+      <w:r>
+        <w:t xml:space="preserve">Editamos el fichero</w:t>
+      </w:r>
+      <w:r>
+        <w:t xml:space="preserve"> </w:t>
+      </w:r>
+      <w:r>
+        <w:rPr>
+          <w:i/>
+        </w:rPr>
+        <w:t xml:space="preserve">~/apps/Logic Analyzer/client/run.sh</w:t>
+      </w:r>
+      <w:r>
+        <w:t xml:space="preserve"> </w:t>
+      </w:r>
+      <w:r>
+        <w:t xml:space="preserve">y lo dejamos</w:t>
+      </w:r>
+      <w:r>
+        <w:t xml:space="preserve"> </w:t>
+      </w:r>
+      <w:r>
+        <w:t xml:space="preserve">así:</w:t>
+      </w:r>
+    </w:p>
+    <w:p>
+      <w:pPr>
+        <w:pStyle w:val="SourceCode"/>
+      </w:pPr>
+      <w:r>
+        <w:rPr>
+          <w:rStyle w:val="VerbatimChar"/>
+        </w:rPr>
+        <w:t xml:space="preserve">#!/bin/bash</w:t>
+      </w:r>
+      <w:r>
+        <w:br w:type="textWrapping"/>
+      </w:r>
+      <w:r>
+        <w:rPr>
+          <w:rStyle w:val="VerbatimChar"/>
+        </w:rPr>
+        <w:t xml:space="preserve"/>
+      </w:r>
+      <w:r>
+        <w:br w:type="textWrapping"/>
+      </w:r>
+      <w:r>
+        <w:rPr>
+          <w:rStyle w:val="VerbatimChar"/>
+        </w:rPr>
+        <w:t xml:space="preserve"># java -jar analyzer.jar $*</w:t>
+      </w:r>
+      <w:r>
+        <w:br w:type="textWrapping"/>
+      </w:r>
+      <w:r>
+        <w:rPr>
+          <w:rStyle w:val="VerbatimChar"/>
+        </w:rPr>
+        <w:t xml:space="preserve">java -cp /usr/share/java/RXTXcomm.jar:analyzer.jar org.sump.analyzer.Loader</w:t>
+      </w:r>
+    </w:p>
+    <w:p>
+      <w:pPr>
+        <w:pStyle w:val="FirstParagraph"/>
+      </w:pPr>
+      <w:r>
+        <w:t xml:space="preserve">Y ya funciona.</w:t>
+      </w:r>
+    </w:p>
+    <w:p>
+      <w:pPr>
         <w:pStyle w:val="Heading1"/>
       </w:pPr>
-      <w:bookmarkStart w:id="134" w:name="virtualización"/>
-      <w:bookmarkEnd w:id="134"/>
+      <w:bookmarkStart w:id="138" w:name="virtualización"/>
+      <w:bookmarkEnd w:id="138"/>
       <w:r>
         <w:t xml:space="preserve">Virtualización</w:t>
       </w:r>
@@ -9570,8 +9944,8 @@
       <w:pPr>
         <w:pStyle w:val="Heading2"/>
       </w:pPr>
-      <w:bookmarkStart w:id="135" w:name="docker"/>
-      <w:bookmarkEnd w:id="135"/>
+      <w:bookmarkStart w:id="139" w:name="docker"/>
+      <w:bookmarkEnd w:id="139"/>
       <w:r>
         <w:t xml:space="preserve">Docker</w:t>
       </w:r>
@@ -9726,8 +10100,8 @@
       <w:pPr>
         <w:pStyle w:val="Heading2"/>
       </w:pPr>
-      <w:bookmarkStart w:id="136" w:name="virtualbox"/>
-      <w:bookmarkEnd w:id="136"/>
+      <w:bookmarkStart w:id="140" w:name="virtualbox"/>
+      <w:bookmarkEnd w:id="140"/>
       <w:r>
         <w:t xml:space="preserve">Virtualbox</w:t>
       </w:r>
@@ -9886,7 +10260,7 @@
       <w:r>
         <w:t xml:space="preserve"> </w:t>
       </w:r>
-      <w:hyperlink r:id="rId137">
+      <w:hyperlink r:id="rId141">
         <w:r>
           <w:rPr>
             <w:rStyle w:val="Hyperlink"/>
@@ -9934,8 +10308,8 @@
       <w:pPr>
         <w:pStyle w:val="Heading2"/>
       </w:pPr>
-      <w:bookmarkStart w:id="138" w:name="virtualizando-un-windows-7"/>
-      <w:bookmarkEnd w:id="138"/>
+      <w:bookmarkStart w:id="142" w:name="virtualizando-un-windows-7"/>
+      <w:bookmarkEnd w:id="142"/>
       <w:r>
         <w:t xml:space="preserve">Virtualizando un Windows 7</w:t>
       </w:r>
@@ -10024,8 +10398,8 @@
       <w:pPr>
         <w:pStyle w:val="Heading1"/>
       </w:pPr>
-      <w:bookmarkStart w:id="139" w:name="shells-alternativos-zsh-y-fish"/>
-      <w:bookmarkEnd w:id="139"/>
+      <w:bookmarkStart w:id="143" w:name="shells-alternativos-zsh-y-fish"/>
+      <w:bookmarkEnd w:id="143"/>
       <w:r>
         <w:t xml:space="preserve">Shells alternativos: zsh y fish</w:t>
       </w:r>
@@ -10060,8 +10434,8 @@
       <w:pPr>
         <w:pStyle w:val="Heading2"/>
       </w:pPr>
-      <w:bookmarkStart w:id="140" w:name="fish"/>
-      <w:bookmarkEnd w:id="140"/>
+      <w:bookmarkStart w:id="144" w:name="fish"/>
+      <w:bookmarkEnd w:id="144"/>
       <w:r>
         <w:t xml:space="preserve">fish</w:t>
       </w:r>
@@ -10159,8 +10533,8 @@
       <w:pPr>
         <w:pStyle w:val="Heading2"/>
       </w:pPr>
-      <w:bookmarkStart w:id="141" w:name="zsh"/>
-      <w:bookmarkEnd w:id="141"/>
+      <w:bookmarkStart w:id="145" w:name="zsh"/>
+      <w:bookmarkEnd w:id="145"/>
       <w:r>
         <w:t xml:space="preserve">zsh</w:t>
       </w:r>
@@ -10605,8 +10979,8 @@
       <w:pPr>
         <w:pStyle w:val="Heading2"/>
       </w:pPr>
-      <w:bookmarkStart w:id="142" w:name="instalación-de-fuentes-adicionales"/>
-      <w:bookmarkEnd w:id="142"/>
+      <w:bookmarkStart w:id="146" w:name="instalación-de-fuentes-adicionales"/>
+      <w:bookmarkEnd w:id="146"/>
       <w:r>
         <w:t xml:space="preserve">Instalación de fuentes adicionales</w:t>
       </w:r>
@@ -10700,8 +11074,8 @@
       <w:pPr>
         <w:pStyle w:val="Heading1"/>
       </w:pPr>
-      <w:bookmarkStart w:id="143" w:name="reprap"/>
-      <w:bookmarkEnd w:id="143"/>
+      <w:bookmarkStart w:id="147" w:name="reprap"/>
+      <w:bookmarkEnd w:id="147"/>
       <w:r>
         <w:t xml:space="preserve">Reprap</w:t>
       </w:r>
@@ -10710,8 +11084,8 @@
       <w:pPr>
         <w:pStyle w:val="Heading2"/>
       </w:pPr>
-      <w:bookmarkStart w:id="144" w:name="sl1c3r"/>
-      <w:bookmarkEnd w:id="144"/>
+      <w:bookmarkStart w:id="148" w:name="sl1c3r"/>
+      <w:bookmarkEnd w:id="148"/>
       <w:r>
         <w:t xml:space="preserve">Sl1c3r</w:t>
       </w:r>
@@ -10797,8 +11171,8 @@
       <w:pPr>
         <w:pStyle w:val="Heading2"/>
       </w:pPr>
-      <w:bookmarkStart w:id="145" w:name="openscad"/>
-      <w:bookmarkEnd w:id="145"/>
+      <w:bookmarkStart w:id="149" w:name="openscad"/>
+      <w:bookmarkEnd w:id="149"/>
       <w:r>
         <w:t xml:space="preserve">OpenScad</w:t>
       </w:r>
@@ -10815,8 +11189,8 @@
       <w:pPr>
         <w:pStyle w:val="Heading2"/>
       </w:pPr>
-      <w:bookmarkStart w:id="146" w:name="printrun"/>
-      <w:bookmarkEnd w:id="146"/>
+      <w:bookmarkStart w:id="150" w:name="printrun"/>
+      <w:bookmarkEnd w:id="150"/>
       <w:r>
         <w:t xml:space="preserve">Printrun</w:t>
       </w:r>
@@ -10833,8 +11207,8 @@
       <w:pPr>
         <w:pStyle w:val="Heading2"/>
       </w:pPr>
-      <w:bookmarkStart w:id="147" w:name="cura"/>
-      <w:bookmarkEnd w:id="147"/>
+      <w:bookmarkStart w:id="151" w:name="cura"/>
+      <w:bookmarkEnd w:id="151"/>
       <w:r>
         <w:t xml:space="preserve">Cura</w:t>
       </w:r>
@@ -10909,8 +11283,8 @@
       <w:pPr>
         <w:pStyle w:val="Heading1"/>
       </w:pPr>
-      <w:bookmarkStart w:id="148" w:name="aplicaciones-web"/>
-      <w:bookmarkEnd w:id="148"/>
+      <w:bookmarkStart w:id="152" w:name="aplicaciones-web"/>
+      <w:bookmarkEnd w:id="152"/>
       <w:r>
         <w:t xml:space="preserve">Aplicaciones Web</w:t>
       </w:r>
@@ -10919,8 +11293,8 @@
       <w:pPr>
         <w:pStyle w:val="Heading2"/>
       </w:pPr>
-      <w:bookmarkStart w:id="149" w:name="servidor-web"/>
-      <w:bookmarkEnd w:id="149"/>
+      <w:bookmarkStart w:id="153" w:name="servidor-web"/>
+      <w:bookmarkEnd w:id="153"/>
       <w:r>
         <w:t xml:space="preserve">Servidor Web</w:t>
       </w:r>
@@ -10929,8 +11303,8 @@
       <w:pPr>
         <w:pStyle w:val="Heading3"/>
       </w:pPr>
-      <w:bookmarkStart w:id="150" w:name="apache"/>
-      <w:bookmarkEnd w:id="150"/>
+      <w:bookmarkStart w:id="154" w:name="apache"/>
+      <w:bookmarkEnd w:id="154"/>
       <w:r>
         <w:t xml:space="preserve">Apache</w:t>
       </w:r>
@@ -10973,7 +11347,7 @@
       <w:r>
         <w:t xml:space="preserve"> </w:t>
       </w:r>
-      <w:hyperlink r:id="rId151">
+      <w:hyperlink r:id="rId155">
         <w:r>
           <w:rPr>
             <w:rStyle w:val="Hyperlink"/>
@@ -11193,7 +11567,7 @@
       <w:r>
         <w:t xml:space="preserve"> </w:t>
       </w:r>
-      <w:hyperlink r:id="rId152">
+      <w:hyperlink r:id="rId156">
         <w:r>
           <w:rPr>
             <w:rStyle w:val="Hyperlink"/>
@@ -11255,8 +11629,8 @@
       <w:pPr>
         <w:pStyle w:val="Heading3"/>
       </w:pPr>
-      <w:bookmarkStart w:id="153" w:name="nginx"/>
-      <w:bookmarkEnd w:id="153"/>
+      <w:bookmarkStart w:id="157" w:name="nginx"/>
+      <w:bookmarkEnd w:id="157"/>
       <w:r>
         <w:t xml:space="preserve">nginx</w:t>
       </w:r>
@@ -11273,8 +11647,8 @@
       <w:pPr>
         <w:pStyle w:val="Heading2"/>
       </w:pPr>
-      <w:bookmarkStart w:id="154" w:name="servidores-de-bases-de-datos"/>
-      <w:bookmarkEnd w:id="154"/>
+      <w:bookmarkStart w:id="158" w:name="servidores-de-bases-de-datos"/>
+      <w:bookmarkEnd w:id="158"/>
       <w:r>
         <w:t xml:space="preserve">Servidores de bases de datos</w:t>
       </w:r>
@@ -11283,8 +11657,8 @@
       <w:pPr>
         <w:pStyle w:val="Heading3"/>
       </w:pPr>
-      <w:bookmarkStart w:id="155" w:name="mysql"/>
-      <w:bookmarkEnd w:id="155"/>
+      <w:bookmarkStart w:id="159" w:name="mysql"/>
+      <w:bookmarkEnd w:id="159"/>
       <w:r>
         <w:t xml:space="preserve">MySQL</w:t>
       </w:r>
@@ -11329,8 +11703,8 @@
       <w:pPr>
         <w:pStyle w:val="Heading4"/>
       </w:pPr>
-      <w:bookmarkStart w:id="156" w:name="actualización"/>
-      <w:bookmarkEnd w:id="156"/>
+      <w:bookmarkStart w:id="160" w:name="actualización"/>
+      <w:bookmarkEnd w:id="160"/>
       <w:r>
         <w:t xml:space="preserve">Actualización</w:t>
       </w:r>
@@ -11395,8 +11769,8 @@
       <w:pPr>
         <w:pStyle w:val="Heading3"/>
       </w:pPr>
-      <w:bookmarkStart w:id="157" w:name="cliente-sql-squirrel-sql"/>
-      <w:bookmarkEnd w:id="157"/>
+      <w:bookmarkStart w:id="161" w:name="cliente-sql-squirrel-sql"/>
+      <w:bookmarkEnd w:id="161"/>
       <w:r>
         <w:t xml:space="preserve">Cliente SQL SQuirreL SQL</w:t>
       </w:r>
@@ -11411,7 +11785,7 @@
       <w:r>
         <w:t xml:space="preserve"> </w:t>
       </w:r>
-      <w:hyperlink r:id="rId158">
+      <w:hyperlink r:id="rId162">
         <w:r>
           <w:rPr>
             <w:rStyle w:val="Hyperlink"/>
@@ -11446,7 +11820,7 @@
       <w:r>
         <w:t xml:space="preserve"> </w:t>
       </w:r>
-      <w:hyperlink r:id="rId159">
+      <w:hyperlink r:id="rId163">
         <w:r>
           <w:rPr>
             <w:rStyle w:val="Hyperlink"/>
@@ -11509,8 +11883,8 @@
       <w:pPr>
         <w:pStyle w:val="Heading3"/>
       </w:pPr>
-      <w:bookmarkStart w:id="160" w:name="mariadb"/>
-      <w:bookmarkEnd w:id="160"/>
+      <w:bookmarkStart w:id="164" w:name="mariadb"/>
+      <w:bookmarkEnd w:id="164"/>
       <w:r>
         <w:t xml:space="preserve">MariaDB</w:t>
       </w:r>
@@ -11530,8 +11904,8 @@
       <w:pPr>
         <w:pStyle w:val="Heading1"/>
       </w:pPr>
-      <w:bookmarkStart w:id="161" w:name="recetas-varias"/>
-      <w:bookmarkEnd w:id="161"/>
+      <w:bookmarkStart w:id="165" w:name="recetas-varias"/>
+      <w:bookmarkEnd w:id="165"/>
       <w:r>
         <w:t xml:space="preserve">Recetas varias</w:t>
       </w:r>
@@ -11540,8 +11914,8 @@
       <w:pPr>
         <w:pStyle w:val="Heading2"/>
       </w:pPr>
-      <w:bookmarkStart w:id="162" w:name="orange-pi-zero"/>
-      <w:bookmarkEnd w:id="162"/>
+      <w:bookmarkStart w:id="166" w:name="orange-pi-zero"/>
+      <w:bookmarkEnd w:id="166"/>
       <w:r>
         <w:t xml:space="preserve">Orange Pi Zero</w:t>
       </w:r>
@@ -11564,8 +11938,8 @@
       <w:pPr>
         <w:pStyle w:val="Heading3"/>
       </w:pPr>
-      <w:bookmarkStart w:id="163" w:name="crear-una-sd-arrancable"/>
-      <w:bookmarkEnd w:id="163"/>
+      <w:bookmarkStart w:id="167" w:name="crear-una-sd-arrancable"/>
+      <w:bookmarkEnd w:id="167"/>
       <w:r>
         <w:t xml:space="preserve">Crear una SD arrancable</w:t>
       </w:r>
@@ -12097,7 +12471,7 @@
       <w:r>
         <w:t xml:space="preserve"> </w:t>
       </w:r>
-      <w:hyperlink r:id="rId164">
+      <w:hyperlink r:id="rId168">
         <w:r>
           <w:rPr>
             <w:rStyle w:val="Hyperlink"/>
@@ -12332,7 +12706,7 @@
                     </pic:cNvPicPr>
                   </pic:nvPicPr>
                   <pic:blipFill>
-                    <a:blip r:embed="rId165"/>
+                    <a:blip r:embed="rId169"/>
                     <a:stretch>
                       <a:fillRect/>
                     </a:stretch>
@@ -12439,8 +12813,8 @@
       <w:pPr>
         <w:pStyle w:val="Heading3"/>
       </w:pPr>
-      <w:bookmarkStart w:id="166" w:name="conexión-wifi"/>
-      <w:bookmarkEnd w:id="166"/>
+      <w:bookmarkStart w:id="170" w:name="conexión-wifi"/>
+      <w:bookmarkEnd w:id="170"/>
       <w:r>
         <w:t xml:space="preserve">Conexión WIFI</w:t>
       </w:r>
@@ -12797,7 +13171,7 @@
                     </pic:cNvPicPr>
                   </pic:nvPicPr>
                   <pic:blipFill>
-                    <a:blip r:embed="rId167"/>
+                    <a:blip r:embed="rId171"/>
                     <a:stretch>
                       <a:fillRect/>
                     </a:stretch>
@@ -12951,8 +13325,8 @@
       <w:pPr>
         <w:pStyle w:val="Heading3"/>
       </w:pPr>
-      <w:bookmarkStart w:id="168" w:name="referencias-1"/>
-      <w:bookmarkEnd w:id="168"/>
+      <w:bookmarkStart w:id="172" w:name="referencias-1"/>
+      <w:bookmarkEnd w:id="172"/>
       <w:r>
         <w:t xml:space="preserve">Referencias</w:t>
       </w:r>
@@ -12965,7 +13339,7 @@
           <w:ilvl w:val="0"/>
         </w:numPr>
       </w:pPr>
-      <w:hyperlink r:id="rId169">
+      <w:hyperlink r:id="rId173">
         <w:r>
           <w:rPr>
             <w:rStyle w:val="Hyperlink"/>
@@ -12982,7 +13356,7 @@
           <w:ilvl w:val="0"/>
         </w:numPr>
       </w:pPr>
-      <w:hyperlink r:id="rId170">
+      <w:hyperlink r:id="rId174">
         <w:r>
           <w:rPr>
             <w:rStyle w:val="Hyperlink"/>
@@ -13005,7 +13379,7 @@
           <w:ilvl w:val="0"/>
         </w:numPr>
       </w:pPr>
-      <w:hyperlink r:id="rId171">
+      <w:hyperlink r:id="rId175">
         <w:r>
           <w:rPr>
             <w:rStyle w:val="Hyperlink"/>
@@ -13022,7 +13396,7 @@
           <w:ilvl w:val="0"/>
         </w:numPr>
       </w:pPr>
-      <w:hyperlink r:id="rId172">
+      <w:hyperlink r:id="rId176">
         <w:r>
           <w:rPr>
             <w:rStyle w:val="Hyperlink"/>
@@ -13039,7 +13413,7 @@
           <w:ilvl w:val="0"/>
         </w:numPr>
       </w:pPr>
-      <w:hyperlink r:id="rId173">
+      <w:hyperlink r:id="rId177">
         <w:r>
           <w:rPr>
             <w:rStyle w:val="Hyperlink"/>
@@ -13056,7 +13430,7 @@
           <w:ilvl w:val="0"/>
         </w:numPr>
       </w:pPr>
-      <w:hyperlink r:id="rId174">
+      <w:hyperlink r:id="rId178">
         <w:r>
           <w:rPr>
             <w:rStyle w:val="Hyperlink"/>
@@ -13073,7 +13447,7 @@
           <w:ilvl w:val="0"/>
         </w:numPr>
       </w:pPr>
-      <w:hyperlink r:id="rId175">
+      <w:hyperlink r:id="rId179">
         <w:r>
           <w:rPr>
             <w:rStyle w:val="Hyperlink"/>
@@ -13090,7 +13464,7 @@
           <w:ilvl w:val="0"/>
         </w:numPr>
       </w:pPr>
-      <w:hyperlink r:id="rId176">
+      <w:hyperlink r:id="rId180">
         <w:r>
           <w:rPr>
             <w:rStyle w:val="Hyperlink"/>
@@ -13119,7 +13493,7 @@
           <w:ilvl w:val="0"/>
         </w:numPr>
       </w:pPr>
-      <w:hyperlink r:id="rId177">
+      <w:hyperlink r:id="rId181">
         <w:r>
           <w:rPr>
             <w:rStyle w:val="Hyperlink"/>
@@ -13144,8 +13518,8 @@
       <w:pPr>
         <w:pStyle w:val="Heading2"/>
       </w:pPr>
-      <w:bookmarkStart w:id="178" w:name="raspberry-pi-media-center"/>
-      <w:bookmarkEnd w:id="178"/>
+      <w:bookmarkStart w:id="182" w:name="raspberry-pi-media-center"/>
+      <w:bookmarkEnd w:id="182"/>
       <w:r>
         <w:t xml:space="preserve">Raspberry Pi Media Center</w:t>
       </w:r>
@@ -13166,7 +13540,7 @@
       <w:r>
         <w:t xml:space="preserve"> </w:t>
       </w:r>
-      <w:hyperlink r:id="rId179">
+      <w:hyperlink r:id="rId183">
         <w:r>
           <w:rPr>
             <w:rStyle w:val="Hyperlink"/>
@@ -13256,7 +13630,7 @@
                     </pic:cNvPicPr>
                   </pic:nvPicPr>
                   <pic:blipFill>
-                    <a:blip r:embed="rId180"/>
+                    <a:blip r:embed="rId184"/>
                     <a:stretch>
                       <a:fillRect/>
                     </a:stretch>
@@ -13815,8 +14189,8 @@
       <w:pPr>
         <w:pStyle w:val="Heading2"/>
       </w:pPr>
-      <w:bookmarkStart w:id="181" w:name="grabar-time-lapse-del-escritorio"/>
-      <w:bookmarkEnd w:id="181"/>
+      <w:bookmarkStart w:id="185" w:name="grabar-time-lapse-del-escritorio"/>
+      <w:bookmarkEnd w:id="185"/>
       <w:r>
         <w:t xml:space="preserve">Grabar time-lapse del escritorio</w:t>
       </w:r>
@@ -13825,8 +14199,8 @@
       <w:pPr>
         <w:pStyle w:val="Heading3"/>
       </w:pPr>
-      <w:bookmarkStart w:id="182" w:name="usando-avconv"/>
-      <w:bookmarkEnd w:id="182"/>
+      <w:bookmarkStart w:id="186" w:name="usando-avconv"/>
+      <w:bookmarkEnd w:id="186"/>
       <w:r>
         <w:t xml:space="preserve">Usando avconv</w:t>
       </w:r>
@@ -13862,8 +14236,8 @@
       <w:pPr>
         <w:pStyle w:val="Heading1"/>
       </w:pPr>
-      <w:bookmarkStart w:id="183" w:name="todo-1"/>
-      <w:bookmarkEnd w:id="183"/>
+      <w:bookmarkStart w:id="187" w:name="todo-1"/>
+      <w:bookmarkEnd w:id="187"/>
       <w:r>
         <w:t xml:space="preserve">TODO</w:t>
       </w:r>
@@ -14008,7 +14382,7 @@
           <w:ilvl w:val="1"/>
         </w:numPr>
       </w:pPr>
-      <w:hyperlink r:id="rId184">
+      <w:hyperlink r:id="rId188">
         <w:r>
           <w:rPr>
             <w:rStyle w:val="Hyperlink"/>
@@ -14043,7 +14417,7 @@
       <w:r>
         <w:t xml:space="preserve"> </w:t>
       </w:r>
-      <w:hyperlink r:id="rId185">
+      <w:hyperlink r:id="rId189">
         <w:r>
           <w:rPr>
             <w:rStyle w:val="Hyperlink"/>
@@ -14080,8 +14454,8 @@
       <w:pPr>
         <w:pStyle w:val="Heading1"/>
       </w:pPr>
-      <w:bookmarkStart w:id="186" w:name="links"/>
-      <w:bookmarkEnd w:id="186"/>
+      <w:bookmarkStart w:id="190" w:name="links"/>
+      <w:bookmarkEnd w:id="190"/>
       <w:r>
         <w:t xml:space="preserve">Links</w:t>
       </w:r>
@@ -14094,7 +14468,7 @@
           <w:ilvl w:val="0"/>
         </w:numPr>
       </w:pPr>
-      <w:hyperlink r:id="rId187">
+      <w:hyperlink r:id="rId191">
         <w:r>
           <w:rPr>
             <w:rStyle w:val="Hyperlink"/>
@@ -14111,7 +14485,7 @@
           <w:ilvl w:val="0"/>
         </w:numPr>
       </w:pPr>
-      <w:hyperlink r:id="rId188">
+      <w:hyperlink r:id="rId192">
         <w:r>
           <w:rPr>
             <w:rStyle w:val="Hyperlink"/>
@@ -14128,7 +14502,7 @@
           <w:ilvl w:val="0"/>
         </w:numPr>
       </w:pPr>
-      <w:hyperlink r:id="rId189">
+      <w:hyperlink r:id="rId193">
         <w:r>
           <w:rPr>
             <w:rStyle w:val="Hyperlink"/>
@@ -14145,7 +14519,7 @@
           <w:ilvl w:val="0"/>
         </w:numPr>
       </w:pPr>
-      <w:hyperlink r:id="rId190">
+      <w:hyperlink r:id="rId194">
         <w:r>
           <w:rPr>
             <w:rStyle w:val="Hyperlink"/>
@@ -14162,7 +14536,7 @@
           <w:ilvl w:val="0"/>
         </w:numPr>
       </w:pPr>
-      <w:hyperlink r:id="rId191">
+      <w:hyperlink r:id="rId195">
         <w:r>
           <w:rPr>
             <w:rStyle w:val="Hyperlink"/>
@@ -14179,7 +14553,7 @@
           <w:ilvl w:val="0"/>
         </w:numPr>
       </w:pPr>
-      <w:hyperlink r:id="rId192">
+      <w:hyperlink r:id="rId196">
         <w:r>
           <w:rPr>
             <w:rStyle w:val="Hyperlink"/>
@@ -14196,7 +14570,7 @@
           <w:ilvl w:val="0"/>
         </w:numPr>
       </w:pPr>
-      <w:hyperlink r:id="rId193">
+      <w:hyperlink r:id="rId197">
         <w:r>
           <w:rPr>
             <w:rStyle w:val="Hyperlink"/>
@@ -14213,7 +14587,7 @@
           <w:ilvl w:val="0"/>
         </w:numPr>
       </w:pPr>
-      <w:hyperlink r:id="rId194">
+      <w:hyperlink r:id="rId198">
         <w:r>
           <w:rPr>
             <w:rStyle w:val="Hyperlink"/>
@@ -14226,8 +14600,8 @@
       <w:pPr>
         <w:pStyle w:val="Heading1"/>
       </w:pPr>
-      <w:bookmarkStart w:id="195" w:name="licencia"/>
-      <w:bookmarkEnd w:id="195"/>
+      <w:bookmarkStart w:id="199" w:name="licencia"/>
+      <w:bookmarkEnd w:id="199"/>
       <w:r>
         <w:t xml:space="preserve">Licencia</w:t>
       </w:r>
@@ -18266,7 +18640,7 @@
     </w:lvl>
   </w:abstractNum>
   <w:abstractNum w:abstractNumId="990">
-    <w:nsid w:val="98063817"/>
+    <w:nsid w:val="841aff1b"/>
     <w:multiLevelType w:val="multilevel"/>
     <w:lvl w:ilvl="0">
       <w:numFmt w:val="bullet"/>
@@ -18347,7 +18721,7 @@
     </w:lvl>
   </w:abstractNum>
   <w:abstractNum w:abstractNumId="991">
-    <w:nsid w:val="6cf85fb8"/>
+    <w:nsid w:val="df5818dd"/>
     <w:multiLevelType w:val="multilevel"/>
     <w:lvl w:ilvl="0">
       <w:numFmt w:val="bullet"/>
@@ -18428,7 +18802,7 @@
     </w:lvl>
   </w:abstractNum>
   <w:abstractNum w:abstractNumId="99411">
-    <w:nsid w:val="f109ecbd"/>
+    <w:nsid w:val="fca2e2a6"/>
     <w:multiLevelType w:val="multilevel"/>
     <w:lvl w:ilvl="0">
       <w:start w:val="1"/>

</xml_diff>

<commit_message>
Añadido sw ols para el analizador, y una referencia a la wiki.
</commit_message>
<xml_diff>
--- a/out/debianpostinstall.docx
+++ b/out/debianpostinstall.docx
@@ -9568,10 +9568,35 @@
     </w:p>
     <w:p>
       <w:pPr>
+        <w:pStyle w:val="FirstParagraph"/>
+      </w:pPr>
+      <w:r>
+        <w:t xml:space="preserve">Mi analizador es un OpenBench de</w:t>
+      </w:r>
+      <w:r>
+        <w:t xml:space="preserve"> </w:t>
+      </w:r>
+      <w:r>
+        <w:t xml:space="preserve">Seedstudio,</w:t>
+      </w:r>
+      <w:r>
+        <w:t xml:space="preserve"> </w:t>
+      </w:r>
+      <w:hyperlink r:id="rId135">
+        <w:r>
+          <w:rPr>
+            <w:rStyle w:val="Hyperlink"/>
+          </w:rPr>
+          <w:t xml:space="preserve">aquí hay mas info</w:t>
+        </w:r>
+      </w:hyperlink>
+    </w:p>
+    <w:p>
+      <w:pPr>
         <w:pStyle w:val="Heading3"/>
       </w:pPr>
-      <w:bookmarkStart w:id="135" w:name="sigrok"/>
-      <w:bookmarkEnd w:id="135"/>
+      <w:bookmarkStart w:id="136" w:name="sigrok"/>
+      <w:bookmarkEnd w:id="136"/>
       <w:r>
         <w:t xml:space="preserve">Sigrok</w:t>
       </w:r>
@@ -9647,7 +9672,7 @@
         <w:pStyle w:val="BodyText"/>
       </w:pPr>
       <w:r>
-        <w:t xml:space="preserve">Mi analizador es un OpenBench de Seedstudio, si echamos un ojo al</w:t>
+        <w:t xml:space="preserve">Si al conectar el analizador, echamos un ojo al</w:t>
       </w:r>
       <w:r>
         <w:t xml:space="preserve"> </w:t>
@@ -9782,8 +9807,8 @@
       <w:pPr>
         <w:pStyle w:val="Heading3"/>
       </w:pPr>
-      <w:bookmarkStart w:id="136" w:name="sump-logic-analyzer"/>
-      <w:bookmarkEnd w:id="136"/>
+      <w:bookmarkStart w:id="137" w:name="sump-logic-analyzer"/>
+      <w:bookmarkEnd w:id="137"/>
       <w:r>
         <w:t xml:space="preserve">Sump logic analyzer</w:t>
       </w:r>
@@ -9812,7 +9837,7 @@
       <w:r>
         <w:t xml:space="preserve"> </w:t>
       </w:r>
-      <w:hyperlink r:id="rId137">
+      <w:hyperlink r:id="rId138">
         <w:r>
           <w:rPr>
             <w:rStyle w:val="Hyperlink"/>
@@ -9932,10 +9957,33 @@
     </w:p>
     <w:p>
       <w:pPr>
+        <w:pStyle w:val="Heading3"/>
+      </w:pPr>
+      <w:bookmarkStart w:id="139" w:name="ols"/>
+      <w:bookmarkEnd w:id="139"/>
+      <w:r>
+        <w:t xml:space="preserve">OLS</w:t>
+      </w:r>
+    </w:p>
+    <w:p>
+      <w:pPr>
+        <w:pStyle w:val="FirstParagraph"/>
+      </w:pPr>
+      <w:hyperlink r:id="rId140">
+        <w:r>
+          <w:rPr>
+            <w:rStyle w:val="Hyperlink"/>
+          </w:rPr>
+          <w:t xml:space="preserve">Página oficial</w:t>
+        </w:r>
+      </w:hyperlink>
+    </w:p>
+    <w:p>
+      <w:pPr>
         <w:pStyle w:val="Heading1"/>
       </w:pPr>
-      <w:bookmarkStart w:id="138" w:name="virtualización"/>
-      <w:bookmarkEnd w:id="138"/>
+      <w:bookmarkStart w:id="141" w:name="virtualización"/>
+      <w:bookmarkEnd w:id="141"/>
       <w:r>
         <w:t xml:space="preserve">Virtualización</w:t>
       </w:r>
@@ -9944,8 +9992,8 @@
       <w:pPr>
         <w:pStyle w:val="Heading2"/>
       </w:pPr>
-      <w:bookmarkStart w:id="139" w:name="docker"/>
-      <w:bookmarkEnd w:id="139"/>
+      <w:bookmarkStart w:id="142" w:name="docker"/>
+      <w:bookmarkEnd w:id="142"/>
       <w:r>
         <w:t xml:space="preserve">Docker</w:t>
       </w:r>
@@ -10100,8 +10148,8 @@
       <w:pPr>
         <w:pStyle w:val="Heading2"/>
       </w:pPr>
-      <w:bookmarkStart w:id="140" w:name="virtualbox"/>
-      <w:bookmarkEnd w:id="140"/>
+      <w:bookmarkStart w:id="143" w:name="virtualbox"/>
+      <w:bookmarkEnd w:id="143"/>
       <w:r>
         <w:t xml:space="preserve">Virtualbox</w:t>
       </w:r>
@@ -10260,7 +10308,7 @@
       <w:r>
         <w:t xml:space="preserve"> </w:t>
       </w:r>
-      <w:hyperlink r:id="rId141">
+      <w:hyperlink r:id="rId144">
         <w:r>
           <w:rPr>
             <w:rStyle w:val="Hyperlink"/>
@@ -10308,8 +10356,8 @@
       <w:pPr>
         <w:pStyle w:val="Heading2"/>
       </w:pPr>
-      <w:bookmarkStart w:id="142" w:name="virtualizando-un-windows-7"/>
-      <w:bookmarkEnd w:id="142"/>
+      <w:bookmarkStart w:id="145" w:name="virtualizando-un-windows-7"/>
+      <w:bookmarkEnd w:id="145"/>
       <w:r>
         <w:t xml:space="preserve">Virtualizando un Windows 7</w:t>
       </w:r>
@@ -10398,8 +10446,8 @@
       <w:pPr>
         <w:pStyle w:val="Heading1"/>
       </w:pPr>
-      <w:bookmarkStart w:id="143" w:name="shells-alternativos-zsh-y-fish"/>
-      <w:bookmarkEnd w:id="143"/>
+      <w:bookmarkStart w:id="146" w:name="shells-alternativos-zsh-y-fish"/>
+      <w:bookmarkEnd w:id="146"/>
       <w:r>
         <w:t xml:space="preserve">Shells alternativos: zsh y fish</w:t>
       </w:r>
@@ -10434,8 +10482,8 @@
       <w:pPr>
         <w:pStyle w:val="Heading2"/>
       </w:pPr>
-      <w:bookmarkStart w:id="144" w:name="fish"/>
-      <w:bookmarkEnd w:id="144"/>
+      <w:bookmarkStart w:id="147" w:name="fish"/>
+      <w:bookmarkEnd w:id="147"/>
       <w:r>
         <w:t xml:space="preserve">fish</w:t>
       </w:r>
@@ -10533,8 +10581,8 @@
       <w:pPr>
         <w:pStyle w:val="Heading2"/>
       </w:pPr>
-      <w:bookmarkStart w:id="145" w:name="zsh"/>
-      <w:bookmarkEnd w:id="145"/>
+      <w:bookmarkStart w:id="148" w:name="zsh"/>
+      <w:bookmarkEnd w:id="148"/>
       <w:r>
         <w:t xml:space="preserve">zsh</w:t>
       </w:r>
@@ -10979,8 +11027,8 @@
       <w:pPr>
         <w:pStyle w:val="Heading2"/>
       </w:pPr>
-      <w:bookmarkStart w:id="146" w:name="instalación-de-fuentes-adicionales"/>
-      <w:bookmarkEnd w:id="146"/>
+      <w:bookmarkStart w:id="149" w:name="instalación-de-fuentes-adicionales"/>
+      <w:bookmarkEnd w:id="149"/>
       <w:r>
         <w:t xml:space="preserve">Instalación de fuentes adicionales</w:t>
       </w:r>
@@ -11074,8 +11122,8 @@
       <w:pPr>
         <w:pStyle w:val="Heading1"/>
       </w:pPr>
-      <w:bookmarkStart w:id="147" w:name="reprap"/>
-      <w:bookmarkEnd w:id="147"/>
+      <w:bookmarkStart w:id="150" w:name="reprap"/>
+      <w:bookmarkEnd w:id="150"/>
       <w:r>
         <w:t xml:space="preserve">Reprap</w:t>
       </w:r>
@@ -11084,8 +11132,8 @@
       <w:pPr>
         <w:pStyle w:val="Heading2"/>
       </w:pPr>
-      <w:bookmarkStart w:id="148" w:name="sl1c3r"/>
-      <w:bookmarkEnd w:id="148"/>
+      <w:bookmarkStart w:id="151" w:name="sl1c3r"/>
+      <w:bookmarkEnd w:id="151"/>
       <w:r>
         <w:t xml:space="preserve">Sl1c3r</w:t>
       </w:r>
@@ -11171,8 +11219,8 @@
       <w:pPr>
         <w:pStyle w:val="Heading2"/>
       </w:pPr>
-      <w:bookmarkStart w:id="149" w:name="openscad"/>
-      <w:bookmarkEnd w:id="149"/>
+      <w:bookmarkStart w:id="152" w:name="openscad"/>
+      <w:bookmarkEnd w:id="152"/>
       <w:r>
         <w:t xml:space="preserve">OpenScad</w:t>
       </w:r>
@@ -11189,8 +11237,8 @@
       <w:pPr>
         <w:pStyle w:val="Heading2"/>
       </w:pPr>
-      <w:bookmarkStart w:id="150" w:name="printrun"/>
-      <w:bookmarkEnd w:id="150"/>
+      <w:bookmarkStart w:id="153" w:name="printrun"/>
+      <w:bookmarkEnd w:id="153"/>
       <w:r>
         <w:t xml:space="preserve">Printrun</w:t>
       </w:r>
@@ -11207,8 +11255,8 @@
       <w:pPr>
         <w:pStyle w:val="Heading2"/>
       </w:pPr>
-      <w:bookmarkStart w:id="151" w:name="cura"/>
-      <w:bookmarkEnd w:id="151"/>
+      <w:bookmarkStart w:id="154" w:name="cura"/>
+      <w:bookmarkEnd w:id="154"/>
       <w:r>
         <w:t xml:space="preserve">Cura</w:t>
       </w:r>
@@ -11283,8 +11331,8 @@
       <w:pPr>
         <w:pStyle w:val="Heading1"/>
       </w:pPr>
-      <w:bookmarkStart w:id="152" w:name="aplicaciones-web"/>
-      <w:bookmarkEnd w:id="152"/>
+      <w:bookmarkStart w:id="155" w:name="aplicaciones-web"/>
+      <w:bookmarkEnd w:id="155"/>
       <w:r>
         <w:t xml:space="preserve">Aplicaciones Web</w:t>
       </w:r>
@@ -11293,8 +11341,8 @@
       <w:pPr>
         <w:pStyle w:val="Heading2"/>
       </w:pPr>
-      <w:bookmarkStart w:id="153" w:name="servidor-web"/>
-      <w:bookmarkEnd w:id="153"/>
+      <w:bookmarkStart w:id="156" w:name="servidor-web"/>
+      <w:bookmarkEnd w:id="156"/>
       <w:r>
         <w:t xml:space="preserve">Servidor Web</w:t>
       </w:r>
@@ -11303,8 +11351,8 @@
       <w:pPr>
         <w:pStyle w:val="Heading3"/>
       </w:pPr>
-      <w:bookmarkStart w:id="154" w:name="apache"/>
-      <w:bookmarkEnd w:id="154"/>
+      <w:bookmarkStart w:id="157" w:name="apache"/>
+      <w:bookmarkEnd w:id="157"/>
       <w:r>
         <w:t xml:space="preserve">Apache</w:t>
       </w:r>
@@ -11347,7 +11395,7 @@
       <w:r>
         <w:t xml:space="preserve"> </w:t>
       </w:r>
-      <w:hyperlink r:id="rId155">
+      <w:hyperlink r:id="rId158">
         <w:r>
           <w:rPr>
             <w:rStyle w:val="Hyperlink"/>
@@ -11567,7 +11615,7 @@
       <w:r>
         <w:t xml:space="preserve"> </w:t>
       </w:r>
-      <w:hyperlink r:id="rId156">
+      <w:hyperlink r:id="rId159">
         <w:r>
           <w:rPr>
             <w:rStyle w:val="Hyperlink"/>
@@ -11629,8 +11677,8 @@
       <w:pPr>
         <w:pStyle w:val="Heading3"/>
       </w:pPr>
-      <w:bookmarkStart w:id="157" w:name="nginx"/>
-      <w:bookmarkEnd w:id="157"/>
+      <w:bookmarkStart w:id="160" w:name="nginx"/>
+      <w:bookmarkEnd w:id="160"/>
       <w:r>
         <w:t xml:space="preserve">nginx</w:t>
       </w:r>
@@ -11647,8 +11695,8 @@
       <w:pPr>
         <w:pStyle w:val="Heading2"/>
       </w:pPr>
-      <w:bookmarkStart w:id="158" w:name="servidores-de-bases-de-datos"/>
-      <w:bookmarkEnd w:id="158"/>
+      <w:bookmarkStart w:id="161" w:name="servidores-de-bases-de-datos"/>
+      <w:bookmarkEnd w:id="161"/>
       <w:r>
         <w:t xml:space="preserve">Servidores de bases de datos</w:t>
       </w:r>
@@ -11657,8 +11705,8 @@
       <w:pPr>
         <w:pStyle w:val="Heading3"/>
       </w:pPr>
-      <w:bookmarkStart w:id="159" w:name="mysql"/>
-      <w:bookmarkEnd w:id="159"/>
+      <w:bookmarkStart w:id="162" w:name="mysql"/>
+      <w:bookmarkEnd w:id="162"/>
       <w:r>
         <w:t xml:space="preserve">MySQL</w:t>
       </w:r>
@@ -11703,8 +11751,8 @@
       <w:pPr>
         <w:pStyle w:val="Heading4"/>
       </w:pPr>
-      <w:bookmarkStart w:id="160" w:name="actualización"/>
-      <w:bookmarkEnd w:id="160"/>
+      <w:bookmarkStart w:id="163" w:name="actualización"/>
+      <w:bookmarkEnd w:id="163"/>
       <w:r>
         <w:t xml:space="preserve">Actualización</w:t>
       </w:r>
@@ -11769,8 +11817,8 @@
       <w:pPr>
         <w:pStyle w:val="Heading3"/>
       </w:pPr>
-      <w:bookmarkStart w:id="161" w:name="cliente-sql-squirrel-sql"/>
-      <w:bookmarkEnd w:id="161"/>
+      <w:bookmarkStart w:id="164" w:name="cliente-sql-squirrel-sql"/>
+      <w:bookmarkEnd w:id="164"/>
       <w:r>
         <w:t xml:space="preserve">Cliente SQL SQuirreL SQL</w:t>
       </w:r>
@@ -11785,7 +11833,7 @@
       <w:r>
         <w:t xml:space="preserve"> </w:t>
       </w:r>
-      <w:hyperlink r:id="rId162">
+      <w:hyperlink r:id="rId165">
         <w:r>
           <w:rPr>
             <w:rStyle w:val="Hyperlink"/>
@@ -11820,7 +11868,7 @@
       <w:r>
         <w:t xml:space="preserve"> </w:t>
       </w:r>
-      <w:hyperlink r:id="rId163">
+      <w:hyperlink r:id="rId166">
         <w:r>
           <w:rPr>
             <w:rStyle w:val="Hyperlink"/>
@@ -11883,8 +11931,8 @@
       <w:pPr>
         <w:pStyle w:val="Heading3"/>
       </w:pPr>
-      <w:bookmarkStart w:id="164" w:name="mariadb"/>
-      <w:bookmarkEnd w:id="164"/>
+      <w:bookmarkStart w:id="167" w:name="mariadb"/>
+      <w:bookmarkEnd w:id="167"/>
       <w:r>
         <w:t xml:space="preserve">MariaDB</w:t>
       </w:r>
@@ -11904,8 +11952,8 @@
       <w:pPr>
         <w:pStyle w:val="Heading1"/>
       </w:pPr>
-      <w:bookmarkStart w:id="165" w:name="recetas-varias"/>
-      <w:bookmarkEnd w:id="165"/>
+      <w:bookmarkStart w:id="168" w:name="recetas-varias"/>
+      <w:bookmarkEnd w:id="168"/>
       <w:r>
         <w:t xml:space="preserve">Recetas varias</w:t>
       </w:r>
@@ -11914,8 +11962,8 @@
       <w:pPr>
         <w:pStyle w:val="Heading2"/>
       </w:pPr>
-      <w:bookmarkStart w:id="166" w:name="orange-pi-zero"/>
-      <w:bookmarkEnd w:id="166"/>
+      <w:bookmarkStart w:id="169" w:name="orange-pi-zero"/>
+      <w:bookmarkEnd w:id="169"/>
       <w:r>
         <w:t xml:space="preserve">Orange Pi Zero</w:t>
       </w:r>
@@ -11938,8 +11986,8 @@
       <w:pPr>
         <w:pStyle w:val="Heading3"/>
       </w:pPr>
-      <w:bookmarkStart w:id="167" w:name="crear-una-sd-arrancable"/>
-      <w:bookmarkEnd w:id="167"/>
+      <w:bookmarkStart w:id="170" w:name="crear-una-sd-arrancable"/>
+      <w:bookmarkEnd w:id="170"/>
       <w:r>
         <w:t xml:space="preserve">Crear una SD arrancable</w:t>
       </w:r>
@@ -12471,7 +12519,7 @@
       <w:r>
         <w:t xml:space="preserve"> </w:t>
       </w:r>
-      <w:hyperlink r:id="rId168">
+      <w:hyperlink r:id="rId171">
         <w:r>
           <w:rPr>
             <w:rStyle w:val="Hyperlink"/>
@@ -12706,7 +12754,7 @@
                     </pic:cNvPicPr>
                   </pic:nvPicPr>
                   <pic:blipFill>
-                    <a:blip r:embed="rId169"/>
+                    <a:blip r:embed="rId172"/>
                     <a:stretch>
                       <a:fillRect/>
                     </a:stretch>
@@ -12813,8 +12861,8 @@
       <w:pPr>
         <w:pStyle w:val="Heading3"/>
       </w:pPr>
-      <w:bookmarkStart w:id="170" w:name="conexión-wifi"/>
-      <w:bookmarkEnd w:id="170"/>
+      <w:bookmarkStart w:id="173" w:name="conexión-wifi"/>
+      <w:bookmarkEnd w:id="173"/>
       <w:r>
         <w:t xml:space="preserve">Conexión WIFI</w:t>
       </w:r>
@@ -13171,7 +13219,7 @@
                     </pic:cNvPicPr>
                   </pic:nvPicPr>
                   <pic:blipFill>
-                    <a:blip r:embed="rId171"/>
+                    <a:blip r:embed="rId174"/>
                     <a:stretch>
                       <a:fillRect/>
                     </a:stretch>
@@ -13325,8 +13373,8 @@
       <w:pPr>
         <w:pStyle w:val="Heading3"/>
       </w:pPr>
-      <w:bookmarkStart w:id="172" w:name="referencias-1"/>
-      <w:bookmarkEnd w:id="172"/>
+      <w:bookmarkStart w:id="175" w:name="referencias-1"/>
+      <w:bookmarkEnd w:id="175"/>
       <w:r>
         <w:t xml:space="preserve">Referencias</w:t>
       </w:r>
@@ -13339,7 +13387,7 @@
           <w:ilvl w:val="0"/>
         </w:numPr>
       </w:pPr>
-      <w:hyperlink r:id="rId173">
+      <w:hyperlink r:id="rId176">
         <w:r>
           <w:rPr>
             <w:rStyle w:val="Hyperlink"/>
@@ -13356,7 +13404,7 @@
           <w:ilvl w:val="0"/>
         </w:numPr>
       </w:pPr>
-      <w:hyperlink r:id="rId174">
+      <w:hyperlink r:id="rId177">
         <w:r>
           <w:rPr>
             <w:rStyle w:val="Hyperlink"/>
@@ -13379,7 +13427,7 @@
           <w:ilvl w:val="0"/>
         </w:numPr>
       </w:pPr>
-      <w:hyperlink r:id="rId175">
+      <w:hyperlink r:id="rId178">
         <w:r>
           <w:rPr>
             <w:rStyle w:val="Hyperlink"/>
@@ -13396,7 +13444,7 @@
           <w:ilvl w:val="0"/>
         </w:numPr>
       </w:pPr>
-      <w:hyperlink r:id="rId176">
+      <w:hyperlink r:id="rId179">
         <w:r>
           <w:rPr>
             <w:rStyle w:val="Hyperlink"/>
@@ -13413,7 +13461,7 @@
           <w:ilvl w:val="0"/>
         </w:numPr>
       </w:pPr>
-      <w:hyperlink r:id="rId177">
+      <w:hyperlink r:id="rId180">
         <w:r>
           <w:rPr>
             <w:rStyle w:val="Hyperlink"/>
@@ -13430,7 +13478,7 @@
           <w:ilvl w:val="0"/>
         </w:numPr>
       </w:pPr>
-      <w:hyperlink r:id="rId178">
+      <w:hyperlink r:id="rId181">
         <w:r>
           <w:rPr>
             <w:rStyle w:val="Hyperlink"/>
@@ -13447,7 +13495,7 @@
           <w:ilvl w:val="0"/>
         </w:numPr>
       </w:pPr>
-      <w:hyperlink r:id="rId179">
+      <w:hyperlink r:id="rId182">
         <w:r>
           <w:rPr>
             <w:rStyle w:val="Hyperlink"/>
@@ -13464,7 +13512,7 @@
           <w:ilvl w:val="0"/>
         </w:numPr>
       </w:pPr>
-      <w:hyperlink r:id="rId180">
+      <w:hyperlink r:id="rId183">
         <w:r>
           <w:rPr>
             <w:rStyle w:val="Hyperlink"/>
@@ -13493,7 +13541,7 @@
           <w:ilvl w:val="0"/>
         </w:numPr>
       </w:pPr>
-      <w:hyperlink r:id="rId181">
+      <w:hyperlink r:id="rId184">
         <w:r>
           <w:rPr>
             <w:rStyle w:val="Hyperlink"/>
@@ -13518,8 +13566,8 @@
       <w:pPr>
         <w:pStyle w:val="Heading2"/>
       </w:pPr>
-      <w:bookmarkStart w:id="182" w:name="raspberry-pi-media-center"/>
-      <w:bookmarkEnd w:id="182"/>
+      <w:bookmarkStart w:id="185" w:name="raspberry-pi-media-center"/>
+      <w:bookmarkEnd w:id="185"/>
       <w:r>
         <w:t xml:space="preserve">Raspberry Pi Media Center</w:t>
       </w:r>
@@ -13540,7 +13588,7 @@
       <w:r>
         <w:t xml:space="preserve"> </w:t>
       </w:r>
-      <w:hyperlink r:id="rId183">
+      <w:hyperlink r:id="rId186">
         <w:r>
           <w:rPr>
             <w:rStyle w:val="Hyperlink"/>
@@ -13630,7 +13678,7 @@
                     </pic:cNvPicPr>
                   </pic:nvPicPr>
                   <pic:blipFill>
-                    <a:blip r:embed="rId184"/>
+                    <a:blip r:embed="rId187"/>
                     <a:stretch>
                       <a:fillRect/>
                     </a:stretch>
@@ -14189,8 +14237,8 @@
       <w:pPr>
         <w:pStyle w:val="Heading2"/>
       </w:pPr>
-      <w:bookmarkStart w:id="185" w:name="grabar-time-lapse-del-escritorio"/>
-      <w:bookmarkEnd w:id="185"/>
+      <w:bookmarkStart w:id="188" w:name="grabar-time-lapse-del-escritorio"/>
+      <w:bookmarkEnd w:id="188"/>
       <w:r>
         <w:t xml:space="preserve">Grabar time-lapse del escritorio</w:t>
       </w:r>
@@ -14199,8 +14247,8 @@
       <w:pPr>
         <w:pStyle w:val="Heading3"/>
       </w:pPr>
-      <w:bookmarkStart w:id="186" w:name="usando-avconv"/>
-      <w:bookmarkEnd w:id="186"/>
+      <w:bookmarkStart w:id="189" w:name="usando-avconv"/>
+      <w:bookmarkEnd w:id="189"/>
       <w:r>
         <w:t xml:space="preserve">Usando avconv</w:t>
       </w:r>
@@ -14236,8 +14284,8 @@
       <w:pPr>
         <w:pStyle w:val="Heading1"/>
       </w:pPr>
-      <w:bookmarkStart w:id="187" w:name="todo-1"/>
-      <w:bookmarkEnd w:id="187"/>
+      <w:bookmarkStart w:id="190" w:name="todo-1"/>
+      <w:bookmarkEnd w:id="190"/>
       <w:r>
         <w:t xml:space="preserve">TODO</w:t>
       </w:r>
@@ -14382,7 +14430,7 @@
           <w:ilvl w:val="1"/>
         </w:numPr>
       </w:pPr>
-      <w:hyperlink r:id="rId188">
+      <w:hyperlink r:id="rId191">
         <w:r>
           <w:rPr>
             <w:rStyle w:val="Hyperlink"/>
@@ -14417,7 +14465,7 @@
       <w:r>
         <w:t xml:space="preserve"> </w:t>
       </w:r>
-      <w:hyperlink r:id="rId189">
+      <w:hyperlink r:id="rId192">
         <w:r>
           <w:rPr>
             <w:rStyle w:val="Hyperlink"/>
@@ -14454,8 +14502,8 @@
       <w:pPr>
         <w:pStyle w:val="Heading1"/>
       </w:pPr>
-      <w:bookmarkStart w:id="190" w:name="links"/>
-      <w:bookmarkEnd w:id="190"/>
+      <w:bookmarkStart w:id="193" w:name="links"/>
+      <w:bookmarkEnd w:id="193"/>
       <w:r>
         <w:t xml:space="preserve">Links</w:t>
       </w:r>
@@ -14468,7 +14516,7 @@
           <w:ilvl w:val="0"/>
         </w:numPr>
       </w:pPr>
-      <w:hyperlink r:id="rId191">
+      <w:hyperlink r:id="rId194">
         <w:r>
           <w:rPr>
             <w:rStyle w:val="Hyperlink"/>
@@ -14485,7 +14533,7 @@
           <w:ilvl w:val="0"/>
         </w:numPr>
       </w:pPr>
-      <w:hyperlink r:id="rId192">
+      <w:hyperlink r:id="rId195">
         <w:r>
           <w:rPr>
             <w:rStyle w:val="Hyperlink"/>
@@ -14502,7 +14550,7 @@
           <w:ilvl w:val="0"/>
         </w:numPr>
       </w:pPr>
-      <w:hyperlink r:id="rId193">
+      <w:hyperlink r:id="rId196">
         <w:r>
           <w:rPr>
             <w:rStyle w:val="Hyperlink"/>
@@ -14519,7 +14567,7 @@
           <w:ilvl w:val="0"/>
         </w:numPr>
       </w:pPr>
-      <w:hyperlink r:id="rId194">
+      <w:hyperlink r:id="rId197">
         <w:r>
           <w:rPr>
             <w:rStyle w:val="Hyperlink"/>
@@ -14536,7 +14584,7 @@
           <w:ilvl w:val="0"/>
         </w:numPr>
       </w:pPr>
-      <w:hyperlink r:id="rId195">
+      <w:hyperlink r:id="rId198">
         <w:r>
           <w:rPr>
             <w:rStyle w:val="Hyperlink"/>
@@ -14553,7 +14601,7 @@
           <w:ilvl w:val="0"/>
         </w:numPr>
       </w:pPr>
-      <w:hyperlink r:id="rId196">
+      <w:hyperlink r:id="rId199">
         <w:r>
           <w:rPr>
             <w:rStyle w:val="Hyperlink"/>
@@ -14570,7 +14618,7 @@
           <w:ilvl w:val="0"/>
         </w:numPr>
       </w:pPr>
-      <w:hyperlink r:id="rId197">
+      <w:hyperlink r:id="rId200">
         <w:r>
           <w:rPr>
             <w:rStyle w:val="Hyperlink"/>
@@ -14587,7 +14635,7 @@
           <w:ilvl w:val="0"/>
         </w:numPr>
       </w:pPr>
-      <w:hyperlink r:id="rId198">
+      <w:hyperlink r:id="rId201">
         <w:r>
           <w:rPr>
             <w:rStyle w:val="Hyperlink"/>
@@ -14600,8 +14648,8 @@
       <w:pPr>
         <w:pStyle w:val="Heading1"/>
       </w:pPr>
-      <w:bookmarkStart w:id="199" w:name="licencia"/>
-      <w:bookmarkEnd w:id="199"/>
+      <w:bookmarkStart w:id="202" w:name="licencia"/>
+      <w:bookmarkEnd w:id="202"/>
       <w:r>
         <w:t xml:space="preserve">Licencia</w:t>
       </w:r>
@@ -18640,7 +18688,7 @@
     </w:lvl>
   </w:abstractNum>
   <w:abstractNum w:abstractNumId="990">
-    <w:nsid w:val="841aff1b"/>
+    <w:nsid w:val="76173f57"/>
     <w:multiLevelType w:val="multilevel"/>
     <w:lvl w:ilvl="0">
       <w:numFmt w:val="bullet"/>
@@ -18721,7 +18769,7 @@
     </w:lvl>
   </w:abstractNum>
   <w:abstractNum w:abstractNumId="991">
-    <w:nsid w:val="df5818dd"/>
+    <w:nsid w:val="a96c8516"/>
     <w:multiLevelType w:val="multilevel"/>
     <w:lvl w:ilvl="0">
       <w:numFmt w:val="bullet"/>
@@ -18802,7 +18850,7 @@
     </w:lvl>
   </w:abstractNum>
   <w:abstractNum w:abstractNumId="99411">
-    <w:nsid w:val="fca2e2a6"/>
+    <w:nsid w:val="2a916ea9"/>
     <w:multiLevelType w:val="multilevel"/>
     <w:lvl w:ilvl="0">
       <w:start w:val="1"/>

</xml_diff>

<commit_message>
Instalación de librerias Makeblock para el IDE Arduino.
</commit_message>
<xml_diff>
--- a/out/debianpostinstall.docx
+++ b/out/debianpostinstall.docx
@@ -9196,9 +9196,6 @@
         </w:r>
       </w:hyperlink>
       <w:r>
-        <w:t xml:space="preserve"> </w:t>
-      </w:r>
-      <w:r>
         <w:t xml:space="preserve">,</w:t>
       </w:r>
       <w:r>
@@ -9288,10 +9285,141 @@
     </w:p>
     <w:p>
       <w:pPr>
+        <w:pStyle w:val="Heading3"/>
+      </w:pPr>
+      <w:bookmarkStart w:id="128" w:name="añadir-biblioteca-de-soporte-para-makeblock"/>
+      <w:bookmarkEnd w:id="128"/>
+      <w:r>
+        <w:t xml:space="preserve">Añadir biblioteca de soporte para Makeblock</w:t>
+      </w:r>
+    </w:p>
+    <w:p>
+      <w:pPr>
+        <w:pStyle w:val="FirstParagraph"/>
+      </w:pPr>
+      <w:r>
+        <w:t xml:space="preserve">Clonamos el</w:t>
+      </w:r>
+      <w:r>
+        <w:t xml:space="preserve"> </w:t>
+      </w:r>
+      <w:hyperlink r:id="rId129">
+        <w:r>
+          <w:rPr>
+            <w:rStyle w:val="Hyperlink"/>
+          </w:rPr>
+          <w:t xml:space="preserve">repo oficial en github</w:t>
+        </w:r>
+      </w:hyperlink>
+      <w:r>
+        <w:t xml:space="preserve">.</w:t>
+      </w:r>
+    </w:p>
+    <w:p>
+      <w:pPr>
+        <w:pStyle w:val="BodyText"/>
+      </w:pPr>
+      <w:r>
+        <w:t xml:space="preserve">Una vez que descarguemos las librerias es necesario copiar el</w:t>
+      </w:r>
+      <w:r>
+        <w:t xml:space="preserve"> </w:t>
+      </w:r>
+      <w:r>
+        <w:t xml:space="preserve">directorio</w:t>
+      </w:r>
+      <w:r>
+        <w:t xml:space="preserve"> </w:t>
+      </w:r>
+      <w:r>
+        <w:rPr>
+          <w:rStyle w:val="VerbatimChar"/>
+        </w:rPr>
+        <w:t xml:space="preserve">Makeblock-Libraries/makeblock</w:t>
+      </w:r>
+      <w:r>
+        <w:t xml:space="preserve"> </w:t>
+      </w:r>
+      <w:r>
+        <w:t xml:space="preserve">en nuestro directorio de</w:t>
+      </w:r>
+      <w:r>
+        <w:t xml:space="preserve"> </w:t>
+      </w:r>
+      <w:r>
+        <w:t xml:space="preserve">bibliotecas de Arduino. En mi caso</w:t>
+      </w:r>
+      <w:r>
+        <w:t xml:space="preserve"> </w:t>
+      </w:r>
+      <w:r>
+        <w:rPr>
+          <w:rStyle w:val="VerbatimChar"/>
+        </w:rPr>
+        <w:t xml:space="preserve">~/Arduino/libraries/</w:t>
+      </w:r>
+      <w:r>
+        <w:t xml:space="preserve">.</w:t>
+      </w:r>
+    </w:p>
+    <w:p>
+      <w:pPr>
+        <w:pStyle w:val="BodyText"/>
+      </w:pPr>
+      <w:r>
+        <w:t xml:space="preserve">Una vez instaladas las bibliotecas es necesario reiniciar el IDE</w:t>
+      </w:r>
+      <w:r>
+        <w:t xml:space="preserve"> </w:t>
+      </w:r>
+      <w:r>
+        <w:t xml:space="preserve">Arduino si estaba arrancado. Podemos ver si se ha instalado</w:t>
+      </w:r>
+      <w:r>
+        <w:t xml:space="preserve"> </w:t>
+      </w:r>
+      <w:r>
+        <w:t xml:space="preserve">correctamente simplemente echando un ojo al menú de ejemplos en el</w:t>
+      </w:r>
+      <w:r>
+        <w:t xml:space="preserve"> </w:t>
+      </w:r>
+      <w:r>
+        <w:t xml:space="preserve">IDE, tendríamos que ver los ejemplos de</w:t>
+      </w:r>
+      <w:r>
+        <w:t xml:space="preserve"> </w:t>
+      </w:r>
+      <w:r>
+        <w:rPr>
+          <w:i/>
+        </w:rPr>
+        <w:t xml:space="preserve">Makeblock</w:t>
+      </w:r>
+      <w:r>
+        <w:t xml:space="preserve">.</w:t>
+      </w:r>
+    </w:p>
+    <w:p>
+      <w:pPr>
+        <w:pStyle w:val="BodyText"/>
+      </w:pPr>
+      <w:r>
+        <w:t xml:space="preserve">Un detalle importante para programar el Auriga-Me es necesario</w:t>
+      </w:r>
+      <w:r>
+        <w:t xml:space="preserve"> </w:t>
+      </w:r>
+      <w:r>
+        <w:t xml:space="preserve">seleccionar el micro Arduino Mega 2560 en el IDE Arduino.</w:t>
+      </w:r>
+    </w:p>
+    <w:p>
+      <w:pPr>
         <w:pStyle w:val="Heading2"/>
       </w:pPr>
-      <w:bookmarkStart w:id="128" w:name="pinguino-ide"/>
-      <w:bookmarkEnd w:id="128"/>
+      <w:bookmarkStart w:id="130" w:name="pinguino-ide"/>
+      <w:bookmarkEnd w:id="130"/>
       <w:r>
         <w:t xml:space="preserve">Pinguino IDE</w:t>
       </w:r>
@@ -9306,7 +9434,7 @@
       <w:r>
         <w:t xml:space="preserve"> </w:t>
       </w:r>
-      <w:hyperlink r:id="rId129">
+      <w:hyperlink r:id="rId131">
         <w:r>
           <w:rPr>
             <w:rStyle w:val="Hyperlink"/>
@@ -9394,8 +9522,8 @@
       <w:pPr>
         <w:pStyle w:val="Heading2"/>
       </w:pPr>
-      <w:bookmarkStart w:id="130" w:name="kicad"/>
-      <w:bookmarkEnd w:id="130"/>
+      <w:bookmarkStart w:id="132" w:name="kicad"/>
+      <w:bookmarkEnd w:id="132"/>
       <w:r>
         <w:t xml:space="preserve">KiCAD</w:t>
       </w:r>
@@ -9453,7 +9581,7 @@
           <w:ilvl w:val="0"/>
         </w:numPr>
       </w:pPr>
-      <w:hyperlink r:id="rId131">
+      <w:hyperlink r:id="rId133">
         <w:r>
           <w:rPr>
             <w:rStyle w:val="Hyperlink"/>
@@ -9482,7 +9610,7 @@
       <w:r>
         <w:t xml:space="preserve"> </w:t>
       </w:r>
-      <w:hyperlink r:id="rId132">
+      <w:hyperlink r:id="rId134">
         <w:r>
           <w:rPr>
             <w:rStyle w:val="Hyperlink"/>
@@ -9535,7 +9663,7 @@
           <w:ilvl w:val="0"/>
         </w:numPr>
       </w:pPr>
-      <w:hyperlink r:id="rId133">
+      <w:hyperlink r:id="rId135">
         <w:r>
           <w:rPr>
             <w:rStyle w:val="Hyperlink"/>
@@ -9560,8 +9688,8 @@
       <w:pPr>
         <w:pStyle w:val="Heading2"/>
       </w:pPr>
-      <w:bookmarkStart w:id="134" w:name="analizador-lógico"/>
-      <w:bookmarkEnd w:id="134"/>
+      <w:bookmarkStart w:id="136" w:name="analizador-lógico"/>
+      <w:bookmarkEnd w:id="136"/>
       <w:r>
         <w:t xml:space="preserve">Analizador lógico</w:t>
       </w:r>
@@ -9582,7 +9710,7 @@
       <w:r>
         <w:t xml:space="preserve"> </w:t>
       </w:r>
-      <w:hyperlink r:id="rId135">
+      <w:hyperlink r:id="rId137">
         <w:r>
           <w:rPr>
             <w:rStyle w:val="Hyperlink"/>
@@ -9595,8 +9723,8 @@
       <w:pPr>
         <w:pStyle w:val="Heading3"/>
       </w:pPr>
-      <w:bookmarkStart w:id="136" w:name="sigrok"/>
-      <w:bookmarkEnd w:id="136"/>
+      <w:bookmarkStart w:id="138" w:name="sigrok"/>
+      <w:bookmarkEnd w:id="138"/>
       <w:r>
         <w:t xml:space="preserve">Sigrok</w:t>
       </w:r>
@@ -9807,8 +9935,8 @@
       <w:pPr>
         <w:pStyle w:val="Heading3"/>
       </w:pPr>
-      <w:bookmarkStart w:id="137" w:name="sump-logic-analyzer"/>
-      <w:bookmarkEnd w:id="137"/>
+      <w:bookmarkStart w:id="139" w:name="sump-logic-analyzer"/>
+      <w:bookmarkEnd w:id="139"/>
       <w:r>
         <w:t xml:space="preserve">Sump logic analyzer</w:t>
       </w:r>
@@ -9837,7 +9965,7 @@
       <w:r>
         <w:t xml:space="preserve"> </w:t>
       </w:r>
-      <w:hyperlink r:id="rId138">
+      <w:hyperlink r:id="rId140">
         <w:r>
           <w:rPr>
             <w:rStyle w:val="Hyperlink"/>
@@ -9959,8 +10087,8 @@
       <w:pPr>
         <w:pStyle w:val="Heading3"/>
       </w:pPr>
-      <w:bookmarkStart w:id="139" w:name="ols"/>
-      <w:bookmarkEnd w:id="139"/>
+      <w:bookmarkStart w:id="141" w:name="ols"/>
+      <w:bookmarkEnd w:id="141"/>
       <w:r>
         <w:t xml:space="preserve">OLS</w:t>
       </w:r>
@@ -9969,7 +10097,7 @@
       <w:pPr>
         <w:pStyle w:val="FirstParagraph"/>
       </w:pPr>
-      <w:hyperlink r:id="rId140">
+      <w:hyperlink r:id="rId142">
         <w:r>
           <w:rPr>
             <w:rStyle w:val="Hyperlink"/>
@@ -9982,8 +10110,8 @@
       <w:pPr>
         <w:pStyle w:val="Heading1"/>
       </w:pPr>
-      <w:bookmarkStart w:id="141" w:name="virtualización"/>
-      <w:bookmarkEnd w:id="141"/>
+      <w:bookmarkStart w:id="143" w:name="virtualización"/>
+      <w:bookmarkEnd w:id="143"/>
       <w:r>
         <w:t xml:space="preserve">Virtualización</w:t>
       </w:r>
@@ -9992,8 +10120,8 @@
       <w:pPr>
         <w:pStyle w:val="Heading2"/>
       </w:pPr>
-      <w:bookmarkStart w:id="142" w:name="docker"/>
-      <w:bookmarkEnd w:id="142"/>
+      <w:bookmarkStart w:id="144" w:name="docker"/>
+      <w:bookmarkEnd w:id="144"/>
       <w:r>
         <w:t xml:space="preserve">Docker</w:t>
       </w:r>
@@ -10148,8 +10276,8 @@
       <w:pPr>
         <w:pStyle w:val="Heading2"/>
       </w:pPr>
-      <w:bookmarkStart w:id="143" w:name="virtualbox"/>
-      <w:bookmarkEnd w:id="143"/>
+      <w:bookmarkStart w:id="145" w:name="virtualbox"/>
+      <w:bookmarkEnd w:id="145"/>
       <w:r>
         <w:t xml:space="preserve">Virtualbox</w:t>
       </w:r>
@@ -10308,7 +10436,7 @@
       <w:r>
         <w:t xml:space="preserve"> </w:t>
       </w:r>
-      <w:hyperlink r:id="rId144">
+      <w:hyperlink r:id="rId146">
         <w:r>
           <w:rPr>
             <w:rStyle w:val="Hyperlink"/>
@@ -10356,8 +10484,8 @@
       <w:pPr>
         <w:pStyle w:val="Heading2"/>
       </w:pPr>
-      <w:bookmarkStart w:id="145" w:name="virtualizando-un-windows-7"/>
-      <w:bookmarkEnd w:id="145"/>
+      <w:bookmarkStart w:id="147" w:name="virtualizando-un-windows-7"/>
+      <w:bookmarkEnd w:id="147"/>
       <w:r>
         <w:t xml:space="preserve">Virtualizando un Windows 7</w:t>
       </w:r>
@@ -10446,8 +10574,8 @@
       <w:pPr>
         <w:pStyle w:val="Heading1"/>
       </w:pPr>
-      <w:bookmarkStart w:id="146" w:name="shells-alternativos-zsh-y-fish"/>
-      <w:bookmarkEnd w:id="146"/>
+      <w:bookmarkStart w:id="148" w:name="shells-alternativos-zsh-y-fish"/>
+      <w:bookmarkEnd w:id="148"/>
       <w:r>
         <w:t xml:space="preserve">Shells alternativos: zsh y fish</w:t>
       </w:r>
@@ -10482,8 +10610,8 @@
       <w:pPr>
         <w:pStyle w:val="Heading2"/>
       </w:pPr>
-      <w:bookmarkStart w:id="147" w:name="fish"/>
-      <w:bookmarkEnd w:id="147"/>
+      <w:bookmarkStart w:id="149" w:name="fish"/>
+      <w:bookmarkEnd w:id="149"/>
       <w:r>
         <w:t xml:space="preserve">fish</w:t>
       </w:r>
@@ -10558,6 +10686,155 @@
         </w:rPr>
         <w:t xml:space="preserve">rm install</w:t>
       </w:r>
+    </w:p>
+    <w:p>
+      <w:pPr>
+        <w:pStyle w:val="FirstParagraph"/>
+      </w:pPr>
+      <w:r>
+        <w:t xml:space="preserve">Si queremos que</w:t>
+      </w:r>
+      <w:r>
+        <w:t xml:space="preserve"> </w:t>
+      </w:r>
+      <w:r>
+        <w:rPr>
+          <w:b/>
+        </w:rPr>
+        <w:t xml:space="preserve">fish</w:t>
+      </w:r>
+      <w:r>
+        <w:t xml:space="preserve"> </w:t>
+      </w:r>
+      <w:r>
+        <w:t xml:space="preserve">sea nuestro nuevo</w:t>
+      </w:r>
+      <w:r>
+        <w:t xml:space="preserve"> </w:t>
+      </w:r>
+      <w:r>
+        <w:rPr>
+          <w:i/>
+        </w:rPr>
+        <w:t xml:space="preserve">shell</w:t>
+      </w:r>
+      <w:r>
+        <w:t xml:space="preserve">:</w:t>
+      </w:r>
+    </w:p>
+    <w:p>
+      <w:pPr>
+        <w:pStyle w:val="SourceCode"/>
+      </w:pPr>
+      <w:r>
+        <w:rPr>
+          <w:rStyle w:val="VerbatimChar"/>
+        </w:rPr>
+        <w:t xml:space="preserve">chsh -s `which fish`</w:t>
+      </w:r>
+    </w:p>
+    <w:p>
+      <w:pPr>
+        <w:pStyle w:val="Heading2"/>
+      </w:pPr>
+      <w:bookmarkStart w:id="150" w:name="zsh"/>
+      <w:bookmarkEnd w:id="150"/>
+      <w:r>
+        <w:t xml:space="preserve">zsh</w:t>
+      </w:r>
+    </w:p>
+    <w:p>
+      <w:pPr>
+        <w:pStyle w:val="FirstParagraph"/>
+      </w:pPr>
+      <w:r>
+        <w:t xml:space="preserve">Igualmente instalamos</w:t>
+      </w:r>
+      <w:r>
+        <w:t xml:space="preserve"> </w:t>
+      </w:r>
+      <w:r>
+        <w:rPr>
+          <w:b/>
+        </w:rPr>
+        <w:t xml:space="preserve">zsh</w:t>
+      </w:r>
+      <w:r>
+        <w:t xml:space="preserve">:</w:t>
+      </w:r>
+    </w:p>
+    <w:p>
+      <w:pPr>
+        <w:pStyle w:val="SourceCode"/>
+      </w:pPr>
+      <w:r>
+        <w:rPr>
+          <w:rStyle w:val="VerbatimChar"/>
+        </w:rPr>
+        <w:t xml:space="preserve">sudo aptitude install zsh</w:t>
+      </w:r>
+    </w:p>
+    <w:p>
+      <w:pPr>
+        <w:pStyle w:val="FirstParagraph"/>
+      </w:pPr>
+      <w:r>
+        <w:t xml:space="preserve">Vamos a usar antigen así que nos lo clonamos en _~/apps/</w:t>
+      </w:r>
+    </w:p>
+    <w:p>
+      <w:pPr>
+        <w:pStyle w:val="SourceCode"/>
+      </w:pPr>
+      <w:r>
+        <w:rPr>
+          <w:rStyle w:val="VerbatimChar"/>
+        </w:rPr>
+        <w:t xml:space="preserve">cd ~/apps</w:t>
+      </w:r>
+      <w:r>
+        <w:br w:type="textWrapping"/>
+      </w:r>
+      <w:r>
+        <w:rPr>
+          <w:rStyle w:val="VerbatimChar"/>
+        </w:rPr>
+        <w:t xml:space="preserve">git clone https://github.com/zsh-users/antigen</w:t>
+      </w:r>
+    </w:p>
+    <w:p>
+      <w:pPr>
+        <w:pStyle w:val="FirstParagraph"/>
+      </w:pPr>
+      <w:r>
+        <w:t xml:space="preserve">Y editamos el fichero</w:t>
+      </w:r>
+      <w:r>
+        <w:t xml:space="preserve"> </w:t>
+      </w:r>
+      <w:r>
+        <w:rPr>
+          <w:i/>
+        </w:rPr>
+        <w:t xml:space="preserve">~/.zshrc</w:t>
+      </w:r>
+      <w:r>
+        <w:t xml:space="preserve"> </w:t>
+      </w:r>
+      <w:r>
+        <w:t xml:space="preserve">para que contenga:</w:t>
+      </w:r>
+    </w:p>
+    <w:p>
+      <w:pPr>
+        <w:pStyle w:val="SourceCode"/>
+      </w:pPr>
+      <w:r>
+        <w:rPr>
+          <w:rStyle w:val="VerbatimChar"/>
+        </w:rPr>
+        <w:t xml:space="preserve">source ~/apps/antigen/antigen.zsh</w:t>
+      </w:r>
       <w:r>
         <w:br w:type="textWrapping"/>
       </w:r>
@@ -10574,17 +10851,342 @@
         <w:rPr>
           <w:rStyle w:val="VerbatimChar"/>
         </w:rPr>
-        <w:t xml:space="preserve">chsh -s `which fish`</w:t>
+        <w:t xml:space="preserve"># Load the oh-my-zsh's library.</w:t>
+      </w:r>
+      <w:r>
+        <w:br w:type="textWrapping"/>
+      </w:r>
+      <w:r>
+        <w:rPr>
+          <w:rStyle w:val="VerbatimChar"/>
+        </w:rPr>
+        <w:t xml:space="preserve">antigen use oh-my-zsh</w:t>
+      </w:r>
+      <w:r>
+        <w:br w:type="textWrapping"/>
+      </w:r>
+      <w:r>
+        <w:rPr>
+          <w:rStyle w:val="VerbatimChar"/>
+        </w:rPr>
+        <w:t xml:space="preserve"/>
+      </w:r>
+      <w:r>
+        <w:br w:type="textWrapping"/>
+      </w:r>
+      <w:r>
+        <w:rPr>
+          <w:rStyle w:val="VerbatimChar"/>
+        </w:rPr>
+        <w:t xml:space="preserve"># Bundles from the default repo (robbyrussell's oh-my-zsh).</w:t>
+      </w:r>
+      <w:r>
+        <w:br w:type="textWrapping"/>
+      </w:r>
+      <w:r>
+        <w:rPr>
+          <w:rStyle w:val="VerbatimChar"/>
+        </w:rPr>
+        <w:t xml:space="preserve">antigen bundle git</w:t>
+      </w:r>
+      <w:r>
+        <w:br w:type="textWrapping"/>
+      </w:r>
+      <w:r>
+        <w:rPr>
+          <w:rStyle w:val="VerbatimChar"/>
+        </w:rPr>
+        <w:t xml:space="preserve">antigen bundle command-not-found</w:t>
+      </w:r>
+      <w:r>
+        <w:br w:type="textWrapping"/>
+      </w:r>
+      <w:r>
+        <w:rPr>
+          <w:rStyle w:val="VerbatimChar"/>
+        </w:rPr>
+        <w:t xml:space="preserve">antigen bundle autojump</w:t>
+      </w:r>
+      <w:r>
+        <w:br w:type="textWrapping"/>
+      </w:r>
+      <w:r>
+        <w:rPr>
+          <w:rStyle w:val="VerbatimChar"/>
+        </w:rPr>
+        <w:t xml:space="preserve">antigen bundle extract</w:t>
+      </w:r>
+      <w:r>
+        <w:br w:type="textWrapping"/>
+      </w:r>
+      <w:r>
+        <w:rPr>
+          <w:rStyle w:val="VerbatimChar"/>
+        </w:rPr>
+        <w:t xml:space="preserve"># antigen bundle heroku</w:t>
+      </w:r>
+      <w:r>
+        <w:br w:type="textWrapping"/>
+      </w:r>
+      <w:r>
+        <w:rPr>
+          <w:rStyle w:val="VerbatimChar"/>
+        </w:rPr>
+        <w:t xml:space="preserve"># antigen bundle pip</w:t>
+      </w:r>
+      <w:r>
+        <w:br w:type="textWrapping"/>
+      </w:r>
+      <w:r>
+        <w:rPr>
+          <w:rStyle w:val="VerbatimChar"/>
+        </w:rPr>
+        <w:t xml:space="preserve"># antigen bundle lein</w:t>
+      </w:r>
+      <w:r>
+        <w:br w:type="textWrapping"/>
+      </w:r>
+      <w:r>
+        <w:rPr>
+          <w:rStyle w:val="VerbatimChar"/>
+        </w:rPr>
+        <w:t xml:space="preserve"/>
+      </w:r>
+      <w:r>
+        <w:br w:type="textWrapping"/>
+      </w:r>
+      <w:r>
+        <w:rPr>
+          <w:rStyle w:val="VerbatimChar"/>
+        </w:rPr>
+        <w:t xml:space="preserve"/>
+      </w:r>
+      <w:r>
+        <w:br w:type="textWrapping"/>
+      </w:r>
+      <w:r>
+        <w:rPr>
+          <w:rStyle w:val="VerbatimChar"/>
+        </w:rPr>
+        <w:t xml:space="preserve"># Syntax highlighting bundle.</w:t>
+      </w:r>
+      <w:r>
+        <w:br w:type="textWrapping"/>
+      </w:r>
+      <w:r>
+        <w:rPr>
+          <w:rStyle w:val="VerbatimChar"/>
+        </w:rPr>
+        <w:t xml:space="preserve">antigen bundle zsh-users/zsh-syntax-highlighting</w:t>
+      </w:r>
+      <w:r>
+        <w:br w:type="textWrapping"/>
+      </w:r>
+      <w:r>
+        <w:rPr>
+          <w:rStyle w:val="VerbatimChar"/>
+        </w:rPr>
+        <w:t xml:space="preserve"/>
+      </w:r>
+      <w:r>
+        <w:br w:type="textWrapping"/>
+      </w:r>
+      <w:r>
+        <w:rPr>
+          <w:rStyle w:val="VerbatimChar"/>
+        </w:rPr>
+        <w:t xml:space="preserve"># git</w:t>
+      </w:r>
+      <w:r>
+        <w:br w:type="textWrapping"/>
+      </w:r>
+      <w:r>
+        <w:rPr>
+          <w:rStyle w:val="VerbatimChar"/>
+        </w:rPr>
+        <w:t xml:space="preserve">antigen bundle arialdomartini/oh-my-git</w:t>
+      </w:r>
+      <w:r>
+        <w:br w:type="textWrapping"/>
+      </w:r>
+      <w:r>
+        <w:rPr>
+          <w:rStyle w:val="VerbatimChar"/>
+        </w:rPr>
+        <w:t xml:space="preserve">antigen theme arialdomartini/oh-my-git-themes oppa-lana-style</w:t>
+      </w:r>
+      <w:r>
+        <w:br w:type="textWrapping"/>
+      </w:r>
+      <w:r>
+        <w:rPr>
+          <w:rStyle w:val="VerbatimChar"/>
+        </w:rPr>
+        <w:t xml:space="preserve"/>
+      </w:r>
+      <w:r>
+        <w:br w:type="textWrapping"/>
+      </w:r>
+      <w:r>
+        <w:rPr>
+          <w:rStyle w:val="VerbatimChar"/>
+        </w:rPr>
+        <w:t xml:space="preserve"># autosuggestions</w:t>
+      </w:r>
+      <w:r>
+        <w:br w:type="textWrapping"/>
+      </w:r>
+      <w:r>
+        <w:rPr>
+          <w:rStyle w:val="VerbatimChar"/>
+        </w:rPr>
+        <w:t xml:space="preserve">antigen bundle tarruda/zsh-autosuggestions</w:t>
+      </w:r>
+      <w:r>
+        <w:br w:type="textWrapping"/>
+      </w:r>
+      <w:r>
+        <w:rPr>
+          <w:rStyle w:val="VerbatimChar"/>
+        </w:rPr>
+        <w:t xml:space="preserve"/>
+      </w:r>
+      <w:r>
+        <w:br w:type="textWrapping"/>
+      </w:r>
+      <w:r>
+        <w:rPr>
+          <w:rStyle w:val="VerbatimChar"/>
+        </w:rPr>
+        <w:t xml:space="preserve">#antigen theme agnoster</w:t>
+      </w:r>
+      <w:r>
+        <w:br w:type="textWrapping"/>
+      </w:r>
+      <w:r>
+        <w:rPr>
+          <w:rStyle w:val="VerbatimChar"/>
+        </w:rPr>
+        <w:t xml:space="preserve"/>
+      </w:r>
+      <w:r>
+        <w:br w:type="textWrapping"/>
+      </w:r>
+      <w:r>
+        <w:rPr>
+          <w:rStyle w:val="VerbatimChar"/>
+        </w:rPr>
+        <w:t xml:space="preserve"># Tell antigen that you're done.</w:t>
+      </w:r>
+      <w:r>
+        <w:br w:type="textWrapping"/>
+      </w:r>
+      <w:r>
+        <w:rPr>
+          <w:rStyle w:val="VerbatimChar"/>
+        </w:rPr>
+        <w:t xml:space="preserve">antigen apply</w:t>
+      </w:r>
+      <w:r>
+        <w:br w:type="textWrapping"/>
+      </w:r>
+      <w:r>
+        <w:rPr>
+          <w:rStyle w:val="VerbatimChar"/>
+        </w:rPr>
+        <w:t xml:space="preserve"/>
+      </w:r>
+      <w:r>
+        <w:br w:type="textWrapping"/>
+      </w:r>
+      <w:r>
+        <w:rPr>
+          <w:rStyle w:val="VerbatimChar"/>
+        </w:rPr>
+        <w:t xml:space="preserve"># append to path</w:t>
+      </w:r>
+      <w:r>
+        <w:br w:type="textWrapping"/>
+      </w:r>
+      <w:r>
+        <w:rPr>
+          <w:rStyle w:val="VerbatimChar"/>
+        </w:rPr>
+        <w:t xml:space="preserve">path+=('/home/salvari/apps/julia/current/bin/')</w:t>
+      </w:r>
+      <w:r>
+        <w:br w:type="textWrapping"/>
+      </w:r>
+      <w:r>
+        <w:rPr>
+          <w:rStyle w:val="VerbatimChar"/>
+        </w:rPr>
+        <w:t xml:space="preserve"># prepend</w:t>
+      </w:r>
+      <w:r>
+        <w:br w:type="textWrapping"/>
+      </w:r>
+      <w:r>
+        <w:rPr>
+          <w:rStyle w:val="VerbatimChar"/>
+        </w:rPr>
+        <w:t xml:space="preserve"># path=('/home/salvari/bin/' $path)</w:t>
+      </w:r>
+      <w:r>
+        <w:br w:type="textWrapping"/>
+      </w:r>
+      <w:r>
+        <w:rPr>
+          <w:rStyle w:val="VerbatimChar"/>
+        </w:rPr>
+        <w:t xml:space="preserve"># export PATH</w:t>
+      </w:r>
+    </w:p>
+    <w:p>
+      <w:pPr>
+        <w:pStyle w:val="FirstParagraph"/>
+      </w:pPr>
+      <w:r>
+        <w:t xml:space="preserve">Antigen ya se encarga de descargar todo lo que queramos utilizar en</w:t>
+      </w:r>
+      <w:r>
+        <w:t xml:space="preserve"> </w:t>
+      </w:r>
+      <w:r>
+        <w:t xml:space="preserve">zsh.</w:t>
+      </w:r>
+    </w:p>
+    <w:p>
+      <w:pPr>
+        <w:pStyle w:val="BodyText"/>
+      </w:pPr>
+      <w:r>
+        <w:t xml:space="preserve">Nos queda arreglar las fuentes para que funcione correctamente la</w:t>
+      </w:r>
+      <w:r>
+        <w:t xml:space="preserve"> </w:t>
+      </w:r>
+      <w:r>
+        <w:t xml:space="preserve">linea de estado en los repos de git. Necesitamos una fuente</w:t>
+      </w:r>
+      <w:r>
+        <w:t xml:space="preserve"> </w:t>
+      </w:r>
+      <w:r>
+        <w:rPr>
+          <w:i/>
+        </w:rPr>
+        <w:t xml:space="preserve">Awesome</w:t>
       </w:r>
     </w:p>
     <w:p>
       <w:pPr>
         <w:pStyle w:val="Heading2"/>
       </w:pPr>
-      <w:bookmarkStart w:id="148" w:name="zsh"/>
-      <w:bookmarkEnd w:id="148"/>
-      <w:r>
-        <w:t xml:space="preserve">zsh</w:t>
+      <w:bookmarkStart w:id="151" w:name="instalación-de-fuentes-adicionales"/>
+      <w:bookmarkEnd w:id="151"/>
+      <w:r>
+        <w:t xml:space="preserve">Instalación de fuentes adicionales</w:t>
       </w:r>
     </w:p>
     <w:p>
@@ -10592,19 +11194,19 @@
         <w:pStyle w:val="FirstParagraph"/>
       </w:pPr>
       <w:r>
-        <w:t xml:space="preserve">Igualmente instalamos</w:t>
-      </w:r>
-      <w:r>
-        <w:t xml:space="preserve"> </w:t>
-      </w:r>
-      <w:r>
-        <w:rPr>
-          <w:b/>
-        </w:rPr>
-        <w:t xml:space="preserve">zsh</w:t>
-      </w:r>
-      <w:r>
-        <w:t xml:space="preserve">:</w:t>
+        <w:t xml:space="preserve">Nos bajamos unas cuantas fuentes que soporten los iconos</w:t>
+      </w:r>
+      <w:r>
+        <w:t xml:space="preserve"> </w:t>
+      </w:r>
+      <w:r>
+        <w:rPr>
+          <w:i/>
+        </w:rPr>
+        <w:t xml:space="preserve">Awesome</w:t>
+      </w:r>
+      <w:r>
+        <w:t xml:space="preserve">.</w:t>
       </w:r>
     </w:p>
     <w:p>
@@ -10615,69 +11217,25 @@
         <w:rPr>
           <w:rStyle w:val="VerbatimChar"/>
         </w:rPr>
-        <w:t xml:space="preserve">sudo aptitude install zsh</w:t>
-      </w:r>
-    </w:p>
-    <w:p>
-      <w:pPr>
-        <w:pStyle w:val="FirstParagraph"/>
-      </w:pPr>
-      <w:r>
-        <w:t xml:space="preserve">Vamos a usar antigen así que nos lo clonamos en _~/apps/</w:t>
-      </w:r>
-    </w:p>
-    <w:p>
-      <w:pPr>
-        <w:pStyle w:val="SourceCode"/>
-      </w:pPr>
-      <w:r>
-        <w:rPr>
-          <w:rStyle w:val="VerbatimChar"/>
-        </w:rPr>
-        <w:t xml:space="preserve">cd ~/apps</w:t>
-      </w:r>
-      <w:r>
-        <w:br w:type="textWrapping"/>
-      </w:r>
-      <w:r>
-        <w:rPr>
-          <w:rStyle w:val="VerbatimChar"/>
-        </w:rPr>
-        <w:t xml:space="preserve">git clone https://github.com/zsh-users/antigen</w:t>
-      </w:r>
-    </w:p>
-    <w:p>
-      <w:pPr>
-        <w:pStyle w:val="FirstParagraph"/>
-      </w:pPr>
-      <w:r>
-        <w:t xml:space="preserve">Y editamos el fichero</w:t>
-      </w:r>
-      <w:r>
-        <w:t xml:space="preserve"> </w:t>
-      </w:r>
-      <w:r>
-        <w:rPr>
-          <w:i/>
-        </w:rPr>
-        <w:t xml:space="preserve">~/.zshrc</w:t>
-      </w:r>
-      <w:r>
-        <w:t xml:space="preserve"> </w:t>
-      </w:r>
-      <w:r>
-        <w:t xml:space="preserve">para que contenga:</w:t>
-      </w:r>
-    </w:p>
-    <w:p>
-      <w:pPr>
-        <w:pStyle w:val="SourceCode"/>
-      </w:pPr>
-      <w:r>
-        <w:rPr>
-          <w:rStyle w:val="VerbatimChar"/>
-        </w:rPr>
-        <w:t xml:space="preserve">source ~/apps/antigen/antigen.zsh</w:t>
+        <w:t xml:space="preserve">cd ~/tmp</w:t>
+      </w:r>
+      <w:r>
+        <w:br w:type="textWrapping"/>
+      </w:r>
+      <w:r>
+        <w:rPr>
+          <w:rStyle w:val="VerbatimChar"/>
+        </w:rPr>
+        <w:t xml:space="preserve">git clone https://github.com/abertsch/Menlo-for-Powerline</w:t>
+      </w:r>
+      <w:r>
+        <w:br w:type="textWrapping"/>
+      </w:r>
+      <w:r>
+        <w:rPr>
+          <w:rStyle w:val="VerbatimChar"/>
+        </w:rPr>
+        <w:t xml:space="preserve">git clone https://github.com/powerline/fonts</w:t>
       </w:r>
       <w:r>
         <w:br w:type="textWrapping"/>
@@ -10695,445 +11253,43 @@
         <w:rPr>
           <w:rStyle w:val="VerbatimChar"/>
         </w:rPr>
-        <w:t xml:space="preserve"># Load the oh-my-zsh's library.</w:t>
-      </w:r>
-      <w:r>
-        <w:br w:type="textWrapping"/>
-      </w:r>
-      <w:r>
-        <w:rPr>
-          <w:rStyle w:val="VerbatimChar"/>
-        </w:rPr>
-        <w:t xml:space="preserve">antigen use oh-my-zsh</w:t>
-      </w:r>
-      <w:r>
-        <w:br w:type="textWrapping"/>
-      </w:r>
-      <w:r>
-        <w:rPr>
-          <w:rStyle w:val="VerbatimChar"/>
-        </w:rPr>
-        <w:t xml:space="preserve"/>
-      </w:r>
-      <w:r>
-        <w:br w:type="textWrapping"/>
-      </w:r>
-      <w:r>
-        <w:rPr>
-          <w:rStyle w:val="VerbatimChar"/>
-        </w:rPr>
-        <w:t xml:space="preserve"># Bundles from the default repo (robbyrussell's oh-my-zsh).</w:t>
-      </w:r>
-      <w:r>
-        <w:br w:type="textWrapping"/>
-      </w:r>
-      <w:r>
-        <w:rPr>
-          <w:rStyle w:val="VerbatimChar"/>
-        </w:rPr>
-        <w:t xml:space="preserve">antigen bundle git</w:t>
-      </w:r>
-      <w:r>
-        <w:br w:type="textWrapping"/>
-      </w:r>
-      <w:r>
-        <w:rPr>
-          <w:rStyle w:val="VerbatimChar"/>
-        </w:rPr>
-        <w:t xml:space="preserve">antigen bundle command-not-found</w:t>
-      </w:r>
-      <w:r>
-        <w:br w:type="textWrapping"/>
-      </w:r>
-      <w:r>
-        <w:rPr>
-          <w:rStyle w:val="VerbatimChar"/>
-        </w:rPr>
-        <w:t xml:space="preserve">antigen bundle autojump</w:t>
-      </w:r>
-      <w:r>
-        <w:br w:type="textWrapping"/>
-      </w:r>
-      <w:r>
-        <w:rPr>
-          <w:rStyle w:val="VerbatimChar"/>
-        </w:rPr>
-        <w:t xml:space="preserve">antigen bundle extract</w:t>
-      </w:r>
-      <w:r>
-        <w:br w:type="textWrapping"/>
-      </w:r>
-      <w:r>
-        <w:rPr>
-          <w:rStyle w:val="VerbatimChar"/>
-        </w:rPr>
-        <w:t xml:space="preserve"># antigen bundle heroku</w:t>
-      </w:r>
-      <w:r>
-        <w:br w:type="textWrapping"/>
-      </w:r>
-      <w:r>
-        <w:rPr>
-          <w:rStyle w:val="VerbatimChar"/>
-        </w:rPr>
-        <w:t xml:space="preserve"># antigen bundle pip</w:t>
-      </w:r>
-      <w:r>
-        <w:br w:type="textWrapping"/>
-      </w:r>
-      <w:r>
-        <w:rPr>
-          <w:rStyle w:val="VerbatimChar"/>
-        </w:rPr>
-        <w:t xml:space="preserve"># antigen bundle lein</w:t>
-      </w:r>
-      <w:r>
-        <w:br w:type="textWrapping"/>
-      </w:r>
-      <w:r>
-        <w:rPr>
-          <w:rStyle w:val="VerbatimChar"/>
-        </w:rPr>
-        <w:t xml:space="preserve"/>
-      </w:r>
-      <w:r>
-        <w:br w:type="textWrapping"/>
-      </w:r>
-      <w:r>
-        <w:rPr>
-          <w:rStyle w:val="VerbatimChar"/>
-        </w:rPr>
-        <w:t xml:space="preserve"/>
-      </w:r>
-      <w:r>
-        <w:br w:type="textWrapping"/>
-      </w:r>
-      <w:r>
-        <w:rPr>
-          <w:rStyle w:val="VerbatimChar"/>
-        </w:rPr>
-        <w:t xml:space="preserve"># Syntax highlighting bundle.</w:t>
-      </w:r>
-      <w:r>
-        <w:br w:type="textWrapping"/>
-      </w:r>
-      <w:r>
-        <w:rPr>
-          <w:rStyle w:val="VerbatimChar"/>
-        </w:rPr>
-        <w:t xml:space="preserve">antigen bundle zsh-users/zsh-syntax-highlighting</w:t>
-      </w:r>
-      <w:r>
-        <w:br w:type="textWrapping"/>
-      </w:r>
-      <w:r>
-        <w:rPr>
-          <w:rStyle w:val="VerbatimChar"/>
-        </w:rPr>
-        <w:t xml:space="preserve"/>
-      </w:r>
-      <w:r>
-        <w:br w:type="textWrapping"/>
-      </w:r>
-      <w:r>
-        <w:rPr>
-          <w:rStyle w:val="VerbatimChar"/>
-        </w:rPr>
-        <w:t xml:space="preserve"># git</w:t>
-      </w:r>
-      <w:r>
-        <w:br w:type="textWrapping"/>
-      </w:r>
-      <w:r>
-        <w:rPr>
-          <w:rStyle w:val="VerbatimChar"/>
-        </w:rPr>
-        <w:t xml:space="preserve">antigen bundle arialdomartini/oh-my-git</w:t>
-      </w:r>
-      <w:r>
-        <w:br w:type="textWrapping"/>
-      </w:r>
-      <w:r>
-        <w:rPr>
-          <w:rStyle w:val="VerbatimChar"/>
-        </w:rPr>
-        <w:t xml:space="preserve">antigen theme arialdomartini/oh-my-git-themes oppa-lana-style</w:t>
-      </w:r>
-      <w:r>
-        <w:br w:type="textWrapping"/>
-      </w:r>
-      <w:r>
-        <w:rPr>
-          <w:rStyle w:val="VerbatimChar"/>
-        </w:rPr>
-        <w:t xml:space="preserve"/>
-      </w:r>
-      <w:r>
-        <w:br w:type="textWrapping"/>
-      </w:r>
-      <w:r>
-        <w:rPr>
-          <w:rStyle w:val="VerbatimChar"/>
-        </w:rPr>
-        <w:t xml:space="preserve"># autosuggestions</w:t>
-      </w:r>
-      <w:r>
-        <w:br w:type="textWrapping"/>
-      </w:r>
-      <w:r>
-        <w:rPr>
-          <w:rStyle w:val="VerbatimChar"/>
-        </w:rPr>
-        <w:t xml:space="preserve">antigen bundle tarruda/zsh-autosuggestions</w:t>
-      </w:r>
-      <w:r>
-        <w:br w:type="textWrapping"/>
-      </w:r>
-      <w:r>
-        <w:rPr>
-          <w:rStyle w:val="VerbatimChar"/>
-        </w:rPr>
-        <w:t xml:space="preserve"/>
-      </w:r>
-      <w:r>
-        <w:br w:type="textWrapping"/>
-      </w:r>
-      <w:r>
-        <w:rPr>
-          <w:rStyle w:val="VerbatimChar"/>
-        </w:rPr>
-        <w:t xml:space="preserve">#antigen theme agnoster</w:t>
-      </w:r>
-      <w:r>
-        <w:br w:type="textWrapping"/>
-      </w:r>
-      <w:r>
-        <w:rPr>
-          <w:rStyle w:val="VerbatimChar"/>
-        </w:rPr>
-        <w:t xml:space="preserve"/>
-      </w:r>
-      <w:r>
-        <w:br w:type="textWrapping"/>
-      </w:r>
-      <w:r>
-        <w:rPr>
-          <w:rStyle w:val="VerbatimChar"/>
-        </w:rPr>
-        <w:t xml:space="preserve"># Tell antigen that you're done.</w:t>
-      </w:r>
-      <w:r>
-        <w:br w:type="textWrapping"/>
-      </w:r>
-      <w:r>
-        <w:rPr>
-          <w:rStyle w:val="VerbatimChar"/>
-        </w:rPr>
-        <w:t xml:space="preserve">antigen apply</w:t>
-      </w:r>
-      <w:r>
-        <w:br w:type="textWrapping"/>
-      </w:r>
-      <w:r>
-        <w:rPr>
-          <w:rStyle w:val="VerbatimChar"/>
-        </w:rPr>
-        <w:t xml:space="preserve"/>
-      </w:r>
-      <w:r>
-        <w:br w:type="textWrapping"/>
-      </w:r>
-      <w:r>
-        <w:rPr>
-          <w:rStyle w:val="VerbatimChar"/>
-        </w:rPr>
-        <w:t xml:space="preserve"># append to path</w:t>
-      </w:r>
-      <w:r>
-        <w:br w:type="textWrapping"/>
-      </w:r>
-      <w:r>
-        <w:rPr>
-          <w:rStyle w:val="VerbatimChar"/>
-        </w:rPr>
-        <w:t xml:space="preserve">path+=('/home/salvari/apps/julia/current/bin/')</w:t>
-      </w:r>
-      <w:r>
-        <w:br w:type="textWrapping"/>
-      </w:r>
-      <w:r>
-        <w:rPr>
-          <w:rStyle w:val="VerbatimChar"/>
-        </w:rPr>
-        <w:t xml:space="preserve"># prepend</w:t>
-      </w:r>
-      <w:r>
-        <w:br w:type="textWrapping"/>
-      </w:r>
-      <w:r>
-        <w:rPr>
-          <w:rStyle w:val="VerbatimChar"/>
-        </w:rPr>
-        <w:t xml:space="preserve"># path=('/home/salvari/bin/' $path)</w:t>
-      </w:r>
-      <w:r>
-        <w:br w:type="textWrapping"/>
-      </w:r>
-      <w:r>
-        <w:rPr>
-          <w:rStyle w:val="VerbatimChar"/>
-        </w:rPr>
-        <w:t xml:space="preserve"># export PATH</w:t>
-      </w:r>
-    </w:p>
-    <w:p>
-      <w:pPr>
-        <w:pStyle w:val="FirstParagraph"/>
-      </w:pPr>
-      <w:r>
-        <w:t xml:space="preserve">Antigen ya se encarga de descargar todo lo que queramos utilizar en</w:t>
-      </w:r>
-      <w:r>
-        <w:t xml:space="preserve"> </w:t>
-      </w:r>
-      <w:r>
-        <w:t xml:space="preserve">zsh.</w:t>
-      </w:r>
-    </w:p>
-    <w:p>
-      <w:pPr>
-        <w:pStyle w:val="BodyText"/>
-      </w:pPr>
-      <w:r>
-        <w:t xml:space="preserve">Nos queda arreglar las fuentes para que funcione correctamente la</w:t>
-      </w:r>
-      <w:r>
-        <w:t xml:space="preserve"> </w:t>
-      </w:r>
-      <w:r>
-        <w:t xml:space="preserve">linea de estado en los repos de git. Necesitamos una fuente</w:t>
-      </w:r>
-      <w:r>
-        <w:t xml:space="preserve"> </w:t>
-      </w:r>
-      <w:r>
-        <w:rPr>
-          <w:i/>
-        </w:rPr>
-        <w:t xml:space="preserve">Awesome</w:t>
+        <w:t xml:space="preserve">mkdir ~/.fonts</w:t>
+      </w:r>
+      <w:r>
+        <w:br w:type="textWrapping"/>
+      </w:r>
+      <w:r>
+        <w:rPr>
+          <w:rStyle w:val="VerbatimChar"/>
+        </w:rPr>
+        <w:t xml:space="preserve">cp someFontFile ~/.fonts/</w:t>
+      </w:r>
+      <w:r>
+        <w:br w:type="textWrapping"/>
+      </w:r>
+      <w:r>
+        <w:rPr>
+          <w:rStyle w:val="VerbatimChar"/>
+        </w:rPr>
+        <w:t xml:space="preserve">fc-cache -vf ~/.fonts/</w:t>
+      </w:r>
+    </w:p>
+    <w:p>
+      <w:pPr>
+        <w:pStyle w:val="Heading1"/>
+      </w:pPr>
+      <w:bookmarkStart w:id="152" w:name="reprap"/>
+      <w:bookmarkEnd w:id="152"/>
+      <w:r>
+        <w:t xml:space="preserve">Reprap</w:t>
       </w:r>
     </w:p>
     <w:p>
       <w:pPr>
         <w:pStyle w:val="Heading2"/>
       </w:pPr>
-      <w:bookmarkStart w:id="149" w:name="instalación-de-fuentes-adicionales"/>
-      <w:bookmarkEnd w:id="149"/>
-      <w:r>
-        <w:t xml:space="preserve">Instalación de fuentes adicionales</w:t>
-      </w:r>
-    </w:p>
-    <w:p>
-      <w:pPr>
-        <w:pStyle w:val="FirstParagraph"/>
-      </w:pPr>
-      <w:r>
-        <w:t xml:space="preserve">Nos bajamos unas cuantas fuentes que soporten los iconos</w:t>
-      </w:r>
-      <w:r>
-        <w:t xml:space="preserve"> </w:t>
-      </w:r>
-      <w:r>
-        <w:rPr>
-          <w:i/>
-        </w:rPr>
-        <w:t xml:space="preserve">Awesome</w:t>
-      </w:r>
-      <w:r>
-        <w:t xml:space="preserve">.</w:t>
-      </w:r>
-    </w:p>
-    <w:p>
-      <w:pPr>
-        <w:pStyle w:val="SourceCode"/>
-      </w:pPr>
-      <w:r>
-        <w:rPr>
-          <w:rStyle w:val="VerbatimChar"/>
-        </w:rPr>
-        <w:t xml:space="preserve">cd ~/tmp</w:t>
-      </w:r>
-      <w:r>
-        <w:br w:type="textWrapping"/>
-      </w:r>
-      <w:r>
-        <w:rPr>
-          <w:rStyle w:val="VerbatimChar"/>
-        </w:rPr>
-        <w:t xml:space="preserve">git clone https://github.com/abertsch/Menlo-for-Powerline</w:t>
-      </w:r>
-      <w:r>
-        <w:br w:type="textWrapping"/>
-      </w:r>
-      <w:r>
-        <w:rPr>
-          <w:rStyle w:val="VerbatimChar"/>
-        </w:rPr>
-        <w:t xml:space="preserve">git clone https://github.com/powerline/fonts</w:t>
-      </w:r>
-      <w:r>
-        <w:br w:type="textWrapping"/>
-      </w:r>
-      <w:r>
-        <w:rPr>
-          <w:rStyle w:val="VerbatimChar"/>
-        </w:rPr>
-        <w:t xml:space="preserve"/>
-      </w:r>
-      <w:r>
-        <w:br w:type="textWrapping"/>
-      </w:r>
-      <w:r>
-        <w:rPr>
-          <w:rStyle w:val="VerbatimChar"/>
-        </w:rPr>
-        <w:t xml:space="preserve">mkdir ~/.fonts</w:t>
-      </w:r>
-      <w:r>
-        <w:br w:type="textWrapping"/>
-      </w:r>
-      <w:r>
-        <w:rPr>
-          <w:rStyle w:val="VerbatimChar"/>
-        </w:rPr>
-        <w:t xml:space="preserve">cp someFontFile ~/.fonts/</w:t>
-      </w:r>
-      <w:r>
-        <w:br w:type="textWrapping"/>
-      </w:r>
-      <w:r>
-        <w:rPr>
-          <w:rStyle w:val="VerbatimChar"/>
-        </w:rPr>
-        <w:t xml:space="preserve">fc-cache -vf ~/.fonts/</w:t>
-      </w:r>
-    </w:p>
-    <w:p>
-      <w:pPr>
-        <w:pStyle w:val="Heading1"/>
-      </w:pPr>
-      <w:bookmarkStart w:id="150" w:name="reprap"/>
-      <w:bookmarkEnd w:id="150"/>
-      <w:r>
-        <w:t xml:space="preserve">Reprap</w:t>
-      </w:r>
-    </w:p>
-    <w:p>
-      <w:pPr>
-        <w:pStyle w:val="Heading2"/>
-      </w:pPr>
-      <w:bookmarkStart w:id="151" w:name="sl1c3r"/>
-      <w:bookmarkEnd w:id="151"/>
+      <w:bookmarkStart w:id="153" w:name="sl1c3r"/>
+      <w:bookmarkEnd w:id="153"/>
       <w:r>
         <w:t xml:space="preserve">Sl1c3r</w:t>
       </w:r>
@@ -11219,8 +11375,8 @@
       <w:pPr>
         <w:pStyle w:val="Heading2"/>
       </w:pPr>
-      <w:bookmarkStart w:id="152" w:name="openscad"/>
-      <w:bookmarkEnd w:id="152"/>
+      <w:bookmarkStart w:id="154" w:name="openscad"/>
+      <w:bookmarkEnd w:id="154"/>
       <w:r>
         <w:t xml:space="preserve">OpenScad</w:t>
       </w:r>
@@ -11237,8 +11393,8 @@
       <w:pPr>
         <w:pStyle w:val="Heading2"/>
       </w:pPr>
-      <w:bookmarkStart w:id="153" w:name="printrun"/>
-      <w:bookmarkEnd w:id="153"/>
+      <w:bookmarkStart w:id="155" w:name="printrun"/>
+      <w:bookmarkEnd w:id="155"/>
       <w:r>
         <w:t xml:space="preserve">Printrun</w:t>
       </w:r>
@@ -11255,8 +11411,8 @@
       <w:pPr>
         <w:pStyle w:val="Heading2"/>
       </w:pPr>
-      <w:bookmarkStart w:id="154" w:name="cura"/>
-      <w:bookmarkEnd w:id="154"/>
+      <w:bookmarkStart w:id="156" w:name="cura"/>
+      <w:bookmarkEnd w:id="156"/>
       <w:r>
         <w:t xml:space="preserve">Cura</w:t>
       </w:r>
@@ -11331,8 +11487,8 @@
       <w:pPr>
         <w:pStyle w:val="Heading1"/>
       </w:pPr>
-      <w:bookmarkStart w:id="155" w:name="aplicaciones-web"/>
-      <w:bookmarkEnd w:id="155"/>
+      <w:bookmarkStart w:id="157" w:name="aplicaciones-web"/>
+      <w:bookmarkEnd w:id="157"/>
       <w:r>
         <w:t xml:space="preserve">Aplicaciones Web</w:t>
       </w:r>
@@ -11341,8 +11497,8 @@
       <w:pPr>
         <w:pStyle w:val="Heading2"/>
       </w:pPr>
-      <w:bookmarkStart w:id="156" w:name="servidor-web"/>
-      <w:bookmarkEnd w:id="156"/>
+      <w:bookmarkStart w:id="158" w:name="servidor-web"/>
+      <w:bookmarkEnd w:id="158"/>
       <w:r>
         <w:t xml:space="preserve">Servidor Web</w:t>
       </w:r>
@@ -11351,8 +11507,8 @@
       <w:pPr>
         <w:pStyle w:val="Heading3"/>
       </w:pPr>
-      <w:bookmarkStart w:id="157" w:name="apache"/>
-      <w:bookmarkEnd w:id="157"/>
+      <w:bookmarkStart w:id="159" w:name="apache"/>
+      <w:bookmarkEnd w:id="159"/>
       <w:r>
         <w:t xml:space="preserve">Apache</w:t>
       </w:r>
@@ -11395,7 +11551,7 @@
       <w:r>
         <w:t xml:space="preserve"> </w:t>
       </w:r>
-      <w:hyperlink r:id="rId158">
+      <w:hyperlink r:id="rId160">
         <w:r>
           <w:rPr>
             <w:rStyle w:val="Hyperlink"/>
@@ -11615,7 +11771,7 @@
       <w:r>
         <w:t xml:space="preserve"> </w:t>
       </w:r>
-      <w:hyperlink r:id="rId159">
+      <w:hyperlink r:id="rId161">
         <w:r>
           <w:rPr>
             <w:rStyle w:val="Hyperlink"/>
@@ -11677,8 +11833,8 @@
       <w:pPr>
         <w:pStyle w:val="Heading3"/>
       </w:pPr>
-      <w:bookmarkStart w:id="160" w:name="nginx"/>
-      <w:bookmarkEnd w:id="160"/>
+      <w:bookmarkStart w:id="162" w:name="nginx"/>
+      <w:bookmarkEnd w:id="162"/>
       <w:r>
         <w:t xml:space="preserve">nginx</w:t>
       </w:r>
@@ -11695,8 +11851,8 @@
       <w:pPr>
         <w:pStyle w:val="Heading2"/>
       </w:pPr>
-      <w:bookmarkStart w:id="161" w:name="servidores-de-bases-de-datos"/>
-      <w:bookmarkEnd w:id="161"/>
+      <w:bookmarkStart w:id="163" w:name="servidores-de-bases-de-datos"/>
+      <w:bookmarkEnd w:id="163"/>
       <w:r>
         <w:t xml:space="preserve">Servidores de bases de datos</w:t>
       </w:r>
@@ -11705,8 +11861,8 @@
       <w:pPr>
         <w:pStyle w:val="Heading3"/>
       </w:pPr>
-      <w:bookmarkStart w:id="162" w:name="mysql"/>
-      <w:bookmarkEnd w:id="162"/>
+      <w:bookmarkStart w:id="164" w:name="mysql"/>
+      <w:bookmarkEnd w:id="164"/>
       <w:r>
         <w:t xml:space="preserve">MySQL</w:t>
       </w:r>
@@ -11751,8 +11907,8 @@
       <w:pPr>
         <w:pStyle w:val="Heading4"/>
       </w:pPr>
-      <w:bookmarkStart w:id="163" w:name="actualización"/>
-      <w:bookmarkEnd w:id="163"/>
+      <w:bookmarkStart w:id="165" w:name="actualización"/>
+      <w:bookmarkEnd w:id="165"/>
       <w:r>
         <w:t xml:space="preserve">Actualización</w:t>
       </w:r>
@@ -11817,8 +11973,8 @@
       <w:pPr>
         <w:pStyle w:val="Heading3"/>
       </w:pPr>
-      <w:bookmarkStart w:id="164" w:name="cliente-sql-squirrel-sql"/>
-      <w:bookmarkEnd w:id="164"/>
+      <w:bookmarkStart w:id="166" w:name="cliente-sql-squirrel-sql"/>
+      <w:bookmarkEnd w:id="166"/>
       <w:r>
         <w:t xml:space="preserve">Cliente SQL SQuirreL SQL</w:t>
       </w:r>
@@ -11833,7 +11989,7 @@
       <w:r>
         <w:t xml:space="preserve"> </w:t>
       </w:r>
-      <w:hyperlink r:id="rId165">
+      <w:hyperlink r:id="rId167">
         <w:r>
           <w:rPr>
             <w:rStyle w:val="Hyperlink"/>
@@ -11868,7 +12024,7 @@
       <w:r>
         <w:t xml:space="preserve"> </w:t>
       </w:r>
-      <w:hyperlink r:id="rId166">
+      <w:hyperlink r:id="rId168">
         <w:r>
           <w:rPr>
             <w:rStyle w:val="Hyperlink"/>
@@ -11931,8 +12087,8 @@
       <w:pPr>
         <w:pStyle w:val="Heading3"/>
       </w:pPr>
-      <w:bookmarkStart w:id="167" w:name="mariadb"/>
-      <w:bookmarkEnd w:id="167"/>
+      <w:bookmarkStart w:id="169" w:name="mariadb"/>
+      <w:bookmarkEnd w:id="169"/>
       <w:r>
         <w:t xml:space="preserve">MariaDB</w:t>
       </w:r>
@@ -11952,8 +12108,8 @@
       <w:pPr>
         <w:pStyle w:val="Heading1"/>
       </w:pPr>
-      <w:bookmarkStart w:id="168" w:name="recetas-varias"/>
-      <w:bookmarkEnd w:id="168"/>
+      <w:bookmarkStart w:id="170" w:name="recetas-varias"/>
+      <w:bookmarkEnd w:id="170"/>
       <w:r>
         <w:t xml:space="preserve">Recetas varias</w:t>
       </w:r>
@@ -11962,8 +12118,8 @@
       <w:pPr>
         <w:pStyle w:val="Heading2"/>
       </w:pPr>
-      <w:bookmarkStart w:id="169" w:name="orange-pi-zero"/>
-      <w:bookmarkEnd w:id="169"/>
+      <w:bookmarkStart w:id="171" w:name="orange-pi-zero"/>
+      <w:bookmarkEnd w:id="171"/>
       <w:r>
         <w:t xml:space="preserve">Orange Pi Zero</w:t>
       </w:r>
@@ -11986,8 +12142,8 @@
       <w:pPr>
         <w:pStyle w:val="Heading3"/>
       </w:pPr>
-      <w:bookmarkStart w:id="170" w:name="crear-una-sd-arrancable"/>
-      <w:bookmarkEnd w:id="170"/>
+      <w:bookmarkStart w:id="172" w:name="crear-una-sd-arrancable"/>
+      <w:bookmarkEnd w:id="172"/>
       <w:r>
         <w:t xml:space="preserve">Crear una SD arrancable</w:t>
       </w:r>
@@ -12519,7 +12675,7 @@
       <w:r>
         <w:t xml:space="preserve"> </w:t>
       </w:r>
-      <w:hyperlink r:id="rId171">
+      <w:hyperlink r:id="rId173">
         <w:r>
           <w:rPr>
             <w:rStyle w:val="Hyperlink"/>
@@ -12754,7 +12910,7 @@
                     </pic:cNvPicPr>
                   </pic:nvPicPr>
                   <pic:blipFill>
-                    <a:blip r:embed="rId172"/>
+                    <a:blip r:embed="rId174"/>
                     <a:stretch>
                       <a:fillRect/>
                     </a:stretch>
@@ -12861,8 +13017,8 @@
       <w:pPr>
         <w:pStyle w:val="Heading3"/>
       </w:pPr>
-      <w:bookmarkStart w:id="173" w:name="conexión-wifi"/>
-      <w:bookmarkEnd w:id="173"/>
+      <w:bookmarkStart w:id="175" w:name="conexión-wifi"/>
+      <w:bookmarkEnd w:id="175"/>
       <w:r>
         <w:t xml:space="preserve">Conexión WIFI</w:t>
       </w:r>
@@ -13219,7 +13375,7 @@
                     </pic:cNvPicPr>
                   </pic:nvPicPr>
                   <pic:blipFill>
-                    <a:blip r:embed="rId174"/>
+                    <a:blip r:embed="rId176"/>
                     <a:stretch>
                       <a:fillRect/>
                     </a:stretch>
@@ -13373,8 +13529,8 @@
       <w:pPr>
         <w:pStyle w:val="Heading3"/>
       </w:pPr>
-      <w:bookmarkStart w:id="175" w:name="referencias-1"/>
-      <w:bookmarkEnd w:id="175"/>
+      <w:bookmarkStart w:id="177" w:name="referencias-1"/>
+      <w:bookmarkEnd w:id="177"/>
       <w:r>
         <w:t xml:space="preserve">Referencias</w:t>
       </w:r>
@@ -13387,7 +13543,7 @@
           <w:ilvl w:val="0"/>
         </w:numPr>
       </w:pPr>
-      <w:hyperlink r:id="rId176">
+      <w:hyperlink r:id="rId178">
         <w:r>
           <w:rPr>
             <w:rStyle w:val="Hyperlink"/>
@@ -13404,7 +13560,7 @@
           <w:ilvl w:val="0"/>
         </w:numPr>
       </w:pPr>
-      <w:hyperlink r:id="rId177">
+      <w:hyperlink r:id="rId179">
         <w:r>
           <w:rPr>
             <w:rStyle w:val="Hyperlink"/>
@@ -13427,7 +13583,7 @@
           <w:ilvl w:val="0"/>
         </w:numPr>
       </w:pPr>
-      <w:hyperlink r:id="rId178">
+      <w:hyperlink r:id="rId180">
         <w:r>
           <w:rPr>
             <w:rStyle w:val="Hyperlink"/>
@@ -13444,7 +13600,7 @@
           <w:ilvl w:val="0"/>
         </w:numPr>
       </w:pPr>
-      <w:hyperlink r:id="rId179">
+      <w:hyperlink r:id="rId181">
         <w:r>
           <w:rPr>
             <w:rStyle w:val="Hyperlink"/>
@@ -13461,7 +13617,7 @@
           <w:ilvl w:val="0"/>
         </w:numPr>
       </w:pPr>
-      <w:hyperlink r:id="rId180">
+      <w:hyperlink r:id="rId182">
         <w:r>
           <w:rPr>
             <w:rStyle w:val="Hyperlink"/>
@@ -13478,7 +13634,7 @@
           <w:ilvl w:val="0"/>
         </w:numPr>
       </w:pPr>
-      <w:hyperlink r:id="rId181">
+      <w:hyperlink r:id="rId183">
         <w:r>
           <w:rPr>
             <w:rStyle w:val="Hyperlink"/>
@@ -13495,7 +13651,7 @@
           <w:ilvl w:val="0"/>
         </w:numPr>
       </w:pPr>
-      <w:hyperlink r:id="rId182">
+      <w:hyperlink r:id="rId184">
         <w:r>
           <w:rPr>
             <w:rStyle w:val="Hyperlink"/>
@@ -13512,7 +13668,7 @@
           <w:ilvl w:val="0"/>
         </w:numPr>
       </w:pPr>
-      <w:hyperlink r:id="rId183">
+      <w:hyperlink r:id="rId185">
         <w:r>
           <w:rPr>
             <w:rStyle w:val="Hyperlink"/>
@@ -13541,7 +13697,7 @@
           <w:ilvl w:val="0"/>
         </w:numPr>
       </w:pPr>
-      <w:hyperlink r:id="rId184">
+      <w:hyperlink r:id="rId186">
         <w:r>
           <w:rPr>
             <w:rStyle w:val="Hyperlink"/>
@@ -13566,8 +13722,8 @@
       <w:pPr>
         <w:pStyle w:val="Heading2"/>
       </w:pPr>
-      <w:bookmarkStart w:id="185" w:name="raspberry-pi-media-center"/>
-      <w:bookmarkEnd w:id="185"/>
+      <w:bookmarkStart w:id="187" w:name="raspberry-pi-media-center"/>
+      <w:bookmarkEnd w:id="187"/>
       <w:r>
         <w:t xml:space="preserve">Raspberry Pi Media Center</w:t>
       </w:r>
@@ -13588,7 +13744,7 @@
       <w:r>
         <w:t xml:space="preserve"> </w:t>
       </w:r>
-      <w:hyperlink r:id="rId186">
+      <w:hyperlink r:id="rId188">
         <w:r>
           <w:rPr>
             <w:rStyle w:val="Hyperlink"/>
@@ -13678,7 +13834,7 @@
                     </pic:cNvPicPr>
                   </pic:nvPicPr>
                   <pic:blipFill>
-                    <a:blip r:embed="rId187"/>
+                    <a:blip r:embed="rId189"/>
                     <a:stretch>
                       <a:fillRect/>
                     </a:stretch>
@@ -14237,8 +14393,8 @@
       <w:pPr>
         <w:pStyle w:val="Heading2"/>
       </w:pPr>
-      <w:bookmarkStart w:id="188" w:name="grabar-time-lapse-del-escritorio"/>
-      <w:bookmarkEnd w:id="188"/>
+      <w:bookmarkStart w:id="190" w:name="grabar-time-lapse-del-escritorio"/>
+      <w:bookmarkEnd w:id="190"/>
       <w:r>
         <w:t xml:space="preserve">Grabar time-lapse del escritorio</w:t>
       </w:r>
@@ -14247,8 +14403,8 @@
       <w:pPr>
         <w:pStyle w:val="Heading3"/>
       </w:pPr>
-      <w:bookmarkStart w:id="189" w:name="usando-avconv"/>
-      <w:bookmarkEnd w:id="189"/>
+      <w:bookmarkStart w:id="191" w:name="usando-avconv"/>
+      <w:bookmarkEnd w:id="191"/>
       <w:r>
         <w:t xml:space="preserve">Usando avconv</w:t>
       </w:r>
@@ -14284,8 +14440,8 @@
       <w:pPr>
         <w:pStyle w:val="Heading1"/>
       </w:pPr>
-      <w:bookmarkStart w:id="190" w:name="todo-1"/>
-      <w:bookmarkEnd w:id="190"/>
+      <w:bookmarkStart w:id="192" w:name="todo-1"/>
+      <w:bookmarkEnd w:id="192"/>
       <w:r>
         <w:t xml:space="preserve">TODO</w:t>
       </w:r>
@@ -14430,7 +14586,7 @@
           <w:ilvl w:val="1"/>
         </w:numPr>
       </w:pPr>
-      <w:hyperlink r:id="rId191">
+      <w:hyperlink r:id="rId193">
         <w:r>
           <w:rPr>
             <w:rStyle w:val="Hyperlink"/>
@@ -14465,7 +14621,7 @@
       <w:r>
         <w:t xml:space="preserve"> </w:t>
       </w:r>
-      <w:hyperlink r:id="rId192">
+      <w:hyperlink r:id="rId194">
         <w:r>
           <w:rPr>
             <w:rStyle w:val="Hyperlink"/>
@@ -14502,8 +14658,8 @@
       <w:pPr>
         <w:pStyle w:val="Heading1"/>
       </w:pPr>
-      <w:bookmarkStart w:id="193" w:name="links"/>
-      <w:bookmarkEnd w:id="193"/>
+      <w:bookmarkStart w:id="195" w:name="links"/>
+      <w:bookmarkEnd w:id="195"/>
       <w:r>
         <w:t xml:space="preserve">Links</w:t>
       </w:r>
@@ -14516,7 +14672,7 @@
           <w:ilvl w:val="0"/>
         </w:numPr>
       </w:pPr>
-      <w:hyperlink r:id="rId194">
+      <w:hyperlink r:id="rId196">
         <w:r>
           <w:rPr>
             <w:rStyle w:val="Hyperlink"/>
@@ -14533,7 +14689,7 @@
           <w:ilvl w:val="0"/>
         </w:numPr>
       </w:pPr>
-      <w:hyperlink r:id="rId195">
+      <w:hyperlink r:id="rId197">
         <w:r>
           <w:rPr>
             <w:rStyle w:val="Hyperlink"/>
@@ -14550,7 +14706,7 @@
           <w:ilvl w:val="0"/>
         </w:numPr>
       </w:pPr>
-      <w:hyperlink r:id="rId196">
+      <w:hyperlink r:id="rId198">
         <w:r>
           <w:rPr>
             <w:rStyle w:val="Hyperlink"/>
@@ -14567,7 +14723,7 @@
           <w:ilvl w:val="0"/>
         </w:numPr>
       </w:pPr>
-      <w:hyperlink r:id="rId197">
+      <w:hyperlink r:id="rId199">
         <w:r>
           <w:rPr>
             <w:rStyle w:val="Hyperlink"/>
@@ -14584,7 +14740,7 @@
           <w:ilvl w:val="0"/>
         </w:numPr>
       </w:pPr>
-      <w:hyperlink r:id="rId198">
+      <w:hyperlink r:id="rId200">
         <w:r>
           <w:rPr>
             <w:rStyle w:val="Hyperlink"/>
@@ -14601,7 +14757,7 @@
           <w:ilvl w:val="0"/>
         </w:numPr>
       </w:pPr>
-      <w:hyperlink r:id="rId199">
+      <w:hyperlink r:id="rId201">
         <w:r>
           <w:rPr>
             <w:rStyle w:val="Hyperlink"/>
@@ -14618,7 +14774,7 @@
           <w:ilvl w:val="0"/>
         </w:numPr>
       </w:pPr>
-      <w:hyperlink r:id="rId200">
+      <w:hyperlink r:id="rId202">
         <w:r>
           <w:rPr>
             <w:rStyle w:val="Hyperlink"/>
@@ -14635,7 +14791,7 @@
           <w:ilvl w:val="0"/>
         </w:numPr>
       </w:pPr>
-      <w:hyperlink r:id="rId201">
+      <w:hyperlink r:id="rId203">
         <w:r>
           <w:rPr>
             <w:rStyle w:val="Hyperlink"/>
@@ -14648,8 +14804,8 @@
       <w:pPr>
         <w:pStyle w:val="Heading1"/>
       </w:pPr>
-      <w:bookmarkStart w:id="202" w:name="licencia"/>
-      <w:bookmarkEnd w:id="202"/>
+      <w:bookmarkStart w:id="204" w:name="licencia"/>
+      <w:bookmarkEnd w:id="204"/>
       <w:r>
         <w:t xml:space="preserve">Licencia</w:t>
       </w:r>
@@ -18688,7 +18844,7 @@
     </w:lvl>
   </w:abstractNum>
   <w:abstractNum w:abstractNumId="990">
-    <w:nsid w:val="76173f57"/>
+    <w:nsid w:val="1e0434d3"/>
     <w:multiLevelType w:val="multilevel"/>
     <w:lvl w:ilvl="0">
       <w:numFmt w:val="bullet"/>
@@ -18769,7 +18925,7 @@
     </w:lvl>
   </w:abstractNum>
   <w:abstractNum w:abstractNumId="991">
-    <w:nsid w:val="a96c8516"/>
+    <w:nsid w:val="2002c7c2"/>
     <w:multiLevelType w:val="multilevel"/>
     <w:lvl w:ilvl="0">
       <w:numFmt w:val="bullet"/>
@@ -18850,7 +19006,7 @@
     </w:lvl>
   </w:abstractNum>
   <w:abstractNum w:abstractNumId="99411">
-    <w:nsid w:val="2a916ea9"/>
+    <w:nsid w:val="b8587f6e"/>
     <w:multiLevelType w:val="multilevel"/>
     <w:lvl w:ilvl="0">
       <w:start w:val="1"/>

</xml_diff>

<commit_message>
Wire messages client instalation
</commit_message>
<xml_diff>
--- a/out/debianpostinstall.docx
+++ b/out/debianpostinstall.docx
@@ -2830,10 +2830,75 @@
     </w:p>
     <w:p>
       <w:pPr>
+        <w:pStyle w:val="Heading3"/>
+      </w:pPr>
+      <w:bookmarkStart w:id="76" w:name="wire"/>
+      <w:bookmarkEnd w:id="76"/>
+      <w:r>
+        <w:t xml:space="preserve">wire</w:t>
+      </w:r>
+    </w:p>
+    <w:p>
+      <w:pPr>
+        <w:pStyle w:val="FirstParagraph"/>
+      </w:pPr>
+      <w:r>
+        <w:t xml:space="preserve">Un cliente de mensajeria seguro.</w:t>
+      </w:r>
+    </w:p>
+    <w:p>
+      <w:pPr>
+        <w:pStyle w:val="SourceCode"/>
+      </w:pPr>
+      <w:r>
+        <w:rPr>
+          <w:rStyle w:val="VerbatimChar"/>
+        </w:rPr>
+        <w:t xml:space="preserve">sudo aptitude install apt-transport-https</w:t>
+      </w:r>
+      <w:r>
+        <w:br w:type="textWrapping"/>
+      </w:r>
+      <w:r>
+        <w:rPr>
+          <w:rStyle w:val="VerbatimChar"/>
+        </w:rPr>
+        <w:t xml:space="preserve">wget -q https://wire-app.wire.com/linux/releases.key -O- | sudo apt-key add -</w:t>
+      </w:r>
+      <w:r>
+        <w:br w:type="textWrapping"/>
+      </w:r>
+      <w:r>
+        <w:rPr>
+          <w:rStyle w:val="VerbatimChar"/>
+        </w:rPr>
+        <w:t xml:space="preserve">echo "deb https://wire-app.wire.com/linux/debian stable main" | sudo tee /etc/apt/sources.list.d/wire-desktop.list</w:t>
+      </w:r>
+      <w:r>
+        <w:br w:type="textWrapping"/>
+      </w:r>
+      <w:r>
+        <w:rPr>
+          <w:rStyle w:val="VerbatimChar"/>
+        </w:rPr>
+        <w:t xml:space="preserve">sudo aptitude update</w:t>
+      </w:r>
+      <w:r>
+        <w:br w:type="textWrapping"/>
+      </w:r>
+      <w:r>
+        <w:rPr>
+          <w:rStyle w:val="VerbatimChar"/>
+        </w:rPr>
+        <w:t xml:space="preserve">sudo aptitude install wire-desktop</w:t>
+      </w:r>
+    </w:p>
+    <w:p>
+      <w:pPr>
         <w:pStyle w:val="Heading1"/>
       </w:pPr>
-      <w:bookmarkStart w:id="76" w:name="documentos"/>
-      <w:bookmarkEnd w:id="76"/>
+      <w:bookmarkStart w:id="77" w:name="documentos"/>
+      <w:bookmarkEnd w:id="77"/>
       <w:r>
         <w:t xml:space="preserve">Documentos</w:t>
       </w:r>
@@ -2842,8 +2907,8 @@
       <w:pPr>
         <w:pStyle w:val="Heading2"/>
       </w:pPr>
-      <w:bookmarkStart w:id="77" w:name="calibre"/>
-      <w:bookmarkEnd w:id="77"/>
+      <w:bookmarkStart w:id="78" w:name="calibre"/>
+      <w:bookmarkEnd w:id="78"/>
       <w:r>
         <w:t xml:space="preserve">Calibre</w:t>
       </w:r>
@@ -3078,7 +3143,7 @@
           <w:ilvl w:val="0"/>
         </w:numPr>
       </w:pPr>
-      <w:hyperlink r:id="rId78">
+      <w:hyperlink r:id="rId79">
         <w:r>
           <w:rPr>
             <w:rStyle w:val="Hyperlink"/>
@@ -3095,7 +3160,7 @@
           <w:ilvl w:val="0"/>
         </w:numPr>
       </w:pPr>
-      <w:hyperlink r:id="rId79">
+      <w:hyperlink r:id="rId80">
         <w:r>
           <w:rPr>
             <w:rStyle w:val="Hyperlink"/>
@@ -3112,7 +3177,7 @@
           <w:ilvl w:val="0"/>
         </w:numPr>
       </w:pPr>
-      <w:hyperlink r:id="rId80">
+      <w:hyperlink r:id="rId81">
         <w:r>
           <w:rPr>
             <w:rStyle w:val="Hyperlink"/>
@@ -3129,7 +3194,7 @@
           <w:ilvl w:val="0"/>
         </w:numPr>
       </w:pPr>
-      <w:hyperlink r:id="rId81">
+      <w:hyperlink r:id="rId82">
         <w:r>
           <w:rPr>
             <w:rStyle w:val="Hyperlink"/>
@@ -3142,8 +3207,8 @@
       <w:pPr>
         <w:pStyle w:val="Heading2"/>
       </w:pPr>
-      <w:bookmarkStart w:id="82" w:name="pandoc"/>
-      <w:bookmarkEnd w:id="82"/>
+      <w:bookmarkStart w:id="83" w:name="pandoc"/>
+      <w:bookmarkEnd w:id="83"/>
       <w:r>
         <w:t xml:space="preserve">Pandoc</w:t>
       </w:r>
@@ -3213,7 +3278,7 @@
       <w:r>
         <w:t xml:space="preserve"> </w:t>
       </w:r>
-      <w:hyperlink r:id="rId83">
+      <w:hyperlink r:id="rId84">
         <w:r>
           <w:rPr>
             <w:rStyle w:val="Hyperlink"/>
@@ -3270,8 +3335,8 @@
       <w:pPr>
         <w:pStyle w:val="Heading2"/>
       </w:pPr>
-      <w:bookmarkStart w:id="84" w:name="zotero"/>
-      <w:bookmarkEnd w:id="84"/>
+      <w:bookmarkStart w:id="85" w:name="zotero"/>
+      <w:bookmarkEnd w:id="85"/>
       <w:r>
         <w:t xml:space="preserve">Zotero</w:t>
       </w:r>
@@ -3312,7 +3377,7 @@
       <w:r>
         <w:t xml:space="preserve"> </w:t>
       </w:r>
-      <w:hyperlink r:id="rId85">
+      <w:hyperlink r:id="rId86">
         <w:r>
           <w:rPr>
             <w:rStyle w:val="Hyperlink"/>
@@ -3325,8 +3390,8 @@
       <w:pPr>
         <w:pStyle w:val="Heading2"/>
       </w:pPr>
-      <w:bookmarkStart w:id="86" w:name="vanilla-latex"/>
-      <w:bookmarkEnd w:id="86"/>
+      <w:bookmarkStart w:id="87" w:name="vanilla-latex"/>
+      <w:bookmarkEnd w:id="87"/>
       <w:r>
         <w:t xml:space="preserve">Vanilla LaTeX</w:t>
       </w:r>
@@ -3347,7 +3412,7 @@
       <w:r>
         <w:t xml:space="preserve"> </w:t>
       </w:r>
-      <w:hyperlink r:id="rId87">
+      <w:hyperlink r:id="rId88">
         <w:r>
           <w:rPr>
             <w:rStyle w:val="Hyperlink"/>
@@ -3570,8 +3635,8 @@
       <w:pPr>
         <w:pStyle w:val="Heading3"/>
       </w:pPr>
-      <w:bookmarkStart w:id="88" w:name="falsificando-paquetes"/>
-      <w:bookmarkEnd w:id="88"/>
+      <w:bookmarkStart w:id="89" w:name="falsificando-paquetes"/>
+      <w:bookmarkEnd w:id="89"/>
       <w:r>
         <w:t xml:space="preserve">Falsificando paquetes</w:t>
       </w:r>
@@ -3714,8 +3779,8 @@
       <w:pPr>
         <w:pStyle w:val="Heading3"/>
       </w:pPr>
-      <w:bookmarkStart w:id="89" w:name="fuentes"/>
-      <w:bookmarkEnd w:id="89"/>
+      <w:bookmarkStart w:id="90" w:name="fuentes"/>
+      <w:bookmarkEnd w:id="90"/>
       <w:r>
         <w:t xml:space="preserve">Fuentes</w:t>
       </w:r>
@@ -3796,8 +3861,8 @@
       <w:pPr>
         <w:pStyle w:val="Heading3"/>
       </w:pPr>
-      <w:bookmarkStart w:id="90" w:name="actualizaciones"/>
-      <w:bookmarkEnd w:id="90"/>
+      <w:bookmarkStart w:id="91" w:name="actualizaciones"/>
+      <w:bookmarkEnd w:id="91"/>
       <w:r>
         <w:t xml:space="preserve">Actualizaciones</w:t>
       </w:r>
@@ -3872,8 +3937,8 @@
       <w:pPr>
         <w:pStyle w:val="Heading3"/>
       </w:pPr>
-      <w:bookmarkStart w:id="91" w:name="lanzador-para-el-actualizador-de-texlive"/>
-      <w:bookmarkEnd w:id="91"/>
+      <w:bookmarkStart w:id="92" w:name="lanzador-para-el-actualizador-de-texlive"/>
+      <w:bookmarkEnd w:id="92"/>
       <w:r>
         <w:t xml:space="preserve">Lanzador para el actualizador de texlive</w:t>
       </w:r>
@@ -4026,8 +4091,8 @@
       <w:pPr>
         <w:pStyle w:val="Heading2"/>
       </w:pPr>
-      <w:bookmarkStart w:id="92" w:name="emacs"/>
-      <w:bookmarkEnd w:id="92"/>
+      <w:bookmarkStart w:id="93" w:name="emacs"/>
+      <w:bookmarkEnd w:id="93"/>
       <w:r>
         <w:t xml:space="preserve">Emacs</w:t>
       </w:r>
@@ -5856,8 +5921,8 @@
       <w:pPr>
         <w:pStyle w:val="Heading2"/>
       </w:pPr>
-      <w:bookmarkStart w:id="93" w:name="textadept"/>
-      <w:bookmarkEnd w:id="93"/>
+      <w:bookmarkStart w:id="94" w:name="textadept"/>
+      <w:bookmarkEnd w:id="94"/>
       <w:r>
         <w:t xml:space="preserve">Textadept</w:t>
       </w:r>
@@ -5934,8 +5999,8 @@
       <w:pPr>
         <w:pStyle w:val="Heading2"/>
       </w:pPr>
-      <w:bookmarkStart w:id="94" w:name="scribus"/>
-      <w:bookmarkEnd w:id="94"/>
+      <w:bookmarkStart w:id="95" w:name="scribus"/>
+      <w:bookmarkEnd w:id="95"/>
       <w:r>
         <w:t xml:space="preserve">Scribus</w:t>
       </w:r>
@@ -5983,8 +6048,8 @@
       <w:pPr>
         <w:pStyle w:val="Heading2"/>
       </w:pPr>
-      <w:bookmarkStart w:id="95" w:name="comix"/>
-      <w:bookmarkEnd w:id="95"/>
+      <w:bookmarkStart w:id="96" w:name="comix"/>
+      <w:bookmarkEnd w:id="96"/>
       <w:r>
         <w:t xml:space="preserve">Comix</w:t>
       </w:r>
@@ -6020,8 +6085,8 @@
       <w:pPr>
         <w:pStyle w:val="Heading1"/>
       </w:pPr>
-      <w:bookmarkStart w:id="96" w:name="desarrollo-sw"/>
-      <w:bookmarkEnd w:id="96"/>
+      <w:bookmarkStart w:id="97" w:name="desarrollo-sw"/>
+      <w:bookmarkEnd w:id="97"/>
       <w:r>
         <w:t xml:space="preserve">Desarrollo sw</w:t>
       </w:r>
@@ -6030,8 +6095,8 @@
       <w:pPr>
         <w:pStyle w:val="Heading2"/>
       </w:pPr>
-      <w:bookmarkStart w:id="97" w:name="paquetes-esenciales"/>
-      <w:bookmarkEnd w:id="97"/>
+      <w:bookmarkStart w:id="98" w:name="paquetes-esenciales"/>
+      <w:bookmarkEnd w:id="98"/>
       <w:r>
         <w:t xml:space="preserve">Paquetes esenciales</w:t>
       </w:r>
@@ -6059,8 +6124,8 @@
       <w:pPr>
         <w:pStyle w:val="Heading2"/>
       </w:pPr>
-      <w:bookmarkStart w:id="98" w:name="git"/>
-      <w:bookmarkEnd w:id="98"/>
+      <w:bookmarkStart w:id="99" w:name="git"/>
+      <w:bookmarkEnd w:id="99"/>
       <w:r>
         <w:t xml:space="preserve">Git</w:t>
       </w:r>
@@ -6241,8 +6306,8 @@
       <w:pPr>
         <w:pStyle w:val="Heading2"/>
       </w:pPr>
-      <w:bookmarkStart w:id="99" w:name="open-java"/>
-      <w:bookmarkEnd w:id="99"/>
+      <w:bookmarkStart w:id="100" w:name="open-java"/>
+      <w:bookmarkEnd w:id="100"/>
       <w:r>
         <w:t xml:space="preserve">Open Java</w:t>
       </w:r>
@@ -6262,8 +6327,8 @@
       <w:pPr>
         <w:pStyle w:val="Heading2"/>
       </w:pPr>
-      <w:bookmarkStart w:id="100" w:name="lenguaje-de-programación-d-d-programming-language"/>
-      <w:bookmarkEnd w:id="100"/>
+      <w:bookmarkStart w:id="101" w:name="lenguaje-de-programación-d-d-programming-language"/>
+      <w:bookmarkEnd w:id="101"/>
       <w:r>
         <w:t xml:space="preserve">Lenguaje de programación D (D programming language)</w:t>
       </w:r>
@@ -6272,7 +6337,7 @@
       <w:pPr>
         <w:pStyle w:val="FirstParagraph"/>
       </w:pPr>
-      <w:hyperlink r:id="rId101">
+      <w:hyperlink r:id="rId102">
         <w:r>
           <w:rPr>
             <w:rStyle w:val="Hyperlink"/>
@@ -6309,8 +6374,8 @@
       <w:pPr>
         <w:pStyle w:val="Heading3"/>
       </w:pPr>
-      <w:bookmarkStart w:id="102" w:name="d-apt-e-instalación-de-programas"/>
-      <w:bookmarkEnd w:id="102"/>
+      <w:bookmarkStart w:id="103" w:name="d-apt-e-instalación-de-programas"/>
+      <w:bookmarkEnd w:id="103"/>
       <w:r>
         <w:t xml:space="preserve">D-apt e instalación de programas</w:t>
       </w:r>
@@ -6325,7 +6390,7 @@
       <w:r>
         <w:t xml:space="preserve"> </w:t>
       </w:r>
-      <w:hyperlink r:id="rId103">
+      <w:hyperlink r:id="rId104">
         <w:r>
           <w:rPr>
             <w:rStyle w:val="Hyperlink"/>
@@ -6380,8 +6445,8 @@
       <w:pPr>
         <w:pStyle w:val="Heading3"/>
       </w:pPr>
-      <w:bookmarkStart w:id="104" w:name="dcd"/>
-      <w:bookmarkEnd w:id="104"/>
+      <w:bookmarkStart w:id="105" w:name="dcd"/>
+      <w:bookmarkEnd w:id="105"/>
       <w:r>
         <w:t xml:space="preserve">DCD</w:t>
       </w:r>
@@ -6461,8 +6526,8 @@
       <w:pPr>
         <w:pStyle w:val="Heading3"/>
       </w:pPr>
-      <w:bookmarkStart w:id="105" w:name="gdc"/>
-      <w:bookmarkEnd w:id="105"/>
+      <w:bookmarkStart w:id="106" w:name="gdc"/>
+      <w:bookmarkEnd w:id="106"/>
       <w:r>
         <w:t xml:space="preserve">gdc</w:t>
       </w:r>
@@ -6490,8 +6555,8 @@
       <w:pPr>
         <w:pStyle w:val="Heading3"/>
       </w:pPr>
-      <w:bookmarkStart w:id="106" w:name="ldc"/>
-      <w:bookmarkEnd w:id="106"/>
+      <w:bookmarkStart w:id="107" w:name="ldc"/>
+      <w:bookmarkEnd w:id="107"/>
       <w:r>
         <w:t xml:space="preserve">ldc</w:t>
       </w:r>
@@ -6525,7 +6590,7 @@
       <w:r>
         <w:t xml:space="preserve"> </w:t>
       </w:r>
-      <w:hyperlink r:id="rId107">
+      <w:hyperlink r:id="rId108">
         <w:r>
           <w:rPr>
             <w:rStyle w:val="Hyperlink"/>
@@ -6552,8 +6617,8 @@
       <w:pPr>
         <w:pStyle w:val="Heading3"/>
       </w:pPr>
-      <w:bookmarkStart w:id="108" w:name="emacs-para-editar-d"/>
-      <w:bookmarkEnd w:id="108"/>
+      <w:bookmarkStart w:id="109" w:name="emacs-para-editar-d"/>
+      <w:bookmarkEnd w:id="109"/>
       <w:r>
         <w:t xml:space="preserve">Emacs para editar D</w:t>
       </w:r>
@@ -7156,8 +7221,8 @@
       <w:pPr>
         <w:pStyle w:val="Heading4"/>
       </w:pPr>
-      <w:bookmarkStart w:id="109" w:name="referencias"/>
-      <w:bookmarkEnd w:id="109"/>
+      <w:bookmarkStart w:id="110" w:name="referencias"/>
+      <w:bookmarkEnd w:id="110"/>
       <w:r>
         <w:t xml:space="preserve">Referencias</w:t>
       </w:r>
@@ -7170,7 +7235,7 @@
           <w:ilvl w:val="0"/>
         </w:numPr>
       </w:pPr>
-      <w:hyperlink r:id="rId110">
+      <w:hyperlink r:id="rId111">
         <w:r>
           <w:rPr>
             <w:rStyle w:val="Hyperlink"/>
@@ -7187,7 +7252,7 @@
           <w:ilvl w:val="0"/>
         </w:numPr>
       </w:pPr>
-      <w:hyperlink r:id="rId111">
+      <w:hyperlink r:id="rId112">
         <w:r>
           <w:rPr>
             <w:rStyle w:val="Hyperlink"/>
@@ -7200,8 +7265,8 @@
       <w:pPr>
         <w:pStyle w:val="Heading2"/>
       </w:pPr>
-      <w:bookmarkStart w:id="112" w:name="processing"/>
-      <w:bookmarkEnd w:id="112"/>
+      <w:bookmarkStart w:id="113" w:name="processing"/>
+      <w:bookmarkEnd w:id="113"/>
       <w:r>
         <w:t xml:space="preserve">Processing</w:t>
       </w:r>
@@ -7248,8 +7313,8 @@
       <w:pPr>
         <w:pStyle w:val="Heading2"/>
       </w:pPr>
-      <w:bookmarkStart w:id="113" w:name="openframeworks"/>
-      <w:bookmarkEnd w:id="113"/>
+      <w:bookmarkStart w:id="114" w:name="openframeworks"/>
+      <w:bookmarkEnd w:id="114"/>
       <w:r>
         <w:t xml:space="preserve">Openframeworks</w:t>
       </w:r>
@@ -7437,8 +7502,8 @@
       <w:pPr>
         <w:pStyle w:val="Heading2"/>
       </w:pPr>
-      <w:bookmarkStart w:id="114" w:name="python"/>
-      <w:bookmarkEnd w:id="114"/>
+      <w:bookmarkStart w:id="115" w:name="python"/>
+      <w:bookmarkEnd w:id="115"/>
       <w:r>
         <w:t xml:space="preserve">Python</w:t>
       </w:r>
@@ -7526,8 +7591,8 @@
       <w:pPr>
         <w:pStyle w:val="Heading3"/>
       </w:pPr>
-      <w:bookmarkStart w:id="115" w:name="pip-virtualenv-virtualenvwrapper-virtualfish"/>
-      <w:bookmarkEnd w:id="115"/>
+      <w:bookmarkStart w:id="116" w:name="pip-virtualenv-virtualenvwrapper-virtualfish"/>
+      <w:bookmarkEnd w:id="116"/>
       <w:r>
         <w:t xml:space="preserve">pip, virtualenv, virtualenvwrapper, virtualfish</w:t>
       </w:r>
@@ -7875,98 +7940,6 @@
     <w:p>
       <w:pPr>
         <w:pStyle w:val="BodyText"/>
-      </w:pPr>
-      <w:hyperlink r:id="rId116">
-        <w:r>
-          <w:rPr>
-            <w:rStyle w:val="Hyperlink"/>
-          </w:rPr>
-          <w:t xml:space="preserve">Aquí</w:t>
-        </w:r>
-      </w:hyperlink>
-      <w:r>
-        <w:t xml:space="preserve"> </w:t>
-      </w:r>
-      <w:r>
-        <w:t xml:space="preserve">tenemos</w:t>
-      </w:r>
-      <w:r>
-        <w:t xml:space="preserve"> </w:t>
-      </w:r>
-      <w:r>
-        <w:t xml:space="preserve">la referencia de comandos de</w:t>
-      </w:r>
-      <w:r>
-        <w:t xml:space="preserve"> </w:t>
-      </w:r>
-      <w:r>
-        <w:rPr>
-          <w:i/>
-        </w:rPr>
-        <w:t xml:space="preserve">virtualenvwrapper</w:t>
-      </w:r>
-    </w:p>
-    <w:p>
-      <w:pPr>
-        <w:pStyle w:val="BodyText"/>
-      </w:pPr>
-      <w:r>
-        <w:t xml:space="preserve">Por último, si queremos tener utilidades parecidas en nuestro</w:t>
-      </w:r>
-      <w:r>
-        <w:t xml:space="preserve"> </w:t>
-      </w:r>
-      <w:r>
-        <w:rPr>
-          <w:i/>
-        </w:rPr>
-        <w:t xml:space="preserve">fish</w:t>
-      </w:r>
-      <w:r>
-        <w:rPr>
-          <w:i/>
-        </w:rPr>
-        <w:t xml:space="preserve"> </w:t>
-      </w:r>
-      <w:r>
-        <w:rPr>
-          <w:i/>
-        </w:rPr>
-        <w:t xml:space="preserve">shell</w:t>
-      </w:r>
-      <w:r>
-        <w:t xml:space="preserve"> </w:t>
-      </w:r>
-      <w:r>
-        <w:t xml:space="preserve">instalamos</w:t>
-      </w:r>
-      <w:r>
-        <w:t xml:space="preserve"> </w:t>
-      </w:r>
-      <w:r>
-        <w:rPr>
-          <w:i/>
-        </w:rPr>
-        <w:t xml:space="preserve">virtualfish</w:t>
-      </w:r>
-      <w:r>
-        <w:t xml:space="preserve">:</w:t>
-      </w:r>
-    </w:p>
-    <w:p>
-      <w:pPr>
-        <w:pStyle w:val="SourceCode"/>
-      </w:pPr>
-      <w:r>
-        <w:rPr>
-          <w:rStyle w:val="VerbatimChar"/>
-        </w:rPr>
-        <w:t xml:space="preserve">sudo pip install virtualfish</w:t>
-      </w:r>
-    </w:p>
-    <w:p>
-      <w:pPr>
-        <w:pStyle w:val="FirstParagraph"/>
       </w:pPr>
       <w:hyperlink r:id="rId117">
         <w:r>
@@ -7986,6 +7959,98 @@
         <w:t xml:space="preserve"> </w:t>
       </w:r>
       <w:r>
+        <w:t xml:space="preserve">la referencia de comandos de</w:t>
+      </w:r>
+      <w:r>
+        <w:t xml:space="preserve"> </w:t>
+      </w:r>
+      <w:r>
+        <w:rPr>
+          <w:i/>
+        </w:rPr>
+        <w:t xml:space="preserve">virtualenvwrapper</w:t>
+      </w:r>
+    </w:p>
+    <w:p>
+      <w:pPr>
+        <w:pStyle w:val="BodyText"/>
+      </w:pPr>
+      <w:r>
+        <w:t xml:space="preserve">Por último, si queremos tener utilidades parecidas en nuestro</w:t>
+      </w:r>
+      <w:r>
+        <w:t xml:space="preserve"> </w:t>
+      </w:r>
+      <w:r>
+        <w:rPr>
+          <w:i/>
+        </w:rPr>
+        <w:t xml:space="preserve">fish</w:t>
+      </w:r>
+      <w:r>
+        <w:rPr>
+          <w:i/>
+        </w:rPr>
+        <w:t xml:space="preserve"> </w:t>
+      </w:r>
+      <w:r>
+        <w:rPr>
+          <w:i/>
+        </w:rPr>
+        <w:t xml:space="preserve">shell</w:t>
+      </w:r>
+      <w:r>
+        <w:t xml:space="preserve"> </w:t>
+      </w:r>
+      <w:r>
+        <w:t xml:space="preserve">instalamos</w:t>
+      </w:r>
+      <w:r>
+        <w:t xml:space="preserve"> </w:t>
+      </w:r>
+      <w:r>
+        <w:rPr>
+          <w:i/>
+        </w:rPr>
+        <w:t xml:space="preserve">virtualfish</w:t>
+      </w:r>
+      <w:r>
+        <w:t xml:space="preserve">:</w:t>
+      </w:r>
+    </w:p>
+    <w:p>
+      <w:pPr>
+        <w:pStyle w:val="SourceCode"/>
+      </w:pPr>
+      <w:r>
+        <w:rPr>
+          <w:rStyle w:val="VerbatimChar"/>
+        </w:rPr>
+        <w:t xml:space="preserve">sudo pip install virtualfish</w:t>
+      </w:r>
+    </w:p>
+    <w:p>
+      <w:pPr>
+        <w:pStyle w:val="FirstParagraph"/>
+      </w:pPr>
+      <w:hyperlink r:id="rId118">
+        <w:r>
+          <w:rPr>
+            <w:rStyle w:val="Hyperlink"/>
+          </w:rPr>
+          <w:t xml:space="preserve">Aquí</w:t>
+        </w:r>
+      </w:hyperlink>
+      <w:r>
+        <w:t xml:space="preserve"> </w:t>
+      </w:r>
+      <w:r>
+        <w:t xml:space="preserve">tenemos</w:t>
+      </w:r>
+      <w:r>
+        <w:t xml:space="preserve"> </w:t>
+      </w:r>
+      <w:r>
         <w:t xml:space="preserve">la documentación de</w:t>
       </w:r>
       <w:r>
@@ -8014,8 +8079,8 @@
       <w:pPr>
         <w:pStyle w:val="Heading3"/>
       </w:pPr>
-      <w:bookmarkStart w:id="118" w:name="ipython-notebook"/>
-      <w:bookmarkEnd w:id="118"/>
+      <w:bookmarkStart w:id="119" w:name="ipython-notebook"/>
+      <w:bookmarkEnd w:id="119"/>
       <w:r>
         <w:t xml:space="preserve">iPython notebook</w:t>
       </w:r>
@@ -8024,7 +8089,7 @@
       <w:pPr>
         <w:pStyle w:val="FirstParagraph"/>
       </w:pPr>
-      <w:hyperlink r:id="rId119">
+      <w:hyperlink r:id="rId120">
         <w:r>
           <w:rPr>
             <w:rStyle w:val="Hyperlink"/>
@@ -8044,7 +8109,7 @@
       <w:r>
         <w:t xml:space="preserve"> </w:t>
       </w:r>
-      <w:hyperlink r:id="rId120">
+      <w:hyperlink r:id="rId121">
         <w:r>
           <w:rPr>
             <w:rStyle w:val="Hyperlink"/>
@@ -8075,8 +8140,8 @@
       <w:pPr>
         <w:pStyle w:val="Heading4"/>
       </w:pPr>
-      <w:bookmarkStart w:id="121" w:name="instalar-jupyter-en-el-python-del-sistema"/>
-      <w:bookmarkEnd w:id="121"/>
+      <w:bookmarkStart w:id="122" w:name="instalar-jupyter-en-el-python-del-sistema"/>
+      <w:bookmarkEnd w:id="122"/>
       <w:r>
         <w:t xml:space="preserve">Instalar Jupyter en el Python del sistema</w:t>
       </w:r>
@@ -8091,7 +8156,7 @@
       <w:r>
         <w:t xml:space="preserve"> </w:t>
       </w:r>
-      <w:hyperlink r:id="rId122">
+      <w:hyperlink r:id="rId123">
         <w:r>
           <w:rPr>
             <w:rStyle w:val="Hyperlink"/>
@@ -8144,8 +8209,8 @@
       <w:pPr>
         <w:pStyle w:val="Heading4"/>
       </w:pPr>
-      <w:bookmarkStart w:id="123" w:name="instalar-anaconda-python"/>
-      <w:bookmarkEnd w:id="123"/>
+      <w:bookmarkStart w:id="124" w:name="instalar-anaconda-python"/>
+      <w:bookmarkEnd w:id="124"/>
       <w:r>
         <w:t xml:space="preserve">Instalar Anaconda Python</w:t>
       </w:r>
@@ -8160,7 +8225,7 @@
       <w:r>
         <w:t xml:space="preserve"> </w:t>
       </w:r>
-      <w:hyperlink r:id="rId124">
+      <w:hyperlink r:id="rId125">
         <w:r>
           <w:rPr>
             <w:rStyle w:val="Hyperlink"/>
@@ -8343,8 +8408,8 @@
       <w:pPr>
         <w:pStyle w:val="Heading4"/>
       </w:pPr>
-      <w:bookmarkStart w:id="125" w:name="ipython-y-graphlab"/>
-      <w:bookmarkEnd w:id="125"/>
+      <w:bookmarkStart w:id="126" w:name="ipython-y-graphlab"/>
+      <w:bookmarkEnd w:id="126"/>
       <w:r>
         <w:t xml:space="preserve">iPython y GraphLab</w:t>
       </w:r>
@@ -8407,7 +8472,7 @@
       <w:r>
         <w:t xml:space="preserve"> </w:t>
       </w:r>
-      <w:hyperlink r:id="rId126">
+      <w:hyperlink r:id="rId127">
         <w:r>
           <w:rPr>
             <w:rStyle w:val="Hyperlink"/>
@@ -8497,7 +8562,7 @@
       <w:r>
         <w:t xml:space="preserve"> </w:t>
       </w:r>
-      <w:hyperlink r:id="rId127">
+      <w:hyperlink r:id="rId128">
         <w:r>
           <w:rPr>
             <w:rStyle w:val="Hyperlink"/>
@@ -8521,7 +8586,7 @@
         <w:rPr>
           <w:rStyle w:val="FootnoteReference"/>
         </w:rPr>
-        <w:footnoteReference w:id="128"/>
+        <w:footnoteReference w:id="129"/>
       </w:r>
     </w:p>
     <w:p>
@@ -8563,7 +8628,7 @@
         <w:rPr>
           <w:rStyle w:val="FootnoteReference"/>
         </w:rPr>
-        <w:footnoteReference w:id="129"/>
+        <w:footnoteReference w:id="130"/>
       </w:r>
       <w:r>
         <w:t xml:space="preserve">:</w:t>
@@ -8645,8 +8710,8 @@
       <w:pPr>
         <w:pStyle w:val="Heading5"/>
       </w:pPr>
-      <w:bookmarkStart w:id="130" w:name="instalación-alternativa-con-virtualenv"/>
-      <w:bookmarkEnd w:id="130"/>
+      <w:bookmarkStart w:id="131" w:name="instalación-alternativa-con-virtualenv"/>
+      <w:bookmarkEnd w:id="131"/>
       <w:r>
         <w:t xml:space="preserve">Instalación alternativa con virtualenv</w:t>
       </w:r>
@@ -8819,8 +8884,8 @@
       <w:pPr>
         <w:pStyle w:val="Heading3"/>
       </w:pPr>
-      <w:bookmarkStart w:id="131" w:name="usar-emacs-para-editar-python"/>
-      <w:bookmarkEnd w:id="131"/>
+      <w:bookmarkStart w:id="132" w:name="usar-emacs-para-editar-python"/>
+      <w:bookmarkEnd w:id="132"/>
       <w:r>
         <w:t xml:space="preserve">Usar Emacs para editar Python</w:t>
       </w:r>
@@ -8950,8 +9015,8 @@
       <w:pPr>
         <w:pStyle w:val="Heading4"/>
       </w:pPr>
-      <w:bookmarkStart w:id="132" w:name="todo"/>
-      <w:bookmarkEnd w:id="132"/>
+      <w:bookmarkStart w:id="133" w:name="todo"/>
+      <w:bookmarkEnd w:id="133"/>
       <w:r>
         <w:t xml:space="preserve">TODO</w:t>
       </w:r>
@@ -8966,7 +9031,7 @@
       <w:r>
         <w:t xml:space="preserve"> </w:t>
       </w:r>
-      <w:hyperlink r:id="rId133">
+      <w:hyperlink r:id="rId134">
         <w:r>
           <w:rPr>
             <w:rStyle w:val="Hyperlink"/>
@@ -8979,8 +9044,8 @@
       <w:pPr>
         <w:pStyle w:val="Heading3"/>
       </w:pPr>
-      <w:bookmarkStart w:id="134" w:name="web2py"/>
-      <w:bookmarkEnd w:id="134"/>
+      <w:bookmarkStart w:id="135" w:name="web2py"/>
+      <w:bookmarkEnd w:id="135"/>
       <w:r>
         <w:t xml:space="preserve">Web2py</w:t>
       </w:r>
@@ -8995,7 +9060,7 @@
       <w:r>
         <w:t xml:space="preserve"> </w:t>
       </w:r>
-      <w:hyperlink r:id="rId135">
+      <w:hyperlink r:id="rId136">
         <w:r>
           <w:rPr>
             <w:rStyle w:val="Hyperlink"/>
@@ -9304,7 +9369,7 @@
       <w:r>
         <w:t xml:space="preserve"> </w:t>
       </w:r>
-      <w:hyperlink r:id="rId136">
+      <w:hyperlink r:id="rId137">
         <w:r>
           <w:rPr>
             <w:rStyle w:val="Hyperlink"/>
@@ -9336,8 +9401,8 @@
       <w:pPr>
         <w:pStyle w:val="Heading3"/>
       </w:pPr>
-      <w:bookmarkStart w:id="137" w:name="selenium"/>
-      <w:bookmarkEnd w:id="137"/>
+      <w:bookmarkStart w:id="138" w:name="selenium"/>
+      <w:bookmarkEnd w:id="138"/>
       <w:r>
         <w:t xml:space="preserve">Selenium</w:t>
       </w:r>
@@ -9371,7 +9436,7 @@
         <w:rPr>
           <w:rStyle w:val="FootnoteReference"/>
         </w:rPr>
-        <w:footnoteReference w:id="138"/>
+        <w:footnoteReference w:id="139"/>
       </w:r>
       <w:r>
         <w:t xml:space="preserve"> </w:t>
@@ -9382,7 +9447,7 @@
       <w:r>
         <w:t xml:space="preserve"> </w:t>
       </w:r>
-      <w:hyperlink r:id="rId139">
+      <w:hyperlink r:id="rId140">
         <w:r>
           <w:rPr>
             <w:rStyle w:val="Hyperlink"/>
@@ -9628,8 +9693,8 @@
       <w:pPr>
         <w:pStyle w:val="Heading2"/>
       </w:pPr>
-      <w:bookmarkStart w:id="140" w:name="go-language"/>
-      <w:bookmarkEnd w:id="140"/>
+      <w:bookmarkStart w:id="141" w:name="go-language"/>
+      <w:bookmarkEnd w:id="141"/>
       <w:r>
         <w:t xml:space="preserve">Go language</w:t>
       </w:r>
@@ -9644,7 +9709,7 @@
       <w:r>
         <w:t xml:space="preserve"> </w:t>
       </w:r>
-      <w:hyperlink r:id="rId141">
+      <w:hyperlink r:id="rId142">
         <w:r>
           <w:rPr>
             <w:rStyle w:val="Hyperlink"/>
@@ -9806,8 +9871,8 @@
       <w:pPr>
         <w:pStyle w:val="Heading1"/>
       </w:pPr>
-      <w:bookmarkStart w:id="142" w:name="desarrollo-hardware"/>
-      <w:bookmarkEnd w:id="142"/>
+      <w:bookmarkStart w:id="143" w:name="desarrollo-hardware"/>
+      <w:bookmarkEnd w:id="143"/>
       <w:r>
         <w:t xml:space="preserve">Desarrollo hardware</w:t>
       </w:r>
@@ -9816,8 +9881,8 @@
       <w:pPr>
         <w:pStyle w:val="Heading2"/>
       </w:pPr>
-      <w:bookmarkStart w:id="143" w:name="arduino-ide"/>
-      <w:bookmarkEnd w:id="143"/>
+      <w:bookmarkStart w:id="144" w:name="arduino-ide"/>
+      <w:bookmarkEnd w:id="144"/>
       <w:r>
         <w:t xml:space="preserve">Arduino IDE</w:t>
       </w:r>
@@ -9832,7 +9897,7 @@
       <w:r>
         <w:t xml:space="preserve"> </w:t>
       </w:r>
-      <w:hyperlink r:id="rId144">
+      <w:hyperlink r:id="rId145">
         <w:r>
           <w:rPr>
             <w:rStyle w:val="Hyperlink"/>
@@ -9932,8 +9997,8 @@
       <w:pPr>
         <w:pStyle w:val="Heading3"/>
       </w:pPr>
-      <w:bookmarkStart w:id="145" w:name="añadir-biblioteca-de-soporte-para-makeblock"/>
-      <w:bookmarkEnd w:id="145"/>
+      <w:bookmarkStart w:id="146" w:name="añadir-biblioteca-de-soporte-para-makeblock"/>
+      <w:bookmarkEnd w:id="146"/>
       <w:r>
         <w:t xml:space="preserve">Añadir biblioteca de soporte para Makeblock</w:t>
       </w:r>
@@ -9948,7 +10013,7 @@
       <w:r>
         <w:t xml:space="preserve"> </w:t>
       </w:r>
-      <w:hyperlink r:id="rId146">
+      <w:hyperlink r:id="rId147">
         <w:r>
           <w:rPr>
             <w:rStyle w:val="Hyperlink"/>
@@ -10063,8 +10128,8 @@
       <w:pPr>
         <w:pStyle w:val="Heading2"/>
       </w:pPr>
-      <w:bookmarkStart w:id="147" w:name="pinguino-ide"/>
-      <w:bookmarkEnd w:id="147"/>
+      <w:bookmarkStart w:id="148" w:name="pinguino-ide"/>
+      <w:bookmarkEnd w:id="148"/>
       <w:r>
         <w:t xml:space="preserve">Pinguino IDE</w:t>
       </w:r>
@@ -10079,7 +10144,7 @@
       <w:r>
         <w:t xml:space="preserve"> </w:t>
       </w:r>
-      <w:hyperlink r:id="rId148">
+      <w:hyperlink r:id="rId149">
         <w:r>
           <w:rPr>
             <w:rStyle w:val="Hyperlink"/>
@@ -10167,8 +10232,8 @@
       <w:pPr>
         <w:pStyle w:val="Heading2"/>
       </w:pPr>
-      <w:bookmarkStart w:id="149" w:name="kicad"/>
-      <w:bookmarkEnd w:id="149"/>
+      <w:bookmarkStart w:id="150" w:name="kicad"/>
+      <w:bookmarkEnd w:id="150"/>
       <w:r>
         <w:t xml:space="preserve">KiCAD</w:t>
       </w:r>
@@ -10226,35 +10291,6 @@
           <w:ilvl w:val="0"/>
         </w:numPr>
       </w:pPr>
-      <w:hyperlink r:id="rId150">
-        <w:r>
-          <w:rPr>
-            <w:rStyle w:val="Hyperlink"/>
-          </w:rPr>
-          <w:t xml:space="preserve">Freetronics</w:t>
-        </w:r>
-      </w:hyperlink>
-      <w:r>
-        <w:t xml:space="preserve"> </w:t>
-      </w:r>
-      <w:r>
-        <w:t xml:space="preserve">una libreria que no solo incluye Shield para Arduino sino una</w:t>
-      </w:r>
-      <w:r>
-        <w:t xml:space="preserve"> </w:t>
-      </w:r>
-      <w:r>
-        <w:t xml:space="preserve">completa colección de componentes que nos permitirá hacer proyectos</w:t>
-      </w:r>
-      <w:r>
-        <w:t xml:space="preserve"> </w:t>
-      </w:r>
-      <w:r>
-        <w:t xml:space="preserve">completos.</w:t>
-      </w:r>
-      <w:r>
-        <w:t xml:space="preserve"> </w:t>
-      </w:r>
       <w:hyperlink r:id="rId151">
         <w:r>
           <w:rPr>
@@ -10267,6 +10303,35 @@
         <w:t xml:space="preserve"> </w:t>
       </w:r>
       <w:r>
+        <w:t xml:space="preserve">una libreria que no solo incluye Shield para Arduino sino una</w:t>
+      </w:r>
+      <w:r>
+        <w:t xml:space="preserve"> </w:t>
+      </w:r>
+      <w:r>
+        <w:t xml:space="preserve">completa colección de componentes que nos permitirá hacer proyectos</w:t>
+      </w:r>
+      <w:r>
+        <w:t xml:space="preserve"> </w:t>
+      </w:r>
+      <w:r>
+        <w:t xml:space="preserve">completos.</w:t>
+      </w:r>
+      <w:r>
+        <w:t xml:space="preserve"> </w:t>
+      </w:r>
+      <w:hyperlink r:id="rId152">
+        <w:r>
+          <w:rPr>
+            <w:rStyle w:val="Hyperlink"/>
+          </w:rPr>
+          <w:t xml:space="preserve">Freetronics</w:t>
+        </w:r>
+      </w:hyperlink>
+      <w:r>
+        <w:t xml:space="preserve"> </w:t>
+      </w:r>
+      <w:r>
         <w:t xml:space="preserve">es una especie</w:t>
       </w:r>
       <w:r>
@@ -10308,7 +10373,7 @@
           <w:ilvl w:val="0"/>
         </w:numPr>
       </w:pPr>
-      <w:hyperlink r:id="rId152">
+      <w:hyperlink r:id="rId153">
         <w:r>
           <w:rPr>
             <w:rStyle w:val="Hyperlink"/>
@@ -10333,8 +10398,8 @@
       <w:pPr>
         <w:pStyle w:val="Heading2"/>
       </w:pPr>
-      <w:bookmarkStart w:id="153" w:name="analizador-lógico"/>
-      <w:bookmarkEnd w:id="153"/>
+      <w:bookmarkStart w:id="154" w:name="analizador-lógico"/>
+      <w:bookmarkEnd w:id="154"/>
       <w:r>
         <w:t xml:space="preserve">Analizador lógico</w:t>
       </w:r>
@@ -10355,7 +10420,7 @@
       <w:r>
         <w:t xml:space="preserve"> </w:t>
       </w:r>
-      <w:hyperlink r:id="rId154">
+      <w:hyperlink r:id="rId155">
         <w:r>
           <w:rPr>
             <w:rStyle w:val="Hyperlink"/>
@@ -10368,8 +10433,8 @@
       <w:pPr>
         <w:pStyle w:val="Heading3"/>
       </w:pPr>
-      <w:bookmarkStart w:id="155" w:name="sigrok"/>
-      <w:bookmarkEnd w:id="155"/>
+      <w:bookmarkStart w:id="156" w:name="sigrok"/>
+      <w:bookmarkEnd w:id="156"/>
       <w:r>
         <w:t xml:space="preserve">Sigrok</w:t>
       </w:r>
@@ -10580,8 +10645,8 @@
       <w:pPr>
         <w:pStyle w:val="Heading3"/>
       </w:pPr>
-      <w:bookmarkStart w:id="156" w:name="sump-logic-analyzer"/>
-      <w:bookmarkEnd w:id="156"/>
+      <w:bookmarkStart w:id="157" w:name="sump-logic-analyzer"/>
+      <w:bookmarkEnd w:id="157"/>
       <w:r>
         <w:t xml:space="preserve">Sump logic analyzer</w:t>
       </w:r>
@@ -10610,7 +10675,7 @@
       <w:r>
         <w:t xml:space="preserve"> </w:t>
       </w:r>
-      <w:hyperlink r:id="rId157">
+      <w:hyperlink r:id="rId158">
         <w:r>
           <w:rPr>
             <w:rStyle w:val="Hyperlink"/>
@@ -10732,8 +10797,8 @@
       <w:pPr>
         <w:pStyle w:val="Heading3"/>
       </w:pPr>
-      <w:bookmarkStart w:id="158" w:name="ols"/>
-      <w:bookmarkEnd w:id="158"/>
+      <w:bookmarkStart w:id="159" w:name="ols"/>
+      <w:bookmarkEnd w:id="159"/>
       <w:r>
         <w:t xml:space="preserve">OLS</w:t>
       </w:r>
@@ -10742,7 +10807,7 @@
       <w:pPr>
         <w:pStyle w:val="FirstParagraph"/>
       </w:pPr>
-      <w:hyperlink r:id="rId159">
+      <w:hyperlink r:id="rId160">
         <w:r>
           <w:rPr>
             <w:rStyle w:val="Hyperlink"/>
@@ -10755,8 +10820,8 @@
       <w:pPr>
         <w:pStyle w:val="Heading1"/>
       </w:pPr>
-      <w:bookmarkStart w:id="160" w:name="virtualización"/>
-      <w:bookmarkEnd w:id="160"/>
+      <w:bookmarkStart w:id="161" w:name="virtualización"/>
+      <w:bookmarkEnd w:id="161"/>
       <w:r>
         <w:t xml:space="preserve">Virtualización</w:t>
       </w:r>
@@ -10765,8 +10830,8 @@
       <w:pPr>
         <w:pStyle w:val="Heading2"/>
       </w:pPr>
-      <w:bookmarkStart w:id="161" w:name="docker"/>
-      <w:bookmarkEnd w:id="161"/>
+      <w:bookmarkStart w:id="162" w:name="docker"/>
+      <w:bookmarkEnd w:id="162"/>
       <w:r>
         <w:t xml:space="preserve">Docker</w:t>
       </w:r>
@@ -10921,8 +10986,8 @@
       <w:pPr>
         <w:pStyle w:val="Heading2"/>
       </w:pPr>
-      <w:bookmarkStart w:id="162" w:name="virtualbox"/>
-      <w:bookmarkEnd w:id="162"/>
+      <w:bookmarkStart w:id="163" w:name="virtualbox"/>
+      <w:bookmarkEnd w:id="163"/>
       <w:r>
         <w:t xml:space="preserve">Virtualbox</w:t>
       </w:r>
@@ -11081,7 +11146,7 @@
       <w:r>
         <w:t xml:space="preserve"> </w:t>
       </w:r>
-      <w:hyperlink r:id="rId163">
+      <w:hyperlink r:id="rId164">
         <w:r>
           <w:rPr>
             <w:rStyle w:val="Hyperlink"/>
@@ -11129,8 +11194,8 @@
       <w:pPr>
         <w:pStyle w:val="Heading2"/>
       </w:pPr>
-      <w:bookmarkStart w:id="164" w:name="virtualizando-un-windows-7"/>
-      <w:bookmarkEnd w:id="164"/>
+      <w:bookmarkStart w:id="165" w:name="virtualizando-un-windows-7"/>
+      <w:bookmarkEnd w:id="165"/>
       <w:r>
         <w:t xml:space="preserve">Virtualizando un Windows 7</w:t>
       </w:r>
@@ -11219,8 +11284,8 @@
       <w:pPr>
         <w:pStyle w:val="Heading1"/>
       </w:pPr>
-      <w:bookmarkStart w:id="165" w:name="shells-alternativos-zsh-y-fish"/>
-      <w:bookmarkEnd w:id="165"/>
+      <w:bookmarkStart w:id="166" w:name="shells-alternativos-zsh-y-fish"/>
+      <w:bookmarkEnd w:id="166"/>
       <w:r>
         <w:t xml:space="preserve">Shells alternativos: zsh y fish</w:t>
       </w:r>
@@ -11255,8 +11320,8 @@
       <w:pPr>
         <w:pStyle w:val="Heading2"/>
       </w:pPr>
-      <w:bookmarkStart w:id="166" w:name="fish"/>
-      <w:bookmarkEnd w:id="166"/>
+      <w:bookmarkStart w:id="167" w:name="fish"/>
+      <w:bookmarkEnd w:id="167"/>
       <w:r>
         <w:t xml:space="preserve">fish</w:t>
       </w:r>
@@ -11382,8 +11447,8 @@
       <w:pPr>
         <w:pStyle w:val="Heading2"/>
       </w:pPr>
-      <w:bookmarkStart w:id="167" w:name="zsh"/>
-      <w:bookmarkEnd w:id="167"/>
+      <w:bookmarkStart w:id="168" w:name="zsh"/>
+      <w:bookmarkEnd w:id="168"/>
       <w:r>
         <w:t xml:space="preserve">zsh</w:t>
       </w:r>
@@ -11828,8 +11893,8 @@
       <w:pPr>
         <w:pStyle w:val="Heading2"/>
       </w:pPr>
-      <w:bookmarkStart w:id="168" w:name="instalación-de-fuentes-adicionales"/>
-      <w:bookmarkEnd w:id="168"/>
+      <w:bookmarkStart w:id="169" w:name="instalación-de-fuentes-adicionales"/>
+      <w:bookmarkEnd w:id="169"/>
       <w:r>
         <w:t xml:space="preserve">Instalación de fuentes adicionales</w:t>
       </w:r>
@@ -11923,8 +11988,8 @@
       <w:pPr>
         <w:pStyle w:val="Heading1"/>
       </w:pPr>
-      <w:bookmarkStart w:id="169" w:name="reprap"/>
-      <w:bookmarkEnd w:id="169"/>
+      <w:bookmarkStart w:id="170" w:name="reprap"/>
+      <w:bookmarkEnd w:id="170"/>
       <w:r>
         <w:t xml:space="preserve">Reprap</w:t>
       </w:r>
@@ -11933,8 +11998,8 @@
       <w:pPr>
         <w:pStyle w:val="Heading2"/>
       </w:pPr>
-      <w:bookmarkStart w:id="170" w:name="sl1c3r"/>
-      <w:bookmarkEnd w:id="170"/>
+      <w:bookmarkStart w:id="171" w:name="sl1c3r"/>
+      <w:bookmarkEnd w:id="171"/>
       <w:r>
         <w:t xml:space="preserve">Sl1c3r</w:t>
       </w:r>
@@ -12020,8 +12085,8 @@
       <w:pPr>
         <w:pStyle w:val="Heading2"/>
       </w:pPr>
-      <w:bookmarkStart w:id="171" w:name="openscad"/>
-      <w:bookmarkEnd w:id="171"/>
+      <w:bookmarkStart w:id="172" w:name="openscad"/>
+      <w:bookmarkEnd w:id="172"/>
       <w:r>
         <w:t xml:space="preserve">OpenScad</w:t>
       </w:r>
@@ -12038,8 +12103,8 @@
       <w:pPr>
         <w:pStyle w:val="Heading2"/>
       </w:pPr>
-      <w:bookmarkStart w:id="172" w:name="printrun"/>
-      <w:bookmarkEnd w:id="172"/>
+      <w:bookmarkStart w:id="173" w:name="printrun"/>
+      <w:bookmarkEnd w:id="173"/>
       <w:r>
         <w:t xml:space="preserve">Printrun</w:t>
       </w:r>
@@ -12056,8 +12121,8 @@
       <w:pPr>
         <w:pStyle w:val="Heading2"/>
       </w:pPr>
-      <w:bookmarkStart w:id="173" w:name="cura"/>
-      <w:bookmarkEnd w:id="173"/>
+      <w:bookmarkStart w:id="174" w:name="cura"/>
+      <w:bookmarkEnd w:id="174"/>
       <w:r>
         <w:t xml:space="preserve">Cura</w:t>
       </w:r>
@@ -12132,8 +12197,8 @@
       <w:pPr>
         <w:pStyle w:val="Heading1"/>
       </w:pPr>
-      <w:bookmarkStart w:id="174" w:name="aplicaciones-web"/>
-      <w:bookmarkEnd w:id="174"/>
+      <w:bookmarkStart w:id="175" w:name="aplicaciones-web"/>
+      <w:bookmarkEnd w:id="175"/>
       <w:r>
         <w:t xml:space="preserve">Aplicaciones Web</w:t>
       </w:r>
@@ -12142,8 +12207,8 @@
       <w:pPr>
         <w:pStyle w:val="Heading2"/>
       </w:pPr>
-      <w:bookmarkStart w:id="175" w:name="servidor-web"/>
-      <w:bookmarkEnd w:id="175"/>
+      <w:bookmarkStart w:id="176" w:name="servidor-web"/>
+      <w:bookmarkEnd w:id="176"/>
       <w:r>
         <w:t xml:space="preserve">Servidor Web</w:t>
       </w:r>
@@ -12152,8 +12217,8 @@
       <w:pPr>
         <w:pStyle w:val="Heading3"/>
       </w:pPr>
-      <w:bookmarkStart w:id="176" w:name="apache"/>
-      <w:bookmarkEnd w:id="176"/>
+      <w:bookmarkStart w:id="177" w:name="apache"/>
+      <w:bookmarkEnd w:id="177"/>
       <w:r>
         <w:t xml:space="preserve">Apache</w:t>
       </w:r>
@@ -12196,7 +12261,7 @@
       <w:r>
         <w:t xml:space="preserve"> </w:t>
       </w:r>
-      <w:hyperlink r:id="rId177">
+      <w:hyperlink r:id="rId178">
         <w:r>
           <w:rPr>
             <w:rStyle w:val="Hyperlink"/>
@@ -12416,7 +12481,7 @@
       <w:r>
         <w:t xml:space="preserve"> </w:t>
       </w:r>
-      <w:hyperlink r:id="rId178">
+      <w:hyperlink r:id="rId179">
         <w:r>
           <w:rPr>
             <w:rStyle w:val="Hyperlink"/>
@@ -12478,8 +12543,8 @@
       <w:pPr>
         <w:pStyle w:val="Heading3"/>
       </w:pPr>
-      <w:bookmarkStart w:id="179" w:name="nginx"/>
-      <w:bookmarkEnd w:id="179"/>
+      <w:bookmarkStart w:id="180" w:name="nginx"/>
+      <w:bookmarkEnd w:id="180"/>
       <w:r>
         <w:t xml:space="preserve">nginx</w:t>
       </w:r>
@@ -12496,8 +12561,8 @@
       <w:pPr>
         <w:pStyle w:val="Heading2"/>
       </w:pPr>
-      <w:bookmarkStart w:id="180" w:name="servidores-de-bases-de-datos"/>
-      <w:bookmarkEnd w:id="180"/>
+      <w:bookmarkStart w:id="181" w:name="servidores-de-bases-de-datos"/>
+      <w:bookmarkEnd w:id="181"/>
       <w:r>
         <w:t xml:space="preserve">Servidores de bases de datos</w:t>
       </w:r>
@@ -12506,8 +12571,8 @@
       <w:pPr>
         <w:pStyle w:val="Heading3"/>
       </w:pPr>
-      <w:bookmarkStart w:id="181" w:name="mysql"/>
-      <w:bookmarkEnd w:id="181"/>
+      <w:bookmarkStart w:id="182" w:name="mysql"/>
+      <w:bookmarkEnd w:id="182"/>
       <w:r>
         <w:t xml:space="preserve">MySQL</w:t>
       </w:r>
@@ -12552,8 +12617,8 @@
       <w:pPr>
         <w:pStyle w:val="Heading4"/>
       </w:pPr>
-      <w:bookmarkStart w:id="182" w:name="actualización"/>
-      <w:bookmarkEnd w:id="182"/>
+      <w:bookmarkStart w:id="183" w:name="actualización"/>
+      <w:bookmarkEnd w:id="183"/>
       <w:r>
         <w:t xml:space="preserve">Actualización</w:t>
       </w:r>
@@ -12618,8 +12683,8 @@
       <w:pPr>
         <w:pStyle w:val="Heading3"/>
       </w:pPr>
-      <w:bookmarkStart w:id="183" w:name="cliente-sql-squirrel-sql"/>
-      <w:bookmarkEnd w:id="183"/>
+      <w:bookmarkStart w:id="184" w:name="cliente-sql-squirrel-sql"/>
+      <w:bookmarkEnd w:id="184"/>
       <w:r>
         <w:t xml:space="preserve">Cliente SQL SQuirreL SQL</w:t>
       </w:r>
@@ -12634,7 +12699,7 @@
       <w:r>
         <w:t xml:space="preserve"> </w:t>
       </w:r>
-      <w:hyperlink r:id="rId184">
+      <w:hyperlink r:id="rId185">
         <w:r>
           <w:rPr>
             <w:rStyle w:val="Hyperlink"/>
@@ -12669,7 +12734,7 @@
       <w:r>
         <w:t xml:space="preserve"> </w:t>
       </w:r>
-      <w:hyperlink r:id="rId185">
+      <w:hyperlink r:id="rId186">
         <w:r>
           <w:rPr>
             <w:rStyle w:val="Hyperlink"/>
@@ -12732,8 +12797,8 @@
       <w:pPr>
         <w:pStyle w:val="Heading3"/>
       </w:pPr>
-      <w:bookmarkStart w:id="186" w:name="mariadb"/>
-      <w:bookmarkEnd w:id="186"/>
+      <w:bookmarkStart w:id="187" w:name="mariadb"/>
+      <w:bookmarkEnd w:id="187"/>
       <w:r>
         <w:t xml:space="preserve">MariaDB</w:t>
       </w:r>
@@ -12753,8 +12818,8 @@
       <w:pPr>
         <w:pStyle w:val="Heading1"/>
       </w:pPr>
-      <w:bookmarkStart w:id="187" w:name="recetas-varias"/>
-      <w:bookmarkEnd w:id="187"/>
+      <w:bookmarkStart w:id="188" w:name="recetas-varias"/>
+      <w:bookmarkEnd w:id="188"/>
       <w:r>
         <w:t xml:space="preserve">Recetas varias</w:t>
       </w:r>
@@ -12763,8 +12828,8 @@
       <w:pPr>
         <w:pStyle w:val="Heading2"/>
       </w:pPr>
-      <w:bookmarkStart w:id="188" w:name="orange-pi-zero"/>
-      <w:bookmarkEnd w:id="188"/>
+      <w:bookmarkStart w:id="189" w:name="orange-pi-zero"/>
+      <w:bookmarkEnd w:id="189"/>
       <w:r>
         <w:t xml:space="preserve">Orange Pi Zero</w:t>
       </w:r>
@@ -12787,8 +12852,8 @@
       <w:pPr>
         <w:pStyle w:val="Heading3"/>
       </w:pPr>
-      <w:bookmarkStart w:id="189" w:name="crear-una-sd-arrancable"/>
-      <w:bookmarkEnd w:id="189"/>
+      <w:bookmarkStart w:id="190" w:name="crear-una-sd-arrancable"/>
+      <w:bookmarkEnd w:id="190"/>
       <w:r>
         <w:t xml:space="preserve">Crear una SD arrancable</w:t>
       </w:r>
@@ -13320,7 +13385,7 @@
       <w:r>
         <w:t xml:space="preserve"> </w:t>
       </w:r>
-      <w:hyperlink r:id="rId190">
+      <w:hyperlink r:id="rId191">
         <w:r>
           <w:rPr>
             <w:rStyle w:val="Hyperlink"/>
@@ -13555,7 +13620,7 @@
                     </pic:cNvPicPr>
                   </pic:nvPicPr>
                   <pic:blipFill>
-                    <a:blip r:embed="rId191"/>
+                    <a:blip r:embed="rId192"/>
                     <a:stretch>
                       <a:fillRect/>
                     </a:stretch>
@@ -13662,8 +13727,8 @@
       <w:pPr>
         <w:pStyle w:val="Heading3"/>
       </w:pPr>
-      <w:bookmarkStart w:id="192" w:name="conexión-wifi"/>
-      <w:bookmarkEnd w:id="192"/>
+      <w:bookmarkStart w:id="193" w:name="conexión-wifi"/>
+      <w:bookmarkEnd w:id="193"/>
       <w:r>
         <w:t xml:space="preserve">Conexión WIFI</w:t>
       </w:r>
@@ -14020,7 +14085,7 @@
                     </pic:cNvPicPr>
                   </pic:nvPicPr>
                   <pic:blipFill>
-                    <a:blip r:embed="rId193"/>
+                    <a:blip r:embed="rId194"/>
                     <a:stretch>
                       <a:fillRect/>
                     </a:stretch>
@@ -14174,8 +14239,8 @@
       <w:pPr>
         <w:pStyle w:val="Heading3"/>
       </w:pPr>
-      <w:bookmarkStart w:id="194" w:name="referencias-1"/>
-      <w:bookmarkEnd w:id="194"/>
+      <w:bookmarkStart w:id="195" w:name="referencias-1"/>
+      <w:bookmarkEnd w:id="195"/>
       <w:r>
         <w:t xml:space="preserve">Referencias</w:t>
       </w:r>
@@ -14188,7 +14253,7 @@
           <w:ilvl w:val="0"/>
         </w:numPr>
       </w:pPr>
-      <w:hyperlink r:id="rId195">
+      <w:hyperlink r:id="rId196">
         <w:r>
           <w:rPr>
             <w:rStyle w:val="Hyperlink"/>
@@ -14205,7 +14270,7 @@
           <w:ilvl w:val="0"/>
         </w:numPr>
       </w:pPr>
-      <w:hyperlink r:id="rId196">
+      <w:hyperlink r:id="rId197">
         <w:r>
           <w:rPr>
             <w:rStyle w:val="Hyperlink"/>
@@ -14228,7 +14293,7 @@
           <w:ilvl w:val="0"/>
         </w:numPr>
       </w:pPr>
-      <w:hyperlink r:id="rId197">
+      <w:hyperlink r:id="rId198">
         <w:r>
           <w:rPr>
             <w:rStyle w:val="Hyperlink"/>
@@ -14245,7 +14310,7 @@
           <w:ilvl w:val="0"/>
         </w:numPr>
       </w:pPr>
-      <w:hyperlink r:id="rId198">
+      <w:hyperlink r:id="rId199">
         <w:r>
           <w:rPr>
             <w:rStyle w:val="Hyperlink"/>
@@ -14262,7 +14327,7 @@
           <w:ilvl w:val="0"/>
         </w:numPr>
       </w:pPr>
-      <w:hyperlink r:id="rId199">
+      <w:hyperlink r:id="rId200">
         <w:r>
           <w:rPr>
             <w:rStyle w:val="Hyperlink"/>
@@ -14279,7 +14344,7 @@
           <w:ilvl w:val="0"/>
         </w:numPr>
       </w:pPr>
-      <w:hyperlink r:id="rId200">
+      <w:hyperlink r:id="rId201">
         <w:r>
           <w:rPr>
             <w:rStyle w:val="Hyperlink"/>
@@ -14296,7 +14361,7 @@
           <w:ilvl w:val="0"/>
         </w:numPr>
       </w:pPr>
-      <w:hyperlink r:id="rId201">
+      <w:hyperlink r:id="rId202">
         <w:r>
           <w:rPr>
             <w:rStyle w:val="Hyperlink"/>
@@ -14313,7 +14378,7 @@
           <w:ilvl w:val="0"/>
         </w:numPr>
       </w:pPr>
-      <w:hyperlink r:id="rId202">
+      <w:hyperlink r:id="rId203">
         <w:r>
           <w:rPr>
             <w:rStyle w:val="Hyperlink"/>
@@ -14342,7 +14407,7 @@
           <w:ilvl w:val="0"/>
         </w:numPr>
       </w:pPr>
-      <w:hyperlink r:id="rId203">
+      <w:hyperlink r:id="rId204">
         <w:r>
           <w:rPr>
             <w:rStyle w:val="Hyperlink"/>
@@ -14367,8 +14432,8 @@
       <w:pPr>
         <w:pStyle w:val="Heading2"/>
       </w:pPr>
-      <w:bookmarkStart w:id="204" w:name="raspberry-pi-media-center"/>
-      <w:bookmarkEnd w:id="204"/>
+      <w:bookmarkStart w:id="205" w:name="raspberry-pi-media-center"/>
+      <w:bookmarkEnd w:id="205"/>
       <w:r>
         <w:t xml:space="preserve">Raspberry Pi Media Center</w:t>
       </w:r>
@@ -14389,7 +14454,7 @@
       <w:r>
         <w:t xml:space="preserve"> </w:t>
       </w:r>
-      <w:hyperlink r:id="rId205">
+      <w:hyperlink r:id="rId206">
         <w:r>
           <w:rPr>
             <w:rStyle w:val="Hyperlink"/>
@@ -14479,7 +14544,7 @@
                     </pic:cNvPicPr>
                   </pic:nvPicPr>
                   <pic:blipFill>
-                    <a:blip r:embed="rId206"/>
+                    <a:blip r:embed="rId207"/>
                     <a:stretch>
                       <a:fillRect/>
                     </a:stretch>
@@ -15038,8 +15103,8 @@
       <w:pPr>
         <w:pStyle w:val="Heading2"/>
       </w:pPr>
-      <w:bookmarkStart w:id="207" w:name="grabar-time-lapse-del-escritorio"/>
-      <w:bookmarkEnd w:id="207"/>
+      <w:bookmarkStart w:id="208" w:name="grabar-time-lapse-del-escritorio"/>
+      <w:bookmarkEnd w:id="208"/>
       <w:r>
         <w:t xml:space="preserve">Grabar time-lapse del escritorio</w:t>
       </w:r>
@@ -15048,8 +15113,8 @@
       <w:pPr>
         <w:pStyle w:val="Heading3"/>
       </w:pPr>
-      <w:bookmarkStart w:id="208" w:name="usando-avconv"/>
-      <w:bookmarkEnd w:id="208"/>
+      <w:bookmarkStart w:id="209" w:name="usando-avconv"/>
+      <w:bookmarkEnd w:id="209"/>
       <w:r>
         <w:t xml:space="preserve">Usando avconv</w:t>
       </w:r>
@@ -15085,8 +15150,8 @@
       <w:pPr>
         <w:pStyle w:val="Heading1"/>
       </w:pPr>
-      <w:bookmarkStart w:id="209" w:name="todo-1"/>
-      <w:bookmarkEnd w:id="209"/>
+      <w:bookmarkStart w:id="210" w:name="todo-1"/>
+      <w:bookmarkEnd w:id="210"/>
       <w:r>
         <w:t xml:space="preserve">TODO</w:t>
       </w:r>
@@ -15231,7 +15296,7 @@
           <w:ilvl w:val="1"/>
         </w:numPr>
       </w:pPr>
-      <w:hyperlink r:id="rId210">
+      <w:hyperlink r:id="rId211">
         <w:r>
           <w:rPr>
             <w:rStyle w:val="Hyperlink"/>
@@ -15266,7 +15331,7 @@
       <w:r>
         <w:t xml:space="preserve"> </w:t>
       </w:r>
-      <w:hyperlink r:id="rId211">
+      <w:hyperlink r:id="rId212">
         <w:r>
           <w:rPr>
             <w:rStyle w:val="Hyperlink"/>
@@ -15303,8 +15368,8 @@
       <w:pPr>
         <w:pStyle w:val="Heading1"/>
       </w:pPr>
-      <w:bookmarkStart w:id="212" w:name="links"/>
-      <w:bookmarkEnd w:id="212"/>
+      <w:bookmarkStart w:id="213" w:name="links"/>
+      <w:bookmarkEnd w:id="213"/>
       <w:r>
         <w:t xml:space="preserve">Links</w:t>
       </w:r>
@@ -15317,7 +15382,7 @@
           <w:ilvl w:val="0"/>
         </w:numPr>
       </w:pPr>
-      <w:hyperlink r:id="rId213">
+      <w:hyperlink r:id="rId214">
         <w:r>
           <w:rPr>
             <w:rStyle w:val="Hyperlink"/>
@@ -15334,7 +15399,7 @@
           <w:ilvl w:val="0"/>
         </w:numPr>
       </w:pPr>
-      <w:hyperlink r:id="rId214">
+      <w:hyperlink r:id="rId215">
         <w:r>
           <w:rPr>
             <w:rStyle w:val="Hyperlink"/>
@@ -15351,7 +15416,7 @@
           <w:ilvl w:val="0"/>
         </w:numPr>
       </w:pPr>
-      <w:hyperlink r:id="rId215">
+      <w:hyperlink r:id="rId216">
         <w:r>
           <w:rPr>
             <w:rStyle w:val="Hyperlink"/>
@@ -15368,29 +15433,12 @@
           <w:ilvl w:val="0"/>
         </w:numPr>
       </w:pPr>
-      <w:hyperlink r:id="rId216">
+      <w:hyperlink r:id="rId217">
         <w:r>
           <w:rPr>
             <w:rStyle w:val="Hyperlink"/>
           </w:rPr>
           <w:t xml:space="preserve">Instalación Debian</w:t>
-        </w:r>
-      </w:hyperlink>
-    </w:p>
-    <w:p>
-      <w:pPr>
-        <w:pStyle w:val="Compact"/>
-        <w:numPr>
-          <w:numId w:val="1019"/>
-          <w:ilvl w:val="0"/>
-        </w:numPr>
-      </w:pPr>
-      <w:hyperlink r:id="rId217">
-        <w:r>
-          <w:rPr>
-            <w:rStyle w:val="Hyperlink"/>
-          </w:rPr>
-          <w:t xml:space="preserve">zsh</w:t>
         </w:r>
       </w:hyperlink>
     </w:p>
@@ -15424,7 +15472,7 @@
           <w:rPr>
             <w:rStyle w:val="Hyperlink"/>
           </w:rPr>
-          <w:t xml:space="preserve">https://www.roaringpenguin.com/products/remind</w:t>
+          <w:t xml:space="preserve">zsh</w:t>
         </w:r>
       </w:hyperlink>
     </w:p>
@@ -15437,6 +15485,23 @@
         </w:numPr>
       </w:pPr>
       <w:hyperlink r:id="rId220">
+        <w:r>
+          <w:rPr>
+            <w:rStyle w:val="Hyperlink"/>
+          </w:rPr>
+          <w:t xml:space="preserve">https://www.roaringpenguin.com/products/remind</w:t>
+        </w:r>
+      </w:hyperlink>
+    </w:p>
+    <w:p>
+      <w:pPr>
+        <w:pStyle w:val="Compact"/>
+        <w:numPr>
+          <w:numId w:val="1019"/>
+          <w:ilvl w:val="0"/>
+        </w:numPr>
+      </w:pPr>
+      <w:hyperlink r:id="rId221">
         <w:r>
           <w:rPr>
             <w:rStyle w:val="Hyperlink"/>
@@ -15449,8 +15514,8 @@
       <w:pPr>
         <w:pStyle w:val="Heading1"/>
       </w:pPr>
-      <w:bookmarkStart w:id="221" w:name="licencia"/>
-      <w:bookmarkEnd w:id="221"/>
+      <w:bookmarkStart w:id="222" w:name="licencia"/>
+      <w:bookmarkEnd w:id="222"/>
       <w:r>
         <w:t xml:space="preserve">Licencia</w:t>
       </w:r>
@@ -19355,7 +19420,7 @@
       </w:r>
     </w:p>
   </w:footnote>
-  <w:footnote w:id="128">
+  <w:footnote w:id="129">
     <w:p>
       <w:pPr>
         <w:pStyle w:val="FootnoteText"/>
@@ -19383,7 +19448,7 @@
       </w:r>
     </w:p>
   </w:footnote>
-  <w:footnote w:id="129">
+  <w:footnote w:id="130">
     <w:p>
       <w:pPr>
         <w:pStyle w:val="FootnoteText"/>
@@ -19402,7 +19467,7 @@
       </w:r>
     </w:p>
   </w:footnote>
-  <w:footnote w:id="138">
+  <w:footnote w:id="139">
     <w:p>
       <w:pPr>
         <w:pStyle w:val="FootnoteText"/>
@@ -19508,7 +19573,7 @@
     </w:lvl>
   </w:abstractNum>
   <w:abstractNum w:abstractNumId="990">
-    <w:nsid w:val="4436e2c5"/>
+    <w:nsid w:val="b22a2617"/>
     <w:multiLevelType w:val="multilevel"/>
     <w:lvl w:ilvl="0">
       <w:numFmt w:val="bullet"/>
@@ -19589,7 +19654,7 @@
     </w:lvl>
   </w:abstractNum>
   <w:abstractNum w:abstractNumId="991">
-    <w:nsid w:val="55fa2d13"/>
+    <w:nsid w:val="dfbe5993"/>
     <w:multiLevelType w:val="multilevel"/>
     <w:lvl w:ilvl="0">
       <w:numFmt w:val="bullet"/>
@@ -19670,7 +19735,7 @@
     </w:lvl>
   </w:abstractNum>
   <w:abstractNum w:abstractNumId="99411">
-    <w:nsid w:val="728a9c9a"/>
+    <w:nsid w:val="d915d703"/>
     <w:multiLevelType w:val="multilevel"/>
     <w:lvl w:ilvl="0">
       <w:start w:val="1"/>

</xml_diff>

<commit_message>
Added some notes or Arduino IDE
</commit_message>
<xml_diff>
--- a/out/debianpostinstall.docx
+++ b/out/debianpostinstall.docx
@@ -588,6 +588,145 @@
     </w:p>
     <w:p>
       <w:pPr>
+        <w:pStyle w:val="BodyText"/>
+      </w:pPr>
+      <w:r>
+        <w:t xml:space="preserve">Añadimos también</w:t>
+      </w:r>
+      <w:r>
+        <w:t xml:space="preserve"> </w:t>
+      </w:r>
+      <w:r>
+        <w:rPr>
+          <w:i/>
+        </w:rPr>
+        <w:t xml:space="preserve">contrib</w:t>
+      </w:r>
+      <w:r>
+        <w:t xml:space="preserve"> </w:t>
+      </w:r>
+      <w:r>
+        <w:t xml:space="preserve">y</w:t>
+      </w:r>
+      <w:r>
+        <w:t xml:space="preserve"> </w:t>
+      </w:r>
+      <w:r>
+        <w:rPr>
+          <w:i/>
+        </w:rPr>
+        <w:t xml:space="preserve">non-free</w:t>
+      </w:r>
+      <w:r>
+        <w:t xml:space="preserve">, el fichero queda más o menos así:</w:t>
+      </w:r>
+    </w:p>
+    <w:p>
+      <w:pPr>
+        <w:pStyle w:val="SourceCode"/>
+      </w:pPr>
+      <w:r>
+        <w:rPr>
+          <w:rStyle w:val="VerbatimChar"/>
+        </w:rPr>
+        <w:t xml:space="preserve"># </w:t>
+      </w:r>
+      <w:r>
+        <w:br w:type="textWrapping"/>
+      </w:r>
+      <w:r>
+        <w:rPr>
+          <w:rStyle w:val="VerbatimChar"/>
+        </w:rPr>
+        <w:t xml:space="preserve"># deb cdrom:[Debian GNU/Linux 8.9.0 _Jessie_ - Official amd64 NETINST Binary-1 20170723-11:47]/ jessie main</w:t>
+      </w:r>
+      <w:r>
+        <w:br w:type="textWrapping"/>
+      </w:r>
+      <w:r>
+        <w:br w:type="textWrapping"/>
+      </w:r>
+      <w:r>
+        <w:rPr>
+          <w:rStyle w:val="VerbatimChar"/>
+        </w:rPr>
+        <w:t xml:space="preserve">#deb cdrom:[Debian GNU/Linux 8.9.0 _Jessie_ - Official amd64 NETINST Binary-1 20170723-11:47]/ jessie main</w:t>
+      </w:r>
+      <w:r>
+        <w:br w:type="textWrapping"/>
+      </w:r>
+      <w:r>
+        <w:br w:type="textWrapping"/>
+      </w:r>
+      <w:r>
+        <w:rPr>
+          <w:rStyle w:val="VerbatimChar"/>
+        </w:rPr>
+        <w:t xml:space="preserve">deb http://debian.netcologne.de/debian/ jessie main contrib non-free</w:t>
+      </w:r>
+      <w:r>
+        <w:br w:type="textWrapping"/>
+      </w:r>
+      <w:r>
+        <w:rPr>
+          <w:rStyle w:val="VerbatimChar"/>
+        </w:rPr>
+        <w:t xml:space="preserve">#deb-src http://debian.netcologne.de/debian/ jessie main contrib non-free</w:t>
+      </w:r>
+      <w:r>
+        <w:br w:type="textWrapping"/>
+      </w:r>
+      <w:r>
+        <w:br w:type="textWrapping"/>
+      </w:r>
+      <w:r>
+        <w:rPr>
+          <w:rStyle w:val="VerbatimChar"/>
+        </w:rPr>
+        <w:t xml:space="preserve">deb http://security.debian.org/ jessie/updates main contrib non-free</w:t>
+      </w:r>
+      <w:r>
+        <w:br w:type="textWrapping"/>
+      </w:r>
+      <w:r>
+        <w:rPr>
+          <w:rStyle w:val="VerbatimChar"/>
+        </w:rPr>
+        <w:t xml:space="preserve">#deb-src http://security.debian.org/ jessie/updates main contrib non-free</w:t>
+      </w:r>
+      <w:r>
+        <w:br w:type="textWrapping"/>
+      </w:r>
+      <w:r>
+        <w:br w:type="textWrapping"/>
+      </w:r>
+      <w:r>
+        <w:rPr>
+          <w:rStyle w:val="VerbatimChar"/>
+        </w:rPr>
+        <w:t xml:space="preserve"># jessie-updates, previously known as 'volatile'</w:t>
+      </w:r>
+      <w:r>
+        <w:br w:type="textWrapping"/>
+      </w:r>
+      <w:r>
+        <w:rPr>
+          <w:rStyle w:val="VerbatimChar"/>
+        </w:rPr>
+        <w:t xml:space="preserve">deb http://debian.netcologne.de/debian/ jessie-updates main contrib non-free</w:t>
+      </w:r>
+      <w:r>
+        <w:br w:type="textWrapping"/>
+      </w:r>
+      <w:r>
+        <w:rPr>
+          <w:rStyle w:val="VerbatimChar"/>
+        </w:rPr>
+        <w:t xml:space="preserve">#deb-src http://debian.netcologne.de/debian/ jessie-updates main contrib non-free</w:t>
+      </w:r>
+    </w:p>
+    <w:p>
+      <w:pPr>
         <w:pStyle w:val="Heading2"/>
       </w:pPr>
       <w:bookmarkStart w:id="26" w:name="habilitamos-los-backports-y-multimedia"/>
@@ -721,6 +860,157 @@
           <w:rStyle w:val="VerbatimChar"/>
         </w:rPr>
         <w:t xml:space="preserve">sudo aptitude update</w:t>
+      </w:r>
+    </w:p>
+    <w:p>
+      <w:pPr>
+        <w:pStyle w:val="FirstParagraph"/>
+      </w:pPr>
+      <w:r>
+        <w:t xml:space="preserve">Algunas opciones interesantes</w:t>
+      </w:r>
+    </w:p>
+    <w:p>
+      <w:pPr>
+        <w:pStyle w:val="BodyText"/>
+      </w:pPr>
+      <w:r>
+        <w:t xml:space="preserve">Listar paquetes instalados con versiones en</w:t>
+      </w:r>
+      <w:r>
+        <w:t xml:space="preserve"> </w:t>
+      </w:r>
+      <w:r>
+        <w:rPr>
+          <w:i/>
+        </w:rPr>
+        <w:t xml:space="preserve">Backports</w:t>
+      </w:r>
+      <w:r>
+        <w:t xml:space="preserve">:</w:t>
+      </w:r>
+    </w:p>
+    <w:p>
+      <w:pPr>
+        <w:pStyle w:val="BodyText"/>
+      </w:pPr>
+      <w:r>
+        <w:rPr>
+          <w:rStyle w:val="VerbatimChar"/>
+        </w:rPr>
+        <w:t xml:space="preserve">aptitude search '?and(~i, ~Araring-backports)'</w:t>
+      </w:r>
+    </w:p>
+    <w:p>
+      <w:pPr>
+        <w:pStyle w:val="BodyText"/>
+      </w:pPr>
+      <w:r>
+        <w:t xml:space="preserve">Listar todos los paquetes disponibles en</w:t>
+      </w:r>
+      <w:r>
+        <w:t xml:space="preserve"> </w:t>
+      </w:r>
+      <w:r>
+        <w:rPr>
+          <w:i/>
+        </w:rPr>
+        <w:t xml:space="preserve">Backports</w:t>
+      </w:r>
+      <w:r>
+        <w:t xml:space="preserve">:</w:t>
+      </w:r>
+    </w:p>
+    <w:p>
+      <w:pPr>
+        <w:pStyle w:val="BodyText"/>
+      </w:pPr>
+      <w:r>
+        <w:rPr>
+          <w:rStyle w:val="VerbatimChar"/>
+        </w:rPr>
+        <w:t xml:space="preserve">aptitude search '~Abackports ?not(~S ~i ~Abackports)'</w:t>
+      </w:r>
+    </w:p>
+    <w:p>
+      <w:pPr>
+        <w:pStyle w:val="BodyText"/>
+      </w:pPr>
+      <w:r>
+        <w:t xml:space="preserve">Listar los paquetes con updates pendientes en</w:t>
+      </w:r>
+      <w:r>
+        <w:t xml:space="preserve"> </w:t>
+      </w:r>
+      <w:r>
+        <w:rPr>
+          <w:i/>
+        </w:rPr>
+        <w:t xml:space="preserve">Backports</w:t>
+      </w:r>
+      <w:r>
+        <w:t xml:space="preserve">:</w:t>
+      </w:r>
+    </w:p>
+    <w:p>
+      <w:pPr>
+        <w:pStyle w:val="BodyText"/>
+      </w:pPr>
+      <w:r>
+        <w:rPr>
+          <w:rStyle w:val="VerbatimChar"/>
+        </w:rPr>
+        <w:t xml:space="preserve">aptitude search -t $(lsb_release -sc)-backports '~U ~Abackports'</w:t>
+      </w:r>
+    </w:p>
+    <w:p>
+      <w:pPr>
+        <w:pStyle w:val="BodyText"/>
+      </w:pPr>
+      <w:r>
+        <w:t xml:space="preserve">Lo mismo pero viendo la versión instalada y la candidata:</w:t>
+      </w:r>
+    </w:p>
+    <w:p>
+      <w:pPr>
+        <w:pStyle w:val="BodyText"/>
+      </w:pPr>
+      <w:r>
+        <w:rPr>
+          <w:rStyle w:val="VerbatimChar"/>
+        </w:rPr>
+        <w:t xml:space="preserve">aptitude search -t $(lsb_release -sc)-backports -F '%p %v -&gt; %V' '~U ~Abackports'</w:t>
+      </w:r>
+    </w:p>
+    <w:p>
+      <w:pPr>
+        <w:pStyle w:val="BodyText"/>
+      </w:pPr>
+      <w:r>
+        <w:t xml:space="preserve">Podemos dejar este último (o cualquier otro) en un alias de</w:t>
+      </w:r>
+      <w:r>
+        <w:t xml:space="preserve"> </w:t>
+      </w:r>
+      <w:r>
+        <w:rPr>
+          <w:i/>
+        </w:rPr>
+        <w:t xml:space="preserve">Bash</w:t>
+      </w:r>
+      <w:r>
+        <w:t xml:space="preserve">:</w:t>
+      </w:r>
+    </w:p>
+    <w:p>
+      <w:pPr>
+        <w:pStyle w:val="BodyText"/>
+      </w:pPr>
+      <w:r>
+        <w:rPr>
+          <w:rStyle w:val="VerbatimChar"/>
+        </w:rPr>
+        <w:t xml:space="preserve">alias apt-list-backports="aptitude search -t $(lsb_release -sc)-backports -F '%p %v -&gt; %V' '~U ~Abackports'"</w:t>
       </w:r>
     </w:p>
     <w:p>
@@ -18849,7 +19139,7 @@
 <file path=word/numbering.xml><?xml version="1.0" encoding="utf-8"?>
 <w:numbering xmlns:w="http://schemas.openxmlformats.org/wordprocessingml/2006/main">
   <w:abstractNum w:abstractNumId="990">
-    <w:nsid w:val="972fd27b"/>
+    <w:nsid w:val="a8289d42"/>
     <w:multiLevelType w:val="multilevel"/>
     <w:lvl w:ilvl="0">
       <w:numFmt w:val="bullet"/>
@@ -18952,7 +19242,7 @@
     </w:lvl>
   </w:abstractNum>
   <w:abstractNum w:abstractNumId="991">
-    <w:nsid w:val="828dae55"/>
+    <w:nsid w:val="9386791d"/>
     <w:multiLevelType w:val="multilevel"/>
     <w:lvl w:ilvl="0">
       <w:numFmt w:val="bullet"/>
@@ -19055,7 +19345,7 @@
     </w:lvl>
   </w:abstractNum>
   <w:abstractNum w:abstractNumId="99411">
-    <w:nsid w:val="c780b61c"/>
+    <w:nsid w:val="c8796456"/>
     <w:multiLevelType w:val="multilevel"/>
     <w:lvl w:ilvl="0">
       <w:start w:val="1"/>

</xml_diff>

<commit_message>
Solved temperature problems with 'intel_pstate enable'
</commit_message>
<xml_diff>
--- a/out/debianpostinstall.docx
+++ b/out/debianpostinstall.docx
@@ -1015,33 +1015,206 @@
     </w:p>
     <w:p>
       <w:pPr>
+        <w:pStyle w:val="Heading2"/>
+      </w:pPr>
+      <w:bookmarkStart w:id="29" w:name="instalamos-el-paquete-de-microcode"/>
+      <w:r>
+        <w:t xml:space="preserve">Instalamos el paquete de microcode:</w:t>
+      </w:r>
+      <w:bookmarkEnd w:id="29"/>
+    </w:p>
+    <w:p>
+      <w:pPr>
+        <w:pStyle w:val="FirstParagraph"/>
+      </w:pPr>
+      <w:r>
+        <w:rPr>
+          <w:rStyle w:val="VerbatimChar"/>
+        </w:rPr>
+        <w:t xml:space="preserve">aptitude install intel-microcode</w:t>
+      </w:r>
+    </w:p>
+    <w:p>
+      <w:pPr>
+        <w:pStyle w:val="Heading2"/>
+      </w:pPr>
+      <w:bookmarkStart w:id="30" w:name="configuramos-los-parámetros-de-disco-duro"/>
+      <w:r>
+        <w:t xml:space="preserve">Configuramos los parámetros de disco duro:</w:t>
+      </w:r>
+      <w:bookmarkEnd w:id="30"/>
+    </w:p>
+    <w:p>
+      <w:pPr>
+        <w:pStyle w:val="SourceCode"/>
+      </w:pPr>
+      <w:r>
+        <w:rPr>
+          <w:rStyle w:val="VerbatimChar"/>
+        </w:rPr>
+        <w:t xml:space="preserve">cp /usr/share/doc/util-linux/examples/fstrim.{service,timer} /etc/systemd/system</w:t>
+      </w:r>
+      <w:r>
+        <w:br w:type="textWrapping"/>
+      </w:r>
+      <w:r>
+        <w:rPr>
+          <w:rStyle w:val="VerbatimChar"/>
+        </w:rPr>
+        <w:t xml:space="preserve">systemctl enable fstrim.timer</w:t>
+      </w:r>
+      <w:r>
+        <w:br w:type="textWrapping"/>
+      </w:r>
+      <w:r>
+        <w:br w:type="textWrapping"/>
+      </w:r>
+      <w:r>
+        <w:rPr>
+          <w:rStyle w:val="VerbatimChar"/>
+        </w:rPr>
+        <w:t xml:space="preserve">echo vm.swappiness=1 &gt;&gt; /etc/sysctl.d/80-local.conf</w:t>
+      </w:r>
+    </w:p>
+    <w:p>
+      <w:pPr>
+        <w:pStyle w:val="FirstParagraph"/>
+      </w:pPr>
+      <w:r>
+        <w:t xml:space="preserve">Control de temperatura:</w:t>
+      </w:r>
+    </w:p>
+    <w:p>
+      <w:pPr>
+        <w:pStyle w:val="SourceCode"/>
+      </w:pPr>
+      <w:r>
+        <w:rPr>
+          <w:rStyle w:val="VerbatimChar"/>
+        </w:rPr>
+        <w:t xml:space="preserve">aptitude install lm-sensors</w:t>
+      </w:r>
+      <w:r>
+        <w:br w:type="textWrapping"/>
+      </w:r>
+      <w:r>
+        <w:rPr>
+          <w:rStyle w:val="VerbatimChar"/>
+        </w:rPr>
+        <w:t xml:space="preserve">aptitude install psensor</w:t>
+      </w:r>
+      <w:r>
+        <w:br w:type="textWrapping"/>
+      </w:r>
+      <w:r>
+        <w:rPr>
+          <w:rStyle w:val="VerbatimChar"/>
+        </w:rPr>
+        <w:t xml:space="preserve">aptitude install thermald</w:t>
+      </w:r>
+    </w:p>
+    <w:p>
+      <w:pPr>
+        <w:pStyle w:val="Heading2"/>
+      </w:pPr>
+      <w:bookmarkStart w:id="31" w:name="activamos-intel_pstate"/>
+      <w:r>
+        <w:t xml:space="preserve">Activamos intel_pstate</w:t>
+      </w:r>
+      <w:bookmarkEnd w:id="31"/>
+    </w:p>
+    <w:p>
+      <w:pPr>
+        <w:pStyle w:val="FirstParagraph"/>
+      </w:pPr>
+      <w:r>
+        <w:t xml:space="preserve">Editamos el fichero</w:t>
+      </w:r>
+      <w:r>
+        <w:t xml:space="preserve"> </w:t>
+      </w:r>
+      <w:r>
+        <w:rPr>
+          <w:rStyle w:val="VerbatimChar"/>
+        </w:rPr>
+        <w:t xml:space="preserve">/etc/default/grub</w:t>
+      </w:r>
+      <w:r>
+        <w:t xml:space="preserve"> </w:t>
+      </w:r>
+      <w:r>
+        <w:t xml:space="preserve">y lo modificamos para que contenga la linea:</w:t>
+      </w:r>
+    </w:p>
+    <w:p>
+      <w:pPr>
+        <w:pStyle w:val="SourceCode"/>
+      </w:pPr>
+      <w:r>
+        <w:rPr>
+          <w:rStyle w:val="VerbatimChar"/>
+        </w:rPr>
+        <w:t xml:space="preserve">GRUB_CMDLINE_LINUX_DEFAULT="quiet intel_pstate=enable"</w:t>
+      </w:r>
+    </w:p>
+    <w:p>
+      <w:pPr>
+        <w:pStyle w:val="FirstParagraph"/>
+      </w:pPr>
+      <w:r>
+        <w:t xml:space="preserve">La activación de</w:t>
+      </w:r>
+      <w:r>
+        <w:t xml:space="preserve"> </w:t>
+      </w:r>
+      <w:r>
+        <w:rPr>
+          <w:rStyle w:val="VerbatimChar"/>
+        </w:rPr>
+        <w:t xml:space="preserve">intel_pstate</w:t>
+      </w:r>
+      <w:r>
+        <w:t xml:space="preserve"> </w:t>
+      </w:r>
+      <w:r>
+        <w:t xml:space="preserve">ha tenido un efecto definitivo en la</w:t>
+      </w:r>
+      <w:r>
+        <w:t xml:space="preserve"> </w:t>
+      </w:r>
+      <w:r>
+        <w:t xml:space="preserve">temperatura de mi portátil.</w:t>
+      </w:r>
+    </w:p>
+    <w:p>
+      <w:pPr>
         <w:pStyle w:val="Heading1"/>
       </w:pPr>
-      <w:bookmarkStart w:id="29" w:name="instalación-de-varios-paquetes-sueltos"/>
+      <w:bookmarkStart w:id="32" w:name="instalación-de-varios-paquetes-sueltos"/>
       <w:r>
         <w:t xml:space="preserve">Instalación de varios paquetes sueltos</w:t>
       </w:r>
-      <w:bookmarkEnd w:id="29"/>
+      <w:bookmarkEnd w:id="32"/>
     </w:p>
     <w:p>
       <w:pPr>
         <w:pStyle w:val="Heading2"/>
       </w:pPr>
-      <w:bookmarkStart w:id="30" w:name="programas-de-utilidad-y-uso-frecuente"/>
+      <w:bookmarkStart w:id="33" w:name="programas-de-utilidad-y-uso-frecuente"/>
       <w:r>
         <w:t xml:space="preserve">Programas de utilidad y uso frecuente</w:t>
       </w:r>
-      <w:bookmarkEnd w:id="30"/>
+      <w:bookmarkEnd w:id="33"/>
     </w:p>
     <w:p>
       <w:pPr>
         <w:pStyle w:val="Heading3"/>
       </w:pPr>
-      <w:bookmarkStart w:id="31" w:name="menulibre"/>
+      <w:bookmarkStart w:id="34" w:name="menulibre"/>
       <w:r>
         <w:t xml:space="preserve">Menulibre</w:t>
       </w:r>
-      <w:bookmarkEnd w:id="31"/>
+      <w:bookmarkEnd w:id="34"/>
     </w:p>
     <w:p>
       <w:pPr>
@@ -1087,11 +1260,11 @@
       <w:pPr>
         <w:pStyle w:val="Heading3"/>
       </w:pPr>
-      <w:bookmarkStart w:id="32" w:name="terminator"/>
+      <w:bookmarkStart w:id="35" w:name="terminator"/>
       <w:r>
         <w:t xml:space="preserve">Terminator</w:t>
       </w:r>
-      <w:bookmarkEnd w:id="32"/>
+      <w:bookmarkEnd w:id="35"/>
     </w:p>
     <w:p>
       <w:pPr>
@@ -1131,11 +1304,11 @@
       <w:pPr>
         <w:pStyle w:val="Heading3"/>
       </w:pPr>
-      <w:bookmarkStart w:id="33" w:name="keepass2"/>
+      <w:bookmarkStart w:id="36" w:name="keepass2"/>
       <w:r>
         <w:t xml:space="preserve">Keepass2</w:t>
       </w:r>
-      <w:bookmarkEnd w:id="33"/>
+      <w:bookmarkEnd w:id="36"/>
     </w:p>
     <w:p>
       <w:pPr>
@@ -1175,11 +1348,11 @@
       <w:pPr>
         <w:pStyle w:val="Heading3"/>
       </w:pPr>
-      <w:bookmarkStart w:id="34" w:name="gksu"/>
+      <w:bookmarkStart w:id="37" w:name="gksu"/>
       <w:r>
         <w:t xml:space="preserve">gksu</w:t>
       </w:r>
-      <w:bookmarkEnd w:id="34"/>
+      <w:bookmarkEnd w:id="37"/>
     </w:p>
     <w:p>
       <w:pPr>
@@ -1284,11 +1457,11 @@
       <w:pPr>
         <w:pStyle w:val="Heading3"/>
       </w:pPr>
-      <w:bookmarkStart w:id="35" w:name="diskmanager"/>
+      <w:bookmarkStart w:id="38" w:name="diskmanager"/>
       <w:r>
         <w:t xml:space="preserve">Diskmanager</w:t>
       </w:r>
-      <w:bookmarkEnd w:id="35"/>
+      <w:bookmarkEnd w:id="38"/>
     </w:p>
     <w:p>
       <w:pPr>
@@ -1313,11 +1486,11 @@
       <w:pPr>
         <w:pStyle w:val="Heading3"/>
       </w:pPr>
-      <w:bookmarkStart w:id="36" w:name="gnucash"/>
+      <w:bookmarkStart w:id="39" w:name="gnucash"/>
       <w:r>
         <w:t xml:space="preserve">Gnucash</w:t>
       </w:r>
-      <w:bookmarkEnd w:id="36"/>
+      <w:bookmarkEnd w:id="39"/>
     </w:p>
     <w:p>
       <w:pPr>
@@ -1342,7 +1515,7 @@
       <w:pPr>
         <w:pStyle w:val="Heading3"/>
       </w:pPr>
-      <w:bookmarkStart w:id="37" w:name="herramientas-sync"/>
+      <w:bookmarkStart w:id="40" w:name="herramientas-sync"/>
       <w:r>
         <w:t xml:space="preserve">Herramientas</w:t>
       </w:r>
@@ -1355,7 +1528,7 @@
         </w:rPr>
         <w:t xml:space="preserve">sync</w:t>
       </w:r>
-      <w:bookmarkEnd w:id="37"/>
+      <w:bookmarkEnd w:id="40"/>
     </w:p>
     <w:p>
       <w:pPr>
@@ -1380,11 +1553,11 @@
       <w:pPr>
         <w:pStyle w:val="Heading3"/>
       </w:pPr>
-      <w:bookmarkStart w:id="38" w:name="dropbox"/>
+      <w:bookmarkStart w:id="41" w:name="dropbox"/>
       <w:r>
         <w:t xml:space="preserve">Dropbox</w:t>
       </w:r>
-      <w:bookmarkEnd w:id="38"/>
+      <w:bookmarkEnd w:id="41"/>
     </w:p>
     <w:p>
       <w:pPr>
@@ -1396,7 +1569,7 @@
       <w:r>
         <w:t xml:space="preserve"> </w:t>
       </w:r>
-      <w:hyperlink r:id="rId39">
+      <w:hyperlink r:id="rId42">
         <w:r>
           <w:rPr>
             <w:rStyle w:val="Hyperlink"/>
@@ -1436,11 +1609,11 @@
       <w:pPr>
         <w:pStyle w:val="Heading3"/>
       </w:pPr>
-      <w:bookmarkStart w:id="40" w:name="compresores-et-al"/>
+      <w:bookmarkStart w:id="43" w:name="compresores-et-al"/>
       <w:r>
         <w:t xml:space="preserve">Compresores et al</w:t>
       </w:r>
-      <w:bookmarkEnd w:id="40"/>
+      <w:bookmarkEnd w:id="43"/>
     </w:p>
     <w:p>
       <w:pPr>
@@ -1457,11 +1630,11 @@
       <w:pPr>
         <w:pStyle w:val="Heading3"/>
       </w:pPr>
-      <w:bookmarkStart w:id="41" w:name="freeplane"/>
+      <w:bookmarkStart w:id="44" w:name="freeplane"/>
       <w:r>
         <w:t xml:space="preserve">Freeplane</w:t>
       </w:r>
-      <w:bookmarkEnd w:id="41"/>
+      <w:bookmarkEnd w:id="44"/>
     </w:p>
     <w:p>
       <w:pPr>
@@ -1473,7 +1646,7 @@
       <w:r>
         <w:t xml:space="preserve"> </w:t>
       </w:r>
-      <w:hyperlink r:id="rId42">
+      <w:hyperlink r:id="rId45">
         <w:r>
           <w:rPr>
             <w:rStyle w:val="Hyperlink"/>
@@ -1496,7 +1669,7 @@
       <w:r>
         <w:t xml:space="preserve"> </w:t>
       </w:r>
-      <w:hyperlink r:id="rId43">
+      <w:hyperlink r:id="rId46">
         <w:r>
           <w:rPr>
             <w:rStyle w:val="Hyperlink"/>
@@ -1572,11 +1745,11 @@
       <w:pPr>
         <w:pStyle w:val="Heading3"/>
       </w:pPr>
-      <w:bookmarkStart w:id="44" w:name="telegram-desktop"/>
+      <w:bookmarkStart w:id="47" w:name="telegram-desktop"/>
       <w:r>
         <w:t xml:space="preserve">Telegram desktop</w:t>
       </w:r>
-      <w:bookmarkEnd w:id="44"/>
+      <w:bookmarkEnd w:id="47"/>
     </w:p>
     <w:p>
       <w:pPr>
@@ -1599,21 +1772,21 @@
       <w:pPr>
         <w:pStyle w:val="Heading2"/>
       </w:pPr>
-      <w:bookmarkStart w:id="45" w:name="internet"/>
+      <w:bookmarkStart w:id="48" w:name="internet"/>
       <w:r>
         <w:t xml:space="preserve">Internet</w:t>
       </w:r>
-      <w:bookmarkEnd w:id="45"/>
+      <w:bookmarkEnd w:id="48"/>
     </w:p>
     <w:p>
       <w:pPr>
         <w:pStyle w:val="Heading3"/>
       </w:pPr>
-      <w:bookmarkStart w:id="46" w:name="chrome-y-chromium"/>
+      <w:bookmarkStart w:id="49" w:name="chrome-y-chromium"/>
       <w:r>
         <w:t xml:space="preserve">Chrome y Chromium</w:t>
       </w:r>
-      <w:bookmarkEnd w:id="46"/>
+      <w:bookmarkEnd w:id="49"/>
     </w:p>
     <w:p>
       <w:pPr>
@@ -1744,11 +1917,56 @@
       <w:pPr>
         <w:pStyle w:val="Heading3"/>
       </w:pPr>
-      <w:bookmarkStart w:id="47" w:name="tor"/>
+      <w:bookmarkStart w:id="50" w:name="firefox-quantum"/>
+      <w:r>
+        <w:t xml:space="preserve">Firefox Quantum</w:t>
+      </w:r>
+      <w:bookmarkEnd w:id="50"/>
+    </w:p>
+    <w:p>
+      <w:pPr>
+        <w:pStyle w:val="FirstParagraph"/>
+      </w:pPr>
+      <w:r>
+        <w:t xml:space="preserve">Bajamos las dos versiones: estable y de desarrollo. Descomprimimos en</w:t>
+      </w:r>
+      <w:r>
+        <w:t xml:space="preserve"> </w:t>
+      </w:r>
+      <w:r>
+        <w:rPr>
+          <w:rStyle w:val="VerbatimChar"/>
+        </w:rPr>
+        <w:t xml:space="preserve">~/apps</w:t>
+      </w:r>
+      <w:r>
+        <w:t xml:space="preserve"> </w:t>
+      </w:r>
+      <w:r>
+        <w:t xml:space="preserve">y cremos los lanzadores con</w:t>
+      </w:r>
+      <w:r>
+        <w:t xml:space="preserve"> </w:t>
+      </w:r>
+      <w:r>
+        <w:rPr>
+          <w:i/>
+        </w:rPr>
+        <w:t xml:space="preserve">Menulibre</w:t>
+      </w:r>
+      <w:r>
+        <w:t xml:space="preserve">.</w:t>
+      </w:r>
+    </w:p>
+    <w:p>
+      <w:pPr>
+        <w:pStyle w:val="Heading3"/>
+      </w:pPr>
+      <w:bookmarkStart w:id="51" w:name="tor"/>
       <w:r>
         <w:t xml:space="preserve">Tor</w:t>
       </w:r>
-      <w:bookmarkEnd w:id="47"/>
+      <w:bookmarkEnd w:id="51"/>
     </w:p>
     <w:p>
       <w:pPr>
@@ -1774,7 +1992,7 @@
       <w:r>
         <w:t xml:space="preserve"> </w:t>
       </w:r>
-      <w:hyperlink r:id="rId48">
+      <w:hyperlink r:id="rId52">
         <w:r>
           <w:rPr>
             <w:rStyle w:val="Hyperlink"/>
@@ -1817,11 +2035,11 @@
       <w:pPr>
         <w:pStyle w:val="Heading3"/>
       </w:pPr>
-      <w:bookmarkStart w:id="49" w:name="openvpn"/>
+      <w:bookmarkStart w:id="53" w:name="openvpn"/>
       <w:r>
         <w:t xml:space="preserve">openvpn</w:t>
       </w:r>
-      <w:bookmarkEnd w:id="49"/>
+      <w:bookmarkEnd w:id="53"/>
     </w:p>
     <w:p>
       <w:pPr>
@@ -1833,7 +2051,7 @@
       <w:r>
         <w:t xml:space="preserve"> </w:t>
       </w:r>
-      <w:hyperlink r:id="rId50">
+      <w:hyperlink r:id="rId54">
         <w:r>
           <w:rPr>
             <w:rStyle w:val="Hyperlink"/>
@@ -1849,11 +2067,11 @@
       <w:pPr>
         <w:pStyle w:val="Heading3"/>
       </w:pPr>
-      <w:bookmarkStart w:id="51" w:name="deluge"/>
+      <w:bookmarkStart w:id="55" w:name="deluge"/>
       <w:r>
         <w:t xml:space="preserve">Deluge</w:t>
       </w:r>
-      <w:bookmarkEnd w:id="51"/>
+      <w:bookmarkEnd w:id="55"/>
     </w:p>
     <w:p>
       <w:pPr>
@@ -1873,25 +2091,16 @@
         </w:rPr>
         <w:t xml:space="preserve">sudo aptitude install deluge</w:t>
       </w:r>
-      <w:r>
-        <w:br w:type="textWrapping"/>
-      </w:r>
-      <w:r>
-        <w:rPr>
-          <w:rStyle w:val="VerbatimChar"/>
-        </w:rPr>
-        <w:t xml:space="preserve">xdg-mime default deluge.desktop x-scheme-handler/magnet</w:t>
-      </w:r>
     </w:p>
     <w:p>
       <w:pPr>
         <w:pStyle w:val="Heading3"/>
       </w:pPr>
-      <w:bookmarkStart w:id="52" w:name="tiddlydesktop"/>
+      <w:bookmarkStart w:id="56" w:name="tiddlydesktop"/>
       <w:r>
         <w:t xml:space="preserve">TiddlyDesktop</w:t>
       </w:r>
-      <w:bookmarkEnd w:id="52"/>
+      <w:bookmarkEnd w:id="56"/>
     </w:p>
     <w:p>
       <w:pPr>
@@ -1938,7 +2147,7 @@
           <w:ilvl w:val="0"/>
         </w:numPr>
       </w:pPr>
-      <w:hyperlink r:id="rId53">
+      <w:hyperlink r:id="rId57">
         <w:r>
           <w:rPr>
             <w:rStyle w:val="Hyperlink"/>
@@ -2000,7 +2209,7 @@
           <w:ilvl w:val="0"/>
         </w:numPr>
       </w:pPr>
-      <w:hyperlink r:id="rId54">
+      <w:hyperlink r:id="rId58">
         <w:r>
           <w:rPr>
             <w:rStyle w:val="Hyperlink"/>
@@ -2049,7 +2258,7 @@
       <w:r>
         <w:t xml:space="preserve"> </w:t>
       </w:r>
-      <w:hyperlink r:id="rId55">
+      <w:hyperlink r:id="rId59">
         <w:r>
           <w:rPr>
             <w:rStyle w:val="Hyperlink"/>
@@ -2115,21 +2324,21 @@
       <w:pPr>
         <w:pStyle w:val="Heading2"/>
       </w:pPr>
-      <w:bookmarkStart w:id="56" w:name="gráficos"/>
+      <w:bookmarkStart w:id="60" w:name="gráficos"/>
       <w:r>
         <w:t xml:space="preserve">Gráficos</w:t>
       </w:r>
-      <w:bookmarkEnd w:id="56"/>
+      <w:bookmarkEnd w:id="60"/>
     </w:p>
     <w:p>
       <w:pPr>
         <w:pStyle w:val="Heading3"/>
       </w:pPr>
-      <w:bookmarkStart w:id="57" w:name="inkscape"/>
+      <w:bookmarkStart w:id="61" w:name="inkscape"/>
       <w:r>
         <w:t xml:space="preserve">Inkscape</w:t>
       </w:r>
-      <w:bookmarkEnd w:id="57"/>
+      <w:bookmarkEnd w:id="61"/>
     </w:p>
     <w:p>
       <w:pPr>
@@ -2172,11 +2381,11 @@
       <w:pPr>
         <w:pStyle w:val="Heading3"/>
       </w:pPr>
-      <w:bookmarkStart w:id="58" w:name="librecad-y-freecad"/>
+      <w:bookmarkStart w:id="62" w:name="librecad-y-freecad"/>
       <w:r>
         <w:t xml:space="preserve">LibreCAD y FreeCAD</w:t>
       </w:r>
-      <w:bookmarkEnd w:id="58"/>
+      <w:bookmarkEnd w:id="62"/>
     </w:p>
     <w:p>
       <w:pPr>
@@ -2219,11 +2428,11 @@
       <w:pPr>
         <w:pStyle w:val="Heading3"/>
       </w:pPr>
-      <w:bookmarkStart w:id="59" w:name="gimp"/>
+      <w:bookmarkStart w:id="63" w:name="gimp"/>
       <w:r>
         <w:t xml:space="preserve">Gimp</w:t>
       </w:r>
-      <w:bookmarkEnd w:id="59"/>
+      <w:bookmarkEnd w:id="63"/>
     </w:p>
     <w:p>
       <w:pPr>
@@ -2256,11 +2465,47 @@
       <w:pPr>
         <w:pStyle w:val="Heading3"/>
       </w:pPr>
-      <w:bookmarkStart w:id="60" w:name="shutter"/>
+      <w:bookmarkStart w:id="64" w:name="blender"/>
+      <w:r>
+        <w:t xml:space="preserve">Blender</w:t>
+      </w:r>
+      <w:bookmarkEnd w:id="64"/>
+    </w:p>
+    <w:p>
+      <w:pPr>
+        <w:pStyle w:val="FirstParagraph"/>
+      </w:pPr>
+      <w:r>
+        <w:t xml:space="preserve">Bajamos el paquete de la web, descomprimimos en `~/apps’ y creamos</w:t>
+      </w:r>
+      <w:r>
+        <w:t xml:space="preserve"> </w:t>
+      </w:r>
+      <w:r>
+        <w:t xml:space="preserve">lanzador con</w:t>
+      </w:r>
+      <w:r>
+        <w:t xml:space="preserve"> </w:t>
+      </w:r>
+      <w:r>
+        <w:rPr>
+          <w:i/>
+        </w:rPr>
+        <w:t xml:space="preserve">Menulibre</w:t>
+      </w:r>
+      <w:r>
+        <w:t xml:space="preserve">.</w:t>
+      </w:r>
+    </w:p>
+    <w:p>
+      <w:pPr>
+        <w:pStyle w:val="Heading3"/>
+      </w:pPr>
+      <w:bookmarkStart w:id="65" w:name="shutter"/>
       <w:r>
         <w:t xml:space="preserve">Shutter</w:t>
       </w:r>
-      <w:bookmarkEnd w:id="60"/>
+      <w:bookmarkEnd w:id="65"/>
     </w:p>
     <w:p>
       <w:pPr>
@@ -2285,11 +2530,11 @@
       <w:pPr>
         <w:pStyle w:val="Heading3"/>
       </w:pPr>
-      <w:bookmarkStart w:id="61" w:name="pencil"/>
+      <w:bookmarkStart w:id="66" w:name="pencil"/>
       <w:r>
         <w:t xml:space="preserve">Pencil</w:t>
       </w:r>
-      <w:bookmarkEnd w:id="61"/>
+      <w:bookmarkEnd w:id="66"/>
     </w:p>
     <w:p>
       <w:pPr>
@@ -2321,7 +2566,7 @@
       <w:r>
         <w:t xml:space="preserve"> </w:t>
       </w:r>
-      <w:hyperlink r:id="rId62">
+      <w:hyperlink r:id="rId67">
         <w:r>
           <w:rPr>
             <w:rStyle w:val="Hyperlink"/>
@@ -2353,7 +2598,7 @@
       <w:r>
         <w:t xml:space="preserve"> </w:t>
       </w:r>
-      <w:hyperlink r:id="rId63">
+      <w:hyperlink r:id="rId68">
         <w:r>
           <w:rPr>
             <w:rStyle w:val="Hyperlink"/>
@@ -2366,21 +2611,21 @@
       <w:pPr>
         <w:pStyle w:val="Heading2"/>
       </w:pPr>
-      <w:bookmarkStart w:id="64" w:name="fotografía"/>
+      <w:bookmarkStart w:id="69" w:name="fotografía"/>
       <w:r>
         <w:t xml:space="preserve">Fotografía</w:t>
       </w:r>
-      <w:bookmarkEnd w:id="64"/>
+      <w:bookmarkEnd w:id="69"/>
     </w:p>
     <w:p>
       <w:pPr>
         <w:pStyle w:val="Heading3"/>
       </w:pPr>
-      <w:bookmarkStart w:id="65" w:name="rawtherapee-y-darktable-tratamiento-de-imágenes-fotogŕaficas"/>
+      <w:bookmarkStart w:id="70" w:name="rawtherapee-y-darktable-tratamiento-de-imágenes-fotogŕaficas"/>
       <w:r>
         <w:t xml:space="preserve">Rawtherapee y Darktable: Tratamiento de imágenes fotogŕaficas</w:t>
       </w:r>
-      <w:bookmarkEnd w:id="65"/>
+      <w:bookmarkEnd w:id="70"/>
     </w:p>
     <w:p>
       <w:pPr>
@@ -2420,11 +2665,11 @@
       <w:pPr>
         <w:pStyle w:val="Heading3"/>
       </w:pPr>
-      <w:bookmarkStart w:id="66" w:name="stopmotion"/>
+      <w:bookmarkStart w:id="71" w:name="stopmotion"/>
       <w:r>
         <w:t xml:space="preserve">Stopmotion</w:t>
       </w:r>
-      <w:bookmarkEnd w:id="66"/>
+      <w:bookmarkEnd w:id="71"/>
     </w:p>
     <w:p>
       <w:pPr>
@@ -2457,21 +2702,21 @@
       <w:pPr>
         <w:pStyle w:val="Heading2"/>
       </w:pPr>
-      <w:bookmarkStart w:id="67" w:name="audio-y-video"/>
+      <w:bookmarkStart w:id="72" w:name="audio-y-video"/>
       <w:r>
         <w:t xml:space="preserve">Audio y video</w:t>
       </w:r>
-      <w:bookmarkEnd w:id="67"/>
+      <w:bookmarkEnd w:id="72"/>
     </w:p>
     <w:p>
       <w:pPr>
         <w:pStyle w:val="Heading3"/>
       </w:pPr>
-      <w:bookmarkStart w:id="68" w:name="codecs"/>
+      <w:bookmarkStart w:id="73" w:name="codecs"/>
       <w:r>
         <w:t xml:space="preserve">Codecs</w:t>
       </w:r>
-      <w:bookmarkEnd w:id="68"/>
+      <w:bookmarkEnd w:id="73"/>
     </w:p>
     <w:p>
       <w:pPr>
@@ -2565,11 +2810,11 @@
       <w:pPr>
         <w:pStyle w:val="Heading3"/>
       </w:pPr>
-      <w:bookmarkStart w:id="69" w:name="reproductores-de-música"/>
+      <w:bookmarkStart w:id="74" w:name="reproductores-de-música"/>
       <w:r>
         <w:t xml:space="preserve">Reproductores de música</w:t>
       </w:r>
-      <w:bookmarkEnd w:id="69"/>
+      <w:bookmarkEnd w:id="74"/>
     </w:p>
     <w:p>
       <w:pPr>
@@ -2651,11 +2896,11 @@
       <w:pPr>
         <w:pStyle w:val="Heading3"/>
       </w:pPr>
-      <w:bookmarkStart w:id="70" w:name="gpodder"/>
+      <w:bookmarkStart w:id="75" w:name="gpodder"/>
       <w:r>
         <w:t xml:space="preserve">Gpodder</w:t>
       </w:r>
-      <w:bookmarkEnd w:id="70"/>
+      <w:bookmarkEnd w:id="75"/>
     </w:p>
     <w:p>
       <w:pPr>
@@ -2710,11 +2955,11 @@
       <w:pPr>
         <w:pStyle w:val="Heading3"/>
       </w:pPr>
-      <w:bookmarkStart w:id="71" w:name="spotify"/>
+      <w:bookmarkStart w:id="76" w:name="spotify"/>
       <w:r>
         <w:t xml:space="preserve">Spotify</w:t>
       </w:r>
-      <w:bookmarkEnd w:id="71"/>
+      <w:bookmarkEnd w:id="76"/>
     </w:p>
     <w:p>
       <w:pPr>
@@ -2775,11 +3020,11 @@
       <w:pPr>
         <w:pStyle w:val="Heading3"/>
       </w:pPr>
-      <w:bookmarkStart w:id="72" w:name="video"/>
+      <w:bookmarkStart w:id="77" w:name="video"/>
       <w:r>
         <w:t xml:space="preserve">Video</w:t>
       </w:r>
-      <w:bookmarkEnd w:id="72"/>
+      <w:bookmarkEnd w:id="77"/>
     </w:p>
     <w:p>
       <w:pPr>
@@ -2831,21 +3076,21 @@
       <w:pPr>
         <w:pStyle w:val="Heading2"/>
       </w:pPr>
-      <w:bookmarkStart w:id="73" w:name="seguridad"/>
+      <w:bookmarkStart w:id="78" w:name="seguridad"/>
       <w:r>
         <w:t xml:space="preserve">Seguridad</w:t>
       </w:r>
-      <w:bookmarkEnd w:id="73"/>
+      <w:bookmarkEnd w:id="78"/>
     </w:p>
     <w:p>
       <w:pPr>
         <w:pStyle w:val="Heading3"/>
       </w:pPr>
-      <w:bookmarkStart w:id="74" w:name="lector-de-dnie"/>
+      <w:bookmarkStart w:id="79" w:name="lector-de-dnie"/>
       <w:r>
         <w:t xml:space="preserve">Lector de DNIe</w:t>
       </w:r>
-      <w:bookmarkEnd w:id="74"/>
+      <w:bookmarkEnd w:id="79"/>
     </w:p>
     <w:p>
       <w:pPr>
@@ -2889,7 +3134,7 @@
         <w:rPr>
           <w:rStyle w:val="FootnoteReference"/>
         </w:rPr>
-        <w:footnoteReference w:id="75"/>
+        <w:footnoteReference w:id="80"/>
       </w:r>
       <w:r>
         <w:t xml:space="preserve">:</w:t>
@@ -3147,11 +3392,11 @@
       <w:pPr>
         <w:pStyle w:val="Heading3"/>
       </w:pPr>
-      <w:bookmarkStart w:id="76" w:name="wire"/>
+      <w:bookmarkStart w:id="81" w:name="wire"/>
       <w:r>
         <w:t xml:space="preserve">wire</w:t>
       </w:r>
-      <w:bookmarkEnd w:id="76"/>
+      <w:bookmarkEnd w:id="81"/>
     </w:p>
     <w:p>
       <w:pPr>
@@ -3212,11 +3457,11 @@
       <w:pPr>
         <w:pStyle w:val="Heading3"/>
       </w:pPr>
-      <w:bookmarkStart w:id="77" w:name="ring"/>
+      <w:bookmarkStart w:id="82" w:name="ring"/>
       <w:r>
         <w:t xml:space="preserve">Ring</w:t>
       </w:r>
-      <w:bookmarkEnd w:id="77"/>
+      <w:bookmarkEnd w:id="82"/>
     </w:p>
     <w:p>
       <w:pPr>
@@ -3238,11 +3483,11 @@
       <w:pPr>
         <w:pStyle w:val="Heading3"/>
       </w:pPr>
-      <w:bookmarkStart w:id="78" w:name="probar"/>
+      <w:bookmarkStart w:id="83" w:name="probar"/>
       <w:r>
         <w:t xml:space="preserve">Probar</w:t>
       </w:r>
-      <w:bookmarkEnd w:id="78"/>
+      <w:bookmarkEnd w:id="83"/>
     </w:p>
     <w:p>
       <w:pPr>
@@ -3252,7 +3497,7 @@
           <w:ilvl w:val="0"/>
         </w:numPr>
       </w:pPr>
-      <w:hyperlink r:id="rId79">
+      <w:hyperlink r:id="rId84">
         <w:r>
           <w:rPr>
             <w:rStyle w:val="Hyperlink"/>
@@ -3269,7 +3514,7 @@
           <w:ilvl w:val="0"/>
         </w:numPr>
       </w:pPr>
-      <w:hyperlink r:id="rId80">
+      <w:hyperlink r:id="rId85">
         <w:r>
           <w:rPr>
             <w:rStyle w:val="Hyperlink"/>
@@ -3282,21 +3527,21 @@
       <w:pPr>
         <w:pStyle w:val="Heading1"/>
       </w:pPr>
-      <w:bookmarkStart w:id="81" w:name="documentos"/>
+      <w:bookmarkStart w:id="86" w:name="documentos"/>
       <w:r>
         <w:t xml:space="preserve">Documentos</w:t>
       </w:r>
-      <w:bookmarkEnd w:id="81"/>
+      <w:bookmarkEnd w:id="86"/>
     </w:p>
     <w:p>
       <w:pPr>
         <w:pStyle w:val="Heading2"/>
       </w:pPr>
-      <w:bookmarkStart w:id="82" w:name="calibre"/>
+      <w:bookmarkStart w:id="87" w:name="calibre"/>
       <w:r>
         <w:t xml:space="preserve">Calibre</w:t>
       </w:r>
-      <w:bookmarkEnd w:id="82"/>
+      <w:bookmarkEnd w:id="87"/>
     </w:p>
     <w:p>
       <w:pPr>
@@ -3528,7 +3773,7 @@
           <w:ilvl w:val="0"/>
         </w:numPr>
       </w:pPr>
-      <w:hyperlink r:id="rId83">
+      <w:hyperlink r:id="rId88">
         <w:r>
           <w:rPr>
             <w:rStyle w:val="Hyperlink"/>
@@ -3545,7 +3790,7 @@
           <w:ilvl w:val="0"/>
         </w:numPr>
       </w:pPr>
-      <w:hyperlink r:id="rId84">
+      <w:hyperlink r:id="rId89">
         <w:r>
           <w:rPr>
             <w:rStyle w:val="Hyperlink"/>
@@ -3562,7 +3807,7 @@
           <w:ilvl w:val="0"/>
         </w:numPr>
       </w:pPr>
-      <w:hyperlink r:id="rId85">
+      <w:hyperlink r:id="rId90">
         <w:r>
           <w:rPr>
             <w:rStyle w:val="Hyperlink"/>
@@ -3579,7 +3824,7 @@
           <w:ilvl w:val="0"/>
         </w:numPr>
       </w:pPr>
-      <w:hyperlink r:id="rId86">
+      <w:hyperlink r:id="rId91">
         <w:r>
           <w:rPr>
             <w:rStyle w:val="Hyperlink"/>
@@ -3592,11 +3837,11 @@
       <w:pPr>
         <w:pStyle w:val="Heading2"/>
       </w:pPr>
-      <w:bookmarkStart w:id="87" w:name="pandoc"/>
+      <w:bookmarkStart w:id="92" w:name="pandoc"/>
       <w:r>
         <w:t xml:space="preserve">Pandoc</w:t>
       </w:r>
-      <w:bookmarkEnd w:id="87"/>
+      <w:bookmarkEnd w:id="92"/>
     </w:p>
     <w:p>
       <w:pPr>
@@ -3663,7 +3908,7 @@
       <w:r>
         <w:t xml:space="preserve"> </w:t>
       </w:r>
-      <w:hyperlink r:id="rId88">
+      <w:hyperlink r:id="rId93">
         <w:r>
           <w:rPr>
             <w:rStyle w:val="Hyperlink"/>
@@ -3720,11 +3965,11 @@
       <w:pPr>
         <w:pStyle w:val="Heading2"/>
       </w:pPr>
-      <w:bookmarkStart w:id="89" w:name="zotero"/>
+      <w:bookmarkStart w:id="94" w:name="zotero"/>
       <w:r>
         <w:t xml:space="preserve">Zotero</w:t>
       </w:r>
-      <w:bookmarkEnd w:id="89"/>
+      <w:bookmarkEnd w:id="94"/>
     </w:p>
     <w:p>
       <w:pPr>
@@ -3762,7 +4007,7 @@
       <w:r>
         <w:t xml:space="preserve"> </w:t>
       </w:r>
-      <w:hyperlink r:id="rId90">
+      <w:hyperlink r:id="rId95">
         <w:r>
           <w:rPr>
             <w:rStyle w:val="Hyperlink"/>
@@ -3775,11 +4020,11 @@
       <w:pPr>
         <w:pStyle w:val="Heading2"/>
       </w:pPr>
-      <w:bookmarkStart w:id="91" w:name="vanilla-latex"/>
+      <w:bookmarkStart w:id="96" w:name="vanilla-latex"/>
       <w:r>
         <w:t xml:space="preserve">Vanilla LaTeX</w:t>
       </w:r>
-      <w:bookmarkEnd w:id="91"/>
+      <w:bookmarkEnd w:id="96"/>
     </w:p>
     <w:p>
       <w:pPr>
@@ -3797,7 +4042,7 @@
       <w:r>
         <w:t xml:space="preserve"> </w:t>
       </w:r>
-      <w:hyperlink r:id="rId92">
+      <w:hyperlink r:id="rId97">
         <w:r>
           <w:rPr>
             <w:rStyle w:val="Hyperlink"/>
@@ -4020,11 +4265,11 @@
       <w:pPr>
         <w:pStyle w:val="Heading3"/>
       </w:pPr>
-      <w:bookmarkStart w:id="93" w:name="falsificando-paquetes"/>
+      <w:bookmarkStart w:id="98" w:name="falsificando-paquetes"/>
       <w:r>
         <w:t xml:space="preserve">Falsificando paquetes</w:t>
       </w:r>
-      <w:bookmarkEnd w:id="93"/>
+      <w:bookmarkEnd w:id="98"/>
     </w:p>
     <w:p>
       <w:pPr>
@@ -4190,11 +4435,11 @@
       <w:pPr>
         <w:pStyle w:val="Heading3"/>
       </w:pPr>
-      <w:bookmarkStart w:id="94" w:name="fuentes"/>
+      <w:bookmarkStart w:id="99" w:name="fuentes"/>
       <w:r>
         <w:t xml:space="preserve">Fuentes</w:t>
       </w:r>
-      <w:bookmarkEnd w:id="94"/>
+      <w:bookmarkEnd w:id="99"/>
     </w:p>
     <w:p>
       <w:pPr>
@@ -4272,11 +4517,11 @@
       <w:pPr>
         <w:pStyle w:val="Heading3"/>
       </w:pPr>
-      <w:bookmarkStart w:id="95" w:name="actualizaciones"/>
+      <w:bookmarkStart w:id="100" w:name="actualizaciones"/>
       <w:r>
         <w:t xml:space="preserve">Actualizaciones</w:t>
       </w:r>
-      <w:bookmarkEnd w:id="95"/>
+      <w:bookmarkEnd w:id="100"/>
     </w:p>
     <w:p>
       <w:pPr>
@@ -4348,11 +4593,11 @@
       <w:pPr>
         <w:pStyle w:val="Heading3"/>
       </w:pPr>
-      <w:bookmarkStart w:id="96" w:name="lanzador-para-el-actualizador-de-texlive"/>
+      <w:bookmarkStart w:id="101" w:name="lanzador-para-el-actualizador-de-texlive"/>
       <w:r>
         <w:t xml:space="preserve">Lanzador para el actualizador de texlive</w:t>
       </w:r>
-      <w:bookmarkEnd w:id="96"/>
+      <w:bookmarkEnd w:id="101"/>
     </w:p>
     <w:p>
       <w:pPr>
@@ -4502,11 +4747,11 @@
       <w:pPr>
         <w:pStyle w:val="Heading2"/>
       </w:pPr>
-      <w:bookmarkStart w:id="97" w:name="emacs"/>
+      <w:bookmarkStart w:id="102" w:name="emacs"/>
       <w:r>
         <w:t xml:space="preserve">Emacs</w:t>
       </w:r>
-      <w:bookmarkEnd w:id="97"/>
+      <w:bookmarkEnd w:id="102"/>
     </w:p>
     <w:p>
       <w:pPr>
@@ -6194,11 +6439,11 @@
       <w:pPr>
         <w:pStyle w:val="Heading2"/>
       </w:pPr>
-      <w:bookmarkStart w:id="98" w:name="textadept"/>
+      <w:bookmarkStart w:id="103" w:name="textadept"/>
       <w:r>
         <w:t xml:space="preserve">Textadept</w:t>
       </w:r>
-      <w:bookmarkEnd w:id="98"/>
+      <w:bookmarkEnd w:id="103"/>
     </w:p>
     <w:p>
       <w:pPr>
@@ -6272,11 +6517,11 @@
       <w:pPr>
         <w:pStyle w:val="Heading2"/>
       </w:pPr>
-      <w:bookmarkStart w:id="99" w:name="scribus"/>
+      <w:bookmarkStart w:id="104" w:name="scribus"/>
       <w:r>
         <w:t xml:space="preserve">Scribus</w:t>
       </w:r>
-      <w:bookmarkEnd w:id="99"/>
+      <w:bookmarkEnd w:id="104"/>
     </w:p>
     <w:p>
       <w:pPr>
@@ -6321,11 +6566,11 @@
       <w:pPr>
         <w:pStyle w:val="Heading2"/>
       </w:pPr>
-      <w:bookmarkStart w:id="100" w:name="comix"/>
+      <w:bookmarkStart w:id="105" w:name="comix"/>
       <w:r>
         <w:t xml:space="preserve">Comix</w:t>
       </w:r>
-      <w:bookmarkEnd w:id="100"/>
+      <w:bookmarkEnd w:id="105"/>
     </w:p>
     <w:p>
       <w:pPr>
@@ -6358,21 +6603,21 @@
       <w:pPr>
         <w:pStyle w:val="Heading1"/>
       </w:pPr>
-      <w:bookmarkStart w:id="101" w:name="desarrollo-sw"/>
+      <w:bookmarkStart w:id="106" w:name="desarrollo-sw"/>
       <w:r>
         <w:t xml:space="preserve">Desarrollo sw</w:t>
       </w:r>
-      <w:bookmarkEnd w:id="101"/>
+      <w:bookmarkEnd w:id="106"/>
     </w:p>
     <w:p>
       <w:pPr>
         <w:pStyle w:val="Heading2"/>
       </w:pPr>
-      <w:bookmarkStart w:id="102" w:name="paquetes-esenciales"/>
+      <w:bookmarkStart w:id="107" w:name="paquetes-esenciales"/>
       <w:r>
         <w:t xml:space="preserve">Paquetes esenciales</w:t>
       </w:r>
-      <w:bookmarkEnd w:id="102"/>
+      <w:bookmarkEnd w:id="107"/>
     </w:p>
     <w:p>
       <w:pPr>
@@ -6397,11 +6642,11 @@
       <w:pPr>
         <w:pStyle w:val="Heading2"/>
       </w:pPr>
-      <w:bookmarkStart w:id="103" w:name="git"/>
+      <w:bookmarkStart w:id="108" w:name="git"/>
       <w:r>
         <w:t xml:space="preserve">Git</w:t>
       </w:r>
-      <w:bookmarkEnd w:id="103"/>
+      <w:bookmarkEnd w:id="108"/>
     </w:p>
     <w:p>
       <w:pPr>
@@ -6579,11 +6824,11 @@
       <w:pPr>
         <w:pStyle w:val="Heading2"/>
       </w:pPr>
-      <w:bookmarkStart w:id="104" w:name="open-java"/>
+      <w:bookmarkStart w:id="109" w:name="open-java"/>
       <w:r>
         <w:t xml:space="preserve">Open Java</w:t>
       </w:r>
-      <w:bookmarkEnd w:id="104"/>
+      <w:bookmarkEnd w:id="109"/>
     </w:p>
     <w:p>
       <w:pPr>
@@ -6600,17 +6845,17 @@
       <w:pPr>
         <w:pStyle w:val="Heading2"/>
       </w:pPr>
-      <w:bookmarkStart w:id="105" w:name="lenguaje-de-programación-d-d-programming-language"/>
+      <w:bookmarkStart w:id="110" w:name="lenguaje-de-programación-d-d-programming-language"/>
       <w:r>
         <w:t xml:space="preserve">Lenguaje de programación D (D programming language)</w:t>
       </w:r>
-      <w:bookmarkEnd w:id="105"/>
+      <w:bookmarkEnd w:id="110"/>
     </w:p>
     <w:p>
       <w:pPr>
         <w:pStyle w:val="FirstParagraph"/>
       </w:pPr>
-      <w:hyperlink r:id="rId106">
+      <w:hyperlink r:id="rId111">
         <w:r>
           <w:rPr>
             <w:rStyle w:val="Hyperlink"/>
@@ -6647,11 +6892,11 @@
       <w:pPr>
         <w:pStyle w:val="Heading3"/>
       </w:pPr>
-      <w:bookmarkStart w:id="107" w:name="d-apt-e-instalación-de-programas"/>
+      <w:bookmarkStart w:id="112" w:name="d-apt-e-instalación-de-programas"/>
       <w:r>
         <w:t xml:space="preserve">D-apt e instalación de programas</w:t>
       </w:r>
-      <w:bookmarkEnd w:id="107"/>
+      <w:bookmarkEnd w:id="112"/>
     </w:p>
     <w:p>
       <w:pPr>
@@ -6663,7 +6908,7 @@
       <w:r>
         <w:t xml:space="preserve"> </w:t>
       </w:r>
-      <w:hyperlink r:id="rId108">
+      <w:hyperlink r:id="rId113">
         <w:r>
           <w:rPr>
             <w:rStyle w:val="Hyperlink"/>
@@ -6718,11 +6963,11 @@
       <w:pPr>
         <w:pStyle w:val="Heading3"/>
       </w:pPr>
-      <w:bookmarkStart w:id="109" w:name="dcd"/>
+      <w:bookmarkStart w:id="114" w:name="dcd"/>
       <w:r>
         <w:t xml:space="preserve">DCD</w:t>
       </w:r>
-      <w:bookmarkEnd w:id="109"/>
+      <w:bookmarkEnd w:id="114"/>
     </w:p>
     <w:p>
       <w:pPr>
@@ -6799,11 +7044,11 @@
       <w:pPr>
         <w:pStyle w:val="Heading3"/>
       </w:pPr>
-      <w:bookmarkStart w:id="110" w:name="gdc"/>
+      <w:bookmarkStart w:id="115" w:name="gdc"/>
       <w:r>
         <w:t xml:space="preserve">gdc</w:t>
       </w:r>
-      <w:bookmarkEnd w:id="110"/>
+      <w:bookmarkEnd w:id="115"/>
     </w:p>
     <w:p>
       <w:pPr>
@@ -6828,11 +7073,11 @@
       <w:pPr>
         <w:pStyle w:val="Heading3"/>
       </w:pPr>
-      <w:bookmarkStart w:id="111" w:name="ldc"/>
+      <w:bookmarkStart w:id="116" w:name="ldc"/>
       <w:r>
         <w:t xml:space="preserve">ldc</w:t>
       </w:r>
-      <w:bookmarkEnd w:id="111"/>
+      <w:bookmarkEnd w:id="116"/>
     </w:p>
     <w:p>
       <w:pPr>
@@ -6863,7 +7108,7 @@
       <w:r>
         <w:t xml:space="preserve"> </w:t>
       </w:r>
-      <w:hyperlink r:id="rId112">
+      <w:hyperlink r:id="rId117">
         <w:r>
           <w:rPr>
             <w:rStyle w:val="Hyperlink"/>
@@ -6890,11 +7135,11 @@
       <w:pPr>
         <w:pStyle w:val="Heading3"/>
       </w:pPr>
-      <w:bookmarkStart w:id="113" w:name="emacs-para-editar-d"/>
+      <w:bookmarkStart w:id="118" w:name="emacs-para-editar-d"/>
       <w:r>
         <w:t xml:space="preserve">Emacs para editar D</w:t>
       </w:r>
-      <w:bookmarkEnd w:id="113"/>
+      <w:bookmarkEnd w:id="118"/>
     </w:p>
     <w:p>
       <w:pPr>
@@ -7476,11 +7721,11 @@
       <w:pPr>
         <w:pStyle w:val="Heading4"/>
       </w:pPr>
-      <w:bookmarkStart w:id="114" w:name="referencias"/>
+      <w:bookmarkStart w:id="119" w:name="referencias"/>
       <w:r>
         <w:t xml:space="preserve">Referencias</w:t>
       </w:r>
-      <w:bookmarkEnd w:id="114"/>
+      <w:bookmarkEnd w:id="119"/>
     </w:p>
     <w:p>
       <w:pPr>
@@ -7490,7 +7735,7 @@
           <w:ilvl w:val="0"/>
         </w:numPr>
       </w:pPr>
-      <w:hyperlink r:id="rId115">
+      <w:hyperlink r:id="rId120">
         <w:r>
           <w:rPr>
             <w:rStyle w:val="Hyperlink"/>
@@ -7507,7 +7752,7 @@
           <w:ilvl w:val="0"/>
         </w:numPr>
       </w:pPr>
-      <w:hyperlink r:id="rId116">
+      <w:hyperlink r:id="rId121">
         <w:r>
           <w:rPr>
             <w:rStyle w:val="Hyperlink"/>
@@ -7520,11 +7765,11 @@
       <w:pPr>
         <w:pStyle w:val="Heading2"/>
       </w:pPr>
-      <w:bookmarkStart w:id="117" w:name="processing"/>
+      <w:bookmarkStart w:id="122" w:name="processing"/>
       <w:r>
         <w:t xml:space="preserve">Processing</w:t>
       </w:r>
-      <w:bookmarkEnd w:id="117"/>
+      <w:bookmarkEnd w:id="122"/>
     </w:p>
     <w:p>
       <w:pPr>
@@ -7568,11 +7813,11 @@
       <w:pPr>
         <w:pStyle w:val="Heading2"/>
       </w:pPr>
-      <w:bookmarkStart w:id="118" w:name="openframeworks"/>
+      <w:bookmarkStart w:id="123" w:name="openframeworks"/>
       <w:r>
         <w:t xml:space="preserve">Openframeworks</w:t>
       </w:r>
-      <w:bookmarkEnd w:id="118"/>
+      <w:bookmarkEnd w:id="123"/>
     </w:p>
     <w:p>
       <w:pPr>
@@ -7739,11 +7984,11 @@
       <w:pPr>
         <w:pStyle w:val="Heading2"/>
       </w:pPr>
-      <w:bookmarkStart w:id="119" w:name="python"/>
+      <w:bookmarkStart w:id="124" w:name="python"/>
       <w:r>
         <w:t xml:space="preserve">Python</w:t>
       </w:r>
-      <w:bookmarkEnd w:id="119"/>
+      <w:bookmarkEnd w:id="124"/>
     </w:p>
     <w:p>
       <w:pPr>
@@ -7822,11 +8067,11 @@
       <w:pPr>
         <w:pStyle w:val="Heading3"/>
       </w:pPr>
-      <w:bookmarkStart w:id="120" w:name="pip-virtualenv-virtualenvwrapper-virtualfish"/>
+      <w:bookmarkStart w:id="125" w:name="pip-virtualenv-virtualenvwrapper-virtualfish"/>
       <w:r>
         <w:t xml:space="preserve">pip, virtualenv, virtualenvwrapper, virtualfish</w:t>
       </w:r>
-      <w:bookmarkEnd w:id="120"/>
+      <w:bookmarkEnd w:id="125"/>
     </w:p>
     <w:p>
       <w:pPr>
@@ -8209,7 +8454,7 @@
       <w:pPr>
         <w:pStyle w:val="BodyText"/>
       </w:pPr>
-      <w:hyperlink r:id="rId121">
+      <w:hyperlink r:id="rId126">
         <w:r>
           <w:rPr>
             <w:rStyle w:val="Hyperlink"/>
@@ -8301,7 +8546,7 @@
       <w:pPr>
         <w:pStyle w:val="FirstParagraph"/>
       </w:pPr>
-      <w:hyperlink r:id="rId122">
+      <w:hyperlink r:id="rId127">
         <w:r>
           <w:rPr>
             <w:rStyle w:val="Hyperlink"/>
@@ -8347,17 +8592,17 @@
       <w:pPr>
         <w:pStyle w:val="Heading3"/>
       </w:pPr>
-      <w:bookmarkStart w:id="123" w:name="ipython-notebook"/>
+      <w:bookmarkStart w:id="128" w:name="ipython-notebook"/>
       <w:r>
         <w:t xml:space="preserve">iPython notebook</w:t>
       </w:r>
-      <w:bookmarkEnd w:id="123"/>
+      <w:bookmarkEnd w:id="128"/>
     </w:p>
     <w:p>
       <w:pPr>
         <w:pStyle w:val="FirstParagraph"/>
       </w:pPr>
-      <w:hyperlink r:id="rId124">
+      <w:hyperlink r:id="rId129">
         <w:r>
           <w:rPr>
             <w:rStyle w:val="Hyperlink"/>
@@ -8377,7 +8622,7 @@
       <w:r>
         <w:t xml:space="preserve"> </w:t>
       </w:r>
-      <w:hyperlink r:id="rId125">
+      <w:hyperlink r:id="rId130">
         <w:r>
           <w:rPr>
             <w:rStyle w:val="Hyperlink"/>
@@ -8408,11 +8653,11 @@
       <w:pPr>
         <w:pStyle w:val="Heading4"/>
       </w:pPr>
-      <w:bookmarkStart w:id="126" w:name="instalar-jupyter-en-el-python-del-sistema"/>
+      <w:bookmarkStart w:id="131" w:name="instalar-jupyter-en-el-python-del-sistema"/>
       <w:r>
         <w:t xml:space="preserve">Instalar Jupyter en el Python del sistema</w:t>
       </w:r>
-      <w:bookmarkEnd w:id="126"/>
+      <w:bookmarkEnd w:id="131"/>
     </w:p>
     <w:p>
       <w:pPr>
@@ -8424,7 +8669,7 @@
       <w:r>
         <w:t xml:space="preserve"> </w:t>
       </w:r>
-      <w:hyperlink r:id="rId127">
+      <w:hyperlink r:id="rId132">
         <w:r>
           <w:rPr>
             <w:rStyle w:val="Hyperlink"/>
@@ -8477,11 +8722,11 @@
       <w:pPr>
         <w:pStyle w:val="Heading4"/>
       </w:pPr>
-      <w:bookmarkStart w:id="128" w:name="instalar-anaconda-python"/>
+      <w:bookmarkStart w:id="133" w:name="instalar-anaconda-python"/>
       <w:r>
         <w:t xml:space="preserve">Instalar Anaconda Python</w:t>
       </w:r>
-      <w:bookmarkEnd w:id="128"/>
+      <w:bookmarkEnd w:id="133"/>
     </w:p>
     <w:p>
       <w:pPr>
@@ -8493,7 +8738,7 @@
       <w:r>
         <w:t xml:space="preserve"> </w:t>
       </w:r>
-      <w:hyperlink r:id="rId129">
+      <w:hyperlink r:id="rId134">
         <w:r>
           <w:rPr>
             <w:rStyle w:val="Hyperlink"/>
@@ -8676,11 +8921,11 @@
       <w:pPr>
         <w:pStyle w:val="Heading4"/>
       </w:pPr>
-      <w:bookmarkStart w:id="130" w:name="ipython-y-graphlab"/>
+      <w:bookmarkStart w:id="135" w:name="ipython-y-graphlab"/>
       <w:r>
         <w:t xml:space="preserve">iPython y GraphLab</w:t>
       </w:r>
-      <w:bookmarkEnd w:id="130"/>
+      <w:bookmarkEnd w:id="135"/>
     </w:p>
     <w:p>
       <w:pPr>
@@ -8740,7 +8985,7 @@
       <w:r>
         <w:t xml:space="preserve"> </w:t>
       </w:r>
-      <w:hyperlink r:id="rId131">
+      <w:hyperlink r:id="rId136">
         <w:r>
           <w:rPr>
             <w:rStyle w:val="Hyperlink"/>
@@ -8830,7 +9075,7 @@
       <w:r>
         <w:t xml:space="preserve"> </w:t>
       </w:r>
-      <w:hyperlink r:id="rId132">
+      <w:hyperlink r:id="rId137">
         <w:r>
           <w:rPr>
             <w:rStyle w:val="Hyperlink"/>
@@ -8854,7 +9099,7 @@
         <w:rPr>
           <w:rStyle w:val="FootnoteReference"/>
         </w:rPr>
-        <w:footnoteReference w:id="133"/>
+        <w:footnoteReference w:id="138"/>
       </w:r>
     </w:p>
     <w:p>
@@ -8896,7 +9141,7 @@
         <w:rPr>
           <w:rStyle w:val="FootnoteReference"/>
         </w:rPr>
-        <w:footnoteReference w:id="134"/>
+        <w:footnoteReference w:id="139"/>
       </w:r>
       <w:r>
         <w:t xml:space="preserve">:</w:t>
@@ -8966,11 +9211,11 @@
       <w:pPr>
         <w:pStyle w:val="Heading5"/>
       </w:pPr>
-      <w:bookmarkStart w:id="135" w:name="instalación-alternativa-con-virtualenv"/>
+      <w:bookmarkStart w:id="140" w:name="instalación-alternativa-con-virtualenv"/>
       <w:r>
         <w:t xml:space="preserve">Instalación alternativa con virtualenv</w:t>
       </w:r>
-      <w:bookmarkEnd w:id="135"/>
+      <w:bookmarkEnd w:id="140"/>
     </w:p>
     <w:p>
       <w:pPr>
@@ -9104,11 +9349,11 @@
       <w:pPr>
         <w:pStyle w:val="Heading3"/>
       </w:pPr>
-      <w:bookmarkStart w:id="136" w:name="usar-emacs-para-editar-python"/>
+      <w:bookmarkStart w:id="141" w:name="usar-emacs-para-editar-python"/>
       <w:r>
         <w:t xml:space="preserve">Usar Emacs para editar Python</w:t>
       </w:r>
-      <w:bookmarkEnd w:id="136"/>
+      <w:bookmarkEnd w:id="141"/>
     </w:p>
     <w:p>
       <w:pPr>
@@ -9304,11 +9549,11 @@
       <w:pPr>
         <w:pStyle w:val="Heading4"/>
       </w:pPr>
-      <w:bookmarkStart w:id="137" w:name="todo"/>
+      <w:bookmarkStart w:id="142" w:name="todo"/>
       <w:r>
         <w:t xml:space="preserve">TODO</w:t>
       </w:r>
-      <w:bookmarkEnd w:id="137"/>
+      <w:bookmarkEnd w:id="142"/>
     </w:p>
     <w:p>
       <w:pPr>
@@ -9320,7 +9565,7 @@
       <w:r>
         <w:t xml:space="preserve"> </w:t>
       </w:r>
-      <w:hyperlink r:id="rId138">
+      <w:hyperlink r:id="rId143">
         <w:r>
           <w:rPr>
             <w:rStyle w:val="Hyperlink"/>
@@ -9333,11 +9578,11 @@
       <w:pPr>
         <w:pStyle w:val="Heading3"/>
       </w:pPr>
-      <w:bookmarkStart w:id="139" w:name="web2py"/>
+      <w:bookmarkStart w:id="144" w:name="web2py"/>
       <w:r>
         <w:t xml:space="preserve">Web2py</w:t>
       </w:r>
-      <w:bookmarkEnd w:id="139"/>
+      <w:bookmarkEnd w:id="144"/>
     </w:p>
     <w:p>
       <w:pPr>
@@ -9349,7 +9594,7 @@
       <w:r>
         <w:t xml:space="preserve"> </w:t>
       </w:r>
-      <w:hyperlink r:id="rId140">
+      <w:hyperlink r:id="rId145">
         <w:r>
           <w:rPr>
             <w:rStyle w:val="Hyperlink"/>
@@ -9646,7 +9891,7 @@
       <w:r>
         <w:t xml:space="preserve"> </w:t>
       </w:r>
-      <w:hyperlink r:id="rId141">
+      <w:hyperlink r:id="rId146">
         <w:r>
           <w:rPr>
             <w:rStyle w:val="Hyperlink"/>
@@ -9678,11 +9923,11 @@
       <w:pPr>
         <w:pStyle w:val="Heading3"/>
       </w:pPr>
-      <w:bookmarkStart w:id="142" w:name="selenium"/>
+      <w:bookmarkStart w:id="147" w:name="selenium"/>
       <w:r>
         <w:t xml:space="preserve">Selenium</w:t>
       </w:r>
-      <w:bookmarkEnd w:id="142"/>
+      <w:bookmarkEnd w:id="147"/>
     </w:p>
     <w:p>
       <w:pPr>
@@ -9713,7 +9958,7 @@
         <w:rPr>
           <w:rStyle w:val="FootnoteReference"/>
         </w:rPr>
-        <w:footnoteReference w:id="143"/>
+        <w:footnoteReference w:id="148"/>
       </w:r>
       <w:r>
         <w:t xml:space="preserve"> </w:t>
@@ -9724,7 +9969,7 @@
       <w:r>
         <w:t xml:space="preserve"> </w:t>
       </w:r>
-      <w:hyperlink r:id="rId144">
+      <w:hyperlink r:id="rId149">
         <w:r>
           <w:rPr>
             <w:rStyle w:val="Hyperlink"/>
@@ -9952,11 +10197,11 @@
       <w:pPr>
         <w:pStyle w:val="Heading3"/>
       </w:pPr>
-      <w:bookmarkStart w:id="145" w:name="networkx"/>
+      <w:bookmarkStart w:id="150" w:name="networkx"/>
       <w:r>
         <w:t xml:space="preserve">Networkx</w:t>
       </w:r>
-      <w:bookmarkEnd w:id="145"/>
+      <w:bookmarkEnd w:id="150"/>
     </w:p>
     <w:p>
       <w:pPr>
@@ -10053,11 +10298,11 @@
       <w:pPr>
         <w:pStyle w:val="Heading2"/>
       </w:pPr>
-      <w:bookmarkStart w:id="146" w:name="go-language"/>
+      <w:bookmarkStart w:id="151" w:name="go-language"/>
       <w:r>
         <w:t xml:space="preserve">Go language</w:t>
       </w:r>
-      <w:bookmarkEnd w:id="146"/>
+      <w:bookmarkEnd w:id="151"/>
     </w:p>
     <w:p>
       <w:pPr>
@@ -10069,7 +10314,7 @@
       <w:r>
         <w:t xml:space="preserve"> </w:t>
       </w:r>
-      <w:hyperlink r:id="rId147">
+      <w:hyperlink r:id="rId152">
         <w:r>
           <w:rPr>
             <w:rStyle w:val="Hyperlink"/>
@@ -10213,21 +10458,21 @@
       <w:pPr>
         <w:pStyle w:val="Heading1"/>
       </w:pPr>
-      <w:bookmarkStart w:id="148" w:name="desarrollo-hardware"/>
+      <w:bookmarkStart w:id="153" w:name="desarrollo-hardware"/>
       <w:r>
         <w:t xml:space="preserve">Desarrollo hardware</w:t>
       </w:r>
-      <w:bookmarkEnd w:id="148"/>
+      <w:bookmarkEnd w:id="153"/>
     </w:p>
     <w:p>
       <w:pPr>
         <w:pStyle w:val="Heading2"/>
       </w:pPr>
-      <w:bookmarkStart w:id="149" w:name="arduino-ide"/>
+      <w:bookmarkStart w:id="154" w:name="arduino-ide"/>
       <w:r>
         <w:t xml:space="preserve">Arduino IDE</w:t>
       </w:r>
-      <w:bookmarkEnd w:id="149"/>
+      <w:bookmarkEnd w:id="154"/>
     </w:p>
     <w:p>
       <w:pPr>
@@ -10239,7 +10484,7 @@
       <w:r>
         <w:t xml:space="preserve"> </w:t>
       </w:r>
-      <w:hyperlink r:id="rId150">
+      <w:hyperlink r:id="rId155">
         <w:r>
           <w:rPr>
             <w:rStyle w:val="Hyperlink"/>
@@ -10302,7 +10547,7 @@
         <w:pStyle w:val="FirstParagraph"/>
       </w:pPr>
       <w:r>
-        <w:t xml:space="preserve">La primera ves que instalamos será necesario crear el desktop file con</w:t>
+        <w:t xml:space="preserve">La primera vez que instalamos será necesario crear el desktop file con</w:t>
       </w:r>
       <w:r>
         <w:t xml:space="preserve"> </w:t>
@@ -10317,7 +10562,7 @@
         <w:t xml:space="preserve"> </w:t>
       </w:r>
       <w:r>
-        <w:t xml:space="preserve">con las actulizaciones no será necesario, siempre y</w:t>
+        <w:t xml:space="preserve">con las actualizaciones no será necesario, siempre y</w:t>
       </w:r>
       <w:r>
         <w:t xml:space="preserve"> </w:t>
@@ -10337,13 +10582,42 @@
     </w:p>
     <w:p>
       <w:pPr>
+        <w:pStyle w:val="BodyText"/>
+      </w:pPr>
+      <w:r>
+        <w:t xml:space="preserve">No hay que olvidar añadir nuestro usuario al grupo</w:t>
+      </w:r>
+      <w:r>
+        <w:t xml:space="preserve"> </w:t>
+      </w:r>
+      <w:r>
+        <w:rPr>
+          <w:i/>
+        </w:rPr>
+        <w:t xml:space="preserve">dialaout</w:t>
+      </w:r>
+      <w:r>
+        <w:t xml:space="preserve">:</w:t>
+      </w:r>
+      <w:r>
+        <w:t xml:space="preserve"> </w:t>
+      </w:r>
+      <w:r>
+        <w:rPr>
+          <w:rStyle w:val="VerbatimChar"/>
+        </w:rPr>
+        <w:t xml:space="preserve">sudo gpasswd --add username dialtout</w:t>
+      </w:r>
+    </w:p>
+    <w:p>
+      <w:pPr>
         <w:pStyle w:val="Heading3"/>
       </w:pPr>
-      <w:bookmarkStart w:id="151" w:name="añadir-biblioteca-de-soporte-para-makeblock"/>
+      <w:bookmarkStart w:id="156" w:name="añadir-biblioteca-de-soporte-para-makeblock"/>
       <w:r>
         <w:t xml:space="preserve">Añadir biblioteca de soporte para Makeblock</w:t>
       </w:r>
-      <w:bookmarkEnd w:id="151"/>
+      <w:bookmarkEnd w:id="156"/>
     </w:p>
     <w:p>
       <w:pPr>
@@ -10355,7 +10629,7 @@
       <w:r>
         <w:t xml:space="preserve"> </w:t>
       </w:r>
-      <w:hyperlink r:id="rId152">
+      <w:hyperlink r:id="rId157">
         <w:r>
           <w:rPr>
             <w:rStyle w:val="Hyperlink"/>
@@ -10470,11 +10744,11 @@
       <w:pPr>
         <w:pStyle w:val="Heading2"/>
       </w:pPr>
-      <w:bookmarkStart w:id="153" w:name="pinguino-ide"/>
+      <w:bookmarkStart w:id="158" w:name="pinguino-ide"/>
       <w:r>
         <w:t xml:space="preserve">Pinguino IDE</w:t>
       </w:r>
-      <w:bookmarkEnd w:id="153"/>
+      <w:bookmarkEnd w:id="158"/>
     </w:p>
     <w:p>
       <w:pPr>
@@ -10486,7 +10760,7 @@
       <w:r>
         <w:t xml:space="preserve"> </w:t>
       </w:r>
-      <w:hyperlink r:id="rId154">
+      <w:hyperlink r:id="rId159">
         <w:r>
           <w:rPr>
             <w:rStyle w:val="Hyperlink"/>
@@ -10574,11 +10848,11 @@
       <w:pPr>
         <w:pStyle w:val="Heading2"/>
       </w:pPr>
-      <w:bookmarkStart w:id="155" w:name="kicad"/>
+      <w:bookmarkStart w:id="160" w:name="kicad"/>
       <w:r>
         <w:t xml:space="preserve">KiCAD</w:t>
       </w:r>
-      <w:bookmarkEnd w:id="155"/>
+      <w:bookmarkEnd w:id="160"/>
     </w:p>
     <w:p>
       <w:pPr>
@@ -10633,7 +10907,7 @@
           <w:ilvl w:val="0"/>
         </w:numPr>
       </w:pPr>
-      <w:hyperlink r:id="rId156">
+      <w:hyperlink r:id="rId161">
         <w:r>
           <w:rPr>
             <w:rStyle w:val="Hyperlink"/>
@@ -10662,7 +10936,7 @@
       <w:r>
         <w:t xml:space="preserve"> </w:t>
       </w:r>
-      <w:hyperlink r:id="rId157">
+      <w:hyperlink r:id="rId162">
         <w:r>
           <w:rPr>
             <w:rStyle w:val="Hyperlink"/>
@@ -10715,7 +10989,7 @@
           <w:ilvl w:val="0"/>
         </w:numPr>
       </w:pPr>
-      <w:hyperlink r:id="rId158">
+      <w:hyperlink r:id="rId163">
         <w:r>
           <w:rPr>
             <w:rStyle w:val="Hyperlink"/>
@@ -10740,11 +11014,11 @@
       <w:pPr>
         <w:pStyle w:val="Heading2"/>
       </w:pPr>
-      <w:bookmarkStart w:id="159" w:name="analizador-lógico"/>
+      <w:bookmarkStart w:id="164" w:name="analizador-lógico"/>
       <w:r>
         <w:t xml:space="preserve">Analizador lógico</w:t>
       </w:r>
-      <w:bookmarkEnd w:id="159"/>
+      <w:bookmarkEnd w:id="164"/>
     </w:p>
     <w:p>
       <w:pPr>
@@ -10762,7 +11036,7 @@
       <w:r>
         <w:t xml:space="preserve"> </w:t>
       </w:r>
-      <w:hyperlink r:id="rId160">
+      <w:hyperlink r:id="rId165">
         <w:r>
           <w:rPr>
             <w:rStyle w:val="Hyperlink"/>
@@ -10775,11 +11049,11 @@
       <w:pPr>
         <w:pStyle w:val="Heading3"/>
       </w:pPr>
-      <w:bookmarkStart w:id="161" w:name="sigrok"/>
+      <w:bookmarkStart w:id="166" w:name="sigrok"/>
       <w:r>
         <w:t xml:space="preserve">Sigrok</w:t>
       </w:r>
-      <w:bookmarkEnd w:id="161"/>
+      <w:bookmarkEnd w:id="166"/>
     </w:p>
     <w:p>
       <w:pPr>
@@ -10987,11 +11261,11 @@
       <w:pPr>
         <w:pStyle w:val="Heading3"/>
       </w:pPr>
-      <w:bookmarkStart w:id="162" w:name="sump-logic-analyzer"/>
+      <w:bookmarkStart w:id="167" w:name="sump-logic-analyzer"/>
       <w:r>
         <w:t xml:space="preserve">Sump logic analyzer</w:t>
       </w:r>
-      <w:bookmarkEnd w:id="162"/>
+      <w:bookmarkEnd w:id="167"/>
     </w:p>
     <w:p>
       <w:pPr>
@@ -11017,7 +11291,7 @@
       <w:r>
         <w:t xml:space="preserve"> </w:t>
       </w:r>
-      <w:hyperlink r:id="rId163">
+      <w:hyperlink r:id="rId168">
         <w:r>
           <w:rPr>
             <w:rStyle w:val="Hyperlink"/>
@@ -11133,17 +11407,17 @@
       <w:pPr>
         <w:pStyle w:val="Heading3"/>
       </w:pPr>
-      <w:bookmarkStart w:id="164" w:name="ols"/>
+      <w:bookmarkStart w:id="169" w:name="ols"/>
       <w:r>
         <w:t xml:space="preserve">OLS</w:t>
       </w:r>
-      <w:bookmarkEnd w:id="164"/>
+      <w:bookmarkEnd w:id="169"/>
     </w:p>
     <w:p>
       <w:pPr>
         <w:pStyle w:val="FirstParagraph"/>
       </w:pPr>
-      <w:hyperlink r:id="rId165">
+      <w:hyperlink r:id="rId170">
         <w:r>
           <w:rPr>
             <w:rStyle w:val="Hyperlink"/>
@@ -11156,21 +11430,21 @@
       <w:pPr>
         <w:pStyle w:val="Heading1"/>
       </w:pPr>
-      <w:bookmarkStart w:id="166" w:name="virtualización"/>
+      <w:bookmarkStart w:id="171" w:name="virtualización"/>
       <w:r>
         <w:t xml:space="preserve">Virtualización</w:t>
       </w:r>
-      <w:bookmarkEnd w:id="166"/>
+      <w:bookmarkEnd w:id="171"/>
     </w:p>
     <w:p>
       <w:pPr>
         <w:pStyle w:val="Heading2"/>
       </w:pPr>
-      <w:bookmarkStart w:id="167" w:name="docker"/>
+      <w:bookmarkStart w:id="172" w:name="docker"/>
       <w:r>
         <w:t xml:space="preserve">Docker</w:t>
       </w:r>
-      <w:bookmarkEnd w:id="167"/>
+      <w:bookmarkEnd w:id="172"/>
     </w:p>
     <w:p>
       <w:pPr>
@@ -11280,11 +11554,11 @@
       <w:pPr>
         <w:pStyle w:val="Heading2"/>
       </w:pPr>
-      <w:bookmarkStart w:id="168" w:name="virtualbox"/>
+      <w:bookmarkStart w:id="173" w:name="virtualbox"/>
       <w:r>
         <w:t xml:space="preserve">Virtualbox</w:t>
       </w:r>
-      <w:bookmarkEnd w:id="168"/>
+      <w:bookmarkEnd w:id="173"/>
     </w:p>
     <w:p>
       <w:pPr>
@@ -11458,7 +11732,7 @@
       <w:r>
         <w:t xml:space="preserve"> </w:t>
       </w:r>
-      <w:hyperlink r:id="rId169">
+      <w:hyperlink r:id="rId174">
         <w:r>
           <w:rPr>
             <w:rStyle w:val="Hyperlink"/>
@@ -11506,11 +11780,11 @@
       <w:pPr>
         <w:pStyle w:val="Heading2"/>
       </w:pPr>
-      <w:bookmarkStart w:id="170" w:name="virtualizando-un-windows-7"/>
+      <w:bookmarkStart w:id="175" w:name="virtualizando-un-windows-7"/>
       <w:r>
         <w:t xml:space="preserve">Virtualizando un Windows 7</w:t>
       </w:r>
-      <w:bookmarkEnd w:id="170"/>
+      <w:bookmarkEnd w:id="175"/>
     </w:p>
     <w:p>
       <w:pPr>
@@ -11596,11 +11870,11 @@
       <w:pPr>
         <w:pStyle w:val="Heading1"/>
       </w:pPr>
-      <w:bookmarkStart w:id="171" w:name="shells-alternativos-zsh-y-fish"/>
+      <w:bookmarkStart w:id="176" w:name="shells-alternativos-zsh-y-fish"/>
       <w:r>
         <w:t xml:space="preserve">Shells alternativos: zsh y fish</w:t>
       </w:r>
-      <w:bookmarkEnd w:id="171"/>
+      <w:bookmarkEnd w:id="176"/>
     </w:p>
     <w:p>
       <w:pPr>
@@ -11632,11 +11906,11 @@
       <w:pPr>
         <w:pStyle w:val="Heading2"/>
       </w:pPr>
-      <w:bookmarkStart w:id="172" w:name="fish"/>
+      <w:bookmarkStart w:id="177" w:name="fish"/>
       <w:r>
         <w:t xml:space="preserve">fish</w:t>
       </w:r>
-      <w:bookmarkEnd w:id="172"/>
+      <w:bookmarkEnd w:id="177"/>
     </w:p>
     <w:p>
       <w:pPr>
@@ -11759,11 +12033,11 @@
       <w:pPr>
         <w:pStyle w:val="Heading2"/>
       </w:pPr>
-      <w:bookmarkStart w:id="173" w:name="zsh"/>
+      <w:bookmarkStart w:id="178" w:name="zsh"/>
       <w:r>
         <w:t xml:space="preserve">zsh</w:t>
       </w:r>
-      <w:bookmarkEnd w:id="173"/>
+      <w:bookmarkEnd w:id="178"/>
     </w:p>
     <w:p>
       <w:pPr>
@@ -12151,11 +12425,11 @@
       <w:pPr>
         <w:pStyle w:val="Heading2"/>
       </w:pPr>
-      <w:bookmarkStart w:id="174" w:name="instalación-de-fuentes-adicionales"/>
+      <w:bookmarkStart w:id="179" w:name="instalación-de-fuentes-adicionales"/>
       <w:r>
         <w:t xml:space="preserve">Instalación de fuentes adicionales</w:t>
       </w:r>
-      <w:bookmarkEnd w:id="174"/>
+      <w:bookmarkEnd w:id="179"/>
     </w:p>
     <w:p>
       <w:pPr>
@@ -12240,21 +12514,21 @@
       <w:pPr>
         <w:pStyle w:val="Heading1"/>
       </w:pPr>
-      <w:bookmarkStart w:id="175" w:name="reprap"/>
+      <w:bookmarkStart w:id="180" w:name="reprap"/>
       <w:r>
         <w:t xml:space="preserve">Reprap</w:t>
       </w:r>
-      <w:bookmarkEnd w:id="175"/>
+      <w:bookmarkEnd w:id="180"/>
     </w:p>
     <w:p>
       <w:pPr>
         <w:pStyle w:val="Heading2"/>
       </w:pPr>
-      <w:bookmarkStart w:id="176" w:name="sl1c3r"/>
+      <w:bookmarkStart w:id="181" w:name="sl1c3r"/>
       <w:r>
         <w:t xml:space="preserve">Sl1c3r</w:t>
       </w:r>
-      <w:bookmarkEnd w:id="176"/>
+      <w:bookmarkEnd w:id="181"/>
     </w:p>
     <w:p>
       <w:pPr>
@@ -12337,11 +12611,11 @@
       <w:pPr>
         <w:pStyle w:val="Heading2"/>
       </w:pPr>
-      <w:bookmarkStart w:id="177" w:name="openscad"/>
+      <w:bookmarkStart w:id="182" w:name="openscad"/>
       <w:r>
         <w:t xml:space="preserve">OpenScad</w:t>
       </w:r>
-      <w:bookmarkEnd w:id="177"/>
+      <w:bookmarkEnd w:id="182"/>
     </w:p>
     <w:p>
       <w:pPr>
@@ -12355,11 +12629,11 @@
       <w:pPr>
         <w:pStyle w:val="Heading2"/>
       </w:pPr>
-      <w:bookmarkStart w:id="178" w:name="printrun"/>
+      <w:bookmarkStart w:id="183" w:name="printrun"/>
       <w:r>
         <w:t xml:space="preserve">Printrun</w:t>
       </w:r>
-      <w:bookmarkEnd w:id="178"/>
+      <w:bookmarkEnd w:id="183"/>
     </w:p>
     <w:p>
       <w:pPr>
@@ -12373,11 +12647,11 @@
       <w:pPr>
         <w:pStyle w:val="Heading2"/>
       </w:pPr>
-      <w:bookmarkStart w:id="179" w:name="cura"/>
+      <w:bookmarkStart w:id="184" w:name="cura"/>
       <w:r>
         <w:t xml:space="preserve">Cura</w:t>
       </w:r>
-      <w:bookmarkEnd w:id="179"/>
+      <w:bookmarkEnd w:id="184"/>
     </w:p>
     <w:p>
       <w:pPr>
@@ -12443,31 +12717,31 @@
       <w:pPr>
         <w:pStyle w:val="Heading1"/>
       </w:pPr>
-      <w:bookmarkStart w:id="180" w:name="aplicaciones-web"/>
+      <w:bookmarkStart w:id="185" w:name="aplicaciones-web"/>
       <w:r>
         <w:t xml:space="preserve">Aplicaciones Web</w:t>
       </w:r>
-      <w:bookmarkEnd w:id="180"/>
+      <w:bookmarkEnd w:id="185"/>
     </w:p>
     <w:p>
       <w:pPr>
         <w:pStyle w:val="Heading2"/>
       </w:pPr>
-      <w:bookmarkStart w:id="181" w:name="servidor-web"/>
+      <w:bookmarkStart w:id="186" w:name="servidor-web"/>
       <w:r>
         <w:t xml:space="preserve">Servidor Web</w:t>
       </w:r>
-      <w:bookmarkEnd w:id="181"/>
+      <w:bookmarkEnd w:id="186"/>
     </w:p>
     <w:p>
       <w:pPr>
         <w:pStyle w:val="Heading3"/>
       </w:pPr>
-      <w:bookmarkStart w:id="182" w:name="apache"/>
+      <w:bookmarkStart w:id="187" w:name="apache"/>
       <w:r>
         <w:t xml:space="preserve">Apache</w:t>
       </w:r>
-      <w:bookmarkEnd w:id="182"/>
+      <w:bookmarkEnd w:id="187"/>
     </w:p>
     <w:p>
       <w:pPr>
@@ -12507,7 +12781,7 @@
       <w:r>
         <w:t xml:space="preserve"> </w:t>
       </w:r>
-      <w:hyperlink r:id="rId183">
+      <w:hyperlink r:id="rId188">
         <w:r>
           <w:rPr>
             <w:rStyle w:val="Hyperlink"/>
@@ -12727,7 +13001,7 @@
       <w:r>
         <w:t xml:space="preserve"> </w:t>
       </w:r>
-      <w:hyperlink r:id="rId184">
+      <w:hyperlink r:id="rId189">
         <w:r>
           <w:rPr>
             <w:rStyle w:val="Hyperlink"/>
@@ -12789,11 +13063,11 @@
       <w:pPr>
         <w:pStyle w:val="Heading3"/>
       </w:pPr>
-      <w:bookmarkStart w:id="185" w:name="nginx"/>
+      <w:bookmarkStart w:id="190" w:name="nginx"/>
       <w:r>
         <w:t xml:space="preserve">nginx</w:t>
       </w:r>
-      <w:bookmarkEnd w:id="185"/>
+      <w:bookmarkEnd w:id="190"/>
     </w:p>
     <w:p>
       <w:pPr>
@@ -12807,21 +13081,21 @@
       <w:pPr>
         <w:pStyle w:val="Heading2"/>
       </w:pPr>
-      <w:bookmarkStart w:id="186" w:name="servidores-de-bases-de-datos"/>
+      <w:bookmarkStart w:id="191" w:name="servidores-de-bases-de-datos"/>
       <w:r>
         <w:t xml:space="preserve">Servidores de bases de datos</w:t>
       </w:r>
-      <w:bookmarkEnd w:id="186"/>
+      <w:bookmarkEnd w:id="191"/>
     </w:p>
     <w:p>
       <w:pPr>
         <w:pStyle w:val="Heading3"/>
       </w:pPr>
-      <w:bookmarkStart w:id="187" w:name="mysql"/>
+      <w:bookmarkStart w:id="192" w:name="mysql"/>
       <w:r>
         <w:t xml:space="preserve">MySQL</w:t>
       </w:r>
-      <w:bookmarkEnd w:id="187"/>
+      <w:bookmarkEnd w:id="192"/>
     </w:p>
     <w:p>
       <w:pPr>
@@ -12863,11 +13137,11 @@
       <w:pPr>
         <w:pStyle w:val="Heading4"/>
       </w:pPr>
-      <w:bookmarkStart w:id="188" w:name="actualización"/>
+      <w:bookmarkStart w:id="193" w:name="actualización"/>
       <w:r>
         <w:t xml:space="preserve">Actualización</w:t>
       </w:r>
-      <w:bookmarkEnd w:id="188"/>
+      <w:bookmarkEnd w:id="193"/>
     </w:p>
     <w:p>
       <w:pPr>
@@ -12929,11 +13203,11 @@
       <w:pPr>
         <w:pStyle w:val="Heading3"/>
       </w:pPr>
-      <w:bookmarkStart w:id="189" w:name="cliente-sql-squirrel-sql"/>
+      <w:bookmarkStart w:id="194" w:name="cliente-sql-squirrel-sql"/>
       <w:r>
         <w:t xml:space="preserve">Cliente SQL SQuirreL SQL</w:t>
       </w:r>
-      <w:bookmarkEnd w:id="189"/>
+      <w:bookmarkEnd w:id="194"/>
     </w:p>
     <w:p>
       <w:pPr>
@@ -12945,7 +13219,7 @@
       <w:r>
         <w:t xml:space="preserve"> </w:t>
       </w:r>
-      <w:hyperlink r:id="rId190">
+      <w:hyperlink r:id="rId195">
         <w:r>
           <w:rPr>
             <w:rStyle w:val="Hyperlink"/>
@@ -12980,7 +13254,7 @@
       <w:r>
         <w:t xml:space="preserve"> </w:t>
       </w:r>
-      <w:hyperlink r:id="rId191">
+      <w:hyperlink r:id="rId196">
         <w:r>
           <w:rPr>
             <w:rStyle w:val="Hyperlink"/>
@@ -13043,11 +13317,11 @@
       <w:pPr>
         <w:pStyle w:val="Heading3"/>
       </w:pPr>
-      <w:bookmarkStart w:id="192" w:name="mariadb"/>
+      <w:bookmarkStart w:id="197" w:name="mariadb"/>
       <w:r>
         <w:t xml:space="preserve">MariaDB</w:t>
       </w:r>
-      <w:bookmarkEnd w:id="192"/>
+      <w:bookmarkEnd w:id="197"/>
     </w:p>
     <w:p>
       <w:pPr>
@@ -13064,21 +13338,21 @@
       <w:pPr>
         <w:pStyle w:val="Heading1"/>
       </w:pPr>
-      <w:bookmarkStart w:id="193" w:name="recetas-varias"/>
+      <w:bookmarkStart w:id="198" w:name="recetas-varias"/>
       <w:r>
         <w:t xml:space="preserve">Recetas varias</w:t>
       </w:r>
-      <w:bookmarkEnd w:id="193"/>
+      <w:bookmarkEnd w:id="198"/>
     </w:p>
     <w:p>
       <w:pPr>
         <w:pStyle w:val="Heading2"/>
       </w:pPr>
-      <w:bookmarkStart w:id="194" w:name="orange-pi-zero"/>
+      <w:bookmarkStart w:id="199" w:name="orange-pi-zero"/>
       <w:r>
         <w:t xml:space="preserve">Orange Pi Zero</w:t>
       </w:r>
-      <w:bookmarkEnd w:id="194"/>
+      <w:bookmarkEnd w:id="199"/>
     </w:p>
     <w:p>
       <w:pPr>
@@ -13098,11 +13372,11 @@
       <w:pPr>
         <w:pStyle w:val="Heading3"/>
       </w:pPr>
-      <w:bookmarkStart w:id="195" w:name="crear-una-sd-arrancable"/>
+      <w:bookmarkStart w:id="200" w:name="crear-una-sd-arrancable"/>
       <w:r>
         <w:t xml:space="preserve">Crear una SD arrancable</w:t>
       </w:r>
-      <w:bookmarkEnd w:id="195"/>
+      <w:bookmarkEnd w:id="200"/>
     </w:p>
     <w:p>
       <w:pPr>
@@ -13631,7 +13905,7 @@
       <w:r>
         <w:t xml:space="preserve"> </w:t>
       </w:r>
-      <w:hyperlink r:id="rId196">
+      <w:hyperlink r:id="rId201">
         <w:r>
           <w:rPr>
             <w:rStyle w:val="Hyperlink"/>
@@ -13866,7 +14140,7 @@
                     </pic:cNvPicPr>
                   </pic:nvPicPr>
                   <pic:blipFill>
-                    <a:blip r:embed="rId197"/>
+                    <a:blip r:embed="rId202"/>
                     <a:stretch>
                       <a:fillRect/>
                     </a:stretch>
@@ -13973,11 +14247,11 @@
       <w:pPr>
         <w:pStyle w:val="Heading3"/>
       </w:pPr>
-      <w:bookmarkStart w:id="198" w:name="conexión-wifi"/>
+      <w:bookmarkStart w:id="203" w:name="conexión-wifi"/>
       <w:r>
         <w:t xml:space="preserve">Conexión WIFI</w:t>
       </w:r>
-      <w:bookmarkEnd w:id="198"/>
+      <w:bookmarkEnd w:id="203"/>
     </w:p>
     <w:p>
       <w:pPr>
@@ -14313,7 +14587,7 @@
                     </pic:cNvPicPr>
                   </pic:nvPicPr>
                   <pic:blipFill>
-                    <a:blip r:embed="rId199"/>
+                    <a:blip r:embed="rId204"/>
                     <a:stretch>
                       <a:fillRect/>
                     </a:stretch>
@@ -14461,11 +14735,11 @@
       <w:pPr>
         <w:pStyle w:val="Heading3"/>
       </w:pPr>
-      <w:bookmarkStart w:id="200" w:name="referencias-1"/>
+      <w:bookmarkStart w:id="205" w:name="referencias-1"/>
       <w:r>
         <w:t xml:space="preserve">Referencias</w:t>
       </w:r>
-      <w:bookmarkEnd w:id="200"/>
+      <w:bookmarkEnd w:id="205"/>
     </w:p>
     <w:p>
       <w:pPr>
@@ -14475,7 +14749,7 @@
           <w:ilvl w:val="0"/>
         </w:numPr>
       </w:pPr>
-      <w:hyperlink r:id="rId201">
+      <w:hyperlink r:id="rId206">
         <w:r>
           <w:rPr>
             <w:rStyle w:val="Hyperlink"/>
@@ -14492,7 +14766,7 @@
           <w:ilvl w:val="0"/>
         </w:numPr>
       </w:pPr>
-      <w:hyperlink r:id="rId202">
+      <w:hyperlink r:id="rId207">
         <w:r>
           <w:rPr>
             <w:rStyle w:val="Hyperlink"/>
@@ -14515,7 +14789,7 @@
           <w:ilvl w:val="0"/>
         </w:numPr>
       </w:pPr>
-      <w:hyperlink r:id="rId203">
+      <w:hyperlink r:id="rId208">
         <w:r>
           <w:rPr>
             <w:rStyle w:val="Hyperlink"/>
@@ -14532,7 +14806,7 @@
           <w:ilvl w:val="0"/>
         </w:numPr>
       </w:pPr>
-      <w:hyperlink r:id="rId204">
+      <w:hyperlink r:id="rId209">
         <w:r>
           <w:rPr>
             <w:rStyle w:val="Hyperlink"/>
@@ -14549,7 +14823,7 @@
           <w:ilvl w:val="0"/>
         </w:numPr>
       </w:pPr>
-      <w:hyperlink r:id="rId205">
+      <w:hyperlink r:id="rId210">
         <w:r>
           <w:rPr>
             <w:rStyle w:val="Hyperlink"/>
@@ -14566,7 +14840,7 @@
           <w:ilvl w:val="0"/>
         </w:numPr>
       </w:pPr>
-      <w:hyperlink r:id="rId206">
+      <w:hyperlink r:id="rId211">
         <w:r>
           <w:rPr>
             <w:rStyle w:val="Hyperlink"/>
@@ -14583,7 +14857,7 @@
           <w:ilvl w:val="0"/>
         </w:numPr>
       </w:pPr>
-      <w:hyperlink r:id="rId207">
+      <w:hyperlink r:id="rId212">
         <w:r>
           <w:rPr>
             <w:rStyle w:val="Hyperlink"/>
@@ -14600,7 +14874,7 @@
           <w:ilvl w:val="0"/>
         </w:numPr>
       </w:pPr>
-      <w:hyperlink r:id="rId208">
+      <w:hyperlink r:id="rId213">
         <w:r>
           <w:rPr>
             <w:rStyle w:val="Hyperlink"/>
@@ -14629,7 +14903,7 @@
           <w:ilvl w:val="0"/>
         </w:numPr>
       </w:pPr>
-      <w:hyperlink r:id="rId209">
+      <w:hyperlink r:id="rId214">
         <w:r>
           <w:rPr>
             <w:rStyle w:val="Hyperlink"/>
@@ -14654,11 +14928,11 @@
       <w:pPr>
         <w:pStyle w:val="Heading2"/>
       </w:pPr>
-      <w:bookmarkStart w:id="210" w:name="raspberry-pi-media-center"/>
+      <w:bookmarkStart w:id="215" w:name="raspberry-pi-media-center"/>
       <w:r>
         <w:t xml:space="preserve">Raspberry Pi Media Center</w:t>
       </w:r>
-      <w:bookmarkEnd w:id="210"/>
+      <w:bookmarkEnd w:id="215"/>
     </w:p>
     <w:p>
       <w:pPr>
@@ -14676,7 +14950,7 @@
       <w:r>
         <w:t xml:space="preserve"> </w:t>
       </w:r>
-      <w:hyperlink r:id="rId211">
+      <w:hyperlink r:id="rId216">
         <w:r>
           <w:rPr>
             <w:rStyle w:val="Hyperlink"/>
@@ -14766,7 +15040,7 @@
                     </pic:cNvPicPr>
                   </pic:nvPicPr>
                   <pic:blipFill>
-                    <a:blip r:embed="rId212"/>
+                    <a:blip r:embed="rId217"/>
                     <a:stretch>
                       <a:fillRect/>
                     </a:stretch>
@@ -15334,21 +15608,21 @@
       <w:pPr>
         <w:pStyle w:val="Heading2"/>
       </w:pPr>
-      <w:bookmarkStart w:id="213" w:name="grabar-time-lapse-del-escritorio"/>
+      <w:bookmarkStart w:id="218" w:name="grabar-time-lapse-del-escritorio"/>
       <w:r>
         <w:t xml:space="preserve">Grabar time-lapse del escritorio</w:t>
       </w:r>
-      <w:bookmarkEnd w:id="213"/>
+      <w:bookmarkEnd w:id="218"/>
     </w:p>
     <w:p>
       <w:pPr>
         <w:pStyle w:val="Heading3"/>
       </w:pPr>
-      <w:bookmarkStart w:id="214" w:name="usando-avconv"/>
+      <w:bookmarkStart w:id="219" w:name="usando-avconv"/>
       <w:r>
         <w:t xml:space="preserve">Usando avconv</w:t>
       </w:r>
-      <w:bookmarkEnd w:id="214"/>
+      <w:bookmarkEnd w:id="219"/>
     </w:p>
     <w:p>
       <w:pPr>
@@ -15381,11 +15655,11 @@
       <w:pPr>
         <w:pStyle w:val="Heading1"/>
       </w:pPr>
-      <w:bookmarkStart w:id="215" w:name="todo-1"/>
+      <w:bookmarkStart w:id="220" w:name="todo-1"/>
       <w:r>
         <w:t xml:space="preserve">TODO</w:t>
       </w:r>
-      <w:bookmarkEnd w:id="215"/>
+      <w:bookmarkEnd w:id="220"/>
     </w:p>
     <w:p>
       <w:pPr>
@@ -15527,7 +15801,7 @@
           <w:ilvl w:val="1"/>
         </w:numPr>
       </w:pPr>
-      <w:hyperlink r:id="rId216">
+      <w:hyperlink r:id="rId221">
         <w:r>
           <w:rPr>
             <w:rStyle w:val="Hyperlink"/>
@@ -15562,7 +15836,7 @@
       <w:r>
         <w:t xml:space="preserve"> </w:t>
       </w:r>
-      <w:hyperlink r:id="rId217">
+      <w:hyperlink r:id="rId222">
         <w:r>
           <w:rPr>
             <w:rStyle w:val="Hyperlink"/>
@@ -15597,13 +15871,25 @@
     </w:p>
     <w:p>
       <w:pPr>
+        <w:pStyle w:val="Compact"/>
+        <w:numPr>
+          <w:numId w:val="1017"/>
+          <w:ilvl w:val="0"/>
+        </w:numPr>
+      </w:pPr>
+      <w:r>
+        <w:t xml:space="preserve">Borg backup</w:t>
+      </w:r>
+    </w:p>
+    <w:p>
+      <w:pPr>
         <w:pStyle w:val="Heading1"/>
       </w:pPr>
-      <w:bookmarkStart w:id="218" w:name="links"/>
+      <w:bookmarkStart w:id="223" w:name="links"/>
       <w:r>
         <w:t xml:space="preserve">Links</w:t>
       </w:r>
-      <w:bookmarkEnd w:id="218"/>
+      <w:bookmarkEnd w:id="223"/>
     </w:p>
     <w:p>
       <w:pPr>
@@ -15613,7 +15899,7 @@
           <w:ilvl w:val="0"/>
         </w:numPr>
       </w:pPr>
-      <w:hyperlink r:id="rId219">
+      <w:hyperlink r:id="rId224">
         <w:r>
           <w:rPr>
             <w:rStyle w:val="Hyperlink"/>
@@ -15630,7 +15916,7 @@
           <w:ilvl w:val="0"/>
         </w:numPr>
       </w:pPr>
-      <w:hyperlink r:id="rId220">
+      <w:hyperlink r:id="rId225">
         <w:r>
           <w:rPr>
             <w:rStyle w:val="Hyperlink"/>
@@ -15647,7 +15933,7 @@
           <w:ilvl w:val="0"/>
         </w:numPr>
       </w:pPr>
-      <w:hyperlink r:id="rId221">
+      <w:hyperlink r:id="rId226">
         <w:r>
           <w:rPr>
             <w:rStyle w:val="Hyperlink"/>
@@ -15664,7 +15950,7 @@
           <w:ilvl w:val="0"/>
         </w:numPr>
       </w:pPr>
-      <w:hyperlink r:id="rId222">
+      <w:hyperlink r:id="rId227">
         <w:r>
           <w:rPr>
             <w:rStyle w:val="Hyperlink"/>
@@ -15681,7 +15967,7 @@
           <w:ilvl w:val="0"/>
         </w:numPr>
       </w:pPr>
-      <w:hyperlink r:id="rId223">
+      <w:hyperlink r:id="rId228">
         <w:r>
           <w:rPr>
             <w:rStyle w:val="Hyperlink"/>
@@ -15698,7 +15984,7 @@
           <w:ilvl w:val="0"/>
         </w:numPr>
       </w:pPr>
-      <w:hyperlink r:id="rId224">
+      <w:hyperlink r:id="rId229">
         <w:r>
           <w:rPr>
             <w:rStyle w:val="Hyperlink"/>
@@ -15715,7 +16001,7 @@
           <w:ilvl w:val="0"/>
         </w:numPr>
       </w:pPr>
-      <w:hyperlink r:id="rId225">
+      <w:hyperlink r:id="rId230">
         <w:r>
           <w:rPr>
             <w:rStyle w:val="Hyperlink"/>
@@ -15732,7 +16018,7 @@
           <w:ilvl w:val="0"/>
         </w:numPr>
       </w:pPr>
-      <w:hyperlink r:id="rId226">
+      <w:hyperlink r:id="rId231">
         <w:r>
           <w:rPr>
             <w:rStyle w:val="Hyperlink"/>
@@ -15745,11 +16031,11 @@
       <w:pPr>
         <w:pStyle w:val="Heading1"/>
       </w:pPr>
-      <w:bookmarkStart w:id="227" w:name="licencia"/>
+      <w:bookmarkStart w:id="232" w:name="licencia"/>
       <w:r>
         <w:t xml:space="preserve">Licencia</w:t>
       </w:r>
-      <w:bookmarkEnd w:id="227"/>
+      <w:bookmarkEnd w:id="232"/>
     </w:p>
     <w:p>
       <w:pPr>
@@ -19042,7 +19328,7 @@
       </w:r>
     </w:p>
   </w:footnote>
-  <w:footnote w:id="75">
+  <w:footnote w:id="80">
     <w:p>
       <w:pPr>
         <w:pStyle w:val="FootnoteText"/>
@@ -19067,7 +19353,7 @@
       </w:r>
     </w:p>
   </w:footnote>
-  <w:footnote w:id="133">
+  <w:footnote w:id="138">
     <w:p>
       <w:pPr>
         <w:pStyle w:val="FootnoteText"/>
@@ -19095,7 +19381,7 @@
       </w:r>
     </w:p>
   </w:footnote>
-  <w:footnote w:id="134">
+  <w:footnote w:id="139">
     <w:p>
       <w:pPr>
         <w:pStyle w:val="FootnoteText"/>
@@ -19114,7 +19400,7 @@
       </w:r>
     </w:p>
   </w:footnote>
-  <w:footnote w:id="143">
+  <w:footnote w:id="148">
     <w:p>
       <w:pPr>
         <w:pStyle w:val="FootnoteText"/>
@@ -19139,7 +19425,7 @@
 <file path=word/numbering.xml><?xml version="1.0" encoding="utf-8"?>
 <w:numbering xmlns:w="http://schemas.openxmlformats.org/wordprocessingml/2006/main">
   <w:abstractNum w:abstractNumId="990">
-    <w:nsid w:val="a8289d42"/>
+    <w:nsid w:val="b6cc45e7"/>
     <w:multiLevelType w:val="multilevel"/>
     <w:lvl w:ilvl="0">
       <w:numFmt w:val="bullet"/>
@@ -19242,7 +19528,7 @@
     </w:lvl>
   </w:abstractNum>
   <w:abstractNum w:abstractNumId="991">
-    <w:nsid w:val="9386791d"/>
+    <w:nsid w:val="a22a21c2"/>
     <w:multiLevelType w:val="multilevel"/>
     <w:lvl w:ilvl="0">
       <w:numFmt w:val="bullet"/>
@@ -19345,7 +19631,7 @@
     </w:lvl>
   </w:abstractNum>
   <w:abstractNum w:abstractNumId="99411">
-    <w:nsid w:val="c8796456"/>
+    <w:nsid w:val="d71d0cfb"/>
     <w:multiLevelType w:val="multilevel"/>
     <w:lvl w:ilvl="0">
       <w:start w:val="1"/>

</xml_diff>

<commit_message>
Some modifications, installation of 'rclone'
</commit_message>
<xml_diff>
--- a/out/debianpostinstall.docx
+++ b/out/debianpostinstall.docx
@@ -1535,7 +1535,7 @@
         <w:pStyle w:val="FirstParagraph"/>
       </w:pPr>
       <w:r>
-        <w:t xml:space="preserve">La uso para hacer mis backups a discos externos.</w:t>
+        <w:t xml:space="preserve">Las que uso para hacer mis backups a discos externos.</w:t>
       </w:r>
     </w:p>
     <w:p>
@@ -1551,13 +1551,42 @@
     </w:p>
     <w:p>
       <w:pPr>
+        <w:pStyle w:val="Heading4"/>
+      </w:pPr>
+      <w:bookmarkStart w:id="41" w:name="rclone"/>
+      <w:r>
+        <w:t xml:space="preserve">rclone</w:t>
+      </w:r>
+      <w:bookmarkEnd w:id="41"/>
+    </w:p>
+    <w:p>
+      <w:pPr>
+        <w:pStyle w:val="FirstParagraph"/>
+      </w:pPr>
+      <w:r>
+        <w:t xml:space="preserve">Descargamos el paquete desde</w:t>
+      </w:r>
+      <w:r>
+        <w:t xml:space="preserve"> </w:t>
+      </w:r>
+      <w:hyperlink r:id="rId42">
+        <w:r>
+          <w:rPr>
+            <w:rStyle w:val="Hyperlink"/>
+          </w:rPr>
+          <w:t xml:space="preserve">la página web</w:t>
+        </w:r>
+      </w:hyperlink>
+    </w:p>
+    <w:p>
+      <w:pPr>
         <w:pStyle w:val="Heading3"/>
       </w:pPr>
-      <w:bookmarkStart w:id="41" w:name="dropbox"/>
+      <w:bookmarkStart w:id="43" w:name="dropbox"/>
       <w:r>
         <w:t xml:space="preserve">Dropbox</w:t>
       </w:r>
-      <w:bookmarkEnd w:id="41"/>
+      <w:bookmarkEnd w:id="43"/>
     </w:p>
     <w:p>
       <w:pPr>
@@ -1569,7 +1598,7 @@
       <w:r>
         <w:t xml:space="preserve"> </w:t>
       </w:r>
-      <w:hyperlink r:id="rId42">
+      <w:hyperlink r:id="rId44">
         <w:r>
           <w:rPr>
             <w:rStyle w:val="Hyperlink"/>
@@ -1609,11 +1638,11 @@
       <w:pPr>
         <w:pStyle w:val="Heading3"/>
       </w:pPr>
-      <w:bookmarkStart w:id="43" w:name="compresores-et-al"/>
+      <w:bookmarkStart w:id="45" w:name="compresores-et-al"/>
       <w:r>
         <w:t xml:space="preserve">Compresores et al</w:t>
       </w:r>
-      <w:bookmarkEnd w:id="43"/>
+      <w:bookmarkEnd w:id="45"/>
     </w:p>
     <w:p>
       <w:pPr>
@@ -1630,11 +1659,11 @@
       <w:pPr>
         <w:pStyle w:val="Heading3"/>
       </w:pPr>
-      <w:bookmarkStart w:id="44" w:name="freeplane"/>
+      <w:bookmarkStart w:id="46" w:name="freeplane"/>
       <w:r>
         <w:t xml:space="preserve">Freeplane</w:t>
       </w:r>
-      <w:bookmarkEnd w:id="44"/>
+      <w:bookmarkEnd w:id="46"/>
     </w:p>
     <w:p>
       <w:pPr>
@@ -1646,7 +1675,7 @@
       <w:r>
         <w:t xml:space="preserve"> </w:t>
       </w:r>
-      <w:hyperlink r:id="rId45">
+      <w:hyperlink r:id="rId47">
         <w:r>
           <w:rPr>
             <w:rStyle w:val="Hyperlink"/>
@@ -1669,7 +1698,7 @@
       <w:r>
         <w:t xml:space="preserve"> </w:t>
       </w:r>
-      <w:hyperlink r:id="rId46">
+      <w:hyperlink r:id="rId48">
         <w:r>
           <w:rPr>
             <w:rStyle w:val="Hyperlink"/>
@@ -1745,11 +1774,11 @@
       <w:pPr>
         <w:pStyle w:val="Heading3"/>
       </w:pPr>
-      <w:bookmarkStart w:id="47" w:name="telegram-desktop"/>
+      <w:bookmarkStart w:id="49" w:name="telegram-desktop"/>
       <w:r>
         <w:t xml:space="preserve">Telegram desktop</w:t>
       </w:r>
-      <w:bookmarkEnd w:id="47"/>
+      <w:bookmarkEnd w:id="49"/>
     </w:p>
     <w:p>
       <w:pPr>
@@ -1772,21 +1801,21 @@
       <w:pPr>
         <w:pStyle w:val="Heading2"/>
       </w:pPr>
-      <w:bookmarkStart w:id="48" w:name="internet"/>
+      <w:bookmarkStart w:id="50" w:name="internet"/>
       <w:r>
         <w:t xml:space="preserve">Internet</w:t>
       </w:r>
-      <w:bookmarkEnd w:id="48"/>
+      <w:bookmarkEnd w:id="50"/>
     </w:p>
     <w:p>
       <w:pPr>
         <w:pStyle w:val="Heading3"/>
       </w:pPr>
-      <w:bookmarkStart w:id="49" w:name="chrome-y-chromium"/>
+      <w:bookmarkStart w:id="51" w:name="chrome-y-chromium"/>
       <w:r>
         <w:t xml:space="preserve">Chrome y Chromium</w:t>
       </w:r>
-      <w:bookmarkEnd w:id="49"/>
+      <w:bookmarkEnd w:id="51"/>
     </w:p>
     <w:p>
       <w:pPr>
@@ -1917,11 +1946,11 @@
       <w:pPr>
         <w:pStyle w:val="Heading3"/>
       </w:pPr>
-      <w:bookmarkStart w:id="50" w:name="firefox-quantum"/>
+      <w:bookmarkStart w:id="52" w:name="firefox-quantum"/>
       <w:r>
         <w:t xml:space="preserve">Firefox Quantum</w:t>
       </w:r>
-      <w:bookmarkEnd w:id="50"/>
+      <w:bookmarkEnd w:id="52"/>
     </w:p>
     <w:p>
       <w:pPr>
@@ -1960,13 +1989,84 @@
     </w:p>
     <w:p>
       <w:pPr>
+        <w:pStyle w:val="BodyText"/>
+      </w:pPr>
+      <w:r>
+        <w:t xml:space="preserve">En mi sistema hay instaladas fuentes adicionales (para programar por</w:t>
+      </w:r>
+      <w:r>
+        <w:t xml:space="preserve"> </w:t>
+      </w:r>
+      <w:r>
+        <w:t xml:space="preserve">ejemplo) así que en las preferencias de Firefox, sección</w:t>
+      </w:r>
+      <w:r>
+        <w:t xml:space="preserve"> </w:t>
+      </w:r>
+      <w:r>
+        <w:t xml:space="preserve">“</w:t>
+      </w:r>
+      <w:r>
+        <w:rPr>
+          <w:i/>
+        </w:rPr>
+        <w:t xml:space="preserve">Idioma y</w:t>
+      </w:r>
+      <w:r>
+        <w:rPr>
+          <w:i/>
+        </w:rPr>
+        <w:t xml:space="preserve"> </w:t>
+      </w:r>
+      <w:r>
+        <w:rPr>
+          <w:i/>
+        </w:rPr>
+        <w:t xml:space="preserve">Apariencia::Avanzadas</w:t>
+      </w:r>
+      <w:r>
+        <w:t xml:space="preserve">”</w:t>
+      </w:r>
+      <w:r>
+        <w:t xml:space="preserve"> </w:t>
+      </w:r>
+      <w:r>
+        <w:t xml:space="preserve">hay que asegurarse de desmarcar la opción:</w:t>
+      </w:r>
+      <w:r>
+        <w:t xml:space="preserve"> </w:t>
+      </w:r>
+      <w:r>
+        <w:t xml:space="preserve">“</w:t>
+      </w:r>
+      <w:r>
+        <w:t xml:space="preserve">Permitir a las páginas elegir …</w:t>
+      </w:r>
+      <w:r>
+        <w:t xml:space="preserve">”</w:t>
+      </w:r>
+      <w:r>
+        <w:t xml:space="preserve"> </w:t>
+      </w:r>
+      <w:r>
+        <w:t xml:space="preserve">Por alguna razón interfiere y no</w:t>
+      </w:r>
+      <w:r>
+        <w:t xml:space="preserve"> </w:t>
+      </w:r>
+      <w:r>
+        <w:t xml:space="preserve">se ve el texto en muchas páginas.</w:t>
+      </w:r>
+    </w:p>
+    <w:p>
+      <w:pPr>
         <w:pStyle w:val="Heading3"/>
       </w:pPr>
-      <w:bookmarkStart w:id="51" w:name="tor"/>
+      <w:bookmarkStart w:id="53" w:name="tor"/>
       <w:r>
         <w:t xml:space="preserve">Tor</w:t>
       </w:r>
-      <w:bookmarkEnd w:id="51"/>
+      <w:bookmarkEnd w:id="53"/>
     </w:p>
     <w:p>
       <w:pPr>
@@ -1992,7 +2092,7 @@
       <w:r>
         <w:t xml:space="preserve"> </w:t>
       </w:r>
-      <w:hyperlink r:id="rId52">
+      <w:hyperlink r:id="rId54">
         <w:r>
           <w:rPr>
             <w:rStyle w:val="Hyperlink"/>
@@ -2035,11 +2135,11 @@
       <w:pPr>
         <w:pStyle w:val="Heading3"/>
       </w:pPr>
-      <w:bookmarkStart w:id="53" w:name="openvpn"/>
+      <w:bookmarkStart w:id="55" w:name="openvpn"/>
       <w:r>
         <w:t xml:space="preserve">openvpn</w:t>
       </w:r>
-      <w:bookmarkEnd w:id="53"/>
+      <w:bookmarkEnd w:id="55"/>
     </w:p>
     <w:p>
       <w:pPr>
@@ -2051,7 +2151,7 @@
       <w:r>
         <w:t xml:space="preserve"> </w:t>
       </w:r>
-      <w:hyperlink r:id="rId54">
+      <w:hyperlink r:id="rId56">
         <w:r>
           <w:rPr>
             <w:rStyle w:val="Hyperlink"/>
@@ -2067,11 +2167,11 @@
       <w:pPr>
         <w:pStyle w:val="Heading3"/>
       </w:pPr>
-      <w:bookmarkStart w:id="55" w:name="deluge"/>
+      <w:bookmarkStart w:id="57" w:name="deluge"/>
       <w:r>
         <w:t xml:space="preserve">Deluge</w:t>
       </w:r>
-      <w:bookmarkEnd w:id="55"/>
+      <w:bookmarkEnd w:id="57"/>
     </w:p>
     <w:p>
       <w:pPr>
@@ -2096,11 +2196,11 @@
       <w:pPr>
         <w:pStyle w:val="Heading3"/>
       </w:pPr>
-      <w:bookmarkStart w:id="56" w:name="tiddlydesktop"/>
+      <w:bookmarkStart w:id="58" w:name="tiddlydesktop"/>
       <w:r>
         <w:t xml:space="preserve">TiddlyDesktop</w:t>
       </w:r>
-      <w:bookmarkEnd w:id="56"/>
+      <w:bookmarkEnd w:id="58"/>
     </w:p>
     <w:p>
       <w:pPr>
@@ -2147,7 +2247,7 @@
           <w:ilvl w:val="0"/>
         </w:numPr>
       </w:pPr>
-      <w:hyperlink r:id="rId57">
+      <w:hyperlink r:id="rId59">
         <w:r>
           <w:rPr>
             <w:rStyle w:val="Hyperlink"/>
@@ -2209,7 +2309,7 @@
           <w:ilvl w:val="0"/>
         </w:numPr>
       </w:pPr>
-      <w:hyperlink r:id="rId58">
+      <w:hyperlink r:id="rId60">
         <w:r>
           <w:rPr>
             <w:rStyle w:val="Hyperlink"/>
@@ -2258,7 +2358,7 @@
       <w:r>
         <w:t xml:space="preserve"> </w:t>
       </w:r>
-      <w:hyperlink r:id="rId59">
+      <w:hyperlink r:id="rId61">
         <w:r>
           <w:rPr>
             <w:rStyle w:val="Hyperlink"/>
@@ -2324,21 +2424,21 @@
       <w:pPr>
         <w:pStyle w:val="Heading2"/>
       </w:pPr>
-      <w:bookmarkStart w:id="60" w:name="gráficos"/>
+      <w:bookmarkStart w:id="62" w:name="gráficos"/>
       <w:r>
         <w:t xml:space="preserve">Gráficos</w:t>
       </w:r>
-      <w:bookmarkEnd w:id="60"/>
+      <w:bookmarkEnd w:id="62"/>
     </w:p>
     <w:p>
       <w:pPr>
         <w:pStyle w:val="Heading3"/>
       </w:pPr>
-      <w:bookmarkStart w:id="61" w:name="inkscape"/>
+      <w:bookmarkStart w:id="63" w:name="inkscape"/>
       <w:r>
         <w:t xml:space="preserve">Inkscape</w:t>
       </w:r>
-      <w:bookmarkEnd w:id="61"/>
+      <w:bookmarkEnd w:id="63"/>
     </w:p>
     <w:p>
       <w:pPr>
@@ -2381,11 +2481,11 @@
       <w:pPr>
         <w:pStyle w:val="Heading3"/>
       </w:pPr>
-      <w:bookmarkStart w:id="62" w:name="librecad-y-freecad"/>
+      <w:bookmarkStart w:id="64" w:name="librecad-y-freecad"/>
       <w:r>
         <w:t xml:space="preserve">LibreCAD y FreeCAD</w:t>
       </w:r>
-      <w:bookmarkEnd w:id="62"/>
+      <w:bookmarkEnd w:id="64"/>
     </w:p>
     <w:p>
       <w:pPr>
@@ -2428,11 +2528,11 @@
       <w:pPr>
         <w:pStyle w:val="Heading3"/>
       </w:pPr>
-      <w:bookmarkStart w:id="63" w:name="gimp"/>
+      <w:bookmarkStart w:id="65" w:name="gimp"/>
       <w:r>
         <w:t xml:space="preserve">Gimp</w:t>
       </w:r>
-      <w:bookmarkEnd w:id="63"/>
+      <w:bookmarkEnd w:id="65"/>
     </w:p>
     <w:p>
       <w:pPr>
@@ -2465,11 +2565,11 @@
       <w:pPr>
         <w:pStyle w:val="Heading3"/>
       </w:pPr>
-      <w:bookmarkStart w:id="64" w:name="blender"/>
+      <w:bookmarkStart w:id="66" w:name="blender"/>
       <w:r>
         <w:t xml:space="preserve">Blender</w:t>
       </w:r>
-      <w:bookmarkEnd w:id="64"/>
+      <w:bookmarkEnd w:id="66"/>
     </w:p>
     <w:p>
       <w:pPr>
@@ -2501,11 +2601,11 @@
       <w:pPr>
         <w:pStyle w:val="Heading3"/>
       </w:pPr>
-      <w:bookmarkStart w:id="65" w:name="shutter"/>
+      <w:bookmarkStart w:id="67" w:name="shutter"/>
       <w:r>
         <w:t xml:space="preserve">Shutter</w:t>
       </w:r>
-      <w:bookmarkEnd w:id="65"/>
+      <w:bookmarkEnd w:id="67"/>
     </w:p>
     <w:p>
       <w:pPr>
@@ -2530,11 +2630,11 @@
       <w:pPr>
         <w:pStyle w:val="Heading3"/>
       </w:pPr>
-      <w:bookmarkStart w:id="66" w:name="pencil"/>
+      <w:bookmarkStart w:id="68" w:name="pencil"/>
       <w:r>
         <w:t xml:space="preserve">Pencil</w:t>
       </w:r>
-      <w:bookmarkEnd w:id="66"/>
+      <w:bookmarkEnd w:id="68"/>
     </w:p>
     <w:p>
       <w:pPr>
@@ -2566,7 +2666,7 @@
       <w:r>
         <w:t xml:space="preserve"> </w:t>
       </w:r>
-      <w:hyperlink r:id="rId67">
+      <w:hyperlink r:id="rId69">
         <w:r>
           <w:rPr>
             <w:rStyle w:val="Hyperlink"/>
@@ -2598,7 +2698,7 @@
       <w:r>
         <w:t xml:space="preserve"> </w:t>
       </w:r>
-      <w:hyperlink r:id="rId68">
+      <w:hyperlink r:id="rId70">
         <w:r>
           <w:rPr>
             <w:rStyle w:val="Hyperlink"/>
@@ -2611,21 +2711,21 @@
       <w:pPr>
         <w:pStyle w:val="Heading2"/>
       </w:pPr>
-      <w:bookmarkStart w:id="69" w:name="fotografía"/>
+      <w:bookmarkStart w:id="71" w:name="fotografía"/>
       <w:r>
         <w:t xml:space="preserve">Fotografía</w:t>
       </w:r>
-      <w:bookmarkEnd w:id="69"/>
+      <w:bookmarkEnd w:id="71"/>
     </w:p>
     <w:p>
       <w:pPr>
         <w:pStyle w:val="Heading3"/>
       </w:pPr>
-      <w:bookmarkStart w:id="70" w:name="rawtherapee-y-darktable-tratamiento-de-imágenes-fotogŕaficas"/>
+      <w:bookmarkStart w:id="72" w:name="rawtherapee-y-darktable-tratamiento-de-imágenes-fotogŕaficas"/>
       <w:r>
         <w:t xml:space="preserve">Rawtherapee y Darktable: Tratamiento de imágenes fotogŕaficas</w:t>
       </w:r>
-      <w:bookmarkEnd w:id="70"/>
+      <w:bookmarkEnd w:id="72"/>
     </w:p>
     <w:p>
       <w:pPr>
@@ -2665,11 +2765,11 @@
       <w:pPr>
         <w:pStyle w:val="Heading3"/>
       </w:pPr>
-      <w:bookmarkStart w:id="71" w:name="stopmotion"/>
+      <w:bookmarkStart w:id="73" w:name="stopmotion"/>
       <w:r>
         <w:t xml:space="preserve">Stopmotion</w:t>
       </w:r>
-      <w:bookmarkEnd w:id="71"/>
+      <w:bookmarkEnd w:id="73"/>
     </w:p>
     <w:p>
       <w:pPr>
@@ -2702,21 +2802,21 @@
       <w:pPr>
         <w:pStyle w:val="Heading2"/>
       </w:pPr>
-      <w:bookmarkStart w:id="72" w:name="audio-y-video"/>
+      <w:bookmarkStart w:id="74" w:name="audio-y-video"/>
       <w:r>
         <w:t xml:space="preserve">Audio y video</w:t>
       </w:r>
-      <w:bookmarkEnd w:id="72"/>
+      <w:bookmarkEnd w:id="74"/>
     </w:p>
     <w:p>
       <w:pPr>
         <w:pStyle w:val="Heading3"/>
       </w:pPr>
-      <w:bookmarkStart w:id="73" w:name="codecs"/>
+      <w:bookmarkStart w:id="75" w:name="codecs"/>
       <w:r>
         <w:t xml:space="preserve">Codecs</w:t>
       </w:r>
-      <w:bookmarkEnd w:id="73"/>
+      <w:bookmarkEnd w:id="75"/>
     </w:p>
     <w:p>
       <w:pPr>
@@ -2810,11 +2910,11 @@
       <w:pPr>
         <w:pStyle w:val="Heading3"/>
       </w:pPr>
-      <w:bookmarkStart w:id="74" w:name="reproductores-de-música"/>
+      <w:bookmarkStart w:id="76" w:name="reproductores-de-música"/>
       <w:r>
         <w:t xml:space="preserve">Reproductores de música</w:t>
       </w:r>
-      <w:bookmarkEnd w:id="74"/>
+      <w:bookmarkEnd w:id="76"/>
     </w:p>
     <w:p>
       <w:pPr>
@@ -2896,11 +2996,11 @@
       <w:pPr>
         <w:pStyle w:val="Heading3"/>
       </w:pPr>
-      <w:bookmarkStart w:id="75" w:name="gpodder"/>
+      <w:bookmarkStart w:id="77" w:name="gpodder"/>
       <w:r>
         <w:t xml:space="preserve">Gpodder</w:t>
       </w:r>
-      <w:bookmarkEnd w:id="75"/>
+      <w:bookmarkEnd w:id="77"/>
     </w:p>
     <w:p>
       <w:pPr>
@@ -2955,11 +3055,11 @@
       <w:pPr>
         <w:pStyle w:val="Heading3"/>
       </w:pPr>
-      <w:bookmarkStart w:id="76" w:name="spotify"/>
+      <w:bookmarkStart w:id="78" w:name="spotify"/>
       <w:r>
         <w:t xml:space="preserve">Spotify</w:t>
       </w:r>
-      <w:bookmarkEnd w:id="76"/>
+      <w:bookmarkEnd w:id="78"/>
     </w:p>
     <w:p>
       <w:pPr>
@@ -3020,11 +3120,11 @@
       <w:pPr>
         <w:pStyle w:val="Heading3"/>
       </w:pPr>
-      <w:bookmarkStart w:id="77" w:name="video"/>
+      <w:bookmarkStart w:id="79" w:name="video"/>
       <w:r>
         <w:t xml:space="preserve">Video</w:t>
       </w:r>
-      <w:bookmarkEnd w:id="77"/>
+      <w:bookmarkEnd w:id="79"/>
     </w:p>
     <w:p>
       <w:pPr>
@@ -3076,21 +3176,21 @@
       <w:pPr>
         <w:pStyle w:val="Heading2"/>
       </w:pPr>
-      <w:bookmarkStart w:id="78" w:name="seguridad"/>
+      <w:bookmarkStart w:id="80" w:name="seguridad"/>
       <w:r>
         <w:t xml:space="preserve">Seguridad</w:t>
       </w:r>
-      <w:bookmarkEnd w:id="78"/>
+      <w:bookmarkEnd w:id="80"/>
     </w:p>
     <w:p>
       <w:pPr>
         <w:pStyle w:val="Heading3"/>
       </w:pPr>
-      <w:bookmarkStart w:id="79" w:name="lector-de-dnie"/>
+      <w:bookmarkStart w:id="81" w:name="lector-de-dnie"/>
       <w:r>
         <w:t xml:space="preserve">Lector de DNIe</w:t>
       </w:r>
-      <w:bookmarkEnd w:id="79"/>
+      <w:bookmarkEnd w:id="81"/>
     </w:p>
     <w:p>
       <w:pPr>
@@ -3134,7 +3234,7 @@
         <w:rPr>
           <w:rStyle w:val="FootnoteReference"/>
         </w:rPr>
-        <w:footnoteReference w:id="80"/>
+        <w:footnoteReference w:id="82"/>
       </w:r>
       <w:r>
         <w:t xml:space="preserve">:</w:t>
@@ -3392,11 +3492,11 @@
       <w:pPr>
         <w:pStyle w:val="Heading3"/>
       </w:pPr>
-      <w:bookmarkStart w:id="81" w:name="wire"/>
+      <w:bookmarkStart w:id="83" w:name="wire"/>
       <w:r>
         <w:t xml:space="preserve">wire</w:t>
       </w:r>
-      <w:bookmarkEnd w:id="81"/>
+      <w:bookmarkEnd w:id="83"/>
     </w:p>
     <w:p>
       <w:pPr>
@@ -3457,11 +3557,11 @@
       <w:pPr>
         <w:pStyle w:val="Heading3"/>
       </w:pPr>
-      <w:bookmarkStart w:id="82" w:name="ring"/>
+      <w:bookmarkStart w:id="84" w:name="ring"/>
       <w:r>
         <w:t xml:space="preserve">Ring</w:t>
       </w:r>
-      <w:bookmarkEnd w:id="82"/>
+      <w:bookmarkEnd w:id="84"/>
     </w:p>
     <w:p>
       <w:pPr>
@@ -3483,11 +3583,11 @@
       <w:pPr>
         <w:pStyle w:val="Heading3"/>
       </w:pPr>
-      <w:bookmarkStart w:id="83" w:name="probar"/>
+      <w:bookmarkStart w:id="85" w:name="probar"/>
       <w:r>
         <w:t xml:space="preserve">Probar</w:t>
       </w:r>
-      <w:bookmarkEnd w:id="83"/>
+      <w:bookmarkEnd w:id="85"/>
     </w:p>
     <w:p>
       <w:pPr>
@@ -3497,7 +3597,7 @@
           <w:ilvl w:val="0"/>
         </w:numPr>
       </w:pPr>
-      <w:hyperlink r:id="rId84">
+      <w:hyperlink r:id="rId86">
         <w:r>
           <w:rPr>
             <w:rStyle w:val="Hyperlink"/>
@@ -3514,7 +3614,7 @@
           <w:ilvl w:val="0"/>
         </w:numPr>
       </w:pPr>
-      <w:hyperlink r:id="rId85">
+      <w:hyperlink r:id="rId87">
         <w:r>
           <w:rPr>
             <w:rStyle w:val="Hyperlink"/>
@@ -3527,21 +3627,21 @@
       <w:pPr>
         <w:pStyle w:val="Heading1"/>
       </w:pPr>
-      <w:bookmarkStart w:id="86" w:name="documentos"/>
+      <w:bookmarkStart w:id="88" w:name="documentos"/>
       <w:r>
         <w:t xml:space="preserve">Documentos</w:t>
       </w:r>
-      <w:bookmarkEnd w:id="86"/>
+      <w:bookmarkEnd w:id="88"/>
     </w:p>
     <w:p>
       <w:pPr>
         <w:pStyle w:val="Heading2"/>
       </w:pPr>
-      <w:bookmarkStart w:id="87" w:name="calibre"/>
+      <w:bookmarkStart w:id="89" w:name="calibre"/>
       <w:r>
         <w:t xml:space="preserve">Calibre</w:t>
       </w:r>
-      <w:bookmarkEnd w:id="87"/>
+      <w:bookmarkEnd w:id="89"/>
     </w:p>
     <w:p>
       <w:pPr>
@@ -3773,7 +3873,7 @@
           <w:ilvl w:val="0"/>
         </w:numPr>
       </w:pPr>
-      <w:hyperlink r:id="rId88">
+      <w:hyperlink r:id="rId90">
         <w:r>
           <w:rPr>
             <w:rStyle w:val="Hyperlink"/>
@@ -3790,7 +3890,7 @@
           <w:ilvl w:val="0"/>
         </w:numPr>
       </w:pPr>
-      <w:hyperlink r:id="rId89">
+      <w:hyperlink r:id="rId91">
         <w:r>
           <w:rPr>
             <w:rStyle w:val="Hyperlink"/>
@@ -3807,7 +3907,7 @@
           <w:ilvl w:val="0"/>
         </w:numPr>
       </w:pPr>
-      <w:hyperlink r:id="rId90">
+      <w:hyperlink r:id="rId92">
         <w:r>
           <w:rPr>
             <w:rStyle w:val="Hyperlink"/>
@@ -3824,7 +3924,7 @@
           <w:ilvl w:val="0"/>
         </w:numPr>
       </w:pPr>
-      <w:hyperlink r:id="rId91">
+      <w:hyperlink r:id="rId93">
         <w:r>
           <w:rPr>
             <w:rStyle w:val="Hyperlink"/>
@@ -3837,11 +3937,11 @@
       <w:pPr>
         <w:pStyle w:val="Heading2"/>
       </w:pPr>
-      <w:bookmarkStart w:id="92" w:name="pandoc"/>
+      <w:bookmarkStart w:id="94" w:name="pandoc"/>
       <w:r>
         <w:t xml:space="preserve">Pandoc</w:t>
       </w:r>
-      <w:bookmarkEnd w:id="92"/>
+      <w:bookmarkEnd w:id="94"/>
     </w:p>
     <w:p>
       <w:pPr>
@@ -3908,7 +4008,7 @@
       <w:r>
         <w:t xml:space="preserve"> </w:t>
       </w:r>
-      <w:hyperlink r:id="rId93">
+      <w:hyperlink r:id="rId95">
         <w:r>
           <w:rPr>
             <w:rStyle w:val="Hyperlink"/>
@@ -3965,11 +4065,11 @@
       <w:pPr>
         <w:pStyle w:val="Heading2"/>
       </w:pPr>
-      <w:bookmarkStart w:id="94" w:name="zotero"/>
+      <w:bookmarkStart w:id="96" w:name="zotero"/>
       <w:r>
         <w:t xml:space="preserve">Zotero</w:t>
       </w:r>
-      <w:bookmarkEnd w:id="94"/>
+      <w:bookmarkEnd w:id="96"/>
     </w:p>
     <w:p>
       <w:pPr>
@@ -4007,7 +4107,7 @@
       <w:r>
         <w:t xml:space="preserve"> </w:t>
       </w:r>
-      <w:hyperlink r:id="rId95">
+      <w:hyperlink r:id="rId97">
         <w:r>
           <w:rPr>
             <w:rStyle w:val="Hyperlink"/>
@@ -4020,11 +4120,11 @@
       <w:pPr>
         <w:pStyle w:val="Heading2"/>
       </w:pPr>
-      <w:bookmarkStart w:id="96" w:name="vanilla-latex"/>
+      <w:bookmarkStart w:id="98" w:name="vanilla-latex"/>
       <w:r>
         <w:t xml:space="preserve">Vanilla LaTeX</w:t>
       </w:r>
-      <w:bookmarkEnd w:id="96"/>
+      <w:bookmarkEnd w:id="98"/>
     </w:p>
     <w:p>
       <w:pPr>
@@ -4042,7 +4142,7 @@
       <w:r>
         <w:t xml:space="preserve"> </w:t>
       </w:r>
-      <w:hyperlink r:id="rId97">
+      <w:hyperlink r:id="rId99">
         <w:r>
           <w:rPr>
             <w:rStyle w:val="Hyperlink"/>
@@ -4265,11 +4365,11 @@
       <w:pPr>
         <w:pStyle w:val="Heading3"/>
       </w:pPr>
-      <w:bookmarkStart w:id="98" w:name="falsificando-paquetes"/>
+      <w:bookmarkStart w:id="100" w:name="falsificando-paquetes"/>
       <w:r>
         <w:t xml:space="preserve">Falsificando paquetes</w:t>
       </w:r>
-      <w:bookmarkEnd w:id="98"/>
+      <w:bookmarkEnd w:id="100"/>
     </w:p>
     <w:p>
       <w:pPr>
@@ -4435,11 +4535,11 @@
       <w:pPr>
         <w:pStyle w:val="Heading3"/>
       </w:pPr>
-      <w:bookmarkStart w:id="99" w:name="fuentes"/>
+      <w:bookmarkStart w:id="101" w:name="fuentes"/>
       <w:r>
         <w:t xml:space="preserve">Fuentes</w:t>
       </w:r>
-      <w:bookmarkEnd w:id="99"/>
+      <w:bookmarkEnd w:id="101"/>
     </w:p>
     <w:p>
       <w:pPr>
@@ -4517,11 +4617,11 @@
       <w:pPr>
         <w:pStyle w:val="Heading3"/>
       </w:pPr>
-      <w:bookmarkStart w:id="100" w:name="actualizaciones"/>
+      <w:bookmarkStart w:id="102" w:name="actualizaciones"/>
       <w:r>
         <w:t xml:space="preserve">Actualizaciones</w:t>
       </w:r>
-      <w:bookmarkEnd w:id="100"/>
+      <w:bookmarkEnd w:id="102"/>
     </w:p>
     <w:p>
       <w:pPr>
@@ -4593,11 +4693,11 @@
       <w:pPr>
         <w:pStyle w:val="Heading3"/>
       </w:pPr>
-      <w:bookmarkStart w:id="101" w:name="lanzador-para-el-actualizador-de-texlive"/>
+      <w:bookmarkStart w:id="103" w:name="lanzador-para-el-actualizador-de-texlive"/>
       <w:r>
         <w:t xml:space="preserve">Lanzador para el actualizador de texlive</w:t>
       </w:r>
-      <w:bookmarkEnd w:id="101"/>
+      <w:bookmarkEnd w:id="103"/>
     </w:p>
     <w:p>
       <w:pPr>
@@ -4747,11 +4847,11 @@
       <w:pPr>
         <w:pStyle w:val="Heading2"/>
       </w:pPr>
-      <w:bookmarkStart w:id="102" w:name="emacs"/>
+      <w:bookmarkStart w:id="104" w:name="emacs"/>
       <w:r>
         <w:t xml:space="preserve">Emacs</w:t>
       </w:r>
-      <w:bookmarkEnd w:id="102"/>
+      <w:bookmarkEnd w:id="104"/>
     </w:p>
     <w:p>
       <w:pPr>
@@ -6439,11 +6539,11 @@
       <w:pPr>
         <w:pStyle w:val="Heading2"/>
       </w:pPr>
-      <w:bookmarkStart w:id="103" w:name="textadept"/>
+      <w:bookmarkStart w:id="105" w:name="textadept"/>
       <w:r>
         <w:t xml:space="preserve">Textadept</w:t>
       </w:r>
-      <w:bookmarkEnd w:id="103"/>
+      <w:bookmarkEnd w:id="105"/>
     </w:p>
     <w:p>
       <w:pPr>
@@ -6517,11 +6617,11 @@
       <w:pPr>
         <w:pStyle w:val="Heading2"/>
       </w:pPr>
-      <w:bookmarkStart w:id="104" w:name="scribus"/>
+      <w:bookmarkStart w:id="106" w:name="scribus"/>
       <w:r>
         <w:t xml:space="preserve">Scribus</w:t>
       </w:r>
-      <w:bookmarkEnd w:id="104"/>
+      <w:bookmarkEnd w:id="106"/>
     </w:p>
     <w:p>
       <w:pPr>
@@ -6566,11 +6666,11 @@
       <w:pPr>
         <w:pStyle w:val="Heading2"/>
       </w:pPr>
-      <w:bookmarkStart w:id="105" w:name="comix"/>
+      <w:bookmarkStart w:id="107" w:name="comix"/>
       <w:r>
         <w:t xml:space="preserve">Comix</w:t>
       </w:r>
-      <w:bookmarkEnd w:id="105"/>
+      <w:bookmarkEnd w:id="107"/>
     </w:p>
     <w:p>
       <w:pPr>
@@ -6603,21 +6703,21 @@
       <w:pPr>
         <w:pStyle w:val="Heading1"/>
       </w:pPr>
-      <w:bookmarkStart w:id="106" w:name="desarrollo-sw"/>
+      <w:bookmarkStart w:id="108" w:name="desarrollo-sw"/>
       <w:r>
         <w:t xml:space="preserve">Desarrollo sw</w:t>
       </w:r>
-      <w:bookmarkEnd w:id="106"/>
+      <w:bookmarkEnd w:id="108"/>
     </w:p>
     <w:p>
       <w:pPr>
         <w:pStyle w:val="Heading2"/>
       </w:pPr>
-      <w:bookmarkStart w:id="107" w:name="paquetes-esenciales"/>
+      <w:bookmarkStart w:id="109" w:name="paquetes-esenciales"/>
       <w:r>
         <w:t xml:space="preserve">Paquetes esenciales</w:t>
       </w:r>
-      <w:bookmarkEnd w:id="107"/>
+      <w:bookmarkEnd w:id="109"/>
     </w:p>
     <w:p>
       <w:pPr>
@@ -6642,11 +6742,11 @@
       <w:pPr>
         <w:pStyle w:val="Heading2"/>
       </w:pPr>
-      <w:bookmarkStart w:id="108" w:name="git"/>
+      <w:bookmarkStart w:id="110" w:name="git"/>
       <w:r>
         <w:t xml:space="preserve">Git</w:t>
       </w:r>
-      <w:bookmarkEnd w:id="108"/>
+      <w:bookmarkEnd w:id="110"/>
     </w:p>
     <w:p>
       <w:pPr>
@@ -6824,11 +6924,11 @@
       <w:pPr>
         <w:pStyle w:val="Heading2"/>
       </w:pPr>
-      <w:bookmarkStart w:id="109" w:name="open-java"/>
+      <w:bookmarkStart w:id="111" w:name="open-java"/>
       <w:r>
         <w:t xml:space="preserve">Open Java</w:t>
       </w:r>
-      <w:bookmarkEnd w:id="109"/>
+      <w:bookmarkEnd w:id="111"/>
     </w:p>
     <w:p>
       <w:pPr>
@@ -6845,17 +6945,17 @@
       <w:pPr>
         <w:pStyle w:val="Heading2"/>
       </w:pPr>
-      <w:bookmarkStart w:id="110" w:name="lenguaje-de-programación-d-d-programming-language"/>
+      <w:bookmarkStart w:id="112" w:name="lenguaje-de-programación-d-d-programming-language"/>
       <w:r>
         <w:t xml:space="preserve">Lenguaje de programación D (D programming language)</w:t>
       </w:r>
-      <w:bookmarkEnd w:id="110"/>
+      <w:bookmarkEnd w:id="112"/>
     </w:p>
     <w:p>
       <w:pPr>
         <w:pStyle w:val="FirstParagraph"/>
       </w:pPr>
-      <w:hyperlink r:id="rId111">
+      <w:hyperlink r:id="rId113">
         <w:r>
           <w:rPr>
             <w:rStyle w:val="Hyperlink"/>
@@ -6892,11 +6992,11 @@
       <w:pPr>
         <w:pStyle w:val="Heading3"/>
       </w:pPr>
-      <w:bookmarkStart w:id="112" w:name="d-apt-e-instalación-de-programas"/>
+      <w:bookmarkStart w:id="114" w:name="d-apt-e-instalación-de-programas"/>
       <w:r>
         <w:t xml:space="preserve">D-apt e instalación de programas</w:t>
       </w:r>
-      <w:bookmarkEnd w:id="112"/>
+      <w:bookmarkEnd w:id="114"/>
     </w:p>
     <w:p>
       <w:pPr>
@@ -6908,7 +7008,7 @@
       <w:r>
         <w:t xml:space="preserve"> </w:t>
       </w:r>
-      <w:hyperlink r:id="rId113">
+      <w:hyperlink r:id="rId115">
         <w:r>
           <w:rPr>
             <w:rStyle w:val="Hyperlink"/>
@@ -6963,11 +7063,11 @@
       <w:pPr>
         <w:pStyle w:val="Heading3"/>
       </w:pPr>
-      <w:bookmarkStart w:id="114" w:name="dcd"/>
+      <w:bookmarkStart w:id="116" w:name="dcd"/>
       <w:r>
         <w:t xml:space="preserve">DCD</w:t>
       </w:r>
-      <w:bookmarkEnd w:id="114"/>
+      <w:bookmarkEnd w:id="116"/>
     </w:p>
     <w:p>
       <w:pPr>
@@ -7044,11 +7144,11 @@
       <w:pPr>
         <w:pStyle w:val="Heading3"/>
       </w:pPr>
-      <w:bookmarkStart w:id="115" w:name="gdc"/>
+      <w:bookmarkStart w:id="117" w:name="gdc"/>
       <w:r>
         <w:t xml:space="preserve">gdc</w:t>
       </w:r>
-      <w:bookmarkEnd w:id="115"/>
+      <w:bookmarkEnd w:id="117"/>
     </w:p>
     <w:p>
       <w:pPr>
@@ -7073,11 +7173,11 @@
       <w:pPr>
         <w:pStyle w:val="Heading3"/>
       </w:pPr>
-      <w:bookmarkStart w:id="116" w:name="ldc"/>
+      <w:bookmarkStart w:id="118" w:name="ldc"/>
       <w:r>
         <w:t xml:space="preserve">ldc</w:t>
       </w:r>
-      <w:bookmarkEnd w:id="116"/>
+      <w:bookmarkEnd w:id="118"/>
     </w:p>
     <w:p>
       <w:pPr>
@@ -7108,7 +7208,7 @@
       <w:r>
         <w:t xml:space="preserve"> </w:t>
       </w:r>
-      <w:hyperlink r:id="rId117">
+      <w:hyperlink r:id="rId119">
         <w:r>
           <w:rPr>
             <w:rStyle w:val="Hyperlink"/>
@@ -7135,11 +7235,11 @@
       <w:pPr>
         <w:pStyle w:val="Heading3"/>
       </w:pPr>
-      <w:bookmarkStart w:id="118" w:name="emacs-para-editar-d"/>
+      <w:bookmarkStart w:id="120" w:name="emacs-para-editar-d"/>
       <w:r>
         <w:t xml:space="preserve">Emacs para editar D</w:t>
       </w:r>
-      <w:bookmarkEnd w:id="118"/>
+      <w:bookmarkEnd w:id="120"/>
     </w:p>
     <w:p>
       <w:pPr>
@@ -7721,11 +7821,11 @@
       <w:pPr>
         <w:pStyle w:val="Heading4"/>
       </w:pPr>
-      <w:bookmarkStart w:id="119" w:name="referencias"/>
+      <w:bookmarkStart w:id="121" w:name="referencias"/>
       <w:r>
         <w:t xml:space="preserve">Referencias</w:t>
       </w:r>
-      <w:bookmarkEnd w:id="119"/>
+      <w:bookmarkEnd w:id="121"/>
     </w:p>
     <w:p>
       <w:pPr>
@@ -7735,7 +7835,7 @@
           <w:ilvl w:val="0"/>
         </w:numPr>
       </w:pPr>
-      <w:hyperlink r:id="rId120">
+      <w:hyperlink r:id="rId122">
         <w:r>
           <w:rPr>
             <w:rStyle w:val="Hyperlink"/>
@@ -7752,7 +7852,7 @@
           <w:ilvl w:val="0"/>
         </w:numPr>
       </w:pPr>
-      <w:hyperlink r:id="rId121">
+      <w:hyperlink r:id="rId123">
         <w:r>
           <w:rPr>
             <w:rStyle w:val="Hyperlink"/>
@@ -7765,11 +7865,11 @@
       <w:pPr>
         <w:pStyle w:val="Heading2"/>
       </w:pPr>
-      <w:bookmarkStart w:id="122" w:name="processing"/>
+      <w:bookmarkStart w:id="124" w:name="processing"/>
       <w:r>
         <w:t xml:space="preserve">Processing</w:t>
       </w:r>
-      <w:bookmarkEnd w:id="122"/>
+      <w:bookmarkEnd w:id="124"/>
     </w:p>
     <w:p>
       <w:pPr>
@@ -7813,11 +7913,11 @@
       <w:pPr>
         <w:pStyle w:val="Heading2"/>
       </w:pPr>
-      <w:bookmarkStart w:id="123" w:name="openframeworks"/>
+      <w:bookmarkStart w:id="125" w:name="openframeworks"/>
       <w:r>
         <w:t xml:space="preserve">Openframeworks</w:t>
       </w:r>
-      <w:bookmarkEnd w:id="123"/>
+      <w:bookmarkEnd w:id="125"/>
     </w:p>
     <w:p>
       <w:pPr>
@@ -7984,11 +8084,11 @@
       <w:pPr>
         <w:pStyle w:val="Heading2"/>
       </w:pPr>
-      <w:bookmarkStart w:id="124" w:name="python"/>
+      <w:bookmarkStart w:id="126" w:name="python"/>
       <w:r>
         <w:t xml:space="preserve">Python</w:t>
       </w:r>
-      <w:bookmarkEnd w:id="124"/>
+      <w:bookmarkEnd w:id="126"/>
     </w:p>
     <w:p>
       <w:pPr>
@@ -8067,11 +8167,11 @@
       <w:pPr>
         <w:pStyle w:val="Heading3"/>
       </w:pPr>
-      <w:bookmarkStart w:id="125" w:name="pip-virtualenv-virtualenvwrapper-virtualfish"/>
+      <w:bookmarkStart w:id="127" w:name="pip-virtualenv-virtualenvwrapper-virtualfish"/>
       <w:r>
         <w:t xml:space="preserve">pip, virtualenv, virtualenvwrapper, virtualfish</w:t>
       </w:r>
-      <w:bookmarkEnd w:id="125"/>
+      <w:bookmarkEnd w:id="127"/>
     </w:p>
     <w:p>
       <w:pPr>
@@ -8454,7 +8554,7 @@
       <w:pPr>
         <w:pStyle w:val="BodyText"/>
       </w:pPr>
-      <w:hyperlink r:id="rId126">
+      <w:hyperlink r:id="rId128">
         <w:r>
           <w:rPr>
             <w:rStyle w:val="Hyperlink"/>
@@ -8546,7 +8646,7 @@
       <w:pPr>
         <w:pStyle w:val="FirstParagraph"/>
       </w:pPr>
-      <w:hyperlink r:id="rId127">
+      <w:hyperlink r:id="rId129">
         <w:r>
           <w:rPr>
             <w:rStyle w:val="Hyperlink"/>
@@ -8592,17 +8692,17 @@
       <w:pPr>
         <w:pStyle w:val="Heading3"/>
       </w:pPr>
-      <w:bookmarkStart w:id="128" w:name="ipython-notebook"/>
+      <w:bookmarkStart w:id="130" w:name="ipython-notebook"/>
       <w:r>
         <w:t xml:space="preserve">iPython notebook</w:t>
       </w:r>
-      <w:bookmarkEnd w:id="128"/>
+      <w:bookmarkEnd w:id="130"/>
     </w:p>
     <w:p>
       <w:pPr>
         <w:pStyle w:val="FirstParagraph"/>
       </w:pPr>
-      <w:hyperlink r:id="rId129">
+      <w:hyperlink r:id="rId131">
         <w:r>
           <w:rPr>
             <w:rStyle w:val="Hyperlink"/>
@@ -8622,7 +8722,7 @@
       <w:r>
         <w:t xml:space="preserve"> </w:t>
       </w:r>
-      <w:hyperlink r:id="rId130">
+      <w:hyperlink r:id="rId132">
         <w:r>
           <w:rPr>
             <w:rStyle w:val="Hyperlink"/>
@@ -8653,11 +8753,11 @@
       <w:pPr>
         <w:pStyle w:val="Heading4"/>
       </w:pPr>
-      <w:bookmarkStart w:id="131" w:name="instalar-jupyter-en-el-python-del-sistema"/>
+      <w:bookmarkStart w:id="133" w:name="instalar-jupyter-en-el-python-del-sistema"/>
       <w:r>
         <w:t xml:space="preserve">Instalar Jupyter en el Python del sistema</w:t>
       </w:r>
-      <w:bookmarkEnd w:id="131"/>
+      <w:bookmarkEnd w:id="133"/>
     </w:p>
     <w:p>
       <w:pPr>
@@ -8669,7 +8769,7 @@
       <w:r>
         <w:t xml:space="preserve"> </w:t>
       </w:r>
-      <w:hyperlink r:id="rId132">
+      <w:hyperlink r:id="rId134">
         <w:r>
           <w:rPr>
             <w:rStyle w:val="Hyperlink"/>
@@ -8722,11 +8822,11 @@
       <w:pPr>
         <w:pStyle w:val="Heading4"/>
       </w:pPr>
-      <w:bookmarkStart w:id="133" w:name="instalar-anaconda-python"/>
+      <w:bookmarkStart w:id="135" w:name="instalar-anaconda-python"/>
       <w:r>
         <w:t xml:space="preserve">Instalar Anaconda Python</w:t>
       </w:r>
-      <w:bookmarkEnd w:id="133"/>
+      <w:bookmarkEnd w:id="135"/>
     </w:p>
     <w:p>
       <w:pPr>
@@ -8738,7 +8838,7 @@
       <w:r>
         <w:t xml:space="preserve"> </w:t>
       </w:r>
-      <w:hyperlink r:id="rId134">
+      <w:hyperlink r:id="rId136">
         <w:r>
           <w:rPr>
             <w:rStyle w:val="Hyperlink"/>
@@ -8921,11 +9021,11 @@
       <w:pPr>
         <w:pStyle w:val="Heading4"/>
       </w:pPr>
-      <w:bookmarkStart w:id="135" w:name="ipython-y-graphlab"/>
+      <w:bookmarkStart w:id="137" w:name="ipython-y-graphlab"/>
       <w:r>
         <w:t xml:space="preserve">iPython y GraphLab</w:t>
       </w:r>
-      <w:bookmarkEnd w:id="135"/>
+      <w:bookmarkEnd w:id="137"/>
     </w:p>
     <w:p>
       <w:pPr>
@@ -8985,7 +9085,7 @@
       <w:r>
         <w:t xml:space="preserve"> </w:t>
       </w:r>
-      <w:hyperlink r:id="rId136">
+      <w:hyperlink r:id="rId138">
         <w:r>
           <w:rPr>
             <w:rStyle w:val="Hyperlink"/>
@@ -9075,7 +9175,7 @@
       <w:r>
         <w:t xml:space="preserve"> </w:t>
       </w:r>
-      <w:hyperlink r:id="rId137">
+      <w:hyperlink r:id="rId139">
         <w:r>
           <w:rPr>
             <w:rStyle w:val="Hyperlink"/>
@@ -9099,7 +9199,7 @@
         <w:rPr>
           <w:rStyle w:val="FootnoteReference"/>
         </w:rPr>
-        <w:footnoteReference w:id="138"/>
+        <w:footnoteReference w:id="140"/>
       </w:r>
     </w:p>
     <w:p>
@@ -9141,7 +9241,7 @@
         <w:rPr>
           <w:rStyle w:val="FootnoteReference"/>
         </w:rPr>
-        <w:footnoteReference w:id="139"/>
+        <w:footnoteReference w:id="141"/>
       </w:r>
       <w:r>
         <w:t xml:space="preserve">:</w:t>
@@ -9211,11 +9311,11 @@
       <w:pPr>
         <w:pStyle w:val="Heading5"/>
       </w:pPr>
-      <w:bookmarkStart w:id="140" w:name="instalación-alternativa-con-virtualenv"/>
+      <w:bookmarkStart w:id="142" w:name="instalación-alternativa-con-virtualenv"/>
       <w:r>
         <w:t xml:space="preserve">Instalación alternativa con virtualenv</w:t>
       </w:r>
-      <w:bookmarkEnd w:id="140"/>
+      <w:bookmarkEnd w:id="142"/>
     </w:p>
     <w:p>
       <w:pPr>
@@ -9349,11 +9449,11 @@
       <w:pPr>
         <w:pStyle w:val="Heading3"/>
       </w:pPr>
-      <w:bookmarkStart w:id="141" w:name="usar-emacs-para-editar-python"/>
+      <w:bookmarkStart w:id="143" w:name="usar-emacs-para-editar-python"/>
       <w:r>
         <w:t xml:space="preserve">Usar Emacs para editar Python</w:t>
       </w:r>
-      <w:bookmarkEnd w:id="141"/>
+      <w:bookmarkEnd w:id="143"/>
     </w:p>
     <w:p>
       <w:pPr>
@@ -9549,11 +9649,11 @@
       <w:pPr>
         <w:pStyle w:val="Heading4"/>
       </w:pPr>
-      <w:bookmarkStart w:id="142" w:name="todo"/>
+      <w:bookmarkStart w:id="144" w:name="todo"/>
       <w:r>
         <w:t xml:space="preserve">TODO</w:t>
       </w:r>
-      <w:bookmarkEnd w:id="142"/>
+      <w:bookmarkEnd w:id="144"/>
     </w:p>
     <w:p>
       <w:pPr>
@@ -9565,7 +9665,7 @@
       <w:r>
         <w:t xml:space="preserve"> </w:t>
       </w:r>
-      <w:hyperlink r:id="rId143">
+      <w:hyperlink r:id="rId145">
         <w:r>
           <w:rPr>
             <w:rStyle w:val="Hyperlink"/>
@@ -9578,11 +9678,11 @@
       <w:pPr>
         <w:pStyle w:val="Heading3"/>
       </w:pPr>
-      <w:bookmarkStart w:id="144" w:name="web2py"/>
+      <w:bookmarkStart w:id="146" w:name="web2py"/>
       <w:r>
         <w:t xml:space="preserve">Web2py</w:t>
       </w:r>
-      <w:bookmarkEnd w:id="144"/>
+      <w:bookmarkEnd w:id="146"/>
     </w:p>
     <w:p>
       <w:pPr>
@@ -9594,7 +9694,7 @@
       <w:r>
         <w:t xml:space="preserve"> </w:t>
       </w:r>
-      <w:hyperlink r:id="rId145">
+      <w:hyperlink r:id="rId147">
         <w:r>
           <w:rPr>
             <w:rStyle w:val="Hyperlink"/>
@@ -9891,7 +9991,7 @@
       <w:r>
         <w:t xml:space="preserve"> </w:t>
       </w:r>
-      <w:hyperlink r:id="rId146">
+      <w:hyperlink r:id="rId148">
         <w:r>
           <w:rPr>
             <w:rStyle w:val="Hyperlink"/>
@@ -9923,11 +10023,11 @@
       <w:pPr>
         <w:pStyle w:val="Heading3"/>
       </w:pPr>
-      <w:bookmarkStart w:id="147" w:name="selenium"/>
+      <w:bookmarkStart w:id="149" w:name="selenium"/>
       <w:r>
         <w:t xml:space="preserve">Selenium</w:t>
       </w:r>
-      <w:bookmarkEnd w:id="147"/>
+      <w:bookmarkEnd w:id="149"/>
     </w:p>
     <w:p>
       <w:pPr>
@@ -9958,7 +10058,7 @@
         <w:rPr>
           <w:rStyle w:val="FootnoteReference"/>
         </w:rPr>
-        <w:footnoteReference w:id="148"/>
+        <w:footnoteReference w:id="150"/>
       </w:r>
       <w:r>
         <w:t xml:space="preserve"> </w:t>
@@ -9969,7 +10069,7 @@
       <w:r>
         <w:t xml:space="preserve"> </w:t>
       </w:r>
-      <w:hyperlink r:id="rId149">
+      <w:hyperlink r:id="rId151">
         <w:r>
           <w:rPr>
             <w:rStyle w:val="Hyperlink"/>
@@ -10197,11 +10297,11 @@
       <w:pPr>
         <w:pStyle w:val="Heading3"/>
       </w:pPr>
-      <w:bookmarkStart w:id="150" w:name="networkx"/>
+      <w:bookmarkStart w:id="152" w:name="networkx"/>
       <w:r>
         <w:t xml:space="preserve">Networkx</w:t>
       </w:r>
-      <w:bookmarkEnd w:id="150"/>
+      <w:bookmarkEnd w:id="152"/>
     </w:p>
     <w:p>
       <w:pPr>
@@ -10298,11 +10398,11 @@
       <w:pPr>
         <w:pStyle w:val="Heading2"/>
       </w:pPr>
-      <w:bookmarkStart w:id="151" w:name="go-language"/>
+      <w:bookmarkStart w:id="153" w:name="go-language"/>
       <w:r>
         <w:t xml:space="preserve">Go language</w:t>
       </w:r>
-      <w:bookmarkEnd w:id="151"/>
+      <w:bookmarkEnd w:id="153"/>
     </w:p>
     <w:p>
       <w:pPr>
@@ -10314,7 +10414,7 @@
       <w:r>
         <w:t xml:space="preserve"> </w:t>
       </w:r>
-      <w:hyperlink r:id="rId152">
+      <w:hyperlink r:id="rId154">
         <w:r>
           <w:rPr>
             <w:rStyle w:val="Hyperlink"/>
@@ -10458,21 +10558,21 @@
       <w:pPr>
         <w:pStyle w:val="Heading1"/>
       </w:pPr>
-      <w:bookmarkStart w:id="153" w:name="desarrollo-hardware"/>
+      <w:bookmarkStart w:id="155" w:name="desarrollo-hardware"/>
       <w:r>
         <w:t xml:space="preserve">Desarrollo hardware</w:t>
       </w:r>
-      <w:bookmarkEnd w:id="153"/>
+      <w:bookmarkEnd w:id="155"/>
     </w:p>
     <w:p>
       <w:pPr>
         <w:pStyle w:val="Heading2"/>
       </w:pPr>
-      <w:bookmarkStart w:id="154" w:name="arduino-ide"/>
+      <w:bookmarkStart w:id="156" w:name="arduino-ide"/>
       <w:r>
         <w:t xml:space="preserve">Arduino IDE</w:t>
       </w:r>
-      <w:bookmarkEnd w:id="154"/>
+      <w:bookmarkEnd w:id="156"/>
     </w:p>
     <w:p>
       <w:pPr>
@@ -10484,7 +10584,7 @@
       <w:r>
         <w:t xml:space="preserve"> </w:t>
       </w:r>
-      <w:hyperlink r:id="rId155">
+      <w:hyperlink r:id="rId157">
         <w:r>
           <w:rPr>
             <w:rStyle w:val="Hyperlink"/>
@@ -10613,11 +10713,11 @@
       <w:pPr>
         <w:pStyle w:val="Heading3"/>
       </w:pPr>
-      <w:bookmarkStart w:id="156" w:name="añadir-biblioteca-de-soporte-para-makeblock"/>
+      <w:bookmarkStart w:id="158" w:name="añadir-biblioteca-de-soporte-para-makeblock"/>
       <w:r>
         <w:t xml:space="preserve">Añadir biblioteca de soporte para Makeblock</w:t>
       </w:r>
-      <w:bookmarkEnd w:id="156"/>
+      <w:bookmarkEnd w:id="158"/>
     </w:p>
     <w:p>
       <w:pPr>
@@ -10629,7 +10729,7 @@
       <w:r>
         <w:t xml:space="preserve"> </w:t>
       </w:r>
-      <w:hyperlink r:id="rId157">
+      <w:hyperlink r:id="rId159">
         <w:r>
           <w:rPr>
             <w:rStyle w:val="Hyperlink"/>
@@ -10744,11 +10844,11 @@
       <w:pPr>
         <w:pStyle w:val="Heading2"/>
       </w:pPr>
-      <w:bookmarkStart w:id="158" w:name="pinguino-ide"/>
+      <w:bookmarkStart w:id="160" w:name="pinguino-ide"/>
       <w:r>
         <w:t xml:space="preserve">Pinguino IDE</w:t>
       </w:r>
-      <w:bookmarkEnd w:id="158"/>
+      <w:bookmarkEnd w:id="160"/>
     </w:p>
     <w:p>
       <w:pPr>
@@ -10760,7 +10860,7 @@
       <w:r>
         <w:t xml:space="preserve"> </w:t>
       </w:r>
-      <w:hyperlink r:id="rId159">
+      <w:hyperlink r:id="rId161">
         <w:r>
           <w:rPr>
             <w:rStyle w:val="Hyperlink"/>
@@ -10848,11 +10948,11 @@
       <w:pPr>
         <w:pStyle w:val="Heading2"/>
       </w:pPr>
-      <w:bookmarkStart w:id="160" w:name="kicad"/>
+      <w:bookmarkStart w:id="162" w:name="kicad"/>
       <w:r>
         <w:t xml:space="preserve">KiCAD</w:t>
       </w:r>
-      <w:bookmarkEnd w:id="160"/>
+      <w:bookmarkEnd w:id="162"/>
     </w:p>
     <w:p>
       <w:pPr>
@@ -10907,7 +11007,7 @@
           <w:ilvl w:val="0"/>
         </w:numPr>
       </w:pPr>
-      <w:hyperlink r:id="rId161">
+      <w:hyperlink r:id="rId163">
         <w:r>
           <w:rPr>
             <w:rStyle w:val="Hyperlink"/>
@@ -10936,7 +11036,7 @@
       <w:r>
         <w:t xml:space="preserve"> </w:t>
       </w:r>
-      <w:hyperlink r:id="rId162">
+      <w:hyperlink r:id="rId164">
         <w:r>
           <w:rPr>
             <w:rStyle w:val="Hyperlink"/>
@@ -10989,7 +11089,7 @@
           <w:ilvl w:val="0"/>
         </w:numPr>
       </w:pPr>
-      <w:hyperlink r:id="rId163">
+      <w:hyperlink r:id="rId165">
         <w:r>
           <w:rPr>
             <w:rStyle w:val="Hyperlink"/>
@@ -11014,11 +11114,11 @@
       <w:pPr>
         <w:pStyle w:val="Heading2"/>
       </w:pPr>
-      <w:bookmarkStart w:id="164" w:name="analizador-lógico"/>
+      <w:bookmarkStart w:id="166" w:name="analizador-lógico"/>
       <w:r>
         <w:t xml:space="preserve">Analizador lógico</w:t>
       </w:r>
-      <w:bookmarkEnd w:id="164"/>
+      <w:bookmarkEnd w:id="166"/>
     </w:p>
     <w:p>
       <w:pPr>
@@ -11036,7 +11136,7 @@
       <w:r>
         <w:t xml:space="preserve"> </w:t>
       </w:r>
-      <w:hyperlink r:id="rId165">
+      <w:hyperlink r:id="rId167">
         <w:r>
           <w:rPr>
             <w:rStyle w:val="Hyperlink"/>
@@ -11049,11 +11149,11 @@
       <w:pPr>
         <w:pStyle w:val="Heading3"/>
       </w:pPr>
-      <w:bookmarkStart w:id="166" w:name="sigrok"/>
+      <w:bookmarkStart w:id="168" w:name="sigrok"/>
       <w:r>
         <w:t xml:space="preserve">Sigrok</w:t>
       </w:r>
-      <w:bookmarkEnd w:id="166"/>
+      <w:bookmarkEnd w:id="168"/>
     </w:p>
     <w:p>
       <w:pPr>
@@ -11261,11 +11361,11 @@
       <w:pPr>
         <w:pStyle w:val="Heading3"/>
       </w:pPr>
-      <w:bookmarkStart w:id="167" w:name="sump-logic-analyzer"/>
+      <w:bookmarkStart w:id="169" w:name="sump-logic-analyzer"/>
       <w:r>
         <w:t xml:space="preserve">Sump logic analyzer</w:t>
       </w:r>
-      <w:bookmarkEnd w:id="167"/>
+      <w:bookmarkEnd w:id="169"/>
     </w:p>
     <w:p>
       <w:pPr>
@@ -11291,7 +11391,7 @@
       <w:r>
         <w:t xml:space="preserve"> </w:t>
       </w:r>
-      <w:hyperlink r:id="rId168">
+      <w:hyperlink r:id="rId170">
         <w:r>
           <w:rPr>
             <w:rStyle w:val="Hyperlink"/>
@@ -11407,17 +11507,17 @@
       <w:pPr>
         <w:pStyle w:val="Heading3"/>
       </w:pPr>
-      <w:bookmarkStart w:id="169" w:name="ols"/>
+      <w:bookmarkStart w:id="171" w:name="ols"/>
       <w:r>
         <w:t xml:space="preserve">OLS</w:t>
       </w:r>
-      <w:bookmarkEnd w:id="169"/>
+      <w:bookmarkEnd w:id="171"/>
     </w:p>
     <w:p>
       <w:pPr>
         <w:pStyle w:val="FirstParagraph"/>
       </w:pPr>
-      <w:hyperlink r:id="rId170">
+      <w:hyperlink r:id="rId172">
         <w:r>
           <w:rPr>
             <w:rStyle w:val="Hyperlink"/>
@@ -11430,21 +11530,21 @@
       <w:pPr>
         <w:pStyle w:val="Heading1"/>
       </w:pPr>
-      <w:bookmarkStart w:id="171" w:name="virtualización"/>
+      <w:bookmarkStart w:id="173" w:name="virtualización"/>
       <w:r>
         <w:t xml:space="preserve">Virtualización</w:t>
       </w:r>
-      <w:bookmarkEnd w:id="171"/>
+      <w:bookmarkEnd w:id="173"/>
     </w:p>
     <w:p>
       <w:pPr>
         <w:pStyle w:val="Heading2"/>
       </w:pPr>
-      <w:bookmarkStart w:id="172" w:name="docker"/>
+      <w:bookmarkStart w:id="174" w:name="docker"/>
       <w:r>
         <w:t xml:space="preserve">Docker</w:t>
       </w:r>
-      <w:bookmarkEnd w:id="172"/>
+      <w:bookmarkEnd w:id="174"/>
     </w:p>
     <w:p>
       <w:pPr>
@@ -11554,11 +11654,11 @@
       <w:pPr>
         <w:pStyle w:val="Heading2"/>
       </w:pPr>
-      <w:bookmarkStart w:id="173" w:name="virtualbox"/>
+      <w:bookmarkStart w:id="175" w:name="virtualbox"/>
       <w:r>
         <w:t xml:space="preserve">Virtualbox</w:t>
       </w:r>
-      <w:bookmarkEnd w:id="173"/>
+      <w:bookmarkEnd w:id="175"/>
     </w:p>
     <w:p>
       <w:pPr>
@@ -11732,7 +11832,7 @@
       <w:r>
         <w:t xml:space="preserve"> </w:t>
       </w:r>
-      <w:hyperlink r:id="rId174">
+      <w:hyperlink r:id="rId176">
         <w:r>
           <w:rPr>
             <w:rStyle w:val="Hyperlink"/>
@@ -11780,11 +11880,11 @@
       <w:pPr>
         <w:pStyle w:val="Heading2"/>
       </w:pPr>
-      <w:bookmarkStart w:id="175" w:name="virtualizando-un-windows-7"/>
+      <w:bookmarkStart w:id="177" w:name="virtualizando-un-windows-7"/>
       <w:r>
         <w:t xml:space="preserve">Virtualizando un Windows 7</w:t>
       </w:r>
-      <w:bookmarkEnd w:id="175"/>
+      <w:bookmarkEnd w:id="177"/>
     </w:p>
     <w:p>
       <w:pPr>
@@ -11870,11 +11970,11 @@
       <w:pPr>
         <w:pStyle w:val="Heading1"/>
       </w:pPr>
-      <w:bookmarkStart w:id="176" w:name="shells-alternativos-zsh-y-fish"/>
+      <w:bookmarkStart w:id="178" w:name="shells-alternativos-zsh-y-fish"/>
       <w:r>
         <w:t xml:space="preserve">Shells alternativos: zsh y fish</w:t>
       </w:r>
-      <w:bookmarkEnd w:id="176"/>
+      <w:bookmarkEnd w:id="178"/>
     </w:p>
     <w:p>
       <w:pPr>
@@ -11906,11 +12006,11 @@
       <w:pPr>
         <w:pStyle w:val="Heading2"/>
       </w:pPr>
-      <w:bookmarkStart w:id="177" w:name="fish"/>
+      <w:bookmarkStart w:id="179" w:name="fish"/>
       <w:r>
         <w:t xml:space="preserve">fish</w:t>
       </w:r>
-      <w:bookmarkEnd w:id="177"/>
+      <w:bookmarkEnd w:id="179"/>
     </w:p>
     <w:p>
       <w:pPr>
@@ -12033,11 +12133,11 @@
       <w:pPr>
         <w:pStyle w:val="Heading2"/>
       </w:pPr>
-      <w:bookmarkStart w:id="178" w:name="zsh"/>
+      <w:bookmarkStart w:id="180" w:name="zsh"/>
       <w:r>
         <w:t xml:space="preserve">zsh</w:t>
       </w:r>
-      <w:bookmarkEnd w:id="178"/>
+      <w:bookmarkEnd w:id="180"/>
     </w:p>
     <w:p>
       <w:pPr>
@@ -12425,11 +12525,11 @@
       <w:pPr>
         <w:pStyle w:val="Heading2"/>
       </w:pPr>
-      <w:bookmarkStart w:id="179" w:name="instalación-de-fuentes-adicionales"/>
+      <w:bookmarkStart w:id="181" w:name="instalación-de-fuentes-adicionales"/>
       <w:r>
         <w:t xml:space="preserve">Instalación de fuentes adicionales</w:t>
       </w:r>
-      <w:bookmarkEnd w:id="179"/>
+      <w:bookmarkEnd w:id="181"/>
     </w:p>
     <w:p>
       <w:pPr>
@@ -12514,21 +12614,21 @@
       <w:pPr>
         <w:pStyle w:val="Heading1"/>
       </w:pPr>
-      <w:bookmarkStart w:id="180" w:name="reprap"/>
+      <w:bookmarkStart w:id="182" w:name="reprap"/>
       <w:r>
         <w:t xml:space="preserve">Reprap</w:t>
       </w:r>
-      <w:bookmarkEnd w:id="180"/>
+      <w:bookmarkEnd w:id="182"/>
     </w:p>
     <w:p>
       <w:pPr>
         <w:pStyle w:val="Heading2"/>
       </w:pPr>
-      <w:bookmarkStart w:id="181" w:name="sl1c3r"/>
+      <w:bookmarkStart w:id="183" w:name="sl1c3r"/>
       <w:r>
         <w:t xml:space="preserve">Sl1c3r</w:t>
       </w:r>
-      <w:bookmarkEnd w:id="181"/>
+      <w:bookmarkEnd w:id="183"/>
     </w:p>
     <w:p>
       <w:pPr>
@@ -12611,11 +12711,11 @@
       <w:pPr>
         <w:pStyle w:val="Heading2"/>
       </w:pPr>
-      <w:bookmarkStart w:id="182" w:name="openscad"/>
+      <w:bookmarkStart w:id="184" w:name="openscad"/>
       <w:r>
         <w:t xml:space="preserve">OpenScad</w:t>
       </w:r>
-      <w:bookmarkEnd w:id="182"/>
+      <w:bookmarkEnd w:id="184"/>
     </w:p>
     <w:p>
       <w:pPr>
@@ -12629,11 +12729,11 @@
       <w:pPr>
         <w:pStyle w:val="Heading2"/>
       </w:pPr>
-      <w:bookmarkStart w:id="183" w:name="printrun"/>
+      <w:bookmarkStart w:id="185" w:name="printrun"/>
       <w:r>
         <w:t xml:space="preserve">Printrun</w:t>
       </w:r>
-      <w:bookmarkEnd w:id="183"/>
+      <w:bookmarkEnd w:id="185"/>
     </w:p>
     <w:p>
       <w:pPr>
@@ -12647,11 +12747,11 @@
       <w:pPr>
         <w:pStyle w:val="Heading2"/>
       </w:pPr>
-      <w:bookmarkStart w:id="184" w:name="cura"/>
+      <w:bookmarkStart w:id="186" w:name="cura"/>
       <w:r>
         <w:t xml:space="preserve">Cura</w:t>
       </w:r>
-      <w:bookmarkEnd w:id="184"/>
+      <w:bookmarkEnd w:id="186"/>
     </w:p>
     <w:p>
       <w:pPr>
@@ -12717,31 +12817,31 @@
       <w:pPr>
         <w:pStyle w:val="Heading1"/>
       </w:pPr>
-      <w:bookmarkStart w:id="185" w:name="aplicaciones-web"/>
+      <w:bookmarkStart w:id="187" w:name="aplicaciones-web"/>
       <w:r>
         <w:t xml:space="preserve">Aplicaciones Web</w:t>
       </w:r>
-      <w:bookmarkEnd w:id="185"/>
+      <w:bookmarkEnd w:id="187"/>
     </w:p>
     <w:p>
       <w:pPr>
         <w:pStyle w:val="Heading2"/>
       </w:pPr>
-      <w:bookmarkStart w:id="186" w:name="servidor-web"/>
+      <w:bookmarkStart w:id="188" w:name="servidor-web"/>
       <w:r>
         <w:t xml:space="preserve">Servidor Web</w:t>
       </w:r>
-      <w:bookmarkEnd w:id="186"/>
+      <w:bookmarkEnd w:id="188"/>
     </w:p>
     <w:p>
       <w:pPr>
         <w:pStyle w:val="Heading3"/>
       </w:pPr>
-      <w:bookmarkStart w:id="187" w:name="apache"/>
+      <w:bookmarkStart w:id="189" w:name="apache"/>
       <w:r>
         <w:t xml:space="preserve">Apache</w:t>
       </w:r>
-      <w:bookmarkEnd w:id="187"/>
+      <w:bookmarkEnd w:id="189"/>
     </w:p>
     <w:p>
       <w:pPr>
@@ -12781,7 +12881,7 @@
       <w:r>
         <w:t xml:space="preserve"> </w:t>
       </w:r>
-      <w:hyperlink r:id="rId188">
+      <w:hyperlink r:id="rId190">
         <w:r>
           <w:rPr>
             <w:rStyle w:val="Hyperlink"/>
@@ -13001,7 +13101,7 @@
       <w:r>
         <w:t xml:space="preserve"> </w:t>
       </w:r>
-      <w:hyperlink r:id="rId189">
+      <w:hyperlink r:id="rId191">
         <w:r>
           <w:rPr>
             <w:rStyle w:val="Hyperlink"/>
@@ -13063,11 +13163,11 @@
       <w:pPr>
         <w:pStyle w:val="Heading3"/>
       </w:pPr>
-      <w:bookmarkStart w:id="190" w:name="nginx"/>
+      <w:bookmarkStart w:id="192" w:name="nginx"/>
       <w:r>
         <w:t xml:space="preserve">nginx</w:t>
       </w:r>
-      <w:bookmarkEnd w:id="190"/>
+      <w:bookmarkEnd w:id="192"/>
     </w:p>
     <w:p>
       <w:pPr>
@@ -13081,21 +13181,21 @@
       <w:pPr>
         <w:pStyle w:val="Heading2"/>
       </w:pPr>
-      <w:bookmarkStart w:id="191" w:name="servidores-de-bases-de-datos"/>
+      <w:bookmarkStart w:id="193" w:name="servidores-de-bases-de-datos"/>
       <w:r>
         <w:t xml:space="preserve">Servidores de bases de datos</w:t>
       </w:r>
-      <w:bookmarkEnd w:id="191"/>
+      <w:bookmarkEnd w:id="193"/>
     </w:p>
     <w:p>
       <w:pPr>
         <w:pStyle w:val="Heading3"/>
       </w:pPr>
-      <w:bookmarkStart w:id="192" w:name="mysql"/>
+      <w:bookmarkStart w:id="194" w:name="mysql"/>
       <w:r>
         <w:t xml:space="preserve">MySQL</w:t>
       </w:r>
-      <w:bookmarkEnd w:id="192"/>
+      <w:bookmarkEnd w:id="194"/>
     </w:p>
     <w:p>
       <w:pPr>
@@ -13137,11 +13237,11 @@
       <w:pPr>
         <w:pStyle w:val="Heading4"/>
       </w:pPr>
-      <w:bookmarkStart w:id="193" w:name="actualización"/>
+      <w:bookmarkStart w:id="195" w:name="actualización"/>
       <w:r>
         <w:t xml:space="preserve">Actualización</w:t>
       </w:r>
-      <w:bookmarkEnd w:id="193"/>
+      <w:bookmarkEnd w:id="195"/>
     </w:p>
     <w:p>
       <w:pPr>
@@ -13203,11 +13303,11 @@
       <w:pPr>
         <w:pStyle w:val="Heading3"/>
       </w:pPr>
-      <w:bookmarkStart w:id="194" w:name="cliente-sql-squirrel-sql"/>
+      <w:bookmarkStart w:id="196" w:name="cliente-sql-squirrel-sql"/>
       <w:r>
         <w:t xml:space="preserve">Cliente SQL SQuirreL SQL</w:t>
       </w:r>
-      <w:bookmarkEnd w:id="194"/>
+      <w:bookmarkEnd w:id="196"/>
     </w:p>
     <w:p>
       <w:pPr>
@@ -13219,7 +13319,7 @@
       <w:r>
         <w:t xml:space="preserve"> </w:t>
       </w:r>
-      <w:hyperlink r:id="rId195">
+      <w:hyperlink r:id="rId197">
         <w:r>
           <w:rPr>
             <w:rStyle w:val="Hyperlink"/>
@@ -13254,7 +13354,7 @@
       <w:r>
         <w:t xml:space="preserve"> </w:t>
       </w:r>
-      <w:hyperlink r:id="rId196">
+      <w:hyperlink r:id="rId198">
         <w:r>
           <w:rPr>
             <w:rStyle w:val="Hyperlink"/>
@@ -13317,11 +13417,11 @@
       <w:pPr>
         <w:pStyle w:val="Heading3"/>
       </w:pPr>
-      <w:bookmarkStart w:id="197" w:name="mariadb"/>
+      <w:bookmarkStart w:id="199" w:name="mariadb"/>
       <w:r>
         <w:t xml:space="preserve">MariaDB</w:t>
       </w:r>
-      <w:bookmarkEnd w:id="197"/>
+      <w:bookmarkEnd w:id="199"/>
     </w:p>
     <w:p>
       <w:pPr>
@@ -13338,21 +13438,21 @@
       <w:pPr>
         <w:pStyle w:val="Heading1"/>
       </w:pPr>
-      <w:bookmarkStart w:id="198" w:name="recetas-varias"/>
+      <w:bookmarkStart w:id="200" w:name="recetas-varias"/>
       <w:r>
         <w:t xml:space="preserve">Recetas varias</w:t>
       </w:r>
-      <w:bookmarkEnd w:id="198"/>
+      <w:bookmarkEnd w:id="200"/>
     </w:p>
     <w:p>
       <w:pPr>
         <w:pStyle w:val="Heading2"/>
       </w:pPr>
-      <w:bookmarkStart w:id="199" w:name="orange-pi-zero"/>
+      <w:bookmarkStart w:id="201" w:name="orange-pi-zero"/>
       <w:r>
         <w:t xml:space="preserve">Orange Pi Zero</w:t>
       </w:r>
-      <w:bookmarkEnd w:id="199"/>
+      <w:bookmarkEnd w:id="201"/>
     </w:p>
     <w:p>
       <w:pPr>
@@ -13372,11 +13472,11 @@
       <w:pPr>
         <w:pStyle w:val="Heading3"/>
       </w:pPr>
-      <w:bookmarkStart w:id="200" w:name="crear-una-sd-arrancable"/>
+      <w:bookmarkStart w:id="202" w:name="crear-una-sd-arrancable"/>
       <w:r>
         <w:t xml:space="preserve">Crear una SD arrancable</w:t>
       </w:r>
-      <w:bookmarkEnd w:id="200"/>
+      <w:bookmarkEnd w:id="202"/>
     </w:p>
     <w:p>
       <w:pPr>
@@ -13905,7 +14005,7 @@
       <w:r>
         <w:t xml:space="preserve"> </w:t>
       </w:r>
-      <w:hyperlink r:id="rId201">
+      <w:hyperlink r:id="rId203">
         <w:r>
           <w:rPr>
             <w:rStyle w:val="Hyperlink"/>
@@ -14140,7 +14240,7 @@
                     </pic:cNvPicPr>
                   </pic:nvPicPr>
                   <pic:blipFill>
-                    <a:blip r:embed="rId202"/>
+                    <a:blip r:embed="rId204"/>
                     <a:stretch>
                       <a:fillRect/>
                     </a:stretch>
@@ -14247,11 +14347,11 @@
       <w:pPr>
         <w:pStyle w:val="Heading3"/>
       </w:pPr>
-      <w:bookmarkStart w:id="203" w:name="conexión-wifi"/>
+      <w:bookmarkStart w:id="205" w:name="conexión-wifi"/>
       <w:r>
         <w:t xml:space="preserve">Conexión WIFI</w:t>
       </w:r>
-      <w:bookmarkEnd w:id="203"/>
+      <w:bookmarkEnd w:id="205"/>
     </w:p>
     <w:p>
       <w:pPr>
@@ -14587,7 +14687,7 @@
                     </pic:cNvPicPr>
                   </pic:nvPicPr>
                   <pic:blipFill>
-                    <a:blip r:embed="rId204"/>
+                    <a:blip r:embed="rId206"/>
                     <a:stretch>
                       <a:fillRect/>
                     </a:stretch>
@@ -14735,11 +14835,11 @@
       <w:pPr>
         <w:pStyle w:val="Heading3"/>
       </w:pPr>
-      <w:bookmarkStart w:id="205" w:name="referencias-1"/>
+      <w:bookmarkStart w:id="207" w:name="referencias-1"/>
       <w:r>
         <w:t xml:space="preserve">Referencias</w:t>
       </w:r>
-      <w:bookmarkEnd w:id="205"/>
+      <w:bookmarkEnd w:id="207"/>
     </w:p>
     <w:p>
       <w:pPr>
@@ -14749,7 +14849,7 @@
           <w:ilvl w:val="0"/>
         </w:numPr>
       </w:pPr>
-      <w:hyperlink r:id="rId206">
+      <w:hyperlink r:id="rId208">
         <w:r>
           <w:rPr>
             <w:rStyle w:val="Hyperlink"/>
@@ -14766,7 +14866,7 @@
           <w:ilvl w:val="0"/>
         </w:numPr>
       </w:pPr>
-      <w:hyperlink r:id="rId207">
+      <w:hyperlink r:id="rId209">
         <w:r>
           <w:rPr>
             <w:rStyle w:val="Hyperlink"/>
@@ -14789,7 +14889,7 @@
           <w:ilvl w:val="0"/>
         </w:numPr>
       </w:pPr>
-      <w:hyperlink r:id="rId208">
+      <w:hyperlink r:id="rId210">
         <w:r>
           <w:rPr>
             <w:rStyle w:val="Hyperlink"/>
@@ -14806,7 +14906,7 @@
           <w:ilvl w:val="0"/>
         </w:numPr>
       </w:pPr>
-      <w:hyperlink r:id="rId209">
+      <w:hyperlink r:id="rId211">
         <w:r>
           <w:rPr>
             <w:rStyle w:val="Hyperlink"/>
@@ -14823,7 +14923,7 @@
           <w:ilvl w:val="0"/>
         </w:numPr>
       </w:pPr>
-      <w:hyperlink r:id="rId210">
+      <w:hyperlink r:id="rId212">
         <w:r>
           <w:rPr>
             <w:rStyle w:val="Hyperlink"/>
@@ -14840,7 +14940,7 @@
           <w:ilvl w:val="0"/>
         </w:numPr>
       </w:pPr>
-      <w:hyperlink r:id="rId211">
+      <w:hyperlink r:id="rId213">
         <w:r>
           <w:rPr>
             <w:rStyle w:val="Hyperlink"/>
@@ -14857,7 +14957,7 @@
           <w:ilvl w:val="0"/>
         </w:numPr>
       </w:pPr>
-      <w:hyperlink r:id="rId212">
+      <w:hyperlink r:id="rId214">
         <w:r>
           <w:rPr>
             <w:rStyle w:val="Hyperlink"/>
@@ -14874,7 +14974,7 @@
           <w:ilvl w:val="0"/>
         </w:numPr>
       </w:pPr>
-      <w:hyperlink r:id="rId213">
+      <w:hyperlink r:id="rId215">
         <w:r>
           <w:rPr>
             <w:rStyle w:val="Hyperlink"/>
@@ -14903,7 +15003,7 @@
           <w:ilvl w:val="0"/>
         </w:numPr>
       </w:pPr>
-      <w:hyperlink r:id="rId214">
+      <w:hyperlink r:id="rId216">
         <w:r>
           <w:rPr>
             <w:rStyle w:val="Hyperlink"/>
@@ -14928,11 +15028,11 @@
       <w:pPr>
         <w:pStyle w:val="Heading2"/>
       </w:pPr>
-      <w:bookmarkStart w:id="215" w:name="raspberry-pi-media-center"/>
+      <w:bookmarkStart w:id="217" w:name="raspberry-pi-media-center"/>
       <w:r>
         <w:t xml:space="preserve">Raspberry Pi Media Center</w:t>
       </w:r>
-      <w:bookmarkEnd w:id="215"/>
+      <w:bookmarkEnd w:id="217"/>
     </w:p>
     <w:p>
       <w:pPr>
@@ -14950,7 +15050,7 @@
       <w:r>
         <w:t xml:space="preserve"> </w:t>
       </w:r>
-      <w:hyperlink r:id="rId216">
+      <w:hyperlink r:id="rId218">
         <w:r>
           <w:rPr>
             <w:rStyle w:val="Hyperlink"/>
@@ -15040,7 +15140,7 @@
                     </pic:cNvPicPr>
                   </pic:nvPicPr>
                   <pic:blipFill>
-                    <a:blip r:embed="rId217"/>
+                    <a:blip r:embed="rId219"/>
                     <a:stretch>
                       <a:fillRect/>
                     </a:stretch>
@@ -15608,21 +15708,21 @@
       <w:pPr>
         <w:pStyle w:val="Heading2"/>
       </w:pPr>
-      <w:bookmarkStart w:id="218" w:name="grabar-time-lapse-del-escritorio"/>
+      <w:bookmarkStart w:id="220" w:name="grabar-time-lapse-del-escritorio"/>
       <w:r>
         <w:t xml:space="preserve">Grabar time-lapse del escritorio</w:t>
       </w:r>
-      <w:bookmarkEnd w:id="218"/>
+      <w:bookmarkEnd w:id="220"/>
     </w:p>
     <w:p>
       <w:pPr>
         <w:pStyle w:val="Heading3"/>
       </w:pPr>
-      <w:bookmarkStart w:id="219" w:name="usando-avconv"/>
+      <w:bookmarkStart w:id="221" w:name="usando-avconv"/>
       <w:r>
         <w:t xml:space="preserve">Usando avconv</w:t>
       </w:r>
-      <w:bookmarkEnd w:id="219"/>
+      <w:bookmarkEnd w:id="221"/>
     </w:p>
     <w:p>
       <w:pPr>
@@ -15655,11 +15755,11 @@
       <w:pPr>
         <w:pStyle w:val="Heading1"/>
       </w:pPr>
-      <w:bookmarkStart w:id="220" w:name="todo-1"/>
+      <w:bookmarkStart w:id="222" w:name="todo-1"/>
       <w:r>
         <w:t xml:space="preserve">TODO</w:t>
       </w:r>
-      <w:bookmarkEnd w:id="220"/>
+      <w:bookmarkEnd w:id="222"/>
     </w:p>
     <w:p>
       <w:pPr>
@@ -15801,7 +15901,7 @@
           <w:ilvl w:val="1"/>
         </w:numPr>
       </w:pPr>
-      <w:hyperlink r:id="rId221">
+      <w:hyperlink r:id="rId223">
         <w:r>
           <w:rPr>
             <w:rStyle w:val="Hyperlink"/>
@@ -15836,7 +15936,7 @@
       <w:r>
         <w:t xml:space="preserve"> </w:t>
       </w:r>
-      <w:hyperlink r:id="rId222">
+      <w:hyperlink r:id="rId224">
         <w:r>
           <w:rPr>
             <w:rStyle w:val="Hyperlink"/>
@@ -15885,11 +15985,11 @@
       <w:pPr>
         <w:pStyle w:val="Heading1"/>
       </w:pPr>
-      <w:bookmarkStart w:id="223" w:name="links"/>
+      <w:bookmarkStart w:id="225" w:name="links"/>
       <w:r>
         <w:t xml:space="preserve">Links</w:t>
       </w:r>
-      <w:bookmarkEnd w:id="223"/>
+      <w:bookmarkEnd w:id="225"/>
     </w:p>
     <w:p>
       <w:pPr>
@@ -15899,7 +15999,7 @@
           <w:ilvl w:val="0"/>
         </w:numPr>
       </w:pPr>
-      <w:hyperlink r:id="rId224">
+      <w:hyperlink r:id="rId226">
         <w:r>
           <w:rPr>
             <w:rStyle w:val="Hyperlink"/>
@@ -15916,7 +16016,7 @@
           <w:ilvl w:val="0"/>
         </w:numPr>
       </w:pPr>
-      <w:hyperlink r:id="rId225">
+      <w:hyperlink r:id="rId227">
         <w:r>
           <w:rPr>
             <w:rStyle w:val="Hyperlink"/>
@@ -15933,7 +16033,7 @@
           <w:ilvl w:val="0"/>
         </w:numPr>
       </w:pPr>
-      <w:hyperlink r:id="rId226">
+      <w:hyperlink r:id="rId228">
         <w:r>
           <w:rPr>
             <w:rStyle w:val="Hyperlink"/>
@@ -15950,7 +16050,7 @@
           <w:ilvl w:val="0"/>
         </w:numPr>
       </w:pPr>
-      <w:hyperlink r:id="rId227">
+      <w:hyperlink r:id="rId229">
         <w:r>
           <w:rPr>
             <w:rStyle w:val="Hyperlink"/>
@@ -15967,7 +16067,7 @@
           <w:ilvl w:val="0"/>
         </w:numPr>
       </w:pPr>
-      <w:hyperlink r:id="rId228">
+      <w:hyperlink r:id="rId230">
         <w:r>
           <w:rPr>
             <w:rStyle w:val="Hyperlink"/>
@@ -15984,7 +16084,7 @@
           <w:ilvl w:val="0"/>
         </w:numPr>
       </w:pPr>
-      <w:hyperlink r:id="rId229">
+      <w:hyperlink r:id="rId231">
         <w:r>
           <w:rPr>
             <w:rStyle w:val="Hyperlink"/>
@@ -16001,7 +16101,7 @@
           <w:ilvl w:val="0"/>
         </w:numPr>
       </w:pPr>
-      <w:hyperlink r:id="rId230">
+      <w:hyperlink r:id="rId232">
         <w:r>
           <w:rPr>
             <w:rStyle w:val="Hyperlink"/>
@@ -16018,7 +16118,7 @@
           <w:ilvl w:val="0"/>
         </w:numPr>
       </w:pPr>
-      <w:hyperlink r:id="rId231">
+      <w:hyperlink r:id="rId233">
         <w:r>
           <w:rPr>
             <w:rStyle w:val="Hyperlink"/>
@@ -16031,11 +16131,11 @@
       <w:pPr>
         <w:pStyle w:val="Heading1"/>
       </w:pPr>
-      <w:bookmarkStart w:id="232" w:name="licencia"/>
+      <w:bookmarkStart w:id="234" w:name="licencia"/>
       <w:r>
         <w:t xml:space="preserve">Licencia</w:t>
       </w:r>
-      <w:bookmarkEnd w:id="232"/>
+      <w:bookmarkEnd w:id="234"/>
     </w:p>
     <w:p>
       <w:pPr>
@@ -19328,7 +19428,7 @@
       </w:r>
     </w:p>
   </w:footnote>
-  <w:footnote w:id="80">
+  <w:footnote w:id="82">
     <w:p>
       <w:pPr>
         <w:pStyle w:val="FootnoteText"/>
@@ -19353,7 +19453,7 @@
       </w:r>
     </w:p>
   </w:footnote>
-  <w:footnote w:id="138">
+  <w:footnote w:id="140">
     <w:p>
       <w:pPr>
         <w:pStyle w:val="FootnoteText"/>
@@ -19381,7 +19481,7 @@
       </w:r>
     </w:p>
   </w:footnote>
-  <w:footnote w:id="139">
+  <w:footnote w:id="141">
     <w:p>
       <w:pPr>
         <w:pStyle w:val="FootnoteText"/>
@@ -19400,7 +19500,7 @@
       </w:r>
     </w:p>
   </w:footnote>
-  <w:footnote w:id="148">
+  <w:footnote w:id="150">
     <w:p>
       <w:pPr>
         <w:pStyle w:val="FootnoteText"/>
@@ -19425,7 +19525,7 @@
 <file path=word/numbering.xml><?xml version="1.0" encoding="utf-8"?>
 <w:numbering xmlns:w="http://schemas.openxmlformats.org/wordprocessingml/2006/main">
   <w:abstractNum w:abstractNumId="990">
-    <w:nsid w:val="b6cc45e7"/>
+    <w:nsid w:val="c5031dbf"/>
     <w:multiLevelType w:val="multilevel"/>
     <w:lvl w:ilvl="0">
       <w:numFmt w:val="bullet"/>
@@ -19528,7 +19628,7 @@
     </w:lvl>
   </w:abstractNum>
   <w:abstractNum w:abstractNumId="991">
-    <w:nsid w:val="a22a21c2"/>
+    <w:nsid w:val="4060f943"/>
     <w:multiLevelType w:val="multilevel"/>
     <w:lvl w:ilvl="0">
       <w:numFmt w:val="bullet"/>
@@ -19631,7 +19731,7 @@
     </w:lvl>
   </w:abstractNum>
   <w:abstractNum w:abstractNumId="99411">
-    <w:nsid w:val="d71d0cfb"/>
+    <w:nsid w:val="7553e47d"/>
     <w:multiLevelType w:val="multilevel"/>
     <w:lvl w:ilvl="0">
       <w:start w:val="1"/>

</xml_diff>

<commit_message>
Added Krita and MyPaint installation Modified MySQL installation
</commit_message>
<xml_diff>
--- a/out/debianpostinstall.docx
+++ b/out/debianpostinstall.docx
@@ -2565,11 +2565,96 @@
       <w:pPr>
         <w:pStyle w:val="Heading3"/>
       </w:pPr>
-      <w:bookmarkStart w:id="66" w:name="blender"/>
+      <w:bookmarkStart w:id="66" w:name="krita"/>
+      <w:r>
+        <w:t xml:space="preserve">Krita</w:t>
+      </w:r>
+      <w:bookmarkEnd w:id="66"/>
+    </w:p>
+    <w:p>
+      <w:pPr>
+        <w:pStyle w:val="FirstParagraph"/>
+      </w:pPr>
+      <w:r>
+        <w:t xml:space="preserve">Basta con descargar el</w:t>
+      </w:r>
+      <w:r>
+        <w:t xml:space="preserve"> </w:t>
+      </w:r>
+      <w:r>
+        <w:rPr>
+          <w:i/>
+        </w:rPr>
+        <w:t xml:space="preserve">Appimage</w:t>
+      </w:r>
+      <w:r>
+        <w:t xml:space="preserve"> </w:t>
+      </w:r>
+      <w:r>
+        <w:t xml:space="preserve">desde la</w:t>
+      </w:r>
+      <w:r>
+        <w:t xml:space="preserve"> </w:t>
+      </w:r>
+      <w:hyperlink r:id="rId67">
+        <w:r>
+          <w:rPr>
+            <w:rStyle w:val="Hyperlink"/>
+          </w:rPr>
+          <w:t xml:space="preserve">página web</w:t>
+        </w:r>
+      </w:hyperlink>
+    </w:p>
+    <w:p>
+      <w:pPr>
+        <w:pStyle w:val="Heading3"/>
+      </w:pPr>
+      <w:bookmarkStart w:id="68" w:name="mypaint"/>
+      <w:r>
+        <w:t xml:space="preserve">MyPaint</w:t>
+      </w:r>
+      <w:bookmarkEnd w:id="68"/>
+    </w:p>
+    <w:p>
+      <w:pPr>
+        <w:pStyle w:val="FirstParagraph"/>
+      </w:pPr>
+      <w:r>
+        <w:t xml:space="preserve">Está disponible la última versión via</w:t>
+      </w:r>
+      <w:r>
+        <w:t xml:space="preserve"> </w:t>
+      </w:r>
+      <w:r>
+        <w:rPr>
+          <w:i/>
+        </w:rPr>
+        <w:t xml:space="preserve">Flatpak</w:t>
+      </w:r>
+      <w:r>
+        <w:t xml:space="preserve">:</w:t>
+      </w:r>
+    </w:p>
+    <w:p>
+      <w:pPr>
+        <w:pStyle w:val="SourceCode"/>
+      </w:pPr>
+      <w:r>
+        <w:rPr>
+          <w:rStyle w:val="VerbatimChar"/>
+        </w:rPr>
+        <w:t xml:space="preserve">flatpak install --from https://raw.githubusercontent.com/mypaint/mypaint/master/flatpak/mypaint-stable.flatpakref</w:t>
+      </w:r>
+    </w:p>
+    <w:p>
+      <w:pPr>
+        <w:pStyle w:val="Heading3"/>
+      </w:pPr>
+      <w:bookmarkStart w:id="69" w:name="blender"/>
       <w:r>
         <w:t xml:space="preserve">Blender</w:t>
       </w:r>
-      <w:bookmarkEnd w:id="66"/>
+      <w:bookmarkEnd w:id="69"/>
     </w:p>
     <w:p>
       <w:pPr>
@@ -2601,11 +2686,11 @@
       <w:pPr>
         <w:pStyle w:val="Heading3"/>
       </w:pPr>
-      <w:bookmarkStart w:id="67" w:name="shutter"/>
+      <w:bookmarkStart w:id="70" w:name="shutter"/>
       <w:r>
         <w:t xml:space="preserve">Shutter</w:t>
       </w:r>
-      <w:bookmarkEnd w:id="67"/>
+      <w:bookmarkEnd w:id="70"/>
     </w:p>
     <w:p>
       <w:pPr>
@@ -2630,11 +2715,11 @@
       <w:pPr>
         <w:pStyle w:val="Heading3"/>
       </w:pPr>
-      <w:bookmarkStart w:id="68" w:name="pencil"/>
+      <w:bookmarkStart w:id="71" w:name="pencil"/>
       <w:r>
         <w:t xml:space="preserve">Pencil</w:t>
       </w:r>
-      <w:bookmarkEnd w:id="68"/>
+      <w:bookmarkEnd w:id="71"/>
     </w:p>
     <w:p>
       <w:pPr>
@@ -2666,7 +2751,7 @@
       <w:r>
         <w:t xml:space="preserve"> </w:t>
       </w:r>
-      <w:hyperlink r:id="rId69">
+      <w:hyperlink r:id="rId72">
         <w:r>
           <w:rPr>
             <w:rStyle w:val="Hyperlink"/>
@@ -2698,7 +2783,7 @@
       <w:r>
         <w:t xml:space="preserve"> </w:t>
       </w:r>
-      <w:hyperlink r:id="rId70">
+      <w:hyperlink r:id="rId73">
         <w:r>
           <w:rPr>
             <w:rStyle w:val="Hyperlink"/>
@@ -2711,21 +2796,21 @@
       <w:pPr>
         <w:pStyle w:val="Heading2"/>
       </w:pPr>
-      <w:bookmarkStart w:id="71" w:name="fotografía"/>
+      <w:bookmarkStart w:id="74" w:name="fotografía"/>
       <w:r>
         <w:t xml:space="preserve">Fotografía</w:t>
       </w:r>
-      <w:bookmarkEnd w:id="71"/>
+      <w:bookmarkEnd w:id="74"/>
     </w:p>
     <w:p>
       <w:pPr>
         <w:pStyle w:val="Heading3"/>
       </w:pPr>
-      <w:bookmarkStart w:id="72" w:name="rawtherapee-y-darktable-tratamiento-de-imágenes-fotogŕaficas"/>
+      <w:bookmarkStart w:id="75" w:name="rawtherapee-y-darktable-tratamiento-de-imágenes-fotogŕaficas"/>
       <w:r>
         <w:t xml:space="preserve">Rawtherapee y Darktable: Tratamiento de imágenes fotogŕaficas</w:t>
       </w:r>
-      <w:bookmarkEnd w:id="72"/>
+      <w:bookmarkEnd w:id="75"/>
     </w:p>
     <w:p>
       <w:pPr>
@@ -2765,11 +2850,11 @@
       <w:pPr>
         <w:pStyle w:val="Heading3"/>
       </w:pPr>
-      <w:bookmarkStart w:id="73" w:name="stopmotion"/>
+      <w:bookmarkStart w:id="76" w:name="stopmotion"/>
       <w:r>
         <w:t xml:space="preserve">Stopmotion</w:t>
       </w:r>
-      <w:bookmarkEnd w:id="73"/>
+      <w:bookmarkEnd w:id="76"/>
     </w:p>
     <w:p>
       <w:pPr>
@@ -2802,21 +2887,21 @@
       <w:pPr>
         <w:pStyle w:val="Heading2"/>
       </w:pPr>
-      <w:bookmarkStart w:id="74" w:name="audio-y-video"/>
+      <w:bookmarkStart w:id="77" w:name="audio-y-video"/>
       <w:r>
         <w:t xml:space="preserve">Audio y video</w:t>
       </w:r>
-      <w:bookmarkEnd w:id="74"/>
+      <w:bookmarkEnd w:id="77"/>
     </w:p>
     <w:p>
       <w:pPr>
         <w:pStyle w:val="Heading3"/>
       </w:pPr>
-      <w:bookmarkStart w:id="75" w:name="codecs"/>
+      <w:bookmarkStart w:id="78" w:name="codecs"/>
       <w:r>
         <w:t xml:space="preserve">Codecs</w:t>
       </w:r>
-      <w:bookmarkEnd w:id="75"/>
+      <w:bookmarkEnd w:id="78"/>
     </w:p>
     <w:p>
       <w:pPr>
@@ -2910,11 +2995,11 @@
       <w:pPr>
         <w:pStyle w:val="Heading3"/>
       </w:pPr>
-      <w:bookmarkStart w:id="76" w:name="reproductores-de-música"/>
+      <w:bookmarkStart w:id="79" w:name="reproductores-de-música"/>
       <w:r>
         <w:t xml:space="preserve">Reproductores de música</w:t>
       </w:r>
-      <w:bookmarkEnd w:id="76"/>
+      <w:bookmarkEnd w:id="79"/>
     </w:p>
     <w:p>
       <w:pPr>
@@ -2996,11 +3081,11 @@
       <w:pPr>
         <w:pStyle w:val="Heading3"/>
       </w:pPr>
-      <w:bookmarkStart w:id="77" w:name="gpodder"/>
+      <w:bookmarkStart w:id="80" w:name="gpodder"/>
       <w:r>
         <w:t xml:space="preserve">Gpodder</w:t>
       </w:r>
-      <w:bookmarkEnd w:id="77"/>
+      <w:bookmarkEnd w:id="80"/>
     </w:p>
     <w:p>
       <w:pPr>
@@ -3055,11 +3140,11 @@
       <w:pPr>
         <w:pStyle w:val="Heading3"/>
       </w:pPr>
-      <w:bookmarkStart w:id="78" w:name="spotify"/>
+      <w:bookmarkStart w:id="81" w:name="spotify"/>
       <w:r>
         <w:t xml:space="preserve">Spotify</w:t>
       </w:r>
-      <w:bookmarkEnd w:id="78"/>
+      <w:bookmarkEnd w:id="81"/>
     </w:p>
     <w:p>
       <w:pPr>
@@ -3120,11 +3205,11 @@
       <w:pPr>
         <w:pStyle w:val="Heading3"/>
       </w:pPr>
-      <w:bookmarkStart w:id="79" w:name="video"/>
+      <w:bookmarkStart w:id="82" w:name="video"/>
       <w:r>
         <w:t xml:space="preserve">Video</w:t>
       </w:r>
-      <w:bookmarkEnd w:id="79"/>
+      <w:bookmarkEnd w:id="82"/>
     </w:p>
     <w:p>
       <w:pPr>
@@ -3176,21 +3261,21 @@
       <w:pPr>
         <w:pStyle w:val="Heading2"/>
       </w:pPr>
-      <w:bookmarkStart w:id="80" w:name="seguridad"/>
+      <w:bookmarkStart w:id="83" w:name="seguridad"/>
       <w:r>
         <w:t xml:space="preserve">Seguridad</w:t>
       </w:r>
-      <w:bookmarkEnd w:id="80"/>
+      <w:bookmarkEnd w:id="83"/>
     </w:p>
     <w:p>
       <w:pPr>
         <w:pStyle w:val="Heading3"/>
       </w:pPr>
-      <w:bookmarkStart w:id="81" w:name="lector-de-dnie"/>
+      <w:bookmarkStart w:id="84" w:name="lector-de-dnie"/>
       <w:r>
         <w:t xml:space="preserve">Lector de DNIe</w:t>
       </w:r>
-      <w:bookmarkEnd w:id="81"/>
+      <w:bookmarkEnd w:id="84"/>
     </w:p>
     <w:p>
       <w:pPr>
@@ -3234,7 +3319,7 @@
         <w:rPr>
           <w:rStyle w:val="FootnoteReference"/>
         </w:rPr>
-        <w:footnoteReference w:id="82"/>
+        <w:footnoteReference w:id="85"/>
       </w:r>
       <w:r>
         <w:t xml:space="preserve">:</w:t>
@@ -3492,11 +3577,11 @@
       <w:pPr>
         <w:pStyle w:val="Heading3"/>
       </w:pPr>
-      <w:bookmarkStart w:id="83" w:name="wire"/>
+      <w:bookmarkStart w:id="86" w:name="wire"/>
       <w:r>
         <w:t xml:space="preserve">wire</w:t>
       </w:r>
-      <w:bookmarkEnd w:id="83"/>
+      <w:bookmarkEnd w:id="86"/>
     </w:p>
     <w:p>
       <w:pPr>
@@ -3557,11 +3642,11 @@
       <w:pPr>
         <w:pStyle w:val="Heading3"/>
       </w:pPr>
-      <w:bookmarkStart w:id="84" w:name="ring"/>
+      <w:bookmarkStart w:id="87" w:name="ring"/>
       <w:r>
         <w:t xml:space="preserve">Ring</w:t>
       </w:r>
-      <w:bookmarkEnd w:id="84"/>
+      <w:bookmarkEnd w:id="87"/>
     </w:p>
     <w:p>
       <w:pPr>
@@ -3583,11 +3668,11 @@
       <w:pPr>
         <w:pStyle w:val="Heading3"/>
       </w:pPr>
-      <w:bookmarkStart w:id="85" w:name="probar"/>
+      <w:bookmarkStart w:id="88" w:name="probar"/>
       <w:r>
         <w:t xml:space="preserve">Probar</w:t>
       </w:r>
-      <w:bookmarkEnd w:id="85"/>
+      <w:bookmarkEnd w:id="88"/>
     </w:p>
     <w:p>
       <w:pPr>
@@ -3597,7 +3682,7 @@
           <w:ilvl w:val="0"/>
         </w:numPr>
       </w:pPr>
-      <w:hyperlink r:id="rId86">
+      <w:hyperlink r:id="rId89">
         <w:r>
           <w:rPr>
             <w:rStyle w:val="Hyperlink"/>
@@ -3614,7 +3699,7 @@
           <w:ilvl w:val="0"/>
         </w:numPr>
       </w:pPr>
-      <w:hyperlink r:id="rId87">
+      <w:hyperlink r:id="rId90">
         <w:r>
           <w:rPr>
             <w:rStyle w:val="Hyperlink"/>
@@ -3627,21 +3712,21 @@
       <w:pPr>
         <w:pStyle w:val="Heading1"/>
       </w:pPr>
-      <w:bookmarkStart w:id="88" w:name="documentos"/>
+      <w:bookmarkStart w:id="91" w:name="documentos"/>
       <w:r>
         <w:t xml:space="preserve">Documentos</w:t>
       </w:r>
-      <w:bookmarkEnd w:id="88"/>
+      <w:bookmarkEnd w:id="91"/>
     </w:p>
     <w:p>
       <w:pPr>
         <w:pStyle w:val="Heading2"/>
       </w:pPr>
-      <w:bookmarkStart w:id="89" w:name="calibre"/>
+      <w:bookmarkStart w:id="92" w:name="calibre"/>
       <w:r>
         <w:t xml:space="preserve">Calibre</w:t>
       </w:r>
-      <w:bookmarkEnd w:id="89"/>
+      <w:bookmarkEnd w:id="92"/>
     </w:p>
     <w:p>
       <w:pPr>
@@ -3873,7 +3958,7 @@
           <w:ilvl w:val="0"/>
         </w:numPr>
       </w:pPr>
-      <w:hyperlink r:id="rId90">
+      <w:hyperlink r:id="rId93">
         <w:r>
           <w:rPr>
             <w:rStyle w:val="Hyperlink"/>
@@ -3890,7 +3975,7 @@
           <w:ilvl w:val="0"/>
         </w:numPr>
       </w:pPr>
-      <w:hyperlink r:id="rId91">
+      <w:hyperlink r:id="rId94">
         <w:r>
           <w:rPr>
             <w:rStyle w:val="Hyperlink"/>
@@ -3907,7 +3992,7 @@
           <w:ilvl w:val="0"/>
         </w:numPr>
       </w:pPr>
-      <w:hyperlink r:id="rId92">
+      <w:hyperlink r:id="rId95">
         <w:r>
           <w:rPr>
             <w:rStyle w:val="Hyperlink"/>
@@ -3924,7 +4009,7 @@
           <w:ilvl w:val="0"/>
         </w:numPr>
       </w:pPr>
-      <w:hyperlink r:id="rId93">
+      <w:hyperlink r:id="rId96">
         <w:r>
           <w:rPr>
             <w:rStyle w:val="Hyperlink"/>
@@ -3937,11 +4022,11 @@
       <w:pPr>
         <w:pStyle w:val="Heading2"/>
       </w:pPr>
-      <w:bookmarkStart w:id="94" w:name="pandoc"/>
+      <w:bookmarkStart w:id="97" w:name="pandoc"/>
       <w:r>
         <w:t xml:space="preserve">Pandoc</w:t>
       </w:r>
-      <w:bookmarkEnd w:id="94"/>
+      <w:bookmarkEnd w:id="97"/>
     </w:p>
     <w:p>
       <w:pPr>
@@ -4008,7 +4093,7 @@
       <w:r>
         <w:t xml:space="preserve"> </w:t>
       </w:r>
-      <w:hyperlink r:id="rId95">
+      <w:hyperlink r:id="rId98">
         <w:r>
           <w:rPr>
             <w:rStyle w:val="Hyperlink"/>
@@ -4065,11 +4150,11 @@
       <w:pPr>
         <w:pStyle w:val="Heading2"/>
       </w:pPr>
-      <w:bookmarkStart w:id="96" w:name="zotero"/>
+      <w:bookmarkStart w:id="99" w:name="zotero"/>
       <w:r>
         <w:t xml:space="preserve">Zotero</w:t>
       </w:r>
-      <w:bookmarkEnd w:id="96"/>
+      <w:bookmarkEnd w:id="99"/>
     </w:p>
     <w:p>
       <w:pPr>
@@ -4107,7 +4192,7 @@
       <w:r>
         <w:t xml:space="preserve"> </w:t>
       </w:r>
-      <w:hyperlink r:id="rId97">
+      <w:hyperlink r:id="rId100">
         <w:r>
           <w:rPr>
             <w:rStyle w:val="Hyperlink"/>
@@ -4120,11 +4205,11 @@
       <w:pPr>
         <w:pStyle w:val="Heading2"/>
       </w:pPr>
-      <w:bookmarkStart w:id="98" w:name="vanilla-latex"/>
+      <w:bookmarkStart w:id="101" w:name="vanilla-latex"/>
       <w:r>
         <w:t xml:space="preserve">Vanilla LaTeX</w:t>
       </w:r>
-      <w:bookmarkEnd w:id="98"/>
+      <w:bookmarkEnd w:id="101"/>
     </w:p>
     <w:p>
       <w:pPr>
@@ -4142,7 +4227,7 @@
       <w:r>
         <w:t xml:space="preserve"> </w:t>
       </w:r>
-      <w:hyperlink r:id="rId99">
+      <w:hyperlink r:id="rId102">
         <w:r>
           <w:rPr>
             <w:rStyle w:val="Hyperlink"/>
@@ -4365,11 +4450,11 @@
       <w:pPr>
         <w:pStyle w:val="Heading3"/>
       </w:pPr>
-      <w:bookmarkStart w:id="100" w:name="falsificando-paquetes"/>
+      <w:bookmarkStart w:id="103" w:name="falsificando-paquetes"/>
       <w:r>
         <w:t xml:space="preserve">Falsificando paquetes</w:t>
       </w:r>
-      <w:bookmarkEnd w:id="100"/>
+      <w:bookmarkEnd w:id="103"/>
     </w:p>
     <w:p>
       <w:pPr>
@@ -4535,11 +4620,11 @@
       <w:pPr>
         <w:pStyle w:val="Heading3"/>
       </w:pPr>
-      <w:bookmarkStart w:id="101" w:name="fuentes"/>
+      <w:bookmarkStart w:id="104" w:name="fuentes"/>
       <w:r>
         <w:t xml:space="preserve">Fuentes</w:t>
       </w:r>
-      <w:bookmarkEnd w:id="101"/>
+      <w:bookmarkEnd w:id="104"/>
     </w:p>
     <w:p>
       <w:pPr>
@@ -4617,11 +4702,11 @@
       <w:pPr>
         <w:pStyle w:val="Heading3"/>
       </w:pPr>
-      <w:bookmarkStart w:id="102" w:name="actualizaciones"/>
+      <w:bookmarkStart w:id="105" w:name="actualizaciones"/>
       <w:r>
         <w:t xml:space="preserve">Actualizaciones</w:t>
       </w:r>
-      <w:bookmarkEnd w:id="102"/>
+      <w:bookmarkEnd w:id="105"/>
     </w:p>
     <w:p>
       <w:pPr>
@@ -4693,11 +4778,11 @@
       <w:pPr>
         <w:pStyle w:val="Heading3"/>
       </w:pPr>
-      <w:bookmarkStart w:id="103" w:name="lanzador-para-el-actualizador-de-texlive"/>
+      <w:bookmarkStart w:id="106" w:name="lanzador-para-el-actualizador-de-texlive"/>
       <w:r>
         <w:t xml:space="preserve">Lanzador para el actualizador de texlive</w:t>
       </w:r>
-      <w:bookmarkEnd w:id="103"/>
+      <w:bookmarkEnd w:id="106"/>
     </w:p>
     <w:p>
       <w:pPr>
@@ -4847,11 +4932,11 @@
       <w:pPr>
         <w:pStyle w:val="Heading2"/>
       </w:pPr>
-      <w:bookmarkStart w:id="104" w:name="emacs"/>
+      <w:bookmarkStart w:id="107" w:name="emacs"/>
       <w:r>
         <w:t xml:space="preserve">Emacs</w:t>
       </w:r>
-      <w:bookmarkEnd w:id="104"/>
+      <w:bookmarkEnd w:id="107"/>
     </w:p>
     <w:p>
       <w:pPr>
@@ -6539,11 +6624,11 @@
       <w:pPr>
         <w:pStyle w:val="Heading2"/>
       </w:pPr>
-      <w:bookmarkStart w:id="105" w:name="textadept"/>
+      <w:bookmarkStart w:id="108" w:name="textadept"/>
       <w:r>
         <w:t xml:space="preserve">Textadept</w:t>
       </w:r>
-      <w:bookmarkEnd w:id="105"/>
+      <w:bookmarkEnd w:id="108"/>
     </w:p>
     <w:p>
       <w:pPr>
@@ -6617,11 +6702,11 @@
       <w:pPr>
         <w:pStyle w:val="Heading2"/>
       </w:pPr>
-      <w:bookmarkStart w:id="106" w:name="scribus"/>
+      <w:bookmarkStart w:id="109" w:name="scribus"/>
       <w:r>
         <w:t xml:space="preserve">Scribus</w:t>
       </w:r>
-      <w:bookmarkEnd w:id="106"/>
+      <w:bookmarkEnd w:id="109"/>
     </w:p>
     <w:p>
       <w:pPr>
@@ -6666,11 +6751,11 @@
       <w:pPr>
         <w:pStyle w:val="Heading2"/>
       </w:pPr>
-      <w:bookmarkStart w:id="107" w:name="comix"/>
+      <w:bookmarkStart w:id="110" w:name="comix"/>
       <w:r>
         <w:t xml:space="preserve">Comix</w:t>
       </w:r>
-      <w:bookmarkEnd w:id="107"/>
+      <w:bookmarkEnd w:id="110"/>
     </w:p>
     <w:p>
       <w:pPr>
@@ -6703,21 +6788,21 @@
       <w:pPr>
         <w:pStyle w:val="Heading1"/>
       </w:pPr>
-      <w:bookmarkStart w:id="108" w:name="desarrollo-sw"/>
+      <w:bookmarkStart w:id="111" w:name="desarrollo-sw"/>
       <w:r>
         <w:t xml:space="preserve">Desarrollo sw</w:t>
       </w:r>
-      <w:bookmarkEnd w:id="108"/>
+      <w:bookmarkEnd w:id="111"/>
     </w:p>
     <w:p>
       <w:pPr>
         <w:pStyle w:val="Heading2"/>
       </w:pPr>
-      <w:bookmarkStart w:id="109" w:name="paquetes-esenciales"/>
+      <w:bookmarkStart w:id="112" w:name="paquetes-esenciales"/>
       <w:r>
         <w:t xml:space="preserve">Paquetes esenciales</w:t>
       </w:r>
-      <w:bookmarkEnd w:id="109"/>
+      <w:bookmarkEnd w:id="112"/>
     </w:p>
     <w:p>
       <w:pPr>
@@ -6742,11 +6827,11 @@
       <w:pPr>
         <w:pStyle w:val="Heading2"/>
       </w:pPr>
-      <w:bookmarkStart w:id="110" w:name="git"/>
+      <w:bookmarkStart w:id="113" w:name="git"/>
       <w:r>
         <w:t xml:space="preserve">Git</w:t>
       </w:r>
-      <w:bookmarkEnd w:id="110"/>
+      <w:bookmarkEnd w:id="113"/>
     </w:p>
     <w:p>
       <w:pPr>
@@ -6924,11 +7009,11 @@
       <w:pPr>
         <w:pStyle w:val="Heading2"/>
       </w:pPr>
-      <w:bookmarkStart w:id="111" w:name="open-java"/>
+      <w:bookmarkStart w:id="114" w:name="open-java"/>
       <w:r>
         <w:t xml:space="preserve">Open Java</w:t>
       </w:r>
-      <w:bookmarkEnd w:id="111"/>
+      <w:bookmarkEnd w:id="114"/>
     </w:p>
     <w:p>
       <w:pPr>
@@ -6945,17 +7030,17 @@
       <w:pPr>
         <w:pStyle w:val="Heading2"/>
       </w:pPr>
-      <w:bookmarkStart w:id="112" w:name="lenguaje-de-programación-d-d-programming-language"/>
+      <w:bookmarkStart w:id="115" w:name="lenguaje-de-programación-d-d-programming-language"/>
       <w:r>
         <w:t xml:space="preserve">Lenguaje de programación D (D programming language)</w:t>
       </w:r>
-      <w:bookmarkEnd w:id="112"/>
+      <w:bookmarkEnd w:id="115"/>
     </w:p>
     <w:p>
       <w:pPr>
         <w:pStyle w:val="FirstParagraph"/>
       </w:pPr>
-      <w:hyperlink r:id="rId113">
+      <w:hyperlink r:id="rId116">
         <w:r>
           <w:rPr>
             <w:rStyle w:val="Hyperlink"/>
@@ -6992,11 +7077,11 @@
       <w:pPr>
         <w:pStyle w:val="Heading3"/>
       </w:pPr>
-      <w:bookmarkStart w:id="114" w:name="d-apt-e-instalación-de-programas"/>
+      <w:bookmarkStart w:id="117" w:name="d-apt-e-instalación-de-programas"/>
       <w:r>
         <w:t xml:space="preserve">D-apt e instalación de programas</w:t>
       </w:r>
-      <w:bookmarkEnd w:id="114"/>
+      <w:bookmarkEnd w:id="117"/>
     </w:p>
     <w:p>
       <w:pPr>
@@ -7008,7 +7093,7 @@
       <w:r>
         <w:t xml:space="preserve"> </w:t>
       </w:r>
-      <w:hyperlink r:id="rId115">
+      <w:hyperlink r:id="rId118">
         <w:r>
           <w:rPr>
             <w:rStyle w:val="Hyperlink"/>
@@ -7063,11 +7148,11 @@
       <w:pPr>
         <w:pStyle w:val="Heading3"/>
       </w:pPr>
-      <w:bookmarkStart w:id="116" w:name="dcd"/>
+      <w:bookmarkStart w:id="119" w:name="dcd"/>
       <w:r>
         <w:t xml:space="preserve">DCD</w:t>
       </w:r>
-      <w:bookmarkEnd w:id="116"/>
+      <w:bookmarkEnd w:id="119"/>
     </w:p>
     <w:p>
       <w:pPr>
@@ -7144,11 +7229,11 @@
       <w:pPr>
         <w:pStyle w:val="Heading3"/>
       </w:pPr>
-      <w:bookmarkStart w:id="117" w:name="gdc"/>
+      <w:bookmarkStart w:id="120" w:name="gdc"/>
       <w:r>
         <w:t xml:space="preserve">gdc</w:t>
       </w:r>
-      <w:bookmarkEnd w:id="117"/>
+      <w:bookmarkEnd w:id="120"/>
     </w:p>
     <w:p>
       <w:pPr>
@@ -7173,11 +7258,11 @@
       <w:pPr>
         <w:pStyle w:val="Heading3"/>
       </w:pPr>
-      <w:bookmarkStart w:id="118" w:name="ldc"/>
+      <w:bookmarkStart w:id="121" w:name="ldc"/>
       <w:r>
         <w:t xml:space="preserve">ldc</w:t>
       </w:r>
-      <w:bookmarkEnd w:id="118"/>
+      <w:bookmarkEnd w:id="121"/>
     </w:p>
     <w:p>
       <w:pPr>
@@ -7208,7 +7293,7 @@
       <w:r>
         <w:t xml:space="preserve"> </w:t>
       </w:r>
-      <w:hyperlink r:id="rId119">
+      <w:hyperlink r:id="rId122">
         <w:r>
           <w:rPr>
             <w:rStyle w:val="Hyperlink"/>
@@ -7235,11 +7320,11 @@
       <w:pPr>
         <w:pStyle w:val="Heading3"/>
       </w:pPr>
-      <w:bookmarkStart w:id="120" w:name="emacs-para-editar-d"/>
+      <w:bookmarkStart w:id="123" w:name="emacs-para-editar-d"/>
       <w:r>
         <w:t xml:space="preserve">Emacs para editar D</w:t>
       </w:r>
-      <w:bookmarkEnd w:id="120"/>
+      <w:bookmarkEnd w:id="123"/>
     </w:p>
     <w:p>
       <w:pPr>
@@ -7821,11 +7906,11 @@
       <w:pPr>
         <w:pStyle w:val="Heading4"/>
       </w:pPr>
-      <w:bookmarkStart w:id="121" w:name="referencias"/>
+      <w:bookmarkStart w:id="124" w:name="referencias"/>
       <w:r>
         <w:t xml:space="preserve">Referencias</w:t>
       </w:r>
-      <w:bookmarkEnd w:id="121"/>
+      <w:bookmarkEnd w:id="124"/>
     </w:p>
     <w:p>
       <w:pPr>
@@ -7835,7 +7920,7 @@
           <w:ilvl w:val="0"/>
         </w:numPr>
       </w:pPr>
-      <w:hyperlink r:id="rId122">
+      <w:hyperlink r:id="rId125">
         <w:r>
           <w:rPr>
             <w:rStyle w:val="Hyperlink"/>
@@ -7852,7 +7937,7 @@
           <w:ilvl w:val="0"/>
         </w:numPr>
       </w:pPr>
-      <w:hyperlink r:id="rId123">
+      <w:hyperlink r:id="rId126">
         <w:r>
           <w:rPr>
             <w:rStyle w:val="Hyperlink"/>
@@ -7865,11 +7950,11 @@
       <w:pPr>
         <w:pStyle w:val="Heading2"/>
       </w:pPr>
-      <w:bookmarkStart w:id="124" w:name="processing"/>
+      <w:bookmarkStart w:id="127" w:name="processing"/>
       <w:r>
         <w:t xml:space="preserve">Processing</w:t>
       </w:r>
-      <w:bookmarkEnd w:id="124"/>
+      <w:bookmarkEnd w:id="127"/>
     </w:p>
     <w:p>
       <w:pPr>
@@ -7913,11 +7998,11 @@
       <w:pPr>
         <w:pStyle w:val="Heading2"/>
       </w:pPr>
-      <w:bookmarkStart w:id="125" w:name="openframeworks"/>
+      <w:bookmarkStart w:id="128" w:name="openframeworks"/>
       <w:r>
         <w:t xml:space="preserve">Openframeworks</w:t>
       </w:r>
-      <w:bookmarkEnd w:id="125"/>
+      <w:bookmarkEnd w:id="128"/>
     </w:p>
     <w:p>
       <w:pPr>
@@ -8084,11 +8169,11 @@
       <w:pPr>
         <w:pStyle w:val="Heading2"/>
       </w:pPr>
-      <w:bookmarkStart w:id="126" w:name="python"/>
+      <w:bookmarkStart w:id="129" w:name="python"/>
       <w:r>
         <w:t xml:space="preserve">Python</w:t>
       </w:r>
-      <w:bookmarkEnd w:id="126"/>
+      <w:bookmarkEnd w:id="129"/>
     </w:p>
     <w:p>
       <w:pPr>
@@ -8167,11 +8252,11 @@
       <w:pPr>
         <w:pStyle w:val="Heading3"/>
       </w:pPr>
-      <w:bookmarkStart w:id="127" w:name="pip-virtualenv-virtualenvwrapper-virtualfish"/>
+      <w:bookmarkStart w:id="130" w:name="pip-virtualenv-virtualenvwrapper-virtualfish"/>
       <w:r>
         <w:t xml:space="preserve">pip, virtualenv, virtualenvwrapper, virtualfish</w:t>
       </w:r>
-      <w:bookmarkEnd w:id="127"/>
+      <w:bookmarkEnd w:id="130"/>
     </w:p>
     <w:p>
       <w:pPr>
@@ -8554,7 +8639,7 @@
       <w:pPr>
         <w:pStyle w:val="BodyText"/>
       </w:pPr>
-      <w:hyperlink r:id="rId128">
+      <w:hyperlink r:id="rId131">
         <w:r>
           <w:rPr>
             <w:rStyle w:val="Hyperlink"/>
@@ -8646,7 +8731,7 @@
       <w:pPr>
         <w:pStyle w:val="FirstParagraph"/>
       </w:pPr>
-      <w:hyperlink r:id="rId129">
+      <w:hyperlink r:id="rId132">
         <w:r>
           <w:rPr>
             <w:rStyle w:val="Hyperlink"/>
@@ -8692,17 +8777,17 @@
       <w:pPr>
         <w:pStyle w:val="Heading3"/>
       </w:pPr>
-      <w:bookmarkStart w:id="130" w:name="ipython-notebook"/>
+      <w:bookmarkStart w:id="133" w:name="ipython-notebook"/>
       <w:r>
         <w:t xml:space="preserve">iPython notebook</w:t>
       </w:r>
-      <w:bookmarkEnd w:id="130"/>
+      <w:bookmarkEnd w:id="133"/>
     </w:p>
     <w:p>
       <w:pPr>
         <w:pStyle w:val="FirstParagraph"/>
       </w:pPr>
-      <w:hyperlink r:id="rId131">
+      <w:hyperlink r:id="rId134">
         <w:r>
           <w:rPr>
             <w:rStyle w:val="Hyperlink"/>
@@ -8722,7 +8807,7 @@
       <w:r>
         <w:t xml:space="preserve"> </w:t>
       </w:r>
-      <w:hyperlink r:id="rId132">
+      <w:hyperlink r:id="rId135">
         <w:r>
           <w:rPr>
             <w:rStyle w:val="Hyperlink"/>
@@ -8753,80 +8838,83 @@
       <w:pPr>
         <w:pStyle w:val="Heading4"/>
       </w:pPr>
-      <w:bookmarkStart w:id="133" w:name="instalar-jupyter-en-el-python-del-sistema"/>
+      <w:bookmarkStart w:id="136" w:name="instalar-jupyter-en-el-python-del-sistema"/>
       <w:r>
         <w:t xml:space="preserve">Instalar Jupyter en el Python del sistema</w:t>
       </w:r>
-      <w:bookmarkEnd w:id="133"/>
+      <w:bookmarkEnd w:id="136"/>
     </w:p>
     <w:p>
       <w:pPr>
         <w:pStyle w:val="FirstParagraph"/>
       </w:pPr>
       <w:r>
-        <w:t xml:space="preserve">Seguimos las instrucciones</w:t>
-      </w:r>
-      <w:r>
-        <w:t xml:space="preserve"> </w:t>
-      </w:r>
-      <w:hyperlink r:id="rId134">
-        <w:r>
-          <w:rPr>
-            <w:rStyle w:val="Hyperlink"/>
-          </w:rPr>
-          <w:t xml:space="preserve">aquí</w:t>
-        </w:r>
-      </w:hyperlink>
-    </w:p>
-    <w:p>
-      <w:pPr>
-        <w:pStyle w:val="BodyText"/>
-      </w:pPr>
-      <w:r>
-        <w:t xml:space="preserve">Si usamos el script descargado del github se instalará el</w:t>
-      </w:r>
-      <w:r>
-        <w:t xml:space="preserve"> </w:t>
-      </w:r>
-      <w:r>
-        <w:rPr>
-          <w:b/>
-        </w:rPr>
-        <w:t xml:space="preserve">Jupyter</w:t>
-      </w:r>
-      <w:r>
-        <w:t xml:space="preserve"> </w:t>
-      </w:r>
-      <w:r>
-        <w:t xml:space="preserve">con el python3 del sistema. __Conviene asegurarse de que estamos</w:t>
-      </w:r>
-      <w:r>
-        <w:t xml:space="preserve"> </w:t>
-      </w:r>
-      <w:r>
-        <w:t xml:space="preserve">apuntando al python del S.O. y no a cualquier otro Python que hayamos instalado:</w:t>
-      </w:r>
-    </w:p>
-    <w:p>
-      <w:pPr>
-        <w:pStyle w:val="SourceCode"/>
-      </w:pPr>
-      <w:r>
-        <w:rPr>
-          <w:rStyle w:val="VerbatimChar"/>
-        </w:rPr>
-        <w:t xml:space="preserve">which python</w:t>
+        <w:t xml:space="preserve">Ahora tenemos Jupyter en</w:t>
+      </w:r>
+      <w:r>
+        <w:t xml:space="preserve"> </w:t>
+      </w:r>
+      <w:r>
+        <w:rPr>
+          <w:i/>
+        </w:rPr>
+        <w:t xml:space="preserve">Backports</w:t>
+      </w:r>
+      <w:r>
+        <w:t xml:space="preserve"> </w:t>
+      </w:r>
+      <w:r>
+        <w:t xml:space="preserve">así que basta con:</w:t>
+      </w:r>
+      <w:r>
+        <w:t xml:space="preserve"> </w:t>
+      </w:r>
+      <w:r>
+        <w:t xml:space="preserve">~~</w:t>
+      </w:r>
+      <w:r>
+        <w:rPr>
+          <w:strike/>
+        </w:rPr>
+        <w:t xml:space="preserve">{bash}</w:t>
+      </w:r>
+      <w:r>
+        <w:rPr>
+          <w:strike/>
+        </w:rPr>
+        <w:t xml:space="preserve"> </w:t>
+      </w:r>
+      <w:r>
+        <w:rPr>
+          <w:strike/>
+        </w:rPr>
+        <w:t xml:space="preserve">aptitude install jupyter-notebook</w:t>
+      </w:r>
+      <w:r>
+        <w:rPr>
+          <w:strike/>
+        </w:rPr>
+        <w:t xml:space="preserve"> </w:t>
+      </w:r>
+      <w:r>
+        <w:rPr>
+          <w:strike/>
+        </w:rPr>
+        <w:t xml:space="preserve">apt -t backports install python3-tornado</w:t>
+      </w:r>
+      <w:r>
+        <w:t xml:space="preserve">~~</w:t>
       </w:r>
     </w:p>
     <w:p>
       <w:pPr>
         <w:pStyle w:val="Heading4"/>
       </w:pPr>
-      <w:bookmarkStart w:id="135" w:name="instalar-anaconda-python"/>
+      <w:bookmarkStart w:id="137" w:name="instalar-anaconda-python"/>
       <w:r>
         <w:t xml:space="preserve">Instalar Anaconda Python</w:t>
       </w:r>
-      <w:bookmarkEnd w:id="135"/>
+      <w:bookmarkEnd w:id="137"/>
     </w:p>
     <w:p>
       <w:pPr>
@@ -8838,7 +8926,7 @@
       <w:r>
         <w:t xml:space="preserve"> </w:t>
       </w:r>
-      <w:hyperlink r:id="rId136">
+      <w:hyperlink r:id="rId138">
         <w:r>
           <w:rPr>
             <w:rStyle w:val="Hyperlink"/>
@@ -9021,11 +9109,11 @@
       <w:pPr>
         <w:pStyle w:val="Heading4"/>
       </w:pPr>
-      <w:bookmarkStart w:id="137" w:name="ipython-y-graphlab"/>
+      <w:bookmarkStart w:id="139" w:name="ipython-y-graphlab"/>
       <w:r>
         <w:t xml:space="preserve">iPython y GraphLab</w:t>
       </w:r>
-      <w:bookmarkEnd w:id="137"/>
+      <w:bookmarkEnd w:id="139"/>
     </w:p>
     <w:p>
       <w:pPr>
@@ -9085,7 +9173,7 @@
       <w:r>
         <w:t xml:space="preserve"> </w:t>
       </w:r>
-      <w:hyperlink r:id="rId138">
+      <w:hyperlink r:id="rId140">
         <w:r>
           <w:rPr>
             <w:rStyle w:val="Hyperlink"/>
@@ -9175,7 +9263,7 @@
       <w:r>
         <w:t xml:space="preserve"> </w:t>
       </w:r>
-      <w:hyperlink r:id="rId139">
+      <w:hyperlink r:id="rId141">
         <w:r>
           <w:rPr>
             <w:rStyle w:val="Hyperlink"/>
@@ -9199,7 +9287,7 @@
         <w:rPr>
           <w:rStyle w:val="FootnoteReference"/>
         </w:rPr>
-        <w:footnoteReference w:id="140"/>
+        <w:footnoteReference w:id="142"/>
       </w:r>
     </w:p>
     <w:p>
@@ -9241,7 +9329,7 @@
         <w:rPr>
           <w:rStyle w:val="FootnoteReference"/>
         </w:rPr>
-        <w:footnoteReference w:id="141"/>
+        <w:footnoteReference w:id="143"/>
       </w:r>
       <w:r>
         <w:t xml:space="preserve">:</w:t>
@@ -9311,11 +9399,11 @@
       <w:pPr>
         <w:pStyle w:val="Heading5"/>
       </w:pPr>
-      <w:bookmarkStart w:id="142" w:name="instalación-alternativa-con-virtualenv"/>
+      <w:bookmarkStart w:id="144" w:name="instalación-alternativa-con-virtualenv"/>
       <w:r>
         <w:t xml:space="preserve">Instalación alternativa con virtualenv</w:t>
       </w:r>
-      <w:bookmarkEnd w:id="142"/>
+      <w:bookmarkEnd w:id="144"/>
     </w:p>
     <w:p>
       <w:pPr>
@@ -9449,11 +9537,11 @@
       <w:pPr>
         <w:pStyle w:val="Heading3"/>
       </w:pPr>
-      <w:bookmarkStart w:id="143" w:name="usar-emacs-para-editar-python"/>
+      <w:bookmarkStart w:id="145" w:name="usar-emacs-para-editar-python"/>
       <w:r>
         <w:t xml:space="preserve">Usar Emacs para editar Python</w:t>
       </w:r>
-      <w:bookmarkEnd w:id="143"/>
+      <w:bookmarkEnd w:id="145"/>
     </w:p>
     <w:p>
       <w:pPr>
@@ -9649,11 +9737,11 @@
       <w:pPr>
         <w:pStyle w:val="Heading4"/>
       </w:pPr>
-      <w:bookmarkStart w:id="144" w:name="todo"/>
+      <w:bookmarkStart w:id="146" w:name="todo"/>
       <w:r>
         <w:t xml:space="preserve">TODO</w:t>
       </w:r>
-      <w:bookmarkEnd w:id="144"/>
+      <w:bookmarkEnd w:id="146"/>
     </w:p>
     <w:p>
       <w:pPr>
@@ -9665,7 +9753,7 @@
       <w:r>
         <w:t xml:space="preserve"> </w:t>
       </w:r>
-      <w:hyperlink r:id="rId145">
+      <w:hyperlink r:id="rId147">
         <w:r>
           <w:rPr>
             <w:rStyle w:val="Hyperlink"/>
@@ -9678,11 +9766,11 @@
       <w:pPr>
         <w:pStyle w:val="Heading3"/>
       </w:pPr>
-      <w:bookmarkStart w:id="146" w:name="web2py"/>
+      <w:bookmarkStart w:id="148" w:name="web2py"/>
       <w:r>
         <w:t xml:space="preserve">Web2py</w:t>
       </w:r>
-      <w:bookmarkEnd w:id="146"/>
+      <w:bookmarkEnd w:id="148"/>
     </w:p>
     <w:p>
       <w:pPr>
@@ -9694,7 +9782,7 @@
       <w:r>
         <w:t xml:space="preserve"> </w:t>
       </w:r>
-      <w:hyperlink r:id="rId147">
+      <w:hyperlink r:id="rId149">
         <w:r>
           <w:rPr>
             <w:rStyle w:val="Hyperlink"/>
@@ -9991,7 +10079,7 @@
       <w:r>
         <w:t xml:space="preserve"> </w:t>
       </w:r>
-      <w:hyperlink r:id="rId148">
+      <w:hyperlink r:id="rId150">
         <w:r>
           <w:rPr>
             <w:rStyle w:val="Hyperlink"/>
@@ -10023,11 +10111,11 @@
       <w:pPr>
         <w:pStyle w:val="Heading3"/>
       </w:pPr>
-      <w:bookmarkStart w:id="149" w:name="selenium"/>
+      <w:bookmarkStart w:id="151" w:name="selenium"/>
       <w:r>
         <w:t xml:space="preserve">Selenium</w:t>
       </w:r>
-      <w:bookmarkEnd w:id="149"/>
+      <w:bookmarkEnd w:id="151"/>
     </w:p>
     <w:p>
       <w:pPr>
@@ -10058,7 +10146,7 @@
         <w:rPr>
           <w:rStyle w:val="FootnoteReference"/>
         </w:rPr>
-        <w:footnoteReference w:id="150"/>
+        <w:footnoteReference w:id="152"/>
       </w:r>
       <w:r>
         <w:t xml:space="preserve"> </w:t>
@@ -10069,7 +10157,7 @@
       <w:r>
         <w:t xml:space="preserve"> </w:t>
       </w:r>
-      <w:hyperlink r:id="rId151">
+      <w:hyperlink r:id="rId153">
         <w:r>
           <w:rPr>
             <w:rStyle w:val="Hyperlink"/>
@@ -10297,11 +10385,11 @@
       <w:pPr>
         <w:pStyle w:val="Heading3"/>
       </w:pPr>
-      <w:bookmarkStart w:id="152" w:name="networkx"/>
+      <w:bookmarkStart w:id="154" w:name="networkx"/>
       <w:r>
         <w:t xml:space="preserve">Networkx</w:t>
       </w:r>
-      <w:bookmarkEnd w:id="152"/>
+      <w:bookmarkEnd w:id="154"/>
     </w:p>
     <w:p>
       <w:pPr>
@@ -10398,11 +10486,11 @@
       <w:pPr>
         <w:pStyle w:val="Heading2"/>
       </w:pPr>
-      <w:bookmarkStart w:id="153" w:name="go-language"/>
+      <w:bookmarkStart w:id="155" w:name="go-language"/>
       <w:r>
         <w:t xml:space="preserve">Go language</w:t>
       </w:r>
-      <w:bookmarkEnd w:id="153"/>
+      <w:bookmarkEnd w:id="155"/>
     </w:p>
     <w:p>
       <w:pPr>
@@ -10414,7 +10502,7 @@
       <w:r>
         <w:t xml:space="preserve"> </w:t>
       </w:r>
-      <w:hyperlink r:id="rId154">
+      <w:hyperlink r:id="rId156">
         <w:r>
           <w:rPr>
             <w:rStyle w:val="Hyperlink"/>
@@ -10558,21 +10646,21 @@
       <w:pPr>
         <w:pStyle w:val="Heading1"/>
       </w:pPr>
-      <w:bookmarkStart w:id="155" w:name="desarrollo-hardware"/>
+      <w:bookmarkStart w:id="157" w:name="desarrollo-hardware"/>
       <w:r>
         <w:t xml:space="preserve">Desarrollo hardware</w:t>
       </w:r>
-      <w:bookmarkEnd w:id="155"/>
+      <w:bookmarkEnd w:id="157"/>
     </w:p>
     <w:p>
       <w:pPr>
         <w:pStyle w:val="Heading2"/>
       </w:pPr>
-      <w:bookmarkStart w:id="156" w:name="arduino-ide"/>
+      <w:bookmarkStart w:id="158" w:name="arduino-ide"/>
       <w:r>
         <w:t xml:space="preserve">Arduino IDE</w:t>
       </w:r>
-      <w:bookmarkEnd w:id="156"/>
+      <w:bookmarkEnd w:id="158"/>
     </w:p>
     <w:p>
       <w:pPr>
@@ -10584,7 +10672,7 @@
       <w:r>
         <w:t xml:space="preserve"> </w:t>
       </w:r>
-      <w:hyperlink r:id="rId157">
+      <w:hyperlink r:id="rId159">
         <w:r>
           <w:rPr>
             <w:rStyle w:val="Hyperlink"/>
@@ -10713,11 +10801,11 @@
       <w:pPr>
         <w:pStyle w:val="Heading3"/>
       </w:pPr>
-      <w:bookmarkStart w:id="158" w:name="añadir-biblioteca-de-soporte-para-makeblock"/>
+      <w:bookmarkStart w:id="160" w:name="añadir-biblioteca-de-soporte-para-makeblock"/>
       <w:r>
         <w:t xml:space="preserve">Añadir biblioteca de soporte para Makeblock</w:t>
       </w:r>
-      <w:bookmarkEnd w:id="158"/>
+      <w:bookmarkEnd w:id="160"/>
     </w:p>
     <w:p>
       <w:pPr>
@@ -10729,7 +10817,7 @@
       <w:r>
         <w:t xml:space="preserve"> </w:t>
       </w:r>
-      <w:hyperlink r:id="rId159">
+      <w:hyperlink r:id="rId161">
         <w:r>
           <w:rPr>
             <w:rStyle w:val="Hyperlink"/>
@@ -10844,11 +10932,11 @@
       <w:pPr>
         <w:pStyle w:val="Heading2"/>
       </w:pPr>
-      <w:bookmarkStart w:id="160" w:name="pinguino-ide"/>
+      <w:bookmarkStart w:id="162" w:name="pinguino-ide"/>
       <w:r>
         <w:t xml:space="preserve">Pinguino IDE</w:t>
       </w:r>
-      <w:bookmarkEnd w:id="160"/>
+      <w:bookmarkEnd w:id="162"/>
     </w:p>
     <w:p>
       <w:pPr>
@@ -10860,7 +10948,7 @@
       <w:r>
         <w:t xml:space="preserve"> </w:t>
       </w:r>
-      <w:hyperlink r:id="rId161">
+      <w:hyperlink r:id="rId163">
         <w:r>
           <w:rPr>
             <w:rStyle w:val="Hyperlink"/>
@@ -10948,11 +11036,11 @@
       <w:pPr>
         <w:pStyle w:val="Heading2"/>
       </w:pPr>
-      <w:bookmarkStart w:id="162" w:name="kicad"/>
+      <w:bookmarkStart w:id="164" w:name="kicad"/>
       <w:r>
         <w:t xml:space="preserve">KiCAD</w:t>
       </w:r>
-      <w:bookmarkEnd w:id="162"/>
+      <w:bookmarkEnd w:id="164"/>
     </w:p>
     <w:p>
       <w:pPr>
@@ -11007,7 +11095,7 @@
           <w:ilvl w:val="0"/>
         </w:numPr>
       </w:pPr>
-      <w:hyperlink r:id="rId163">
+      <w:hyperlink r:id="rId165">
         <w:r>
           <w:rPr>
             <w:rStyle w:val="Hyperlink"/>
@@ -11036,7 +11124,7 @@
       <w:r>
         <w:t xml:space="preserve"> </w:t>
       </w:r>
-      <w:hyperlink r:id="rId164">
+      <w:hyperlink r:id="rId166">
         <w:r>
           <w:rPr>
             <w:rStyle w:val="Hyperlink"/>
@@ -11089,7 +11177,7 @@
           <w:ilvl w:val="0"/>
         </w:numPr>
       </w:pPr>
-      <w:hyperlink r:id="rId165">
+      <w:hyperlink r:id="rId167">
         <w:r>
           <w:rPr>
             <w:rStyle w:val="Hyperlink"/>
@@ -11114,11 +11202,11 @@
       <w:pPr>
         <w:pStyle w:val="Heading2"/>
       </w:pPr>
-      <w:bookmarkStart w:id="166" w:name="analizador-lógico"/>
+      <w:bookmarkStart w:id="168" w:name="analizador-lógico"/>
       <w:r>
         <w:t xml:space="preserve">Analizador lógico</w:t>
       </w:r>
-      <w:bookmarkEnd w:id="166"/>
+      <w:bookmarkEnd w:id="168"/>
     </w:p>
     <w:p>
       <w:pPr>
@@ -11136,7 +11224,7 @@
       <w:r>
         <w:t xml:space="preserve"> </w:t>
       </w:r>
-      <w:hyperlink r:id="rId167">
+      <w:hyperlink r:id="rId169">
         <w:r>
           <w:rPr>
             <w:rStyle w:val="Hyperlink"/>
@@ -11149,11 +11237,11 @@
       <w:pPr>
         <w:pStyle w:val="Heading3"/>
       </w:pPr>
-      <w:bookmarkStart w:id="168" w:name="sigrok"/>
+      <w:bookmarkStart w:id="170" w:name="sigrok"/>
       <w:r>
         <w:t xml:space="preserve">Sigrok</w:t>
       </w:r>
-      <w:bookmarkEnd w:id="168"/>
+      <w:bookmarkEnd w:id="170"/>
     </w:p>
     <w:p>
       <w:pPr>
@@ -11361,11 +11449,11 @@
       <w:pPr>
         <w:pStyle w:val="Heading3"/>
       </w:pPr>
-      <w:bookmarkStart w:id="169" w:name="sump-logic-analyzer"/>
+      <w:bookmarkStart w:id="171" w:name="sump-logic-analyzer"/>
       <w:r>
         <w:t xml:space="preserve">Sump logic analyzer</w:t>
       </w:r>
-      <w:bookmarkEnd w:id="169"/>
+      <w:bookmarkEnd w:id="171"/>
     </w:p>
     <w:p>
       <w:pPr>
@@ -11391,7 +11479,7 @@
       <w:r>
         <w:t xml:space="preserve"> </w:t>
       </w:r>
-      <w:hyperlink r:id="rId170">
+      <w:hyperlink r:id="rId172">
         <w:r>
           <w:rPr>
             <w:rStyle w:val="Hyperlink"/>
@@ -11507,17 +11595,17 @@
       <w:pPr>
         <w:pStyle w:val="Heading3"/>
       </w:pPr>
-      <w:bookmarkStart w:id="171" w:name="ols"/>
+      <w:bookmarkStart w:id="173" w:name="ols"/>
       <w:r>
         <w:t xml:space="preserve">OLS</w:t>
       </w:r>
-      <w:bookmarkEnd w:id="171"/>
+      <w:bookmarkEnd w:id="173"/>
     </w:p>
     <w:p>
       <w:pPr>
         <w:pStyle w:val="FirstParagraph"/>
       </w:pPr>
-      <w:hyperlink r:id="rId172">
+      <w:hyperlink r:id="rId174">
         <w:r>
           <w:rPr>
             <w:rStyle w:val="Hyperlink"/>
@@ -11530,21 +11618,42 @@
       <w:pPr>
         <w:pStyle w:val="Heading1"/>
       </w:pPr>
-      <w:bookmarkStart w:id="173" w:name="virtualización"/>
+      <w:bookmarkStart w:id="175" w:name="virtualización"/>
       <w:r>
         <w:t xml:space="preserve">Virtualización</w:t>
       </w:r>
-      <w:bookmarkEnd w:id="173"/>
+      <w:bookmarkEnd w:id="175"/>
     </w:p>
     <w:p>
       <w:pPr>
         <w:pStyle w:val="Heading2"/>
       </w:pPr>
-      <w:bookmarkStart w:id="174" w:name="docker"/>
+      <w:bookmarkStart w:id="176" w:name="flatpak"/>
+      <w:r>
+        <w:t xml:space="preserve">Flatpak</w:t>
+      </w:r>
+      <w:bookmarkEnd w:id="176"/>
+    </w:p>
+    <w:p>
+      <w:pPr>
+        <w:pStyle w:val="SourceCode"/>
+      </w:pPr>
+      <w:r>
+        <w:rPr>
+          <w:rStyle w:val="VerbatimChar"/>
+        </w:rPr>
+        <w:t xml:space="preserve">aptitude install flatpak flatpak-builder</w:t>
+      </w:r>
+    </w:p>
+    <w:p>
+      <w:pPr>
+        <w:pStyle w:val="Heading2"/>
+      </w:pPr>
+      <w:bookmarkStart w:id="177" w:name="docker"/>
       <w:r>
         <w:t xml:space="preserve">Docker</w:t>
       </w:r>
-      <w:bookmarkEnd w:id="174"/>
+      <w:bookmarkEnd w:id="177"/>
     </w:p>
     <w:p>
       <w:pPr>
@@ -11654,11 +11763,11 @@
       <w:pPr>
         <w:pStyle w:val="Heading2"/>
       </w:pPr>
-      <w:bookmarkStart w:id="175" w:name="virtualbox"/>
+      <w:bookmarkStart w:id="178" w:name="virtualbox"/>
       <w:r>
         <w:t xml:space="preserve">Virtualbox</w:t>
       </w:r>
-      <w:bookmarkEnd w:id="175"/>
+      <w:bookmarkEnd w:id="178"/>
     </w:p>
     <w:p>
       <w:pPr>
@@ -11832,7 +11941,7 @@
       <w:r>
         <w:t xml:space="preserve"> </w:t>
       </w:r>
-      <w:hyperlink r:id="rId176">
+      <w:hyperlink r:id="rId179">
         <w:r>
           <w:rPr>
             <w:rStyle w:val="Hyperlink"/>
@@ -11880,11 +11989,11 @@
       <w:pPr>
         <w:pStyle w:val="Heading2"/>
       </w:pPr>
-      <w:bookmarkStart w:id="177" w:name="virtualizando-un-windows-7"/>
+      <w:bookmarkStart w:id="180" w:name="virtualizando-un-windows-7"/>
       <w:r>
         <w:t xml:space="preserve">Virtualizando un Windows 7</w:t>
       </w:r>
-      <w:bookmarkEnd w:id="177"/>
+      <w:bookmarkEnd w:id="180"/>
     </w:p>
     <w:p>
       <w:pPr>
@@ -11970,11 +12079,11 @@
       <w:pPr>
         <w:pStyle w:val="Heading1"/>
       </w:pPr>
-      <w:bookmarkStart w:id="178" w:name="shells-alternativos-zsh-y-fish"/>
+      <w:bookmarkStart w:id="181" w:name="shells-alternativos-zsh-y-fish"/>
       <w:r>
         <w:t xml:space="preserve">Shells alternativos: zsh y fish</w:t>
       </w:r>
-      <w:bookmarkEnd w:id="178"/>
+      <w:bookmarkEnd w:id="181"/>
     </w:p>
     <w:p>
       <w:pPr>
@@ -12006,11 +12115,11 @@
       <w:pPr>
         <w:pStyle w:val="Heading2"/>
       </w:pPr>
-      <w:bookmarkStart w:id="179" w:name="fish"/>
+      <w:bookmarkStart w:id="182" w:name="fish"/>
       <w:r>
         <w:t xml:space="preserve">fish</w:t>
       </w:r>
-      <w:bookmarkEnd w:id="179"/>
+      <w:bookmarkEnd w:id="182"/>
     </w:p>
     <w:p>
       <w:pPr>
@@ -12133,11 +12242,11 @@
       <w:pPr>
         <w:pStyle w:val="Heading2"/>
       </w:pPr>
-      <w:bookmarkStart w:id="180" w:name="zsh"/>
+      <w:bookmarkStart w:id="183" w:name="zsh"/>
       <w:r>
         <w:t xml:space="preserve">zsh</w:t>
       </w:r>
-      <w:bookmarkEnd w:id="180"/>
+      <w:bookmarkEnd w:id="183"/>
     </w:p>
     <w:p>
       <w:pPr>
@@ -12525,11 +12634,11 @@
       <w:pPr>
         <w:pStyle w:val="Heading2"/>
       </w:pPr>
-      <w:bookmarkStart w:id="181" w:name="instalación-de-fuentes-adicionales"/>
+      <w:bookmarkStart w:id="184" w:name="instalación-de-fuentes-adicionales"/>
       <w:r>
         <w:t xml:space="preserve">Instalación de fuentes adicionales</w:t>
       </w:r>
-      <w:bookmarkEnd w:id="181"/>
+      <w:bookmarkEnd w:id="184"/>
     </w:p>
     <w:p>
       <w:pPr>
@@ -12614,21 +12723,21 @@
       <w:pPr>
         <w:pStyle w:val="Heading1"/>
       </w:pPr>
-      <w:bookmarkStart w:id="182" w:name="reprap"/>
+      <w:bookmarkStart w:id="185" w:name="reprap"/>
       <w:r>
         <w:t xml:space="preserve">Reprap</w:t>
       </w:r>
-      <w:bookmarkEnd w:id="182"/>
+      <w:bookmarkEnd w:id="185"/>
     </w:p>
     <w:p>
       <w:pPr>
         <w:pStyle w:val="Heading2"/>
       </w:pPr>
-      <w:bookmarkStart w:id="183" w:name="sl1c3r"/>
+      <w:bookmarkStart w:id="186" w:name="sl1c3r"/>
       <w:r>
         <w:t xml:space="preserve">Sl1c3r</w:t>
       </w:r>
-      <w:bookmarkEnd w:id="183"/>
+      <w:bookmarkEnd w:id="186"/>
     </w:p>
     <w:p>
       <w:pPr>
@@ -12711,11 +12820,11 @@
       <w:pPr>
         <w:pStyle w:val="Heading2"/>
       </w:pPr>
-      <w:bookmarkStart w:id="184" w:name="openscad"/>
+      <w:bookmarkStart w:id="187" w:name="openscad"/>
       <w:r>
         <w:t xml:space="preserve">OpenScad</w:t>
       </w:r>
-      <w:bookmarkEnd w:id="184"/>
+      <w:bookmarkEnd w:id="187"/>
     </w:p>
     <w:p>
       <w:pPr>
@@ -12729,11 +12838,11 @@
       <w:pPr>
         <w:pStyle w:val="Heading2"/>
       </w:pPr>
-      <w:bookmarkStart w:id="185" w:name="printrun"/>
+      <w:bookmarkStart w:id="188" w:name="printrun"/>
       <w:r>
         <w:t xml:space="preserve">Printrun</w:t>
       </w:r>
-      <w:bookmarkEnd w:id="185"/>
+      <w:bookmarkEnd w:id="188"/>
     </w:p>
     <w:p>
       <w:pPr>
@@ -12747,11 +12856,11 @@
       <w:pPr>
         <w:pStyle w:val="Heading2"/>
       </w:pPr>
-      <w:bookmarkStart w:id="186" w:name="cura"/>
+      <w:bookmarkStart w:id="189" w:name="cura"/>
       <w:r>
         <w:t xml:space="preserve">Cura</w:t>
       </w:r>
-      <w:bookmarkEnd w:id="186"/>
+      <w:bookmarkEnd w:id="189"/>
     </w:p>
     <w:p>
       <w:pPr>
@@ -12817,31 +12926,31 @@
       <w:pPr>
         <w:pStyle w:val="Heading1"/>
       </w:pPr>
-      <w:bookmarkStart w:id="187" w:name="aplicaciones-web"/>
+      <w:bookmarkStart w:id="190" w:name="aplicaciones-web"/>
       <w:r>
         <w:t xml:space="preserve">Aplicaciones Web</w:t>
       </w:r>
-      <w:bookmarkEnd w:id="187"/>
+      <w:bookmarkEnd w:id="190"/>
     </w:p>
     <w:p>
       <w:pPr>
         <w:pStyle w:val="Heading2"/>
       </w:pPr>
-      <w:bookmarkStart w:id="188" w:name="servidor-web"/>
+      <w:bookmarkStart w:id="191" w:name="servidor-web"/>
       <w:r>
         <w:t xml:space="preserve">Servidor Web</w:t>
       </w:r>
-      <w:bookmarkEnd w:id="188"/>
+      <w:bookmarkEnd w:id="191"/>
     </w:p>
     <w:p>
       <w:pPr>
         <w:pStyle w:val="Heading3"/>
       </w:pPr>
-      <w:bookmarkStart w:id="189" w:name="apache"/>
+      <w:bookmarkStart w:id="192" w:name="apache"/>
       <w:r>
         <w:t xml:space="preserve">Apache</w:t>
       </w:r>
-      <w:bookmarkEnd w:id="189"/>
+      <w:bookmarkEnd w:id="192"/>
     </w:p>
     <w:p>
       <w:pPr>
@@ -12881,7 +12990,7 @@
       <w:r>
         <w:t xml:space="preserve"> </w:t>
       </w:r>
-      <w:hyperlink r:id="rId190">
+      <w:hyperlink r:id="rId193">
         <w:r>
           <w:rPr>
             <w:rStyle w:val="Hyperlink"/>
@@ -13101,7 +13210,7 @@
       <w:r>
         <w:t xml:space="preserve"> </w:t>
       </w:r>
-      <w:hyperlink r:id="rId191">
+      <w:hyperlink r:id="rId194">
         <w:r>
           <w:rPr>
             <w:rStyle w:val="Hyperlink"/>
@@ -13163,11 +13272,11 @@
       <w:pPr>
         <w:pStyle w:val="Heading3"/>
       </w:pPr>
-      <w:bookmarkStart w:id="192" w:name="nginx"/>
+      <w:bookmarkStart w:id="195" w:name="nginx"/>
       <w:r>
         <w:t xml:space="preserve">nginx</w:t>
       </w:r>
-      <w:bookmarkEnd w:id="192"/>
+      <w:bookmarkEnd w:id="195"/>
     </w:p>
     <w:p>
       <w:pPr>
@@ -13179,23 +13288,31 @@
     </w:p>
     <w:p>
       <w:pPr>
+        <w:pStyle w:val="BodyText"/>
+      </w:pPr>
+      <w:r>
+        <w:t xml:space="preserve">[http://www.geektalks.org/deploy-web2py-server-with-nginx-in-debian]</w:t>
+      </w:r>
+    </w:p>
+    <w:p>
+      <w:pPr>
         <w:pStyle w:val="Heading2"/>
       </w:pPr>
-      <w:bookmarkStart w:id="193" w:name="servidores-de-bases-de-datos"/>
+      <w:bookmarkStart w:id="196" w:name="servidores-de-bases-de-datos"/>
       <w:r>
         <w:t xml:space="preserve">Servidores de bases de datos</w:t>
       </w:r>
-      <w:bookmarkEnd w:id="193"/>
+      <w:bookmarkEnd w:id="196"/>
     </w:p>
     <w:p>
       <w:pPr>
         <w:pStyle w:val="Heading3"/>
       </w:pPr>
-      <w:bookmarkStart w:id="194" w:name="mysql"/>
+      <w:bookmarkStart w:id="197" w:name="mysql"/>
       <w:r>
         <w:t xml:space="preserve">MySQL</w:t>
       </w:r>
-      <w:bookmarkEnd w:id="194"/>
+      <w:bookmarkEnd w:id="197"/>
     </w:p>
     <w:p>
       <w:pPr>
@@ -13235,13 +13352,65 @@
     </w:p>
     <w:p>
       <w:pPr>
+        <w:pStyle w:val="FirstParagraph"/>
+      </w:pPr>
+      <w:r>
+        <w:t xml:space="preserve">Si queremos instalar las últimas versiones disponibles (es lo que yo</w:t>
+      </w:r>
+      <w:r>
+        <w:t xml:space="preserve"> </w:t>
+      </w:r>
+      <w:r>
+        <w:t xml:space="preserve">hice) podemos hacer lo siguiente:</w:t>
+      </w:r>
+    </w:p>
+    <w:p>
+      <w:pPr>
+        <w:pStyle w:val="SourceCode"/>
+      </w:pPr>
+      <w:r>
+        <w:rPr>
+          <w:rStyle w:val="VerbatimChar"/>
+        </w:rPr>
+        <w:t xml:space="preserve">wget http://dev.mysql.com/get/mysql-apt-config_0.7.3-1_all.deb</w:t>
+      </w:r>
+      <w:r>
+        <w:br w:type="textWrapping"/>
+      </w:r>
+      <w:r>
+        <w:rPr>
+          <w:rStyle w:val="VerbatimChar"/>
+        </w:rPr>
+        <w:t xml:space="preserve">dpkg -i mysql-apt-config_0.7.3-1_all.deb</w:t>
+      </w:r>
+      <w:r>
+        <w:br w:type="textWrapping"/>
+      </w:r>
+      <w:r>
+        <w:rPr>
+          <w:rStyle w:val="VerbatimChar"/>
+        </w:rPr>
+        <w:t xml:space="preserve">apt-get update</w:t>
+      </w:r>
+      <w:r>
+        <w:br w:type="textWrapping"/>
+      </w:r>
+      <w:r>
+        <w:rPr>
+          <w:rStyle w:val="VerbatimChar"/>
+        </w:rPr>
+        <w:t xml:space="preserve">apt-get install mysql-community-server</w:t>
+      </w:r>
+    </w:p>
+    <w:p>
+      <w:pPr>
         <w:pStyle w:val="Heading4"/>
       </w:pPr>
-      <w:bookmarkStart w:id="195" w:name="actualización"/>
+      <w:bookmarkStart w:id="198" w:name="actualización"/>
       <w:r>
         <w:t xml:space="preserve">Actualización</w:t>
       </w:r>
-      <w:bookmarkEnd w:id="195"/>
+      <w:bookmarkEnd w:id="198"/>
     </w:p>
     <w:p>
       <w:pPr>
@@ -13257,7 +13426,7 @@
         <w:rPr>
           <w:i/>
         </w:rPr>
-        <w:t xml:space="preserve">mysql.conf.d/mysqld.cnf</w:t>
+        <w:t xml:space="preserve">/etc/mysql.conf.d/mysqld.cnf</w:t>
       </w:r>
     </w:p>
     <w:p>
@@ -13296,18 +13465,18 @@
         <w:rPr>
           <w:rStyle w:val="VerbatimChar"/>
         </w:rPr>
-        <w:t xml:space="preserve">/etc/init.d/mysql restart</w:t>
+        <w:t xml:space="preserve">systemctl restart mysql</w:t>
       </w:r>
     </w:p>
     <w:p>
       <w:pPr>
         <w:pStyle w:val="Heading3"/>
       </w:pPr>
-      <w:bookmarkStart w:id="196" w:name="cliente-sql-squirrel-sql"/>
+      <w:bookmarkStart w:id="199" w:name="cliente-sql-squirrel-sql"/>
       <w:r>
         <w:t xml:space="preserve">Cliente SQL SQuirreL SQL</w:t>
       </w:r>
-      <w:bookmarkEnd w:id="196"/>
+      <w:bookmarkEnd w:id="199"/>
     </w:p>
     <w:p>
       <w:pPr>
@@ -13319,7 +13488,7 @@
       <w:r>
         <w:t xml:space="preserve"> </w:t>
       </w:r>
-      <w:hyperlink r:id="rId197">
+      <w:hyperlink r:id="rId200">
         <w:r>
           <w:rPr>
             <w:rStyle w:val="Hyperlink"/>
@@ -13354,7 +13523,7 @@
       <w:r>
         <w:t xml:space="preserve"> </w:t>
       </w:r>
-      <w:hyperlink r:id="rId198">
+      <w:hyperlink r:id="rId201">
         <w:r>
           <w:rPr>
             <w:rStyle w:val="Hyperlink"/>
@@ -13417,11 +13586,11 @@
       <w:pPr>
         <w:pStyle w:val="Heading3"/>
       </w:pPr>
-      <w:bookmarkStart w:id="199" w:name="mariadb"/>
+      <w:bookmarkStart w:id="202" w:name="mariadb"/>
       <w:r>
         <w:t xml:space="preserve">MariaDB</w:t>
       </w:r>
-      <w:bookmarkEnd w:id="199"/>
+      <w:bookmarkEnd w:id="202"/>
     </w:p>
     <w:p>
       <w:pPr>
@@ -13438,21 +13607,99 @@
       <w:pPr>
         <w:pStyle w:val="Heading1"/>
       </w:pPr>
-      <w:bookmarkStart w:id="200" w:name="recetas-varias"/>
+      <w:bookmarkStart w:id="203" w:name="recetas-varias"/>
       <w:r>
         <w:t xml:space="preserve">Recetas varias</w:t>
       </w:r>
-      <w:bookmarkEnd w:id="200"/>
+      <w:bookmarkEnd w:id="203"/>
     </w:p>
     <w:p>
       <w:pPr>
         <w:pStyle w:val="Heading2"/>
       </w:pPr>
-      <w:bookmarkStart w:id="201" w:name="orange-pi-zero"/>
+      <w:bookmarkStart w:id="204" w:name="apt-claves-expiradas"/>
+      <w:r>
+        <w:t xml:space="preserve">APT: Claves expiradas</w:t>
+      </w:r>
+      <w:bookmarkEnd w:id="204"/>
+    </w:p>
+    <w:p>
+      <w:pPr>
+        <w:pStyle w:val="FirstParagraph"/>
+      </w:pPr>
+      <w:r>
+        <w:t xml:space="preserve">Para ver las claves:</w:t>
+      </w:r>
+      <w:r>
+        <w:t xml:space="preserve"> </w:t>
+      </w:r>
+      <w:r>
+        <w:rPr>
+          <w:rStyle w:val="VerbatimChar"/>
+        </w:rPr>
+        <w:t xml:space="preserve">apt-key list</w:t>
+      </w:r>
+      <w:r>
+        <w:t xml:space="preserve">, para ver las claves expiradas ejecutamos:</w:t>
+      </w:r>
+    </w:p>
+    <w:p>
+      <w:pPr>
+        <w:pStyle w:val="SourceCode"/>
+      </w:pPr>
+      <w:r>
+        <w:rPr>
+          <w:rStyle w:val="VerbatimChar"/>
+        </w:rPr>
+        <w:t xml:space="preserve">root@rasalhague:~/tmp# apt-key list |grep expired</w:t>
+      </w:r>
+      <w:r>
+        <w:br w:type="textWrapping"/>
+      </w:r>
+      <w:r>
+        <w:rPr>
+          <w:rStyle w:val="VerbatimChar"/>
+        </w:rPr>
+        <w:t xml:space="preserve">pub   4096R/D2C19886 2015-05-28 [expired: 2017-11-22]</w:t>
+      </w:r>
+      <w:r>
+        <w:br w:type="textWrapping"/>
+      </w:r>
+      <w:r>
+        <w:rPr>
+          <w:rStyle w:val="VerbatimChar"/>
+        </w:rPr>
+        <w:t xml:space="preserve">pub   4096R/D2C19886 2015-05-28 [expired: 2017-11-22]</w:t>
+      </w:r>
+    </w:p>
+    <w:p>
+      <w:pPr>
+        <w:pStyle w:val="FirstParagraph"/>
+      </w:pPr>
+      <w:r>
+        <w:t xml:space="preserve">Para renovar la clave:</w:t>
+      </w:r>
+    </w:p>
+    <w:p>
+      <w:pPr>
+        <w:pStyle w:val="SourceCode"/>
+      </w:pPr>
+      <w:r>
+        <w:rPr>
+          <w:rStyle w:val="VerbatimChar"/>
+        </w:rPr>
+        <w:t xml:space="preserve">apt-key adv --keyserver keys.gnupg.net --recv-keys D2C19886</w:t>
+      </w:r>
+    </w:p>
+    <w:p>
+      <w:pPr>
+        <w:pStyle w:val="Heading2"/>
+      </w:pPr>
+      <w:bookmarkStart w:id="205" w:name="orange-pi-zero"/>
       <w:r>
         <w:t xml:space="preserve">Orange Pi Zero</w:t>
       </w:r>
-      <w:bookmarkEnd w:id="201"/>
+      <w:bookmarkEnd w:id="205"/>
     </w:p>
     <w:p>
       <w:pPr>
@@ -13472,11 +13719,11 @@
       <w:pPr>
         <w:pStyle w:val="Heading3"/>
       </w:pPr>
-      <w:bookmarkStart w:id="202" w:name="crear-una-sd-arrancable"/>
+      <w:bookmarkStart w:id="206" w:name="crear-una-sd-arrancable"/>
       <w:r>
         <w:t xml:space="preserve">Crear una SD arrancable</w:t>
       </w:r>
-      <w:bookmarkEnd w:id="202"/>
+      <w:bookmarkEnd w:id="206"/>
     </w:p>
     <w:p>
       <w:pPr>
@@ -14005,7 +14252,7 @@
       <w:r>
         <w:t xml:space="preserve"> </w:t>
       </w:r>
-      <w:hyperlink r:id="rId203">
+      <w:hyperlink r:id="rId207">
         <w:r>
           <w:rPr>
             <w:rStyle w:val="Hyperlink"/>
@@ -14240,7 +14487,7 @@
                     </pic:cNvPicPr>
                   </pic:nvPicPr>
                   <pic:blipFill>
-                    <a:blip r:embed="rId204"/>
+                    <a:blip r:embed="rId208"/>
                     <a:stretch>
                       <a:fillRect/>
                     </a:stretch>
@@ -14347,11 +14594,11 @@
       <w:pPr>
         <w:pStyle w:val="Heading3"/>
       </w:pPr>
-      <w:bookmarkStart w:id="205" w:name="conexión-wifi"/>
+      <w:bookmarkStart w:id="209" w:name="conexión-wifi"/>
       <w:r>
         <w:t xml:space="preserve">Conexión WIFI</w:t>
       </w:r>
-      <w:bookmarkEnd w:id="205"/>
+      <w:bookmarkEnd w:id="209"/>
     </w:p>
     <w:p>
       <w:pPr>
@@ -14687,7 +14934,7 @@
                     </pic:cNvPicPr>
                   </pic:nvPicPr>
                   <pic:blipFill>
-                    <a:blip r:embed="rId206"/>
+                    <a:blip r:embed="rId210"/>
                     <a:stretch>
                       <a:fillRect/>
                     </a:stretch>
@@ -14835,11 +15082,11 @@
       <w:pPr>
         <w:pStyle w:val="Heading3"/>
       </w:pPr>
-      <w:bookmarkStart w:id="207" w:name="referencias-1"/>
+      <w:bookmarkStart w:id="211" w:name="referencias-1"/>
       <w:r>
         <w:t xml:space="preserve">Referencias</w:t>
       </w:r>
-      <w:bookmarkEnd w:id="207"/>
+      <w:bookmarkEnd w:id="211"/>
     </w:p>
     <w:p>
       <w:pPr>
@@ -14849,7 +15096,7 @@
           <w:ilvl w:val="0"/>
         </w:numPr>
       </w:pPr>
-      <w:hyperlink r:id="rId208">
+      <w:hyperlink r:id="rId212">
         <w:r>
           <w:rPr>
             <w:rStyle w:val="Hyperlink"/>
@@ -14866,7 +15113,7 @@
           <w:ilvl w:val="0"/>
         </w:numPr>
       </w:pPr>
-      <w:hyperlink r:id="rId209">
+      <w:hyperlink r:id="rId213">
         <w:r>
           <w:rPr>
             <w:rStyle w:val="Hyperlink"/>
@@ -14889,7 +15136,7 @@
           <w:ilvl w:val="0"/>
         </w:numPr>
       </w:pPr>
-      <w:hyperlink r:id="rId210">
+      <w:hyperlink r:id="rId214">
         <w:r>
           <w:rPr>
             <w:rStyle w:val="Hyperlink"/>
@@ -14906,7 +15153,7 @@
           <w:ilvl w:val="0"/>
         </w:numPr>
       </w:pPr>
-      <w:hyperlink r:id="rId211">
+      <w:hyperlink r:id="rId215">
         <w:r>
           <w:rPr>
             <w:rStyle w:val="Hyperlink"/>
@@ -14923,7 +15170,7 @@
           <w:ilvl w:val="0"/>
         </w:numPr>
       </w:pPr>
-      <w:hyperlink r:id="rId212">
+      <w:hyperlink r:id="rId216">
         <w:r>
           <w:rPr>
             <w:rStyle w:val="Hyperlink"/>
@@ -14940,7 +15187,7 @@
           <w:ilvl w:val="0"/>
         </w:numPr>
       </w:pPr>
-      <w:hyperlink r:id="rId213">
+      <w:hyperlink r:id="rId217">
         <w:r>
           <w:rPr>
             <w:rStyle w:val="Hyperlink"/>
@@ -14957,7 +15204,7 @@
           <w:ilvl w:val="0"/>
         </w:numPr>
       </w:pPr>
-      <w:hyperlink r:id="rId214">
+      <w:hyperlink r:id="rId218">
         <w:r>
           <w:rPr>
             <w:rStyle w:val="Hyperlink"/>
@@ -14974,7 +15221,7 @@
           <w:ilvl w:val="0"/>
         </w:numPr>
       </w:pPr>
-      <w:hyperlink r:id="rId215">
+      <w:hyperlink r:id="rId219">
         <w:r>
           <w:rPr>
             <w:rStyle w:val="Hyperlink"/>
@@ -15003,7 +15250,7 @@
           <w:ilvl w:val="0"/>
         </w:numPr>
       </w:pPr>
-      <w:hyperlink r:id="rId216">
+      <w:hyperlink r:id="rId220">
         <w:r>
           <w:rPr>
             <w:rStyle w:val="Hyperlink"/>
@@ -15028,11 +15275,11 @@
       <w:pPr>
         <w:pStyle w:val="Heading2"/>
       </w:pPr>
-      <w:bookmarkStart w:id="217" w:name="raspberry-pi-media-center"/>
+      <w:bookmarkStart w:id="221" w:name="raspberry-pi-media-center"/>
       <w:r>
         <w:t xml:space="preserve">Raspberry Pi Media Center</w:t>
       </w:r>
-      <w:bookmarkEnd w:id="217"/>
+      <w:bookmarkEnd w:id="221"/>
     </w:p>
     <w:p>
       <w:pPr>
@@ -15050,7 +15297,7 @@
       <w:r>
         <w:t xml:space="preserve"> </w:t>
       </w:r>
-      <w:hyperlink r:id="rId218">
+      <w:hyperlink r:id="rId222">
         <w:r>
           <w:rPr>
             <w:rStyle w:val="Hyperlink"/>
@@ -15140,7 +15387,7 @@
                     </pic:cNvPicPr>
                   </pic:nvPicPr>
                   <pic:blipFill>
-                    <a:blip r:embed="rId219"/>
+                    <a:blip r:embed="rId223"/>
                     <a:stretch>
                       <a:fillRect/>
                     </a:stretch>
@@ -15708,21 +15955,21 @@
       <w:pPr>
         <w:pStyle w:val="Heading2"/>
       </w:pPr>
-      <w:bookmarkStart w:id="220" w:name="grabar-time-lapse-del-escritorio"/>
+      <w:bookmarkStart w:id="224" w:name="grabar-time-lapse-del-escritorio"/>
       <w:r>
         <w:t xml:space="preserve">Grabar time-lapse del escritorio</w:t>
       </w:r>
-      <w:bookmarkEnd w:id="220"/>
+      <w:bookmarkEnd w:id="224"/>
     </w:p>
     <w:p>
       <w:pPr>
         <w:pStyle w:val="Heading3"/>
       </w:pPr>
-      <w:bookmarkStart w:id="221" w:name="usando-avconv"/>
+      <w:bookmarkStart w:id="225" w:name="usando-avconv"/>
       <w:r>
         <w:t xml:space="preserve">Usando avconv</w:t>
       </w:r>
-      <w:bookmarkEnd w:id="221"/>
+      <w:bookmarkEnd w:id="225"/>
     </w:p>
     <w:p>
       <w:pPr>
@@ -15755,11 +16002,11 @@
       <w:pPr>
         <w:pStyle w:val="Heading1"/>
       </w:pPr>
-      <w:bookmarkStart w:id="222" w:name="todo-1"/>
+      <w:bookmarkStart w:id="226" w:name="todo-1"/>
       <w:r>
         <w:t xml:space="preserve">TODO</w:t>
       </w:r>
-      <w:bookmarkEnd w:id="222"/>
+      <w:bookmarkEnd w:id="226"/>
     </w:p>
     <w:p>
       <w:pPr>
@@ -15901,7 +16148,7 @@
           <w:ilvl w:val="1"/>
         </w:numPr>
       </w:pPr>
-      <w:hyperlink r:id="rId223">
+      <w:hyperlink r:id="rId227">
         <w:r>
           <w:rPr>
             <w:rStyle w:val="Hyperlink"/>
@@ -15936,7 +16183,7 @@
       <w:r>
         <w:t xml:space="preserve"> </w:t>
       </w:r>
-      <w:hyperlink r:id="rId224">
+      <w:hyperlink r:id="rId228">
         <w:r>
           <w:rPr>
             <w:rStyle w:val="Hyperlink"/>
@@ -15985,11 +16232,11 @@
       <w:pPr>
         <w:pStyle w:val="Heading1"/>
       </w:pPr>
-      <w:bookmarkStart w:id="225" w:name="links"/>
+      <w:bookmarkStart w:id="229" w:name="links"/>
       <w:r>
         <w:t xml:space="preserve">Links</w:t>
       </w:r>
-      <w:bookmarkEnd w:id="225"/>
+      <w:bookmarkEnd w:id="229"/>
     </w:p>
     <w:p>
       <w:pPr>
@@ -15999,7 +16246,7 @@
           <w:ilvl w:val="0"/>
         </w:numPr>
       </w:pPr>
-      <w:hyperlink r:id="rId226">
+      <w:hyperlink r:id="rId230">
         <w:r>
           <w:rPr>
             <w:rStyle w:val="Hyperlink"/>
@@ -16016,7 +16263,7 @@
           <w:ilvl w:val="0"/>
         </w:numPr>
       </w:pPr>
-      <w:hyperlink r:id="rId227">
+      <w:hyperlink r:id="rId231">
         <w:r>
           <w:rPr>
             <w:rStyle w:val="Hyperlink"/>
@@ -16033,7 +16280,7 @@
           <w:ilvl w:val="0"/>
         </w:numPr>
       </w:pPr>
-      <w:hyperlink r:id="rId228">
+      <w:hyperlink r:id="rId232">
         <w:r>
           <w:rPr>
             <w:rStyle w:val="Hyperlink"/>
@@ -16050,7 +16297,7 @@
           <w:ilvl w:val="0"/>
         </w:numPr>
       </w:pPr>
-      <w:hyperlink r:id="rId229">
+      <w:hyperlink r:id="rId233">
         <w:r>
           <w:rPr>
             <w:rStyle w:val="Hyperlink"/>
@@ -16067,7 +16314,7 @@
           <w:ilvl w:val="0"/>
         </w:numPr>
       </w:pPr>
-      <w:hyperlink r:id="rId230">
+      <w:hyperlink r:id="rId234">
         <w:r>
           <w:rPr>
             <w:rStyle w:val="Hyperlink"/>
@@ -16084,7 +16331,7 @@
           <w:ilvl w:val="0"/>
         </w:numPr>
       </w:pPr>
-      <w:hyperlink r:id="rId231">
+      <w:hyperlink r:id="rId235">
         <w:r>
           <w:rPr>
             <w:rStyle w:val="Hyperlink"/>
@@ -16101,7 +16348,7 @@
           <w:ilvl w:val="0"/>
         </w:numPr>
       </w:pPr>
-      <w:hyperlink r:id="rId232">
+      <w:hyperlink r:id="rId236">
         <w:r>
           <w:rPr>
             <w:rStyle w:val="Hyperlink"/>
@@ -16118,7 +16365,7 @@
           <w:ilvl w:val="0"/>
         </w:numPr>
       </w:pPr>
-      <w:hyperlink r:id="rId233">
+      <w:hyperlink r:id="rId237">
         <w:r>
           <w:rPr>
             <w:rStyle w:val="Hyperlink"/>
@@ -16131,11 +16378,11 @@
       <w:pPr>
         <w:pStyle w:val="Heading1"/>
       </w:pPr>
-      <w:bookmarkStart w:id="234" w:name="licencia"/>
+      <w:bookmarkStart w:id="238" w:name="licencia"/>
       <w:r>
         <w:t xml:space="preserve">Licencia</w:t>
       </w:r>
-      <w:bookmarkEnd w:id="234"/>
+      <w:bookmarkEnd w:id="238"/>
     </w:p>
     <w:p>
       <w:pPr>
@@ -19428,7 +19675,7 @@
       </w:r>
     </w:p>
   </w:footnote>
-  <w:footnote w:id="82">
+  <w:footnote w:id="85">
     <w:p>
       <w:pPr>
         <w:pStyle w:val="FootnoteText"/>
@@ -19453,7 +19700,7 @@
       </w:r>
     </w:p>
   </w:footnote>
-  <w:footnote w:id="140">
+  <w:footnote w:id="142">
     <w:p>
       <w:pPr>
         <w:pStyle w:val="FootnoteText"/>
@@ -19481,7 +19728,7 @@
       </w:r>
     </w:p>
   </w:footnote>
-  <w:footnote w:id="141">
+  <w:footnote w:id="143">
     <w:p>
       <w:pPr>
         <w:pStyle w:val="FootnoteText"/>
@@ -19500,7 +19747,7 @@
       </w:r>
     </w:p>
   </w:footnote>
-  <w:footnote w:id="150">
+  <w:footnote w:id="152">
     <w:p>
       <w:pPr>
         <w:pStyle w:val="FootnoteText"/>
@@ -19525,7 +19772,7 @@
 <file path=word/numbering.xml><?xml version="1.0" encoding="utf-8"?>
 <w:numbering xmlns:w="http://schemas.openxmlformats.org/wordprocessingml/2006/main">
   <w:abstractNum w:abstractNumId="990">
-    <w:nsid w:val="c5031dbf"/>
+    <w:nsid w:val="1d2015ea"/>
     <w:multiLevelType w:val="multilevel"/>
     <w:lvl w:ilvl="0">
       <w:numFmt w:val="bullet"/>
@@ -19628,7 +19875,7 @@
     </w:lvl>
   </w:abstractNum>
   <w:abstractNum w:abstractNumId="991">
-    <w:nsid w:val="4060f943"/>
+    <w:nsid w:val="f87df1c4"/>
     <w:multiLevelType w:val="multilevel"/>
     <w:lvl w:ilvl="0">
       <w:numFmt w:val="bullet"/>
@@ -19731,7 +19978,7 @@
     </w:lvl>
   </w:abstractNum>
   <w:abstractNum w:abstractNumId="99411">
-    <w:nsid w:val="7553e47d"/>
+    <w:nsid w:val="bd70dca8"/>
     <w:multiLevelType w:val="multilevel"/>
     <w:lvl w:ilvl="0">
       <w:start w:val="1"/>

</xml_diff>

<commit_message>
Added some info about Flatpak
</commit_message>
<xml_diff>
--- a/out/debianpostinstall.docx
+++ b/out/debianpostinstall.docx
@@ -13695,11 +13695,93 @@
       <w:pPr>
         <w:pStyle w:val="Heading2"/>
       </w:pPr>
-      <w:bookmarkStart w:id="205" w:name="orange-pi-zero"/>
+      <w:bookmarkStart w:id="205" w:name="flatpak-1"/>
+      <w:r>
+        <w:t xml:space="preserve">Flatpak</w:t>
+      </w:r>
+      <w:bookmarkEnd w:id="205"/>
+    </w:p>
+    <w:p>
+      <w:pPr>
+        <w:pStyle w:val="FirstParagraph"/>
+      </w:pPr>
+      <w:r>
+        <w:t xml:space="preserve">Listar las aplicaciones disponibles en un hub:</w:t>
+      </w:r>
+    </w:p>
+    <w:p>
+      <w:pPr>
+        <w:pStyle w:val="SourceCode"/>
+      </w:pPr>
+      <w:r>
+        <w:rPr>
+          <w:rStyle w:val="VerbatimChar"/>
+        </w:rPr>
+        <w:t xml:space="preserve">flatpak remote-ls --app flathub</w:t>
+      </w:r>
+    </w:p>
+    <w:p>
+      <w:pPr>
+        <w:pStyle w:val="FirstParagraph"/>
+      </w:pPr>
+      <w:r>
+        <w:t xml:space="preserve">Listar las aplicaciones disponibles en local:</w:t>
+      </w:r>
+      <w:r>
+        <w:t xml:space="preserve"> </w:t>
+      </w:r>
+      <w:r>
+        <w:rPr>
+          <w:rStyle w:val="VerbatimChar"/>
+        </w:rPr>
+        <w:t xml:space="preserve">flatpak list</w:t>
+      </w:r>
+    </w:p>
+    <w:p>
+      <w:pPr>
+        <w:pStyle w:val="BodyText"/>
+      </w:pPr>
+      <w:r>
+        <w:t xml:space="preserve">Ejecutar una aplicación en local:</w:t>
+      </w:r>
+      <w:r>
+        <w:t xml:space="preserve"> </w:t>
+      </w:r>
+      <w:r>
+        <w:rPr>
+          <w:rStyle w:val="VerbatimChar"/>
+        </w:rPr>
+        <w:t xml:space="preserve">flatpak run appname</w:t>
+      </w:r>
+    </w:p>
+    <w:p>
+      <w:pPr>
+        <w:pStyle w:val="BodyText"/>
+      </w:pPr>
+      <w:r>
+        <w:t xml:space="preserve">Instalar una aplicación:</w:t>
+      </w:r>
+    </w:p>
+    <w:p>
+      <w:pPr>
+        <w:pStyle w:val="SourceCode"/>
+      </w:pPr>
+      <w:r>
+        <w:rPr>
+          <w:rStyle w:val="VerbatimChar"/>
+        </w:rPr>
+        <w:t xml:space="preserve">flatpak install --from https://flathub.org/repo/appstream/com.skype.Client.flatpakref</w:t>
+      </w:r>
+    </w:p>
+    <w:p>
+      <w:pPr>
+        <w:pStyle w:val="Heading2"/>
+      </w:pPr>
+      <w:bookmarkStart w:id="206" w:name="orange-pi-zero"/>
       <w:r>
         <w:t xml:space="preserve">Orange Pi Zero</w:t>
       </w:r>
-      <w:bookmarkEnd w:id="205"/>
+      <w:bookmarkEnd w:id="206"/>
     </w:p>
     <w:p>
       <w:pPr>
@@ -13719,11 +13801,11 @@
       <w:pPr>
         <w:pStyle w:val="Heading3"/>
       </w:pPr>
-      <w:bookmarkStart w:id="206" w:name="crear-una-sd-arrancable"/>
+      <w:bookmarkStart w:id="207" w:name="crear-una-sd-arrancable"/>
       <w:r>
         <w:t xml:space="preserve">Crear una SD arrancable</w:t>
       </w:r>
-      <w:bookmarkEnd w:id="206"/>
+      <w:bookmarkEnd w:id="207"/>
     </w:p>
     <w:p>
       <w:pPr>
@@ -14252,7 +14334,7 @@
       <w:r>
         <w:t xml:space="preserve"> </w:t>
       </w:r>
-      <w:hyperlink r:id="rId207">
+      <w:hyperlink r:id="rId208">
         <w:r>
           <w:rPr>
             <w:rStyle w:val="Hyperlink"/>
@@ -14487,7 +14569,7 @@
                     </pic:cNvPicPr>
                   </pic:nvPicPr>
                   <pic:blipFill>
-                    <a:blip r:embed="rId208"/>
+                    <a:blip r:embed="rId209"/>
                     <a:stretch>
                       <a:fillRect/>
                     </a:stretch>
@@ -14594,11 +14676,11 @@
       <w:pPr>
         <w:pStyle w:val="Heading3"/>
       </w:pPr>
-      <w:bookmarkStart w:id="209" w:name="conexión-wifi"/>
+      <w:bookmarkStart w:id="210" w:name="conexión-wifi"/>
       <w:r>
         <w:t xml:space="preserve">Conexión WIFI</w:t>
       </w:r>
-      <w:bookmarkEnd w:id="209"/>
+      <w:bookmarkEnd w:id="210"/>
     </w:p>
     <w:p>
       <w:pPr>
@@ -14934,7 +15016,7 @@
                     </pic:cNvPicPr>
                   </pic:nvPicPr>
                   <pic:blipFill>
-                    <a:blip r:embed="rId210"/>
+                    <a:blip r:embed="rId211"/>
                     <a:stretch>
                       <a:fillRect/>
                     </a:stretch>
@@ -15082,11 +15164,11 @@
       <w:pPr>
         <w:pStyle w:val="Heading3"/>
       </w:pPr>
-      <w:bookmarkStart w:id="211" w:name="referencias-1"/>
+      <w:bookmarkStart w:id="212" w:name="referencias-1"/>
       <w:r>
         <w:t xml:space="preserve">Referencias</w:t>
       </w:r>
-      <w:bookmarkEnd w:id="211"/>
+      <w:bookmarkEnd w:id="212"/>
     </w:p>
     <w:p>
       <w:pPr>
@@ -15096,7 +15178,7 @@
           <w:ilvl w:val="0"/>
         </w:numPr>
       </w:pPr>
-      <w:hyperlink r:id="rId212">
+      <w:hyperlink r:id="rId213">
         <w:r>
           <w:rPr>
             <w:rStyle w:val="Hyperlink"/>
@@ -15113,7 +15195,7 @@
           <w:ilvl w:val="0"/>
         </w:numPr>
       </w:pPr>
-      <w:hyperlink r:id="rId213">
+      <w:hyperlink r:id="rId214">
         <w:r>
           <w:rPr>
             <w:rStyle w:val="Hyperlink"/>
@@ -15136,7 +15218,7 @@
           <w:ilvl w:val="0"/>
         </w:numPr>
       </w:pPr>
-      <w:hyperlink r:id="rId214">
+      <w:hyperlink r:id="rId215">
         <w:r>
           <w:rPr>
             <w:rStyle w:val="Hyperlink"/>
@@ -15153,7 +15235,7 @@
           <w:ilvl w:val="0"/>
         </w:numPr>
       </w:pPr>
-      <w:hyperlink r:id="rId215">
+      <w:hyperlink r:id="rId216">
         <w:r>
           <w:rPr>
             <w:rStyle w:val="Hyperlink"/>
@@ -15170,7 +15252,7 @@
           <w:ilvl w:val="0"/>
         </w:numPr>
       </w:pPr>
-      <w:hyperlink r:id="rId216">
+      <w:hyperlink r:id="rId217">
         <w:r>
           <w:rPr>
             <w:rStyle w:val="Hyperlink"/>
@@ -15187,7 +15269,7 @@
           <w:ilvl w:val="0"/>
         </w:numPr>
       </w:pPr>
-      <w:hyperlink r:id="rId217">
+      <w:hyperlink r:id="rId218">
         <w:r>
           <w:rPr>
             <w:rStyle w:val="Hyperlink"/>
@@ -15204,7 +15286,7 @@
           <w:ilvl w:val="0"/>
         </w:numPr>
       </w:pPr>
-      <w:hyperlink r:id="rId218">
+      <w:hyperlink r:id="rId219">
         <w:r>
           <w:rPr>
             <w:rStyle w:val="Hyperlink"/>
@@ -15221,7 +15303,7 @@
           <w:ilvl w:val="0"/>
         </w:numPr>
       </w:pPr>
-      <w:hyperlink r:id="rId219">
+      <w:hyperlink r:id="rId220">
         <w:r>
           <w:rPr>
             <w:rStyle w:val="Hyperlink"/>
@@ -15250,7 +15332,7 @@
           <w:ilvl w:val="0"/>
         </w:numPr>
       </w:pPr>
-      <w:hyperlink r:id="rId220">
+      <w:hyperlink r:id="rId221">
         <w:r>
           <w:rPr>
             <w:rStyle w:val="Hyperlink"/>
@@ -15275,11 +15357,11 @@
       <w:pPr>
         <w:pStyle w:val="Heading2"/>
       </w:pPr>
-      <w:bookmarkStart w:id="221" w:name="raspberry-pi-media-center"/>
+      <w:bookmarkStart w:id="222" w:name="raspberry-pi-media-center"/>
       <w:r>
         <w:t xml:space="preserve">Raspberry Pi Media Center</w:t>
       </w:r>
-      <w:bookmarkEnd w:id="221"/>
+      <w:bookmarkEnd w:id="222"/>
     </w:p>
     <w:p>
       <w:pPr>
@@ -15297,7 +15379,7 @@
       <w:r>
         <w:t xml:space="preserve"> </w:t>
       </w:r>
-      <w:hyperlink r:id="rId222">
+      <w:hyperlink r:id="rId223">
         <w:r>
           <w:rPr>
             <w:rStyle w:val="Hyperlink"/>
@@ -15387,7 +15469,7 @@
                     </pic:cNvPicPr>
                   </pic:nvPicPr>
                   <pic:blipFill>
-                    <a:blip r:embed="rId223"/>
+                    <a:blip r:embed="rId224"/>
                     <a:stretch>
                       <a:fillRect/>
                     </a:stretch>
@@ -15955,21 +16037,21 @@
       <w:pPr>
         <w:pStyle w:val="Heading2"/>
       </w:pPr>
-      <w:bookmarkStart w:id="224" w:name="grabar-time-lapse-del-escritorio"/>
+      <w:bookmarkStart w:id="225" w:name="grabar-time-lapse-del-escritorio"/>
       <w:r>
         <w:t xml:space="preserve">Grabar time-lapse del escritorio</w:t>
       </w:r>
-      <w:bookmarkEnd w:id="224"/>
+      <w:bookmarkEnd w:id="225"/>
     </w:p>
     <w:p>
       <w:pPr>
         <w:pStyle w:val="Heading3"/>
       </w:pPr>
-      <w:bookmarkStart w:id="225" w:name="usando-avconv"/>
+      <w:bookmarkStart w:id="226" w:name="usando-avconv"/>
       <w:r>
         <w:t xml:space="preserve">Usando avconv</w:t>
       </w:r>
-      <w:bookmarkEnd w:id="225"/>
+      <w:bookmarkEnd w:id="226"/>
     </w:p>
     <w:p>
       <w:pPr>
@@ -16002,11 +16084,11 @@
       <w:pPr>
         <w:pStyle w:val="Heading1"/>
       </w:pPr>
-      <w:bookmarkStart w:id="226" w:name="todo-1"/>
+      <w:bookmarkStart w:id="227" w:name="todo-1"/>
       <w:r>
         <w:t xml:space="preserve">TODO</w:t>
       </w:r>
-      <w:bookmarkEnd w:id="226"/>
+      <w:bookmarkEnd w:id="227"/>
     </w:p>
     <w:p>
       <w:pPr>
@@ -16148,7 +16230,7 @@
           <w:ilvl w:val="1"/>
         </w:numPr>
       </w:pPr>
-      <w:hyperlink r:id="rId227">
+      <w:hyperlink r:id="rId228">
         <w:r>
           <w:rPr>
             <w:rStyle w:val="Hyperlink"/>
@@ -16183,7 +16265,7 @@
       <w:r>
         <w:t xml:space="preserve"> </w:t>
       </w:r>
-      <w:hyperlink r:id="rId228">
+      <w:hyperlink r:id="rId229">
         <w:r>
           <w:rPr>
             <w:rStyle w:val="Hyperlink"/>
@@ -16232,11 +16314,11 @@
       <w:pPr>
         <w:pStyle w:val="Heading1"/>
       </w:pPr>
-      <w:bookmarkStart w:id="229" w:name="links"/>
+      <w:bookmarkStart w:id="230" w:name="links"/>
       <w:r>
         <w:t xml:space="preserve">Links</w:t>
       </w:r>
-      <w:bookmarkEnd w:id="229"/>
+      <w:bookmarkEnd w:id="230"/>
     </w:p>
     <w:p>
       <w:pPr>
@@ -16246,7 +16328,7 @@
           <w:ilvl w:val="0"/>
         </w:numPr>
       </w:pPr>
-      <w:hyperlink r:id="rId230">
+      <w:hyperlink r:id="rId231">
         <w:r>
           <w:rPr>
             <w:rStyle w:val="Hyperlink"/>
@@ -16263,7 +16345,7 @@
           <w:ilvl w:val="0"/>
         </w:numPr>
       </w:pPr>
-      <w:hyperlink r:id="rId231">
+      <w:hyperlink r:id="rId232">
         <w:r>
           <w:rPr>
             <w:rStyle w:val="Hyperlink"/>
@@ -16280,7 +16362,7 @@
           <w:ilvl w:val="0"/>
         </w:numPr>
       </w:pPr>
-      <w:hyperlink r:id="rId232">
+      <w:hyperlink r:id="rId233">
         <w:r>
           <w:rPr>
             <w:rStyle w:val="Hyperlink"/>
@@ -16297,29 +16379,12 @@
           <w:ilvl w:val="0"/>
         </w:numPr>
       </w:pPr>
-      <w:hyperlink r:id="rId233">
+      <w:hyperlink r:id="rId234">
         <w:r>
           <w:rPr>
             <w:rStyle w:val="Hyperlink"/>
           </w:rPr>
           <w:t xml:space="preserve">Instalación Debian</w:t>
-        </w:r>
-      </w:hyperlink>
-    </w:p>
-    <w:p>
-      <w:pPr>
-        <w:pStyle w:val="Compact"/>
-        <w:numPr>
-          <w:numId w:val="1020"/>
-          <w:ilvl w:val="0"/>
-        </w:numPr>
-      </w:pPr>
-      <w:hyperlink r:id="rId234">
-        <w:r>
-          <w:rPr>
-            <w:rStyle w:val="Hyperlink"/>
-          </w:rPr>
-          <w:t xml:space="preserve">zsh</w:t>
         </w:r>
       </w:hyperlink>
     </w:p>
@@ -16353,7 +16418,7 @@
           <w:rPr>
             <w:rStyle w:val="Hyperlink"/>
           </w:rPr>
-          <w:t xml:space="preserve">https://www.roaringpenguin.com/products/remind</w:t>
+          <w:t xml:space="preserve">zsh</w:t>
         </w:r>
       </w:hyperlink>
     </w:p>
@@ -16366,6 +16431,23 @@
         </w:numPr>
       </w:pPr>
       <w:hyperlink r:id="rId237">
+        <w:r>
+          <w:rPr>
+            <w:rStyle w:val="Hyperlink"/>
+          </w:rPr>
+          <w:t xml:space="preserve">https://www.roaringpenguin.com/products/remind</w:t>
+        </w:r>
+      </w:hyperlink>
+    </w:p>
+    <w:p>
+      <w:pPr>
+        <w:pStyle w:val="Compact"/>
+        <w:numPr>
+          <w:numId w:val="1020"/>
+          <w:ilvl w:val="0"/>
+        </w:numPr>
+      </w:pPr>
+      <w:hyperlink r:id="rId238">
         <w:r>
           <w:rPr>
             <w:rStyle w:val="Hyperlink"/>
@@ -16378,11 +16460,11 @@
       <w:pPr>
         <w:pStyle w:val="Heading1"/>
       </w:pPr>
-      <w:bookmarkStart w:id="238" w:name="licencia"/>
+      <w:bookmarkStart w:id="239" w:name="licencia"/>
       <w:r>
         <w:t xml:space="preserve">Licencia</w:t>
       </w:r>
-      <w:bookmarkEnd w:id="238"/>
+      <w:bookmarkEnd w:id="239"/>
     </w:p>
     <w:p>
       <w:pPr>
@@ -19772,7 +19854,7 @@
 <file path=word/numbering.xml><?xml version="1.0" encoding="utf-8"?>
 <w:numbering xmlns:w="http://schemas.openxmlformats.org/wordprocessingml/2006/main">
   <w:abstractNum w:abstractNumId="990">
-    <w:nsid w:val="1d2015ea"/>
+    <w:nsid w:val="ce44db85"/>
     <w:multiLevelType w:val="multilevel"/>
     <w:lvl w:ilvl="0">
       <w:numFmt w:val="bullet"/>
@@ -19875,7 +19957,7 @@
     </w:lvl>
   </w:abstractNum>
   <w:abstractNum w:abstractNumId="991">
-    <w:nsid w:val="f87df1c4"/>
+    <w:nsid w:val="49a2b709"/>
     <w:multiLevelType w:val="multilevel"/>
     <w:lvl w:ilvl="0">
       <w:numFmt w:val="bullet"/>
@@ -19978,7 +20060,7 @@
     </w:lvl>
   </w:abstractNum>
   <w:abstractNum w:abstractNumId="99411">
-    <w:nsid w:val="bd70dca8"/>
+    <w:nsid w:val="8e95bed1"/>
     <w:multiLevelType w:val="multilevel"/>
     <w:lvl w:ilvl="0">
       <w:start w:val="1"/>

</xml_diff>

<commit_message>
'Pencil2D' installation Some additional info on Dropbox installation
</commit_message>
<xml_diff>
--- a/out/debianpostinstall.docx
+++ b/out/debianpostinstall.docx
@@ -1636,6 +1636,26 @@
     </w:p>
     <w:p>
       <w:pPr>
+        <w:pStyle w:val="SourceCode"/>
+      </w:pPr>
+      <w:r>
+        <w:rPr>
+          <w:rStyle w:val="VerbatimChar"/>
+        </w:rPr>
+        <w:t xml:space="preserve">cd ~ &amp;&amp; wget -O - "https://www.dropbox.com/download?plat=lnx.x86_64" | tar xzf -</w:t>
+      </w:r>
+      <w:r>
+        <w:br w:type="textWrapping"/>
+      </w:r>
+      <w:r>
+        <w:rPr>
+          <w:rStyle w:val="VerbatimChar"/>
+        </w:rPr>
+        <w:t xml:space="preserve">~/.dropbox-dist/dropboxd &amp;</w:t>
+      </w:r>
+    </w:p>
+    <w:p>
+      <w:pPr>
         <w:pStyle w:val="Heading3"/>
       </w:pPr>
       <w:bookmarkStart w:id="45" w:name="compresores-et-al"/>
@@ -2060,6 +2080,14 @@
     </w:p>
     <w:p>
       <w:pPr>
+        <w:pStyle w:val="BodyText"/>
+      </w:pPr>
+      <w:r>
+        <w:t xml:space="preserve">(https://mundosubmundo.kaiux.com/2017/11/firefox-quantum-on-debian-jessie-stretch/)</w:t>
+      </w:r>
+    </w:p>
+    <w:p>
+      <w:pPr>
         <w:pStyle w:val="Heading3"/>
       </w:pPr>
       <w:bookmarkStart w:id="53" w:name="tor"/>
@@ -2650,11 +2678,85 @@
       <w:pPr>
         <w:pStyle w:val="Heading3"/>
       </w:pPr>
-      <w:bookmarkStart w:id="69" w:name="blender"/>
+      <w:bookmarkStart w:id="69" w:name="pencil2d"/>
+      <w:r>
+        <w:t xml:space="preserve">Pencil2D</w:t>
+      </w:r>
+      <w:bookmarkEnd w:id="69"/>
+    </w:p>
+    <w:p>
+      <w:pPr>
+        <w:pStyle w:val="FirstParagraph"/>
+      </w:pPr>
+      <w:r>
+        <w:t xml:space="preserve">No confundir con Pencil. Pencil2D es un software de animaciones</w:t>
+      </w:r>
+      <w:r>
+        <w:t xml:space="preserve"> </w:t>
+      </w:r>
+      <w:r>
+        <w:t xml:space="preserve">2D. Esta disponible como</w:t>
+      </w:r>
+      <w:r>
+        <w:t xml:space="preserve"> </w:t>
+      </w:r>
+      <w:r>
+        <w:rPr>
+          <w:i/>
+        </w:rPr>
+        <w:t xml:space="preserve">AppImage</w:t>
+      </w:r>
+      <w:r>
+        <w:t xml:space="preserve">.</w:t>
+      </w:r>
+    </w:p>
+    <w:p>
+      <w:pPr>
+        <w:pStyle w:val="BodyText"/>
+      </w:pPr>
+      <w:r>
+        <w:t xml:space="preserve">Descargamos el fichero</w:t>
+      </w:r>
+      <w:r>
+        <w:t xml:space="preserve"> </w:t>
+      </w:r>
+      <w:r>
+        <w:rPr>
+          <w:i/>
+        </w:rPr>
+        <w:t xml:space="preserve">AppImage</w:t>
+      </w:r>
+      <w:r>
+        <w:t xml:space="preserve"> </w:t>
+      </w:r>
+      <w:r>
+        <w:t xml:space="preserve">desde su página web, lo dejamos en</w:t>
+      </w:r>
+      <w:r>
+        <w:t xml:space="preserve"> </w:t>
+      </w:r>
+      <w:r>
+        <w:rPr>
+          <w:rStyle w:val="VerbatimChar"/>
+        </w:rPr>
+        <w:t xml:space="preserve">~/apps/pencil2d/</w:t>
+      </w:r>
+      <w:r>
+        <w:t xml:space="preserve"> </w:t>
+      </w:r>
+      <w:r>
+        <w:t xml:space="preserve">y creamos un lanzador con MenuLibre.</w:t>
+      </w:r>
+    </w:p>
+    <w:p>
+      <w:pPr>
+        <w:pStyle w:val="Heading3"/>
+      </w:pPr>
+      <w:bookmarkStart w:id="70" w:name="blender"/>
       <w:r>
         <w:t xml:space="preserve">Blender</w:t>
       </w:r>
-      <w:bookmarkEnd w:id="69"/>
+      <w:bookmarkEnd w:id="70"/>
     </w:p>
     <w:p>
       <w:pPr>
@@ -2686,11 +2788,11 @@
       <w:pPr>
         <w:pStyle w:val="Heading3"/>
       </w:pPr>
-      <w:bookmarkStart w:id="70" w:name="shutter"/>
+      <w:bookmarkStart w:id="71" w:name="shutter"/>
       <w:r>
         <w:t xml:space="preserve">Shutter</w:t>
       </w:r>
-      <w:bookmarkEnd w:id="70"/>
+      <w:bookmarkEnd w:id="71"/>
     </w:p>
     <w:p>
       <w:pPr>
@@ -2715,11 +2817,11 @@
       <w:pPr>
         <w:pStyle w:val="Heading3"/>
       </w:pPr>
-      <w:bookmarkStart w:id="71" w:name="pencil"/>
+      <w:bookmarkStart w:id="72" w:name="pencil"/>
       <w:r>
         <w:t xml:space="preserve">Pencil</w:t>
       </w:r>
-      <w:bookmarkEnd w:id="71"/>
+      <w:bookmarkEnd w:id="72"/>
     </w:p>
     <w:p>
       <w:pPr>
@@ -2751,7 +2853,7 @@
       <w:r>
         <w:t xml:space="preserve"> </w:t>
       </w:r>
-      <w:hyperlink r:id="rId72">
+      <w:hyperlink r:id="rId73">
         <w:r>
           <w:rPr>
             <w:rStyle w:val="Hyperlink"/>
@@ -2783,7 +2885,7 @@
       <w:r>
         <w:t xml:space="preserve"> </w:t>
       </w:r>
-      <w:hyperlink r:id="rId73">
+      <w:hyperlink r:id="rId74">
         <w:r>
           <w:rPr>
             <w:rStyle w:val="Hyperlink"/>
@@ -2796,21 +2898,21 @@
       <w:pPr>
         <w:pStyle w:val="Heading2"/>
       </w:pPr>
-      <w:bookmarkStart w:id="74" w:name="fotografía"/>
+      <w:bookmarkStart w:id="75" w:name="fotografía"/>
       <w:r>
         <w:t xml:space="preserve">Fotografía</w:t>
       </w:r>
-      <w:bookmarkEnd w:id="74"/>
+      <w:bookmarkEnd w:id="75"/>
     </w:p>
     <w:p>
       <w:pPr>
         <w:pStyle w:val="Heading3"/>
       </w:pPr>
-      <w:bookmarkStart w:id="75" w:name="rawtherapee-y-darktable-tratamiento-de-imágenes-fotogŕaficas"/>
+      <w:bookmarkStart w:id="76" w:name="rawtherapee-y-darktable-tratamiento-de-imágenes-fotogŕaficas"/>
       <w:r>
         <w:t xml:space="preserve">Rawtherapee y Darktable: Tratamiento de imágenes fotogŕaficas</w:t>
       </w:r>
-      <w:bookmarkEnd w:id="75"/>
+      <w:bookmarkEnd w:id="76"/>
     </w:p>
     <w:p>
       <w:pPr>
@@ -2850,11 +2952,11 @@
       <w:pPr>
         <w:pStyle w:val="Heading3"/>
       </w:pPr>
-      <w:bookmarkStart w:id="76" w:name="stopmotion"/>
+      <w:bookmarkStart w:id="77" w:name="stopmotion"/>
       <w:r>
         <w:t xml:space="preserve">Stopmotion</w:t>
       </w:r>
-      <w:bookmarkEnd w:id="76"/>
+      <w:bookmarkEnd w:id="77"/>
     </w:p>
     <w:p>
       <w:pPr>
@@ -2887,21 +2989,21 @@
       <w:pPr>
         <w:pStyle w:val="Heading2"/>
       </w:pPr>
-      <w:bookmarkStart w:id="77" w:name="audio-y-video"/>
+      <w:bookmarkStart w:id="78" w:name="audio-y-video"/>
       <w:r>
         <w:t xml:space="preserve">Audio y video</w:t>
       </w:r>
-      <w:bookmarkEnd w:id="77"/>
+      <w:bookmarkEnd w:id="78"/>
     </w:p>
     <w:p>
       <w:pPr>
         <w:pStyle w:val="Heading3"/>
       </w:pPr>
-      <w:bookmarkStart w:id="78" w:name="codecs"/>
+      <w:bookmarkStart w:id="79" w:name="codecs"/>
       <w:r>
         <w:t xml:space="preserve">Codecs</w:t>
       </w:r>
-      <w:bookmarkEnd w:id="78"/>
+      <w:bookmarkEnd w:id="79"/>
     </w:p>
     <w:p>
       <w:pPr>
@@ -2995,11 +3097,11 @@
       <w:pPr>
         <w:pStyle w:val="Heading3"/>
       </w:pPr>
-      <w:bookmarkStart w:id="79" w:name="reproductores-de-música"/>
+      <w:bookmarkStart w:id="80" w:name="reproductores-de-música"/>
       <w:r>
         <w:t xml:space="preserve">Reproductores de música</w:t>
       </w:r>
-      <w:bookmarkEnd w:id="79"/>
+      <w:bookmarkEnd w:id="80"/>
     </w:p>
     <w:p>
       <w:pPr>
@@ -3081,11 +3183,11 @@
       <w:pPr>
         <w:pStyle w:val="Heading3"/>
       </w:pPr>
-      <w:bookmarkStart w:id="80" w:name="gpodder"/>
+      <w:bookmarkStart w:id="81" w:name="gpodder"/>
       <w:r>
         <w:t xml:space="preserve">Gpodder</w:t>
       </w:r>
-      <w:bookmarkEnd w:id="80"/>
+      <w:bookmarkEnd w:id="81"/>
     </w:p>
     <w:p>
       <w:pPr>
@@ -3140,11 +3242,11 @@
       <w:pPr>
         <w:pStyle w:val="Heading3"/>
       </w:pPr>
-      <w:bookmarkStart w:id="81" w:name="spotify"/>
+      <w:bookmarkStart w:id="82" w:name="spotify"/>
       <w:r>
         <w:t xml:space="preserve">Spotify</w:t>
       </w:r>
-      <w:bookmarkEnd w:id="81"/>
+      <w:bookmarkEnd w:id="82"/>
     </w:p>
     <w:p>
       <w:pPr>
@@ -3205,11 +3307,11 @@
       <w:pPr>
         <w:pStyle w:val="Heading3"/>
       </w:pPr>
-      <w:bookmarkStart w:id="82" w:name="video"/>
+      <w:bookmarkStart w:id="83" w:name="video"/>
       <w:r>
         <w:t xml:space="preserve">Video</w:t>
       </w:r>
-      <w:bookmarkEnd w:id="82"/>
+      <w:bookmarkEnd w:id="83"/>
     </w:p>
     <w:p>
       <w:pPr>
@@ -3261,21 +3363,21 @@
       <w:pPr>
         <w:pStyle w:val="Heading2"/>
       </w:pPr>
-      <w:bookmarkStart w:id="83" w:name="seguridad"/>
+      <w:bookmarkStart w:id="84" w:name="seguridad"/>
       <w:r>
         <w:t xml:space="preserve">Seguridad</w:t>
       </w:r>
-      <w:bookmarkEnd w:id="83"/>
+      <w:bookmarkEnd w:id="84"/>
     </w:p>
     <w:p>
       <w:pPr>
         <w:pStyle w:val="Heading3"/>
       </w:pPr>
-      <w:bookmarkStart w:id="84" w:name="lector-de-dnie"/>
+      <w:bookmarkStart w:id="85" w:name="lector-de-dnie"/>
       <w:r>
         <w:t xml:space="preserve">Lector de DNIe</w:t>
       </w:r>
-      <w:bookmarkEnd w:id="84"/>
+      <w:bookmarkEnd w:id="85"/>
     </w:p>
     <w:p>
       <w:pPr>
@@ -3319,7 +3421,7 @@
         <w:rPr>
           <w:rStyle w:val="FootnoteReference"/>
         </w:rPr>
-        <w:footnoteReference w:id="85"/>
+        <w:footnoteReference w:id="86"/>
       </w:r>
       <w:r>
         <w:t xml:space="preserve">:</w:t>
@@ -3577,11 +3679,11 @@
       <w:pPr>
         <w:pStyle w:val="Heading3"/>
       </w:pPr>
-      <w:bookmarkStart w:id="86" w:name="wire"/>
+      <w:bookmarkStart w:id="87" w:name="wire"/>
       <w:r>
         <w:t xml:space="preserve">wire</w:t>
       </w:r>
-      <w:bookmarkEnd w:id="86"/>
+      <w:bookmarkEnd w:id="87"/>
     </w:p>
     <w:p>
       <w:pPr>
@@ -3642,11 +3744,11 @@
       <w:pPr>
         <w:pStyle w:val="Heading3"/>
       </w:pPr>
-      <w:bookmarkStart w:id="87" w:name="ring"/>
+      <w:bookmarkStart w:id="88" w:name="ring"/>
       <w:r>
         <w:t xml:space="preserve">Ring</w:t>
       </w:r>
-      <w:bookmarkEnd w:id="87"/>
+      <w:bookmarkEnd w:id="88"/>
     </w:p>
     <w:p>
       <w:pPr>
@@ -3668,11 +3770,11 @@
       <w:pPr>
         <w:pStyle w:val="Heading3"/>
       </w:pPr>
-      <w:bookmarkStart w:id="88" w:name="probar"/>
+      <w:bookmarkStart w:id="89" w:name="probar"/>
       <w:r>
         <w:t xml:space="preserve">Probar</w:t>
       </w:r>
-      <w:bookmarkEnd w:id="88"/>
+      <w:bookmarkEnd w:id="89"/>
     </w:p>
     <w:p>
       <w:pPr>
@@ -3682,7 +3784,7 @@
           <w:ilvl w:val="0"/>
         </w:numPr>
       </w:pPr>
-      <w:hyperlink r:id="rId89">
+      <w:hyperlink r:id="rId90">
         <w:r>
           <w:rPr>
             <w:rStyle w:val="Hyperlink"/>
@@ -3699,7 +3801,7 @@
           <w:ilvl w:val="0"/>
         </w:numPr>
       </w:pPr>
-      <w:hyperlink r:id="rId90">
+      <w:hyperlink r:id="rId91">
         <w:r>
           <w:rPr>
             <w:rStyle w:val="Hyperlink"/>
@@ -3712,21 +3814,21 @@
       <w:pPr>
         <w:pStyle w:val="Heading1"/>
       </w:pPr>
-      <w:bookmarkStart w:id="91" w:name="documentos"/>
+      <w:bookmarkStart w:id="92" w:name="documentos"/>
       <w:r>
         <w:t xml:space="preserve">Documentos</w:t>
       </w:r>
-      <w:bookmarkEnd w:id="91"/>
+      <w:bookmarkEnd w:id="92"/>
     </w:p>
     <w:p>
       <w:pPr>
         <w:pStyle w:val="Heading2"/>
       </w:pPr>
-      <w:bookmarkStart w:id="92" w:name="calibre"/>
+      <w:bookmarkStart w:id="93" w:name="calibre"/>
       <w:r>
         <w:t xml:space="preserve">Calibre</w:t>
       </w:r>
-      <w:bookmarkEnd w:id="92"/>
+      <w:bookmarkEnd w:id="93"/>
     </w:p>
     <w:p>
       <w:pPr>
@@ -3958,7 +4060,7 @@
           <w:ilvl w:val="0"/>
         </w:numPr>
       </w:pPr>
-      <w:hyperlink r:id="rId93">
+      <w:hyperlink r:id="rId94">
         <w:r>
           <w:rPr>
             <w:rStyle w:val="Hyperlink"/>
@@ -3975,7 +4077,7 @@
           <w:ilvl w:val="0"/>
         </w:numPr>
       </w:pPr>
-      <w:hyperlink r:id="rId94">
+      <w:hyperlink r:id="rId95">
         <w:r>
           <w:rPr>
             <w:rStyle w:val="Hyperlink"/>
@@ -3992,7 +4094,7 @@
           <w:ilvl w:val="0"/>
         </w:numPr>
       </w:pPr>
-      <w:hyperlink r:id="rId95">
+      <w:hyperlink r:id="rId96">
         <w:r>
           <w:rPr>
             <w:rStyle w:val="Hyperlink"/>
@@ -4009,7 +4111,7 @@
           <w:ilvl w:val="0"/>
         </w:numPr>
       </w:pPr>
-      <w:hyperlink r:id="rId96">
+      <w:hyperlink r:id="rId97">
         <w:r>
           <w:rPr>
             <w:rStyle w:val="Hyperlink"/>
@@ -4022,11 +4124,11 @@
       <w:pPr>
         <w:pStyle w:val="Heading2"/>
       </w:pPr>
-      <w:bookmarkStart w:id="97" w:name="pandoc"/>
+      <w:bookmarkStart w:id="98" w:name="pandoc"/>
       <w:r>
         <w:t xml:space="preserve">Pandoc</w:t>
       </w:r>
-      <w:bookmarkEnd w:id="97"/>
+      <w:bookmarkEnd w:id="98"/>
     </w:p>
     <w:p>
       <w:pPr>
@@ -4093,7 +4195,7 @@
       <w:r>
         <w:t xml:space="preserve"> </w:t>
       </w:r>
-      <w:hyperlink r:id="rId98">
+      <w:hyperlink r:id="rId99">
         <w:r>
           <w:rPr>
             <w:rStyle w:val="Hyperlink"/>
@@ -4150,11 +4252,11 @@
       <w:pPr>
         <w:pStyle w:val="Heading2"/>
       </w:pPr>
-      <w:bookmarkStart w:id="99" w:name="zotero"/>
+      <w:bookmarkStart w:id="100" w:name="zotero"/>
       <w:r>
         <w:t xml:space="preserve">Zotero</w:t>
       </w:r>
-      <w:bookmarkEnd w:id="99"/>
+      <w:bookmarkEnd w:id="100"/>
     </w:p>
     <w:p>
       <w:pPr>
@@ -4192,7 +4294,7 @@
       <w:r>
         <w:t xml:space="preserve"> </w:t>
       </w:r>
-      <w:hyperlink r:id="rId100">
+      <w:hyperlink r:id="rId101">
         <w:r>
           <w:rPr>
             <w:rStyle w:val="Hyperlink"/>
@@ -4205,11 +4307,11 @@
       <w:pPr>
         <w:pStyle w:val="Heading2"/>
       </w:pPr>
-      <w:bookmarkStart w:id="101" w:name="vanilla-latex"/>
+      <w:bookmarkStart w:id="102" w:name="vanilla-latex"/>
       <w:r>
         <w:t xml:space="preserve">Vanilla LaTeX</w:t>
       </w:r>
-      <w:bookmarkEnd w:id="101"/>
+      <w:bookmarkEnd w:id="102"/>
     </w:p>
     <w:p>
       <w:pPr>
@@ -4227,7 +4329,7 @@
       <w:r>
         <w:t xml:space="preserve"> </w:t>
       </w:r>
-      <w:hyperlink r:id="rId102">
+      <w:hyperlink r:id="rId103">
         <w:r>
           <w:rPr>
             <w:rStyle w:val="Hyperlink"/>
@@ -4450,11 +4552,11 @@
       <w:pPr>
         <w:pStyle w:val="Heading3"/>
       </w:pPr>
-      <w:bookmarkStart w:id="103" w:name="falsificando-paquetes"/>
+      <w:bookmarkStart w:id="104" w:name="falsificando-paquetes"/>
       <w:r>
         <w:t xml:space="preserve">Falsificando paquetes</w:t>
       </w:r>
-      <w:bookmarkEnd w:id="103"/>
+      <w:bookmarkEnd w:id="104"/>
     </w:p>
     <w:p>
       <w:pPr>
@@ -4620,11 +4722,11 @@
       <w:pPr>
         <w:pStyle w:val="Heading3"/>
       </w:pPr>
-      <w:bookmarkStart w:id="104" w:name="fuentes"/>
+      <w:bookmarkStart w:id="105" w:name="fuentes"/>
       <w:r>
         <w:t xml:space="preserve">Fuentes</w:t>
       </w:r>
-      <w:bookmarkEnd w:id="104"/>
+      <w:bookmarkEnd w:id="105"/>
     </w:p>
     <w:p>
       <w:pPr>
@@ -4702,11 +4804,11 @@
       <w:pPr>
         <w:pStyle w:val="Heading3"/>
       </w:pPr>
-      <w:bookmarkStart w:id="105" w:name="actualizaciones"/>
+      <w:bookmarkStart w:id="106" w:name="actualizaciones"/>
       <w:r>
         <w:t xml:space="preserve">Actualizaciones</w:t>
       </w:r>
-      <w:bookmarkEnd w:id="105"/>
+      <w:bookmarkEnd w:id="106"/>
     </w:p>
     <w:p>
       <w:pPr>
@@ -4778,11 +4880,11 @@
       <w:pPr>
         <w:pStyle w:val="Heading3"/>
       </w:pPr>
-      <w:bookmarkStart w:id="106" w:name="lanzador-para-el-actualizador-de-texlive"/>
+      <w:bookmarkStart w:id="107" w:name="lanzador-para-el-actualizador-de-texlive"/>
       <w:r>
         <w:t xml:space="preserve">Lanzador para el actualizador de texlive</w:t>
       </w:r>
-      <w:bookmarkEnd w:id="106"/>
+      <w:bookmarkEnd w:id="107"/>
     </w:p>
     <w:p>
       <w:pPr>
@@ -4932,11 +5034,11 @@
       <w:pPr>
         <w:pStyle w:val="Heading2"/>
       </w:pPr>
-      <w:bookmarkStart w:id="107" w:name="emacs"/>
+      <w:bookmarkStart w:id="108" w:name="emacs"/>
       <w:r>
         <w:t xml:space="preserve">Emacs</w:t>
       </w:r>
-      <w:bookmarkEnd w:id="107"/>
+      <w:bookmarkEnd w:id="108"/>
     </w:p>
     <w:p>
       <w:pPr>
@@ -6624,11 +6726,11 @@
       <w:pPr>
         <w:pStyle w:val="Heading2"/>
       </w:pPr>
-      <w:bookmarkStart w:id="108" w:name="textadept"/>
+      <w:bookmarkStart w:id="109" w:name="textadept"/>
       <w:r>
         <w:t xml:space="preserve">Textadept</w:t>
       </w:r>
-      <w:bookmarkEnd w:id="108"/>
+      <w:bookmarkEnd w:id="109"/>
     </w:p>
     <w:p>
       <w:pPr>
@@ -6702,11 +6804,11 @@
       <w:pPr>
         <w:pStyle w:val="Heading2"/>
       </w:pPr>
-      <w:bookmarkStart w:id="109" w:name="scribus"/>
+      <w:bookmarkStart w:id="110" w:name="scribus"/>
       <w:r>
         <w:t xml:space="preserve">Scribus</w:t>
       </w:r>
-      <w:bookmarkEnd w:id="109"/>
+      <w:bookmarkEnd w:id="110"/>
     </w:p>
     <w:p>
       <w:pPr>
@@ -6751,11 +6853,11 @@
       <w:pPr>
         <w:pStyle w:val="Heading2"/>
       </w:pPr>
-      <w:bookmarkStart w:id="110" w:name="comix"/>
+      <w:bookmarkStart w:id="111" w:name="comix"/>
       <w:r>
         <w:t xml:space="preserve">Comix</w:t>
       </w:r>
-      <w:bookmarkEnd w:id="110"/>
+      <w:bookmarkEnd w:id="111"/>
     </w:p>
     <w:p>
       <w:pPr>
@@ -6788,21 +6890,21 @@
       <w:pPr>
         <w:pStyle w:val="Heading1"/>
       </w:pPr>
-      <w:bookmarkStart w:id="111" w:name="desarrollo-sw"/>
+      <w:bookmarkStart w:id="112" w:name="desarrollo-sw"/>
       <w:r>
         <w:t xml:space="preserve">Desarrollo sw</w:t>
       </w:r>
-      <w:bookmarkEnd w:id="111"/>
+      <w:bookmarkEnd w:id="112"/>
     </w:p>
     <w:p>
       <w:pPr>
         <w:pStyle w:val="Heading2"/>
       </w:pPr>
-      <w:bookmarkStart w:id="112" w:name="paquetes-esenciales"/>
+      <w:bookmarkStart w:id="113" w:name="paquetes-esenciales"/>
       <w:r>
         <w:t xml:space="preserve">Paquetes esenciales</w:t>
       </w:r>
-      <w:bookmarkEnd w:id="112"/>
+      <w:bookmarkEnd w:id="113"/>
     </w:p>
     <w:p>
       <w:pPr>
@@ -6827,11 +6929,11 @@
       <w:pPr>
         <w:pStyle w:val="Heading2"/>
       </w:pPr>
-      <w:bookmarkStart w:id="113" w:name="git"/>
+      <w:bookmarkStart w:id="114" w:name="git"/>
       <w:r>
         <w:t xml:space="preserve">Git</w:t>
       </w:r>
-      <w:bookmarkEnd w:id="113"/>
+      <w:bookmarkEnd w:id="114"/>
     </w:p>
     <w:p>
       <w:pPr>
@@ -7009,11 +7111,11 @@
       <w:pPr>
         <w:pStyle w:val="Heading2"/>
       </w:pPr>
-      <w:bookmarkStart w:id="114" w:name="open-java"/>
+      <w:bookmarkStart w:id="115" w:name="open-java"/>
       <w:r>
         <w:t xml:space="preserve">Open Java</w:t>
       </w:r>
-      <w:bookmarkEnd w:id="114"/>
+      <w:bookmarkEnd w:id="115"/>
     </w:p>
     <w:p>
       <w:pPr>
@@ -7030,17 +7132,17 @@
       <w:pPr>
         <w:pStyle w:val="Heading2"/>
       </w:pPr>
-      <w:bookmarkStart w:id="115" w:name="lenguaje-de-programación-d-d-programming-language"/>
+      <w:bookmarkStart w:id="116" w:name="lenguaje-de-programación-d-d-programming-language"/>
       <w:r>
         <w:t xml:space="preserve">Lenguaje de programación D (D programming language)</w:t>
       </w:r>
-      <w:bookmarkEnd w:id="115"/>
+      <w:bookmarkEnd w:id="116"/>
     </w:p>
     <w:p>
       <w:pPr>
         <w:pStyle w:val="FirstParagraph"/>
       </w:pPr>
-      <w:hyperlink r:id="rId116">
+      <w:hyperlink r:id="rId117">
         <w:r>
           <w:rPr>
             <w:rStyle w:val="Hyperlink"/>
@@ -7077,11 +7179,11 @@
       <w:pPr>
         <w:pStyle w:val="Heading3"/>
       </w:pPr>
-      <w:bookmarkStart w:id="117" w:name="d-apt-e-instalación-de-programas"/>
+      <w:bookmarkStart w:id="118" w:name="d-apt-e-instalación-de-programas"/>
       <w:r>
         <w:t xml:space="preserve">D-apt e instalación de programas</w:t>
       </w:r>
-      <w:bookmarkEnd w:id="117"/>
+      <w:bookmarkEnd w:id="118"/>
     </w:p>
     <w:p>
       <w:pPr>
@@ -7093,7 +7195,7 @@
       <w:r>
         <w:t xml:space="preserve"> </w:t>
       </w:r>
-      <w:hyperlink r:id="rId118">
+      <w:hyperlink r:id="rId119">
         <w:r>
           <w:rPr>
             <w:rStyle w:val="Hyperlink"/>
@@ -7148,11 +7250,11 @@
       <w:pPr>
         <w:pStyle w:val="Heading3"/>
       </w:pPr>
-      <w:bookmarkStart w:id="119" w:name="dcd"/>
+      <w:bookmarkStart w:id="120" w:name="dcd"/>
       <w:r>
         <w:t xml:space="preserve">DCD</w:t>
       </w:r>
-      <w:bookmarkEnd w:id="119"/>
+      <w:bookmarkEnd w:id="120"/>
     </w:p>
     <w:p>
       <w:pPr>
@@ -7229,11 +7331,11 @@
       <w:pPr>
         <w:pStyle w:val="Heading3"/>
       </w:pPr>
-      <w:bookmarkStart w:id="120" w:name="gdc"/>
+      <w:bookmarkStart w:id="121" w:name="gdc"/>
       <w:r>
         <w:t xml:space="preserve">gdc</w:t>
       </w:r>
-      <w:bookmarkEnd w:id="120"/>
+      <w:bookmarkEnd w:id="121"/>
     </w:p>
     <w:p>
       <w:pPr>
@@ -7258,11 +7360,11 @@
       <w:pPr>
         <w:pStyle w:val="Heading3"/>
       </w:pPr>
-      <w:bookmarkStart w:id="121" w:name="ldc"/>
+      <w:bookmarkStart w:id="122" w:name="ldc"/>
       <w:r>
         <w:t xml:space="preserve">ldc</w:t>
       </w:r>
-      <w:bookmarkEnd w:id="121"/>
+      <w:bookmarkEnd w:id="122"/>
     </w:p>
     <w:p>
       <w:pPr>
@@ -7293,7 +7395,7 @@
       <w:r>
         <w:t xml:space="preserve"> </w:t>
       </w:r>
-      <w:hyperlink r:id="rId122">
+      <w:hyperlink r:id="rId123">
         <w:r>
           <w:rPr>
             <w:rStyle w:val="Hyperlink"/>
@@ -7320,11 +7422,11 @@
       <w:pPr>
         <w:pStyle w:val="Heading3"/>
       </w:pPr>
-      <w:bookmarkStart w:id="123" w:name="emacs-para-editar-d"/>
+      <w:bookmarkStart w:id="124" w:name="emacs-para-editar-d"/>
       <w:r>
         <w:t xml:space="preserve">Emacs para editar D</w:t>
       </w:r>
-      <w:bookmarkEnd w:id="123"/>
+      <w:bookmarkEnd w:id="124"/>
     </w:p>
     <w:p>
       <w:pPr>
@@ -7906,11 +8008,11 @@
       <w:pPr>
         <w:pStyle w:val="Heading4"/>
       </w:pPr>
-      <w:bookmarkStart w:id="124" w:name="referencias"/>
+      <w:bookmarkStart w:id="125" w:name="referencias"/>
       <w:r>
         <w:t xml:space="preserve">Referencias</w:t>
       </w:r>
-      <w:bookmarkEnd w:id="124"/>
+      <w:bookmarkEnd w:id="125"/>
     </w:p>
     <w:p>
       <w:pPr>
@@ -7920,7 +8022,7 @@
           <w:ilvl w:val="0"/>
         </w:numPr>
       </w:pPr>
-      <w:hyperlink r:id="rId125">
+      <w:hyperlink r:id="rId126">
         <w:r>
           <w:rPr>
             <w:rStyle w:val="Hyperlink"/>
@@ -7937,7 +8039,7 @@
           <w:ilvl w:val="0"/>
         </w:numPr>
       </w:pPr>
-      <w:hyperlink r:id="rId126">
+      <w:hyperlink r:id="rId127">
         <w:r>
           <w:rPr>
             <w:rStyle w:val="Hyperlink"/>
@@ -7950,11 +8052,11 @@
       <w:pPr>
         <w:pStyle w:val="Heading2"/>
       </w:pPr>
-      <w:bookmarkStart w:id="127" w:name="processing"/>
+      <w:bookmarkStart w:id="128" w:name="processing"/>
       <w:r>
         <w:t xml:space="preserve">Processing</w:t>
       </w:r>
-      <w:bookmarkEnd w:id="127"/>
+      <w:bookmarkEnd w:id="128"/>
     </w:p>
     <w:p>
       <w:pPr>
@@ -7998,11 +8100,11 @@
       <w:pPr>
         <w:pStyle w:val="Heading2"/>
       </w:pPr>
-      <w:bookmarkStart w:id="128" w:name="openframeworks"/>
+      <w:bookmarkStart w:id="129" w:name="openframeworks"/>
       <w:r>
         <w:t xml:space="preserve">Openframeworks</w:t>
       </w:r>
-      <w:bookmarkEnd w:id="128"/>
+      <w:bookmarkEnd w:id="129"/>
     </w:p>
     <w:p>
       <w:pPr>
@@ -8169,11 +8271,11 @@
       <w:pPr>
         <w:pStyle w:val="Heading2"/>
       </w:pPr>
-      <w:bookmarkStart w:id="129" w:name="python"/>
+      <w:bookmarkStart w:id="130" w:name="python"/>
       <w:r>
         <w:t xml:space="preserve">Python</w:t>
       </w:r>
-      <w:bookmarkEnd w:id="129"/>
+      <w:bookmarkEnd w:id="130"/>
     </w:p>
     <w:p>
       <w:pPr>
@@ -8252,11 +8354,11 @@
       <w:pPr>
         <w:pStyle w:val="Heading3"/>
       </w:pPr>
-      <w:bookmarkStart w:id="130" w:name="pip-virtualenv-virtualenvwrapper-virtualfish"/>
+      <w:bookmarkStart w:id="131" w:name="pip-virtualenv-virtualenvwrapper-virtualfish"/>
       <w:r>
         <w:t xml:space="preserve">pip, virtualenv, virtualenvwrapper, virtualfish</w:t>
       </w:r>
-      <w:bookmarkEnd w:id="130"/>
+      <w:bookmarkEnd w:id="131"/>
     </w:p>
     <w:p>
       <w:pPr>
@@ -8638,98 +8740,6 @@
     <w:p>
       <w:pPr>
         <w:pStyle w:val="BodyText"/>
-      </w:pPr>
-      <w:hyperlink r:id="rId131">
-        <w:r>
-          <w:rPr>
-            <w:rStyle w:val="Hyperlink"/>
-          </w:rPr>
-          <w:t xml:space="preserve">Aquí</w:t>
-        </w:r>
-      </w:hyperlink>
-      <w:r>
-        <w:t xml:space="preserve"> </w:t>
-      </w:r>
-      <w:r>
-        <w:t xml:space="preserve">tenemos</w:t>
-      </w:r>
-      <w:r>
-        <w:t xml:space="preserve"> </w:t>
-      </w:r>
-      <w:r>
-        <w:t xml:space="preserve">la referencia de comandos de</w:t>
-      </w:r>
-      <w:r>
-        <w:t xml:space="preserve"> </w:t>
-      </w:r>
-      <w:r>
-        <w:rPr>
-          <w:i/>
-        </w:rPr>
-        <w:t xml:space="preserve">virtualenvwrapper</w:t>
-      </w:r>
-    </w:p>
-    <w:p>
-      <w:pPr>
-        <w:pStyle w:val="BodyText"/>
-      </w:pPr>
-      <w:r>
-        <w:t xml:space="preserve">Por último, si queremos tener utilidades parecidas en nuestro</w:t>
-      </w:r>
-      <w:r>
-        <w:t xml:space="preserve"> </w:t>
-      </w:r>
-      <w:r>
-        <w:rPr>
-          <w:i/>
-        </w:rPr>
-        <w:t xml:space="preserve">fish</w:t>
-      </w:r>
-      <w:r>
-        <w:rPr>
-          <w:i/>
-        </w:rPr>
-        <w:t xml:space="preserve"> </w:t>
-      </w:r>
-      <w:r>
-        <w:rPr>
-          <w:i/>
-        </w:rPr>
-        <w:t xml:space="preserve">shell</w:t>
-      </w:r>
-      <w:r>
-        <w:t xml:space="preserve"> </w:t>
-      </w:r>
-      <w:r>
-        <w:t xml:space="preserve">instalamos</w:t>
-      </w:r>
-      <w:r>
-        <w:t xml:space="preserve"> </w:t>
-      </w:r>
-      <w:r>
-        <w:rPr>
-          <w:i/>
-        </w:rPr>
-        <w:t xml:space="preserve">virtualfish</w:t>
-      </w:r>
-      <w:r>
-        <w:t xml:space="preserve">:</w:t>
-      </w:r>
-    </w:p>
-    <w:p>
-      <w:pPr>
-        <w:pStyle w:val="SourceCode"/>
-      </w:pPr>
-      <w:r>
-        <w:rPr>
-          <w:rStyle w:val="VerbatimChar"/>
-        </w:rPr>
-        <w:t xml:space="preserve">sudo pip install virtualfish</w:t>
-      </w:r>
-    </w:p>
-    <w:p>
-      <w:pPr>
-        <w:pStyle w:val="FirstParagraph"/>
       </w:pPr>
       <w:hyperlink r:id="rId132">
         <w:r>
@@ -8749,6 +8759,98 @@
         <w:t xml:space="preserve"> </w:t>
       </w:r>
       <w:r>
+        <w:t xml:space="preserve">la referencia de comandos de</w:t>
+      </w:r>
+      <w:r>
+        <w:t xml:space="preserve"> </w:t>
+      </w:r>
+      <w:r>
+        <w:rPr>
+          <w:i/>
+        </w:rPr>
+        <w:t xml:space="preserve">virtualenvwrapper</w:t>
+      </w:r>
+    </w:p>
+    <w:p>
+      <w:pPr>
+        <w:pStyle w:val="BodyText"/>
+      </w:pPr>
+      <w:r>
+        <w:t xml:space="preserve">Por último, si queremos tener utilidades parecidas en nuestro</w:t>
+      </w:r>
+      <w:r>
+        <w:t xml:space="preserve"> </w:t>
+      </w:r>
+      <w:r>
+        <w:rPr>
+          <w:i/>
+        </w:rPr>
+        <w:t xml:space="preserve">fish</w:t>
+      </w:r>
+      <w:r>
+        <w:rPr>
+          <w:i/>
+        </w:rPr>
+        <w:t xml:space="preserve"> </w:t>
+      </w:r>
+      <w:r>
+        <w:rPr>
+          <w:i/>
+        </w:rPr>
+        <w:t xml:space="preserve">shell</w:t>
+      </w:r>
+      <w:r>
+        <w:t xml:space="preserve"> </w:t>
+      </w:r>
+      <w:r>
+        <w:t xml:space="preserve">instalamos</w:t>
+      </w:r>
+      <w:r>
+        <w:t xml:space="preserve"> </w:t>
+      </w:r>
+      <w:r>
+        <w:rPr>
+          <w:i/>
+        </w:rPr>
+        <w:t xml:space="preserve">virtualfish</w:t>
+      </w:r>
+      <w:r>
+        <w:t xml:space="preserve">:</w:t>
+      </w:r>
+    </w:p>
+    <w:p>
+      <w:pPr>
+        <w:pStyle w:val="SourceCode"/>
+      </w:pPr>
+      <w:r>
+        <w:rPr>
+          <w:rStyle w:val="VerbatimChar"/>
+        </w:rPr>
+        <w:t xml:space="preserve">sudo pip install virtualfish</w:t>
+      </w:r>
+    </w:p>
+    <w:p>
+      <w:pPr>
+        <w:pStyle w:val="FirstParagraph"/>
+      </w:pPr>
+      <w:hyperlink r:id="rId133">
+        <w:r>
+          <w:rPr>
+            <w:rStyle w:val="Hyperlink"/>
+          </w:rPr>
+          <w:t xml:space="preserve">Aquí</w:t>
+        </w:r>
+      </w:hyperlink>
+      <w:r>
+        <w:t xml:space="preserve"> </w:t>
+      </w:r>
+      <w:r>
+        <w:t xml:space="preserve">tenemos</w:t>
+      </w:r>
+      <w:r>
+        <w:t xml:space="preserve"> </w:t>
+      </w:r>
+      <w:r>
         <w:t xml:space="preserve">la documentación de</w:t>
       </w:r>
       <w:r>
@@ -8777,17 +8879,17 @@
       <w:pPr>
         <w:pStyle w:val="Heading3"/>
       </w:pPr>
-      <w:bookmarkStart w:id="133" w:name="ipython-notebook"/>
+      <w:bookmarkStart w:id="134" w:name="ipython-notebook"/>
       <w:r>
         <w:t xml:space="preserve">iPython notebook</w:t>
       </w:r>
-      <w:bookmarkEnd w:id="133"/>
+      <w:bookmarkEnd w:id="134"/>
     </w:p>
     <w:p>
       <w:pPr>
         <w:pStyle w:val="FirstParagraph"/>
       </w:pPr>
-      <w:hyperlink r:id="rId134">
+      <w:hyperlink r:id="rId135">
         <w:r>
           <w:rPr>
             <w:rStyle w:val="Hyperlink"/>
@@ -8807,7 +8909,7 @@
       <w:r>
         <w:t xml:space="preserve"> </w:t>
       </w:r>
-      <w:hyperlink r:id="rId135">
+      <w:hyperlink r:id="rId136">
         <w:r>
           <w:rPr>
             <w:rStyle w:val="Hyperlink"/>
@@ -8838,11 +8940,11 @@
       <w:pPr>
         <w:pStyle w:val="Heading4"/>
       </w:pPr>
-      <w:bookmarkStart w:id="136" w:name="instalar-jupyter-en-el-python-del-sistema"/>
+      <w:bookmarkStart w:id="137" w:name="instalar-jupyter-en-el-python-del-sistema"/>
       <w:r>
         <w:t xml:space="preserve">Instalar Jupyter en el Python del sistema</w:t>
       </w:r>
-      <w:bookmarkEnd w:id="136"/>
+      <w:bookmarkEnd w:id="137"/>
     </w:p>
     <w:p>
       <w:pPr>
@@ -8910,11 +9012,11 @@
       <w:pPr>
         <w:pStyle w:val="Heading4"/>
       </w:pPr>
-      <w:bookmarkStart w:id="137" w:name="instalar-anaconda-python"/>
+      <w:bookmarkStart w:id="138" w:name="instalar-anaconda-python"/>
       <w:r>
         <w:t xml:space="preserve">Instalar Anaconda Python</w:t>
       </w:r>
-      <w:bookmarkEnd w:id="137"/>
+      <w:bookmarkEnd w:id="138"/>
     </w:p>
     <w:p>
       <w:pPr>
@@ -8926,7 +9028,7 @@
       <w:r>
         <w:t xml:space="preserve"> </w:t>
       </w:r>
-      <w:hyperlink r:id="rId138">
+      <w:hyperlink r:id="rId139">
         <w:r>
           <w:rPr>
             <w:rStyle w:val="Hyperlink"/>
@@ -9109,11 +9211,11 @@
       <w:pPr>
         <w:pStyle w:val="Heading4"/>
       </w:pPr>
-      <w:bookmarkStart w:id="139" w:name="ipython-y-graphlab"/>
+      <w:bookmarkStart w:id="140" w:name="ipython-y-graphlab"/>
       <w:r>
         <w:t xml:space="preserve">iPython y GraphLab</w:t>
       </w:r>
-      <w:bookmarkEnd w:id="139"/>
+      <w:bookmarkEnd w:id="140"/>
     </w:p>
     <w:p>
       <w:pPr>
@@ -9173,7 +9275,7 @@
       <w:r>
         <w:t xml:space="preserve"> </w:t>
       </w:r>
-      <w:hyperlink r:id="rId140">
+      <w:hyperlink r:id="rId141">
         <w:r>
           <w:rPr>
             <w:rStyle w:val="Hyperlink"/>
@@ -9263,7 +9365,7 @@
       <w:r>
         <w:t xml:space="preserve"> </w:t>
       </w:r>
-      <w:hyperlink r:id="rId141">
+      <w:hyperlink r:id="rId142">
         <w:r>
           <w:rPr>
             <w:rStyle w:val="Hyperlink"/>
@@ -9287,7 +9389,7 @@
         <w:rPr>
           <w:rStyle w:val="FootnoteReference"/>
         </w:rPr>
-        <w:footnoteReference w:id="142"/>
+        <w:footnoteReference w:id="143"/>
       </w:r>
     </w:p>
     <w:p>
@@ -9329,7 +9431,7 @@
         <w:rPr>
           <w:rStyle w:val="FootnoteReference"/>
         </w:rPr>
-        <w:footnoteReference w:id="143"/>
+        <w:footnoteReference w:id="144"/>
       </w:r>
       <w:r>
         <w:t xml:space="preserve">:</w:t>
@@ -9399,11 +9501,11 @@
       <w:pPr>
         <w:pStyle w:val="Heading5"/>
       </w:pPr>
-      <w:bookmarkStart w:id="144" w:name="instalación-alternativa-con-virtualenv"/>
+      <w:bookmarkStart w:id="145" w:name="instalación-alternativa-con-virtualenv"/>
       <w:r>
         <w:t xml:space="preserve">Instalación alternativa con virtualenv</w:t>
       </w:r>
-      <w:bookmarkEnd w:id="144"/>
+      <w:bookmarkEnd w:id="145"/>
     </w:p>
     <w:p>
       <w:pPr>
@@ -9537,11 +9639,11 @@
       <w:pPr>
         <w:pStyle w:val="Heading3"/>
       </w:pPr>
-      <w:bookmarkStart w:id="145" w:name="usar-emacs-para-editar-python"/>
+      <w:bookmarkStart w:id="146" w:name="usar-emacs-para-editar-python"/>
       <w:r>
         <w:t xml:space="preserve">Usar Emacs para editar Python</w:t>
       </w:r>
-      <w:bookmarkEnd w:id="145"/>
+      <w:bookmarkEnd w:id="146"/>
     </w:p>
     <w:p>
       <w:pPr>
@@ -9737,11 +9839,11 @@
       <w:pPr>
         <w:pStyle w:val="Heading4"/>
       </w:pPr>
-      <w:bookmarkStart w:id="146" w:name="todo"/>
+      <w:bookmarkStart w:id="147" w:name="todo"/>
       <w:r>
         <w:t xml:space="preserve">TODO</w:t>
       </w:r>
-      <w:bookmarkEnd w:id="146"/>
+      <w:bookmarkEnd w:id="147"/>
     </w:p>
     <w:p>
       <w:pPr>
@@ -9753,7 +9855,7 @@
       <w:r>
         <w:t xml:space="preserve"> </w:t>
       </w:r>
-      <w:hyperlink r:id="rId147">
+      <w:hyperlink r:id="rId148">
         <w:r>
           <w:rPr>
             <w:rStyle w:val="Hyperlink"/>
@@ -9766,11 +9868,11 @@
       <w:pPr>
         <w:pStyle w:val="Heading3"/>
       </w:pPr>
-      <w:bookmarkStart w:id="148" w:name="web2py"/>
+      <w:bookmarkStart w:id="149" w:name="web2py"/>
       <w:r>
         <w:t xml:space="preserve">Web2py</w:t>
       </w:r>
-      <w:bookmarkEnd w:id="148"/>
+      <w:bookmarkEnd w:id="149"/>
     </w:p>
     <w:p>
       <w:pPr>
@@ -9782,7 +9884,7 @@
       <w:r>
         <w:t xml:space="preserve"> </w:t>
       </w:r>
-      <w:hyperlink r:id="rId149">
+      <w:hyperlink r:id="rId150">
         <w:r>
           <w:rPr>
             <w:rStyle w:val="Hyperlink"/>
@@ -10079,7 +10181,7 @@
       <w:r>
         <w:t xml:space="preserve"> </w:t>
       </w:r>
-      <w:hyperlink r:id="rId150">
+      <w:hyperlink r:id="rId151">
         <w:r>
           <w:rPr>
             <w:rStyle w:val="Hyperlink"/>
@@ -10111,11 +10213,11 @@
       <w:pPr>
         <w:pStyle w:val="Heading3"/>
       </w:pPr>
-      <w:bookmarkStart w:id="151" w:name="selenium"/>
+      <w:bookmarkStart w:id="152" w:name="selenium"/>
       <w:r>
         <w:t xml:space="preserve">Selenium</w:t>
       </w:r>
-      <w:bookmarkEnd w:id="151"/>
+      <w:bookmarkEnd w:id="152"/>
     </w:p>
     <w:p>
       <w:pPr>
@@ -10146,7 +10248,7 @@
         <w:rPr>
           <w:rStyle w:val="FootnoteReference"/>
         </w:rPr>
-        <w:footnoteReference w:id="152"/>
+        <w:footnoteReference w:id="153"/>
       </w:r>
       <w:r>
         <w:t xml:space="preserve"> </w:t>
@@ -10157,7 +10259,7 @@
       <w:r>
         <w:t xml:space="preserve"> </w:t>
       </w:r>
-      <w:hyperlink r:id="rId153">
+      <w:hyperlink r:id="rId154">
         <w:r>
           <w:rPr>
             <w:rStyle w:val="Hyperlink"/>
@@ -10385,11 +10487,11 @@
       <w:pPr>
         <w:pStyle w:val="Heading3"/>
       </w:pPr>
-      <w:bookmarkStart w:id="154" w:name="networkx"/>
+      <w:bookmarkStart w:id="155" w:name="networkx"/>
       <w:r>
         <w:t xml:space="preserve">Networkx</w:t>
       </w:r>
-      <w:bookmarkEnd w:id="154"/>
+      <w:bookmarkEnd w:id="155"/>
     </w:p>
     <w:p>
       <w:pPr>
@@ -10486,11 +10588,11 @@
       <w:pPr>
         <w:pStyle w:val="Heading2"/>
       </w:pPr>
-      <w:bookmarkStart w:id="155" w:name="go-language"/>
+      <w:bookmarkStart w:id="156" w:name="go-language"/>
       <w:r>
         <w:t xml:space="preserve">Go language</w:t>
       </w:r>
-      <w:bookmarkEnd w:id="155"/>
+      <w:bookmarkEnd w:id="156"/>
     </w:p>
     <w:p>
       <w:pPr>
@@ -10502,7 +10604,7 @@
       <w:r>
         <w:t xml:space="preserve"> </w:t>
       </w:r>
-      <w:hyperlink r:id="rId156">
+      <w:hyperlink r:id="rId157">
         <w:r>
           <w:rPr>
             <w:rStyle w:val="Hyperlink"/>
@@ -10646,21 +10748,21 @@
       <w:pPr>
         <w:pStyle w:val="Heading1"/>
       </w:pPr>
-      <w:bookmarkStart w:id="157" w:name="desarrollo-hardware"/>
+      <w:bookmarkStart w:id="158" w:name="desarrollo-hardware"/>
       <w:r>
         <w:t xml:space="preserve">Desarrollo hardware</w:t>
       </w:r>
-      <w:bookmarkEnd w:id="157"/>
+      <w:bookmarkEnd w:id="158"/>
     </w:p>
     <w:p>
       <w:pPr>
         <w:pStyle w:val="Heading2"/>
       </w:pPr>
-      <w:bookmarkStart w:id="158" w:name="arduino-ide"/>
+      <w:bookmarkStart w:id="159" w:name="arduino-ide"/>
       <w:r>
         <w:t xml:space="preserve">Arduino IDE</w:t>
       </w:r>
-      <w:bookmarkEnd w:id="158"/>
+      <w:bookmarkEnd w:id="159"/>
     </w:p>
     <w:p>
       <w:pPr>
@@ -10672,7 +10774,7 @@
       <w:r>
         <w:t xml:space="preserve"> </w:t>
       </w:r>
-      <w:hyperlink r:id="rId159">
+      <w:hyperlink r:id="rId160">
         <w:r>
           <w:rPr>
             <w:rStyle w:val="Hyperlink"/>
@@ -10801,11 +10903,11 @@
       <w:pPr>
         <w:pStyle w:val="Heading3"/>
       </w:pPr>
-      <w:bookmarkStart w:id="160" w:name="añadir-biblioteca-de-soporte-para-makeblock"/>
+      <w:bookmarkStart w:id="161" w:name="añadir-biblioteca-de-soporte-para-makeblock"/>
       <w:r>
         <w:t xml:space="preserve">Añadir biblioteca de soporte para Makeblock</w:t>
       </w:r>
-      <w:bookmarkEnd w:id="160"/>
+      <w:bookmarkEnd w:id="161"/>
     </w:p>
     <w:p>
       <w:pPr>
@@ -10817,7 +10919,7 @@
       <w:r>
         <w:t xml:space="preserve"> </w:t>
       </w:r>
-      <w:hyperlink r:id="rId161">
+      <w:hyperlink r:id="rId162">
         <w:r>
           <w:rPr>
             <w:rStyle w:val="Hyperlink"/>
@@ -10932,11 +11034,11 @@
       <w:pPr>
         <w:pStyle w:val="Heading2"/>
       </w:pPr>
-      <w:bookmarkStart w:id="162" w:name="pinguino-ide"/>
+      <w:bookmarkStart w:id="163" w:name="pinguino-ide"/>
       <w:r>
         <w:t xml:space="preserve">Pinguino IDE</w:t>
       </w:r>
-      <w:bookmarkEnd w:id="162"/>
+      <w:bookmarkEnd w:id="163"/>
     </w:p>
     <w:p>
       <w:pPr>
@@ -10948,7 +11050,7 @@
       <w:r>
         <w:t xml:space="preserve"> </w:t>
       </w:r>
-      <w:hyperlink r:id="rId163">
+      <w:hyperlink r:id="rId164">
         <w:r>
           <w:rPr>
             <w:rStyle w:val="Hyperlink"/>
@@ -11036,11 +11138,11 @@
       <w:pPr>
         <w:pStyle w:val="Heading2"/>
       </w:pPr>
-      <w:bookmarkStart w:id="164" w:name="kicad"/>
+      <w:bookmarkStart w:id="165" w:name="kicad"/>
       <w:r>
         <w:t xml:space="preserve">KiCAD</w:t>
       </w:r>
-      <w:bookmarkEnd w:id="164"/>
+      <w:bookmarkEnd w:id="165"/>
     </w:p>
     <w:p>
       <w:pPr>
@@ -11095,35 +11197,6 @@
           <w:ilvl w:val="0"/>
         </w:numPr>
       </w:pPr>
-      <w:hyperlink r:id="rId165">
-        <w:r>
-          <w:rPr>
-            <w:rStyle w:val="Hyperlink"/>
-          </w:rPr>
-          <w:t xml:space="preserve">Freetronics</w:t>
-        </w:r>
-      </w:hyperlink>
-      <w:r>
-        <w:t xml:space="preserve"> </w:t>
-      </w:r>
-      <w:r>
-        <w:t xml:space="preserve">una libreria que no solo incluye Shield para Arduino sino una</w:t>
-      </w:r>
-      <w:r>
-        <w:t xml:space="preserve"> </w:t>
-      </w:r>
-      <w:r>
-        <w:t xml:space="preserve">completa colección de componentes que nos permitirá hacer proyectos</w:t>
-      </w:r>
-      <w:r>
-        <w:t xml:space="preserve"> </w:t>
-      </w:r>
-      <w:r>
-        <w:t xml:space="preserve">completos.</w:t>
-      </w:r>
-      <w:r>
-        <w:t xml:space="preserve"> </w:t>
-      </w:r>
       <w:hyperlink r:id="rId166">
         <w:r>
           <w:rPr>
@@ -11136,6 +11209,35 @@
         <w:t xml:space="preserve"> </w:t>
       </w:r>
       <w:r>
+        <w:t xml:space="preserve">una libreria que no solo incluye Shield para Arduino sino una</w:t>
+      </w:r>
+      <w:r>
+        <w:t xml:space="preserve"> </w:t>
+      </w:r>
+      <w:r>
+        <w:t xml:space="preserve">completa colección de componentes que nos permitirá hacer proyectos</w:t>
+      </w:r>
+      <w:r>
+        <w:t xml:space="preserve"> </w:t>
+      </w:r>
+      <w:r>
+        <w:t xml:space="preserve">completos.</w:t>
+      </w:r>
+      <w:r>
+        <w:t xml:space="preserve"> </w:t>
+      </w:r>
+      <w:hyperlink r:id="rId167">
+        <w:r>
+          <w:rPr>
+            <w:rStyle w:val="Hyperlink"/>
+          </w:rPr>
+          <w:t xml:space="preserve">Freetronics</w:t>
+        </w:r>
+      </w:hyperlink>
+      <w:r>
+        <w:t xml:space="preserve"> </w:t>
+      </w:r>
+      <w:r>
         <w:t xml:space="preserve">es una especie</w:t>
       </w:r>
       <w:r>
@@ -11177,7 +11279,7 @@
           <w:ilvl w:val="0"/>
         </w:numPr>
       </w:pPr>
-      <w:hyperlink r:id="rId167">
+      <w:hyperlink r:id="rId168">
         <w:r>
           <w:rPr>
             <w:rStyle w:val="Hyperlink"/>
@@ -11202,11 +11304,11 @@
       <w:pPr>
         <w:pStyle w:val="Heading2"/>
       </w:pPr>
-      <w:bookmarkStart w:id="168" w:name="analizador-lógico"/>
+      <w:bookmarkStart w:id="169" w:name="analizador-lógico"/>
       <w:r>
         <w:t xml:space="preserve">Analizador lógico</w:t>
       </w:r>
-      <w:bookmarkEnd w:id="168"/>
+      <w:bookmarkEnd w:id="169"/>
     </w:p>
     <w:p>
       <w:pPr>
@@ -11224,7 +11326,7 @@
       <w:r>
         <w:t xml:space="preserve"> </w:t>
       </w:r>
-      <w:hyperlink r:id="rId169">
+      <w:hyperlink r:id="rId170">
         <w:r>
           <w:rPr>
             <w:rStyle w:val="Hyperlink"/>
@@ -11237,11 +11339,11 @@
       <w:pPr>
         <w:pStyle w:val="Heading3"/>
       </w:pPr>
-      <w:bookmarkStart w:id="170" w:name="sigrok"/>
+      <w:bookmarkStart w:id="171" w:name="sigrok"/>
       <w:r>
         <w:t xml:space="preserve">Sigrok</w:t>
       </w:r>
-      <w:bookmarkEnd w:id="170"/>
+      <w:bookmarkEnd w:id="171"/>
     </w:p>
     <w:p>
       <w:pPr>
@@ -11449,11 +11551,11 @@
       <w:pPr>
         <w:pStyle w:val="Heading3"/>
       </w:pPr>
-      <w:bookmarkStart w:id="171" w:name="sump-logic-analyzer"/>
+      <w:bookmarkStart w:id="172" w:name="sump-logic-analyzer"/>
       <w:r>
         <w:t xml:space="preserve">Sump logic analyzer</w:t>
       </w:r>
-      <w:bookmarkEnd w:id="171"/>
+      <w:bookmarkEnd w:id="172"/>
     </w:p>
     <w:p>
       <w:pPr>
@@ -11479,7 +11581,7 @@
       <w:r>
         <w:t xml:space="preserve"> </w:t>
       </w:r>
-      <w:hyperlink r:id="rId172">
+      <w:hyperlink r:id="rId173">
         <w:r>
           <w:rPr>
             <w:rStyle w:val="Hyperlink"/>
@@ -11595,17 +11697,17 @@
       <w:pPr>
         <w:pStyle w:val="Heading3"/>
       </w:pPr>
-      <w:bookmarkStart w:id="173" w:name="ols"/>
+      <w:bookmarkStart w:id="174" w:name="ols"/>
       <w:r>
         <w:t xml:space="preserve">OLS</w:t>
       </w:r>
-      <w:bookmarkEnd w:id="173"/>
+      <w:bookmarkEnd w:id="174"/>
     </w:p>
     <w:p>
       <w:pPr>
         <w:pStyle w:val="FirstParagraph"/>
       </w:pPr>
-      <w:hyperlink r:id="rId174">
+      <w:hyperlink r:id="rId175">
         <w:r>
           <w:rPr>
             <w:rStyle w:val="Hyperlink"/>
@@ -11618,21 +11720,21 @@
       <w:pPr>
         <w:pStyle w:val="Heading1"/>
       </w:pPr>
-      <w:bookmarkStart w:id="175" w:name="virtualización"/>
+      <w:bookmarkStart w:id="176" w:name="virtualización"/>
       <w:r>
         <w:t xml:space="preserve">Virtualización</w:t>
       </w:r>
-      <w:bookmarkEnd w:id="175"/>
+      <w:bookmarkEnd w:id="176"/>
     </w:p>
     <w:p>
       <w:pPr>
         <w:pStyle w:val="Heading2"/>
       </w:pPr>
-      <w:bookmarkStart w:id="176" w:name="flatpak"/>
+      <w:bookmarkStart w:id="177" w:name="flatpak"/>
       <w:r>
         <w:t xml:space="preserve">Flatpak</w:t>
       </w:r>
-      <w:bookmarkEnd w:id="176"/>
+      <w:bookmarkEnd w:id="177"/>
     </w:p>
     <w:p>
       <w:pPr>
@@ -11647,13 +11749,47 @@
     </w:p>
     <w:p>
       <w:pPr>
+        <w:pStyle w:val="Heading3"/>
+      </w:pPr>
+      <w:bookmarkStart w:id="178" w:name="referencias-1"/>
+      <w:r>
+        <w:t xml:space="preserve">Referencias</w:t>
+      </w:r>
+      <w:bookmarkEnd w:id="178"/>
+    </w:p>
+    <w:p>
+      <w:pPr>
+        <w:pStyle w:val="FirstParagraph"/>
+      </w:pPr>
+      <w:hyperlink r:id="rId179">
+        <w:r>
+          <w:rPr>
+            <w:rStyle w:val="Hyperlink"/>
+          </w:rPr>
+          <w:t xml:space="preserve">https://blogs.gnome.org/alexl/2017/02/10/maintaining-a-flatpak-repository/</w:t>
+        </w:r>
+      </w:hyperlink>
+      <w:r>
+        <w:t xml:space="preserve"> </w:t>
+      </w:r>
+      <w:hyperlink r:id="rId180">
+        <w:r>
+          <w:rPr>
+            <w:rStyle w:val="Hyperlink"/>
+          </w:rPr>
+          <w:t xml:space="preserve">https://flatpak.org/hello-world</w:t>
+        </w:r>
+      </w:hyperlink>
+    </w:p>
+    <w:p>
+      <w:pPr>
         <w:pStyle w:val="Heading2"/>
       </w:pPr>
-      <w:bookmarkStart w:id="177" w:name="docker"/>
+      <w:bookmarkStart w:id="181" w:name="docker"/>
       <w:r>
         <w:t xml:space="preserve">Docker</w:t>
       </w:r>
-      <w:bookmarkEnd w:id="177"/>
+      <w:bookmarkEnd w:id="181"/>
     </w:p>
     <w:p>
       <w:pPr>
@@ -11763,11 +11899,11 @@
       <w:pPr>
         <w:pStyle w:val="Heading2"/>
       </w:pPr>
-      <w:bookmarkStart w:id="178" w:name="virtualbox"/>
+      <w:bookmarkStart w:id="182" w:name="virtualbox"/>
       <w:r>
         <w:t xml:space="preserve">Virtualbox</w:t>
       </w:r>
-      <w:bookmarkEnd w:id="178"/>
+      <w:bookmarkEnd w:id="182"/>
     </w:p>
     <w:p>
       <w:pPr>
@@ -11941,7 +12077,7 @@
       <w:r>
         <w:t xml:space="preserve"> </w:t>
       </w:r>
-      <w:hyperlink r:id="rId179">
+      <w:hyperlink r:id="rId183">
         <w:r>
           <w:rPr>
             <w:rStyle w:val="Hyperlink"/>
@@ -11989,11 +12125,11 @@
       <w:pPr>
         <w:pStyle w:val="Heading2"/>
       </w:pPr>
-      <w:bookmarkStart w:id="180" w:name="virtualizando-un-windows-7"/>
+      <w:bookmarkStart w:id="184" w:name="virtualizando-un-windows-7"/>
       <w:r>
         <w:t xml:space="preserve">Virtualizando un Windows 7</w:t>
       </w:r>
-      <w:bookmarkEnd w:id="180"/>
+      <w:bookmarkEnd w:id="184"/>
     </w:p>
     <w:p>
       <w:pPr>
@@ -12079,11 +12215,11 @@
       <w:pPr>
         <w:pStyle w:val="Heading1"/>
       </w:pPr>
-      <w:bookmarkStart w:id="181" w:name="shells-alternativos-zsh-y-fish"/>
+      <w:bookmarkStart w:id="185" w:name="shells-alternativos-zsh-y-fish"/>
       <w:r>
         <w:t xml:space="preserve">Shells alternativos: zsh y fish</w:t>
       </w:r>
-      <w:bookmarkEnd w:id="181"/>
+      <w:bookmarkEnd w:id="185"/>
     </w:p>
     <w:p>
       <w:pPr>
@@ -12115,11 +12251,11 @@
       <w:pPr>
         <w:pStyle w:val="Heading2"/>
       </w:pPr>
-      <w:bookmarkStart w:id="182" w:name="fish"/>
+      <w:bookmarkStart w:id="186" w:name="fish"/>
       <w:r>
         <w:t xml:space="preserve">fish</w:t>
       </w:r>
-      <w:bookmarkEnd w:id="182"/>
+      <w:bookmarkEnd w:id="186"/>
     </w:p>
     <w:p>
       <w:pPr>
@@ -12242,11 +12378,11 @@
       <w:pPr>
         <w:pStyle w:val="Heading2"/>
       </w:pPr>
-      <w:bookmarkStart w:id="183" w:name="zsh"/>
+      <w:bookmarkStart w:id="187" w:name="zsh"/>
       <w:r>
         <w:t xml:space="preserve">zsh</w:t>
       </w:r>
-      <w:bookmarkEnd w:id="183"/>
+      <w:bookmarkEnd w:id="187"/>
     </w:p>
     <w:p>
       <w:pPr>
@@ -12634,11 +12770,11 @@
       <w:pPr>
         <w:pStyle w:val="Heading2"/>
       </w:pPr>
-      <w:bookmarkStart w:id="184" w:name="instalación-de-fuentes-adicionales"/>
+      <w:bookmarkStart w:id="188" w:name="instalación-de-fuentes-adicionales"/>
       <w:r>
         <w:t xml:space="preserve">Instalación de fuentes adicionales</w:t>
       </w:r>
-      <w:bookmarkEnd w:id="184"/>
+      <w:bookmarkEnd w:id="188"/>
     </w:p>
     <w:p>
       <w:pPr>
@@ -12723,21 +12859,21 @@
       <w:pPr>
         <w:pStyle w:val="Heading1"/>
       </w:pPr>
-      <w:bookmarkStart w:id="185" w:name="reprap"/>
+      <w:bookmarkStart w:id="189" w:name="reprap"/>
       <w:r>
         <w:t xml:space="preserve">Reprap</w:t>
       </w:r>
-      <w:bookmarkEnd w:id="185"/>
+      <w:bookmarkEnd w:id="189"/>
     </w:p>
     <w:p>
       <w:pPr>
         <w:pStyle w:val="Heading2"/>
       </w:pPr>
-      <w:bookmarkStart w:id="186" w:name="sl1c3r"/>
+      <w:bookmarkStart w:id="190" w:name="sl1c3r"/>
       <w:r>
         <w:t xml:space="preserve">Sl1c3r</w:t>
       </w:r>
-      <w:bookmarkEnd w:id="186"/>
+      <w:bookmarkEnd w:id="190"/>
     </w:p>
     <w:p>
       <w:pPr>
@@ -12820,11 +12956,11 @@
       <w:pPr>
         <w:pStyle w:val="Heading2"/>
       </w:pPr>
-      <w:bookmarkStart w:id="187" w:name="openscad"/>
+      <w:bookmarkStart w:id="191" w:name="openscad"/>
       <w:r>
         <w:t xml:space="preserve">OpenScad</w:t>
       </w:r>
-      <w:bookmarkEnd w:id="187"/>
+      <w:bookmarkEnd w:id="191"/>
     </w:p>
     <w:p>
       <w:pPr>
@@ -12838,11 +12974,11 @@
       <w:pPr>
         <w:pStyle w:val="Heading2"/>
       </w:pPr>
-      <w:bookmarkStart w:id="188" w:name="printrun"/>
+      <w:bookmarkStart w:id="192" w:name="printrun"/>
       <w:r>
         <w:t xml:space="preserve">Printrun</w:t>
       </w:r>
-      <w:bookmarkEnd w:id="188"/>
+      <w:bookmarkEnd w:id="192"/>
     </w:p>
     <w:p>
       <w:pPr>
@@ -12856,11 +12992,11 @@
       <w:pPr>
         <w:pStyle w:val="Heading2"/>
       </w:pPr>
-      <w:bookmarkStart w:id="189" w:name="cura"/>
+      <w:bookmarkStart w:id="193" w:name="cura"/>
       <w:r>
         <w:t xml:space="preserve">Cura</w:t>
       </w:r>
-      <w:bookmarkEnd w:id="189"/>
+      <w:bookmarkEnd w:id="193"/>
     </w:p>
     <w:p>
       <w:pPr>
@@ -12926,31 +13062,31 @@
       <w:pPr>
         <w:pStyle w:val="Heading1"/>
       </w:pPr>
-      <w:bookmarkStart w:id="190" w:name="aplicaciones-web"/>
+      <w:bookmarkStart w:id="194" w:name="aplicaciones-web"/>
       <w:r>
         <w:t xml:space="preserve">Aplicaciones Web</w:t>
       </w:r>
-      <w:bookmarkEnd w:id="190"/>
+      <w:bookmarkEnd w:id="194"/>
     </w:p>
     <w:p>
       <w:pPr>
         <w:pStyle w:val="Heading2"/>
       </w:pPr>
-      <w:bookmarkStart w:id="191" w:name="servidor-web"/>
+      <w:bookmarkStart w:id="195" w:name="servidor-web"/>
       <w:r>
         <w:t xml:space="preserve">Servidor Web</w:t>
       </w:r>
-      <w:bookmarkEnd w:id="191"/>
+      <w:bookmarkEnd w:id="195"/>
     </w:p>
     <w:p>
       <w:pPr>
         <w:pStyle w:val="Heading3"/>
       </w:pPr>
-      <w:bookmarkStart w:id="192" w:name="apache"/>
+      <w:bookmarkStart w:id="196" w:name="apache"/>
       <w:r>
         <w:t xml:space="preserve">Apache</w:t>
       </w:r>
-      <w:bookmarkEnd w:id="192"/>
+      <w:bookmarkEnd w:id="196"/>
     </w:p>
     <w:p>
       <w:pPr>
@@ -12990,7 +13126,7 @@
       <w:r>
         <w:t xml:space="preserve"> </w:t>
       </w:r>
-      <w:hyperlink r:id="rId193">
+      <w:hyperlink r:id="rId197">
         <w:r>
           <w:rPr>
             <w:rStyle w:val="Hyperlink"/>
@@ -13210,7 +13346,7 @@
       <w:r>
         <w:t xml:space="preserve"> </w:t>
       </w:r>
-      <w:hyperlink r:id="rId194">
+      <w:hyperlink r:id="rId198">
         <w:r>
           <w:rPr>
             <w:rStyle w:val="Hyperlink"/>
@@ -13272,11 +13408,11 @@
       <w:pPr>
         <w:pStyle w:val="Heading3"/>
       </w:pPr>
-      <w:bookmarkStart w:id="195" w:name="nginx"/>
+      <w:bookmarkStart w:id="199" w:name="nginx"/>
       <w:r>
         <w:t xml:space="preserve">nginx</w:t>
       </w:r>
-      <w:bookmarkEnd w:id="195"/>
+      <w:bookmarkEnd w:id="199"/>
     </w:p>
     <w:p>
       <w:pPr>
@@ -13298,21 +13434,21 @@
       <w:pPr>
         <w:pStyle w:val="Heading2"/>
       </w:pPr>
-      <w:bookmarkStart w:id="196" w:name="servidores-de-bases-de-datos"/>
+      <w:bookmarkStart w:id="200" w:name="servidores-de-bases-de-datos"/>
       <w:r>
         <w:t xml:space="preserve">Servidores de bases de datos</w:t>
       </w:r>
-      <w:bookmarkEnd w:id="196"/>
+      <w:bookmarkEnd w:id="200"/>
     </w:p>
     <w:p>
       <w:pPr>
         <w:pStyle w:val="Heading3"/>
       </w:pPr>
-      <w:bookmarkStart w:id="197" w:name="mysql"/>
+      <w:bookmarkStart w:id="201" w:name="mysql"/>
       <w:r>
         <w:t xml:space="preserve">MySQL</w:t>
       </w:r>
-      <w:bookmarkEnd w:id="197"/>
+      <w:bookmarkEnd w:id="201"/>
     </w:p>
     <w:p>
       <w:pPr>
@@ -13406,11 +13542,11 @@
       <w:pPr>
         <w:pStyle w:val="Heading4"/>
       </w:pPr>
-      <w:bookmarkStart w:id="198" w:name="actualización"/>
+      <w:bookmarkStart w:id="202" w:name="actualización"/>
       <w:r>
         <w:t xml:space="preserve">Actualización</w:t>
       </w:r>
-      <w:bookmarkEnd w:id="198"/>
+      <w:bookmarkEnd w:id="202"/>
     </w:p>
     <w:p>
       <w:pPr>
@@ -13472,11 +13608,11 @@
       <w:pPr>
         <w:pStyle w:val="Heading3"/>
       </w:pPr>
-      <w:bookmarkStart w:id="199" w:name="cliente-sql-squirrel-sql"/>
+      <w:bookmarkStart w:id="203" w:name="cliente-sql-squirrel-sql"/>
       <w:r>
         <w:t xml:space="preserve">Cliente SQL SQuirreL SQL</w:t>
       </w:r>
-      <w:bookmarkEnd w:id="199"/>
+      <w:bookmarkEnd w:id="203"/>
     </w:p>
     <w:p>
       <w:pPr>
@@ -13488,7 +13624,7 @@
       <w:r>
         <w:t xml:space="preserve"> </w:t>
       </w:r>
-      <w:hyperlink r:id="rId200">
+      <w:hyperlink r:id="rId204">
         <w:r>
           <w:rPr>
             <w:rStyle w:val="Hyperlink"/>
@@ -13523,7 +13659,7 @@
       <w:r>
         <w:t xml:space="preserve"> </w:t>
       </w:r>
-      <w:hyperlink r:id="rId201">
+      <w:hyperlink r:id="rId205">
         <w:r>
           <w:rPr>
             <w:rStyle w:val="Hyperlink"/>
@@ -13586,11 +13722,11 @@
       <w:pPr>
         <w:pStyle w:val="Heading3"/>
       </w:pPr>
-      <w:bookmarkStart w:id="202" w:name="mariadb"/>
+      <w:bookmarkStart w:id="206" w:name="mariadb"/>
       <w:r>
         <w:t xml:space="preserve">MariaDB</w:t>
       </w:r>
-      <w:bookmarkEnd w:id="202"/>
+      <w:bookmarkEnd w:id="206"/>
     </w:p>
     <w:p>
       <w:pPr>
@@ -13607,21 +13743,21 @@
       <w:pPr>
         <w:pStyle w:val="Heading1"/>
       </w:pPr>
-      <w:bookmarkStart w:id="203" w:name="recetas-varias"/>
+      <w:bookmarkStart w:id="207" w:name="recetas-varias"/>
       <w:r>
         <w:t xml:space="preserve">Recetas varias</w:t>
       </w:r>
-      <w:bookmarkEnd w:id="203"/>
+      <w:bookmarkEnd w:id="207"/>
     </w:p>
     <w:p>
       <w:pPr>
         <w:pStyle w:val="Heading2"/>
       </w:pPr>
-      <w:bookmarkStart w:id="204" w:name="apt-claves-expiradas"/>
+      <w:bookmarkStart w:id="208" w:name="apt-claves-expiradas"/>
       <w:r>
         <w:t xml:space="preserve">APT: Claves expiradas</w:t>
       </w:r>
-      <w:bookmarkEnd w:id="204"/>
+      <w:bookmarkEnd w:id="208"/>
     </w:p>
     <w:p>
       <w:pPr>
@@ -13695,11 +13831,11 @@
       <w:pPr>
         <w:pStyle w:val="Heading2"/>
       </w:pPr>
-      <w:bookmarkStart w:id="205" w:name="flatpak-1"/>
+      <w:bookmarkStart w:id="209" w:name="flatpak-1"/>
       <w:r>
         <w:t xml:space="preserve">Flatpak</w:t>
       </w:r>
-      <w:bookmarkEnd w:id="205"/>
+      <w:bookmarkEnd w:id="209"/>
     </w:p>
     <w:p>
       <w:pPr>
@@ -13777,11 +13913,11 @@
       <w:pPr>
         <w:pStyle w:val="Heading2"/>
       </w:pPr>
-      <w:bookmarkStart w:id="206" w:name="orange-pi-zero"/>
+      <w:bookmarkStart w:id="210" w:name="orange-pi-zero"/>
       <w:r>
         <w:t xml:space="preserve">Orange Pi Zero</w:t>
       </w:r>
-      <w:bookmarkEnd w:id="206"/>
+      <w:bookmarkEnd w:id="210"/>
     </w:p>
     <w:p>
       <w:pPr>
@@ -13801,11 +13937,11 @@
       <w:pPr>
         <w:pStyle w:val="Heading3"/>
       </w:pPr>
-      <w:bookmarkStart w:id="207" w:name="crear-una-sd-arrancable"/>
+      <w:bookmarkStart w:id="211" w:name="crear-una-sd-arrancable"/>
       <w:r>
         <w:t xml:space="preserve">Crear una SD arrancable</w:t>
       </w:r>
-      <w:bookmarkEnd w:id="207"/>
+      <w:bookmarkEnd w:id="211"/>
     </w:p>
     <w:p>
       <w:pPr>
@@ -14334,7 +14470,7 @@
       <w:r>
         <w:t xml:space="preserve"> </w:t>
       </w:r>
-      <w:hyperlink r:id="rId208">
+      <w:hyperlink r:id="rId212">
         <w:r>
           <w:rPr>
             <w:rStyle w:val="Hyperlink"/>
@@ -14569,7 +14705,7 @@
                     </pic:cNvPicPr>
                   </pic:nvPicPr>
                   <pic:blipFill>
-                    <a:blip r:embed="rId209"/>
+                    <a:blip r:embed="rId213"/>
                     <a:stretch>
                       <a:fillRect/>
                     </a:stretch>
@@ -14676,11 +14812,11 @@
       <w:pPr>
         <w:pStyle w:val="Heading3"/>
       </w:pPr>
-      <w:bookmarkStart w:id="210" w:name="conexión-wifi"/>
+      <w:bookmarkStart w:id="214" w:name="conexión-wifi"/>
       <w:r>
         <w:t xml:space="preserve">Conexión WIFI</w:t>
       </w:r>
-      <w:bookmarkEnd w:id="210"/>
+      <w:bookmarkEnd w:id="214"/>
     </w:p>
     <w:p>
       <w:pPr>
@@ -15016,7 +15152,7 @@
                     </pic:cNvPicPr>
                   </pic:nvPicPr>
                   <pic:blipFill>
-                    <a:blip r:embed="rId211"/>
+                    <a:blip r:embed="rId215"/>
                     <a:stretch>
                       <a:fillRect/>
                     </a:stretch>
@@ -15164,11 +15300,11 @@
       <w:pPr>
         <w:pStyle w:val="Heading3"/>
       </w:pPr>
-      <w:bookmarkStart w:id="212" w:name="referencias-1"/>
+      <w:bookmarkStart w:id="216" w:name="referencias-2"/>
       <w:r>
         <w:t xml:space="preserve">Referencias</w:t>
       </w:r>
-      <w:bookmarkEnd w:id="212"/>
+      <w:bookmarkEnd w:id="216"/>
     </w:p>
     <w:p>
       <w:pPr>
@@ -15178,7 +15314,7 @@
           <w:ilvl w:val="0"/>
         </w:numPr>
       </w:pPr>
-      <w:hyperlink r:id="rId213">
+      <w:hyperlink r:id="rId217">
         <w:r>
           <w:rPr>
             <w:rStyle w:val="Hyperlink"/>
@@ -15195,7 +15331,7 @@
           <w:ilvl w:val="0"/>
         </w:numPr>
       </w:pPr>
-      <w:hyperlink r:id="rId214">
+      <w:hyperlink r:id="rId218">
         <w:r>
           <w:rPr>
             <w:rStyle w:val="Hyperlink"/>
@@ -15218,7 +15354,7 @@
           <w:ilvl w:val="0"/>
         </w:numPr>
       </w:pPr>
-      <w:hyperlink r:id="rId215">
+      <w:hyperlink r:id="rId219">
         <w:r>
           <w:rPr>
             <w:rStyle w:val="Hyperlink"/>
@@ -15235,7 +15371,7 @@
           <w:ilvl w:val="0"/>
         </w:numPr>
       </w:pPr>
-      <w:hyperlink r:id="rId216">
+      <w:hyperlink r:id="rId220">
         <w:r>
           <w:rPr>
             <w:rStyle w:val="Hyperlink"/>
@@ -15252,7 +15388,7 @@
           <w:ilvl w:val="0"/>
         </w:numPr>
       </w:pPr>
-      <w:hyperlink r:id="rId217">
+      <w:hyperlink r:id="rId221">
         <w:r>
           <w:rPr>
             <w:rStyle w:val="Hyperlink"/>
@@ -15269,7 +15405,7 @@
           <w:ilvl w:val="0"/>
         </w:numPr>
       </w:pPr>
-      <w:hyperlink r:id="rId218">
+      <w:hyperlink r:id="rId222">
         <w:r>
           <w:rPr>
             <w:rStyle w:val="Hyperlink"/>
@@ -15286,7 +15422,7 @@
           <w:ilvl w:val="0"/>
         </w:numPr>
       </w:pPr>
-      <w:hyperlink r:id="rId219">
+      <w:hyperlink r:id="rId223">
         <w:r>
           <w:rPr>
             <w:rStyle w:val="Hyperlink"/>
@@ -15303,7 +15439,7 @@
           <w:ilvl w:val="0"/>
         </w:numPr>
       </w:pPr>
-      <w:hyperlink r:id="rId220">
+      <w:hyperlink r:id="rId224">
         <w:r>
           <w:rPr>
             <w:rStyle w:val="Hyperlink"/>
@@ -15332,7 +15468,7 @@
           <w:ilvl w:val="0"/>
         </w:numPr>
       </w:pPr>
-      <w:hyperlink r:id="rId221">
+      <w:hyperlink r:id="rId225">
         <w:r>
           <w:rPr>
             <w:rStyle w:val="Hyperlink"/>
@@ -15357,11 +15493,11 @@
       <w:pPr>
         <w:pStyle w:val="Heading2"/>
       </w:pPr>
-      <w:bookmarkStart w:id="222" w:name="raspberry-pi-media-center"/>
+      <w:bookmarkStart w:id="226" w:name="raspberry-pi-media-center"/>
       <w:r>
         <w:t xml:space="preserve">Raspberry Pi Media Center</w:t>
       </w:r>
-      <w:bookmarkEnd w:id="222"/>
+      <w:bookmarkEnd w:id="226"/>
     </w:p>
     <w:p>
       <w:pPr>
@@ -15379,7 +15515,7 @@
       <w:r>
         <w:t xml:space="preserve"> </w:t>
       </w:r>
-      <w:hyperlink r:id="rId223">
+      <w:hyperlink r:id="rId227">
         <w:r>
           <w:rPr>
             <w:rStyle w:val="Hyperlink"/>
@@ -15469,7 +15605,7 @@
                     </pic:cNvPicPr>
                   </pic:nvPicPr>
                   <pic:blipFill>
-                    <a:blip r:embed="rId224"/>
+                    <a:blip r:embed="rId228"/>
                     <a:stretch>
                       <a:fillRect/>
                     </a:stretch>
@@ -16037,21 +16173,21 @@
       <w:pPr>
         <w:pStyle w:val="Heading2"/>
       </w:pPr>
-      <w:bookmarkStart w:id="225" w:name="grabar-time-lapse-del-escritorio"/>
+      <w:bookmarkStart w:id="229" w:name="grabar-time-lapse-del-escritorio"/>
       <w:r>
         <w:t xml:space="preserve">Grabar time-lapse del escritorio</w:t>
       </w:r>
-      <w:bookmarkEnd w:id="225"/>
+      <w:bookmarkEnd w:id="229"/>
     </w:p>
     <w:p>
       <w:pPr>
         <w:pStyle w:val="Heading3"/>
       </w:pPr>
-      <w:bookmarkStart w:id="226" w:name="usando-avconv"/>
+      <w:bookmarkStart w:id="230" w:name="usando-avconv"/>
       <w:r>
         <w:t xml:space="preserve">Usando avconv</w:t>
       </w:r>
-      <w:bookmarkEnd w:id="226"/>
+      <w:bookmarkEnd w:id="230"/>
     </w:p>
     <w:p>
       <w:pPr>
@@ -16084,11 +16220,11 @@
       <w:pPr>
         <w:pStyle w:val="Heading1"/>
       </w:pPr>
-      <w:bookmarkStart w:id="227" w:name="todo-1"/>
+      <w:bookmarkStart w:id="231" w:name="todo-1"/>
       <w:r>
         <w:t xml:space="preserve">TODO</w:t>
       </w:r>
-      <w:bookmarkEnd w:id="227"/>
+      <w:bookmarkEnd w:id="231"/>
     </w:p>
     <w:p>
       <w:pPr>
@@ -16230,7 +16366,7 @@
           <w:ilvl w:val="1"/>
         </w:numPr>
       </w:pPr>
-      <w:hyperlink r:id="rId228">
+      <w:hyperlink r:id="rId232">
         <w:r>
           <w:rPr>
             <w:rStyle w:val="Hyperlink"/>
@@ -16265,7 +16401,7 @@
       <w:r>
         <w:t xml:space="preserve"> </w:t>
       </w:r>
-      <w:hyperlink r:id="rId229">
+      <w:hyperlink r:id="rId233">
         <w:r>
           <w:rPr>
             <w:rStyle w:val="Hyperlink"/>
@@ -16314,11 +16450,11 @@
       <w:pPr>
         <w:pStyle w:val="Heading1"/>
       </w:pPr>
-      <w:bookmarkStart w:id="230" w:name="links"/>
+      <w:bookmarkStart w:id="234" w:name="links"/>
       <w:r>
         <w:t xml:space="preserve">Links</w:t>
       </w:r>
-      <w:bookmarkEnd w:id="230"/>
+      <w:bookmarkEnd w:id="234"/>
     </w:p>
     <w:p>
       <w:pPr>
@@ -16328,7 +16464,7 @@
           <w:ilvl w:val="0"/>
         </w:numPr>
       </w:pPr>
-      <w:hyperlink r:id="rId231">
+      <w:hyperlink r:id="rId235">
         <w:r>
           <w:rPr>
             <w:rStyle w:val="Hyperlink"/>
@@ -16345,7 +16481,7 @@
           <w:ilvl w:val="0"/>
         </w:numPr>
       </w:pPr>
-      <w:hyperlink r:id="rId232">
+      <w:hyperlink r:id="rId236">
         <w:r>
           <w:rPr>
             <w:rStyle w:val="Hyperlink"/>
@@ -16362,7 +16498,7 @@
           <w:ilvl w:val="0"/>
         </w:numPr>
       </w:pPr>
-      <w:hyperlink r:id="rId233">
+      <w:hyperlink r:id="rId237">
         <w:r>
           <w:rPr>
             <w:rStyle w:val="Hyperlink"/>
@@ -16379,7 +16515,7 @@
           <w:ilvl w:val="0"/>
         </w:numPr>
       </w:pPr>
-      <w:hyperlink r:id="rId234">
+      <w:hyperlink r:id="rId238">
         <w:r>
           <w:rPr>
             <w:rStyle w:val="Hyperlink"/>
@@ -16396,7 +16532,7 @@
           <w:ilvl w:val="0"/>
         </w:numPr>
       </w:pPr>
-      <w:hyperlink r:id="rId235">
+      <w:hyperlink r:id="rId239">
         <w:r>
           <w:rPr>
             <w:rStyle w:val="Hyperlink"/>
@@ -16413,7 +16549,7 @@
           <w:ilvl w:val="0"/>
         </w:numPr>
       </w:pPr>
-      <w:hyperlink r:id="rId236">
+      <w:hyperlink r:id="rId240">
         <w:r>
           <w:rPr>
             <w:rStyle w:val="Hyperlink"/>
@@ -16430,7 +16566,7 @@
           <w:ilvl w:val="0"/>
         </w:numPr>
       </w:pPr>
-      <w:hyperlink r:id="rId237">
+      <w:hyperlink r:id="rId241">
         <w:r>
           <w:rPr>
             <w:rStyle w:val="Hyperlink"/>
@@ -16447,7 +16583,7 @@
           <w:ilvl w:val="0"/>
         </w:numPr>
       </w:pPr>
-      <w:hyperlink r:id="rId238">
+      <w:hyperlink r:id="rId242">
         <w:r>
           <w:rPr>
             <w:rStyle w:val="Hyperlink"/>
@@ -16458,13 +16594,30 @@
     </w:p>
     <w:p>
       <w:pPr>
+        <w:pStyle w:val="Compact"/>
+        <w:numPr>
+          <w:numId w:val="1020"/>
+          <w:ilvl w:val="0"/>
+        </w:numPr>
+      </w:pPr>
+      <w:hyperlink r:id="rId243">
+        <w:r>
+          <w:rPr>
+            <w:rStyle w:val="Hyperlink"/>
+          </w:rPr>
+          <w:t xml:space="preserve">https://protechgurus.com/download-juniper-junos-olive-image-gns3/</w:t>
+        </w:r>
+      </w:hyperlink>
+    </w:p>
+    <w:p>
+      <w:pPr>
         <w:pStyle w:val="Heading1"/>
       </w:pPr>
-      <w:bookmarkStart w:id="239" w:name="licencia"/>
+      <w:bookmarkStart w:id="244" w:name="licencia"/>
       <w:r>
         <w:t xml:space="preserve">Licencia</w:t>
       </w:r>
-      <w:bookmarkEnd w:id="239"/>
+      <w:bookmarkEnd w:id="244"/>
     </w:p>
     <w:p>
       <w:pPr>
@@ -19757,7 +19910,7 @@
       </w:r>
     </w:p>
   </w:footnote>
-  <w:footnote w:id="85">
+  <w:footnote w:id="86">
     <w:p>
       <w:pPr>
         <w:pStyle w:val="FootnoteText"/>
@@ -19779,34 +19932,6 @@
       </w:r>
       <w:r>
         <w:t xml:space="preserve">reiniciar el pc antes de seguir</w:t>
-      </w:r>
-    </w:p>
-  </w:footnote>
-  <w:footnote w:id="142">
-    <w:p>
-      <w:pPr>
-        <w:pStyle w:val="FootnoteText"/>
-      </w:pPr>
-      <w:r>
-        <w:rPr>
-          <w:rStyle w:val="FootnoteReference"/>
-        </w:rPr>
-        <w:footnoteRef/>
-      </w:r>
-      <w:r>
-        <w:t xml:space="preserve"> </w:t>
-      </w:r>
-      <w:r>
-        <w:t xml:space="preserve">TODO: Pasarme a</w:t>
-      </w:r>
-      <w:r>
-        <w:t xml:space="preserve"> </w:t>
-      </w:r>
-      <w:r>
-        <w:rPr>
-          <w:i/>
-        </w:rPr>
-        <w:t xml:space="preserve">scikit-learn</w:t>
       </w:r>
     </w:p>
   </w:footnote>
@@ -19825,11 +19950,39 @@
         <w:t xml:space="preserve"> </w:t>
       </w:r>
       <w:r>
+        <w:t xml:space="preserve">TODO: Pasarme a</w:t>
+      </w:r>
+      <w:r>
+        <w:t xml:space="preserve"> </w:t>
+      </w:r>
+      <w:r>
+        <w:rPr>
+          <w:i/>
+        </w:rPr>
+        <w:t xml:space="preserve">scikit-learn</w:t>
+      </w:r>
+    </w:p>
+  </w:footnote>
+  <w:footnote w:id="144">
+    <w:p>
+      <w:pPr>
+        <w:pStyle w:val="FootnoteText"/>
+      </w:pPr>
+      <w:r>
+        <w:rPr>
+          <w:rStyle w:val="FootnoteReference"/>
+        </w:rPr>
+        <w:footnoteRef/>
+      </w:r>
+      <w:r>
+        <w:t xml:space="preserve"> </w:t>
+      </w:r>
+      <w:r>
         <w:t xml:space="preserve">TODO: conda install jupyter</w:t>
       </w:r>
     </w:p>
   </w:footnote>
-  <w:footnote w:id="152">
+  <w:footnote w:id="153">
     <w:p>
       <w:pPr>
         <w:pStyle w:val="FootnoteText"/>
@@ -19854,7 +20007,7 @@
 <file path=word/numbering.xml><?xml version="1.0" encoding="utf-8"?>
 <w:numbering xmlns:w="http://schemas.openxmlformats.org/wordprocessingml/2006/main">
   <w:abstractNum w:abstractNumId="990">
-    <w:nsid w:val="ce44db85"/>
+    <w:nsid w:val="fbbeb153"/>
     <w:multiLevelType w:val="multilevel"/>
     <w:lvl w:ilvl="0">
       <w:numFmt w:val="bullet"/>
@@ -19957,7 +20110,7 @@
     </w:lvl>
   </w:abstractNum>
   <w:abstractNum w:abstractNumId="991">
-    <w:nsid w:val="49a2b709"/>
+    <w:nsid w:val="e71c8d2e"/>
     <w:multiLevelType w:val="multilevel"/>
     <w:lvl w:ilvl="0">
       <w:numFmt w:val="bullet"/>
@@ -20060,7 +20213,7 @@
     </w:lvl>
   </w:abstractNum>
   <w:abstractNum w:abstractNumId="99411">
-    <w:nsid w:val="8e95bed1"/>
+    <w:nsid w:val="2c0f7867"/>
     <w:multiLevelType w:val="multilevel"/>
     <w:lvl w:ilvl="0">
       <w:start w:val="1"/>

</xml_diff>

<commit_message>
New details on Squirrel SQL Client installation
Added some details in installation of Squirrel. Including installing
of las openjava-sdk and MySQL driver detail
</commit_message>
<xml_diff>
--- a/out/debianpostinstall.docx
+++ b/out/debianpostinstall.docx
@@ -2082,19 +2082,24 @@
       <w:pPr>
         <w:pStyle w:val="BodyText"/>
       </w:pPr>
-      <w:r>
-        <w:t xml:space="preserve">(https://mundosubmundo.kaiux.com/2017/11/firefox-quantum-on-debian-jessie-stretch/)</w:t>
-      </w:r>
+      <w:hyperlink r:id="rId53">
+        <w:r>
+          <w:rPr>
+            <w:rStyle w:val="Hyperlink"/>
+          </w:rPr>
+          <w:t xml:space="preserve">https://wiki.debian.org/HOWTO/DefaultWebBrowser</w:t>
+        </w:r>
+      </w:hyperlink>
     </w:p>
     <w:p>
       <w:pPr>
         <w:pStyle w:val="Heading3"/>
       </w:pPr>
-      <w:bookmarkStart w:id="53" w:name="tor"/>
+      <w:bookmarkStart w:id="54" w:name="tor"/>
       <w:r>
         <w:t xml:space="preserve">Tor</w:t>
       </w:r>
-      <w:bookmarkEnd w:id="53"/>
+      <w:bookmarkEnd w:id="54"/>
     </w:p>
     <w:p>
       <w:pPr>
@@ -2120,7 +2125,7 @@
       <w:r>
         <w:t xml:space="preserve"> </w:t>
       </w:r>
-      <w:hyperlink r:id="rId54">
+      <w:hyperlink r:id="rId55">
         <w:r>
           <w:rPr>
             <w:rStyle w:val="Hyperlink"/>
@@ -2163,11 +2168,11 @@
       <w:pPr>
         <w:pStyle w:val="Heading3"/>
       </w:pPr>
-      <w:bookmarkStart w:id="55" w:name="openvpn"/>
+      <w:bookmarkStart w:id="56" w:name="openvpn"/>
       <w:r>
         <w:t xml:space="preserve">openvpn</w:t>
       </w:r>
-      <w:bookmarkEnd w:id="55"/>
+      <w:bookmarkEnd w:id="56"/>
     </w:p>
     <w:p>
       <w:pPr>
@@ -2179,7 +2184,7 @@
       <w:r>
         <w:t xml:space="preserve"> </w:t>
       </w:r>
-      <w:hyperlink r:id="rId56">
+      <w:hyperlink r:id="rId57">
         <w:r>
           <w:rPr>
             <w:rStyle w:val="Hyperlink"/>
@@ -2195,11 +2200,11 @@
       <w:pPr>
         <w:pStyle w:val="Heading3"/>
       </w:pPr>
-      <w:bookmarkStart w:id="57" w:name="deluge"/>
+      <w:bookmarkStart w:id="58" w:name="deluge"/>
       <w:r>
         <w:t xml:space="preserve">Deluge</w:t>
       </w:r>
-      <w:bookmarkEnd w:id="57"/>
+      <w:bookmarkEnd w:id="58"/>
     </w:p>
     <w:p>
       <w:pPr>
@@ -2224,11 +2229,11 @@
       <w:pPr>
         <w:pStyle w:val="Heading3"/>
       </w:pPr>
-      <w:bookmarkStart w:id="58" w:name="tiddlydesktop"/>
+      <w:bookmarkStart w:id="59" w:name="tiddlydesktop"/>
       <w:r>
         <w:t xml:space="preserve">TiddlyDesktop</w:t>
       </w:r>
-      <w:bookmarkEnd w:id="58"/>
+      <w:bookmarkEnd w:id="59"/>
     </w:p>
     <w:p>
       <w:pPr>
@@ -2275,7 +2280,7 @@
           <w:ilvl w:val="0"/>
         </w:numPr>
       </w:pPr>
-      <w:hyperlink r:id="rId59">
+      <w:hyperlink r:id="rId60">
         <w:r>
           <w:rPr>
             <w:rStyle w:val="Hyperlink"/>
@@ -2337,7 +2342,7 @@
           <w:ilvl w:val="0"/>
         </w:numPr>
       </w:pPr>
-      <w:hyperlink r:id="rId60">
+      <w:hyperlink r:id="rId61">
         <w:r>
           <w:rPr>
             <w:rStyle w:val="Hyperlink"/>
@@ -2386,7 +2391,7 @@
       <w:r>
         <w:t xml:space="preserve"> </w:t>
       </w:r>
-      <w:hyperlink r:id="rId61">
+      <w:hyperlink r:id="rId62">
         <w:r>
           <w:rPr>
             <w:rStyle w:val="Hyperlink"/>
@@ -2452,21 +2457,21 @@
       <w:pPr>
         <w:pStyle w:val="Heading2"/>
       </w:pPr>
-      <w:bookmarkStart w:id="62" w:name="gráficos"/>
+      <w:bookmarkStart w:id="63" w:name="gráficos"/>
       <w:r>
         <w:t xml:space="preserve">Gráficos</w:t>
       </w:r>
-      <w:bookmarkEnd w:id="62"/>
+      <w:bookmarkEnd w:id="63"/>
     </w:p>
     <w:p>
       <w:pPr>
         <w:pStyle w:val="Heading3"/>
       </w:pPr>
-      <w:bookmarkStart w:id="63" w:name="inkscape"/>
+      <w:bookmarkStart w:id="64" w:name="inkscape"/>
       <w:r>
         <w:t xml:space="preserve">Inkscape</w:t>
       </w:r>
-      <w:bookmarkEnd w:id="63"/>
+      <w:bookmarkEnd w:id="64"/>
     </w:p>
     <w:p>
       <w:pPr>
@@ -2509,11 +2514,11 @@
       <w:pPr>
         <w:pStyle w:val="Heading3"/>
       </w:pPr>
-      <w:bookmarkStart w:id="64" w:name="librecad-y-freecad"/>
+      <w:bookmarkStart w:id="65" w:name="librecad-y-freecad"/>
       <w:r>
         <w:t xml:space="preserve">LibreCAD y FreeCAD</w:t>
       </w:r>
-      <w:bookmarkEnd w:id="64"/>
+      <w:bookmarkEnd w:id="65"/>
     </w:p>
     <w:p>
       <w:pPr>
@@ -2556,11 +2561,11 @@
       <w:pPr>
         <w:pStyle w:val="Heading3"/>
       </w:pPr>
-      <w:bookmarkStart w:id="65" w:name="gimp"/>
+      <w:bookmarkStart w:id="66" w:name="gimp"/>
       <w:r>
         <w:t xml:space="preserve">Gimp</w:t>
       </w:r>
-      <w:bookmarkEnd w:id="65"/>
+      <w:bookmarkEnd w:id="66"/>
     </w:p>
     <w:p>
       <w:pPr>
@@ -2593,11 +2598,11 @@
       <w:pPr>
         <w:pStyle w:val="Heading3"/>
       </w:pPr>
-      <w:bookmarkStart w:id="66" w:name="krita"/>
+      <w:bookmarkStart w:id="67" w:name="krita"/>
       <w:r>
         <w:t xml:space="preserve">Krita</w:t>
       </w:r>
-      <w:bookmarkEnd w:id="66"/>
+      <w:bookmarkEnd w:id="67"/>
     </w:p>
     <w:p>
       <w:pPr>
@@ -2624,7 +2629,7 @@
       <w:r>
         <w:t xml:space="preserve"> </w:t>
       </w:r>
-      <w:hyperlink r:id="rId67">
+      <w:hyperlink r:id="rId68">
         <w:r>
           <w:rPr>
             <w:rStyle w:val="Hyperlink"/>
@@ -2637,11 +2642,11 @@
       <w:pPr>
         <w:pStyle w:val="Heading3"/>
       </w:pPr>
-      <w:bookmarkStart w:id="68" w:name="mypaint"/>
+      <w:bookmarkStart w:id="69" w:name="mypaint"/>
       <w:r>
         <w:t xml:space="preserve">MyPaint</w:t>
       </w:r>
-      <w:bookmarkEnd w:id="68"/>
+      <w:bookmarkEnd w:id="69"/>
     </w:p>
     <w:p>
       <w:pPr>
@@ -2678,11 +2683,11 @@
       <w:pPr>
         <w:pStyle w:val="Heading3"/>
       </w:pPr>
-      <w:bookmarkStart w:id="69" w:name="pencil2d"/>
+      <w:bookmarkStart w:id="70" w:name="pencil2d"/>
       <w:r>
         <w:t xml:space="preserve">Pencil2D</w:t>
       </w:r>
-      <w:bookmarkEnd w:id="69"/>
+      <w:bookmarkEnd w:id="70"/>
     </w:p>
     <w:p>
       <w:pPr>
@@ -2752,11 +2757,11 @@
       <w:pPr>
         <w:pStyle w:val="Heading3"/>
       </w:pPr>
-      <w:bookmarkStart w:id="70" w:name="blender"/>
+      <w:bookmarkStart w:id="71" w:name="blender"/>
       <w:r>
         <w:t xml:space="preserve">Blender</w:t>
       </w:r>
-      <w:bookmarkEnd w:id="70"/>
+      <w:bookmarkEnd w:id="71"/>
     </w:p>
     <w:p>
       <w:pPr>
@@ -2788,11 +2793,11 @@
       <w:pPr>
         <w:pStyle w:val="Heading3"/>
       </w:pPr>
-      <w:bookmarkStart w:id="71" w:name="shutter"/>
+      <w:bookmarkStart w:id="72" w:name="shutter"/>
       <w:r>
         <w:t xml:space="preserve">Shutter</w:t>
       </w:r>
-      <w:bookmarkEnd w:id="71"/>
+      <w:bookmarkEnd w:id="72"/>
     </w:p>
     <w:p>
       <w:pPr>
@@ -2817,11 +2822,11 @@
       <w:pPr>
         <w:pStyle w:val="Heading3"/>
       </w:pPr>
-      <w:bookmarkStart w:id="72" w:name="pencil"/>
+      <w:bookmarkStart w:id="73" w:name="pencil"/>
       <w:r>
         <w:t xml:space="preserve">Pencil</w:t>
       </w:r>
-      <w:bookmarkEnd w:id="72"/>
+      <w:bookmarkEnd w:id="73"/>
     </w:p>
     <w:p>
       <w:pPr>
@@ -2853,7 +2858,7 @@
       <w:r>
         <w:t xml:space="preserve"> </w:t>
       </w:r>
-      <w:hyperlink r:id="rId73">
+      <w:hyperlink r:id="rId74">
         <w:r>
           <w:rPr>
             <w:rStyle w:val="Hyperlink"/>
@@ -2885,7 +2890,7 @@
       <w:r>
         <w:t xml:space="preserve"> </w:t>
       </w:r>
-      <w:hyperlink r:id="rId74">
+      <w:hyperlink r:id="rId75">
         <w:r>
           <w:rPr>
             <w:rStyle w:val="Hyperlink"/>
@@ -2898,21 +2903,21 @@
       <w:pPr>
         <w:pStyle w:val="Heading2"/>
       </w:pPr>
-      <w:bookmarkStart w:id="75" w:name="fotografía"/>
+      <w:bookmarkStart w:id="76" w:name="fotografía"/>
       <w:r>
         <w:t xml:space="preserve">Fotografía</w:t>
       </w:r>
-      <w:bookmarkEnd w:id="75"/>
+      <w:bookmarkEnd w:id="76"/>
     </w:p>
     <w:p>
       <w:pPr>
         <w:pStyle w:val="Heading3"/>
       </w:pPr>
-      <w:bookmarkStart w:id="76" w:name="rawtherapee-y-darktable-tratamiento-de-imágenes-fotogŕaficas"/>
+      <w:bookmarkStart w:id="77" w:name="rawtherapee-y-darktable-tratamiento-de-imágenes-fotogŕaficas"/>
       <w:r>
         <w:t xml:space="preserve">Rawtherapee y Darktable: Tratamiento de imágenes fotogŕaficas</w:t>
       </w:r>
-      <w:bookmarkEnd w:id="76"/>
+      <w:bookmarkEnd w:id="77"/>
     </w:p>
     <w:p>
       <w:pPr>
@@ -2952,11 +2957,11 @@
       <w:pPr>
         <w:pStyle w:val="Heading3"/>
       </w:pPr>
-      <w:bookmarkStart w:id="77" w:name="stopmotion"/>
+      <w:bookmarkStart w:id="78" w:name="stopmotion"/>
       <w:r>
         <w:t xml:space="preserve">Stopmotion</w:t>
       </w:r>
-      <w:bookmarkEnd w:id="77"/>
+      <w:bookmarkEnd w:id="78"/>
     </w:p>
     <w:p>
       <w:pPr>
@@ -2989,21 +2994,73 @@
       <w:pPr>
         <w:pStyle w:val="Heading2"/>
       </w:pPr>
-      <w:bookmarkStart w:id="78" w:name="audio-y-video"/>
+      <w:bookmarkStart w:id="79" w:name="audio-y-video"/>
       <w:r>
         <w:t xml:space="preserve">Audio y video</w:t>
       </w:r>
-      <w:bookmarkEnd w:id="78"/>
+      <w:bookmarkEnd w:id="79"/>
+    </w:p>
+    <w:p>
+      <w:pPr>
+        <w:pStyle w:val="FirstParagraph"/>
+      </w:pPr>
+      <w:r>
+        <w:rPr>
+          <w:b/>
+        </w:rPr>
+        <w:t xml:space="preserve">IMPORTANTE</w:t>
+      </w:r>
+      <w:r>
+        <w:t xml:space="preserve"> </w:t>
+      </w:r>
+      <w:r>
+        <w:t xml:space="preserve">Documentar el problema de ffmpeg, documentar la instalación</w:t>
+      </w:r>
+    </w:p>
+    <w:p>
+      <w:pPr>
+        <w:pStyle w:val="BodyText"/>
+      </w:pPr>
+      <w:hyperlink r:id="rId80">
+        <w:r>
+          <w:rPr>
+            <w:rStyle w:val="Hyperlink"/>
+          </w:rPr>
+          <w:t xml:space="preserve">https://unix.stackexchange.com/questions/242399/why-was-ffmpeg-removed-from-debian</w:t>
+        </w:r>
+      </w:hyperlink>
+      <w:r>
+        <w:t xml:space="preserve"> </w:t>
+      </w:r>
+      <w:hyperlink r:id="rId81">
+        <w:r>
+          <w:rPr>
+            <w:rStyle w:val="Hyperlink"/>
+          </w:rPr>
+          <w:t xml:space="preserve">https://superuser.com/questions/286675/how-to-install-ffmpeg-on-debian</w:t>
+        </w:r>
+      </w:hyperlink>
+      <w:r>
+        <w:t xml:space="preserve"> </w:t>
+      </w:r>
+      <w:hyperlink r:id="rId82">
+        <w:r>
+          <w:rPr>
+            <w:rStyle w:val="Hyperlink"/>
+          </w:rPr>
+          <w:t xml:space="preserve">https://support.assetbank.co.uk/hc/en-gb/articles/115005343247-Installing-Ffmpeg-on-Debian-GNU-Linux-Version-8-0-Jessie-</w:t>
+        </w:r>
+      </w:hyperlink>
     </w:p>
     <w:p>
       <w:pPr>
         <w:pStyle w:val="Heading3"/>
       </w:pPr>
-      <w:bookmarkStart w:id="79" w:name="codecs"/>
+      <w:bookmarkStart w:id="83" w:name="codecs"/>
       <w:r>
         <w:t xml:space="preserve">Codecs</w:t>
       </w:r>
-      <w:bookmarkEnd w:id="79"/>
+      <w:bookmarkEnd w:id="83"/>
     </w:p>
     <w:p>
       <w:pPr>
@@ -3097,11 +3154,11 @@
       <w:pPr>
         <w:pStyle w:val="Heading3"/>
       </w:pPr>
-      <w:bookmarkStart w:id="80" w:name="reproductores-de-música"/>
+      <w:bookmarkStart w:id="84" w:name="reproductores-de-música"/>
       <w:r>
         <w:t xml:space="preserve">Reproductores de música</w:t>
       </w:r>
-      <w:bookmarkEnd w:id="80"/>
+      <w:bookmarkEnd w:id="84"/>
     </w:p>
     <w:p>
       <w:pPr>
@@ -3183,11 +3240,11 @@
       <w:pPr>
         <w:pStyle w:val="Heading3"/>
       </w:pPr>
-      <w:bookmarkStart w:id="81" w:name="gpodder"/>
+      <w:bookmarkStart w:id="85" w:name="gpodder"/>
       <w:r>
         <w:t xml:space="preserve">Gpodder</w:t>
       </w:r>
-      <w:bookmarkEnd w:id="81"/>
+      <w:bookmarkEnd w:id="85"/>
     </w:p>
     <w:p>
       <w:pPr>
@@ -3242,11 +3299,11 @@
       <w:pPr>
         <w:pStyle w:val="Heading3"/>
       </w:pPr>
-      <w:bookmarkStart w:id="82" w:name="spotify"/>
+      <w:bookmarkStart w:id="86" w:name="spotify"/>
       <w:r>
         <w:t xml:space="preserve">Spotify</w:t>
       </w:r>
-      <w:bookmarkEnd w:id="82"/>
+      <w:bookmarkEnd w:id="86"/>
     </w:p>
     <w:p>
       <w:pPr>
@@ -3307,11 +3364,11 @@
       <w:pPr>
         <w:pStyle w:val="Heading3"/>
       </w:pPr>
-      <w:bookmarkStart w:id="83" w:name="video"/>
+      <w:bookmarkStart w:id="87" w:name="video"/>
       <w:r>
         <w:t xml:space="preserve">Video</w:t>
       </w:r>
-      <w:bookmarkEnd w:id="83"/>
+      <w:bookmarkEnd w:id="87"/>
     </w:p>
     <w:p>
       <w:pPr>
@@ -3363,21 +3420,21 @@
       <w:pPr>
         <w:pStyle w:val="Heading2"/>
       </w:pPr>
-      <w:bookmarkStart w:id="84" w:name="seguridad"/>
+      <w:bookmarkStart w:id="88" w:name="seguridad"/>
       <w:r>
         <w:t xml:space="preserve">Seguridad</w:t>
       </w:r>
-      <w:bookmarkEnd w:id="84"/>
+      <w:bookmarkEnd w:id="88"/>
     </w:p>
     <w:p>
       <w:pPr>
         <w:pStyle w:val="Heading3"/>
       </w:pPr>
-      <w:bookmarkStart w:id="85" w:name="lector-de-dnie"/>
+      <w:bookmarkStart w:id="89" w:name="lector-de-dnie"/>
       <w:r>
         <w:t xml:space="preserve">Lector de DNIe</w:t>
       </w:r>
-      <w:bookmarkEnd w:id="85"/>
+      <w:bookmarkEnd w:id="89"/>
     </w:p>
     <w:p>
       <w:pPr>
@@ -3421,7 +3478,7 @@
         <w:rPr>
           <w:rStyle w:val="FootnoteReference"/>
         </w:rPr>
-        <w:footnoteReference w:id="86"/>
+        <w:footnoteReference w:id="90"/>
       </w:r>
       <w:r>
         <w:t xml:space="preserve">:</w:t>
@@ -3679,11 +3736,11 @@
       <w:pPr>
         <w:pStyle w:val="Heading3"/>
       </w:pPr>
-      <w:bookmarkStart w:id="87" w:name="wire"/>
+      <w:bookmarkStart w:id="91" w:name="wire"/>
       <w:r>
         <w:t xml:space="preserve">wire</w:t>
       </w:r>
-      <w:bookmarkEnd w:id="87"/>
+      <w:bookmarkEnd w:id="91"/>
     </w:p>
     <w:p>
       <w:pPr>
@@ -3744,11 +3801,11 @@
       <w:pPr>
         <w:pStyle w:val="Heading3"/>
       </w:pPr>
-      <w:bookmarkStart w:id="88" w:name="ring"/>
+      <w:bookmarkStart w:id="92" w:name="ring"/>
       <w:r>
         <w:t xml:space="preserve">Ring</w:t>
       </w:r>
-      <w:bookmarkEnd w:id="88"/>
+      <w:bookmarkEnd w:id="92"/>
     </w:p>
     <w:p>
       <w:pPr>
@@ -3763,18 +3820,38 @@
         <w:pStyle w:val="BodyText"/>
       </w:pPr>
       <w:r>
-        <w:t xml:space="preserve">En Debian 9</w:t>
+        <w:t xml:space="preserve">No estará disponible hasta Debian 9, pero si que lo tenemos via</w:t>
+      </w:r>
+      <w:r>
+        <w:t xml:space="preserve"> </w:t>
+      </w:r>
+      <w:r>
+        <w:rPr>
+          <w:i/>
+        </w:rPr>
+        <w:t xml:space="preserve">flatpak</w:t>
+      </w:r>
+    </w:p>
+    <w:p>
+      <w:pPr>
+        <w:pStyle w:val="SourceCode"/>
+      </w:pPr>
+      <w:r>
+        <w:rPr>
+          <w:rStyle w:val="VerbatimChar"/>
+        </w:rPr>
+        <w:t xml:space="preserve">flatpak install --from https://flathub.org/repo/appstream/cx.ring.Ring.flatpakref</w:t>
       </w:r>
     </w:p>
     <w:p>
       <w:pPr>
         <w:pStyle w:val="Heading3"/>
       </w:pPr>
-      <w:bookmarkStart w:id="89" w:name="probar"/>
+      <w:bookmarkStart w:id="93" w:name="probar"/>
       <w:r>
         <w:t xml:space="preserve">Probar</w:t>
       </w:r>
-      <w:bookmarkEnd w:id="89"/>
+      <w:bookmarkEnd w:id="93"/>
     </w:p>
     <w:p>
       <w:pPr>
@@ -3784,7 +3861,7 @@
           <w:ilvl w:val="0"/>
         </w:numPr>
       </w:pPr>
-      <w:hyperlink r:id="rId90">
+      <w:hyperlink r:id="rId94">
         <w:r>
           <w:rPr>
             <w:rStyle w:val="Hyperlink"/>
@@ -3801,7 +3878,7 @@
           <w:ilvl w:val="0"/>
         </w:numPr>
       </w:pPr>
-      <w:hyperlink r:id="rId91">
+      <w:hyperlink r:id="rId95">
         <w:r>
           <w:rPr>
             <w:rStyle w:val="Hyperlink"/>
@@ -3814,21 +3891,21 @@
       <w:pPr>
         <w:pStyle w:val="Heading1"/>
       </w:pPr>
-      <w:bookmarkStart w:id="92" w:name="documentos"/>
+      <w:bookmarkStart w:id="96" w:name="documentos"/>
       <w:r>
         <w:t xml:space="preserve">Documentos</w:t>
       </w:r>
-      <w:bookmarkEnd w:id="92"/>
+      <w:bookmarkEnd w:id="96"/>
     </w:p>
     <w:p>
       <w:pPr>
         <w:pStyle w:val="Heading2"/>
       </w:pPr>
-      <w:bookmarkStart w:id="93" w:name="calibre"/>
+      <w:bookmarkStart w:id="97" w:name="calibre"/>
       <w:r>
         <w:t xml:space="preserve">Calibre</w:t>
       </w:r>
-      <w:bookmarkEnd w:id="93"/>
+      <w:bookmarkEnd w:id="97"/>
     </w:p>
     <w:p>
       <w:pPr>
@@ -4060,7 +4137,7 @@
           <w:ilvl w:val="0"/>
         </w:numPr>
       </w:pPr>
-      <w:hyperlink r:id="rId94">
+      <w:hyperlink r:id="rId98">
         <w:r>
           <w:rPr>
             <w:rStyle w:val="Hyperlink"/>
@@ -4077,7 +4154,7 @@
           <w:ilvl w:val="0"/>
         </w:numPr>
       </w:pPr>
-      <w:hyperlink r:id="rId95">
+      <w:hyperlink r:id="rId99">
         <w:r>
           <w:rPr>
             <w:rStyle w:val="Hyperlink"/>
@@ -4094,7 +4171,7 @@
           <w:ilvl w:val="0"/>
         </w:numPr>
       </w:pPr>
-      <w:hyperlink r:id="rId96">
+      <w:hyperlink r:id="rId100">
         <w:r>
           <w:rPr>
             <w:rStyle w:val="Hyperlink"/>
@@ -4111,7 +4188,7 @@
           <w:ilvl w:val="0"/>
         </w:numPr>
       </w:pPr>
-      <w:hyperlink r:id="rId97">
+      <w:hyperlink r:id="rId101">
         <w:r>
           <w:rPr>
             <w:rStyle w:val="Hyperlink"/>
@@ -4124,11 +4201,11 @@
       <w:pPr>
         <w:pStyle w:val="Heading2"/>
       </w:pPr>
-      <w:bookmarkStart w:id="98" w:name="pandoc"/>
+      <w:bookmarkStart w:id="102" w:name="pandoc"/>
       <w:r>
         <w:t xml:space="preserve">Pandoc</w:t>
       </w:r>
-      <w:bookmarkEnd w:id="98"/>
+      <w:bookmarkEnd w:id="102"/>
     </w:p>
     <w:p>
       <w:pPr>
@@ -4195,7 +4272,7 @@
       <w:r>
         <w:t xml:space="preserve"> </w:t>
       </w:r>
-      <w:hyperlink r:id="rId99">
+      <w:hyperlink r:id="rId103">
         <w:r>
           <w:rPr>
             <w:rStyle w:val="Hyperlink"/>
@@ -4252,11 +4329,11 @@
       <w:pPr>
         <w:pStyle w:val="Heading2"/>
       </w:pPr>
-      <w:bookmarkStart w:id="100" w:name="zotero"/>
+      <w:bookmarkStart w:id="104" w:name="zotero"/>
       <w:r>
         <w:t xml:space="preserve">Zotero</w:t>
       </w:r>
-      <w:bookmarkEnd w:id="100"/>
+      <w:bookmarkEnd w:id="104"/>
     </w:p>
     <w:p>
       <w:pPr>
@@ -4294,7 +4371,7 @@
       <w:r>
         <w:t xml:space="preserve"> </w:t>
       </w:r>
-      <w:hyperlink r:id="rId101">
+      <w:hyperlink r:id="rId105">
         <w:r>
           <w:rPr>
             <w:rStyle w:val="Hyperlink"/>
@@ -4307,11 +4384,11 @@
       <w:pPr>
         <w:pStyle w:val="Heading2"/>
       </w:pPr>
-      <w:bookmarkStart w:id="102" w:name="vanilla-latex"/>
+      <w:bookmarkStart w:id="106" w:name="vanilla-latex"/>
       <w:r>
         <w:t xml:space="preserve">Vanilla LaTeX</w:t>
       </w:r>
-      <w:bookmarkEnd w:id="102"/>
+      <w:bookmarkEnd w:id="106"/>
     </w:p>
     <w:p>
       <w:pPr>
@@ -4329,7 +4406,7 @@
       <w:r>
         <w:t xml:space="preserve"> </w:t>
       </w:r>
-      <w:hyperlink r:id="rId103">
+      <w:hyperlink r:id="rId107">
         <w:r>
           <w:rPr>
             <w:rStyle w:val="Hyperlink"/>
@@ -4552,11 +4629,11 @@
       <w:pPr>
         <w:pStyle w:val="Heading3"/>
       </w:pPr>
-      <w:bookmarkStart w:id="104" w:name="falsificando-paquetes"/>
+      <w:bookmarkStart w:id="108" w:name="falsificando-paquetes"/>
       <w:r>
         <w:t xml:space="preserve">Falsificando paquetes</w:t>
       </w:r>
-      <w:bookmarkEnd w:id="104"/>
+      <w:bookmarkEnd w:id="108"/>
     </w:p>
     <w:p>
       <w:pPr>
@@ -4722,11 +4799,11 @@
       <w:pPr>
         <w:pStyle w:val="Heading3"/>
       </w:pPr>
-      <w:bookmarkStart w:id="105" w:name="fuentes"/>
+      <w:bookmarkStart w:id="109" w:name="fuentes"/>
       <w:r>
         <w:t xml:space="preserve">Fuentes</w:t>
       </w:r>
-      <w:bookmarkEnd w:id="105"/>
+      <w:bookmarkEnd w:id="109"/>
     </w:p>
     <w:p>
       <w:pPr>
@@ -4804,11 +4881,11 @@
       <w:pPr>
         <w:pStyle w:val="Heading3"/>
       </w:pPr>
-      <w:bookmarkStart w:id="106" w:name="actualizaciones"/>
+      <w:bookmarkStart w:id="110" w:name="actualizaciones"/>
       <w:r>
         <w:t xml:space="preserve">Actualizaciones</w:t>
       </w:r>
-      <w:bookmarkEnd w:id="106"/>
+      <w:bookmarkEnd w:id="110"/>
     </w:p>
     <w:p>
       <w:pPr>
@@ -4880,11 +4957,11 @@
       <w:pPr>
         <w:pStyle w:val="Heading3"/>
       </w:pPr>
-      <w:bookmarkStart w:id="107" w:name="lanzador-para-el-actualizador-de-texlive"/>
+      <w:bookmarkStart w:id="111" w:name="lanzador-para-el-actualizador-de-texlive"/>
       <w:r>
         <w:t xml:space="preserve">Lanzador para el actualizador de texlive</w:t>
       </w:r>
-      <w:bookmarkEnd w:id="107"/>
+      <w:bookmarkEnd w:id="111"/>
     </w:p>
     <w:p>
       <w:pPr>
@@ -5034,11 +5111,11 @@
       <w:pPr>
         <w:pStyle w:val="Heading2"/>
       </w:pPr>
-      <w:bookmarkStart w:id="108" w:name="emacs"/>
+      <w:bookmarkStart w:id="112" w:name="emacs"/>
       <w:r>
         <w:t xml:space="preserve">Emacs</w:t>
       </w:r>
-      <w:bookmarkEnd w:id="108"/>
+      <w:bookmarkEnd w:id="112"/>
     </w:p>
     <w:p>
       <w:pPr>
@@ -6726,11 +6803,11 @@
       <w:pPr>
         <w:pStyle w:val="Heading2"/>
       </w:pPr>
-      <w:bookmarkStart w:id="109" w:name="textadept"/>
+      <w:bookmarkStart w:id="113" w:name="textadept"/>
       <w:r>
         <w:t xml:space="preserve">Textadept</w:t>
       </w:r>
-      <w:bookmarkEnd w:id="109"/>
+      <w:bookmarkEnd w:id="113"/>
     </w:p>
     <w:p>
       <w:pPr>
@@ -6804,11 +6881,11 @@
       <w:pPr>
         <w:pStyle w:val="Heading2"/>
       </w:pPr>
-      <w:bookmarkStart w:id="110" w:name="scribus"/>
+      <w:bookmarkStart w:id="114" w:name="scribus"/>
       <w:r>
         <w:t xml:space="preserve">Scribus</w:t>
       </w:r>
-      <w:bookmarkEnd w:id="110"/>
+      <w:bookmarkEnd w:id="114"/>
     </w:p>
     <w:p>
       <w:pPr>
@@ -6853,11 +6930,11 @@
       <w:pPr>
         <w:pStyle w:val="Heading2"/>
       </w:pPr>
-      <w:bookmarkStart w:id="111" w:name="comix"/>
+      <w:bookmarkStart w:id="115" w:name="comix"/>
       <w:r>
         <w:t xml:space="preserve">Comix</w:t>
       </w:r>
-      <w:bookmarkEnd w:id="111"/>
+      <w:bookmarkEnd w:id="115"/>
     </w:p>
     <w:p>
       <w:pPr>
@@ -6890,21 +6967,21 @@
       <w:pPr>
         <w:pStyle w:val="Heading1"/>
       </w:pPr>
-      <w:bookmarkStart w:id="112" w:name="desarrollo-sw"/>
+      <w:bookmarkStart w:id="116" w:name="desarrollo-sw"/>
       <w:r>
         <w:t xml:space="preserve">Desarrollo sw</w:t>
       </w:r>
-      <w:bookmarkEnd w:id="112"/>
+      <w:bookmarkEnd w:id="116"/>
     </w:p>
     <w:p>
       <w:pPr>
         <w:pStyle w:val="Heading2"/>
       </w:pPr>
-      <w:bookmarkStart w:id="113" w:name="paquetes-esenciales"/>
+      <w:bookmarkStart w:id="117" w:name="paquetes-esenciales"/>
       <w:r>
         <w:t xml:space="preserve">Paquetes esenciales</w:t>
       </w:r>
-      <w:bookmarkEnd w:id="113"/>
+      <w:bookmarkEnd w:id="117"/>
     </w:p>
     <w:p>
       <w:pPr>
@@ -6929,11 +7006,11 @@
       <w:pPr>
         <w:pStyle w:val="Heading2"/>
       </w:pPr>
-      <w:bookmarkStart w:id="114" w:name="git"/>
+      <w:bookmarkStart w:id="118" w:name="git"/>
       <w:r>
         <w:t xml:space="preserve">Git</w:t>
       </w:r>
-      <w:bookmarkEnd w:id="114"/>
+      <w:bookmarkEnd w:id="118"/>
     </w:p>
     <w:p>
       <w:pPr>
@@ -7111,11 +7188,11 @@
       <w:pPr>
         <w:pStyle w:val="Heading2"/>
       </w:pPr>
-      <w:bookmarkStart w:id="115" w:name="open-java"/>
+      <w:bookmarkStart w:id="119" w:name="open-java"/>
       <w:r>
         <w:t xml:space="preserve">Open Java</w:t>
       </w:r>
-      <w:bookmarkEnd w:id="115"/>
+      <w:bookmarkEnd w:id="119"/>
     </w:p>
     <w:p>
       <w:pPr>
@@ -7132,17 +7209,17 @@
       <w:pPr>
         <w:pStyle w:val="Heading2"/>
       </w:pPr>
-      <w:bookmarkStart w:id="116" w:name="lenguaje-de-programación-d-d-programming-language"/>
+      <w:bookmarkStart w:id="120" w:name="lenguaje-de-programación-d-d-programming-language"/>
       <w:r>
         <w:t xml:space="preserve">Lenguaje de programación D (D programming language)</w:t>
       </w:r>
-      <w:bookmarkEnd w:id="116"/>
+      <w:bookmarkEnd w:id="120"/>
     </w:p>
     <w:p>
       <w:pPr>
         <w:pStyle w:val="FirstParagraph"/>
       </w:pPr>
-      <w:hyperlink r:id="rId117">
+      <w:hyperlink r:id="rId121">
         <w:r>
           <w:rPr>
             <w:rStyle w:val="Hyperlink"/>
@@ -7179,11 +7256,11 @@
       <w:pPr>
         <w:pStyle w:val="Heading3"/>
       </w:pPr>
-      <w:bookmarkStart w:id="118" w:name="d-apt-e-instalación-de-programas"/>
+      <w:bookmarkStart w:id="122" w:name="d-apt-e-instalación-de-programas"/>
       <w:r>
         <w:t xml:space="preserve">D-apt e instalación de programas</w:t>
       </w:r>
-      <w:bookmarkEnd w:id="118"/>
+      <w:bookmarkEnd w:id="122"/>
     </w:p>
     <w:p>
       <w:pPr>
@@ -7195,7 +7272,7 @@
       <w:r>
         <w:t xml:space="preserve"> </w:t>
       </w:r>
-      <w:hyperlink r:id="rId119">
+      <w:hyperlink r:id="rId123">
         <w:r>
           <w:rPr>
             <w:rStyle w:val="Hyperlink"/>
@@ -7250,11 +7327,11 @@
       <w:pPr>
         <w:pStyle w:val="Heading3"/>
       </w:pPr>
-      <w:bookmarkStart w:id="120" w:name="dcd"/>
+      <w:bookmarkStart w:id="124" w:name="dcd"/>
       <w:r>
         <w:t xml:space="preserve">DCD</w:t>
       </w:r>
-      <w:bookmarkEnd w:id="120"/>
+      <w:bookmarkEnd w:id="124"/>
     </w:p>
     <w:p>
       <w:pPr>
@@ -7331,11 +7408,11 @@
       <w:pPr>
         <w:pStyle w:val="Heading3"/>
       </w:pPr>
-      <w:bookmarkStart w:id="121" w:name="gdc"/>
+      <w:bookmarkStart w:id="125" w:name="gdc"/>
       <w:r>
         <w:t xml:space="preserve">gdc</w:t>
       </w:r>
-      <w:bookmarkEnd w:id="121"/>
+      <w:bookmarkEnd w:id="125"/>
     </w:p>
     <w:p>
       <w:pPr>
@@ -7360,11 +7437,11 @@
       <w:pPr>
         <w:pStyle w:val="Heading3"/>
       </w:pPr>
-      <w:bookmarkStart w:id="122" w:name="ldc"/>
+      <w:bookmarkStart w:id="126" w:name="ldc"/>
       <w:r>
         <w:t xml:space="preserve">ldc</w:t>
       </w:r>
-      <w:bookmarkEnd w:id="122"/>
+      <w:bookmarkEnd w:id="126"/>
     </w:p>
     <w:p>
       <w:pPr>
@@ -7395,7 +7472,7 @@
       <w:r>
         <w:t xml:space="preserve"> </w:t>
       </w:r>
-      <w:hyperlink r:id="rId123">
+      <w:hyperlink r:id="rId127">
         <w:r>
           <w:rPr>
             <w:rStyle w:val="Hyperlink"/>
@@ -7422,11 +7499,11 @@
       <w:pPr>
         <w:pStyle w:val="Heading3"/>
       </w:pPr>
-      <w:bookmarkStart w:id="124" w:name="emacs-para-editar-d"/>
+      <w:bookmarkStart w:id="128" w:name="emacs-para-editar-d"/>
       <w:r>
         <w:t xml:space="preserve">Emacs para editar D</w:t>
       </w:r>
-      <w:bookmarkEnd w:id="124"/>
+      <w:bookmarkEnd w:id="128"/>
     </w:p>
     <w:p>
       <w:pPr>
@@ -8008,11 +8085,11 @@
       <w:pPr>
         <w:pStyle w:val="Heading4"/>
       </w:pPr>
-      <w:bookmarkStart w:id="125" w:name="referencias"/>
+      <w:bookmarkStart w:id="129" w:name="referencias"/>
       <w:r>
         <w:t xml:space="preserve">Referencias</w:t>
       </w:r>
-      <w:bookmarkEnd w:id="125"/>
+      <w:bookmarkEnd w:id="129"/>
     </w:p>
     <w:p>
       <w:pPr>
@@ -8022,7 +8099,7 @@
           <w:ilvl w:val="0"/>
         </w:numPr>
       </w:pPr>
-      <w:hyperlink r:id="rId126">
+      <w:hyperlink r:id="rId130">
         <w:r>
           <w:rPr>
             <w:rStyle w:val="Hyperlink"/>
@@ -8039,7 +8116,7 @@
           <w:ilvl w:val="0"/>
         </w:numPr>
       </w:pPr>
-      <w:hyperlink r:id="rId127">
+      <w:hyperlink r:id="rId131">
         <w:r>
           <w:rPr>
             <w:rStyle w:val="Hyperlink"/>
@@ -8052,11 +8129,11 @@
       <w:pPr>
         <w:pStyle w:val="Heading2"/>
       </w:pPr>
-      <w:bookmarkStart w:id="128" w:name="processing"/>
+      <w:bookmarkStart w:id="132" w:name="processing"/>
       <w:r>
         <w:t xml:space="preserve">Processing</w:t>
       </w:r>
-      <w:bookmarkEnd w:id="128"/>
+      <w:bookmarkEnd w:id="132"/>
     </w:p>
     <w:p>
       <w:pPr>
@@ -8100,11 +8177,11 @@
       <w:pPr>
         <w:pStyle w:val="Heading2"/>
       </w:pPr>
-      <w:bookmarkStart w:id="129" w:name="openframeworks"/>
+      <w:bookmarkStart w:id="133" w:name="openframeworks"/>
       <w:r>
         <w:t xml:space="preserve">Openframeworks</w:t>
       </w:r>
-      <w:bookmarkEnd w:id="129"/>
+      <w:bookmarkEnd w:id="133"/>
     </w:p>
     <w:p>
       <w:pPr>
@@ -8271,11 +8348,11 @@
       <w:pPr>
         <w:pStyle w:val="Heading2"/>
       </w:pPr>
-      <w:bookmarkStart w:id="130" w:name="python"/>
+      <w:bookmarkStart w:id="134" w:name="python"/>
       <w:r>
         <w:t xml:space="preserve">Python</w:t>
       </w:r>
-      <w:bookmarkEnd w:id="130"/>
+      <w:bookmarkEnd w:id="134"/>
     </w:p>
     <w:p>
       <w:pPr>
@@ -8354,11 +8431,11 @@
       <w:pPr>
         <w:pStyle w:val="Heading3"/>
       </w:pPr>
-      <w:bookmarkStart w:id="131" w:name="pip-virtualenv-virtualenvwrapper-virtualfish"/>
+      <w:bookmarkStart w:id="135" w:name="pip-virtualenv-virtualenvwrapper-virtualfish"/>
       <w:r>
         <w:t xml:space="preserve">pip, virtualenv, virtualenvwrapper, virtualfish</w:t>
       </w:r>
-      <w:bookmarkEnd w:id="131"/>
+      <w:bookmarkEnd w:id="135"/>
     </w:p>
     <w:p>
       <w:pPr>
@@ -8741,7 +8818,7 @@
       <w:pPr>
         <w:pStyle w:val="BodyText"/>
       </w:pPr>
-      <w:hyperlink r:id="rId132">
+      <w:hyperlink r:id="rId136">
         <w:r>
           <w:rPr>
             <w:rStyle w:val="Hyperlink"/>
@@ -8833,7 +8910,7 @@
       <w:pPr>
         <w:pStyle w:val="FirstParagraph"/>
       </w:pPr>
-      <w:hyperlink r:id="rId133">
+      <w:hyperlink r:id="rId137">
         <w:r>
           <w:rPr>
             <w:rStyle w:val="Hyperlink"/>
@@ -8879,17 +8956,17 @@
       <w:pPr>
         <w:pStyle w:val="Heading3"/>
       </w:pPr>
-      <w:bookmarkStart w:id="134" w:name="ipython-notebook"/>
+      <w:bookmarkStart w:id="138" w:name="ipython-notebook"/>
       <w:r>
         <w:t xml:space="preserve">iPython notebook</w:t>
       </w:r>
-      <w:bookmarkEnd w:id="134"/>
+      <w:bookmarkEnd w:id="138"/>
     </w:p>
     <w:p>
       <w:pPr>
         <w:pStyle w:val="FirstParagraph"/>
       </w:pPr>
-      <w:hyperlink r:id="rId135">
+      <w:hyperlink r:id="rId139">
         <w:r>
           <w:rPr>
             <w:rStyle w:val="Hyperlink"/>
@@ -8909,7 +8986,7 @@
       <w:r>
         <w:t xml:space="preserve"> </w:t>
       </w:r>
-      <w:hyperlink r:id="rId136">
+      <w:hyperlink r:id="rId140">
         <w:r>
           <w:rPr>
             <w:rStyle w:val="Hyperlink"/>
@@ -8940,11 +9017,11 @@
       <w:pPr>
         <w:pStyle w:val="Heading4"/>
       </w:pPr>
-      <w:bookmarkStart w:id="137" w:name="instalar-jupyter-en-el-python-del-sistema"/>
+      <w:bookmarkStart w:id="141" w:name="instalar-jupyter-en-el-python-del-sistema"/>
       <w:r>
         <w:t xml:space="preserve">Instalar Jupyter en el Python del sistema</w:t>
       </w:r>
-      <w:bookmarkEnd w:id="137"/>
+      <w:bookmarkEnd w:id="141"/>
     </w:p>
     <w:p>
       <w:pPr>
@@ -9012,11 +9089,11 @@
       <w:pPr>
         <w:pStyle w:val="Heading4"/>
       </w:pPr>
-      <w:bookmarkStart w:id="138" w:name="instalar-anaconda-python"/>
+      <w:bookmarkStart w:id="142" w:name="instalar-anaconda-python"/>
       <w:r>
         <w:t xml:space="preserve">Instalar Anaconda Python</w:t>
       </w:r>
-      <w:bookmarkEnd w:id="138"/>
+      <w:bookmarkEnd w:id="142"/>
     </w:p>
     <w:p>
       <w:pPr>
@@ -9028,7 +9105,7 @@
       <w:r>
         <w:t xml:space="preserve"> </w:t>
       </w:r>
-      <w:hyperlink r:id="rId139">
+      <w:hyperlink r:id="rId143">
         <w:r>
           <w:rPr>
             <w:rStyle w:val="Hyperlink"/>
@@ -9211,11 +9288,11 @@
       <w:pPr>
         <w:pStyle w:val="Heading4"/>
       </w:pPr>
-      <w:bookmarkStart w:id="140" w:name="ipython-y-graphlab"/>
+      <w:bookmarkStart w:id="144" w:name="ipython-y-graphlab"/>
       <w:r>
         <w:t xml:space="preserve">iPython y GraphLab</w:t>
       </w:r>
-      <w:bookmarkEnd w:id="140"/>
+      <w:bookmarkEnd w:id="144"/>
     </w:p>
     <w:p>
       <w:pPr>
@@ -9275,7 +9352,7 @@
       <w:r>
         <w:t xml:space="preserve"> </w:t>
       </w:r>
-      <w:hyperlink r:id="rId141">
+      <w:hyperlink r:id="rId145">
         <w:r>
           <w:rPr>
             <w:rStyle w:val="Hyperlink"/>
@@ -9365,7 +9442,7 @@
       <w:r>
         <w:t xml:space="preserve"> </w:t>
       </w:r>
-      <w:hyperlink r:id="rId142">
+      <w:hyperlink r:id="rId146">
         <w:r>
           <w:rPr>
             <w:rStyle w:val="Hyperlink"/>
@@ -9389,7 +9466,7 @@
         <w:rPr>
           <w:rStyle w:val="FootnoteReference"/>
         </w:rPr>
-        <w:footnoteReference w:id="143"/>
+        <w:footnoteReference w:id="147"/>
       </w:r>
     </w:p>
     <w:p>
@@ -9431,7 +9508,7 @@
         <w:rPr>
           <w:rStyle w:val="FootnoteReference"/>
         </w:rPr>
-        <w:footnoteReference w:id="144"/>
+        <w:footnoteReference w:id="148"/>
       </w:r>
       <w:r>
         <w:t xml:space="preserve">:</w:t>
@@ -9501,11 +9578,11 @@
       <w:pPr>
         <w:pStyle w:val="Heading5"/>
       </w:pPr>
-      <w:bookmarkStart w:id="145" w:name="instalación-alternativa-con-virtualenv"/>
+      <w:bookmarkStart w:id="149" w:name="instalación-alternativa-con-virtualenv"/>
       <w:r>
         <w:t xml:space="preserve">Instalación alternativa con virtualenv</w:t>
       </w:r>
-      <w:bookmarkEnd w:id="145"/>
+      <w:bookmarkEnd w:id="149"/>
     </w:p>
     <w:p>
       <w:pPr>
@@ -9639,11 +9716,11 @@
       <w:pPr>
         <w:pStyle w:val="Heading3"/>
       </w:pPr>
-      <w:bookmarkStart w:id="146" w:name="usar-emacs-para-editar-python"/>
+      <w:bookmarkStart w:id="150" w:name="usar-emacs-para-editar-python"/>
       <w:r>
         <w:t xml:space="preserve">Usar Emacs para editar Python</w:t>
       </w:r>
-      <w:bookmarkEnd w:id="146"/>
+      <w:bookmarkEnd w:id="150"/>
     </w:p>
     <w:p>
       <w:pPr>
@@ -9839,11 +9916,11 @@
       <w:pPr>
         <w:pStyle w:val="Heading4"/>
       </w:pPr>
-      <w:bookmarkStart w:id="147" w:name="todo"/>
+      <w:bookmarkStart w:id="151" w:name="todo"/>
       <w:r>
         <w:t xml:space="preserve">TODO</w:t>
       </w:r>
-      <w:bookmarkEnd w:id="147"/>
+      <w:bookmarkEnd w:id="151"/>
     </w:p>
     <w:p>
       <w:pPr>
@@ -9855,7 +9932,7 @@
       <w:r>
         <w:t xml:space="preserve"> </w:t>
       </w:r>
-      <w:hyperlink r:id="rId148">
+      <w:hyperlink r:id="rId152">
         <w:r>
           <w:rPr>
             <w:rStyle w:val="Hyperlink"/>
@@ -9868,11 +9945,11 @@
       <w:pPr>
         <w:pStyle w:val="Heading3"/>
       </w:pPr>
-      <w:bookmarkStart w:id="149" w:name="web2py"/>
+      <w:bookmarkStart w:id="153" w:name="web2py"/>
       <w:r>
         <w:t xml:space="preserve">Web2py</w:t>
       </w:r>
-      <w:bookmarkEnd w:id="149"/>
+      <w:bookmarkEnd w:id="153"/>
     </w:p>
     <w:p>
       <w:pPr>
@@ -9884,7 +9961,7 @@
       <w:r>
         <w:t xml:space="preserve"> </w:t>
       </w:r>
-      <w:hyperlink r:id="rId150">
+      <w:hyperlink r:id="rId154">
         <w:r>
           <w:rPr>
             <w:rStyle w:val="Hyperlink"/>
@@ -10181,7 +10258,7 @@
       <w:r>
         <w:t xml:space="preserve"> </w:t>
       </w:r>
-      <w:hyperlink r:id="rId151">
+      <w:hyperlink r:id="rId155">
         <w:r>
           <w:rPr>
             <w:rStyle w:val="Hyperlink"/>
@@ -10213,11 +10290,11 @@
       <w:pPr>
         <w:pStyle w:val="Heading3"/>
       </w:pPr>
-      <w:bookmarkStart w:id="152" w:name="selenium"/>
+      <w:bookmarkStart w:id="156" w:name="selenium"/>
       <w:r>
         <w:t xml:space="preserve">Selenium</w:t>
       </w:r>
-      <w:bookmarkEnd w:id="152"/>
+      <w:bookmarkEnd w:id="156"/>
     </w:p>
     <w:p>
       <w:pPr>
@@ -10248,7 +10325,7 @@
         <w:rPr>
           <w:rStyle w:val="FootnoteReference"/>
         </w:rPr>
-        <w:footnoteReference w:id="153"/>
+        <w:footnoteReference w:id="157"/>
       </w:r>
       <w:r>
         <w:t xml:space="preserve"> </w:t>
@@ -10259,7 +10336,7 @@
       <w:r>
         <w:t xml:space="preserve"> </w:t>
       </w:r>
-      <w:hyperlink r:id="rId154">
+      <w:hyperlink r:id="rId158">
         <w:r>
           <w:rPr>
             <w:rStyle w:val="Hyperlink"/>
@@ -10487,11 +10564,11 @@
       <w:pPr>
         <w:pStyle w:val="Heading3"/>
       </w:pPr>
-      <w:bookmarkStart w:id="155" w:name="networkx"/>
+      <w:bookmarkStart w:id="159" w:name="networkx"/>
       <w:r>
         <w:t xml:space="preserve">Networkx</w:t>
       </w:r>
-      <w:bookmarkEnd w:id="155"/>
+      <w:bookmarkEnd w:id="159"/>
     </w:p>
     <w:p>
       <w:pPr>
@@ -10588,11 +10665,11 @@
       <w:pPr>
         <w:pStyle w:val="Heading2"/>
       </w:pPr>
-      <w:bookmarkStart w:id="156" w:name="go-language"/>
+      <w:bookmarkStart w:id="160" w:name="go-language"/>
       <w:r>
         <w:t xml:space="preserve">Go language</w:t>
       </w:r>
-      <w:bookmarkEnd w:id="156"/>
+      <w:bookmarkEnd w:id="160"/>
     </w:p>
     <w:p>
       <w:pPr>
@@ -10604,7 +10681,7 @@
       <w:r>
         <w:t xml:space="preserve"> </w:t>
       </w:r>
-      <w:hyperlink r:id="rId157">
+      <w:hyperlink r:id="rId161">
         <w:r>
           <w:rPr>
             <w:rStyle w:val="Hyperlink"/>
@@ -10748,21 +10825,21 @@
       <w:pPr>
         <w:pStyle w:val="Heading1"/>
       </w:pPr>
-      <w:bookmarkStart w:id="158" w:name="desarrollo-hardware"/>
+      <w:bookmarkStart w:id="162" w:name="desarrollo-hardware"/>
       <w:r>
         <w:t xml:space="preserve">Desarrollo hardware</w:t>
       </w:r>
-      <w:bookmarkEnd w:id="158"/>
+      <w:bookmarkEnd w:id="162"/>
     </w:p>
     <w:p>
       <w:pPr>
         <w:pStyle w:val="Heading2"/>
       </w:pPr>
-      <w:bookmarkStart w:id="159" w:name="arduino-ide"/>
+      <w:bookmarkStart w:id="163" w:name="arduino-ide"/>
       <w:r>
         <w:t xml:space="preserve">Arduino IDE</w:t>
       </w:r>
-      <w:bookmarkEnd w:id="159"/>
+      <w:bookmarkEnd w:id="163"/>
     </w:p>
     <w:p>
       <w:pPr>
@@ -10770,282 +10847,6 @@
       </w:pPr>
       <w:r>
         <w:t xml:space="preserve">Bajamos los paquetes de la página</w:t>
-      </w:r>
-      <w:r>
-        <w:t xml:space="preserve"> </w:t>
-      </w:r>
-      <w:hyperlink r:id="rId160">
-        <w:r>
-          <w:rPr>
-            <w:rStyle w:val="Hyperlink"/>
-          </w:rPr>
-          <w:t xml:space="preserve">web</w:t>
-        </w:r>
-      </w:hyperlink>
-      <w:r>
-        <w:t xml:space="preserve">,</w:t>
-      </w:r>
-      <w:r>
-        <w:t xml:space="preserve"> </w:t>
-      </w:r>
-      <w:r>
-        <w:t xml:space="preserve">descomprimimimos en</w:t>
-      </w:r>
-      <w:r>
-        <w:t xml:space="preserve"> </w:t>
-      </w:r>
-      <w:r>
-        <w:rPr>
-          <w:i/>
-        </w:rPr>
-        <w:t xml:space="preserve">~/apps/arduino</w:t>
-      </w:r>
-      <w:r>
-        <w:t xml:space="preserve">.</w:t>
-      </w:r>
-    </w:p>
-    <w:p>
-      <w:pPr>
-        <w:pStyle w:val="BodyText"/>
-      </w:pPr>
-      <w:r>
-        <w:t xml:space="preserve">Creamos un link al directorio del software que hemos descargado:</w:t>
-      </w:r>
-    </w:p>
-    <w:p>
-      <w:pPr>
-        <w:pStyle w:val="SourceCode"/>
-      </w:pPr>
-      <w:r>
-        <w:rPr>
-          <w:rStyle w:val="VerbatimChar"/>
-        </w:rPr>
-        <w:t xml:space="preserve">cd ~/apps/arduino</w:t>
-      </w:r>
-      <w:r>
-        <w:br w:type="textWrapping"/>
-      </w:r>
-      <w:r>
-        <w:rPr>
-          <w:rStyle w:val="VerbatimChar"/>
-        </w:rPr>
-        <w:t xml:space="preserve">ln -s arduino-x.y.z current</w:t>
-      </w:r>
-    </w:p>
-    <w:p>
-      <w:pPr>
-        <w:pStyle w:val="FirstParagraph"/>
-      </w:pPr>
-      <w:r>
-        <w:t xml:space="preserve">La primera vez que instalamos será necesario crear el desktop file con</w:t>
-      </w:r>
-      <w:r>
-        <w:t xml:space="preserve"> </w:t>
-      </w:r>
-      <w:r>
-        <w:rPr>
-          <w:b/>
-        </w:rPr>
-        <w:t xml:space="preserve">Menulibre</w:t>
-      </w:r>
-      <w:r>
-        <w:t xml:space="preserve"> </w:t>
-      </w:r>
-      <w:r>
-        <w:t xml:space="preserve">con las actualizaciones no será necesario, siempre y</w:t>
-      </w:r>
-      <w:r>
-        <w:t xml:space="preserve"> </w:t>
-      </w:r>
-      <w:r>
-        <w:t xml:space="preserve">cuando apunte a</w:t>
-      </w:r>
-      <w:r>
-        <w:t xml:space="preserve"> </w:t>
-      </w:r>
-      <w:r>
-        <w:rPr>
-          <w:i/>
-        </w:rPr>
-        <w:t xml:space="preserve">~/apps/arduino/current</w:t>
-      </w:r>
-    </w:p>
-    <w:p>
-      <w:pPr>
-        <w:pStyle w:val="BodyText"/>
-      </w:pPr>
-      <w:r>
-        <w:t xml:space="preserve">No hay que olvidar añadir nuestro usuario al grupo</w:t>
-      </w:r>
-      <w:r>
-        <w:t xml:space="preserve"> </w:t>
-      </w:r>
-      <w:r>
-        <w:rPr>
-          <w:i/>
-        </w:rPr>
-        <w:t xml:space="preserve">dialaout</w:t>
-      </w:r>
-      <w:r>
-        <w:t xml:space="preserve">:</w:t>
-      </w:r>
-      <w:r>
-        <w:t xml:space="preserve"> </w:t>
-      </w:r>
-      <w:r>
-        <w:rPr>
-          <w:rStyle w:val="VerbatimChar"/>
-        </w:rPr>
-        <w:t xml:space="preserve">sudo gpasswd --add username dialtout</w:t>
-      </w:r>
-    </w:p>
-    <w:p>
-      <w:pPr>
-        <w:pStyle w:val="Heading3"/>
-      </w:pPr>
-      <w:bookmarkStart w:id="161" w:name="añadir-biblioteca-de-soporte-para-makeblock"/>
-      <w:r>
-        <w:t xml:space="preserve">Añadir biblioteca de soporte para Makeblock</w:t>
-      </w:r>
-      <w:bookmarkEnd w:id="161"/>
-    </w:p>
-    <w:p>
-      <w:pPr>
-        <w:pStyle w:val="FirstParagraph"/>
-      </w:pPr>
-      <w:r>
-        <w:t xml:space="preserve">Clonamos el</w:t>
-      </w:r>
-      <w:r>
-        <w:t xml:space="preserve"> </w:t>
-      </w:r>
-      <w:hyperlink r:id="rId162">
-        <w:r>
-          <w:rPr>
-            <w:rStyle w:val="Hyperlink"/>
-          </w:rPr>
-          <w:t xml:space="preserve">repo oficial en github</w:t>
-        </w:r>
-      </w:hyperlink>
-      <w:r>
-        <w:t xml:space="preserve">.</w:t>
-      </w:r>
-    </w:p>
-    <w:p>
-      <w:pPr>
-        <w:pStyle w:val="BodyText"/>
-      </w:pPr>
-      <w:r>
-        <w:t xml:space="preserve">Una vez que descarguemos las librerias es necesario copiar el</w:t>
-      </w:r>
-      <w:r>
-        <w:t xml:space="preserve"> </w:t>
-      </w:r>
-      <w:r>
-        <w:t xml:space="preserve">directorio</w:t>
-      </w:r>
-      <w:r>
-        <w:t xml:space="preserve"> </w:t>
-      </w:r>
-      <w:r>
-        <w:rPr>
-          <w:rStyle w:val="VerbatimChar"/>
-        </w:rPr>
-        <w:t xml:space="preserve">Makeblock-Libraries/makeblock</w:t>
-      </w:r>
-      <w:r>
-        <w:t xml:space="preserve"> </w:t>
-      </w:r>
-      <w:r>
-        <w:t xml:space="preserve">en nuestro directorio de</w:t>
-      </w:r>
-      <w:r>
-        <w:t xml:space="preserve"> </w:t>
-      </w:r>
-      <w:r>
-        <w:t xml:space="preserve">bibliotecas de Arduino. En mi caso</w:t>
-      </w:r>
-      <w:r>
-        <w:t xml:space="preserve"> </w:t>
-      </w:r>
-      <w:r>
-        <w:rPr>
-          <w:rStyle w:val="VerbatimChar"/>
-        </w:rPr>
-        <w:t xml:space="preserve">~/Arduino/libraries/</w:t>
-      </w:r>
-      <w:r>
-        <w:t xml:space="preserve">.</w:t>
-      </w:r>
-    </w:p>
-    <w:p>
-      <w:pPr>
-        <w:pStyle w:val="BodyText"/>
-      </w:pPr>
-      <w:r>
-        <w:t xml:space="preserve">Una vez instaladas las bibliotecas es necesario reiniciar el IDE</w:t>
-      </w:r>
-      <w:r>
-        <w:t xml:space="preserve"> </w:t>
-      </w:r>
-      <w:r>
-        <w:t xml:space="preserve">Arduino si estaba arrancado. Podemos ver si se ha instalado</w:t>
-      </w:r>
-      <w:r>
-        <w:t xml:space="preserve"> </w:t>
-      </w:r>
-      <w:r>
-        <w:t xml:space="preserve">correctamente simplemente echando un ojo al menú de ejemplos en el</w:t>
-      </w:r>
-      <w:r>
-        <w:t xml:space="preserve"> </w:t>
-      </w:r>
-      <w:r>
-        <w:t xml:space="preserve">IDE, tendríamos que ver los ejemplos de</w:t>
-      </w:r>
-      <w:r>
-        <w:t xml:space="preserve"> </w:t>
-      </w:r>
-      <w:r>
-        <w:rPr>
-          <w:i/>
-        </w:rPr>
-        <w:t xml:space="preserve">Makeblock</w:t>
-      </w:r>
-      <w:r>
-        <w:t xml:space="preserve">.</w:t>
-      </w:r>
-    </w:p>
-    <w:p>
-      <w:pPr>
-        <w:pStyle w:val="BodyText"/>
-      </w:pPr>
-      <w:r>
-        <w:t xml:space="preserve">Un detalle importante para programar el Auriga-Me es necesario</w:t>
-      </w:r>
-      <w:r>
-        <w:t xml:space="preserve"> </w:t>
-      </w:r>
-      <w:r>
-        <w:t xml:space="preserve">seleccionar el micro Arduino Mega 2560 en el IDE Arduino.</w:t>
-      </w:r>
-    </w:p>
-    <w:p>
-      <w:pPr>
-        <w:pStyle w:val="Heading2"/>
-      </w:pPr>
-      <w:bookmarkStart w:id="163" w:name="pinguino-ide"/>
-      <w:r>
-        <w:t xml:space="preserve">Pinguino IDE</w:t>
-      </w:r>
-      <w:bookmarkEnd w:id="163"/>
-    </w:p>
-    <w:p>
-      <w:pPr>
-        <w:pStyle w:val="FirstParagraph"/>
-      </w:pPr>
-      <w:r>
-        <w:t xml:space="preserve">Tenemos el paquete de instalación disponible en su página</w:t>
       </w:r>
       <w:r>
         <w:t xml:space="preserve"> </w:t>
@@ -11058,12 +10859,288 @@
           <w:t xml:space="preserve">web</w:t>
         </w:r>
       </w:hyperlink>
+      <w:r>
+        <w:t xml:space="preserve">,</w:t>
+      </w:r>
+      <w:r>
+        <w:t xml:space="preserve"> </w:t>
+      </w:r>
+      <w:r>
+        <w:t xml:space="preserve">descomprimimimos en</w:t>
+      </w:r>
+      <w:r>
+        <w:t xml:space="preserve"> </w:t>
+      </w:r>
+      <w:r>
+        <w:rPr>
+          <w:i/>
+        </w:rPr>
+        <w:t xml:space="preserve">~/apps/arduino</w:t>
+      </w:r>
+      <w:r>
+        <w:t xml:space="preserve">.</w:t>
+      </w:r>
     </w:p>
     <w:p>
       <w:pPr>
         <w:pStyle w:val="BodyText"/>
       </w:pPr>
       <w:r>
+        <w:t xml:space="preserve">Creamos un link al directorio del software que hemos descargado:</w:t>
+      </w:r>
+    </w:p>
+    <w:p>
+      <w:pPr>
+        <w:pStyle w:val="SourceCode"/>
+      </w:pPr>
+      <w:r>
+        <w:rPr>
+          <w:rStyle w:val="VerbatimChar"/>
+        </w:rPr>
+        <w:t xml:space="preserve">cd ~/apps/arduino</w:t>
+      </w:r>
+      <w:r>
+        <w:br w:type="textWrapping"/>
+      </w:r>
+      <w:r>
+        <w:rPr>
+          <w:rStyle w:val="VerbatimChar"/>
+        </w:rPr>
+        <w:t xml:space="preserve">ln -s arduino-x.y.z current</w:t>
+      </w:r>
+    </w:p>
+    <w:p>
+      <w:pPr>
+        <w:pStyle w:val="FirstParagraph"/>
+      </w:pPr>
+      <w:r>
+        <w:t xml:space="preserve">La primera vez que instalamos será necesario crear el desktop file con</w:t>
+      </w:r>
+      <w:r>
+        <w:t xml:space="preserve"> </w:t>
+      </w:r>
+      <w:r>
+        <w:rPr>
+          <w:b/>
+        </w:rPr>
+        <w:t xml:space="preserve">Menulibre</w:t>
+      </w:r>
+      <w:r>
+        <w:t xml:space="preserve"> </w:t>
+      </w:r>
+      <w:r>
+        <w:t xml:space="preserve">con las actualizaciones no será necesario, siempre y</w:t>
+      </w:r>
+      <w:r>
+        <w:t xml:space="preserve"> </w:t>
+      </w:r>
+      <w:r>
+        <w:t xml:space="preserve">cuando apunte a</w:t>
+      </w:r>
+      <w:r>
+        <w:t xml:space="preserve"> </w:t>
+      </w:r>
+      <w:r>
+        <w:rPr>
+          <w:i/>
+        </w:rPr>
+        <w:t xml:space="preserve">~/apps/arduino/current</w:t>
+      </w:r>
+    </w:p>
+    <w:p>
+      <w:pPr>
+        <w:pStyle w:val="BodyText"/>
+      </w:pPr>
+      <w:r>
+        <w:t xml:space="preserve">No hay que olvidar añadir nuestro usuario al grupo</w:t>
+      </w:r>
+      <w:r>
+        <w:t xml:space="preserve"> </w:t>
+      </w:r>
+      <w:r>
+        <w:rPr>
+          <w:i/>
+        </w:rPr>
+        <w:t xml:space="preserve">dialaout</w:t>
+      </w:r>
+      <w:r>
+        <w:t xml:space="preserve">:</w:t>
+      </w:r>
+      <w:r>
+        <w:t xml:space="preserve"> </w:t>
+      </w:r>
+      <w:r>
+        <w:rPr>
+          <w:rStyle w:val="VerbatimChar"/>
+        </w:rPr>
+        <w:t xml:space="preserve">sudo gpasswd --add username dialtout</w:t>
+      </w:r>
+    </w:p>
+    <w:p>
+      <w:pPr>
+        <w:pStyle w:val="Heading3"/>
+      </w:pPr>
+      <w:bookmarkStart w:id="165" w:name="añadir-biblioteca-de-soporte-para-makeblock"/>
+      <w:r>
+        <w:t xml:space="preserve">Añadir biblioteca de soporte para Makeblock</w:t>
+      </w:r>
+      <w:bookmarkEnd w:id="165"/>
+    </w:p>
+    <w:p>
+      <w:pPr>
+        <w:pStyle w:val="FirstParagraph"/>
+      </w:pPr>
+      <w:r>
+        <w:t xml:space="preserve">Clonamos el</w:t>
+      </w:r>
+      <w:r>
+        <w:t xml:space="preserve"> </w:t>
+      </w:r>
+      <w:hyperlink r:id="rId166">
+        <w:r>
+          <w:rPr>
+            <w:rStyle w:val="Hyperlink"/>
+          </w:rPr>
+          <w:t xml:space="preserve">repo oficial en github</w:t>
+        </w:r>
+      </w:hyperlink>
+      <w:r>
+        <w:t xml:space="preserve">.</w:t>
+      </w:r>
+    </w:p>
+    <w:p>
+      <w:pPr>
+        <w:pStyle w:val="BodyText"/>
+      </w:pPr>
+      <w:r>
+        <w:t xml:space="preserve">Una vez que descarguemos las librerias es necesario copiar el</w:t>
+      </w:r>
+      <w:r>
+        <w:t xml:space="preserve"> </w:t>
+      </w:r>
+      <w:r>
+        <w:t xml:space="preserve">directorio</w:t>
+      </w:r>
+      <w:r>
+        <w:t xml:space="preserve"> </w:t>
+      </w:r>
+      <w:r>
+        <w:rPr>
+          <w:rStyle w:val="VerbatimChar"/>
+        </w:rPr>
+        <w:t xml:space="preserve">Makeblock-Libraries/makeblock</w:t>
+      </w:r>
+      <w:r>
+        <w:t xml:space="preserve"> </w:t>
+      </w:r>
+      <w:r>
+        <w:t xml:space="preserve">en nuestro directorio de</w:t>
+      </w:r>
+      <w:r>
+        <w:t xml:space="preserve"> </w:t>
+      </w:r>
+      <w:r>
+        <w:t xml:space="preserve">bibliotecas de Arduino. En mi caso</w:t>
+      </w:r>
+      <w:r>
+        <w:t xml:space="preserve"> </w:t>
+      </w:r>
+      <w:r>
+        <w:rPr>
+          <w:rStyle w:val="VerbatimChar"/>
+        </w:rPr>
+        <w:t xml:space="preserve">~/Arduino/libraries/</w:t>
+      </w:r>
+      <w:r>
+        <w:t xml:space="preserve">.</w:t>
+      </w:r>
+    </w:p>
+    <w:p>
+      <w:pPr>
+        <w:pStyle w:val="BodyText"/>
+      </w:pPr>
+      <w:r>
+        <w:t xml:space="preserve">Una vez instaladas las bibliotecas es necesario reiniciar el IDE</w:t>
+      </w:r>
+      <w:r>
+        <w:t xml:space="preserve"> </w:t>
+      </w:r>
+      <w:r>
+        <w:t xml:space="preserve">Arduino si estaba arrancado. Podemos ver si se ha instalado</w:t>
+      </w:r>
+      <w:r>
+        <w:t xml:space="preserve"> </w:t>
+      </w:r>
+      <w:r>
+        <w:t xml:space="preserve">correctamente simplemente echando un ojo al menú de ejemplos en el</w:t>
+      </w:r>
+      <w:r>
+        <w:t xml:space="preserve"> </w:t>
+      </w:r>
+      <w:r>
+        <w:t xml:space="preserve">IDE, tendríamos que ver los ejemplos de</w:t>
+      </w:r>
+      <w:r>
+        <w:t xml:space="preserve"> </w:t>
+      </w:r>
+      <w:r>
+        <w:rPr>
+          <w:i/>
+        </w:rPr>
+        <w:t xml:space="preserve">Makeblock</w:t>
+      </w:r>
+      <w:r>
+        <w:t xml:space="preserve">.</w:t>
+      </w:r>
+    </w:p>
+    <w:p>
+      <w:pPr>
+        <w:pStyle w:val="BodyText"/>
+      </w:pPr>
+      <w:r>
+        <w:t xml:space="preserve">Un detalle importante para programar el Auriga-Me es necesario</w:t>
+      </w:r>
+      <w:r>
+        <w:t xml:space="preserve"> </w:t>
+      </w:r>
+      <w:r>
+        <w:t xml:space="preserve">seleccionar el micro Arduino Mega 2560 en el IDE Arduino.</w:t>
+      </w:r>
+    </w:p>
+    <w:p>
+      <w:pPr>
+        <w:pStyle w:val="Heading2"/>
+      </w:pPr>
+      <w:bookmarkStart w:id="167" w:name="pinguino-ide"/>
+      <w:r>
+        <w:t xml:space="preserve">Pinguino IDE</w:t>
+      </w:r>
+      <w:bookmarkEnd w:id="167"/>
+    </w:p>
+    <w:p>
+      <w:pPr>
+        <w:pStyle w:val="FirstParagraph"/>
+      </w:pPr>
+      <w:r>
+        <w:t xml:space="preserve">Tenemos el paquete de instalación disponible en su página</w:t>
+      </w:r>
+      <w:r>
+        <w:t xml:space="preserve"> </w:t>
+      </w:r>
+      <w:hyperlink r:id="rId168">
+        <w:r>
+          <w:rPr>
+            <w:rStyle w:val="Hyperlink"/>
+          </w:rPr>
+          <w:t xml:space="preserve">web</w:t>
+        </w:r>
+      </w:hyperlink>
+    </w:p>
+    <w:p>
+      <w:pPr>
+        <w:pStyle w:val="BodyText"/>
+      </w:pPr>
+      <w:r>
         <w:t xml:space="preserve">Ejecutamos el programa de instalación. El programa descargará los</w:t>
       </w:r>
       <w:r>
@@ -11138,11 +11215,11 @@
       <w:pPr>
         <w:pStyle w:val="Heading2"/>
       </w:pPr>
-      <w:bookmarkStart w:id="165" w:name="kicad"/>
+      <w:bookmarkStart w:id="169" w:name="kicad"/>
       <w:r>
         <w:t xml:space="preserve">KiCAD</w:t>
       </w:r>
-      <w:bookmarkEnd w:id="165"/>
+      <w:bookmarkEnd w:id="169"/>
     </w:p>
     <w:p>
       <w:pPr>
@@ -11197,7 +11274,7 @@
           <w:ilvl w:val="0"/>
         </w:numPr>
       </w:pPr>
-      <w:hyperlink r:id="rId166">
+      <w:hyperlink r:id="rId170">
         <w:r>
           <w:rPr>
             <w:rStyle w:val="Hyperlink"/>
@@ -11226,7 +11303,7 @@
       <w:r>
         <w:t xml:space="preserve"> </w:t>
       </w:r>
-      <w:hyperlink r:id="rId167">
+      <w:hyperlink r:id="rId171">
         <w:r>
           <w:rPr>
             <w:rStyle w:val="Hyperlink"/>
@@ -11279,7 +11356,7 @@
           <w:ilvl w:val="0"/>
         </w:numPr>
       </w:pPr>
-      <w:hyperlink r:id="rId168">
+      <w:hyperlink r:id="rId172">
         <w:r>
           <w:rPr>
             <w:rStyle w:val="Hyperlink"/>
@@ -11304,11 +11381,11 @@
       <w:pPr>
         <w:pStyle w:val="Heading2"/>
       </w:pPr>
-      <w:bookmarkStart w:id="169" w:name="analizador-lógico"/>
+      <w:bookmarkStart w:id="173" w:name="analizador-lógico"/>
       <w:r>
         <w:t xml:space="preserve">Analizador lógico</w:t>
       </w:r>
-      <w:bookmarkEnd w:id="169"/>
+      <w:bookmarkEnd w:id="173"/>
     </w:p>
     <w:p>
       <w:pPr>
@@ -11326,7 +11403,7 @@
       <w:r>
         <w:t xml:space="preserve"> </w:t>
       </w:r>
-      <w:hyperlink r:id="rId170">
+      <w:hyperlink r:id="rId174">
         <w:r>
           <w:rPr>
             <w:rStyle w:val="Hyperlink"/>
@@ -11339,11 +11416,11 @@
       <w:pPr>
         <w:pStyle w:val="Heading3"/>
       </w:pPr>
-      <w:bookmarkStart w:id="171" w:name="sigrok"/>
+      <w:bookmarkStart w:id="175" w:name="sigrok"/>
       <w:r>
         <w:t xml:space="preserve">Sigrok</w:t>
       </w:r>
-      <w:bookmarkEnd w:id="171"/>
+      <w:bookmarkEnd w:id="175"/>
     </w:p>
     <w:p>
       <w:pPr>
@@ -11551,11 +11628,11 @@
       <w:pPr>
         <w:pStyle w:val="Heading3"/>
       </w:pPr>
-      <w:bookmarkStart w:id="172" w:name="sump-logic-analyzer"/>
+      <w:bookmarkStart w:id="176" w:name="sump-logic-analyzer"/>
       <w:r>
         <w:t xml:space="preserve">Sump logic analyzer</w:t>
       </w:r>
-      <w:bookmarkEnd w:id="172"/>
+      <w:bookmarkEnd w:id="176"/>
     </w:p>
     <w:p>
       <w:pPr>
@@ -11581,7 +11658,7 @@
       <w:r>
         <w:t xml:space="preserve"> </w:t>
       </w:r>
-      <w:hyperlink r:id="rId173">
+      <w:hyperlink r:id="rId177">
         <w:r>
           <w:rPr>
             <w:rStyle w:val="Hyperlink"/>
@@ -11697,17 +11774,17 @@
       <w:pPr>
         <w:pStyle w:val="Heading3"/>
       </w:pPr>
-      <w:bookmarkStart w:id="174" w:name="ols"/>
+      <w:bookmarkStart w:id="178" w:name="ols"/>
       <w:r>
         <w:t xml:space="preserve">OLS</w:t>
       </w:r>
-      <w:bookmarkEnd w:id="174"/>
+      <w:bookmarkEnd w:id="178"/>
     </w:p>
     <w:p>
       <w:pPr>
         <w:pStyle w:val="FirstParagraph"/>
       </w:pPr>
-      <w:hyperlink r:id="rId175">
+      <w:hyperlink r:id="rId179">
         <w:r>
           <w:rPr>
             <w:rStyle w:val="Hyperlink"/>
@@ -11720,21 +11797,21 @@
       <w:pPr>
         <w:pStyle w:val="Heading1"/>
       </w:pPr>
-      <w:bookmarkStart w:id="176" w:name="virtualización"/>
+      <w:bookmarkStart w:id="180" w:name="virtualización"/>
       <w:r>
         <w:t xml:space="preserve">Virtualización</w:t>
       </w:r>
-      <w:bookmarkEnd w:id="176"/>
+      <w:bookmarkEnd w:id="180"/>
     </w:p>
     <w:p>
       <w:pPr>
         <w:pStyle w:val="Heading2"/>
       </w:pPr>
-      <w:bookmarkStart w:id="177" w:name="flatpak"/>
+      <w:bookmarkStart w:id="181" w:name="flatpak"/>
       <w:r>
         <w:t xml:space="preserve">Flatpak</w:t>
       </w:r>
-      <w:bookmarkEnd w:id="177"/>
+      <w:bookmarkEnd w:id="181"/>
     </w:p>
     <w:p>
       <w:pPr>
@@ -11751,17 +11828,17 @@
       <w:pPr>
         <w:pStyle w:val="Heading3"/>
       </w:pPr>
-      <w:bookmarkStart w:id="178" w:name="referencias-1"/>
+      <w:bookmarkStart w:id="182" w:name="referencias-1"/>
       <w:r>
         <w:t xml:space="preserve">Referencias</w:t>
       </w:r>
-      <w:bookmarkEnd w:id="178"/>
+      <w:bookmarkEnd w:id="182"/>
     </w:p>
     <w:p>
       <w:pPr>
         <w:pStyle w:val="FirstParagraph"/>
       </w:pPr>
-      <w:hyperlink r:id="rId179">
+      <w:hyperlink r:id="rId183">
         <w:r>
           <w:rPr>
             <w:rStyle w:val="Hyperlink"/>
@@ -11772,7 +11849,7 @@
       <w:r>
         <w:t xml:space="preserve"> </w:t>
       </w:r>
-      <w:hyperlink r:id="rId180">
+      <w:hyperlink r:id="rId184">
         <w:r>
           <w:rPr>
             <w:rStyle w:val="Hyperlink"/>
@@ -11785,11 +11862,11 @@
       <w:pPr>
         <w:pStyle w:val="Heading2"/>
       </w:pPr>
-      <w:bookmarkStart w:id="181" w:name="docker"/>
+      <w:bookmarkStart w:id="185" w:name="docker"/>
       <w:r>
         <w:t xml:space="preserve">Docker</w:t>
       </w:r>
-      <w:bookmarkEnd w:id="181"/>
+      <w:bookmarkEnd w:id="185"/>
     </w:p>
     <w:p>
       <w:pPr>
@@ -11899,11 +11976,11 @@
       <w:pPr>
         <w:pStyle w:val="Heading2"/>
       </w:pPr>
-      <w:bookmarkStart w:id="182" w:name="virtualbox"/>
+      <w:bookmarkStart w:id="186" w:name="virtualbox"/>
       <w:r>
         <w:t xml:space="preserve">Virtualbox</w:t>
       </w:r>
-      <w:bookmarkEnd w:id="182"/>
+      <w:bookmarkEnd w:id="186"/>
     </w:p>
     <w:p>
       <w:pPr>
@@ -12077,7 +12154,7 @@
       <w:r>
         <w:t xml:space="preserve"> </w:t>
       </w:r>
-      <w:hyperlink r:id="rId183">
+      <w:hyperlink r:id="rId187">
         <w:r>
           <w:rPr>
             <w:rStyle w:val="Hyperlink"/>
@@ -12125,11 +12202,11 @@
       <w:pPr>
         <w:pStyle w:val="Heading2"/>
       </w:pPr>
-      <w:bookmarkStart w:id="184" w:name="virtualizando-un-windows-7"/>
+      <w:bookmarkStart w:id="188" w:name="virtualizando-un-windows-7"/>
       <w:r>
         <w:t xml:space="preserve">Virtualizando un Windows 7</w:t>
       </w:r>
-      <w:bookmarkEnd w:id="184"/>
+      <w:bookmarkEnd w:id="188"/>
     </w:p>
     <w:p>
       <w:pPr>
@@ -12215,11 +12292,11 @@
       <w:pPr>
         <w:pStyle w:val="Heading1"/>
       </w:pPr>
-      <w:bookmarkStart w:id="185" w:name="shells-alternativos-zsh-y-fish"/>
+      <w:bookmarkStart w:id="189" w:name="shells-alternativos-zsh-y-fish"/>
       <w:r>
         <w:t xml:space="preserve">Shells alternativos: zsh y fish</w:t>
       </w:r>
-      <w:bookmarkEnd w:id="185"/>
+      <w:bookmarkEnd w:id="189"/>
     </w:p>
     <w:p>
       <w:pPr>
@@ -12251,11 +12328,11 @@
       <w:pPr>
         <w:pStyle w:val="Heading2"/>
       </w:pPr>
-      <w:bookmarkStart w:id="186" w:name="fish"/>
+      <w:bookmarkStart w:id="190" w:name="fish"/>
       <w:r>
         <w:t xml:space="preserve">fish</w:t>
       </w:r>
-      <w:bookmarkEnd w:id="186"/>
+      <w:bookmarkEnd w:id="190"/>
     </w:p>
     <w:p>
       <w:pPr>
@@ -12378,11 +12455,11 @@
       <w:pPr>
         <w:pStyle w:val="Heading2"/>
       </w:pPr>
-      <w:bookmarkStart w:id="187" w:name="zsh"/>
+      <w:bookmarkStart w:id="191" w:name="zsh"/>
       <w:r>
         <w:t xml:space="preserve">zsh</w:t>
       </w:r>
-      <w:bookmarkEnd w:id="187"/>
+      <w:bookmarkEnd w:id="191"/>
     </w:p>
     <w:p>
       <w:pPr>
@@ -12770,11 +12847,11 @@
       <w:pPr>
         <w:pStyle w:val="Heading2"/>
       </w:pPr>
-      <w:bookmarkStart w:id="188" w:name="instalación-de-fuentes-adicionales"/>
+      <w:bookmarkStart w:id="192" w:name="instalación-de-fuentes-adicionales"/>
       <w:r>
         <w:t xml:space="preserve">Instalación de fuentes adicionales</w:t>
       </w:r>
-      <w:bookmarkEnd w:id="188"/>
+      <w:bookmarkEnd w:id="192"/>
     </w:p>
     <w:p>
       <w:pPr>
@@ -12859,21 +12936,21 @@
       <w:pPr>
         <w:pStyle w:val="Heading1"/>
       </w:pPr>
-      <w:bookmarkStart w:id="189" w:name="reprap"/>
+      <w:bookmarkStart w:id="193" w:name="reprap"/>
       <w:r>
         <w:t xml:space="preserve">Reprap</w:t>
       </w:r>
-      <w:bookmarkEnd w:id="189"/>
+      <w:bookmarkEnd w:id="193"/>
     </w:p>
     <w:p>
       <w:pPr>
         <w:pStyle w:val="Heading2"/>
       </w:pPr>
-      <w:bookmarkStart w:id="190" w:name="sl1c3r"/>
+      <w:bookmarkStart w:id="194" w:name="sl1c3r"/>
       <w:r>
         <w:t xml:space="preserve">Sl1c3r</w:t>
       </w:r>
-      <w:bookmarkEnd w:id="190"/>
+      <w:bookmarkEnd w:id="194"/>
     </w:p>
     <w:p>
       <w:pPr>
@@ -12956,11 +13033,11 @@
       <w:pPr>
         <w:pStyle w:val="Heading2"/>
       </w:pPr>
-      <w:bookmarkStart w:id="191" w:name="openscad"/>
+      <w:bookmarkStart w:id="195" w:name="openscad"/>
       <w:r>
         <w:t xml:space="preserve">OpenScad</w:t>
       </w:r>
-      <w:bookmarkEnd w:id="191"/>
+      <w:bookmarkEnd w:id="195"/>
     </w:p>
     <w:p>
       <w:pPr>
@@ -12974,11 +13051,11 @@
       <w:pPr>
         <w:pStyle w:val="Heading2"/>
       </w:pPr>
-      <w:bookmarkStart w:id="192" w:name="printrun"/>
+      <w:bookmarkStart w:id="196" w:name="printrun"/>
       <w:r>
         <w:t xml:space="preserve">Printrun</w:t>
       </w:r>
-      <w:bookmarkEnd w:id="192"/>
+      <w:bookmarkEnd w:id="196"/>
     </w:p>
     <w:p>
       <w:pPr>
@@ -12992,11 +13069,11 @@
       <w:pPr>
         <w:pStyle w:val="Heading2"/>
       </w:pPr>
-      <w:bookmarkStart w:id="193" w:name="cura"/>
+      <w:bookmarkStart w:id="197" w:name="cura"/>
       <w:r>
         <w:t xml:space="preserve">Cura</w:t>
       </w:r>
-      <w:bookmarkEnd w:id="193"/>
+      <w:bookmarkEnd w:id="197"/>
     </w:p>
     <w:p>
       <w:pPr>
@@ -13062,31 +13139,31 @@
       <w:pPr>
         <w:pStyle w:val="Heading1"/>
       </w:pPr>
-      <w:bookmarkStart w:id="194" w:name="aplicaciones-web"/>
+      <w:bookmarkStart w:id="198" w:name="aplicaciones-web"/>
       <w:r>
         <w:t xml:space="preserve">Aplicaciones Web</w:t>
       </w:r>
-      <w:bookmarkEnd w:id="194"/>
+      <w:bookmarkEnd w:id="198"/>
     </w:p>
     <w:p>
       <w:pPr>
         <w:pStyle w:val="Heading2"/>
       </w:pPr>
-      <w:bookmarkStart w:id="195" w:name="servidor-web"/>
+      <w:bookmarkStart w:id="199" w:name="servidor-web"/>
       <w:r>
         <w:t xml:space="preserve">Servidor Web</w:t>
       </w:r>
-      <w:bookmarkEnd w:id="195"/>
+      <w:bookmarkEnd w:id="199"/>
     </w:p>
     <w:p>
       <w:pPr>
         <w:pStyle w:val="Heading3"/>
       </w:pPr>
-      <w:bookmarkStart w:id="196" w:name="apache"/>
+      <w:bookmarkStart w:id="200" w:name="apache"/>
       <w:r>
         <w:t xml:space="preserve">Apache</w:t>
       </w:r>
-      <w:bookmarkEnd w:id="196"/>
+      <w:bookmarkEnd w:id="200"/>
     </w:p>
     <w:p>
       <w:pPr>
@@ -13126,7 +13203,7 @@
       <w:r>
         <w:t xml:space="preserve"> </w:t>
       </w:r>
-      <w:hyperlink r:id="rId197">
+      <w:hyperlink r:id="rId201">
         <w:r>
           <w:rPr>
             <w:rStyle w:val="Hyperlink"/>
@@ -13346,7 +13423,7 @@
       <w:r>
         <w:t xml:space="preserve"> </w:t>
       </w:r>
-      <w:hyperlink r:id="rId198">
+      <w:hyperlink r:id="rId202">
         <w:r>
           <w:rPr>
             <w:rStyle w:val="Hyperlink"/>
@@ -13408,11 +13485,11 @@
       <w:pPr>
         <w:pStyle w:val="Heading3"/>
       </w:pPr>
-      <w:bookmarkStart w:id="199" w:name="nginx"/>
+      <w:bookmarkStart w:id="203" w:name="nginx"/>
       <w:r>
         <w:t xml:space="preserve">nginx</w:t>
       </w:r>
-      <w:bookmarkEnd w:id="199"/>
+      <w:bookmarkEnd w:id="203"/>
     </w:p>
     <w:p>
       <w:pPr>
@@ -13434,21 +13511,21 @@
       <w:pPr>
         <w:pStyle w:val="Heading2"/>
       </w:pPr>
-      <w:bookmarkStart w:id="200" w:name="servidores-de-bases-de-datos"/>
+      <w:bookmarkStart w:id="204" w:name="servidores-de-bases-de-datos"/>
       <w:r>
         <w:t xml:space="preserve">Servidores de bases de datos</w:t>
       </w:r>
-      <w:bookmarkEnd w:id="200"/>
+      <w:bookmarkEnd w:id="204"/>
     </w:p>
     <w:p>
       <w:pPr>
         <w:pStyle w:val="Heading3"/>
       </w:pPr>
-      <w:bookmarkStart w:id="201" w:name="mysql"/>
+      <w:bookmarkStart w:id="205" w:name="mysql"/>
       <w:r>
         <w:t xml:space="preserve">MySQL</w:t>
       </w:r>
-      <w:bookmarkEnd w:id="201"/>
+      <w:bookmarkEnd w:id="205"/>
     </w:p>
     <w:p>
       <w:pPr>
@@ -13542,11 +13619,11 @@
       <w:pPr>
         <w:pStyle w:val="Heading4"/>
       </w:pPr>
-      <w:bookmarkStart w:id="202" w:name="actualización"/>
+      <w:bookmarkStart w:id="206" w:name="actualización"/>
       <w:r>
         <w:t xml:space="preserve">Actualización</w:t>
       </w:r>
-      <w:bookmarkEnd w:id="202"/>
+      <w:bookmarkEnd w:id="206"/>
     </w:p>
     <w:p>
       <w:pPr>
@@ -13608,11 +13685,11 @@
       <w:pPr>
         <w:pStyle w:val="Heading3"/>
       </w:pPr>
-      <w:bookmarkStart w:id="203" w:name="cliente-sql-squirrel-sql"/>
+      <w:bookmarkStart w:id="207" w:name="cliente-sql-squirrel-sql"/>
       <w:r>
         <w:t xml:space="preserve">Cliente SQL SQuirreL SQL</w:t>
       </w:r>
-      <w:bookmarkEnd w:id="203"/>
+      <w:bookmarkEnd w:id="207"/>
     </w:p>
     <w:p>
       <w:pPr>
@@ -13624,7 +13701,7 @@
       <w:r>
         <w:t xml:space="preserve"> </w:t>
       </w:r>
-      <w:hyperlink r:id="rId204">
+      <w:hyperlink r:id="rId208">
         <w:r>
           <w:rPr>
             <w:rStyle w:val="Hyperlink"/>
@@ -13659,7 +13736,7 @@
       <w:r>
         <w:t xml:space="preserve"> </w:t>
       </w:r>
-      <w:hyperlink r:id="rId205">
+      <w:hyperlink r:id="rId209">
         <w:r>
           <w:rPr>
             <w:rStyle w:val="Hyperlink"/>
@@ -13720,13 +13797,88 @@
     </w:p>
     <w:p>
       <w:pPr>
+        <w:pStyle w:val="BodyText"/>
+      </w:pPr>
+      <w:r>
+        <w:t xml:space="preserve">Para la última versión de Squirrel he tenido que hacer lo siguiente:</w:t>
+      </w:r>
+    </w:p>
+    <w:p>
+      <w:pPr>
+        <w:pStyle w:val="SourceCode"/>
+      </w:pPr>
+      <w:r>
+        <w:rPr>
+          <w:rStyle w:val="VerbatimChar"/>
+        </w:rPr>
+        <w:t xml:space="preserve">sudo apt-get install -t jessie-backports openjdk-8-jdk</w:t>
+      </w:r>
+      <w:r>
+        <w:br w:type="textWrapping"/>
+      </w:r>
+      <w:r>
+        <w:rPr>
+          <w:rStyle w:val="VerbatimChar"/>
+        </w:rPr>
+        <w:t xml:space="preserve">sudo update-java-alternatives --set java-1.8.0-openjdk-amd64</w:t>
+      </w:r>
+    </w:p>
+    <w:p>
+      <w:pPr>
+        <w:pStyle w:val="FirstParagraph"/>
+      </w:pPr>
+      <w:r>
+        <w:t xml:space="preserve">Para activar el driver de MySQL dentro de Squirrel es</w:t>
+      </w:r>
+      <w:r>
+        <w:t xml:space="preserve"> </w:t>
+      </w:r>
+      <w:r>
+        <w:rPr>
+          <w:b/>
+        </w:rPr>
+        <w:t xml:space="preserve">muy</w:t>
+      </w:r>
+      <w:r>
+        <w:rPr>
+          <w:b/>
+        </w:rPr>
+        <w:t xml:space="preserve"> </w:t>
+      </w:r>
+      <w:r>
+        <w:rPr>
+          <w:b/>
+        </w:rPr>
+        <w:t xml:space="preserve">importante</w:t>
+      </w:r>
+      <w:r>
+        <w:t xml:space="preserve"> </w:t>
+      </w:r>
+      <w:r>
+        <w:t xml:space="preserve">escoger el driver apropiado en el menú gráfico:</w:t>
+      </w:r>
+      <w:r>
+        <w:t xml:space="preserve"> </w:t>
+      </w:r>
+      <w:r>
+        <w:rPr>
+          <w:rStyle w:val="VerbatimChar"/>
+        </w:rPr>
+        <w:t xml:space="preserve">com.mysql.jdbc.Driver</w:t>
+      </w:r>
+      <w:r>
+        <w:t xml:space="preserve">.</w:t>
+      </w:r>
+    </w:p>
+    <w:p>
+      <w:pPr>
         <w:pStyle w:val="Heading3"/>
       </w:pPr>
-      <w:bookmarkStart w:id="206" w:name="mariadb"/>
+      <w:bookmarkStart w:id="210" w:name="mariadb"/>
       <w:r>
         <w:t xml:space="preserve">MariaDB</w:t>
       </w:r>
-      <w:bookmarkEnd w:id="206"/>
+      <w:bookmarkEnd w:id="210"/>
     </w:p>
     <w:p>
       <w:pPr>
@@ -13743,21 +13895,21 @@
       <w:pPr>
         <w:pStyle w:val="Heading1"/>
       </w:pPr>
-      <w:bookmarkStart w:id="207" w:name="recetas-varias"/>
+      <w:bookmarkStart w:id="211" w:name="recetas-varias"/>
       <w:r>
         <w:t xml:space="preserve">Recetas varias</w:t>
       </w:r>
-      <w:bookmarkEnd w:id="207"/>
+      <w:bookmarkEnd w:id="211"/>
     </w:p>
     <w:p>
       <w:pPr>
         <w:pStyle w:val="Heading2"/>
       </w:pPr>
-      <w:bookmarkStart w:id="208" w:name="apt-claves-expiradas"/>
+      <w:bookmarkStart w:id="212" w:name="apt-claves-expiradas"/>
       <w:r>
         <w:t xml:space="preserve">APT: Claves expiradas</w:t>
       </w:r>
-      <w:bookmarkEnd w:id="208"/>
+      <w:bookmarkEnd w:id="212"/>
     </w:p>
     <w:p>
       <w:pPr>
@@ -13831,11 +13983,11 @@
       <w:pPr>
         <w:pStyle w:val="Heading2"/>
       </w:pPr>
-      <w:bookmarkStart w:id="209" w:name="flatpak-1"/>
+      <w:bookmarkStart w:id="213" w:name="flatpak-1"/>
       <w:r>
         <w:t xml:space="preserve">Flatpak</w:t>
       </w:r>
-      <w:bookmarkEnd w:id="209"/>
+      <w:bookmarkEnd w:id="213"/>
     </w:p>
     <w:p>
       <w:pPr>
@@ -13913,11 +14065,11 @@
       <w:pPr>
         <w:pStyle w:val="Heading2"/>
       </w:pPr>
-      <w:bookmarkStart w:id="210" w:name="orange-pi-zero"/>
+      <w:bookmarkStart w:id="214" w:name="orange-pi-zero"/>
       <w:r>
         <w:t xml:space="preserve">Orange Pi Zero</w:t>
       </w:r>
-      <w:bookmarkEnd w:id="210"/>
+      <w:bookmarkEnd w:id="214"/>
     </w:p>
     <w:p>
       <w:pPr>
@@ -13937,11 +14089,11 @@
       <w:pPr>
         <w:pStyle w:val="Heading3"/>
       </w:pPr>
-      <w:bookmarkStart w:id="211" w:name="crear-una-sd-arrancable"/>
+      <w:bookmarkStart w:id="215" w:name="crear-una-sd-arrancable"/>
       <w:r>
         <w:t xml:space="preserve">Crear una SD arrancable</w:t>
       </w:r>
-      <w:bookmarkEnd w:id="211"/>
+      <w:bookmarkEnd w:id="215"/>
     </w:p>
     <w:p>
       <w:pPr>
@@ -14470,7 +14622,7 @@
       <w:r>
         <w:t xml:space="preserve"> </w:t>
       </w:r>
-      <w:hyperlink r:id="rId212">
+      <w:hyperlink r:id="rId216">
         <w:r>
           <w:rPr>
             <w:rStyle w:val="Hyperlink"/>
@@ -14705,7 +14857,7 @@
                     </pic:cNvPicPr>
                   </pic:nvPicPr>
                   <pic:blipFill>
-                    <a:blip r:embed="rId213"/>
+                    <a:blip r:embed="rId217"/>
                     <a:stretch>
                       <a:fillRect/>
                     </a:stretch>
@@ -14812,11 +14964,11 @@
       <w:pPr>
         <w:pStyle w:val="Heading3"/>
       </w:pPr>
-      <w:bookmarkStart w:id="214" w:name="conexión-wifi"/>
+      <w:bookmarkStart w:id="218" w:name="conexión-wifi"/>
       <w:r>
         <w:t xml:space="preserve">Conexión WIFI</w:t>
       </w:r>
-      <w:bookmarkEnd w:id="214"/>
+      <w:bookmarkEnd w:id="218"/>
     </w:p>
     <w:p>
       <w:pPr>
@@ -15152,7 +15304,7 @@
                     </pic:cNvPicPr>
                   </pic:nvPicPr>
                   <pic:blipFill>
-                    <a:blip r:embed="rId215"/>
+                    <a:blip r:embed="rId219"/>
                     <a:stretch>
                       <a:fillRect/>
                     </a:stretch>
@@ -15300,11 +15452,11 @@
       <w:pPr>
         <w:pStyle w:val="Heading3"/>
       </w:pPr>
-      <w:bookmarkStart w:id="216" w:name="referencias-2"/>
+      <w:bookmarkStart w:id="220" w:name="referencias-2"/>
       <w:r>
         <w:t xml:space="preserve">Referencias</w:t>
       </w:r>
-      <w:bookmarkEnd w:id="216"/>
+      <w:bookmarkEnd w:id="220"/>
     </w:p>
     <w:p>
       <w:pPr>
@@ -15314,7 +15466,7 @@
           <w:ilvl w:val="0"/>
         </w:numPr>
       </w:pPr>
-      <w:hyperlink r:id="rId217">
+      <w:hyperlink r:id="rId221">
         <w:r>
           <w:rPr>
             <w:rStyle w:val="Hyperlink"/>
@@ -15331,7 +15483,7 @@
           <w:ilvl w:val="0"/>
         </w:numPr>
       </w:pPr>
-      <w:hyperlink r:id="rId218">
+      <w:hyperlink r:id="rId222">
         <w:r>
           <w:rPr>
             <w:rStyle w:val="Hyperlink"/>
@@ -15354,7 +15506,7 @@
           <w:ilvl w:val="0"/>
         </w:numPr>
       </w:pPr>
-      <w:hyperlink r:id="rId219">
+      <w:hyperlink r:id="rId223">
         <w:r>
           <w:rPr>
             <w:rStyle w:val="Hyperlink"/>
@@ -15371,7 +15523,7 @@
           <w:ilvl w:val="0"/>
         </w:numPr>
       </w:pPr>
-      <w:hyperlink r:id="rId220">
+      <w:hyperlink r:id="rId224">
         <w:r>
           <w:rPr>
             <w:rStyle w:val="Hyperlink"/>
@@ -15388,7 +15540,7 @@
           <w:ilvl w:val="0"/>
         </w:numPr>
       </w:pPr>
-      <w:hyperlink r:id="rId221">
+      <w:hyperlink r:id="rId225">
         <w:r>
           <w:rPr>
             <w:rStyle w:val="Hyperlink"/>
@@ -15405,7 +15557,7 @@
           <w:ilvl w:val="0"/>
         </w:numPr>
       </w:pPr>
-      <w:hyperlink r:id="rId222">
+      <w:hyperlink r:id="rId226">
         <w:r>
           <w:rPr>
             <w:rStyle w:val="Hyperlink"/>
@@ -15422,7 +15574,7 @@
           <w:ilvl w:val="0"/>
         </w:numPr>
       </w:pPr>
-      <w:hyperlink r:id="rId223">
+      <w:hyperlink r:id="rId227">
         <w:r>
           <w:rPr>
             <w:rStyle w:val="Hyperlink"/>
@@ -15439,7 +15591,7 @@
           <w:ilvl w:val="0"/>
         </w:numPr>
       </w:pPr>
-      <w:hyperlink r:id="rId224">
+      <w:hyperlink r:id="rId228">
         <w:r>
           <w:rPr>
             <w:rStyle w:val="Hyperlink"/>
@@ -15468,7 +15620,7 @@
           <w:ilvl w:val="0"/>
         </w:numPr>
       </w:pPr>
-      <w:hyperlink r:id="rId225">
+      <w:hyperlink r:id="rId229">
         <w:r>
           <w:rPr>
             <w:rStyle w:val="Hyperlink"/>
@@ -15493,11 +15645,11 @@
       <w:pPr>
         <w:pStyle w:val="Heading2"/>
       </w:pPr>
-      <w:bookmarkStart w:id="226" w:name="raspberry-pi-media-center"/>
+      <w:bookmarkStart w:id="230" w:name="raspberry-pi-media-center"/>
       <w:r>
         <w:t xml:space="preserve">Raspberry Pi Media Center</w:t>
       </w:r>
-      <w:bookmarkEnd w:id="226"/>
+      <w:bookmarkEnd w:id="230"/>
     </w:p>
     <w:p>
       <w:pPr>
@@ -15515,7 +15667,7 @@
       <w:r>
         <w:t xml:space="preserve"> </w:t>
       </w:r>
-      <w:hyperlink r:id="rId227">
+      <w:hyperlink r:id="rId231">
         <w:r>
           <w:rPr>
             <w:rStyle w:val="Hyperlink"/>
@@ -15605,7 +15757,7 @@
                     </pic:cNvPicPr>
                   </pic:nvPicPr>
                   <pic:blipFill>
-                    <a:blip r:embed="rId228"/>
+                    <a:blip r:embed="rId232"/>
                     <a:stretch>
                       <a:fillRect/>
                     </a:stretch>
@@ -16173,21 +16325,21 @@
       <w:pPr>
         <w:pStyle w:val="Heading2"/>
       </w:pPr>
-      <w:bookmarkStart w:id="229" w:name="grabar-time-lapse-del-escritorio"/>
+      <w:bookmarkStart w:id="233" w:name="grabar-time-lapse-del-escritorio"/>
       <w:r>
         <w:t xml:space="preserve">Grabar time-lapse del escritorio</w:t>
       </w:r>
-      <w:bookmarkEnd w:id="229"/>
+      <w:bookmarkEnd w:id="233"/>
     </w:p>
     <w:p>
       <w:pPr>
         <w:pStyle w:val="Heading3"/>
       </w:pPr>
-      <w:bookmarkStart w:id="230" w:name="usando-avconv"/>
+      <w:bookmarkStart w:id="234" w:name="usando-avconv"/>
       <w:r>
         <w:t xml:space="preserve">Usando avconv</w:t>
       </w:r>
-      <w:bookmarkEnd w:id="230"/>
+      <w:bookmarkEnd w:id="234"/>
     </w:p>
     <w:p>
       <w:pPr>
@@ -16220,11 +16372,11 @@
       <w:pPr>
         <w:pStyle w:val="Heading1"/>
       </w:pPr>
-      <w:bookmarkStart w:id="231" w:name="todo-1"/>
+      <w:bookmarkStart w:id="235" w:name="todo-1"/>
       <w:r>
         <w:t xml:space="preserve">TODO</w:t>
       </w:r>
-      <w:bookmarkEnd w:id="231"/>
+      <w:bookmarkEnd w:id="235"/>
     </w:p>
     <w:p>
       <w:pPr>
@@ -16366,7 +16518,7 @@
           <w:ilvl w:val="1"/>
         </w:numPr>
       </w:pPr>
-      <w:hyperlink r:id="rId232">
+      <w:hyperlink r:id="rId236">
         <w:r>
           <w:rPr>
             <w:rStyle w:val="Hyperlink"/>
@@ -16401,7 +16553,7 @@
       <w:r>
         <w:t xml:space="preserve"> </w:t>
       </w:r>
-      <w:hyperlink r:id="rId233">
+      <w:hyperlink r:id="rId237">
         <w:r>
           <w:rPr>
             <w:rStyle w:val="Hyperlink"/>
@@ -16450,11 +16602,11 @@
       <w:pPr>
         <w:pStyle w:val="Heading1"/>
       </w:pPr>
-      <w:bookmarkStart w:id="234" w:name="links"/>
+      <w:bookmarkStart w:id="238" w:name="links"/>
       <w:r>
         <w:t xml:space="preserve">Links</w:t>
       </w:r>
-      <w:bookmarkEnd w:id="234"/>
+      <w:bookmarkEnd w:id="238"/>
     </w:p>
     <w:p>
       <w:pPr>
@@ -16464,7 +16616,7 @@
           <w:ilvl w:val="0"/>
         </w:numPr>
       </w:pPr>
-      <w:hyperlink r:id="rId235">
+      <w:hyperlink r:id="rId239">
         <w:r>
           <w:rPr>
             <w:rStyle w:val="Hyperlink"/>
@@ -16481,7 +16633,7 @@
           <w:ilvl w:val="0"/>
         </w:numPr>
       </w:pPr>
-      <w:hyperlink r:id="rId236">
+      <w:hyperlink r:id="rId240">
         <w:r>
           <w:rPr>
             <w:rStyle w:val="Hyperlink"/>
@@ -16498,7 +16650,7 @@
           <w:ilvl w:val="0"/>
         </w:numPr>
       </w:pPr>
-      <w:hyperlink r:id="rId237">
+      <w:hyperlink r:id="rId241">
         <w:r>
           <w:rPr>
             <w:rStyle w:val="Hyperlink"/>
@@ -16515,7 +16667,7 @@
           <w:ilvl w:val="0"/>
         </w:numPr>
       </w:pPr>
-      <w:hyperlink r:id="rId238">
+      <w:hyperlink r:id="rId242">
         <w:r>
           <w:rPr>
             <w:rStyle w:val="Hyperlink"/>
@@ -16532,7 +16684,7 @@
           <w:ilvl w:val="0"/>
         </w:numPr>
       </w:pPr>
-      <w:hyperlink r:id="rId239">
+      <w:hyperlink r:id="rId243">
         <w:r>
           <w:rPr>
             <w:rStyle w:val="Hyperlink"/>
@@ -16549,7 +16701,7 @@
           <w:ilvl w:val="0"/>
         </w:numPr>
       </w:pPr>
-      <w:hyperlink r:id="rId240">
+      <w:hyperlink r:id="rId244">
         <w:r>
           <w:rPr>
             <w:rStyle w:val="Hyperlink"/>
@@ -16566,7 +16718,7 @@
           <w:ilvl w:val="0"/>
         </w:numPr>
       </w:pPr>
-      <w:hyperlink r:id="rId241">
+      <w:hyperlink r:id="rId245">
         <w:r>
           <w:rPr>
             <w:rStyle w:val="Hyperlink"/>
@@ -16583,7 +16735,7 @@
           <w:ilvl w:val="0"/>
         </w:numPr>
       </w:pPr>
-      <w:hyperlink r:id="rId242">
+      <w:hyperlink r:id="rId246">
         <w:r>
           <w:rPr>
             <w:rStyle w:val="Hyperlink"/>
@@ -16600,7 +16752,7 @@
           <w:ilvl w:val="0"/>
         </w:numPr>
       </w:pPr>
-      <w:hyperlink r:id="rId243">
+      <w:hyperlink r:id="rId247">
         <w:r>
           <w:rPr>
             <w:rStyle w:val="Hyperlink"/>
@@ -16613,11 +16765,11 @@
       <w:pPr>
         <w:pStyle w:val="Heading1"/>
       </w:pPr>
-      <w:bookmarkStart w:id="244" w:name="licencia"/>
+      <w:bookmarkStart w:id="248" w:name="licencia"/>
       <w:r>
         <w:t xml:space="preserve">Licencia</w:t>
       </w:r>
-      <w:bookmarkEnd w:id="244"/>
+      <w:bookmarkEnd w:id="248"/>
     </w:p>
     <w:p>
       <w:pPr>
@@ -19910,7 +20062,7 @@
       </w:r>
     </w:p>
   </w:footnote>
-  <w:footnote w:id="86">
+  <w:footnote w:id="90">
     <w:p>
       <w:pPr>
         <w:pStyle w:val="FootnoteText"/>
@@ -19935,7 +20087,7 @@
       </w:r>
     </w:p>
   </w:footnote>
-  <w:footnote w:id="143">
+  <w:footnote w:id="147">
     <w:p>
       <w:pPr>
         <w:pStyle w:val="FootnoteText"/>
@@ -19963,7 +20115,7 @@
       </w:r>
     </w:p>
   </w:footnote>
-  <w:footnote w:id="144">
+  <w:footnote w:id="148">
     <w:p>
       <w:pPr>
         <w:pStyle w:val="FootnoteText"/>
@@ -19982,7 +20134,7 @@
       </w:r>
     </w:p>
   </w:footnote>
-  <w:footnote w:id="153">
+  <w:footnote w:id="157">
     <w:p>
       <w:pPr>
         <w:pStyle w:val="FootnoteText"/>
@@ -20007,7 +20159,7 @@
 <file path=word/numbering.xml><?xml version="1.0" encoding="utf-8"?>
 <w:numbering xmlns:w="http://schemas.openxmlformats.org/wordprocessingml/2006/main">
   <w:abstractNum w:abstractNumId="990">
-    <w:nsid w:val="fbbeb153"/>
+    <w:nsid w:val="86db7a9a"/>
     <w:multiLevelType w:val="multilevel"/>
     <w:lvl w:ilvl="0">
       <w:numFmt w:val="bullet"/>
@@ -20110,7 +20262,7 @@
     </w:lvl>
   </w:abstractNum>
   <w:abstractNum w:abstractNumId="991">
-    <w:nsid w:val="e71c8d2e"/>
+    <w:nsid w:val="72395674"/>
     <w:multiLevelType w:val="multilevel"/>
     <w:lvl w:ilvl="0">
       <w:numFmt w:val="bullet"/>
@@ -20213,7 +20365,7 @@
     </w:lvl>
   </w:abstractNum>
   <w:abstractNum w:abstractNumId="99411">
-    <w:nsid w:val="2c0f7867"/>
+    <w:nsid w:val="a72c41ad"/>
     <w:multiLevelType w:val="multilevel"/>
     <w:lvl w:ilvl="0">
       <w:start w:val="1"/>

</xml_diff>

<commit_message>
Documenta instalación de la última versión de MySQL
Instalación de la versión 5.7 de MySQL y el método de desactivación de
chequeos estrictos que se activan por defecto en esta versión y no
estaban activados en las anteriores.
</commit_message>
<xml_diff>
--- a/out/debianpostinstall.docx
+++ b/out/debianpostinstall.docx
@@ -13617,13 +13617,205 @@
     </w:p>
     <w:p>
       <w:pPr>
+        <w:pStyle w:val="FirstParagraph"/>
+      </w:pPr>
+      <w:r>
+        <w:rPr>
+          <w:b/>
+        </w:rPr>
+        <w:t xml:space="preserve">¡ATENCION!</w:t>
+      </w:r>
+      <w:r>
+        <w:t xml:space="preserve"> </w:t>
+      </w:r>
+      <w:r>
+        <w:t xml:space="preserve">La nueva versión 5.7 de MySQL (en mi caso la versión</w:t>
+      </w:r>
+      <w:r>
+        <w:t xml:space="preserve"> </w:t>
+      </w:r>
+      <w:r>
+        <w:t xml:space="preserve">instalada es la 5.7.20) activa por defecto una serie de chequeos que</w:t>
+      </w:r>
+      <w:r>
+        <w:t xml:space="preserve"> </w:t>
+      </w:r>
+      <w:r>
+        <w:t xml:space="preserve">en versiones anteriores no estaban activados. Esto provoca que</w:t>
+      </w:r>
+      <w:r>
+        <w:t xml:space="preserve"> </w:t>
+      </w:r>
+      <w:r>
+        <w:t xml:space="preserve">programas que funcionaban sin problemas en versiones anteriores dejen</w:t>
+      </w:r>
+      <w:r>
+        <w:t xml:space="preserve"> </w:t>
+      </w:r>
+      <w:r>
+        <w:t xml:space="preserve">de funcionar tras la actualización.</w:t>
+      </w:r>
+    </w:p>
+    <w:p>
+      <w:pPr>
+        <w:pStyle w:val="BodyText"/>
+      </w:pPr>
+      <w:r>
+        <w:t xml:space="preserve">Antes de pasarte un par de dias depurando tus programas, desactiva los</w:t>
+      </w:r>
+      <w:r>
+        <w:t xml:space="preserve"> </w:t>
+      </w:r>
+      <w:r>
+        <w:t xml:space="preserve">nuevos chequeos y comprueba si funcionan:</w:t>
+      </w:r>
+    </w:p>
+    <w:p>
+      <w:pPr>
+        <w:pStyle w:val="BodyText"/>
+      </w:pPr>
+      <w:r>
+        <w:t xml:space="preserve">Creamos un fichero</w:t>
+      </w:r>
+      <w:r>
+        <w:t xml:space="preserve"> </w:t>
+      </w:r>
+      <w:r>
+        <w:rPr>
+          <w:rStyle w:val="VerbatimChar"/>
+        </w:rPr>
+        <w:t xml:space="preserve">/etc/mysql/conf.d/disable_strict_mode.cnf</w:t>
+      </w:r>
+      <w:r>
+        <w:t xml:space="preserve"> </w:t>
+      </w:r>
+      <w:r>
+        <w:t xml:space="preserve">con el</w:t>
+      </w:r>
+      <w:r>
+        <w:t xml:space="preserve"> </w:t>
+      </w:r>
+      <w:r>
+        <w:t xml:space="preserve">siguiente contenido:</w:t>
+      </w:r>
+    </w:p>
+    <w:p>
+      <w:pPr>
+        <w:pStyle w:val="SourceCode"/>
+      </w:pPr>
+      <w:r>
+        <w:rPr>
+          <w:rStyle w:val="VerbatimChar"/>
+        </w:rPr>
+        <w:t xml:space="preserve">[mysqld]</w:t>
+      </w:r>
+      <w:r>
+        <w:br w:type="textWrapping"/>
+      </w:r>
+      <w:r>
+        <w:rPr>
+          <w:rStyle w:val="VerbatimChar"/>
+        </w:rPr>
+        <w:t xml:space="preserve">sql_mode=IGNORE_SPACE,NO_ZERO_IN_DATE,NO_ZERO_DATE,ERROR_FOR_DIVISION_BY_ZERO,NO_AUTO_CREATE_USER,NO_ENGINE_SUBSTITUTION</w:t>
+      </w:r>
+    </w:p>
+    <w:p>
+      <w:pPr>
+        <w:pStyle w:val="FirstParagraph"/>
+      </w:pPr>
+      <w:r>
+        <w:t xml:space="preserve">Y rearrancamos el servidor</w:t>
+      </w:r>
+      <w:r>
+        <w:t xml:space="preserve"> </w:t>
+      </w:r>
+      <w:r>
+        <w:rPr>
+          <w:i/>
+        </w:rPr>
+        <w:t xml:space="preserve">MySQL</w:t>
+      </w:r>
+      <w:r>
+        <w:t xml:space="preserve">:</w:t>
+      </w:r>
+      <w:r>
+        <w:t xml:space="preserve"> </w:t>
+      </w:r>
+      <w:r>
+        <w:rPr>
+          <w:rStyle w:val="VerbatimChar"/>
+        </w:rPr>
+        <w:t xml:space="preserve">sudo service mysql restart</w:t>
+      </w:r>
+    </w:p>
+    <w:p>
+      <w:pPr>
+        <w:pStyle w:val="BodyText"/>
+      </w:pPr>
+      <w:r>
+        <w:t xml:space="preserve">Un par de referencias interesantes con respecto a este tema:</w:t>
+      </w:r>
+    </w:p>
+    <w:p>
+      <w:pPr>
+        <w:pStyle w:val="Compact"/>
+        <w:numPr>
+          <w:numId w:val="1014"/>
+          <w:ilvl w:val="0"/>
+        </w:numPr>
+      </w:pPr>
+      <w:hyperlink r:id="rId206">
+        <w:r>
+          <w:rPr>
+            <w:rStyle w:val="Hyperlink"/>
+          </w:rPr>
+          <w:t xml:space="preserve">La receta que he seguido</w:t>
+        </w:r>
+      </w:hyperlink>
+    </w:p>
+    <w:p>
+      <w:pPr>
+        <w:pStyle w:val="Compact"/>
+        <w:numPr>
+          <w:numId w:val="1014"/>
+          <w:ilvl w:val="0"/>
+        </w:numPr>
+      </w:pPr>
+      <w:hyperlink r:id="rId207">
+        <w:r>
+          <w:rPr>
+            <w:rStyle w:val="Hyperlink"/>
+          </w:rPr>
+          <w:t xml:space="preserve">Una explicación más completa</w:t>
+        </w:r>
+      </w:hyperlink>
+    </w:p>
+    <w:p>
+      <w:pPr>
+        <w:pStyle w:val="Compact"/>
+        <w:numPr>
+          <w:numId w:val="1014"/>
+          <w:ilvl w:val="0"/>
+        </w:numPr>
+      </w:pPr>
+      <w:hyperlink r:id="rId208">
+        <w:r>
+          <w:rPr>
+            <w:rStyle w:val="Hyperlink"/>
+          </w:rPr>
+          <w:t xml:space="preserve">Para MariaDB</w:t>
+        </w:r>
+      </w:hyperlink>
+    </w:p>
+    <w:p>
+      <w:pPr>
         <w:pStyle w:val="Heading4"/>
       </w:pPr>
-      <w:bookmarkStart w:id="206" w:name="actualización"/>
+      <w:bookmarkStart w:id="209" w:name="actualización"/>
       <w:r>
         <w:t xml:space="preserve">Actualización</w:t>
       </w:r>
-      <w:bookmarkEnd w:id="206"/>
+      <w:bookmarkEnd w:id="209"/>
     </w:p>
     <w:p>
       <w:pPr>
@@ -13685,11 +13877,11 @@
       <w:pPr>
         <w:pStyle w:val="Heading3"/>
       </w:pPr>
-      <w:bookmarkStart w:id="207" w:name="cliente-sql-squirrel-sql"/>
+      <w:bookmarkStart w:id="210" w:name="cliente-sql-squirrel-sql"/>
       <w:r>
         <w:t xml:space="preserve">Cliente SQL SQuirreL SQL</w:t>
       </w:r>
-      <w:bookmarkEnd w:id="207"/>
+      <w:bookmarkEnd w:id="210"/>
     </w:p>
     <w:p>
       <w:pPr>
@@ -13701,7 +13893,7 @@
       <w:r>
         <w:t xml:space="preserve"> </w:t>
       </w:r>
-      <w:hyperlink r:id="rId208">
+      <w:hyperlink r:id="rId211">
         <w:r>
           <w:rPr>
             <w:rStyle w:val="Hyperlink"/>
@@ -13736,7 +13928,7 @@
       <w:r>
         <w:t xml:space="preserve"> </w:t>
       </w:r>
-      <w:hyperlink r:id="rId209">
+      <w:hyperlink r:id="rId212">
         <w:r>
           <w:rPr>
             <w:rStyle w:val="Hyperlink"/>
@@ -13874,11 +14066,11 @@
       <w:pPr>
         <w:pStyle w:val="Heading3"/>
       </w:pPr>
-      <w:bookmarkStart w:id="210" w:name="mariadb"/>
+      <w:bookmarkStart w:id="213" w:name="mariadb"/>
       <w:r>
         <w:t xml:space="preserve">MariaDB</w:t>
       </w:r>
-      <w:bookmarkEnd w:id="210"/>
+      <w:bookmarkEnd w:id="213"/>
     </w:p>
     <w:p>
       <w:pPr>
@@ -13895,21 +14087,21 @@
       <w:pPr>
         <w:pStyle w:val="Heading1"/>
       </w:pPr>
-      <w:bookmarkStart w:id="211" w:name="recetas-varias"/>
+      <w:bookmarkStart w:id="214" w:name="recetas-varias"/>
       <w:r>
         <w:t xml:space="preserve">Recetas varias</w:t>
       </w:r>
-      <w:bookmarkEnd w:id="211"/>
+      <w:bookmarkEnd w:id="214"/>
     </w:p>
     <w:p>
       <w:pPr>
         <w:pStyle w:val="Heading2"/>
       </w:pPr>
-      <w:bookmarkStart w:id="212" w:name="apt-claves-expiradas"/>
+      <w:bookmarkStart w:id="215" w:name="apt-claves-expiradas"/>
       <w:r>
         <w:t xml:space="preserve">APT: Claves expiradas</w:t>
       </w:r>
-      <w:bookmarkEnd w:id="212"/>
+      <w:bookmarkEnd w:id="215"/>
     </w:p>
     <w:p>
       <w:pPr>
@@ -13983,11 +14175,11 @@
       <w:pPr>
         <w:pStyle w:val="Heading2"/>
       </w:pPr>
-      <w:bookmarkStart w:id="213" w:name="flatpak-1"/>
+      <w:bookmarkStart w:id="216" w:name="flatpak-1"/>
       <w:r>
         <w:t xml:space="preserve">Flatpak</w:t>
       </w:r>
-      <w:bookmarkEnd w:id="213"/>
+      <w:bookmarkEnd w:id="216"/>
     </w:p>
     <w:p>
       <w:pPr>
@@ -14065,11 +14257,11 @@
       <w:pPr>
         <w:pStyle w:val="Heading2"/>
       </w:pPr>
-      <w:bookmarkStart w:id="214" w:name="orange-pi-zero"/>
+      <w:bookmarkStart w:id="217" w:name="orange-pi-zero"/>
       <w:r>
         <w:t xml:space="preserve">Orange Pi Zero</w:t>
       </w:r>
-      <w:bookmarkEnd w:id="214"/>
+      <w:bookmarkEnd w:id="217"/>
     </w:p>
     <w:p>
       <w:pPr>
@@ -14089,11 +14281,11 @@
       <w:pPr>
         <w:pStyle w:val="Heading3"/>
       </w:pPr>
-      <w:bookmarkStart w:id="215" w:name="crear-una-sd-arrancable"/>
+      <w:bookmarkStart w:id="218" w:name="crear-una-sd-arrancable"/>
       <w:r>
         <w:t xml:space="preserve">Crear una SD arrancable</w:t>
       </w:r>
-      <w:bookmarkEnd w:id="215"/>
+      <w:bookmarkEnd w:id="218"/>
     </w:p>
     <w:p>
       <w:pPr>
@@ -14309,7 +14501,7 @@
       <w:pPr>
         <w:pStyle w:val="Compact"/>
         <w:numPr>
-          <w:numId w:val="1014"/>
+          <w:numId w:val="1015"/>
           <w:ilvl w:val="0"/>
         </w:numPr>
       </w:pPr>
@@ -14354,7 +14546,7 @@
       <w:pPr>
         <w:pStyle w:val="Compact"/>
         <w:numPr>
-          <w:numId w:val="1014"/>
+          <w:numId w:val="1015"/>
           <w:ilvl w:val="0"/>
         </w:numPr>
       </w:pPr>
@@ -14622,7 +14814,7 @@
       <w:r>
         <w:t xml:space="preserve"> </w:t>
       </w:r>
-      <w:hyperlink r:id="rId216">
+      <w:hyperlink r:id="rId219">
         <w:r>
           <w:rPr>
             <w:rStyle w:val="Hyperlink"/>
@@ -14857,7 +15049,7 @@
                     </pic:cNvPicPr>
                   </pic:nvPicPr>
                   <pic:blipFill>
-                    <a:blip r:embed="rId217"/>
+                    <a:blip r:embed="rId220"/>
                     <a:stretch>
                       <a:fillRect/>
                     </a:stretch>
@@ -14964,11 +15156,11 @@
       <w:pPr>
         <w:pStyle w:val="Heading3"/>
       </w:pPr>
-      <w:bookmarkStart w:id="218" w:name="conexión-wifi"/>
+      <w:bookmarkStart w:id="221" w:name="conexión-wifi"/>
       <w:r>
         <w:t xml:space="preserve">Conexión WIFI</w:t>
       </w:r>
-      <w:bookmarkEnd w:id="218"/>
+      <w:bookmarkEnd w:id="221"/>
     </w:p>
     <w:p>
       <w:pPr>
@@ -15304,7 +15496,7 @@
                     </pic:cNvPicPr>
                   </pic:nvPicPr>
                   <pic:blipFill>
-                    <a:blip r:embed="rId219"/>
+                    <a:blip r:embed="rId222"/>
                     <a:stretch>
                       <a:fillRect/>
                     </a:stretch>
@@ -15452,21 +15644,21 @@
       <w:pPr>
         <w:pStyle w:val="Heading3"/>
       </w:pPr>
-      <w:bookmarkStart w:id="220" w:name="referencias-2"/>
+      <w:bookmarkStart w:id="223" w:name="referencias-2"/>
       <w:r>
         <w:t xml:space="preserve">Referencias</w:t>
       </w:r>
-      <w:bookmarkEnd w:id="220"/>
+      <w:bookmarkEnd w:id="223"/>
     </w:p>
     <w:p>
       <w:pPr>
         <w:pStyle w:val="Compact"/>
         <w:numPr>
-          <w:numId w:val="1015"/>
+          <w:numId w:val="1016"/>
           <w:ilvl w:val="0"/>
         </w:numPr>
       </w:pPr>
-      <w:hyperlink r:id="rId221">
+      <w:hyperlink r:id="rId224">
         <w:r>
           <w:rPr>
             <w:rStyle w:val="Hyperlink"/>
@@ -15479,11 +15671,11 @@
       <w:pPr>
         <w:pStyle w:val="Compact"/>
         <w:numPr>
-          <w:numId w:val="1015"/>
+          <w:numId w:val="1016"/>
           <w:ilvl w:val="0"/>
         </w:numPr>
       </w:pPr>
-      <w:hyperlink r:id="rId222">
+      <w:hyperlink r:id="rId225">
         <w:r>
           <w:rPr>
             <w:rStyle w:val="Hyperlink"/>
@@ -15502,11 +15694,11 @@
       <w:pPr>
         <w:pStyle w:val="Compact"/>
         <w:numPr>
-          <w:numId w:val="1015"/>
+          <w:numId w:val="1016"/>
           <w:ilvl w:val="0"/>
         </w:numPr>
       </w:pPr>
-      <w:hyperlink r:id="rId223">
+      <w:hyperlink r:id="rId226">
         <w:r>
           <w:rPr>
             <w:rStyle w:val="Hyperlink"/>
@@ -15519,11 +15711,11 @@
       <w:pPr>
         <w:pStyle w:val="Compact"/>
         <w:numPr>
-          <w:numId w:val="1015"/>
+          <w:numId w:val="1016"/>
           <w:ilvl w:val="0"/>
         </w:numPr>
       </w:pPr>
-      <w:hyperlink r:id="rId224">
+      <w:hyperlink r:id="rId227">
         <w:r>
           <w:rPr>
             <w:rStyle w:val="Hyperlink"/>
@@ -15536,11 +15728,11 @@
       <w:pPr>
         <w:pStyle w:val="Compact"/>
         <w:numPr>
-          <w:numId w:val="1015"/>
+          <w:numId w:val="1016"/>
           <w:ilvl w:val="0"/>
         </w:numPr>
       </w:pPr>
-      <w:hyperlink r:id="rId225">
+      <w:hyperlink r:id="rId228">
         <w:r>
           <w:rPr>
             <w:rStyle w:val="Hyperlink"/>
@@ -15553,11 +15745,11 @@
       <w:pPr>
         <w:pStyle w:val="Compact"/>
         <w:numPr>
-          <w:numId w:val="1015"/>
+          <w:numId w:val="1016"/>
           <w:ilvl w:val="0"/>
         </w:numPr>
       </w:pPr>
-      <w:hyperlink r:id="rId226">
+      <w:hyperlink r:id="rId229">
         <w:r>
           <w:rPr>
             <w:rStyle w:val="Hyperlink"/>
@@ -15570,11 +15762,11 @@
       <w:pPr>
         <w:pStyle w:val="Compact"/>
         <w:numPr>
-          <w:numId w:val="1015"/>
+          <w:numId w:val="1016"/>
           <w:ilvl w:val="0"/>
         </w:numPr>
       </w:pPr>
-      <w:hyperlink r:id="rId227">
+      <w:hyperlink r:id="rId230">
         <w:r>
           <w:rPr>
             <w:rStyle w:val="Hyperlink"/>
@@ -15587,11 +15779,11 @@
       <w:pPr>
         <w:pStyle w:val="Compact"/>
         <w:numPr>
-          <w:numId w:val="1015"/>
+          <w:numId w:val="1016"/>
           <w:ilvl w:val="0"/>
         </w:numPr>
       </w:pPr>
-      <w:hyperlink r:id="rId228">
+      <w:hyperlink r:id="rId231">
         <w:r>
           <w:rPr>
             <w:rStyle w:val="Hyperlink"/>
@@ -15616,11 +15808,11 @@
       <w:pPr>
         <w:pStyle w:val="Compact"/>
         <w:numPr>
-          <w:numId w:val="1015"/>
+          <w:numId w:val="1016"/>
           <w:ilvl w:val="0"/>
         </w:numPr>
       </w:pPr>
-      <w:hyperlink r:id="rId229">
+      <w:hyperlink r:id="rId232">
         <w:r>
           <w:rPr>
             <w:rStyle w:val="Hyperlink"/>
@@ -15645,11 +15837,11 @@
       <w:pPr>
         <w:pStyle w:val="Heading2"/>
       </w:pPr>
-      <w:bookmarkStart w:id="230" w:name="raspberry-pi-media-center"/>
+      <w:bookmarkStart w:id="233" w:name="raspberry-pi-media-center"/>
       <w:r>
         <w:t xml:space="preserve">Raspberry Pi Media Center</w:t>
       </w:r>
-      <w:bookmarkEnd w:id="230"/>
+      <w:bookmarkEnd w:id="233"/>
     </w:p>
     <w:p>
       <w:pPr>
@@ -15667,7 +15859,7 @@
       <w:r>
         <w:t xml:space="preserve"> </w:t>
       </w:r>
-      <w:hyperlink r:id="rId231">
+      <w:hyperlink r:id="rId234">
         <w:r>
           <w:rPr>
             <w:rStyle w:val="Hyperlink"/>
@@ -15757,7 +15949,7 @@
                     </pic:cNvPicPr>
                   </pic:nvPicPr>
                   <pic:blipFill>
-                    <a:blip r:embed="rId232"/>
+                    <a:blip r:embed="rId235"/>
                     <a:stretch>
                       <a:fillRect/>
                     </a:stretch>
@@ -15804,7 +15996,7 @@
       <w:pPr>
         <w:pStyle w:val="Compact"/>
         <w:numPr>
-          <w:numId w:val="1016"/>
+          <w:numId w:val="1017"/>
           <w:ilvl w:val="0"/>
         </w:numPr>
       </w:pPr>
@@ -15824,7 +16016,7 @@
     <w:p>
       <w:pPr>
         <w:numPr>
-          <w:numId w:val="1016"/>
+          <w:numId w:val="1017"/>
           <w:ilvl w:val="0"/>
         </w:numPr>
       </w:pPr>
@@ -15954,7 +16146,7 @@
     <w:p>
       <w:pPr>
         <w:numPr>
-          <w:numId w:val="1016"/>
+          <w:numId w:val="1017"/>
           <w:ilvl w:val="0"/>
         </w:numPr>
       </w:pPr>
@@ -16325,21 +16517,21 @@
       <w:pPr>
         <w:pStyle w:val="Heading2"/>
       </w:pPr>
-      <w:bookmarkStart w:id="233" w:name="grabar-time-lapse-del-escritorio"/>
+      <w:bookmarkStart w:id="236" w:name="grabar-time-lapse-del-escritorio"/>
       <w:r>
         <w:t xml:space="preserve">Grabar time-lapse del escritorio</w:t>
       </w:r>
-      <w:bookmarkEnd w:id="233"/>
+      <w:bookmarkEnd w:id="236"/>
     </w:p>
     <w:p>
       <w:pPr>
         <w:pStyle w:val="Heading3"/>
       </w:pPr>
-      <w:bookmarkStart w:id="234" w:name="usando-avconv"/>
+      <w:bookmarkStart w:id="237" w:name="usando-avconv"/>
       <w:r>
         <w:t xml:space="preserve">Usando avconv</w:t>
       </w:r>
-      <w:bookmarkEnd w:id="234"/>
+      <w:bookmarkEnd w:id="237"/>
     </w:p>
     <w:p>
       <w:pPr>
@@ -16372,94 +16564,22 @@
       <w:pPr>
         <w:pStyle w:val="Heading1"/>
       </w:pPr>
-      <w:bookmarkStart w:id="235" w:name="todo-1"/>
+      <w:bookmarkStart w:id="238" w:name="todo-1"/>
       <w:r>
         <w:t xml:space="preserve">TODO</w:t>
       </w:r>
-      <w:bookmarkEnd w:id="235"/>
-    </w:p>
-    <w:p>
-      <w:pPr>
-        <w:pStyle w:val="Compact"/>
-        <w:numPr>
-          <w:numId w:val="1017"/>
-          <w:ilvl w:val="0"/>
-        </w:numPr>
-      </w:pPr>
-      <w:r>
-        <w:t xml:space="preserve">cinelerra</w:t>
-      </w:r>
-    </w:p>
-    <w:p>
-      <w:pPr>
-        <w:pStyle w:val="Compact"/>
-        <w:numPr>
-          <w:numId w:val="1017"/>
-          <w:ilvl w:val="0"/>
-        </w:numPr>
-      </w:pPr>
-      <w:r>
-        <w:t xml:space="preserve">playonlinux</w:t>
-      </w:r>
-    </w:p>
-    <w:p>
-      <w:pPr>
-        <w:pStyle w:val="Compact"/>
-        <w:numPr>
-          <w:numId w:val="1017"/>
-          <w:ilvl w:val="0"/>
-        </w:numPr>
-      </w:pPr>
-      <w:r>
-        <w:t xml:space="preserve">krita</w:t>
-      </w:r>
-    </w:p>
-    <w:p>
-      <w:pPr>
-        <w:pStyle w:val="Compact"/>
-        <w:numPr>
-          <w:numId w:val="1017"/>
-          <w:ilvl w:val="0"/>
-        </w:numPr>
-      </w:pPr>
-      <w:r>
-        <w:t xml:space="preserve">mypaint</w:t>
-      </w:r>
-    </w:p>
-    <w:p>
-      <w:pPr>
-        <w:pStyle w:val="Compact"/>
-        <w:numPr>
-          <w:numId w:val="1017"/>
-          <w:ilvl w:val="0"/>
-        </w:numPr>
-      </w:pPr>
-      <w:r>
-        <w:t xml:space="preserve">qStopmotion</w:t>
-      </w:r>
-    </w:p>
-    <w:p>
-      <w:pPr>
-        <w:pStyle w:val="Compact"/>
-        <w:numPr>
-          <w:numId w:val="1017"/>
-          <w:ilvl w:val="0"/>
-        </w:numPr>
-      </w:pPr>
-      <w:r>
-        <w:t xml:space="preserve">chibios</w:t>
-      </w:r>
+      <w:bookmarkEnd w:id="238"/>
     </w:p>
     <w:p>
       <w:pPr>
         <w:pStyle w:val="Compact"/>
         <w:numPr>
           <w:numId w:val="1018"/>
-          <w:ilvl w:val="1"/>
+          <w:ilvl w:val="0"/>
         </w:numPr>
       </w:pPr>
       <w:r>
-        <w:t xml:space="preserve">[http://wiki.chibios.org/dokuwiki/doku.php?id=chibios:community:setup:openocd_chibios]</w:t>
+        <w:t xml:space="preserve">cinelerra</w:t>
       </w:r>
     </w:p>
     <w:p>
@@ -16467,11 +16587,11 @@
         <w:pStyle w:val="Compact"/>
         <w:numPr>
           <w:numId w:val="1018"/>
-          <w:ilvl w:val="1"/>
+          <w:ilvl w:val="0"/>
         </w:numPr>
       </w:pPr>
       <w:r>
-        <w:t xml:space="preserve">[http://www.josho.org/blog/blog/2014/11/30/nucleo-gcc/]</w:t>
+        <w:t xml:space="preserve">playonlinux</w:t>
       </w:r>
     </w:p>
     <w:p>
@@ -16479,35 +16599,47 @@
         <w:pStyle w:val="Compact"/>
         <w:numPr>
           <w:numId w:val="1018"/>
-          <w:ilvl w:val="1"/>
+          <w:ilvl w:val="0"/>
         </w:numPr>
       </w:pPr>
       <w:r>
-        <w:t xml:space="preserve">[http://www.stevebate.net/chibios-rpi/GettingStarted.html]</w:t>
+        <w:t xml:space="preserve">krita</w:t>
       </w:r>
     </w:p>
     <w:p>
       <w:pPr>
         <w:pStyle w:val="Compact"/>
         <w:numPr>
-          <w:numId w:val="1017"/>
+          <w:numId w:val="1018"/>
           <w:ilvl w:val="0"/>
         </w:numPr>
       </w:pPr>
       <w:r>
-        <w:t xml:space="preserve">ICE Studio</w:t>
+        <w:t xml:space="preserve">mypaint</w:t>
       </w:r>
     </w:p>
     <w:p>
       <w:pPr>
         <w:pStyle w:val="Compact"/>
         <w:numPr>
-          <w:numId w:val="1017"/>
+          <w:numId w:val="1018"/>
           <w:ilvl w:val="0"/>
         </w:numPr>
       </w:pPr>
       <w:r>
-        <w:t xml:space="preserve">Inkscape</w:t>
+        <w:t xml:space="preserve">qStopmotion</w:t>
+      </w:r>
+    </w:p>
+    <w:p>
+      <w:pPr>
+        <w:pStyle w:val="Compact"/>
+        <w:numPr>
+          <w:numId w:val="1018"/>
+          <w:ilvl w:val="0"/>
+        </w:numPr>
+      </w:pPr>
+      <w:r>
+        <w:t xml:space="preserve">chibios</w:t>
       </w:r>
     </w:p>
     <w:p>
@@ -16518,7 +16650,67 @@
           <w:ilvl w:val="1"/>
         </w:numPr>
       </w:pPr>
-      <w:hyperlink r:id="rId236">
+      <w:r>
+        <w:t xml:space="preserve">[http://wiki.chibios.org/dokuwiki/doku.php?id=chibios:community:setup:openocd_chibios]</w:t>
+      </w:r>
+    </w:p>
+    <w:p>
+      <w:pPr>
+        <w:pStyle w:val="Compact"/>
+        <w:numPr>
+          <w:numId w:val="1019"/>
+          <w:ilvl w:val="1"/>
+        </w:numPr>
+      </w:pPr>
+      <w:r>
+        <w:t xml:space="preserve">[http://www.josho.org/blog/blog/2014/11/30/nucleo-gcc/]</w:t>
+      </w:r>
+    </w:p>
+    <w:p>
+      <w:pPr>
+        <w:pStyle w:val="Compact"/>
+        <w:numPr>
+          <w:numId w:val="1019"/>
+          <w:ilvl w:val="1"/>
+        </w:numPr>
+      </w:pPr>
+      <w:r>
+        <w:t xml:space="preserve">[http://www.stevebate.net/chibios-rpi/GettingStarted.html]</w:t>
+      </w:r>
+    </w:p>
+    <w:p>
+      <w:pPr>
+        <w:pStyle w:val="Compact"/>
+        <w:numPr>
+          <w:numId w:val="1018"/>
+          <w:ilvl w:val="0"/>
+        </w:numPr>
+      </w:pPr>
+      <w:r>
+        <w:t xml:space="preserve">ICE Studio</w:t>
+      </w:r>
+    </w:p>
+    <w:p>
+      <w:pPr>
+        <w:pStyle w:val="Compact"/>
+        <w:numPr>
+          <w:numId w:val="1018"/>
+          <w:ilvl w:val="0"/>
+        </w:numPr>
+      </w:pPr>
+      <w:r>
+        <w:t xml:space="preserve">Inkscape</w:t>
+      </w:r>
+    </w:p>
+    <w:p>
+      <w:pPr>
+        <w:pStyle w:val="Compact"/>
+        <w:numPr>
+          <w:numId w:val="1020"/>
+          <w:ilvl w:val="1"/>
+        </w:numPr>
+      </w:pPr>
+      <w:hyperlink r:id="rId239">
         <w:r>
           <w:rPr>
             <w:rStyle w:val="Hyperlink"/>
@@ -16531,7 +16723,7 @@
       <w:pPr>
         <w:pStyle w:val="Compact"/>
         <w:numPr>
-          <w:numId w:val="1019"/>
+          <w:numId w:val="1020"/>
           <w:ilvl w:val="1"/>
         </w:numPr>
       </w:pPr>
@@ -16543,7 +16735,7 @@
       <w:pPr>
         <w:pStyle w:val="Compact"/>
         <w:numPr>
-          <w:numId w:val="1017"/>
+          <w:numId w:val="1018"/>
           <w:ilvl w:val="0"/>
         </w:numPr>
       </w:pPr>
@@ -16553,7 +16745,7 @@
       <w:r>
         <w:t xml:space="preserve"> </w:t>
       </w:r>
-      <w:hyperlink r:id="rId237">
+      <w:hyperlink r:id="rId240">
         <w:r>
           <w:rPr>
             <w:rStyle w:val="Hyperlink"/>
@@ -16566,7 +16758,7 @@
       <w:pPr>
         <w:pStyle w:val="Compact"/>
         <w:numPr>
-          <w:numId w:val="1017"/>
+          <w:numId w:val="1018"/>
           <w:ilvl w:val="0"/>
         </w:numPr>
       </w:pPr>
@@ -16578,7 +16770,7 @@
       <w:pPr>
         <w:pStyle w:val="Compact"/>
         <w:numPr>
-          <w:numId w:val="1017"/>
+          <w:numId w:val="1018"/>
           <w:ilvl w:val="0"/>
         </w:numPr>
       </w:pPr>
@@ -16590,7 +16782,7 @@
       <w:pPr>
         <w:pStyle w:val="Compact"/>
         <w:numPr>
-          <w:numId w:val="1017"/>
+          <w:numId w:val="1018"/>
           <w:ilvl w:val="0"/>
         </w:numPr>
       </w:pPr>
@@ -16602,21 +16794,21 @@
       <w:pPr>
         <w:pStyle w:val="Heading1"/>
       </w:pPr>
-      <w:bookmarkStart w:id="238" w:name="links"/>
+      <w:bookmarkStart w:id="241" w:name="links"/>
       <w:r>
         <w:t xml:space="preserve">Links</w:t>
       </w:r>
-      <w:bookmarkEnd w:id="238"/>
+      <w:bookmarkEnd w:id="241"/>
     </w:p>
     <w:p>
       <w:pPr>
         <w:pStyle w:val="Compact"/>
         <w:numPr>
-          <w:numId w:val="1020"/>
+          <w:numId w:val="1021"/>
           <w:ilvl w:val="0"/>
         </w:numPr>
       </w:pPr>
-      <w:hyperlink r:id="rId239">
+      <w:hyperlink r:id="rId242">
         <w:r>
           <w:rPr>
             <w:rStyle w:val="Hyperlink"/>
@@ -16629,11 +16821,11 @@
       <w:pPr>
         <w:pStyle w:val="Compact"/>
         <w:numPr>
-          <w:numId w:val="1020"/>
+          <w:numId w:val="1021"/>
           <w:ilvl w:val="0"/>
         </w:numPr>
       </w:pPr>
-      <w:hyperlink r:id="rId240">
+      <w:hyperlink r:id="rId243">
         <w:r>
           <w:rPr>
             <w:rStyle w:val="Hyperlink"/>
@@ -16646,11 +16838,11 @@
       <w:pPr>
         <w:pStyle w:val="Compact"/>
         <w:numPr>
-          <w:numId w:val="1020"/>
+          <w:numId w:val="1021"/>
           <w:ilvl w:val="0"/>
         </w:numPr>
       </w:pPr>
-      <w:hyperlink r:id="rId241">
+      <w:hyperlink r:id="rId244">
         <w:r>
           <w:rPr>
             <w:rStyle w:val="Hyperlink"/>
@@ -16663,11 +16855,11 @@
       <w:pPr>
         <w:pStyle w:val="Compact"/>
         <w:numPr>
-          <w:numId w:val="1020"/>
+          <w:numId w:val="1021"/>
           <w:ilvl w:val="0"/>
         </w:numPr>
       </w:pPr>
-      <w:hyperlink r:id="rId242">
+      <w:hyperlink r:id="rId245">
         <w:r>
           <w:rPr>
             <w:rStyle w:val="Hyperlink"/>
@@ -16680,11 +16872,11 @@
       <w:pPr>
         <w:pStyle w:val="Compact"/>
         <w:numPr>
-          <w:numId w:val="1020"/>
+          <w:numId w:val="1021"/>
           <w:ilvl w:val="0"/>
         </w:numPr>
       </w:pPr>
-      <w:hyperlink r:id="rId243">
+      <w:hyperlink r:id="rId246">
         <w:r>
           <w:rPr>
             <w:rStyle w:val="Hyperlink"/>
@@ -16697,11 +16889,11 @@
       <w:pPr>
         <w:pStyle w:val="Compact"/>
         <w:numPr>
-          <w:numId w:val="1020"/>
+          <w:numId w:val="1021"/>
           <w:ilvl w:val="0"/>
         </w:numPr>
       </w:pPr>
-      <w:hyperlink r:id="rId244">
+      <w:hyperlink r:id="rId247">
         <w:r>
           <w:rPr>
             <w:rStyle w:val="Hyperlink"/>
@@ -16714,11 +16906,11 @@
       <w:pPr>
         <w:pStyle w:val="Compact"/>
         <w:numPr>
-          <w:numId w:val="1020"/>
+          <w:numId w:val="1021"/>
           <w:ilvl w:val="0"/>
         </w:numPr>
       </w:pPr>
-      <w:hyperlink r:id="rId245">
+      <w:hyperlink r:id="rId248">
         <w:r>
           <w:rPr>
             <w:rStyle w:val="Hyperlink"/>
@@ -16731,11 +16923,11 @@
       <w:pPr>
         <w:pStyle w:val="Compact"/>
         <w:numPr>
-          <w:numId w:val="1020"/>
+          <w:numId w:val="1021"/>
           <w:ilvl w:val="0"/>
         </w:numPr>
       </w:pPr>
-      <w:hyperlink r:id="rId246">
+      <w:hyperlink r:id="rId249">
         <w:r>
           <w:rPr>
             <w:rStyle w:val="Hyperlink"/>
@@ -16748,11 +16940,11 @@
       <w:pPr>
         <w:pStyle w:val="Compact"/>
         <w:numPr>
-          <w:numId w:val="1020"/>
+          <w:numId w:val="1021"/>
           <w:ilvl w:val="0"/>
         </w:numPr>
       </w:pPr>
-      <w:hyperlink r:id="rId247">
+      <w:hyperlink r:id="rId250">
         <w:r>
           <w:rPr>
             <w:rStyle w:val="Hyperlink"/>
@@ -16765,11 +16957,11 @@
       <w:pPr>
         <w:pStyle w:val="Heading1"/>
       </w:pPr>
-      <w:bookmarkStart w:id="248" w:name="licencia"/>
+      <w:bookmarkStart w:id="251" w:name="licencia"/>
       <w:r>
         <w:t xml:space="preserve">Licencia</w:t>
       </w:r>
-      <w:bookmarkEnd w:id="248"/>
+      <w:bookmarkEnd w:id="251"/>
     </w:p>
     <w:p>
       <w:pPr>
@@ -20159,7 +20351,7 @@
 <file path=word/numbering.xml><?xml version="1.0" encoding="utf-8"?>
 <w:numbering xmlns:w="http://schemas.openxmlformats.org/wordprocessingml/2006/main">
   <w:abstractNum w:abstractNumId="990">
-    <w:nsid w:val="86db7a9a"/>
+    <w:nsid w:val="b3655734"/>
     <w:multiLevelType w:val="multilevel"/>
     <w:lvl w:ilvl="0">
       <w:numFmt w:val="bullet"/>
@@ -20262,7 +20454,7 @@
     </w:lvl>
   </w:abstractNum>
   <w:abstractNum w:abstractNumId="991">
-    <w:nsid w:val="72395674"/>
+    <w:nsid w:val="2ec332b9"/>
     <w:multiLevelType w:val="multilevel"/>
     <w:lvl w:ilvl="0">
       <w:numFmt w:val="bullet"/>
@@ -20365,7 +20557,7 @@
     </w:lvl>
   </w:abstractNum>
   <w:abstractNum w:abstractNumId="99411">
-    <w:nsid w:val="a72c41ad"/>
+    <w:nsid w:val="63b61df2"/>
     <w:multiLevelType w:val="multilevel"/>
     <w:lvl w:ilvl="0">
       <w:start w:val="1"/>
@@ -20525,6 +20717,9 @@
     <w:abstractNumId w:val="991"/>
   </w:num>
   <w:num w:numId="1016">
+    <w:abstractNumId w:val="991"/>
+  </w:num>
+  <w:num w:numId="1017">
     <w:abstractNumId w:val="99411"/>
     <w:lvlOverride w:ilvl="0">
       <w:startOverride w:val="1"/>
@@ -20554,9 +20749,6 @@
       <w:startOverride w:val="1"/>
     </w:lvlOverride>
   </w:num>
-  <w:num w:numId="1017">
-    <w:abstractNumId w:val="991"/>
-  </w:num>
   <w:num w:numId="1018">
     <w:abstractNumId w:val="991"/>
   </w:num>
@@ -20564,6 +20756,9 @@
     <w:abstractNumId w:val="991"/>
   </w:num>
   <w:num w:numId="1020">
+    <w:abstractNumId w:val="991"/>
+  </w:num>
+  <w:num w:numId="1021">
     <w:abstractNumId w:val="991"/>
   </w:num>
 </w:numbering>

</xml_diff>

<commit_message>
Adds last versions for some output files
modified:   out/debianpostinstall.docx

modified:   out/debianpostinstall.epub
</commit_message>
<xml_diff>
--- a/out/debianpostinstall.docx
+++ b/out/debianpostinstall.docx
@@ -20351,7 +20351,7 @@
 <file path=word/numbering.xml><?xml version="1.0" encoding="utf-8"?>
 <w:numbering xmlns:w="http://schemas.openxmlformats.org/wordprocessingml/2006/main">
   <w:abstractNum w:abstractNumId="990">
-    <w:nsid w:val="b3655734"/>
+    <w:nsid w:val="3538f4f9"/>
     <w:multiLevelType w:val="multilevel"/>
     <w:lvl w:ilvl="0">
       <w:numFmt w:val="bullet"/>
@@ -20454,7 +20454,7 @@
     </w:lvl>
   </w:abstractNum>
   <w:abstractNum w:abstractNumId="991">
-    <w:nsid w:val="2ec332b9"/>
+    <w:nsid w:val="2096d0d4"/>
     <w:multiLevelType w:val="multilevel"/>
     <w:lvl w:ilvl="0">
       <w:numFmt w:val="bullet"/>
@@ -20557,7 +20557,7 @@
     </w:lvl>
   </w:abstractNum>
   <w:abstractNum w:abstractNumId="99411">
-    <w:nsid w:val="63b61df2"/>
+    <w:nsid w:val="5589bc0d"/>
     <w:multiLevelType w:val="multilevel"/>
     <w:lvl w:ilvl="0">
       <w:start w:val="1"/>

</xml_diff>